<commit_message>
- Updated document structure
</commit_message>
<xml_diff>
--- a/docs/Rad.docx
+++ b/docs/Rad.docx
@@ -1027,7 +1027,7 @@
       <w:sdtContent>
         <w:p>
           <w:pPr>
-            <w:pStyle w:val="TOAHeading"/>
+            <w:pStyle w:val="ContentsHeading"/>
             <w:suppressLineNumbers/>
             <w:ind w:left="0" w:hanging="0"/>
             <w:rPr>
@@ -1091,12 +1091,12 @@
             </w:tabs>
             <w:rPr/>
           </w:pPr>
-          <w:hyperlink w:anchor="__RefHeading___Toc312_3771696024">
+          <w:hyperlink w:anchor="__RefHeading___Toc318_3771696024">
             <w:r>
               <w:rPr>
                 <w:rStyle w:val="IndexLink"/>
               </w:rPr>
-              <w:t>2 Veb servisi i REST</w:t>
+              <w:t>2 Arhitektura „bez servera“</w:t>
               <w:tab/>
               <w:t>5</w:t>
             </w:r>
@@ -1111,51 +1111,12 @@
             </w:tabs>
             <w:rPr/>
           </w:pPr>
-          <w:hyperlink w:anchor="__RefHeading___Toc314_3771696024">
+          <w:hyperlink w:anchor="__RefHeading___Toc354_3901918858">
             <w:r>
               <w:rPr>
                 <w:rStyle w:val="IndexLink"/>
               </w:rPr>
-              <w:t>2.1 Veb servisi pojam i arhitektura</w:t>
-              <w:tab/>
-              <w:t>5</w:t>
-            </w:r>
-          </w:hyperlink>
-        </w:p>
-        <w:p>
-          <w:pPr>
-            <w:pStyle w:val="Contents3"/>
-            <w:tabs>
-              <w:tab w:val="clear" w:pos="9406"/>
-              <w:tab w:val="right" w:pos="9972" w:leader="dot"/>
-            </w:tabs>
-            <w:rPr/>
-          </w:pPr>
-          <w:hyperlink w:anchor="__RefHeading___Toc316_3771696024">
-            <w:r>
-              <w:rPr>
-                <w:rStyle w:val="IndexLink"/>
-              </w:rPr>
-              <w:t>2.1.1 REST</w:t>
-              <w:tab/>
-              <w:t>5</w:t>
-            </w:r>
-          </w:hyperlink>
-        </w:p>
-        <w:p>
-          <w:pPr>
-            <w:pStyle w:val="Contents1"/>
-            <w:tabs>
-              <w:tab w:val="right" w:pos="9972" w:leader="dot"/>
-            </w:tabs>
-            <w:rPr/>
-          </w:pPr>
-          <w:hyperlink w:anchor="__RefHeading___Toc318_3771696024">
-            <w:r>
-              <w:rPr>
-                <w:rStyle w:val="IndexLink"/>
-              </w:rPr>
-              <w:t>3 Računarsto u oblaku i arhitektura “bez servera”</w:t>
+              <w:t>2.1 Istorija i prvi oblici arhitekture</w:t>
               <w:tab/>
               <w:t>5</w:t>
             </w:r>
@@ -1175,7 +1136,27 @@
               <w:rPr>
                 <w:rStyle w:val="IndexLink"/>
               </w:rPr>
-              <w:t>3.1 Računarsto u oblaku, tipovi servisa i modeli izvršavanja</w:t>
+              <w:t>2.2 Računarstvo u oblaku</w:t>
+              <w:tab/>
+              <w:t>5</w:t>
+            </w:r>
+          </w:hyperlink>
+        </w:p>
+        <w:p>
+          <w:pPr>
+            <w:pStyle w:val="Contents3"/>
+            <w:tabs>
+              <w:tab w:val="clear" w:pos="9406"/>
+              <w:tab w:val="right" w:pos="9972" w:leader="dot"/>
+            </w:tabs>
+            <w:rPr/>
+          </w:pPr>
+          <w:hyperlink w:anchor="__RefHeading___Toc358_3901918858">
+            <w:r>
+              <w:rPr>
+                <w:rStyle w:val="IndexLink"/>
+              </w:rPr>
+              <w:t>2.2.1 Tipovi servisa i modeli izvršavanja</w:t>
               <w:tab/>
               <w:t>5</w:t>
             </w:r>
@@ -1190,12 +1171,12 @@
             </w:tabs>
             <w:rPr/>
           </w:pPr>
-          <w:hyperlink w:anchor="__RefHeading___Toc322_3771696024">
+          <w:hyperlink w:anchor="__RefHeading___Toc360_3901918858">
             <w:r>
               <w:rPr>
                 <w:rStyle w:val="IndexLink"/>
               </w:rPr>
-              <w:t>3.2 Model izvršavanja „funkcija kao servis“</w:t>
+              <w:t>2.3 Arhitekture zasnovane na kontejnerima</w:t>
               <w:tab/>
               <w:t>5</w:t>
             </w:r>
@@ -1210,12 +1191,51 @@
             </w:tabs>
             <w:rPr/>
           </w:pPr>
+          <w:hyperlink w:anchor="__RefHeading___Toc362_3901918858">
+            <w:r>
+              <w:rPr>
+                <w:rStyle w:val="IndexLink"/>
+              </w:rPr>
+              <w:t>2.4 Nastanak arhitekture „bez servera“</w:t>
+              <w:tab/>
+              <w:t>5</w:t>
+            </w:r>
+          </w:hyperlink>
+        </w:p>
+        <w:p>
+          <w:pPr>
+            <w:pStyle w:val="Contents3"/>
+            <w:tabs>
+              <w:tab w:val="clear" w:pos="9406"/>
+              <w:tab w:val="right" w:pos="9972" w:leader="dot"/>
+            </w:tabs>
+            <w:rPr/>
+          </w:pPr>
+          <w:hyperlink w:anchor="__RefHeading___Toc364_3901918858">
+            <w:r>
+              <w:rPr>
+                <w:rStyle w:val="IndexLink"/>
+              </w:rPr>
+              <w:t>2.4.1 Model izvršavanja „funkcija kao servis“</w:t>
+              <w:tab/>
+              <w:t>5</w:t>
+            </w:r>
+          </w:hyperlink>
+        </w:p>
+        <w:p>
+          <w:pPr>
+            <w:pStyle w:val="Contents1"/>
+            <w:tabs>
+              <w:tab w:val="right" w:pos="9972" w:leader="dot"/>
+            </w:tabs>
+            <w:rPr/>
+          </w:pPr>
           <w:hyperlink w:anchor="__RefHeading___Toc324_3771696024">
             <w:r>
               <w:rPr>
                 <w:rStyle w:val="IndexLink"/>
               </w:rPr>
-              <w:t>3.3 Platforma za računarstvo u oblaku Microsoft Azure</w:t>
+              <w:t>3 Platforma Microsoft Azure i arhitektura „bez servera“</w:t>
               <w:tab/>
               <w:t>5</w:t>
             </w:r>
@@ -1235,7 +1255,87 @@
               <w:rPr>
                 <w:rStyle w:val="IndexLink"/>
               </w:rPr>
-              <w:t>3.4 Azure funkcije</w:t>
+              <w:t>3.1 Azure funkcije</w:t>
+              <w:tab/>
+              <w:t>5</w:t>
+            </w:r>
+          </w:hyperlink>
+        </w:p>
+        <w:p>
+          <w:pPr>
+            <w:pStyle w:val="Contents3"/>
+            <w:tabs>
+              <w:tab w:val="clear" w:pos="9406"/>
+              <w:tab w:val="right" w:pos="9972" w:leader="dot"/>
+            </w:tabs>
+            <w:rPr/>
+          </w:pPr>
+          <w:hyperlink w:anchor="__RefHeading___Toc470_3901918858">
+            <w:r>
+              <w:rPr>
+                <w:rStyle w:val="IndexLink"/>
+              </w:rPr>
+              <w:t>3.1.1 Pregled, tipovi i naplata</w:t>
+              <w:tab/>
+              <w:t>5</w:t>
+            </w:r>
+          </w:hyperlink>
+        </w:p>
+        <w:p>
+          <w:pPr>
+            <w:pStyle w:val="Contents3"/>
+            <w:tabs>
+              <w:tab w:val="clear" w:pos="9406"/>
+              <w:tab w:val="right" w:pos="9972" w:leader="dot"/>
+            </w:tabs>
+            <w:rPr/>
+          </w:pPr>
+          <w:hyperlink w:anchor="__RefHeading___Toc472_3901918858">
+            <w:r>
+              <w:rPr>
+                <w:rStyle w:val="IndexLink"/>
+              </w:rPr>
+              <w:t>3.1.2 Načini razvoja i hostovanja</w:t>
+              <w:tab/>
+              <w:t>5</w:t>
+            </w:r>
+          </w:hyperlink>
+        </w:p>
+        <w:p>
+          <w:pPr>
+            <w:pStyle w:val="Contents3"/>
+            <w:tabs>
+              <w:tab w:val="clear" w:pos="9406"/>
+              <w:tab w:val="right" w:pos="9972" w:leader="dot"/>
+            </w:tabs>
+            <w:rPr/>
+          </w:pPr>
+          <w:hyperlink w:anchor="__RefHeading___Toc474_3901918858">
+            <w:r>
+              <w:rPr>
+                <w:rStyle w:val="IndexLink"/>
+              </w:rPr>
+              <w:t>3.1.3 Tipovi okidača i vezivanja</w:t>
+              <w:tab/>
+              <w:t>5</w:t>
+            </w:r>
+          </w:hyperlink>
+        </w:p>
+        <w:p>
+          <w:pPr>
+            <w:pStyle w:val="Contents3"/>
+            <w:tabs>
+              <w:tab w:val="clear" w:pos="9406"/>
+              <w:tab w:val="right" w:pos="9972" w:leader="dot"/>
+            </w:tabs>
+            <w:rPr/>
+          </w:pPr>
+          <w:hyperlink w:anchor="__RefHeading___Toc476_3901918858">
+            <w:r>
+              <w:rPr>
+                <w:rStyle w:val="IndexLink"/>
+              </w:rPr>
+              <w:t>3.1.4 Interna arhitektura i način izvršavanja</w:t>
               <w:tab/>
               <w:t>5</w:t>
             </w:r>
@@ -1254,7 +1354,7 @@
               <w:rPr>
                 <w:rStyle w:val="IndexLink"/>
               </w:rPr>
-              <w:t>4 Implementacija REST API servisa za kulinarske recepte</w:t>
+              <w:t>4 Implementacija servisa „Recepti API“</w:t>
               <w:tab/>
               <w:t>5</w:t>
             </w:r>
@@ -1274,7 +1374,7 @@
               <w:rPr>
                 <w:rStyle w:val="IndexLink"/>
               </w:rPr>
-              <w:t>4.1 Opis API servisa</w:t>
+              <w:t>4.1 Funkcionalni opis servisa</w:t>
               <w:tab/>
               <w:t>5</w:t>
             </w:r>
@@ -1294,7 +1394,7 @@
               <w:rPr>
                 <w:rStyle w:val="IndexLink"/>
               </w:rPr>
-              <w:t>4.2 Opis arhitekture</w:t>
+              <w:t>4.2 Arhitektura</w:t>
               <w:tab/>
               <w:t>5</w:t>
             </w:r>
@@ -1333,7 +1433,7 @@
               <w:rPr>
                 <w:rStyle w:val="IndexLink"/>
               </w:rPr>
-              <w:t>5 Hostovanja servisa na Microsoft Azure platformi</w:t>
+              <w:t>5 Hostovanje servisa „Recepti API“</w:t>
               <w:tab/>
               <w:t>5</w:t>
             </w:r>
@@ -1353,7 +1453,7 @@
               <w:rPr>
                 <w:rStyle w:val="IndexLink"/>
               </w:rPr>
-              <w:t>5.1 Podešavanje hostovanja i kontinualne integracije servisa</w:t>
+              <w:t>5.1 Podešavanje hostovanja i kontinualna integracija servisa</w:t>
               <w:tab/>
               <w:t>5</w:t>
             </w:r>
@@ -1426,7 +1526,7 @@
         <w:pStyle w:val="Heading1"/>
         <w:numPr>
           <w:ilvl w:val="0"/>
-          <w:numId w:val="2"/>
+          <w:numId w:val="4"/>
         </w:numPr>
         <w:rPr/>
       </w:pPr>
@@ -1440,33 +1540,287 @@
     <w:p>
       <w:pPr>
         <w:pStyle w:val="Heading1"/>
-        <w:numPr>
-          <w:ilvl w:val="0"/>
-          <w:numId w:val="2"/>
-        </w:numPr>
-        <w:rPr/>
-      </w:pPr>
-      <w:bookmarkStart w:id="3" w:name="__RefHeading___Toc312_3771696024"/>
-      <w:bookmarkEnd w:id="3"/>
-      <w:r>
-        <w:rPr/>
-        <w:t>2 Veb servisi i REST</w:t>
-      </w:r>
-    </w:p>
-    <w:p>
-      <w:pPr>
-        <w:pStyle w:val="Heading2"/>
         <w:numPr>
           <w:ilvl w:val="0"/>
           <w:numId w:val="4"/>
         </w:numPr>
         <w:rPr/>
       </w:pPr>
-      <w:bookmarkStart w:id="4" w:name="__RefHeading___Toc314_3771696024"/>
+      <w:bookmarkStart w:id="3" w:name="__RefHeading___Toc318_3771696024"/>
+      <w:bookmarkEnd w:id="3"/>
+      <w:r>
+        <w:rPr/>
+        <w:t xml:space="preserve">2 </w:t>
+      </w:r>
+      <w:r>
+        <w:rPr>
+          <w:lang w:val="sr-Latn-RS"/>
+        </w:rPr>
+        <w:t>Arhitektura „bez servera“</w:t>
+      </w:r>
+    </w:p>
+    <w:p>
+      <w:pPr>
+        <w:pStyle w:val="Heading2"/>
+        <w:rPr/>
+      </w:pPr>
+      <w:bookmarkStart w:id="4" w:name="__RefHeading___Toc354_3901918858"/>
       <w:bookmarkEnd w:id="4"/>
       <w:r>
-        <w:rPr/>
-        <w:t>2.1 Veb servisi pojam i arhitektura</w:t>
+        <w:rPr>
+          <w:lang w:val="sr-Latn-RS"/>
+        </w:rPr>
+        <w:t>2.1 Istorija i prvi oblici arhitekture</w:t>
+      </w:r>
+    </w:p>
+    <w:p>
+      <w:pPr>
+        <w:pStyle w:val="Heading2"/>
+        <w:numPr>
+          <w:ilvl w:val="0"/>
+          <w:numId w:val="6"/>
+        </w:numPr>
+        <w:rPr/>
+      </w:pPr>
+      <w:bookmarkStart w:id="5" w:name="__RefHeading___Toc320_3771696024"/>
+      <w:bookmarkEnd w:id="5"/>
+      <w:r>
+        <w:rPr>
+          <w:lang w:val="sr-Latn-RS"/>
+        </w:rPr>
+        <w:t>2</w:t>
+      </w:r>
+      <w:r>
+        <w:rPr/>
+        <w:t>.</w:t>
+      </w:r>
+      <w:r>
+        <w:rPr>
+          <w:lang w:val="sr-Latn-RS"/>
+        </w:rPr>
+        <w:t>2</w:t>
+      </w:r>
+      <w:r>
+        <w:rPr/>
+        <w:t xml:space="preserve"> </w:t>
+      </w:r>
+      <w:r>
+        <w:rPr>
+          <w:lang w:val="sr-Latn-RS"/>
+        </w:rPr>
+        <w:t>Računarstvo</w:t>
+      </w:r>
+      <w:r>
+        <w:rPr/>
+        <w:t xml:space="preserve"> u oblaku</w:t>
+      </w:r>
+    </w:p>
+    <w:p>
+      <w:pPr>
+        <w:pStyle w:val="Heading3"/>
+        <w:numPr>
+          <w:ilvl w:val="2"/>
+          <w:numId w:val="3"/>
+        </w:numPr>
+        <w:rPr/>
+      </w:pPr>
+      <w:bookmarkStart w:id="6" w:name="__RefHeading___Toc358_3901918858"/>
+      <w:bookmarkEnd w:id="6"/>
+      <w:r>
+        <w:rPr>
+          <w:lang w:val="sr-Latn-RS"/>
+        </w:rPr>
+        <w:t>2</w:t>
+      </w:r>
+      <w:r>
+        <w:rPr/>
+        <w:t>.</w:t>
+      </w:r>
+      <w:r>
+        <w:rPr>
+          <w:lang w:val="sr-Latn-RS"/>
+        </w:rPr>
+        <w:t>2</w:t>
+      </w:r>
+      <w:r>
+        <w:rPr/>
+        <w:t xml:space="preserve">.1 Tipovi </w:t>
+      </w:r>
+      <w:r>
+        <w:rPr>
+          <w:lang w:val="sr-Latn-RS"/>
+        </w:rPr>
+        <w:t>servisa</w:t>
+      </w:r>
+      <w:r>
+        <w:rPr/>
+        <w:t xml:space="preserve"> i modeli izvršavanja</w:t>
+      </w:r>
+    </w:p>
+    <w:p>
+      <w:pPr>
+        <w:pStyle w:val="Heading2"/>
+        <w:numPr>
+          <w:ilvl w:val="2"/>
+          <w:numId w:val="3"/>
+        </w:numPr>
+        <w:rPr/>
+      </w:pPr>
+      <w:bookmarkStart w:id="7" w:name="__RefHeading___Toc360_3901918858"/>
+      <w:bookmarkEnd w:id="7"/>
+      <w:r>
+        <w:rPr>
+          <w:lang w:val="sr-Latn-RS"/>
+        </w:rPr>
+        <w:t>2</w:t>
+      </w:r>
+      <w:r>
+        <w:rPr/>
+        <w:t>.</w:t>
+      </w:r>
+      <w:r>
+        <w:rPr>
+          <w:lang w:val="sr-Latn-RS"/>
+        </w:rPr>
+        <w:t>3</w:t>
+      </w:r>
+      <w:r>
+        <w:rPr/>
+        <w:t xml:space="preserve"> </w:t>
+      </w:r>
+      <w:r>
+        <w:rPr>
+          <w:lang w:val="en-US"/>
+        </w:rPr>
+        <w:t>Arhitekture zasnovane na kontejnerima</w:t>
+      </w:r>
+    </w:p>
+    <w:p>
+      <w:pPr>
+        <w:pStyle w:val="Heading2"/>
+        <w:numPr>
+          <w:ilvl w:val="0"/>
+          <w:numId w:val="6"/>
+        </w:numPr>
+        <w:rPr/>
+      </w:pPr>
+      <w:bookmarkStart w:id="8" w:name="__RefHeading___Toc362_3901918858"/>
+      <w:bookmarkEnd w:id="8"/>
+      <w:r>
+        <w:rPr>
+          <w:lang w:val="sr-Latn-RS"/>
+        </w:rPr>
+        <w:t>2</w:t>
+      </w:r>
+      <w:r>
+        <w:rPr/>
+        <w:t>.</w:t>
+      </w:r>
+      <w:r>
+        <w:rPr>
+          <w:lang w:val="sr-Latn-RS"/>
+        </w:rPr>
+        <w:t>4</w:t>
+      </w:r>
+      <w:r>
+        <w:rPr/>
+        <w:t xml:space="preserve"> Nastanak arhitekture </w:t>
+      </w:r>
+      <w:bookmarkStart w:id="9" w:name="__DdeLink__312_2842301785"/>
+      <w:r>
+        <w:rPr>
+          <w:lang w:val="sr-Latn-RS"/>
+        </w:rPr>
+        <w:t>„bez servera“</w:t>
+      </w:r>
+      <w:bookmarkEnd w:id="9"/>
+    </w:p>
+    <w:p>
+      <w:pPr>
+        <w:pStyle w:val="Heading3"/>
+        <w:numPr>
+          <w:ilvl w:val="2"/>
+          <w:numId w:val="3"/>
+        </w:numPr>
+        <w:rPr/>
+      </w:pPr>
+      <w:bookmarkStart w:id="10" w:name="__RefHeading___Toc364_3901918858"/>
+      <w:bookmarkEnd w:id="10"/>
+      <w:r>
+        <w:rPr>
+          <w:lang w:val="sr-Latn-RS"/>
+        </w:rPr>
+        <w:t>2</w:t>
+      </w:r>
+      <w:r>
+        <w:rPr/>
+        <w:t>.</w:t>
+      </w:r>
+      <w:r>
+        <w:rPr>
+          <w:lang w:val="sr-Latn-RS"/>
+        </w:rPr>
+        <w:t>4</w:t>
+      </w:r>
+      <w:r>
+        <w:rPr/>
+        <w:t>.1 Model izvršavanja „funkcija kao servis“</w:t>
+      </w:r>
+    </w:p>
+    <w:p>
+      <w:pPr>
+        <w:pStyle w:val="Heading1"/>
+        <w:numPr>
+          <w:ilvl w:val="0"/>
+          <w:numId w:val="3"/>
+        </w:numPr>
+        <w:rPr/>
+      </w:pPr>
+      <w:bookmarkStart w:id="11" w:name="__RefHeading___Toc324_3771696024"/>
+      <w:bookmarkEnd w:id="11"/>
+      <w:r>
+        <w:rPr>
+          <w:lang w:val="sr-Latn-RS"/>
+        </w:rPr>
+        <w:t>3</w:t>
+      </w:r>
+      <w:r>
+        <w:rPr/>
+        <w:t xml:space="preserve"> </w:t>
+      </w:r>
+      <w:r>
+        <w:rPr>
+          <w:lang w:val="sr-Latn-RS"/>
+        </w:rPr>
+        <w:t xml:space="preserve">Platforma </w:t>
+      </w:r>
+      <w:r>
+        <w:rPr/>
+        <w:t xml:space="preserve">Microsoft Azure i arhitektura </w:t>
+      </w:r>
+      <w:r>
+        <w:rPr>
+          <w:lang w:val="sr-Latn-RS"/>
+        </w:rPr>
+        <w:t xml:space="preserve">„bez servera“ </w:t>
+      </w:r>
+    </w:p>
+    <w:p>
+      <w:pPr>
+        <w:pStyle w:val="Heading2"/>
+        <w:rPr/>
+      </w:pPr>
+      <w:bookmarkStart w:id="12" w:name="__RefHeading___Toc326_3771696024"/>
+      <w:bookmarkEnd w:id="12"/>
+      <w:r>
+        <w:rPr>
+          <w:lang w:val="sr-Latn-RS"/>
+        </w:rPr>
+        <w:t>3.1</w:t>
+      </w:r>
+      <w:r>
+        <w:rPr/>
+        <w:t xml:space="preserve"> Azure funkcije</w:t>
       </w:r>
     </w:p>
     <w:p>
@@ -1478,216 +1832,244 @@
         </w:numPr>
         <w:rPr/>
       </w:pPr>
-      <w:bookmarkStart w:id="5" w:name="__RefHeading___Toc316_3771696024"/>
-      <w:bookmarkEnd w:id="5"/>
-      <w:r>
-        <w:rPr/>
-        <w:t>2.1.1 REST</w:t>
-      </w:r>
-    </w:p>
-    <w:p>
-      <w:pPr>
-        <w:pStyle w:val="Heading1"/>
+      <w:bookmarkStart w:id="13" w:name="__RefHeading___Toc470_3901918858"/>
+      <w:bookmarkEnd w:id="13"/>
+      <w:r>
+        <w:rPr/>
+        <w:t xml:space="preserve">3.1.1 Pregled, </w:t>
+      </w:r>
+      <w:r>
+        <w:rPr>
+          <w:lang w:val="sr-Latn-RS"/>
+        </w:rPr>
+        <w:t>tipovi i naplata</w:t>
+      </w:r>
+    </w:p>
+    <w:p>
+      <w:pPr>
+        <w:pStyle w:val="Heading3"/>
         <w:numPr>
-          <w:ilvl w:val="0"/>
+          <w:ilvl w:val="2"/>
           <w:numId w:val="2"/>
         </w:numPr>
         <w:rPr/>
       </w:pPr>
-      <w:bookmarkStart w:id="6" w:name="__RefHeading___Toc318_3771696024"/>
-      <w:bookmarkEnd w:id="6"/>
-      <w:r>
-        <w:rPr/>
-        <w:t>3 Računarsto u oblaku i arhitektura “bez servera”</w:t>
-      </w:r>
-    </w:p>
-    <w:p>
-      <w:pPr>
-        <w:pStyle w:val="Heading2"/>
+      <w:bookmarkStart w:id="14" w:name="__RefHeading___Toc472_3901918858"/>
+      <w:bookmarkEnd w:id="14"/>
+      <w:r>
+        <w:rPr>
+          <w:lang w:val="sr-Latn-RS"/>
+        </w:rPr>
+        <w:t>3.1.2 Načini razvoja i hostovanja</w:t>
+      </w:r>
+    </w:p>
+    <w:p>
+      <w:pPr>
+        <w:pStyle w:val="Heading3"/>
+        <w:numPr>
+          <w:ilvl w:val="2"/>
+          <w:numId w:val="2"/>
+        </w:numPr>
+        <w:rPr/>
+      </w:pPr>
+      <w:bookmarkStart w:id="15" w:name="__RefHeading___Toc474_3901918858"/>
+      <w:bookmarkEnd w:id="15"/>
+      <w:r>
+        <w:rPr>
+          <w:lang w:val="sr-Latn-RS"/>
+        </w:rPr>
+        <w:t>3.1.3 Tipovi okidača i vezivanja</w:t>
+      </w:r>
+    </w:p>
+    <w:p>
+      <w:pPr>
+        <w:pStyle w:val="Heading3"/>
+        <w:numPr>
+          <w:ilvl w:val="2"/>
+          <w:numId w:val="2"/>
+        </w:numPr>
+        <w:rPr/>
+      </w:pPr>
+      <w:bookmarkStart w:id="16" w:name="__RefHeading___Toc476_3901918858"/>
+      <w:bookmarkEnd w:id="16"/>
+      <w:r>
+        <w:rPr/>
+        <w:t>3.1.</w:t>
+      </w:r>
+      <w:r>
+        <w:rPr>
+          <w:lang w:val="sr-Latn-RS"/>
+        </w:rPr>
+        <w:t>4</w:t>
+      </w:r>
+      <w:r>
+        <w:rPr/>
+        <w:t xml:space="preserve"> </w:t>
+      </w:r>
+      <w:r>
+        <w:rPr>
+          <w:lang w:val="sr-Latn-RS"/>
+        </w:rPr>
+        <w:t>Interna arhitektura i način izvršavanja</w:t>
+      </w:r>
+    </w:p>
+    <w:p>
+      <w:pPr>
+        <w:pStyle w:val="Heading1"/>
         <w:numPr>
           <w:ilvl w:val="0"/>
           <w:numId w:val="4"/>
         </w:numPr>
         <w:rPr/>
       </w:pPr>
-      <w:bookmarkStart w:id="7" w:name="__RefHeading___Toc320_3771696024"/>
-      <w:bookmarkEnd w:id="7"/>
-      <w:r>
-        <w:rPr/>
-        <w:t>3.1 Računarsto u oblaku, tipovi servisa i modeli izvršavanja</w:t>
-      </w:r>
+      <w:bookmarkStart w:id="17" w:name="__RefHeading___Toc328_3771696024"/>
+      <w:bookmarkEnd w:id="17"/>
+      <w:r>
+        <w:rPr/>
+        <w:t xml:space="preserve">4 Implementacija servisa </w:t>
+      </w:r>
+      <w:bookmarkStart w:id="18" w:name="__DdeLink__521_913498806"/>
+      <w:r>
+        <w:rPr>
+          <w:lang w:val="sr-Latn-RS"/>
+        </w:rPr>
+        <w:t>„Recepti API“</w:t>
+      </w:r>
+      <w:bookmarkEnd w:id="18"/>
     </w:p>
     <w:p>
       <w:pPr>
         <w:pStyle w:val="Heading2"/>
+        <w:numPr>
+          <w:ilvl w:val="0"/>
+          <w:numId w:val="6"/>
+        </w:numPr>
+        <w:rPr/>
+      </w:pPr>
+      <w:bookmarkStart w:id="19" w:name="__RefHeading___Toc330_3771696024"/>
+      <w:bookmarkEnd w:id="19"/>
+      <w:r>
+        <w:rPr/>
+        <w:t>4.1 Funkcionalni opis servisa</w:t>
+      </w:r>
+    </w:p>
+    <w:p>
+      <w:pPr>
+        <w:pStyle w:val="Heading2"/>
+        <w:numPr>
+          <w:ilvl w:val="0"/>
+          <w:numId w:val="6"/>
+        </w:numPr>
+        <w:rPr/>
+      </w:pPr>
+      <w:bookmarkStart w:id="20" w:name="__RefHeading___Toc332_3771696024"/>
+      <w:bookmarkEnd w:id="20"/>
+      <w:r>
+        <w:rPr/>
+        <w:t>4.2 Arhitektura</w:t>
+      </w:r>
+    </w:p>
+    <w:p>
+      <w:pPr>
+        <w:pStyle w:val="Heading2"/>
+        <w:numPr>
+          <w:ilvl w:val="0"/>
+          <w:numId w:val="6"/>
+        </w:numPr>
+        <w:rPr/>
+      </w:pPr>
+      <w:bookmarkStart w:id="21" w:name="__RefHeading___Toc334_3771696024"/>
+      <w:bookmarkEnd w:id="21"/>
+      <w:r>
+        <w:rPr/>
+        <w:t>4.3 Implementacija funkcija</w:t>
+      </w:r>
+    </w:p>
+    <w:p>
+      <w:pPr>
+        <w:pStyle w:val="Heading1"/>
         <w:numPr>
           <w:ilvl w:val="0"/>
           <w:numId w:val="4"/>
         </w:numPr>
         <w:rPr/>
       </w:pPr>
-      <w:bookmarkStart w:id="8" w:name="__RefHeading___Toc322_3771696024"/>
-      <w:bookmarkEnd w:id="8"/>
-      <w:r>
-        <w:rPr/>
-        <w:t>3.2 Model izvršavanja „funkcija kao servis“</w:t>
+      <w:bookmarkStart w:id="22" w:name="__RefHeading___Toc336_3771696024"/>
+      <w:bookmarkEnd w:id="22"/>
+      <w:r>
+        <w:rPr/>
+        <w:t xml:space="preserve">5 Hostovanje servisa </w:t>
+      </w:r>
+      <w:r>
+        <w:rPr>
+          <w:lang w:val="sr-Latn-RS"/>
+        </w:rPr>
+        <w:t>„Recepti API“</w:t>
       </w:r>
     </w:p>
     <w:p>
       <w:pPr>
         <w:pStyle w:val="Heading2"/>
+        <w:numPr>
+          <w:ilvl w:val="0"/>
+          <w:numId w:val="6"/>
+        </w:numPr>
+        <w:rPr/>
+      </w:pPr>
+      <w:bookmarkStart w:id="23" w:name="__RefHeading___Toc338_3771696024"/>
+      <w:bookmarkEnd w:id="23"/>
+      <w:r>
+        <w:rPr/>
+        <w:t>5.1 Podešavanje hostovanja i kontinualn</w:t>
+      </w:r>
+      <w:r>
+        <w:rPr>
+          <w:lang w:val="sr-Latn-RS"/>
+        </w:rPr>
+        <w:t>a</w:t>
+      </w:r>
+      <w:r>
+        <w:rPr/>
+        <w:t xml:space="preserve"> integracij</w:t>
+      </w:r>
+      <w:r>
+        <w:rPr>
+          <w:lang w:val="sr-Latn-RS"/>
+        </w:rPr>
+        <w:t xml:space="preserve">a </w:t>
+      </w:r>
+      <w:r>
+        <w:rPr/>
+        <w:t>servisa</w:t>
+      </w:r>
+    </w:p>
+    <w:p>
+      <w:pPr>
+        <w:pStyle w:val="Heading2"/>
+        <w:numPr>
+          <w:ilvl w:val="0"/>
+          <w:numId w:val="6"/>
+        </w:numPr>
+        <w:rPr/>
+      </w:pPr>
+      <w:bookmarkStart w:id="24" w:name="__RefHeading___Toc340_3771696024"/>
+      <w:bookmarkEnd w:id="24"/>
+      <w:r>
+        <w:rPr/>
+        <w:t>5.2 Testiranje i nadgledanje</w:t>
+      </w:r>
+    </w:p>
+    <w:p>
+      <w:pPr>
+        <w:pStyle w:val="Heading1"/>
         <w:numPr>
           <w:ilvl w:val="0"/>
           <w:numId w:val="4"/>
         </w:numPr>
         <w:rPr/>
       </w:pPr>
-      <w:bookmarkStart w:id="9" w:name="__RefHeading___Toc324_3771696024"/>
-      <w:bookmarkEnd w:id="9"/>
-      <w:r>
-        <w:rPr/>
-        <w:t>3.3 Platforma za računarstvo u oblaku Microsoft Azure</w:t>
-      </w:r>
-    </w:p>
-    <w:p>
-      <w:pPr>
-        <w:pStyle w:val="Heading2"/>
-        <w:numPr>
-          <w:ilvl w:val="2"/>
-          <w:numId w:val="2"/>
-        </w:numPr>
-        <w:rPr/>
-      </w:pPr>
-      <w:bookmarkStart w:id="10" w:name="__RefHeading___Toc326_3771696024"/>
-      <w:bookmarkEnd w:id="10"/>
-      <w:r>
-        <w:rPr/>
-        <w:t>3.4 Azure funkcije</w:t>
-      </w:r>
-    </w:p>
-    <w:p>
-      <w:pPr>
-        <w:pStyle w:val="Heading1"/>
-        <w:numPr>
-          <w:ilvl w:val="0"/>
-          <w:numId w:val="2"/>
-        </w:numPr>
-        <w:rPr/>
-      </w:pPr>
-      <w:bookmarkStart w:id="11" w:name="__RefHeading___Toc328_3771696024"/>
-      <w:bookmarkEnd w:id="11"/>
-      <w:r>
-        <w:rPr/>
-        <w:t>4 Implementacija REST API servisa za kulinarske recepte</w:t>
-      </w:r>
-    </w:p>
-    <w:p>
-      <w:pPr>
-        <w:pStyle w:val="Heading2"/>
-        <w:numPr>
-          <w:ilvl w:val="0"/>
-          <w:numId w:val="4"/>
-        </w:numPr>
-        <w:rPr/>
-      </w:pPr>
-      <w:bookmarkStart w:id="12" w:name="__RefHeading___Toc330_3771696024"/>
-      <w:bookmarkEnd w:id="12"/>
-      <w:r>
-        <w:rPr/>
-        <w:t>4.1 Opis API servisa</w:t>
-      </w:r>
-    </w:p>
-    <w:p>
-      <w:pPr>
-        <w:pStyle w:val="Heading2"/>
-        <w:numPr>
-          <w:ilvl w:val="0"/>
-          <w:numId w:val="4"/>
-        </w:numPr>
-        <w:rPr/>
-      </w:pPr>
-      <w:bookmarkStart w:id="13" w:name="__RefHeading___Toc332_3771696024"/>
-      <w:bookmarkEnd w:id="13"/>
-      <w:r>
-        <w:rPr/>
-        <w:t>4.2 Opis arhitekture</w:t>
-      </w:r>
-    </w:p>
-    <w:p>
-      <w:pPr>
-        <w:pStyle w:val="Heading2"/>
-        <w:numPr>
-          <w:ilvl w:val="0"/>
-          <w:numId w:val="4"/>
-        </w:numPr>
-        <w:rPr/>
-      </w:pPr>
-      <w:bookmarkStart w:id="14" w:name="__RefHeading___Toc334_3771696024"/>
-      <w:bookmarkEnd w:id="14"/>
-      <w:r>
-        <w:rPr/>
-        <w:t>4.3 Implementacija funkcija</w:t>
-      </w:r>
-    </w:p>
-    <w:p>
-      <w:pPr>
-        <w:pStyle w:val="Heading1"/>
-        <w:numPr>
-          <w:ilvl w:val="0"/>
-          <w:numId w:val="2"/>
-        </w:numPr>
-        <w:rPr/>
-      </w:pPr>
-      <w:bookmarkStart w:id="15" w:name="__RefHeading___Toc336_3771696024"/>
-      <w:bookmarkEnd w:id="15"/>
-      <w:r>
-        <w:rPr/>
-        <w:t>5 Hostovanja servisa na Microsoft Azure platformi</w:t>
-      </w:r>
-    </w:p>
-    <w:p>
-      <w:pPr>
-        <w:pStyle w:val="Heading2"/>
-        <w:numPr>
-          <w:ilvl w:val="0"/>
-          <w:numId w:val="4"/>
-        </w:numPr>
-        <w:rPr/>
-      </w:pPr>
-      <w:bookmarkStart w:id="16" w:name="__RefHeading___Toc338_3771696024"/>
-      <w:bookmarkEnd w:id="16"/>
-      <w:r>
-        <w:rPr/>
-        <w:t>5.1 Podešavanje hostovanja i kontinualne integracije servisa</w:t>
-      </w:r>
-    </w:p>
-    <w:p>
-      <w:pPr>
-        <w:pStyle w:val="Heading2"/>
-        <w:numPr>
-          <w:ilvl w:val="0"/>
-          <w:numId w:val="4"/>
-        </w:numPr>
-        <w:rPr/>
-      </w:pPr>
-      <w:bookmarkStart w:id="17" w:name="__RefHeading___Toc340_3771696024"/>
-      <w:bookmarkEnd w:id="17"/>
-      <w:r>
-        <w:rPr/>
-        <w:t>5.2 Testiranje i nadgledanje</w:t>
-      </w:r>
-    </w:p>
-    <w:p>
-      <w:pPr>
-        <w:pStyle w:val="Heading1"/>
-        <w:numPr>
-          <w:ilvl w:val="0"/>
-          <w:numId w:val="2"/>
-        </w:numPr>
-        <w:rPr/>
-      </w:pPr>
-      <w:bookmarkStart w:id="18" w:name="__RefHeading___Toc342_3771696024"/>
-      <w:bookmarkEnd w:id="18"/>
+      <w:bookmarkStart w:id="25" w:name="__RefHeading___Toc342_3771696024"/>
+      <w:bookmarkEnd w:id="25"/>
       <w:r>
         <w:rPr/>
         <w:t>6 Zaključak</w:t>
@@ -1701,13 +2083,13 @@
         <w:pStyle w:val="Naslov"/>
         <w:numPr>
           <w:ilvl w:val="0"/>
-          <w:numId w:val="3"/>
+          <w:numId w:val="5"/>
         </w:numPr>
         <w:spacing w:before="200" w:after="120"/>
         <w:rPr/>
       </w:pPr>
-      <w:bookmarkStart w:id="19" w:name="__RefHeading___Toc352_1677485380"/>
-      <w:bookmarkEnd w:id="19"/>
+      <w:bookmarkStart w:id="26" w:name="__RefHeading___Toc352_1677485380"/>
+      <w:bookmarkEnd w:id="26"/>
       <w:r>
         <w:rPr/>
         <w:t>Reference</w:t>
@@ -2100,6 +2482,190 @@
       </w:pPr>
     </w:lvl>
   </w:abstractNum>
+  <w:abstractNum w:abstractNumId="5">
+    <w:lvl w:ilvl="0">
+      <w:start w:val="1"/>
+      <w:numFmt w:val="none"/>
+      <w:suff w:val="nothing"/>
+      <w:lvlText w:val=""/>
+      <w:lvlJc w:val="left"/>
+      <w:pPr>
+        <w:ind w:left="0" w:hanging="0"/>
+      </w:pPr>
+    </w:lvl>
+    <w:lvl w:ilvl="1">
+      <w:start w:val="1"/>
+      <w:numFmt w:val="none"/>
+      <w:suff w:val="nothing"/>
+      <w:lvlText w:val=""/>
+      <w:lvlJc w:val="left"/>
+      <w:pPr>
+        <w:ind w:left="0" w:hanging="0"/>
+      </w:pPr>
+    </w:lvl>
+    <w:lvl w:ilvl="2">
+      <w:start w:val="1"/>
+      <w:numFmt w:val="none"/>
+      <w:suff w:val="nothing"/>
+      <w:lvlText w:val=""/>
+      <w:lvlJc w:val="left"/>
+      <w:pPr>
+        <w:ind w:left="0" w:hanging="0"/>
+      </w:pPr>
+    </w:lvl>
+    <w:lvl w:ilvl="3">
+      <w:start w:val="1"/>
+      <w:numFmt w:val="none"/>
+      <w:suff w:val="nothing"/>
+      <w:lvlText w:val=""/>
+      <w:lvlJc w:val="left"/>
+      <w:pPr>
+        <w:ind w:left="0" w:hanging="0"/>
+      </w:pPr>
+    </w:lvl>
+    <w:lvl w:ilvl="4">
+      <w:start w:val="1"/>
+      <w:numFmt w:val="none"/>
+      <w:suff w:val="nothing"/>
+      <w:lvlText w:val=""/>
+      <w:lvlJc w:val="left"/>
+      <w:pPr>
+        <w:ind w:left="0" w:hanging="0"/>
+      </w:pPr>
+    </w:lvl>
+    <w:lvl w:ilvl="5">
+      <w:start w:val="1"/>
+      <w:numFmt w:val="none"/>
+      <w:suff w:val="nothing"/>
+      <w:lvlText w:val=""/>
+      <w:lvlJc w:val="left"/>
+      <w:pPr>
+        <w:ind w:left="0" w:hanging="0"/>
+      </w:pPr>
+    </w:lvl>
+    <w:lvl w:ilvl="6">
+      <w:start w:val="1"/>
+      <w:numFmt w:val="none"/>
+      <w:suff w:val="nothing"/>
+      <w:lvlText w:val=""/>
+      <w:lvlJc w:val="left"/>
+      <w:pPr>
+        <w:ind w:left="0" w:hanging="0"/>
+      </w:pPr>
+    </w:lvl>
+    <w:lvl w:ilvl="7">
+      <w:start w:val="1"/>
+      <w:numFmt w:val="none"/>
+      <w:suff w:val="nothing"/>
+      <w:lvlText w:val=""/>
+      <w:lvlJc w:val="left"/>
+      <w:pPr>
+        <w:ind w:left="0" w:hanging="0"/>
+      </w:pPr>
+    </w:lvl>
+    <w:lvl w:ilvl="8">
+      <w:start w:val="1"/>
+      <w:numFmt w:val="none"/>
+      <w:suff w:val="nothing"/>
+      <w:lvlText w:val=""/>
+      <w:lvlJc w:val="left"/>
+      <w:pPr>
+        <w:ind w:left="0" w:hanging="0"/>
+      </w:pPr>
+    </w:lvl>
+  </w:abstractNum>
+  <w:abstractNum w:abstractNumId="6">
+    <w:lvl w:ilvl="0">
+      <w:start w:val="1"/>
+      <w:numFmt w:val="none"/>
+      <w:suff w:val="nothing"/>
+      <w:lvlText w:val=""/>
+      <w:lvlJc w:val="left"/>
+      <w:pPr>
+        <w:ind w:left="0" w:hanging="0"/>
+      </w:pPr>
+    </w:lvl>
+    <w:lvl w:ilvl="1">
+      <w:start w:val="1"/>
+      <w:numFmt w:val="none"/>
+      <w:suff w:val="nothing"/>
+      <w:lvlText w:val=""/>
+      <w:lvlJc w:val="left"/>
+      <w:pPr>
+        <w:ind w:left="0" w:hanging="0"/>
+      </w:pPr>
+    </w:lvl>
+    <w:lvl w:ilvl="2">
+      <w:start w:val="1"/>
+      <w:numFmt w:val="none"/>
+      <w:suff w:val="nothing"/>
+      <w:lvlText w:val=""/>
+      <w:lvlJc w:val="left"/>
+      <w:pPr>
+        <w:ind w:left="0" w:hanging="0"/>
+      </w:pPr>
+    </w:lvl>
+    <w:lvl w:ilvl="3">
+      <w:start w:val="1"/>
+      <w:numFmt w:val="none"/>
+      <w:suff w:val="nothing"/>
+      <w:lvlText w:val=""/>
+      <w:lvlJc w:val="left"/>
+      <w:pPr>
+        <w:ind w:left="0" w:hanging="0"/>
+      </w:pPr>
+    </w:lvl>
+    <w:lvl w:ilvl="4">
+      <w:start w:val="1"/>
+      <w:numFmt w:val="none"/>
+      <w:suff w:val="nothing"/>
+      <w:lvlText w:val=""/>
+      <w:lvlJc w:val="left"/>
+      <w:pPr>
+        <w:ind w:left="0" w:hanging="0"/>
+      </w:pPr>
+    </w:lvl>
+    <w:lvl w:ilvl="5">
+      <w:start w:val="1"/>
+      <w:numFmt w:val="none"/>
+      <w:suff w:val="nothing"/>
+      <w:lvlText w:val=""/>
+      <w:lvlJc w:val="left"/>
+      <w:pPr>
+        <w:ind w:left="0" w:hanging="0"/>
+      </w:pPr>
+    </w:lvl>
+    <w:lvl w:ilvl="6">
+      <w:start w:val="1"/>
+      <w:numFmt w:val="none"/>
+      <w:suff w:val="nothing"/>
+      <w:lvlText w:val=""/>
+      <w:lvlJc w:val="left"/>
+      <w:pPr>
+        <w:ind w:left="0" w:hanging="0"/>
+      </w:pPr>
+    </w:lvl>
+    <w:lvl w:ilvl="7">
+      <w:start w:val="1"/>
+      <w:numFmt w:val="none"/>
+      <w:suff w:val="nothing"/>
+      <w:lvlText w:val=""/>
+      <w:lvlJc w:val="left"/>
+      <w:pPr>
+        <w:ind w:left="0" w:hanging="0"/>
+      </w:pPr>
+    </w:lvl>
+    <w:lvl w:ilvl="8">
+      <w:start w:val="1"/>
+      <w:numFmt w:val="none"/>
+      <w:suff w:val="nothing"/>
+      <w:lvlText w:val=""/>
+      <w:lvlJc w:val="left"/>
+      <w:pPr>
+        <w:ind w:left="0" w:hanging="0"/>
+      </w:pPr>
+    </w:lvl>
+  </w:abstractNum>
   <w:num w:numId="1">
     <w:abstractNumId w:val="1"/>
   </w:num>
@@ -2111,6 +2677,12 @@
   </w:num>
   <w:num w:numId="4">
     <w:abstractNumId w:val="4"/>
+  </w:num>
+  <w:num w:numId="5">
+    <w:abstractNumId w:val="5"/>
+  </w:num>
+  <w:num w:numId="6">
+    <w:abstractNumId w:val="6"/>
   </w:num>
 </w:numbering>
 </file>
@@ -2503,5 +3075,20 @@
       <w:szCs w:val="26"/>
     </w:rPr>
   </w:style>
+  <w:style w:type="paragraph" w:styleId="ContentsHeading">
+    <w:name w:val="TOA Heading"/>
+    <w:basedOn w:val="Heading"/>
+    <w:pPr>
+      <w:suppressLineNumbers/>
+      <w:ind w:left="0" w:hanging="0"/>
+    </w:pPr>
+    <w:rPr>
+      <w:rFonts w:ascii="Cambria" w:hAnsi="Cambria"/>
+      <w:b/>
+      <w:bCs/>
+      <w:sz w:val="32"/>
+      <w:szCs w:val="32"/>
+    </w:rPr>
+  </w:style>
 </w:styles>
 </file>
</xml_diff>

<commit_message>
Doc - Updated structure
</commit_message>
<xml_diff>
--- a/docs/Rad.docx
+++ b/docs/Rad.docx
@@ -184,13 +184,6 @@
           <w:sz w:val="44"/>
           <w:szCs w:val="44"/>
         </w:rPr>
-        <w:br/>
-      </w:r>
-      <w:r>
-        <w:rPr>
-          <w:sz w:val="44"/>
-          <w:szCs w:val="44"/>
-        </w:rPr>
         <w:t>“</w:t>
       </w:r>
       <w:r>
@@ -463,6 +456,11 @@
       </w:r>
     </w:p>
     <w:p>
+      <w:pPr>
+        <w:rPr>
+          <w:rFonts w:hint="eastAsia"/>
+        </w:rPr>
+      </w:pPr>
       <w:r>
         <w:rPr>
           <w:rFonts w:ascii="Cambria" w:hAnsi="Cambria"/>
@@ -985,7 +983,7 @@
       <w:pPr>
         <w:jc w:val="center"/>
         <w:rPr>
-          <w:rFonts w:ascii="Cambria" w:hAnsi="Cambria" w:hint="eastAsia"/>
+          <w:rFonts w:ascii="Cambria" w:hAnsi="Cambria"/>
         </w:rPr>
       </w:pPr>
       <w:r>
@@ -1188,7 +1186,7 @@
             </w:rPr>
             <w:fldChar w:fldCharType="separate"/>
           </w:r>
-          <w:hyperlink w:anchor="_Toc40039837" w:history="1">
+          <w:hyperlink w:anchor="_Toc40259288" w:history="1">
             <w:r>
               <w:rPr>
                 <w:rStyle w:val="Hyperlink"/>
@@ -1215,7 +1213,7 @@
                 <w:noProof/>
                 <w:webHidden/>
               </w:rPr>
-              <w:instrText xml:space="preserve"> PAGEREF _Toc40039837 \h </w:instrText>
+              <w:instrText xml:space="preserve"> PAGEREF _Toc40259288 \h </w:instrText>
             </w:r>
             <w:r>
               <w:rPr>
@@ -1235,7 +1233,7 @@
                 <w:noProof/>
                 <w:webHidden/>
               </w:rPr>
-              <w:t>3</w:t>
+              <w:t>4</w:t>
             </w:r>
             <w:r>
               <w:rPr>
@@ -1261,7 +1259,7 @@
               <w:lang w:eastAsia="en-US" w:bidi="ar-SA"/>
             </w:rPr>
           </w:pPr>
-          <w:hyperlink w:anchor="_Toc40039838" w:history="1">
+          <w:hyperlink w:anchor="_Toc40259289" w:history="1">
             <w:r>
               <w:rPr>
                 <w:rStyle w:val="Hyperlink"/>
@@ -1288,7 +1286,7 @@
                 <w:noProof/>
                 <w:webHidden/>
               </w:rPr>
-              <w:instrText xml:space="preserve"> PAGEREF _Toc40039838 \h </w:instrText>
+              <w:instrText xml:space="preserve"> PAGEREF _Toc40259289 \h </w:instrText>
             </w:r>
             <w:r>
               <w:rPr>
@@ -1308,7 +1306,7 @@
                 <w:noProof/>
                 <w:webHidden/>
               </w:rPr>
-              <w:t>5</w:t>
+              <w:t>6</w:t>
             </w:r>
             <w:r>
               <w:rPr>
@@ -1334,13 +1332,13 @@
               <w:lang w:eastAsia="en-US" w:bidi="ar-SA"/>
             </w:rPr>
           </w:pPr>
-          <w:hyperlink w:anchor="_Toc40039839" w:history="1">
+          <w:hyperlink w:anchor="_Toc40259290" w:history="1">
             <w:r>
               <w:rPr>
                 <w:rStyle w:val="Hyperlink"/>
                 <w:noProof/>
               </w:rPr>
-              <w:t>2.1 Istorija i prvi oblici arhitekture</w:t>
+              <w:t>2.1 Istorija</w:t>
             </w:r>
             <w:r>
               <w:rPr>
@@ -1361,7 +1359,7 @@
                 <w:noProof/>
                 <w:webHidden/>
               </w:rPr>
-              <w:instrText xml:space="preserve"> PAGEREF _Toc40039839 \h </w:instrText>
+              <w:instrText xml:space="preserve"> PAGEREF _Toc40259290 \h </w:instrText>
             </w:r>
             <w:r>
               <w:rPr>
@@ -1381,7 +1379,7 @@
                 <w:noProof/>
                 <w:webHidden/>
               </w:rPr>
-              <w:t>5</w:t>
+              <w:t>6</w:t>
             </w:r>
             <w:r>
               <w:rPr>
@@ -1407,7 +1405,7 @@
               <w:lang w:eastAsia="en-US" w:bidi="ar-SA"/>
             </w:rPr>
           </w:pPr>
-          <w:hyperlink w:anchor="_Toc40039840" w:history="1">
+          <w:hyperlink w:anchor="_Toc40259291" w:history="1">
             <w:r>
               <w:rPr>
                 <w:rStyle w:val="Hyperlink"/>
@@ -1434,7 +1432,7 @@
                 <w:noProof/>
                 <w:webHidden/>
               </w:rPr>
-              <w:instrText xml:space="preserve"> PAGEREF _Toc40039840 \h </w:instrText>
+              <w:instrText xml:space="preserve"> PAGEREF _Toc40259291 \h </w:instrText>
             </w:r>
             <w:r>
               <w:rPr>
@@ -1454,7 +1452,7 @@
                 <w:noProof/>
                 <w:webHidden/>
               </w:rPr>
-              <w:t>5</w:t>
+              <w:t>6</w:t>
             </w:r>
             <w:r>
               <w:rPr>
@@ -1480,7 +1478,7 @@
               <w:lang w:eastAsia="en-US" w:bidi="ar-SA"/>
             </w:rPr>
           </w:pPr>
-          <w:hyperlink w:anchor="_Toc40039841" w:history="1">
+          <w:hyperlink w:anchor="_Toc40259292" w:history="1">
             <w:r>
               <w:rPr>
                 <w:rStyle w:val="Hyperlink"/>
@@ -1507,7 +1505,7 @@
                 <w:noProof/>
                 <w:webHidden/>
               </w:rPr>
-              <w:instrText xml:space="preserve"> PAGEREF _Toc40039841 \h </w:instrText>
+              <w:instrText xml:space="preserve"> PAGEREF _Toc40259292 \h </w:instrText>
             </w:r>
             <w:r>
               <w:rPr>
@@ -1527,7 +1525,7 @@
                 <w:noProof/>
                 <w:webHidden/>
               </w:rPr>
-              <w:t>5</w:t>
+              <w:t>6</w:t>
             </w:r>
             <w:r>
               <w:rPr>
@@ -1553,7 +1551,7 @@
               <w:lang w:eastAsia="en-US" w:bidi="ar-SA"/>
             </w:rPr>
           </w:pPr>
-          <w:hyperlink w:anchor="_Toc40039842" w:history="1">
+          <w:hyperlink w:anchor="_Toc40259293" w:history="1">
             <w:r>
               <w:rPr>
                 <w:rStyle w:val="Hyperlink"/>
@@ -1580,7 +1578,7 @@
                 <w:noProof/>
                 <w:webHidden/>
               </w:rPr>
-              <w:instrText xml:space="preserve"> PAGEREF _Toc40039842 \h </w:instrText>
+              <w:instrText xml:space="preserve"> PAGEREF _Toc40259293 \h </w:instrText>
             </w:r>
             <w:r>
               <w:rPr>
@@ -1600,7 +1598,7 @@
                 <w:noProof/>
                 <w:webHidden/>
               </w:rPr>
-              <w:t>5</w:t>
+              <w:t>6</w:t>
             </w:r>
             <w:r>
               <w:rPr>
@@ -1626,7 +1624,7 @@
               <w:lang w:eastAsia="en-US" w:bidi="ar-SA"/>
             </w:rPr>
           </w:pPr>
-          <w:hyperlink w:anchor="_Toc40039843" w:history="1">
+          <w:hyperlink w:anchor="_Toc40259294" w:history="1">
             <w:r>
               <w:rPr>
                 <w:rStyle w:val="Hyperlink"/>
@@ -1653,7 +1651,7 @@
                 <w:noProof/>
                 <w:webHidden/>
               </w:rPr>
-              <w:instrText xml:space="preserve"> PAGEREF _Toc40039843 \h </w:instrText>
+              <w:instrText xml:space="preserve"> PAGEREF _Toc40259294 \h </w:instrText>
             </w:r>
             <w:r>
               <w:rPr>
@@ -1673,7 +1671,7 @@
                 <w:noProof/>
                 <w:webHidden/>
               </w:rPr>
-              <w:t>5</w:t>
+              <w:t>6</w:t>
             </w:r>
             <w:r>
               <w:rPr>
@@ -1699,13 +1697,13 @@
               <w:lang w:eastAsia="en-US" w:bidi="ar-SA"/>
             </w:rPr>
           </w:pPr>
-          <w:hyperlink w:anchor="_Toc40039844" w:history="1">
+          <w:hyperlink w:anchor="_Toc40259295" w:history="1">
             <w:r>
               <w:rPr>
                 <w:rStyle w:val="Hyperlink"/>
                 <w:noProof/>
               </w:rPr>
-              <w:t>2.4.1 Model izvršavanja “funkcija kao servis”</w:t>
+              <w:t>2.4.1 Model izvršavanja funkcija kao servis</w:t>
             </w:r>
             <w:r>
               <w:rPr>
@@ -1726,7 +1724,7 @@
                 <w:noProof/>
                 <w:webHidden/>
               </w:rPr>
-              <w:instrText xml:space="preserve"> PAGEREF _Toc40039844 \h </w:instrText>
+              <w:instrText xml:space="preserve"> PAGEREF _Toc40259295 \h </w:instrText>
             </w:r>
             <w:r>
               <w:rPr>
@@ -1746,7 +1744,7 @@
                 <w:noProof/>
                 <w:webHidden/>
               </w:rPr>
-              <w:t>5</w:t>
+              <w:t>6</w:t>
             </w:r>
             <w:r>
               <w:rPr>
@@ -1772,7 +1770,7 @@
               <w:lang w:eastAsia="en-US" w:bidi="ar-SA"/>
             </w:rPr>
           </w:pPr>
-          <w:hyperlink w:anchor="_Toc40039845" w:history="1">
+          <w:hyperlink w:anchor="_Toc40259296" w:history="1">
             <w:r>
               <w:rPr>
                 <w:rStyle w:val="Hyperlink"/>
@@ -1799,7 +1797,7 @@
                 <w:noProof/>
                 <w:webHidden/>
               </w:rPr>
-              <w:instrText xml:space="preserve"> PAGEREF _Toc40039845 \h </w:instrText>
+              <w:instrText xml:space="preserve"> PAGEREF _Toc40259296 \h </w:instrText>
             </w:r>
             <w:r>
               <w:rPr>
@@ -1819,7 +1817,7 @@
                 <w:noProof/>
                 <w:webHidden/>
               </w:rPr>
-              <w:t>5</w:t>
+              <w:t>6</w:t>
             </w:r>
             <w:r>
               <w:rPr>
@@ -1845,7 +1843,7 @@
               <w:lang w:eastAsia="en-US" w:bidi="ar-SA"/>
             </w:rPr>
           </w:pPr>
-          <w:hyperlink w:anchor="_Toc40039846" w:history="1">
+          <w:hyperlink w:anchor="_Toc40259297" w:history="1">
             <w:r>
               <w:rPr>
                 <w:rStyle w:val="Hyperlink"/>
@@ -1872,7 +1870,7 @@
                 <w:noProof/>
                 <w:webHidden/>
               </w:rPr>
-              <w:instrText xml:space="preserve"> PAGEREF _Toc40039846 \h </w:instrText>
+              <w:instrText xml:space="preserve"> PAGEREF _Toc40259297 \h </w:instrText>
             </w:r>
             <w:r>
               <w:rPr>
@@ -1892,7 +1890,7 @@
                 <w:noProof/>
                 <w:webHidden/>
               </w:rPr>
-              <w:t>5</w:t>
+              <w:t>6</w:t>
             </w:r>
             <w:r>
               <w:rPr>
@@ -1918,7 +1916,7 @@
               <w:lang w:eastAsia="en-US" w:bidi="ar-SA"/>
             </w:rPr>
           </w:pPr>
-          <w:hyperlink w:anchor="_Toc40039847" w:history="1">
+          <w:hyperlink w:anchor="_Toc40259298" w:history="1">
             <w:r>
               <w:rPr>
                 <w:rStyle w:val="Hyperlink"/>
@@ -1945,7 +1943,7 @@
                 <w:noProof/>
                 <w:webHidden/>
               </w:rPr>
-              <w:instrText xml:space="preserve"> PAGEREF _Toc40039847 \h </w:instrText>
+              <w:instrText xml:space="preserve"> PAGEREF _Toc40259298 \h </w:instrText>
             </w:r>
             <w:r>
               <w:rPr>
@@ -1965,7 +1963,7 @@
                 <w:noProof/>
                 <w:webHidden/>
               </w:rPr>
-              <w:t>5</w:t>
+              <w:t>6</w:t>
             </w:r>
             <w:r>
               <w:rPr>
@@ -1991,7 +1989,7 @@
               <w:lang w:eastAsia="en-US" w:bidi="ar-SA"/>
             </w:rPr>
           </w:pPr>
-          <w:hyperlink w:anchor="_Toc40039848" w:history="1">
+          <w:hyperlink w:anchor="_Toc40259299" w:history="1">
             <w:r>
               <w:rPr>
                 <w:rStyle w:val="Hyperlink"/>
@@ -2018,7 +2016,7 @@
                 <w:noProof/>
                 <w:webHidden/>
               </w:rPr>
-              <w:instrText xml:space="preserve"> PAGEREF _Toc40039848 \h </w:instrText>
+              <w:instrText xml:space="preserve"> PAGEREF _Toc40259299 \h </w:instrText>
             </w:r>
             <w:r>
               <w:rPr>
@@ -2038,7 +2036,7 @@
                 <w:noProof/>
                 <w:webHidden/>
               </w:rPr>
-              <w:t>6</w:t>
+              <w:t>7</w:t>
             </w:r>
             <w:r>
               <w:rPr>
@@ -2064,7 +2062,7 @@
               <w:lang w:eastAsia="en-US" w:bidi="ar-SA"/>
             </w:rPr>
           </w:pPr>
-          <w:hyperlink w:anchor="_Toc40039849" w:history="1">
+          <w:hyperlink w:anchor="_Toc40259300" w:history="1">
             <w:r>
               <w:rPr>
                 <w:rStyle w:val="Hyperlink"/>
@@ -2091,7 +2089,7 @@
                 <w:noProof/>
                 <w:webHidden/>
               </w:rPr>
-              <w:instrText xml:space="preserve"> PAGEREF _Toc40039849 \h </w:instrText>
+              <w:instrText xml:space="preserve"> PAGEREF _Toc40259300 \h </w:instrText>
             </w:r>
             <w:r>
               <w:rPr>
@@ -2111,7 +2109,7 @@
                 <w:noProof/>
                 <w:webHidden/>
               </w:rPr>
-              <w:t>6</w:t>
+              <w:t>7</w:t>
             </w:r>
             <w:r>
               <w:rPr>
@@ -2137,7 +2135,7 @@
               <w:lang w:eastAsia="en-US" w:bidi="ar-SA"/>
             </w:rPr>
           </w:pPr>
-          <w:hyperlink w:anchor="_Toc40039850" w:history="1">
+          <w:hyperlink w:anchor="_Toc40259301" w:history="1">
             <w:r>
               <w:rPr>
                 <w:rStyle w:val="Hyperlink"/>
@@ -2164,7 +2162,7 @@
                 <w:noProof/>
                 <w:webHidden/>
               </w:rPr>
-              <w:instrText xml:space="preserve"> PAGEREF _Toc40039850 \h </w:instrText>
+              <w:instrText xml:space="preserve"> PAGEREF _Toc40259301 \h </w:instrText>
             </w:r>
             <w:r>
               <w:rPr>
@@ -2184,7 +2182,7 @@
                 <w:noProof/>
                 <w:webHidden/>
               </w:rPr>
-              <w:t>6</w:t>
+              <w:t>7</w:t>
             </w:r>
             <w:r>
               <w:rPr>
@@ -2210,7 +2208,7 @@
               <w:lang w:eastAsia="en-US" w:bidi="ar-SA"/>
             </w:rPr>
           </w:pPr>
-          <w:hyperlink w:anchor="_Toc40039851" w:history="1">
+          <w:hyperlink w:anchor="_Toc40259302" w:history="1">
             <w:r>
               <w:rPr>
                 <w:rStyle w:val="Hyperlink"/>
@@ -2237,7 +2235,7 @@
                 <w:noProof/>
                 <w:webHidden/>
               </w:rPr>
-              <w:instrText xml:space="preserve"> PAGEREF _Toc40039851 \h </w:instrText>
+              <w:instrText xml:space="preserve"> PAGEREF _Toc40259302 \h </w:instrText>
             </w:r>
             <w:r>
               <w:rPr>
@@ -2257,7 +2255,7 @@
                 <w:noProof/>
                 <w:webHidden/>
               </w:rPr>
-              <w:t>6</w:t>
+              <w:t>7</w:t>
             </w:r>
             <w:r>
               <w:rPr>
@@ -2283,13 +2281,13 @@
               <w:lang w:eastAsia="en-US" w:bidi="ar-SA"/>
             </w:rPr>
           </w:pPr>
-          <w:hyperlink w:anchor="_Toc40039852" w:history="1">
+          <w:hyperlink w:anchor="_Toc40259303" w:history="1">
             <w:r>
               <w:rPr>
                 <w:rStyle w:val="Hyperlink"/>
                 <w:noProof/>
               </w:rPr>
-              <w:t>4 Implementacija servisa Recepti API</w:t>
+              <w:t>4 Razvoj REST servisa Recepti API</w:t>
             </w:r>
             <w:r>
               <w:rPr>
@@ -2310,7 +2308,7 @@
                 <w:noProof/>
                 <w:webHidden/>
               </w:rPr>
-              <w:instrText xml:space="preserve"> PAGEREF _Toc40039852 \h </w:instrText>
+              <w:instrText xml:space="preserve"> PAGEREF _Toc40259303 \h </w:instrText>
             </w:r>
             <w:r>
               <w:rPr>
@@ -2330,7 +2328,7 @@
                 <w:noProof/>
                 <w:webHidden/>
               </w:rPr>
-              <w:t>6</w:t>
+              <w:t>7</w:t>
             </w:r>
             <w:r>
               <w:rPr>
@@ -2356,13 +2354,13 @@
               <w:lang w:eastAsia="en-US" w:bidi="ar-SA"/>
             </w:rPr>
           </w:pPr>
-          <w:hyperlink w:anchor="_Toc40039853" w:history="1">
+          <w:hyperlink w:anchor="_Toc40259304" w:history="1">
             <w:r>
               <w:rPr>
                 <w:rStyle w:val="Hyperlink"/>
                 <w:noProof/>
               </w:rPr>
-              <w:t>4.1 Funkcionalni opis servisa</w:t>
+              <w:t>4.1 Funkcionalni opis i arhitektura</w:t>
             </w:r>
             <w:r>
               <w:rPr>
@@ -2383,7 +2381,7 @@
                 <w:noProof/>
                 <w:webHidden/>
               </w:rPr>
-              <w:instrText xml:space="preserve"> PAGEREF _Toc40039853 \h </w:instrText>
+              <w:instrText xml:space="preserve"> PAGEREF _Toc40259304 \h </w:instrText>
             </w:r>
             <w:r>
               <w:rPr>
@@ -2403,7 +2401,7 @@
                 <w:noProof/>
                 <w:webHidden/>
               </w:rPr>
-              <w:t>6</w:t>
+              <w:t>7</w:t>
             </w:r>
             <w:r>
               <w:rPr>
@@ -2429,13 +2427,13 @@
               <w:lang w:eastAsia="en-US" w:bidi="ar-SA"/>
             </w:rPr>
           </w:pPr>
-          <w:hyperlink w:anchor="_Toc40039854" w:history="1">
+          <w:hyperlink w:anchor="_Toc40259305" w:history="1">
             <w:r>
               <w:rPr>
                 <w:rStyle w:val="Hyperlink"/>
                 <w:noProof/>
               </w:rPr>
-              <w:t>4.2 Arhitektura</w:t>
+              <w:t>4.2 Implementacija servisa</w:t>
             </w:r>
             <w:r>
               <w:rPr>
@@ -2456,7 +2454,7 @@
                 <w:noProof/>
                 <w:webHidden/>
               </w:rPr>
-              <w:instrText xml:space="preserve"> PAGEREF _Toc40039854 \h </w:instrText>
+              <w:instrText xml:space="preserve"> PAGEREF _Toc40259305 \h </w:instrText>
             </w:r>
             <w:r>
               <w:rPr>
@@ -2476,7 +2474,372 @@
                 <w:noProof/>
                 <w:webHidden/>
               </w:rPr>
-              <w:t>6</w:t>
+              <w:t>7</w:t>
+            </w:r>
+            <w:r>
+              <w:rPr>
+                <w:noProof/>
+                <w:webHidden/>
+              </w:rPr>
+              <w:fldChar w:fldCharType="end"/>
+            </w:r>
+          </w:hyperlink>
+        </w:p>
+        <w:p>
+          <w:pPr>
+            <w:pStyle w:val="TOC3"/>
+            <w:tabs>
+              <w:tab w:val="right" w:leader="dot" w:pos="9350"/>
+            </w:tabs>
+            <w:rPr>
+              <w:rFonts w:asciiTheme="minorHAnsi" w:eastAsiaTheme="minorEastAsia" w:hAnsiTheme="minorHAnsi" w:cstheme="minorBidi"/>
+              <w:noProof/>
+              <w:kern w:val="0"/>
+              <w:sz w:val="22"/>
+              <w:szCs w:val="22"/>
+              <w:lang w:eastAsia="en-US" w:bidi="ar-SA"/>
+            </w:rPr>
+          </w:pPr>
+          <w:hyperlink w:anchor="_Toc40259306" w:history="1">
+            <w:r>
+              <w:rPr>
+                <w:rStyle w:val="Hyperlink"/>
+                <w:noProof/>
+              </w:rPr>
+              <w:t>4.2.1 Struktura projekta</w:t>
+            </w:r>
+            <w:r>
+              <w:rPr>
+                <w:noProof/>
+                <w:webHidden/>
+              </w:rPr>
+              <w:tab/>
+            </w:r>
+            <w:r>
+              <w:rPr>
+                <w:noProof/>
+                <w:webHidden/>
+              </w:rPr>
+              <w:fldChar w:fldCharType="begin"/>
+            </w:r>
+            <w:r>
+              <w:rPr>
+                <w:noProof/>
+                <w:webHidden/>
+              </w:rPr>
+              <w:instrText xml:space="preserve"> PAGEREF _Toc40259306 \h </w:instrText>
+            </w:r>
+            <w:r>
+              <w:rPr>
+                <w:noProof/>
+                <w:webHidden/>
+              </w:rPr>
+            </w:r>
+            <w:r>
+              <w:rPr>
+                <w:noProof/>
+                <w:webHidden/>
+              </w:rPr>
+              <w:fldChar w:fldCharType="separate"/>
+            </w:r>
+            <w:r>
+              <w:rPr>
+                <w:noProof/>
+                <w:webHidden/>
+              </w:rPr>
+              <w:t>7</w:t>
+            </w:r>
+            <w:r>
+              <w:rPr>
+                <w:noProof/>
+                <w:webHidden/>
+              </w:rPr>
+              <w:fldChar w:fldCharType="end"/>
+            </w:r>
+          </w:hyperlink>
+        </w:p>
+        <w:p>
+          <w:pPr>
+            <w:pStyle w:val="TOC3"/>
+            <w:tabs>
+              <w:tab w:val="right" w:leader="dot" w:pos="9350"/>
+            </w:tabs>
+            <w:rPr>
+              <w:rFonts w:asciiTheme="minorHAnsi" w:eastAsiaTheme="minorEastAsia" w:hAnsiTheme="minorHAnsi" w:cstheme="minorBidi"/>
+              <w:noProof/>
+              <w:kern w:val="0"/>
+              <w:sz w:val="22"/>
+              <w:szCs w:val="22"/>
+              <w:lang w:eastAsia="en-US" w:bidi="ar-SA"/>
+            </w:rPr>
+          </w:pPr>
+          <w:hyperlink w:anchor="_Toc40259307" w:history="1">
+            <w:r>
+              <w:rPr>
+                <w:rStyle w:val="Hyperlink"/>
+                <w:noProof/>
+              </w:rPr>
+              <w:t>4.2.2 Baza podataka</w:t>
+            </w:r>
+            <w:r>
+              <w:rPr>
+                <w:noProof/>
+                <w:webHidden/>
+              </w:rPr>
+              <w:tab/>
+            </w:r>
+            <w:r>
+              <w:rPr>
+                <w:noProof/>
+                <w:webHidden/>
+              </w:rPr>
+              <w:fldChar w:fldCharType="begin"/>
+            </w:r>
+            <w:r>
+              <w:rPr>
+                <w:noProof/>
+                <w:webHidden/>
+              </w:rPr>
+              <w:instrText xml:space="preserve"> PAGEREF _Toc40259307 \h </w:instrText>
+            </w:r>
+            <w:r>
+              <w:rPr>
+                <w:noProof/>
+                <w:webHidden/>
+              </w:rPr>
+            </w:r>
+            <w:r>
+              <w:rPr>
+                <w:noProof/>
+                <w:webHidden/>
+              </w:rPr>
+              <w:fldChar w:fldCharType="separate"/>
+            </w:r>
+            <w:r>
+              <w:rPr>
+                <w:noProof/>
+                <w:webHidden/>
+              </w:rPr>
+              <w:t>7</w:t>
+            </w:r>
+            <w:r>
+              <w:rPr>
+                <w:noProof/>
+                <w:webHidden/>
+              </w:rPr>
+              <w:fldChar w:fldCharType="end"/>
+            </w:r>
+          </w:hyperlink>
+        </w:p>
+        <w:p>
+          <w:pPr>
+            <w:pStyle w:val="TOC3"/>
+            <w:tabs>
+              <w:tab w:val="right" w:leader="dot" w:pos="9350"/>
+            </w:tabs>
+            <w:rPr>
+              <w:rFonts w:asciiTheme="minorHAnsi" w:eastAsiaTheme="minorEastAsia" w:hAnsiTheme="minorHAnsi" w:cstheme="minorBidi"/>
+              <w:noProof/>
+              <w:kern w:val="0"/>
+              <w:sz w:val="22"/>
+              <w:szCs w:val="22"/>
+              <w:lang w:eastAsia="en-US" w:bidi="ar-SA"/>
+            </w:rPr>
+          </w:pPr>
+          <w:hyperlink w:anchor="_Toc40259308" w:history="1">
+            <w:r>
+              <w:rPr>
+                <w:rStyle w:val="Hyperlink"/>
+                <w:noProof/>
+              </w:rPr>
+              <w:t>4.2.3 API resursi</w:t>
+            </w:r>
+            <w:r>
+              <w:rPr>
+                <w:noProof/>
+                <w:webHidden/>
+              </w:rPr>
+              <w:tab/>
+            </w:r>
+            <w:r>
+              <w:rPr>
+                <w:noProof/>
+                <w:webHidden/>
+              </w:rPr>
+              <w:fldChar w:fldCharType="begin"/>
+            </w:r>
+            <w:r>
+              <w:rPr>
+                <w:noProof/>
+                <w:webHidden/>
+              </w:rPr>
+              <w:instrText xml:space="preserve"> PAGEREF _Toc40259308 \h </w:instrText>
+            </w:r>
+            <w:r>
+              <w:rPr>
+                <w:noProof/>
+                <w:webHidden/>
+              </w:rPr>
+            </w:r>
+            <w:r>
+              <w:rPr>
+                <w:noProof/>
+                <w:webHidden/>
+              </w:rPr>
+              <w:fldChar w:fldCharType="separate"/>
+            </w:r>
+            <w:r>
+              <w:rPr>
+                <w:noProof/>
+                <w:webHidden/>
+              </w:rPr>
+              <w:t>7</w:t>
+            </w:r>
+            <w:r>
+              <w:rPr>
+                <w:noProof/>
+                <w:webHidden/>
+              </w:rPr>
+              <w:fldChar w:fldCharType="end"/>
+            </w:r>
+          </w:hyperlink>
+        </w:p>
+        <w:p>
+          <w:pPr>
+            <w:pStyle w:val="TOC3"/>
+            <w:tabs>
+              <w:tab w:val="right" w:leader="dot" w:pos="9350"/>
+            </w:tabs>
+            <w:rPr>
+              <w:rFonts w:asciiTheme="minorHAnsi" w:eastAsiaTheme="minorEastAsia" w:hAnsiTheme="minorHAnsi" w:cstheme="minorBidi"/>
+              <w:noProof/>
+              <w:kern w:val="0"/>
+              <w:sz w:val="22"/>
+              <w:szCs w:val="22"/>
+              <w:lang w:eastAsia="en-US" w:bidi="ar-SA"/>
+            </w:rPr>
+          </w:pPr>
+          <w:hyperlink w:anchor="_Toc40259309" w:history="1">
+            <w:r>
+              <w:rPr>
+                <w:rStyle w:val="Hyperlink"/>
+                <w:noProof/>
+              </w:rPr>
+              <w:t>4.2.4 Implementacija funkcija</w:t>
+            </w:r>
+            <w:r>
+              <w:rPr>
+                <w:noProof/>
+                <w:webHidden/>
+              </w:rPr>
+              <w:tab/>
+            </w:r>
+            <w:r>
+              <w:rPr>
+                <w:noProof/>
+                <w:webHidden/>
+              </w:rPr>
+              <w:fldChar w:fldCharType="begin"/>
+            </w:r>
+            <w:r>
+              <w:rPr>
+                <w:noProof/>
+                <w:webHidden/>
+              </w:rPr>
+              <w:instrText xml:space="preserve"> PAGEREF _Toc40259309 \h </w:instrText>
+            </w:r>
+            <w:r>
+              <w:rPr>
+                <w:noProof/>
+                <w:webHidden/>
+              </w:rPr>
+            </w:r>
+            <w:r>
+              <w:rPr>
+                <w:noProof/>
+                <w:webHidden/>
+              </w:rPr>
+              <w:fldChar w:fldCharType="separate"/>
+            </w:r>
+            <w:r>
+              <w:rPr>
+                <w:noProof/>
+                <w:webHidden/>
+              </w:rPr>
+              <w:t>7</w:t>
+            </w:r>
+            <w:r>
+              <w:rPr>
+                <w:noProof/>
+                <w:webHidden/>
+              </w:rPr>
+              <w:fldChar w:fldCharType="end"/>
+            </w:r>
+          </w:hyperlink>
+        </w:p>
+        <w:p>
+          <w:pPr>
+            <w:pStyle w:val="TOC1"/>
+            <w:tabs>
+              <w:tab w:val="right" w:leader="dot" w:pos="9350"/>
+            </w:tabs>
+            <w:rPr>
+              <w:rFonts w:asciiTheme="minorHAnsi" w:eastAsiaTheme="minorEastAsia" w:hAnsiTheme="minorHAnsi" w:cstheme="minorBidi"/>
+              <w:noProof/>
+              <w:kern w:val="0"/>
+              <w:sz w:val="22"/>
+              <w:szCs w:val="22"/>
+              <w:lang w:eastAsia="en-US" w:bidi="ar-SA"/>
+            </w:rPr>
+          </w:pPr>
+          <w:hyperlink w:anchor="_Toc40259310" w:history="1">
+            <w:r>
+              <w:rPr>
+                <w:rStyle w:val="Hyperlink"/>
+                <w:noProof/>
+              </w:rPr>
+              <w:t>5 Gradjenje, hostovanje i testiranje servisa Recepti API</w:t>
+            </w:r>
+            <w:r>
+              <w:rPr>
+                <w:noProof/>
+                <w:webHidden/>
+              </w:rPr>
+              <w:tab/>
+            </w:r>
+            <w:r>
+              <w:rPr>
+                <w:noProof/>
+                <w:webHidden/>
+              </w:rPr>
+              <w:fldChar w:fldCharType="begin"/>
+            </w:r>
+            <w:r>
+              <w:rPr>
+                <w:noProof/>
+                <w:webHidden/>
+              </w:rPr>
+              <w:instrText xml:space="preserve"> PAGEREF _Toc40259310 \h </w:instrText>
+            </w:r>
+            <w:r>
+              <w:rPr>
+                <w:noProof/>
+                <w:webHidden/>
+              </w:rPr>
+            </w:r>
+            <w:r>
+              <w:rPr>
+                <w:noProof/>
+                <w:webHidden/>
+              </w:rPr>
+              <w:fldChar w:fldCharType="separate"/>
+            </w:r>
+            <w:r>
+              <w:rPr>
+                <w:noProof/>
+                <w:webHidden/>
+              </w:rPr>
+              <w:t>8</w:t>
             </w:r>
             <w:r>
               <w:rPr>
@@ -2502,13 +2865,13 @@
               <w:lang w:eastAsia="en-US" w:bidi="ar-SA"/>
             </w:rPr>
           </w:pPr>
-          <w:hyperlink w:anchor="_Toc40039855" w:history="1">
+          <w:hyperlink w:anchor="_Toc40259311" w:history="1">
             <w:r>
               <w:rPr>
                 <w:rStyle w:val="Hyperlink"/>
                 <w:noProof/>
               </w:rPr>
-              <w:t>4.3 Implementacija funkcija</w:t>
+              <w:t>5.1 Resursi na platformi u oblaku</w:t>
             </w:r>
             <w:r>
               <w:rPr>
@@ -2529,7 +2892,7 @@
                 <w:noProof/>
                 <w:webHidden/>
               </w:rPr>
-              <w:instrText xml:space="preserve"> PAGEREF _Toc40039855 \h </w:instrText>
+              <w:instrText xml:space="preserve"> PAGEREF _Toc40259311 \h </w:instrText>
             </w:r>
             <w:r>
               <w:rPr>
@@ -2549,7 +2912,226 @@
                 <w:noProof/>
                 <w:webHidden/>
               </w:rPr>
-              <w:t>6</w:t>
+              <w:t>8</w:t>
+            </w:r>
+            <w:r>
+              <w:rPr>
+                <w:noProof/>
+                <w:webHidden/>
+              </w:rPr>
+              <w:fldChar w:fldCharType="end"/>
+            </w:r>
+          </w:hyperlink>
+        </w:p>
+        <w:p>
+          <w:pPr>
+            <w:pStyle w:val="TOC2"/>
+            <w:tabs>
+              <w:tab w:val="right" w:leader="dot" w:pos="9350"/>
+            </w:tabs>
+            <w:rPr>
+              <w:rFonts w:asciiTheme="minorHAnsi" w:eastAsiaTheme="minorEastAsia" w:hAnsiTheme="minorHAnsi" w:cstheme="minorBidi"/>
+              <w:noProof/>
+              <w:kern w:val="0"/>
+              <w:sz w:val="22"/>
+              <w:szCs w:val="22"/>
+              <w:lang w:eastAsia="en-US" w:bidi="ar-SA"/>
+            </w:rPr>
+          </w:pPr>
+          <w:hyperlink w:anchor="_Toc40259312" w:history="1">
+            <w:r>
+              <w:rPr>
+                <w:rStyle w:val="Hyperlink"/>
+                <w:noProof/>
+              </w:rPr>
+              <w:t>5.2 Kontinualna integracija</w:t>
+            </w:r>
+            <w:r>
+              <w:rPr>
+                <w:noProof/>
+                <w:webHidden/>
+              </w:rPr>
+              <w:tab/>
+            </w:r>
+            <w:r>
+              <w:rPr>
+                <w:noProof/>
+                <w:webHidden/>
+              </w:rPr>
+              <w:fldChar w:fldCharType="begin"/>
+            </w:r>
+            <w:r>
+              <w:rPr>
+                <w:noProof/>
+                <w:webHidden/>
+              </w:rPr>
+              <w:instrText xml:space="preserve"> PAGEREF _Toc40259312 \h </w:instrText>
+            </w:r>
+            <w:r>
+              <w:rPr>
+                <w:noProof/>
+                <w:webHidden/>
+              </w:rPr>
+            </w:r>
+            <w:r>
+              <w:rPr>
+                <w:noProof/>
+                <w:webHidden/>
+              </w:rPr>
+              <w:fldChar w:fldCharType="separate"/>
+            </w:r>
+            <w:r>
+              <w:rPr>
+                <w:noProof/>
+                <w:webHidden/>
+              </w:rPr>
+              <w:t>8</w:t>
+            </w:r>
+            <w:r>
+              <w:rPr>
+                <w:noProof/>
+                <w:webHidden/>
+              </w:rPr>
+              <w:fldChar w:fldCharType="end"/>
+            </w:r>
+          </w:hyperlink>
+        </w:p>
+        <w:p>
+          <w:pPr>
+            <w:pStyle w:val="TOC2"/>
+            <w:tabs>
+              <w:tab w:val="right" w:leader="dot" w:pos="9350"/>
+            </w:tabs>
+            <w:rPr>
+              <w:rFonts w:asciiTheme="minorHAnsi" w:eastAsiaTheme="minorEastAsia" w:hAnsiTheme="minorHAnsi" w:cstheme="minorBidi"/>
+              <w:noProof/>
+              <w:kern w:val="0"/>
+              <w:sz w:val="22"/>
+              <w:szCs w:val="22"/>
+              <w:lang w:eastAsia="en-US" w:bidi="ar-SA"/>
+            </w:rPr>
+          </w:pPr>
+          <w:hyperlink w:anchor="_Toc40259313" w:history="1">
+            <w:r>
+              <w:rPr>
+                <w:rStyle w:val="Hyperlink"/>
+                <w:noProof/>
+              </w:rPr>
+              <w:t>5.3 Nadgledanje i održavanje</w:t>
+            </w:r>
+            <w:r>
+              <w:rPr>
+                <w:noProof/>
+                <w:webHidden/>
+              </w:rPr>
+              <w:tab/>
+            </w:r>
+            <w:r>
+              <w:rPr>
+                <w:noProof/>
+                <w:webHidden/>
+              </w:rPr>
+              <w:fldChar w:fldCharType="begin"/>
+            </w:r>
+            <w:r>
+              <w:rPr>
+                <w:noProof/>
+                <w:webHidden/>
+              </w:rPr>
+              <w:instrText xml:space="preserve"> PAGEREF _Toc40259313 \h </w:instrText>
+            </w:r>
+            <w:r>
+              <w:rPr>
+                <w:noProof/>
+                <w:webHidden/>
+              </w:rPr>
+            </w:r>
+            <w:r>
+              <w:rPr>
+                <w:noProof/>
+                <w:webHidden/>
+              </w:rPr>
+              <w:fldChar w:fldCharType="separate"/>
+            </w:r>
+            <w:r>
+              <w:rPr>
+                <w:noProof/>
+                <w:webHidden/>
+              </w:rPr>
+              <w:t>8</w:t>
+            </w:r>
+            <w:r>
+              <w:rPr>
+                <w:noProof/>
+                <w:webHidden/>
+              </w:rPr>
+              <w:fldChar w:fldCharType="end"/>
+            </w:r>
+          </w:hyperlink>
+        </w:p>
+        <w:p>
+          <w:pPr>
+            <w:pStyle w:val="TOC2"/>
+            <w:tabs>
+              <w:tab w:val="right" w:leader="dot" w:pos="9350"/>
+            </w:tabs>
+            <w:rPr>
+              <w:rFonts w:asciiTheme="minorHAnsi" w:eastAsiaTheme="minorEastAsia" w:hAnsiTheme="minorHAnsi" w:cstheme="minorBidi"/>
+              <w:noProof/>
+              <w:kern w:val="0"/>
+              <w:sz w:val="22"/>
+              <w:szCs w:val="22"/>
+              <w:lang w:eastAsia="en-US" w:bidi="ar-SA"/>
+            </w:rPr>
+          </w:pPr>
+          <w:hyperlink w:anchor="_Toc40259314" w:history="1">
+            <w:r>
+              <w:rPr>
+                <w:rStyle w:val="Hyperlink"/>
+                <w:noProof/>
+              </w:rPr>
+              <w:t>5.4 Testiranje</w:t>
+            </w:r>
+            <w:r>
+              <w:rPr>
+                <w:noProof/>
+                <w:webHidden/>
+              </w:rPr>
+              <w:tab/>
+            </w:r>
+            <w:r>
+              <w:rPr>
+                <w:noProof/>
+                <w:webHidden/>
+              </w:rPr>
+              <w:fldChar w:fldCharType="begin"/>
+            </w:r>
+            <w:r>
+              <w:rPr>
+                <w:noProof/>
+                <w:webHidden/>
+              </w:rPr>
+              <w:instrText xml:space="preserve"> PAGEREF _Toc40259314 \h </w:instrText>
+            </w:r>
+            <w:r>
+              <w:rPr>
+                <w:noProof/>
+                <w:webHidden/>
+              </w:rPr>
+            </w:r>
+            <w:r>
+              <w:rPr>
+                <w:noProof/>
+                <w:webHidden/>
+              </w:rPr>
+              <w:fldChar w:fldCharType="separate"/>
+            </w:r>
+            <w:r>
+              <w:rPr>
+                <w:noProof/>
+                <w:webHidden/>
+              </w:rPr>
+              <w:t>8</w:t>
             </w:r>
             <w:r>
               <w:rPr>
@@ -2575,13 +3157,13 @@
               <w:lang w:eastAsia="en-US" w:bidi="ar-SA"/>
             </w:rPr>
           </w:pPr>
-          <w:hyperlink w:anchor="_Toc40039856" w:history="1">
+          <w:hyperlink w:anchor="_Toc40259315" w:history="1">
             <w:r>
               <w:rPr>
                 <w:rStyle w:val="Hyperlink"/>
                 <w:noProof/>
               </w:rPr>
-              <w:t>5 Hostovanje servisa Recepti API</w:t>
+              <w:t>6 Zaključak</w:t>
             </w:r>
             <w:r>
               <w:rPr>
@@ -2602,7 +3184,7 @@
                 <w:noProof/>
                 <w:webHidden/>
               </w:rPr>
-              <w:instrText xml:space="preserve"> PAGEREF _Toc40039856 \h </w:instrText>
+              <w:instrText xml:space="preserve"> PAGEREF _Toc40259315 \h </w:instrText>
             </w:r>
             <w:r>
               <w:rPr>
@@ -2622,226 +3204,7 @@
                 <w:noProof/>
                 <w:webHidden/>
               </w:rPr>
-              <w:t>6</w:t>
-            </w:r>
-            <w:r>
-              <w:rPr>
-                <w:noProof/>
-                <w:webHidden/>
-              </w:rPr>
-              <w:fldChar w:fldCharType="end"/>
-            </w:r>
-          </w:hyperlink>
-        </w:p>
-        <w:p>
-          <w:pPr>
-            <w:pStyle w:val="TOC2"/>
-            <w:tabs>
-              <w:tab w:val="right" w:leader="dot" w:pos="9350"/>
-            </w:tabs>
-            <w:rPr>
-              <w:rFonts w:asciiTheme="minorHAnsi" w:eastAsiaTheme="minorEastAsia" w:hAnsiTheme="minorHAnsi" w:cstheme="minorBidi"/>
-              <w:noProof/>
-              <w:kern w:val="0"/>
-              <w:sz w:val="22"/>
-              <w:szCs w:val="22"/>
-              <w:lang w:eastAsia="en-US" w:bidi="ar-SA"/>
-            </w:rPr>
-          </w:pPr>
-          <w:hyperlink w:anchor="_Toc40039857" w:history="1">
-            <w:r>
-              <w:rPr>
-                <w:rStyle w:val="Hyperlink"/>
-                <w:noProof/>
-              </w:rPr>
-              <w:t>5.1 Podešavanje hostovanja i kontinualne integracije</w:t>
-            </w:r>
-            <w:r>
-              <w:rPr>
-                <w:noProof/>
-                <w:webHidden/>
-              </w:rPr>
-              <w:tab/>
-            </w:r>
-            <w:r>
-              <w:rPr>
-                <w:noProof/>
-                <w:webHidden/>
-              </w:rPr>
-              <w:fldChar w:fldCharType="begin"/>
-            </w:r>
-            <w:r>
-              <w:rPr>
-                <w:noProof/>
-                <w:webHidden/>
-              </w:rPr>
-              <w:instrText xml:space="preserve"> PAGEREF _Toc40039857 \h </w:instrText>
-            </w:r>
-            <w:r>
-              <w:rPr>
-                <w:noProof/>
-                <w:webHidden/>
-              </w:rPr>
-            </w:r>
-            <w:r>
-              <w:rPr>
-                <w:noProof/>
-                <w:webHidden/>
-              </w:rPr>
-              <w:fldChar w:fldCharType="separate"/>
-            </w:r>
-            <w:r>
-              <w:rPr>
-                <w:noProof/>
-                <w:webHidden/>
-              </w:rPr>
-              <w:t>6</w:t>
-            </w:r>
-            <w:r>
-              <w:rPr>
-                <w:noProof/>
-                <w:webHidden/>
-              </w:rPr>
-              <w:fldChar w:fldCharType="end"/>
-            </w:r>
-          </w:hyperlink>
-        </w:p>
-        <w:p>
-          <w:pPr>
-            <w:pStyle w:val="TOC2"/>
-            <w:tabs>
-              <w:tab w:val="right" w:leader="dot" w:pos="9350"/>
-            </w:tabs>
-            <w:rPr>
-              <w:rFonts w:asciiTheme="minorHAnsi" w:eastAsiaTheme="minorEastAsia" w:hAnsiTheme="minorHAnsi" w:cstheme="minorBidi"/>
-              <w:noProof/>
-              <w:kern w:val="0"/>
-              <w:sz w:val="22"/>
-              <w:szCs w:val="22"/>
-              <w:lang w:eastAsia="en-US" w:bidi="ar-SA"/>
-            </w:rPr>
-          </w:pPr>
-          <w:hyperlink w:anchor="_Toc40039858" w:history="1">
-            <w:r>
-              <w:rPr>
-                <w:rStyle w:val="Hyperlink"/>
-                <w:noProof/>
-              </w:rPr>
-              <w:t>5.2 Testiranje i nadgledanje</w:t>
-            </w:r>
-            <w:r>
-              <w:rPr>
-                <w:noProof/>
-                <w:webHidden/>
-              </w:rPr>
-              <w:tab/>
-            </w:r>
-            <w:r>
-              <w:rPr>
-                <w:noProof/>
-                <w:webHidden/>
-              </w:rPr>
-              <w:fldChar w:fldCharType="begin"/>
-            </w:r>
-            <w:r>
-              <w:rPr>
-                <w:noProof/>
-                <w:webHidden/>
-              </w:rPr>
-              <w:instrText xml:space="preserve"> PAGEREF _Toc40039858 \h </w:instrText>
-            </w:r>
-            <w:r>
-              <w:rPr>
-                <w:noProof/>
-                <w:webHidden/>
-              </w:rPr>
-            </w:r>
-            <w:r>
-              <w:rPr>
-                <w:noProof/>
-                <w:webHidden/>
-              </w:rPr>
-              <w:fldChar w:fldCharType="separate"/>
-            </w:r>
-            <w:r>
-              <w:rPr>
-                <w:noProof/>
-                <w:webHidden/>
-              </w:rPr>
-              <w:t>6</w:t>
-            </w:r>
-            <w:r>
-              <w:rPr>
-                <w:noProof/>
-                <w:webHidden/>
-              </w:rPr>
-              <w:fldChar w:fldCharType="end"/>
-            </w:r>
-          </w:hyperlink>
-        </w:p>
-        <w:p>
-          <w:pPr>
-            <w:pStyle w:val="TOC1"/>
-            <w:tabs>
-              <w:tab w:val="right" w:leader="dot" w:pos="9350"/>
-            </w:tabs>
-            <w:rPr>
-              <w:rFonts w:asciiTheme="minorHAnsi" w:eastAsiaTheme="minorEastAsia" w:hAnsiTheme="minorHAnsi" w:cstheme="minorBidi"/>
-              <w:noProof/>
-              <w:kern w:val="0"/>
-              <w:sz w:val="22"/>
-              <w:szCs w:val="22"/>
-              <w:lang w:eastAsia="en-US" w:bidi="ar-SA"/>
-            </w:rPr>
-          </w:pPr>
-          <w:hyperlink w:anchor="_Toc40039859" w:history="1">
-            <w:r>
-              <w:rPr>
-                <w:rStyle w:val="Hyperlink"/>
-                <w:noProof/>
-              </w:rPr>
-              <w:t>6 Zaključak</w:t>
-            </w:r>
-            <w:r>
-              <w:rPr>
-                <w:noProof/>
-                <w:webHidden/>
-              </w:rPr>
-              <w:tab/>
-            </w:r>
-            <w:r>
-              <w:rPr>
-                <w:noProof/>
-                <w:webHidden/>
-              </w:rPr>
-              <w:fldChar w:fldCharType="begin"/>
-            </w:r>
-            <w:r>
-              <w:rPr>
-                <w:noProof/>
-                <w:webHidden/>
-              </w:rPr>
-              <w:instrText xml:space="preserve"> PAGEREF _Toc40039859 \h </w:instrText>
-            </w:r>
-            <w:r>
-              <w:rPr>
-                <w:noProof/>
-                <w:webHidden/>
-              </w:rPr>
-            </w:r>
-            <w:r>
-              <w:rPr>
-                <w:noProof/>
-                <w:webHidden/>
-              </w:rPr>
-              <w:fldChar w:fldCharType="separate"/>
-            </w:r>
-            <w:r>
-              <w:rPr>
-                <w:noProof/>
-                <w:webHidden/>
-              </w:rPr>
-              <w:t>7</w:t>
+              <w:t>8</w:t>
             </w:r>
             <w:r>
               <w:rPr>
@@ -2880,6 +3243,7 @@
         <w:rPr>
           <w:rFonts w:hint="eastAsia"/>
         </w:rPr>
+        <w:lastRenderedPageBreak/>
         <w:br w:type="page"/>
       </w:r>
     </w:p>
@@ -2887,7 +3251,7 @@
       <w:pPr>
         <w:pStyle w:val="Naslov1"/>
       </w:pPr>
-      <w:bookmarkStart w:id="0" w:name="_Toc40039837"/>
+      <w:bookmarkStart w:id="0" w:name="_Toc40259288"/>
       <w:r>
         <w:lastRenderedPageBreak/>
         <w:t xml:space="preserve">1 </w:t>
@@ -3385,8 +3749,6 @@
       <w:r>
         <w:t>ovih</w:t>
       </w:r>
-      <w:bookmarkStart w:id="1" w:name="_GoBack"/>
-      <w:bookmarkEnd w:id="1"/>
       <w:proofErr w:type="spellEnd"/>
       <w:r>
         <w:t xml:space="preserve"> </w:t>
@@ -4303,7 +4665,10 @@
       </w:r>
       <w:proofErr w:type="spellStart"/>
       <w:r>
-        <w:t>Funkcija</w:t>
+        <w:t>f</w:t>
+      </w:r>
+      <w:r>
+        <w:t>unkcija</w:t>
       </w:r>
       <w:proofErr w:type="spellEnd"/>
       <w:r>
@@ -4840,7 +5205,34 @@
       </w:r>
       <w:proofErr w:type="spellEnd"/>
       <w:r>
-        <w:t xml:space="preserve"> Azure </w:t>
+        <w:t xml:space="preserve"> </w:t>
+      </w:r>
+      <w:proofErr w:type="spellStart"/>
+      <w:r>
+        <w:t>i</w:t>
+      </w:r>
+      <w:proofErr w:type="spellEnd"/>
+      <w:r>
+        <w:t xml:space="preserve"> </w:t>
+      </w:r>
+      <w:proofErr w:type="spellStart"/>
+      <w:r>
+        <w:t>praktična</w:t>
+      </w:r>
+      <w:proofErr w:type="spellEnd"/>
+      <w:r>
+        <w:t xml:space="preserve"> </w:t>
+      </w:r>
+      <w:proofErr w:type="spellStart"/>
+      <w:r>
+        <w:t>primena</w:t>
+      </w:r>
+      <w:proofErr w:type="spellEnd"/>
+      <w:r>
+        <w:t xml:space="preserve"> </w:t>
+      </w:r>
+      <w:r>
+        <w:t xml:space="preserve">Azure </w:t>
       </w:r>
       <w:proofErr w:type="spellStart"/>
       <w:r>
@@ -4923,6 +5315,8 @@
       <w:r>
         <w:t>.</w:t>
       </w:r>
+      <w:bookmarkStart w:id="1" w:name="_GoBack"/>
+      <w:bookmarkEnd w:id="1"/>
     </w:p>
     <w:p>
       <w:pPr>
@@ -5341,14 +5735,14 @@
         <w:rPr>
           <w:rFonts w:hint="eastAsia"/>
         </w:rPr>
-        <w:t xml:space="preserve"> "</w:t>
-      </w:r>
-      <w:proofErr w:type="spellStart"/>
-      <w:r>
-        <w:rPr>
-          <w:rFonts w:hint="eastAsia"/>
-        </w:rPr>
-        <w:t>Funkcija</w:t>
+        <w:t xml:space="preserve"> </w:t>
+      </w:r>
+      <w:proofErr w:type="spellStart"/>
+      <w:r>
+        <w:rPr>
+          <w:rFonts w:hint="eastAsia"/>
+        </w:rPr>
+        <w:t>funkcija</w:t>
       </w:r>
       <w:proofErr w:type="spellEnd"/>
       <w:r>
@@ -5376,15 +5770,9 @@
         <w:rPr>
           <w:rFonts w:hint="eastAsia"/>
         </w:rPr>
-        <w:t>Servis</w:t>
-      </w:r>
-      <w:proofErr w:type="spellEnd"/>
-      <w:r>
-        <w:rPr>
-          <w:rFonts w:hint="eastAsia"/>
-        </w:rPr>
-        <w:t>"</w:t>
-      </w:r>
+        <w:t>servis</w:t>
+      </w:r>
+      <w:proofErr w:type="spellEnd"/>
       <w:r>
         <w:t>,</w:t>
       </w:r>
@@ -6432,7 +6820,7 @@
       <w:pPr>
         <w:pStyle w:val="Naslov1"/>
       </w:pPr>
-      <w:bookmarkStart w:id="2" w:name="_Toc40039838"/>
+      <w:bookmarkStart w:id="2" w:name="_Toc40259289"/>
       <w:r>
         <w:rPr>
           <w:rFonts w:hint="eastAsia"/>
@@ -6477,7 +6865,7 @@
       <w:pPr>
         <w:pStyle w:val="Naslov2"/>
       </w:pPr>
-      <w:bookmarkStart w:id="3" w:name="_Toc40039839"/>
+      <w:bookmarkStart w:id="3" w:name="_Toc40259290"/>
       <w:r>
         <w:rPr>
           <w:rFonts w:hint="eastAsia"/>
@@ -6490,62 +6878,6 @@
           <w:rFonts w:hint="eastAsia"/>
         </w:rPr>
         <w:t>Istorija</w:t>
-      </w:r>
-      <w:proofErr w:type="spellEnd"/>
-      <w:r>
-        <w:rPr>
-          <w:rFonts w:hint="eastAsia"/>
-        </w:rPr>
-        <w:t xml:space="preserve"> </w:t>
-      </w:r>
-      <w:proofErr w:type="spellStart"/>
-      <w:r>
-        <w:rPr>
-          <w:rFonts w:hint="eastAsia"/>
-        </w:rPr>
-        <w:t>i</w:t>
-      </w:r>
-      <w:proofErr w:type="spellEnd"/>
-      <w:r>
-        <w:rPr>
-          <w:rFonts w:hint="eastAsia"/>
-        </w:rPr>
-        <w:t xml:space="preserve"> </w:t>
-      </w:r>
-      <w:proofErr w:type="spellStart"/>
-      <w:r>
-        <w:rPr>
-          <w:rFonts w:hint="eastAsia"/>
-        </w:rPr>
-        <w:t>prvi</w:t>
-      </w:r>
-      <w:proofErr w:type="spellEnd"/>
-      <w:r>
-        <w:rPr>
-          <w:rFonts w:hint="eastAsia"/>
-        </w:rPr>
-        <w:t xml:space="preserve"> </w:t>
-      </w:r>
-      <w:proofErr w:type="spellStart"/>
-      <w:r>
-        <w:rPr>
-          <w:rFonts w:hint="eastAsia"/>
-        </w:rPr>
-        <w:t>oblici</w:t>
-      </w:r>
-      <w:proofErr w:type="spellEnd"/>
-      <w:r>
-        <w:rPr>
-          <w:rFonts w:hint="eastAsia"/>
-        </w:rPr>
-        <w:t xml:space="preserve"> </w:t>
-      </w:r>
-      <w:proofErr w:type="spellStart"/>
-      <w:r>
-        <w:rPr>
-          <w:rFonts w:hint="eastAsia"/>
-        </w:rPr>
-        <w:t>arhitekture</w:t>
       </w:r>
       <w:bookmarkEnd w:id="3"/>
       <w:proofErr w:type="spellEnd"/>
@@ -6554,7 +6886,7 @@
       <w:pPr>
         <w:pStyle w:val="Naslov2"/>
       </w:pPr>
-      <w:bookmarkStart w:id="4" w:name="_Toc40039840"/>
+      <w:bookmarkStart w:id="4" w:name="_Toc40259291"/>
       <w:r>
         <w:t xml:space="preserve">2.2 </w:t>
       </w:r>
@@ -6586,7 +6918,7 @@
       <w:pPr>
         <w:pStyle w:val="Naslov3"/>
       </w:pPr>
-      <w:bookmarkStart w:id="5" w:name="_Toc40039841"/>
+      <w:bookmarkStart w:id="5" w:name="_Toc40259292"/>
       <w:r>
         <w:rPr>
           <w:rFonts w:hint="eastAsia"/>
@@ -6666,7 +6998,7 @@
       <w:pPr>
         <w:pStyle w:val="Naslov2"/>
       </w:pPr>
-      <w:bookmarkStart w:id="6" w:name="_Toc40039842"/>
+      <w:bookmarkStart w:id="6" w:name="_Toc40259293"/>
       <w:r>
         <w:rPr>
           <w:rFonts w:hint="eastAsia"/>
@@ -6731,7 +7063,7 @@
       <w:pPr>
         <w:pStyle w:val="Naslov2"/>
       </w:pPr>
-      <w:bookmarkStart w:id="7" w:name="_Toc40039843"/>
+      <w:bookmarkStart w:id="7" w:name="_Toc40259294"/>
       <w:r>
         <w:rPr>
           <w:rFonts w:hint="eastAsia"/>
@@ -6789,7 +7121,7 @@
       <w:pPr>
         <w:pStyle w:val="Naslov3"/>
       </w:pPr>
-      <w:bookmarkStart w:id="8" w:name="_Toc40039844"/>
+      <w:bookmarkStart w:id="8" w:name="_Toc40259295"/>
       <w:r>
         <w:rPr>
           <w:rFonts w:hint="eastAsia"/>
@@ -6819,15 +7151,15 @@
         </w:rPr>
         <w:t xml:space="preserve"> </w:t>
       </w:r>
-      <w:r>
-        <w:t>“</w:t>
-      </w:r>
-      <w:proofErr w:type="spellStart"/>
-      <w:r>
-        <w:rPr>
-          <w:rFonts w:hint="eastAsia"/>
-        </w:rPr>
-        <w:t>funkcija</w:t>
+      <w:proofErr w:type="spellStart"/>
+      <w:r>
+        <w:t>f</w:t>
+      </w:r>
+      <w:r>
+        <w:rPr>
+          <w:rFonts w:hint="eastAsia"/>
+        </w:rPr>
+        <w:t>unkcija</w:t>
       </w:r>
       <w:proofErr w:type="spellEnd"/>
       <w:r>
@@ -6857,17 +7189,14 @@
         </w:rPr>
         <w:t>servis</w:t>
       </w:r>
-      <w:proofErr w:type="spellEnd"/>
-      <w:r>
-        <w:t>”</w:t>
-      </w:r>
       <w:bookmarkEnd w:id="8"/>
+      <w:proofErr w:type="spellEnd"/>
     </w:p>
     <w:p>
       <w:pPr>
         <w:pStyle w:val="Naslov1"/>
       </w:pPr>
-      <w:bookmarkStart w:id="9" w:name="_Toc40039845"/>
+      <w:bookmarkStart w:id="9" w:name="_Toc40259296"/>
       <w:r>
         <w:rPr>
           <w:rFonts w:hint="eastAsia"/>
@@ -6945,7 +7274,7 @@
       <w:pPr>
         <w:pStyle w:val="Naslov2"/>
       </w:pPr>
-      <w:bookmarkStart w:id="10" w:name="_Toc40039846"/>
+      <w:bookmarkStart w:id="10" w:name="_Toc40259297"/>
       <w:r>
         <w:rPr>
           <w:rFonts w:hint="eastAsia"/>
@@ -6972,7 +7301,7 @@
       <w:pPr>
         <w:pStyle w:val="Naslov2"/>
       </w:pPr>
-      <w:bookmarkStart w:id="11" w:name="_Toc40039847"/>
+      <w:bookmarkStart w:id="11" w:name="_Toc40259298"/>
       <w:r>
         <w:rPr>
           <w:rFonts w:hint="eastAsia"/>
@@ -6993,7 +7322,7 @@
       <w:pPr>
         <w:pStyle w:val="Naslov3"/>
       </w:pPr>
-      <w:bookmarkStart w:id="12" w:name="_Toc40039848"/>
+      <w:bookmarkStart w:id="12" w:name="_Toc40259299"/>
       <w:r>
         <w:rPr>
           <w:rFonts w:hint="eastAsia"/>
@@ -7057,7 +7386,7 @@
       <w:pPr>
         <w:pStyle w:val="Naslov3"/>
       </w:pPr>
-      <w:bookmarkStart w:id="13" w:name="_Toc40039849"/>
+      <w:bookmarkStart w:id="13" w:name="_Toc40259300"/>
       <w:r>
         <w:t xml:space="preserve">3.2.2 </w:t>
       </w:r>
@@ -7105,7 +7434,7 @@
       <w:pPr>
         <w:pStyle w:val="Naslov3"/>
       </w:pPr>
-      <w:bookmarkStart w:id="14" w:name="_Toc40039850"/>
+      <w:bookmarkStart w:id="14" w:name="_Toc40259301"/>
       <w:r>
         <w:t xml:space="preserve">3.2.3 </w:t>
       </w:r>
@@ -7153,7 +7482,7 @@
       <w:pPr>
         <w:pStyle w:val="Naslov3"/>
       </w:pPr>
-      <w:bookmarkStart w:id="15" w:name="_Toc40039851"/>
+      <w:bookmarkStart w:id="15" w:name="_Toc40259302"/>
       <w:r>
         <w:t xml:space="preserve">3.2.4 </w:t>
       </w:r>
@@ -7212,7 +7541,8 @@
       <w:pPr>
         <w:pStyle w:val="Naslov1"/>
       </w:pPr>
-      <w:bookmarkStart w:id="16" w:name="_Toc40039852"/>
+      <w:bookmarkStart w:id="16" w:name="_Toc40034695"/>
+      <w:bookmarkStart w:id="17" w:name="_Toc40259303"/>
       <w:r>
         <w:rPr>
           <w:rFonts w:hint="eastAsia"/>
@@ -7221,12 +7551,12 @@
       </w:r>
       <w:proofErr w:type="spellStart"/>
       <w:r>
-        <w:rPr>
-          <w:rFonts w:hint="eastAsia"/>
-        </w:rPr>
-        <w:t>Implementacija</w:t>
-      </w:r>
-      <w:proofErr w:type="spellEnd"/>
+        <w:t>Razvoj</w:t>
+      </w:r>
+      <w:proofErr w:type="spellEnd"/>
+      <w:r>
+        <w:t xml:space="preserve"> REST</w:t>
+      </w:r>
       <w:r>
         <w:rPr>
           <w:rFonts w:hint="eastAsia"/>
@@ -7262,12 +7592,14 @@
         <w:t xml:space="preserve"> API</w:t>
       </w:r>
       <w:bookmarkEnd w:id="16"/>
+      <w:bookmarkEnd w:id="17"/>
     </w:p>
     <w:p>
       <w:pPr>
         <w:pStyle w:val="Naslov2"/>
       </w:pPr>
-      <w:bookmarkStart w:id="17" w:name="_Toc40039853"/>
+      <w:bookmarkStart w:id="18" w:name="_Toc40034696"/>
+      <w:bookmarkStart w:id="19" w:name="_Toc40259304"/>
       <w:r>
         <w:rPr>
           <w:rFonts w:hint="eastAsia"/>
@@ -7304,273 +7636,364 @@
       </w:r>
       <w:proofErr w:type="spellStart"/>
       <w:r>
-        <w:rPr>
-          <w:rFonts w:hint="eastAsia"/>
-        </w:rPr>
-        <w:t>servisa</w:t>
-      </w:r>
-      <w:bookmarkEnd w:id="17"/>
-      <w:proofErr w:type="spellEnd"/>
+        <w:t>i</w:t>
+      </w:r>
+      <w:proofErr w:type="spellEnd"/>
+      <w:r>
+        <w:t xml:space="preserve"> </w:t>
+      </w:r>
+      <w:proofErr w:type="spellStart"/>
+      <w:r>
+        <w:t>arhitektura</w:t>
+      </w:r>
+      <w:bookmarkEnd w:id="19"/>
+      <w:proofErr w:type="spellEnd"/>
+      <w:r>
+        <w:t xml:space="preserve"> </w:t>
+      </w:r>
+      <w:bookmarkEnd w:id="18"/>
     </w:p>
     <w:p>
       <w:pPr>
         <w:pStyle w:val="Naslov2"/>
       </w:pPr>
-      <w:bookmarkStart w:id="18" w:name="_Toc40039854"/>
+      <w:bookmarkStart w:id="20" w:name="_Toc40034697"/>
+      <w:bookmarkStart w:id="21" w:name="_Toc40259305"/>
       <w:r>
         <w:rPr>
           <w:rFonts w:hint="eastAsia"/>
         </w:rPr>
         <w:t xml:space="preserve">4.2 </w:t>
       </w:r>
-      <w:proofErr w:type="spellStart"/>
-      <w:r>
-        <w:rPr>
-          <w:rFonts w:hint="eastAsia"/>
-        </w:rPr>
-        <w:t>Arhitektura</w:t>
-      </w:r>
-      <w:bookmarkEnd w:id="18"/>
-      <w:proofErr w:type="spellEnd"/>
+      <w:bookmarkEnd w:id="20"/>
+      <w:proofErr w:type="spellStart"/>
+      <w:r>
+        <w:t>Implementacija</w:t>
+      </w:r>
+      <w:proofErr w:type="spellEnd"/>
+      <w:r>
+        <w:t xml:space="preserve"> </w:t>
+      </w:r>
+      <w:proofErr w:type="spellStart"/>
+      <w:r>
+        <w:t>servisa</w:t>
+      </w:r>
+      <w:bookmarkEnd w:id="21"/>
+      <w:proofErr w:type="spellEnd"/>
+    </w:p>
+    <w:p>
+      <w:pPr>
+        <w:pStyle w:val="Naslov3"/>
+      </w:pPr>
+      <w:bookmarkStart w:id="22" w:name="_Toc40259306"/>
+      <w:r>
+        <w:t xml:space="preserve">4.2.1 </w:t>
+      </w:r>
+      <w:proofErr w:type="spellStart"/>
+      <w:r>
+        <w:t>Struktura</w:t>
+      </w:r>
+      <w:proofErr w:type="spellEnd"/>
+      <w:r>
+        <w:t xml:space="preserve"> </w:t>
+      </w:r>
+      <w:proofErr w:type="spellStart"/>
+      <w:r>
+        <w:t>projekta</w:t>
+      </w:r>
+      <w:bookmarkEnd w:id="22"/>
+      <w:proofErr w:type="spellEnd"/>
+    </w:p>
+    <w:p>
+      <w:pPr>
+        <w:pStyle w:val="Naslov3"/>
+      </w:pPr>
+      <w:bookmarkStart w:id="23" w:name="_Toc40259307"/>
+      <w:r>
+        <w:t xml:space="preserve">4.2.2 </w:t>
+      </w:r>
+      <w:proofErr w:type="spellStart"/>
+      <w:r>
+        <w:t>Baza</w:t>
+      </w:r>
+      <w:proofErr w:type="spellEnd"/>
+      <w:r>
+        <w:t xml:space="preserve"> </w:t>
+      </w:r>
+      <w:proofErr w:type="spellStart"/>
+      <w:r>
+        <w:t>podataka</w:t>
+      </w:r>
+      <w:bookmarkEnd w:id="23"/>
+      <w:proofErr w:type="spellEnd"/>
+    </w:p>
+    <w:p>
+      <w:pPr>
+        <w:pStyle w:val="Naslov3"/>
+      </w:pPr>
+      <w:bookmarkStart w:id="24" w:name="_Toc40259308"/>
+      <w:r>
+        <w:t xml:space="preserve">4.2.3 API </w:t>
+      </w:r>
+      <w:proofErr w:type="spellStart"/>
+      <w:r>
+        <w:t>r</w:t>
+      </w:r>
+      <w:r>
+        <w:t>esursi</w:t>
+      </w:r>
+      <w:bookmarkEnd w:id="24"/>
+      <w:proofErr w:type="spellEnd"/>
+    </w:p>
+    <w:p>
+      <w:pPr>
+        <w:pStyle w:val="Naslov3"/>
+      </w:pPr>
+      <w:bookmarkStart w:id="25" w:name="_Toc40259309"/>
+      <w:r>
+        <w:t xml:space="preserve">4.2.4 </w:t>
+      </w:r>
+      <w:proofErr w:type="spellStart"/>
+      <w:r>
+        <w:t>Impl</w:t>
+      </w:r>
+      <w:r>
+        <w:t>e</w:t>
+      </w:r>
+      <w:r>
+        <w:t>mentacija</w:t>
+      </w:r>
+      <w:proofErr w:type="spellEnd"/>
+      <w:r>
+        <w:t xml:space="preserve"> </w:t>
+      </w:r>
+      <w:proofErr w:type="spellStart"/>
+      <w:r>
+        <w:t>funkcija</w:t>
+      </w:r>
+      <w:bookmarkEnd w:id="25"/>
+      <w:proofErr w:type="spellEnd"/>
+    </w:p>
+    <w:p>
+      <w:pPr>
+        <w:pStyle w:val="Naslov1"/>
+      </w:pPr>
+      <w:bookmarkStart w:id="26" w:name="_Toc40034699"/>
+      <w:bookmarkStart w:id="27" w:name="_Toc40259310"/>
+      <w:r>
+        <w:rPr>
+          <w:rFonts w:hint="eastAsia"/>
+        </w:rPr>
+        <w:lastRenderedPageBreak/>
+        <w:t xml:space="preserve">5 </w:t>
+      </w:r>
+      <w:proofErr w:type="spellStart"/>
+      <w:r>
+        <w:t>Gradjenje</w:t>
+      </w:r>
+      <w:proofErr w:type="spellEnd"/>
+      <w:r>
+        <w:t xml:space="preserve">, </w:t>
+      </w:r>
+      <w:proofErr w:type="spellStart"/>
+      <w:r>
+        <w:rPr>
+          <w:rFonts w:hint="eastAsia"/>
+        </w:rPr>
+        <w:t>h</w:t>
+      </w:r>
+      <w:r>
+        <w:rPr>
+          <w:rFonts w:hint="eastAsia"/>
+        </w:rPr>
+        <w:t>ostovanje</w:t>
+      </w:r>
+      <w:proofErr w:type="spellEnd"/>
+      <w:r>
+        <w:t xml:space="preserve"> </w:t>
+      </w:r>
+      <w:proofErr w:type="spellStart"/>
+      <w:r>
+        <w:t>i</w:t>
+      </w:r>
+      <w:proofErr w:type="spellEnd"/>
+      <w:r>
+        <w:t xml:space="preserve"> </w:t>
+      </w:r>
+      <w:proofErr w:type="spellStart"/>
+      <w:r>
+        <w:t>testiranje</w:t>
+      </w:r>
+      <w:proofErr w:type="spellEnd"/>
+      <w:r>
+        <w:rPr>
+          <w:rFonts w:hint="eastAsia"/>
+        </w:rPr>
+        <w:t xml:space="preserve"> </w:t>
+      </w:r>
+      <w:proofErr w:type="spellStart"/>
+      <w:r>
+        <w:rPr>
+          <w:rFonts w:hint="eastAsia"/>
+        </w:rPr>
+        <w:t>servisa</w:t>
+      </w:r>
+      <w:proofErr w:type="spellEnd"/>
+      <w:r>
+        <w:rPr>
+          <w:rFonts w:hint="eastAsia"/>
+        </w:rPr>
+        <w:t xml:space="preserve"> </w:t>
+      </w:r>
+      <w:proofErr w:type="spellStart"/>
+      <w:r>
+        <w:rPr>
+          <w:rFonts w:hint="eastAsia"/>
+        </w:rPr>
+        <w:t>Recepti</w:t>
+      </w:r>
+      <w:proofErr w:type="spellEnd"/>
+      <w:r>
+        <w:rPr>
+          <w:rFonts w:hint="eastAsia"/>
+        </w:rPr>
+        <w:t xml:space="preserve"> API</w:t>
+      </w:r>
+      <w:bookmarkEnd w:id="26"/>
+      <w:bookmarkEnd w:id="27"/>
     </w:p>
     <w:p>
       <w:pPr>
         <w:pStyle w:val="Naslov2"/>
       </w:pPr>
-      <w:bookmarkStart w:id="19" w:name="_Toc40039855"/>
-      <w:r>
-        <w:rPr>
-          <w:rFonts w:hint="eastAsia"/>
-        </w:rPr>
-        <w:t xml:space="preserve">4.3 </w:t>
-      </w:r>
-      <w:proofErr w:type="spellStart"/>
-      <w:r>
-        <w:rPr>
-          <w:rFonts w:hint="eastAsia"/>
-        </w:rPr>
-        <w:t>Implementacija</w:t>
-      </w:r>
-      <w:proofErr w:type="spellEnd"/>
-      <w:r>
-        <w:rPr>
-          <w:rFonts w:hint="eastAsia"/>
-        </w:rPr>
-        <w:t xml:space="preserve"> </w:t>
-      </w:r>
-      <w:proofErr w:type="spellStart"/>
-      <w:r>
-        <w:rPr>
-          <w:rFonts w:hint="eastAsia"/>
-        </w:rPr>
-        <w:t>funkcija</w:t>
-      </w:r>
-      <w:bookmarkEnd w:id="19"/>
+      <w:bookmarkStart w:id="28" w:name="_Toc40034700"/>
+      <w:bookmarkStart w:id="29" w:name="_Toc40259311"/>
+      <w:r>
+        <w:rPr>
+          <w:rFonts w:hint="eastAsia"/>
+        </w:rPr>
+        <w:t xml:space="preserve">5.1 </w:t>
+      </w:r>
+      <w:bookmarkEnd w:id="28"/>
+      <w:proofErr w:type="spellStart"/>
+      <w:r>
+        <w:t>Resursi</w:t>
+      </w:r>
+      <w:proofErr w:type="spellEnd"/>
+      <w:r>
+        <w:t xml:space="preserve"> </w:t>
+      </w:r>
+      <w:proofErr w:type="spellStart"/>
+      <w:proofErr w:type="gramStart"/>
+      <w:r>
+        <w:t>na</w:t>
+      </w:r>
+      <w:proofErr w:type="spellEnd"/>
+      <w:proofErr w:type="gramEnd"/>
+      <w:r>
+        <w:t xml:space="preserve"> </w:t>
+      </w:r>
+      <w:proofErr w:type="spellStart"/>
+      <w:r>
+        <w:t>platformi</w:t>
+      </w:r>
+      <w:proofErr w:type="spellEnd"/>
+      <w:r>
+        <w:t xml:space="preserve"> </w:t>
+      </w:r>
+      <w:r>
+        <w:t xml:space="preserve">u </w:t>
+      </w:r>
+      <w:proofErr w:type="spellStart"/>
+      <w:r>
+        <w:t>oblaku</w:t>
+      </w:r>
+      <w:bookmarkEnd w:id="29"/>
+      <w:proofErr w:type="spellEnd"/>
+    </w:p>
+    <w:p>
+      <w:pPr>
+        <w:pStyle w:val="Naslov2"/>
+      </w:pPr>
+      <w:bookmarkStart w:id="30" w:name="_Toc40034701"/>
+      <w:bookmarkStart w:id="31" w:name="_Toc40259312"/>
+      <w:r>
+        <w:rPr>
+          <w:rFonts w:hint="eastAsia"/>
+        </w:rPr>
+        <w:t xml:space="preserve">5.2 </w:t>
+      </w:r>
+      <w:bookmarkEnd w:id="30"/>
+      <w:proofErr w:type="spellStart"/>
+      <w:r>
+        <w:t>K</w:t>
+      </w:r>
+      <w:r>
+        <w:t>ontinualna</w:t>
+      </w:r>
+      <w:proofErr w:type="spellEnd"/>
+      <w:r>
+        <w:t xml:space="preserve"> </w:t>
+      </w:r>
+      <w:proofErr w:type="spellStart"/>
+      <w:r>
+        <w:t>integracija</w:t>
+      </w:r>
+      <w:bookmarkEnd w:id="31"/>
+      <w:proofErr w:type="spellEnd"/>
+    </w:p>
+    <w:p>
+      <w:pPr>
+        <w:pStyle w:val="Naslov2"/>
+      </w:pPr>
+      <w:bookmarkStart w:id="32" w:name="_Toc40259313"/>
+      <w:r>
+        <w:t xml:space="preserve">5.3 </w:t>
+      </w:r>
+      <w:proofErr w:type="spellStart"/>
+      <w:r>
+        <w:t>Nadgledanje</w:t>
+      </w:r>
+      <w:proofErr w:type="spellEnd"/>
+      <w:r>
+        <w:t xml:space="preserve"> </w:t>
+      </w:r>
+      <w:proofErr w:type="spellStart"/>
+      <w:r>
+        <w:t>i</w:t>
+      </w:r>
+      <w:proofErr w:type="spellEnd"/>
+      <w:r>
+        <w:t xml:space="preserve"> </w:t>
+      </w:r>
+      <w:proofErr w:type="spellStart"/>
+      <w:r>
+        <w:t>održavanje</w:t>
+      </w:r>
+      <w:bookmarkEnd w:id="32"/>
+      <w:proofErr w:type="spellEnd"/>
+    </w:p>
+    <w:p>
+      <w:pPr>
+        <w:pStyle w:val="Naslov2"/>
+      </w:pPr>
+      <w:bookmarkStart w:id="33" w:name="_Toc40259314"/>
+      <w:r>
+        <w:t xml:space="preserve">5.4 </w:t>
+      </w:r>
+      <w:proofErr w:type="spellStart"/>
+      <w:r>
+        <w:t>Testiranje</w:t>
+      </w:r>
+      <w:bookmarkEnd w:id="33"/>
       <w:proofErr w:type="spellEnd"/>
     </w:p>
     <w:p>
       <w:pPr>
         <w:pStyle w:val="Naslov1"/>
       </w:pPr>
-      <w:bookmarkStart w:id="20" w:name="_Toc40039856"/>
-      <w:r>
-        <w:rPr>
-          <w:rFonts w:hint="eastAsia"/>
-        </w:rPr>
-        <w:t xml:space="preserve">5 </w:t>
-      </w:r>
-      <w:proofErr w:type="spellStart"/>
-      <w:r>
-        <w:rPr>
-          <w:rFonts w:hint="eastAsia"/>
-        </w:rPr>
-        <w:t>Hostovanje</w:t>
-      </w:r>
-      <w:proofErr w:type="spellEnd"/>
-      <w:r>
-        <w:rPr>
-          <w:rFonts w:hint="eastAsia"/>
-        </w:rPr>
-        <w:t xml:space="preserve"> </w:t>
-      </w:r>
-      <w:proofErr w:type="spellStart"/>
-      <w:r>
-        <w:rPr>
-          <w:rFonts w:hint="eastAsia"/>
-        </w:rPr>
-        <w:t>servisa</w:t>
-      </w:r>
-      <w:proofErr w:type="spellEnd"/>
-      <w:r>
-        <w:rPr>
-          <w:rFonts w:hint="eastAsia"/>
-        </w:rPr>
-        <w:t xml:space="preserve"> </w:t>
-      </w:r>
-      <w:proofErr w:type="spellStart"/>
-      <w:r>
-        <w:rPr>
-          <w:rFonts w:hint="eastAsia"/>
-        </w:rPr>
-        <w:t>Recepti</w:t>
-      </w:r>
-      <w:proofErr w:type="spellEnd"/>
-      <w:r>
-        <w:rPr>
-          <w:rFonts w:hint="eastAsia"/>
-        </w:rPr>
-        <w:t xml:space="preserve"> API</w:t>
-      </w:r>
-      <w:bookmarkEnd w:id="20"/>
-    </w:p>
-    <w:p>
-      <w:pPr>
-        <w:pStyle w:val="Naslov2"/>
-      </w:pPr>
-      <w:bookmarkStart w:id="21" w:name="_Toc40039857"/>
-      <w:r>
-        <w:rPr>
-          <w:rFonts w:hint="eastAsia"/>
-        </w:rPr>
-        <w:t>5</w:t>
-      </w:r>
-      <w:r>
-        <w:rPr>
-          <w:rFonts w:hint="eastAsia"/>
-        </w:rPr>
-        <w:t xml:space="preserve">.1 </w:t>
-      </w:r>
-      <w:proofErr w:type="spellStart"/>
-      <w:r>
-        <w:rPr>
-          <w:rFonts w:hint="eastAsia"/>
-        </w:rPr>
-        <w:t>Pode</w:t>
-      </w:r>
-      <w:r>
-        <w:t>š</w:t>
-      </w:r>
-      <w:r>
-        <w:rPr>
-          <w:rFonts w:hint="eastAsia"/>
-        </w:rPr>
-        <w:t>avanje</w:t>
-      </w:r>
-      <w:proofErr w:type="spellEnd"/>
-      <w:r>
-        <w:rPr>
-          <w:rFonts w:hint="eastAsia"/>
-        </w:rPr>
-        <w:t xml:space="preserve"> </w:t>
-      </w:r>
-      <w:proofErr w:type="spellStart"/>
-      <w:r>
-        <w:rPr>
-          <w:rFonts w:hint="eastAsia"/>
-        </w:rPr>
-        <w:t>hostovanja</w:t>
-      </w:r>
-      <w:proofErr w:type="spellEnd"/>
-      <w:r>
-        <w:rPr>
-          <w:rFonts w:hint="eastAsia"/>
-        </w:rPr>
-        <w:t xml:space="preserve"> </w:t>
-      </w:r>
-      <w:proofErr w:type="spellStart"/>
-      <w:r>
-        <w:rPr>
-          <w:rFonts w:hint="eastAsia"/>
-        </w:rPr>
-        <w:t>i</w:t>
-      </w:r>
-      <w:proofErr w:type="spellEnd"/>
-      <w:r>
-        <w:rPr>
-          <w:rFonts w:hint="eastAsia"/>
-        </w:rPr>
-        <w:t xml:space="preserve"> </w:t>
-      </w:r>
-      <w:proofErr w:type="spellStart"/>
-      <w:r>
-        <w:rPr>
-          <w:rFonts w:hint="eastAsia"/>
-        </w:rPr>
-        <w:t>kontinualne</w:t>
-      </w:r>
-      <w:proofErr w:type="spellEnd"/>
-      <w:r>
-        <w:rPr>
-          <w:rFonts w:hint="eastAsia"/>
-        </w:rPr>
-        <w:t xml:space="preserve"> </w:t>
-      </w:r>
-      <w:proofErr w:type="spellStart"/>
-      <w:r>
-        <w:rPr>
-          <w:rFonts w:hint="eastAsia"/>
-        </w:rPr>
-        <w:t>integracije</w:t>
-      </w:r>
-      <w:bookmarkEnd w:id="21"/>
-      <w:proofErr w:type="spellEnd"/>
-    </w:p>
-    <w:p>
-      <w:pPr>
-        <w:pStyle w:val="Naslov2"/>
-      </w:pPr>
-      <w:bookmarkStart w:id="22" w:name="_Toc40039858"/>
-      <w:r>
-        <w:rPr>
-          <w:rFonts w:hint="eastAsia"/>
-        </w:rPr>
-        <w:t xml:space="preserve">5.2 </w:t>
-      </w:r>
-      <w:proofErr w:type="spellStart"/>
-      <w:r>
-        <w:rPr>
-          <w:rFonts w:hint="eastAsia"/>
-        </w:rPr>
-        <w:t>Testiranje</w:t>
-      </w:r>
-      <w:proofErr w:type="spellEnd"/>
-      <w:r>
-        <w:rPr>
-          <w:rFonts w:hint="eastAsia"/>
-        </w:rPr>
-        <w:t xml:space="preserve"> </w:t>
-      </w:r>
-      <w:proofErr w:type="spellStart"/>
-      <w:r>
-        <w:rPr>
-          <w:rFonts w:hint="eastAsia"/>
-        </w:rPr>
-        <w:t>i</w:t>
-      </w:r>
-      <w:proofErr w:type="spellEnd"/>
-      <w:r>
-        <w:rPr>
-          <w:rFonts w:hint="eastAsia"/>
-        </w:rPr>
-        <w:t xml:space="preserve"> </w:t>
-      </w:r>
-      <w:proofErr w:type="spellStart"/>
-      <w:r>
-        <w:rPr>
-          <w:rFonts w:hint="eastAsia"/>
-        </w:rPr>
-        <w:t>nadgledanje</w:t>
-      </w:r>
-      <w:bookmarkEnd w:id="22"/>
-      <w:proofErr w:type="spellEnd"/>
-    </w:p>
-    <w:p>
-      <w:pPr>
-        <w:pStyle w:val="Naslov1"/>
-      </w:pPr>
-      <w:bookmarkStart w:id="23" w:name="_Toc40039859"/>
-      <w:r>
-        <w:lastRenderedPageBreak/>
+      <w:bookmarkStart w:id="34" w:name="_Toc40259315"/>
+      <w:r>
         <w:t xml:space="preserve">6 </w:t>
       </w:r>
       <w:proofErr w:type="spellStart"/>
@@ -7586,7 +8009,7 @@
       <w:r>
         <w:t>ak</w:t>
       </w:r>
-      <w:bookmarkEnd w:id="23"/>
+      <w:bookmarkEnd w:id="34"/>
       <w:proofErr w:type="spellEnd"/>
       <w:r>
         <w:br w:type="page"/>
@@ -7865,7 +8288,7 @@
             <w:rFonts w:hint="eastAsia"/>
             <w:noProof/>
           </w:rPr>
-          <w:t>8</w:t>
+          <w:t>9</w:t>
         </w:r>
         <w:r>
           <w:rPr>
@@ -9115,7 +9538,7 @@
 </file>
 
 <file path=customXml/itemProps1.xml><?xml version="1.0" encoding="utf-8"?>
-<ds:datastoreItem xmlns:ds="http://schemas.openxmlformats.org/officeDocument/2006/customXml" ds:itemID="{0258CDD8-EF76-4821-B5F9-6A51001DA016}">
+<ds:datastoreItem xmlns:ds="http://schemas.openxmlformats.org/officeDocument/2006/customXml" ds:itemID="{8407C677-E356-465E-86BE-5982C18F50C8}">
   <ds:schemaRefs>
     <ds:schemaRef ds:uri="http://schemas.openxmlformats.org/officeDocument/2006/bibliography"/>
   </ds:schemaRefs>

</xml_diff>

<commit_message>
Document - Azure functions section part 1
</commit_message>
<xml_diff>
--- a/docs/Rad.docx
+++ b/docs/Rad.docx
@@ -5315,8 +5315,6 @@
       <w:r>
         <w:t>.</w:t>
       </w:r>
-      <w:bookmarkStart w:id="1" w:name="_GoBack"/>
-      <w:bookmarkEnd w:id="1"/>
     </w:p>
     <w:p>
       <w:pPr>
@@ -6720,10 +6718,12 @@
         <w:t xml:space="preserve"> </w:t>
       </w:r>
       <w:proofErr w:type="spellStart"/>
+      <w:proofErr w:type="gramStart"/>
       <w:r>
         <w:t>na</w:t>
       </w:r>
       <w:proofErr w:type="spellEnd"/>
+      <w:proofErr w:type="gramEnd"/>
       <w:r>
         <w:t xml:space="preserve"> Microsoft Azure </w:t>
       </w:r>
@@ -6820,7 +6820,7 @@
       <w:pPr>
         <w:pStyle w:val="Naslov1"/>
       </w:pPr>
-      <w:bookmarkStart w:id="2" w:name="_Toc40259289"/>
+      <w:bookmarkStart w:id="1" w:name="_Toc40259289"/>
       <w:r>
         <w:rPr>
           <w:rFonts w:hint="eastAsia"/>
@@ -6859,13 +6859,13 @@
       <w:r>
         <w:t>”</w:t>
       </w:r>
-      <w:bookmarkEnd w:id="2"/>
+      <w:bookmarkEnd w:id="1"/>
     </w:p>
     <w:p>
       <w:pPr>
         <w:pStyle w:val="Naslov2"/>
       </w:pPr>
-      <w:bookmarkStart w:id="3" w:name="_Toc40259290"/>
+      <w:bookmarkStart w:id="2" w:name="_Toc40259290"/>
       <w:r>
         <w:rPr>
           <w:rFonts w:hint="eastAsia"/>
@@ -6879,14 +6879,14 @@
         </w:rPr>
         <w:t>Istorija</w:t>
       </w:r>
-      <w:bookmarkEnd w:id="3"/>
+      <w:bookmarkEnd w:id="2"/>
       <w:proofErr w:type="spellEnd"/>
     </w:p>
     <w:p>
       <w:pPr>
         <w:pStyle w:val="Naslov2"/>
       </w:pPr>
-      <w:bookmarkStart w:id="4" w:name="_Toc40259291"/>
+      <w:bookmarkStart w:id="3" w:name="_Toc40259291"/>
       <w:r>
         <w:t xml:space="preserve">2.2 </w:t>
       </w:r>
@@ -6911,14 +6911,14 @@
       <w:r>
         <w:t>oblaku</w:t>
       </w:r>
-      <w:bookmarkEnd w:id="4"/>
+      <w:bookmarkEnd w:id="3"/>
       <w:proofErr w:type="spellEnd"/>
     </w:p>
     <w:p>
       <w:pPr>
         <w:pStyle w:val="Naslov3"/>
       </w:pPr>
-      <w:bookmarkStart w:id="5" w:name="_Toc40259292"/>
+      <w:bookmarkStart w:id="4" w:name="_Toc40259292"/>
       <w:r>
         <w:rPr>
           <w:rFonts w:hint="eastAsia"/>
@@ -6991,14 +6991,14 @@
       <w:r>
         <w:t>izvršavanja</w:t>
       </w:r>
-      <w:bookmarkEnd w:id="5"/>
+      <w:bookmarkEnd w:id="4"/>
       <w:proofErr w:type="spellEnd"/>
     </w:p>
     <w:p>
       <w:pPr>
         <w:pStyle w:val="Naslov2"/>
       </w:pPr>
-      <w:bookmarkStart w:id="6" w:name="_Toc40259293"/>
+      <w:bookmarkStart w:id="5" w:name="_Toc40259293"/>
       <w:r>
         <w:rPr>
           <w:rFonts w:hint="eastAsia"/>
@@ -7056,14 +7056,14 @@
         </w:rPr>
         <w:t>kontejnerima</w:t>
       </w:r>
-      <w:bookmarkEnd w:id="6"/>
+      <w:bookmarkEnd w:id="5"/>
       <w:proofErr w:type="spellEnd"/>
     </w:p>
     <w:p>
       <w:pPr>
         <w:pStyle w:val="Naslov2"/>
       </w:pPr>
-      <w:bookmarkStart w:id="7" w:name="_Toc40259294"/>
+      <w:bookmarkStart w:id="6" w:name="_Toc40259294"/>
       <w:r>
         <w:rPr>
           <w:rFonts w:hint="eastAsia"/>
@@ -7115,13 +7115,13 @@
       <w:r>
         <w:t>”</w:t>
       </w:r>
-      <w:bookmarkEnd w:id="7"/>
+      <w:bookmarkEnd w:id="6"/>
     </w:p>
     <w:p>
       <w:pPr>
         <w:pStyle w:val="Naslov3"/>
       </w:pPr>
-      <w:bookmarkStart w:id="8" w:name="_Toc40259295"/>
+      <w:bookmarkStart w:id="7" w:name="_Toc40259295"/>
       <w:r>
         <w:rPr>
           <w:rFonts w:hint="eastAsia"/>
@@ -7189,14 +7189,14 @@
         </w:rPr>
         <w:t>servis</w:t>
       </w:r>
-      <w:bookmarkEnd w:id="8"/>
+      <w:bookmarkEnd w:id="7"/>
       <w:proofErr w:type="spellEnd"/>
     </w:p>
     <w:p>
       <w:pPr>
         <w:pStyle w:val="Naslov1"/>
       </w:pPr>
-      <w:bookmarkStart w:id="9" w:name="_Toc40259296"/>
+      <w:bookmarkStart w:id="8" w:name="_Toc40259296"/>
       <w:r>
         <w:rPr>
           <w:rFonts w:hint="eastAsia"/>
@@ -7262,7 +7262,7 @@
       <w:r>
         <w:t>”</w:t>
       </w:r>
-      <w:bookmarkEnd w:id="9"/>
+      <w:bookmarkEnd w:id="8"/>
       <w:r>
         <w:rPr>
           <w:rFonts w:hint="eastAsia"/>
@@ -7274,7 +7274,7 @@
       <w:pPr>
         <w:pStyle w:val="Naslov2"/>
       </w:pPr>
-      <w:bookmarkStart w:id="10" w:name="_Toc40259297"/>
+      <w:bookmarkStart w:id="9" w:name="_Toc40259297"/>
       <w:r>
         <w:rPr>
           <w:rFonts w:hint="eastAsia"/>
@@ -7295,140 +7295,3172 @@
         </w:rPr>
         <w:t xml:space="preserve"> Microsoft Azure</w:t>
       </w:r>
-      <w:bookmarkEnd w:id="10"/>
+      <w:bookmarkEnd w:id="9"/>
+    </w:p>
+    <w:p>
+      <w:pPr>
+        <w:pStyle w:val="Tekst"/>
+      </w:pPr>
     </w:p>
     <w:p>
       <w:pPr>
         <w:pStyle w:val="Naslov2"/>
       </w:pPr>
-      <w:bookmarkStart w:id="11" w:name="_Toc40259298"/>
+      <w:bookmarkStart w:id="10" w:name="_Toc40259298"/>
       <w:r>
         <w:rPr>
           <w:rFonts w:hint="eastAsia"/>
         </w:rPr>
+        <w:lastRenderedPageBreak/>
         <w:t xml:space="preserve">3.2 Azure </w:t>
       </w:r>
-      <w:proofErr w:type="spellStart"/>
-      <w:r>
-        <w:rPr>
-          <w:rFonts w:hint="eastAsia"/>
-        </w:rPr>
-        <w:t>funkcije</w:t>
-      </w:r>
-      <w:bookmarkEnd w:id="11"/>
-      <w:proofErr w:type="spellEnd"/>
+      <w:bookmarkEnd w:id="10"/>
+      <w:r>
+        <w:t>Functions</w:t>
+      </w:r>
+    </w:p>
+    <w:p>
+      <w:pPr>
+        <w:pStyle w:val="Tekst"/>
+      </w:pPr>
+      <w:r>
+        <w:t xml:space="preserve">Azure Functions je </w:t>
+      </w:r>
+      <w:proofErr w:type="spellStart"/>
+      <w:r>
+        <w:t>servis</w:t>
+      </w:r>
+      <w:proofErr w:type="spellEnd"/>
+      <w:r>
+        <w:t xml:space="preserve"> </w:t>
+      </w:r>
+      <w:proofErr w:type="spellStart"/>
+      <w:proofErr w:type="gramStart"/>
+      <w:r>
+        <w:t>na</w:t>
+      </w:r>
+      <w:proofErr w:type="spellEnd"/>
+      <w:proofErr w:type="gramEnd"/>
+      <w:r>
+        <w:t xml:space="preserve"> </w:t>
+      </w:r>
+      <w:proofErr w:type="spellStart"/>
+      <w:r>
+        <w:t>platformi</w:t>
+      </w:r>
+      <w:proofErr w:type="spellEnd"/>
+      <w:r>
+        <w:t xml:space="preserve"> Microsoft Azure, </w:t>
+      </w:r>
+      <w:proofErr w:type="spellStart"/>
+      <w:r>
+        <w:t>zasnovan</w:t>
+      </w:r>
+      <w:proofErr w:type="spellEnd"/>
+      <w:r>
+        <w:t xml:space="preserve"> </w:t>
+      </w:r>
+      <w:proofErr w:type="spellStart"/>
+      <w:r>
+        <w:t>na</w:t>
+      </w:r>
+      <w:proofErr w:type="spellEnd"/>
+      <w:r>
+        <w:t xml:space="preserve"> </w:t>
+      </w:r>
+      <w:proofErr w:type="spellStart"/>
+      <w:r>
+        <w:t>modelu</w:t>
+      </w:r>
+      <w:proofErr w:type="spellEnd"/>
+      <w:r>
+        <w:t xml:space="preserve"> </w:t>
+      </w:r>
+      <w:proofErr w:type="spellStart"/>
+      <w:r>
+        <w:t>funkcija</w:t>
+      </w:r>
+      <w:proofErr w:type="spellEnd"/>
+      <w:r>
+        <w:t xml:space="preserve"> </w:t>
+      </w:r>
+      <w:proofErr w:type="spellStart"/>
+      <w:r>
+        <w:t>kao</w:t>
+      </w:r>
+      <w:proofErr w:type="spellEnd"/>
+      <w:r>
+        <w:t xml:space="preserve"> </w:t>
+      </w:r>
+      <w:proofErr w:type="spellStart"/>
+      <w:r>
+        <w:t>servis</w:t>
+      </w:r>
+      <w:proofErr w:type="spellEnd"/>
+      <w:r>
+        <w:t xml:space="preserve">. </w:t>
+      </w:r>
+      <w:proofErr w:type="spellStart"/>
+      <w:r>
+        <w:t>Zajedno</w:t>
+      </w:r>
+      <w:proofErr w:type="spellEnd"/>
+      <w:r>
+        <w:t xml:space="preserve"> </w:t>
+      </w:r>
+      <w:proofErr w:type="spellStart"/>
+      <w:r>
+        <w:t>sa</w:t>
+      </w:r>
+      <w:proofErr w:type="spellEnd"/>
+      <w:r>
+        <w:t xml:space="preserve"> Logic Apps </w:t>
+      </w:r>
+      <w:proofErr w:type="spellStart"/>
+      <w:r>
+        <w:t>i</w:t>
+      </w:r>
+      <w:proofErr w:type="spellEnd"/>
+      <w:r>
+        <w:t xml:space="preserve"> Event Grid </w:t>
+      </w:r>
+      <w:proofErr w:type="spellStart"/>
+      <w:r>
+        <w:t>servisima</w:t>
+      </w:r>
+      <w:proofErr w:type="spellEnd"/>
+      <w:r>
+        <w:t xml:space="preserve"> </w:t>
+      </w:r>
+      <w:r>
+        <w:rPr>
+          <w:lang w:val="sr-Latn-RS"/>
+        </w:rPr>
+        <w:t>čini grupu servisa koji omogućavaju arhitekturu „bez servera</w:t>
+      </w:r>
+      <w:proofErr w:type="gramStart"/>
+      <w:r>
+        <w:rPr>
+          <w:lang w:val="sr-Latn-RS"/>
+        </w:rPr>
+        <w:t>“ na</w:t>
+      </w:r>
+      <w:proofErr w:type="gramEnd"/>
+      <w:r>
+        <w:rPr>
+          <w:lang w:val="sr-Latn-RS"/>
+        </w:rPr>
+        <w:t xml:space="preserve"> ovoj platformi i u narednom delu biće predstavljen njegov detaljniji pregled.</w:t>
+      </w:r>
     </w:p>
     <w:p>
       <w:pPr>
         <w:pStyle w:val="Naslov3"/>
       </w:pPr>
-      <w:bookmarkStart w:id="12" w:name="_Toc40259299"/>
+      <w:bookmarkStart w:id="11" w:name="_Toc40259299"/>
       <w:r>
         <w:rPr>
           <w:rFonts w:hint="eastAsia"/>
         </w:rPr>
+        <w:t xml:space="preserve">3.2.1 </w:t>
+      </w:r>
+      <w:bookmarkEnd w:id="11"/>
+      <w:proofErr w:type="spellStart"/>
+      <w:r>
+        <w:t>Koncepti</w:t>
+      </w:r>
+      <w:proofErr w:type="spellEnd"/>
+    </w:p>
+    <w:p>
+      <w:pPr>
+        <w:pStyle w:val="Tekst"/>
+      </w:pPr>
+      <w:r>
+        <w:t xml:space="preserve">Azure Functions </w:t>
+      </w:r>
+      <w:proofErr w:type="spellStart"/>
+      <w:r>
+        <w:t>okruženje</w:t>
+      </w:r>
+      <w:proofErr w:type="spellEnd"/>
+      <w:r>
+        <w:t xml:space="preserve"> </w:t>
+      </w:r>
+      <w:proofErr w:type="spellStart"/>
+      <w:r>
+        <w:t>zaduženo</w:t>
+      </w:r>
+      <w:proofErr w:type="spellEnd"/>
+      <w:r>
+        <w:t xml:space="preserve"> je </w:t>
+      </w:r>
+      <w:proofErr w:type="spellStart"/>
+      <w:r>
+        <w:t>za</w:t>
+      </w:r>
+      <w:proofErr w:type="spellEnd"/>
+      <w:r>
+        <w:t xml:space="preserve"> </w:t>
+      </w:r>
+      <w:proofErr w:type="spellStart"/>
+      <w:r>
+        <w:t>izvršavanje</w:t>
+      </w:r>
+      <w:proofErr w:type="spellEnd"/>
+      <w:r>
+        <w:t xml:space="preserve"> </w:t>
+      </w:r>
+      <w:proofErr w:type="spellStart"/>
+      <w:r>
+        <w:t>funkcija</w:t>
+      </w:r>
+      <w:proofErr w:type="spellEnd"/>
+      <w:r>
+        <w:t xml:space="preserve"> </w:t>
+      </w:r>
+      <w:proofErr w:type="spellStart"/>
+      <w:proofErr w:type="gramStart"/>
+      <w:r>
+        <w:t>na</w:t>
+      </w:r>
+      <w:proofErr w:type="spellEnd"/>
+      <w:proofErr w:type="gramEnd"/>
+      <w:r>
+        <w:t xml:space="preserve"> </w:t>
+      </w:r>
+      <w:proofErr w:type="spellStart"/>
+      <w:r>
+        <w:t>plaftomi</w:t>
+      </w:r>
+      <w:proofErr w:type="spellEnd"/>
+      <w:r>
+        <w:t xml:space="preserve"> u </w:t>
+      </w:r>
+      <w:proofErr w:type="spellStart"/>
+      <w:r>
+        <w:t>oblaku</w:t>
+      </w:r>
+      <w:proofErr w:type="spellEnd"/>
+      <w:r>
+        <w:t>,</w:t>
+      </w:r>
+      <w:r>
+        <w:t xml:space="preserve"> </w:t>
+      </w:r>
+      <w:r>
+        <w:t xml:space="preserve">a </w:t>
+      </w:r>
+      <w:proofErr w:type="spellStart"/>
+      <w:r>
+        <w:t>alternativno</w:t>
+      </w:r>
+      <w:proofErr w:type="spellEnd"/>
+      <w:r>
+        <w:t xml:space="preserve"> </w:t>
+      </w:r>
+      <w:proofErr w:type="spellStart"/>
+      <w:r>
+        <w:t>moguće</w:t>
+      </w:r>
+      <w:proofErr w:type="spellEnd"/>
+      <w:r>
+        <w:t xml:space="preserve"> je </w:t>
+      </w:r>
+      <w:proofErr w:type="spellStart"/>
+      <w:r>
+        <w:t>i</w:t>
+      </w:r>
+      <w:proofErr w:type="spellEnd"/>
+      <w:r>
+        <w:t xml:space="preserve"> </w:t>
+      </w:r>
+      <w:proofErr w:type="spellStart"/>
+      <w:r>
+        <w:t>njegovo</w:t>
+      </w:r>
+      <w:proofErr w:type="spellEnd"/>
+      <w:r>
+        <w:t xml:space="preserve"> </w:t>
+      </w:r>
+      <w:proofErr w:type="spellStart"/>
+      <w:r>
+        <w:t>hostovanje</w:t>
+      </w:r>
+      <w:proofErr w:type="spellEnd"/>
+      <w:r>
+        <w:t xml:space="preserve"> </w:t>
+      </w:r>
+      <w:proofErr w:type="spellStart"/>
+      <w:r>
+        <w:t>na</w:t>
+      </w:r>
+      <w:proofErr w:type="spellEnd"/>
+      <w:r>
+        <w:t xml:space="preserve"> </w:t>
+      </w:r>
+      <w:proofErr w:type="spellStart"/>
+      <w:r>
+        <w:t>lokalnim</w:t>
+      </w:r>
+      <w:proofErr w:type="spellEnd"/>
+      <w:r>
+        <w:t xml:space="preserve"> </w:t>
+      </w:r>
+      <w:proofErr w:type="spellStart"/>
+      <w:r>
+        <w:t>serverima</w:t>
+      </w:r>
+      <w:proofErr w:type="spellEnd"/>
+      <w:r>
+        <w:t xml:space="preserve">. </w:t>
+      </w:r>
+      <w:proofErr w:type="spellStart"/>
+      <w:r>
+        <w:t>Razvijeno</w:t>
+      </w:r>
+      <w:proofErr w:type="spellEnd"/>
+      <w:r>
+        <w:t xml:space="preserve"> je </w:t>
+      </w:r>
+      <w:proofErr w:type="spellStart"/>
+      <w:r>
+        <w:t>kao</w:t>
+      </w:r>
+      <w:proofErr w:type="spellEnd"/>
+      <w:r>
+        <w:t xml:space="preserve"> </w:t>
+      </w:r>
+      <w:proofErr w:type="spellStart"/>
+      <w:r>
+        <w:t>softver</w:t>
+      </w:r>
+      <w:proofErr w:type="spellEnd"/>
+      <w:r>
+        <w:t xml:space="preserve"> </w:t>
+      </w:r>
+      <w:proofErr w:type="spellStart"/>
+      <w:r>
+        <w:t>otvorenog</w:t>
+      </w:r>
+      <w:proofErr w:type="spellEnd"/>
+      <w:r>
+        <w:t xml:space="preserve"> </w:t>
+      </w:r>
+      <w:proofErr w:type="spellStart"/>
+      <w:r>
+        <w:t>koda</w:t>
+      </w:r>
+      <w:proofErr w:type="spellEnd"/>
+      <w:r>
+        <w:t xml:space="preserve"> u </w:t>
+      </w:r>
+      <w:proofErr w:type="spellStart"/>
+      <w:r>
+        <w:t>vlasništvu</w:t>
+      </w:r>
+      <w:proofErr w:type="spellEnd"/>
+      <w:r>
+        <w:t xml:space="preserve"> </w:t>
+      </w:r>
+      <w:proofErr w:type="spellStart"/>
+      <w:r>
+        <w:t>kompanije</w:t>
+      </w:r>
+      <w:proofErr w:type="spellEnd"/>
+      <w:r>
+        <w:t xml:space="preserve"> Microsoft </w:t>
+      </w:r>
+      <w:proofErr w:type="spellStart"/>
+      <w:r>
+        <w:t>i</w:t>
+      </w:r>
+      <w:proofErr w:type="spellEnd"/>
+      <w:r>
+        <w:t xml:space="preserve"> </w:t>
+      </w:r>
+      <w:proofErr w:type="spellStart"/>
+      <w:r>
+        <w:t>prvi</w:t>
+      </w:r>
+      <w:proofErr w:type="spellEnd"/>
+      <w:r>
+        <w:t xml:space="preserve"> put </w:t>
+      </w:r>
+      <w:proofErr w:type="spellStart"/>
+      <w:r>
+        <w:t>predstavljeno</w:t>
+      </w:r>
+      <w:proofErr w:type="spellEnd"/>
+      <w:r>
+        <w:t xml:space="preserve"> u </w:t>
+      </w:r>
+      <w:proofErr w:type="spellStart"/>
+      <w:r>
+        <w:t>Januaru</w:t>
+      </w:r>
+      <w:proofErr w:type="spellEnd"/>
+      <w:r>
+        <w:t xml:space="preserve"> 2017. </w:t>
+      </w:r>
+      <w:proofErr w:type="spellStart"/>
+      <w:proofErr w:type="gramStart"/>
+      <w:r>
+        <w:t>godine</w:t>
+      </w:r>
+      <w:proofErr w:type="spellEnd"/>
+      <w:proofErr w:type="gramEnd"/>
+      <w:r>
+        <w:t xml:space="preserve">. U </w:t>
+      </w:r>
+      <w:proofErr w:type="spellStart"/>
+      <w:r>
+        <w:t>trenutku</w:t>
+      </w:r>
+      <w:proofErr w:type="spellEnd"/>
+      <w:r>
+        <w:t xml:space="preserve"> </w:t>
+      </w:r>
+      <w:proofErr w:type="spellStart"/>
+      <w:r>
+        <w:t>pisanja</w:t>
+      </w:r>
+      <w:proofErr w:type="spellEnd"/>
+      <w:r>
+        <w:t xml:space="preserve"> </w:t>
+      </w:r>
+      <w:proofErr w:type="spellStart"/>
+      <w:r>
+        <w:t>ovog</w:t>
+      </w:r>
+      <w:proofErr w:type="spellEnd"/>
+      <w:r>
+        <w:t xml:space="preserve"> </w:t>
+      </w:r>
+      <w:proofErr w:type="spellStart"/>
+      <w:r>
+        <w:t>rada</w:t>
+      </w:r>
+      <w:proofErr w:type="spellEnd"/>
+      <w:r>
+        <w:t xml:space="preserve"> </w:t>
+      </w:r>
+      <w:proofErr w:type="spellStart"/>
+      <w:r>
+        <w:t>aktuelna</w:t>
+      </w:r>
+      <w:proofErr w:type="spellEnd"/>
+      <w:r>
+        <w:t xml:space="preserve"> je </w:t>
+      </w:r>
+      <w:proofErr w:type="spellStart"/>
+      <w:r>
+        <w:t>bila</w:t>
+      </w:r>
+      <w:proofErr w:type="spellEnd"/>
+      <w:r>
+        <w:t xml:space="preserve"> </w:t>
+      </w:r>
+      <w:proofErr w:type="spellStart"/>
+      <w:r>
+        <w:t>stabilna</w:t>
+      </w:r>
+      <w:proofErr w:type="spellEnd"/>
+      <w:r>
+        <w:t xml:space="preserve"> </w:t>
+      </w:r>
+      <w:proofErr w:type="spellStart"/>
+      <w:r>
+        <w:t>verzija</w:t>
+      </w:r>
+      <w:proofErr w:type="spellEnd"/>
+      <w:r>
+        <w:t xml:space="preserve"> 3.1.  </w:t>
+      </w:r>
+      <w:proofErr w:type="spellStart"/>
+      <w:proofErr w:type="gramStart"/>
+      <w:r>
+        <w:t>izvr</w:t>
+      </w:r>
+      <w:proofErr w:type="spellEnd"/>
+      <w:r>
+        <w:rPr>
+          <w:lang w:val="sr-Latn-RS"/>
+        </w:rPr>
+        <w:t>šnog</w:t>
+      </w:r>
+      <w:proofErr w:type="gramEnd"/>
+      <w:r>
+        <w:rPr>
+          <w:lang w:val="sr-Latn-RS"/>
+        </w:rPr>
+        <w:t xml:space="preserve"> </w:t>
+      </w:r>
+      <w:proofErr w:type="spellStart"/>
+      <w:r>
+        <w:t>okruženja</w:t>
+      </w:r>
+      <w:proofErr w:type="spellEnd"/>
+      <w:r>
+        <w:t xml:space="preserve">. </w:t>
+      </w:r>
+      <w:proofErr w:type="spellStart"/>
+      <w:r>
+        <w:t>Za</w:t>
+      </w:r>
+      <w:proofErr w:type="spellEnd"/>
+      <w:r>
+        <w:t xml:space="preserve"> </w:t>
+      </w:r>
+      <w:proofErr w:type="spellStart"/>
+      <w:r>
+        <w:t>razvoj</w:t>
+      </w:r>
+      <w:proofErr w:type="spellEnd"/>
+      <w:r>
+        <w:t xml:space="preserve"> </w:t>
+      </w:r>
+      <w:proofErr w:type="spellStart"/>
+      <w:r>
+        <w:t>funcija</w:t>
+      </w:r>
+      <w:proofErr w:type="spellEnd"/>
+      <w:r>
+        <w:t xml:space="preserve"> </w:t>
+      </w:r>
+      <w:proofErr w:type="spellStart"/>
+      <w:r>
+        <w:t>inicijalno</w:t>
+      </w:r>
+      <w:proofErr w:type="spellEnd"/>
+      <w:r>
+        <w:t xml:space="preserve"> </w:t>
+      </w:r>
+      <w:proofErr w:type="spellStart"/>
+      <w:r>
+        <w:t>bili</w:t>
+      </w:r>
+      <w:proofErr w:type="spellEnd"/>
+      <w:r>
+        <w:t xml:space="preserve"> </w:t>
+      </w:r>
+      <w:proofErr w:type="spellStart"/>
+      <w:r>
+        <w:t>su</w:t>
+      </w:r>
+      <w:proofErr w:type="spellEnd"/>
+      <w:r>
+        <w:t xml:space="preserve"> </w:t>
+      </w:r>
+      <w:proofErr w:type="spellStart"/>
+      <w:r>
+        <w:t>podržani</w:t>
+      </w:r>
+      <w:proofErr w:type="spellEnd"/>
+      <w:r>
+        <w:t xml:space="preserve"> </w:t>
+      </w:r>
+      <w:proofErr w:type="spellStart"/>
+      <w:r>
+        <w:t>jezici</w:t>
+      </w:r>
+      <w:proofErr w:type="spellEnd"/>
+      <w:r>
+        <w:t xml:space="preserve"> C#, </w:t>
+      </w:r>
+      <w:proofErr w:type="spellStart"/>
+      <w:r>
+        <w:t>Javascript</w:t>
+      </w:r>
+      <w:proofErr w:type="spellEnd"/>
+      <w:r>
+        <w:t xml:space="preserve"> </w:t>
+      </w:r>
+      <w:proofErr w:type="spellStart"/>
+      <w:r>
+        <w:t>i</w:t>
+      </w:r>
+      <w:proofErr w:type="spellEnd"/>
+      <w:r>
+        <w:t xml:space="preserve"> F#, a </w:t>
+      </w:r>
+      <w:proofErr w:type="spellStart"/>
+      <w:r>
+        <w:t>kasnije</w:t>
+      </w:r>
+      <w:proofErr w:type="spellEnd"/>
+      <w:r>
+        <w:t xml:space="preserve"> </w:t>
+      </w:r>
+      <w:proofErr w:type="spellStart"/>
+      <w:r>
+        <w:t>verzije</w:t>
+      </w:r>
+      <w:proofErr w:type="spellEnd"/>
+      <w:r>
+        <w:t xml:space="preserve"> </w:t>
+      </w:r>
+      <w:proofErr w:type="spellStart"/>
+      <w:r>
+        <w:t>donele</w:t>
+      </w:r>
+      <w:proofErr w:type="spellEnd"/>
+      <w:r>
+        <w:t xml:space="preserve"> </w:t>
+      </w:r>
+      <w:proofErr w:type="spellStart"/>
+      <w:r>
+        <w:t>su</w:t>
+      </w:r>
+      <w:proofErr w:type="spellEnd"/>
+      <w:r>
+        <w:t xml:space="preserve"> </w:t>
+      </w:r>
+      <w:proofErr w:type="spellStart"/>
+      <w:r>
+        <w:t>podršku</w:t>
+      </w:r>
+      <w:proofErr w:type="spellEnd"/>
+      <w:r>
+        <w:t xml:space="preserve"> </w:t>
+      </w:r>
+      <w:proofErr w:type="spellStart"/>
+      <w:r>
+        <w:t>za</w:t>
+      </w:r>
+      <w:proofErr w:type="spellEnd"/>
+      <w:r>
+        <w:t xml:space="preserve"> </w:t>
+      </w:r>
+      <w:proofErr w:type="spellStart"/>
+      <w:r>
+        <w:t>druge</w:t>
+      </w:r>
+      <w:proofErr w:type="spellEnd"/>
+      <w:r>
+        <w:t xml:space="preserve"> </w:t>
+      </w:r>
+      <w:proofErr w:type="spellStart"/>
+      <w:r>
+        <w:t>jezike</w:t>
+      </w:r>
+      <w:proofErr w:type="spellEnd"/>
+      <w:r>
+        <w:t xml:space="preserve">. U </w:t>
+      </w:r>
+      <w:proofErr w:type="spellStart"/>
+      <w:r>
+        <w:t>tabeli</w:t>
+      </w:r>
+      <w:proofErr w:type="spellEnd"/>
+      <w:r>
+        <w:t xml:space="preserve"> 3.1 </w:t>
+      </w:r>
+      <w:proofErr w:type="spellStart"/>
+      <w:r>
+        <w:t>prikazana</w:t>
+      </w:r>
+      <w:proofErr w:type="spellEnd"/>
+      <w:r>
+        <w:t xml:space="preserve"> je </w:t>
+      </w:r>
+      <w:proofErr w:type="spellStart"/>
+      <w:r>
+        <w:t>podrška</w:t>
+      </w:r>
+      <w:proofErr w:type="spellEnd"/>
+      <w:r>
+        <w:t xml:space="preserve"> </w:t>
+      </w:r>
+      <w:proofErr w:type="spellStart"/>
+      <w:r>
+        <w:t>jezika</w:t>
+      </w:r>
+      <w:proofErr w:type="spellEnd"/>
+      <w:r>
+        <w:t xml:space="preserve"> </w:t>
+      </w:r>
+      <w:proofErr w:type="spellStart"/>
+      <w:r>
+        <w:t>i</w:t>
+      </w:r>
+      <w:proofErr w:type="spellEnd"/>
+      <w:r>
+        <w:t xml:space="preserve"> </w:t>
+      </w:r>
+      <w:proofErr w:type="spellStart"/>
+      <w:r>
+        <w:t>njihovih</w:t>
+      </w:r>
+      <w:proofErr w:type="spellEnd"/>
+      <w:r>
+        <w:t xml:space="preserve"> </w:t>
+      </w:r>
+      <w:proofErr w:type="spellStart"/>
+      <w:r>
+        <w:t>radnih</w:t>
+      </w:r>
+      <w:proofErr w:type="spellEnd"/>
+      <w:r>
+        <w:t xml:space="preserve"> </w:t>
+      </w:r>
+      <w:proofErr w:type="spellStart"/>
+      <w:r>
+        <w:t>okvira</w:t>
+      </w:r>
+      <w:proofErr w:type="spellEnd"/>
+      <w:r>
+        <w:t xml:space="preserve"> </w:t>
+      </w:r>
+      <w:proofErr w:type="spellStart"/>
+      <w:r>
+        <w:t>po</w:t>
+      </w:r>
+      <w:proofErr w:type="spellEnd"/>
+      <w:r>
+        <w:t xml:space="preserve"> </w:t>
+      </w:r>
+      <w:proofErr w:type="spellStart"/>
+      <w:r>
+        <w:t>verzijama</w:t>
+      </w:r>
+      <w:proofErr w:type="spellEnd"/>
+      <w:r>
+        <w:t xml:space="preserve"> </w:t>
+      </w:r>
+      <w:proofErr w:type="spellStart"/>
+      <w:r>
+        <w:t>okruženja</w:t>
+      </w:r>
+      <w:proofErr w:type="spellEnd"/>
+      <w:r>
+        <w:t xml:space="preserve">, a </w:t>
+      </w:r>
+      <w:proofErr w:type="spellStart"/>
+      <w:r>
+        <w:t>postoji</w:t>
+      </w:r>
+      <w:proofErr w:type="spellEnd"/>
+      <w:r>
+        <w:t xml:space="preserve"> </w:t>
+      </w:r>
+      <w:proofErr w:type="spellStart"/>
+      <w:r>
+        <w:t>mogućnost</w:t>
+      </w:r>
+      <w:proofErr w:type="spellEnd"/>
+      <w:r>
+        <w:t xml:space="preserve"> </w:t>
+      </w:r>
+      <w:proofErr w:type="spellStart"/>
+      <w:r>
+        <w:t>dodavanja</w:t>
+      </w:r>
+      <w:proofErr w:type="spellEnd"/>
+      <w:r>
+        <w:t xml:space="preserve"> </w:t>
+      </w:r>
+      <w:proofErr w:type="spellStart"/>
+      <w:r>
+        <w:t>podrške</w:t>
+      </w:r>
+      <w:proofErr w:type="spellEnd"/>
+      <w:r>
+        <w:t xml:space="preserve"> </w:t>
+      </w:r>
+      <w:proofErr w:type="spellStart"/>
+      <w:r>
+        <w:t>za</w:t>
+      </w:r>
+      <w:proofErr w:type="spellEnd"/>
+      <w:r>
+        <w:t xml:space="preserve"> </w:t>
+      </w:r>
+      <w:proofErr w:type="spellStart"/>
+      <w:r>
+        <w:t>nove</w:t>
+      </w:r>
+      <w:proofErr w:type="spellEnd"/>
+      <w:r>
+        <w:t xml:space="preserve"> </w:t>
+      </w:r>
+      <w:proofErr w:type="spellStart"/>
+      <w:r>
+        <w:t>jezike</w:t>
+      </w:r>
+      <w:proofErr w:type="spellEnd"/>
+      <w:r>
+        <w:t xml:space="preserve"> </w:t>
+      </w:r>
+      <w:proofErr w:type="spellStart"/>
+      <w:r>
+        <w:t>korišćenjem</w:t>
+      </w:r>
+      <w:proofErr w:type="spellEnd"/>
+      <w:r>
+        <w:t xml:space="preserve"> </w:t>
+      </w:r>
+      <w:proofErr w:type="spellStart"/>
+      <w:r>
+        <w:t>jezičkih</w:t>
+      </w:r>
+      <w:proofErr w:type="spellEnd"/>
+      <w:r>
+        <w:t xml:space="preserve"> </w:t>
+      </w:r>
+      <w:proofErr w:type="spellStart"/>
+      <w:r>
+        <w:t>proši</w:t>
+      </w:r>
+      <w:r>
+        <w:t>renja</w:t>
+      </w:r>
+      <w:proofErr w:type="spellEnd"/>
+      <w:r>
+        <w:t xml:space="preserve"> (</w:t>
+      </w:r>
+      <w:proofErr w:type="spellStart"/>
+      <w:r>
+        <w:t>eng.</w:t>
+      </w:r>
+      <w:proofErr w:type="spellEnd"/>
+      <w:r>
+        <w:t xml:space="preserve"> Language Extensibility).</w:t>
+      </w:r>
+    </w:p>
+    <w:p>
+      <w:pPr>
+        <w:pStyle w:val="Tekst"/>
+      </w:pPr>
+    </w:p>
+    <w:tbl>
+      <w:tblPr>
+        <w:tblStyle w:val="ListTable2-Accent41"/>
+        <w:tblW w:w="0" w:type="auto"/>
+        <w:jc w:val="center"/>
+        <w:tblLook w:val="04A0" w:firstRow="1" w:lastRow="0" w:firstColumn="1" w:lastColumn="0" w:noHBand="0" w:noVBand="1"/>
+      </w:tblPr>
+      <w:tblGrid>
+        <w:gridCol w:w="2310"/>
+        <w:gridCol w:w="1732"/>
+        <w:gridCol w:w="2310"/>
+        <w:gridCol w:w="2310"/>
+      </w:tblGrid>
+      <w:tr>
+        <w:trPr>
+          <w:cnfStyle w:val="100000000000" w:firstRow="1" w:lastRow="0" w:firstColumn="0" w:lastColumn="0" w:oddVBand="0" w:evenVBand="0" w:oddHBand="0" w:evenHBand="0" w:firstRowFirstColumn="0" w:firstRowLastColumn="0" w:lastRowFirstColumn="0" w:lastRowLastColumn="0"/>
+          <w:trHeight w:val="291"/>
+          <w:jc w:val="center"/>
+        </w:trPr>
+        <w:tc>
+          <w:tcPr>
+            <w:cnfStyle w:val="001000000000" w:firstRow="0" w:lastRow="0" w:firstColumn="1" w:lastColumn="0" w:oddVBand="0" w:evenVBand="0" w:oddHBand="0" w:evenHBand="0" w:firstRowFirstColumn="0" w:firstRowLastColumn="0" w:lastRowFirstColumn="0" w:lastRowLastColumn="0"/>
+            <w:tcW w:w="2310" w:type="dxa"/>
+          </w:tcPr>
+          <w:p>
+            <w:pPr>
+              <w:jc w:val="center"/>
+              <w:rPr>
+                <w:rFonts w:ascii="Cambria" w:hAnsi="Cambria"/>
+                <w:color w:val="000000"/>
+                <w:sz w:val="26"/>
+              </w:rPr>
+            </w:pPr>
+            <w:proofErr w:type="spellStart"/>
+            <w:r>
+              <w:rPr>
+                <w:rFonts w:ascii="Cambria" w:hAnsi="Cambria"/>
+                <w:color w:val="000000"/>
+                <w:sz w:val="26"/>
+              </w:rPr>
+              <w:t>Jezik</w:t>
+            </w:r>
+            <w:proofErr w:type="spellEnd"/>
+          </w:p>
+        </w:tc>
+        <w:tc>
+          <w:tcPr>
+            <w:tcW w:w="1732" w:type="dxa"/>
+          </w:tcPr>
+          <w:p>
+            <w:pPr>
+              <w:jc w:val="center"/>
+              <w:cnfStyle w:val="100000000000" w:firstRow="1" w:lastRow="0" w:firstColumn="0" w:lastColumn="0" w:oddVBand="0" w:evenVBand="0" w:oddHBand="0" w:evenHBand="0" w:firstRowFirstColumn="0" w:firstRowLastColumn="0" w:lastRowFirstColumn="0" w:lastRowLastColumn="0"/>
+              <w:rPr>
+                <w:rFonts w:ascii="Cambria" w:hAnsi="Cambria"/>
+                <w:color w:val="000000"/>
+                <w:sz w:val="26"/>
+              </w:rPr>
+            </w:pPr>
+            <w:r>
+              <w:rPr>
+                <w:rFonts w:ascii="Cambria" w:hAnsi="Cambria"/>
+                <w:color w:val="000000"/>
+                <w:sz w:val="26"/>
+              </w:rPr>
+              <w:t>1.x</w:t>
+            </w:r>
+          </w:p>
+        </w:tc>
+        <w:tc>
+          <w:tcPr>
+            <w:tcW w:w="2310" w:type="dxa"/>
+          </w:tcPr>
+          <w:p>
+            <w:pPr>
+              <w:jc w:val="center"/>
+              <w:cnfStyle w:val="100000000000" w:firstRow="1" w:lastRow="0" w:firstColumn="0" w:lastColumn="0" w:oddVBand="0" w:evenVBand="0" w:oddHBand="0" w:evenHBand="0" w:firstRowFirstColumn="0" w:firstRowLastColumn="0" w:lastRowFirstColumn="0" w:lastRowLastColumn="0"/>
+              <w:rPr>
+                <w:rFonts w:ascii="Cambria" w:hAnsi="Cambria"/>
+                <w:color w:val="000000"/>
+                <w:sz w:val="26"/>
+              </w:rPr>
+            </w:pPr>
+            <w:r>
+              <w:rPr>
+                <w:rFonts w:ascii="Cambria" w:hAnsi="Cambria"/>
+                <w:color w:val="000000"/>
+                <w:sz w:val="26"/>
+              </w:rPr>
+              <w:t>2.x</w:t>
+            </w:r>
+          </w:p>
+        </w:tc>
+        <w:tc>
+          <w:tcPr>
+            <w:tcW w:w="2310" w:type="dxa"/>
+          </w:tcPr>
+          <w:p>
+            <w:pPr>
+              <w:jc w:val="center"/>
+              <w:cnfStyle w:val="100000000000" w:firstRow="1" w:lastRow="0" w:firstColumn="0" w:lastColumn="0" w:oddVBand="0" w:evenVBand="0" w:oddHBand="0" w:evenHBand="0" w:firstRowFirstColumn="0" w:firstRowLastColumn="0" w:lastRowFirstColumn="0" w:lastRowLastColumn="0"/>
+              <w:rPr>
+                <w:rFonts w:ascii="Cambria" w:hAnsi="Cambria"/>
+                <w:color w:val="000000"/>
+                <w:sz w:val="26"/>
+              </w:rPr>
+            </w:pPr>
+            <w:r>
+              <w:rPr>
+                <w:rFonts w:ascii="Cambria" w:hAnsi="Cambria"/>
+                <w:color w:val="000000"/>
+                <w:sz w:val="26"/>
+              </w:rPr>
+              <w:t>3.x</w:t>
+            </w:r>
+          </w:p>
+        </w:tc>
+      </w:tr>
+      <w:tr>
+        <w:trPr>
+          <w:cnfStyle w:val="000000100000" w:firstRow="0" w:lastRow="0" w:firstColumn="0" w:lastColumn="0" w:oddVBand="0" w:evenVBand="0" w:oddHBand="1" w:evenHBand="0" w:firstRowFirstColumn="0" w:firstRowLastColumn="0" w:lastRowFirstColumn="0" w:lastRowLastColumn="0"/>
+          <w:trHeight w:val="291"/>
+          <w:jc w:val="center"/>
+        </w:trPr>
+        <w:tc>
+          <w:tcPr>
+            <w:cnfStyle w:val="001000000000" w:firstRow="0" w:lastRow="0" w:firstColumn="1" w:lastColumn="0" w:oddVBand="0" w:evenVBand="0" w:oddHBand="0" w:evenHBand="0" w:firstRowFirstColumn="0" w:firstRowLastColumn="0" w:lastRowFirstColumn="0" w:lastRowLastColumn="0"/>
+            <w:tcW w:w="2310" w:type="dxa"/>
+          </w:tcPr>
+          <w:p>
+            <w:pPr>
+              <w:jc w:val="center"/>
+              <w:rPr>
+                <w:rFonts w:ascii="Cambria" w:hAnsi="Cambria"/>
+                <w:color w:val="000000"/>
+                <w:sz w:val="26"/>
+              </w:rPr>
+            </w:pPr>
+            <w:r>
+              <w:rPr>
+                <w:rFonts w:ascii="Cambria" w:hAnsi="Cambria"/>
+                <w:color w:val="000000"/>
+                <w:sz w:val="26"/>
+              </w:rPr>
+              <w:t>C#</w:t>
+            </w:r>
+          </w:p>
+        </w:tc>
+        <w:tc>
+          <w:tcPr>
+            <w:tcW w:w="1732" w:type="dxa"/>
+          </w:tcPr>
+          <w:p>
+            <w:pPr>
+              <w:jc w:val="center"/>
+              <w:cnfStyle w:val="000000100000" w:firstRow="0" w:lastRow="0" w:firstColumn="0" w:lastColumn="0" w:oddVBand="0" w:evenVBand="0" w:oddHBand="1" w:evenHBand="0" w:firstRowFirstColumn="0" w:firstRowLastColumn="0" w:lastRowFirstColumn="0" w:lastRowLastColumn="0"/>
+              <w:rPr>
+                <w:rFonts w:ascii="Cambria" w:hAnsi="Cambria"/>
+                <w:color w:val="000000"/>
+                <w:sz w:val="26"/>
+              </w:rPr>
+            </w:pPr>
+            <w:r>
+              <w:rPr>
+                <w:rFonts w:ascii="Cambria" w:hAnsi="Cambria"/>
+                <w:color w:val="000000"/>
+                <w:sz w:val="26"/>
+              </w:rPr>
+              <w:t>Da (.NET 4.7)</w:t>
+            </w:r>
+          </w:p>
+        </w:tc>
+        <w:tc>
+          <w:tcPr>
+            <w:tcW w:w="2310" w:type="dxa"/>
+          </w:tcPr>
+          <w:p>
+            <w:pPr>
+              <w:jc w:val="center"/>
+              <w:cnfStyle w:val="000000100000" w:firstRow="0" w:lastRow="0" w:firstColumn="0" w:lastColumn="0" w:oddVBand="0" w:evenVBand="0" w:oddHBand="1" w:evenHBand="0" w:firstRowFirstColumn="0" w:firstRowLastColumn="0" w:lastRowFirstColumn="0" w:lastRowLastColumn="0"/>
+              <w:rPr>
+                <w:rFonts w:ascii="Cambria" w:hAnsi="Cambria"/>
+                <w:color w:val="000000"/>
+                <w:sz w:val="26"/>
+              </w:rPr>
+            </w:pPr>
+            <w:r>
+              <w:rPr>
+                <w:rFonts w:ascii="Cambria" w:hAnsi="Cambria"/>
+                <w:color w:val="000000"/>
+                <w:sz w:val="26"/>
+              </w:rPr>
+              <w:t>Da (.NET Core 2.2)</w:t>
+            </w:r>
+          </w:p>
+        </w:tc>
+        <w:tc>
+          <w:tcPr>
+            <w:tcW w:w="2310" w:type="dxa"/>
+          </w:tcPr>
+          <w:p>
+            <w:pPr>
+              <w:jc w:val="center"/>
+              <w:cnfStyle w:val="000000100000" w:firstRow="0" w:lastRow="0" w:firstColumn="0" w:lastColumn="0" w:oddVBand="0" w:evenVBand="0" w:oddHBand="1" w:evenHBand="0" w:firstRowFirstColumn="0" w:firstRowLastColumn="0" w:lastRowFirstColumn="0" w:lastRowLastColumn="0"/>
+              <w:rPr>
+                <w:rFonts w:ascii="Cambria" w:hAnsi="Cambria"/>
+                <w:color w:val="000000"/>
+                <w:sz w:val="26"/>
+              </w:rPr>
+            </w:pPr>
+            <w:r>
+              <w:rPr>
+                <w:rFonts w:ascii="Cambria" w:hAnsi="Cambria"/>
+                <w:color w:val="000000"/>
+                <w:sz w:val="26"/>
+              </w:rPr>
+              <w:t>Da (.NET Core 3.1)</w:t>
+            </w:r>
+          </w:p>
+        </w:tc>
+      </w:tr>
+      <w:tr>
+        <w:trPr>
+          <w:trHeight w:val="291"/>
+          <w:jc w:val="center"/>
+        </w:trPr>
+        <w:tc>
+          <w:tcPr>
+            <w:cnfStyle w:val="001000000000" w:firstRow="0" w:lastRow="0" w:firstColumn="1" w:lastColumn="0" w:oddVBand="0" w:evenVBand="0" w:oddHBand="0" w:evenHBand="0" w:firstRowFirstColumn="0" w:firstRowLastColumn="0" w:lastRowFirstColumn="0" w:lastRowLastColumn="0"/>
+            <w:tcW w:w="2310" w:type="dxa"/>
+          </w:tcPr>
+          <w:p>
+            <w:pPr>
+              <w:jc w:val="center"/>
+              <w:rPr>
+                <w:rFonts w:ascii="Cambria" w:hAnsi="Cambria"/>
+                <w:color w:val="000000"/>
+                <w:sz w:val="26"/>
+              </w:rPr>
+            </w:pPr>
+            <w:proofErr w:type="spellStart"/>
+            <w:r>
+              <w:rPr>
+                <w:rFonts w:ascii="Cambria" w:hAnsi="Cambria"/>
+                <w:color w:val="000000"/>
+                <w:sz w:val="26"/>
+              </w:rPr>
+              <w:t>Javascript</w:t>
+            </w:r>
+            <w:proofErr w:type="spellEnd"/>
+          </w:p>
+        </w:tc>
+        <w:tc>
+          <w:tcPr>
+            <w:tcW w:w="1732" w:type="dxa"/>
+          </w:tcPr>
+          <w:p>
+            <w:pPr>
+              <w:jc w:val="center"/>
+              <w:cnfStyle w:val="000000000000" w:firstRow="0" w:lastRow="0" w:firstColumn="0" w:lastColumn="0" w:oddVBand="0" w:evenVBand="0" w:oddHBand="0" w:evenHBand="0" w:firstRowFirstColumn="0" w:firstRowLastColumn="0" w:lastRowFirstColumn="0" w:lastRowLastColumn="0"/>
+              <w:rPr>
+                <w:rFonts w:ascii="Cambria" w:hAnsi="Cambria"/>
+                <w:color w:val="000000"/>
+                <w:sz w:val="26"/>
+              </w:rPr>
+            </w:pPr>
+            <w:r>
+              <w:rPr>
+                <w:rFonts w:ascii="Cambria" w:hAnsi="Cambria"/>
+                <w:color w:val="000000"/>
+                <w:sz w:val="26"/>
+              </w:rPr>
+              <w:t>Da (Node 6)</w:t>
+            </w:r>
+          </w:p>
+        </w:tc>
+        <w:tc>
+          <w:tcPr>
+            <w:tcW w:w="2310" w:type="dxa"/>
+          </w:tcPr>
+          <w:p>
+            <w:pPr>
+              <w:jc w:val="center"/>
+              <w:cnfStyle w:val="000000000000" w:firstRow="0" w:lastRow="0" w:firstColumn="0" w:lastColumn="0" w:oddVBand="0" w:evenVBand="0" w:oddHBand="0" w:evenHBand="0" w:firstRowFirstColumn="0" w:firstRowLastColumn="0" w:lastRowFirstColumn="0" w:lastRowLastColumn="0"/>
+              <w:rPr>
+                <w:rFonts w:ascii="Cambria" w:hAnsi="Cambria"/>
+                <w:color w:val="000000"/>
+                <w:sz w:val="26"/>
+              </w:rPr>
+            </w:pPr>
+            <w:r>
+              <w:rPr>
+                <w:rFonts w:ascii="Cambria" w:hAnsi="Cambria"/>
+                <w:color w:val="000000"/>
+                <w:sz w:val="26"/>
+              </w:rPr>
+              <w:t xml:space="preserve">Da (Node 10 </w:t>
+            </w:r>
+            <w:proofErr w:type="spellStart"/>
+            <w:r>
+              <w:rPr>
+                <w:rFonts w:ascii="Cambria" w:hAnsi="Cambria"/>
+                <w:color w:val="000000"/>
+                <w:sz w:val="26"/>
+              </w:rPr>
+              <w:t>i</w:t>
+            </w:r>
+            <w:proofErr w:type="spellEnd"/>
+            <w:r>
+              <w:rPr>
+                <w:rFonts w:ascii="Cambria" w:hAnsi="Cambria"/>
+                <w:color w:val="000000"/>
+                <w:sz w:val="26"/>
+              </w:rPr>
+              <w:t xml:space="preserve"> 8)</w:t>
+            </w:r>
+          </w:p>
+        </w:tc>
+        <w:tc>
+          <w:tcPr>
+            <w:tcW w:w="2310" w:type="dxa"/>
+          </w:tcPr>
+          <w:p>
+            <w:pPr>
+              <w:jc w:val="center"/>
+              <w:cnfStyle w:val="000000000000" w:firstRow="0" w:lastRow="0" w:firstColumn="0" w:lastColumn="0" w:oddVBand="0" w:evenVBand="0" w:oddHBand="0" w:evenHBand="0" w:firstRowFirstColumn="0" w:firstRowLastColumn="0" w:lastRowFirstColumn="0" w:lastRowLastColumn="0"/>
+              <w:rPr>
+                <w:rFonts w:ascii="Cambria" w:hAnsi="Cambria"/>
+                <w:color w:val="000000"/>
+                <w:sz w:val="26"/>
+              </w:rPr>
+            </w:pPr>
+            <w:r>
+              <w:rPr>
+                <w:rFonts w:ascii="Cambria" w:hAnsi="Cambria"/>
+                <w:color w:val="000000"/>
+                <w:sz w:val="26"/>
+              </w:rPr>
+              <w:t xml:space="preserve">Da (Node 12 </w:t>
+            </w:r>
+            <w:proofErr w:type="spellStart"/>
+            <w:r>
+              <w:rPr>
+                <w:rFonts w:ascii="Cambria" w:hAnsi="Cambria"/>
+                <w:color w:val="000000"/>
+                <w:sz w:val="26"/>
+              </w:rPr>
+              <w:t>i</w:t>
+            </w:r>
+            <w:proofErr w:type="spellEnd"/>
+            <w:r>
+              <w:rPr>
+                <w:rFonts w:ascii="Cambria" w:hAnsi="Cambria"/>
+                <w:color w:val="000000"/>
+                <w:sz w:val="26"/>
+              </w:rPr>
+              <w:t xml:space="preserve"> 11)</w:t>
+            </w:r>
+          </w:p>
+        </w:tc>
+      </w:tr>
+      <w:tr>
+        <w:trPr>
+          <w:cnfStyle w:val="000000100000" w:firstRow="0" w:lastRow="0" w:firstColumn="0" w:lastColumn="0" w:oddVBand="0" w:evenVBand="0" w:oddHBand="1" w:evenHBand="0" w:firstRowFirstColumn="0" w:firstRowLastColumn="0" w:lastRowFirstColumn="0" w:lastRowLastColumn="0"/>
+          <w:trHeight w:val="291"/>
+          <w:jc w:val="center"/>
+        </w:trPr>
+        <w:tc>
+          <w:tcPr>
+            <w:cnfStyle w:val="001000000000" w:firstRow="0" w:lastRow="0" w:firstColumn="1" w:lastColumn="0" w:oddVBand="0" w:evenVBand="0" w:oddHBand="0" w:evenHBand="0" w:firstRowFirstColumn="0" w:firstRowLastColumn="0" w:lastRowFirstColumn="0" w:lastRowLastColumn="0"/>
+            <w:tcW w:w="2310" w:type="dxa"/>
+          </w:tcPr>
+          <w:p>
+            <w:pPr>
+              <w:jc w:val="center"/>
+              <w:rPr>
+                <w:rFonts w:ascii="Cambria" w:hAnsi="Cambria"/>
+                <w:color w:val="000000"/>
+                <w:sz w:val="26"/>
+              </w:rPr>
+            </w:pPr>
+            <w:r>
+              <w:rPr>
+                <w:rFonts w:ascii="Cambria" w:hAnsi="Cambria"/>
+                <w:color w:val="000000"/>
+                <w:sz w:val="26"/>
+              </w:rPr>
+              <w:t>F#</w:t>
+            </w:r>
+          </w:p>
+        </w:tc>
+        <w:tc>
+          <w:tcPr>
+            <w:tcW w:w="1732" w:type="dxa"/>
+          </w:tcPr>
+          <w:p>
+            <w:pPr>
+              <w:jc w:val="center"/>
+              <w:cnfStyle w:val="000000100000" w:firstRow="0" w:lastRow="0" w:firstColumn="0" w:lastColumn="0" w:oddVBand="0" w:evenVBand="0" w:oddHBand="1" w:evenHBand="0" w:firstRowFirstColumn="0" w:firstRowLastColumn="0" w:lastRowFirstColumn="0" w:lastRowLastColumn="0"/>
+              <w:rPr>
+                <w:rFonts w:ascii="Cambria" w:hAnsi="Cambria"/>
+                <w:color w:val="000000"/>
+                <w:sz w:val="26"/>
+              </w:rPr>
+            </w:pPr>
+            <w:r>
+              <w:rPr>
+                <w:rFonts w:ascii="Cambria" w:hAnsi="Cambria"/>
+                <w:color w:val="000000"/>
+                <w:sz w:val="26"/>
+              </w:rPr>
+              <w:t>Da (.NET 4.7)</w:t>
+            </w:r>
+          </w:p>
+        </w:tc>
+        <w:tc>
+          <w:tcPr>
+            <w:tcW w:w="2310" w:type="dxa"/>
+          </w:tcPr>
+          <w:p>
+            <w:pPr>
+              <w:jc w:val="center"/>
+              <w:cnfStyle w:val="000000100000" w:firstRow="0" w:lastRow="0" w:firstColumn="0" w:lastColumn="0" w:oddVBand="0" w:evenVBand="0" w:oddHBand="1" w:evenHBand="0" w:firstRowFirstColumn="0" w:firstRowLastColumn="0" w:lastRowFirstColumn="0" w:lastRowLastColumn="0"/>
+              <w:rPr>
+                <w:rFonts w:ascii="Cambria" w:hAnsi="Cambria"/>
+                <w:color w:val="000000"/>
+                <w:sz w:val="26"/>
+              </w:rPr>
+            </w:pPr>
+            <w:r>
+              <w:rPr>
+                <w:rFonts w:ascii="Cambria" w:hAnsi="Cambria"/>
+                <w:color w:val="000000"/>
+                <w:sz w:val="26"/>
+              </w:rPr>
+              <w:t>Da (.NET Core 2.2)</w:t>
+            </w:r>
+          </w:p>
+        </w:tc>
+        <w:tc>
+          <w:tcPr>
+            <w:tcW w:w="2310" w:type="dxa"/>
+          </w:tcPr>
+          <w:p>
+            <w:pPr>
+              <w:jc w:val="center"/>
+              <w:cnfStyle w:val="000000100000" w:firstRow="0" w:lastRow="0" w:firstColumn="0" w:lastColumn="0" w:oddVBand="0" w:evenVBand="0" w:oddHBand="1" w:evenHBand="0" w:firstRowFirstColumn="0" w:firstRowLastColumn="0" w:lastRowFirstColumn="0" w:lastRowLastColumn="0"/>
+              <w:rPr>
+                <w:rFonts w:ascii="Cambria" w:hAnsi="Cambria"/>
+                <w:color w:val="000000"/>
+                <w:sz w:val="26"/>
+              </w:rPr>
+            </w:pPr>
+            <w:r>
+              <w:rPr>
+                <w:rFonts w:ascii="Cambria" w:hAnsi="Cambria"/>
+                <w:color w:val="000000"/>
+                <w:sz w:val="26"/>
+              </w:rPr>
+              <w:t>Da (.NET Core 3.1)</w:t>
+            </w:r>
+          </w:p>
+        </w:tc>
+      </w:tr>
+      <w:tr>
+        <w:trPr>
+          <w:trHeight w:val="291"/>
+          <w:jc w:val="center"/>
+        </w:trPr>
+        <w:tc>
+          <w:tcPr>
+            <w:cnfStyle w:val="001000000000" w:firstRow="0" w:lastRow="0" w:firstColumn="1" w:lastColumn="0" w:oddVBand="0" w:evenVBand="0" w:oddHBand="0" w:evenHBand="0" w:firstRowFirstColumn="0" w:firstRowLastColumn="0" w:lastRowFirstColumn="0" w:lastRowLastColumn="0"/>
+            <w:tcW w:w="2310" w:type="dxa"/>
+          </w:tcPr>
+          <w:p>
+            <w:pPr>
+              <w:jc w:val="center"/>
+              <w:rPr>
+                <w:rFonts w:ascii="Cambria" w:hAnsi="Cambria"/>
+                <w:color w:val="000000"/>
+                <w:sz w:val="26"/>
+              </w:rPr>
+            </w:pPr>
+            <w:r>
+              <w:rPr>
+                <w:rFonts w:ascii="Cambria" w:hAnsi="Cambria"/>
+                <w:color w:val="000000"/>
+                <w:sz w:val="26"/>
+              </w:rPr>
+              <w:t>Java</w:t>
+            </w:r>
+          </w:p>
+        </w:tc>
+        <w:tc>
+          <w:tcPr>
+            <w:tcW w:w="1732" w:type="dxa"/>
+          </w:tcPr>
+          <w:p>
+            <w:pPr>
+              <w:jc w:val="center"/>
+              <w:cnfStyle w:val="000000000000" w:firstRow="0" w:lastRow="0" w:firstColumn="0" w:lastColumn="0" w:oddVBand="0" w:evenVBand="0" w:oddHBand="0" w:evenHBand="0" w:firstRowFirstColumn="0" w:firstRowLastColumn="0" w:lastRowFirstColumn="0" w:lastRowLastColumn="0"/>
+              <w:rPr>
+                <w:rFonts w:ascii="Cambria" w:hAnsi="Cambria"/>
+                <w:color w:val="000000"/>
+                <w:sz w:val="26"/>
+              </w:rPr>
+            </w:pPr>
+            <w:r>
+              <w:rPr>
+                <w:rFonts w:ascii="Cambria" w:hAnsi="Cambria"/>
+                <w:color w:val="000000"/>
+                <w:sz w:val="26"/>
+              </w:rPr>
+              <w:t>Ne</w:t>
+            </w:r>
+          </w:p>
+        </w:tc>
+        <w:tc>
+          <w:tcPr>
+            <w:tcW w:w="2310" w:type="dxa"/>
+          </w:tcPr>
+          <w:p>
+            <w:pPr>
+              <w:jc w:val="center"/>
+              <w:cnfStyle w:val="000000000000" w:firstRow="0" w:lastRow="0" w:firstColumn="0" w:lastColumn="0" w:oddVBand="0" w:evenVBand="0" w:oddHBand="0" w:evenHBand="0" w:firstRowFirstColumn="0" w:firstRowLastColumn="0" w:lastRowFirstColumn="0" w:lastRowLastColumn="0"/>
+              <w:rPr>
+                <w:rFonts w:ascii="Cambria" w:hAnsi="Cambria"/>
+                <w:color w:val="000000"/>
+                <w:sz w:val="26"/>
+              </w:rPr>
+            </w:pPr>
+            <w:r>
+              <w:rPr>
+                <w:rFonts w:ascii="Cambria" w:hAnsi="Cambria"/>
+                <w:color w:val="000000"/>
+                <w:sz w:val="26"/>
+              </w:rPr>
+              <w:t>Da (Java 8)</w:t>
+            </w:r>
+          </w:p>
+        </w:tc>
+        <w:tc>
+          <w:tcPr>
+            <w:tcW w:w="2310" w:type="dxa"/>
+          </w:tcPr>
+          <w:p>
+            <w:pPr>
+              <w:jc w:val="center"/>
+              <w:cnfStyle w:val="000000000000" w:firstRow="0" w:lastRow="0" w:firstColumn="0" w:lastColumn="0" w:oddVBand="0" w:evenVBand="0" w:oddHBand="0" w:evenHBand="0" w:firstRowFirstColumn="0" w:firstRowLastColumn="0" w:lastRowFirstColumn="0" w:lastRowLastColumn="0"/>
+              <w:rPr>
+                <w:rFonts w:ascii="Cambria" w:hAnsi="Cambria"/>
+                <w:color w:val="000000"/>
+                <w:sz w:val="26"/>
+              </w:rPr>
+            </w:pPr>
+            <w:r>
+              <w:rPr>
+                <w:rFonts w:ascii="Cambria" w:hAnsi="Cambria"/>
+                <w:color w:val="000000"/>
+                <w:sz w:val="26"/>
+              </w:rPr>
+              <w:t xml:space="preserve">Da (Java 11 </w:t>
+            </w:r>
+            <w:proofErr w:type="spellStart"/>
+            <w:r>
+              <w:rPr>
+                <w:rFonts w:ascii="Cambria" w:hAnsi="Cambria"/>
+                <w:color w:val="000000"/>
+                <w:sz w:val="26"/>
+              </w:rPr>
+              <w:t>i</w:t>
+            </w:r>
+            <w:proofErr w:type="spellEnd"/>
+            <w:r>
+              <w:rPr>
+                <w:rFonts w:ascii="Cambria" w:hAnsi="Cambria"/>
+                <w:color w:val="000000"/>
+                <w:sz w:val="26"/>
+              </w:rPr>
+              <w:t xml:space="preserve"> 8)</w:t>
+            </w:r>
+          </w:p>
+        </w:tc>
+      </w:tr>
+      <w:tr>
+        <w:trPr>
+          <w:cnfStyle w:val="000000100000" w:firstRow="0" w:lastRow="0" w:firstColumn="0" w:lastColumn="0" w:oddVBand="0" w:evenVBand="0" w:oddHBand="1" w:evenHBand="0" w:firstRowFirstColumn="0" w:firstRowLastColumn="0" w:lastRowFirstColumn="0" w:lastRowLastColumn="0"/>
+          <w:trHeight w:val="291"/>
+          <w:jc w:val="center"/>
+        </w:trPr>
+        <w:tc>
+          <w:tcPr>
+            <w:cnfStyle w:val="001000000000" w:firstRow="0" w:lastRow="0" w:firstColumn="1" w:lastColumn="0" w:oddVBand="0" w:evenVBand="0" w:oddHBand="0" w:evenHBand="0" w:firstRowFirstColumn="0" w:firstRowLastColumn="0" w:lastRowFirstColumn="0" w:lastRowLastColumn="0"/>
+            <w:tcW w:w="2310" w:type="dxa"/>
+          </w:tcPr>
+          <w:p>
+            <w:pPr>
+              <w:jc w:val="center"/>
+              <w:rPr>
+                <w:rFonts w:ascii="Cambria" w:hAnsi="Cambria"/>
+                <w:color w:val="000000"/>
+                <w:sz w:val="26"/>
+              </w:rPr>
+            </w:pPr>
+            <w:r>
+              <w:rPr>
+                <w:rFonts w:ascii="Cambria" w:hAnsi="Cambria"/>
+                <w:color w:val="000000"/>
+                <w:sz w:val="26"/>
+              </w:rPr>
+              <w:t>PowerShell</w:t>
+            </w:r>
+          </w:p>
+        </w:tc>
+        <w:tc>
+          <w:tcPr>
+            <w:tcW w:w="1732" w:type="dxa"/>
+          </w:tcPr>
+          <w:p>
+            <w:pPr>
+              <w:jc w:val="center"/>
+              <w:cnfStyle w:val="000000100000" w:firstRow="0" w:lastRow="0" w:firstColumn="0" w:lastColumn="0" w:oddVBand="0" w:evenVBand="0" w:oddHBand="1" w:evenHBand="0" w:firstRowFirstColumn="0" w:firstRowLastColumn="0" w:lastRowFirstColumn="0" w:lastRowLastColumn="0"/>
+              <w:rPr>
+                <w:rFonts w:ascii="Cambria" w:hAnsi="Cambria"/>
+                <w:color w:val="000000"/>
+                <w:sz w:val="26"/>
+              </w:rPr>
+            </w:pPr>
+            <w:r>
+              <w:rPr>
+                <w:rFonts w:ascii="Cambria" w:hAnsi="Cambria"/>
+                <w:color w:val="000000"/>
+                <w:sz w:val="26"/>
+              </w:rPr>
+              <w:t>Ne</w:t>
+            </w:r>
+          </w:p>
+        </w:tc>
+        <w:tc>
+          <w:tcPr>
+            <w:tcW w:w="2310" w:type="dxa"/>
+          </w:tcPr>
+          <w:p>
+            <w:pPr>
+              <w:jc w:val="center"/>
+              <w:cnfStyle w:val="000000100000" w:firstRow="0" w:lastRow="0" w:firstColumn="0" w:lastColumn="0" w:oddVBand="0" w:evenVBand="0" w:oddHBand="1" w:evenHBand="0" w:firstRowFirstColumn="0" w:firstRowLastColumn="0" w:lastRowFirstColumn="0" w:lastRowLastColumn="0"/>
+              <w:rPr>
+                <w:rFonts w:ascii="Cambria" w:hAnsi="Cambria"/>
+                <w:color w:val="000000"/>
+                <w:sz w:val="26"/>
+              </w:rPr>
+            </w:pPr>
+            <w:r>
+              <w:rPr>
+                <w:rFonts w:ascii="Cambria" w:hAnsi="Cambria"/>
+                <w:color w:val="000000"/>
+                <w:sz w:val="26"/>
+              </w:rPr>
+              <w:t>Da (PowerShell 6)</w:t>
+            </w:r>
+          </w:p>
+        </w:tc>
+        <w:tc>
+          <w:tcPr>
+            <w:tcW w:w="2310" w:type="dxa"/>
+          </w:tcPr>
+          <w:p>
+            <w:pPr>
+              <w:jc w:val="center"/>
+              <w:cnfStyle w:val="000000100000" w:firstRow="0" w:lastRow="0" w:firstColumn="0" w:lastColumn="0" w:oddVBand="0" w:evenVBand="0" w:oddHBand="1" w:evenHBand="0" w:firstRowFirstColumn="0" w:firstRowLastColumn="0" w:lastRowFirstColumn="0" w:lastRowLastColumn="0"/>
+              <w:rPr>
+                <w:rFonts w:ascii="Cambria" w:hAnsi="Cambria"/>
+                <w:color w:val="000000"/>
+                <w:sz w:val="26"/>
+              </w:rPr>
+            </w:pPr>
+            <w:r>
+              <w:rPr>
+                <w:rFonts w:ascii="Cambria" w:hAnsi="Cambria"/>
+                <w:color w:val="000000"/>
+                <w:sz w:val="26"/>
+              </w:rPr>
+              <w:t xml:space="preserve">Da (PowerShell 7 </w:t>
+            </w:r>
+            <w:proofErr w:type="spellStart"/>
+            <w:r>
+              <w:rPr>
+                <w:rFonts w:ascii="Cambria" w:hAnsi="Cambria"/>
+                <w:color w:val="000000"/>
+                <w:sz w:val="26"/>
+              </w:rPr>
+              <w:t>i</w:t>
+            </w:r>
+            <w:proofErr w:type="spellEnd"/>
+            <w:r>
+              <w:rPr>
+                <w:rFonts w:ascii="Cambria" w:hAnsi="Cambria"/>
+                <w:color w:val="000000"/>
+                <w:sz w:val="26"/>
+              </w:rPr>
+              <w:t xml:space="preserve"> 6)</w:t>
+            </w:r>
+          </w:p>
+        </w:tc>
+      </w:tr>
+      <w:tr>
+        <w:trPr>
+          <w:trHeight w:val="291"/>
+          <w:jc w:val="center"/>
+        </w:trPr>
+        <w:tc>
+          <w:tcPr>
+            <w:cnfStyle w:val="001000000000" w:firstRow="0" w:lastRow="0" w:firstColumn="1" w:lastColumn="0" w:oddVBand="0" w:evenVBand="0" w:oddHBand="0" w:evenHBand="0" w:firstRowFirstColumn="0" w:firstRowLastColumn="0" w:lastRowFirstColumn="0" w:lastRowLastColumn="0"/>
+            <w:tcW w:w="2310" w:type="dxa"/>
+          </w:tcPr>
+          <w:p>
+            <w:pPr>
+              <w:jc w:val="center"/>
+              <w:rPr>
+                <w:rFonts w:ascii="Cambria" w:hAnsi="Cambria"/>
+                <w:color w:val="000000"/>
+                <w:sz w:val="26"/>
+              </w:rPr>
+            </w:pPr>
+            <w:r>
+              <w:rPr>
+                <w:rFonts w:ascii="Cambria" w:hAnsi="Cambria"/>
+                <w:color w:val="000000"/>
+                <w:sz w:val="26"/>
+              </w:rPr>
+              <w:t>Python</w:t>
+            </w:r>
+          </w:p>
+        </w:tc>
+        <w:tc>
+          <w:tcPr>
+            <w:tcW w:w="1732" w:type="dxa"/>
+          </w:tcPr>
+          <w:p>
+            <w:pPr>
+              <w:jc w:val="center"/>
+              <w:cnfStyle w:val="000000000000" w:firstRow="0" w:lastRow="0" w:firstColumn="0" w:lastColumn="0" w:oddVBand="0" w:evenVBand="0" w:oddHBand="0" w:evenHBand="0" w:firstRowFirstColumn="0" w:firstRowLastColumn="0" w:lastRowFirstColumn="0" w:lastRowLastColumn="0"/>
+              <w:rPr>
+                <w:rFonts w:ascii="Cambria" w:hAnsi="Cambria"/>
+                <w:color w:val="000000"/>
+                <w:sz w:val="26"/>
+              </w:rPr>
+            </w:pPr>
+            <w:r>
+              <w:rPr>
+                <w:rFonts w:ascii="Cambria" w:hAnsi="Cambria"/>
+                <w:color w:val="000000"/>
+                <w:sz w:val="26"/>
+              </w:rPr>
+              <w:t>Ne</w:t>
+            </w:r>
+          </w:p>
+        </w:tc>
+        <w:tc>
+          <w:tcPr>
+            <w:tcW w:w="2310" w:type="dxa"/>
+          </w:tcPr>
+          <w:p>
+            <w:pPr>
+              <w:jc w:val="center"/>
+              <w:cnfStyle w:val="000000000000" w:firstRow="0" w:lastRow="0" w:firstColumn="0" w:lastColumn="0" w:oddVBand="0" w:evenVBand="0" w:oddHBand="0" w:evenHBand="0" w:firstRowFirstColumn="0" w:firstRowLastColumn="0" w:lastRowFirstColumn="0" w:lastRowLastColumn="0"/>
+              <w:rPr>
+                <w:rFonts w:ascii="Cambria" w:hAnsi="Cambria"/>
+                <w:color w:val="000000"/>
+                <w:sz w:val="26"/>
+              </w:rPr>
+            </w:pPr>
+            <w:r>
+              <w:rPr>
+                <w:rFonts w:ascii="Cambria" w:hAnsi="Cambria"/>
+                <w:color w:val="000000"/>
+                <w:sz w:val="26"/>
+              </w:rPr>
+              <w:t xml:space="preserve">Da (Python 3.7 </w:t>
+            </w:r>
+            <w:proofErr w:type="spellStart"/>
+            <w:r>
+              <w:rPr>
+                <w:rFonts w:ascii="Cambria" w:hAnsi="Cambria"/>
+                <w:color w:val="000000"/>
+                <w:sz w:val="26"/>
+              </w:rPr>
+              <w:t>i</w:t>
+            </w:r>
+            <w:proofErr w:type="spellEnd"/>
+            <w:r>
+              <w:rPr>
+                <w:rFonts w:ascii="Cambria" w:hAnsi="Cambria"/>
+                <w:color w:val="000000"/>
+                <w:sz w:val="26"/>
+              </w:rPr>
+              <w:t xml:space="preserve"> 3.6)</w:t>
+            </w:r>
+          </w:p>
+        </w:tc>
+        <w:tc>
+          <w:tcPr>
+            <w:tcW w:w="2310" w:type="dxa"/>
+          </w:tcPr>
+          <w:p>
+            <w:pPr>
+              <w:jc w:val="center"/>
+              <w:cnfStyle w:val="000000000000" w:firstRow="0" w:lastRow="0" w:firstColumn="0" w:lastColumn="0" w:oddVBand="0" w:evenVBand="0" w:oddHBand="0" w:evenHBand="0" w:firstRowFirstColumn="0" w:firstRowLastColumn="0" w:lastRowFirstColumn="0" w:lastRowLastColumn="0"/>
+              <w:rPr>
+                <w:rFonts w:ascii="Cambria" w:hAnsi="Cambria"/>
+                <w:color w:val="000000"/>
+                <w:sz w:val="26"/>
+              </w:rPr>
+            </w:pPr>
+            <w:r>
+              <w:rPr>
+                <w:rFonts w:ascii="Cambria" w:hAnsi="Cambria"/>
+                <w:color w:val="000000"/>
+                <w:sz w:val="26"/>
+              </w:rPr>
+              <w:t xml:space="preserve">Da (Python 3.8, 3.7 </w:t>
+            </w:r>
+            <w:proofErr w:type="spellStart"/>
+            <w:r>
+              <w:rPr>
+                <w:rFonts w:ascii="Cambria" w:hAnsi="Cambria"/>
+                <w:color w:val="000000"/>
+                <w:sz w:val="26"/>
+              </w:rPr>
+              <w:t>i</w:t>
+            </w:r>
+            <w:proofErr w:type="spellEnd"/>
+            <w:r>
+              <w:rPr>
+                <w:rFonts w:ascii="Cambria" w:hAnsi="Cambria"/>
+                <w:color w:val="000000"/>
+                <w:sz w:val="26"/>
+              </w:rPr>
+              <w:t xml:space="preserve"> 3.6)</w:t>
+            </w:r>
+          </w:p>
+        </w:tc>
+      </w:tr>
+      <w:tr>
+        <w:trPr>
+          <w:cnfStyle w:val="000000100000" w:firstRow="0" w:lastRow="0" w:firstColumn="0" w:lastColumn="0" w:oddVBand="0" w:evenVBand="0" w:oddHBand="1" w:evenHBand="0" w:firstRowFirstColumn="0" w:firstRowLastColumn="0" w:lastRowFirstColumn="0" w:lastRowLastColumn="0"/>
+          <w:trHeight w:val="291"/>
+          <w:jc w:val="center"/>
+        </w:trPr>
+        <w:tc>
+          <w:tcPr>
+            <w:cnfStyle w:val="001000000000" w:firstRow="0" w:lastRow="0" w:firstColumn="1" w:lastColumn="0" w:oddVBand="0" w:evenVBand="0" w:oddHBand="0" w:evenHBand="0" w:firstRowFirstColumn="0" w:firstRowLastColumn="0" w:lastRowFirstColumn="0" w:lastRowLastColumn="0"/>
+            <w:tcW w:w="2310" w:type="dxa"/>
+          </w:tcPr>
+          <w:p>
+            <w:pPr>
+              <w:jc w:val="center"/>
+              <w:rPr>
+                <w:rFonts w:ascii="Cambria" w:hAnsi="Cambria"/>
+                <w:color w:val="000000"/>
+                <w:sz w:val="26"/>
+              </w:rPr>
+            </w:pPr>
+            <w:r>
+              <w:rPr>
+                <w:rFonts w:ascii="Cambria" w:hAnsi="Cambria"/>
+                <w:color w:val="000000"/>
+                <w:sz w:val="26"/>
+              </w:rPr>
+              <w:t>Typescript</w:t>
+            </w:r>
+          </w:p>
+        </w:tc>
+        <w:tc>
+          <w:tcPr>
+            <w:tcW w:w="1732" w:type="dxa"/>
+          </w:tcPr>
+          <w:p>
+            <w:pPr>
+              <w:jc w:val="center"/>
+              <w:cnfStyle w:val="000000100000" w:firstRow="0" w:lastRow="0" w:firstColumn="0" w:lastColumn="0" w:oddVBand="0" w:evenVBand="0" w:oddHBand="1" w:evenHBand="0" w:firstRowFirstColumn="0" w:firstRowLastColumn="0" w:lastRowFirstColumn="0" w:lastRowLastColumn="0"/>
+              <w:rPr>
+                <w:rFonts w:ascii="Cambria" w:hAnsi="Cambria"/>
+                <w:color w:val="000000"/>
+                <w:sz w:val="26"/>
+              </w:rPr>
+            </w:pPr>
+            <w:r>
+              <w:rPr>
+                <w:rFonts w:ascii="Cambria" w:hAnsi="Cambria"/>
+                <w:color w:val="000000"/>
+                <w:sz w:val="26"/>
+              </w:rPr>
+              <w:t>Ne</w:t>
+            </w:r>
+          </w:p>
+        </w:tc>
+        <w:tc>
+          <w:tcPr>
+            <w:tcW w:w="2310" w:type="dxa"/>
+          </w:tcPr>
+          <w:p>
+            <w:pPr>
+              <w:jc w:val="center"/>
+              <w:cnfStyle w:val="000000100000" w:firstRow="0" w:lastRow="0" w:firstColumn="0" w:lastColumn="0" w:oddVBand="0" w:evenVBand="0" w:oddHBand="1" w:evenHBand="0" w:firstRowFirstColumn="0" w:firstRowLastColumn="0" w:lastRowFirstColumn="0" w:lastRowLastColumn="0"/>
+              <w:rPr>
+                <w:rFonts w:ascii="Cambria" w:hAnsi="Cambria"/>
+                <w:color w:val="000000"/>
+                <w:sz w:val="26"/>
+              </w:rPr>
+            </w:pPr>
+            <w:r>
+              <w:rPr>
+                <w:rFonts w:ascii="Cambria" w:hAnsi="Cambria"/>
+                <w:color w:val="000000"/>
+                <w:sz w:val="26"/>
+              </w:rPr>
+              <w:t>Da</w:t>
+            </w:r>
+          </w:p>
+        </w:tc>
+        <w:tc>
+          <w:tcPr>
+            <w:tcW w:w="2310" w:type="dxa"/>
+          </w:tcPr>
+          <w:p>
+            <w:pPr>
+              <w:keepNext/>
+              <w:jc w:val="center"/>
+              <w:cnfStyle w:val="000000100000" w:firstRow="0" w:lastRow="0" w:firstColumn="0" w:lastColumn="0" w:oddVBand="0" w:evenVBand="0" w:oddHBand="1" w:evenHBand="0" w:firstRowFirstColumn="0" w:firstRowLastColumn="0" w:lastRowFirstColumn="0" w:lastRowLastColumn="0"/>
+              <w:rPr>
+                <w:rFonts w:ascii="Cambria" w:hAnsi="Cambria"/>
+                <w:color w:val="000000"/>
+                <w:sz w:val="26"/>
+              </w:rPr>
+            </w:pPr>
+            <w:r>
+              <w:rPr>
+                <w:rFonts w:ascii="Cambria" w:hAnsi="Cambria"/>
+                <w:color w:val="000000"/>
+                <w:sz w:val="26"/>
+              </w:rPr>
+              <w:t>Da</w:t>
+            </w:r>
+          </w:p>
+        </w:tc>
+      </w:tr>
+    </w:tbl>
+    <w:p>
+      <w:pPr>
+        <w:spacing w:after="200"/>
+        <w:jc w:val="center"/>
+        <w:rPr>
+          <w:rFonts w:cs="Mangal"/>
+          <w:i/>
+          <w:iCs/>
+          <w:color w:val="44546A" w:themeColor="text2"/>
+        </w:rPr>
+      </w:pPr>
+      <w:proofErr w:type="spellStart"/>
+      <w:r>
+        <w:rPr>
+          <w:rFonts w:cs="Mangal" w:hint="eastAsia"/>
+          <w:i/>
+          <w:iCs/>
+          <w:color w:val="44546A" w:themeColor="text2"/>
+        </w:rPr>
+        <w:t>Tabela</w:t>
+      </w:r>
+      <w:proofErr w:type="spellEnd"/>
+      <w:r>
+        <w:rPr>
+          <w:rFonts w:cs="Mangal" w:hint="eastAsia"/>
+          <w:i/>
+          <w:iCs/>
+          <w:color w:val="44546A" w:themeColor="text2"/>
+        </w:rPr>
+        <w:t xml:space="preserve"> </w:t>
+      </w:r>
+      <w:r>
+        <w:rPr>
+          <w:rFonts w:cs="Mangal" w:hint="eastAsia"/>
+          <w:i/>
+          <w:iCs/>
+          <w:color w:val="44546A" w:themeColor="text2"/>
+        </w:rPr>
+        <w:fldChar w:fldCharType="begin"/>
+      </w:r>
+      <w:r>
+        <w:rPr>
+          <w:rFonts w:cs="Mangal" w:hint="eastAsia"/>
+          <w:i/>
+          <w:iCs/>
+          <w:color w:val="44546A" w:themeColor="text2"/>
+        </w:rPr>
+        <w:instrText xml:space="preserve"> SEQ Tabela \* ARABIC </w:instrText>
+      </w:r>
+      <w:r>
+        <w:rPr>
+          <w:rFonts w:cs="Mangal" w:hint="eastAsia"/>
+          <w:i/>
+          <w:iCs/>
+          <w:color w:val="44546A" w:themeColor="text2"/>
+        </w:rPr>
+        <w:fldChar w:fldCharType="separate"/>
+      </w:r>
+      <w:r>
+        <w:rPr>
+          <w:rFonts w:cs="Mangal" w:hint="eastAsia"/>
+          <w:i/>
+          <w:iCs/>
+          <w:noProof/>
+          <w:color w:val="44546A" w:themeColor="text2"/>
+        </w:rPr>
+        <w:t>1</w:t>
+      </w:r>
+      <w:r>
+        <w:rPr>
+          <w:rFonts w:cs="Mangal" w:hint="eastAsia"/>
+          <w:i/>
+          <w:iCs/>
+          <w:color w:val="44546A" w:themeColor="text2"/>
+        </w:rPr>
+        <w:fldChar w:fldCharType="end"/>
+      </w:r>
+      <w:r>
+        <w:rPr>
+          <w:rFonts w:cs="Mangal"/>
+          <w:i/>
+          <w:iCs/>
+          <w:color w:val="44546A" w:themeColor="text2"/>
+        </w:rPr>
+        <w:t xml:space="preserve">. </w:t>
+      </w:r>
+      <w:proofErr w:type="spellStart"/>
+      <w:r>
+        <w:rPr>
+          <w:rFonts w:cs="Mangal"/>
+          <w:i/>
+          <w:iCs/>
+          <w:color w:val="44546A" w:themeColor="text2"/>
+        </w:rPr>
+        <w:t>Podržani</w:t>
+      </w:r>
+      <w:proofErr w:type="spellEnd"/>
+      <w:r>
+        <w:rPr>
+          <w:rFonts w:cs="Mangal"/>
+          <w:i/>
+          <w:iCs/>
+          <w:color w:val="44546A" w:themeColor="text2"/>
+        </w:rPr>
+        <w:t xml:space="preserve"> </w:t>
+      </w:r>
+      <w:proofErr w:type="spellStart"/>
+      <w:r>
+        <w:rPr>
+          <w:rFonts w:cs="Mangal"/>
+          <w:i/>
+          <w:iCs/>
+          <w:color w:val="44546A" w:themeColor="text2"/>
+        </w:rPr>
+        <w:t>jezici</w:t>
+      </w:r>
+      <w:proofErr w:type="spellEnd"/>
+      <w:sdt>
+        <w:sdtPr>
+          <w:rPr>
+            <w:rFonts w:cs="Mangal"/>
+            <w:i/>
+            <w:iCs/>
+            <w:color w:val="44546A" w:themeColor="text2"/>
+          </w:rPr>
+          <w:id w:val="1969163175"/>
+          <w:citation/>
+        </w:sdtPr>
+        <w:sdtEndPr/>
+        <w:sdtContent>
+          <w:r>
+            <w:rPr>
+              <w:rFonts w:cs="Mangal" w:hint="eastAsia"/>
+              <w:i/>
+              <w:iCs/>
+              <w:color w:val="44546A" w:themeColor="text2"/>
+            </w:rPr>
+            <w:fldChar w:fldCharType="begin"/>
+          </w:r>
+          <w:r>
+            <w:rPr>
+              <w:rFonts w:cs="Mangal" w:hint="eastAsia"/>
+              <w:i/>
+              <w:iCs/>
+              <w:color w:val="44546A" w:themeColor="text2"/>
+              <w:lang w:val="sr-Latn-RS"/>
+            </w:rPr>
+            <w:instrText xml:space="preserve"> </w:instrText>
+          </w:r>
+          <w:r>
+            <w:rPr>
+              <w:rFonts w:cs="Mangal"/>
+              <w:i/>
+              <w:iCs/>
+              <w:color w:val="44546A" w:themeColor="text2"/>
+              <w:lang w:val="sr-Latn-RS"/>
+            </w:rPr>
+            <w:instrText>CITATION htt \l 9242</w:instrText>
+          </w:r>
+          <w:r>
+            <w:rPr>
+              <w:rFonts w:cs="Mangal" w:hint="eastAsia"/>
+              <w:i/>
+              <w:iCs/>
+              <w:color w:val="44546A" w:themeColor="text2"/>
+              <w:lang w:val="sr-Latn-RS"/>
+            </w:rPr>
+            <w:instrText xml:space="preserve"> </w:instrText>
+          </w:r>
+          <w:r>
+            <w:rPr>
+              <w:rFonts w:cs="Mangal" w:hint="eastAsia"/>
+              <w:i/>
+              <w:iCs/>
+              <w:color w:val="44546A" w:themeColor="text2"/>
+            </w:rPr>
+            <w:fldChar w:fldCharType="separate"/>
+          </w:r>
+          <w:r>
+            <w:rPr>
+              <w:rFonts w:cs="Mangal"/>
+              <w:i/>
+              <w:iCs/>
+              <w:noProof/>
+              <w:color w:val="44546A" w:themeColor="text2"/>
+              <w:lang w:val="sr-Latn-RS"/>
+            </w:rPr>
+            <w:t xml:space="preserve"> </w:t>
+          </w:r>
+          <w:r>
+            <w:rPr>
+              <w:rFonts w:cs="Mangal"/>
+              <w:noProof/>
+              <w:color w:val="44546A" w:themeColor="text2"/>
+              <w:lang w:val="sr-Latn-RS"/>
+            </w:rPr>
+            <w:t>[2]</w:t>
+          </w:r>
+          <w:r>
+            <w:rPr>
+              <w:rFonts w:cs="Mangal" w:hint="eastAsia"/>
+              <w:i/>
+              <w:iCs/>
+              <w:color w:val="44546A" w:themeColor="text2"/>
+            </w:rPr>
+            <w:fldChar w:fldCharType="end"/>
+          </w:r>
+        </w:sdtContent>
+      </w:sdt>
+      <w:bookmarkStart w:id="12" w:name="_Toc40259300"/>
+    </w:p>
+    <w:p>
+      <w:pPr>
+        <w:pStyle w:val="Tekst"/>
+      </w:pPr>
+    </w:p>
+    <w:p>
+      <w:pPr>
+        <w:pStyle w:val="Tekst"/>
+      </w:pPr>
+      <w:r>
+        <w:t xml:space="preserve">Kao </w:t>
+      </w:r>
+      <w:proofErr w:type="spellStart"/>
+      <w:r>
+        <w:t>i</w:t>
+      </w:r>
+      <w:proofErr w:type="spellEnd"/>
+      <w:r>
+        <w:t xml:space="preserve"> </w:t>
+      </w:r>
+      <w:proofErr w:type="spellStart"/>
+      <w:r>
+        <w:t>kod</w:t>
+      </w:r>
+      <w:proofErr w:type="spellEnd"/>
+      <w:r>
+        <w:t xml:space="preserve"> </w:t>
+      </w:r>
+      <w:proofErr w:type="spellStart"/>
+      <w:r>
+        <w:t>većine</w:t>
+      </w:r>
+      <w:proofErr w:type="spellEnd"/>
+      <w:r>
+        <w:t xml:space="preserve"> </w:t>
+      </w:r>
+      <w:proofErr w:type="spellStart"/>
+      <w:r>
+        <w:t>ostalih</w:t>
+      </w:r>
+      <w:proofErr w:type="spellEnd"/>
+      <w:r>
+        <w:t xml:space="preserve"> </w:t>
+      </w:r>
+      <w:proofErr w:type="spellStart"/>
+      <w:r>
+        <w:t>servisa</w:t>
+      </w:r>
+      <w:proofErr w:type="spellEnd"/>
+      <w:r>
+        <w:t xml:space="preserve"> </w:t>
+      </w:r>
+      <w:proofErr w:type="spellStart"/>
+      <w:proofErr w:type="gramStart"/>
+      <w:r>
+        <w:t>na</w:t>
+      </w:r>
+      <w:proofErr w:type="spellEnd"/>
+      <w:proofErr w:type="gramEnd"/>
+      <w:r>
+        <w:t xml:space="preserve"> </w:t>
+      </w:r>
+      <w:proofErr w:type="spellStart"/>
+      <w:r>
+        <w:t>platformi</w:t>
+      </w:r>
+      <w:proofErr w:type="spellEnd"/>
+      <w:r>
+        <w:t xml:space="preserve"> Azure, </w:t>
+      </w:r>
+      <w:proofErr w:type="spellStart"/>
+      <w:r>
+        <w:t>ovaj</w:t>
+      </w:r>
+      <w:proofErr w:type="spellEnd"/>
+      <w:r>
+        <w:t xml:space="preserve"> </w:t>
+      </w:r>
+      <w:proofErr w:type="spellStart"/>
+      <w:r>
+        <w:t>servis</w:t>
+      </w:r>
+      <w:proofErr w:type="spellEnd"/>
+      <w:r>
+        <w:t xml:space="preserve"> </w:t>
+      </w:r>
+      <w:r>
+        <w:t xml:space="preserve">se </w:t>
+      </w:r>
+      <w:proofErr w:type="spellStart"/>
+      <w:r>
+        <w:t>oslanja</w:t>
+      </w:r>
+      <w:proofErr w:type="spellEnd"/>
+      <w:r>
+        <w:t xml:space="preserve"> </w:t>
+      </w:r>
+      <w:proofErr w:type="spellStart"/>
+      <w:r>
+        <w:t>na</w:t>
+      </w:r>
+      <w:proofErr w:type="spellEnd"/>
+      <w:r>
+        <w:t xml:space="preserve"> </w:t>
+      </w:r>
+      <w:proofErr w:type="spellStart"/>
+      <w:r>
+        <w:t>planove</w:t>
+      </w:r>
+      <w:proofErr w:type="spellEnd"/>
+      <w:r>
+        <w:t xml:space="preserve"> </w:t>
+      </w:r>
+      <w:proofErr w:type="spellStart"/>
+      <w:r>
+        <w:t>za</w:t>
+      </w:r>
+      <w:proofErr w:type="spellEnd"/>
+      <w:r>
+        <w:t xml:space="preserve"> </w:t>
+      </w:r>
+      <w:proofErr w:type="spellStart"/>
+      <w:r>
+        <w:t>korišćenje</w:t>
+      </w:r>
+      <w:proofErr w:type="spellEnd"/>
+      <w:r>
+        <w:t xml:space="preserve"> </w:t>
+      </w:r>
+      <w:r>
+        <w:t>(</w:t>
+      </w:r>
+      <w:proofErr w:type="spellStart"/>
+      <w:r>
+        <w:t>eng.</w:t>
+      </w:r>
+      <w:proofErr w:type="spellEnd"/>
+      <w:r>
+        <w:t xml:space="preserve"> Azure App Service plans</w:t>
+      </w:r>
+      <w:r>
+        <w:t>)</w:t>
+      </w:r>
+      <w:r>
+        <w:t xml:space="preserve"> </w:t>
+      </w:r>
+      <w:proofErr w:type="spellStart"/>
+      <w:r>
+        <w:t>koji</w:t>
+      </w:r>
+      <w:proofErr w:type="spellEnd"/>
+      <w:r>
+        <w:t xml:space="preserve"> </w:t>
+      </w:r>
+      <w:proofErr w:type="spellStart"/>
+      <w:r>
+        <w:t>definišu</w:t>
+      </w:r>
+      <w:proofErr w:type="spellEnd"/>
+      <w:r>
+        <w:t xml:space="preserve"> </w:t>
+      </w:r>
+      <w:proofErr w:type="spellStart"/>
+      <w:r>
+        <w:t>resurse</w:t>
+      </w:r>
+      <w:proofErr w:type="spellEnd"/>
+      <w:r>
+        <w:t xml:space="preserve"> </w:t>
+      </w:r>
+      <w:proofErr w:type="spellStart"/>
+      <w:r>
+        <w:t>koje</w:t>
+      </w:r>
+      <w:proofErr w:type="spellEnd"/>
+      <w:r>
+        <w:t xml:space="preserve"> je </w:t>
+      </w:r>
+      <w:proofErr w:type="spellStart"/>
+      <w:r>
+        <w:t>moguće</w:t>
+      </w:r>
+      <w:proofErr w:type="spellEnd"/>
+      <w:r>
+        <w:t xml:space="preserve"> </w:t>
+      </w:r>
+      <w:proofErr w:type="spellStart"/>
+      <w:r>
+        <w:t>koristiti</w:t>
+      </w:r>
+      <w:proofErr w:type="spellEnd"/>
+      <w:r>
+        <w:t xml:space="preserve">, region </w:t>
+      </w:r>
+      <w:proofErr w:type="spellStart"/>
+      <w:r>
+        <w:t>dostupnosti</w:t>
+      </w:r>
+      <w:proofErr w:type="spellEnd"/>
+      <w:r>
+        <w:t xml:space="preserve">, </w:t>
+      </w:r>
+      <w:proofErr w:type="spellStart"/>
+      <w:r>
+        <w:t>detalje</w:t>
+      </w:r>
+      <w:proofErr w:type="spellEnd"/>
+      <w:r>
+        <w:t xml:space="preserve"> </w:t>
+      </w:r>
+      <w:proofErr w:type="spellStart"/>
+      <w:r>
+        <w:t>naplate</w:t>
+      </w:r>
+      <w:proofErr w:type="spellEnd"/>
+      <w:r>
+        <w:t xml:space="preserve"> </w:t>
+      </w:r>
+      <w:proofErr w:type="spellStart"/>
+      <w:r>
+        <w:t>i</w:t>
+      </w:r>
+      <w:proofErr w:type="spellEnd"/>
+      <w:r>
+        <w:t xml:space="preserve"> </w:t>
+      </w:r>
+      <w:proofErr w:type="spellStart"/>
+      <w:r>
+        <w:t>dodatna</w:t>
+      </w:r>
+      <w:proofErr w:type="spellEnd"/>
+      <w:r>
+        <w:t xml:space="preserve"> </w:t>
+      </w:r>
+      <w:proofErr w:type="spellStart"/>
+      <w:r>
+        <w:t>moguća</w:t>
+      </w:r>
+      <w:proofErr w:type="spellEnd"/>
+      <w:r>
+        <w:t xml:space="preserve"> </w:t>
+      </w:r>
+      <w:proofErr w:type="spellStart"/>
+      <w:r>
+        <w:t>podešavanja</w:t>
+      </w:r>
+      <w:proofErr w:type="spellEnd"/>
+      <w:r>
+        <w:t xml:space="preserve"> </w:t>
+      </w:r>
+      <w:proofErr w:type="spellStart"/>
+      <w:r>
+        <w:t>hostovanja</w:t>
+      </w:r>
+      <w:proofErr w:type="spellEnd"/>
+      <w:r>
+        <w:t xml:space="preserve">. </w:t>
+      </w:r>
+      <w:proofErr w:type="spellStart"/>
+      <w:r>
+        <w:t>Ponudjena</w:t>
+      </w:r>
+      <w:proofErr w:type="spellEnd"/>
+      <w:r>
+        <w:t xml:space="preserve"> </w:t>
+      </w:r>
+      <w:proofErr w:type="spellStart"/>
+      <w:r>
+        <w:t>su</w:t>
+      </w:r>
+      <w:proofErr w:type="spellEnd"/>
+      <w:r>
+        <w:t xml:space="preserve"> tri </w:t>
+      </w:r>
+      <w:proofErr w:type="spellStart"/>
+      <w:r>
+        <w:t>plana</w:t>
+      </w:r>
+      <w:proofErr w:type="spellEnd"/>
+      <w:r>
+        <w:t xml:space="preserve"> </w:t>
+      </w:r>
+      <w:proofErr w:type="spellStart"/>
+      <w:r>
+        <w:t>za</w:t>
+      </w:r>
+      <w:proofErr w:type="spellEnd"/>
+      <w:r>
+        <w:t xml:space="preserve"> </w:t>
+      </w:r>
+      <w:proofErr w:type="spellStart"/>
+      <w:r>
+        <w:t>korišćenje</w:t>
+      </w:r>
+      <w:proofErr w:type="spellEnd"/>
+      <w:r>
+        <w:t xml:space="preserve"> Azure Functions </w:t>
+      </w:r>
+      <w:proofErr w:type="spellStart"/>
+      <w:r>
+        <w:t>servisa</w:t>
+      </w:r>
+      <w:proofErr w:type="spellEnd"/>
+      <w:r>
+        <w:t xml:space="preserve"> </w:t>
+      </w:r>
+      <w:proofErr w:type="spellStart"/>
+      <w:r>
+        <w:t>korisnicima</w:t>
+      </w:r>
+      <w:proofErr w:type="spellEnd"/>
+      <w:r>
+        <w:t xml:space="preserve"> </w:t>
+      </w:r>
+      <w:proofErr w:type="spellStart"/>
+      <w:r>
         <w:lastRenderedPageBreak/>
-        <w:t xml:space="preserve">3.2.1 </w:t>
-      </w:r>
-      <w:proofErr w:type="spellStart"/>
-      <w:r>
-        <w:rPr>
-          <w:rFonts w:hint="eastAsia"/>
-        </w:rPr>
-        <w:t>Pregled</w:t>
-      </w:r>
-      <w:proofErr w:type="spellEnd"/>
-      <w:r>
-        <w:rPr>
-          <w:rFonts w:hint="eastAsia"/>
-        </w:rPr>
+        <w:t>i</w:t>
+      </w:r>
+      <w:proofErr w:type="spellEnd"/>
+      <w:r>
+        <w:t xml:space="preserve"> </w:t>
+      </w:r>
+      <w:proofErr w:type="spellStart"/>
+      <w:r>
+        <w:t>oni</w:t>
+      </w:r>
+      <w:proofErr w:type="spellEnd"/>
+      <w:r>
+        <w:t xml:space="preserve"> </w:t>
+      </w:r>
+      <w:proofErr w:type="spellStart"/>
+      <w:r>
+        <w:t>su</w:t>
+      </w:r>
+      <w:proofErr w:type="spellEnd"/>
+      <w:r>
+        <w:t xml:space="preserve"> </w:t>
+      </w:r>
+      <w:proofErr w:type="spellStart"/>
+      <w:r>
+        <w:t>redom</w:t>
+      </w:r>
+      <w:proofErr w:type="spellEnd"/>
+      <w:r>
+        <w:t>:</w:t>
+      </w:r>
+      <w:r>
+        <w:t xml:space="preserve"> </w:t>
+      </w:r>
+      <w:proofErr w:type="spellStart"/>
+      <w:r>
+        <w:t>osnovni</w:t>
+      </w:r>
+      <w:proofErr w:type="spellEnd"/>
+      <w:r>
+        <w:t xml:space="preserve"> </w:t>
+      </w:r>
+      <w:proofErr w:type="spellStart"/>
+      <w:r>
+        <w:t>konzumacioni</w:t>
+      </w:r>
+      <w:proofErr w:type="spellEnd"/>
+      <w:r>
+        <w:t xml:space="preserve"> plan</w:t>
+      </w:r>
+      <w:r>
+        <w:t xml:space="preserve"> (</w:t>
+      </w:r>
+      <w:proofErr w:type="spellStart"/>
+      <w:r>
+        <w:t>eng.</w:t>
+      </w:r>
+      <w:proofErr w:type="spellEnd"/>
+      <w:r>
+        <w:t xml:space="preserve"> Consum</w:t>
+      </w:r>
+      <w:r>
+        <w:t>p</w:t>
+      </w:r>
+      <w:r>
+        <w:t xml:space="preserve">tion plan), </w:t>
+      </w:r>
+      <w:r>
+        <w:t>p</w:t>
+      </w:r>
+      <w:r>
+        <w:t>remium (</w:t>
+      </w:r>
+      <w:proofErr w:type="spellStart"/>
+      <w:r>
+        <w:t>eng.</w:t>
+      </w:r>
+      <w:proofErr w:type="spellEnd"/>
+      <w:r>
+        <w:t xml:space="preserve"> Premium plan) </w:t>
+      </w:r>
+      <w:proofErr w:type="spellStart"/>
+      <w:r>
+        <w:t>i</w:t>
+      </w:r>
+      <w:proofErr w:type="spellEnd"/>
+      <w:r>
+        <w:t xml:space="preserve"> </w:t>
+      </w:r>
+      <w:proofErr w:type="spellStart"/>
+      <w:r>
+        <w:t>n</w:t>
+      </w:r>
+      <w:r>
+        <w:t>amenski</w:t>
+      </w:r>
+      <w:proofErr w:type="spellEnd"/>
+      <w:r>
+        <w:t xml:space="preserve"> plan</w:t>
+      </w:r>
+      <w:r>
+        <w:t xml:space="preserve"> (</w:t>
+      </w:r>
+      <w:proofErr w:type="spellStart"/>
+      <w:r>
+        <w:t>eng.</w:t>
+      </w:r>
+      <w:proofErr w:type="spellEnd"/>
+      <w:r>
+        <w:t xml:space="preserve"> Dedicated plan). P</w:t>
+      </w:r>
+      <w:r>
+        <w:t xml:space="preserve">rva </w:t>
+      </w:r>
+      <w:proofErr w:type="spellStart"/>
+      <w:r>
+        <w:t>dva</w:t>
+      </w:r>
+      <w:proofErr w:type="spellEnd"/>
+      <w:r>
+        <w:t xml:space="preserve"> se </w:t>
+      </w:r>
+      <w:proofErr w:type="spellStart"/>
+      <w:r>
+        <w:t>odnose</w:t>
+      </w:r>
+      <w:proofErr w:type="spellEnd"/>
+      <w:r>
+        <w:t xml:space="preserve"> </w:t>
+      </w:r>
+      <w:proofErr w:type="spellStart"/>
+      <w:proofErr w:type="gramStart"/>
+      <w:r>
+        <w:t>na</w:t>
+      </w:r>
+      <w:proofErr w:type="spellEnd"/>
+      <w:proofErr w:type="gramEnd"/>
+      <w:r>
+        <w:t xml:space="preserve"> </w:t>
+      </w:r>
+      <w:proofErr w:type="spellStart"/>
+      <w:r>
+        <w:t>arhitekturu</w:t>
+      </w:r>
+      <w:proofErr w:type="spellEnd"/>
+      <w:r>
+        <w:t xml:space="preserve"> “bez </w:t>
+      </w:r>
+      <w:proofErr w:type="spellStart"/>
+      <w:r>
+        <w:t>servera</w:t>
+      </w:r>
+      <w:proofErr w:type="spellEnd"/>
+      <w:r>
+        <w:t xml:space="preserve">”, </w:t>
+      </w:r>
+      <w:proofErr w:type="spellStart"/>
+      <w:r>
+        <w:t>što</w:t>
+      </w:r>
+      <w:proofErr w:type="spellEnd"/>
+      <w:r>
+        <w:t xml:space="preserve"> bi </w:t>
+      </w:r>
+      <w:proofErr w:type="spellStart"/>
+      <w:r>
+        <w:t>značilo</w:t>
+      </w:r>
+      <w:proofErr w:type="spellEnd"/>
+      <w:r>
+        <w:t xml:space="preserve"> da se instance </w:t>
+      </w:r>
+      <w:proofErr w:type="spellStart"/>
+      <w:r>
+        <w:t>funkcija</w:t>
+      </w:r>
+      <w:proofErr w:type="spellEnd"/>
+      <w:r>
+        <w:t xml:space="preserve"> </w:t>
+      </w:r>
+      <w:proofErr w:type="spellStart"/>
+      <w:r>
+        <w:t>dinamički</w:t>
+      </w:r>
+      <w:proofErr w:type="spellEnd"/>
+      <w:r>
+        <w:t xml:space="preserve"> </w:t>
+      </w:r>
+      <w:proofErr w:type="spellStart"/>
+      <w:r>
+        <w:t>dodaju</w:t>
+      </w:r>
+      <w:proofErr w:type="spellEnd"/>
+      <w:r>
+        <w:t xml:space="preserve"> </w:t>
+      </w:r>
+      <w:proofErr w:type="spellStart"/>
+      <w:r>
+        <w:t>i</w:t>
+      </w:r>
+      <w:proofErr w:type="spellEnd"/>
+      <w:r>
+        <w:t xml:space="preserve"> </w:t>
+      </w:r>
+      <w:proofErr w:type="spellStart"/>
+      <w:r>
+        <w:t>uklanjaju</w:t>
+      </w:r>
+      <w:proofErr w:type="spellEnd"/>
+      <w:r>
+        <w:t xml:space="preserve"> u </w:t>
+      </w:r>
+      <w:proofErr w:type="spellStart"/>
+      <w:r>
+        <w:t>zavisnosti</w:t>
+      </w:r>
+      <w:proofErr w:type="spellEnd"/>
+      <w:r>
+        <w:t xml:space="preserve"> </w:t>
+      </w:r>
+      <w:proofErr w:type="spellStart"/>
+      <w:r>
+        <w:t>od</w:t>
+      </w:r>
+      <w:proofErr w:type="spellEnd"/>
+      <w:r>
+        <w:t xml:space="preserve"> </w:t>
+      </w:r>
+      <w:proofErr w:type="spellStart"/>
+      <w:r>
+        <w:t>broja</w:t>
+      </w:r>
+      <w:proofErr w:type="spellEnd"/>
+      <w:r>
+        <w:t xml:space="preserve"> </w:t>
+      </w:r>
+      <w:proofErr w:type="spellStart"/>
+      <w:r>
+        <w:t>dogadjaja</w:t>
+      </w:r>
+      <w:proofErr w:type="spellEnd"/>
+      <w:r>
+        <w:t xml:space="preserve"> </w:t>
+      </w:r>
+      <w:proofErr w:type="spellStart"/>
+      <w:r>
+        <w:t>koji</w:t>
+      </w:r>
+      <w:proofErr w:type="spellEnd"/>
+      <w:r>
+        <w:t xml:space="preserve"> </w:t>
+      </w:r>
+      <w:proofErr w:type="spellStart"/>
+      <w:r>
+        <w:t>prouzrokuju</w:t>
+      </w:r>
+      <w:proofErr w:type="spellEnd"/>
+      <w:r>
+        <w:t xml:space="preserve"> </w:t>
+      </w:r>
+      <w:proofErr w:type="spellStart"/>
+      <w:r>
+        <w:t>njihovo</w:t>
+      </w:r>
+      <w:proofErr w:type="spellEnd"/>
+      <w:r>
+        <w:t xml:space="preserve"> </w:t>
+      </w:r>
+      <w:proofErr w:type="spellStart"/>
+      <w:r>
+        <w:t>okidanje</w:t>
+      </w:r>
+      <w:proofErr w:type="spellEnd"/>
+      <w:r>
+        <w:t xml:space="preserve"> u tom </w:t>
+      </w:r>
+      <w:proofErr w:type="spellStart"/>
+      <w:r>
+        <w:t>trenutku</w:t>
+      </w:r>
+      <w:proofErr w:type="spellEnd"/>
+      <w:r>
+        <w:t xml:space="preserve">. </w:t>
+      </w:r>
+      <w:proofErr w:type="spellStart"/>
+      <w:r>
+        <w:t>Naplata</w:t>
+      </w:r>
+      <w:proofErr w:type="spellEnd"/>
+      <w:r>
+        <w:t xml:space="preserve"> </w:t>
+      </w:r>
+      <w:r>
+        <w:t xml:space="preserve">se </w:t>
+      </w:r>
+      <w:proofErr w:type="spellStart"/>
+      <w:r>
+        <w:t>odvija</w:t>
+      </w:r>
+      <w:proofErr w:type="spellEnd"/>
+      <w:r>
+        <w:t xml:space="preserve"> u </w:t>
+      </w:r>
+      <w:proofErr w:type="spellStart"/>
+      <w:r>
+        <w:t>zavisnosti</w:t>
+      </w:r>
+      <w:proofErr w:type="spellEnd"/>
+      <w:r>
+        <w:t xml:space="preserve"> </w:t>
+      </w:r>
+      <w:proofErr w:type="spellStart"/>
+      <w:proofErr w:type="gramStart"/>
+      <w:r>
+        <w:t>od</w:t>
+      </w:r>
+      <w:proofErr w:type="spellEnd"/>
+      <w:proofErr w:type="gramEnd"/>
+      <w:r>
+        <w:t xml:space="preserve"> </w:t>
+      </w:r>
+      <w:proofErr w:type="spellStart"/>
+      <w:r>
+        <w:t>ukupnog</w:t>
+      </w:r>
+      <w:proofErr w:type="spellEnd"/>
+      <w:r>
+        <w:t xml:space="preserve"> </w:t>
+      </w:r>
+      <w:proofErr w:type="spellStart"/>
+      <w:r>
+        <w:t>broja</w:t>
+      </w:r>
+      <w:proofErr w:type="spellEnd"/>
+      <w:r>
+        <w:t xml:space="preserve"> </w:t>
+      </w:r>
+      <w:proofErr w:type="spellStart"/>
+      <w:r>
+        <w:t>poziva</w:t>
+      </w:r>
+      <w:proofErr w:type="spellEnd"/>
+      <w:r>
         <w:t xml:space="preserve">, </w:t>
       </w:r>
       <w:proofErr w:type="spellStart"/>
       <w:r>
-        <w:rPr>
-          <w:rFonts w:hint="eastAsia"/>
-        </w:rPr>
-        <w:t>tipovi</w:t>
-      </w:r>
-      <w:proofErr w:type="spellEnd"/>
-      <w:r>
-        <w:rPr>
-          <w:rFonts w:hint="eastAsia"/>
-        </w:rPr>
-        <w:t xml:space="preserve"> </w:t>
-      </w:r>
-      <w:proofErr w:type="spellStart"/>
-      <w:r>
-        <w:rPr>
-          <w:rFonts w:hint="eastAsia"/>
-        </w:rPr>
+        <w:t>vremenskog</w:t>
+      </w:r>
+      <w:proofErr w:type="spellEnd"/>
+      <w:r>
+        <w:t xml:space="preserve"> </w:t>
+      </w:r>
+      <w:proofErr w:type="spellStart"/>
+      <w:r>
+        <w:t>trajanja</w:t>
+      </w:r>
+      <w:proofErr w:type="spellEnd"/>
+      <w:r>
+        <w:t xml:space="preserve"> </w:t>
+      </w:r>
+      <w:proofErr w:type="spellStart"/>
+      <w:r>
         <w:t>i</w:t>
       </w:r>
       <w:proofErr w:type="spellEnd"/>
       <w:r>
-        <w:rPr>
-          <w:rFonts w:hint="eastAsia"/>
-        </w:rPr>
-        <w:t xml:space="preserve"> </w:t>
-      </w:r>
-      <w:proofErr w:type="spellStart"/>
-      <w:r>
-        <w:rPr>
-          <w:rFonts w:hint="eastAsia"/>
-        </w:rPr>
+        <w:t xml:space="preserve"> </w:t>
+      </w:r>
+      <w:proofErr w:type="spellStart"/>
+      <w:r>
+        <w:t>količine</w:t>
+      </w:r>
+      <w:proofErr w:type="spellEnd"/>
+      <w:r>
+        <w:t xml:space="preserve"> </w:t>
+      </w:r>
+      <w:proofErr w:type="spellStart"/>
+      <w:r>
+        <w:t>memorije</w:t>
+      </w:r>
+      <w:proofErr w:type="spellEnd"/>
+      <w:r>
+        <w:t xml:space="preserve"> </w:t>
+      </w:r>
+      <w:proofErr w:type="spellStart"/>
+      <w:r>
+        <w:t>prilikom</w:t>
+      </w:r>
+      <w:proofErr w:type="spellEnd"/>
+      <w:r>
+        <w:t xml:space="preserve"> </w:t>
+      </w:r>
+      <w:proofErr w:type="spellStart"/>
+      <w:r>
+        <w:t>izvršavanja</w:t>
+      </w:r>
+      <w:proofErr w:type="spellEnd"/>
+      <w:r>
+        <w:t xml:space="preserve">. </w:t>
+      </w:r>
+      <w:proofErr w:type="spellStart"/>
+      <w:r>
+        <w:t>Treba</w:t>
+      </w:r>
+      <w:proofErr w:type="spellEnd"/>
+      <w:r>
+        <w:t xml:space="preserve"> </w:t>
+      </w:r>
+      <w:proofErr w:type="spellStart"/>
+      <w:r>
+        <w:t>napomenuti</w:t>
+      </w:r>
+      <w:proofErr w:type="spellEnd"/>
+      <w:r>
+        <w:t xml:space="preserve"> </w:t>
+      </w:r>
+      <w:proofErr w:type="spellStart"/>
+      <w:r>
+        <w:t>i</w:t>
+      </w:r>
+      <w:proofErr w:type="spellEnd"/>
+      <w:r>
+        <w:t xml:space="preserve"> da </w:t>
+      </w:r>
+      <w:proofErr w:type="spellStart"/>
+      <w:r>
+        <w:t>različiti</w:t>
+      </w:r>
+      <w:proofErr w:type="spellEnd"/>
+      <w:r>
+        <w:t xml:space="preserve"> </w:t>
+      </w:r>
+      <w:proofErr w:type="spellStart"/>
+      <w:r>
+        <w:t>planovi</w:t>
+      </w:r>
+      <w:proofErr w:type="spellEnd"/>
+      <w:r>
+        <w:t xml:space="preserve"> </w:t>
+      </w:r>
+      <w:proofErr w:type="spellStart"/>
+      <w:r>
+        <w:t>korišćenja</w:t>
+      </w:r>
+      <w:proofErr w:type="spellEnd"/>
+      <w:r>
+        <w:t xml:space="preserve"> </w:t>
+      </w:r>
+      <w:proofErr w:type="spellStart"/>
+      <w:r>
+        <w:t>preciziraju</w:t>
+      </w:r>
+      <w:proofErr w:type="spellEnd"/>
+      <w:r>
+        <w:t xml:space="preserve"> </w:t>
+      </w:r>
+      <w:proofErr w:type="spellStart"/>
+      <w:r>
+        <w:t>i</w:t>
+      </w:r>
+      <w:proofErr w:type="spellEnd"/>
+      <w:r>
+        <w:t xml:space="preserve"> </w:t>
+      </w:r>
+      <w:proofErr w:type="spellStart"/>
+      <w:r>
+        <w:t>maksimalno</w:t>
+      </w:r>
+      <w:proofErr w:type="spellEnd"/>
+      <w:r>
+        <w:t xml:space="preserve"> </w:t>
+      </w:r>
+      <w:proofErr w:type="spellStart"/>
+      <w:r>
+        <w:t>vreme</w:t>
+      </w:r>
+      <w:proofErr w:type="spellEnd"/>
+      <w:r>
+        <w:t xml:space="preserve"> </w:t>
+      </w:r>
+      <w:proofErr w:type="spellStart"/>
+      <w:r>
+        <w:t>izvršavanja</w:t>
+      </w:r>
+      <w:proofErr w:type="spellEnd"/>
+      <w:r>
+        <w:t xml:space="preserve"> (</w:t>
+      </w:r>
+      <w:proofErr w:type="spellStart"/>
+      <w:r>
+        <w:t>eng.</w:t>
+      </w:r>
+      <w:proofErr w:type="spellEnd"/>
+      <w:r>
+        <w:t xml:space="preserve"> Execution timeout)</w:t>
+      </w:r>
+      <w:r>
+        <w:t xml:space="preserve">, </w:t>
+      </w:r>
+      <w:proofErr w:type="spellStart"/>
+      <w:r>
+        <w:t>i</w:t>
+      </w:r>
+      <w:proofErr w:type="spellEnd"/>
+      <w:r>
+        <w:t xml:space="preserve"> da </w:t>
+      </w:r>
+      <w:proofErr w:type="spellStart"/>
+      <w:r>
+        <w:t>kompanija</w:t>
+      </w:r>
+      <w:proofErr w:type="spellEnd"/>
+      <w:r>
+        <w:t xml:space="preserve"> Microsoft, </w:t>
+      </w:r>
+      <w:proofErr w:type="spellStart"/>
+      <w:r>
+        <w:t>slično</w:t>
+      </w:r>
+      <w:proofErr w:type="spellEnd"/>
+      <w:r>
+        <w:t xml:space="preserve"> </w:t>
+      </w:r>
+      <w:proofErr w:type="spellStart"/>
+      <w:r>
+        <w:t>kao</w:t>
+      </w:r>
+      <w:proofErr w:type="spellEnd"/>
+      <w:r>
+        <w:t xml:space="preserve"> </w:t>
+      </w:r>
+      <w:proofErr w:type="spellStart"/>
+      <w:r>
+        <w:t>i</w:t>
+      </w:r>
+      <w:proofErr w:type="spellEnd"/>
+      <w:r>
+        <w:t xml:space="preserve"> </w:t>
+      </w:r>
+      <w:proofErr w:type="spellStart"/>
+      <w:r>
+        <w:t>ostali</w:t>
+      </w:r>
+      <w:proofErr w:type="spellEnd"/>
+      <w:r>
+        <w:t xml:space="preserve"> </w:t>
+      </w:r>
+      <w:proofErr w:type="spellStart"/>
+      <w:r>
+        <w:t>isporučioci</w:t>
+      </w:r>
+      <w:proofErr w:type="spellEnd"/>
+      <w:r>
+        <w:t xml:space="preserve"> </w:t>
+      </w:r>
+      <w:proofErr w:type="spellStart"/>
+      <w:r>
+        <w:t>ovih</w:t>
+      </w:r>
+      <w:proofErr w:type="spellEnd"/>
+      <w:r>
+        <w:t xml:space="preserve"> </w:t>
+      </w:r>
+      <w:proofErr w:type="spellStart"/>
+      <w:r>
+        <w:t>servisa</w:t>
+      </w:r>
+      <w:proofErr w:type="spellEnd"/>
+      <w:r>
+        <w:t xml:space="preserve">, </w:t>
+      </w:r>
+      <w:proofErr w:type="spellStart"/>
+      <w:r>
+        <w:t>tvrdi</w:t>
+      </w:r>
+      <w:proofErr w:type="spellEnd"/>
+      <w:r>
+        <w:t xml:space="preserve"> da je </w:t>
+      </w:r>
+      <w:proofErr w:type="spellStart"/>
+      <w:r>
+        <w:t>omogućeno</w:t>
+      </w:r>
+      <w:proofErr w:type="spellEnd"/>
+      <w:r>
+        <w:t xml:space="preserve"> </w:t>
+      </w:r>
+      <w:proofErr w:type="spellStart"/>
+      <w:r>
+        <w:t>neograničeno</w:t>
+      </w:r>
+      <w:proofErr w:type="spellEnd"/>
+      <w:r>
+        <w:t xml:space="preserve"> </w:t>
+      </w:r>
+      <w:proofErr w:type="spellStart"/>
+      <w:r>
+        <w:t>skaliranje</w:t>
+      </w:r>
+      <w:proofErr w:type="spellEnd"/>
+      <w:r>
+        <w:t xml:space="preserve">. </w:t>
+      </w:r>
+      <w:proofErr w:type="spellStart"/>
+      <w:r>
+        <w:t>Za</w:t>
+      </w:r>
+      <w:proofErr w:type="spellEnd"/>
+      <w:r>
+        <w:t xml:space="preserve"> </w:t>
+      </w:r>
+      <w:proofErr w:type="spellStart"/>
+      <w:r>
+        <w:t>razliku</w:t>
+      </w:r>
+      <w:proofErr w:type="spellEnd"/>
+      <w:r>
+        <w:t xml:space="preserve"> </w:t>
+      </w:r>
+      <w:proofErr w:type="spellStart"/>
+      <w:proofErr w:type="gramStart"/>
+      <w:r>
+        <w:t>od</w:t>
+      </w:r>
+      <w:proofErr w:type="spellEnd"/>
+      <w:proofErr w:type="gramEnd"/>
+      <w:r>
+        <w:t xml:space="preserve"> </w:t>
+      </w:r>
+      <w:proofErr w:type="spellStart"/>
+      <w:r>
+        <w:t>njih</w:t>
+      </w:r>
+      <w:proofErr w:type="spellEnd"/>
+      <w:r>
+        <w:t xml:space="preserve"> </w:t>
+      </w:r>
+      <w:proofErr w:type="spellStart"/>
+      <w:r>
+        <w:t>namenski</w:t>
+      </w:r>
+      <w:proofErr w:type="spellEnd"/>
+      <w:r>
+        <w:t xml:space="preserve"> plan </w:t>
+      </w:r>
+      <w:proofErr w:type="spellStart"/>
+      <w:r>
+        <w:t>omogućava</w:t>
+      </w:r>
+      <w:proofErr w:type="spellEnd"/>
+      <w:r>
+        <w:t xml:space="preserve"> da se </w:t>
+      </w:r>
+      <w:proofErr w:type="spellStart"/>
+      <w:r>
+        <w:t>izvršno</w:t>
+      </w:r>
+      <w:proofErr w:type="spellEnd"/>
+      <w:r>
+        <w:t xml:space="preserve"> </w:t>
+      </w:r>
+      <w:proofErr w:type="spellStart"/>
+      <w:r>
+        <w:t>okruženje</w:t>
+      </w:r>
+      <w:proofErr w:type="spellEnd"/>
+      <w:r>
+        <w:t xml:space="preserve"> </w:t>
+      </w:r>
+      <w:proofErr w:type="spellStart"/>
+      <w:r>
+        <w:t>doda</w:t>
+      </w:r>
+      <w:proofErr w:type="spellEnd"/>
+      <w:r>
+        <w:t xml:space="preserve"> </w:t>
+      </w:r>
+      <w:proofErr w:type="spellStart"/>
+      <w:r>
+        <w:t>na</w:t>
+      </w:r>
+      <w:proofErr w:type="spellEnd"/>
+      <w:r>
+        <w:t xml:space="preserve"> </w:t>
+      </w:r>
+      <w:proofErr w:type="spellStart"/>
+      <w:r>
+        <w:t>postojeće</w:t>
+      </w:r>
+      <w:proofErr w:type="spellEnd"/>
+      <w:r>
+        <w:t xml:space="preserve"> </w:t>
+      </w:r>
+      <w:proofErr w:type="spellStart"/>
+      <w:r>
+        <w:t>virtualne</w:t>
+      </w:r>
+      <w:proofErr w:type="spellEnd"/>
+      <w:r>
+        <w:t xml:space="preserve"> </w:t>
+      </w:r>
+      <w:proofErr w:type="spellStart"/>
+      <w:r>
+        <w:t>mašine</w:t>
+      </w:r>
+      <w:proofErr w:type="spellEnd"/>
+      <w:r>
+        <w:t xml:space="preserve"> </w:t>
+      </w:r>
+      <w:proofErr w:type="spellStart"/>
+      <w:r>
+        <w:t>korisnika</w:t>
+      </w:r>
+      <w:proofErr w:type="spellEnd"/>
+      <w:r>
+        <w:t xml:space="preserve"> </w:t>
+      </w:r>
+      <w:proofErr w:type="spellStart"/>
+      <w:r>
+        <w:t>na</w:t>
+      </w:r>
+      <w:proofErr w:type="spellEnd"/>
+      <w:r>
+        <w:t xml:space="preserve"> Azure </w:t>
+      </w:r>
+      <w:proofErr w:type="spellStart"/>
+      <w:r>
+        <w:t>platformi</w:t>
+      </w:r>
+      <w:proofErr w:type="spellEnd"/>
+      <w:r>
+        <w:t xml:space="preserve">, a </w:t>
+      </w:r>
+      <w:proofErr w:type="spellStart"/>
+      <w:r>
         <w:t>naplata</w:t>
       </w:r>
-      <w:bookmarkEnd w:id="12"/>
-      <w:proofErr w:type="spellEnd"/>
+      <w:proofErr w:type="spellEnd"/>
+      <w:r>
+        <w:t xml:space="preserve"> se u tom </w:t>
+      </w:r>
+      <w:proofErr w:type="spellStart"/>
+      <w:r>
+        <w:t>slučaju</w:t>
+      </w:r>
+      <w:proofErr w:type="spellEnd"/>
+      <w:r>
+        <w:t xml:space="preserve"> </w:t>
+      </w:r>
+      <w:proofErr w:type="spellStart"/>
+      <w:r>
+        <w:t>odvija</w:t>
+      </w:r>
+      <w:proofErr w:type="spellEnd"/>
+      <w:r>
+        <w:t xml:space="preserve"> </w:t>
+      </w:r>
+      <w:proofErr w:type="spellStart"/>
+      <w:r>
+        <w:t>kao</w:t>
+      </w:r>
+      <w:proofErr w:type="spellEnd"/>
+      <w:r>
+        <w:t xml:space="preserve"> </w:t>
+      </w:r>
+      <w:proofErr w:type="spellStart"/>
+      <w:r>
+        <w:t>kod</w:t>
+      </w:r>
+      <w:proofErr w:type="spellEnd"/>
+      <w:r>
+        <w:t xml:space="preserve"> </w:t>
+      </w:r>
+      <w:proofErr w:type="spellStart"/>
+      <w:r>
+        <w:t>ostalih</w:t>
+      </w:r>
+      <w:proofErr w:type="spellEnd"/>
+      <w:r>
+        <w:t xml:space="preserve"> </w:t>
+      </w:r>
+      <w:proofErr w:type="spellStart"/>
+      <w:r>
+        <w:t>servisa</w:t>
+      </w:r>
+      <w:proofErr w:type="spellEnd"/>
+      <w:r>
+        <w:t xml:space="preserve">, </w:t>
+      </w:r>
+      <w:proofErr w:type="spellStart"/>
+      <w:r>
+        <w:t>bazirano</w:t>
+      </w:r>
+      <w:proofErr w:type="spellEnd"/>
+      <w:r>
+        <w:t xml:space="preserve"> </w:t>
+      </w:r>
+      <w:proofErr w:type="spellStart"/>
+      <w:r>
+        <w:t>na</w:t>
+      </w:r>
+      <w:proofErr w:type="spellEnd"/>
+      <w:r>
+        <w:t xml:space="preserve"> </w:t>
+      </w:r>
+      <w:proofErr w:type="spellStart"/>
+      <w:r>
+        <w:t>rezervisanom</w:t>
+      </w:r>
+      <w:proofErr w:type="spellEnd"/>
+      <w:r>
+        <w:t xml:space="preserve"> </w:t>
+      </w:r>
+      <w:proofErr w:type="spellStart"/>
+      <w:r>
+        <w:t>vremenu</w:t>
+      </w:r>
+      <w:proofErr w:type="spellEnd"/>
+      <w:r>
+        <w:t>.</w:t>
+      </w:r>
+    </w:p>
+    <w:p>
+      <w:pPr>
+        <w:pStyle w:val="Tekst"/>
+      </w:pPr>
+      <w:r>
+        <w:t xml:space="preserve"> </w:t>
+      </w:r>
+      <w:bookmarkStart w:id="13" w:name="_GoBack"/>
+      <w:bookmarkEnd w:id="13"/>
     </w:p>
     <w:p>
       <w:pPr>
         <w:pStyle w:val="Naslov3"/>
       </w:pPr>
-      <w:bookmarkStart w:id="13" w:name="_Toc40259300"/>
-      <w:r>
-        <w:t xml:space="preserve">3.2.2 </w:t>
-      </w:r>
-      <w:proofErr w:type="spellStart"/>
-      <w:r>
-        <w:t>Na</w:t>
-      </w:r>
-      <w:r>
-        <w:rPr>
-          <w:rFonts w:hint="cs"/>
-        </w:rPr>
-        <w:t>č</w:t>
-      </w:r>
-      <w:r>
-        <w:t>ini</w:t>
-      </w:r>
-      <w:proofErr w:type="spellEnd"/>
-      <w:r>
-        <w:t xml:space="preserve"> </w:t>
-      </w:r>
-      <w:proofErr w:type="spellStart"/>
-      <w:r>
-        <w:t>razvoja</w:t>
-      </w:r>
-      <w:proofErr w:type="spellEnd"/>
-      <w:r>
-        <w:t xml:space="preserve"> </w:t>
-      </w:r>
-      <w:proofErr w:type="spellStart"/>
-      <w:r>
-        <w:t>i</w:t>
-      </w:r>
-      <w:proofErr w:type="spellEnd"/>
-      <w:r>
-        <w:t xml:space="preserve"> </w:t>
-      </w:r>
-      <w:proofErr w:type="spellStart"/>
-      <w:r>
-        <w:t>hostovanja</w:t>
-      </w:r>
-      <w:bookmarkEnd w:id="13"/>
-      <w:proofErr w:type="spellEnd"/>
+      <w:r>
+        <w:t>2</w:t>
+      </w:r>
+      <w:r>
+        <w:t xml:space="preserve">.2.2 </w:t>
+      </w:r>
+      <w:bookmarkEnd w:id="12"/>
+      <w:proofErr w:type="spellStart"/>
+      <w:r>
+        <w:t>Koncepti</w:t>
+      </w:r>
+      <w:proofErr w:type="spellEnd"/>
+    </w:p>
+    <w:p>
+      <w:pPr>
+        <w:pStyle w:val="Tekst"/>
+      </w:pPr>
     </w:p>
     <w:p>
       <w:pPr>
@@ -7436,6 +10468,7 @@
       </w:pPr>
       <w:bookmarkStart w:id="14" w:name="_Toc40259301"/>
       <w:r>
+        <w:lastRenderedPageBreak/>
         <w:t xml:space="preserve">3.2.3 </w:t>
       </w:r>
       <w:proofErr w:type="spellStart"/>
@@ -7598,8 +10631,8 @@
       <w:pPr>
         <w:pStyle w:val="Naslov2"/>
       </w:pPr>
-      <w:bookmarkStart w:id="18" w:name="_Toc40034696"/>
-      <w:bookmarkStart w:id="19" w:name="_Toc40259304"/>
+      <w:bookmarkStart w:id="18" w:name="_Toc40259304"/>
+      <w:bookmarkStart w:id="19" w:name="_Toc40034696"/>
       <w:r>
         <w:rPr>
           <w:rFonts w:hint="eastAsia"/>
@@ -7646,12 +10679,12 @@
       <w:r>
         <w:t>arhitektura</w:t>
       </w:r>
+      <w:bookmarkEnd w:id="18"/>
+      <w:proofErr w:type="spellEnd"/>
+      <w:r>
+        <w:t xml:space="preserve"> </w:t>
+      </w:r>
       <w:bookmarkEnd w:id="19"/>
-      <w:proofErr w:type="spellEnd"/>
-      <w:r>
-        <w:t xml:space="preserve"> </w:t>
-      </w:r>
-      <w:bookmarkEnd w:id="18"/>
     </w:p>
     <w:p>
       <w:pPr>
@@ -7784,7 +10817,6 @@
         <w:rPr>
           <w:rFonts w:hint="eastAsia"/>
         </w:rPr>
-        <w:lastRenderedPageBreak/>
         <w:t xml:space="preserve">5 </w:t>
       </w:r>
       <w:proofErr w:type="spellStart"/>
@@ -7921,6 +10953,7 @@
         <w:rPr>
           <w:rFonts w:hint="eastAsia"/>
         </w:rPr>
+        <w:lastRenderedPageBreak/>
         <w:t xml:space="preserve">5.2 </w:t>
       </w:r>
       <w:bookmarkEnd w:id="30"/>
@@ -8081,12 +11114,12 @@
                 <w:tblLook w:val="04A0" w:firstRow="1" w:lastRow="0" w:firstColumn="1" w:lastColumn="0" w:noHBand="0" w:noVBand="1"/>
               </w:tblPr>
               <w:tblGrid>
-                <w:gridCol w:w="402"/>
-                <w:gridCol w:w="8958"/>
+                <w:gridCol w:w="355"/>
+                <w:gridCol w:w="9005"/>
               </w:tblGrid>
               <w:tr>
                 <w:trPr>
-                  <w:divId w:val="2000035569"/>
+                  <w:divId w:val="1304970651"/>
                   <w:tblCellSpacing w:w="15" w:type="dxa"/>
                 </w:trPr>
                 <w:tc>
@@ -8098,18 +11131,14 @@
                     <w:pPr>
                       <w:pStyle w:val="Bibliography"/>
                       <w:rPr>
-                        <w:rFonts w:ascii="Cambria" w:hAnsi="Cambria"/>
+                        <w:rFonts w:hint="eastAsia"/>
                         <w:noProof/>
-                        <w:sz w:val="26"/>
-                        <w:szCs w:val="26"/>
+                        <w:szCs w:val="24"/>
                       </w:rPr>
                     </w:pPr>
                     <w:r>
                       <w:rPr>
-                        <w:rFonts w:ascii="Cambria" w:hAnsi="Cambria"/>
                         <w:noProof/>
-                        <w:sz w:val="26"/>
-                        <w:szCs w:val="26"/>
                       </w:rPr>
                       <w:t xml:space="preserve">[1] </w:t>
                     </w:r>
@@ -8124,58 +11153,63 @@
                     <w:pPr>
                       <w:pStyle w:val="Bibliography"/>
                       <w:rPr>
-                        <w:rFonts w:ascii="Cambria" w:hAnsi="Cambria"/>
+                        <w:rFonts w:hint="eastAsia"/>
                         <w:noProof/>
-                        <w:sz w:val="26"/>
-                        <w:szCs w:val="26"/>
                       </w:rPr>
                     </w:pPr>
                     <w:r>
                       <w:rPr>
-                        <w:rFonts w:ascii="Cambria" w:hAnsi="Cambria"/>
                         <w:noProof/>
-                        <w:sz w:val="26"/>
-                        <w:szCs w:val="26"/>
                       </w:rPr>
-                      <w:t>"Gartner</w:t>
-                    </w:r>
-                    <w:r>
-                      <w:rPr>
-                        <w:rFonts w:ascii="Cambria" w:hAnsi="Cambria"/>
-                        <w:noProof/>
-                        <w:sz w:val="26"/>
-                        <w:szCs w:val="26"/>
-                      </w:rPr>
-                      <w:t xml:space="preserve"> public cloud revenue forecast</w:t>
-                    </w:r>
-                    <w:r>
-                      <w:rPr>
-                        <w:rFonts w:ascii="Cambria" w:hAnsi="Cambria"/>
-                        <w:noProof/>
-                        <w:sz w:val="26"/>
-                        <w:szCs w:val="26"/>
-                      </w:rPr>
-                      <w:t>" 2019.</w:t>
+                      <w:t>"Gartner," 2019. [Online]. Available: https://www.gartner.com/en/newsroom/press-releases/2019-04-02-gartner-forecasts-worldwide-public-cloud-revenue-to-g.</w:t>
                     </w:r>
                   </w:p>
+                </w:tc>
+              </w:tr>
+              <w:tr>
+                <w:trPr>
+                  <w:divId w:val="1304970651"/>
+                  <w:tblCellSpacing w:w="15" w:type="dxa"/>
+                </w:trPr>
+                <w:tc>
+                  <w:tcPr>
+                    <w:tcW w:w="50" w:type="pct"/>
+                    <w:hideMark/>
+                  </w:tcPr>
                   <w:p>
                     <w:pPr>
                       <w:pStyle w:val="Bibliography"/>
                       <w:rPr>
-                        <w:rFonts w:ascii="Cambria" w:hAnsi="Cambria"/>
+                        <w:rFonts w:hint="eastAsia"/>
                         <w:noProof/>
-                        <w:sz w:val="26"/>
-                        <w:szCs w:val="26"/>
                       </w:rPr>
                     </w:pPr>
                     <w:r>
                       <w:rPr>
-                        <w:rFonts w:ascii="Cambria" w:hAnsi="Cambria"/>
                         <w:noProof/>
-                        <w:sz w:val="26"/>
-                        <w:szCs w:val="26"/>
                       </w:rPr>
-                      <w:t>https://www.gartner.com/en/newsroom/press-releases/2019-04-02-gartner-forecasts-worldwide-public-cloud-revenue-to-g.</w:t>
+                      <w:t xml:space="preserve">[2] </w:t>
+                    </w:r>
+                  </w:p>
+                </w:tc>
+                <w:tc>
+                  <w:tcPr>
+                    <w:tcW w:w="0" w:type="auto"/>
+                    <w:hideMark/>
+                  </w:tcPr>
+                  <w:p>
+                    <w:pPr>
+                      <w:pStyle w:val="Bibliography"/>
+                      <w:rPr>
+                        <w:rFonts w:hint="eastAsia"/>
+                        <w:noProof/>
+                      </w:rPr>
+                    </w:pPr>
+                    <w:r>
+                      <w:rPr>
+                        <w:noProof/>
+                      </w:rPr>
+                      <w:t>"Azure Functions supported languages," 2020. [Online]. Available: https://docs.microsoft.com/en-us/azure/azure-functions/supported-languages.</w:t>
                     </w:r>
                   </w:p>
                 </w:tc>
@@ -8183,7 +11217,7 @@
             </w:tbl>
             <w:p>
               <w:pPr>
-                <w:divId w:val="2000035569"/>
+                <w:divId w:val="1304970651"/>
                 <w:rPr>
                   <w:rFonts w:eastAsia="Times New Roman"/>
                   <w:noProof/>
@@ -8288,7 +11322,7 @@
             <w:rFonts w:hint="eastAsia"/>
             <w:noProof/>
           </w:rPr>
-          <w:t>9</w:t>
+          <w:t>11</w:t>
         </w:r>
         <w:r>
           <w:rPr>
@@ -9258,6 +12292,115 @@
       <w:lang w:eastAsia="zh-CN" w:bidi="hi-IN"/>
     </w:rPr>
   </w:style>
+  <w:style w:type="table" w:styleId="ListTable2-Accent4">
+    <w:name w:val="List Table 2 Accent 4"/>
+    <w:basedOn w:val="TableNormal"/>
+    <w:uiPriority w:val="47"/>
+    <w:rsid w:val="001C6CCF"/>
+    <w:pPr>
+      <w:spacing w:after="0" w:line="240" w:lineRule="auto"/>
+    </w:pPr>
+    <w:tblPr>
+      <w:tblStyleRowBandSize w:val="1"/>
+      <w:tblStyleColBandSize w:val="1"/>
+      <w:tblBorders>
+        <w:top w:val="single" w:sz="4" w:space="0" w:color="FFD966" w:themeColor="accent4" w:themeTint="99"/>
+        <w:bottom w:val="single" w:sz="4" w:space="0" w:color="FFD966" w:themeColor="accent4" w:themeTint="99"/>
+        <w:insideH w:val="single" w:sz="4" w:space="0" w:color="FFD966" w:themeColor="accent4" w:themeTint="99"/>
+      </w:tblBorders>
+    </w:tblPr>
+    <w:tblStylePr w:type="firstRow">
+      <w:rPr>
+        <w:b/>
+        <w:bCs/>
+      </w:rPr>
+    </w:tblStylePr>
+    <w:tblStylePr w:type="lastRow">
+      <w:rPr>
+        <w:b/>
+        <w:bCs/>
+      </w:rPr>
+    </w:tblStylePr>
+    <w:tblStylePr w:type="firstCol">
+      <w:rPr>
+        <w:b/>
+        <w:bCs/>
+      </w:rPr>
+    </w:tblStylePr>
+    <w:tblStylePr w:type="lastCol">
+      <w:rPr>
+        <w:b/>
+        <w:bCs/>
+      </w:rPr>
+    </w:tblStylePr>
+    <w:tblStylePr w:type="band1Vert">
+      <w:tblPr/>
+      <w:tcPr>
+        <w:shd w:val="clear" w:color="auto" w:fill="FFF2CC" w:themeFill="accent4" w:themeFillTint="33"/>
+      </w:tcPr>
+    </w:tblStylePr>
+    <w:tblStylePr w:type="band1Horz">
+      <w:tblPr/>
+      <w:tcPr>
+        <w:shd w:val="clear" w:color="auto" w:fill="FFF2CC" w:themeFill="accent4" w:themeFillTint="33"/>
+      </w:tcPr>
+    </w:tblStylePr>
+  </w:style>
+  <w:style w:type="table" w:customStyle="1" w:styleId="ListTable2-Accent41">
+    <w:name w:val="List Table 2 - Accent 41"/>
+    <w:basedOn w:val="TableNormal"/>
+    <w:next w:val="ListTable2-Accent4"/>
+    <w:uiPriority w:val="47"/>
+    <w:rsid w:val="001A2DF6"/>
+    <w:pPr>
+      <w:spacing w:after="0" w:line="240" w:lineRule="auto"/>
+    </w:pPr>
+    <w:tblPr>
+      <w:tblStyleRowBandSize w:val="1"/>
+      <w:tblStyleColBandSize w:val="1"/>
+      <w:tblBorders>
+        <w:top w:val="single" w:sz="4" w:space="0" w:color="FFD966" w:themeColor="accent4" w:themeTint="99"/>
+        <w:bottom w:val="single" w:sz="4" w:space="0" w:color="FFD966" w:themeColor="accent4" w:themeTint="99"/>
+        <w:insideH w:val="single" w:sz="4" w:space="0" w:color="FFD966" w:themeColor="accent4" w:themeTint="99"/>
+      </w:tblBorders>
+    </w:tblPr>
+    <w:tblStylePr w:type="firstRow">
+      <w:rPr>
+        <w:b/>
+        <w:bCs/>
+      </w:rPr>
+    </w:tblStylePr>
+    <w:tblStylePr w:type="lastRow">
+      <w:rPr>
+        <w:b/>
+        <w:bCs/>
+      </w:rPr>
+    </w:tblStylePr>
+    <w:tblStylePr w:type="firstCol">
+      <w:rPr>
+        <w:b/>
+        <w:bCs/>
+      </w:rPr>
+    </w:tblStylePr>
+    <w:tblStylePr w:type="lastCol">
+      <w:rPr>
+        <w:b/>
+        <w:bCs/>
+      </w:rPr>
+    </w:tblStylePr>
+    <w:tblStylePr w:type="band1Vert">
+      <w:tblPr/>
+      <w:tcPr>
+        <w:shd w:val="clear" w:color="auto" w:fill="FFF2CC" w:themeFill="accent4" w:themeFillTint="33"/>
+      </w:tcPr>
+    </w:tblStylePr>
+    <w:tblStylePr w:type="band1Horz">
+      <w:tblPr/>
+      <w:tcPr>
+        <w:shd w:val="clear" w:color="auto" w:fill="FFF2CC" w:themeFill="accent4" w:themeFillTint="33"/>
+      </w:tcPr>
+    </w:tblStylePr>
+  </w:style>
 </w:styles>
 </file>
 
@@ -9534,11 +12677,20 @@
     <b:URL>https://www.gartner.com/en/newsroom/press-releases/2019-04-02-gartner-forecasts-worldwide-public-cloud-revenue-to-g</b:URL>
     <b:RefOrder>1</b:RefOrder>
   </b:Source>
+  <b:Source>
+    <b:Tag>htt</b:Tag>
+    <b:SourceType>InternetSite</b:SourceType>
+    <b:Guid>{D82F7A66-68BE-4BB1-8AF4-D8D30399BDD9}</b:Guid>
+    <b:URL>https://docs.microsoft.com/en-us/azure/azure-functions/supported-languages</b:URL>
+    <b:Title>Azure Functions supported languages</b:Title>
+    <b:Year>2020</b:Year>
+    <b:RefOrder>2</b:RefOrder>
+  </b:Source>
 </b:Sources>
 </file>
 
 <file path=customXml/itemProps1.xml><?xml version="1.0" encoding="utf-8"?>
-<ds:datastoreItem xmlns:ds="http://schemas.openxmlformats.org/officeDocument/2006/customXml" ds:itemID="{8407C677-E356-465E-86BE-5982C18F50C8}">
+<ds:datastoreItem xmlns:ds="http://schemas.openxmlformats.org/officeDocument/2006/customXml" ds:itemID="{5AEA8656-53AC-4EAE-B3EE-E3800E06D2F5}">
   <ds:schemaRefs>
     <ds:schemaRef ds:uri="http://schemas.openxmlformats.org/officeDocument/2006/bibliography"/>
   </ds:schemaRefs>

</xml_diff>

<commit_message>
Document - Azure functions section, part 2
</commit_message>
<xml_diff>
--- a/docs/Rad.docx
+++ b/docs/Rad.docx
@@ -1186,7 +1186,7 @@
             </w:rPr>
             <w:fldChar w:fldCharType="separate"/>
           </w:r>
-          <w:hyperlink w:anchor="_Toc40259288" w:history="1">
+          <w:hyperlink w:anchor="_Toc49786881" w:history="1">
             <w:r>
               <w:rPr>
                 <w:rStyle w:val="Hyperlink"/>
@@ -1213,7 +1213,7 @@
                 <w:noProof/>
                 <w:webHidden/>
               </w:rPr>
-              <w:instrText xml:space="preserve"> PAGEREF _Toc40259288 \h </w:instrText>
+              <w:instrText xml:space="preserve"> PAGEREF _Toc49786881 \h </w:instrText>
             </w:r>
             <w:r>
               <w:rPr>
@@ -1259,7 +1259,7 @@
               <w:lang w:eastAsia="en-US" w:bidi="ar-SA"/>
             </w:rPr>
           </w:pPr>
-          <w:hyperlink w:anchor="_Toc40259289" w:history="1">
+          <w:hyperlink w:anchor="_Toc49786882" w:history="1">
             <w:r>
               <w:rPr>
                 <w:rStyle w:val="Hyperlink"/>
@@ -1286,7 +1286,7 @@
                 <w:noProof/>
                 <w:webHidden/>
               </w:rPr>
-              <w:instrText xml:space="preserve"> PAGEREF _Toc40259289 \h </w:instrText>
+              <w:instrText xml:space="preserve"> PAGEREF _Toc49786882 \h </w:instrText>
             </w:r>
             <w:r>
               <w:rPr>
@@ -1332,7 +1332,7 @@
               <w:lang w:eastAsia="en-US" w:bidi="ar-SA"/>
             </w:rPr>
           </w:pPr>
-          <w:hyperlink w:anchor="_Toc40259290" w:history="1">
+          <w:hyperlink w:anchor="_Toc49786883" w:history="1">
             <w:r>
               <w:rPr>
                 <w:rStyle w:val="Hyperlink"/>
@@ -1359,7 +1359,7 @@
                 <w:noProof/>
                 <w:webHidden/>
               </w:rPr>
-              <w:instrText xml:space="preserve"> PAGEREF _Toc40259290 \h </w:instrText>
+              <w:instrText xml:space="preserve"> PAGEREF _Toc49786883 \h </w:instrText>
             </w:r>
             <w:r>
               <w:rPr>
@@ -1405,7 +1405,7 @@
               <w:lang w:eastAsia="en-US" w:bidi="ar-SA"/>
             </w:rPr>
           </w:pPr>
-          <w:hyperlink w:anchor="_Toc40259291" w:history="1">
+          <w:hyperlink w:anchor="_Toc49786884" w:history="1">
             <w:r>
               <w:rPr>
                 <w:rStyle w:val="Hyperlink"/>
@@ -1432,7 +1432,7 @@
                 <w:noProof/>
                 <w:webHidden/>
               </w:rPr>
-              <w:instrText xml:space="preserve"> PAGEREF _Toc40259291 \h </w:instrText>
+              <w:instrText xml:space="preserve"> PAGEREF _Toc49786884 \h </w:instrText>
             </w:r>
             <w:r>
               <w:rPr>
@@ -1478,7 +1478,7 @@
               <w:lang w:eastAsia="en-US" w:bidi="ar-SA"/>
             </w:rPr>
           </w:pPr>
-          <w:hyperlink w:anchor="_Toc40259292" w:history="1">
+          <w:hyperlink w:anchor="_Toc49786885" w:history="1">
             <w:r>
               <w:rPr>
                 <w:rStyle w:val="Hyperlink"/>
@@ -1505,7 +1505,7 @@
                 <w:noProof/>
                 <w:webHidden/>
               </w:rPr>
-              <w:instrText xml:space="preserve"> PAGEREF _Toc40259292 \h </w:instrText>
+              <w:instrText xml:space="preserve"> PAGEREF _Toc49786885 \h </w:instrText>
             </w:r>
             <w:r>
               <w:rPr>
@@ -1551,7 +1551,7 @@
               <w:lang w:eastAsia="en-US" w:bidi="ar-SA"/>
             </w:rPr>
           </w:pPr>
-          <w:hyperlink w:anchor="_Toc40259293" w:history="1">
+          <w:hyperlink w:anchor="_Toc49786886" w:history="1">
             <w:r>
               <w:rPr>
                 <w:rStyle w:val="Hyperlink"/>
@@ -1578,7 +1578,7 @@
                 <w:noProof/>
                 <w:webHidden/>
               </w:rPr>
-              <w:instrText xml:space="preserve"> PAGEREF _Toc40259293 \h </w:instrText>
+              <w:instrText xml:space="preserve"> PAGEREF _Toc49786886 \h </w:instrText>
             </w:r>
             <w:r>
               <w:rPr>
@@ -1624,7 +1624,7 @@
               <w:lang w:eastAsia="en-US" w:bidi="ar-SA"/>
             </w:rPr>
           </w:pPr>
-          <w:hyperlink w:anchor="_Toc40259294" w:history="1">
+          <w:hyperlink w:anchor="_Toc49786887" w:history="1">
             <w:r>
               <w:rPr>
                 <w:rStyle w:val="Hyperlink"/>
@@ -1651,7 +1651,7 @@
                 <w:noProof/>
                 <w:webHidden/>
               </w:rPr>
-              <w:instrText xml:space="preserve"> PAGEREF _Toc40259294 \h </w:instrText>
+              <w:instrText xml:space="preserve"> PAGEREF _Toc49786887 \h </w:instrText>
             </w:r>
             <w:r>
               <w:rPr>
@@ -1697,7 +1697,7 @@
               <w:lang w:eastAsia="en-US" w:bidi="ar-SA"/>
             </w:rPr>
           </w:pPr>
-          <w:hyperlink w:anchor="_Toc40259295" w:history="1">
+          <w:hyperlink w:anchor="_Toc49786888" w:history="1">
             <w:r>
               <w:rPr>
                 <w:rStyle w:val="Hyperlink"/>
@@ -1724,7 +1724,7 @@
                 <w:noProof/>
                 <w:webHidden/>
               </w:rPr>
-              <w:instrText xml:space="preserve"> PAGEREF _Toc40259295 \h </w:instrText>
+              <w:instrText xml:space="preserve"> PAGEREF _Toc49786888 \h </w:instrText>
             </w:r>
             <w:r>
               <w:rPr>
@@ -1770,7 +1770,7 @@
               <w:lang w:eastAsia="en-US" w:bidi="ar-SA"/>
             </w:rPr>
           </w:pPr>
-          <w:hyperlink w:anchor="_Toc40259296" w:history="1">
+          <w:hyperlink w:anchor="_Toc49786889" w:history="1">
             <w:r>
               <w:rPr>
                 <w:rStyle w:val="Hyperlink"/>
@@ -1797,7 +1797,7 @@
                 <w:noProof/>
                 <w:webHidden/>
               </w:rPr>
-              <w:instrText xml:space="preserve"> PAGEREF _Toc40259296 \h </w:instrText>
+              <w:instrText xml:space="preserve"> PAGEREF _Toc49786889 \h </w:instrText>
             </w:r>
             <w:r>
               <w:rPr>
@@ -1843,7 +1843,7 @@
               <w:lang w:eastAsia="en-US" w:bidi="ar-SA"/>
             </w:rPr>
           </w:pPr>
-          <w:hyperlink w:anchor="_Toc40259297" w:history="1">
+          <w:hyperlink w:anchor="_Toc49786890" w:history="1">
             <w:r>
               <w:rPr>
                 <w:rStyle w:val="Hyperlink"/>
@@ -1870,7 +1870,7 @@
                 <w:noProof/>
                 <w:webHidden/>
               </w:rPr>
-              <w:instrText xml:space="preserve"> PAGEREF _Toc40259297 \h </w:instrText>
+              <w:instrText xml:space="preserve"> PAGEREF _Toc49786890 \h </w:instrText>
             </w:r>
             <w:r>
               <w:rPr>
@@ -1916,13 +1916,13 @@
               <w:lang w:eastAsia="en-US" w:bidi="ar-SA"/>
             </w:rPr>
           </w:pPr>
-          <w:hyperlink w:anchor="_Toc40259298" w:history="1">
+          <w:hyperlink w:anchor="_Toc49786891" w:history="1">
             <w:r>
               <w:rPr>
                 <w:rStyle w:val="Hyperlink"/>
                 <w:noProof/>
               </w:rPr>
-              <w:t>3.2 Azure funkcije</w:t>
+              <w:t>3.2 Azure Functions</w:t>
             </w:r>
             <w:r>
               <w:rPr>
@@ -1943,7 +1943,7 @@
                 <w:noProof/>
                 <w:webHidden/>
               </w:rPr>
-              <w:instrText xml:space="preserve"> PAGEREF _Toc40259298 \h </w:instrText>
+              <w:instrText xml:space="preserve"> PAGEREF _Toc49786891 \h </w:instrText>
             </w:r>
             <w:r>
               <w:rPr>
@@ -1963,7 +1963,7 @@
                 <w:noProof/>
                 <w:webHidden/>
               </w:rPr>
-              <w:t>6</w:t>
+              <w:t>7</w:t>
             </w:r>
             <w:r>
               <w:rPr>
@@ -1989,13 +1989,21 @@
               <w:lang w:eastAsia="en-US" w:bidi="ar-SA"/>
             </w:rPr>
           </w:pPr>
-          <w:hyperlink w:anchor="_Toc40259299" w:history="1">
+          <w:hyperlink w:anchor="_Toc49786892" w:history="1">
             <w:r>
               <w:rPr>
                 <w:rStyle w:val="Hyperlink"/>
                 <w:noProof/>
               </w:rPr>
-              <w:t>3.2.1 Pregled, tipovi i naplata</w:t>
+              <w:t>3.2.1 Izvr</w:t>
+            </w:r>
+            <w:r>
+              <w:rPr>
+                <w:rStyle w:val="Hyperlink"/>
+                <w:noProof/>
+                <w:lang w:val="sr-Latn-RS"/>
+              </w:rPr>
+              <w:t>šno okruženje i planovi korišćenja</w:t>
             </w:r>
             <w:r>
               <w:rPr>
@@ -2016,7 +2024,7 @@
                 <w:noProof/>
                 <w:webHidden/>
               </w:rPr>
-              <w:instrText xml:space="preserve"> PAGEREF _Toc40259299 \h </w:instrText>
+              <w:instrText xml:space="preserve"> PAGEREF _Toc49786892 \h </w:instrText>
             </w:r>
             <w:r>
               <w:rPr>
@@ -2062,13 +2070,13 @@
               <w:lang w:eastAsia="en-US" w:bidi="ar-SA"/>
             </w:rPr>
           </w:pPr>
-          <w:hyperlink w:anchor="_Toc40259300" w:history="1">
+          <w:hyperlink w:anchor="_Toc49786893" w:history="1">
             <w:r>
               <w:rPr>
                 <w:rStyle w:val="Hyperlink"/>
                 <w:noProof/>
               </w:rPr>
-              <w:t>3.2.2 Načini razvoja i hostovanja</w:t>
+              <w:t>2.2.2 Razvoj funkcija</w:t>
             </w:r>
             <w:r>
               <w:rPr>
@@ -2089,7 +2097,7 @@
                 <w:noProof/>
                 <w:webHidden/>
               </w:rPr>
-              <w:instrText xml:space="preserve"> PAGEREF _Toc40259300 \h </w:instrText>
+              <w:instrText xml:space="preserve"> PAGEREF _Toc49786893 \h </w:instrText>
             </w:r>
             <w:r>
               <w:rPr>
@@ -2109,7 +2117,7 @@
                 <w:noProof/>
                 <w:webHidden/>
               </w:rPr>
-              <w:t>7</w:t>
+              <w:t>8</w:t>
             </w:r>
             <w:r>
               <w:rPr>
@@ -2135,13 +2143,13 @@
               <w:lang w:eastAsia="en-US" w:bidi="ar-SA"/>
             </w:rPr>
           </w:pPr>
-          <w:hyperlink w:anchor="_Toc40259301" w:history="1">
+          <w:hyperlink w:anchor="_Toc49786894" w:history="1">
             <w:r>
               <w:rPr>
                 <w:rStyle w:val="Hyperlink"/>
                 <w:noProof/>
               </w:rPr>
-              <w:t>3.2.3 Tipovi okidača i vezivanja</w:t>
+              <w:t>3.2.3 Okidači i vezivanja</w:t>
             </w:r>
             <w:r>
               <w:rPr>
@@ -2162,7 +2170,7 @@
                 <w:noProof/>
                 <w:webHidden/>
               </w:rPr>
-              <w:instrText xml:space="preserve"> PAGEREF _Toc40259301 \h </w:instrText>
+              <w:instrText xml:space="preserve"> PAGEREF _Toc49786894 \h </w:instrText>
             </w:r>
             <w:r>
               <w:rPr>
@@ -2182,7 +2190,7 @@
                 <w:noProof/>
                 <w:webHidden/>
               </w:rPr>
-              <w:t>7</w:t>
+              <w:t>9</w:t>
             </w:r>
             <w:r>
               <w:rPr>
@@ -2208,7 +2216,7 @@
               <w:lang w:eastAsia="en-US" w:bidi="ar-SA"/>
             </w:rPr>
           </w:pPr>
-          <w:hyperlink w:anchor="_Toc40259302" w:history="1">
+          <w:hyperlink w:anchor="_Toc49786895" w:history="1">
             <w:r>
               <w:rPr>
                 <w:rStyle w:val="Hyperlink"/>
@@ -2235,7 +2243,7 @@
                 <w:noProof/>
                 <w:webHidden/>
               </w:rPr>
-              <w:instrText xml:space="preserve"> PAGEREF _Toc40259302 \h </w:instrText>
+              <w:instrText xml:space="preserve"> PAGEREF _Toc49786895 \h </w:instrText>
             </w:r>
             <w:r>
               <w:rPr>
@@ -2255,7 +2263,7 @@
                 <w:noProof/>
                 <w:webHidden/>
               </w:rPr>
-              <w:t>7</w:t>
+              <w:t>9</w:t>
             </w:r>
             <w:r>
               <w:rPr>
@@ -2281,7 +2289,7 @@
               <w:lang w:eastAsia="en-US" w:bidi="ar-SA"/>
             </w:rPr>
           </w:pPr>
-          <w:hyperlink w:anchor="_Toc40259303" w:history="1">
+          <w:hyperlink w:anchor="_Toc49786896" w:history="1">
             <w:r>
               <w:rPr>
                 <w:rStyle w:val="Hyperlink"/>
@@ -2308,7 +2316,7 @@
                 <w:noProof/>
                 <w:webHidden/>
               </w:rPr>
-              <w:instrText xml:space="preserve"> PAGEREF _Toc40259303 \h </w:instrText>
+              <w:instrText xml:space="preserve"> PAGEREF _Toc49786896 \h </w:instrText>
             </w:r>
             <w:r>
               <w:rPr>
@@ -2328,7 +2336,7 @@
                 <w:noProof/>
                 <w:webHidden/>
               </w:rPr>
-              <w:t>7</w:t>
+              <w:t>9</w:t>
             </w:r>
             <w:r>
               <w:rPr>
@@ -2354,7 +2362,7 @@
               <w:lang w:eastAsia="en-US" w:bidi="ar-SA"/>
             </w:rPr>
           </w:pPr>
-          <w:hyperlink w:anchor="_Toc40259304" w:history="1">
+          <w:hyperlink w:anchor="_Toc49786897" w:history="1">
             <w:r>
               <w:rPr>
                 <w:rStyle w:val="Hyperlink"/>
@@ -2381,7 +2389,7 @@
                 <w:noProof/>
                 <w:webHidden/>
               </w:rPr>
-              <w:instrText xml:space="preserve"> PAGEREF _Toc40259304 \h </w:instrText>
+              <w:instrText xml:space="preserve"> PAGEREF _Toc49786897 \h </w:instrText>
             </w:r>
             <w:r>
               <w:rPr>
@@ -2401,7 +2409,7 @@
                 <w:noProof/>
                 <w:webHidden/>
               </w:rPr>
-              <w:t>7</w:t>
+              <w:t>9</w:t>
             </w:r>
             <w:r>
               <w:rPr>
@@ -2427,7 +2435,7 @@
               <w:lang w:eastAsia="en-US" w:bidi="ar-SA"/>
             </w:rPr>
           </w:pPr>
-          <w:hyperlink w:anchor="_Toc40259305" w:history="1">
+          <w:hyperlink w:anchor="_Toc49786898" w:history="1">
             <w:r>
               <w:rPr>
                 <w:rStyle w:val="Hyperlink"/>
@@ -2454,7 +2462,7 @@
                 <w:noProof/>
                 <w:webHidden/>
               </w:rPr>
-              <w:instrText xml:space="preserve"> PAGEREF _Toc40259305 \h </w:instrText>
+              <w:instrText xml:space="preserve"> PAGEREF _Toc49786898 \h </w:instrText>
             </w:r>
             <w:r>
               <w:rPr>
@@ -2474,7 +2482,7 @@
                 <w:noProof/>
                 <w:webHidden/>
               </w:rPr>
-              <w:t>7</w:t>
+              <w:t>9</w:t>
             </w:r>
             <w:r>
               <w:rPr>
@@ -2500,7 +2508,7 @@
               <w:lang w:eastAsia="en-US" w:bidi="ar-SA"/>
             </w:rPr>
           </w:pPr>
-          <w:hyperlink w:anchor="_Toc40259306" w:history="1">
+          <w:hyperlink w:anchor="_Toc49786899" w:history="1">
             <w:r>
               <w:rPr>
                 <w:rStyle w:val="Hyperlink"/>
@@ -2527,7 +2535,7 @@
                 <w:noProof/>
                 <w:webHidden/>
               </w:rPr>
-              <w:instrText xml:space="preserve"> PAGEREF _Toc40259306 \h </w:instrText>
+              <w:instrText xml:space="preserve"> PAGEREF _Toc49786899 \h </w:instrText>
             </w:r>
             <w:r>
               <w:rPr>
@@ -2547,7 +2555,7 @@
                 <w:noProof/>
                 <w:webHidden/>
               </w:rPr>
-              <w:t>7</w:t>
+              <w:t>9</w:t>
             </w:r>
             <w:r>
               <w:rPr>
@@ -2573,7 +2581,7 @@
               <w:lang w:eastAsia="en-US" w:bidi="ar-SA"/>
             </w:rPr>
           </w:pPr>
-          <w:hyperlink w:anchor="_Toc40259307" w:history="1">
+          <w:hyperlink w:anchor="_Toc49786900" w:history="1">
             <w:r>
               <w:rPr>
                 <w:rStyle w:val="Hyperlink"/>
@@ -2600,7 +2608,7 @@
                 <w:noProof/>
                 <w:webHidden/>
               </w:rPr>
-              <w:instrText xml:space="preserve"> PAGEREF _Toc40259307 \h </w:instrText>
+              <w:instrText xml:space="preserve"> PAGEREF _Toc49786900 \h </w:instrText>
             </w:r>
             <w:r>
               <w:rPr>
@@ -2620,7 +2628,7 @@
                 <w:noProof/>
                 <w:webHidden/>
               </w:rPr>
-              <w:t>7</w:t>
+              <w:t>9</w:t>
             </w:r>
             <w:r>
               <w:rPr>
@@ -2646,7 +2654,7 @@
               <w:lang w:eastAsia="en-US" w:bidi="ar-SA"/>
             </w:rPr>
           </w:pPr>
-          <w:hyperlink w:anchor="_Toc40259308" w:history="1">
+          <w:hyperlink w:anchor="_Toc49786901" w:history="1">
             <w:r>
               <w:rPr>
                 <w:rStyle w:val="Hyperlink"/>
@@ -2673,7 +2681,7 @@
                 <w:noProof/>
                 <w:webHidden/>
               </w:rPr>
-              <w:instrText xml:space="preserve"> PAGEREF _Toc40259308 \h </w:instrText>
+              <w:instrText xml:space="preserve"> PAGEREF _Toc49786901 \h </w:instrText>
             </w:r>
             <w:r>
               <w:rPr>
@@ -2693,7 +2701,7 @@
                 <w:noProof/>
                 <w:webHidden/>
               </w:rPr>
-              <w:t>7</w:t>
+              <w:t>9</w:t>
             </w:r>
             <w:r>
               <w:rPr>
@@ -2719,7 +2727,7 @@
               <w:lang w:eastAsia="en-US" w:bidi="ar-SA"/>
             </w:rPr>
           </w:pPr>
-          <w:hyperlink w:anchor="_Toc40259309" w:history="1">
+          <w:hyperlink w:anchor="_Toc49786902" w:history="1">
             <w:r>
               <w:rPr>
                 <w:rStyle w:val="Hyperlink"/>
@@ -2746,7 +2754,7 @@
                 <w:noProof/>
                 <w:webHidden/>
               </w:rPr>
-              <w:instrText xml:space="preserve"> PAGEREF _Toc40259309 \h </w:instrText>
+              <w:instrText xml:space="preserve"> PAGEREF _Toc49786902 \h </w:instrText>
             </w:r>
             <w:r>
               <w:rPr>
@@ -2766,7 +2774,7 @@
                 <w:noProof/>
                 <w:webHidden/>
               </w:rPr>
-              <w:t>7</w:t>
+              <w:t>9</w:t>
             </w:r>
             <w:r>
               <w:rPr>
@@ -2792,7 +2800,7 @@
               <w:lang w:eastAsia="en-US" w:bidi="ar-SA"/>
             </w:rPr>
           </w:pPr>
-          <w:hyperlink w:anchor="_Toc40259310" w:history="1">
+          <w:hyperlink w:anchor="_Toc49786903" w:history="1">
             <w:r>
               <w:rPr>
                 <w:rStyle w:val="Hyperlink"/>
@@ -2819,7 +2827,7 @@
                 <w:noProof/>
                 <w:webHidden/>
               </w:rPr>
-              <w:instrText xml:space="preserve"> PAGEREF _Toc40259310 \h </w:instrText>
+              <w:instrText xml:space="preserve"> PAGEREF _Toc49786903 \h </w:instrText>
             </w:r>
             <w:r>
               <w:rPr>
@@ -2839,7 +2847,7 @@
                 <w:noProof/>
                 <w:webHidden/>
               </w:rPr>
-              <w:t>8</w:t>
+              <w:t>9</w:t>
             </w:r>
             <w:r>
               <w:rPr>
@@ -2865,7 +2873,7 @@
               <w:lang w:eastAsia="en-US" w:bidi="ar-SA"/>
             </w:rPr>
           </w:pPr>
-          <w:hyperlink w:anchor="_Toc40259311" w:history="1">
+          <w:hyperlink w:anchor="_Toc49786904" w:history="1">
             <w:r>
               <w:rPr>
                 <w:rStyle w:val="Hyperlink"/>
@@ -2892,7 +2900,7 @@
                 <w:noProof/>
                 <w:webHidden/>
               </w:rPr>
-              <w:instrText xml:space="preserve"> PAGEREF _Toc40259311 \h </w:instrText>
+              <w:instrText xml:space="preserve"> PAGEREF _Toc49786904 \h </w:instrText>
             </w:r>
             <w:r>
               <w:rPr>
@@ -2912,7 +2920,7 @@
                 <w:noProof/>
                 <w:webHidden/>
               </w:rPr>
-              <w:t>8</w:t>
+              <w:t>9</w:t>
             </w:r>
             <w:r>
               <w:rPr>
@@ -2938,7 +2946,7 @@
               <w:lang w:eastAsia="en-US" w:bidi="ar-SA"/>
             </w:rPr>
           </w:pPr>
-          <w:hyperlink w:anchor="_Toc40259312" w:history="1">
+          <w:hyperlink w:anchor="_Toc49786905" w:history="1">
             <w:r>
               <w:rPr>
                 <w:rStyle w:val="Hyperlink"/>
@@ -2965,7 +2973,7 @@
                 <w:noProof/>
                 <w:webHidden/>
               </w:rPr>
-              <w:instrText xml:space="preserve"> PAGEREF _Toc40259312 \h </w:instrText>
+              <w:instrText xml:space="preserve"> PAGEREF _Toc49786905 \h </w:instrText>
             </w:r>
             <w:r>
               <w:rPr>
@@ -2985,7 +2993,7 @@
                 <w:noProof/>
                 <w:webHidden/>
               </w:rPr>
-              <w:t>8</w:t>
+              <w:t>10</w:t>
             </w:r>
             <w:r>
               <w:rPr>
@@ -3011,7 +3019,7 @@
               <w:lang w:eastAsia="en-US" w:bidi="ar-SA"/>
             </w:rPr>
           </w:pPr>
-          <w:hyperlink w:anchor="_Toc40259313" w:history="1">
+          <w:hyperlink w:anchor="_Toc49786906" w:history="1">
             <w:r>
               <w:rPr>
                 <w:rStyle w:val="Hyperlink"/>
@@ -3038,7 +3046,7 @@
                 <w:noProof/>
                 <w:webHidden/>
               </w:rPr>
-              <w:instrText xml:space="preserve"> PAGEREF _Toc40259313 \h </w:instrText>
+              <w:instrText xml:space="preserve"> PAGEREF _Toc49786906 \h </w:instrText>
             </w:r>
             <w:r>
               <w:rPr>
@@ -3058,7 +3066,7 @@
                 <w:noProof/>
                 <w:webHidden/>
               </w:rPr>
-              <w:t>8</w:t>
+              <w:t>10</w:t>
             </w:r>
             <w:r>
               <w:rPr>
@@ -3084,7 +3092,7 @@
               <w:lang w:eastAsia="en-US" w:bidi="ar-SA"/>
             </w:rPr>
           </w:pPr>
-          <w:hyperlink w:anchor="_Toc40259314" w:history="1">
+          <w:hyperlink w:anchor="_Toc49786907" w:history="1">
             <w:r>
               <w:rPr>
                 <w:rStyle w:val="Hyperlink"/>
@@ -3111,7 +3119,7 @@
                 <w:noProof/>
                 <w:webHidden/>
               </w:rPr>
-              <w:instrText xml:space="preserve"> PAGEREF _Toc40259314 \h </w:instrText>
+              <w:instrText xml:space="preserve"> PAGEREF _Toc49786907 \h </w:instrText>
             </w:r>
             <w:r>
               <w:rPr>
@@ -3131,7 +3139,7 @@
                 <w:noProof/>
                 <w:webHidden/>
               </w:rPr>
-              <w:t>8</w:t>
+              <w:t>10</w:t>
             </w:r>
             <w:r>
               <w:rPr>
@@ -3157,7 +3165,7 @@
               <w:lang w:eastAsia="en-US" w:bidi="ar-SA"/>
             </w:rPr>
           </w:pPr>
-          <w:hyperlink w:anchor="_Toc40259315" w:history="1">
+          <w:hyperlink w:anchor="_Toc49786908" w:history="1">
             <w:r>
               <w:rPr>
                 <w:rStyle w:val="Hyperlink"/>
@@ -3184,7 +3192,7 @@
                 <w:noProof/>
                 <w:webHidden/>
               </w:rPr>
-              <w:instrText xml:space="preserve"> PAGEREF _Toc40259315 \h </w:instrText>
+              <w:instrText xml:space="preserve"> PAGEREF _Toc49786908 \h </w:instrText>
             </w:r>
             <w:r>
               <w:rPr>
@@ -3204,7 +3212,7 @@
                 <w:noProof/>
                 <w:webHidden/>
               </w:rPr>
-              <w:t>8</w:t>
+              <w:t>10</w:t>
             </w:r>
             <w:r>
               <w:rPr>
@@ -3251,7 +3259,7 @@
       <w:pPr>
         <w:pStyle w:val="Naslov1"/>
       </w:pPr>
-      <w:bookmarkStart w:id="0" w:name="_Toc40259288"/>
+      <w:bookmarkStart w:id="0" w:name="_Toc49786881"/>
       <w:r>
         <w:lastRenderedPageBreak/>
         <w:t xml:space="preserve">1 </w:t>
@@ -6820,7 +6828,7 @@
       <w:pPr>
         <w:pStyle w:val="Naslov1"/>
       </w:pPr>
-      <w:bookmarkStart w:id="1" w:name="_Toc40259289"/>
+      <w:bookmarkStart w:id="1" w:name="_Toc49786882"/>
       <w:r>
         <w:rPr>
           <w:rFonts w:hint="eastAsia"/>
@@ -6865,7 +6873,7 @@
       <w:pPr>
         <w:pStyle w:val="Naslov2"/>
       </w:pPr>
-      <w:bookmarkStart w:id="2" w:name="_Toc40259290"/>
+      <w:bookmarkStart w:id="2" w:name="_Toc49786883"/>
       <w:r>
         <w:rPr>
           <w:rFonts w:hint="eastAsia"/>
@@ -6886,7 +6894,7 @@
       <w:pPr>
         <w:pStyle w:val="Naslov2"/>
       </w:pPr>
-      <w:bookmarkStart w:id="3" w:name="_Toc40259291"/>
+      <w:bookmarkStart w:id="3" w:name="_Toc49786884"/>
       <w:r>
         <w:t xml:space="preserve">2.2 </w:t>
       </w:r>
@@ -6918,7 +6926,7 @@
       <w:pPr>
         <w:pStyle w:val="Naslov3"/>
       </w:pPr>
-      <w:bookmarkStart w:id="4" w:name="_Toc40259292"/>
+      <w:bookmarkStart w:id="4" w:name="_Toc49786885"/>
       <w:r>
         <w:rPr>
           <w:rFonts w:hint="eastAsia"/>
@@ -6998,7 +7006,7 @@
       <w:pPr>
         <w:pStyle w:val="Naslov2"/>
       </w:pPr>
-      <w:bookmarkStart w:id="5" w:name="_Toc40259293"/>
+      <w:bookmarkStart w:id="5" w:name="_Toc49786886"/>
       <w:r>
         <w:rPr>
           <w:rFonts w:hint="eastAsia"/>
@@ -7063,7 +7071,7 @@
       <w:pPr>
         <w:pStyle w:val="Naslov2"/>
       </w:pPr>
-      <w:bookmarkStart w:id="6" w:name="_Toc40259294"/>
+      <w:bookmarkStart w:id="6" w:name="_Toc49786887"/>
       <w:r>
         <w:rPr>
           <w:rFonts w:hint="eastAsia"/>
@@ -7121,7 +7129,7 @@
       <w:pPr>
         <w:pStyle w:val="Naslov3"/>
       </w:pPr>
-      <w:bookmarkStart w:id="7" w:name="_Toc40259295"/>
+      <w:bookmarkStart w:id="7" w:name="_Toc49786888"/>
       <w:r>
         <w:rPr>
           <w:rFonts w:hint="eastAsia"/>
@@ -7196,7 +7204,7 @@
       <w:pPr>
         <w:pStyle w:val="Naslov1"/>
       </w:pPr>
-      <w:bookmarkStart w:id="8" w:name="_Toc40259296"/>
+      <w:bookmarkStart w:id="8" w:name="_Toc49786889"/>
       <w:r>
         <w:rPr>
           <w:rFonts w:hint="eastAsia"/>
@@ -7274,7 +7282,7 @@
       <w:pPr>
         <w:pStyle w:val="Naslov2"/>
       </w:pPr>
-      <w:bookmarkStart w:id="9" w:name="_Toc40259297"/>
+      <w:bookmarkStart w:id="9" w:name="_Toc49786890"/>
       <w:r>
         <w:rPr>
           <w:rFonts w:hint="eastAsia"/>
@@ -7306,18 +7314,24 @@
       <w:pPr>
         <w:pStyle w:val="Naslov2"/>
       </w:pPr>
-      <w:bookmarkStart w:id="10" w:name="_Toc40259298"/>
+      <w:bookmarkStart w:id="10" w:name="_Toc49786891"/>
       <w:r>
         <w:rPr>
           <w:rFonts w:hint="eastAsia"/>
         </w:rPr>
         <w:lastRenderedPageBreak/>
-        <w:t xml:space="preserve">3.2 Azure </w:t>
+        <w:t>3.1</w:t>
+      </w:r>
+      <w:r>
+        <w:rPr>
+          <w:rFonts w:hint="eastAsia"/>
+        </w:rPr>
+        <w:t xml:space="preserve"> Azure </w:t>
+      </w:r>
+      <w:r>
+        <w:t>Functions</w:t>
       </w:r>
       <w:bookmarkEnd w:id="10"/>
-      <w:r>
-        <w:t>Functions</w:t>
-      </w:r>
     </w:p>
     <w:p>
       <w:pPr>
@@ -7456,20 +7470,47 @@
     <w:p>
       <w:pPr>
         <w:pStyle w:val="Naslov3"/>
+        <w:rPr>
+          <w:lang w:val="sr-Latn-RS"/>
+        </w:rPr>
       </w:pPr>
-      <w:bookmarkStart w:id="11" w:name="_Toc40259299"/>
+      <w:bookmarkStart w:id="11" w:name="_Toc49786892"/>
       <w:r>
         <w:rPr>
           <w:rFonts w:hint="eastAsia"/>
         </w:rPr>
-        <w:t xml:space="preserve">3.2.1 </w:t>
+        <w:t>3.1</w:t>
+      </w:r>
+      <w:r>
+        <w:rPr>
+          <w:rFonts w:hint="eastAsia"/>
+        </w:rPr>
+        <w:t xml:space="preserve">.1 </w:t>
+      </w:r>
+      <w:proofErr w:type="spellStart"/>
+      <w:r>
+        <w:t>Izvr</w:t>
+      </w:r>
+      <w:proofErr w:type="spellEnd"/>
+      <w:r>
+        <w:rPr>
+          <w:lang w:val="sr-Latn-RS"/>
+        </w:rPr>
+        <w:t>šno okruženje</w:t>
+      </w:r>
+      <w:r>
+        <w:rPr>
+          <w:lang w:val="sr-Latn-RS"/>
+        </w:rPr>
+        <w:t xml:space="preserve"> </w:t>
+      </w:r>
+      <w:r>
+        <w:rPr>
+          <w:lang w:val="sr-Latn-RS"/>
+        </w:rPr>
+        <w:t>i planovi korišćenja</w:t>
       </w:r>
       <w:bookmarkEnd w:id="11"/>
-      <w:proofErr w:type="spellStart"/>
-      <w:r>
-        <w:t>Koncepti</w:t>
-      </w:r>
-      <w:proofErr w:type="spellEnd"/>
     </w:p>
     <w:p>
       <w:pPr>
@@ -7917,7 +7958,10 @@
       </w:r>
       <w:proofErr w:type="spellStart"/>
       <w:r>
-        <w:t>podršku</w:t>
+        <w:t>podr</w:t>
+      </w:r>
+      <w:r>
+        <w:t>šku</w:t>
       </w:r>
       <w:proofErr w:type="spellEnd"/>
       <w:r>
@@ -7953,7 +7997,10 @@
       </w:r>
       <w:proofErr w:type="spellEnd"/>
       <w:r>
-        <w:t xml:space="preserve"> 3.1 </w:t>
+        <w:t xml:space="preserve"> </w:t>
+      </w:r>
+      <w:r>
+        <w:t xml:space="preserve">1 </w:t>
       </w:r>
       <w:proofErr w:type="spellStart"/>
       <w:r>
@@ -9085,7 +9132,7 @@
         <w:spacing w:after="200"/>
         <w:jc w:val="center"/>
         <w:rPr>
-          <w:rFonts w:cs="Mangal"/>
+          <w:rFonts w:cs="Mangal" w:hint="eastAsia"/>
           <w:i/>
           <w:iCs/>
           <w:color w:val="44546A" w:themeColor="text2"/>
@@ -9289,7 +9336,6 @@
           </w:r>
         </w:sdtContent>
       </w:sdt>
-      <w:bookmarkStart w:id="12" w:name="_Toc40259300"/>
     </w:p>
     <w:p>
       <w:pPr>
@@ -10228,232 +10274,2055 @@
         <w:t xml:space="preserve"> </w:t>
       </w:r>
       <w:proofErr w:type="spellStart"/>
+      <w:r>
+        <w:t>od</w:t>
+      </w:r>
+      <w:proofErr w:type="spellEnd"/>
+      <w:r>
+        <w:t xml:space="preserve"> </w:t>
+      </w:r>
+      <w:proofErr w:type="spellStart"/>
+      <w:r>
+        <w:t>njih</w:t>
+      </w:r>
+      <w:proofErr w:type="spellEnd"/>
+      <w:r>
+        <w:t xml:space="preserve"> </w:t>
+      </w:r>
+      <w:proofErr w:type="spellStart"/>
+      <w:r>
+        <w:t>namenski</w:t>
+      </w:r>
+      <w:proofErr w:type="spellEnd"/>
+      <w:r>
+        <w:t xml:space="preserve"> plan </w:t>
+      </w:r>
+      <w:proofErr w:type="spellStart"/>
+      <w:r>
+        <w:t>omogućava</w:t>
+      </w:r>
+      <w:proofErr w:type="spellEnd"/>
+      <w:r>
+        <w:t xml:space="preserve"> da se </w:t>
+      </w:r>
+      <w:proofErr w:type="spellStart"/>
+      <w:r>
+        <w:t>izvršno</w:t>
+      </w:r>
+      <w:proofErr w:type="spellEnd"/>
+      <w:r>
+        <w:t xml:space="preserve"> </w:t>
+      </w:r>
+      <w:proofErr w:type="spellStart"/>
+      <w:r>
+        <w:t>okruženje</w:t>
+      </w:r>
+      <w:proofErr w:type="spellEnd"/>
+      <w:r>
+        <w:t xml:space="preserve"> </w:t>
+      </w:r>
+      <w:proofErr w:type="spellStart"/>
+      <w:r>
+        <w:t>doda</w:t>
+      </w:r>
+      <w:proofErr w:type="spellEnd"/>
+      <w:r>
+        <w:t xml:space="preserve"> </w:t>
+      </w:r>
+      <w:proofErr w:type="spellStart"/>
+      <w:r>
+        <w:t>na</w:t>
+      </w:r>
+      <w:proofErr w:type="spellEnd"/>
+      <w:r>
+        <w:t xml:space="preserve"> </w:t>
+      </w:r>
+      <w:proofErr w:type="spellStart"/>
+      <w:r>
+        <w:t>postojeće</w:t>
+      </w:r>
+      <w:proofErr w:type="spellEnd"/>
+      <w:r>
+        <w:t xml:space="preserve"> </w:t>
+      </w:r>
+      <w:proofErr w:type="spellStart"/>
+      <w:r>
+        <w:t>virtualne</w:t>
+      </w:r>
+      <w:proofErr w:type="spellEnd"/>
+      <w:r>
+        <w:t xml:space="preserve"> </w:t>
+      </w:r>
+      <w:proofErr w:type="spellStart"/>
+      <w:r>
+        <w:t>mašine</w:t>
+      </w:r>
+      <w:proofErr w:type="spellEnd"/>
+      <w:r>
+        <w:t xml:space="preserve"> </w:t>
+      </w:r>
+      <w:proofErr w:type="spellStart"/>
+      <w:r>
+        <w:t>korisnika</w:t>
+      </w:r>
+      <w:proofErr w:type="spellEnd"/>
+      <w:r>
+        <w:t xml:space="preserve"> </w:t>
+      </w:r>
+      <w:proofErr w:type="spellStart"/>
+      <w:r>
+        <w:t>na</w:t>
+      </w:r>
+      <w:proofErr w:type="spellEnd"/>
+      <w:r>
+        <w:t xml:space="preserve"> Azure </w:t>
+      </w:r>
+      <w:proofErr w:type="spellStart"/>
+      <w:r>
+        <w:t>platformi</w:t>
+      </w:r>
+      <w:proofErr w:type="spellEnd"/>
+      <w:r>
+        <w:t xml:space="preserve">, a </w:t>
+      </w:r>
+      <w:proofErr w:type="spellStart"/>
+      <w:r>
+        <w:t>naplata</w:t>
+      </w:r>
+      <w:proofErr w:type="spellEnd"/>
+      <w:r>
+        <w:t xml:space="preserve"> se u tom </w:t>
+      </w:r>
+      <w:proofErr w:type="spellStart"/>
+      <w:r>
+        <w:t>slučaju</w:t>
+      </w:r>
+      <w:proofErr w:type="spellEnd"/>
+      <w:r>
+        <w:t xml:space="preserve"> </w:t>
+      </w:r>
+      <w:proofErr w:type="spellStart"/>
+      <w:r>
+        <w:t>odvija</w:t>
+      </w:r>
+      <w:proofErr w:type="spellEnd"/>
+      <w:r>
+        <w:t xml:space="preserve"> </w:t>
+      </w:r>
+      <w:proofErr w:type="spellStart"/>
+      <w:r>
+        <w:t>kao</w:t>
+      </w:r>
+      <w:proofErr w:type="spellEnd"/>
+      <w:r>
+        <w:t xml:space="preserve"> </w:t>
+      </w:r>
+      <w:proofErr w:type="spellStart"/>
+      <w:r>
+        <w:t>kod</w:t>
+      </w:r>
+      <w:proofErr w:type="spellEnd"/>
+      <w:r>
+        <w:t xml:space="preserve"> </w:t>
+      </w:r>
+      <w:proofErr w:type="spellStart"/>
+      <w:r>
+        <w:t>ostalih</w:t>
+      </w:r>
+      <w:proofErr w:type="spellEnd"/>
+      <w:r>
+        <w:t xml:space="preserve"> </w:t>
+      </w:r>
+      <w:proofErr w:type="spellStart"/>
+      <w:r>
+        <w:t>servisa</w:t>
+      </w:r>
+      <w:proofErr w:type="spellEnd"/>
+      <w:r>
+        <w:t xml:space="preserve">, </w:t>
+      </w:r>
+      <w:proofErr w:type="spellStart"/>
+      <w:r>
+        <w:t>bazirano</w:t>
+      </w:r>
+      <w:proofErr w:type="spellEnd"/>
+      <w:r>
+        <w:t xml:space="preserve"> </w:t>
+      </w:r>
+      <w:proofErr w:type="spellStart"/>
+      <w:r>
+        <w:t>na</w:t>
+      </w:r>
+      <w:proofErr w:type="spellEnd"/>
+      <w:r>
+        <w:t xml:space="preserve"> </w:t>
+      </w:r>
+      <w:proofErr w:type="spellStart"/>
       <w:proofErr w:type="gramStart"/>
       <w:r>
-        <w:t>od</w:t>
+        <w:t>vremenu</w:t>
+      </w:r>
+      <w:proofErr w:type="spellEnd"/>
+      <w:r>
+        <w:t xml:space="preserve">  </w:t>
+      </w:r>
+      <w:proofErr w:type="spellStart"/>
+      <w:r>
+        <w:t>rezervisanosti</w:t>
       </w:r>
       <w:proofErr w:type="spellEnd"/>
       <w:proofErr w:type="gramEnd"/>
       <w:r>
-        <w:t xml:space="preserve"> </w:t>
-      </w:r>
-      <w:proofErr w:type="spellStart"/>
-      <w:r>
-        <w:t>njih</w:t>
-      </w:r>
-      <w:proofErr w:type="spellEnd"/>
-      <w:r>
-        <w:t xml:space="preserve"> </w:t>
-      </w:r>
-      <w:proofErr w:type="spellStart"/>
-      <w:r>
-        <w:t>namenski</w:t>
-      </w:r>
-      <w:proofErr w:type="spellEnd"/>
-      <w:r>
-        <w:t xml:space="preserve"> plan </w:t>
-      </w:r>
-      <w:proofErr w:type="spellStart"/>
-      <w:r>
-        <w:t>omogućava</w:t>
-      </w:r>
-      <w:proofErr w:type="spellEnd"/>
-      <w:r>
-        <w:t xml:space="preserve"> da se </w:t>
-      </w:r>
-      <w:proofErr w:type="spellStart"/>
-      <w:r>
-        <w:t>izvršno</w:t>
-      </w:r>
-      <w:proofErr w:type="spellEnd"/>
-      <w:r>
-        <w:t xml:space="preserve"> </w:t>
-      </w:r>
-      <w:proofErr w:type="spellStart"/>
-      <w:r>
-        <w:t>okruženje</w:t>
-      </w:r>
-      <w:proofErr w:type="spellEnd"/>
-      <w:r>
-        <w:t xml:space="preserve"> </w:t>
-      </w:r>
-      <w:proofErr w:type="spellStart"/>
-      <w:r>
-        <w:t>doda</w:t>
-      </w:r>
-      <w:proofErr w:type="spellEnd"/>
-      <w:r>
-        <w:t xml:space="preserve"> </w:t>
-      </w:r>
-      <w:proofErr w:type="spellStart"/>
-      <w:r>
-        <w:t>na</w:t>
-      </w:r>
-      <w:proofErr w:type="spellEnd"/>
-      <w:r>
-        <w:t xml:space="preserve"> </w:t>
-      </w:r>
-      <w:proofErr w:type="spellStart"/>
-      <w:r>
-        <w:t>postojeće</w:t>
-      </w:r>
-      <w:proofErr w:type="spellEnd"/>
-      <w:r>
-        <w:t xml:space="preserve"> </w:t>
-      </w:r>
-      <w:proofErr w:type="spellStart"/>
-      <w:r>
-        <w:t>virtualne</w:t>
-      </w:r>
-      <w:proofErr w:type="spellEnd"/>
-      <w:r>
-        <w:t xml:space="preserve"> </w:t>
-      </w:r>
-      <w:proofErr w:type="spellStart"/>
-      <w:r>
-        <w:t>mašine</w:t>
-      </w:r>
-      <w:proofErr w:type="spellEnd"/>
-      <w:r>
-        <w:t xml:space="preserve"> </w:t>
-      </w:r>
-      <w:proofErr w:type="spellStart"/>
-      <w:r>
-        <w:t>korisnika</w:t>
-      </w:r>
-      <w:proofErr w:type="spellEnd"/>
-      <w:r>
-        <w:t xml:space="preserve"> </w:t>
-      </w:r>
-      <w:proofErr w:type="spellStart"/>
-      <w:r>
-        <w:t>na</w:t>
-      </w:r>
-      <w:proofErr w:type="spellEnd"/>
-      <w:r>
-        <w:t xml:space="preserve"> Azure </w:t>
-      </w:r>
-      <w:proofErr w:type="spellStart"/>
-      <w:r>
-        <w:t>platformi</w:t>
-      </w:r>
-      <w:proofErr w:type="spellEnd"/>
-      <w:r>
-        <w:t xml:space="preserve">, a </w:t>
-      </w:r>
-      <w:proofErr w:type="spellStart"/>
-      <w:r>
-        <w:t>naplata</w:t>
-      </w:r>
-      <w:proofErr w:type="spellEnd"/>
-      <w:r>
-        <w:t xml:space="preserve"> se u tom </w:t>
-      </w:r>
-      <w:proofErr w:type="spellStart"/>
-      <w:r>
-        <w:t>slučaju</w:t>
-      </w:r>
-      <w:proofErr w:type="spellEnd"/>
-      <w:r>
-        <w:t xml:space="preserve"> </w:t>
-      </w:r>
-      <w:proofErr w:type="spellStart"/>
-      <w:r>
-        <w:t>odvija</w:t>
-      </w:r>
-      <w:proofErr w:type="spellEnd"/>
-      <w:r>
-        <w:t xml:space="preserve"> </w:t>
-      </w:r>
-      <w:proofErr w:type="spellStart"/>
-      <w:r>
-        <w:t>kao</w:t>
-      </w:r>
-      <w:proofErr w:type="spellEnd"/>
-      <w:r>
-        <w:t xml:space="preserve"> </w:t>
-      </w:r>
-      <w:proofErr w:type="spellStart"/>
-      <w:r>
-        <w:t>kod</w:t>
-      </w:r>
-      <w:proofErr w:type="spellEnd"/>
-      <w:r>
-        <w:t xml:space="preserve"> </w:t>
-      </w:r>
-      <w:proofErr w:type="spellStart"/>
-      <w:r>
-        <w:t>ostalih</w:t>
-      </w:r>
-      <w:proofErr w:type="spellEnd"/>
-      <w:r>
-        <w:t xml:space="preserve"> </w:t>
-      </w:r>
-      <w:proofErr w:type="spellStart"/>
-      <w:r>
-        <w:t>servisa</w:t>
-      </w:r>
-      <w:proofErr w:type="spellEnd"/>
-      <w:r>
-        <w:t xml:space="preserve">, </w:t>
-      </w:r>
-      <w:proofErr w:type="spellStart"/>
-      <w:r>
-        <w:t>bazirano</w:t>
-      </w:r>
-      <w:proofErr w:type="spellEnd"/>
-      <w:r>
-        <w:t xml:space="preserve"> </w:t>
-      </w:r>
-      <w:proofErr w:type="spellStart"/>
-      <w:r>
-        <w:t>na</w:t>
-      </w:r>
-      <w:proofErr w:type="spellEnd"/>
-      <w:r>
-        <w:t xml:space="preserve"> </w:t>
-      </w:r>
-      <w:proofErr w:type="spellStart"/>
-      <w:r>
-        <w:t>rezervisanom</w:t>
-      </w:r>
-      <w:proofErr w:type="spellEnd"/>
-      <w:r>
-        <w:t xml:space="preserve"> </w:t>
-      </w:r>
-      <w:proofErr w:type="spellStart"/>
-      <w:r>
-        <w:t>vremenu</w:t>
-      </w:r>
-      <w:proofErr w:type="spellEnd"/>
-      <w:r>
         <w:t>.</w:t>
       </w:r>
+    </w:p>
+    <w:p>
+      <w:pPr>
+        <w:pStyle w:val="Naslov3"/>
+      </w:pPr>
+      <w:bookmarkStart w:id="12" w:name="_Toc49786893"/>
+      <w:r>
+        <w:t>3.1</w:t>
+      </w:r>
+      <w:r>
+        <w:t xml:space="preserve">.2 </w:t>
+      </w:r>
+      <w:bookmarkEnd w:id="12"/>
+      <w:proofErr w:type="spellStart"/>
+      <w:r>
+        <w:t>Osnovni</w:t>
+      </w:r>
+      <w:proofErr w:type="spellEnd"/>
+      <w:r>
+        <w:t xml:space="preserve"> </w:t>
+      </w:r>
+      <w:proofErr w:type="spellStart"/>
+      <w:r>
+        <w:t>koncepti</w:t>
+      </w:r>
+      <w:proofErr w:type="spellEnd"/>
     </w:p>
     <w:p>
       <w:pPr>
         <w:pStyle w:val="Tekst"/>
       </w:pPr>
-      <w:r>
-        <w:t xml:space="preserve"> </w:t>
-      </w:r>
-      <w:bookmarkStart w:id="13" w:name="_GoBack"/>
-      <w:bookmarkEnd w:id="13"/>
+      <w:proofErr w:type="spellStart"/>
+      <w:r>
+        <w:t>Validne</w:t>
+      </w:r>
+      <w:proofErr w:type="spellEnd"/>
+      <w:r>
+        <w:t xml:space="preserve"> </w:t>
+      </w:r>
+      <w:proofErr w:type="spellStart"/>
+      <w:r>
+        <w:t>f</w:t>
+      </w:r>
+      <w:r>
+        <w:t>unkcije</w:t>
+      </w:r>
+      <w:proofErr w:type="spellEnd"/>
+      <w:r>
+        <w:t xml:space="preserve"> </w:t>
+      </w:r>
+      <w:r>
+        <w:t xml:space="preserve">se </w:t>
+      </w:r>
+      <w:proofErr w:type="spellStart"/>
+      <w:r>
+        <w:t>sastoje</w:t>
+      </w:r>
+      <w:proofErr w:type="spellEnd"/>
+      <w:r>
+        <w:t xml:space="preserve"> </w:t>
+      </w:r>
+      <w:proofErr w:type="spellStart"/>
+      <w:proofErr w:type="gramStart"/>
+      <w:r>
+        <w:t>od</w:t>
+      </w:r>
+      <w:proofErr w:type="spellEnd"/>
+      <w:proofErr w:type="gramEnd"/>
+      <w:r>
+        <w:t xml:space="preserve"> </w:t>
+      </w:r>
+      <w:proofErr w:type="spellStart"/>
+      <w:r>
+        <w:t>dve</w:t>
+      </w:r>
+      <w:proofErr w:type="spellEnd"/>
+      <w:r>
+        <w:t xml:space="preserve"> </w:t>
+      </w:r>
+      <w:proofErr w:type="spellStart"/>
+      <w:r>
+        <w:t>datoteke</w:t>
+      </w:r>
+      <w:proofErr w:type="spellEnd"/>
+      <w:r>
+        <w:t xml:space="preserve">, </w:t>
+      </w:r>
+      <w:proofErr w:type="spellStart"/>
+      <w:r>
+        <w:t>prve</w:t>
+      </w:r>
+      <w:proofErr w:type="spellEnd"/>
+      <w:r>
+        <w:t xml:space="preserve"> </w:t>
+      </w:r>
+      <w:proofErr w:type="spellStart"/>
+      <w:r>
+        <w:t>koja</w:t>
+      </w:r>
+      <w:proofErr w:type="spellEnd"/>
+      <w:r>
+        <w:t xml:space="preserve"> </w:t>
+      </w:r>
+      <w:proofErr w:type="spellStart"/>
+      <w:r>
+        <w:t>sadrži</w:t>
+      </w:r>
+      <w:proofErr w:type="spellEnd"/>
+      <w:r>
+        <w:t xml:space="preserve"> </w:t>
+      </w:r>
+      <w:proofErr w:type="spellStart"/>
+      <w:r>
+        <w:t>kod</w:t>
+      </w:r>
+      <w:proofErr w:type="spellEnd"/>
+      <w:r>
+        <w:t xml:space="preserve"> </w:t>
+      </w:r>
+      <w:proofErr w:type="spellStart"/>
+      <w:r>
+        <w:t>za</w:t>
+      </w:r>
+      <w:proofErr w:type="spellEnd"/>
+      <w:r>
+        <w:t xml:space="preserve"> </w:t>
+      </w:r>
+      <w:proofErr w:type="spellStart"/>
+      <w:r>
+        <w:t>izvršavanje</w:t>
+      </w:r>
+      <w:proofErr w:type="spellEnd"/>
+      <w:r>
+        <w:t xml:space="preserve"> u </w:t>
+      </w:r>
+      <w:proofErr w:type="spellStart"/>
+      <w:r>
+        <w:t>jeziku</w:t>
+      </w:r>
+      <w:proofErr w:type="spellEnd"/>
+      <w:r>
+        <w:t xml:space="preserve"> </w:t>
+      </w:r>
+      <w:proofErr w:type="spellStart"/>
+      <w:r>
+        <w:t>koji</w:t>
+      </w:r>
+      <w:proofErr w:type="spellEnd"/>
+      <w:r>
+        <w:t xml:space="preserve"> je </w:t>
+      </w:r>
+      <w:proofErr w:type="spellStart"/>
+      <w:r>
+        <w:t>korisnik</w:t>
+      </w:r>
+      <w:proofErr w:type="spellEnd"/>
+      <w:r>
+        <w:t xml:space="preserve"> </w:t>
+      </w:r>
+      <w:proofErr w:type="spellStart"/>
+      <w:r>
+        <w:t>odabrao</w:t>
+      </w:r>
+      <w:proofErr w:type="spellEnd"/>
+      <w:r>
+        <w:t xml:space="preserve"> </w:t>
+      </w:r>
+      <w:proofErr w:type="spellStart"/>
+      <w:r>
+        <w:t>i</w:t>
+      </w:r>
+      <w:proofErr w:type="spellEnd"/>
+      <w:r>
+        <w:t xml:space="preserve"> </w:t>
+      </w:r>
+      <w:proofErr w:type="spellStart"/>
+      <w:r>
+        <w:t>druge</w:t>
+      </w:r>
+      <w:proofErr w:type="spellEnd"/>
+      <w:r>
+        <w:t xml:space="preserve"> pod </w:t>
+      </w:r>
+      <w:proofErr w:type="spellStart"/>
+      <w:r>
+        <w:t>nazivom</w:t>
+      </w:r>
+      <w:proofErr w:type="spellEnd"/>
+      <w:r>
+        <w:t xml:space="preserve"> </w:t>
+      </w:r>
+      <w:proofErr w:type="spellStart"/>
+      <w:r>
+        <w:t>function.json</w:t>
+      </w:r>
+      <w:proofErr w:type="spellEnd"/>
+      <w:r>
+        <w:t xml:space="preserve"> </w:t>
+      </w:r>
+      <w:proofErr w:type="spellStart"/>
+      <w:r>
+        <w:t>koja</w:t>
+      </w:r>
+      <w:proofErr w:type="spellEnd"/>
+      <w:r>
+        <w:t xml:space="preserve"> </w:t>
+      </w:r>
+      <w:proofErr w:type="spellStart"/>
+      <w:r>
+        <w:t>sadrži</w:t>
+      </w:r>
+      <w:proofErr w:type="spellEnd"/>
+      <w:r>
+        <w:t xml:space="preserve"> </w:t>
+      </w:r>
+      <w:proofErr w:type="spellStart"/>
+      <w:r>
+        <w:t>konfiguracioni</w:t>
+      </w:r>
+      <w:proofErr w:type="spellEnd"/>
+      <w:r>
+        <w:t xml:space="preserve"> </w:t>
+      </w:r>
+      <w:proofErr w:type="spellStart"/>
+      <w:r>
+        <w:t>kod</w:t>
+      </w:r>
+      <w:proofErr w:type="spellEnd"/>
+      <w:r>
+        <w:t xml:space="preserve">. U </w:t>
+      </w:r>
+      <w:proofErr w:type="spellStart"/>
+      <w:r>
+        <w:t>ovoj</w:t>
+      </w:r>
+      <w:proofErr w:type="spellEnd"/>
+      <w:r>
+        <w:t xml:space="preserve"> </w:t>
+      </w:r>
+      <w:proofErr w:type="spellStart"/>
+      <w:r>
+        <w:t>datoteci</w:t>
+      </w:r>
+      <w:proofErr w:type="spellEnd"/>
+      <w:r>
+        <w:t xml:space="preserve"> </w:t>
+      </w:r>
+      <w:proofErr w:type="spellStart"/>
+      <w:r>
+        <w:t>definisan</w:t>
+      </w:r>
+      <w:proofErr w:type="spellEnd"/>
+      <w:r>
+        <w:t xml:space="preserve"> je </w:t>
+      </w:r>
+      <w:proofErr w:type="spellStart"/>
+      <w:r>
+        <w:t>okidač</w:t>
+      </w:r>
+      <w:proofErr w:type="spellEnd"/>
+      <w:r>
+        <w:t xml:space="preserve">, </w:t>
+      </w:r>
+      <w:proofErr w:type="spellStart"/>
+      <w:r>
+        <w:t>sva</w:t>
+      </w:r>
+      <w:proofErr w:type="spellEnd"/>
+      <w:r>
+        <w:t xml:space="preserve"> </w:t>
+      </w:r>
+      <w:proofErr w:type="spellStart"/>
+      <w:r>
+        <w:t>vezivanja</w:t>
+      </w:r>
+      <w:proofErr w:type="spellEnd"/>
+      <w:r>
+        <w:t xml:space="preserve"> </w:t>
+      </w:r>
+      <w:proofErr w:type="spellStart"/>
+      <w:r>
+        <w:t>i</w:t>
+      </w:r>
+      <w:proofErr w:type="spellEnd"/>
+      <w:r>
+        <w:t xml:space="preserve"> </w:t>
+      </w:r>
+      <w:proofErr w:type="spellStart"/>
+      <w:r>
+        <w:t>dodatni</w:t>
+      </w:r>
+      <w:proofErr w:type="spellEnd"/>
+      <w:r>
+        <w:t xml:space="preserve"> </w:t>
+      </w:r>
+      <w:proofErr w:type="spellStart"/>
+      <w:r>
+        <w:t>konfiguracioni</w:t>
+      </w:r>
+      <w:proofErr w:type="spellEnd"/>
+      <w:r>
+        <w:t xml:space="preserve"> </w:t>
+      </w:r>
+      <w:proofErr w:type="spellStart"/>
+      <w:r>
+        <w:t>parametri</w:t>
+      </w:r>
+      <w:proofErr w:type="spellEnd"/>
+      <w:r>
+        <w:t xml:space="preserve"> </w:t>
+      </w:r>
+      <w:proofErr w:type="spellStart"/>
+      <w:r>
+        <w:t>okruženja</w:t>
+      </w:r>
+      <w:proofErr w:type="spellEnd"/>
+      <w:r>
+        <w:t xml:space="preserve"> u </w:t>
+      </w:r>
+      <w:proofErr w:type="spellStart"/>
+      <w:r>
+        <w:t>J</w:t>
+      </w:r>
+      <w:r>
+        <w:t>son</w:t>
+      </w:r>
+      <w:proofErr w:type="spellEnd"/>
+      <w:r>
+        <w:t xml:space="preserve"> </w:t>
+      </w:r>
+      <w:proofErr w:type="spellStart"/>
+      <w:r>
+        <w:t>formatu</w:t>
+      </w:r>
+      <w:proofErr w:type="spellEnd"/>
+      <w:r>
+        <w:t>.</w:t>
+      </w:r>
+      <w:r>
+        <w:t xml:space="preserve"> </w:t>
+      </w:r>
+      <w:proofErr w:type="spellStart"/>
+      <w:r>
+        <w:t>Više</w:t>
+      </w:r>
+      <w:proofErr w:type="spellEnd"/>
+      <w:r>
+        <w:t xml:space="preserve"> </w:t>
+      </w:r>
+      <w:proofErr w:type="spellStart"/>
+      <w:r>
+        <w:t>informacija</w:t>
+      </w:r>
+      <w:proofErr w:type="spellEnd"/>
+      <w:r>
+        <w:t xml:space="preserve"> o </w:t>
+      </w:r>
+      <w:proofErr w:type="spellStart"/>
+      <w:r>
+        <w:t>okidačima</w:t>
+      </w:r>
+      <w:proofErr w:type="spellEnd"/>
+      <w:r>
+        <w:t xml:space="preserve"> </w:t>
+      </w:r>
+      <w:proofErr w:type="spellStart"/>
+      <w:r>
+        <w:t>i</w:t>
+      </w:r>
+      <w:proofErr w:type="spellEnd"/>
+      <w:r>
+        <w:t xml:space="preserve"> </w:t>
+      </w:r>
+      <w:proofErr w:type="spellStart"/>
+      <w:r>
+        <w:t>vezivanjima</w:t>
+      </w:r>
+      <w:proofErr w:type="spellEnd"/>
+      <w:r>
+        <w:t xml:space="preserve"> </w:t>
+      </w:r>
+      <w:proofErr w:type="spellStart"/>
+      <w:r>
+        <w:t>biće</w:t>
+      </w:r>
+      <w:proofErr w:type="spellEnd"/>
+      <w:r>
+        <w:t xml:space="preserve"> </w:t>
+      </w:r>
+      <w:proofErr w:type="spellStart"/>
+      <w:r>
+        <w:t>dato</w:t>
+      </w:r>
+      <w:proofErr w:type="spellEnd"/>
+      <w:r>
+        <w:t xml:space="preserve"> u </w:t>
+      </w:r>
+      <w:proofErr w:type="spellStart"/>
+      <w:r>
+        <w:t>narednoj</w:t>
+      </w:r>
+      <w:proofErr w:type="spellEnd"/>
+      <w:r>
+        <w:t xml:space="preserve"> </w:t>
+      </w:r>
+      <w:proofErr w:type="spellStart"/>
+      <w:r>
+        <w:t>sekciji</w:t>
+      </w:r>
+      <w:proofErr w:type="spellEnd"/>
+      <w:r>
+        <w:t xml:space="preserve">. </w:t>
+      </w:r>
+      <w:proofErr w:type="spellStart"/>
+      <w:r>
+        <w:t>Za</w:t>
+      </w:r>
+      <w:proofErr w:type="spellEnd"/>
+      <w:r>
+        <w:t xml:space="preserve"> </w:t>
+      </w:r>
+      <w:proofErr w:type="spellStart"/>
+      <w:r>
+        <w:t>kompilirane</w:t>
+      </w:r>
+      <w:proofErr w:type="spellEnd"/>
+      <w:r>
+        <w:t xml:space="preserve"> </w:t>
+      </w:r>
+      <w:proofErr w:type="spellStart"/>
+      <w:r>
+        <w:t>programske</w:t>
+      </w:r>
+      <w:proofErr w:type="spellEnd"/>
+      <w:r>
+        <w:t xml:space="preserve"> </w:t>
+      </w:r>
+      <w:proofErr w:type="spellStart"/>
+      <w:r>
+        <w:t>jezike</w:t>
+      </w:r>
+      <w:proofErr w:type="spellEnd"/>
+      <w:r>
+        <w:t xml:space="preserve"> </w:t>
+      </w:r>
+      <w:proofErr w:type="spellStart"/>
+      <w:r>
+        <w:t>moguće</w:t>
+      </w:r>
+      <w:proofErr w:type="spellEnd"/>
+      <w:r>
+        <w:t xml:space="preserve"> je </w:t>
+      </w:r>
+      <w:proofErr w:type="spellStart"/>
+      <w:r>
+        <w:t>automatski</w:t>
+      </w:r>
+      <w:proofErr w:type="spellEnd"/>
+      <w:r>
+        <w:t xml:space="preserve"> </w:t>
+      </w:r>
+      <w:proofErr w:type="spellStart"/>
+      <w:r>
+        <w:t>generisati</w:t>
+      </w:r>
+      <w:proofErr w:type="spellEnd"/>
+      <w:r>
+        <w:t xml:space="preserve"> </w:t>
+      </w:r>
+      <w:proofErr w:type="spellStart"/>
+      <w:r>
+        <w:t>function.json</w:t>
+      </w:r>
+      <w:proofErr w:type="spellEnd"/>
+      <w:r>
+        <w:t xml:space="preserve"> </w:t>
+      </w:r>
+      <w:proofErr w:type="spellStart"/>
+      <w:r>
+        <w:t>datoteku</w:t>
+      </w:r>
+      <w:proofErr w:type="spellEnd"/>
+      <w:r>
+        <w:t xml:space="preserve"> </w:t>
+      </w:r>
+      <w:proofErr w:type="spellStart"/>
+      <w:r>
+        <w:t>prilikom</w:t>
+      </w:r>
+      <w:proofErr w:type="spellEnd"/>
+      <w:r>
+        <w:t xml:space="preserve"> </w:t>
+      </w:r>
+      <w:proofErr w:type="spellStart"/>
+      <w:r>
+        <w:t>kompilacije</w:t>
+      </w:r>
+      <w:proofErr w:type="spellEnd"/>
+      <w:r>
+        <w:t xml:space="preserve">, </w:t>
+      </w:r>
+      <w:proofErr w:type="spellStart"/>
+      <w:r>
+        <w:t>dok</w:t>
+      </w:r>
+      <w:proofErr w:type="spellEnd"/>
+      <w:r>
+        <w:t xml:space="preserve"> se </w:t>
+      </w:r>
+      <w:proofErr w:type="spellStart"/>
+      <w:r>
+        <w:t>za</w:t>
+      </w:r>
+      <w:proofErr w:type="spellEnd"/>
+      <w:r>
+        <w:t xml:space="preserve"> </w:t>
+      </w:r>
+      <w:proofErr w:type="spellStart"/>
+      <w:r>
+        <w:t>interpretirane</w:t>
+      </w:r>
+      <w:proofErr w:type="spellEnd"/>
+      <w:r>
+        <w:t xml:space="preserve"> </w:t>
+      </w:r>
+      <w:proofErr w:type="spellStart"/>
+      <w:r>
+        <w:t>jezike</w:t>
+      </w:r>
+      <w:proofErr w:type="spellEnd"/>
+      <w:r>
+        <w:t xml:space="preserve"> </w:t>
+      </w:r>
+      <w:proofErr w:type="spellStart"/>
+      <w:r>
+        <w:t>ona</w:t>
+      </w:r>
+      <w:proofErr w:type="spellEnd"/>
+      <w:r>
+        <w:t xml:space="preserve"> </w:t>
+      </w:r>
+      <w:r>
+        <w:t xml:space="preserve">mora </w:t>
+      </w:r>
+      <w:proofErr w:type="spellStart"/>
+      <w:r>
+        <w:t>posebno</w:t>
+      </w:r>
+      <w:proofErr w:type="spellEnd"/>
+      <w:r>
+        <w:t xml:space="preserve"> </w:t>
+      </w:r>
+      <w:proofErr w:type="spellStart"/>
+      <w:r>
+        <w:t>napisati</w:t>
+      </w:r>
+      <w:proofErr w:type="spellEnd"/>
+      <w:r>
+        <w:t>.</w:t>
+      </w:r>
+    </w:p>
+    <w:p>
+      <w:pPr>
+        <w:pStyle w:val="Tekst"/>
+      </w:pPr>
+      <w:proofErr w:type="spellStart"/>
+      <w:r>
+        <w:t>Funkcije</w:t>
+      </w:r>
+      <w:proofErr w:type="spellEnd"/>
+      <w:r>
+        <w:t xml:space="preserve"> </w:t>
+      </w:r>
+      <w:proofErr w:type="spellStart"/>
+      <w:r>
+        <w:t>su</w:t>
+      </w:r>
+      <w:proofErr w:type="spellEnd"/>
+      <w:r>
+        <w:t xml:space="preserve"> </w:t>
+      </w:r>
+      <w:proofErr w:type="spellStart"/>
+      <w:r>
+        <w:t>najčešće</w:t>
+      </w:r>
+      <w:proofErr w:type="spellEnd"/>
+      <w:r>
+        <w:t xml:space="preserve"> </w:t>
+      </w:r>
+      <w:proofErr w:type="spellStart"/>
+      <w:r>
+        <w:t>grupisane</w:t>
+      </w:r>
+      <w:proofErr w:type="spellEnd"/>
+      <w:r>
+        <w:rPr>
+          <w:lang w:val="sr-Latn-RS"/>
+        </w:rPr>
+        <w:t xml:space="preserve"> u </w:t>
+      </w:r>
+      <w:proofErr w:type="spellStart"/>
+      <w:r>
+        <w:t>aplikacije</w:t>
+      </w:r>
+      <w:proofErr w:type="spellEnd"/>
+      <w:r>
+        <w:t xml:space="preserve"> </w:t>
+      </w:r>
+      <w:proofErr w:type="spellStart"/>
+      <w:r>
+        <w:t>funkcija</w:t>
+      </w:r>
+      <w:proofErr w:type="spellEnd"/>
+      <w:r>
+        <w:t xml:space="preserve"> (</w:t>
+      </w:r>
+      <w:proofErr w:type="spellStart"/>
+      <w:r>
+        <w:t>eng.</w:t>
+      </w:r>
+      <w:proofErr w:type="spellEnd"/>
+      <w:r>
+        <w:t xml:space="preserve"> Function App)</w:t>
+      </w:r>
+      <w:r>
+        <w:t>,</w:t>
+      </w:r>
+      <w:r>
+        <w:t xml:space="preserve"> </w:t>
+      </w:r>
+      <w:proofErr w:type="spellStart"/>
+      <w:r>
+        <w:t>iako</w:t>
+      </w:r>
+      <w:proofErr w:type="spellEnd"/>
+      <w:r>
+        <w:t xml:space="preserve"> se </w:t>
+      </w:r>
+      <w:proofErr w:type="spellStart"/>
+      <w:r>
+        <w:t>mogu</w:t>
+      </w:r>
+      <w:proofErr w:type="spellEnd"/>
+      <w:r>
+        <w:t xml:space="preserve"> </w:t>
+      </w:r>
+      <w:proofErr w:type="spellStart"/>
+      <w:r>
+        <w:t>razvijati</w:t>
+      </w:r>
+      <w:proofErr w:type="spellEnd"/>
+      <w:r>
+        <w:t xml:space="preserve"> </w:t>
+      </w:r>
+      <w:proofErr w:type="spellStart"/>
+      <w:r>
+        <w:t>i</w:t>
+      </w:r>
+      <w:proofErr w:type="spellEnd"/>
+      <w:r>
+        <w:t xml:space="preserve"> </w:t>
+      </w:r>
+      <w:proofErr w:type="spellStart"/>
+      <w:r>
+        <w:t>koristiti</w:t>
+      </w:r>
+      <w:proofErr w:type="spellEnd"/>
+      <w:r>
+        <w:t xml:space="preserve"> </w:t>
+      </w:r>
+      <w:proofErr w:type="spellStart"/>
+      <w:r>
+        <w:t>samostalno</w:t>
+      </w:r>
+      <w:proofErr w:type="spellEnd"/>
+      <w:r>
+        <w:t xml:space="preserve">. </w:t>
+      </w:r>
+      <w:proofErr w:type="spellStart"/>
+      <w:r>
+        <w:t>Funkcije</w:t>
+      </w:r>
+      <w:proofErr w:type="spellEnd"/>
+      <w:r>
+        <w:t xml:space="preserve"> </w:t>
+      </w:r>
+      <w:proofErr w:type="spellStart"/>
+      <w:r>
+        <w:t>koje</w:t>
+      </w:r>
+      <w:proofErr w:type="spellEnd"/>
+      <w:r>
+        <w:t xml:space="preserve"> </w:t>
+      </w:r>
+      <w:proofErr w:type="spellStart"/>
+      <w:r>
+        <w:t>su</w:t>
+      </w:r>
+      <w:proofErr w:type="spellEnd"/>
+      <w:r>
+        <w:t xml:space="preserve"> </w:t>
+      </w:r>
+      <w:proofErr w:type="spellStart"/>
+      <w:r>
+        <w:t>deo</w:t>
+      </w:r>
+      <w:proofErr w:type="spellEnd"/>
+      <w:r>
+        <w:t xml:space="preserve"> </w:t>
+      </w:r>
+      <w:proofErr w:type="spellStart"/>
+      <w:r>
+        <w:t>iste</w:t>
+      </w:r>
+      <w:proofErr w:type="spellEnd"/>
+      <w:r>
+        <w:t xml:space="preserve"> </w:t>
+      </w:r>
+      <w:proofErr w:type="spellStart"/>
+      <w:r>
+        <w:t>aplikacije</w:t>
+      </w:r>
+      <w:proofErr w:type="spellEnd"/>
+      <w:r>
+        <w:t xml:space="preserve"> </w:t>
+      </w:r>
+      <w:proofErr w:type="spellStart"/>
+      <w:r>
+        <w:t>moraju</w:t>
+      </w:r>
+      <w:proofErr w:type="spellEnd"/>
+      <w:r>
+        <w:t xml:space="preserve"> </w:t>
+      </w:r>
+      <w:proofErr w:type="spellStart"/>
+      <w:r>
+        <w:t>biti</w:t>
+      </w:r>
+      <w:proofErr w:type="spellEnd"/>
+      <w:r>
+        <w:t xml:space="preserve"> </w:t>
+      </w:r>
+      <w:proofErr w:type="spellStart"/>
+      <w:r>
+        <w:t>napisane</w:t>
+      </w:r>
+      <w:proofErr w:type="spellEnd"/>
+      <w:r>
+        <w:t xml:space="preserve"> u </w:t>
+      </w:r>
+      <w:proofErr w:type="spellStart"/>
+      <w:r>
+        <w:t>istom</w:t>
+      </w:r>
+      <w:proofErr w:type="spellEnd"/>
+      <w:r>
+        <w:t xml:space="preserve"> </w:t>
+      </w:r>
+      <w:proofErr w:type="spellStart"/>
+      <w:r>
+        <w:t>programskom</w:t>
+      </w:r>
+      <w:proofErr w:type="spellEnd"/>
+      <w:r>
+        <w:t xml:space="preserve"> </w:t>
+      </w:r>
+      <w:proofErr w:type="spellStart"/>
+      <w:r>
+        <w:t>jeziku</w:t>
+      </w:r>
+      <w:proofErr w:type="spellEnd"/>
+      <w:r>
+        <w:t xml:space="preserve"> </w:t>
+      </w:r>
+      <w:proofErr w:type="spellStart"/>
+      <w:r>
+        <w:t>i</w:t>
+      </w:r>
+      <w:proofErr w:type="spellEnd"/>
+      <w:r>
+        <w:t xml:space="preserve"> </w:t>
+      </w:r>
+      <w:proofErr w:type="spellStart"/>
+      <w:r>
+        <w:t>koristiti</w:t>
+      </w:r>
+      <w:proofErr w:type="spellEnd"/>
+      <w:r>
+        <w:t xml:space="preserve"> </w:t>
+      </w:r>
+      <w:proofErr w:type="spellStart"/>
+      <w:r>
+        <w:t>istu</w:t>
+      </w:r>
+      <w:proofErr w:type="spellEnd"/>
+      <w:r>
+        <w:t xml:space="preserve"> </w:t>
+      </w:r>
+      <w:proofErr w:type="spellStart"/>
+      <w:r>
+        <w:t>verziju</w:t>
+      </w:r>
+      <w:proofErr w:type="spellEnd"/>
+      <w:r>
+        <w:t xml:space="preserve"> </w:t>
+      </w:r>
+      <w:proofErr w:type="spellStart"/>
+      <w:r>
+        <w:t>izvršnog</w:t>
+      </w:r>
+      <w:proofErr w:type="spellEnd"/>
+      <w:r>
+        <w:t xml:space="preserve"> </w:t>
+      </w:r>
+      <w:proofErr w:type="spellStart"/>
+      <w:r>
+        <w:t>okruženja</w:t>
+      </w:r>
+      <w:proofErr w:type="spellEnd"/>
+      <w:r>
+        <w:t xml:space="preserve">. </w:t>
+      </w:r>
+      <w:proofErr w:type="spellStart"/>
+      <w:r>
+        <w:t>Dok</w:t>
+      </w:r>
+      <w:proofErr w:type="spellEnd"/>
+      <w:r>
+        <w:t xml:space="preserve"> </w:t>
+      </w:r>
+      <w:proofErr w:type="spellStart"/>
+      <w:proofErr w:type="gramStart"/>
+      <w:r>
+        <w:t>sa</w:t>
+      </w:r>
+      <w:proofErr w:type="spellEnd"/>
+      <w:proofErr w:type="gramEnd"/>
+      <w:r>
+        <w:t xml:space="preserve"> </w:t>
+      </w:r>
+      <w:proofErr w:type="spellStart"/>
+      <w:r>
+        <w:t>druge</w:t>
+      </w:r>
+      <w:proofErr w:type="spellEnd"/>
+      <w:r>
+        <w:t xml:space="preserve"> </w:t>
+      </w:r>
+      <w:proofErr w:type="spellStart"/>
+      <w:r>
+        <w:t>strane</w:t>
+      </w:r>
+      <w:proofErr w:type="spellEnd"/>
+      <w:r>
+        <w:t xml:space="preserve"> </w:t>
+      </w:r>
+      <w:proofErr w:type="spellStart"/>
+      <w:r>
+        <w:t>aplikacije</w:t>
+      </w:r>
+      <w:proofErr w:type="spellEnd"/>
+      <w:r>
+        <w:t xml:space="preserve"> </w:t>
+      </w:r>
+      <w:proofErr w:type="spellStart"/>
+      <w:r>
+        <w:t>omogućavaju</w:t>
+      </w:r>
+      <w:proofErr w:type="spellEnd"/>
+      <w:r>
+        <w:t xml:space="preserve"> </w:t>
+      </w:r>
+      <w:proofErr w:type="spellStart"/>
+      <w:r>
+        <w:t>lakše</w:t>
+      </w:r>
+      <w:proofErr w:type="spellEnd"/>
+      <w:r>
+        <w:t xml:space="preserve"> </w:t>
+      </w:r>
+      <w:proofErr w:type="spellStart"/>
+      <w:r>
+        <w:t>upravljanje</w:t>
+      </w:r>
+      <w:proofErr w:type="spellEnd"/>
+      <w:r>
+        <w:t xml:space="preserve"> </w:t>
+      </w:r>
+      <w:proofErr w:type="spellStart"/>
+      <w:r>
+        <w:t>grupom</w:t>
+      </w:r>
+      <w:proofErr w:type="spellEnd"/>
+      <w:r>
+        <w:t xml:space="preserve"> </w:t>
+      </w:r>
+      <w:proofErr w:type="spellStart"/>
+      <w:r>
+        <w:t>funkcija</w:t>
+      </w:r>
+      <w:proofErr w:type="spellEnd"/>
+      <w:r>
+        <w:t xml:space="preserve"> </w:t>
+      </w:r>
+      <w:proofErr w:type="spellStart"/>
+      <w:r>
+        <w:t>i</w:t>
+      </w:r>
+      <w:proofErr w:type="spellEnd"/>
+      <w:r>
+        <w:t xml:space="preserve"> </w:t>
+      </w:r>
+      <w:proofErr w:type="spellStart"/>
+      <w:r>
+        <w:t>njihovo</w:t>
+      </w:r>
+      <w:proofErr w:type="spellEnd"/>
+      <w:r>
+        <w:t xml:space="preserve"> </w:t>
+      </w:r>
+      <w:proofErr w:type="spellStart"/>
+      <w:r>
+        <w:t>postavljanje</w:t>
+      </w:r>
+      <w:proofErr w:type="spellEnd"/>
+      <w:r>
+        <w:t xml:space="preserve"> </w:t>
+      </w:r>
+      <w:proofErr w:type="spellStart"/>
+      <w:r>
+        <w:t>i</w:t>
+      </w:r>
+      <w:proofErr w:type="spellEnd"/>
+      <w:r>
+        <w:t xml:space="preserve"> </w:t>
+      </w:r>
+      <w:proofErr w:type="spellStart"/>
+      <w:r>
+        <w:t>podešavanje</w:t>
+      </w:r>
+      <w:proofErr w:type="spellEnd"/>
+      <w:r>
+        <w:t xml:space="preserve"> </w:t>
+      </w:r>
+      <w:proofErr w:type="spellStart"/>
+      <w:r>
+        <w:t>na</w:t>
+      </w:r>
+      <w:proofErr w:type="spellEnd"/>
+      <w:r>
+        <w:t xml:space="preserve"> Azure </w:t>
+      </w:r>
+      <w:proofErr w:type="spellStart"/>
+      <w:r>
+        <w:t>plaftormi</w:t>
+      </w:r>
+      <w:proofErr w:type="spellEnd"/>
+      <w:r>
+        <w:t xml:space="preserve">. </w:t>
+      </w:r>
+      <w:proofErr w:type="spellStart"/>
+      <w:r>
+        <w:t>Aplikacije</w:t>
+      </w:r>
+      <w:proofErr w:type="spellEnd"/>
+      <w:r>
+        <w:t xml:space="preserve"> </w:t>
+      </w:r>
+      <w:proofErr w:type="spellStart"/>
+      <w:r>
+        <w:t>imaju</w:t>
+      </w:r>
+      <w:proofErr w:type="spellEnd"/>
+      <w:r>
+        <w:t xml:space="preserve"> </w:t>
+      </w:r>
+      <w:proofErr w:type="spellStart"/>
+      <w:r>
+        <w:t>definisanu</w:t>
+      </w:r>
+      <w:proofErr w:type="spellEnd"/>
+      <w:r>
+        <w:t xml:space="preserve"> </w:t>
+      </w:r>
+      <w:proofErr w:type="spellStart"/>
+      <w:r>
+        <w:t>strukturu</w:t>
+      </w:r>
+      <w:proofErr w:type="spellEnd"/>
+      <w:r>
+        <w:t xml:space="preserve"> </w:t>
+      </w:r>
+      <w:proofErr w:type="spellStart"/>
+      <w:r>
+        <w:t>direktorijuma</w:t>
+      </w:r>
+      <w:proofErr w:type="spellEnd"/>
+      <w:r>
+        <w:t xml:space="preserve"> </w:t>
+      </w:r>
+      <w:proofErr w:type="spellStart"/>
+      <w:r>
+        <w:t>kako</w:t>
+      </w:r>
+      <w:proofErr w:type="spellEnd"/>
+      <w:r>
+        <w:t xml:space="preserve"> bi </w:t>
+      </w:r>
+      <w:proofErr w:type="spellStart"/>
+      <w:r>
+        <w:t>postavljanje</w:t>
+      </w:r>
+      <w:proofErr w:type="spellEnd"/>
+      <w:r>
+        <w:t xml:space="preserve"> </w:t>
+      </w:r>
+      <w:proofErr w:type="spellStart"/>
+      <w:proofErr w:type="gramStart"/>
+      <w:r>
+        <w:t>na</w:t>
+      </w:r>
+      <w:proofErr w:type="spellEnd"/>
+      <w:proofErr w:type="gramEnd"/>
+      <w:r>
+        <w:t xml:space="preserve"> Azure </w:t>
+      </w:r>
+      <w:proofErr w:type="spellStart"/>
+      <w:r>
+        <w:t>platformu</w:t>
+      </w:r>
+      <w:proofErr w:type="spellEnd"/>
+      <w:r>
+        <w:t xml:space="preserve"> </w:t>
+      </w:r>
+      <w:proofErr w:type="spellStart"/>
+      <w:r>
+        <w:t>i</w:t>
+      </w:r>
+      <w:proofErr w:type="spellEnd"/>
+      <w:r>
+        <w:t xml:space="preserve"> </w:t>
+      </w:r>
+      <w:proofErr w:type="spellStart"/>
+      <w:r>
+        <w:t>izvršavanje</w:t>
+      </w:r>
+      <w:proofErr w:type="spellEnd"/>
+      <w:r>
+        <w:t xml:space="preserve"> </w:t>
+      </w:r>
+      <w:proofErr w:type="spellStart"/>
+      <w:r>
+        <w:t>bilo</w:t>
+      </w:r>
+      <w:proofErr w:type="spellEnd"/>
+      <w:r>
+        <w:t xml:space="preserve"> </w:t>
+      </w:r>
+      <w:proofErr w:type="spellStart"/>
+      <w:r>
+        <w:t>uniformno</w:t>
+      </w:r>
+      <w:proofErr w:type="spellEnd"/>
+      <w:r>
+        <w:t xml:space="preserve"> </w:t>
+      </w:r>
+      <w:proofErr w:type="spellStart"/>
+      <w:r>
+        <w:t>i</w:t>
+      </w:r>
+      <w:proofErr w:type="spellEnd"/>
+      <w:r>
+        <w:t xml:space="preserve"> </w:t>
+      </w:r>
+      <w:proofErr w:type="spellStart"/>
+      <w:r>
+        <w:t>ona</w:t>
+      </w:r>
+      <w:proofErr w:type="spellEnd"/>
+      <w:r>
+        <w:t xml:space="preserve"> mora </w:t>
+      </w:r>
+      <w:proofErr w:type="spellStart"/>
+      <w:r>
+        <w:t>biti</w:t>
+      </w:r>
+      <w:proofErr w:type="spellEnd"/>
+      <w:r>
+        <w:t xml:space="preserve"> </w:t>
+      </w:r>
+      <w:proofErr w:type="spellStart"/>
+      <w:r>
+        <w:t>poštovana</w:t>
+      </w:r>
+      <w:proofErr w:type="spellEnd"/>
+      <w:r>
+        <w:t xml:space="preserve"> bez </w:t>
+      </w:r>
+      <w:proofErr w:type="spellStart"/>
+      <w:r>
+        <w:t>obzira</w:t>
+      </w:r>
+      <w:proofErr w:type="spellEnd"/>
+      <w:r>
+        <w:t xml:space="preserve"> </w:t>
+      </w:r>
+      <w:proofErr w:type="spellStart"/>
+      <w:r>
+        <w:t>na</w:t>
+      </w:r>
+      <w:proofErr w:type="spellEnd"/>
+      <w:r>
+        <w:t xml:space="preserve"> </w:t>
+      </w:r>
+      <w:proofErr w:type="spellStart"/>
+      <w:r>
+        <w:t>programski</w:t>
+      </w:r>
+      <w:proofErr w:type="spellEnd"/>
+      <w:r>
+        <w:t xml:space="preserve"> </w:t>
+      </w:r>
+      <w:proofErr w:type="spellStart"/>
+      <w:r>
+        <w:t>jezik</w:t>
+      </w:r>
+      <w:proofErr w:type="spellEnd"/>
+      <w:r>
+        <w:t xml:space="preserve"> </w:t>
+      </w:r>
+      <w:proofErr w:type="spellStart"/>
+      <w:r>
+        <w:t>i</w:t>
+      </w:r>
+      <w:proofErr w:type="spellEnd"/>
+      <w:r>
+        <w:t xml:space="preserve"> </w:t>
+      </w:r>
+      <w:proofErr w:type="spellStart"/>
+      <w:r>
+        <w:t>radni</w:t>
+      </w:r>
+      <w:proofErr w:type="spellEnd"/>
+      <w:r>
+        <w:t xml:space="preserve"> </w:t>
+      </w:r>
+      <w:proofErr w:type="spellStart"/>
+      <w:r>
+        <w:t>okvir</w:t>
+      </w:r>
+      <w:proofErr w:type="spellEnd"/>
+      <w:r>
+        <w:t xml:space="preserve"> </w:t>
+      </w:r>
+      <w:proofErr w:type="spellStart"/>
+      <w:r>
+        <w:t>razvoja</w:t>
+      </w:r>
+      <w:proofErr w:type="spellEnd"/>
+      <w:r>
+        <w:t>.</w:t>
+      </w:r>
+    </w:p>
+    <w:bookmarkStart w:id="13" w:name="_MON_1660652700"/>
+    <w:bookmarkEnd w:id="13"/>
+    <w:p>
+      <w:pPr>
+        <w:pStyle w:val="Tekst"/>
+        <w:keepNext/>
+      </w:pPr>
+      <w:r>
+        <w:object w:dxaOrig="9360" w:dyaOrig="2402">
+          <v:shapetype id="_x0000_t75" coordsize="21600,21600" o:spt="75" o:preferrelative="t" path="m@4@5l@4@11@9@11@9@5xe" filled="f" stroked="f">
+            <v:stroke joinstyle="miter"/>
+            <v:formulas>
+              <v:f eqn="if lineDrawn pixelLineWidth 0"/>
+              <v:f eqn="sum @0 1 0"/>
+              <v:f eqn="sum 0 0 @1"/>
+              <v:f eqn="prod @2 1 2"/>
+              <v:f eqn="prod @3 21600 pixelWidth"/>
+              <v:f eqn="prod @3 21600 pixelHeight"/>
+              <v:f eqn="sum @0 0 1"/>
+              <v:f eqn="prod @6 1 2"/>
+              <v:f eqn="prod @7 21600 pixelWidth"/>
+              <v:f eqn="sum @8 21600 0"/>
+              <v:f eqn="prod @7 21600 pixelHeight"/>
+              <v:f eqn="sum @10 21600 0"/>
+            </v:formulas>
+            <v:path o:extrusionok="f" gradientshapeok="t" o:connecttype="rect"/>
+            <o:lock v:ext="edit" aspectratio="t"/>
+          </v:shapetype>
+          <v:shape id="_x0000_i1082" type="#_x0000_t75" style="width:468pt;height:120pt" o:ole="">
+            <v:imagedata r:id="rId9" o:title=""/>
+          </v:shape>
+          <o:OLEObject Type="Embed" ProgID="Word.OpenDocumentText.12" ShapeID="_x0000_i1082" DrawAspect="Content" ObjectID="_1660655121" r:id="rId10"/>
+        </w:object>
+      </w:r>
+    </w:p>
+    <w:p>
+      <w:pPr>
+        <w:pStyle w:val="Opisobjekata"/>
+      </w:pPr>
+      <w:proofErr w:type="spellStart"/>
+      <w:r>
+        <w:t>Slika</w:t>
+      </w:r>
+      <w:proofErr w:type="spellEnd"/>
+      <w:r>
+        <w:t xml:space="preserve"> </w:t>
+      </w:r>
+      <w:fldSimple w:instr=" SEQ Slika \* ARABIC ">
+        <w:r>
+          <w:rPr>
+            <w:rFonts w:hint="eastAsia"/>
+            <w:noProof/>
+          </w:rPr>
+          <w:t>1</w:t>
+        </w:r>
+      </w:fldSimple>
+      <w:r>
+        <w:t xml:space="preserve"> </w:t>
+      </w:r>
+      <w:proofErr w:type="spellStart"/>
+      <w:r>
+        <w:t>Struktura</w:t>
+      </w:r>
+      <w:proofErr w:type="spellEnd"/>
+      <w:r>
+        <w:t xml:space="preserve"> </w:t>
+      </w:r>
+      <w:proofErr w:type="spellStart"/>
+      <w:r>
+        <w:t>aplikacije</w:t>
+      </w:r>
+      <w:proofErr w:type="spellEnd"/>
+      <w:r>
+        <w:t xml:space="preserve"> </w:t>
+      </w:r>
+      <w:proofErr w:type="spellStart"/>
+      <w:r>
+        <w:t>funkcija</w:t>
+      </w:r>
+      <w:proofErr w:type="spellEnd"/>
+    </w:p>
+    <w:p>
+      <w:pPr>
+        <w:pStyle w:val="Tekst"/>
+      </w:pPr>
+      <w:r>
+        <w:lastRenderedPageBreak/>
+        <w:t xml:space="preserve">Na </w:t>
+      </w:r>
+      <w:proofErr w:type="spellStart"/>
+      <w:r>
+        <w:t>slici</w:t>
+      </w:r>
+      <w:proofErr w:type="spellEnd"/>
+      <w:r>
+        <w:t xml:space="preserve"> 1 data je </w:t>
+      </w:r>
+      <w:proofErr w:type="spellStart"/>
+      <w:r>
+        <w:t>organizacija</w:t>
+      </w:r>
+      <w:proofErr w:type="spellEnd"/>
+      <w:r>
+        <w:t xml:space="preserve"> </w:t>
+      </w:r>
+      <w:proofErr w:type="spellStart"/>
+      <w:r>
+        <w:t>tipične</w:t>
+      </w:r>
+      <w:proofErr w:type="spellEnd"/>
+      <w:r>
+        <w:t xml:space="preserve"> </w:t>
+      </w:r>
+      <w:proofErr w:type="spellStart"/>
+      <w:r>
+        <w:t>aplikacije</w:t>
+      </w:r>
+      <w:proofErr w:type="spellEnd"/>
+      <w:r>
+        <w:t xml:space="preserve"> </w:t>
+      </w:r>
+      <w:proofErr w:type="spellStart"/>
+      <w:r>
+        <w:t>funkcija</w:t>
+      </w:r>
+      <w:proofErr w:type="spellEnd"/>
+      <w:r>
+        <w:t xml:space="preserve">. U </w:t>
+      </w:r>
+      <w:proofErr w:type="spellStart"/>
+      <w:r>
+        <w:t>čvornom</w:t>
+      </w:r>
+      <w:proofErr w:type="spellEnd"/>
+      <w:r>
+        <w:t xml:space="preserve"> </w:t>
+      </w:r>
+      <w:proofErr w:type="spellStart"/>
+      <w:r>
+        <w:t>direktorijumu</w:t>
+      </w:r>
+      <w:proofErr w:type="spellEnd"/>
+      <w:r>
+        <w:t xml:space="preserve"> se </w:t>
+      </w:r>
+      <w:proofErr w:type="spellStart"/>
+      <w:r>
+        <w:t>nalazi</w:t>
+      </w:r>
+      <w:proofErr w:type="spellEnd"/>
+      <w:r>
+        <w:t xml:space="preserve"> </w:t>
+      </w:r>
+      <w:proofErr w:type="spellStart"/>
+      <w:r>
+        <w:t>host.json</w:t>
+      </w:r>
+      <w:proofErr w:type="spellEnd"/>
+      <w:r>
+        <w:t xml:space="preserve"> </w:t>
+      </w:r>
+      <w:proofErr w:type="spellStart"/>
+      <w:r>
+        <w:t>datoteka</w:t>
+      </w:r>
+      <w:proofErr w:type="spellEnd"/>
+      <w:r>
+        <w:t xml:space="preserve"> </w:t>
+      </w:r>
+      <w:proofErr w:type="spellStart"/>
+      <w:proofErr w:type="gramStart"/>
+      <w:r>
+        <w:t>sa</w:t>
+      </w:r>
+      <w:proofErr w:type="spellEnd"/>
+      <w:proofErr w:type="gramEnd"/>
+      <w:r>
+        <w:t xml:space="preserve"> </w:t>
+      </w:r>
+      <w:proofErr w:type="spellStart"/>
+      <w:r>
+        <w:t>konfiguracionim</w:t>
+      </w:r>
+      <w:proofErr w:type="spellEnd"/>
+      <w:r>
+        <w:t xml:space="preserve"> </w:t>
+      </w:r>
+      <w:proofErr w:type="spellStart"/>
+      <w:r>
+        <w:t>podešavanjima</w:t>
+      </w:r>
+      <w:proofErr w:type="spellEnd"/>
+      <w:r>
+        <w:t xml:space="preserve"> </w:t>
+      </w:r>
+      <w:proofErr w:type="spellStart"/>
+      <w:r>
+        <w:t>aplikacije</w:t>
+      </w:r>
+      <w:proofErr w:type="spellEnd"/>
+      <w:r>
+        <w:t xml:space="preserve">, </w:t>
+      </w:r>
+      <w:proofErr w:type="spellStart"/>
+      <w:r>
+        <w:t>svaka</w:t>
+      </w:r>
+      <w:proofErr w:type="spellEnd"/>
+      <w:r>
+        <w:t xml:space="preserve"> od </w:t>
+      </w:r>
+      <w:proofErr w:type="spellStart"/>
+      <w:r>
+        <w:t>funkcija</w:t>
+      </w:r>
+      <w:proofErr w:type="spellEnd"/>
+      <w:r>
+        <w:t xml:space="preserve"> je u </w:t>
+      </w:r>
+      <w:proofErr w:type="spellStart"/>
+      <w:r>
+        <w:t>posebnom</w:t>
+      </w:r>
+      <w:proofErr w:type="spellEnd"/>
+      <w:r>
+        <w:t xml:space="preserve"> </w:t>
+      </w:r>
+      <w:proofErr w:type="spellStart"/>
+      <w:r>
+        <w:t>poddirektorijumu</w:t>
+      </w:r>
+      <w:proofErr w:type="spellEnd"/>
+      <w:r>
+        <w:t xml:space="preserve">, </w:t>
+      </w:r>
+      <w:proofErr w:type="spellStart"/>
+      <w:r>
+        <w:t>kao</w:t>
+      </w:r>
+      <w:proofErr w:type="spellEnd"/>
+      <w:r>
+        <w:t xml:space="preserve"> </w:t>
+      </w:r>
+      <w:proofErr w:type="spellStart"/>
+      <w:r>
+        <w:t>i</w:t>
+      </w:r>
+      <w:proofErr w:type="spellEnd"/>
+      <w:r>
+        <w:t xml:space="preserve"> </w:t>
+      </w:r>
+      <w:proofErr w:type="spellStart"/>
+      <w:r>
+        <w:t>opcioni</w:t>
+      </w:r>
+      <w:proofErr w:type="spellEnd"/>
+      <w:r>
+        <w:t xml:space="preserve"> </w:t>
+      </w:r>
+      <w:proofErr w:type="spellStart"/>
+      <w:r>
+        <w:t>deljeni</w:t>
+      </w:r>
+      <w:proofErr w:type="spellEnd"/>
+      <w:r>
+        <w:t xml:space="preserve"> </w:t>
+      </w:r>
+      <w:proofErr w:type="spellStart"/>
+      <w:r>
+        <w:t>kod</w:t>
+      </w:r>
+      <w:proofErr w:type="spellEnd"/>
+      <w:r>
+        <w:t xml:space="preserve">. </w:t>
+      </w:r>
+      <w:proofErr w:type="spellStart"/>
+      <w:r>
+        <w:t>Dok</w:t>
+      </w:r>
+      <w:proofErr w:type="spellEnd"/>
+      <w:r>
+        <w:t xml:space="preserve"> se u bin </w:t>
+      </w:r>
+      <w:proofErr w:type="spellStart"/>
+      <w:r>
+        <w:t>direktorijumu</w:t>
+      </w:r>
+      <w:proofErr w:type="spellEnd"/>
+      <w:r>
+        <w:t xml:space="preserve"> </w:t>
+      </w:r>
+      <w:proofErr w:type="spellStart"/>
+      <w:r>
+        <w:t>kao</w:t>
+      </w:r>
+      <w:proofErr w:type="spellEnd"/>
+      <w:r>
+        <w:t xml:space="preserve"> </w:t>
+      </w:r>
+      <w:proofErr w:type="spellStart"/>
+      <w:r>
+        <w:t>i</w:t>
+      </w:r>
+      <w:proofErr w:type="spellEnd"/>
+      <w:r>
+        <w:t xml:space="preserve"> </w:t>
+      </w:r>
+      <w:proofErr w:type="spellStart"/>
+      <w:r>
+        <w:t>obično</w:t>
+      </w:r>
+      <w:proofErr w:type="spellEnd"/>
+      <w:r>
+        <w:t xml:space="preserve"> </w:t>
+      </w:r>
+      <w:proofErr w:type="spellStart"/>
+      <w:r>
+        <w:t>nalaze</w:t>
+      </w:r>
+      <w:proofErr w:type="spellEnd"/>
+      <w:r>
+        <w:t xml:space="preserve"> </w:t>
+      </w:r>
+      <w:proofErr w:type="spellStart"/>
+      <w:r>
+        <w:t>izvršne</w:t>
+      </w:r>
+      <w:proofErr w:type="spellEnd"/>
+      <w:r>
+        <w:t xml:space="preserve"> </w:t>
+      </w:r>
+      <w:proofErr w:type="spellStart"/>
+      <w:r>
+        <w:t>datoteke</w:t>
+      </w:r>
+      <w:proofErr w:type="spellEnd"/>
+      <w:r>
+        <w:t>.</w:t>
+      </w:r>
+      <w:r>
+        <w:t xml:space="preserve"> </w:t>
+      </w:r>
+      <w:r>
+        <w:t xml:space="preserve">U </w:t>
+      </w:r>
+      <w:proofErr w:type="spellStart"/>
+      <w:r>
+        <w:t>zavisnosti</w:t>
+      </w:r>
+      <w:proofErr w:type="spellEnd"/>
+      <w:r>
+        <w:t xml:space="preserve"> </w:t>
+      </w:r>
+      <w:proofErr w:type="spellStart"/>
+      <w:proofErr w:type="gramStart"/>
+      <w:r>
+        <w:t>od</w:t>
+      </w:r>
+      <w:proofErr w:type="spellEnd"/>
+      <w:proofErr w:type="gramEnd"/>
+      <w:r>
+        <w:t xml:space="preserve"> </w:t>
+      </w:r>
+      <w:proofErr w:type="spellStart"/>
+      <w:r>
+        <w:t>programskog</w:t>
+      </w:r>
+      <w:proofErr w:type="spellEnd"/>
+      <w:r>
+        <w:t xml:space="preserve"> </w:t>
+      </w:r>
+      <w:proofErr w:type="spellStart"/>
+      <w:r>
+        <w:t>jezika</w:t>
+      </w:r>
+      <w:proofErr w:type="spellEnd"/>
+      <w:r>
+        <w:t xml:space="preserve"> </w:t>
+      </w:r>
+      <w:proofErr w:type="spellStart"/>
+      <w:r>
+        <w:t>mogu</w:t>
+      </w:r>
+      <w:proofErr w:type="spellEnd"/>
+      <w:r>
+        <w:t xml:space="preserve"> </w:t>
+      </w:r>
+      <w:proofErr w:type="spellStart"/>
+      <w:r>
+        <w:t>biti</w:t>
+      </w:r>
+      <w:proofErr w:type="spellEnd"/>
+      <w:r>
+        <w:t xml:space="preserve"> </w:t>
+      </w:r>
+      <w:proofErr w:type="spellStart"/>
+      <w:r>
+        <w:t>definisana</w:t>
+      </w:r>
+      <w:proofErr w:type="spellEnd"/>
+      <w:r>
+        <w:t xml:space="preserve"> </w:t>
+      </w:r>
+      <w:proofErr w:type="spellStart"/>
+      <w:r>
+        <w:t>dodatna</w:t>
+      </w:r>
+      <w:proofErr w:type="spellEnd"/>
+      <w:r>
+        <w:t xml:space="preserve"> </w:t>
+      </w:r>
+      <w:proofErr w:type="spellStart"/>
+      <w:r>
+        <w:t>pravila</w:t>
+      </w:r>
+      <w:proofErr w:type="spellEnd"/>
+      <w:r>
+        <w:t xml:space="preserve"> u </w:t>
+      </w:r>
+      <w:proofErr w:type="spellStart"/>
+      <w:r>
+        <w:t>strukturi</w:t>
+      </w:r>
+      <w:proofErr w:type="spellEnd"/>
+      <w:r>
+        <w:t xml:space="preserve">, </w:t>
+      </w:r>
+      <w:proofErr w:type="spellStart"/>
+      <w:r>
+        <w:t>više</w:t>
+      </w:r>
+      <w:proofErr w:type="spellEnd"/>
+      <w:r>
+        <w:t xml:space="preserve"> </w:t>
+      </w:r>
+      <w:proofErr w:type="spellStart"/>
+      <w:r>
+        <w:t>informacije</w:t>
+      </w:r>
+      <w:proofErr w:type="spellEnd"/>
+      <w:r>
+        <w:t xml:space="preserve"> o </w:t>
+      </w:r>
+      <w:proofErr w:type="spellStart"/>
+      <w:r>
+        <w:t>pojedinačnim</w:t>
+      </w:r>
+      <w:proofErr w:type="spellEnd"/>
+      <w:r>
+        <w:t xml:space="preserve"> </w:t>
+      </w:r>
+      <w:proofErr w:type="spellStart"/>
+      <w:r>
+        <w:t>jezicima</w:t>
+      </w:r>
+      <w:proofErr w:type="spellEnd"/>
+      <w:r>
+        <w:t xml:space="preserve"> se </w:t>
+      </w:r>
+      <w:proofErr w:type="spellStart"/>
+      <w:r>
+        <w:t>može</w:t>
+      </w:r>
+      <w:proofErr w:type="spellEnd"/>
+      <w:r>
+        <w:t xml:space="preserve"> </w:t>
+      </w:r>
+      <w:proofErr w:type="spellStart"/>
+      <w:r>
+        <w:t>naći</w:t>
+      </w:r>
+      <w:proofErr w:type="spellEnd"/>
+      <w:r>
+        <w:t xml:space="preserve"> </w:t>
+      </w:r>
+      <w:proofErr w:type="spellStart"/>
+      <w:r>
+        <w:t>na</w:t>
+      </w:r>
+      <w:proofErr w:type="spellEnd"/>
+      <w:r>
+        <w:t xml:space="preserve"> </w:t>
+      </w:r>
+      <w:proofErr w:type="spellStart"/>
+      <w:r>
+        <w:t>veb</w:t>
+      </w:r>
+      <w:proofErr w:type="spellEnd"/>
+      <w:r>
+        <w:t xml:space="preserve"> </w:t>
+      </w:r>
+      <w:proofErr w:type="spellStart"/>
+      <w:r>
+        <w:t>lokaciji</w:t>
+      </w:r>
+      <w:proofErr w:type="spellEnd"/>
+      <w:r>
+        <w:t xml:space="preserve"> </w:t>
+      </w:r>
+      <w:sdt>
+        <w:sdtPr>
+          <w:id w:val="1522966965"/>
+          <w:citation/>
+        </w:sdtPr>
+        <w:sdtContent>
+          <w:r>
+            <w:fldChar w:fldCharType="begin"/>
+          </w:r>
+          <w:r>
+            <w:rPr>
+              <w:lang w:val="sr-Latn-RS"/>
+            </w:rPr>
+            <w:instrText xml:space="preserve"> CITATION Azu20 \l 9242 </w:instrText>
+          </w:r>
+          <w:r>
+            <w:fldChar w:fldCharType="separate"/>
+          </w:r>
+          <w:r>
+            <w:rPr>
+              <w:noProof/>
+              <w:lang w:val="sr-Latn-RS"/>
+            </w:rPr>
+            <w:t>[3]</w:t>
+          </w:r>
+          <w:r>
+            <w:fldChar w:fldCharType="end"/>
+          </w:r>
+        </w:sdtContent>
+      </w:sdt>
+      <w:r>
+        <w:t>.</w:t>
+      </w:r>
     </w:p>
     <w:p>
       <w:pPr>
         <w:pStyle w:val="Naslov3"/>
       </w:pPr>
       <w:r>
-        <w:t>2</w:t>
-      </w:r>
-      <w:r>
-        <w:t xml:space="preserve">.2.2 </w:t>
-      </w:r>
-      <w:bookmarkEnd w:id="12"/>
-      <w:proofErr w:type="spellStart"/>
-      <w:r>
-        <w:t>Koncepti</w:t>
+        <w:t xml:space="preserve">3.1.3 </w:t>
+      </w:r>
+      <w:proofErr w:type="spellStart"/>
+      <w:r>
+        <w:t>Lokalni</w:t>
+      </w:r>
+      <w:proofErr w:type="spellEnd"/>
+      <w:r>
+        <w:t xml:space="preserve"> </w:t>
+      </w:r>
+      <w:proofErr w:type="spellStart"/>
+      <w:r>
+        <w:t>razvoj</w:t>
+      </w:r>
+      <w:bookmarkStart w:id="14" w:name="_GoBack"/>
+      <w:bookmarkEnd w:id="14"/>
+      <w:proofErr w:type="spellEnd"/>
+    </w:p>
+    <w:p>
+      <w:pPr>
+        <w:pStyle w:val="Tekst"/>
+      </w:pPr>
+    </w:p>
+    <w:bookmarkStart w:id="15" w:name="_MON_1660649118"/>
+    <w:bookmarkEnd w:id="15"/>
+    <w:p>
+      <w:pPr>
+        <w:pStyle w:val="Tekst"/>
+        <w:keepNext/>
+      </w:pPr>
+      <w:r>
+        <w:rPr>
+          <w:lang w:val="sr-Latn-RS"/>
+        </w:rPr>
+        <w:object w:dxaOrig="9360" w:dyaOrig="5784">
+          <v:shape id="_x0000_i1080" type="#_x0000_t75" style="width:468pt;height:289.2pt" o:ole="">
+            <v:imagedata r:id="rId11" o:title=""/>
+          </v:shape>
+          <o:OLEObject Type="Embed" ProgID="Word.OpenDocumentText.12" ShapeID="_x0000_i1080" DrawAspect="Content" ObjectID="_1660655122" r:id="rId12"/>
+        </w:object>
+      </w:r>
+    </w:p>
+    <w:p>
+      <w:pPr>
+        <w:pStyle w:val="Opisobjekata"/>
+      </w:pPr>
+      <w:proofErr w:type="spellStart"/>
+      <w:r>
+        <w:t>Slika</w:t>
+      </w:r>
+      <w:proofErr w:type="spellEnd"/>
+      <w:r>
+        <w:t xml:space="preserve"> </w:t>
+      </w:r>
+      <w:fldSimple w:instr=" SEQ Slika \* ARABIC ">
+        <w:r>
+          <w:rPr>
+            <w:rFonts w:hint="eastAsia"/>
+            <w:noProof/>
+          </w:rPr>
+          <w:t>2</w:t>
+        </w:r>
+      </w:fldSimple>
+      <w:r>
+        <w:t xml:space="preserve"> Primer </w:t>
+      </w:r>
+      <w:proofErr w:type="spellStart"/>
+      <w:r>
+        <w:t>funkcije</w:t>
+      </w:r>
+      <w:proofErr w:type="spellEnd"/>
+      <w:r>
+        <w:t xml:space="preserve"> </w:t>
+      </w:r>
+      <w:proofErr w:type="spellStart"/>
+      <w:proofErr w:type="gramStart"/>
+      <w:r>
+        <w:t>sa</w:t>
+      </w:r>
+      <w:proofErr w:type="spellEnd"/>
+      <w:proofErr w:type="gramEnd"/>
+      <w:r>
+        <w:t xml:space="preserve"> Http </w:t>
+      </w:r>
+      <w:proofErr w:type="spellStart"/>
+      <w:r>
+        <w:t>okidačem</w:t>
+      </w:r>
+      <w:proofErr w:type="spellEnd"/>
+    </w:p>
+    <w:bookmarkStart w:id="16" w:name="_MON_1660649593"/>
+    <w:bookmarkEnd w:id="16"/>
+    <w:p>
+      <w:pPr>
+        <w:pStyle w:val="Tekst"/>
+        <w:keepNext/>
+      </w:pPr>
+      <w:r>
+        <w:rPr>
+          <w:lang w:val="sr-Latn-RS"/>
+        </w:rPr>
+        <w:object w:dxaOrig="9360" w:dyaOrig="3959">
+          <v:shape id="_x0000_i1081" type="#_x0000_t75" style="width:468pt;height:198pt" o:ole="">
+            <v:imagedata r:id="rId13" o:title=""/>
+          </v:shape>
+          <o:OLEObject Type="Embed" ProgID="Word.OpenDocumentText.12" ShapeID="_x0000_i1081" DrawAspect="Content" ObjectID="_1660655123" r:id="rId14"/>
+        </w:object>
+      </w:r>
+    </w:p>
+    <w:p>
+      <w:pPr>
+        <w:pStyle w:val="Opisobjekata"/>
+      </w:pPr>
+      <w:proofErr w:type="spellStart"/>
+      <w:r>
+        <w:t>Slika</w:t>
+      </w:r>
+      <w:proofErr w:type="spellEnd"/>
+      <w:r>
+        <w:t xml:space="preserve"> </w:t>
+      </w:r>
+      <w:fldSimple w:instr=" SEQ Slika \* ARABIC ">
+        <w:r>
+          <w:rPr>
+            <w:rFonts w:hint="eastAsia"/>
+            <w:noProof/>
+          </w:rPr>
+          <w:t>3</w:t>
+        </w:r>
+      </w:fldSimple>
+      <w:r>
+        <w:t xml:space="preserve"> Primer </w:t>
+      </w:r>
+      <w:proofErr w:type="spellStart"/>
+      <w:r>
+        <w:t>function.json</w:t>
+      </w:r>
+      <w:proofErr w:type="spellEnd"/>
+      <w:r>
+        <w:t xml:space="preserve"> </w:t>
+      </w:r>
+      <w:proofErr w:type="spellStart"/>
+      <w:r>
+        <w:rPr>
+          <w:rStyle w:val="OpisobjekataChar"/>
+        </w:rPr>
+        <w:t>datoteke</w:t>
       </w:r>
       <w:proofErr w:type="spellEnd"/>
     </w:p>
@@ -10466,22 +12335,17 @@
       <w:pPr>
         <w:pStyle w:val="Naslov3"/>
       </w:pPr>
-      <w:bookmarkStart w:id="14" w:name="_Toc40259301"/>
+      <w:bookmarkStart w:id="17" w:name="_Toc49786894"/>
       <w:r>
         <w:lastRenderedPageBreak/>
         <w:t xml:space="preserve">3.2.3 </w:t>
       </w:r>
       <w:proofErr w:type="spellStart"/>
       <w:r>
-        <w:t>Tipovi</w:t>
-      </w:r>
-      <w:proofErr w:type="spellEnd"/>
-      <w:r>
-        <w:t xml:space="preserve"> </w:t>
-      </w:r>
-      <w:proofErr w:type="spellStart"/>
-      <w:r>
-        <w:t>okida</w:t>
+        <w:t>O</w:t>
+      </w:r>
+      <w:r>
+        <w:t>kida</w:t>
       </w:r>
       <w:r>
         <w:rPr>
@@ -10490,14 +12354,6 @@
         <w:t>č</w:t>
       </w:r>
       <w:r>
-        <w:t>a</w:t>
-      </w:r>
-      <w:proofErr w:type="spellEnd"/>
-      <w:r>
-        <w:t xml:space="preserve"> </w:t>
-      </w:r>
-      <w:proofErr w:type="spellStart"/>
-      <w:r>
         <w:t>i</w:t>
       </w:r>
       <w:proofErr w:type="spellEnd"/>
@@ -10506,16 +12362,24 @@
       </w:r>
       <w:proofErr w:type="spellStart"/>
       <w:r>
+        <w:t>i</w:t>
+      </w:r>
+      <w:proofErr w:type="spellEnd"/>
+      <w:r>
+        <w:t xml:space="preserve"> </w:t>
+      </w:r>
+      <w:proofErr w:type="spellStart"/>
+      <w:r>
         <w:t>vezivanja</w:t>
       </w:r>
-      <w:bookmarkEnd w:id="14"/>
+      <w:bookmarkEnd w:id="17"/>
       <w:proofErr w:type="spellEnd"/>
     </w:p>
     <w:p>
       <w:pPr>
         <w:pStyle w:val="Naslov3"/>
       </w:pPr>
-      <w:bookmarkStart w:id="15" w:name="_Toc40259302"/>
+      <w:bookmarkStart w:id="18" w:name="_Toc49786895"/>
       <w:r>
         <w:t xml:space="preserve">3.2.4 </w:t>
       </w:r>
@@ -10567,15 +12431,15 @@
       <w:r>
         <w:t>avanja</w:t>
       </w:r>
-      <w:bookmarkEnd w:id="15"/>
+      <w:bookmarkEnd w:id="18"/>
       <w:proofErr w:type="spellEnd"/>
     </w:p>
     <w:p>
       <w:pPr>
         <w:pStyle w:val="Naslov1"/>
       </w:pPr>
-      <w:bookmarkStart w:id="16" w:name="_Toc40034695"/>
-      <w:bookmarkStart w:id="17" w:name="_Toc40259303"/>
+      <w:bookmarkStart w:id="19" w:name="_Toc40034695"/>
+      <w:bookmarkStart w:id="20" w:name="_Toc49786896"/>
       <w:r>
         <w:rPr>
           <w:rFonts w:hint="eastAsia"/>
@@ -10624,15 +12488,15 @@
         </w:rPr>
         <w:t xml:space="preserve"> API</w:t>
       </w:r>
-      <w:bookmarkEnd w:id="16"/>
-      <w:bookmarkEnd w:id="17"/>
+      <w:bookmarkEnd w:id="19"/>
+      <w:bookmarkEnd w:id="20"/>
     </w:p>
     <w:p>
       <w:pPr>
         <w:pStyle w:val="Naslov2"/>
       </w:pPr>
-      <w:bookmarkStart w:id="18" w:name="_Toc40259304"/>
-      <w:bookmarkStart w:id="19" w:name="_Toc40034696"/>
+      <w:bookmarkStart w:id="21" w:name="_Toc49786897"/>
+      <w:bookmarkStart w:id="22" w:name="_Toc40034696"/>
       <w:r>
         <w:rPr>
           <w:rFonts w:hint="eastAsia"/>
@@ -10679,26 +12543,26 @@
       <w:r>
         <w:t>arhitektura</w:t>
       </w:r>
-      <w:bookmarkEnd w:id="18"/>
-      <w:proofErr w:type="spellEnd"/>
-      <w:r>
-        <w:t xml:space="preserve"> </w:t>
-      </w:r>
-      <w:bookmarkEnd w:id="19"/>
+      <w:bookmarkEnd w:id="21"/>
+      <w:proofErr w:type="spellEnd"/>
+      <w:r>
+        <w:t xml:space="preserve"> </w:t>
+      </w:r>
+      <w:bookmarkEnd w:id="22"/>
     </w:p>
     <w:p>
       <w:pPr>
         <w:pStyle w:val="Naslov2"/>
       </w:pPr>
-      <w:bookmarkStart w:id="20" w:name="_Toc40034697"/>
-      <w:bookmarkStart w:id="21" w:name="_Toc40259305"/>
+      <w:bookmarkStart w:id="23" w:name="_Toc40034697"/>
+      <w:bookmarkStart w:id="24" w:name="_Toc49786898"/>
       <w:r>
         <w:rPr>
           <w:rFonts w:hint="eastAsia"/>
         </w:rPr>
         <w:t xml:space="preserve">4.2 </w:t>
       </w:r>
-      <w:bookmarkEnd w:id="20"/>
+      <w:bookmarkEnd w:id="23"/>
       <w:proofErr w:type="spellStart"/>
       <w:r>
         <w:t>Implementacija</w:t>
@@ -10711,14 +12575,14 @@
       <w:r>
         <w:t>servisa</w:t>
       </w:r>
-      <w:bookmarkEnd w:id="21"/>
+      <w:bookmarkEnd w:id="24"/>
       <w:proofErr w:type="spellEnd"/>
     </w:p>
     <w:p>
       <w:pPr>
         <w:pStyle w:val="Naslov3"/>
       </w:pPr>
-      <w:bookmarkStart w:id="22" w:name="_Toc40259306"/>
+      <w:bookmarkStart w:id="25" w:name="_Toc49786899"/>
       <w:r>
         <w:t xml:space="preserve">4.2.1 </w:t>
       </w:r>
@@ -10734,14 +12598,14 @@
       <w:r>
         <w:t>projekta</w:t>
       </w:r>
-      <w:bookmarkEnd w:id="22"/>
+      <w:bookmarkEnd w:id="25"/>
       <w:proofErr w:type="spellEnd"/>
     </w:p>
     <w:p>
       <w:pPr>
         <w:pStyle w:val="Naslov3"/>
       </w:pPr>
-      <w:bookmarkStart w:id="23" w:name="_Toc40259307"/>
+      <w:bookmarkStart w:id="26" w:name="_Toc49786900"/>
       <w:r>
         <w:t xml:space="preserve">4.2.2 </w:t>
       </w:r>
@@ -10757,14 +12621,14 @@
       <w:r>
         <w:t>podataka</w:t>
       </w:r>
-      <w:bookmarkEnd w:id="23"/>
+      <w:bookmarkEnd w:id="26"/>
       <w:proofErr w:type="spellEnd"/>
     </w:p>
     <w:p>
       <w:pPr>
         <w:pStyle w:val="Naslov3"/>
       </w:pPr>
-      <w:bookmarkStart w:id="24" w:name="_Toc40259308"/>
+      <w:bookmarkStart w:id="27" w:name="_Toc49786901"/>
       <w:r>
         <w:t xml:space="preserve">4.2.3 API </w:t>
       </w:r>
@@ -10775,14 +12639,14 @@
       <w:r>
         <w:t>esursi</w:t>
       </w:r>
-      <w:bookmarkEnd w:id="24"/>
+      <w:bookmarkEnd w:id="27"/>
       <w:proofErr w:type="spellEnd"/>
     </w:p>
     <w:p>
       <w:pPr>
         <w:pStyle w:val="Naslov3"/>
       </w:pPr>
-      <w:bookmarkStart w:id="25" w:name="_Toc40259309"/>
+      <w:bookmarkStart w:id="28" w:name="_Toc49786902"/>
       <w:r>
         <w:t xml:space="preserve">4.2.4 </w:t>
       </w:r>
@@ -10804,15 +12668,15 @@
       <w:r>
         <w:t>funkcija</w:t>
       </w:r>
-      <w:bookmarkEnd w:id="25"/>
+      <w:bookmarkEnd w:id="28"/>
       <w:proofErr w:type="spellEnd"/>
     </w:p>
     <w:p>
       <w:pPr>
         <w:pStyle w:val="Naslov1"/>
       </w:pPr>
-      <w:bookmarkStart w:id="26" w:name="_Toc40034699"/>
-      <w:bookmarkStart w:id="27" w:name="_Toc40259310"/>
+      <w:bookmarkStart w:id="29" w:name="_Toc40034699"/>
+      <w:bookmarkStart w:id="30" w:name="_Toc49786903"/>
       <w:r>
         <w:rPr>
           <w:rFonts w:hint="eastAsia"/>
@@ -10891,22 +12755,22 @@
         </w:rPr>
         <w:t xml:space="preserve"> API</w:t>
       </w:r>
-      <w:bookmarkEnd w:id="26"/>
-      <w:bookmarkEnd w:id="27"/>
+      <w:bookmarkEnd w:id="29"/>
+      <w:bookmarkEnd w:id="30"/>
     </w:p>
     <w:p>
       <w:pPr>
         <w:pStyle w:val="Naslov2"/>
       </w:pPr>
-      <w:bookmarkStart w:id="28" w:name="_Toc40034700"/>
-      <w:bookmarkStart w:id="29" w:name="_Toc40259311"/>
+      <w:bookmarkStart w:id="31" w:name="_Toc40034700"/>
+      <w:bookmarkStart w:id="32" w:name="_Toc49786904"/>
       <w:r>
         <w:rPr>
           <w:rFonts w:hint="eastAsia"/>
         </w:rPr>
         <w:t xml:space="preserve">5.1 </w:t>
       </w:r>
-      <w:bookmarkEnd w:id="28"/>
+      <w:bookmarkEnd w:id="31"/>
       <w:proofErr w:type="spellStart"/>
       <w:r>
         <w:t>Resursi</w:t>
@@ -10940,15 +12804,15 @@
       <w:r>
         <w:t>oblaku</w:t>
       </w:r>
-      <w:bookmarkEnd w:id="29"/>
+      <w:bookmarkEnd w:id="32"/>
       <w:proofErr w:type="spellEnd"/>
     </w:p>
     <w:p>
       <w:pPr>
         <w:pStyle w:val="Naslov2"/>
       </w:pPr>
-      <w:bookmarkStart w:id="30" w:name="_Toc40034701"/>
-      <w:bookmarkStart w:id="31" w:name="_Toc40259312"/>
+      <w:bookmarkStart w:id="33" w:name="_Toc40034701"/>
+      <w:bookmarkStart w:id="34" w:name="_Toc49786905"/>
       <w:r>
         <w:rPr>
           <w:rFonts w:hint="eastAsia"/>
@@ -10956,7 +12820,7 @@
         <w:lastRenderedPageBreak/>
         <w:t xml:space="preserve">5.2 </w:t>
       </w:r>
-      <w:bookmarkEnd w:id="30"/>
+      <w:bookmarkEnd w:id="33"/>
       <w:proofErr w:type="spellStart"/>
       <w:r>
         <w:t>K</w:t>
@@ -10972,14 +12836,14 @@
       <w:r>
         <w:t>integracija</w:t>
       </w:r>
-      <w:bookmarkEnd w:id="31"/>
+      <w:bookmarkEnd w:id="34"/>
       <w:proofErr w:type="spellEnd"/>
     </w:p>
     <w:p>
       <w:pPr>
         <w:pStyle w:val="Naslov2"/>
       </w:pPr>
-      <w:bookmarkStart w:id="32" w:name="_Toc40259313"/>
+      <w:bookmarkStart w:id="35" w:name="_Toc49786906"/>
       <w:r>
         <w:t xml:space="preserve">5.3 </w:t>
       </w:r>
@@ -11003,14 +12867,14 @@
       <w:r>
         <w:t>održavanje</w:t>
       </w:r>
-      <w:bookmarkEnd w:id="32"/>
+      <w:bookmarkEnd w:id="35"/>
       <w:proofErr w:type="spellEnd"/>
     </w:p>
     <w:p>
       <w:pPr>
         <w:pStyle w:val="Naslov2"/>
       </w:pPr>
-      <w:bookmarkStart w:id="33" w:name="_Toc40259314"/>
+      <w:bookmarkStart w:id="36" w:name="_Toc49786907"/>
       <w:r>
         <w:t xml:space="preserve">5.4 </w:t>
       </w:r>
@@ -11018,14 +12882,14 @@
       <w:r>
         <w:t>Testiranje</w:t>
       </w:r>
-      <w:bookmarkEnd w:id="33"/>
+      <w:bookmarkEnd w:id="36"/>
       <w:proofErr w:type="spellEnd"/>
     </w:p>
     <w:p>
       <w:pPr>
         <w:pStyle w:val="Naslov1"/>
       </w:pPr>
-      <w:bookmarkStart w:id="34" w:name="_Toc40259315"/>
+      <w:bookmarkStart w:id="37" w:name="_Toc49786908"/>
       <w:r>
         <w:t xml:space="preserve">6 </w:t>
       </w:r>
@@ -11042,7 +12906,7 @@
       <w:r>
         <w:t>ak</w:t>
       </w:r>
-      <w:bookmarkEnd w:id="34"/>
+      <w:bookmarkEnd w:id="37"/>
       <w:proofErr w:type="spellEnd"/>
       <w:r>
         <w:br w:type="page"/>
@@ -11119,7 +12983,7 @@
               </w:tblGrid>
               <w:tr>
                 <w:trPr>
-                  <w:divId w:val="1304970651"/>
+                  <w:divId w:val="1510559636"/>
                   <w:tblCellSpacing w:w="15" w:type="dxa"/>
                 </w:trPr>
                 <w:tc>
@@ -11131,7 +12995,6 @@
                     <w:pPr>
                       <w:pStyle w:val="Bibliography"/>
                       <w:rPr>
-                        <w:rFonts w:hint="eastAsia"/>
                         <w:noProof/>
                         <w:szCs w:val="24"/>
                       </w:rPr>
@@ -11153,7 +13016,6 @@
                     <w:pPr>
                       <w:pStyle w:val="Bibliography"/>
                       <w:rPr>
-                        <w:rFonts w:hint="eastAsia"/>
                         <w:noProof/>
                       </w:rPr>
                     </w:pPr>
@@ -11168,7 +13030,7 @@
               </w:tr>
               <w:tr>
                 <w:trPr>
-                  <w:divId w:val="1304970651"/>
+                  <w:divId w:val="1510559636"/>
                   <w:tblCellSpacing w:w="15" w:type="dxa"/>
                 </w:trPr>
                 <w:tc>
@@ -11180,7 +13042,6 @@
                     <w:pPr>
                       <w:pStyle w:val="Bibliography"/>
                       <w:rPr>
-                        <w:rFonts w:hint="eastAsia"/>
                         <w:noProof/>
                       </w:rPr>
                     </w:pPr>
@@ -11201,7 +13062,6 @@
                     <w:pPr>
                       <w:pStyle w:val="Bibliography"/>
                       <w:rPr>
-                        <w:rFonts w:hint="eastAsia"/>
                         <w:noProof/>
                       </w:rPr>
                     </w:pPr>
@@ -11214,10 +13074,56 @@
                   </w:p>
                 </w:tc>
               </w:tr>
+              <w:tr>
+                <w:trPr>
+                  <w:divId w:val="1510559636"/>
+                  <w:tblCellSpacing w:w="15" w:type="dxa"/>
+                </w:trPr>
+                <w:tc>
+                  <w:tcPr>
+                    <w:tcW w:w="50" w:type="pct"/>
+                    <w:hideMark/>
+                  </w:tcPr>
+                  <w:p>
+                    <w:pPr>
+                      <w:pStyle w:val="Bibliography"/>
+                      <w:rPr>
+                        <w:noProof/>
+                      </w:rPr>
+                    </w:pPr>
+                    <w:r>
+                      <w:rPr>
+                        <w:noProof/>
+                      </w:rPr>
+                      <w:t xml:space="preserve">[3] </w:t>
+                    </w:r>
+                  </w:p>
+                </w:tc>
+                <w:tc>
+                  <w:tcPr>
+                    <w:tcW w:w="0" w:type="auto"/>
+                    <w:hideMark/>
+                  </w:tcPr>
+                  <w:p>
+                    <w:pPr>
+                      <w:pStyle w:val="Bibliography"/>
+                      <w:rPr>
+                        <w:noProof/>
+                      </w:rPr>
+                    </w:pPr>
+                    <w:r>
+                      <w:rPr>
+                        <w:noProof/>
+                      </w:rPr>
+                      <w:t>"Azure Functions folder structure," 2020. [Online]. Available: https://docs.microsoft.com/en-us/azure/azure-functions/functions-reference-node#folder-structure.</w:t>
+                    </w:r>
+                  </w:p>
+                </w:tc>
+              </w:tr>
             </w:tbl>
             <w:p>
               <w:pPr>
-                <w:divId w:val="1304970651"/>
+                <w:divId w:val="1510559636"/>
                 <w:rPr>
                   <w:rFonts w:eastAsia="Times New Roman"/>
                   <w:noProof/>
@@ -11322,7 +13228,7 @@
             <w:rFonts w:hint="eastAsia"/>
             <w:noProof/>
           </w:rPr>
-          <w:t>11</w:t>
+          <w:t>13</w:t>
         </w:r>
         <w:r>
           <w:rPr>
@@ -11874,7 +13780,7 @@
     <w:name w:val="Tekst"/>
     <w:autoRedefine/>
     <w:qFormat/>
-    <w:rsid w:val="0099313C"/>
+    <w:rsid w:val="00966A9A"/>
     <w:pPr>
       <w:spacing w:before="240" w:after="240" w:line="240" w:lineRule="auto"/>
       <w:jc w:val="both"/>
@@ -12401,6 +14307,74 @@
       </w:tcPr>
     </w:tblStylePr>
   </w:style>
+  <w:style w:type="paragraph" w:styleId="Caption">
+    <w:name w:val="caption"/>
+    <w:basedOn w:val="Normal"/>
+    <w:next w:val="Normal"/>
+    <w:link w:val="CaptionChar"/>
+    <w:uiPriority w:val="35"/>
+    <w:unhideWhenUsed/>
+    <w:qFormat/>
+    <w:rsid w:val="00F37E2E"/>
+    <w:pPr>
+      <w:spacing w:after="200"/>
+    </w:pPr>
+    <w:rPr>
+      <w:rFonts w:cs="Mangal"/>
+      <w:i/>
+      <w:iCs/>
+      <w:color w:val="44546A" w:themeColor="text2"/>
+      <w:sz w:val="18"/>
+      <w:szCs w:val="16"/>
+    </w:rPr>
+  </w:style>
+  <w:style w:type="paragraph" w:customStyle="1" w:styleId="Opisobjekata">
+    <w:name w:val="Opis objekata"/>
+    <w:basedOn w:val="Caption"/>
+    <w:link w:val="OpisobjekataChar"/>
+    <w:qFormat/>
+    <w:rsid w:val="000C7C99"/>
+    <w:pPr>
+      <w:jc w:val="center"/>
+    </w:pPr>
+    <w:rPr>
+      <w:sz w:val="24"/>
+      <w:szCs w:val="24"/>
+    </w:rPr>
+  </w:style>
+  <w:style w:type="character" w:customStyle="1" w:styleId="CaptionChar">
+    <w:name w:val="Caption Char"/>
+    <w:basedOn w:val="DefaultParagraphFont"/>
+    <w:link w:val="Caption"/>
+    <w:uiPriority w:val="35"/>
+    <w:rsid w:val="000C7C99"/>
+    <w:rPr>
+      <w:rFonts w:ascii="Liberation Serif" w:eastAsia="NSimSun" w:hAnsi="Liberation Serif" w:cs="Mangal"/>
+      <w:i/>
+      <w:iCs/>
+      <w:color w:val="44546A" w:themeColor="text2"/>
+      <w:kern w:val="2"/>
+      <w:sz w:val="18"/>
+      <w:szCs w:val="16"/>
+      <w:lang w:eastAsia="zh-CN" w:bidi="hi-IN"/>
+    </w:rPr>
+  </w:style>
+  <w:style w:type="character" w:customStyle="1" w:styleId="OpisobjekataChar">
+    <w:name w:val="Opis objekata Char"/>
+    <w:basedOn w:val="CaptionChar"/>
+    <w:link w:val="Opisobjekata"/>
+    <w:rsid w:val="000C7C99"/>
+    <w:rPr>
+      <w:rFonts w:ascii="Liberation Serif" w:eastAsia="NSimSun" w:hAnsi="Liberation Serif" w:cs="Mangal"/>
+      <w:i/>
+      <w:iCs/>
+      <w:color w:val="44546A" w:themeColor="text2"/>
+      <w:kern w:val="2"/>
+      <w:sz w:val="24"/>
+      <w:szCs w:val="24"/>
+      <w:lang w:eastAsia="zh-CN" w:bidi="hi-IN"/>
+    </w:rPr>
+  </w:style>
 </w:styles>
 </file>
 
@@ -12686,11 +14660,20 @@
     <b:Year>2020</b:Year>
     <b:RefOrder>2</b:RefOrder>
   </b:Source>
+  <b:Source>
+    <b:Tag>Azu20</b:Tag>
+    <b:SourceType>InternetSite</b:SourceType>
+    <b:Guid>{55D9A293-ECB7-4725-9EAF-1F7A0F1D7171}</b:Guid>
+    <b:Title>Azure Functions folder structure</b:Title>
+    <b:Year>2020</b:Year>
+    <b:URL>https://docs.microsoft.com/en-us/azure/azure-functions/functions-reference-node#folder-structure</b:URL>
+    <b:RefOrder>3</b:RefOrder>
+  </b:Source>
 </b:Sources>
 </file>
 
 <file path=customXml/itemProps1.xml><?xml version="1.0" encoding="utf-8"?>
-<ds:datastoreItem xmlns:ds="http://schemas.openxmlformats.org/officeDocument/2006/customXml" ds:itemID="{5AEA8656-53AC-4EAE-B3EE-E3800E06D2F5}">
+<ds:datastoreItem xmlns:ds="http://schemas.openxmlformats.org/officeDocument/2006/customXml" ds:itemID="{387BFF1B-8428-404C-A376-3E9D9A6EF454}">
   <ds:schemaRefs>
     <ds:schemaRef ds:uri="http://schemas.openxmlformats.org/officeDocument/2006/bibliography"/>
   </ds:schemaRefs>

</xml_diff>

<commit_message>
Document - Azure functions section, part 4
</commit_message>
<xml_diff>
--- a/docs/Rad.docx
+++ b/docs/Rad.docx
@@ -3995,7 +3995,13 @@
         <w:pStyle w:val="Tekst"/>
       </w:pPr>
       <w:r>
-        <w:t>Azure Functions okruženje zaduženo je za izvršavanje funkcija na plaftomi u oblaku,</w:t>
+        <w:t>Azure Functions okruženje zaduženo je za izvršavanje funkcija na plafto</w:t>
+      </w:r>
+      <w:r>
+        <w:t>r</w:t>
+      </w:r>
+      <w:r>
+        <w:t>mi u oblaku,</w:t>
       </w:r>
       <w:r>
         <w:t xml:space="preserve"> </w:t>
@@ -4872,7 +4878,7 @@
         <w:spacing w:after="200"/>
         <w:jc w:val="center"/>
         <w:rPr>
-          <w:rFonts w:cs="Mangal"/>
+          <w:rFonts w:cs="Mangal" w:hint="eastAsia"/>
           <w:i/>
           <w:iCs/>
           <w:color w:val="44546A" w:themeColor="text2"/>
@@ -5339,7 +5345,7 @@
           <v:shape id="_x0000_i1025" type="#_x0000_t75" style="width:468pt;height:120pt" o:ole="">
             <v:imagedata r:id="rId9" o:title=""/>
           </v:shape>
-          <o:OLEObject Type="Embed" ProgID="Word.OpenDocumentText.12" ShapeID="_x0000_i1025" DrawAspect="Content" ObjectID="_1660755049" r:id="rId10"/>
+          <o:OLEObject Type="Embed" ProgID="Word.OpenDocumentText.12" ShapeID="_x0000_i1025" DrawAspect="Content" ObjectID="_1661090724" r:id="rId10"/>
         </w:object>
       </w:r>
     </w:p>
@@ -5363,17 +5369,10 @@
         <w:rPr>
           <w:noProof/>
         </w:rPr>
-        <w:instrText xml:space="preserve"> SEQ Slika </w:instrText>
-      </w:r>
-      <w:r>
-        <w:rPr>
-          <w:noProof/>
-        </w:rPr>
-        <w:instrText xml:space="preserve">\* ARABIC </w:instrText>
-      </w:r>
-      <w:r>
-        <w:rPr>
-          <w:rFonts w:hint="eastAsia"/>
+        <w:instrText xml:space="preserve"> SEQ Slika \* ARABIC </w:instrText>
+      </w:r>
+      <w:r>
+        <w:rPr>
           <w:noProof/>
         </w:rPr>
         <w:fldChar w:fldCharType="separate"/>
@@ -5508,6 +5507,7 @@
           <w:id w:val="122820166"/>
           <w:citation/>
         </w:sdtPr>
+        <w:sdtEndPr/>
         <w:sdtContent>
           <w:r>
             <w:rPr>
@@ -5648,6 +5648,7 @@
           <w:id w:val="-1812168282"/>
           <w:citation/>
         </w:sdtPr>
+        <w:sdtEndPr/>
         <w:sdtContent>
           <w:r>
             <w:rPr>
@@ -5686,13 +5687,7 @@
         <w:rPr>
           <w:lang w:val="sr-Latn-RS"/>
         </w:rPr>
-        <w:t xml:space="preserve"> </w:t>
-      </w:r>
-      <w:r>
-        <w:rPr>
-          <w:lang w:val="sr-Latn-RS"/>
-        </w:rPr>
-        <w:t xml:space="preserve"> alata iz </w:t>
+        <w:t xml:space="preserve">  alata iz </w:t>
       </w:r>
       <w:r>
         <w:rPr>
@@ -5768,10 +5763,10 @@
           <w:lang w:val="sr-Latn-RS"/>
         </w:rPr>
         <w:object w:dxaOrig="9360" w:dyaOrig="400">
-          <v:shape id="_x0000_i1038" type="#_x0000_t75" style="width:468pt;height:19.8pt" o:ole="">
+          <v:shape id="_x0000_i1026" type="#_x0000_t75" style="width:468pt;height:19.8pt" o:ole="">
             <v:imagedata r:id="rId11" o:title=""/>
           </v:shape>
-          <o:OLEObject Type="Embed" ProgID="Word.OpenDocumentText.12" ShapeID="_x0000_i1038" DrawAspect="Content" ObjectID="_1660755050" r:id="rId12"/>
+          <o:OLEObject Type="Embed" ProgID="Word.OpenDocumentText.12" ShapeID="_x0000_i1026" DrawAspect="Content" ObjectID="_1661090725" r:id="rId12"/>
         </w:object>
       </w:r>
     </w:p>
@@ -5840,12 +5835,24 @@
         <w:rPr>
           <w:lang w:val="sr-Latn-RS"/>
         </w:rPr>
-        <w:t xml:space="preserve">„.cs“ datoteke za kod funkcija u odgovarajućim direktorijumima. </w:t>
+        <w:t>datoteke</w:t>
       </w:r>
       <w:r>
         <w:rPr>
           <w:lang w:val="sr-Latn-RS"/>
         </w:rPr>
+        <w:t xml:space="preserve"> sa ekstenzijom „.cs“</w:t>
+      </w:r>
+      <w:r>
+        <w:rPr>
+          <w:lang w:val="sr-Latn-RS"/>
+        </w:rPr>
+        <w:t xml:space="preserve"> za kod funkcija u odgovarajućim direktorijumima. </w:t>
+      </w:r>
+      <w:r>
+        <w:rPr>
+          <w:lang w:val="sr-Latn-RS"/>
+        </w:rPr>
         <w:t>Na slici 3 dat je primer koda funkcije sa okidačem na HTTP zahtev.</w:t>
       </w:r>
       <w:r>
@@ -5882,19 +5889,7 @@
         <w:rPr>
           <w:lang w:val="sr-Latn-RS"/>
         </w:rPr>
-        <w:t xml:space="preserve"> specifikovati kao </w:t>
-      </w:r>
-      <w:r>
-        <w:rPr>
-          <w:lang w:val="sr-Latn-RS"/>
-        </w:rPr>
-        <w:t>stogo tipizirani</w:t>
-      </w:r>
-      <w:r>
-        <w:rPr>
-          <w:lang w:val="sr-Latn-RS"/>
-        </w:rPr>
-        <w:t xml:space="preserve"> C# atribut</w:t>
+        <w:t xml:space="preserve"> specifikovati kao C# atribut</w:t>
       </w:r>
       <w:r>
         <w:rPr>
@@ -5921,16 +5916,19 @@
           <w:lang w:val="sr-Latn-RS"/>
         </w:rPr>
         <w:object w:dxaOrig="9360" w:dyaOrig="5784">
-          <v:shape id="_x0000_i1026" type="#_x0000_t75" style="width:468pt;height:289.2pt" o:ole="">
+          <v:shape id="_x0000_i1027" type="#_x0000_t75" style="width:468pt;height:289.2pt" o:ole="">
             <v:imagedata r:id="rId13" o:title=""/>
           </v:shape>
-          <o:OLEObject Type="Embed" ProgID="Word.OpenDocumentText.12" ShapeID="_x0000_i1026" DrawAspect="Content" ObjectID="_1660755051" r:id="rId14"/>
+          <o:OLEObject Type="Embed" ProgID="Word.OpenDocumentText.12" ShapeID="_x0000_i1027" DrawAspect="Content" ObjectID="_1661090726" r:id="rId14"/>
         </w:object>
       </w:r>
     </w:p>
     <w:p>
       <w:pPr>
         <w:pStyle w:val="Opisobjekata"/>
+        <w:rPr>
+          <w:rFonts w:hint="eastAsia"/>
+        </w:rPr>
       </w:pPr>
       <w:r>
         <w:t xml:space="preserve">Slika </w:t>
@@ -5949,7 +5947,6 @@
       </w:r>
       <w:r>
         <w:rPr>
-          <w:rFonts w:hint="eastAsia"/>
           <w:noProof/>
         </w:rPr>
         <w:fldChar w:fldCharType="separate"/>
@@ -6009,29 +6006,54 @@
       </w:pPr>
       <w:r>
         <w:object w:dxaOrig="9360" w:dyaOrig="400">
-          <v:shape id="_x0000_i1043" type="#_x0000_t75" style="width:468pt;height:19.8pt" o:ole="">
+          <v:shape id="_x0000_i1028" type="#_x0000_t75" style="width:468pt;height:19.8pt" o:ole="">
             <v:imagedata r:id="rId16" o:title=""/>
           </v:shape>
-          <o:OLEObject Type="Embed" ProgID="Word.OpenDocumentText.12" ShapeID="_x0000_i1043" DrawAspect="Content" ObjectID="_1660755052" r:id="rId17"/>
+          <o:OLEObject Type="Embed" ProgID="Word.OpenDocumentText.12" ShapeID="_x0000_i1028" DrawAspect="Content" ObjectID="_1661090727" r:id="rId17"/>
         </w:object>
       </w:r>
     </w:p>
     <w:p>
       <w:pPr>
         <w:pStyle w:val="Opisobjekata"/>
+        <w:rPr>
+          <w:rFonts w:hint="eastAsia"/>
+        </w:rPr>
       </w:pPr>
       <w:r>
         <w:t xml:space="preserve">Slika </w:t>
       </w:r>
-      <w:fldSimple w:instr=" SEQ Slika \* ARABIC ">
-        <w:r>
-          <w:rPr>
-            <w:rFonts w:hint="eastAsia"/>
-            <w:noProof/>
-          </w:rPr>
-          <w:t>4</w:t>
-        </w:r>
-      </w:fldSimple>
+      <w:r>
+        <w:rPr>
+          <w:noProof/>
+        </w:rPr>
+        <w:fldChar w:fldCharType="begin"/>
+      </w:r>
+      <w:r>
+        <w:rPr>
+          <w:noProof/>
+        </w:rPr>
+        <w:instrText xml:space="preserve"> SEQ Slika \* ARABIC </w:instrText>
+      </w:r>
+      <w:r>
+        <w:rPr>
+          <w:noProof/>
+        </w:rPr>
+        <w:fldChar w:fldCharType="separate"/>
+      </w:r>
+      <w:r>
+        <w:rPr>
+          <w:rFonts w:hint="eastAsia"/>
+          <w:noProof/>
+        </w:rPr>
+        <w:t>4</w:t>
+      </w:r>
+      <w:r>
+        <w:rPr>
+          <w:noProof/>
+        </w:rPr>
+        <w:fldChar w:fldCharType="end"/>
+      </w:r>
       <w:r>
         <w:t xml:space="preserve"> Kompilacija i pokretanje aplikacije</w:t>
       </w:r>
@@ -6039,9 +6061,6 @@
     <w:p>
       <w:pPr>
         <w:pStyle w:val="Tekst"/>
-        <w:rPr>
-          <w:rFonts w:hint="eastAsia"/>
-        </w:rPr>
       </w:pPr>
       <w:r>
         <w:t xml:space="preserve">Na ovaj način automatski je izgenerisana </w:t>
@@ -6052,11 +6071,9 @@
       <w:r>
         <w:t>konfiguraciona datoteka function.json i njen sadržaj dat je na slici 5.</w:t>
       </w:r>
-      <w:bookmarkStart w:id="17" w:name="_GoBack"/>
-      <w:bookmarkEnd w:id="17"/>
     </w:p>
-    <w:bookmarkStart w:id="18" w:name="_MON_1660649593"/>
-    <w:bookmarkEnd w:id="18"/>
+    <w:bookmarkStart w:id="17" w:name="_MON_1660649593"/>
+    <w:bookmarkEnd w:id="17"/>
     <w:p>
       <w:pPr>
         <w:pStyle w:val="Tekst"/>
@@ -6067,10 +6084,10 @@
           <w:lang w:val="sr-Latn-RS"/>
         </w:rPr>
         <w:object w:dxaOrig="9360" w:dyaOrig="3959">
-          <v:shape id="_x0000_i1027" type="#_x0000_t75" style="width:468pt;height:198pt" o:ole="">
+          <v:shape id="_x0000_i1029" type="#_x0000_t75" style="width:468pt;height:198pt" o:ole="">
             <v:imagedata r:id="rId18" o:title=""/>
           </v:shape>
-          <o:OLEObject Type="Embed" ProgID="Word.OpenDocumentText.12" ShapeID="_x0000_i1027" DrawAspect="Content" ObjectID="_1660755053" r:id="rId19"/>
+          <o:OLEObject Type="Embed" ProgID="Word.OpenDocumentText.12" ShapeID="_x0000_i1029" DrawAspect="Content" ObjectID="_1661090728" r:id="rId19"/>
         </w:object>
       </w:r>
     </w:p>
@@ -6098,22 +6115,21 @@
       </w:r>
       <w:r>
         <w:rPr>
+          <w:noProof/>
+        </w:rPr>
+        <w:fldChar w:fldCharType="separate"/>
+      </w:r>
+      <w:r>
+        <w:rPr>
           <w:rFonts w:hint="eastAsia"/>
           <w:noProof/>
         </w:rPr>
-        <w:fldChar w:fldCharType="separate"/>
-      </w:r>
-      <w:r>
-        <w:rPr>
-          <w:rFonts w:hint="eastAsia"/>
+        <w:t>5</w:t>
+      </w:r>
+      <w:r>
+        <w:rPr>
           <w:noProof/>
         </w:rPr>
-        <w:t>5</w:t>
-      </w:r>
-      <w:r>
-        <w:rPr>
-          <w:noProof/>
-        </w:rPr>
         <w:fldChar w:fldCharType="end"/>
       </w:r>
       <w:r>
@@ -6125,72 +6141,3283 @@
         </w:rPr>
         <w:t>datoteke</w:t>
       </w:r>
+    </w:p>
+    <w:p>
+      <w:pPr>
+        <w:pStyle w:val="Naslov3"/>
+      </w:pPr>
+      <w:bookmarkStart w:id="18" w:name="_Toc49786894"/>
+      <w:r>
+        <w:t>3.1.4</w:t>
+      </w:r>
+      <w:r>
+        <w:t xml:space="preserve"> O</w:t>
+      </w:r>
+      <w:r>
+        <w:t>kida</w:t>
+      </w:r>
+      <w:r>
+        <w:rPr>
+          <w:rFonts w:hint="cs"/>
+        </w:rPr>
+        <w:t>č</w:t>
+      </w:r>
+      <w:r>
+        <w:t>i</w:t>
+      </w:r>
+      <w:r>
+        <w:t xml:space="preserve"> i vezivanja</w:t>
+      </w:r>
+      <w:bookmarkStart w:id="19" w:name="_Toc49786895"/>
+      <w:bookmarkEnd w:id="18"/>
     </w:p>
     <w:p>
       <w:pPr>
         <w:pStyle w:val="Tekst"/>
       </w:pPr>
+      <w:r>
+        <w:t xml:space="preserve">Vezivanja (eng. Bindings) </w:t>
+      </w:r>
+      <w:r>
+        <w:t>definišu načine na koji funkcija komunicira sa spoljašnjim svetom</w:t>
+      </w:r>
+      <w:r>
+        <w:t xml:space="preserve"> ili</w:t>
+      </w:r>
+      <w:r>
+        <w:t xml:space="preserve"> ostalim  servisima razvijaoca na Azure platformi. </w:t>
+      </w:r>
+      <w:r>
+        <w:t>Funkcija može imati veći broj vezivanja i ona m</w:t>
+      </w:r>
+      <w:r>
+        <w:t xml:space="preserve">ogu biti ulazna, izlazna ili dvosmerna. </w:t>
+      </w:r>
+      <w:r>
+        <w:t xml:space="preserve">Podaci iz ulaznih vezivanja su prilikom izvršavanja dostupni kao parametri funkcije, dok se na izlazna vezivanja šalju podaci iz povratne vrednosti funkcije.  </w:t>
+      </w:r>
+      <w:r>
+        <w:t xml:space="preserve">Primeri ulaznog vezivanja bi bili tajmer, HTTP zahtev, upis koji se dogodio na Blob storage servisu, ulazna poruka </w:t>
+      </w:r>
+      <w:r>
+        <w:lastRenderedPageBreak/>
+        <w:t>u Queue storage servisu</w:t>
+      </w:r>
+      <w:r>
+        <w:t>, dogadjaj na Cosmos DB bazi ili na drugim servisima</w:t>
+      </w:r>
+      <w:r>
+        <w:t>. Izlazno vezivanje može biti prosledjivanje rezultata funkcije na ove ili druge servise.</w:t>
+      </w:r>
+      <w:r>
+        <w:t xml:space="preserve"> </w:t>
+      </w:r>
+      <w:r>
+        <w:t>U tabeli 2 data su svi podržani tipovi vezivanja.</w:t>
+      </w:r>
+    </w:p>
+    <w:tbl>
+      <w:tblPr>
+        <w:tblStyle w:val="ListTable2-Accent41"/>
+        <w:tblW w:w="0" w:type="auto"/>
+        <w:jc w:val="center"/>
+        <w:tblLook w:val="04A0" w:firstRow="1" w:lastRow="0" w:firstColumn="1" w:lastColumn="0" w:noHBand="0" w:noVBand="1"/>
+      </w:tblPr>
+      <w:tblGrid>
+        <w:gridCol w:w="2256"/>
+        <w:gridCol w:w="986"/>
+        <w:gridCol w:w="1473"/>
+        <w:gridCol w:w="1209"/>
+        <w:gridCol w:w="1718"/>
+        <w:gridCol w:w="1718"/>
+      </w:tblGrid>
+      <w:tr>
+        <w:trPr>
+          <w:cnfStyle w:val="100000000000" w:firstRow="1" w:lastRow="0" w:firstColumn="0" w:lastColumn="0" w:oddVBand="0" w:evenVBand="0" w:oddHBand="0" w:evenHBand="0" w:firstRowFirstColumn="0" w:firstRowLastColumn="0" w:lastRowFirstColumn="0" w:lastRowLastColumn="0"/>
+          <w:trHeight w:val="291"/>
+          <w:jc w:val="center"/>
+        </w:trPr>
+        <w:tc>
+          <w:tcPr>
+            <w:cnfStyle w:val="001000000000" w:firstRow="0" w:lastRow="0" w:firstColumn="1" w:lastColumn="0" w:oddVBand="0" w:evenVBand="0" w:oddHBand="0" w:evenHBand="0" w:firstRowFirstColumn="0" w:firstRowLastColumn="0" w:lastRowFirstColumn="0" w:lastRowLastColumn="0"/>
+            <w:tcW w:w="2105" w:type="dxa"/>
+          </w:tcPr>
+          <w:p>
+            <w:pPr>
+              <w:jc w:val="center"/>
+              <w:rPr>
+                <w:rFonts w:ascii="Cambria" w:hAnsi="Cambria"/>
+                <w:color w:val="000000"/>
+                <w:sz w:val="26"/>
+              </w:rPr>
+            </w:pPr>
+            <w:r>
+              <w:rPr>
+                <w:rFonts w:ascii="Cambria" w:hAnsi="Cambria"/>
+                <w:color w:val="000000"/>
+                <w:sz w:val="26"/>
+              </w:rPr>
+              <w:t>Servis</w:t>
+            </w:r>
+          </w:p>
+        </w:tc>
+        <w:tc>
+          <w:tcPr>
+            <w:tcW w:w="1015" w:type="dxa"/>
+          </w:tcPr>
+          <w:p>
+            <w:pPr>
+              <w:jc w:val="center"/>
+              <w:cnfStyle w:val="100000000000" w:firstRow="1" w:lastRow="0" w:firstColumn="0" w:lastColumn="0" w:oddVBand="0" w:evenVBand="0" w:oddHBand="0" w:evenHBand="0" w:firstRowFirstColumn="0" w:firstRowLastColumn="0" w:lastRowFirstColumn="0" w:lastRowLastColumn="0"/>
+              <w:rPr>
+                <w:rFonts w:ascii="Cambria" w:hAnsi="Cambria"/>
+                <w:color w:val="000000"/>
+                <w:sz w:val="26"/>
+              </w:rPr>
+            </w:pPr>
+            <w:r>
+              <w:rPr>
+                <w:rFonts w:ascii="Cambria" w:hAnsi="Cambria"/>
+                <w:color w:val="000000"/>
+                <w:sz w:val="26"/>
+              </w:rPr>
+              <w:t>1.x</w:t>
+            </w:r>
+          </w:p>
+        </w:tc>
+        <w:tc>
+          <w:tcPr>
+            <w:tcW w:w="1528" w:type="dxa"/>
+          </w:tcPr>
+          <w:p>
+            <w:pPr>
+              <w:jc w:val="center"/>
+              <w:cnfStyle w:val="100000000000" w:firstRow="1" w:lastRow="0" w:firstColumn="0" w:lastColumn="0" w:oddVBand="0" w:evenVBand="0" w:oddHBand="0" w:evenHBand="0" w:firstRowFirstColumn="0" w:firstRowLastColumn="0" w:lastRowFirstColumn="0" w:lastRowLastColumn="0"/>
+              <w:rPr>
+                <w:rFonts w:ascii="Cambria" w:hAnsi="Cambria"/>
+                <w:color w:val="000000"/>
+                <w:sz w:val="26"/>
+              </w:rPr>
+            </w:pPr>
+            <w:r>
+              <w:rPr>
+                <w:rFonts w:ascii="Cambria" w:hAnsi="Cambria"/>
+                <w:color w:val="000000"/>
+                <w:sz w:val="26"/>
+              </w:rPr>
+              <w:t>2.x i više</w:t>
+            </w:r>
+          </w:p>
+        </w:tc>
+        <w:tc>
+          <w:tcPr>
+            <w:tcW w:w="1220" w:type="dxa"/>
+          </w:tcPr>
+          <w:p>
+            <w:pPr>
+              <w:jc w:val="center"/>
+              <w:cnfStyle w:val="100000000000" w:firstRow="1" w:lastRow="0" w:firstColumn="0" w:lastColumn="0" w:oddVBand="0" w:evenVBand="0" w:oddHBand="0" w:evenHBand="0" w:firstRowFirstColumn="0" w:firstRowLastColumn="0" w:lastRowFirstColumn="0" w:lastRowLastColumn="0"/>
+              <w:rPr>
+                <w:rFonts w:ascii="Cambria" w:hAnsi="Cambria"/>
+                <w:color w:val="000000"/>
+                <w:sz w:val="26"/>
+              </w:rPr>
+            </w:pPr>
+            <w:r>
+              <w:rPr>
+                <w:rFonts w:ascii="Cambria" w:hAnsi="Cambria"/>
+                <w:color w:val="000000"/>
+                <w:sz w:val="26"/>
+              </w:rPr>
+              <w:t>Okidač</w:t>
+            </w:r>
+          </w:p>
+        </w:tc>
+        <w:tc>
+          <w:tcPr>
+            <w:tcW w:w="1746" w:type="dxa"/>
+          </w:tcPr>
+          <w:p>
+            <w:pPr>
+              <w:jc w:val="center"/>
+              <w:cnfStyle w:val="100000000000" w:firstRow="1" w:lastRow="0" w:firstColumn="0" w:lastColumn="0" w:oddVBand="0" w:evenVBand="0" w:oddHBand="0" w:evenHBand="0" w:firstRowFirstColumn="0" w:firstRowLastColumn="0" w:lastRowFirstColumn="0" w:lastRowLastColumn="0"/>
+              <w:rPr>
+                <w:rFonts w:ascii="Cambria" w:hAnsi="Cambria"/>
+                <w:color w:val="000000"/>
+                <w:sz w:val="26"/>
+              </w:rPr>
+            </w:pPr>
+            <w:r>
+              <w:rPr>
+                <w:rFonts w:ascii="Cambria" w:hAnsi="Cambria"/>
+                <w:color w:val="000000"/>
+                <w:sz w:val="26"/>
+              </w:rPr>
+              <w:t>Ulazno vezivanje</w:t>
+            </w:r>
+          </w:p>
+        </w:tc>
+        <w:tc>
+          <w:tcPr>
+            <w:tcW w:w="1746" w:type="dxa"/>
+          </w:tcPr>
+          <w:p>
+            <w:pPr>
+              <w:jc w:val="center"/>
+              <w:cnfStyle w:val="100000000000" w:firstRow="1" w:lastRow="0" w:firstColumn="0" w:lastColumn="0" w:oddVBand="0" w:evenVBand="0" w:oddHBand="0" w:evenHBand="0" w:firstRowFirstColumn="0" w:firstRowLastColumn="0" w:lastRowFirstColumn="0" w:lastRowLastColumn="0"/>
+              <w:rPr>
+                <w:rFonts w:ascii="Cambria" w:hAnsi="Cambria"/>
+                <w:color w:val="000000"/>
+                <w:sz w:val="26"/>
+              </w:rPr>
+            </w:pPr>
+            <w:r>
+              <w:rPr>
+                <w:rFonts w:ascii="Cambria" w:hAnsi="Cambria"/>
+                <w:color w:val="000000"/>
+                <w:sz w:val="26"/>
+              </w:rPr>
+              <w:t>Izlazno vezivanje</w:t>
+            </w:r>
+          </w:p>
+        </w:tc>
+      </w:tr>
+      <w:tr>
+        <w:tblPrEx>
+          <w:jc w:val="left"/>
+        </w:tblPrEx>
+        <w:trPr>
+          <w:cnfStyle w:val="000000100000" w:firstRow="0" w:lastRow="0" w:firstColumn="0" w:lastColumn="0" w:oddVBand="0" w:evenVBand="0" w:oddHBand="1" w:evenHBand="0" w:firstRowFirstColumn="0" w:firstRowLastColumn="0" w:lastRowFirstColumn="0" w:lastRowLastColumn="0"/>
+        </w:trPr>
+        <w:tc>
+          <w:tcPr>
+            <w:cnfStyle w:val="001000000000" w:firstRow="0" w:lastRow="0" w:firstColumn="1" w:lastColumn="0" w:oddVBand="0" w:evenVBand="0" w:oddHBand="0" w:evenHBand="0" w:firstRowFirstColumn="0" w:firstRowLastColumn="0" w:lastRowFirstColumn="0" w:lastRowLastColumn="0"/>
+            <w:tcW w:w="0" w:type="auto"/>
+          </w:tcPr>
+          <w:p>
+            <w:pPr>
+              <w:jc w:val="center"/>
+              <w:rPr>
+                <w:rFonts w:ascii="Cambria" w:hAnsi="Cambria"/>
+                <w:color w:val="000000"/>
+                <w:sz w:val="26"/>
+              </w:rPr>
+            </w:pPr>
+            <w:r>
+              <w:rPr>
+                <w:rFonts w:ascii="Cambria" w:hAnsi="Cambria"/>
+                <w:color w:val="000000"/>
+                <w:sz w:val="26"/>
+              </w:rPr>
+              <w:t>Blob storage</w:t>
+            </w:r>
+          </w:p>
+        </w:tc>
+        <w:tc>
+          <w:tcPr>
+            <w:tcW w:w="0" w:type="auto"/>
+            <w:hideMark/>
+          </w:tcPr>
+          <w:p>
+            <w:pPr>
+              <w:jc w:val="center"/>
+              <w:cnfStyle w:val="000000100000" w:firstRow="0" w:lastRow="0" w:firstColumn="0" w:lastColumn="0" w:oddVBand="0" w:evenVBand="0" w:oddHBand="1" w:evenHBand="0" w:firstRowFirstColumn="0" w:firstRowLastColumn="0" w:lastRowFirstColumn="0" w:lastRowLastColumn="0"/>
+              <w:rPr>
+                <w:rFonts w:ascii="Cambria" w:hAnsi="Cambria" w:cs="Segoe UI"/>
+                <w:color w:val="171717"/>
+                <w:sz w:val="28"/>
+                <w:szCs w:val="28"/>
+              </w:rPr>
+            </w:pPr>
+            <w:r>
+              <w:rPr>
+                <w:rFonts w:ascii="Segoe UI Symbol" w:hAnsi="Segoe UI Symbol" w:cs="Segoe UI Symbol"/>
+                <w:color w:val="171717"/>
+                <w:sz w:val="28"/>
+                <w:szCs w:val="28"/>
+              </w:rPr>
+              <w:t>✔</w:t>
+            </w:r>
+          </w:p>
+        </w:tc>
+        <w:tc>
+          <w:tcPr>
+            <w:tcW w:w="0" w:type="auto"/>
+            <w:hideMark/>
+          </w:tcPr>
+          <w:p>
+            <w:pPr>
+              <w:jc w:val="center"/>
+              <w:cnfStyle w:val="000000100000" w:firstRow="0" w:lastRow="0" w:firstColumn="0" w:lastColumn="0" w:oddVBand="0" w:evenVBand="0" w:oddHBand="1" w:evenHBand="0" w:firstRowFirstColumn="0" w:firstRowLastColumn="0" w:lastRowFirstColumn="0" w:lastRowLastColumn="0"/>
+              <w:rPr>
+                <w:rFonts w:ascii="Cambria" w:hAnsi="Cambria" w:cs="Segoe UI"/>
+                <w:color w:val="171717"/>
+                <w:sz w:val="28"/>
+                <w:szCs w:val="28"/>
+              </w:rPr>
+            </w:pPr>
+            <w:r>
+              <w:rPr>
+                <w:rFonts w:ascii="Segoe UI Symbol" w:hAnsi="Segoe UI Symbol" w:cs="Segoe UI Symbol"/>
+                <w:color w:val="171717"/>
+                <w:sz w:val="28"/>
+                <w:szCs w:val="28"/>
+              </w:rPr>
+              <w:t>✔</w:t>
+            </w:r>
+          </w:p>
+        </w:tc>
+        <w:tc>
+          <w:tcPr>
+            <w:tcW w:w="0" w:type="auto"/>
+            <w:hideMark/>
+          </w:tcPr>
+          <w:p>
+            <w:pPr>
+              <w:jc w:val="center"/>
+              <w:cnfStyle w:val="000000100000" w:firstRow="0" w:lastRow="0" w:firstColumn="0" w:lastColumn="0" w:oddVBand="0" w:evenVBand="0" w:oddHBand="1" w:evenHBand="0" w:firstRowFirstColumn="0" w:firstRowLastColumn="0" w:lastRowFirstColumn="0" w:lastRowLastColumn="0"/>
+              <w:rPr>
+                <w:rFonts w:ascii="Cambria" w:hAnsi="Cambria" w:cs="Segoe UI"/>
+                <w:color w:val="171717"/>
+                <w:sz w:val="28"/>
+                <w:szCs w:val="28"/>
+              </w:rPr>
+            </w:pPr>
+            <w:r>
+              <w:rPr>
+                <w:rFonts w:ascii="Segoe UI Symbol" w:hAnsi="Segoe UI Symbol" w:cs="Segoe UI Symbol"/>
+                <w:color w:val="171717"/>
+                <w:sz w:val="28"/>
+                <w:szCs w:val="28"/>
+              </w:rPr>
+              <w:t>✔</w:t>
+            </w:r>
+          </w:p>
+        </w:tc>
+        <w:tc>
+          <w:tcPr>
+            <w:tcW w:w="0" w:type="auto"/>
+            <w:hideMark/>
+          </w:tcPr>
+          <w:p>
+            <w:pPr>
+              <w:jc w:val="center"/>
+              <w:cnfStyle w:val="000000100000" w:firstRow="0" w:lastRow="0" w:firstColumn="0" w:lastColumn="0" w:oddVBand="0" w:evenVBand="0" w:oddHBand="1" w:evenHBand="0" w:firstRowFirstColumn="0" w:firstRowLastColumn="0" w:lastRowFirstColumn="0" w:lastRowLastColumn="0"/>
+              <w:rPr>
+                <w:rFonts w:ascii="Cambria" w:hAnsi="Cambria" w:cs="Segoe UI"/>
+                <w:color w:val="171717"/>
+                <w:sz w:val="28"/>
+                <w:szCs w:val="28"/>
+              </w:rPr>
+            </w:pPr>
+            <w:r>
+              <w:rPr>
+                <w:rFonts w:ascii="Segoe UI Symbol" w:hAnsi="Segoe UI Symbol" w:cs="Segoe UI Symbol"/>
+                <w:color w:val="171717"/>
+                <w:sz w:val="28"/>
+                <w:szCs w:val="28"/>
+              </w:rPr>
+              <w:t>✔</w:t>
+            </w:r>
+          </w:p>
+        </w:tc>
+        <w:tc>
+          <w:tcPr>
+            <w:tcW w:w="0" w:type="auto"/>
+            <w:hideMark/>
+          </w:tcPr>
+          <w:p>
+            <w:pPr>
+              <w:jc w:val="center"/>
+              <w:cnfStyle w:val="000000100000" w:firstRow="0" w:lastRow="0" w:firstColumn="0" w:lastColumn="0" w:oddVBand="0" w:evenVBand="0" w:oddHBand="1" w:evenHBand="0" w:firstRowFirstColumn="0" w:firstRowLastColumn="0" w:lastRowFirstColumn="0" w:lastRowLastColumn="0"/>
+              <w:rPr>
+                <w:rFonts w:ascii="Cambria" w:hAnsi="Cambria" w:cs="Segoe UI"/>
+                <w:color w:val="171717"/>
+                <w:sz w:val="28"/>
+                <w:szCs w:val="28"/>
+              </w:rPr>
+            </w:pPr>
+            <w:r>
+              <w:rPr>
+                <w:rFonts w:ascii="Segoe UI Symbol" w:hAnsi="Segoe UI Symbol" w:cs="Segoe UI Symbol"/>
+                <w:color w:val="171717"/>
+                <w:sz w:val="28"/>
+                <w:szCs w:val="28"/>
+              </w:rPr>
+              <w:t>✔</w:t>
+            </w:r>
+          </w:p>
+        </w:tc>
+      </w:tr>
+      <w:tr>
+        <w:tblPrEx>
+          <w:jc w:val="left"/>
+        </w:tblPrEx>
+        <w:tc>
+          <w:tcPr>
+            <w:cnfStyle w:val="001000000000" w:firstRow="0" w:lastRow="0" w:firstColumn="1" w:lastColumn="0" w:oddVBand="0" w:evenVBand="0" w:oddHBand="0" w:evenHBand="0" w:firstRowFirstColumn="0" w:firstRowLastColumn="0" w:lastRowFirstColumn="0" w:lastRowLastColumn="0"/>
+            <w:tcW w:w="0" w:type="auto"/>
+          </w:tcPr>
+          <w:p>
+            <w:pPr>
+              <w:jc w:val="center"/>
+              <w:rPr>
+                <w:rFonts w:ascii="Cambria" w:hAnsi="Cambria"/>
+                <w:color w:val="000000"/>
+                <w:sz w:val="26"/>
+              </w:rPr>
+            </w:pPr>
+            <w:r>
+              <w:rPr>
+                <w:rFonts w:ascii="Cambria" w:hAnsi="Cambria"/>
+                <w:color w:val="000000"/>
+                <w:sz w:val="26"/>
+              </w:rPr>
+              <w:t>Cosmos DB</w:t>
+            </w:r>
+          </w:p>
+        </w:tc>
+        <w:tc>
+          <w:tcPr>
+            <w:tcW w:w="0" w:type="auto"/>
+            <w:hideMark/>
+          </w:tcPr>
+          <w:p>
+            <w:pPr>
+              <w:jc w:val="center"/>
+              <w:cnfStyle w:val="000000000000" w:firstRow="0" w:lastRow="0" w:firstColumn="0" w:lastColumn="0" w:oddVBand="0" w:evenVBand="0" w:oddHBand="0" w:evenHBand="0" w:firstRowFirstColumn="0" w:firstRowLastColumn="0" w:lastRowFirstColumn="0" w:lastRowLastColumn="0"/>
+              <w:rPr>
+                <w:rFonts w:ascii="Cambria" w:hAnsi="Cambria" w:cs="Segoe UI"/>
+                <w:color w:val="171717"/>
+                <w:sz w:val="28"/>
+                <w:szCs w:val="28"/>
+              </w:rPr>
+            </w:pPr>
+            <w:r>
+              <w:rPr>
+                <w:rFonts w:ascii="Segoe UI Symbol" w:hAnsi="Segoe UI Symbol" w:cs="Segoe UI Symbol"/>
+                <w:color w:val="171717"/>
+                <w:sz w:val="28"/>
+                <w:szCs w:val="28"/>
+              </w:rPr>
+              <w:t>✔</w:t>
+            </w:r>
+          </w:p>
+        </w:tc>
+        <w:tc>
+          <w:tcPr>
+            <w:tcW w:w="0" w:type="auto"/>
+            <w:hideMark/>
+          </w:tcPr>
+          <w:p>
+            <w:pPr>
+              <w:jc w:val="center"/>
+              <w:cnfStyle w:val="000000000000" w:firstRow="0" w:lastRow="0" w:firstColumn="0" w:lastColumn="0" w:oddVBand="0" w:evenVBand="0" w:oddHBand="0" w:evenHBand="0" w:firstRowFirstColumn="0" w:firstRowLastColumn="0" w:lastRowFirstColumn="0" w:lastRowLastColumn="0"/>
+              <w:rPr>
+                <w:rFonts w:ascii="Cambria" w:hAnsi="Cambria" w:cs="Segoe UI"/>
+                <w:color w:val="171717"/>
+                <w:sz w:val="28"/>
+                <w:szCs w:val="28"/>
+              </w:rPr>
+            </w:pPr>
+            <w:r>
+              <w:rPr>
+                <w:rFonts w:ascii="Segoe UI Symbol" w:hAnsi="Segoe UI Symbol" w:cs="Segoe UI Symbol"/>
+                <w:color w:val="171717"/>
+                <w:sz w:val="28"/>
+                <w:szCs w:val="28"/>
+              </w:rPr>
+              <w:t>✔</w:t>
+            </w:r>
+          </w:p>
+        </w:tc>
+        <w:tc>
+          <w:tcPr>
+            <w:tcW w:w="0" w:type="auto"/>
+            <w:hideMark/>
+          </w:tcPr>
+          <w:p>
+            <w:pPr>
+              <w:jc w:val="center"/>
+              <w:cnfStyle w:val="000000000000" w:firstRow="0" w:lastRow="0" w:firstColumn="0" w:lastColumn="0" w:oddVBand="0" w:evenVBand="0" w:oddHBand="0" w:evenHBand="0" w:firstRowFirstColumn="0" w:firstRowLastColumn="0" w:lastRowFirstColumn="0" w:lastRowLastColumn="0"/>
+              <w:rPr>
+                <w:rFonts w:ascii="Cambria" w:hAnsi="Cambria" w:cs="Segoe UI"/>
+                <w:color w:val="171717"/>
+                <w:sz w:val="28"/>
+                <w:szCs w:val="28"/>
+              </w:rPr>
+            </w:pPr>
+            <w:r>
+              <w:rPr>
+                <w:rFonts w:ascii="Segoe UI Symbol" w:hAnsi="Segoe UI Symbol" w:cs="Segoe UI Symbol"/>
+                <w:color w:val="171717"/>
+                <w:sz w:val="28"/>
+                <w:szCs w:val="28"/>
+              </w:rPr>
+              <w:t>✔</w:t>
+            </w:r>
+          </w:p>
+        </w:tc>
+        <w:tc>
+          <w:tcPr>
+            <w:tcW w:w="0" w:type="auto"/>
+            <w:hideMark/>
+          </w:tcPr>
+          <w:p>
+            <w:pPr>
+              <w:jc w:val="center"/>
+              <w:cnfStyle w:val="000000000000" w:firstRow="0" w:lastRow="0" w:firstColumn="0" w:lastColumn="0" w:oddVBand="0" w:evenVBand="0" w:oddHBand="0" w:evenHBand="0" w:firstRowFirstColumn="0" w:firstRowLastColumn="0" w:lastRowFirstColumn="0" w:lastRowLastColumn="0"/>
+              <w:rPr>
+                <w:rFonts w:ascii="Cambria" w:hAnsi="Cambria" w:cs="Segoe UI"/>
+                <w:color w:val="171717"/>
+                <w:sz w:val="28"/>
+                <w:szCs w:val="28"/>
+              </w:rPr>
+            </w:pPr>
+            <w:r>
+              <w:rPr>
+                <w:rFonts w:ascii="Segoe UI Symbol" w:hAnsi="Segoe UI Symbol" w:cs="Segoe UI Symbol"/>
+                <w:color w:val="171717"/>
+                <w:sz w:val="28"/>
+                <w:szCs w:val="28"/>
+              </w:rPr>
+              <w:t>✔</w:t>
+            </w:r>
+          </w:p>
+        </w:tc>
+        <w:tc>
+          <w:tcPr>
+            <w:tcW w:w="0" w:type="auto"/>
+            <w:hideMark/>
+          </w:tcPr>
+          <w:p>
+            <w:pPr>
+              <w:jc w:val="center"/>
+              <w:cnfStyle w:val="000000000000" w:firstRow="0" w:lastRow="0" w:firstColumn="0" w:lastColumn="0" w:oddVBand="0" w:evenVBand="0" w:oddHBand="0" w:evenHBand="0" w:firstRowFirstColumn="0" w:firstRowLastColumn="0" w:lastRowFirstColumn="0" w:lastRowLastColumn="0"/>
+              <w:rPr>
+                <w:rFonts w:ascii="Cambria" w:hAnsi="Cambria" w:cs="Segoe UI"/>
+                <w:color w:val="171717"/>
+                <w:sz w:val="28"/>
+                <w:szCs w:val="28"/>
+              </w:rPr>
+            </w:pPr>
+            <w:r>
+              <w:rPr>
+                <w:rFonts w:ascii="Segoe UI Symbol" w:hAnsi="Segoe UI Symbol" w:cs="Segoe UI Symbol"/>
+                <w:color w:val="171717"/>
+                <w:sz w:val="28"/>
+                <w:szCs w:val="28"/>
+              </w:rPr>
+              <w:t>✔</w:t>
+            </w:r>
+          </w:p>
+        </w:tc>
+      </w:tr>
+      <w:tr>
+        <w:tblPrEx>
+          <w:jc w:val="left"/>
+        </w:tblPrEx>
+        <w:trPr>
+          <w:cnfStyle w:val="000000100000" w:firstRow="0" w:lastRow="0" w:firstColumn="0" w:lastColumn="0" w:oddVBand="0" w:evenVBand="0" w:oddHBand="1" w:evenHBand="0" w:firstRowFirstColumn="0" w:firstRowLastColumn="0" w:lastRowFirstColumn="0" w:lastRowLastColumn="0"/>
+        </w:trPr>
+        <w:tc>
+          <w:tcPr>
+            <w:cnfStyle w:val="001000000000" w:firstRow="0" w:lastRow="0" w:firstColumn="1" w:lastColumn="0" w:oddVBand="0" w:evenVBand="0" w:oddHBand="0" w:evenHBand="0" w:firstRowFirstColumn="0" w:firstRowLastColumn="0" w:lastRowFirstColumn="0" w:lastRowLastColumn="0"/>
+            <w:tcW w:w="0" w:type="auto"/>
+          </w:tcPr>
+          <w:p>
+            <w:pPr>
+              <w:jc w:val="center"/>
+              <w:rPr>
+                <w:rFonts w:ascii="Cambria" w:hAnsi="Cambria"/>
+                <w:color w:val="000000"/>
+                <w:sz w:val="26"/>
+              </w:rPr>
+            </w:pPr>
+            <w:r>
+              <w:rPr>
+                <w:rFonts w:ascii="Cambria" w:hAnsi="Cambria"/>
+                <w:color w:val="000000"/>
+                <w:sz w:val="26"/>
+              </w:rPr>
+              <w:t>Dapr</w:t>
+            </w:r>
+          </w:p>
+        </w:tc>
+        <w:tc>
+          <w:tcPr>
+            <w:tcW w:w="0" w:type="auto"/>
+            <w:hideMark/>
+          </w:tcPr>
+          <w:p>
+            <w:pPr>
+              <w:cnfStyle w:val="000000100000" w:firstRow="0" w:lastRow="0" w:firstColumn="0" w:lastColumn="0" w:oddVBand="0" w:evenVBand="0" w:oddHBand="1" w:evenHBand="0" w:firstRowFirstColumn="0" w:firstRowLastColumn="0" w:lastRowFirstColumn="0" w:lastRowLastColumn="0"/>
+              <w:rPr>
+                <w:rFonts w:ascii="Cambria" w:hAnsi="Cambria" w:cs="Segoe UI"/>
+                <w:color w:val="171717"/>
+                <w:sz w:val="28"/>
+                <w:szCs w:val="28"/>
+              </w:rPr>
+            </w:pPr>
+          </w:p>
+        </w:tc>
+        <w:tc>
+          <w:tcPr>
+            <w:tcW w:w="0" w:type="auto"/>
+            <w:hideMark/>
+          </w:tcPr>
+          <w:p>
+            <w:pPr>
+              <w:jc w:val="center"/>
+              <w:cnfStyle w:val="000000100000" w:firstRow="0" w:lastRow="0" w:firstColumn="0" w:lastColumn="0" w:oddVBand="0" w:evenVBand="0" w:oddHBand="1" w:evenHBand="0" w:firstRowFirstColumn="0" w:firstRowLastColumn="0" w:lastRowFirstColumn="0" w:lastRowLastColumn="0"/>
+              <w:rPr>
+                <w:rFonts w:ascii="Cambria" w:hAnsi="Cambria" w:cs="Segoe UI"/>
+                <w:color w:val="171717"/>
+                <w:sz w:val="28"/>
+                <w:szCs w:val="28"/>
+              </w:rPr>
+            </w:pPr>
+            <w:r>
+              <w:rPr>
+                <w:rFonts w:ascii="Segoe UI Symbol" w:hAnsi="Segoe UI Symbol" w:cs="Segoe UI Symbol"/>
+                <w:color w:val="171717"/>
+                <w:sz w:val="28"/>
+                <w:szCs w:val="28"/>
+              </w:rPr>
+              <w:t>✔</w:t>
+            </w:r>
+          </w:p>
+        </w:tc>
+        <w:tc>
+          <w:tcPr>
+            <w:tcW w:w="0" w:type="auto"/>
+            <w:hideMark/>
+          </w:tcPr>
+          <w:p>
+            <w:pPr>
+              <w:jc w:val="center"/>
+              <w:cnfStyle w:val="000000100000" w:firstRow="0" w:lastRow="0" w:firstColumn="0" w:lastColumn="0" w:oddVBand="0" w:evenVBand="0" w:oddHBand="1" w:evenHBand="0" w:firstRowFirstColumn="0" w:firstRowLastColumn="0" w:lastRowFirstColumn="0" w:lastRowLastColumn="0"/>
+              <w:rPr>
+                <w:rFonts w:ascii="Cambria" w:hAnsi="Cambria" w:cs="Segoe UI"/>
+                <w:color w:val="171717"/>
+                <w:sz w:val="28"/>
+                <w:szCs w:val="28"/>
+              </w:rPr>
+            </w:pPr>
+            <w:r>
+              <w:rPr>
+                <w:rFonts w:ascii="Segoe UI Symbol" w:hAnsi="Segoe UI Symbol" w:cs="Segoe UI Symbol"/>
+                <w:color w:val="171717"/>
+                <w:sz w:val="28"/>
+                <w:szCs w:val="28"/>
+              </w:rPr>
+              <w:t>✔</w:t>
+            </w:r>
+          </w:p>
+        </w:tc>
+        <w:tc>
+          <w:tcPr>
+            <w:tcW w:w="0" w:type="auto"/>
+            <w:hideMark/>
+          </w:tcPr>
+          <w:p>
+            <w:pPr>
+              <w:jc w:val="center"/>
+              <w:cnfStyle w:val="000000100000" w:firstRow="0" w:lastRow="0" w:firstColumn="0" w:lastColumn="0" w:oddVBand="0" w:evenVBand="0" w:oddHBand="1" w:evenHBand="0" w:firstRowFirstColumn="0" w:firstRowLastColumn="0" w:lastRowFirstColumn="0" w:lastRowLastColumn="0"/>
+              <w:rPr>
+                <w:rFonts w:ascii="Cambria" w:hAnsi="Cambria" w:cs="Segoe UI"/>
+                <w:color w:val="171717"/>
+                <w:sz w:val="28"/>
+                <w:szCs w:val="28"/>
+              </w:rPr>
+            </w:pPr>
+            <w:r>
+              <w:rPr>
+                <w:rFonts w:ascii="Segoe UI Symbol" w:hAnsi="Segoe UI Symbol" w:cs="Segoe UI Symbol"/>
+                <w:color w:val="171717"/>
+                <w:sz w:val="28"/>
+                <w:szCs w:val="28"/>
+              </w:rPr>
+              <w:t>✔</w:t>
+            </w:r>
+          </w:p>
+        </w:tc>
+        <w:tc>
+          <w:tcPr>
+            <w:tcW w:w="0" w:type="auto"/>
+            <w:hideMark/>
+          </w:tcPr>
+          <w:p>
+            <w:pPr>
+              <w:jc w:val="center"/>
+              <w:cnfStyle w:val="000000100000" w:firstRow="0" w:lastRow="0" w:firstColumn="0" w:lastColumn="0" w:oddVBand="0" w:evenVBand="0" w:oddHBand="1" w:evenHBand="0" w:firstRowFirstColumn="0" w:firstRowLastColumn="0" w:lastRowFirstColumn="0" w:lastRowLastColumn="0"/>
+              <w:rPr>
+                <w:rFonts w:ascii="Cambria" w:hAnsi="Cambria" w:cs="Segoe UI"/>
+                <w:color w:val="171717"/>
+                <w:sz w:val="28"/>
+                <w:szCs w:val="28"/>
+              </w:rPr>
+            </w:pPr>
+            <w:r>
+              <w:rPr>
+                <w:rFonts w:ascii="Segoe UI Symbol" w:hAnsi="Segoe UI Symbol" w:cs="Segoe UI Symbol"/>
+                <w:color w:val="171717"/>
+                <w:sz w:val="28"/>
+                <w:szCs w:val="28"/>
+              </w:rPr>
+              <w:t>✔</w:t>
+            </w:r>
+          </w:p>
+        </w:tc>
+      </w:tr>
+      <w:tr>
+        <w:tblPrEx>
+          <w:jc w:val="left"/>
+        </w:tblPrEx>
+        <w:tc>
+          <w:tcPr>
+            <w:cnfStyle w:val="001000000000" w:firstRow="0" w:lastRow="0" w:firstColumn="1" w:lastColumn="0" w:oddVBand="0" w:evenVBand="0" w:oddHBand="0" w:evenHBand="0" w:firstRowFirstColumn="0" w:firstRowLastColumn="0" w:lastRowFirstColumn="0" w:lastRowLastColumn="0"/>
+            <w:tcW w:w="0" w:type="auto"/>
+          </w:tcPr>
+          <w:p>
+            <w:pPr>
+              <w:jc w:val="center"/>
+              <w:rPr>
+                <w:rFonts w:ascii="Cambria" w:hAnsi="Cambria"/>
+                <w:color w:val="000000"/>
+                <w:sz w:val="26"/>
+              </w:rPr>
+            </w:pPr>
+            <w:r>
+              <w:rPr>
+                <w:rFonts w:ascii="Cambria" w:hAnsi="Cambria"/>
+                <w:color w:val="000000"/>
+                <w:sz w:val="26"/>
+              </w:rPr>
+              <w:t>Event grid</w:t>
+            </w:r>
+          </w:p>
+        </w:tc>
+        <w:tc>
+          <w:tcPr>
+            <w:tcW w:w="0" w:type="auto"/>
+            <w:hideMark/>
+          </w:tcPr>
+          <w:p>
+            <w:pPr>
+              <w:jc w:val="center"/>
+              <w:cnfStyle w:val="000000000000" w:firstRow="0" w:lastRow="0" w:firstColumn="0" w:lastColumn="0" w:oddVBand="0" w:evenVBand="0" w:oddHBand="0" w:evenHBand="0" w:firstRowFirstColumn="0" w:firstRowLastColumn="0" w:lastRowFirstColumn="0" w:lastRowLastColumn="0"/>
+              <w:rPr>
+                <w:rFonts w:ascii="Cambria" w:hAnsi="Cambria" w:cs="Segoe UI"/>
+                <w:color w:val="171717"/>
+                <w:sz w:val="28"/>
+                <w:szCs w:val="28"/>
+              </w:rPr>
+            </w:pPr>
+            <w:r>
+              <w:rPr>
+                <w:rFonts w:ascii="Segoe UI Symbol" w:hAnsi="Segoe UI Symbol" w:cs="Segoe UI Symbol"/>
+                <w:color w:val="171717"/>
+                <w:sz w:val="28"/>
+                <w:szCs w:val="28"/>
+              </w:rPr>
+              <w:t>✔</w:t>
+            </w:r>
+          </w:p>
+        </w:tc>
+        <w:tc>
+          <w:tcPr>
+            <w:tcW w:w="0" w:type="auto"/>
+            <w:hideMark/>
+          </w:tcPr>
+          <w:p>
+            <w:pPr>
+              <w:jc w:val="center"/>
+              <w:cnfStyle w:val="000000000000" w:firstRow="0" w:lastRow="0" w:firstColumn="0" w:lastColumn="0" w:oddVBand="0" w:evenVBand="0" w:oddHBand="0" w:evenHBand="0" w:firstRowFirstColumn="0" w:firstRowLastColumn="0" w:lastRowFirstColumn="0" w:lastRowLastColumn="0"/>
+              <w:rPr>
+                <w:rFonts w:ascii="Cambria" w:hAnsi="Cambria" w:cs="Segoe UI"/>
+                <w:color w:val="171717"/>
+                <w:sz w:val="28"/>
+                <w:szCs w:val="28"/>
+              </w:rPr>
+            </w:pPr>
+            <w:r>
+              <w:rPr>
+                <w:rFonts w:ascii="Segoe UI Symbol" w:hAnsi="Segoe UI Symbol" w:cs="Segoe UI Symbol"/>
+                <w:color w:val="171717"/>
+                <w:sz w:val="28"/>
+                <w:szCs w:val="28"/>
+              </w:rPr>
+              <w:t>✔</w:t>
+            </w:r>
+          </w:p>
+        </w:tc>
+        <w:tc>
+          <w:tcPr>
+            <w:tcW w:w="0" w:type="auto"/>
+            <w:hideMark/>
+          </w:tcPr>
+          <w:p>
+            <w:pPr>
+              <w:jc w:val="center"/>
+              <w:cnfStyle w:val="000000000000" w:firstRow="0" w:lastRow="0" w:firstColumn="0" w:lastColumn="0" w:oddVBand="0" w:evenVBand="0" w:oddHBand="0" w:evenHBand="0" w:firstRowFirstColumn="0" w:firstRowLastColumn="0" w:lastRowFirstColumn="0" w:lastRowLastColumn="0"/>
+              <w:rPr>
+                <w:rFonts w:ascii="Cambria" w:hAnsi="Cambria" w:cs="Segoe UI"/>
+                <w:color w:val="171717"/>
+                <w:sz w:val="28"/>
+                <w:szCs w:val="28"/>
+              </w:rPr>
+            </w:pPr>
+            <w:r>
+              <w:rPr>
+                <w:rFonts w:ascii="Segoe UI Symbol" w:hAnsi="Segoe UI Symbol" w:cs="Segoe UI Symbol"/>
+                <w:color w:val="171717"/>
+                <w:sz w:val="28"/>
+                <w:szCs w:val="28"/>
+              </w:rPr>
+              <w:t>✔</w:t>
+            </w:r>
+          </w:p>
+        </w:tc>
+        <w:tc>
+          <w:tcPr>
+            <w:tcW w:w="0" w:type="auto"/>
+            <w:hideMark/>
+          </w:tcPr>
+          <w:p>
+            <w:pPr>
+              <w:jc w:val="center"/>
+              <w:cnfStyle w:val="000000000000" w:firstRow="0" w:lastRow="0" w:firstColumn="0" w:lastColumn="0" w:oddVBand="0" w:evenVBand="0" w:oddHBand="0" w:evenHBand="0" w:firstRowFirstColumn="0" w:firstRowLastColumn="0" w:lastRowFirstColumn="0" w:lastRowLastColumn="0"/>
+              <w:rPr>
+                <w:rFonts w:ascii="Cambria" w:hAnsi="Cambria" w:cs="Segoe UI"/>
+                <w:color w:val="171717"/>
+                <w:sz w:val="28"/>
+                <w:szCs w:val="28"/>
+              </w:rPr>
+            </w:pPr>
+          </w:p>
+        </w:tc>
+        <w:tc>
+          <w:tcPr>
+            <w:tcW w:w="0" w:type="auto"/>
+            <w:hideMark/>
+          </w:tcPr>
+          <w:p>
+            <w:pPr>
+              <w:jc w:val="center"/>
+              <w:cnfStyle w:val="000000000000" w:firstRow="0" w:lastRow="0" w:firstColumn="0" w:lastColumn="0" w:oddVBand="0" w:evenVBand="0" w:oddHBand="0" w:evenHBand="0" w:firstRowFirstColumn="0" w:firstRowLastColumn="0" w:lastRowFirstColumn="0" w:lastRowLastColumn="0"/>
+              <w:rPr>
+                <w:rFonts w:ascii="Cambria" w:hAnsi="Cambria" w:cs="Segoe UI"/>
+                <w:color w:val="171717"/>
+                <w:sz w:val="28"/>
+                <w:szCs w:val="28"/>
+              </w:rPr>
+            </w:pPr>
+            <w:r>
+              <w:rPr>
+                <w:rFonts w:ascii="Segoe UI Symbol" w:hAnsi="Segoe UI Symbol" w:cs="Segoe UI Symbol"/>
+                <w:color w:val="171717"/>
+                <w:sz w:val="28"/>
+                <w:szCs w:val="28"/>
+              </w:rPr>
+              <w:t>✔</w:t>
+            </w:r>
+          </w:p>
+        </w:tc>
+      </w:tr>
+      <w:tr>
+        <w:tblPrEx>
+          <w:jc w:val="left"/>
+        </w:tblPrEx>
+        <w:trPr>
+          <w:cnfStyle w:val="000000100000" w:firstRow="0" w:lastRow="0" w:firstColumn="0" w:lastColumn="0" w:oddVBand="0" w:evenVBand="0" w:oddHBand="1" w:evenHBand="0" w:firstRowFirstColumn="0" w:firstRowLastColumn="0" w:lastRowFirstColumn="0" w:lastRowLastColumn="0"/>
+        </w:trPr>
+        <w:tc>
+          <w:tcPr>
+            <w:cnfStyle w:val="001000000000" w:firstRow="0" w:lastRow="0" w:firstColumn="1" w:lastColumn="0" w:oddVBand="0" w:evenVBand="0" w:oddHBand="0" w:evenHBand="0" w:firstRowFirstColumn="0" w:firstRowLastColumn="0" w:lastRowFirstColumn="0" w:lastRowLastColumn="0"/>
+            <w:tcW w:w="0" w:type="auto"/>
+          </w:tcPr>
+          <w:p>
+            <w:pPr>
+              <w:jc w:val="center"/>
+              <w:rPr>
+                <w:rFonts w:ascii="Cambria" w:hAnsi="Cambria"/>
+                <w:color w:val="000000"/>
+                <w:sz w:val="26"/>
+              </w:rPr>
+            </w:pPr>
+            <w:r>
+              <w:rPr>
+                <w:rFonts w:ascii="Cambria" w:hAnsi="Cambria"/>
+                <w:color w:val="000000"/>
+                <w:sz w:val="26"/>
+              </w:rPr>
+              <w:t>Event hubs</w:t>
+            </w:r>
+          </w:p>
+        </w:tc>
+        <w:tc>
+          <w:tcPr>
+            <w:tcW w:w="0" w:type="auto"/>
+            <w:hideMark/>
+          </w:tcPr>
+          <w:p>
+            <w:pPr>
+              <w:jc w:val="center"/>
+              <w:cnfStyle w:val="000000100000" w:firstRow="0" w:lastRow="0" w:firstColumn="0" w:lastColumn="0" w:oddVBand="0" w:evenVBand="0" w:oddHBand="1" w:evenHBand="0" w:firstRowFirstColumn="0" w:firstRowLastColumn="0" w:lastRowFirstColumn="0" w:lastRowLastColumn="0"/>
+              <w:rPr>
+                <w:rFonts w:ascii="Cambria" w:hAnsi="Cambria" w:cs="Segoe UI"/>
+                <w:color w:val="171717"/>
+                <w:sz w:val="28"/>
+                <w:szCs w:val="28"/>
+              </w:rPr>
+            </w:pPr>
+            <w:r>
+              <w:rPr>
+                <w:rFonts w:ascii="Segoe UI Symbol" w:hAnsi="Segoe UI Symbol" w:cs="Segoe UI Symbol"/>
+                <w:color w:val="171717"/>
+                <w:sz w:val="28"/>
+                <w:szCs w:val="28"/>
+              </w:rPr>
+              <w:t>✔</w:t>
+            </w:r>
+          </w:p>
+        </w:tc>
+        <w:tc>
+          <w:tcPr>
+            <w:tcW w:w="0" w:type="auto"/>
+            <w:hideMark/>
+          </w:tcPr>
+          <w:p>
+            <w:pPr>
+              <w:jc w:val="center"/>
+              <w:cnfStyle w:val="000000100000" w:firstRow="0" w:lastRow="0" w:firstColumn="0" w:lastColumn="0" w:oddVBand="0" w:evenVBand="0" w:oddHBand="1" w:evenHBand="0" w:firstRowFirstColumn="0" w:firstRowLastColumn="0" w:lastRowFirstColumn="0" w:lastRowLastColumn="0"/>
+              <w:rPr>
+                <w:rFonts w:ascii="Cambria" w:hAnsi="Cambria" w:cs="Segoe UI"/>
+                <w:color w:val="171717"/>
+                <w:sz w:val="28"/>
+                <w:szCs w:val="28"/>
+              </w:rPr>
+            </w:pPr>
+            <w:r>
+              <w:rPr>
+                <w:rFonts w:ascii="Segoe UI Symbol" w:hAnsi="Segoe UI Symbol" w:cs="Segoe UI Symbol"/>
+                <w:color w:val="171717"/>
+                <w:sz w:val="28"/>
+                <w:szCs w:val="28"/>
+              </w:rPr>
+              <w:t>✔</w:t>
+            </w:r>
+          </w:p>
+        </w:tc>
+        <w:tc>
+          <w:tcPr>
+            <w:tcW w:w="0" w:type="auto"/>
+            <w:hideMark/>
+          </w:tcPr>
+          <w:p>
+            <w:pPr>
+              <w:jc w:val="center"/>
+              <w:cnfStyle w:val="000000100000" w:firstRow="0" w:lastRow="0" w:firstColumn="0" w:lastColumn="0" w:oddVBand="0" w:evenVBand="0" w:oddHBand="1" w:evenHBand="0" w:firstRowFirstColumn="0" w:firstRowLastColumn="0" w:lastRowFirstColumn="0" w:lastRowLastColumn="0"/>
+              <w:rPr>
+                <w:rFonts w:ascii="Cambria" w:hAnsi="Cambria" w:cs="Segoe UI"/>
+                <w:color w:val="171717"/>
+                <w:sz w:val="28"/>
+                <w:szCs w:val="28"/>
+              </w:rPr>
+            </w:pPr>
+            <w:r>
+              <w:rPr>
+                <w:rFonts w:ascii="Segoe UI Symbol" w:hAnsi="Segoe UI Symbol" w:cs="Segoe UI Symbol"/>
+                <w:color w:val="171717"/>
+                <w:sz w:val="28"/>
+                <w:szCs w:val="28"/>
+              </w:rPr>
+              <w:t>✔</w:t>
+            </w:r>
+          </w:p>
+        </w:tc>
+        <w:tc>
+          <w:tcPr>
+            <w:tcW w:w="0" w:type="auto"/>
+            <w:hideMark/>
+          </w:tcPr>
+          <w:p>
+            <w:pPr>
+              <w:jc w:val="center"/>
+              <w:cnfStyle w:val="000000100000" w:firstRow="0" w:lastRow="0" w:firstColumn="0" w:lastColumn="0" w:oddVBand="0" w:evenVBand="0" w:oddHBand="1" w:evenHBand="0" w:firstRowFirstColumn="0" w:firstRowLastColumn="0" w:lastRowFirstColumn="0" w:lastRowLastColumn="0"/>
+              <w:rPr>
+                <w:rFonts w:ascii="Cambria" w:hAnsi="Cambria" w:cs="Segoe UI"/>
+                <w:color w:val="171717"/>
+                <w:sz w:val="28"/>
+                <w:szCs w:val="28"/>
+              </w:rPr>
+            </w:pPr>
+          </w:p>
+        </w:tc>
+        <w:tc>
+          <w:tcPr>
+            <w:tcW w:w="0" w:type="auto"/>
+            <w:hideMark/>
+          </w:tcPr>
+          <w:p>
+            <w:pPr>
+              <w:jc w:val="center"/>
+              <w:cnfStyle w:val="000000100000" w:firstRow="0" w:lastRow="0" w:firstColumn="0" w:lastColumn="0" w:oddVBand="0" w:evenVBand="0" w:oddHBand="1" w:evenHBand="0" w:firstRowFirstColumn="0" w:firstRowLastColumn="0" w:lastRowFirstColumn="0" w:lastRowLastColumn="0"/>
+              <w:rPr>
+                <w:rFonts w:ascii="Cambria" w:hAnsi="Cambria" w:cs="Segoe UI"/>
+                <w:color w:val="171717"/>
+                <w:sz w:val="28"/>
+                <w:szCs w:val="28"/>
+              </w:rPr>
+            </w:pPr>
+            <w:r>
+              <w:rPr>
+                <w:rFonts w:ascii="Segoe UI Symbol" w:hAnsi="Segoe UI Symbol" w:cs="Segoe UI Symbol"/>
+                <w:color w:val="171717"/>
+                <w:sz w:val="28"/>
+                <w:szCs w:val="28"/>
+              </w:rPr>
+              <w:t>✔</w:t>
+            </w:r>
+          </w:p>
+        </w:tc>
+      </w:tr>
+      <w:tr>
+        <w:tblPrEx>
+          <w:jc w:val="left"/>
+        </w:tblPrEx>
+        <w:tc>
+          <w:tcPr>
+            <w:cnfStyle w:val="001000000000" w:firstRow="0" w:lastRow="0" w:firstColumn="1" w:lastColumn="0" w:oddVBand="0" w:evenVBand="0" w:oddHBand="0" w:evenHBand="0" w:firstRowFirstColumn="0" w:firstRowLastColumn="0" w:lastRowFirstColumn="0" w:lastRowLastColumn="0"/>
+            <w:tcW w:w="0" w:type="auto"/>
+          </w:tcPr>
+          <w:p>
+            <w:pPr>
+              <w:jc w:val="center"/>
+              <w:rPr>
+                <w:rFonts w:ascii="Cambria" w:hAnsi="Cambria"/>
+                <w:color w:val="000000"/>
+                <w:sz w:val="26"/>
+              </w:rPr>
+            </w:pPr>
+            <w:r>
+              <w:rPr>
+                <w:rFonts w:ascii="Cambria" w:hAnsi="Cambria"/>
+                <w:color w:val="000000"/>
+                <w:sz w:val="26"/>
+              </w:rPr>
+              <w:t>HTTP</w:t>
+            </w:r>
+          </w:p>
+        </w:tc>
+        <w:tc>
+          <w:tcPr>
+            <w:tcW w:w="0" w:type="auto"/>
+            <w:hideMark/>
+          </w:tcPr>
+          <w:p>
+            <w:pPr>
+              <w:jc w:val="center"/>
+              <w:cnfStyle w:val="000000000000" w:firstRow="0" w:lastRow="0" w:firstColumn="0" w:lastColumn="0" w:oddVBand="0" w:evenVBand="0" w:oddHBand="0" w:evenHBand="0" w:firstRowFirstColumn="0" w:firstRowLastColumn="0" w:lastRowFirstColumn="0" w:lastRowLastColumn="0"/>
+              <w:rPr>
+                <w:rFonts w:ascii="Cambria" w:hAnsi="Cambria" w:cs="Segoe UI"/>
+                <w:color w:val="171717"/>
+                <w:sz w:val="28"/>
+                <w:szCs w:val="28"/>
+              </w:rPr>
+            </w:pPr>
+            <w:r>
+              <w:rPr>
+                <w:rFonts w:ascii="Segoe UI Symbol" w:hAnsi="Segoe UI Symbol" w:cs="Segoe UI Symbol"/>
+                <w:color w:val="171717"/>
+                <w:sz w:val="28"/>
+                <w:szCs w:val="28"/>
+              </w:rPr>
+              <w:t>✔</w:t>
+            </w:r>
+          </w:p>
+        </w:tc>
+        <w:tc>
+          <w:tcPr>
+            <w:tcW w:w="0" w:type="auto"/>
+            <w:hideMark/>
+          </w:tcPr>
+          <w:p>
+            <w:pPr>
+              <w:jc w:val="center"/>
+              <w:cnfStyle w:val="000000000000" w:firstRow="0" w:lastRow="0" w:firstColumn="0" w:lastColumn="0" w:oddVBand="0" w:evenVBand="0" w:oddHBand="0" w:evenHBand="0" w:firstRowFirstColumn="0" w:firstRowLastColumn="0" w:lastRowFirstColumn="0" w:lastRowLastColumn="0"/>
+              <w:rPr>
+                <w:rFonts w:ascii="Cambria" w:hAnsi="Cambria" w:cs="Segoe UI"/>
+                <w:color w:val="171717"/>
+                <w:sz w:val="28"/>
+                <w:szCs w:val="28"/>
+              </w:rPr>
+            </w:pPr>
+            <w:r>
+              <w:rPr>
+                <w:rFonts w:ascii="Segoe UI Symbol" w:hAnsi="Segoe UI Symbol" w:cs="Segoe UI Symbol"/>
+                <w:color w:val="171717"/>
+                <w:sz w:val="28"/>
+                <w:szCs w:val="28"/>
+              </w:rPr>
+              <w:t>✔</w:t>
+            </w:r>
+          </w:p>
+        </w:tc>
+        <w:tc>
+          <w:tcPr>
+            <w:tcW w:w="0" w:type="auto"/>
+            <w:hideMark/>
+          </w:tcPr>
+          <w:p>
+            <w:pPr>
+              <w:jc w:val="center"/>
+              <w:cnfStyle w:val="000000000000" w:firstRow="0" w:lastRow="0" w:firstColumn="0" w:lastColumn="0" w:oddVBand="0" w:evenVBand="0" w:oddHBand="0" w:evenHBand="0" w:firstRowFirstColumn="0" w:firstRowLastColumn="0" w:lastRowFirstColumn="0" w:lastRowLastColumn="0"/>
+              <w:rPr>
+                <w:rFonts w:ascii="Cambria" w:hAnsi="Cambria" w:cs="Segoe UI"/>
+                <w:color w:val="171717"/>
+                <w:sz w:val="28"/>
+                <w:szCs w:val="28"/>
+              </w:rPr>
+            </w:pPr>
+            <w:r>
+              <w:rPr>
+                <w:rFonts w:ascii="Segoe UI Symbol" w:hAnsi="Segoe UI Symbol" w:cs="Segoe UI Symbol"/>
+                <w:color w:val="171717"/>
+                <w:sz w:val="28"/>
+                <w:szCs w:val="28"/>
+              </w:rPr>
+              <w:t>✔</w:t>
+            </w:r>
+          </w:p>
+        </w:tc>
+        <w:tc>
+          <w:tcPr>
+            <w:tcW w:w="0" w:type="auto"/>
+            <w:hideMark/>
+          </w:tcPr>
+          <w:p>
+            <w:pPr>
+              <w:jc w:val="center"/>
+              <w:cnfStyle w:val="000000000000" w:firstRow="0" w:lastRow="0" w:firstColumn="0" w:lastColumn="0" w:oddVBand="0" w:evenVBand="0" w:oddHBand="0" w:evenHBand="0" w:firstRowFirstColumn="0" w:firstRowLastColumn="0" w:lastRowFirstColumn="0" w:lastRowLastColumn="0"/>
+              <w:rPr>
+                <w:rFonts w:ascii="Cambria" w:hAnsi="Cambria" w:cs="Segoe UI"/>
+                <w:color w:val="171717"/>
+                <w:sz w:val="28"/>
+                <w:szCs w:val="28"/>
+              </w:rPr>
+            </w:pPr>
+          </w:p>
+        </w:tc>
+        <w:tc>
+          <w:tcPr>
+            <w:tcW w:w="0" w:type="auto"/>
+            <w:hideMark/>
+          </w:tcPr>
+          <w:p>
+            <w:pPr>
+              <w:jc w:val="center"/>
+              <w:cnfStyle w:val="000000000000" w:firstRow="0" w:lastRow="0" w:firstColumn="0" w:lastColumn="0" w:oddVBand="0" w:evenVBand="0" w:oddHBand="0" w:evenHBand="0" w:firstRowFirstColumn="0" w:firstRowLastColumn="0" w:lastRowFirstColumn="0" w:lastRowLastColumn="0"/>
+              <w:rPr>
+                <w:rFonts w:ascii="Cambria" w:hAnsi="Cambria" w:cs="Segoe UI"/>
+                <w:color w:val="171717"/>
+                <w:sz w:val="28"/>
+                <w:szCs w:val="28"/>
+              </w:rPr>
+            </w:pPr>
+            <w:r>
+              <w:rPr>
+                <w:rFonts w:ascii="Segoe UI Symbol" w:hAnsi="Segoe UI Symbol" w:cs="Segoe UI Symbol"/>
+                <w:color w:val="171717"/>
+                <w:sz w:val="28"/>
+                <w:szCs w:val="28"/>
+              </w:rPr>
+              <w:t>✔</w:t>
+            </w:r>
+          </w:p>
+        </w:tc>
+      </w:tr>
+      <w:tr>
+        <w:tblPrEx>
+          <w:jc w:val="left"/>
+        </w:tblPrEx>
+        <w:trPr>
+          <w:cnfStyle w:val="000000100000" w:firstRow="0" w:lastRow="0" w:firstColumn="0" w:lastColumn="0" w:oddVBand="0" w:evenVBand="0" w:oddHBand="1" w:evenHBand="0" w:firstRowFirstColumn="0" w:firstRowLastColumn="0" w:lastRowFirstColumn="0" w:lastRowLastColumn="0"/>
+        </w:trPr>
+        <w:tc>
+          <w:tcPr>
+            <w:cnfStyle w:val="001000000000" w:firstRow="0" w:lastRow="0" w:firstColumn="1" w:lastColumn="0" w:oddVBand="0" w:evenVBand="0" w:oddHBand="0" w:evenHBand="0" w:firstRowFirstColumn="0" w:firstRowLastColumn="0" w:lastRowFirstColumn="0" w:lastRowLastColumn="0"/>
+            <w:tcW w:w="0" w:type="auto"/>
+          </w:tcPr>
+          <w:p>
+            <w:pPr>
+              <w:jc w:val="center"/>
+              <w:rPr>
+                <w:rFonts w:ascii="Cambria" w:hAnsi="Cambria"/>
+                <w:color w:val="000000"/>
+                <w:sz w:val="26"/>
+              </w:rPr>
+            </w:pPr>
+            <w:r>
+              <w:rPr>
+                <w:rFonts w:ascii="Cambria" w:hAnsi="Cambria"/>
+                <w:color w:val="000000"/>
+                <w:sz w:val="26"/>
+              </w:rPr>
+              <w:t>IoT hubs</w:t>
+            </w:r>
+          </w:p>
+        </w:tc>
+        <w:tc>
+          <w:tcPr>
+            <w:tcW w:w="0" w:type="auto"/>
+            <w:hideMark/>
+          </w:tcPr>
+          <w:p>
+            <w:pPr>
+              <w:jc w:val="center"/>
+              <w:cnfStyle w:val="000000100000" w:firstRow="0" w:lastRow="0" w:firstColumn="0" w:lastColumn="0" w:oddVBand="0" w:evenVBand="0" w:oddHBand="1" w:evenHBand="0" w:firstRowFirstColumn="0" w:firstRowLastColumn="0" w:lastRowFirstColumn="0" w:lastRowLastColumn="0"/>
+              <w:rPr>
+                <w:rFonts w:ascii="Cambria" w:hAnsi="Cambria" w:cs="Segoe UI"/>
+                <w:color w:val="171717"/>
+                <w:sz w:val="28"/>
+                <w:szCs w:val="28"/>
+              </w:rPr>
+            </w:pPr>
+            <w:r>
+              <w:rPr>
+                <w:rFonts w:ascii="Segoe UI Symbol" w:hAnsi="Segoe UI Symbol" w:cs="Segoe UI Symbol"/>
+                <w:color w:val="171717"/>
+                <w:sz w:val="28"/>
+                <w:szCs w:val="28"/>
+              </w:rPr>
+              <w:t>✔</w:t>
+            </w:r>
+          </w:p>
+        </w:tc>
+        <w:tc>
+          <w:tcPr>
+            <w:tcW w:w="0" w:type="auto"/>
+            <w:hideMark/>
+          </w:tcPr>
+          <w:p>
+            <w:pPr>
+              <w:jc w:val="center"/>
+              <w:cnfStyle w:val="000000100000" w:firstRow="0" w:lastRow="0" w:firstColumn="0" w:lastColumn="0" w:oddVBand="0" w:evenVBand="0" w:oddHBand="1" w:evenHBand="0" w:firstRowFirstColumn="0" w:firstRowLastColumn="0" w:lastRowFirstColumn="0" w:lastRowLastColumn="0"/>
+              <w:rPr>
+                <w:rFonts w:ascii="Cambria" w:hAnsi="Cambria" w:cs="Segoe UI"/>
+                <w:color w:val="171717"/>
+                <w:sz w:val="28"/>
+                <w:szCs w:val="28"/>
+              </w:rPr>
+            </w:pPr>
+            <w:r>
+              <w:rPr>
+                <w:rFonts w:ascii="Segoe UI Symbol" w:hAnsi="Segoe UI Symbol" w:cs="Segoe UI Symbol"/>
+                <w:color w:val="171717"/>
+                <w:sz w:val="28"/>
+                <w:szCs w:val="28"/>
+              </w:rPr>
+              <w:t>✔</w:t>
+            </w:r>
+          </w:p>
+        </w:tc>
+        <w:tc>
+          <w:tcPr>
+            <w:tcW w:w="0" w:type="auto"/>
+            <w:hideMark/>
+          </w:tcPr>
+          <w:p>
+            <w:pPr>
+              <w:jc w:val="center"/>
+              <w:cnfStyle w:val="000000100000" w:firstRow="0" w:lastRow="0" w:firstColumn="0" w:lastColumn="0" w:oddVBand="0" w:evenVBand="0" w:oddHBand="1" w:evenHBand="0" w:firstRowFirstColumn="0" w:firstRowLastColumn="0" w:lastRowFirstColumn="0" w:lastRowLastColumn="0"/>
+              <w:rPr>
+                <w:rFonts w:ascii="Cambria" w:hAnsi="Cambria" w:cs="Segoe UI"/>
+                <w:color w:val="171717"/>
+                <w:sz w:val="28"/>
+                <w:szCs w:val="28"/>
+              </w:rPr>
+            </w:pPr>
+            <w:r>
+              <w:rPr>
+                <w:rFonts w:ascii="Segoe UI Symbol" w:hAnsi="Segoe UI Symbol" w:cs="Segoe UI Symbol"/>
+                <w:color w:val="171717"/>
+                <w:sz w:val="28"/>
+                <w:szCs w:val="28"/>
+              </w:rPr>
+              <w:t>✔</w:t>
+            </w:r>
+          </w:p>
+        </w:tc>
+        <w:tc>
+          <w:tcPr>
+            <w:tcW w:w="0" w:type="auto"/>
+            <w:hideMark/>
+          </w:tcPr>
+          <w:p>
+            <w:pPr>
+              <w:jc w:val="center"/>
+              <w:cnfStyle w:val="000000100000" w:firstRow="0" w:lastRow="0" w:firstColumn="0" w:lastColumn="0" w:oddVBand="0" w:evenVBand="0" w:oddHBand="1" w:evenHBand="0" w:firstRowFirstColumn="0" w:firstRowLastColumn="0" w:lastRowFirstColumn="0" w:lastRowLastColumn="0"/>
+              <w:rPr>
+                <w:rFonts w:ascii="Cambria" w:hAnsi="Cambria" w:cs="Segoe UI"/>
+                <w:color w:val="171717"/>
+                <w:sz w:val="28"/>
+                <w:szCs w:val="28"/>
+              </w:rPr>
+            </w:pPr>
+          </w:p>
+        </w:tc>
+        <w:tc>
+          <w:tcPr>
+            <w:tcW w:w="0" w:type="auto"/>
+            <w:hideMark/>
+          </w:tcPr>
+          <w:p>
+            <w:pPr>
+              <w:jc w:val="center"/>
+              <w:cnfStyle w:val="000000100000" w:firstRow="0" w:lastRow="0" w:firstColumn="0" w:lastColumn="0" w:oddVBand="0" w:evenVBand="0" w:oddHBand="1" w:evenHBand="0" w:firstRowFirstColumn="0" w:firstRowLastColumn="0" w:lastRowFirstColumn="0" w:lastRowLastColumn="0"/>
+              <w:rPr>
+                <w:rFonts w:ascii="Cambria" w:hAnsi="Cambria" w:cs="Segoe UI"/>
+                <w:color w:val="171717"/>
+                <w:sz w:val="28"/>
+                <w:szCs w:val="28"/>
+              </w:rPr>
+            </w:pPr>
+            <w:r>
+              <w:rPr>
+                <w:rFonts w:ascii="Segoe UI Symbol" w:hAnsi="Segoe UI Symbol" w:cs="Segoe UI Symbol"/>
+                <w:color w:val="171717"/>
+                <w:sz w:val="28"/>
+                <w:szCs w:val="28"/>
+              </w:rPr>
+              <w:t>✔</w:t>
+            </w:r>
+          </w:p>
+        </w:tc>
+      </w:tr>
+      <w:tr>
+        <w:tblPrEx>
+          <w:jc w:val="left"/>
+        </w:tblPrEx>
+        <w:tc>
+          <w:tcPr>
+            <w:cnfStyle w:val="001000000000" w:firstRow="0" w:lastRow="0" w:firstColumn="1" w:lastColumn="0" w:oddVBand="0" w:evenVBand="0" w:oddHBand="0" w:evenHBand="0" w:firstRowFirstColumn="0" w:firstRowLastColumn="0" w:lastRowFirstColumn="0" w:lastRowLastColumn="0"/>
+            <w:tcW w:w="0" w:type="auto"/>
+          </w:tcPr>
+          <w:p>
+            <w:pPr>
+              <w:jc w:val="center"/>
+              <w:rPr>
+                <w:rFonts w:ascii="Cambria" w:hAnsi="Cambria"/>
+                <w:color w:val="000000"/>
+                <w:sz w:val="26"/>
+              </w:rPr>
+            </w:pPr>
+            <w:r>
+              <w:rPr>
+                <w:rFonts w:ascii="Cambria" w:hAnsi="Cambria"/>
+                <w:color w:val="000000"/>
+                <w:sz w:val="26"/>
+              </w:rPr>
+              <w:t>Kafka</w:t>
+            </w:r>
+          </w:p>
+        </w:tc>
+        <w:tc>
+          <w:tcPr>
+            <w:tcW w:w="0" w:type="auto"/>
+            <w:hideMark/>
+          </w:tcPr>
+          <w:p>
+            <w:pPr>
+              <w:cnfStyle w:val="000000000000" w:firstRow="0" w:lastRow="0" w:firstColumn="0" w:lastColumn="0" w:oddVBand="0" w:evenVBand="0" w:oddHBand="0" w:evenHBand="0" w:firstRowFirstColumn="0" w:firstRowLastColumn="0" w:lastRowFirstColumn="0" w:lastRowLastColumn="0"/>
+              <w:rPr>
+                <w:rFonts w:ascii="Cambria" w:hAnsi="Cambria" w:cs="Segoe UI"/>
+                <w:color w:val="171717"/>
+                <w:sz w:val="28"/>
+                <w:szCs w:val="28"/>
+              </w:rPr>
+            </w:pPr>
+          </w:p>
+        </w:tc>
+        <w:tc>
+          <w:tcPr>
+            <w:tcW w:w="0" w:type="auto"/>
+            <w:hideMark/>
+          </w:tcPr>
+          <w:p>
+            <w:pPr>
+              <w:jc w:val="center"/>
+              <w:cnfStyle w:val="000000000000" w:firstRow="0" w:lastRow="0" w:firstColumn="0" w:lastColumn="0" w:oddVBand="0" w:evenVBand="0" w:oddHBand="0" w:evenHBand="0" w:firstRowFirstColumn="0" w:firstRowLastColumn="0" w:lastRowFirstColumn="0" w:lastRowLastColumn="0"/>
+              <w:rPr>
+                <w:rFonts w:ascii="Cambria" w:hAnsi="Cambria" w:cs="Segoe UI"/>
+                <w:color w:val="171717"/>
+                <w:sz w:val="28"/>
+                <w:szCs w:val="28"/>
+              </w:rPr>
+            </w:pPr>
+            <w:r>
+              <w:rPr>
+                <w:rFonts w:ascii="Segoe UI Symbol" w:hAnsi="Segoe UI Symbol" w:cs="Segoe UI Symbol"/>
+                <w:color w:val="171717"/>
+                <w:sz w:val="28"/>
+                <w:szCs w:val="28"/>
+              </w:rPr>
+              <w:t>✔</w:t>
+            </w:r>
+          </w:p>
+        </w:tc>
+        <w:tc>
+          <w:tcPr>
+            <w:tcW w:w="0" w:type="auto"/>
+            <w:hideMark/>
+          </w:tcPr>
+          <w:p>
+            <w:pPr>
+              <w:jc w:val="center"/>
+              <w:cnfStyle w:val="000000000000" w:firstRow="0" w:lastRow="0" w:firstColumn="0" w:lastColumn="0" w:oddVBand="0" w:evenVBand="0" w:oddHBand="0" w:evenHBand="0" w:firstRowFirstColumn="0" w:firstRowLastColumn="0" w:lastRowFirstColumn="0" w:lastRowLastColumn="0"/>
+              <w:rPr>
+                <w:rFonts w:ascii="Cambria" w:hAnsi="Cambria" w:cs="Segoe UI"/>
+                <w:color w:val="171717"/>
+                <w:sz w:val="28"/>
+                <w:szCs w:val="28"/>
+              </w:rPr>
+            </w:pPr>
+            <w:r>
+              <w:rPr>
+                <w:rFonts w:ascii="Segoe UI Symbol" w:hAnsi="Segoe UI Symbol" w:cs="Segoe UI Symbol"/>
+                <w:color w:val="171717"/>
+                <w:sz w:val="28"/>
+                <w:szCs w:val="28"/>
+              </w:rPr>
+              <w:t>✔</w:t>
+            </w:r>
+          </w:p>
+        </w:tc>
+        <w:tc>
+          <w:tcPr>
+            <w:tcW w:w="0" w:type="auto"/>
+            <w:hideMark/>
+          </w:tcPr>
+          <w:p>
+            <w:pPr>
+              <w:jc w:val="center"/>
+              <w:cnfStyle w:val="000000000000" w:firstRow="0" w:lastRow="0" w:firstColumn="0" w:lastColumn="0" w:oddVBand="0" w:evenVBand="0" w:oddHBand="0" w:evenHBand="0" w:firstRowFirstColumn="0" w:firstRowLastColumn="0" w:lastRowFirstColumn="0" w:lastRowLastColumn="0"/>
+              <w:rPr>
+                <w:rFonts w:ascii="Cambria" w:hAnsi="Cambria" w:cs="Segoe UI"/>
+                <w:color w:val="171717"/>
+                <w:sz w:val="28"/>
+                <w:szCs w:val="28"/>
+              </w:rPr>
+            </w:pPr>
+          </w:p>
+        </w:tc>
+        <w:tc>
+          <w:tcPr>
+            <w:tcW w:w="0" w:type="auto"/>
+            <w:hideMark/>
+          </w:tcPr>
+          <w:p>
+            <w:pPr>
+              <w:jc w:val="center"/>
+              <w:cnfStyle w:val="000000000000" w:firstRow="0" w:lastRow="0" w:firstColumn="0" w:lastColumn="0" w:oddVBand="0" w:evenVBand="0" w:oddHBand="0" w:evenHBand="0" w:firstRowFirstColumn="0" w:firstRowLastColumn="0" w:lastRowFirstColumn="0" w:lastRowLastColumn="0"/>
+              <w:rPr>
+                <w:rFonts w:ascii="Cambria" w:hAnsi="Cambria" w:cs="Segoe UI"/>
+                <w:color w:val="171717"/>
+                <w:sz w:val="28"/>
+                <w:szCs w:val="28"/>
+              </w:rPr>
+            </w:pPr>
+            <w:r>
+              <w:rPr>
+                <w:rFonts w:ascii="Segoe UI Symbol" w:hAnsi="Segoe UI Symbol" w:cs="Segoe UI Symbol"/>
+                <w:color w:val="171717"/>
+                <w:sz w:val="28"/>
+                <w:szCs w:val="28"/>
+              </w:rPr>
+              <w:t>✔</w:t>
+            </w:r>
+          </w:p>
+        </w:tc>
+      </w:tr>
+      <w:tr>
+        <w:tblPrEx>
+          <w:jc w:val="left"/>
+        </w:tblPrEx>
+        <w:trPr>
+          <w:cnfStyle w:val="000000100000" w:firstRow="0" w:lastRow="0" w:firstColumn="0" w:lastColumn="0" w:oddVBand="0" w:evenVBand="0" w:oddHBand="1" w:evenHBand="0" w:firstRowFirstColumn="0" w:firstRowLastColumn="0" w:lastRowFirstColumn="0" w:lastRowLastColumn="0"/>
+        </w:trPr>
+        <w:tc>
+          <w:tcPr>
+            <w:cnfStyle w:val="001000000000" w:firstRow="0" w:lastRow="0" w:firstColumn="1" w:lastColumn="0" w:oddVBand="0" w:evenVBand="0" w:oddHBand="0" w:evenHBand="0" w:firstRowFirstColumn="0" w:firstRowLastColumn="0" w:lastRowFirstColumn="0" w:lastRowLastColumn="0"/>
+            <w:tcW w:w="0" w:type="auto"/>
+          </w:tcPr>
+          <w:p>
+            <w:pPr>
+              <w:jc w:val="center"/>
+              <w:rPr>
+                <w:rFonts w:ascii="Cambria" w:hAnsi="Cambria"/>
+                <w:color w:val="000000"/>
+                <w:sz w:val="26"/>
+              </w:rPr>
+            </w:pPr>
+            <w:r>
+              <w:rPr>
+                <w:rFonts w:ascii="Cambria" w:hAnsi="Cambria"/>
+                <w:color w:val="000000"/>
+                <w:sz w:val="26"/>
+              </w:rPr>
+              <w:t>Mobile Apps</w:t>
+            </w:r>
+          </w:p>
+        </w:tc>
+        <w:tc>
+          <w:tcPr>
+            <w:tcW w:w="0" w:type="auto"/>
+            <w:hideMark/>
+          </w:tcPr>
+          <w:p>
+            <w:pPr>
+              <w:jc w:val="center"/>
+              <w:cnfStyle w:val="000000100000" w:firstRow="0" w:lastRow="0" w:firstColumn="0" w:lastColumn="0" w:oddVBand="0" w:evenVBand="0" w:oddHBand="1" w:evenHBand="0" w:firstRowFirstColumn="0" w:firstRowLastColumn="0" w:lastRowFirstColumn="0" w:lastRowLastColumn="0"/>
+              <w:rPr>
+                <w:rFonts w:ascii="Cambria" w:hAnsi="Cambria" w:cs="Segoe UI"/>
+                <w:color w:val="171717"/>
+                <w:sz w:val="28"/>
+                <w:szCs w:val="28"/>
+              </w:rPr>
+            </w:pPr>
+            <w:r>
+              <w:rPr>
+                <w:rFonts w:ascii="Segoe UI Symbol" w:hAnsi="Segoe UI Symbol" w:cs="Segoe UI Symbol"/>
+                <w:color w:val="171717"/>
+                <w:sz w:val="28"/>
+                <w:szCs w:val="28"/>
+              </w:rPr>
+              <w:t>✔</w:t>
+            </w:r>
+          </w:p>
+        </w:tc>
+        <w:tc>
+          <w:tcPr>
+            <w:tcW w:w="0" w:type="auto"/>
+            <w:hideMark/>
+          </w:tcPr>
+          <w:p>
+            <w:pPr>
+              <w:jc w:val="center"/>
+              <w:cnfStyle w:val="000000100000" w:firstRow="0" w:lastRow="0" w:firstColumn="0" w:lastColumn="0" w:oddVBand="0" w:evenVBand="0" w:oddHBand="1" w:evenHBand="0" w:firstRowFirstColumn="0" w:firstRowLastColumn="0" w:lastRowFirstColumn="0" w:lastRowLastColumn="0"/>
+              <w:rPr>
+                <w:rFonts w:ascii="Cambria" w:hAnsi="Cambria" w:cs="Segoe UI"/>
+                <w:color w:val="171717"/>
+                <w:sz w:val="28"/>
+                <w:szCs w:val="28"/>
+              </w:rPr>
+            </w:pPr>
+          </w:p>
+        </w:tc>
+        <w:tc>
+          <w:tcPr>
+            <w:tcW w:w="0" w:type="auto"/>
+            <w:hideMark/>
+          </w:tcPr>
+          <w:p>
+            <w:pPr>
+              <w:jc w:val="center"/>
+              <w:cnfStyle w:val="000000100000" w:firstRow="0" w:lastRow="0" w:firstColumn="0" w:lastColumn="0" w:oddVBand="0" w:evenVBand="0" w:oddHBand="1" w:evenHBand="0" w:firstRowFirstColumn="0" w:firstRowLastColumn="0" w:lastRowFirstColumn="0" w:lastRowLastColumn="0"/>
+              <w:rPr>
+                <w:rFonts w:ascii="Cambria" w:hAnsi="Cambria"/>
+                <w:sz w:val="28"/>
+                <w:szCs w:val="28"/>
+              </w:rPr>
+            </w:pPr>
+          </w:p>
+        </w:tc>
+        <w:tc>
+          <w:tcPr>
+            <w:tcW w:w="0" w:type="auto"/>
+            <w:hideMark/>
+          </w:tcPr>
+          <w:p>
+            <w:pPr>
+              <w:jc w:val="center"/>
+              <w:cnfStyle w:val="000000100000" w:firstRow="0" w:lastRow="0" w:firstColumn="0" w:lastColumn="0" w:oddVBand="0" w:evenVBand="0" w:oddHBand="1" w:evenHBand="0" w:firstRowFirstColumn="0" w:firstRowLastColumn="0" w:lastRowFirstColumn="0" w:lastRowLastColumn="0"/>
+              <w:rPr>
+                <w:rFonts w:ascii="Cambria" w:hAnsi="Cambria" w:cs="Segoe UI"/>
+                <w:color w:val="171717"/>
+                <w:sz w:val="28"/>
+                <w:szCs w:val="28"/>
+              </w:rPr>
+            </w:pPr>
+            <w:r>
+              <w:rPr>
+                <w:rFonts w:ascii="Segoe UI Symbol" w:hAnsi="Segoe UI Symbol" w:cs="Segoe UI Symbol"/>
+                <w:color w:val="171717"/>
+                <w:sz w:val="28"/>
+                <w:szCs w:val="28"/>
+              </w:rPr>
+              <w:t>✔</w:t>
+            </w:r>
+          </w:p>
+        </w:tc>
+        <w:tc>
+          <w:tcPr>
+            <w:tcW w:w="0" w:type="auto"/>
+            <w:hideMark/>
+          </w:tcPr>
+          <w:p>
+            <w:pPr>
+              <w:jc w:val="center"/>
+              <w:cnfStyle w:val="000000100000" w:firstRow="0" w:lastRow="0" w:firstColumn="0" w:lastColumn="0" w:oddVBand="0" w:evenVBand="0" w:oddHBand="1" w:evenHBand="0" w:firstRowFirstColumn="0" w:firstRowLastColumn="0" w:lastRowFirstColumn="0" w:lastRowLastColumn="0"/>
+              <w:rPr>
+                <w:rFonts w:ascii="Cambria" w:hAnsi="Cambria" w:cs="Segoe UI"/>
+                <w:color w:val="171717"/>
+                <w:sz w:val="28"/>
+                <w:szCs w:val="28"/>
+              </w:rPr>
+            </w:pPr>
+            <w:r>
+              <w:rPr>
+                <w:rFonts w:ascii="Segoe UI Symbol" w:hAnsi="Segoe UI Symbol" w:cs="Segoe UI Symbol"/>
+                <w:color w:val="171717"/>
+                <w:sz w:val="28"/>
+                <w:szCs w:val="28"/>
+              </w:rPr>
+              <w:t>✔</w:t>
+            </w:r>
+          </w:p>
+        </w:tc>
+      </w:tr>
+      <w:tr>
+        <w:tblPrEx>
+          <w:jc w:val="left"/>
+        </w:tblPrEx>
+        <w:tc>
+          <w:tcPr>
+            <w:cnfStyle w:val="001000000000" w:firstRow="0" w:lastRow="0" w:firstColumn="1" w:lastColumn="0" w:oddVBand="0" w:evenVBand="0" w:oddHBand="0" w:evenHBand="0" w:firstRowFirstColumn="0" w:firstRowLastColumn="0" w:lastRowFirstColumn="0" w:lastRowLastColumn="0"/>
+            <w:tcW w:w="0" w:type="auto"/>
+          </w:tcPr>
+          <w:p>
+            <w:pPr>
+              <w:jc w:val="center"/>
+              <w:rPr>
+                <w:rFonts w:ascii="Cambria" w:hAnsi="Cambria"/>
+                <w:color w:val="000000"/>
+                <w:sz w:val="26"/>
+              </w:rPr>
+            </w:pPr>
+            <w:r>
+              <w:rPr>
+                <w:rFonts w:ascii="Cambria" w:hAnsi="Cambria"/>
+                <w:color w:val="000000"/>
+                <w:sz w:val="26"/>
+              </w:rPr>
+              <w:t>Notification Hubs</w:t>
+            </w:r>
+          </w:p>
+        </w:tc>
+        <w:tc>
+          <w:tcPr>
+            <w:tcW w:w="0" w:type="auto"/>
+            <w:hideMark/>
+          </w:tcPr>
+          <w:p>
+            <w:pPr>
+              <w:jc w:val="center"/>
+              <w:cnfStyle w:val="000000000000" w:firstRow="0" w:lastRow="0" w:firstColumn="0" w:lastColumn="0" w:oddVBand="0" w:evenVBand="0" w:oddHBand="0" w:evenHBand="0" w:firstRowFirstColumn="0" w:firstRowLastColumn="0" w:lastRowFirstColumn="0" w:lastRowLastColumn="0"/>
+              <w:rPr>
+                <w:rFonts w:ascii="Cambria" w:hAnsi="Cambria" w:cs="Segoe UI"/>
+                <w:color w:val="171717"/>
+                <w:sz w:val="28"/>
+                <w:szCs w:val="28"/>
+              </w:rPr>
+            </w:pPr>
+            <w:r>
+              <w:rPr>
+                <w:rFonts w:ascii="Segoe UI Symbol" w:hAnsi="Segoe UI Symbol" w:cs="Segoe UI Symbol"/>
+                <w:color w:val="171717"/>
+                <w:sz w:val="28"/>
+                <w:szCs w:val="28"/>
+              </w:rPr>
+              <w:t>✔</w:t>
+            </w:r>
+          </w:p>
+        </w:tc>
+        <w:tc>
+          <w:tcPr>
+            <w:tcW w:w="0" w:type="auto"/>
+            <w:hideMark/>
+          </w:tcPr>
+          <w:p>
+            <w:pPr>
+              <w:jc w:val="center"/>
+              <w:cnfStyle w:val="000000000000" w:firstRow="0" w:lastRow="0" w:firstColumn="0" w:lastColumn="0" w:oddVBand="0" w:evenVBand="0" w:oddHBand="0" w:evenHBand="0" w:firstRowFirstColumn="0" w:firstRowLastColumn="0" w:lastRowFirstColumn="0" w:lastRowLastColumn="0"/>
+              <w:rPr>
+                <w:rFonts w:ascii="Cambria" w:hAnsi="Cambria" w:cs="Segoe UI"/>
+                <w:color w:val="171717"/>
+                <w:sz w:val="28"/>
+                <w:szCs w:val="28"/>
+              </w:rPr>
+            </w:pPr>
+          </w:p>
+        </w:tc>
+        <w:tc>
+          <w:tcPr>
+            <w:tcW w:w="0" w:type="auto"/>
+            <w:hideMark/>
+          </w:tcPr>
+          <w:p>
+            <w:pPr>
+              <w:jc w:val="center"/>
+              <w:cnfStyle w:val="000000000000" w:firstRow="0" w:lastRow="0" w:firstColumn="0" w:lastColumn="0" w:oddVBand="0" w:evenVBand="0" w:oddHBand="0" w:evenHBand="0" w:firstRowFirstColumn="0" w:firstRowLastColumn="0" w:lastRowFirstColumn="0" w:lastRowLastColumn="0"/>
+              <w:rPr>
+                <w:rFonts w:ascii="Cambria" w:hAnsi="Cambria"/>
+                <w:sz w:val="28"/>
+                <w:szCs w:val="28"/>
+              </w:rPr>
+            </w:pPr>
+          </w:p>
+        </w:tc>
+        <w:tc>
+          <w:tcPr>
+            <w:tcW w:w="0" w:type="auto"/>
+            <w:hideMark/>
+          </w:tcPr>
+          <w:p>
+            <w:pPr>
+              <w:jc w:val="center"/>
+              <w:cnfStyle w:val="000000000000" w:firstRow="0" w:lastRow="0" w:firstColumn="0" w:lastColumn="0" w:oddVBand="0" w:evenVBand="0" w:oddHBand="0" w:evenHBand="0" w:firstRowFirstColumn="0" w:firstRowLastColumn="0" w:lastRowFirstColumn="0" w:lastRowLastColumn="0"/>
+              <w:rPr>
+                <w:rFonts w:ascii="Cambria" w:hAnsi="Cambria"/>
+                <w:sz w:val="28"/>
+                <w:szCs w:val="28"/>
+              </w:rPr>
+            </w:pPr>
+          </w:p>
+        </w:tc>
+        <w:tc>
+          <w:tcPr>
+            <w:tcW w:w="0" w:type="auto"/>
+            <w:hideMark/>
+          </w:tcPr>
+          <w:p>
+            <w:pPr>
+              <w:jc w:val="center"/>
+              <w:cnfStyle w:val="000000000000" w:firstRow="0" w:lastRow="0" w:firstColumn="0" w:lastColumn="0" w:oddVBand="0" w:evenVBand="0" w:oddHBand="0" w:evenHBand="0" w:firstRowFirstColumn="0" w:firstRowLastColumn="0" w:lastRowFirstColumn="0" w:lastRowLastColumn="0"/>
+              <w:rPr>
+                <w:rFonts w:ascii="Cambria" w:hAnsi="Cambria" w:cs="Segoe UI"/>
+                <w:color w:val="171717"/>
+                <w:sz w:val="28"/>
+                <w:szCs w:val="28"/>
+              </w:rPr>
+            </w:pPr>
+            <w:r>
+              <w:rPr>
+                <w:rFonts w:ascii="Segoe UI Symbol" w:hAnsi="Segoe UI Symbol" w:cs="Segoe UI Symbol"/>
+                <w:color w:val="171717"/>
+                <w:sz w:val="28"/>
+                <w:szCs w:val="28"/>
+              </w:rPr>
+              <w:t>✔</w:t>
+            </w:r>
+          </w:p>
+        </w:tc>
+      </w:tr>
+      <w:tr>
+        <w:tblPrEx>
+          <w:jc w:val="left"/>
+        </w:tblPrEx>
+        <w:trPr>
+          <w:cnfStyle w:val="000000100000" w:firstRow="0" w:lastRow="0" w:firstColumn="0" w:lastColumn="0" w:oddVBand="0" w:evenVBand="0" w:oddHBand="1" w:evenHBand="0" w:firstRowFirstColumn="0" w:firstRowLastColumn="0" w:lastRowFirstColumn="0" w:lastRowLastColumn="0"/>
+        </w:trPr>
+        <w:tc>
+          <w:tcPr>
+            <w:cnfStyle w:val="001000000000" w:firstRow="0" w:lastRow="0" w:firstColumn="1" w:lastColumn="0" w:oddVBand="0" w:evenVBand="0" w:oddHBand="0" w:evenHBand="0" w:firstRowFirstColumn="0" w:firstRowLastColumn="0" w:lastRowFirstColumn="0" w:lastRowLastColumn="0"/>
+            <w:tcW w:w="0" w:type="auto"/>
+          </w:tcPr>
+          <w:p>
+            <w:pPr>
+              <w:jc w:val="center"/>
+              <w:rPr>
+                <w:rFonts w:ascii="Cambria" w:hAnsi="Cambria"/>
+                <w:color w:val="000000"/>
+                <w:sz w:val="26"/>
+              </w:rPr>
+            </w:pPr>
+            <w:r>
+              <w:rPr>
+                <w:rFonts w:ascii="Cambria" w:hAnsi="Cambria"/>
+                <w:color w:val="000000"/>
+                <w:sz w:val="26"/>
+              </w:rPr>
+              <w:t>Queue storage</w:t>
+            </w:r>
+          </w:p>
+        </w:tc>
+        <w:tc>
+          <w:tcPr>
+            <w:tcW w:w="0" w:type="auto"/>
+            <w:hideMark/>
+          </w:tcPr>
+          <w:p>
+            <w:pPr>
+              <w:jc w:val="center"/>
+              <w:cnfStyle w:val="000000100000" w:firstRow="0" w:lastRow="0" w:firstColumn="0" w:lastColumn="0" w:oddVBand="0" w:evenVBand="0" w:oddHBand="1" w:evenHBand="0" w:firstRowFirstColumn="0" w:firstRowLastColumn="0" w:lastRowFirstColumn="0" w:lastRowLastColumn="0"/>
+              <w:rPr>
+                <w:rFonts w:ascii="Cambria" w:hAnsi="Cambria" w:cs="Segoe UI"/>
+                <w:color w:val="171717"/>
+                <w:sz w:val="28"/>
+                <w:szCs w:val="28"/>
+              </w:rPr>
+            </w:pPr>
+            <w:r>
+              <w:rPr>
+                <w:rFonts w:ascii="Segoe UI Symbol" w:hAnsi="Segoe UI Symbol" w:cs="Segoe UI Symbol"/>
+                <w:color w:val="171717"/>
+                <w:sz w:val="28"/>
+                <w:szCs w:val="28"/>
+              </w:rPr>
+              <w:t>✔</w:t>
+            </w:r>
+          </w:p>
+        </w:tc>
+        <w:tc>
+          <w:tcPr>
+            <w:tcW w:w="0" w:type="auto"/>
+            <w:hideMark/>
+          </w:tcPr>
+          <w:p>
+            <w:pPr>
+              <w:jc w:val="center"/>
+              <w:cnfStyle w:val="000000100000" w:firstRow="0" w:lastRow="0" w:firstColumn="0" w:lastColumn="0" w:oddVBand="0" w:evenVBand="0" w:oddHBand="1" w:evenHBand="0" w:firstRowFirstColumn="0" w:firstRowLastColumn="0" w:lastRowFirstColumn="0" w:lastRowLastColumn="0"/>
+              <w:rPr>
+                <w:rFonts w:ascii="Cambria" w:hAnsi="Cambria" w:cs="Segoe UI"/>
+                <w:color w:val="171717"/>
+                <w:sz w:val="28"/>
+                <w:szCs w:val="28"/>
+              </w:rPr>
+            </w:pPr>
+            <w:r>
+              <w:rPr>
+                <w:rFonts w:ascii="Segoe UI Symbol" w:hAnsi="Segoe UI Symbol" w:cs="Segoe UI Symbol"/>
+                <w:color w:val="171717"/>
+                <w:sz w:val="28"/>
+                <w:szCs w:val="28"/>
+              </w:rPr>
+              <w:t>✔</w:t>
+            </w:r>
+          </w:p>
+        </w:tc>
+        <w:tc>
+          <w:tcPr>
+            <w:tcW w:w="0" w:type="auto"/>
+            <w:hideMark/>
+          </w:tcPr>
+          <w:p>
+            <w:pPr>
+              <w:jc w:val="center"/>
+              <w:cnfStyle w:val="000000100000" w:firstRow="0" w:lastRow="0" w:firstColumn="0" w:lastColumn="0" w:oddVBand="0" w:evenVBand="0" w:oddHBand="1" w:evenHBand="0" w:firstRowFirstColumn="0" w:firstRowLastColumn="0" w:lastRowFirstColumn="0" w:lastRowLastColumn="0"/>
+              <w:rPr>
+                <w:rFonts w:ascii="Cambria" w:hAnsi="Cambria" w:cs="Segoe UI"/>
+                <w:color w:val="171717"/>
+                <w:sz w:val="28"/>
+                <w:szCs w:val="28"/>
+              </w:rPr>
+            </w:pPr>
+            <w:r>
+              <w:rPr>
+                <w:rFonts w:ascii="Segoe UI Symbol" w:hAnsi="Segoe UI Symbol" w:cs="Segoe UI Symbol"/>
+                <w:color w:val="171717"/>
+                <w:sz w:val="28"/>
+                <w:szCs w:val="28"/>
+              </w:rPr>
+              <w:t>✔</w:t>
+            </w:r>
+          </w:p>
+        </w:tc>
+        <w:tc>
+          <w:tcPr>
+            <w:tcW w:w="0" w:type="auto"/>
+            <w:hideMark/>
+          </w:tcPr>
+          <w:p>
+            <w:pPr>
+              <w:jc w:val="center"/>
+              <w:cnfStyle w:val="000000100000" w:firstRow="0" w:lastRow="0" w:firstColumn="0" w:lastColumn="0" w:oddVBand="0" w:evenVBand="0" w:oddHBand="1" w:evenHBand="0" w:firstRowFirstColumn="0" w:firstRowLastColumn="0" w:lastRowFirstColumn="0" w:lastRowLastColumn="0"/>
+              <w:rPr>
+                <w:rFonts w:ascii="Cambria" w:hAnsi="Cambria" w:cs="Segoe UI"/>
+                <w:color w:val="171717"/>
+                <w:sz w:val="28"/>
+                <w:szCs w:val="28"/>
+              </w:rPr>
+            </w:pPr>
+          </w:p>
+        </w:tc>
+        <w:tc>
+          <w:tcPr>
+            <w:tcW w:w="0" w:type="auto"/>
+            <w:hideMark/>
+          </w:tcPr>
+          <w:p>
+            <w:pPr>
+              <w:jc w:val="center"/>
+              <w:cnfStyle w:val="000000100000" w:firstRow="0" w:lastRow="0" w:firstColumn="0" w:lastColumn="0" w:oddVBand="0" w:evenVBand="0" w:oddHBand="1" w:evenHBand="0" w:firstRowFirstColumn="0" w:firstRowLastColumn="0" w:lastRowFirstColumn="0" w:lastRowLastColumn="0"/>
+              <w:rPr>
+                <w:rFonts w:ascii="Cambria" w:hAnsi="Cambria" w:cs="Segoe UI"/>
+                <w:color w:val="171717"/>
+                <w:sz w:val="28"/>
+                <w:szCs w:val="28"/>
+              </w:rPr>
+            </w:pPr>
+            <w:r>
+              <w:rPr>
+                <w:rFonts w:ascii="Segoe UI Symbol" w:hAnsi="Segoe UI Symbol" w:cs="Segoe UI Symbol"/>
+                <w:color w:val="171717"/>
+                <w:sz w:val="28"/>
+                <w:szCs w:val="28"/>
+              </w:rPr>
+              <w:t>✔</w:t>
+            </w:r>
+          </w:p>
+        </w:tc>
+      </w:tr>
+      <w:tr>
+        <w:tblPrEx>
+          <w:jc w:val="left"/>
+        </w:tblPrEx>
+        <w:tc>
+          <w:tcPr>
+            <w:cnfStyle w:val="001000000000" w:firstRow="0" w:lastRow="0" w:firstColumn="1" w:lastColumn="0" w:oddVBand="0" w:evenVBand="0" w:oddHBand="0" w:evenHBand="0" w:firstRowFirstColumn="0" w:firstRowLastColumn="0" w:lastRowFirstColumn="0" w:lastRowLastColumn="0"/>
+            <w:tcW w:w="0" w:type="auto"/>
+          </w:tcPr>
+          <w:p>
+            <w:pPr>
+              <w:jc w:val="center"/>
+              <w:rPr>
+                <w:rFonts w:ascii="Cambria" w:hAnsi="Cambria"/>
+                <w:color w:val="000000"/>
+                <w:sz w:val="26"/>
+              </w:rPr>
+            </w:pPr>
+            <w:r>
+              <w:rPr>
+                <w:rFonts w:ascii="Cambria" w:hAnsi="Cambria"/>
+                <w:color w:val="000000"/>
+                <w:sz w:val="26"/>
+              </w:rPr>
+              <w:t>RabbitMQ</w:t>
+            </w:r>
+          </w:p>
+        </w:tc>
+        <w:tc>
+          <w:tcPr>
+            <w:tcW w:w="0" w:type="auto"/>
+            <w:hideMark/>
+          </w:tcPr>
+          <w:p>
+            <w:pPr>
+              <w:cnfStyle w:val="000000000000" w:firstRow="0" w:lastRow="0" w:firstColumn="0" w:lastColumn="0" w:oddVBand="0" w:evenVBand="0" w:oddHBand="0" w:evenHBand="0" w:firstRowFirstColumn="0" w:firstRowLastColumn="0" w:lastRowFirstColumn="0" w:lastRowLastColumn="0"/>
+              <w:rPr>
+                <w:rFonts w:ascii="Cambria" w:hAnsi="Cambria" w:cs="Segoe UI"/>
+                <w:color w:val="171717"/>
+                <w:sz w:val="28"/>
+                <w:szCs w:val="28"/>
+              </w:rPr>
+            </w:pPr>
+          </w:p>
+        </w:tc>
+        <w:tc>
+          <w:tcPr>
+            <w:tcW w:w="0" w:type="auto"/>
+            <w:hideMark/>
+          </w:tcPr>
+          <w:p>
+            <w:pPr>
+              <w:jc w:val="center"/>
+              <w:cnfStyle w:val="000000000000" w:firstRow="0" w:lastRow="0" w:firstColumn="0" w:lastColumn="0" w:oddVBand="0" w:evenVBand="0" w:oddHBand="0" w:evenHBand="0" w:firstRowFirstColumn="0" w:firstRowLastColumn="0" w:lastRowFirstColumn="0" w:lastRowLastColumn="0"/>
+              <w:rPr>
+                <w:rFonts w:ascii="Cambria" w:hAnsi="Cambria" w:cs="Segoe UI"/>
+                <w:color w:val="171717"/>
+                <w:sz w:val="28"/>
+                <w:szCs w:val="28"/>
+              </w:rPr>
+            </w:pPr>
+            <w:r>
+              <w:rPr>
+                <w:rFonts w:ascii="Segoe UI Symbol" w:hAnsi="Segoe UI Symbol" w:cs="Segoe UI Symbol"/>
+                <w:color w:val="171717"/>
+                <w:sz w:val="28"/>
+                <w:szCs w:val="28"/>
+              </w:rPr>
+              <w:t>✔</w:t>
+            </w:r>
+          </w:p>
+        </w:tc>
+        <w:tc>
+          <w:tcPr>
+            <w:tcW w:w="0" w:type="auto"/>
+            <w:hideMark/>
+          </w:tcPr>
+          <w:p>
+            <w:pPr>
+              <w:jc w:val="center"/>
+              <w:cnfStyle w:val="000000000000" w:firstRow="0" w:lastRow="0" w:firstColumn="0" w:lastColumn="0" w:oddVBand="0" w:evenVBand="0" w:oddHBand="0" w:evenHBand="0" w:firstRowFirstColumn="0" w:firstRowLastColumn="0" w:lastRowFirstColumn="0" w:lastRowLastColumn="0"/>
+              <w:rPr>
+                <w:rFonts w:ascii="Cambria" w:hAnsi="Cambria" w:cs="Segoe UI"/>
+                <w:color w:val="171717"/>
+                <w:sz w:val="28"/>
+                <w:szCs w:val="28"/>
+              </w:rPr>
+            </w:pPr>
+            <w:r>
+              <w:rPr>
+                <w:rFonts w:ascii="Segoe UI Symbol" w:hAnsi="Segoe UI Symbol" w:cs="Segoe UI Symbol"/>
+                <w:color w:val="171717"/>
+                <w:sz w:val="28"/>
+                <w:szCs w:val="28"/>
+              </w:rPr>
+              <w:t>✔</w:t>
+            </w:r>
+          </w:p>
+        </w:tc>
+        <w:tc>
+          <w:tcPr>
+            <w:tcW w:w="0" w:type="auto"/>
+            <w:hideMark/>
+          </w:tcPr>
+          <w:p>
+            <w:pPr>
+              <w:jc w:val="center"/>
+              <w:cnfStyle w:val="000000000000" w:firstRow="0" w:lastRow="0" w:firstColumn="0" w:lastColumn="0" w:oddVBand="0" w:evenVBand="0" w:oddHBand="0" w:evenHBand="0" w:firstRowFirstColumn="0" w:firstRowLastColumn="0" w:lastRowFirstColumn="0" w:lastRowLastColumn="0"/>
+              <w:rPr>
+                <w:rFonts w:ascii="Cambria" w:hAnsi="Cambria" w:cs="Segoe UI"/>
+                <w:color w:val="171717"/>
+                <w:sz w:val="28"/>
+                <w:szCs w:val="28"/>
+              </w:rPr>
+            </w:pPr>
+          </w:p>
+        </w:tc>
+        <w:tc>
+          <w:tcPr>
+            <w:tcW w:w="0" w:type="auto"/>
+            <w:hideMark/>
+          </w:tcPr>
+          <w:p>
+            <w:pPr>
+              <w:jc w:val="center"/>
+              <w:cnfStyle w:val="000000000000" w:firstRow="0" w:lastRow="0" w:firstColumn="0" w:lastColumn="0" w:oddVBand="0" w:evenVBand="0" w:oddHBand="0" w:evenHBand="0" w:firstRowFirstColumn="0" w:firstRowLastColumn="0" w:lastRowFirstColumn="0" w:lastRowLastColumn="0"/>
+              <w:rPr>
+                <w:rFonts w:ascii="Cambria" w:hAnsi="Cambria" w:cs="Segoe UI"/>
+                <w:color w:val="171717"/>
+                <w:sz w:val="28"/>
+                <w:szCs w:val="28"/>
+              </w:rPr>
+            </w:pPr>
+            <w:r>
+              <w:rPr>
+                <w:rFonts w:ascii="Segoe UI Symbol" w:hAnsi="Segoe UI Symbol" w:cs="Segoe UI Symbol"/>
+                <w:color w:val="171717"/>
+                <w:sz w:val="28"/>
+                <w:szCs w:val="28"/>
+              </w:rPr>
+              <w:t>✔</w:t>
+            </w:r>
+          </w:p>
+        </w:tc>
+      </w:tr>
+      <w:tr>
+        <w:tblPrEx>
+          <w:jc w:val="left"/>
+        </w:tblPrEx>
+        <w:trPr>
+          <w:cnfStyle w:val="000000100000" w:firstRow="0" w:lastRow="0" w:firstColumn="0" w:lastColumn="0" w:oddVBand="0" w:evenVBand="0" w:oddHBand="1" w:evenHBand="0" w:firstRowFirstColumn="0" w:firstRowLastColumn="0" w:lastRowFirstColumn="0" w:lastRowLastColumn="0"/>
+        </w:trPr>
+        <w:tc>
+          <w:tcPr>
+            <w:cnfStyle w:val="001000000000" w:firstRow="0" w:lastRow="0" w:firstColumn="1" w:lastColumn="0" w:oddVBand="0" w:evenVBand="0" w:oddHBand="0" w:evenHBand="0" w:firstRowFirstColumn="0" w:firstRowLastColumn="0" w:lastRowFirstColumn="0" w:lastRowLastColumn="0"/>
+            <w:tcW w:w="0" w:type="auto"/>
+          </w:tcPr>
+          <w:p>
+            <w:pPr>
+              <w:jc w:val="center"/>
+              <w:rPr>
+                <w:rFonts w:ascii="Cambria" w:hAnsi="Cambria"/>
+                <w:color w:val="000000"/>
+                <w:sz w:val="26"/>
+              </w:rPr>
+            </w:pPr>
+            <w:r>
+              <w:rPr>
+                <w:rFonts w:ascii="Cambria" w:hAnsi="Cambria"/>
+                <w:color w:val="000000"/>
+                <w:sz w:val="26"/>
+              </w:rPr>
+              <w:t>SendGrid</w:t>
+            </w:r>
+          </w:p>
+        </w:tc>
+        <w:tc>
+          <w:tcPr>
+            <w:tcW w:w="0" w:type="auto"/>
+            <w:hideMark/>
+          </w:tcPr>
+          <w:p>
+            <w:pPr>
+              <w:jc w:val="center"/>
+              <w:cnfStyle w:val="000000100000" w:firstRow="0" w:lastRow="0" w:firstColumn="0" w:lastColumn="0" w:oddVBand="0" w:evenVBand="0" w:oddHBand="1" w:evenHBand="0" w:firstRowFirstColumn="0" w:firstRowLastColumn="0" w:lastRowFirstColumn="0" w:lastRowLastColumn="0"/>
+              <w:rPr>
+                <w:rFonts w:ascii="Cambria" w:hAnsi="Cambria" w:cs="Segoe UI"/>
+                <w:color w:val="171717"/>
+                <w:sz w:val="28"/>
+                <w:szCs w:val="28"/>
+              </w:rPr>
+            </w:pPr>
+            <w:r>
+              <w:rPr>
+                <w:rFonts w:ascii="Segoe UI Symbol" w:hAnsi="Segoe UI Symbol" w:cs="Segoe UI Symbol"/>
+                <w:color w:val="171717"/>
+                <w:sz w:val="28"/>
+                <w:szCs w:val="28"/>
+              </w:rPr>
+              <w:t>✔</w:t>
+            </w:r>
+          </w:p>
+        </w:tc>
+        <w:tc>
+          <w:tcPr>
+            <w:tcW w:w="0" w:type="auto"/>
+            <w:hideMark/>
+          </w:tcPr>
+          <w:p>
+            <w:pPr>
+              <w:jc w:val="center"/>
+              <w:cnfStyle w:val="000000100000" w:firstRow="0" w:lastRow="0" w:firstColumn="0" w:lastColumn="0" w:oddVBand="0" w:evenVBand="0" w:oddHBand="1" w:evenHBand="0" w:firstRowFirstColumn="0" w:firstRowLastColumn="0" w:lastRowFirstColumn="0" w:lastRowLastColumn="0"/>
+              <w:rPr>
+                <w:rFonts w:ascii="Cambria" w:hAnsi="Cambria" w:cs="Segoe UI"/>
+                <w:color w:val="171717"/>
+                <w:sz w:val="28"/>
+                <w:szCs w:val="28"/>
+              </w:rPr>
+            </w:pPr>
+            <w:r>
+              <w:rPr>
+                <w:rFonts w:ascii="Segoe UI Symbol" w:hAnsi="Segoe UI Symbol" w:cs="Segoe UI Symbol"/>
+                <w:color w:val="171717"/>
+                <w:sz w:val="28"/>
+                <w:szCs w:val="28"/>
+              </w:rPr>
+              <w:t>✔</w:t>
+            </w:r>
+          </w:p>
+        </w:tc>
+        <w:tc>
+          <w:tcPr>
+            <w:tcW w:w="0" w:type="auto"/>
+            <w:hideMark/>
+          </w:tcPr>
+          <w:p>
+            <w:pPr>
+              <w:jc w:val="center"/>
+              <w:cnfStyle w:val="000000100000" w:firstRow="0" w:lastRow="0" w:firstColumn="0" w:lastColumn="0" w:oddVBand="0" w:evenVBand="0" w:oddHBand="1" w:evenHBand="0" w:firstRowFirstColumn="0" w:firstRowLastColumn="0" w:lastRowFirstColumn="0" w:lastRowLastColumn="0"/>
+              <w:rPr>
+                <w:rFonts w:ascii="Cambria" w:hAnsi="Cambria" w:cs="Segoe UI"/>
+                <w:color w:val="171717"/>
+                <w:sz w:val="28"/>
+                <w:szCs w:val="28"/>
+              </w:rPr>
+            </w:pPr>
+          </w:p>
+        </w:tc>
+        <w:tc>
+          <w:tcPr>
+            <w:tcW w:w="0" w:type="auto"/>
+            <w:hideMark/>
+          </w:tcPr>
+          <w:p>
+            <w:pPr>
+              <w:jc w:val="center"/>
+              <w:cnfStyle w:val="000000100000" w:firstRow="0" w:lastRow="0" w:firstColumn="0" w:lastColumn="0" w:oddVBand="0" w:evenVBand="0" w:oddHBand="1" w:evenHBand="0" w:firstRowFirstColumn="0" w:firstRowLastColumn="0" w:lastRowFirstColumn="0" w:lastRowLastColumn="0"/>
+              <w:rPr>
+                <w:rFonts w:ascii="Cambria" w:hAnsi="Cambria"/>
+                <w:sz w:val="28"/>
+                <w:szCs w:val="28"/>
+              </w:rPr>
+            </w:pPr>
+          </w:p>
+        </w:tc>
+        <w:tc>
+          <w:tcPr>
+            <w:tcW w:w="0" w:type="auto"/>
+            <w:hideMark/>
+          </w:tcPr>
+          <w:p>
+            <w:pPr>
+              <w:jc w:val="center"/>
+              <w:cnfStyle w:val="000000100000" w:firstRow="0" w:lastRow="0" w:firstColumn="0" w:lastColumn="0" w:oddVBand="0" w:evenVBand="0" w:oddHBand="1" w:evenHBand="0" w:firstRowFirstColumn="0" w:firstRowLastColumn="0" w:lastRowFirstColumn="0" w:lastRowLastColumn="0"/>
+              <w:rPr>
+                <w:rFonts w:ascii="Cambria" w:hAnsi="Cambria" w:cs="Segoe UI"/>
+                <w:color w:val="171717"/>
+                <w:sz w:val="28"/>
+                <w:szCs w:val="28"/>
+              </w:rPr>
+            </w:pPr>
+            <w:r>
+              <w:rPr>
+                <w:rFonts w:ascii="Segoe UI Symbol" w:hAnsi="Segoe UI Symbol" w:cs="Segoe UI Symbol"/>
+                <w:color w:val="171717"/>
+                <w:sz w:val="28"/>
+                <w:szCs w:val="28"/>
+              </w:rPr>
+              <w:t>✔</w:t>
+            </w:r>
+          </w:p>
+        </w:tc>
+      </w:tr>
+      <w:tr>
+        <w:tblPrEx>
+          <w:jc w:val="left"/>
+        </w:tblPrEx>
+        <w:tc>
+          <w:tcPr>
+            <w:cnfStyle w:val="001000000000" w:firstRow="0" w:lastRow="0" w:firstColumn="1" w:lastColumn="0" w:oddVBand="0" w:evenVBand="0" w:oddHBand="0" w:evenHBand="0" w:firstRowFirstColumn="0" w:firstRowLastColumn="0" w:lastRowFirstColumn="0" w:lastRowLastColumn="0"/>
+            <w:tcW w:w="0" w:type="auto"/>
+          </w:tcPr>
+          <w:p>
+            <w:pPr>
+              <w:jc w:val="center"/>
+              <w:rPr>
+                <w:rFonts w:ascii="Cambria" w:hAnsi="Cambria"/>
+                <w:color w:val="000000"/>
+                <w:sz w:val="26"/>
+              </w:rPr>
+            </w:pPr>
+            <w:r>
+              <w:rPr>
+                <w:rFonts w:ascii="Cambria" w:hAnsi="Cambria"/>
+                <w:color w:val="000000"/>
+                <w:sz w:val="26"/>
+              </w:rPr>
+              <w:t>Service Bus</w:t>
+            </w:r>
+          </w:p>
+        </w:tc>
+        <w:tc>
+          <w:tcPr>
+            <w:tcW w:w="0" w:type="auto"/>
+            <w:hideMark/>
+          </w:tcPr>
+          <w:p>
+            <w:pPr>
+              <w:jc w:val="center"/>
+              <w:cnfStyle w:val="000000000000" w:firstRow="0" w:lastRow="0" w:firstColumn="0" w:lastColumn="0" w:oddVBand="0" w:evenVBand="0" w:oddHBand="0" w:evenHBand="0" w:firstRowFirstColumn="0" w:firstRowLastColumn="0" w:lastRowFirstColumn="0" w:lastRowLastColumn="0"/>
+              <w:rPr>
+                <w:rFonts w:ascii="Cambria" w:hAnsi="Cambria" w:cs="Segoe UI"/>
+                <w:color w:val="171717"/>
+                <w:sz w:val="28"/>
+                <w:szCs w:val="28"/>
+              </w:rPr>
+            </w:pPr>
+            <w:r>
+              <w:rPr>
+                <w:rFonts w:ascii="Segoe UI Symbol" w:hAnsi="Segoe UI Symbol" w:cs="Segoe UI Symbol"/>
+                <w:color w:val="171717"/>
+                <w:sz w:val="28"/>
+                <w:szCs w:val="28"/>
+              </w:rPr>
+              <w:t>✔</w:t>
+            </w:r>
+          </w:p>
+        </w:tc>
+        <w:tc>
+          <w:tcPr>
+            <w:tcW w:w="0" w:type="auto"/>
+            <w:hideMark/>
+          </w:tcPr>
+          <w:p>
+            <w:pPr>
+              <w:jc w:val="center"/>
+              <w:cnfStyle w:val="000000000000" w:firstRow="0" w:lastRow="0" w:firstColumn="0" w:lastColumn="0" w:oddVBand="0" w:evenVBand="0" w:oddHBand="0" w:evenHBand="0" w:firstRowFirstColumn="0" w:firstRowLastColumn="0" w:lastRowFirstColumn="0" w:lastRowLastColumn="0"/>
+              <w:rPr>
+                <w:rFonts w:ascii="Cambria" w:hAnsi="Cambria" w:cs="Segoe UI"/>
+                <w:color w:val="171717"/>
+                <w:sz w:val="28"/>
+                <w:szCs w:val="28"/>
+              </w:rPr>
+            </w:pPr>
+            <w:r>
+              <w:rPr>
+                <w:rFonts w:ascii="Segoe UI Symbol" w:hAnsi="Segoe UI Symbol" w:cs="Segoe UI Symbol"/>
+                <w:color w:val="171717"/>
+                <w:sz w:val="28"/>
+                <w:szCs w:val="28"/>
+              </w:rPr>
+              <w:t>✔</w:t>
+            </w:r>
+          </w:p>
+        </w:tc>
+        <w:tc>
+          <w:tcPr>
+            <w:tcW w:w="0" w:type="auto"/>
+            <w:hideMark/>
+          </w:tcPr>
+          <w:p>
+            <w:pPr>
+              <w:jc w:val="center"/>
+              <w:cnfStyle w:val="000000000000" w:firstRow="0" w:lastRow="0" w:firstColumn="0" w:lastColumn="0" w:oddVBand="0" w:evenVBand="0" w:oddHBand="0" w:evenHBand="0" w:firstRowFirstColumn="0" w:firstRowLastColumn="0" w:lastRowFirstColumn="0" w:lastRowLastColumn="0"/>
+              <w:rPr>
+                <w:rFonts w:ascii="Cambria" w:hAnsi="Cambria" w:cs="Segoe UI"/>
+                <w:color w:val="171717"/>
+                <w:sz w:val="28"/>
+                <w:szCs w:val="28"/>
+              </w:rPr>
+            </w:pPr>
+            <w:r>
+              <w:rPr>
+                <w:rFonts w:ascii="Segoe UI Symbol" w:hAnsi="Segoe UI Symbol" w:cs="Segoe UI Symbol"/>
+                <w:color w:val="171717"/>
+                <w:sz w:val="28"/>
+                <w:szCs w:val="28"/>
+              </w:rPr>
+              <w:t>✔</w:t>
+            </w:r>
+          </w:p>
+        </w:tc>
+        <w:tc>
+          <w:tcPr>
+            <w:tcW w:w="0" w:type="auto"/>
+            <w:hideMark/>
+          </w:tcPr>
+          <w:p>
+            <w:pPr>
+              <w:jc w:val="center"/>
+              <w:cnfStyle w:val="000000000000" w:firstRow="0" w:lastRow="0" w:firstColumn="0" w:lastColumn="0" w:oddVBand="0" w:evenVBand="0" w:oddHBand="0" w:evenHBand="0" w:firstRowFirstColumn="0" w:firstRowLastColumn="0" w:lastRowFirstColumn="0" w:lastRowLastColumn="0"/>
+              <w:rPr>
+                <w:rFonts w:ascii="Cambria" w:hAnsi="Cambria" w:cs="Segoe UI"/>
+                <w:color w:val="171717"/>
+                <w:sz w:val="28"/>
+                <w:szCs w:val="28"/>
+              </w:rPr>
+            </w:pPr>
+          </w:p>
+        </w:tc>
+        <w:tc>
+          <w:tcPr>
+            <w:tcW w:w="0" w:type="auto"/>
+            <w:hideMark/>
+          </w:tcPr>
+          <w:p>
+            <w:pPr>
+              <w:jc w:val="center"/>
+              <w:cnfStyle w:val="000000000000" w:firstRow="0" w:lastRow="0" w:firstColumn="0" w:lastColumn="0" w:oddVBand="0" w:evenVBand="0" w:oddHBand="0" w:evenHBand="0" w:firstRowFirstColumn="0" w:firstRowLastColumn="0" w:lastRowFirstColumn="0" w:lastRowLastColumn="0"/>
+              <w:rPr>
+                <w:rFonts w:ascii="Cambria" w:hAnsi="Cambria" w:cs="Segoe UI"/>
+                <w:color w:val="171717"/>
+                <w:sz w:val="28"/>
+                <w:szCs w:val="28"/>
+              </w:rPr>
+            </w:pPr>
+            <w:r>
+              <w:rPr>
+                <w:rFonts w:ascii="Segoe UI Symbol" w:hAnsi="Segoe UI Symbol" w:cs="Segoe UI Symbol"/>
+                <w:color w:val="171717"/>
+                <w:sz w:val="28"/>
+                <w:szCs w:val="28"/>
+              </w:rPr>
+              <w:t>✔</w:t>
+            </w:r>
+          </w:p>
+        </w:tc>
+      </w:tr>
+      <w:tr>
+        <w:tblPrEx>
+          <w:jc w:val="left"/>
+        </w:tblPrEx>
+        <w:trPr>
+          <w:cnfStyle w:val="000000100000" w:firstRow="0" w:lastRow="0" w:firstColumn="0" w:lastColumn="0" w:oddVBand="0" w:evenVBand="0" w:oddHBand="1" w:evenHBand="0" w:firstRowFirstColumn="0" w:firstRowLastColumn="0" w:lastRowFirstColumn="0" w:lastRowLastColumn="0"/>
+        </w:trPr>
+        <w:tc>
+          <w:tcPr>
+            <w:cnfStyle w:val="001000000000" w:firstRow="0" w:lastRow="0" w:firstColumn="1" w:lastColumn="0" w:oddVBand="0" w:evenVBand="0" w:oddHBand="0" w:evenHBand="0" w:firstRowFirstColumn="0" w:firstRowLastColumn="0" w:lastRowFirstColumn="0" w:lastRowLastColumn="0"/>
+            <w:tcW w:w="0" w:type="auto"/>
+          </w:tcPr>
+          <w:p>
+            <w:pPr>
+              <w:jc w:val="center"/>
+              <w:rPr>
+                <w:rFonts w:ascii="Cambria" w:hAnsi="Cambria"/>
+                <w:color w:val="000000"/>
+                <w:sz w:val="26"/>
+              </w:rPr>
+            </w:pPr>
+            <w:r>
+              <w:rPr>
+                <w:rFonts w:ascii="Cambria" w:hAnsi="Cambria"/>
+                <w:color w:val="000000"/>
+                <w:sz w:val="26"/>
+              </w:rPr>
+              <w:t>SignalR</w:t>
+            </w:r>
+          </w:p>
+        </w:tc>
+        <w:tc>
+          <w:tcPr>
+            <w:tcW w:w="0" w:type="auto"/>
+            <w:hideMark/>
+          </w:tcPr>
+          <w:p>
+            <w:pPr>
+              <w:cnfStyle w:val="000000100000" w:firstRow="0" w:lastRow="0" w:firstColumn="0" w:lastColumn="0" w:oddVBand="0" w:evenVBand="0" w:oddHBand="1" w:evenHBand="0" w:firstRowFirstColumn="0" w:firstRowLastColumn="0" w:lastRowFirstColumn="0" w:lastRowLastColumn="0"/>
+              <w:rPr>
+                <w:rFonts w:ascii="Cambria" w:hAnsi="Cambria" w:cs="Segoe UI"/>
+                <w:color w:val="171717"/>
+                <w:sz w:val="28"/>
+                <w:szCs w:val="28"/>
+              </w:rPr>
+            </w:pPr>
+          </w:p>
+        </w:tc>
+        <w:tc>
+          <w:tcPr>
+            <w:tcW w:w="0" w:type="auto"/>
+            <w:hideMark/>
+          </w:tcPr>
+          <w:p>
+            <w:pPr>
+              <w:jc w:val="center"/>
+              <w:cnfStyle w:val="000000100000" w:firstRow="0" w:lastRow="0" w:firstColumn="0" w:lastColumn="0" w:oddVBand="0" w:evenVBand="0" w:oddHBand="1" w:evenHBand="0" w:firstRowFirstColumn="0" w:firstRowLastColumn="0" w:lastRowFirstColumn="0" w:lastRowLastColumn="0"/>
+              <w:rPr>
+                <w:rFonts w:ascii="Cambria" w:hAnsi="Cambria" w:cs="Segoe UI"/>
+                <w:color w:val="171717"/>
+                <w:sz w:val="28"/>
+                <w:szCs w:val="28"/>
+              </w:rPr>
+            </w:pPr>
+            <w:r>
+              <w:rPr>
+                <w:rFonts w:ascii="Segoe UI Symbol" w:hAnsi="Segoe UI Symbol" w:cs="Segoe UI Symbol"/>
+                <w:color w:val="171717"/>
+                <w:sz w:val="28"/>
+                <w:szCs w:val="28"/>
+              </w:rPr>
+              <w:t>✔</w:t>
+            </w:r>
+          </w:p>
+        </w:tc>
+        <w:tc>
+          <w:tcPr>
+            <w:tcW w:w="0" w:type="auto"/>
+            <w:hideMark/>
+          </w:tcPr>
+          <w:p>
+            <w:pPr>
+              <w:jc w:val="center"/>
+              <w:cnfStyle w:val="000000100000" w:firstRow="0" w:lastRow="0" w:firstColumn="0" w:lastColumn="0" w:oddVBand="0" w:evenVBand="0" w:oddHBand="1" w:evenHBand="0" w:firstRowFirstColumn="0" w:firstRowLastColumn="0" w:lastRowFirstColumn="0" w:lastRowLastColumn="0"/>
+              <w:rPr>
+                <w:rFonts w:ascii="Cambria" w:hAnsi="Cambria" w:cs="Segoe UI"/>
+                <w:color w:val="171717"/>
+                <w:sz w:val="28"/>
+                <w:szCs w:val="28"/>
+              </w:rPr>
+            </w:pPr>
+          </w:p>
+        </w:tc>
+        <w:tc>
+          <w:tcPr>
+            <w:tcW w:w="0" w:type="auto"/>
+            <w:hideMark/>
+          </w:tcPr>
+          <w:p>
+            <w:pPr>
+              <w:jc w:val="center"/>
+              <w:cnfStyle w:val="000000100000" w:firstRow="0" w:lastRow="0" w:firstColumn="0" w:lastColumn="0" w:oddVBand="0" w:evenVBand="0" w:oddHBand="1" w:evenHBand="0" w:firstRowFirstColumn="0" w:firstRowLastColumn="0" w:lastRowFirstColumn="0" w:lastRowLastColumn="0"/>
+              <w:rPr>
+                <w:rFonts w:ascii="Cambria" w:hAnsi="Cambria" w:cs="Segoe UI"/>
+                <w:color w:val="171717"/>
+                <w:sz w:val="28"/>
+                <w:szCs w:val="28"/>
+              </w:rPr>
+            </w:pPr>
+            <w:r>
+              <w:rPr>
+                <w:rFonts w:ascii="Segoe UI Symbol" w:hAnsi="Segoe UI Symbol" w:cs="Segoe UI Symbol"/>
+                <w:color w:val="171717"/>
+                <w:sz w:val="28"/>
+                <w:szCs w:val="28"/>
+              </w:rPr>
+              <w:t>✔</w:t>
+            </w:r>
+          </w:p>
+        </w:tc>
+        <w:tc>
+          <w:tcPr>
+            <w:tcW w:w="0" w:type="auto"/>
+            <w:hideMark/>
+          </w:tcPr>
+          <w:p>
+            <w:pPr>
+              <w:jc w:val="center"/>
+              <w:cnfStyle w:val="000000100000" w:firstRow="0" w:lastRow="0" w:firstColumn="0" w:lastColumn="0" w:oddVBand="0" w:evenVBand="0" w:oddHBand="1" w:evenHBand="0" w:firstRowFirstColumn="0" w:firstRowLastColumn="0" w:lastRowFirstColumn="0" w:lastRowLastColumn="0"/>
+              <w:rPr>
+                <w:rFonts w:ascii="Cambria" w:hAnsi="Cambria" w:cs="Segoe UI"/>
+                <w:color w:val="171717"/>
+                <w:sz w:val="28"/>
+                <w:szCs w:val="28"/>
+              </w:rPr>
+            </w:pPr>
+            <w:r>
+              <w:rPr>
+                <w:rFonts w:ascii="Segoe UI Symbol" w:hAnsi="Segoe UI Symbol" w:cs="Segoe UI Symbol"/>
+                <w:color w:val="171717"/>
+                <w:sz w:val="28"/>
+                <w:szCs w:val="28"/>
+              </w:rPr>
+              <w:t>✔</w:t>
+            </w:r>
+          </w:p>
+        </w:tc>
+      </w:tr>
+      <w:tr>
+        <w:tblPrEx>
+          <w:jc w:val="left"/>
+        </w:tblPrEx>
+        <w:tc>
+          <w:tcPr>
+            <w:cnfStyle w:val="001000000000" w:firstRow="0" w:lastRow="0" w:firstColumn="1" w:lastColumn="0" w:oddVBand="0" w:evenVBand="0" w:oddHBand="0" w:evenHBand="0" w:firstRowFirstColumn="0" w:firstRowLastColumn="0" w:lastRowFirstColumn="0" w:lastRowLastColumn="0"/>
+            <w:tcW w:w="0" w:type="auto"/>
+          </w:tcPr>
+          <w:p>
+            <w:pPr>
+              <w:jc w:val="center"/>
+              <w:rPr>
+                <w:rFonts w:ascii="Cambria" w:hAnsi="Cambria"/>
+                <w:color w:val="000000"/>
+                <w:sz w:val="26"/>
+              </w:rPr>
+            </w:pPr>
+            <w:r>
+              <w:rPr>
+                <w:rFonts w:ascii="Cambria" w:hAnsi="Cambria"/>
+                <w:color w:val="000000"/>
+                <w:sz w:val="26"/>
+              </w:rPr>
+              <w:t>Table storage</w:t>
+            </w:r>
+          </w:p>
+        </w:tc>
+        <w:tc>
+          <w:tcPr>
+            <w:tcW w:w="0" w:type="auto"/>
+            <w:hideMark/>
+          </w:tcPr>
+          <w:p>
+            <w:pPr>
+              <w:jc w:val="center"/>
+              <w:cnfStyle w:val="000000000000" w:firstRow="0" w:lastRow="0" w:firstColumn="0" w:lastColumn="0" w:oddVBand="0" w:evenVBand="0" w:oddHBand="0" w:evenHBand="0" w:firstRowFirstColumn="0" w:firstRowLastColumn="0" w:lastRowFirstColumn="0" w:lastRowLastColumn="0"/>
+              <w:rPr>
+                <w:rFonts w:ascii="Cambria" w:hAnsi="Cambria" w:cs="Segoe UI"/>
+                <w:color w:val="171717"/>
+                <w:sz w:val="28"/>
+                <w:szCs w:val="28"/>
+              </w:rPr>
+            </w:pPr>
+            <w:r>
+              <w:rPr>
+                <w:rFonts w:ascii="Segoe UI Symbol" w:hAnsi="Segoe UI Symbol" w:cs="Segoe UI Symbol"/>
+                <w:color w:val="171717"/>
+                <w:sz w:val="28"/>
+                <w:szCs w:val="28"/>
+              </w:rPr>
+              <w:t>✔</w:t>
+            </w:r>
+          </w:p>
+        </w:tc>
+        <w:tc>
+          <w:tcPr>
+            <w:tcW w:w="0" w:type="auto"/>
+            <w:hideMark/>
+          </w:tcPr>
+          <w:p>
+            <w:pPr>
+              <w:jc w:val="center"/>
+              <w:cnfStyle w:val="000000000000" w:firstRow="0" w:lastRow="0" w:firstColumn="0" w:lastColumn="0" w:oddVBand="0" w:evenVBand="0" w:oddHBand="0" w:evenHBand="0" w:firstRowFirstColumn="0" w:firstRowLastColumn="0" w:lastRowFirstColumn="0" w:lastRowLastColumn="0"/>
+              <w:rPr>
+                <w:rFonts w:ascii="Cambria" w:hAnsi="Cambria" w:cs="Segoe UI"/>
+                <w:color w:val="171717"/>
+                <w:sz w:val="28"/>
+                <w:szCs w:val="28"/>
+              </w:rPr>
+            </w:pPr>
+            <w:r>
+              <w:rPr>
+                <w:rFonts w:ascii="Segoe UI Symbol" w:hAnsi="Segoe UI Symbol" w:cs="Segoe UI Symbol"/>
+                <w:color w:val="171717"/>
+                <w:sz w:val="28"/>
+                <w:szCs w:val="28"/>
+              </w:rPr>
+              <w:t>✔</w:t>
+            </w:r>
+          </w:p>
+        </w:tc>
+        <w:tc>
+          <w:tcPr>
+            <w:tcW w:w="0" w:type="auto"/>
+            <w:hideMark/>
+          </w:tcPr>
+          <w:p>
+            <w:pPr>
+              <w:jc w:val="center"/>
+              <w:cnfStyle w:val="000000000000" w:firstRow="0" w:lastRow="0" w:firstColumn="0" w:lastColumn="0" w:oddVBand="0" w:evenVBand="0" w:oddHBand="0" w:evenHBand="0" w:firstRowFirstColumn="0" w:firstRowLastColumn="0" w:lastRowFirstColumn="0" w:lastRowLastColumn="0"/>
+              <w:rPr>
+                <w:rFonts w:ascii="Cambria" w:hAnsi="Cambria" w:cs="Segoe UI"/>
+                <w:color w:val="171717"/>
+                <w:sz w:val="28"/>
+                <w:szCs w:val="28"/>
+              </w:rPr>
+            </w:pPr>
+          </w:p>
+        </w:tc>
+        <w:tc>
+          <w:tcPr>
+            <w:tcW w:w="0" w:type="auto"/>
+            <w:hideMark/>
+          </w:tcPr>
+          <w:p>
+            <w:pPr>
+              <w:jc w:val="center"/>
+              <w:cnfStyle w:val="000000000000" w:firstRow="0" w:lastRow="0" w:firstColumn="0" w:lastColumn="0" w:oddVBand="0" w:evenVBand="0" w:oddHBand="0" w:evenHBand="0" w:firstRowFirstColumn="0" w:firstRowLastColumn="0" w:lastRowFirstColumn="0" w:lastRowLastColumn="0"/>
+              <w:rPr>
+                <w:rFonts w:ascii="Cambria" w:hAnsi="Cambria" w:cs="Segoe UI"/>
+                <w:color w:val="171717"/>
+                <w:sz w:val="28"/>
+                <w:szCs w:val="28"/>
+              </w:rPr>
+            </w:pPr>
+            <w:r>
+              <w:rPr>
+                <w:rFonts w:ascii="Segoe UI Symbol" w:hAnsi="Segoe UI Symbol" w:cs="Segoe UI Symbol"/>
+                <w:color w:val="171717"/>
+                <w:sz w:val="28"/>
+                <w:szCs w:val="28"/>
+              </w:rPr>
+              <w:t>✔</w:t>
+            </w:r>
+          </w:p>
+        </w:tc>
+        <w:tc>
+          <w:tcPr>
+            <w:tcW w:w="0" w:type="auto"/>
+            <w:hideMark/>
+          </w:tcPr>
+          <w:p>
+            <w:pPr>
+              <w:jc w:val="center"/>
+              <w:cnfStyle w:val="000000000000" w:firstRow="0" w:lastRow="0" w:firstColumn="0" w:lastColumn="0" w:oddVBand="0" w:evenVBand="0" w:oddHBand="0" w:evenHBand="0" w:firstRowFirstColumn="0" w:firstRowLastColumn="0" w:lastRowFirstColumn="0" w:lastRowLastColumn="0"/>
+              <w:rPr>
+                <w:rFonts w:ascii="Cambria" w:hAnsi="Cambria" w:cs="Segoe UI"/>
+                <w:color w:val="171717"/>
+                <w:sz w:val="28"/>
+                <w:szCs w:val="28"/>
+              </w:rPr>
+            </w:pPr>
+            <w:r>
+              <w:rPr>
+                <w:rFonts w:ascii="Segoe UI Symbol" w:hAnsi="Segoe UI Symbol" w:cs="Segoe UI Symbol"/>
+                <w:color w:val="171717"/>
+                <w:sz w:val="28"/>
+                <w:szCs w:val="28"/>
+              </w:rPr>
+              <w:t>✔</w:t>
+            </w:r>
+          </w:p>
+        </w:tc>
+      </w:tr>
+      <w:tr>
+        <w:tblPrEx>
+          <w:jc w:val="left"/>
+        </w:tblPrEx>
+        <w:trPr>
+          <w:cnfStyle w:val="000000100000" w:firstRow="0" w:lastRow="0" w:firstColumn="0" w:lastColumn="0" w:oddVBand="0" w:evenVBand="0" w:oddHBand="1" w:evenHBand="0" w:firstRowFirstColumn="0" w:firstRowLastColumn="0" w:lastRowFirstColumn="0" w:lastRowLastColumn="0"/>
+        </w:trPr>
+        <w:tc>
+          <w:tcPr>
+            <w:cnfStyle w:val="001000000000" w:firstRow="0" w:lastRow="0" w:firstColumn="1" w:lastColumn="0" w:oddVBand="0" w:evenVBand="0" w:oddHBand="0" w:evenHBand="0" w:firstRowFirstColumn="0" w:firstRowLastColumn="0" w:lastRowFirstColumn="0" w:lastRowLastColumn="0"/>
+            <w:tcW w:w="0" w:type="auto"/>
+          </w:tcPr>
+          <w:p>
+            <w:pPr>
+              <w:jc w:val="center"/>
+              <w:rPr>
+                <w:rFonts w:ascii="Cambria" w:hAnsi="Cambria"/>
+                <w:color w:val="000000"/>
+                <w:sz w:val="26"/>
+              </w:rPr>
+            </w:pPr>
+            <w:r>
+              <w:rPr>
+                <w:rFonts w:ascii="Cambria" w:hAnsi="Cambria"/>
+                <w:color w:val="000000"/>
+                <w:sz w:val="26"/>
+              </w:rPr>
+              <w:t>Tajmer</w:t>
+            </w:r>
+          </w:p>
+        </w:tc>
+        <w:tc>
+          <w:tcPr>
+            <w:tcW w:w="0" w:type="auto"/>
+            <w:hideMark/>
+          </w:tcPr>
+          <w:p>
+            <w:pPr>
+              <w:jc w:val="center"/>
+              <w:cnfStyle w:val="000000100000" w:firstRow="0" w:lastRow="0" w:firstColumn="0" w:lastColumn="0" w:oddVBand="0" w:evenVBand="0" w:oddHBand="1" w:evenHBand="0" w:firstRowFirstColumn="0" w:firstRowLastColumn="0" w:lastRowFirstColumn="0" w:lastRowLastColumn="0"/>
+              <w:rPr>
+                <w:rFonts w:ascii="Cambria" w:hAnsi="Cambria" w:cs="Segoe UI"/>
+                <w:color w:val="171717"/>
+                <w:sz w:val="28"/>
+                <w:szCs w:val="28"/>
+              </w:rPr>
+            </w:pPr>
+            <w:r>
+              <w:rPr>
+                <w:rFonts w:ascii="Segoe UI Symbol" w:hAnsi="Segoe UI Symbol" w:cs="Segoe UI Symbol"/>
+                <w:color w:val="171717"/>
+                <w:sz w:val="28"/>
+                <w:szCs w:val="28"/>
+              </w:rPr>
+              <w:t>✔</w:t>
+            </w:r>
+          </w:p>
+        </w:tc>
+        <w:tc>
+          <w:tcPr>
+            <w:tcW w:w="0" w:type="auto"/>
+            <w:hideMark/>
+          </w:tcPr>
+          <w:p>
+            <w:pPr>
+              <w:jc w:val="center"/>
+              <w:cnfStyle w:val="000000100000" w:firstRow="0" w:lastRow="0" w:firstColumn="0" w:lastColumn="0" w:oddVBand="0" w:evenVBand="0" w:oddHBand="1" w:evenHBand="0" w:firstRowFirstColumn="0" w:firstRowLastColumn="0" w:lastRowFirstColumn="0" w:lastRowLastColumn="0"/>
+              <w:rPr>
+                <w:rFonts w:ascii="Cambria" w:hAnsi="Cambria" w:cs="Segoe UI"/>
+                <w:color w:val="171717"/>
+                <w:sz w:val="28"/>
+                <w:szCs w:val="28"/>
+              </w:rPr>
+            </w:pPr>
+            <w:r>
+              <w:rPr>
+                <w:rFonts w:ascii="Segoe UI Symbol" w:hAnsi="Segoe UI Symbol" w:cs="Segoe UI Symbol"/>
+                <w:color w:val="171717"/>
+                <w:sz w:val="28"/>
+                <w:szCs w:val="28"/>
+              </w:rPr>
+              <w:t>✔</w:t>
+            </w:r>
+          </w:p>
+        </w:tc>
+        <w:tc>
+          <w:tcPr>
+            <w:tcW w:w="0" w:type="auto"/>
+            <w:hideMark/>
+          </w:tcPr>
+          <w:p>
+            <w:pPr>
+              <w:jc w:val="center"/>
+              <w:cnfStyle w:val="000000100000" w:firstRow="0" w:lastRow="0" w:firstColumn="0" w:lastColumn="0" w:oddVBand="0" w:evenVBand="0" w:oddHBand="1" w:evenHBand="0" w:firstRowFirstColumn="0" w:firstRowLastColumn="0" w:lastRowFirstColumn="0" w:lastRowLastColumn="0"/>
+              <w:rPr>
+                <w:rFonts w:ascii="Cambria" w:hAnsi="Cambria" w:cs="Segoe UI"/>
+                <w:color w:val="171717"/>
+                <w:sz w:val="28"/>
+                <w:szCs w:val="28"/>
+              </w:rPr>
+            </w:pPr>
+            <w:r>
+              <w:rPr>
+                <w:rFonts w:ascii="Segoe UI Symbol" w:hAnsi="Segoe UI Symbol" w:cs="Segoe UI Symbol"/>
+                <w:color w:val="171717"/>
+                <w:sz w:val="28"/>
+                <w:szCs w:val="28"/>
+              </w:rPr>
+              <w:t>✔</w:t>
+            </w:r>
+          </w:p>
+        </w:tc>
+        <w:tc>
+          <w:tcPr>
+            <w:tcW w:w="0" w:type="auto"/>
+            <w:hideMark/>
+          </w:tcPr>
+          <w:p>
+            <w:pPr>
+              <w:jc w:val="center"/>
+              <w:cnfStyle w:val="000000100000" w:firstRow="0" w:lastRow="0" w:firstColumn="0" w:lastColumn="0" w:oddVBand="0" w:evenVBand="0" w:oddHBand="1" w:evenHBand="0" w:firstRowFirstColumn="0" w:firstRowLastColumn="0" w:lastRowFirstColumn="0" w:lastRowLastColumn="0"/>
+              <w:rPr>
+                <w:rFonts w:ascii="Cambria" w:hAnsi="Cambria" w:cs="Segoe UI"/>
+                <w:color w:val="171717"/>
+                <w:sz w:val="28"/>
+                <w:szCs w:val="28"/>
+              </w:rPr>
+            </w:pPr>
+          </w:p>
+        </w:tc>
+        <w:tc>
+          <w:tcPr>
+            <w:tcW w:w="0" w:type="auto"/>
+            <w:hideMark/>
+          </w:tcPr>
+          <w:p>
+            <w:pPr>
+              <w:jc w:val="center"/>
+              <w:cnfStyle w:val="000000100000" w:firstRow="0" w:lastRow="0" w:firstColumn="0" w:lastColumn="0" w:oddVBand="0" w:evenVBand="0" w:oddHBand="1" w:evenHBand="0" w:firstRowFirstColumn="0" w:firstRowLastColumn="0" w:lastRowFirstColumn="0" w:lastRowLastColumn="0"/>
+              <w:rPr>
+                <w:rFonts w:ascii="Cambria" w:hAnsi="Cambria"/>
+                <w:sz w:val="28"/>
+                <w:szCs w:val="28"/>
+              </w:rPr>
+            </w:pPr>
+          </w:p>
+        </w:tc>
+      </w:tr>
+      <w:tr>
+        <w:tblPrEx>
+          <w:jc w:val="left"/>
+        </w:tblPrEx>
+        <w:tc>
+          <w:tcPr>
+            <w:cnfStyle w:val="001000000000" w:firstRow="0" w:lastRow="0" w:firstColumn="1" w:lastColumn="0" w:oddVBand="0" w:evenVBand="0" w:oddHBand="0" w:evenHBand="0" w:firstRowFirstColumn="0" w:firstRowLastColumn="0" w:lastRowFirstColumn="0" w:lastRowLastColumn="0"/>
+            <w:tcW w:w="0" w:type="auto"/>
+          </w:tcPr>
+          <w:p>
+            <w:pPr>
+              <w:jc w:val="center"/>
+              <w:rPr>
+                <w:rFonts w:ascii="Cambria" w:hAnsi="Cambria"/>
+                <w:color w:val="000000"/>
+                <w:sz w:val="26"/>
+              </w:rPr>
+            </w:pPr>
+            <w:r>
+              <w:rPr>
+                <w:rFonts w:ascii="Cambria" w:hAnsi="Cambria"/>
+                <w:color w:val="000000"/>
+                <w:sz w:val="26"/>
+              </w:rPr>
+              <w:t>Twillio</w:t>
+            </w:r>
+          </w:p>
+        </w:tc>
+        <w:tc>
+          <w:tcPr>
+            <w:tcW w:w="0" w:type="auto"/>
+            <w:hideMark/>
+          </w:tcPr>
+          <w:p>
+            <w:pPr>
+              <w:jc w:val="center"/>
+              <w:cnfStyle w:val="000000000000" w:firstRow="0" w:lastRow="0" w:firstColumn="0" w:lastColumn="0" w:oddVBand="0" w:evenVBand="0" w:oddHBand="0" w:evenHBand="0" w:firstRowFirstColumn="0" w:firstRowLastColumn="0" w:lastRowFirstColumn="0" w:lastRowLastColumn="0"/>
+              <w:rPr>
+                <w:rFonts w:ascii="Cambria" w:hAnsi="Cambria" w:cs="Segoe UI"/>
+                <w:color w:val="171717"/>
+                <w:sz w:val="28"/>
+                <w:szCs w:val="28"/>
+              </w:rPr>
+            </w:pPr>
+            <w:r>
+              <w:rPr>
+                <w:rFonts w:ascii="Segoe UI Symbol" w:hAnsi="Segoe UI Symbol" w:cs="Segoe UI Symbol"/>
+                <w:color w:val="171717"/>
+                <w:sz w:val="28"/>
+                <w:szCs w:val="28"/>
+              </w:rPr>
+              <w:t>✔</w:t>
+            </w:r>
+          </w:p>
+        </w:tc>
+        <w:tc>
+          <w:tcPr>
+            <w:tcW w:w="0" w:type="auto"/>
+            <w:hideMark/>
+          </w:tcPr>
+          <w:p>
+            <w:pPr>
+              <w:jc w:val="center"/>
+              <w:cnfStyle w:val="000000000000" w:firstRow="0" w:lastRow="0" w:firstColumn="0" w:lastColumn="0" w:oddVBand="0" w:evenVBand="0" w:oddHBand="0" w:evenHBand="0" w:firstRowFirstColumn="0" w:firstRowLastColumn="0" w:lastRowFirstColumn="0" w:lastRowLastColumn="0"/>
+              <w:rPr>
+                <w:rFonts w:ascii="Cambria" w:hAnsi="Cambria" w:cs="Segoe UI"/>
+                <w:color w:val="171717"/>
+                <w:sz w:val="28"/>
+                <w:szCs w:val="28"/>
+              </w:rPr>
+            </w:pPr>
+            <w:r>
+              <w:rPr>
+                <w:rFonts w:ascii="Segoe UI Symbol" w:hAnsi="Segoe UI Symbol" w:cs="Segoe UI Symbol"/>
+                <w:color w:val="171717"/>
+                <w:sz w:val="28"/>
+                <w:szCs w:val="28"/>
+              </w:rPr>
+              <w:t>✔</w:t>
+            </w:r>
+          </w:p>
+        </w:tc>
+        <w:tc>
+          <w:tcPr>
+            <w:tcW w:w="0" w:type="auto"/>
+            <w:hideMark/>
+          </w:tcPr>
+          <w:p>
+            <w:pPr>
+              <w:jc w:val="center"/>
+              <w:cnfStyle w:val="000000000000" w:firstRow="0" w:lastRow="0" w:firstColumn="0" w:lastColumn="0" w:oddVBand="0" w:evenVBand="0" w:oddHBand="0" w:evenHBand="0" w:firstRowFirstColumn="0" w:firstRowLastColumn="0" w:lastRowFirstColumn="0" w:lastRowLastColumn="0"/>
+              <w:rPr>
+                <w:rFonts w:ascii="Cambria" w:hAnsi="Cambria" w:cs="Segoe UI"/>
+                <w:color w:val="171717"/>
+                <w:sz w:val="28"/>
+                <w:szCs w:val="28"/>
+              </w:rPr>
+            </w:pPr>
+          </w:p>
+        </w:tc>
+        <w:tc>
+          <w:tcPr>
+            <w:tcW w:w="0" w:type="auto"/>
+            <w:hideMark/>
+          </w:tcPr>
+          <w:p>
+            <w:pPr>
+              <w:jc w:val="center"/>
+              <w:cnfStyle w:val="000000000000" w:firstRow="0" w:lastRow="0" w:firstColumn="0" w:lastColumn="0" w:oddVBand="0" w:evenVBand="0" w:oddHBand="0" w:evenHBand="0" w:firstRowFirstColumn="0" w:firstRowLastColumn="0" w:lastRowFirstColumn="0" w:lastRowLastColumn="0"/>
+              <w:rPr>
+                <w:rFonts w:ascii="Cambria" w:hAnsi="Cambria"/>
+                <w:sz w:val="28"/>
+                <w:szCs w:val="28"/>
+              </w:rPr>
+            </w:pPr>
+          </w:p>
+        </w:tc>
+        <w:tc>
+          <w:tcPr>
+            <w:tcW w:w="0" w:type="auto"/>
+            <w:hideMark/>
+          </w:tcPr>
+          <w:p>
+            <w:pPr>
+              <w:keepNext/>
+              <w:jc w:val="center"/>
+              <w:cnfStyle w:val="000000000000" w:firstRow="0" w:lastRow="0" w:firstColumn="0" w:lastColumn="0" w:oddVBand="0" w:evenVBand="0" w:oddHBand="0" w:evenHBand="0" w:firstRowFirstColumn="0" w:firstRowLastColumn="0" w:lastRowFirstColumn="0" w:lastRowLastColumn="0"/>
+              <w:rPr>
+                <w:rFonts w:ascii="Cambria" w:hAnsi="Cambria" w:cs="Segoe UI"/>
+                <w:color w:val="171717"/>
+                <w:sz w:val="28"/>
+                <w:szCs w:val="28"/>
+              </w:rPr>
+            </w:pPr>
+            <w:r>
+              <w:rPr>
+                <w:rFonts w:ascii="Segoe UI Symbol" w:hAnsi="Segoe UI Symbol" w:cs="Segoe UI Symbol"/>
+                <w:color w:val="171717"/>
+                <w:sz w:val="28"/>
+                <w:szCs w:val="28"/>
+              </w:rPr>
+              <w:t>✔</w:t>
+            </w:r>
+          </w:p>
+        </w:tc>
+      </w:tr>
+    </w:tbl>
+    <w:p>
+      <w:pPr>
+        <w:pStyle w:val="Opisobjekata"/>
+        <w:rPr>
+          <w:rFonts w:hint="eastAsia"/>
+        </w:rPr>
+      </w:pPr>
+      <w:r>
+        <w:t xml:space="preserve">Tabela </w:t>
+      </w:r>
+      <w:r>
+        <w:rPr>
+          <w:noProof/>
+        </w:rPr>
+        <w:fldChar w:fldCharType="begin"/>
+      </w:r>
+      <w:r>
+        <w:rPr>
+          <w:noProof/>
+        </w:rPr>
+        <w:instrText xml:space="preserve"> SEQ Tabela \* ARABIC </w:instrText>
+      </w:r>
+      <w:r>
+        <w:rPr>
+          <w:rFonts w:hint="eastAsia"/>
+          <w:noProof/>
+        </w:rPr>
+        <w:fldChar w:fldCharType="separate"/>
+      </w:r>
+      <w:r>
+        <w:rPr>
+          <w:rFonts w:hint="eastAsia"/>
+          <w:noProof/>
+        </w:rPr>
+        <w:t>2</w:t>
+      </w:r>
+      <w:r>
+        <w:rPr>
+          <w:noProof/>
+        </w:rPr>
+        <w:fldChar w:fldCharType="end"/>
+      </w:r>
+      <w:r>
+        <w:t xml:space="preserve"> Podržani okidači i vezivanja</w:t>
+      </w:r>
+    </w:p>
+    <w:p>
+      <w:pPr>
+        <w:pStyle w:val="Tekst"/>
+        <w:rPr>
+          <w:lang w:val="sr-Latn-RS"/>
+        </w:rPr>
+      </w:pPr>
+      <w:r>
+        <w:t>U function.json datoteci vezivanja su definisana u posebnom nizu pod nazivom vezivanja (eng. Bindings). Svaki element niza minimalno sadr</w:t>
+      </w:r>
+      <w:r>
+        <w:rPr>
+          <w:lang w:val="sr-Latn-RS"/>
+        </w:rPr>
+        <w:t xml:space="preserve">ži parametre tip (eng. Type) servisa za koji se definiše vezivanje, naziv (eng. Name), smer (eng. Direction) i tip podataka (eng. DataType) koje vezivanje očekuje. Ukoliko se koristi jezik C# moguće je specifikovanje vezivanja preko strogo tipiziranih C# atributa u kodu funkcije, </w:t>
+      </w:r>
+      <w:r>
+        <w:rPr>
+          <w:lang w:val="sr-Latn-RS"/>
+        </w:rPr>
+        <w:t>da bi se na osnovu njih u fazi kompilacije generisala odgovaraju</w:t>
+      </w:r>
+      <w:r>
+        <w:rPr>
+          <w:lang w:val="sr-Latn-RS"/>
+        </w:rPr>
+        <w:t>ća</w:t>
+      </w:r>
+      <w:r>
+        <w:rPr>
+          <w:lang w:val="sr-Latn-RS"/>
+        </w:rPr>
+        <w:t xml:space="preserve"> sekcija u datoteci function.json.</w:t>
+      </w:r>
+    </w:p>
+    <w:p>
+      <w:pPr>
+        <w:pStyle w:val="Tekst"/>
+      </w:pPr>
+      <w:r>
+        <w:rPr>
+          <w:lang w:val="sr-Latn-RS"/>
+        </w:rPr>
+        <w:lastRenderedPageBreak/>
+        <w:t xml:space="preserve">Poseban tip ulaznog vezivanja koja prouzrokuje izvršavanje funkcije je okidač i svaka funkcija mora imati tačno jedan okidač. </w:t>
+      </w:r>
+      <w:r>
+        <w:rPr>
+          <w:lang w:val="sr-Latn-RS"/>
+        </w:rPr>
+        <w:t>Okidači u svom nazivu moraju imati nastavak „Trigger“ kako bi se razlikovali od ostalih ulaznih vezivanja.</w:t>
+      </w:r>
+      <w:r>
+        <w:rPr>
+          <w:lang w:val="sr-Latn-RS"/>
+        </w:rPr>
+        <w:t xml:space="preserve"> Na </w:t>
+      </w:r>
+      <w:r>
+        <w:rPr>
+          <w:lang w:val="sr-Latn-RS"/>
+        </w:rPr>
+        <w:t xml:space="preserve">slici 6 dat je primer na kome je okidač </w:t>
+      </w:r>
+      <w:r>
+        <w:rPr>
+          <w:lang w:val="sr-Latn-RS"/>
+        </w:rPr>
+        <w:t>poruka sa Queue storage servisa. P</w:t>
+      </w:r>
+      <w:r>
+        <w:rPr>
+          <w:lang w:val="sr-Latn-RS"/>
+        </w:rPr>
+        <w:t>oruka se zatim formatira i prosledjuje na izlazno vezivanje što je u ovom slučaju nova datoteka na Blob storage servisu. Na slici 7 je data odgovarajuća function.json datoteka</w:t>
+      </w:r>
+      <w:r>
+        <w:rPr>
+          <w:lang w:val="sr-Latn-RS"/>
+        </w:rPr>
+        <w:t xml:space="preserve"> za ovu funkciju</w:t>
+      </w:r>
+      <w:r>
+        <w:rPr>
+          <w:lang w:val="sr-Latn-RS"/>
+        </w:rPr>
+        <w:t>.</w:t>
+      </w:r>
+    </w:p>
+    <w:bookmarkStart w:id="20" w:name="_MON_1661087029"/>
+    <w:bookmarkEnd w:id="20"/>
+    <w:p>
+      <w:pPr>
+        <w:pStyle w:val="Tekst"/>
+        <w:keepNext/>
+      </w:pPr>
+      <w:r>
+        <w:object w:dxaOrig="9360" w:dyaOrig="3337">
+          <v:shape id="_x0000_i1030" type="#_x0000_t75" style="width:468pt;height:166.8pt" o:ole="">
+            <v:imagedata r:id="rId20" o:title=""/>
+          </v:shape>
+          <o:OLEObject Type="Embed" ProgID="Word.OpenDocumentText.12" ShapeID="_x0000_i1030" DrawAspect="Content" ObjectID="_1661090729" r:id="rId21"/>
+        </w:object>
+      </w:r>
+    </w:p>
+    <w:p>
+      <w:pPr>
+        <w:pStyle w:val="Opisobjekata"/>
+        <w:rPr>
+          <w:rFonts w:hint="eastAsia"/>
+        </w:rPr>
+      </w:pPr>
+      <w:r>
+        <w:t xml:space="preserve">Slika </w:t>
+      </w:r>
+      <w:r>
+        <w:rPr>
+          <w:noProof/>
+        </w:rPr>
+        <w:fldChar w:fldCharType="begin"/>
+      </w:r>
+      <w:r>
+        <w:rPr>
+          <w:noProof/>
+        </w:rPr>
+        <w:instrText xml:space="preserve"> SEQ Slika \* ARABIC </w:instrText>
+      </w:r>
+      <w:r>
+        <w:rPr>
+          <w:rFonts w:hint="eastAsia"/>
+          <w:noProof/>
+        </w:rPr>
+        <w:fldChar w:fldCharType="separate"/>
+      </w:r>
+      <w:r>
+        <w:rPr>
+          <w:rFonts w:hint="eastAsia"/>
+          <w:noProof/>
+        </w:rPr>
+        <w:t>6</w:t>
+      </w:r>
+      <w:r>
+        <w:rPr>
+          <w:noProof/>
+        </w:rPr>
+        <w:fldChar w:fldCharType="end"/>
+      </w:r>
+      <w:r>
+        <w:t xml:space="preserve"> Primer </w:t>
+      </w:r>
+      <w:r>
+        <w:t>funkcije sa ulaznim i izlaznim vezivanjem</w:t>
+      </w:r>
+    </w:p>
+    <w:bookmarkStart w:id="21" w:name="_MON_1661088204"/>
+    <w:bookmarkEnd w:id="21"/>
+    <w:p>
+      <w:pPr>
+        <w:pStyle w:val="Tekst"/>
+        <w:keepNext/>
+      </w:pPr>
+      <w:r>
+        <w:object w:dxaOrig="9360" w:dyaOrig="4850">
+          <v:shape id="_x0000_i1031" type="#_x0000_t75" style="width:468pt;height:242.4pt" o:ole="">
+            <v:imagedata r:id="rId22" o:title=""/>
+          </v:shape>
+          <o:OLEObject Type="Embed" ProgID="Word.OpenDocumentText.12" ShapeID="_x0000_i1031" DrawAspect="Content" ObjectID="_1661090730" r:id="rId23"/>
+        </w:object>
+      </w:r>
+    </w:p>
+    <w:p>
+      <w:pPr>
+        <w:pStyle w:val="Opisobjekata"/>
+        <w:rPr>
+          <w:rFonts w:hint="eastAsia"/>
+        </w:rPr>
+      </w:pPr>
+      <w:r>
+        <w:t xml:space="preserve">Slika </w:t>
+      </w:r>
+      <w:r>
+        <w:rPr>
+          <w:noProof/>
+        </w:rPr>
+        <w:fldChar w:fldCharType="begin"/>
+      </w:r>
+      <w:r>
+        <w:rPr>
+          <w:noProof/>
+        </w:rPr>
+        <w:instrText xml:space="preserve"> SEQ Slika \* ARABIC </w:instrText>
+      </w:r>
+      <w:r>
+        <w:rPr>
+          <w:rFonts w:hint="eastAsia"/>
+          <w:noProof/>
+        </w:rPr>
+        <w:fldChar w:fldCharType="separate"/>
+      </w:r>
+      <w:r>
+        <w:rPr>
+          <w:rFonts w:hint="eastAsia"/>
+          <w:noProof/>
+        </w:rPr>
+        <w:t>7</w:t>
+      </w:r>
+      <w:r>
+        <w:rPr>
+          <w:noProof/>
+        </w:rPr>
+        <w:fldChar w:fldCharType="end"/>
+      </w:r>
+      <w:r>
+        <w:t xml:space="preserve"> Primer konfiguracije vezivanja</w:t>
+      </w:r>
     </w:p>
     <w:p>
       <w:pPr>
         <w:pStyle w:val="Naslov3"/>
       </w:pPr>
-      <w:bookmarkStart w:id="19" w:name="_Toc49786894"/>
-      <w:r>
-        <w:t>3.1.4</w:t>
-      </w:r>
-      <w:r>
-        <w:t xml:space="preserve"> O</w:t>
-      </w:r>
-      <w:r>
-        <w:t>kida</w:t>
-      </w:r>
-      <w:r>
-        <w:rPr>
-          <w:rFonts w:hint="cs"/>
-        </w:rPr>
-        <w:t>č</w:t>
-      </w:r>
-      <w:r>
-        <w:t>i</w:t>
-      </w:r>
-      <w:r>
-        <w:t xml:space="preserve"> i vezivanja</w:t>
+      <w:r>
+        <w:lastRenderedPageBreak/>
+        <w:t>3.1.5</w:t>
+      </w:r>
+      <w:r>
+        <w:t xml:space="preserve"> </w:t>
       </w:r>
       <w:bookmarkEnd w:id="19"/>
-    </w:p>
-    <w:p>
-      <w:pPr>
-        <w:pStyle w:val="Naslov3"/>
-      </w:pPr>
-      <w:bookmarkStart w:id="20" w:name="_Toc49786895"/>
-      <w:r>
-        <w:t>3.1.5</w:t>
-      </w:r>
-      <w:r>
-        <w:t xml:space="preserve"> </w:t>
-      </w:r>
-      <w:bookmarkEnd w:id="20"/>
       <w:r>
         <w:t>Postavljanje na Azure platformu</w:t>
       </w:r>
-    </w:p>
-    <w:p>
-      <w:pPr>
-        <w:pStyle w:val="Tekst"/>
-      </w:pPr>
+      <w:bookmarkStart w:id="22" w:name="_GoBack"/>
+      <w:bookmarkEnd w:id="22"/>
     </w:p>
     <w:p>
       <w:pPr>
         <w:pStyle w:val="Naslov1"/>
       </w:pPr>
-      <w:bookmarkStart w:id="21" w:name="_Toc40034695"/>
-      <w:bookmarkStart w:id="22" w:name="_Toc49786896"/>
+      <w:bookmarkStart w:id="23" w:name="_Toc40034695"/>
+      <w:bookmarkStart w:id="24" w:name="_Toc49786896"/>
       <w:r>
         <w:rPr>
           <w:rFonts w:hint="eastAsia"/>
         </w:rPr>
-        <w:lastRenderedPageBreak/>
         <w:t xml:space="preserve">4 </w:t>
       </w:r>
       <w:r>
@@ -6202,65 +9429,45 @@
         </w:rPr>
         <w:t xml:space="preserve"> servisa Recepti API</w:t>
       </w:r>
-      <w:bookmarkEnd w:id="21"/>
-      <w:bookmarkEnd w:id="22"/>
-    </w:p>
-    <w:p>
-      <w:pPr>
-        <w:pStyle w:val="Naslov2"/>
-      </w:pPr>
-      <w:bookmarkStart w:id="23" w:name="_Toc49786897"/>
-      <w:bookmarkStart w:id="24" w:name="_Toc40034696"/>
-      <w:r>
-        <w:rPr>
-          <w:rFonts w:hint="eastAsia"/>
-        </w:rPr>
-        <w:t xml:space="preserve">4.1 Funkcionalni opis </w:t>
-      </w:r>
-      <w:r>
-        <w:t>i arhitektura</w:t>
-      </w:r>
       <w:bookmarkEnd w:id="23"/>
-      <w:r>
-        <w:t xml:space="preserve"> </w:t>
-      </w:r>
       <w:bookmarkEnd w:id="24"/>
     </w:p>
     <w:p>
       <w:pPr>
         <w:pStyle w:val="Naslov2"/>
       </w:pPr>
-      <w:bookmarkStart w:id="25" w:name="_Toc40034697"/>
-      <w:bookmarkStart w:id="26" w:name="_Toc49786898"/>
+      <w:bookmarkStart w:id="25" w:name="_Toc49786897"/>
+      <w:bookmarkStart w:id="26" w:name="_Toc40034696"/>
       <w:r>
         <w:rPr>
           <w:rFonts w:hint="eastAsia"/>
         </w:rPr>
-        <w:t xml:space="preserve">4.2 </w:t>
+        <w:t xml:space="preserve">4.1 Funkcionalni opis </w:t>
+      </w:r>
+      <w:r>
+        <w:t>i arhitektura</w:t>
       </w:r>
       <w:bookmarkEnd w:id="25"/>
       <w:r>
-        <w:t>Implementacija servisa</w:t>
+        <w:t xml:space="preserve"> </w:t>
       </w:r>
       <w:bookmarkEnd w:id="26"/>
     </w:p>
     <w:p>
       <w:pPr>
-        <w:pStyle w:val="Naslov3"/>
+        <w:pStyle w:val="Naslov2"/>
       </w:pPr>
-      <w:bookmarkStart w:id="27" w:name="_Toc49786899"/>
-      <w:r>
-        <w:t>4.2.1 Struktura projekta</w:t>
+      <w:bookmarkStart w:id="27" w:name="_Toc40034697"/>
+      <w:bookmarkStart w:id="28" w:name="_Toc49786898"/>
+      <w:r>
+        <w:rPr>
+          <w:rFonts w:hint="eastAsia"/>
+        </w:rPr>
+        <w:t xml:space="preserve">4.2 </w:t>
       </w:r>
       <w:bookmarkEnd w:id="27"/>
-    </w:p>
-    <w:p>
-      <w:pPr>
-        <w:pStyle w:val="Naslov3"/>
-      </w:pPr>
-      <w:bookmarkStart w:id="28" w:name="_Toc49786900"/>
-      <w:r>
-        <w:t>4.2.2 Baza podataka</w:t>
+      <w:r>
+        <w:t>Implementacija servisa</w:t>
       </w:r>
       <w:bookmarkEnd w:id="28"/>
     </w:p>
@@ -6268,15 +9475,9 @@
       <w:pPr>
         <w:pStyle w:val="Naslov3"/>
       </w:pPr>
-      <w:bookmarkStart w:id="29" w:name="_Toc49786901"/>
-      <w:r>
-        <w:t xml:space="preserve">4.2.3 API </w:t>
-      </w:r>
-      <w:r>
-        <w:t>r</w:t>
-      </w:r>
-      <w:r>
-        <w:t>esursi</w:t>
+      <w:bookmarkStart w:id="29" w:name="_Toc49786899"/>
+      <w:r>
+        <w:t>4.2.1 Struktura projekta</w:t>
       </w:r>
       <w:bookmarkEnd w:id="29"/>
     </w:p>
@@ -6284,7 +9485,33 @@
       <w:pPr>
         <w:pStyle w:val="Naslov3"/>
       </w:pPr>
-      <w:bookmarkStart w:id="30" w:name="_Toc49786902"/>
+      <w:bookmarkStart w:id="30" w:name="_Toc49786900"/>
+      <w:r>
+        <w:t>4.2.2 Baza podataka</w:t>
+      </w:r>
+      <w:bookmarkEnd w:id="30"/>
+    </w:p>
+    <w:p>
+      <w:pPr>
+        <w:pStyle w:val="Naslov3"/>
+      </w:pPr>
+      <w:bookmarkStart w:id="31" w:name="_Toc49786901"/>
+      <w:r>
+        <w:t xml:space="preserve">4.2.3 API </w:t>
+      </w:r>
+      <w:r>
+        <w:t>r</w:t>
+      </w:r>
+      <w:r>
+        <w:t>esursi</w:t>
+      </w:r>
+      <w:bookmarkEnd w:id="31"/>
+    </w:p>
+    <w:p>
+      <w:pPr>
+        <w:pStyle w:val="Naslov3"/>
+      </w:pPr>
+      <w:bookmarkStart w:id="32" w:name="_Toc49786902"/>
       <w:r>
         <w:t>4.2.4 Impl</w:t>
       </w:r>
@@ -6294,14 +9521,14 @@
       <w:r>
         <w:t>mentacija funkcija</w:t>
       </w:r>
-      <w:bookmarkEnd w:id="30"/>
+      <w:bookmarkEnd w:id="32"/>
     </w:p>
     <w:p>
       <w:pPr>
         <w:pStyle w:val="Naslov1"/>
       </w:pPr>
-      <w:bookmarkStart w:id="31" w:name="_Toc40034699"/>
-      <w:bookmarkStart w:id="32" w:name="_Toc49786903"/>
+      <w:bookmarkStart w:id="33" w:name="_Toc40034699"/>
+      <w:bookmarkStart w:id="34" w:name="_Toc49786903"/>
       <w:r>
         <w:rPr>
           <w:rFonts w:hint="eastAsia"/>
@@ -6332,54 +9559,30 @@
         </w:rPr>
         <w:t xml:space="preserve"> servisa Recepti API</w:t>
       </w:r>
-      <w:bookmarkEnd w:id="31"/>
-      <w:bookmarkEnd w:id="32"/>
-    </w:p>
-    <w:p>
-      <w:pPr>
-        <w:pStyle w:val="Naslov2"/>
-      </w:pPr>
-      <w:bookmarkStart w:id="33" w:name="_Toc40034700"/>
-      <w:bookmarkStart w:id="34" w:name="_Toc49786904"/>
-      <w:r>
-        <w:rPr>
-          <w:rFonts w:hint="eastAsia"/>
-        </w:rPr>
-        <w:t xml:space="preserve">5.1 </w:t>
-      </w:r>
       <w:bookmarkEnd w:id="33"/>
-      <w:r>
-        <w:t xml:space="preserve">Resursi </w:t>
-      </w:r>
-      <w:r>
-        <w:t xml:space="preserve">na platformi </w:t>
-      </w:r>
-      <w:r>
-        <w:t>u oblaku</w:t>
-      </w:r>
       <w:bookmarkEnd w:id="34"/>
     </w:p>
     <w:p>
       <w:pPr>
         <w:pStyle w:val="Naslov2"/>
       </w:pPr>
-      <w:bookmarkStart w:id="35" w:name="_Toc40034701"/>
-      <w:bookmarkStart w:id="36" w:name="_Toc49786905"/>
+      <w:bookmarkStart w:id="35" w:name="_Toc40034700"/>
+      <w:bookmarkStart w:id="36" w:name="_Toc49786904"/>
       <w:r>
         <w:rPr>
           <w:rFonts w:hint="eastAsia"/>
         </w:rPr>
-        <w:t xml:space="preserve">5.2 </w:t>
+        <w:t xml:space="preserve">5.1 </w:t>
       </w:r>
       <w:bookmarkEnd w:id="35"/>
       <w:r>
-        <w:t>K</w:t>
-      </w:r>
-      <w:r>
-        <w:t xml:space="preserve">ontinualna </w:t>
-      </w:r>
-      <w:r>
-        <w:t>integracija</w:t>
+        <w:t xml:space="preserve">Resursi </w:t>
+      </w:r>
+      <w:r>
+        <w:t xml:space="preserve">na platformi </w:t>
+      </w:r>
+      <w:r>
+        <w:t>u oblaku</w:t>
       </w:r>
       <w:bookmarkEnd w:id="36"/>
     </w:p>
@@ -6387,28 +9590,52 @@
       <w:pPr>
         <w:pStyle w:val="Naslov2"/>
       </w:pPr>
-      <w:bookmarkStart w:id="37" w:name="_Toc49786906"/>
-      <w:r>
-        <w:t>5.3 Nadgledanje i održavanje</w:t>
+      <w:bookmarkStart w:id="37" w:name="_Toc40034701"/>
+      <w:bookmarkStart w:id="38" w:name="_Toc49786905"/>
+      <w:r>
+        <w:rPr>
+          <w:rFonts w:hint="eastAsia"/>
+        </w:rPr>
+        <w:t xml:space="preserve">5.2 </w:t>
       </w:r>
       <w:bookmarkEnd w:id="37"/>
+      <w:r>
+        <w:t>K</w:t>
+      </w:r>
+      <w:r>
+        <w:t xml:space="preserve">ontinualna </w:t>
+      </w:r>
+      <w:r>
+        <w:t>integracija</w:t>
+      </w:r>
+      <w:bookmarkEnd w:id="38"/>
     </w:p>
     <w:p>
       <w:pPr>
         <w:pStyle w:val="Naslov2"/>
       </w:pPr>
-      <w:bookmarkStart w:id="38" w:name="_Toc49786907"/>
+      <w:bookmarkStart w:id="39" w:name="_Toc49786906"/>
       <w:r>
         <w:lastRenderedPageBreak/>
+        <w:t>5.3 Nadgledanje i održavanje</w:t>
+      </w:r>
+      <w:bookmarkEnd w:id="39"/>
+    </w:p>
+    <w:p>
+      <w:pPr>
+        <w:pStyle w:val="Naslov2"/>
+      </w:pPr>
+      <w:bookmarkStart w:id="40" w:name="_Toc49786907"/>
+      <w:r>
         <w:t>5.4 Testiranje</w:t>
       </w:r>
-      <w:bookmarkEnd w:id="38"/>
+      <w:bookmarkEnd w:id="40"/>
     </w:p>
     <w:p>
       <w:pPr>
         <w:pStyle w:val="Naslov1"/>
       </w:pPr>
-      <w:bookmarkStart w:id="39" w:name="_Toc49786908"/>
+      <w:bookmarkStart w:id="41" w:name="_Toc49786908"/>
       <w:r>
         <w:t>6 Zaklju</w:t>
       </w:r>
@@ -6421,7 +9648,7 @@
       <w:r>
         <w:t>ak</w:t>
       </w:r>
-      <w:bookmarkEnd w:id="39"/>
+      <w:bookmarkEnd w:id="41"/>
       <w:r>
         <w:br w:type="page"/>
       </w:r>
@@ -6509,6 +9736,7 @@
                     <w:pPr>
                       <w:pStyle w:val="Bibliography"/>
                       <w:rPr>
+                        <w:rFonts w:hint="eastAsia"/>
                         <w:noProof/>
                         <w:szCs w:val="24"/>
                       </w:rPr>
@@ -6530,6 +9758,7 @@
                     <w:pPr>
                       <w:pStyle w:val="Bibliography"/>
                       <w:rPr>
+                        <w:rFonts w:hint="eastAsia"/>
                         <w:noProof/>
                       </w:rPr>
                     </w:pPr>
@@ -6556,6 +9785,7 @@
                     <w:pPr>
                       <w:pStyle w:val="Bibliography"/>
                       <w:rPr>
+                        <w:rFonts w:hint="eastAsia"/>
                         <w:noProof/>
                       </w:rPr>
                     </w:pPr>
@@ -6576,6 +9806,7 @@
                     <w:pPr>
                       <w:pStyle w:val="Bibliography"/>
                       <w:rPr>
+                        <w:rFonts w:hint="eastAsia"/>
                         <w:noProof/>
                       </w:rPr>
                     </w:pPr>
@@ -6602,6 +9833,7 @@
                     <w:pPr>
                       <w:pStyle w:val="Bibliography"/>
                       <w:rPr>
+                        <w:rFonts w:hint="eastAsia"/>
                         <w:noProof/>
                       </w:rPr>
                     </w:pPr>
@@ -6622,6 +9854,7 @@
                     <w:pPr>
                       <w:pStyle w:val="Bibliography"/>
                       <w:rPr>
+                        <w:rFonts w:hint="eastAsia"/>
                         <w:noProof/>
                       </w:rPr>
                     </w:pPr>
@@ -6648,6 +9881,7 @@
                     <w:pPr>
                       <w:pStyle w:val="Bibliography"/>
                       <w:rPr>
+                        <w:rFonts w:hint="eastAsia"/>
                         <w:noProof/>
                       </w:rPr>
                     </w:pPr>
@@ -6668,6 +9902,7 @@
                     <w:pPr>
                       <w:pStyle w:val="Bibliography"/>
                       <w:rPr>
+                        <w:rFonts w:hint="eastAsia"/>
                         <w:noProof/>
                       </w:rPr>
                     </w:pPr>
@@ -8246,7 +11481,7 @@
 </file>
 
 <file path=customXml/itemProps1.xml><?xml version="1.0" encoding="utf-8"?>
-<ds:datastoreItem xmlns:ds="http://schemas.openxmlformats.org/officeDocument/2006/customXml" ds:itemID="{F33D79C7-D8C4-475D-BD52-1D375EB34B09}">
+<ds:datastoreItem xmlns:ds="http://schemas.openxmlformats.org/officeDocument/2006/customXml" ds:itemID="{E308328F-57E6-4B8A-992C-A459DD9208E6}">
   <ds:schemaRefs>
     <ds:schemaRef ds:uri="http://schemas.openxmlformats.org/officeDocument/2006/bibliography"/>
   </ds:schemaRefs>

</xml_diff>

<commit_message>
Document - Azure functions, part 5
</commit_message>
<xml_diff>
--- a/docs/Rad.docx
+++ b/docs/Rad.docx
@@ -256,7 +256,7 @@
           <w:sz w:val="48"/>
         </w:rPr>
         <w:sectPr>
-          <w:footerReference w:type="default" r:id="rId7"/>
+          <w:footerReference w:type="default" r:id="rId8"/>
           <w:pgSz w:w="12240" w:h="15840"/>
           <w:pgMar w:top="1440" w:right="1800" w:bottom="1440" w:left="1800" w:header="720" w:footer="720" w:gutter="0"/>
           <w:pgNumType w:start="1"/>
@@ -798,7 +798,6 @@
           <w:docPartUnique/>
         </w:docPartObj>
       </w:sdtPr>
-      <w:sdtEndPr/>
       <w:sdtContent>
         <w:p>
           <w:pPr>
@@ -3062,7 +3061,6 @@
           <w:id w:val="1909109145"/>
           <w:citation/>
         </w:sdtPr>
-        <w:sdtEndPr/>
         <w:sdtContent>
           <w:r>
             <w:fldChar w:fldCharType="begin"/>
@@ -3630,7 +3628,7 @@
       <w:r>
         <w:t xml:space="preserve">e dostupan javno na adresi </w:t>
       </w:r>
-      <w:hyperlink r:id="rId8" w:history="1">
+      <w:hyperlink r:id="rId9" w:history="1">
         <w:r>
           <w:rPr>
             <w:rStyle w:val="Hyperlink"/>
@@ -4959,7 +4957,6 @@
           <w:id w:val="1969163175"/>
           <w:citation/>
         </w:sdtPr>
-        <w:sdtEndPr/>
         <w:sdtContent>
           <w:r>
             <w:rPr>
@@ -5186,7 +5183,7 @@
       </w:r>
       <w:bookmarkEnd w:id="12"/>
       <w:r>
-        <w:t>Osnovni koncepti</w:t>
+        <w:t>Funkcije i aplikacije funkcija</w:t>
       </w:r>
     </w:p>
     <w:p>
@@ -5221,19 +5218,13 @@
         <w:t xml:space="preserve"> pod nazivom function.json </w:t>
       </w:r>
       <w:r>
-        <w:t>koja sadrži konfiguracioni kod. U ovoj datoteci definisan je okidač, sva vezivanja i dodatni konfiguracioni parametri okruženja</w:t>
-      </w:r>
-      <w:r>
-        <w:t xml:space="preserve"> u </w:t>
-      </w:r>
-      <w:r>
-        <w:t>J</w:t>
-      </w:r>
-      <w:r>
-        <w:t>son formatu</w:t>
-      </w:r>
-      <w:r>
-        <w:t>.</w:t>
+        <w:t>koja sadrži konfiguracioni kod</w:t>
+      </w:r>
+      <w:r>
+        <w:t xml:space="preserve"> u formatu JSON</w:t>
+      </w:r>
+      <w:r>
+        <w:t>. U ovoj datoteci definisan je okidač, sva vezivanja i dodatni konfiguracioni parametri okruženja.</w:t>
       </w:r>
       <w:r>
         <w:t xml:space="preserve"> </w:t>
@@ -5295,11 +5286,23 @@
         <w:t xml:space="preserve">samostalno. </w:t>
       </w:r>
       <w:r>
-        <w:t xml:space="preserve">Funkcije koje su deo iste aplikacije moraju biti napisane u istom programskom jeziku i koristiti istu verziju izvršnog okruženja. Dok sa druge strane aplikacije omogućavaju lakše upravljanje grupom funkcija i njihovo </w:t>
+        <w:t>Od ver</w:t>
+      </w:r>
+      <w:r>
+        <w:rPr>
+          <w:lang w:val="sr-Latn-RS"/>
+        </w:rPr>
+        <w:t xml:space="preserve">zije 2.0 izvršnog okruženja </w:t>
+      </w:r>
+      <w:r>
+        <w:t>f</w:t>
+      </w:r>
+      <w:r>
+        <w:t xml:space="preserve">unkcije koje su deo iste aplikacije moraju biti napisane u istom programskom jeziku i koristiti istu verziju okruženja. Dok sa druge strane aplikacije omogućavaju lakše </w:t>
       </w:r>
       <w:r>
         <w:lastRenderedPageBreak/>
-        <w:t xml:space="preserve">postavljanje i podešavanje na Azure plaftormi. </w:t>
+        <w:t xml:space="preserve">upravljanje grupom funkcija i njihovo postavljanje i podešavanje na Azure plaftormi. </w:t>
       </w:r>
       <w:r>
         <w:t>Aplikacije imaju definisanu strukturu direktorijuma</w:t>
@@ -5342,10 +5345,10 @@
             <v:path o:extrusionok="f" gradientshapeok="t" o:connecttype="rect"/>
             <o:lock v:ext="edit" aspectratio="t"/>
           </v:shapetype>
-          <v:shape id="_x0000_i1025" type="#_x0000_t75" style="width:468pt;height:120pt" o:ole="">
-            <v:imagedata r:id="rId9" o:title=""/>
+          <v:shape id="_x0000_i1131" type="#_x0000_t75" style="width:468pt;height:120pt" o:ole="">
+            <v:imagedata r:id="rId10" o:title=""/>
           </v:shape>
-          <o:OLEObject Type="Embed" ProgID="Word.OpenDocumentText.12" ShapeID="_x0000_i1025" DrawAspect="Content" ObjectID="_1661090724" r:id="rId10"/>
+          <o:OLEObject Type="Embed" ProgID="Word.OpenDocumentText.12" ShapeID="_x0000_i1131" DrawAspect="Content" ObjectID="_1661270157" r:id="rId11"/>
         </w:object>
       </w:r>
     </w:p>
@@ -5430,7 +5433,6 @@
           <w:id w:val="1522966965"/>
           <w:citation/>
         </w:sdtPr>
-        <w:sdtEndPr/>
         <w:sdtContent>
           <w:r>
             <w:fldChar w:fldCharType="begin"/>
@@ -5507,7 +5509,6 @@
           <w:id w:val="122820166"/>
           <w:citation/>
         </w:sdtPr>
-        <w:sdtEndPr/>
         <w:sdtContent>
           <w:r>
             <w:rPr>
@@ -5626,6 +5627,7 @@
         <w:rPr>
           <w:lang w:val="sr-Latn-RS"/>
         </w:rPr>
+        <w:lastRenderedPageBreak/>
         <w:t xml:space="preserve">U nastavku biće dat primer u jeziku C# i korišćenjem </w:t>
       </w:r>
       <w:r>
@@ -5648,7 +5650,6 @@
           <w:id w:val="-1812168282"/>
           <w:citation/>
         </w:sdtPr>
-        <w:sdtEndPr/>
         <w:sdtContent>
           <w:r>
             <w:rPr>
@@ -5705,14 +5706,7 @@
         <w:rPr>
           <w:lang w:val="sr-Latn-RS"/>
         </w:rPr>
-        <w:t xml:space="preserve">Na slici 2 data je komanda </w:t>
-      </w:r>
-      <w:r>
-        <w:rPr>
-          <w:lang w:val="sr-Latn-RS"/>
-        </w:rPr>
-        <w:lastRenderedPageBreak/>
-        <w:t>kojom</w:t>
+        <w:t>Na slici 2 data je komanda kojom</w:t>
       </w:r>
       <w:r>
         <w:rPr>
@@ -5730,25 +5724,13 @@
         <w:rPr>
           <w:lang w:val="sr-Latn-RS"/>
         </w:rPr>
-        <w:t xml:space="preserve"> funkcija sa </w:t>
-      </w:r>
-      <w:r>
-        <w:rPr>
-          <w:lang w:val="sr-Latn-RS"/>
-        </w:rPr>
-        <w:t>stru</w:t>
-      </w:r>
-      <w:r>
-        <w:rPr>
-          <w:lang w:val="sr-Latn-RS"/>
-        </w:rPr>
-        <w:t>k</w:t>
-      </w:r>
-      <w:r>
-        <w:rPr>
-          <w:lang w:val="sr-Latn-RS"/>
-        </w:rPr>
-        <w:t>turom direktorijuma opisanom u prethodnoj sekciji.</w:t>
+        <w:t xml:space="preserve"> funkcija</w:t>
+      </w:r>
+      <w:r>
+        <w:rPr>
+          <w:lang w:val="sr-Latn-RS"/>
+        </w:rPr>
+        <w:t>.</w:t>
       </w:r>
     </w:p>
     <w:bookmarkStart w:id="14" w:name="_MON_1660751122"/>
@@ -5763,10 +5745,10 @@
           <w:lang w:val="sr-Latn-RS"/>
         </w:rPr>
         <w:object w:dxaOrig="9360" w:dyaOrig="400">
-          <v:shape id="_x0000_i1026" type="#_x0000_t75" style="width:468pt;height:19.8pt" o:ole="">
-            <v:imagedata r:id="rId11" o:title=""/>
+          <v:shape id="_x0000_i1132" type="#_x0000_t75" style="width:468pt;height:19.8pt" o:ole="">
+            <v:imagedata r:id="rId12" o:title=""/>
           </v:shape>
-          <o:OLEObject Type="Embed" ProgID="Word.OpenDocumentText.12" ShapeID="_x0000_i1026" DrawAspect="Content" ObjectID="_1661090725" r:id="rId12"/>
+          <o:OLEObject Type="Embed" ProgID="Word.OpenDocumentText.12" ShapeID="_x0000_i1132" DrawAspect="Content" ObjectID="_1661270158" r:id="rId13"/>
         </w:object>
       </w:r>
     </w:p>
@@ -5916,10 +5898,10 @@
           <w:lang w:val="sr-Latn-RS"/>
         </w:rPr>
         <w:object w:dxaOrig="9360" w:dyaOrig="5784">
-          <v:shape id="_x0000_i1027" type="#_x0000_t75" style="width:468pt;height:289.2pt" o:ole="">
-            <v:imagedata r:id="rId13" o:title=""/>
+          <v:shape id="_x0000_i1133" type="#_x0000_t75" style="width:468pt;height:289.2pt" o:ole="">
+            <v:imagedata r:id="rId14" o:title=""/>
           </v:shape>
-          <o:OLEObject Type="Embed" ProgID="Word.OpenDocumentText.12" ShapeID="_x0000_i1027" DrawAspect="Content" ObjectID="_1661090726" r:id="rId14"/>
+          <o:OLEObject Type="Embed" ProgID="Word.OpenDocumentText.12" ShapeID="_x0000_i1133" DrawAspect="Content" ObjectID="_1661270159" r:id="rId15"/>
         </w:object>
       </w:r>
     </w:p>
@@ -5985,7 +5967,7 @@
       <w:r>
         <w:t xml:space="preserve">na slici 4. Nakon toga funkcija je dostupna lokalno za pozivanje na predefinisanom portu 7071, odnosno na lokaciji </w:t>
       </w:r>
-      <w:hyperlink r:id="rId15" w:history="1">
+      <w:hyperlink r:id="rId16" w:history="1">
         <w:r>
           <w:rPr>
             <w:rStyle w:val="Hyperlink"/>
@@ -6006,10 +5988,10 @@
       </w:pPr>
       <w:r>
         <w:object w:dxaOrig="9360" w:dyaOrig="400">
-          <v:shape id="_x0000_i1028" type="#_x0000_t75" style="width:468pt;height:19.8pt" o:ole="">
-            <v:imagedata r:id="rId16" o:title=""/>
+          <v:shape id="_x0000_i1134" type="#_x0000_t75" style="width:468pt;height:19.8pt" o:ole="">
+            <v:imagedata r:id="rId17" o:title=""/>
           </v:shape>
-          <o:OLEObject Type="Embed" ProgID="Word.OpenDocumentText.12" ShapeID="_x0000_i1028" DrawAspect="Content" ObjectID="_1661090727" r:id="rId17"/>
+          <o:OLEObject Type="Embed" ProgID="Word.OpenDocumentText.12" ShapeID="_x0000_i1134" DrawAspect="Content" ObjectID="_1661270160" r:id="rId18"/>
         </w:object>
       </w:r>
     </w:p>
@@ -6084,10 +6066,10 @@
           <w:lang w:val="sr-Latn-RS"/>
         </w:rPr>
         <w:object w:dxaOrig="9360" w:dyaOrig="3959">
-          <v:shape id="_x0000_i1029" type="#_x0000_t75" style="width:468pt;height:198pt" o:ole="">
-            <v:imagedata r:id="rId18" o:title=""/>
+          <v:shape id="_x0000_i1135" type="#_x0000_t75" style="width:468pt;height:198pt" o:ole="">
+            <v:imagedata r:id="rId19" o:title=""/>
           </v:shape>
-          <o:OLEObject Type="Embed" ProgID="Word.OpenDocumentText.12" ShapeID="_x0000_i1029" DrawAspect="Content" ObjectID="_1661090728" r:id="rId19"/>
+          <o:OLEObject Type="Embed" ProgID="Word.OpenDocumentText.12" ShapeID="_x0000_i1135" DrawAspect="Content" ObjectID="_1661270161" r:id="rId20"/>
         </w:object>
       </w:r>
     </w:p>
@@ -6194,14 +6176,32 @@
         <w:t xml:space="preserve">ogu biti ulazna, izlazna ili dvosmerna. </w:t>
       </w:r>
       <w:r>
-        <w:t xml:space="preserve">Podaci iz ulaznih vezivanja su prilikom izvršavanja dostupni kao parametri funkcije, dok se na izlazna vezivanja šalju podaci iz povratne vrednosti funkcije.  </w:t>
-      </w:r>
-      <w:r>
-        <w:t xml:space="preserve">Primeri ulaznog vezivanja bi bili tajmer, HTTP zahtev, upis koji se dogodio na Blob storage servisu, ulazna poruka </w:t>
+        <w:t xml:space="preserve">Podaci iz ulaznih vezivanja su prilikom izvršavanja dostupni kao parametri funkcije, dok se na izlazna vezivanja </w:t>
+      </w:r>
+      <w:r>
+        <w:t xml:space="preserve">mogu slati </w:t>
+      </w:r>
+      <w:r>
+        <w:t>podaci</w:t>
+      </w:r>
+      <w:r>
+        <w:t xml:space="preserve"> u telu funkcije ili</w:t>
+      </w:r>
+      <w:r>
+        <w:t xml:space="preserve"> </w:t>
+      </w:r>
+      <w:r>
+        <w:t>kao njena  povratna vrednost</w:t>
+      </w:r>
+      <w:r>
+        <w:t xml:space="preserve">.  </w:t>
+      </w:r>
+      <w:r>
+        <w:t xml:space="preserve">Primeri ulaznog vezivanja bi bili tajmer, HTTP zahtev, upis koji se dogodio na Blob storage </w:t>
       </w:r>
       <w:r>
         <w:lastRenderedPageBreak/>
-        <w:t>u Queue storage servisu</w:t>
+        <w:t>servisu, ulazna poruka u Queue storage servisu</w:t>
       </w:r>
       <w:r>
         <w:t>, dogadjaj na Cosmos DB bazi ili na drugim servisima</w:t>
@@ -9152,7 +9152,6 @@
       </w:r>
       <w:r>
         <w:rPr>
-          <w:rFonts w:hint="eastAsia"/>
           <w:noProof/>
         </w:rPr>
         <w:fldChar w:fldCharType="separate"/>
@@ -9272,10 +9271,10 @@
       </w:pPr>
       <w:r>
         <w:object w:dxaOrig="9360" w:dyaOrig="3337">
-          <v:shape id="_x0000_i1030" type="#_x0000_t75" style="width:468pt;height:166.8pt" o:ole="">
-            <v:imagedata r:id="rId20" o:title=""/>
+          <v:shape id="_x0000_i1136" type="#_x0000_t75" style="width:468pt;height:166.8pt" o:ole="">
+            <v:imagedata r:id="rId21" o:title=""/>
           </v:shape>
-          <o:OLEObject Type="Embed" ProgID="Word.OpenDocumentText.12" ShapeID="_x0000_i1030" DrawAspect="Content" ObjectID="_1661090729" r:id="rId21"/>
+          <o:OLEObject Type="Embed" ProgID="Word.OpenDocumentText.12" ShapeID="_x0000_i1136" DrawAspect="Content" ObjectID="_1661270162" r:id="rId22"/>
         </w:object>
       </w:r>
     </w:p>
@@ -9303,7 +9302,6 @@
       </w:r>
       <w:r>
         <w:rPr>
-          <w:rFonts w:hint="eastAsia"/>
           <w:noProof/>
         </w:rPr>
         <w:fldChar w:fldCharType="separate"/>
@@ -9337,10 +9335,10 @@
       </w:pPr>
       <w:r>
         <w:object w:dxaOrig="9360" w:dyaOrig="4850">
-          <v:shape id="_x0000_i1031" type="#_x0000_t75" style="width:468pt;height:242.4pt" o:ole="">
-            <v:imagedata r:id="rId22" o:title=""/>
+          <v:shape id="_x0000_i1137" type="#_x0000_t75" style="width:468pt;height:242.4pt" o:ole="">
+            <v:imagedata r:id="rId23" o:title=""/>
           </v:shape>
-          <o:OLEObject Type="Embed" ProgID="Word.OpenDocumentText.12" ShapeID="_x0000_i1031" DrawAspect="Content" ObjectID="_1661090730" r:id="rId23"/>
+          <o:OLEObject Type="Embed" ProgID="Word.OpenDocumentText.12" ShapeID="_x0000_i1137" DrawAspect="Content" ObjectID="_1661270163" r:id="rId24"/>
         </w:object>
       </w:r>
     </w:p>
@@ -9368,7 +9366,6 @@
       </w:r>
       <w:r>
         <w:rPr>
-          <w:rFonts w:hint="eastAsia"/>
           <w:noProof/>
         </w:rPr>
         <w:fldChar w:fldCharType="separate"/>
@@ -9405,19 +9402,556 @@
       <w:r>
         <w:t>Postavljanje na Azure platformu</w:t>
       </w:r>
-      <w:bookmarkStart w:id="22" w:name="_GoBack"/>
-      <w:bookmarkEnd w:id="22"/>
+    </w:p>
+    <w:p>
+      <w:pPr>
+        <w:pStyle w:val="Tekst"/>
+      </w:pPr>
+      <w:r>
+        <w:t xml:space="preserve">Za postavljanje lokalno razvijene aplikacije funkcija na platformu potrebno je da prethodno </w:t>
+      </w:r>
+      <w:r>
+        <w:t xml:space="preserve">budu </w:t>
+      </w:r>
+      <w:r>
+        <w:t>kreirani</w:t>
+      </w:r>
+      <w:r>
+        <w:t xml:space="preserve"> zavisni resursi na platformi i to resursna grupa (eng. Resource group) i nalog za skladištenje (eng. Storage account), a potom i sama aplikacija funkcija. </w:t>
+      </w:r>
+      <w:r>
+        <w:t xml:space="preserve">Kreiranje resursa je moguće uraditi na više načina, preko Azure portala, korišćenjem Azure alata komandne linije (eng. Azire CLI) ili korišćenjem ARM šablona (eng. ARM template). </w:t>
+      </w:r>
+      <w:r>
+        <w:t xml:space="preserve">Na slici </w:t>
+      </w:r>
+      <w:r>
+        <w:t xml:space="preserve">8 </w:t>
+      </w:r>
+      <w:r>
+        <w:t>prikazano je</w:t>
+      </w:r>
+      <w:r>
+        <w:t xml:space="preserve"> kreiranje nove aplikacije funkcija</w:t>
+      </w:r>
+      <w:r>
+        <w:t xml:space="preserve"> iz komandne linije</w:t>
+      </w:r>
+      <w:r>
+        <w:t>.</w:t>
+      </w:r>
+    </w:p>
+    <w:bookmarkStart w:id="22" w:name="_MON_1661256869"/>
+    <w:bookmarkEnd w:id="22"/>
+    <w:p>
+      <w:pPr>
+        <w:pStyle w:val="Opisobjekata"/>
+        <w:rPr>
+          <w:rFonts w:hint="eastAsia"/>
+        </w:rPr>
+      </w:pPr>
+      <w:r>
+        <w:object w:dxaOrig="9360" w:dyaOrig="880">
+          <v:shape id="_x0000_i1138" type="#_x0000_t75" style="width:468pt;height:43.8pt" o:ole="">
+            <v:imagedata r:id="rId25" o:title=""/>
+          </v:shape>
+          <o:OLEObject Type="Embed" ProgID="Word.OpenDocumentText.12" ShapeID="_x0000_i1138" DrawAspect="Content" ObjectID="_1661270164" r:id="rId26"/>
+        </w:object>
+      </w:r>
+      <w:r>
+        <w:t xml:space="preserve">Slika </w:t>
+      </w:r>
+      <w:r>
+        <w:rPr>
+          <w:noProof/>
+        </w:rPr>
+        <w:fldChar w:fldCharType="begin"/>
+      </w:r>
+      <w:r>
+        <w:rPr>
+          <w:noProof/>
+        </w:rPr>
+        <w:instrText xml:space="preserve"> SEQ Slika \* ARABIC </w:instrText>
+      </w:r>
+      <w:r>
+        <w:rPr>
+          <w:rFonts w:hint="eastAsia"/>
+          <w:noProof/>
+        </w:rPr>
+        <w:fldChar w:fldCharType="separate"/>
+      </w:r>
+      <w:r>
+        <w:rPr>
+          <w:rFonts w:hint="eastAsia"/>
+          <w:noProof/>
+        </w:rPr>
+        <w:t>8</w:t>
+      </w:r>
+      <w:r>
+        <w:rPr>
+          <w:noProof/>
+        </w:rPr>
+        <w:fldChar w:fldCharType="end"/>
+      </w:r>
+      <w:r>
+        <w:t xml:space="preserve"> Kreiranje aplikacije funkcija na Azure platformi</w:t>
+      </w:r>
+    </w:p>
+    <w:p>
+      <w:pPr>
+        <w:pStyle w:val="Tekst"/>
+      </w:pPr>
+      <w:r>
+        <w:t>Prilikom kreiranja</w:t>
+      </w:r>
+      <w:r>
+        <w:t xml:space="preserve"> </w:t>
+      </w:r>
+      <w:r>
+        <w:t xml:space="preserve">moguće </w:t>
+      </w:r>
+      <w:r>
+        <w:t xml:space="preserve">je specifikovati </w:t>
+      </w:r>
+      <w:r>
+        <w:t xml:space="preserve">region, </w:t>
+      </w:r>
+      <w:r>
+        <w:t>razvojnu platformu,</w:t>
+      </w:r>
+      <w:r>
+        <w:t xml:space="preserve"> verziju izvršnog</w:t>
+      </w:r>
+      <w:r>
+        <w:t xml:space="preserve"> okruženja, naziv aplikacije</w:t>
+      </w:r>
+      <w:r>
+        <w:t xml:space="preserve">, </w:t>
+      </w:r>
+      <w:r>
+        <w:t>naziv resursne grupe</w:t>
+      </w:r>
+      <w:r>
+        <w:t xml:space="preserve">, nalog za skladištenje, </w:t>
+      </w:r>
+      <w:r>
+        <w:t>operativni sistem</w:t>
+      </w:r>
+      <w:r>
+        <w:t>, plan korišćenja</w:t>
+      </w:r>
+      <w:r>
+        <w:t>, i da li će se prilikom postavljanja kor</w:t>
+      </w:r>
+      <w:r>
+        <w:t>istiti kod ili Doker kontejner.</w:t>
+      </w:r>
+    </w:p>
+    <w:p>
+      <w:pPr>
+        <w:pStyle w:val="Tekst"/>
+        <w:rPr>
+          <w:lang w:val="sr-Latn-RS"/>
+        </w:rPr>
+      </w:pPr>
+      <w:r>
+        <w:t>Na nalogu za skladi</w:t>
+      </w:r>
+      <w:r>
+        <w:rPr>
+          <w:lang w:val="sr-Latn-RS"/>
+        </w:rPr>
+        <w:t xml:space="preserve">štenje čuvaju se datoteke </w:t>
+      </w:r>
+      <w:r>
+        <w:rPr>
+          <w:lang w:val="sr-Latn-RS"/>
+        </w:rPr>
+        <w:t>aplikacije u tri direktorijuma</w:t>
+      </w:r>
+    </w:p>
+    <w:p>
+      <w:pPr>
+        <w:pStyle w:val="Tekst"/>
+        <w:numPr>
+          <w:ilvl w:val="0"/>
+          <w:numId w:val="1"/>
+        </w:numPr>
+        <w:rPr>
+          <w:lang w:val="sr-Latn-RS"/>
+        </w:rPr>
+      </w:pPr>
+      <w:r>
+        <w:rPr>
+          <w:lang w:val="sr-Latn-RS"/>
+        </w:rPr>
+        <w:t>data – u ovom direktorijumu se čuvaju host.json i druge datoteke za konfiguraciju izvršnog okruženja</w:t>
+      </w:r>
+    </w:p>
+    <w:p>
+      <w:pPr>
+        <w:pStyle w:val="Tekst"/>
+        <w:numPr>
+          <w:ilvl w:val="0"/>
+          <w:numId w:val="1"/>
+        </w:numPr>
+        <w:rPr>
+          <w:lang w:val="sr-Latn-RS"/>
+        </w:rPr>
+      </w:pPr>
+      <w:r>
+        <w:rPr>
+          <w:lang w:val="sr-Latn-RS"/>
+        </w:rPr>
+        <w:t>LogFiles – čuva log datoteke koje nastaju prilikom izvršavanja</w:t>
+      </w:r>
+    </w:p>
+    <w:p>
+      <w:pPr>
+        <w:pStyle w:val="Tekst"/>
+        <w:numPr>
+          <w:ilvl w:val="0"/>
+          <w:numId w:val="1"/>
+        </w:numPr>
+        <w:rPr>
+          <w:lang w:val="sr-Latn-RS"/>
+        </w:rPr>
+      </w:pPr>
+      <w:r>
+        <w:rPr>
+          <w:lang w:val="sr-Latn-RS"/>
+        </w:rPr>
+        <w:t>site –</w:t>
+      </w:r>
+      <w:r>
+        <w:rPr>
+          <w:lang w:val="sr-Latn-RS"/>
+        </w:rPr>
+        <w:t xml:space="preserve"> u njemu se nalazi aplikacija funkcija </w:t>
+      </w:r>
+      <w:r>
+        <w:rPr>
+          <w:lang w:val="sr-Latn-RS"/>
+        </w:rPr>
+        <w:t>po definisanoj</w:t>
+      </w:r>
+      <w:r>
+        <w:rPr>
+          <w:lang w:val="sr-Latn-RS"/>
+        </w:rPr>
+        <w:t xml:space="preserve"> struktu</w:t>
+      </w:r>
+      <w:r>
+        <w:rPr>
+          <w:lang w:val="sr-Latn-RS"/>
+        </w:rPr>
+        <w:t>ri</w:t>
+      </w:r>
+      <w:r>
+        <w:rPr>
+          <w:lang w:val="sr-Latn-RS"/>
+        </w:rPr>
+        <w:t xml:space="preserve"> ili Doker kontejner ukoliko je tako odabrano prilikom kreiranja resursa</w:t>
+      </w:r>
+    </w:p>
+    <w:p>
+      <w:pPr>
+        <w:pStyle w:val="Tekst"/>
+        <w:rPr>
+          <w:lang w:val="sr-Latn-RS"/>
+        </w:rPr>
+      </w:pPr>
+      <w:r>
+        <w:rPr>
+          <w:lang w:val="sr-Latn-RS"/>
+        </w:rPr>
+        <w:t>I</w:t>
+      </w:r>
+      <w:r>
+        <w:rPr>
+          <w:lang w:val="sr-Latn-RS"/>
+        </w:rPr>
+        <w:t>zvršno okruženje</w:t>
+      </w:r>
+      <w:r>
+        <w:rPr>
+          <w:lang w:val="sr-Latn-RS"/>
+        </w:rPr>
+        <w:t xml:space="preserve"> koristi ove datoteke</w:t>
+      </w:r>
+      <w:r>
+        <w:rPr>
+          <w:lang w:val="sr-Latn-RS"/>
+        </w:rPr>
+        <w:t xml:space="preserve"> za pokretanje novih instanci aplikacije</w:t>
+      </w:r>
+      <w:r>
+        <w:rPr>
+          <w:lang w:val="sr-Latn-RS"/>
+        </w:rPr>
+        <w:t xml:space="preserve"> u slučajevima kada je to potrebno</w:t>
+      </w:r>
+      <w:r>
+        <w:rPr>
+          <w:lang w:val="sr-Latn-RS"/>
+        </w:rPr>
+        <w:t xml:space="preserve">. </w:t>
+      </w:r>
+      <w:r>
+        <w:rPr>
+          <w:lang w:val="sr-Latn-RS"/>
+        </w:rPr>
+        <w:t>P</w:t>
+      </w:r>
+      <w:r>
+        <w:rPr>
+          <w:lang w:val="sr-Latn-RS"/>
+        </w:rPr>
+        <w:t>ostavljanje</w:t>
+      </w:r>
+      <w:r>
+        <w:rPr>
+          <w:lang w:val="sr-Latn-RS"/>
+        </w:rPr>
+        <w:t xml:space="preserve"> nove verzije aplikacije </w:t>
+      </w:r>
+      <w:r>
+        <w:rPr>
+          <w:lang w:val="sr-Latn-RS"/>
+        </w:rPr>
+        <w:t xml:space="preserve">omogućeno </w:t>
+      </w:r>
+      <w:r>
+        <w:rPr>
+          <w:lang w:val="sr-Latn-RS"/>
+        </w:rPr>
+        <w:t>je</w:t>
+      </w:r>
+      <w:r>
+        <w:rPr>
+          <w:lang w:val="sr-Latn-RS"/>
+        </w:rPr>
+        <w:t xml:space="preserve"> </w:t>
+      </w:r>
+      <w:r>
+        <w:rPr>
+          <w:lang w:val="sr-Latn-RS"/>
+        </w:rPr>
+        <w:t>na više načina</w:t>
+      </w:r>
+      <w:r>
+        <w:rPr>
+          <w:lang w:val="sr-Latn-RS"/>
+        </w:rPr>
+        <w:t xml:space="preserve"> od kojih su najkorišćenija dva:</w:t>
+      </w:r>
+    </w:p>
+    <w:p>
+      <w:pPr>
+        <w:pStyle w:val="Tekst"/>
+        <w:numPr>
+          <w:ilvl w:val="0"/>
+          <w:numId w:val="2"/>
+        </w:numPr>
+        <w:rPr>
+          <w:lang w:val="sr-Latn-RS"/>
+        </w:rPr>
+      </w:pPr>
+      <w:r>
+        <w:rPr>
+          <w:lang w:val="sr-Latn-RS"/>
+        </w:rPr>
+        <w:lastRenderedPageBreak/>
+        <w:t xml:space="preserve">Postavljanje iz zip datoteke (eng. Zip deployment) – </w:t>
+      </w:r>
+      <w:r>
+        <w:rPr>
+          <w:lang w:val="sr-Latn-RS"/>
+        </w:rPr>
+        <w:t>koristi se</w:t>
+      </w:r>
+      <w:r>
+        <w:rPr>
+          <w:lang w:val="sr-Latn-RS"/>
+        </w:rPr>
+        <w:t xml:space="preserve"> </w:t>
+      </w:r>
+      <w:r>
+        <w:rPr>
+          <w:lang w:val="sr-Latn-RS"/>
+        </w:rPr>
+        <w:t>zip datoteka</w:t>
+      </w:r>
+      <w:r>
+        <w:rPr>
+          <w:lang w:val="sr-Latn-RS"/>
+        </w:rPr>
+        <w:t xml:space="preserve"> koja sadrži datoteke aplikacije nakon kompilacije, </w:t>
+      </w:r>
+      <w:r>
+        <w:rPr>
+          <w:lang w:val="sr-Latn-RS"/>
+        </w:rPr>
+        <w:t>postavljanje se vrši preko alata komandne linije, Azure portala ili REST API poziva.</w:t>
+      </w:r>
+    </w:p>
+    <w:p>
+      <w:pPr>
+        <w:pStyle w:val="Tekst"/>
+        <w:numPr>
+          <w:ilvl w:val="0"/>
+          <w:numId w:val="2"/>
+        </w:numPr>
+        <w:rPr>
+          <w:lang w:val="sr-Latn-RS"/>
+        </w:rPr>
+      </w:pPr>
+      <w:r>
+        <w:rPr>
+          <w:lang w:val="sr-Latn-RS"/>
+        </w:rPr>
+        <w:t xml:space="preserve">Pokretanje iz paketa (eng. Run from package) </w:t>
+      </w:r>
+      <w:r>
+        <w:rPr>
+          <w:lang w:val="sr-Latn-RS"/>
+        </w:rPr>
+        <w:t>–</w:t>
+      </w:r>
+      <w:r>
+        <w:rPr>
+          <w:lang w:val="sr-Latn-RS"/>
+        </w:rPr>
+        <w:t xml:space="preserve"> </w:t>
+      </w:r>
+      <w:r>
+        <w:rPr>
+          <w:lang w:val="sr-Latn-RS"/>
+        </w:rPr>
+        <w:t xml:space="preserve">postavljanjem parametra pod nazivom </w:t>
+      </w:r>
+      <w:r>
+        <w:rPr>
+          <w:rFonts w:hint="eastAsia"/>
+          <w:lang w:val="sr-Latn-RS"/>
+        </w:rPr>
+        <w:t>WEBSITE_RUN_FROM_PACKAGE</w:t>
+      </w:r>
+      <w:r>
+        <w:rPr>
+          <w:lang w:val="sr-Latn-RS"/>
+        </w:rPr>
+        <w:t xml:space="preserve"> u host.json datoteci, čija se vrednost postavi na link sa paketom za pokretanje koji je javno dostupan na internetu.</w:t>
+      </w:r>
+    </w:p>
+    <w:p>
+      <w:pPr>
+        <w:pStyle w:val="Tekst"/>
+        <w:rPr>
+          <w:lang w:val="sr-Latn-RS"/>
+        </w:rPr>
+      </w:pPr>
+      <w:r>
+        <w:rPr>
+          <w:lang w:val="sr-Latn-RS"/>
+        </w:rPr>
+        <w:t xml:space="preserve">Na slici </w:t>
+      </w:r>
+      <w:r>
+        <w:rPr>
+          <w:lang w:val="sr-Latn-RS"/>
+        </w:rPr>
+        <w:t xml:space="preserve">9 </w:t>
+      </w:r>
+      <w:r>
+        <w:rPr>
+          <w:lang w:val="sr-Latn-RS"/>
+        </w:rPr>
+        <w:t>je dat primer komande za postavljanje iz lokalne zip datoteke.</w:t>
+      </w:r>
+    </w:p>
+    <w:bookmarkStart w:id="23" w:name="_MON_1661269666"/>
+    <w:bookmarkEnd w:id="23"/>
+    <w:p>
+      <w:pPr>
+        <w:pStyle w:val="Tekst"/>
+        <w:keepNext/>
+      </w:pPr>
+      <w:r>
+        <w:rPr>
+          <w:lang w:val="sr-Latn-RS"/>
+        </w:rPr>
+        <w:object w:dxaOrig="9360" w:dyaOrig="634">
+          <v:shape id="_x0000_i1147" type="#_x0000_t75" style="width:468pt;height:31.8pt" o:ole="">
+            <v:imagedata r:id="rId27" o:title=""/>
+          </v:shape>
+          <o:OLEObject Type="Embed" ProgID="Word.OpenDocumentText.12" ShapeID="_x0000_i1147" DrawAspect="Content" ObjectID="_1661270165" r:id="rId28"/>
+        </w:object>
+      </w:r>
+    </w:p>
+    <w:p>
+      <w:pPr>
+        <w:pStyle w:val="Opisobjekata"/>
+      </w:pPr>
+      <w:r>
+        <w:t xml:space="preserve">Slika </w:t>
+      </w:r>
+      <w:r>
+        <w:fldChar w:fldCharType="begin"/>
+      </w:r>
+      <w:r>
+        <w:instrText xml:space="preserve"> SEQ Slika \* ARABIC </w:instrText>
+      </w:r>
+      <w:r>
+        <w:fldChar w:fldCharType="separate"/>
+      </w:r>
+      <w:r>
+        <w:rPr>
+          <w:rFonts w:hint="eastAsia"/>
+          <w:noProof/>
+        </w:rPr>
+        <w:t>9</w:t>
+      </w:r>
+      <w:r>
+        <w:fldChar w:fldCharType="end"/>
+      </w:r>
+      <w:r>
+        <w:t xml:space="preserve"> Postavljanje aplikacije na platfomru iz zip datoteke</w:t>
+      </w:r>
+    </w:p>
+    <w:p>
+      <w:pPr>
+        <w:pStyle w:val="Tekst"/>
+        <w:rPr>
+          <w:lang w:val="sr-Latn-RS"/>
+        </w:rPr>
+      </w:pPr>
+      <w:bookmarkStart w:id="24" w:name="_GoBack"/>
+      <w:r>
+        <w:rPr>
+          <w:lang w:val="sr-Latn-RS"/>
+        </w:rPr>
+        <w:t xml:space="preserve">Osim ovih omogućeno je </w:t>
+      </w:r>
+      <w:r>
+        <w:rPr>
+          <w:lang w:val="sr-Latn-RS"/>
+        </w:rPr>
+        <w:t>postavljanje koristeći alate za kontinualnu integraciju Azure DevOps, GitHub Actions ili dodatka za automatizacioni server Jenkins.</w:t>
+      </w:r>
+      <w:bookmarkEnd w:id="24"/>
     </w:p>
     <w:p>
       <w:pPr>
         <w:pStyle w:val="Naslov1"/>
       </w:pPr>
-      <w:bookmarkStart w:id="23" w:name="_Toc40034695"/>
-      <w:bookmarkStart w:id="24" w:name="_Toc49786896"/>
+      <w:bookmarkStart w:id="25" w:name="_Toc40034695"/>
+      <w:bookmarkStart w:id="26" w:name="_Toc49786896"/>
       <w:r>
         <w:rPr>
           <w:rFonts w:hint="eastAsia"/>
         </w:rPr>
+        <w:lastRenderedPageBreak/>
         <w:t xml:space="preserve">4 </w:t>
       </w:r>
       <w:r>
@@ -9429,65 +9963,45 @@
         </w:rPr>
         <w:t xml:space="preserve"> servisa Recepti API</w:t>
       </w:r>
-      <w:bookmarkEnd w:id="23"/>
-      <w:bookmarkEnd w:id="24"/>
-    </w:p>
-    <w:p>
-      <w:pPr>
-        <w:pStyle w:val="Naslov2"/>
-      </w:pPr>
-      <w:bookmarkStart w:id="25" w:name="_Toc49786897"/>
-      <w:bookmarkStart w:id="26" w:name="_Toc40034696"/>
-      <w:r>
-        <w:rPr>
-          <w:rFonts w:hint="eastAsia"/>
-        </w:rPr>
-        <w:t xml:space="preserve">4.1 Funkcionalni opis </w:t>
-      </w:r>
-      <w:r>
-        <w:t>i arhitektura</w:t>
-      </w:r>
       <w:bookmarkEnd w:id="25"/>
-      <w:r>
-        <w:t xml:space="preserve"> </w:t>
-      </w:r>
       <w:bookmarkEnd w:id="26"/>
     </w:p>
     <w:p>
       <w:pPr>
         <w:pStyle w:val="Naslov2"/>
       </w:pPr>
-      <w:bookmarkStart w:id="27" w:name="_Toc40034697"/>
-      <w:bookmarkStart w:id="28" w:name="_Toc49786898"/>
+      <w:bookmarkStart w:id="27" w:name="_Toc49786897"/>
+      <w:bookmarkStart w:id="28" w:name="_Toc40034696"/>
       <w:r>
         <w:rPr>
           <w:rFonts w:hint="eastAsia"/>
         </w:rPr>
-        <w:t xml:space="preserve">4.2 </w:t>
+        <w:t xml:space="preserve">4.1 Funkcionalni opis </w:t>
+      </w:r>
+      <w:r>
+        <w:t>i arhitektura</w:t>
       </w:r>
       <w:bookmarkEnd w:id="27"/>
       <w:r>
-        <w:t>Implementacija servisa</w:t>
+        <w:t xml:space="preserve"> </w:t>
       </w:r>
       <w:bookmarkEnd w:id="28"/>
     </w:p>
     <w:p>
       <w:pPr>
-        <w:pStyle w:val="Naslov3"/>
+        <w:pStyle w:val="Naslov2"/>
       </w:pPr>
-      <w:bookmarkStart w:id="29" w:name="_Toc49786899"/>
-      <w:r>
-        <w:t>4.2.1 Struktura projekta</w:t>
+      <w:bookmarkStart w:id="29" w:name="_Toc40034697"/>
+      <w:bookmarkStart w:id="30" w:name="_Toc49786898"/>
+      <w:r>
+        <w:rPr>
+          <w:rFonts w:hint="eastAsia"/>
+        </w:rPr>
+        <w:t xml:space="preserve">4.2 </w:t>
       </w:r>
       <w:bookmarkEnd w:id="29"/>
-    </w:p>
-    <w:p>
-      <w:pPr>
-        <w:pStyle w:val="Naslov3"/>
-      </w:pPr>
-      <w:bookmarkStart w:id="30" w:name="_Toc49786900"/>
-      <w:r>
-        <w:t>4.2.2 Baza podataka</w:t>
+      <w:r>
+        <w:t>Implementacija servisa</w:t>
       </w:r>
       <w:bookmarkEnd w:id="30"/>
     </w:p>
@@ -9495,15 +10009,9 @@
       <w:pPr>
         <w:pStyle w:val="Naslov3"/>
       </w:pPr>
-      <w:bookmarkStart w:id="31" w:name="_Toc49786901"/>
-      <w:r>
-        <w:t xml:space="preserve">4.2.3 API </w:t>
-      </w:r>
-      <w:r>
-        <w:t>r</w:t>
-      </w:r>
-      <w:r>
-        <w:t>esursi</w:t>
+      <w:bookmarkStart w:id="31" w:name="_Toc49786899"/>
+      <w:r>
+        <w:t>4.2.1 Struktura projekta</w:t>
       </w:r>
       <w:bookmarkEnd w:id="31"/>
     </w:p>
@@ -9511,7 +10019,33 @@
       <w:pPr>
         <w:pStyle w:val="Naslov3"/>
       </w:pPr>
-      <w:bookmarkStart w:id="32" w:name="_Toc49786902"/>
+      <w:bookmarkStart w:id="32" w:name="_Toc49786900"/>
+      <w:r>
+        <w:t>4.2.2 Baza podataka</w:t>
+      </w:r>
+      <w:bookmarkEnd w:id="32"/>
+    </w:p>
+    <w:p>
+      <w:pPr>
+        <w:pStyle w:val="Naslov3"/>
+      </w:pPr>
+      <w:bookmarkStart w:id="33" w:name="_Toc49786901"/>
+      <w:r>
+        <w:t xml:space="preserve">4.2.3 API </w:t>
+      </w:r>
+      <w:r>
+        <w:t>r</w:t>
+      </w:r>
+      <w:r>
+        <w:t>esursi</w:t>
+      </w:r>
+      <w:bookmarkEnd w:id="33"/>
+    </w:p>
+    <w:p>
+      <w:pPr>
+        <w:pStyle w:val="Naslov3"/>
+      </w:pPr>
+      <w:bookmarkStart w:id="34" w:name="_Toc49786902"/>
       <w:r>
         <w:t>4.2.4 Impl</w:t>
       </w:r>
@@ -9521,14 +10055,14 @@
       <w:r>
         <w:t>mentacija funkcija</w:t>
       </w:r>
-      <w:bookmarkEnd w:id="32"/>
+      <w:bookmarkEnd w:id="34"/>
     </w:p>
     <w:p>
       <w:pPr>
         <w:pStyle w:val="Naslov1"/>
       </w:pPr>
-      <w:bookmarkStart w:id="33" w:name="_Toc40034699"/>
-      <w:bookmarkStart w:id="34" w:name="_Toc49786903"/>
+      <w:bookmarkStart w:id="35" w:name="_Toc40034699"/>
+      <w:bookmarkStart w:id="36" w:name="_Toc49786903"/>
       <w:r>
         <w:rPr>
           <w:rFonts w:hint="eastAsia"/>
@@ -9559,54 +10093,30 @@
         </w:rPr>
         <w:t xml:space="preserve"> servisa Recepti API</w:t>
       </w:r>
-      <w:bookmarkEnd w:id="33"/>
-      <w:bookmarkEnd w:id="34"/>
-    </w:p>
-    <w:p>
-      <w:pPr>
-        <w:pStyle w:val="Naslov2"/>
-      </w:pPr>
-      <w:bookmarkStart w:id="35" w:name="_Toc40034700"/>
-      <w:bookmarkStart w:id="36" w:name="_Toc49786904"/>
-      <w:r>
-        <w:rPr>
-          <w:rFonts w:hint="eastAsia"/>
-        </w:rPr>
-        <w:t xml:space="preserve">5.1 </w:t>
-      </w:r>
       <w:bookmarkEnd w:id="35"/>
-      <w:r>
-        <w:t xml:space="preserve">Resursi </w:t>
-      </w:r>
-      <w:r>
-        <w:t xml:space="preserve">na platformi </w:t>
-      </w:r>
-      <w:r>
-        <w:t>u oblaku</w:t>
-      </w:r>
       <w:bookmarkEnd w:id="36"/>
     </w:p>
     <w:p>
       <w:pPr>
         <w:pStyle w:val="Naslov2"/>
       </w:pPr>
-      <w:bookmarkStart w:id="37" w:name="_Toc40034701"/>
-      <w:bookmarkStart w:id="38" w:name="_Toc49786905"/>
+      <w:bookmarkStart w:id="37" w:name="_Toc40034700"/>
+      <w:bookmarkStart w:id="38" w:name="_Toc49786904"/>
       <w:r>
         <w:rPr>
           <w:rFonts w:hint="eastAsia"/>
         </w:rPr>
-        <w:t xml:space="preserve">5.2 </w:t>
+        <w:t xml:space="preserve">5.1 </w:t>
       </w:r>
       <w:bookmarkEnd w:id="37"/>
       <w:r>
-        <w:t>K</w:t>
-      </w:r>
-      <w:r>
-        <w:t xml:space="preserve">ontinualna </w:t>
-      </w:r>
-      <w:r>
-        <w:t>integracija</w:t>
+        <w:t xml:space="preserve">Resursi </w:t>
+      </w:r>
+      <w:r>
+        <w:t xml:space="preserve">na platformi </w:t>
+      </w:r>
+      <w:r>
+        <w:t>u oblaku</w:t>
       </w:r>
       <w:bookmarkEnd w:id="38"/>
     </w:p>
@@ -9614,28 +10124,52 @@
       <w:pPr>
         <w:pStyle w:val="Naslov2"/>
       </w:pPr>
-      <w:bookmarkStart w:id="39" w:name="_Toc49786906"/>
-      <w:r>
-        <w:lastRenderedPageBreak/>
-        <w:t>5.3 Nadgledanje i održavanje</w:t>
+      <w:bookmarkStart w:id="39" w:name="_Toc40034701"/>
+      <w:bookmarkStart w:id="40" w:name="_Toc49786905"/>
+      <w:r>
+        <w:rPr>
+          <w:rFonts w:hint="eastAsia"/>
+        </w:rPr>
+        <w:t xml:space="preserve">5.2 </w:t>
       </w:r>
       <w:bookmarkEnd w:id="39"/>
+      <w:r>
+        <w:t>K</w:t>
+      </w:r>
+      <w:r>
+        <w:t xml:space="preserve">ontinualna </w:t>
+      </w:r>
+      <w:r>
+        <w:t>integracija</w:t>
+      </w:r>
+      <w:bookmarkEnd w:id="40"/>
     </w:p>
     <w:p>
       <w:pPr>
         <w:pStyle w:val="Naslov2"/>
       </w:pPr>
-      <w:bookmarkStart w:id="40" w:name="_Toc49786907"/>
-      <w:r>
+      <w:bookmarkStart w:id="41" w:name="_Toc49786906"/>
+      <w:r>
+        <w:t>5.3 Nadgledanje i održavanje</w:t>
+      </w:r>
+      <w:bookmarkEnd w:id="41"/>
+    </w:p>
+    <w:p>
+      <w:pPr>
+        <w:pStyle w:val="Naslov2"/>
+      </w:pPr>
+      <w:bookmarkStart w:id="42" w:name="_Toc49786907"/>
+      <w:r>
+        <w:lastRenderedPageBreak/>
         <w:t>5.4 Testiranje</w:t>
       </w:r>
-      <w:bookmarkEnd w:id="40"/>
+      <w:bookmarkEnd w:id="42"/>
     </w:p>
     <w:p>
       <w:pPr>
         <w:pStyle w:val="Naslov1"/>
       </w:pPr>
-      <w:bookmarkStart w:id="41" w:name="_Toc49786908"/>
+      <w:bookmarkStart w:id="43" w:name="_Toc49786908"/>
       <w:r>
         <w:t>6 Zaklju</w:t>
       </w:r>
@@ -9648,7 +10182,7 @@
       <w:r>
         <w:t>ak</w:t>
       </w:r>
-      <w:bookmarkEnd w:id="41"/>
+      <w:bookmarkEnd w:id="43"/>
       <w:r>
         <w:br w:type="page"/>
       </w:r>
@@ -9668,7 +10202,6 @@
           <w:docPartUnique/>
         </w:docPartObj>
       </w:sdtPr>
-      <w:sdtEndPr/>
       <w:sdtContent>
         <w:p>
           <w:pPr>
@@ -9683,7 +10216,6 @@
             <w:id w:val="-573587230"/>
             <w:bibliography/>
           </w:sdtPr>
-          <w:sdtEndPr/>
           <w:sdtContent>
             <w:p>
               <w:pPr>
@@ -10023,7 +10555,7 @@
             <w:rFonts w:hint="eastAsia"/>
             <w:noProof/>
           </w:rPr>
-          <w:t>14</w:t>
+          <w:t>16</w:t>
         </w:r>
         <w:r>
           <w:rPr>
@@ -10072,6 +10604,243 @@
     </w:p>
   </w:footnote>
 </w:footnotes>
+</file>
+
+<file path=word/numbering.xml><?xml version="1.0" encoding="utf-8"?>
+<w:numbering xmlns:wpc="http://schemas.microsoft.com/office/word/2010/wordprocessingCanvas" xmlns:cx="http://schemas.microsoft.com/office/drawing/2014/chartex" xmlns:cx1="http://schemas.microsoft.com/office/drawing/2015/9/8/chartex" xmlns:mc="http://schemas.openxmlformats.org/markup-compatibility/2006" xmlns:o="urn:schemas-microsoft-com:office:office" xmlns:r="http://schemas.openxmlformats.org/officeDocument/2006/relationships" xmlns:m="http://schemas.openxmlformats.org/officeDocument/2006/math" xmlns:v="urn:schemas-microsoft-com:vml" xmlns:wp14="http://schemas.microsoft.com/office/word/2010/wordprocessingDrawing" xmlns:wp="http://schemas.openxmlformats.org/drawingml/2006/wordprocessingDrawing" xmlns:w10="urn:schemas-microsoft-com:office:word" xmlns:w="http://schemas.openxmlformats.org/wordprocessingml/2006/main" xmlns:w14="http://schemas.microsoft.com/office/word/2010/wordml" xmlns:w15="http://schemas.microsoft.com/office/word/2012/wordml" xmlns:w16se="http://schemas.microsoft.com/office/word/2015/wordml/symex" xmlns:wpg="http://schemas.microsoft.com/office/word/2010/wordprocessingGroup" xmlns:wpi="http://schemas.microsoft.com/office/word/2010/wordprocessingInk" xmlns:wne="http://schemas.microsoft.com/office/word/2006/wordml" xmlns:wps="http://schemas.microsoft.com/office/word/2010/wordprocessingShape" mc:Ignorable="w14 w15 w16se wp14">
+  <w:abstractNum w:abstractNumId="0" w15:restartNumberingAfterBreak="0">
+    <w:nsid w:val="08217BBA"/>
+    <w:multiLevelType w:val="hybridMultilevel"/>
+    <w:tmpl w:val="DD4074A8"/>
+    <w:lvl w:ilvl="0" w:tplc="04090001">
+      <w:start w:val="1"/>
+      <w:numFmt w:val="bullet"/>
+      <w:lvlText w:val=""/>
+      <w:lvlJc w:val="left"/>
+      <w:pPr>
+        <w:ind w:left="720" w:hanging="360"/>
+      </w:pPr>
+      <w:rPr>
+        <w:rFonts w:ascii="Symbol" w:hAnsi="Symbol" w:hint="default"/>
+      </w:rPr>
+    </w:lvl>
+    <w:lvl w:ilvl="1" w:tplc="04090003" w:tentative="1">
+      <w:start w:val="1"/>
+      <w:numFmt w:val="bullet"/>
+      <w:lvlText w:val="o"/>
+      <w:lvlJc w:val="left"/>
+      <w:pPr>
+        <w:ind w:left="1440" w:hanging="360"/>
+      </w:pPr>
+      <w:rPr>
+        <w:rFonts w:ascii="Courier New" w:hAnsi="Courier New" w:cs="Courier New" w:hint="default"/>
+      </w:rPr>
+    </w:lvl>
+    <w:lvl w:ilvl="2" w:tplc="04090005" w:tentative="1">
+      <w:start w:val="1"/>
+      <w:numFmt w:val="bullet"/>
+      <w:lvlText w:val=""/>
+      <w:lvlJc w:val="left"/>
+      <w:pPr>
+        <w:ind w:left="2160" w:hanging="360"/>
+      </w:pPr>
+      <w:rPr>
+        <w:rFonts w:ascii="Wingdings" w:hAnsi="Wingdings" w:hint="default"/>
+      </w:rPr>
+    </w:lvl>
+    <w:lvl w:ilvl="3" w:tplc="04090001" w:tentative="1">
+      <w:start w:val="1"/>
+      <w:numFmt w:val="bullet"/>
+      <w:lvlText w:val=""/>
+      <w:lvlJc w:val="left"/>
+      <w:pPr>
+        <w:ind w:left="2880" w:hanging="360"/>
+      </w:pPr>
+      <w:rPr>
+        <w:rFonts w:ascii="Symbol" w:hAnsi="Symbol" w:hint="default"/>
+      </w:rPr>
+    </w:lvl>
+    <w:lvl w:ilvl="4" w:tplc="04090003" w:tentative="1">
+      <w:start w:val="1"/>
+      <w:numFmt w:val="bullet"/>
+      <w:lvlText w:val="o"/>
+      <w:lvlJc w:val="left"/>
+      <w:pPr>
+        <w:ind w:left="3600" w:hanging="360"/>
+      </w:pPr>
+      <w:rPr>
+        <w:rFonts w:ascii="Courier New" w:hAnsi="Courier New" w:cs="Courier New" w:hint="default"/>
+      </w:rPr>
+    </w:lvl>
+    <w:lvl w:ilvl="5" w:tplc="04090005" w:tentative="1">
+      <w:start w:val="1"/>
+      <w:numFmt w:val="bullet"/>
+      <w:lvlText w:val=""/>
+      <w:lvlJc w:val="left"/>
+      <w:pPr>
+        <w:ind w:left="4320" w:hanging="360"/>
+      </w:pPr>
+      <w:rPr>
+        <w:rFonts w:ascii="Wingdings" w:hAnsi="Wingdings" w:hint="default"/>
+      </w:rPr>
+    </w:lvl>
+    <w:lvl w:ilvl="6" w:tplc="04090001" w:tentative="1">
+      <w:start w:val="1"/>
+      <w:numFmt w:val="bullet"/>
+      <w:lvlText w:val=""/>
+      <w:lvlJc w:val="left"/>
+      <w:pPr>
+        <w:ind w:left="5040" w:hanging="360"/>
+      </w:pPr>
+      <w:rPr>
+        <w:rFonts w:ascii="Symbol" w:hAnsi="Symbol" w:hint="default"/>
+      </w:rPr>
+    </w:lvl>
+    <w:lvl w:ilvl="7" w:tplc="04090003" w:tentative="1">
+      <w:start w:val="1"/>
+      <w:numFmt w:val="bullet"/>
+      <w:lvlText w:val="o"/>
+      <w:lvlJc w:val="left"/>
+      <w:pPr>
+        <w:ind w:left="5760" w:hanging="360"/>
+      </w:pPr>
+      <w:rPr>
+        <w:rFonts w:ascii="Courier New" w:hAnsi="Courier New" w:cs="Courier New" w:hint="default"/>
+      </w:rPr>
+    </w:lvl>
+    <w:lvl w:ilvl="8" w:tplc="04090005" w:tentative="1">
+      <w:start w:val="1"/>
+      <w:numFmt w:val="bullet"/>
+      <w:lvlText w:val=""/>
+      <w:lvlJc w:val="left"/>
+      <w:pPr>
+        <w:ind w:left="6480" w:hanging="360"/>
+      </w:pPr>
+      <w:rPr>
+        <w:rFonts w:ascii="Wingdings" w:hAnsi="Wingdings" w:hint="default"/>
+      </w:rPr>
+    </w:lvl>
+  </w:abstractNum>
+  <w:abstractNum w:abstractNumId="1" w15:restartNumberingAfterBreak="0">
+    <w:nsid w:val="396C2105"/>
+    <w:multiLevelType w:val="hybridMultilevel"/>
+    <w:tmpl w:val="E46824C8"/>
+    <w:lvl w:ilvl="0" w:tplc="04090001">
+      <w:start w:val="1"/>
+      <w:numFmt w:val="bullet"/>
+      <w:lvlText w:val=""/>
+      <w:lvlJc w:val="left"/>
+      <w:pPr>
+        <w:ind w:left="780" w:hanging="360"/>
+      </w:pPr>
+      <w:rPr>
+        <w:rFonts w:ascii="Symbol" w:hAnsi="Symbol" w:hint="default"/>
+      </w:rPr>
+    </w:lvl>
+    <w:lvl w:ilvl="1" w:tplc="04090003" w:tentative="1">
+      <w:start w:val="1"/>
+      <w:numFmt w:val="bullet"/>
+      <w:lvlText w:val="o"/>
+      <w:lvlJc w:val="left"/>
+      <w:pPr>
+        <w:ind w:left="1500" w:hanging="360"/>
+      </w:pPr>
+      <w:rPr>
+        <w:rFonts w:ascii="Courier New" w:hAnsi="Courier New" w:cs="Courier New" w:hint="default"/>
+      </w:rPr>
+    </w:lvl>
+    <w:lvl w:ilvl="2" w:tplc="04090005" w:tentative="1">
+      <w:start w:val="1"/>
+      <w:numFmt w:val="bullet"/>
+      <w:lvlText w:val=""/>
+      <w:lvlJc w:val="left"/>
+      <w:pPr>
+        <w:ind w:left="2220" w:hanging="360"/>
+      </w:pPr>
+      <w:rPr>
+        <w:rFonts w:ascii="Wingdings" w:hAnsi="Wingdings" w:hint="default"/>
+      </w:rPr>
+    </w:lvl>
+    <w:lvl w:ilvl="3" w:tplc="04090001" w:tentative="1">
+      <w:start w:val="1"/>
+      <w:numFmt w:val="bullet"/>
+      <w:lvlText w:val=""/>
+      <w:lvlJc w:val="left"/>
+      <w:pPr>
+        <w:ind w:left="2940" w:hanging="360"/>
+      </w:pPr>
+      <w:rPr>
+        <w:rFonts w:ascii="Symbol" w:hAnsi="Symbol" w:hint="default"/>
+      </w:rPr>
+    </w:lvl>
+    <w:lvl w:ilvl="4" w:tplc="04090003" w:tentative="1">
+      <w:start w:val="1"/>
+      <w:numFmt w:val="bullet"/>
+      <w:lvlText w:val="o"/>
+      <w:lvlJc w:val="left"/>
+      <w:pPr>
+        <w:ind w:left="3660" w:hanging="360"/>
+      </w:pPr>
+      <w:rPr>
+        <w:rFonts w:ascii="Courier New" w:hAnsi="Courier New" w:cs="Courier New" w:hint="default"/>
+      </w:rPr>
+    </w:lvl>
+    <w:lvl w:ilvl="5" w:tplc="04090005" w:tentative="1">
+      <w:start w:val="1"/>
+      <w:numFmt w:val="bullet"/>
+      <w:lvlText w:val=""/>
+      <w:lvlJc w:val="left"/>
+      <w:pPr>
+        <w:ind w:left="4380" w:hanging="360"/>
+      </w:pPr>
+      <w:rPr>
+        <w:rFonts w:ascii="Wingdings" w:hAnsi="Wingdings" w:hint="default"/>
+      </w:rPr>
+    </w:lvl>
+    <w:lvl w:ilvl="6" w:tplc="04090001" w:tentative="1">
+      <w:start w:val="1"/>
+      <w:numFmt w:val="bullet"/>
+      <w:lvlText w:val=""/>
+      <w:lvlJc w:val="left"/>
+      <w:pPr>
+        <w:ind w:left="5100" w:hanging="360"/>
+      </w:pPr>
+      <w:rPr>
+        <w:rFonts w:ascii="Symbol" w:hAnsi="Symbol" w:hint="default"/>
+      </w:rPr>
+    </w:lvl>
+    <w:lvl w:ilvl="7" w:tplc="04090003" w:tentative="1">
+      <w:start w:val="1"/>
+      <w:numFmt w:val="bullet"/>
+      <w:lvlText w:val="o"/>
+      <w:lvlJc w:val="left"/>
+      <w:pPr>
+        <w:ind w:left="5820" w:hanging="360"/>
+      </w:pPr>
+      <w:rPr>
+        <w:rFonts w:ascii="Courier New" w:hAnsi="Courier New" w:cs="Courier New" w:hint="default"/>
+      </w:rPr>
+    </w:lvl>
+    <w:lvl w:ilvl="8" w:tplc="04090005" w:tentative="1">
+      <w:start w:val="1"/>
+      <w:numFmt w:val="bullet"/>
+      <w:lvlText w:val=""/>
+      <w:lvlJc w:val="left"/>
+      <w:pPr>
+        <w:ind w:left="6540" w:hanging="360"/>
+      </w:pPr>
+      <w:rPr>
+        <w:rFonts w:ascii="Wingdings" w:hAnsi="Wingdings" w:hint="default"/>
+      </w:rPr>
+    </w:lvl>
+  </w:abstractNum>
+  <w:num w:numId="1">
+    <w:abstractNumId w:val="0"/>
+  </w:num>
+  <w:num w:numId="2">
+    <w:abstractNumId w:val="1"/>
+  </w:num>
+</w:numbering>
 </file>
 
 <file path=word/styles.xml><?xml version="1.0" encoding="utf-8"?>
@@ -11481,7 +12250,7 @@
 </file>
 
 <file path=customXml/itemProps1.xml><?xml version="1.0" encoding="utf-8"?>
-<ds:datastoreItem xmlns:ds="http://schemas.openxmlformats.org/officeDocument/2006/customXml" ds:itemID="{E308328F-57E6-4B8A-992C-A459DD9208E6}">
+<ds:datastoreItem xmlns:ds="http://schemas.openxmlformats.org/officeDocument/2006/customXml" ds:itemID="{966521DD-2B96-4BD1-A791-8AE5687BD176}">
   <ds:schemaRefs>
     <ds:schemaRef ds:uri="http://schemas.openxmlformats.org/officeDocument/2006/bibliography"/>
   </ds:schemaRefs>

</xml_diff>

<commit_message>
Document - Serverless architecture, part 1
</commit_message>
<xml_diff>
--- a/docs/Rad.docx
+++ b/docs/Rad.docx
@@ -798,6 +798,7 @@
           <w:docPartUnique/>
         </w:docPartObj>
       </w:sdtPr>
+      <w:sdtEndPr/>
       <w:sdtContent>
         <w:p>
           <w:pPr>
@@ -846,7 +847,7 @@
             </w:rPr>
             <w:fldChar w:fldCharType="separate"/>
           </w:r>
-          <w:hyperlink w:anchor="_Toc49786881" w:history="1">
+          <w:hyperlink w:anchor="_Toc50895755" w:history="1">
             <w:r>
               <w:rPr>
                 <w:rStyle w:val="Hyperlink"/>
@@ -873,7 +874,7 @@
                 <w:noProof/>
                 <w:webHidden/>
               </w:rPr>
-              <w:instrText xml:space="preserve"> PAGEREF _Toc49786881 \h </w:instrText>
+              <w:instrText xml:space="preserve"> PAGEREF _Toc50895755 \h </w:instrText>
             </w:r>
             <w:r>
               <w:rPr>
@@ -919,13 +920,13 @@
               <w:lang w:eastAsia="en-US" w:bidi="ar-SA"/>
             </w:rPr>
           </w:pPr>
-          <w:hyperlink w:anchor="_Toc49786882" w:history="1">
+          <w:hyperlink w:anchor="_Toc50895756" w:history="1">
             <w:r>
               <w:rPr>
                 <w:rStyle w:val="Hyperlink"/>
                 <w:noProof/>
               </w:rPr>
-              <w:t>2 Arhitektura “bez servera”</w:t>
+              <w:t>2 Nastanak arhitekture “bez servera”</w:t>
             </w:r>
             <w:r>
               <w:rPr>
@@ -946,7 +947,7 @@
                 <w:noProof/>
                 <w:webHidden/>
               </w:rPr>
-              <w:instrText xml:space="preserve"> PAGEREF _Toc49786882 \h </w:instrText>
+              <w:instrText xml:space="preserve"> PAGEREF _Toc50895756 \h </w:instrText>
             </w:r>
             <w:r>
               <w:rPr>
@@ -992,13 +993,13 @@
               <w:lang w:eastAsia="en-US" w:bidi="ar-SA"/>
             </w:rPr>
           </w:pPr>
-          <w:hyperlink w:anchor="_Toc49786883" w:history="1">
+          <w:hyperlink w:anchor="_Toc50895757" w:history="1">
             <w:r>
               <w:rPr>
                 <w:rStyle w:val="Hyperlink"/>
                 <w:noProof/>
               </w:rPr>
-              <w:t>2.1 Istorija</w:t>
+              <w:t>2.1 Monolitne arhitekture, SOA</w:t>
             </w:r>
             <w:r>
               <w:rPr>
@@ -1019,7 +1020,7 @@
                 <w:noProof/>
                 <w:webHidden/>
               </w:rPr>
-              <w:instrText xml:space="preserve"> PAGEREF _Toc49786883 \h </w:instrText>
+              <w:instrText xml:space="preserve"> PAGEREF _Toc50895757 \h </w:instrText>
             </w:r>
             <w:r>
               <w:rPr>
@@ -1065,13 +1066,13 @@
               <w:lang w:eastAsia="en-US" w:bidi="ar-SA"/>
             </w:rPr>
           </w:pPr>
-          <w:hyperlink w:anchor="_Toc49786884" w:history="1">
+          <w:hyperlink w:anchor="_Toc50895758" w:history="1">
             <w:r>
               <w:rPr>
                 <w:rStyle w:val="Hyperlink"/>
                 <w:noProof/>
               </w:rPr>
-              <w:t>2.2 Računarstvo u oblaku</w:t>
+              <w:t>2.2 Mikroservisna arhitektura, kontejneri</w:t>
             </w:r>
             <w:r>
               <w:rPr>
@@ -1092,7 +1093,161 @@
                 <w:noProof/>
                 <w:webHidden/>
               </w:rPr>
-              <w:instrText xml:space="preserve"> PAGEREF _Toc49786884 \h </w:instrText>
+              <w:instrText xml:space="preserve"> PAGEREF _Toc50895758 \h </w:instrText>
+            </w:r>
+            <w:r>
+              <w:rPr>
+                <w:noProof/>
+                <w:webHidden/>
+              </w:rPr>
+            </w:r>
+            <w:r>
+              <w:rPr>
+                <w:noProof/>
+                <w:webHidden/>
+              </w:rPr>
+              <w:fldChar w:fldCharType="separate"/>
+            </w:r>
+            <w:r>
+              <w:rPr>
+                <w:noProof/>
+                <w:webHidden/>
+              </w:rPr>
+              <w:t>6</w:t>
+            </w:r>
+            <w:r>
+              <w:rPr>
+                <w:noProof/>
+                <w:webHidden/>
+              </w:rPr>
+              <w:fldChar w:fldCharType="end"/>
+            </w:r>
+          </w:hyperlink>
+        </w:p>
+        <w:p>
+          <w:pPr>
+            <w:pStyle w:val="TOC2"/>
+            <w:tabs>
+              <w:tab w:val="right" w:leader="dot" w:pos="9350"/>
+            </w:tabs>
+            <w:rPr>
+              <w:rFonts w:asciiTheme="minorHAnsi" w:eastAsiaTheme="minorEastAsia" w:hAnsiTheme="minorHAnsi" w:cstheme="minorBidi"/>
+              <w:noProof/>
+              <w:kern w:val="0"/>
+              <w:sz w:val="22"/>
+              <w:szCs w:val="22"/>
+              <w:lang w:eastAsia="en-US" w:bidi="ar-SA"/>
+            </w:rPr>
+          </w:pPr>
+          <w:hyperlink w:anchor="_Toc50895759" w:history="1">
+            <w:r>
+              <w:rPr>
+                <w:rStyle w:val="Hyperlink"/>
+                <w:noProof/>
+              </w:rPr>
+              <w:t>2.3 Ra</w:t>
+            </w:r>
+            <w:r>
+              <w:rPr>
+                <w:rStyle w:val="Hyperlink"/>
+                <w:noProof/>
+                <w:lang w:val="sr-Latn-RS"/>
+              </w:rPr>
+              <w:t>čunarstvo u oblaku, tipovi i modeli servisa</w:t>
+            </w:r>
+            <w:r>
+              <w:rPr>
+                <w:noProof/>
+                <w:webHidden/>
+              </w:rPr>
+              <w:tab/>
+            </w:r>
+            <w:r>
+              <w:rPr>
+                <w:noProof/>
+                <w:webHidden/>
+              </w:rPr>
+              <w:fldChar w:fldCharType="begin"/>
+            </w:r>
+            <w:r>
+              <w:rPr>
+                <w:noProof/>
+                <w:webHidden/>
+              </w:rPr>
+              <w:instrText xml:space="preserve"> PAGEREF _Toc50895759 \h </w:instrText>
+            </w:r>
+            <w:r>
+              <w:rPr>
+                <w:noProof/>
+                <w:webHidden/>
+              </w:rPr>
+            </w:r>
+            <w:r>
+              <w:rPr>
+                <w:noProof/>
+                <w:webHidden/>
+              </w:rPr>
+              <w:fldChar w:fldCharType="separate"/>
+            </w:r>
+            <w:r>
+              <w:rPr>
+                <w:noProof/>
+                <w:webHidden/>
+              </w:rPr>
+              <w:t>6</w:t>
+            </w:r>
+            <w:r>
+              <w:rPr>
+                <w:noProof/>
+                <w:webHidden/>
+              </w:rPr>
+              <w:fldChar w:fldCharType="end"/>
+            </w:r>
+          </w:hyperlink>
+        </w:p>
+        <w:p>
+          <w:pPr>
+            <w:pStyle w:val="TOC2"/>
+            <w:tabs>
+              <w:tab w:val="right" w:leader="dot" w:pos="9350"/>
+            </w:tabs>
+            <w:rPr>
+              <w:rFonts w:asciiTheme="minorHAnsi" w:eastAsiaTheme="minorEastAsia" w:hAnsiTheme="minorHAnsi" w:cstheme="minorBidi"/>
+              <w:noProof/>
+              <w:kern w:val="0"/>
+              <w:sz w:val="22"/>
+              <w:szCs w:val="22"/>
+              <w:lang w:eastAsia="en-US" w:bidi="ar-SA"/>
+            </w:rPr>
+          </w:pPr>
+          <w:hyperlink w:anchor="_Toc50895760" w:history="1">
+            <w:r>
+              <w:rPr>
+                <w:rStyle w:val="Hyperlink"/>
+                <w:noProof/>
+              </w:rPr>
+              <w:t>2.4 Arhitektura “bez servera”</w:t>
+            </w:r>
+            <w:r>
+              <w:rPr>
+                <w:noProof/>
+                <w:webHidden/>
+              </w:rPr>
+              <w:tab/>
+            </w:r>
+            <w:r>
+              <w:rPr>
+                <w:noProof/>
+                <w:webHidden/>
+              </w:rPr>
+              <w:fldChar w:fldCharType="begin"/>
+            </w:r>
+            <w:r>
+              <w:rPr>
+                <w:noProof/>
+                <w:webHidden/>
+              </w:rPr>
+              <w:instrText xml:space="preserve"> PAGEREF _Toc50895760 \h </w:instrText>
             </w:r>
             <w:r>
               <w:rPr>
@@ -1138,13 +1293,13 @@
               <w:lang w:eastAsia="en-US" w:bidi="ar-SA"/>
             </w:rPr>
           </w:pPr>
-          <w:hyperlink w:anchor="_Toc49786885" w:history="1">
+          <w:hyperlink w:anchor="_Toc50895761" w:history="1">
             <w:r>
               <w:rPr>
                 <w:rStyle w:val="Hyperlink"/>
                 <w:noProof/>
               </w:rPr>
-              <w:t>2.2.1 Tipovi servisa i modeli izvršavanja</w:t>
+              <w:t>2.4.1 Model izvršavanja funkcija kao servis</w:t>
             </w:r>
             <w:r>
               <w:rPr>
@@ -1165,7 +1320,80 @@
                 <w:noProof/>
                 <w:webHidden/>
               </w:rPr>
-              <w:instrText xml:space="preserve"> PAGEREF _Toc49786885 \h </w:instrText>
+              <w:instrText xml:space="preserve"> PAGEREF _Toc50895761 \h </w:instrText>
+            </w:r>
+            <w:r>
+              <w:rPr>
+                <w:noProof/>
+                <w:webHidden/>
+              </w:rPr>
+            </w:r>
+            <w:r>
+              <w:rPr>
+                <w:noProof/>
+                <w:webHidden/>
+              </w:rPr>
+              <w:fldChar w:fldCharType="separate"/>
+            </w:r>
+            <w:r>
+              <w:rPr>
+                <w:noProof/>
+                <w:webHidden/>
+              </w:rPr>
+              <w:t>6</w:t>
+            </w:r>
+            <w:r>
+              <w:rPr>
+                <w:noProof/>
+                <w:webHidden/>
+              </w:rPr>
+              <w:fldChar w:fldCharType="end"/>
+            </w:r>
+          </w:hyperlink>
+        </w:p>
+        <w:p>
+          <w:pPr>
+            <w:pStyle w:val="TOC1"/>
+            <w:tabs>
+              <w:tab w:val="right" w:leader="dot" w:pos="9350"/>
+            </w:tabs>
+            <w:rPr>
+              <w:rFonts w:asciiTheme="minorHAnsi" w:eastAsiaTheme="minorEastAsia" w:hAnsiTheme="minorHAnsi" w:cstheme="minorBidi"/>
+              <w:noProof/>
+              <w:kern w:val="0"/>
+              <w:sz w:val="22"/>
+              <w:szCs w:val="22"/>
+              <w:lang w:eastAsia="en-US" w:bidi="ar-SA"/>
+            </w:rPr>
+          </w:pPr>
+          <w:hyperlink w:anchor="_Toc50895762" w:history="1">
+            <w:r>
+              <w:rPr>
+                <w:rStyle w:val="Hyperlink"/>
+                <w:noProof/>
+              </w:rPr>
+              <w:t>3 Servisi zasnovani na modelu funkcija kao servis</w:t>
+            </w:r>
+            <w:r>
+              <w:rPr>
+                <w:noProof/>
+                <w:webHidden/>
+              </w:rPr>
+              <w:tab/>
+            </w:r>
+            <w:r>
+              <w:rPr>
+                <w:noProof/>
+                <w:webHidden/>
+              </w:rPr>
+              <w:fldChar w:fldCharType="begin"/>
+            </w:r>
+            <w:r>
+              <w:rPr>
+                <w:noProof/>
+                <w:webHidden/>
+              </w:rPr>
+              <w:instrText xml:space="preserve"> PAGEREF _Toc50895762 \h </w:instrText>
             </w:r>
             <w:r>
               <w:rPr>
@@ -1211,13 +1439,13 @@
               <w:lang w:eastAsia="en-US" w:bidi="ar-SA"/>
             </w:rPr>
           </w:pPr>
-          <w:hyperlink w:anchor="_Toc49786886" w:history="1">
+          <w:hyperlink w:anchor="_Toc50895763" w:history="1">
             <w:r>
               <w:rPr>
                 <w:rStyle w:val="Hyperlink"/>
                 <w:noProof/>
               </w:rPr>
-              <w:t>2.3 Arhitekture zasnovane na kontejnerima</w:t>
+              <w:t>3.1 Azure Functions</w:t>
             </w:r>
             <w:r>
               <w:rPr>
@@ -1238,7 +1466,7 @@
                 <w:noProof/>
                 <w:webHidden/>
               </w:rPr>
-              <w:instrText xml:space="preserve"> PAGEREF _Toc49786886 \h </w:instrText>
+              <w:instrText xml:space="preserve"> PAGEREF _Toc50895763 \h </w:instrText>
             </w:r>
             <w:r>
               <w:rPr>
@@ -1259,6 +1487,379 @@
                 <w:webHidden/>
               </w:rPr>
               <w:t>6</w:t>
+            </w:r>
+            <w:r>
+              <w:rPr>
+                <w:noProof/>
+                <w:webHidden/>
+              </w:rPr>
+              <w:fldChar w:fldCharType="end"/>
+            </w:r>
+          </w:hyperlink>
+        </w:p>
+        <w:p>
+          <w:pPr>
+            <w:pStyle w:val="TOC3"/>
+            <w:tabs>
+              <w:tab w:val="right" w:leader="dot" w:pos="9350"/>
+            </w:tabs>
+            <w:rPr>
+              <w:rFonts w:asciiTheme="minorHAnsi" w:eastAsiaTheme="minorEastAsia" w:hAnsiTheme="minorHAnsi" w:cstheme="minorBidi"/>
+              <w:noProof/>
+              <w:kern w:val="0"/>
+              <w:sz w:val="22"/>
+              <w:szCs w:val="22"/>
+              <w:lang w:eastAsia="en-US" w:bidi="ar-SA"/>
+            </w:rPr>
+          </w:pPr>
+          <w:hyperlink w:anchor="_Toc50895764" w:history="1">
+            <w:r>
+              <w:rPr>
+                <w:rStyle w:val="Hyperlink"/>
+                <w:noProof/>
+              </w:rPr>
+              <w:t>3.1.1 Izvr</w:t>
+            </w:r>
+            <w:r>
+              <w:rPr>
+                <w:rStyle w:val="Hyperlink"/>
+                <w:noProof/>
+                <w:lang w:val="sr-Latn-RS"/>
+              </w:rPr>
+              <w:t>šno okruženje i planovi korišćenja</w:t>
+            </w:r>
+            <w:r>
+              <w:rPr>
+                <w:noProof/>
+                <w:webHidden/>
+              </w:rPr>
+              <w:tab/>
+            </w:r>
+            <w:r>
+              <w:rPr>
+                <w:noProof/>
+                <w:webHidden/>
+              </w:rPr>
+              <w:fldChar w:fldCharType="begin"/>
+            </w:r>
+            <w:r>
+              <w:rPr>
+                <w:noProof/>
+                <w:webHidden/>
+              </w:rPr>
+              <w:instrText xml:space="preserve"> PAGEREF _Toc50895764 \h </w:instrText>
+            </w:r>
+            <w:r>
+              <w:rPr>
+                <w:noProof/>
+                <w:webHidden/>
+              </w:rPr>
+            </w:r>
+            <w:r>
+              <w:rPr>
+                <w:noProof/>
+                <w:webHidden/>
+              </w:rPr>
+              <w:fldChar w:fldCharType="separate"/>
+            </w:r>
+            <w:r>
+              <w:rPr>
+                <w:noProof/>
+                <w:webHidden/>
+              </w:rPr>
+              <w:t>7</w:t>
+            </w:r>
+            <w:r>
+              <w:rPr>
+                <w:noProof/>
+                <w:webHidden/>
+              </w:rPr>
+              <w:fldChar w:fldCharType="end"/>
+            </w:r>
+          </w:hyperlink>
+        </w:p>
+        <w:p>
+          <w:pPr>
+            <w:pStyle w:val="TOC3"/>
+            <w:tabs>
+              <w:tab w:val="right" w:leader="dot" w:pos="9350"/>
+            </w:tabs>
+            <w:rPr>
+              <w:rFonts w:asciiTheme="minorHAnsi" w:eastAsiaTheme="minorEastAsia" w:hAnsiTheme="minorHAnsi" w:cstheme="minorBidi"/>
+              <w:noProof/>
+              <w:kern w:val="0"/>
+              <w:sz w:val="22"/>
+              <w:szCs w:val="22"/>
+              <w:lang w:eastAsia="en-US" w:bidi="ar-SA"/>
+            </w:rPr>
+          </w:pPr>
+          <w:hyperlink w:anchor="_Toc50895765" w:history="1">
+            <w:r>
+              <w:rPr>
+                <w:rStyle w:val="Hyperlink"/>
+                <w:noProof/>
+              </w:rPr>
+              <w:t>3.1.2 Funkcije i aplikacije funkcija</w:t>
+            </w:r>
+            <w:r>
+              <w:rPr>
+                <w:noProof/>
+                <w:webHidden/>
+              </w:rPr>
+              <w:tab/>
+            </w:r>
+            <w:r>
+              <w:rPr>
+                <w:noProof/>
+                <w:webHidden/>
+              </w:rPr>
+              <w:fldChar w:fldCharType="begin"/>
+            </w:r>
+            <w:r>
+              <w:rPr>
+                <w:noProof/>
+                <w:webHidden/>
+              </w:rPr>
+              <w:instrText xml:space="preserve"> PAGEREF _Toc50895765 \h </w:instrText>
+            </w:r>
+            <w:r>
+              <w:rPr>
+                <w:noProof/>
+                <w:webHidden/>
+              </w:rPr>
+            </w:r>
+            <w:r>
+              <w:rPr>
+                <w:noProof/>
+                <w:webHidden/>
+              </w:rPr>
+              <w:fldChar w:fldCharType="separate"/>
+            </w:r>
+            <w:r>
+              <w:rPr>
+                <w:noProof/>
+                <w:webHidden/>
+              </w:rPr>
+              <w:t>8</w:t>
+            </w:r>
+            <w:r>
+              <w:rPr>
+                <w:noProof/>
+                <w:webHidden/>
+              </w:rPr>
+              <w:fldChar w:fldCharType="end"/>
+            </w:r>
+          </w:hyperlink>
+        </w:p>
+        <w:p>
+          <w:pPr>
+            <w:pStyle w:val="TOC3"/>
+            <w:tabs>
+              <w:tab w:val="right" w:leader="dot" w:pos="9350"/>
+            </w:tabs>
+            <w:rPr>
+              <w:rFonts w:asciiTheme="minorHAnsi" w:eastAsiaTheme="minorEastAsia" w:hAnsiTheme="minorHAnsi" w:cstheme="minorBidi"/>
+              <w:noProof/>
+              <w:kern w:val="0"/>
+              <w:sz w:val="22"/>
+              <w:szCs w:val="22"/>
+              <w:lang w:eastAsia="en-US" w:bidi="ar-SA"/>
+            </w:rPr>
+          </w:pPr>
+          <w:hyperlink w:anchor="_Toc50895766" w:history="1">
+            <w:r>
+              <w:rPr>
+                <w:rStyle w:val="Hyperlink"/>
+                <w:noProof/>
+              </w:rPr>
+              <w:t>3.1.3 Lokalni razvoj</w:t>
+            </w:r>
+            <w:r>
+              <w:rPr>
+                <w:noProof/>
+                <w:webHidden/>
+              </w:rPr>
+              <w:tab/>
+            </w:r>
+            <w:r>
+              <w:rPr>
+                <w:noProof/>
+                <w:webHidden/>
+              </w:rPr>
+              <w:fldChar w:fldCharType="begin"/>
+            </w:r>
+            <w:r>
+              <w:rPr>
+                <w:noProof/>
+                <w:webHidden/>
+              </w:rPr>
+              <w:instrText xml:space="preserve"> PAGEREF _Toc50895766 \h </w:instrText>
+            </w:r>
+            <w:r>
+              <w:rPr>
+                <w:noProof/>
+                <w:webHidden/>
+              </w:rPr>
+            </w:r>
+            <w:r>
+              <w:rPr>
+                <w:noProof/>
+                <w:webHidden/>
+              </w:rPr>
+              <w:fldChar w:fldCharType="separate"/>
+            </w:r>
+            <w:r>
+              <w:rPr>
+                <w:noProof/>
+                <w:webHidden/>
+              </w:rPr>
+              <w:t>9</w:t>
+            </w:r>
+            <w:r>
+              <w:rPr>
+                <w:noProof/>
+                <w:webHidden/>
+              </w:rPr>
+              <w:fldChar w:fldCharType="end"/>
+            </w:r>
+          </w:hyperlink>
+        </w:p>
+        <w:p>
+          <w:pPr>
+            <w:pStyle w:val="TOC3"/>
+            <w:tabs>
+              <w:tab w:val="right" w:leader="dot" w:pos="9350"/>
+            </w:tabs>
+            <w:rPr>
+              <w:rFonts w:asciiTheme="minorHAnsi" w:eastAsiaTheme="minorEastAsia" w:hAnsiTheme="minorHAnsi" w:cstheme="minorBidi"/>
+              <w:noProof/>
+              <w:kern w:val="0"/>
+              <w:sz w:val="22"/>
+              <w:szCs w:val="22"/>
+              <w:lang w:eastAsia="en-US" w:bidi="ar-SA"/>
+            </w:rPr>
+          </w:pPr>
+          <w:hyperlink w:anchor="_Toc50895767" w:history="1">
+            <w:r>
+              <w:rPr>
+                <w:rStyle w:val="Hyperlink"/>
+                <w:noProof/>
+              </w:rPr>
+              <w:t>3.1.4 Okidači i vezivanja</w:t>
+            </w:r>
+            <w:r>
+              <w:rPr>
+                <w:noProof/>
+                <w:webHidden/>
+              </w:rPr>
+              <w:tab/>
+            </w:r>
+            <w:r>
+              <w:rPr>
+                <w:noProof/>
+                <w:webHidden/>
+              </w:rPr>
+              <w:fldChar w:fldCharType="begin"/>
+            </w:r>
+            <w:r>
+              <w:rPr>
+                <w:noProof/>
+                <w:webHidden/>
+              </w:rPr>
+              <w:instrText xml:space="preserve"> PAGEREF _Toc50895767 \h </w:instrText>
+            </w:r>
+            <w:r>
+              <w:rPr>
+                <w:noProof/>
+                <w:webHidden/>
+              </w:rPr>
+            </w:r>
+            <w:r>
+              <w:rPr>
+                <w:noProof/>
+                <w:webHidden/>
+              </w:rPr>
+              <w:fldChar w:fldCharType="separate"/>
+            </w:r>
+            <w:r>
+              <w:rPr>
+                <w:noProof/>
+                <w:webHidden/>
+              </w:rPr>
+              <w:t>11</w:t>
+            </w:r>
+            <w:r>
+              <w:rPr>
+                <w:noProof/>
+                <w:webHidden/>
+              </w:rPr>
+              <w:fldChar w:fldCharType="end"/>
+            </w:r>
+          </w:hyperlink>
+        </w:p>
+        <w:p>
+          <w:pPr>
+            <w:pStyle w:val="TOC3"/>
+            <w:tabs>
+              <w:tab w:val="right" w:leader="dot" w:pos="9350"/>
+            </w:tabs>
+            <w:rPr>
+              <w:rFonts w:asciiTheme="minorHAnsi" w:eastAsiaTheme="minorEastAsia" w:hAnsiTheme="minorHAnsi" w:cstheme="minorBidi"/>
+              <w:noProof/>
+              <w:kern w:val="0"/>
+              <w:sz w:val="22"/>
+              <w:szCs w:val="22"/>
+              <w:lang w:eastAsia="en-US" w:bidi="ar-SA"/>
+            </w:rPr>
+          </w:pPr>
+          <w:hyperlink w:anchor="_Toc50895768" w:history="1">
+            <w:r>
+              <w:rPr>
+                <w:rStyle w:val="Hyperlink"/>
+                <w:noProof/>
+              </w:rPr>
+              <w:t>3.1.5 Postavljanje na Azure platformu</w:t>
+            </w:r>
+            <w:r>
+              <w:rPr>
+                <w:noProof/>
+                <w:webHidden/>
+              </w:rPr>
+              <w:tab/>
+            </w:r>
+            <w:r>
+              <w:rPr>
+                <w:noProof/>
+                <w:webHidden/>
+              </w:rPr>
+              <w:fldChar w:fldCharType="begin"/>
+            </w:r>
+            <w:r>
+              <w:rPr>
+                <w:noProof/>
+                <w:webHidden/>
+              </w:rPr>
+              <w:instrText xml:space="preserve"> PAGEREF _Toc50895768 \h </w:instrText>
+            </w:r>
+            <w:r>
+              <w:rPr>
+                <w:noProof/>
+                <w:webHidden/>
+              </w:rPr>
+            </w:r>
+            <w:r>
+              <w:rPr>
+                <w:noProof/>
+                <w:webHidden/>
+              </w:rPr>
+              <w:fldChar w:fldCharType="separate"/>
+            </w:r>
+            <w:r>
+              <w:rPr>
+                <w:noProof/>
+                <w:webHidden/>
+              </w:rPr>
+              <w:t>13</w:t>
             </w:r>
             <w:r>
               <w:rPr>
@@ -1284,13 +1885,14 @@
               <w:lang w:eastAsia="en-US" w:bidi="ar-SA"/>
             </w:rPr>
           </w:pPr>
-          <w:hyperlink w:anchor="_Toc49786887" w:history="1">
+          <w:hyperlink w:anchor="_Toc50895769" w:history="1">
             <w:r>
               <w:rPr>
                 <w:rStyle w:val="Hyperlink"/>
                 <w:noProof/>
-              </w:rPr>
-              <w:t>2.4 Nastanak arhitekture “bez servera”</w:t>
+                <w:lang w:val="sr-Latn-RS"/>
+              </w:rPr>
+              <w:t>3.2 Ostali servisi</w:t>
             </w:r>
             <w:r>
               <w:rPr>
@@ -1311,7 +1913,7 @@
                 <w:noProof/>
                 <w:webHidden/>
               </w:rPr>
-              <w:instrText xml:space="preserve"> PAGEREF _Toc49786887 \h </w:instrText>
+              <w:instrText xml:space="preserve"> PAGEREF _Toc50895769 \h </w:instrText>
             </w:r>
             <w:r>
               <w:rPr>
@@ -1331,7 +1933,226 @@
                 <w:noProof/>
                 <w:webHidden/>
               </w:rPr>
-              <w:t>6</w:t>
+              <w:t>16</w:t>
+            </w:r>
+            <w:r>
+              <w:rPr>
+                <w:noProof/>
+                <w:webHidden/>
+              </w:rPr>
+              <w:fldChar w:fldCharType="end"/>
+            </w:r>
+          </w:hyperlink>
+        </w:p>
+        <w:p>
+          <w:pPr>
+            <w:pStyle w:val="TOC1"/>
+            <w:tabs>
+              <w:tab w:val="right" w:leader="dot" w:pos="9350"/>
+            </w:tabs>
+            <w:rPr>
+              <w:rFonts w:asciiTheme="minorHAnsi" w:eastAsiaTheme="minorEastAsia" w:hAnsiTheme="minorHAnsi" w:cstheme="minorBidi"/>
+              <w:noProof/>
+              <w:kern w:val="0"/>
+              <w:sz w:val="22"/>
+              <w:szCs w:val="22"/>
+              <w:lang w:eastAsia="en-US" w:bidi="ar-SA"/>
+            </w:rPr>
+          </w:pPr>
+          <w:hyperlink w:anchor="_Toc50895770" w:history="1">
+            <w:r>
+              <w:rPr>
+                <w:rStyle w:val="Hyperlink"/>
+                <w:noProof/>
+              </w:rPr>
+              <w:t>4 Razvoj REST servisa Recepti API</w:t>
+            </w:r>
+            <w:r>
+              <w:rPr>
+                <w:noProof/>
+                <w:webHidden/>
+              </w:rPr>
+              <w:tab/>
+            </w:r>
+            <w:r>
+              <w:rPr>
+                <w:noProof/>
+                <w:webHidden/>
+              </w:rPr>
+              <w:fldChar w:fldCharType="begin"/>
+            </w:r>
+            <w:r>
+              <w:rPr>
+                <w:noProof/>
+                <w:webHidden/>
+              </w:rPr>
+              <w:instrText xml:space="preserve"> PAGEREF _Toc50895770 \h </w:instrText>
+            </w:r>
+            <w:r>
+              <w:rPr>
+                <w:noProof/>
+                <w:webHidden/>
+              </w:rPr>
+            </w:r>
+            <w:r>
+              <w:rPr>
+                <w:noProof/>
+                <w:webHidden/>
+              </w:rPr>
+              <w:fldChar w:fldCharType="separate"/>
+            </w:r>
+            <w:r>
+              <w:rPr>
+                <w:noProof/>
+                <w:webHidden/>
+              </w:rPr>
+              <w:t>16</w:t>
+            </w:r>
+            <w:r>
+              <w:rPr>
+                <w:noProof/>
+                <w:webHidden/>
+              </w:rPr>
+              <w:fldChar w:fldCharType="end"/>
+            </w:r>
+          </w:hyperlink>
+        </w:p>
+        <w:p>
+          <w:pPr>
+            <w:pStyle w:val="TOC2"/>
+            <w:tabs>
+              <w:tab w:val="right" w:leader="dot" w:pos="9350"/>
+            </w:tabs>
+            <w:rPr>
+              <w:rFonts w:asciiTheme="minorHAnsi" w:eastAsiaTheme="minorEastAsia" w:hAnsiTheme="minorHAnsi" w:cstheme="minorBidi"/>
+              <w:noProof/>
+              <w:kern w:val="0"/>
+              <w:sz w:val="22"/>
+              <w:szCs w:val="22"/>
+              <w:lang w:eastAsia="en-US" w:bidi="ar-SA"/>
+            </w:rPr>
+          </w:pPr>
+          <w:hyperlink w:anchor="_Toc50895771" w:history="1">
+            <w:r>
+              <w:rPr>
+                <w:rStyle w:val="Hyperlink"/>
+                <w:noProof/>
+              </w:rPr>
+              <w:t>4.1 Funkcionalni opis i arhitektura</w:t>
+            </w:r>
+            <w:r>
+              <w:rPr>
+                <w:noProof/>
+                <w:webHidden/>
+              </w:rPr>
+              <w:tab/>
+            </w:r>
+            <w:r>
+              <w:rPr>
+                <w:noProof/>
+                <w:webHidden/>
+              </w:rPr>
+              <w:fldChar w:fldCharType="begin"/>
+            </w:r>
+            <w:r>
+              <w:rPr>
+                <w:noProof/>
+                <w:webHidden/>
+              </w:rPr>
+              <w:instrText xml:space="preserve"> PAGEREF _Toc50895771 \h </w:instrText>
+            </w:r>
+            <w:r>
+              <w:rPr>
+                <w:noProof/>
+                <w:webHidden/>
+              </w:rPr>
+            </w:r>
+            <w:r>
+              <w:rPr>
+                <w:noProof/>
+                <w:webHidden/>
+              </w:rPr>
+              <w:fldChar w:fldCharType="separate"/>
+            </w:r>
+            <w:r>
+              <w:rPr>
+                <w:noProof/>
+                <w:webHidden/>
+              </w:rPr>
+              <w:t>16</w:t>
+            </w:r>
+            <w:r>
+              <w:rPr>
+                <w:noProof/>
+                <w:webHidden/>
+              </w:rPr>
+              <w:fldChar w:fldCharType="end"/>
+            </w:r>
+          </w:hyperlink>
+        </w:p>
+        <w:p>
+          <w:pPr>
+            <w:pStyle w:val="TOC2"/>
+            <w:tabs>
+              <w:tab w:val="right" w:leader="dot" w:pos="9350"/>
+            </w:tabs>
+            <w:rPr>
+              <w:rFonts w:asciiTheme="minorHAnsi" w:eastAsiaTheme="minorEastAsia" w:hAnsiTheme="minorHAnsi" w:cstheme="minorBidi"/>
+              <w:noProof/>
+              <w:kern w:val="0"/>
+              <w:sz w:val="22"/>
+              <w:szCs w:val="22"/>
+              <w:lang w:eastAsia="en-US" w:bidi="ar-SA"/>
+            </w:rPr>
+          </w:pPr>
+          <w:hyperlink w:anchor="_Toc50895772" w:history="1">
+            <w:r>
+              <w:rPr>
+                <w:rStyle w:val="Hyperlink"/>
+                <w:noProof/>
+              </w:rPr>
+              <w:t>4.2 Implementacija servisa</w:t>
+            </w:r>
+            <w:r>
+              <w:rPr>
+                <w:noProof/>
+                <w:webHidden/>
+              </w:rPr>
+              <w:tab/>
+            </w:r>
+            <w:r>
+              <w:rPr>
+                <w:noProof/>
+                <w:webHidden/>
+              </w:rPr>
+              <w:fldChar w:fldCharType="begin"/>
+            </w:r>
+            <w:r>
+              <w:rPr>
+                <w:noProof/>
+                <w:webHidden/>
+              </w:rPr>
+              <w:instrText xml:space="preserve"> PAGEREF _Toc50895772 \h </w:instrText>
+            </w:r>
+            <w:r>
+              <w:rPr>
+                <w:noProof/>
+                <w:webHidden/>
+              </w:rPr>
+            </w:r>
+            <w:r>
+              <w:rPr>
+                <w:noProof/>
+                <w:webHidden/>
+              </w:rPr>
+              <w:fldChar w:fldCharType="separate"/>
+            </w:r>
+            <w:r>
+              <w:rPr>
+                <w:noProof/>
+                <w:webHidden/>
+              </w:rPr>
+              <w:t>16</w:t>
             </w:r>
             <w:r>
               <w:rPr>
@@ -1357,13 +2178,13 @@
               <w:lang w:eastAsia="en-US" w:bidi="ar-SA"/>
             </w:rPr>
           </w:pPr>
-          <w:hyperlink w:anchor="_Toc49786888" w:history="1">
+          <w:hyperlink w:anchor="_Toc50895773" w:history="1">
             <w:r>
               <w:rPr>
                 <w:rStyle w:val="Hyperlink"/>
                 <w:noProof/>
               </w:rPr>
-              <w:t>2.4.1 Model izvršavanja funkcija kao servis</w:t>
+              <w:t>4.2.1 Struktura projekta</w:t>
             </w:r>
             <w:r>
               <w:rPr>
@@ -1384,7 +2205,7 @@
                 <w:noProof/>
                 <w:webHidden/>
               </w:rPr>
-              <w:instrText xml:space="preserve"> PAGEREF _Toc49786888 \h </w:instrText>
+              <w:instrText xml:space="preserve"> PAGEREF _Toc50895773 \h </w:instrText>
             </w:r>
             <w:r>
               <w:rPr>
@@ -1404,7 +2225,226 @@
                 <w:noProof/>
                 <w:webHidden/>
               </w:rPr>
-              <w:t>6</w:t>
+              <w:t>16</w:t>
+            </w:r>
+            <w:r>
+              <w:rPr>
+                <w:noProof/>
+                <w:webHidden/>
+              </w:rPr>
+              <w:fldChar w:fldCharType="end"/>
+            </w:r>
+          </w:hyperlink>
+        </w:p>
+        <w:p>
+          <w:pPr>
+            <w:pStyle w:val="TOC3"/>
+            <w:tabs>
+              <w:tab w:val="right" w:leader="dot" w:pos="9350"/>
+            </w:tabs>
+            <w:rPr>
+              <w:rFonts w:asciiTheme="minorHAnsi" w:eastAsiaTheme="minorEastAsia" w:hAnsiTheme="minorHAnsi" w:cstheme="minorBidi"/>
+              <w:noProof/>
+              <w:kern w:val="0"/>
+              <w:sz w:val="22"/>
+              <w:szCs w:val="22"/>
+              <w:lang w:eastAsia="en-US" w:bidi="ar-SA"/>
+            </w:rPr>
+          </w:pPr>
+          <w:hyperlink w:anchor="_Toc50895774" w:history="1">
+            <w:r>
+              <w:rPr>
+                <w:rStyle w:val="Hyperlink"/>
+                <w:noProof/>
+              </w:rPr>
+              <w:t>4.2.2 Baza podataka</w:t>
+            </w:r>
+            <w:r>
+              <w:rPr>
+                <w:noProof/>
+                <w:webHidden/>
+              </w:rPr>
+              <w:tab/>
+            </w:r>
+            <w:r>
+              <w:rPr>
+                <w:noProof/>
+                <w:webHidden/>
+              </w:rPr>
+              <w:fldChar w:fldCharType="begin"/>
+            </w:r>
+            <w:r>
+              <w:rPr>
+                <w:noProof/>
+                <w:webHidden/>
+              </w:rPr>
+              <w:instrText xml:space="preserve"> PAGEREF _Toc50895774 \h </w:instrText>
+            </w:r>
+            <w:r>
+              <w:rPr>
+                <w:noProof/>
+                <w:webHidden/>
+              </w:rPr>
+            </w:r>
+            <w:r>
+              <w:rPr>
+                <w:noProof/>
+                <w:webHidden/>
+              </w:rPr>
+              <w:fldChar w:fldCharType="separate"/>
+            </w:r>
+            <w:r>
+              <w:rPr>
+                <w:noProof/>
+                <w:webHidden/>
+              </w:rPr>
+              <w:t>16</w:t>
+            </w:r>
+            <w:r>
+              <w:rPr>
+                <w:noProof/>
+                <w:webHidden/>
+              </w:rPr>
+              <w:fldChar w:fldCharType="end"/>
+            </w:r>
+          </w:hyperlink>
+        </w:p>
+        <w:p>
+          <w:pPr>
+            <w:pStyle w:val="TOC3"/>
+            <w:tabs>
+              <w:tab w:val="right" w:leader="dot" w:pos="9350"/>
+            </w:tabs>
+            <w:rPr>
+              <w:rFonts w:asciiTheme="minorHAnsi" w:eastAsiaTheme="minorEastAsia" w:hAnsiTheme="minorHAnsi" w:cstheme="minorBidi"/>
+              <w:noProof/>
+              <w:kern w:val="0"/>
+              <w:sz w:val="22"/>
+              <w:szCs w:val="22"/>
+              <w:lang w:eastAsia="en-US" w:bidi="ar-SA"/>
+            </w:rPr>
+          </w:pPr>
+          <w:hyperlink w:anchor="_Toc50895775" w:history="1">
+            <w:r>
+              <w:rPr>
+                <w:rStyle w:val="Hyperlink"/>
+                <w:noProof/>
+              </w:rPr>
+              <w:t>4.2.3 API resursi</w:t>
+            </w:r>
+            <w:r>
+              <w:rPr>
+                <w:noProof/>
+                <w:webHidden/>
+              </w:rPr>
+              <w:tab/>
+            </w:r>
+            <w:r>
+              <w:rPr>
+                <w:noProof/>
+                <w:webHidden/>
+              </w:rPr>
+              <w:fldChar w:fldCharType="begin"/>
+            </w:r>
+            <w:r>
+              <w:rPr>
+                <w:noProof/>
+                <w:webHidden/>
+              </w:rPr>
+              <w:instrText xml:space="preserve"> PAGEREF _Toc50895775 \h </w:instrText>
+            </w:r>
+            <w:r>
+              <w:rPr>
+                <w:noProof/>
+                <w:webHidden/>
+              </w:rPr>
+            </w:r>
+            <w:r>
+              <w:rPr>
+                <w:noProof/>
+                <w:webHidden/>
+              </w:rPr>
+              <w:fldChar w:fldCharType="separate"/>
+            </w:r>
+            <w:r>
+              <w:rPr>
+                <w:noProof/>
+                <w:webHidden/>
+              </w:rPr>
+              <w:t>16</w:t>
+            </w:r>
+            <w:r>
+              <w:rPr>
+                <w:noProof/>
+                <w:webHidden/>
+              </w:rPr>
+              <w:fldChar w:fldCharType="end"/>
+            </w:r>
+          </w:hyperlink>
+        </w:p>
+        <w:p>
+          <w:pPr>
+            <w:pStyle w:val="TOC3"/>
+            <w:tabs>
+              <w:tab w:val="right" w:leader="dot" w:pos="9350"/>
+            </w:tabs>
+            <w:rPr>
+              <w:rFonts w:asciiTheme="minorHAnsi" w:eastAsiaTheme="minorEastAsia" w:hAnsiTheme="minorHAnsi" w:cstheme="minorBidi"/>
+              <w:noProof/>
+              <w:kern w:val="0"/>
+              <w:sz w:val="22"/>
+              <w:szCs w:val="22"/>
+              <w:lang w:eastAsia="en-US" w:bidi="ar-SA"/>
+            </w:rPr>
+          </w:pPr>
+          <w:hyperlink w:anchor="_Toc50895776" w:history="1">
+            <w:r>
+              <w:rPr>
+                <w:rStyle w:val="Hyperlink"/>
+                <w:noProof/>
+              </w:rPr>
+              <w:t>4.2.4 Implementacija funkcija</w:t>
+            </w:r>
+            <w:r>
+              <w:rPr>
+                <w:noProof/>
+                <w:webHidden/>
+              </w:rPr>
+              <w:tab/>
+            </w:r>
+            <w:r>
+              <w:rPr>
+                <w:noProof/>
+                <w:webHidden/>
+              </w:rPr>
+              <w:fldChar w:fldCharType="begin"/>
+            </w:r>
+            <w:r>
+              <w:rPr>
+                <w:noProof/>
+                <w:webHidden/>
+              </w:rPr>
+              <w:instrText xml:space="preserve"> PAGEREF _Toc50895776 \h </w:instrText>
+            </w:r>
+            <w:r>
+              <w:rPr>
+                <w:noProof/>
+                <w:webHidden/>
+              </w:rPr>
+            </w:r>
+            <w:r>
+              <w:rPr>
+                <w:noProof/>
+                <w:webHidden/>
+              </w:rPr>
+              <w:fldChar w:fldCharType="separate"/>
+            </w:r>
+            <w:r>
+              <w:rPr>
+                <w:noProof/>
+                <w:webHidden/>
+              </w:rPr>
+              <w:t>16</w:t>
             </w:r>
             <w:r>
               <w:rPr>
@@ -1430,13 +2470,13 @@
               <w:lang w:eastAsia="en-US" w:bidi="ar-SA"/>
             </w:rPr>
           </w:pPr>
-          <w:hyperlink w:anchor="_Toc49786889" w:history="1">
+          <w:hyperlink w:anchor="_Toc50895777" w:history="1">
             <w:r>
               <w:rPr>
                 <w:rStyle w:val="Hyperlink"/>
                 <w:noProof/>
               </w:rPr>
-              <w:t>3 Platforma Microsoft Azure i arhitektura “bez servera”</w:t>
+              <w:t>5 Gradjenje, hostovanje i testiranje servisa Recepti API</w:t>
             </w:r>
             <w:r>
               <w:rPr>
@@ -1457,7 +2497,7 @@
                 <w:noProof/>
                 <w:webHidden/>
               </w:rPr>
-              <w:instrText xml:space="preserve"> PAGEREF _Toc49786889 \h </w:instrText>
+              <w:instrText xml:space="preserve"> PAGEREF _Toc50895777 \h </w:instrText>
             </w:r>
             <w:r>
               <w:rPr>
@@ -1477,7 +2517,7 @@
                 <w:noProof/>
                 <w:webHidden/>
               </w:rPr>
-              <w:t>6</w:t>
+              <w:t>16</w:t>
             </w:r>
             <w:r>
               <w:rPr>
@@ -1503,13 +2543,13 @@
               <w:lang w:eastAsia="en-US" w:bidi="ar-SA"/>
             </w:rPr>
           </w:pPr>
-          <w:hyperlink w:anchor="_Toc49786890" w:history="1">
+          <w:hyperlink w:anchor="_Toc50895778" w:history="1">
             <w:r>
               <w:rPr>
                 <w:rStyle w:val="Hyperlink"/>
                 <w:noProof/>
               </w:rPr>
-              <w:t>3.1 Platforma Microsoft Azure</w:t>
+              <w:t>5.1 Resursi na platformi u oblaku</w:t>
             </w:r>
             <w:r>
               <w:rPr>
@@ -1530,7 +2570,7 @@
                 <w:noProof/>
                 <w:webHidden/>
               </w:rPr>
-              <w:instrText xml:space="preserve"> PAGEREF _Toc49786890 \h </w:instrText>
+              <w:instrText xml:space="preserve"> PAGEREF _Toc50895778 \h </w:instrText>
             </w:r>
             <w:r>
               <w:rPr>
@@ -1550,7 +2590,7 @@
                 <w:noProof/>
                 <w:webHidden/>
               </w:rPr>
-              <w:t>6</w:t>
+              <w:t>16</w:t>
             </w:r>
             <w:r>
               <w:rPr>
@@ -1576,13 +2616,13 @@
               <w:lang w:eastAsia="en-US" w:bidi="ar-SA"/>
             </w:rPr>
           </w:pPr>
-          <w:hyperlink w:anchor="_Toc49786891" w:history="1">
+          <w:hyperlink w:anchor="_Toc50895779" w:history="1">
             <w:r>
               <w:rPr>
                 <w:rStyle w:val="Hyperlink"/>
                 <w:noProof/>
               </w:rPr>
-              <w:t>3.2 Azure Functions</w:t>
+              <w:t>5.2 Kontinualna integracija</w:t>
             </w:r>
             <w:r>
               <w:rPr>
@@ -1603,7 +2643,7 @@
                 <w:noProof/>
                 <w:webHidden/>
               </w:rPr>
-              <w:instrText xml:space="preserve"> PAGEREF _Toc49786891 \h </w:instrText>
+              <w:instrText xml:space="preserve"> PAGEREF _Toc50895779 \h </w:instrText>
             </w:r>
             <w:r>
               <w:rPr>
@@ -1623,7 +2663,7 @@
                 <w:noProof/>
                 <w:webHidden/>
               </w:rPr>
-              <w:t>7</w:t>
+              <w:t>16</w:t>
             </w:r>
             <w:r>
               <w:rPr>
@@ -1636,7 +2676,7 @@
         </w:p>
         <w:p>
           <w:pPr>
-            <w:pStyle w:val="TOC3"/>
+            <w:pStyle w:val="TOC2"/>
             <w:tabs>
               <w:tab w:val="right" w:leader="dot" w:pos="9350"/>
             </w:tabs>
@@ -1649,21 +2689,13 @@
               <w:lang w:eastAsia="en-US" w:bidi="ar-SA"/>
             </w:rPr>
           </w:pPr>
-          <w:hyperlink w:anchor="_Toc49786892" w:history="1">
+          <w:hyperlink w:anchor="_Toc50895780" w:history="1">
             <w:r>
               <w:rPr>
                 <w:rStyle w:val="Hyperlink"/>
                 <w:noProof/>
               </w:rPr>
-              <w:t>3.2.1 Izvr</w:t>
-            </w:r>
-            <w:r>
-              <w:rPr>
-                <w:rStyle w:val="Hyperlink"/>
-                <w:noProof/>
-                <w:lang w:val="sr-Latn-RS"/>
-              </w:rPr>
-              <w:t>šno okruženje i planovi korišćenja</w:t>
+              <w:t>5.3 Nadgledanje i održavanje</w:t>
             </w:r>
             <w:r>
               <w:rPr>
@@ -1684,7 +2716,7 @@
                 <w:noProof/>
                 <w:webHidden/>
               </w:rPr>
-              <w:instrText xml:space="preserve"> PAGEREF _Toc49786892 \h </w:instrText>
+              <w:instrText xml:space="preserve"> PAGEREF _Toc50895780 \h </w:instrText>
             </w:r>
             <w:r>
               <w:rPr>
@@ -1704,7 +2736,7 @@
                 <w:noProof/>
                 <w:webHidden/>
               </w:rPr>
-              <w:t>7</w:t>
+              <w:t>16</w:t>
             </w:r>
             <w:r>
               <w:rPr>
@@ -1717,7 +2749,7 @@
         </w:p>
         <w:p>
           <w:pPr>
-            <w:pStyle w:val="TOC3"/>
+            <w:pStyle w:val="TOC2"/>
             <w:tabs>
               <w:tab w:val="right" w:leader="dot" w:pos="9350"/>
             </w:tabs>
@@ -1730,13 +2762,13 @@
               <w:lang w:eastAsia="en-US" w:bidi="ar-SA"/>
             </w:rPr>
           </w:pPr>
-          <w:hyperlink w:anchor="_Toc49786893" w:history="1">
+          <w:hyperlink w:anchor="_Toc50895781" w:history="1">
             <w:r>
               <w:rPr>
                 <w:rStyle w:val="Hyperlink"/>
                 <w:noProof/>
               </w:rPr>
-              <w:t>2.2.2 Razvoj funkcija</w:t>
+              <w:t>5.4 Testiranje</w:t>
             </w:r>
             <w:r>
               <w:rPr>
@@ -1757,7 +2789,7 @@
                 <w:noProof/>
                 <w:webHidden/>
               </w:rPr>
-              <w:instrText xml:space="preserve"> PAGEREF _Toc49786893 \h </w:instrText>
+              <w:instrText xml:space="preserve"> PAGEREF _Toc50895781 \h </w:instrText>
             </w:r>
             <w:r>
               <w:rPr>
@@ -1777,153 +2809,7 @@
                 <w:noProof/>
                 <w:webHidden/>
               </w:rPr>
-              <w:t>8</w:t>
-            </w:r>
-            <w:r>
-              <w:rPr>
-                <w:noProof/>
-                <w:webHidden/>
-              </w:rPr>
-              <w:fldChar w:fldCharType="end"/>
-            </w:r>
-          </w:hyperlink>
-        </w:p>
-        <w:p>
-          <w:pPr>
-            <w:pStyle w:val="TOC3"/>
-            <w:tabs>
-              <w:tab w:val="right" w:leader="dot" w:pos="9350"/>
-            </w:tabs>
-            <w:rPr>
-              <w:rFonts w:asciiTheme="minorHAnsi" w:eastAsiaTheme="minorEastAsia" w:hAnsiTheme="minorHAnsi" w:cstheme="minorBidi"/>
-              <w:noProof/>
-              <w:kern w:val="0"/>
-              <w:sz w:val="22"/>
-              <w:szCs w:val="22"/>
-              <w:lang w:eastAsia="en-US" w:bidi="ar-SA"/>
-            </w:rPr>
-          </w:pPr>
-          <w:hyperlink w:anchor="_Toc49786894" w:history="1">
-            <w:r>
-              <w:rPr>
-                <w:rStyle w:val="Hyperlink"/>
-                <w:noProof/>
-              </w:rPr>
-              <w:t>3.2.3 Okidači i vezivanja</w:t>
-            </w:r>
-            <w:r>
-              <w:rPr>
-                <w:noProof/>
-                <w:webHidden/>
-              </w:rPr>
-              <w:tab/>
-            </w:r>
-            <w:r>
-              <w:rPr>
-                <w:noProof/>
-                <w:webHidden/>
-              </w:rPr>
-              <w:fldChar w:fldCharType="begin"/>
-            </w:r>
-            <w:r>
-              <w:rPr>
-                <w:noProof/>
-                <w:webHidden/>
-              </w:rPr>
-              <w:instrText xml:space="preserve"> PAGEREF _Toc49786894 \h </w:instrText>
-            </w:r>
-            <w:r>
-              <w:rPr>
-                <w:noProof/>
-                <w:webHidden/>
-              </w:rPr>
-            </w:r>
-            <w:r>
-              <w:rPr>
-                <w:noProof/>
-                <w:webHidden/>
-              </w:rPr>
-              <w:fldChar w:fldCharType="separate"/>
-            </w:r>
-            <w:r>
-              <w:rPr>
-                <w:noProof/>
-                <w:webHidden/>
-              </w:rPr>
-              <w:t>9</w:t>
-            </w:r>
-            <w:r>
-              <w:rPr>
-                <w:noProof/>
-                <w:webHidden/>
-              </w:rPr>
-              <w:fldChar w:fldCharType="end"/>
-            </w:r>
-          </w:hyperlink>
-        </w:p>
-        <w:p>
-          <w:pPr>
-            <w:pStyle w:val="TOC3"/>
-            <w:tabs>
-              <w:tab w:val="right" w:leader="dot" w:pos="9350"/>
-            </w:tabs>
-            <w:rPr>
-              <w:rFonts w:asciiTheme="minorHAnsi" w:eastAsiaTheme="minorEastAsia" w:hAnsiTheme="minorHAnsi" w:cstheme="minorBidi"/>
-              <w:noProof/>
-              <w:kern w:val="0"/>
-              <w:sz w:val="22"/>
-              <w:szCs w:val="22"/>
-              <w:lang w:eastAsia="en-US" w:bidi="ar-SA"/>
-            </w:rPr>
-          </w:pPr>
-          <w:hyperlink w:anchor="_Toc49786895" w:history="1">
-            <w:r>
-              <w:rPr>
-                <w:rStyle w:val="Hyperlink"/>
-                <w:noProof/>
-              </w:rPr>
-              <w:t>3.2.4 Interna arhitektura i način izvršavanja</w:t>
-            </w:r>
-            <w:r>
-              <w:rPr>
-                <w:noProof/>
-                <w:webHidden/>
-              </w:rPr>
-              <w:tab/>
-            </w:r>
-            <w:r>
-              <w:rPr>
-                <w:noProof/>
-                <w:webHidden/>
-              </w:rPr>
-              <w:fldChar w:fldCharType="begin"/>
-            </w:r>
-            <w:r>
-              <w:rPr>
-                <w:noProof/>
-                <w:webHidden/>
-              </w:rPr>
-              <w:instrText xml:space="preserve"> PAGEREF _Toc49786895 \h </w:instrText>
-            </w:r>
-            <w:r>
-              <w:rPr>
-                <w:noProof/>
-                <w:webHidden/>
-              </w:rPr>
-            </w:r>
-            <w:r>
-              <w:rPr>
-                <w:noProof/>
-                <w:webHidden/>
-              </w:rPr>
-              <w:fldChar w:fldCharType="separate"/>
-            </w:r>
-            <w:r>
-              <w:rPr>
-                <w:noProof/>
-                <w:webHidden/>
-              </w:rPr>
-              <w:t>9</w:t>
+              <w:t>17</w:t>
             </w:r>
             <w:r>
               <w:rPr>
@@ -1949,13 +2835,13 @@
               <w:lang w:eastAsia="en-US" w:bidi="ar-SA"/>
             </w:rPr>
           </w:pPr>
-          <w:hyperlink w:anchor="_Toc49786896" w:history="1">
+          <w:hyperlink w:anchor="_Toc50895782" w:history="1">
             <w:r>
               <w:rPr>
                 <w:rStyle w:val="Hyperlink"/>
                 <w:noProof/>
               </w:rPr>
-              <w:t>4 Razvoj REST servisa Recepti API</w:t>
+              <w:t>6 Zaključak</w:t>
             </w:r>
             <w:r>
               <w:rPr>
@@ -1976,7 +2862,7 @@
                 <w:noProof/>
                 <w:webHidden/>
               </w:rPr>
-              <w:instrText xml:space="preserve"> PAGEREF _Toc49786896 \h </w:instrText>
+              <w:instrText xml:space="preserve"> PAGEREF _Toc50895782 \h </w:instrText>
             </w:r>
             <w:r>
               <w:rPr>
@@ -1996,883 +2882,7 @@
                 <w:noProof/>
                 <w:webHidden/>
               </w:rPr>
-              <w:t>9</w:t>
-            </w:r>
-            <w:r>
-              <w:rPr>
-                <w:noProof/>
-                <w:webHidden/>
-              </w:rPr>
-              <w:fldChar w:fldCharType="end"/>
-            </w:r>
-          </w:hyperlink>
-        </w:p>
-        <w:p>
-          <w:pPr>
-            <w:pStyle w:val="TOC2"/>
-            <w:tabs>
-              <w:tab w:val="right" w:leader="dot" w:pos="9350"/>
-            </w:tabs>
-            <w:rPr>
-              <w:rFonts w:asciiTheme="minorHAnsi" w:eastAsiaTheme="minorEastAsia" w:hAnsiTheme="minorHAnsi" w:cstheme="minorBidi"/>
-              <w:noProof/>
-              <w:kern w:val="0"/>
-              <w:sz w:val="22"/>
-              <w:szCs w:val="22"/>
-              <w:lang w:eastAsia="en-US" w:bidi="ar-SA"/>
-            </w:rPr>
-          </w:pPr>
-          <w:hyperlink w:anchor="_Toc49786897" w:history="1">
-            <w:r>
-              <w:rPr>
-                <w:rStyle w:val="Hyperlink"/>
-                <w:noProof/>
-              </w:rPr>
-              <w:t>4.1 Funkcionalni opis i arhitektura</w:t>
-            </w:r>
-            <w:r>
-              <w:rPr>
-                <w:noProof/>
-                <w:webHidden/>
-              </w:rPr>
-              <w:tab/>
-            </w:r>
-            <w:r>
-              <w:rPr>
-                <w:noProof/>
-                <w:webHidden/>
-              </w:rPr>
-              <w:fldChar w:fldCharType="begin"/>
-            </w:r>
-            <w:r>
-              <w:rPr>
-                <w:noProof/>
-                <w:webHidden/>
-              </w:rPr>
-              <w:instrText xml:space="preserve"> PAGEREF _Toc49786897 \h </w:instrText>
-            </w:r>
-            <w:r>
-              <w:rPr>
-                <w:noProof/>
-                <w:webHidden/>
-              </w:rPr>
-            </w:r>
-            <w:r>
-              <w:rPr>
-                <w:noProof/>
-                <w:webHidden/>
-              </w:rPr>
-              <w:fldChar w:fldCharType="separate"/>
-            </w:r>
-            <w:r>
-              <w:rPr>
-                <w:noProof/>
-                <w:webHidden/>
-              </w:rPr>
-              <w:t>9</w:t>
-            </w:r>
-            <w:r>
-              <w:rPr>
-                <w:noProof/>
-                <w:webHidden/>
-              </w:rPr>
-              <w:fldChar w:fldCharType="end"/>
-            </w:r>
-          </w:hyperlink>
-        </w:p>
-        <w:p>
-          <w:pPr>
-            <w:pStyle w:val="TOC2"/>
-            <w:tabs>
-              <w:tab w:val="right" w:leader="dot" w:pos="9350"/>
-            </w:tabs>
-            <w:rPr>
-              <w:rFonts w:asciiTheme="minorHAnsi" w:eastAsiaTheme="minorEastAsia" w:hAnsiTheme="minorHAnsi" w:cstheme="minorBidi"/>
-              <w:noProof/>
-              <w:kern w:val="0"/>
-              <w:sz w:val="22"/>
-              <w:szCs w:val="22"/>
-              <w:lang w:eastAsia="en-US" w:bidi="ar-SA"/>
-            </w:rPr>
-          </w:pPr>
-          <w:hyperlink w:anchor="_Toc49786898" w:history="1">
-            <w:r>
-              <w:rPr>
-                <w:rStyle w:val="Hyperlink"/>
-                <w:noProof/>
-              </w:rPr>
-              <w:t>4.2 Implementacija servisa</w:t>
-            </w:r>
-            <w:r>
-              <w:rPr>
-                <w:noProof/>
-                <w:webHidden/>
-              </w:rPr>
-              <w:tab/>
-            </w:r>
-            <w:r>
-              <w:rPr>
-                <w:noProof/>
-                <w:webHidden/>
-              </w:rPr>
-              <w:fldChar w:fldCharType="begin"/>
-            </w:r>
-            <w:r>
-              <w:rPr>
-                <w:noProof/>
-                <w:webHidden/>
-              </w:rPr>
-              <w:instrText xml:space="preserve"> PAGEREF _Toc49786898 \h </w:instrText>
-            </w:r>
-            <w:r>
-              <w:rPr>
-                <w:noProof/>
-                <w:webHidden/>
-              </w:rPr>
-            </w:r>
-            <w:r>
-              <w:rPr>
-                <w:noProof/>
-                <w:webHidden/>
-              </w:rPr>
-              <w:fldChar w:fldCharType="separate"/>
-            </w:r>
-            <w:r>
-              <w:rPr>
-                <w:noProof/>
-                <w:webHidden/>
-              </w:rPr>
-              <w:t>9</w:t>
-            </w:r>
-            <w:r>
-              <w:rPr>
-                <w:noProof/>
-                <w:webHidden/>
-              </w:rPr>
-              <w:fldChar w:fldCharType="end"/>
-            </w:r>
-          </w:hyperlink>
-        </w:p>
-        <w:p>
-          <w:pPr>
-            <w:pStyle w:val="TOC3"/>
-            <w:tabs>
-              <w:tab w:val="right" w:leader="dot" w:pos="9350"/>
-            </w:tabs>
-            <w:rPr>
-              <w:rFonts w:asciiTheme="minorHAnsi" w:eastAsiaTheme="minorEastAsia" w:hAnsiTheme="minorHAnsi" w:cstheme="minorBidi"/>
-              <w:noProof/>
-              <w:kern w:val="0"/>
-              <w:sz w:val="22"/>
-              <w:szCs w:val="22"/>
-              <w:lang w:eastAsia="en-US" w:bidi="ar-SA"/>
-            </w:rPr>
-          </w:pPr>
-          <w:hyperlink w:anchor="_Toc49786899" w:history="1">
-            <w:r>
-              <w:rPr>
-                <w:rStyle w:val="Hyperlink"/>
-                <w:noProof/>
-              </w:rPr>
-              <w:t>4.2.1 Struktura projekta</w:t>
-            </w:r>
-            <w:r>
-              <w:rPr>
-                <w:noProof/>
-                <w:webHidden/>
-              </w:rPr>
-              <w:tab/>
-            </w:r>
-            <w:r>
-              <w:rPr>
-                <w:noProof/>
-                <w:webHidden/>
-              </w:rPr>
-              <w:fldChar w:fldCharType="begin"/>
-            </w:r>
-            <w:r>
-              <w:rPr>
-                <w:noProof/>
-                <w:webHidden/>
-              </w:rPr>
-              <w:instrText xml:space="preserve"> PAGEREF _Toc49786899 \h </w:instrText>
-            </w:r>
-            <w:r>
-              <w:rPr>
-                <w:noProof/>
-                <w:webHidden/>
-              </w:rPr>
-            </w:r>
-            <w:r>
-              <w:rPr>
-                <w:noProof/>
-                <w:webHidden/>
-              </w:rPr>
-              <w:fldChar w:fldCharType="separate"/>
-            </w:r>
-            <w:r>
-              <w:rPr>
-                <w:noProof/>
-                <w:webHidden/>
-              </w:rPr>
-              <w:t>9</w:t>
-            </w:r>
-            <w:r>
-              <w:rPr>
-                <w:noProof/>
-                <w:webHidden/>
-              </w:rPr>
-              <w:fldChar w:fldCharType="end"/>
-            </w:r>
-          </w:hyperlink>
-        </w:p>
-        <w:p>
-          <w:pPr>
-            <w:pStyle w:val="TOC3"/>
-            <w:tabs>
-              <w:tab w:val="right" w:leader="dot" w:pos="9350"/>
-            </w:tabs>
-            <w:rPr>
-              <w:rFonts w:asciiTheme="minorHAnsi" w:eastAsiaTheme="minorEastAsia" w:hAnsiTheme="minorHAnsi" w:cstheme="minorBidi"/>
-              <w:noProof/>
-              <w:kern w:val="0"/>
-              <w:sz w:val="22"/>
-              <w:szCs w:val="22"/>
-              <w:lang w:eastAsia="en-US" w:bidi="ar-SA"/>
-            </w:rPr>
-          </w:pPr>
-          <w:hyperlink w:anchor="_Toc49786900" w:history="1">
-            <w:r>
-              <w:rPr>
-                <w:rStyle w:val="Hyperlink"/>
-                <w:noProof/>
-              </w:rPr>
-              <w:t>4.2.2 Baza podataka</w:t>
-            </w:r>
-            <w:r>
-              <w:rPr>
-                <w:noProof/>
-                <w:webHidden/>
-              </w:rPr>
-              <w:tab/>
-            </w:r>
-            <w:r>
-              <w:rPr>
-                <w:noProof/>
-                <w:webHidden/>
-              </w:rPr>
-              <w:fldChar w:fldCharType="begin"/>
-            </w:r>
-            <w:r>
-              <w:rPr>
-                <w:noProof/>
-                <w:webHidden/>
-              </w:rPr>
-              <w:instrText xml:space="preserve"> PAGEREF _Toc49786900 \h </w:instrText>
-            </w:r>
-            <w:r>
-              <w:rPr>
-                <w:noProof/>
-                <w:webHidden/>
-              </w:rPr>
-            </w:r>
-            <w:r>
-              <w:rPr>
-                <w:noProof/>
-                <w:webHidden/>
-              </w:rPr>
-              <w:fldChar w:fldCharType="separate"/>
-            </w:r>
-            <w:r>
-              <w:rPr>
-                <w:noProof/>
-                <w:webHidden/>
-              </w:rPr>
-              <w:t>9</w:t>
-            </w:r>
-            <w:r>
-              <w:rPr>
-                <w:noProof/>
-                <w:webHidden/>
-              </w:rPr>
-              <w:fldChar w:fldCharType="end"/>
-            </w:r>
-          </w:hyperlink>
-        </w:p>
-        <w:p>
-          <w:pPr>
-            <w:pStyle w:val="TOC3"/>
-            <w:tabs>
-              <w:tab w:val="right" w:leader="dot" w:pos="9350"/>
-            </w:tabs>
-            <w:rPr>
-              <w:rFonts w:asciiTheme="minorHAnsi" w:eastAsiaTheme="minorEastAsia" w:hAnsiTheme="minorHAnsi" w:cstheme="minorBidi"/>
-              <w:noProof/>
-              <w:kern w:val="0"/>
-              <w:sz w:val="22"/>
-              <w:szCs w:val="22"/>
-              <w:lang w:eastAsia="en-US" w:bidi="ar-SA"/>
-            </w:rPr>
-          </w:pPr>
-          <w:hyperlink w:anchor="_Toc49786901" w:history="1">
-            <w:r>
-              <w:rPr>
-                <w:rStyle w:val="Hyperlink"/>
-                <w:noProof/>
-              </w:rPr>
-              <w:t>4.2.3 API resursi</w:t>
-            </w:r>
-            <w:r>
-              <w:rPr>
-                <w:noProof/>
-                <w:webHidden/>
-              </w:rPr>
-              <w:tab/>
-            </w:r>
-            <w:r>
-              <w:rPr>
-                <w:noProof/>
-                <w:webHidden/>
-              </w:rPr>
-              <w:fldChar w:fldCharType="begin"/>
-            </w:r>
-            <w:r>
-              <w:rPr>
-                <w:noProof/>
-                <w:webHidden/>
-              </w:rPr>
-              <w:instrText xml:space="preserve"> PAGEREF _Toc49786901 \h </w:instrText>
-            </w:r>
-            <w:r>
-              <w:rPr>
-                <w:noProof/>
-                <w:webHidden/>
-              </w:rPr>
-            </w:r>
-            <w:r>
-              <w:rPr>
-                <w:noProof/>
-                <w:webHidden/>
-              </w:rPr>
-              <w:fldChar w:fldCharType="separate"/>
-            </w:r>
-            <w:r>
-              <w:rPr>
-                <w:noProof/>
-                <w:webHidden/>
-              </w:rPr>
-              <w:t>9</w:t>
-            </w:r>
-            <w:r>
-              <w:rPr>
-                <w:noProof/>
-                <w:webHidden/>
-              </w:rPr>
-              <w:fldChar w:fldCharType="end"/>
-            </w:r>
-          </w:hyperlink>
-        </w:p>
-        <w:p>
-          <w:pPr>
-            <w:pStyle w:val="TOC3"/>
-            <w:tabs>
-              <w:tab w:val="right" w:leader="dot" w:pos="9350"/>
-            </w:tabs>
-            <w:rPr>
-              <w:rFonts w:asciiTheme="minorHAnsi" w:eastAsiaTheme="minorEastAsia" w:hAnsiTheme="minorHAnsi" w:cstheme="minorBidi"/>
-              <w:noProof/>
-              <w:kern w:val="0"/>
-              <w:sz w:val="22"/>
-              <w:szCs w:val="22"/>
-              <w:lang w:eastAsia="en-US" w:bidi="ar-SA"/>
-            </w:rPr>
-          </w:pPr>
-          <w:hyperlink w:anchor="_Toc49786902" w:history="1">
-            <w:r>
-              <w:rPr>
-                <w:rStyle w:val="Hyperlink"/>
-                <w:noProof/>
-              </w:rPr>
-              <w:t>4.2.4 Implementacija funkcija</w:t>
-            </w:r>
-            <w:r>
-              <w:rPr>
-                <w:noProof/>
-                <w:webHidden/>
-              </w:rPr>
-              <w:tab/>
-            </w:r>
-            <w:r>
-              <w:rPr>
-                <w:noProof/>
-                <w:webHidden/>
-              </w:rPr>
-              <w:fldChar w:fldCharType="begin"/>
-            </w:r>
-            <w:r>
-              <w:rPr>
-                <w:noProof/>
-                <w:webHidden/>
-              </w:rPr>
-              <w:instrText xml:space="preserve"> PAGEREF _Toc49786902 \h </w:instrText>
-            </w:r>
-            <w:r>
-              <w:rPr>
-                <w:noProof/>
-                <w:webHidden/>
-              </w:rPr>
-            </w:r>
-            <w:r>
-              <w:rPr>
-                <w:noProof/>
-                <w:webHidden/>
-              </w:rPr>
-              <w:fldChar w:fldCharType="separate"/>
-            </w:r>
-            <w:r>
-              <w:rPr>
-                <w:noProof/>
-                <w:webHidden/>
-              </w:rPr>
-              <w:t>9</w:t>
-            </w:r>
-            <w:r>
-              <w:rPr>
-                <w:noProof/>
-                <w:webHidden/>
-              </w:rPr>
-              <w:fldChar w:fldCharType="end"/>
-            </w:r>
-          </w:hyperlink>
-        </w:p>
-        <w:p>
-          <w:pPr>
-            <w:pStyle w:val="TOC1"/>
-            <w:tabs>
-              <w:tab w:val="right" w:leader="dot" w:pos="9350"/>
-            </w:tabs>
-            <w:rPr>
-              <w:rFonts w:asciiTheme="minorHAnsi" w:eastAsiaTheme="minorEastAsia" w:hAnsiTheme="minorHAnsi" w:cstheme="minorBidi"/>
-              <w:noProof/>
-              <w:kern w:val="0"/>
-              <w:sz w:val="22"/>
-              <w:szCs w:val="22"/>
-              <w:lang w:eastAsia="en-US" w:bidi="ar-SA"/>
-            </w:rPr>
-          </w:pPr>
-          <w:hyperlink w:anchor="_Toc49786903" w:history="1">
-            <w:r>
-              <w:rPr>
-                <w:rStyle w:val="Hyperlink"/>
-                <w:noProof/>
-              </w:rPr>
-              <w:t>5 Gradjenje, hostovanje i testiranje servisa Recepti API</w:t>
-            </w:r>
-            <w:r>
-              <w:rPr>
-                <w:noProof/>
-                <w:webHidden/>
-              </w:rPr>
-              <w:tab/>
-            </w:r>
-            <w:r>
-              <w:rPr>
-                <w:noProof/>
-                <w:webHidden/>
-              </w:rPr>
-              <w:fldChar w:fldCharType="begin"/>
-            </w:r>
-            <w:r>
-              <w:rPr>
-                <w:noProof/>
-                <w:webHidden/>
-              </w:rPr>
-              <w:instrText xml:space="preserve"> PAGEREF _Toc49786903 \h </w:instrText>
-            </w:r>
-            <w:r>
-              <w:rPr>
-                <w:noProof/>
-                <w:webHidden/>
-              </w:rPr>
-            </w:r>
-            <w:r>
-              <w:rPr>
-                <w:noProof/>
-                <w:webHidden/>
-              </w:rPr>
-              <w:fldChar w:fldCharType="separate"/>
-            </w:r>
-            <w:r>
-              <w:rPr>
-                <w:noProof/>
-                <w:webHidden/>
-              </w:rPr>
-              <w:t>9</w:t>
-            </w:r>
-            <w:r>
-              <w:rPr>
-                <w:noProof/>
-                <w:webHidden/>
-              </w:rPr>
-              <w:fldChar w:fldCharType="end"/>
-            </w:r>
-          </w:hyperlink>
-        </w:p>
-        <w:p>
-          <w:pPr>
-            <w:pStyle w:val="TOC2"/>
-            <w:tabs>
-              <w:tab w:val="right" w:leader="dot" w:pos="9350"/>
-            </w:tabs>
-            <w:rPr>
-              <w:rFonts w:asciiTheme="minorHAnsi" w:eastAsiaTheme="minorEastAsia" w:hAnsiTheme="minorHAnsi" w:cstheme="minorBidi"/>
-              <w:noProof/>
-              <w:kern w:val="0"/>
-              <w:sz w:val="22"/>
-              <w:szCs w:val="22"/>
-              <w:lang w:eastAsia="en-US" w:bidi="ar-SA"/>
-            </w:rPr>
-          </w:pPr>
-          <w:hyperlink w:anchor="_Toc49786904" w:history="1">
-            <w:r>
-              <w:rPr>
-                <w:rStyle w:val="Hyperlink"/>
-                <w:noProof/>
-              </w:rPr>
-              <w:t>5.1 Resursi na platformi u oblaku</w:t>
-            </w:r>
-            <w:r>
-              <w:rPr>
-                <w:noProof/>
-                <w:webHidden/>
-              </w:rPr>
-              <w:tab/>
-            </w:r>
-            <w:r>
-              <w:rPr>
-                <w:noProof/>
-                <w:webHidden/>
-              </w:rPr>
-              <w:fldChar w:fldCharType="begin"/>
-            </w:r>
-            <w:r>
-              <w:rPr>
-                <w:noProof/>
-                <w:webHidden/>
-              </w:rPr>
-              <w:instrText xml:space="preserve"> PAGEREF _Toc49786904 \h </w:instrText>
-            </w:r>
-            <w:r>
-              <w:rPr>
-                <w:noProof/>
-                <w:webHidden/>
-              </w:rPr>
-            </w:r>
-            <w:r>
-              <w:rPr>
-                <w:noProof/>
-                <w:webHidden/>
-              </w:rPr>
-              <w:fldChar w:fldCharType="separate"/>
-            </w:r>
-            <w:r>
-              <w:rPr>
-                <w:noProof/>
-                <w:webHidden/>
-              </w:rPr>
-              <w:t>9</w:t>
-            </w:r>
-            <w:r>
-              <w:rPr>
-                <w:noProof/>
-                <w:webHidden/>
-              </w:rPr>
-              <w:fldChar w:fldCharType="end"/>
-            </w:r>
-          </w:hyperlink>
-        </w:p>
-        <w:p>
-          <w:pPr>
-            <w:pStyle w:val="TOC2"/>
-            <w:tabs>
-              <w:tab w:val="right" w:leader="dot" w:pos="9350"/>
-            </w:tabs>
-            <w:rPr>
-              <w:rFonts w:asciiTheme="minorHAnsi" w:eastAsiaTheme="minorEastAsia" w:hAnsiTheme="minorHAnsi" w:cstheme="minorBidi"/>
-              <w:noProof/>
-              <w:kern w:val="0"/>
-              <w:sz w:val="22"/>
-              <w:szCs w:val="22"/>
-              <w:lang w:eastAsia="en-US" w:bidi="ar-SA"/>
-            </w:rPr>
-          </w:pPr>
-          <w:hyperlink w:anchor="_Toc49786905" w:history="1">
-            <w:r>
-              <w:rPr>
-                <w:rStyle w:val="Hyperlink"/>
-                <w:noProof/>
-              </w:rPr>
-              <w:t>5.2 Kontinualna integracija</w:t>
-            </w:r>
-            <w:r>
-              <w:rPr>
-                <w:noProof/>
-                <w:webHidden/>
-              </w:rPr>
-              <w:tab/>
-            </w:r>
-            <w:r>
-              <w:rPr>
-                <w:noProof/>
-                <w:webHidden/>
-              </w:rPr>
-              <w:fldChar w:fldCharType="begin"/>
-            </w:r>
-            <w:r>
-              <w:rPr>
-                <w:noProof/>
-                <w:webHidden/>
-              </w:rPr>
-              <w:instrText xml:space="preserve"> PAGEREF _Toc49786905 \h </w:instrText>
-            </w:r>
-            <w:r>
-              <w:rPr>
-                <w:noProof/>
-                <w:webHidden/>
-              </w:rPr>
-            </w:r>
-            <w:r>
-              <w:rPr>
-                <w:noProof/>
-                <w:webHidden/>
-              </w:rPr>
-              <w:fldChar w:fldCharType="separate"/>
-            </w:r>
-            <w:r>
-              <w:rPr>
-                <w:noProof/>
-                <w:webHidden/>
-              </w:rPr>
-              <w:t>10</w:t>
-            </w:r>
-            <w:r>
-              <w:rPr>
-                <w:noProof/>
-                <w:webHidden/>
-              </w:rPr>
-              <w:fldChar w:fldCharType="end"/>
-            </w:r>
-          </w:hyperlink>
-        </w:p>
-        <w:p>
-          <w:pPr>
-            <w:pStyle w:val="TOC2"/>
-            <w:tabs>
-              <w:tab w:val="right" w:leader="dot" w:pos="9350"/>
-            </w:tabs>
-            <w:rPr>
-              <w:rFonts w:asciiTheme="minorHAnsi" w:eastAsiaTheme="minorEastAsia" w:hAnsiTheme="minorHAnsi" w:cstheme="minorBidi"/>
-              <w:noProof/>
-              <w:kern w:val="0"/>
-              <w:sz w:val="22"/>
-              <w:szCs w:val="22"/>
-              <w:lang w:eastAsia="en-US" w:bidi="ar-SA"/>
-            </w:rPr>
-          </w:pPr>
-          <w:hyperlink w:anchor="_Toc49786906" w:history="1">
-            <w:r>
-              <w:rPr>
-                <w:rStyle w:val="Hyperlink"/>
-                <w:noProof/>
-              </w:rPr>
-              <w:t>5.3 Nadgledanje i održavanje</w:t>
-            </w:r>
-            <w:r>
-              <w:rPr>
-                <w:noProof/>
-                <w:webHidden/>
-              </w:rPr>
-              <w:tab/>
-            </w:r>
-            <w:r>
-              <w:rPr>
-                <w:noProof/>
-                <w:webHidden/>
-              </w:rPr>
-              <w:fldChar w:fldCharType="begin"/>
-            </w:r>
-            <w:r>
-              <w:rPr>
-                <w:noProof/>
-                <w:webHidden/>
-              </w:rPr>
-              <w:instrText xml:space="preserve"> PAGEREF _Toc49786906 \h </w:instrText>
-            </w:r>
-            <w:r>
-              <w:rPr>
-                <w:noProof/>
-                <w:webHidden/>
-              </w:rPr>
-            </w:r>
-            <w:r>
-              <w:rPr>
-                <w:noProof/>
-                <w:webHidden/>
-              </w:rPr>
-              <w:fldChar w:fldCharType="separate"/>
-            </w:r>
-            <w:r>
-              <w:rPr>
-                <w:noProof/>
-                <w:webHidden/>
-              </w:rPr>
-              <w:t>10</w:t>
-            </w:r>
-            <w:r>
-              <w:rPr>
-                <w:noProof/>
-                <w:webHidden/>
-              </w:rPr>
-              <w:fldChar w:fldCharType="end"/>
-            </w:r>
-          </w:hyperlink>
-        </w:p>
-        <w:p>
-          <w:pPr>
-            <w:pStyle w:val="TOC2"/>
-            <w:tabs>
-              <w:tab w:val="right" w:leader="dot" w:pos="9350"/>
-            </w:tabs>
-            <w:rPr>
-              <w:rFonts w:asciiTheme="minorHAnsi" w:eastAsiaTheme="minorEastAsia" w:hAnsiTheme="minorHAnsi" w:cstheme="minorBidi"/>
-              <w:noProof/>
-              <w:kern w:val="0"/>
-              <w:sz w:val="22"/>
-              <w:szCs w:val="22"/>
-              <w:lang w:eastAsia="en-US" w:bidi="ar-SA"/>
-            </w:rPr>
-          </w:pPr>
-          <w:hyperlink w:anchor="_Toc49786907" w:history="1">
-            <w:r>
-              <w:rPr>
-                <w:rStyle w:val="Hyperlink"/>
-                <w:noProof/>
-              </w:rPr>
-              <w:t>5.4 Testiranje</w:t>
-            </w:r>
-            <w:r>
-              <w:rPr>
-                <w:noProof/>
-                <w:webHidden/>
-              </w:rPr>
-              <w:tab/>
-            </w:r>
-            <w:r>
-              <w:rPr>
-                <w:noProof/>
-                <w:webHidden/>
-              </w:rPr>
-              <w:fldChar w:fldCharType="begin"/>
-            </w:r>
-            <w:r>
-              <w:rPr>
-                <w:noProof/>
-                <w:webHidden/>
-              </w:rPr>
-              <w:instrText xml:space="preserve"> PAGEREF _Toc49786907 \h </w:instrText>
-            </w:r>
-            <w:r>
-              <w:rPr>
-                <w:noProof/>
-                <w:webHidden/>
-              </w:rPr>
-            </w:r>
-            <w:r>
-              <w:rPr>
-                <w:noProof/>
-                <w:webHidden/>
-              </w:rPr>
-              <w:fldChar w:fldCharType="separate"/>
-            </w:r>
-            <w:r>
-              <w:rPr>
-                <w:noProof/>
-                <w:webHidden/>
-              </w:rPr>
-              <w:t>10</w:t>
-            </w:r>
-            <w:r>
-              <w:rPr>
-                <w:noProof/>
-                <w:webHidden/>
-              </w:rPr>
-              <w:fldChar w:fldCharType="end"/>
-            </w:r>
-          </w:hyperlink>
-        </w:p>
-        <w:p>
-          <w:pPr>
-            <w:pStyle w:val="TOC1"/>
-            <w:tabs>
-              <w:tab w:val="right" w:leader="dot" w:pos="9350"/>
-            </w:tabs>
-            <w:rPr>
-              <w:rFonts w:asciiTheme="minorHAnsi" w:eastAsiaTheme="minorEastAsia" w:hAnsiTheme="minorHAnsi" w:cstheme="minorBidi"/>
-              <w:noProof/>
-              <w:kern w:val="0"/>
-              <w:sz w:val="22"/>
-              <w:szCs w:val="22"/>
-              <w:lang w:eastAsia="en-US" w:bidi="ar-SA"/>
-            </w:rPr>
-          </w:pPr>
-          <w:hyperlink w:anchor="_Toc49786908" w:history="1">
-            <w:r>
-              <w:rPr>
-                <w:rStyle w:val="Hyperlink"/>
-                <w:noProof/>
-              </w:rPr>
-              <w:t>6 Zaključak</w:t>
-            </w:r>
-            <w:r>
-              <w:rPr>
-                <w:noProof/>
-                <w:webHidden/>
-              </w:rPr>
-              <w:tab/>
-            </w:r>
-            <w:r>
-              <w:rPr>
-                <w:noProof/>
-                <w:webHidden/>
-              </w:rPr>
-              <w:fldChar w:fldCharType="begin"/>
-            </w:r>
-            <w:r>
-              <w:rPr>
-                <w:noProof/>
-                <w:webHidden/>
-              </w:rPr>
-              <w:instrText xml:space="preserve"> PAGEREF _Toc49786908 \h </w:instrText>
-            </w:r>
-            <w:r>
-              <w:rPr>
-                <w:noProof/>
-                <w:webHidden/>
-              </w:rPr>
-            </w:r>
-            <w:r>
-              <w:rPr>
-                <w:noProof/>
-                <w:webHidden/>
-              </w:rPr>
-              <w:fldChar w:fldCharType="separate"/>
-            </w:r>
-            <w:r>
-              <w:rPr>
-                <w:noProof/>
-                <w:webHidden/>
-              </w:rPr>
-              <w:t>10</w:t>
+              <w:t>17</w:t>
             </w:r>
             <w:r>
               <w:rPr>
@@ -2919,7 +2929,7 @@
       <w:pPr>
         <w:pStyle w:val="Naslov1"/>
       </w:pPr>
-      <w:bookmarkStart w:id="0" w:name="_Toc49786881"/>
+      <w:bookmarkStart w:id="0" w:name="_Toc50895755"/>
       <w:r>
         <w:lastRenderedPageBreak/>
         <w:t xml:space="preserve">1 </w:t>
@@ -3061,6 +3071,7 @@
           <w:id w:val="1909109145"/>
           <w:citation/>
         </w:sdtPr>
+        <w:sdtEndPr/>
         <w:sdtContent>
           <w:r>
             <w:fldChar w:fldCharType="begin"/>
@@ -3363,38 +3374,41 @@
         <w:pStyle w:val="Tekst"/>
       </w:pPr>
       <w:r>
+        <w:t>U drugom poglavlju rada bi</w:t>
+      </w:r>
+      <w:r>
+        <w:rPr>
+          <w:rFonts w:hint="cs"/>
+        </w:rPr>
+        <w:t>ć</w:t>
+      </w:r>
+      <w:r>
+        <w:t>e opisana istorija i razvoj a</w:t>
+      </w:r>
+      <w:r>
+        <w:t xml:space="preserve">rhitekture, </w:t>
+      </w:r>
+      <w:r>
+        <w:t>od prvih oblika softv</w:t>
+      </w:r>
+      <w:r>
+        <w:t>erske arhitekture, kroz pojavu r</w:t>
+      </w:r>
+      <w:r>
+        <w:t>a</w:t>
+      </w:r>
+      <w:r>
+        <w:rPr>
+          <w:rFonts w:hint="cs"/>
+        </w:rPr>
+        <w:t>č</w:t>
+      </w:r>
+      <w:r>
+        <w:t xml:space="preserve">unarstva u oblaku do arhitekturnih koncepata koji </w:t>
+      </w:r>
+      <w:r>
         <w:lastRenderedPageBreak/>
-        <w:t>U drugom poglavlju rada bi</w:t>
-      </w:r>
-      <w:r>
-        <w:rPr>
-          <w:rFonts w:hint="cs"/>
-        </w:rPr>
-        <w:t>ć</w:t>
-      </w:r>
-      <w:r>
-        <w:t>e opisana istorija i razvoj a</w:t>
-      </w:r>
-      <w:r>
-        <w:t xml:space="preserve">rhitekture, </w:t>
-      </w:r>
-      <w:r>
-        <w:t>od prvih oblika softv</w:t>
-      </w:r>
-      <w:r>
-        <w:t>erske arhitekture, kroz pojavu r</w:t>
-      </w:r>
-      <w:r>
-        <w:t>a</w:t>
-      </w:r>
-      <w:r>
-        <w:rPr>
-          <w:rFonts w:hint="cs"/>
-        </w:rPr>
-        <w:t>č</w:t>
-      </w:r>
-      <w:r>
-        <w:t>unarstva u oblaku do arhitekturnih koncepata koji su u</w:t>
+        <w:t>su u</w:t>
       </w:r>
       <w:r>
         <w:t>ticali na njeno stvaranje u današ</w:t>
@@ -3566,7 +3580,13 @@
         <w:t>e biti demonstrirana impl</w:t>
       </w:r>
       <w:r>
-        <w:t>ementacija REST veb servisa koriš</w:t>
+        <w:t xml:space="preserve">ementacija REST </w:t>
+      </w:r>
+      <w:r>
+        <w:t>API servisa</w:t>
+      </w:r>
+      <w:r>
+        <w:t xml:space="preserve"> koriš</w:t>
       </w:r>
       <w:r>
         <w:rPr>
@@ -3711,13 +3731,19 @@
       <w:pPr>
         <w:pStyle w:val="Naslov1"/>
       </w:pPr>
-      <w:bookmarkStart w:id="1" w:name="_Toc49786882"/>
+      <w:bookmarkStart w:id="1" w:name="_Toc50895756"/>
       <w:r>
         <w:rPr>
           <w:rFonts w:hint="eastAsia"/>
         </w:rPr>
         <w:lastRenderedPageBreak/>
-        <w:t xml:space="preserve">2 Arhitektura </w:t>
+        <w:t xml:space="preserve">2 </w:t>
+      </w:r>
+      <w:r>
+        <w:t xml:space="preserve">Nastanak </w:t>
+      </w:r>
+      <w:r>
+        <w:t xml:space="preserve">računarstva </w:t>
       </w:r>
       <w:r>
         <w:t>“</w:t>
@@ -3732,74 +3758,324 @@
         <w:t>servera”</w:t>
       </w:r>
       <w:bookmarkEnd w:id="1"/>
+    </w:p>
+    <w:p>
+      <w:pPr>
+        <w:pStyle w:val="Tekst"/>
+      </w:pPr>
+      <w:r>
+        <w:t>Aa</w:t>
+      </w:r>
+      <w:r>
+        <w:t>aaaaaaaaaaaaaaaaaaaaaaaaaaaaaaaaaaaaaaaaaaaaaaaaaaaaaaaaaaaaaaaaaaaaaaaaaaaaaaaaaaaaaaaaaaaaaaaaaaaaaaaaaaaaaaaaaaaaaaaaaaaaaaaaaaaaaaaaaaaaaaaaaaaaaaaaaaaaaaaaaaaaaaaaaaaaaaaaaaaaaaaaaaaaaaaaaaaaaaaaaaaaaaaaaaaaaaaaaaaaaaaaaaaaaaaaaaaaaaaaaaaaaaaaaaaaaaaaaaaaaaaaaaaaaaaaaaaaaaaaaaaaaaaaaaaaaaaaaaaaaaaaaaaaaaaaaaaaaaaaaaaaaaaaaaaaaaaaaaaaaaaaaaaaaaaaaaaaaaaaaaaaaaaaaaaaaaaaa</w:t>
+      </w:r>
+      <w:r>
+        <w:t>aaaaa</w:t>
+      </w:r>
     </w:p>
     <w:p>
       <w:pPr>
         <w:pStyle w:val="Naslov2"/>
       </w:pPr>
-      <w:bookmarkStart w:id="2" w:name="_Toc49786883"/>
+      <w:bookmarkStart w:id="2" w:name="_Toc50895757"/>
       <w:r>
         <w:rPr>
           <w:rFonts w:hint="eastAsia"/>
         </w:rPr>
-        <w:t>2.1 Istorija</w:t>
+        <w:t xml:space="preserve">2.1 </w:t>
+      </w:r>
+      <w:r>
+        <w:t>Monolitne</w:t>
+      </w:r>
+      <w:r>
+        <w:t xml:space="preserve"> i slojevite</w:t>
+      </w:r>
+      <w:r>
+        <w:t xml:space="preserve"> arhitekture</w:t>
       </w:r>
       <w:bookmarkEnd w:id="2"/>
+    </w:p>
+    <w:p>
+      <w:pPr>
+        <w:pStyle w:val="Tekst"/>
+      </w:pPr>
+      <w:r>
+        <w:t>U domenu veb aplikacija, m</w:t>
+      </w:r>
+      <w:r>
+        <w:t xml:space="preserve">onolitnim aplikacijama nazivamo jednoslojne aplikacije koje </w:t>
+      </w:r>
+      <w:r>
+        <w:t>u sebi sadrže implementaciju poslovne logike, pristupa sistemima za čuvanje podataka</w:t>
+      </w:r>
+      <w:r>
+        <w:t xml:space="preserve"> i </w:t>
+      </w:r>
+      <w:r>
+        <w:t xml:space="preserve">korisničkog interfejsa. </w:t>
+      </w:r>
+      <w:r>
+        <w:t xml:space="preserve">U slučaju kada su ovi elementi jasno odvojeni koristi se i naziv </w:t>
+      </w:r>
+      <w:r>
+        <w:t xml:space="preserve">slojevita arhitektura (eng. N-Tier architecture). </w:t>
+      </w:r>
+      <w:r>
+        <w:t>Aplikacije se s</w:t>
+      </w:r>
+      <w:r>
+        <w:t xml:space="preserve">astoje se iz jedne ili nekoliko usko povezanih </w:t>
+      </w:r>
+      <w:r>
+        <w:t xml:space="preserve">izvršnih datoteka </w:t>
+      </w:r>
+      <w:r>
+        <w:t>koje se n</w:t>
+      </w:r>
+      <w:r>
+        <w:t xml:space="preserve">ajčešće </w:t>
+      </w:r>
+      <w:r>
+        <w:t xml:space="preserve">postavljaju </w:t>
+      </w:r>
+      <w:r>
+        <w:t>na virtu</w:t>
+      </w:r>
+      <w:r>
+        <w:t>a</w:t>
+      </w:r>
+      <w:r>
+        <w:t>lnim mašinama ili direktno na operativnom</w:t>
+      </w:r>
+      <w:r>
+        <w:t xml:space="preserve"> sistem</w:t>
+      </w:r>
+      <w:r>
+        <w:t>u</w:t>
+      </w:r>
+      <w:r>
+        <w:t xml:space="preserve"> serverskog računara.</w:t>
+      </w:r>
+      <w:r>
+        <w:t xml:space="preserve"> U zavisnosti od veličine i kompleksnosti razvoj je organizovan tako da jedan ili više razvojnih timova rade na </w:t>
+      </w:r>
+      <w:r>
+        <w:t>zajedničkom</w:t>
+      </w:r>
+      <w:r>
+        <w:t xml:space="preserve"> repozitorijumu sa </w:t>
+      </w:r>
+      <w:r>
+        <w:t>kodom aplikacije</w:t>
+      </w:r>
+      <w:r>
+        <w:t>.</w:t>
+      </w:r>
+    </w:p>
+    <w:p>
+      <w:pPr>
+        <w:pStyle w:val="Tekst"/>
+      </w:pPr>
+      <w:r>
+        <w:t>U slučaju manjih</w:t>
+      </w:r>
+      <w:r>
+        <w:t xml:space="preserve"> ili manje složenih aplikacija </w:t>
+      </w:r>
+      <w:r>
+        <w:t>slojevita</w:t>
+      </w:r>
+      <w:r>
+        <w:t xml:space="preserve"> arhitektura ima </w:t>
+      </w:r>
+      <w:r>
+        <w:t xml:space="preserve">dosta </w:t>
+      </w:r>
+      <w:r>
+        <w:t>predost</w:t>
+      </w:r>
+      <w:r>
+        <w:t>i</w:t>
+      </w:r>
+      <w:r>
+        <w:t xml:space="preserve"> zbog svoje jednostavnosti za razvoj, testiranje i postavljanje na server. </w:t>
+      </w:r>
+      <w:r>
+        <w:t>Kod ve</w:t>
+      </w:r>
+      <w:r>
+        <w:rPr>
+          <w:lang w:val="sr-Latn-RS"/>
+        </w:rPr>
+        <w:t xml:space="preserve">ćih </w:t>
+      </w:r>
+      <w:r>
+        <w:rPr>
+          <w:lang w:val="sr-Latn-RS"/>
+        </w:rPr>
+        <w:t xml:space="preserve">i kompleksnijih </w:t>
+      </w:r>
+      <w:r>
+        <w:rPr>
+          <w:lang w:val="sr-Latn-RS"/>
+        </w:rPr>
+        <w:t>aplikacija pojavljuju se</w:t>
+      </w:r>
+      <w:r>
+        <w:rPr>
+          <w:lang w:val="sr-Latn-RS"/>
+        </w:rPr>
+        <w:t xml:space="preserve"> </w:t>
+      </w:r>
+      <w:r>
+        <w:rPr>
+          <w:lang w:val="sr-Latn-RS"/>
+        </w:rPr>
+        <w:t>neki od nedostataka</w:t>
+      </w:r>
+      <w:r>
+        <w:rPr>
+          <w:lang w:val="sr-Latn-RS"/>
+        </w:rPr>
+        <w:t xml:space="preserve"> ovog pristupa. </w:t>
+      </w:r>
+      <w:r>
+        <w:rPr>
+          <w:lang w:val="sr-Latn-RS"/>
+        </w:rPr>
+        <w:t>Sa većim brojem</w:t>
+      </w:r>
+      <w:r>
+        <w:rPr>
+          <w:lang w:val="sr-Latn-RS"/>
+        </w:rPr>
+        <w:t xml:space="preserve"> funkcionalnosti </w:t>
+      </w:r>
+      <w:r>
+        <w:rPr>
+          <w:lang w:val="sr-Latn-RS"/>
+        </w:rPr>
+        <w:t xml:space="preserve">povećava se i složenost aplikacije što otežava </w:t>
+      </w:r>
+      <w:r>
+        <w:rPr>
+          <w:lang w:val="sr-Latn-RS"/>
+        </w:rPr>
+        <w:t>izvodjenje izmena. V</w:t>
+      </w:r>
+      <w:r>
+        <w:rPr>
+          <w:lang w:val="sr-Latn-RS"/>
+        </w:rPr>
+        <w:t xml:space="preserve">remenom održavanje i odgovaranje na nove funkcionalne zahteve postaje dugotrajnije. </w:t>
+      </w:r>
+      <w:r>
+        <w:rPr>
+          <w:lang w:val="sr-Latn-RS"/>
+        </w:rPr>
+        <w:t xml:space="preserve">Takodje greške pri izvršavanju na nekom delu aplikacije ili nekoj od funkcionalnosti može uticati na dostupnost cele aplikacije. </w:t>
+      </w:r>
+      <w:r>
+        <w:t>H</w:t>
+      </w:r>
+      <w:r>
+        <w:t xml:space="preserve">orizontalno </w:t>
+      </w:r>
+      <w:r>
+        <w:t>skaliranje</w:t>
+      </w:r>
+      <w:r>
+        <w:t xml:space="preserve"> </w:t>
+      </w:r>
+      <w:r>
+        <w:t xml:space="preserve">moguće je </w:t>
+      </w:r>
+      <w:r>
+        <w:t xml:space="preserve">jedino </w:t>
+      </w:r>
+      <w:r>
+        <w:t>postavljanjem više identičnih instanci</w:t>
+      </w:r>
+      <w:r>
+        <w:t xml:space="preserve"> cele</w:t>
+      </w:r>
+      <w:r>
+        <w:t xml:space="preserve"> aplikacije ispred rasporedjivača op</w:t>
+      </w:r>
+      <w:r>
+        <w:t>terećenja (eng. Load balancer).</w:t>
+      </w:r>
     </w:p>
     <w:p>
       <w:pPr>
         <w:pStyle w:val="Naslov2"/>
       </w:pPr>
-      <w:bookmarkStart w:id="3" w:name="_Toc49786884"/>
-      <w:r>
-        <w:t>2.2 Ra</w:t>
-      </w:r>
-      <w:r>
-        <w:rPr>
-          <w:rFonts w:hint="cs"/>
-        </w:rPr>
-        <w:t>č</w:t>
-      </w:r>
-      <w:r>
-        <w:t xml:space="preserve">unarstvo u </w:t>
-      </w:r>
-      <w:r>
-        <w:t>oblaku</w:t>
+      <w:bookmarkStart w:id="3" w:name="_Toc50895758"/>
+      <w:r>
+        <w:lastRenderedPageBreak/>
+        <w:t xml:space="preserve">2.2 </w:t>
+      </w:r>
+      <w:r>
+        <w:t>M</w:t>
+      </w:r>
+      <w:r>
+        <w:t>ikroservis</w:t>
       </w:r>
       <w:bookmarkEnd w:id="3"/>
-    </w:p>
-    <w:p>
-      <w:pPr>
-        <w:pStyle w:val="Naslov3"/>
-      </w:pPr>
-      <w:bookmarkStart w:id="4" w:name="_Toc49786885"/>
-      <w:r>
-        <w:rPr>
-          <w:rFonts w:hint="eastAsia"/>
-        </w:rPr>
-        <w:t>2.</w:t>
-      </w:r>
-      <w:r>
-        <w:rPr>
-          <w:rFonts w:hint="eastAsia"/>
-        </w:rPr>
-        <w:t xml:space="preserve">2.1 Tipovi servisa i modeli </w:t>
-      </w:r>
-      <w:r>
-        <w:t>izvršavanja</w:t>
-      </w:r>
+      <w:r>
+        <w:t>na arhitektura</w:t>
+      </w:r>
+      <w:bookmarkStart w:id="4" w:name="_GoBack"/>
       <w:bookmarkEnd w:id="4"/>
     </w:p>
     <w:p>
       <w:pPr>
+        <w:pStyle w:val="Tekst"/>
+      </w:pPr>
+      <w:r>
+        <w:t>Servisno orijentisana arhitektura (</w:t>
+      </w:r>
+      <w:r>
+        <w:t>SOA</w:t>
+      </w:r>
+      <w:r>
+        <w:t>)</w:t>
+      </w:r>
+      <w:r>
+        <w:t xml:space="preserve"> nastala je sa ciljem da eliminiše neke od nedostataka monolitnih aplikacija</w:t>
+      </w:r>
+      <w:r>
+        <w:t>, a pre svega da poveća njihovu proširivost</w:t>
+      </w:r>
+      <w:r>
+        <w:t>.</w:t>
+      </w:r>
+      <w:r>
+        <w:t xml:space="preserve"> </w:t>
+      </w:r>
+    </w:p>
+    <w:p>
+      <w:pPr>
         <w:pStyle w:val="Naslov2"/>
+        <w:rPr>
+          <w:lang w:val="sr-Latn-RS"/>
+        </w:rPr>
       </w:pPr>
-      <w:bookmarkStart w:id="5" w:name="_Toc49786886"/>
+      <w:bookmarkStart w:id="5" w:name="_Toc50895759"/>
       <w:r>
         <w:rPr>
           <w:rFonts w:hint="eastAsia"/>
         </w:rPr>
-        <w:t>2.3 Arhitekture zasnovane na kontejnerima</w:t>
+        <w:t xml:space="preserve">2.3 </w:t>
+      </w:r>
+      <w:r>
+        <w:t>Ra</w:t>
+      </w:r>
+      <w:r>
+        <w:rPr>
+          <w:lang w:val="sr-Latn-RS"/>
+        </w:rPr>
+        <w:t>čunarstvo u oblaku, tipovi i modeli servisa</w:t>
       </w:r>
       <w:bookmarkEnd w:id="5"/>
     </w:p>
@@ -3807,12 +4083,27 @@
       <w:pPr>
         <w:pStyle w:val="Naslov2"/>
       </w:pPr>
-      <w:bookmarkStart w:id="6" w:name="_Toc49786887"/>
+      <w:bookmarkStart w:id="6" w:name="_Toc50895760"/>
       <w:r>
         <w:rPr>
           <w:rFonts w:hint="eastAsia"/>
         </w:rPr>
-        <w:t xml:space="preserve">2.4 Nastanak arhitekture </w:t>
+        <w:t xml:space="preserve">2.4 </w:t>
+      </w:r>
+      <w:r>
+        <w:t>Ra</w:t>
+      </w:r>
+      <w:r>
+        <w:rPr>
+          <w:lang w:val="sr-Latn-RS"/>
+        </w:rPr>
+        <w:t>čunarstvo</w:t>
+      </w:r>
+      <w:r>
+        <w:rPr>
+          <w:rFonts w:hint="eastAsia"/>
+        </w:rPr>
+        <w:t xml:space="preserve"> </w:t>
       </w:r>
       <w:r>
         <w:t>“</w:t>
@@ -3832,7 +4123,7 @@
       <w:pPr>
         <w:pStyle w:val="Naslov3"/>
       </w:pPr>
-      <w:bookmarkStart w:id="7" w:name="_Toc49786888"/>
+      <w:bookmarkStart w:id="7" w:name="_Toc50895761"/>
       <w:r>
         <w:rPr>
           <w:rFonts w:hint="eastAsia"/>
@@ -3863,43 +4154,37 @@
       <w:pPr>
         <w:pStyle w:val="Naslov1"/>
       </w:pPr>
-      <w:bookmarkStart w:id="8" w:name="_Toc49786889"/>
+      <w:bookmarkStart w:id="8" w:name="_Toc50895762"/>
       <w:r>
         <w:rPr>
           <w:rFonts w:hint="eastAsia"/>
         </w:rPr>
-        <w:t xml:space="preserve">3 Platforma Microsoft Azure i arhitektura </w:t>
-      </w:r>
-      <w:r>
-        <w:t>“</w:t>
-      </w:r>
-      <w:r>
-        <w:rPr>
-          <w:rFonts w:hint="eastAsia"/>
-        </w:rPr>
-        <w:t xml:space="preserve">bez </w:t>
-      </w:r>
-      <w:r>
-        <w:t>servera”</w:t>
+        <w:t xml:space="preserve">3 </w:t>
       </w:r>
       <w:bookmarkEnd w:id="8"/>
       <w:r>
-        <w:rPr>
-          <w:rFonts w:hint="eastAsia"/>
-        </w:rPr>
-        <w:t xml:space="preserve"> </w:t>
+        <w:t>Platforme zasnovane na modelu funkcija kao servis</w:t>
       </w:r>
     </w:p>
     <w:p>
       <w:pPr>
         <w:pStyle w:val="Naslov2"/>
       </w:pPr>
-      <w:bookmarkStart w:id="9" w:name="_Toc49786890"/>
+      <w:bookmarkStart w:id="9" w:name="_Toc50895763"/>
       <w:r>
         <w:rPr>
           <w:rFonts w:hint="eastAsia"/>
         </w:rPr>
-        <w:t>3.1 Platforma Microsoft Azure</w:t>
+        <w:t>3.1</w:t>
+      </w:r>
+      <w:r>
+        <w:rPr>
+          <w:rFonts w:hint="eastAsia"/>
+        </w:rPr>
+        <w:t xml:space="preserve"> Azure </w:t>
+      </w:r>
+      <w:r>
+        <w:t>Functions</w:t>
       </w:r>
       <w:bookmarkEnd w:id="9"/>
     </w:p>
@@ -3907,27 +4192,56 @@
       <w:pPr>
         <w:pStyle w:val="Tekst"/>
       </w:pPr>
+      <w:r>
+        <w:t xml:space="preserve">Azure Functions je servis na platformi Microsoft Azure, zasnovan na modelu funkcija kao servis. Zajedno sa Logic Apps i Event Grid servisima </w:t>
+      </w:r>
+      <w:r>
+        <w:rPr>
+          <w:lang w:val="sr-Latn-RS"/>
+        </w:rPr>
+        <w:t>čini grupu servisa koji omogućavaju arhitekturu „bez servera“ na ovoj platformi i u narednom delu biće predstavljen njegov detaljniji pregled.</w:t>
+      </w:r>
     </w:p>
     <w:p>
       <w:pPr>
-        <w:pStyle w:val="Naslov2"/>
+        <w:pStyle w:val="Naslov3"/>
+        <w:rPr>
+          <w:lang w:val="sr-Latn-RS"/>
+        </w:rPr>
       </w:pPr>
-      <w:bookmarkStart w:id="10" w:name="_Toc49786891"/>
+      <w:bookmarkStart w:id="10" w:name="_Toc50895764"/>
       <w:r>
         <w:rPr>
           <w:rFonts w:hint="eastAsia"/>
         </w:rPr>
-        <w:lastRenderedPageBreak/>
         <w:t>3.1</w:t>
       </w:r>
       <w:r>
         <w:rPr>
           <w:rFonts w:hint="eastAsia"/>
         </w:rPr>
-        <w:t xml:space="preserve"> Azure </w:t>
-      </w:r>
-      <w:r>
-        <w:t>Functions</w:t>
+        <w:t xml:space="preserve">.1 </w:t>
+      </w:r>
+      <w:r>
+        <w:t>Izvr</w:t>
+      </w:r>
+      <w:r>
+        <w:rPr>
+          <w:lang w:val="sr-Latn-RS"/>
+        </w:rPr>
+        <w:t>šno okruženje</w:t>
+      </w:r>
+      <w:r>
+        <w:rPr>
+          <w:lang w:val="sr-Latn-RS"/>
+        </w:rPr>
+        <w:t xml:space="preserve"> </w:t>
+      </w:r>
+      <w:r>
+        <w:rPr>
+          <w:lang w:val="sr-Latn-RS"/>
+        </w:rPr>
+        <w:t>i planovi korišćenja</w:t>
       </w:r>
       <w:bookmarkEnd w:id="10"/>
     </w:p>
@@ -3936,76 +4250,23 @@
         <w:pStyle w:val="Tekst"/>
       </w:pPr>
       <w:r>
-        <w:t xml:space="preserve">Azure Functions je servis na platformi Microsoft Azure, zasnovan na modelu funkcija kao servis. Zajedno sa Logic Apps i Event Grid servisima </w:t>
-      </w:r>
-      <w:r>
-        <w:rPr>
-          <w:lang w:val="sr-Latn-RS"/>
-        </w:rPr>
-        <w:t>čini grupu servisa koji omogućavaju arhitekturu „bez servera“ na ovoj platformi i u narednom delu biće predstavljen njegov detaljniji pregled.</w:t>
-      </w:r>
-    </w:p>
-    <w:p>
-      <w:pPr>
-        <w:pStyle w:val="Naslov3"/>
-        <w:rPr>
-          <w:lang w:val="sr-Latn-RS"/>
-        </w:rPr>
-      </w:pPr>
-      <w:bookmarkStart w:id="11" w:name="_Toc49786892"/>
-      <w:r>
-        <w:rPr>
-          <w:rFonts w:hint="eastAsia"/>
-        </w:rPr>
-        <w:t>3.1</w:t>
-      </w:r>
-      <w:r>
-        <w:rPr>
-          <w:rFonts w:hint="eastAsia"/>
-        </w:rPr>
-        <w:t xml:space="preserve">.1 </w:t>
-      </w:r>
-      <w:r>
-        <w:t>Izvr</w:t>
-      </w:r>
-      <w:r>
-        <w:rPr>
-          <w:lang w:val="sr-Latn-RS"/>
-        </w:rPr>
-        <w:t>šno okruženje</w:t>
-      </w:r>
-      <w:r>
-        <w:rPr>
-          <w:lang w:val="sr-Latn-RS"/>
-        </w:rPr>
+        <w:t>Azure Functions okruženje zaduženo je za izvršavanje funkcija na plafto</w:t>
+      </w:r>
+      <w:r>
+        <w:t>r</w:t>
+      </w:r>
+      <w:r>
+        <w:t>mi u oblaku,</w:t>
+      </w:r>
+      <w:r>
         <w:t xml:space="preserve"> </w:t>
       </w:r>
       <w:r>
-        <w:rPr>
-          <w:lang w:val="sr-Latn-RS"/>
-        </w:rPr>
-        <w:t>i planovi korišćenja</w:t>
-      </w:r>
-      <w:bookmarkEnd w:id="11"/>
-    </w:p>
-    <w:p>
-      <w:pPr>
-        <w:pStyle w:val="Tekst"/>
-      </w:pPr>
-      <w:r>
-        <w:t>Azure Functions okruženje zaduženo je za izvršavanje funkcija na plafto</w:t>
-      </w:r>
-      <w:r>
-        <w:t>r</w:t>
-      </w:r>
-      <w:r>
-        <w:t>mi u oblaku,</w:t>
-      </w:r>
-      <w:r>
-        <w:t xml:space="preserve"> </w:t>
-      </w:r>
-      <w:r>
-        <w:t xml:space="preserve">a alternativno moguće je i njegovo hostovanje na lokalnim serverima. Razvijeno je kao softver otvorenog koda u vlasništvu kompanije Microsoft i prvi put predstavljeno u Januaru 2017. godine. U trenutku pisanja ovog rada aktuelna je bila stabilna verzija 3.1.  </w:t>
+        <w:t xml:space="preserve">a alternativno moguće je i njegovo hostovanje na lokalnim serverima. Razvijeno je kao softver otvorenog koda u vlasništvu kompanije Microsoft i prvi put predstavljeno u </w:t>
+      </w:r>
+      <w:r>
+        <w:lastRenderedPageBreak/>
+        <w:t xml:space="preserve">Januaru 2017. godine. U trenutku pisanja ovog rada aktuelna je bila stabilna verzija 3.1.  </w:t>
       </w:r>
       <w:r>
         <w:t>izvr</w:t>
@@ -4957,6 +5218,7 @@
           <w:id w:val="1969163175"/>
           <w:citation/>
         </w:sdtPr>
+        <w:sdtEndPr/>
         <w:sdtContent>
           <w:r>
             <w:rPr>
@@ -5043,7 +5305,6 @@
         <w:pStyle w:val="Tekst"/>
       </w:pPr>
       <w:r>
-        <w:lastRenderedPageBreak/>
         <w:t xml:space="preserve">Kao i kod većine ostalih servisa na platformi Azure, ovaj servis </w:t>
       </w:r>
       <w:r>
@@ -5174,17 +5435,18 @@
       <w:pPr>
         <w:pStyle w:val="Naslov3"/>
       </w:pPr>
-      <w:bookmarkStart w:id="12" w:name="_Toc49786893"/>
-      <w:r>
+      <w:bookmarkStart w:id="11" w:name="_Toc50895765"/>
+      <w:r>
+        <w:lastRenderedPageBreak/>
         <w:t>3.1</w:t>
       </w:r>
       <w:r>
         <w:t xml:space="preserve">.2 </w:t>
       </w:r>
-      <w:bookmarkEnd w:id="12"/>
       <w:r>
         <w:t>Funkcije i aplikacije funkcija</w:t>
       </w:r>
+      <w:bookmarkEnd w:id="11"/>
     </w:p>
     <w:p>
       <w:pPr>
@@ -5298,11 +5560,7 @@
         <w:t>f</w:t>
       </w:r>
       <w:r>
-        <w:t xml:space="preserve">unkcije koje su deo iste aplikacije moraju biti napisane u istom programskom jeziku i koristiti istu verziju okruženja. Dok sa druge strane aplikacije omogućavaju lakše </w:t>
-      </w:r>
-      <w:r>
-        <w:lastRenderedPageBreak/>
-        <w:t xml:space="preserve">upravljanje grupom funkcija i njihovo postavljanje i podešavanje na Azure plaftormi. </w:t>
+        <w:t xml:space="preserve">unkcije koje su deo iste aplikacije moraju biti napisane u istom programskom jeziku i koristiti istu verziju okruženja. Dok sa druge strane aplikacije omogućavaju lakše upravljanje grupom funkcija i njihovo postavljanje i podešavanje na Azure plaftormi. </w:t>
       </w:r>
       <w:r>
         <w:t>Aplikacije imaju definisanu strukturu direktorijuma</w:t>
@@ -5317,8 +5575,8 @@
         <w:t>.</w:t>
       </w:r>
     </w:p>
-    <w:bookmarkStart w:id="13" w:name="_MON_1660652700"/>
-    <w:bookmarkEnd w:id="13"/>
+    <w:bookmarkStart w:id="12" w:name="_MON_1660652700"/>
+    <w:bookmarkEnd w:id="12"/>
     <w:p>
       <w:pPr>
         <w:pStyle w:val="Tekst"/>
@@ -5345,10 +5603,10 @@
             <v:path o:extrusionok="f" gradientshapeok="t" o:connecttype="rect"/>
             <o:lock v:ext="edit" aspectratio="t"/>
           </v:shapetype>
-          <v:shape id="_x0000_i1131" type="#_x0000_t75" style="width:468pt;height:120pt" o:ole="">
+          <v:shape id="_x0000_i1025" type="#_x0000_t75" style="width:468pt;height:120pt" o:ole="">
             <v:imagedata r:id="rId10" o:title=""/>
           </v:shape>
-          <o:OLEObject Type="Embed" ProgID="Word.OpenDocumentText.12" ShapeID="_x0000_i1131" DrawAspect="Content" ObjectID="_1661270157" r:id="rId11"/>
+          <o:OLEObject Type="Embed" ProgID="Word.OpenDocumentText.12" ShapeID="_x0000_i1025" DrawAspect="Content" ObjectID="_1661786115" r:id="rId11"/>
         </w:object>
       </w:r>
     </w:p>
@@ -5433,6 +5691,7 @@
           <w:id w:val="1522966965"/>
           <w:citation/>
         </w:sdtPr>
+        <w:sdtEndPr/>
         <w:sdtContent>
           <w:r>
             <w:fldChar w:fldCharType="begin"/>
@@ -5466,9 +5725,12 @@
       <w:pPr>
         <w:pStyle w:val="Naslov3"/>
       </w:pPr>
-      <w:r>
+      <w:bookmarkStart w:id="13" w:name="_Toc50895766"/>
+      <w:r>
+        <w:lastRenderedPageBreak/>
         <w:t>3.1.3 Lokalni razvoj</w:t>
       </w:r>
+      <w:bookmarkEnd w:id="13"/>
     </w:p>
     <w:p>
       <w:pPr>
@@ -5509,6 +5771,7 @@
           <w:id w:val="122820166"/>
           <w:citation/>
         </w:sdtPr>
+        <w:sdtEndPr/>
         <w:sdtContent>
           <w:r>
             <w:rPr>
@@ -5627,7 +5890,6 @@
         <w:rPr>
           <w:lang w:val="sr-Latn-RS"/>
         </w:rPr>
-        <w:lastRenderedPageBreak/>
         <w:t xml:space="preserve">U nastavku biće dat primer u jeziku C# i korišćenjem </w:t>
       </w:r>
       <w:r>
@@ -5650,6 +5912,7 @@
           <w:id w:val="-1812168282"/>
           <w:citation/>
         </w:sdtPr>
+        <w:sdtEndPr/>
         <w:sdtContent>
           <w:r>
             <w:rPr>
@@ -5745,10 +6008,10 @@
           <w:lang w:val="sr-Latn-RS"/>
         </w:rPr>
         <w:object w:dxaOrig="9360" w:dyaOrig="400">
-          <v:shape id="_x0000_i1132" type="#_x0000_t75" style="width:468pt;height:19.8pt" o:ole="">
+          <v:shape id="_x0000_i1026" type="#_x0000_t75" style="width:468pt;height:19.8pt" o:ole="">
             <v:imagedata r:id="rId12" o:title=""/>
           </v:shape>
-          <o:OLEObject Type="Embed" ProgID="Word.OpenDocumentText.12" ShapeID="_x0000_i1132" DrawAspect="Content" ObjectID="_1661270158" r:id="rId13"/>
+          <o:OLEObject Type="Embed" ProgID="Word.OpenDocumentText.12" ShapeID="_x0000_i1026" DrawAspect="Content" ObjectID="_1661786116" r:id="rId13"/>
         </w:object>
       </w:r>
     </w:p>
@@ -5898,10 +6161,10 @@
           <w:lang w:val="sr-Latn-RS"/>
         </w:rPr>
         <w:object w:dxaOrig="9360" w:dyaOrig="5784">
-          <v:shape id="_x0000_i1133" type="#_x0000_t75" style="width:468pt;height:289.2pt" o:ole="">
+          <v:shape id="_x0000_i1027" type="#_x0000_t75" style="width:468pt;height:289.2pt" o:ole="">
             <v:imagedata r:id="rId14" o:title=""/>
           </v:shape>
-          <o:OLEObject Type="Embed" ProgID="Word.OpenDocumentText.12" ShapeID="_x0000_i1133" DrawAspect="Content" ObjectID="_1661270159" r:id="rId15"/>
+          <o:OLEObject Type="Embed" ProgID="Word.OpenDocumentText.12" ShapeID="_x0000_i1027" DrawAspect="Content" ObjectID="_1661786117" r:id="rId15"/>
         </w:object>
       </w:r>
     </w:p>
@@ -5955,7 +6218,6 @@
         <w:pStyle w:val="Tekst"/>
       </w:pPr>
       <w:r>
-        <w:lastRenderedPageBreak/>
         <w:t xml:space="preserve">Kompiliranje i pokretanje </w:t>
       </w:r>
       <w:r>
@@ -5988,10 +6250,10 @@
       </w:pPr>
       <w:r>
         <w:object w:dxaOrig="9360" w:dyaOrig="400">
-          <v:shape id="_x0000_i1134" type="#_x0000_t75" style="width:468pt;height:19.8pt" o:ole="">
+          <v:shape id="_x0000_i1028" type="#_x0000_t75" style="width:468pt;height:19.8pt" o:ole="">
             <v:imagedata r:id="rId17" o:title=""/>
           </v:shape>
-          <o:OLEObject Type="Embed" ProgID="Word.OpenDocumentText.12" ShapeID="_x0000_i1134" DrawAspect="Content" ObjectID="_1661270160" r:id="rId18"/>
+          <o:OLEObject Type="Embed" ProgID="Word.OpenDocumentText.12" ShapeID="_x0000_i1028" DrawAspect="Content" ObjectID="_1661786118" r:id="rId18"/>
         </w:object>
       </w:r>
     </w:p>
@@ -6066,10 +6328,10 @@
           <w:lang w:val="sr-Latn-RS"/>
         </w:rPr>
         <w:object w:dxaOrig="9360" w:dyaOrig="3959">
-          <v:shape id="_x0000_i1135" type="#_x0000_t75" style="width:468pt;height:198pt" o:ole="">
+          <v:shape id="_x0000_i1029" type="#_x0000_t75" style="width:468pt;height:198pt" o:ole="">
             <v:imagedata r:id="rId19" o:title=""/>
           </v:shape>
-          <o:OLEObject Type="Embed" ProgID="Word.OpenDocumentText.12" ShapeID="_x0000_i1135" DrawAspect="Content" ObjectID="_1661270161" r:id="rId20"/>
+          <o:OLEObject Type="Embed" ProgID="Word.OpenDocumentText.12" ShapeID="_x0000_i1029" DrawAspect="Content" ObjectID="_1661786119" r:id="rId20"/>
         </w:object>
       </w:r>
     </w:p>
@@ -6128,7 +6390,7 @@
       <w:pPr>
         <w:pStyle w:val="Naslov3"/>
       </w:pPr>
-      <w:bookmarkStart w:id="18" w:name="_Toc49786894"/>
+      <w:bookmarkStart w:id="18" w:name="_Toc50895767"/>
       <w:r>
         <w:t>3.1.4</w:t>
       </w:r>
@@ -6150,7 +6412,6 @@
       <w:r>
         <w:t xml:space="preserve"> i vezivanja</w:t>
       </w:r>
-      <w:bookmarkStart w:id="19" w:name="_Toc49786895"/>
       <w:bookmarkEnd w:id="18"/>
     </w:p>
     <w:p>
@@ -6197,11 +6458,7 @@
         <w:t xml:space="preserve">.  </w:t>
       </w:r>
       <w:r>
-        <w:t xml:space="preserve">Primeri ulaznog vezivanja bi bili tajmer, HTTP zahtev, upis koji se dogodio na Blob storage </w:t>
-      </w:r>
-      <w:r>
-        <w:lastRenderedPageBreak/>
-        <w:t>servisu, ulazna poruka u Queue storage servisu</w:t>
+        <w:t>Primeri ulaznog vezivanja bi bili tajmer, HTTP zahtev, upis koji se dogodio na Blob storage servisu, ulazna poruka u Queue storage servisu</w:t>
       </w:r>
       <w:r>
         <w:t>, dogadjaj na Cosmos DB bazi ili na drugim servisima</w:t>
@@ -7207,6 +7464,7 @@
                 <w:color w:val="000000"/>
                 <w:sz w:val="26"/>
               </w:rPr>
+              <w:lastRenderedPageBreak/>
               <w:t>HTTP</w:t>
             </w:r>
           </w:p>
@@ -9216,7 +9474,6 @@
         <w:rPr>
           <w:lang w:val="sr-Latn-RS"/>
         </w:rPr>
-        <w:lastRenderedPageBreak/>
         <w:t xml:space="preserve">Poseban tip ulaznog vezivanja koja prouzrokuje izvršavanje funkcije je okidač i svaka funkcija mora imati tačno jedan okidač. </w:t>
       </w:r>
       <w:r>
@@ -9262,7 +9519,71 @@
         <w:t>.</w:t>
       </w:r>
     </w:p>
-    <w:bookmarkStart w:id="20" w:name="_MON_1661087029"/>
+    <w:bookmarkStart w:id="19" w:name="_MON_1661087029"/>
+    <w:bookmarkEnd w:id="19"/>
+    <w:p>
+      <w:pPr>
+        <w:pStyle w:val="Tekst"/>
+        <w:keepNext/>
+      </w:pPr>
+      <w:r>
+        <w:object w:dxaOrig="9360" w:dyaOrig="3337">
+          <v:shape id="_x0000_i1030" type="#_x0000_t75" style="width:468pt;height:166.8pt" o:ole="">
+            <v:imagedata r:id="rId21" o:title=""/>
+          </v:shape>
+          <o:OLEObject Type="Embed" ProgID="Word.OpenDocumentText.12" ShapeID="_x0000_i1030" DrawAspect="Content" ObjectID="_1661786120" r:id="rId22"/>
+        </w:object>
+      </w:r>
+    </w:p>
+    <w:p>
+      <w:pPr>
+        <w:pStyle w:val="Opisobjekata"/>
+        <w:rPr>
+          <w:rFonts w:hint="eastAsia"/>
+        </w:rPr>
+      </w:pPr>
+      <w:r>
+        <w:t xml:space="preserve">Slika </w:t>
+      </w:r>
+      <w:r>
+        <w:rPr>
+          <w:noProof/>
+        </w:rPr>
+        <w:fldChar w:fldCharType="begin"/>
+      </w:r>
+      <w:r>
+        <w:rPr>
+          <w:noProof/>
+        </w:rPr>
+        <w:instrText xml:space="preserve"> SEQ Slika \* ARABIC </w:instrText>
+      </w:r>
+      <w:r>
+        <w:rPr>
+          <w:noProof/>
+        </w:rPr>
+        <w:fldChar w:fldCharType="separate"/>
+      </w:r>
+      <w:r>
+        <w:rPr>
+          <w:rFonts w:hint="eastAsia"/>
+          <w:noProof/>
+        </w:rPr>
+        <w:t>6</w:t>
+      </w:r>
+      <w:r>
+        <w:rPr>
+          <w:noProof/>
+        </w:rPr>
+        <w:fldChar w:fldCharType="end"/>
+      </w:r>
+      <w:r>
+        <w:t xml:space="preserve"> Primer </w:t>
+      </w:r>
+      <w:r>
+        <w:t>funkcije sa ulaznim i izlaznim vezivanjem</w:t>
+      </w:r>
+    </w:p>
+    <w:bookmarkStart w:id="20" w:name="_MON_1661088204"/>
     <w:bookmarkEnd w:id="20"/>
     <w:p>
       <w:pPr>
@@ -9270,75 +9591,11 @@
         <w:keepNext/>
       </w:pPr>
       <w:r>
-        <w:object w:dxaOrig="9360" w:dyaOrig="3337">
-          <v:shape id="_x0000_i1136" type="#_x0000_t75" style="width:468pt;height:166.8pt" o:ole="">
-            <v:imagedata r:id="rId21" o:title=""/>
-          </v:shape>
-          <o:OLEObject Type="Embed" ProgID="Word.OpenDocumentText.12" ShapeID="_x0000_i1136" DrawAspect="Content" ObjectID="_1661270162" r:id="rId22"/>
-        </w:object>
-      </w:r>
-    </w:p>
-    <w:p>
-      <w:pPr>
-        <w:pStyle w:val="Opisobjekata"/>
-        <w:rPr>
-          <w:rFonts w:hint="eastAsia"/>
-        </w:rPr>
-      </w:pPr>
-      <w:r>
-        <w:t xml:space="preserve">Slika </w:t>
-      </w:r>
-      <w:r>
-        <w:rPr>
-          <w:noProof/>
-        </w:rPr>
-        <w:fldChar w:fldCharType="begin"/>
-      </w:r>
-      <w:r>
-        <w:rPr>
-          <w:noProof/>
-        </w:rPr>
-        <w:instrText xml:space="preserve"> SEQ Slika \* ARABIC </w:instrText>
-      </w:r>
-      <w:r>
-        <w:rPr>
-          <w:noProof/>
-        </w:rPr>
-        <w:fldChar w:fldCharType="separate"/>
-      </w:r>
-      <w:r>
-        <w:rPr>
-          <w:rFonts w:hint="eastAsia"/>
-          <w:noProof/>
-        </w:rPr>
-        <w:t>6</w:t>
-      </w:r>
-      <w:r>
-        <w:rPr>
-          <w:noProof/>
-        </w:rPr>
-        <w:fldChar w:fldCharType="end"/>
-      </w:r>
-      <w:r>
-        <w:t xml:space="preserve"> Primer </w:t>
-      </w:r>
-      <w:r>
-        <w:t>funkcije sa ulaznim i izlaznim vezivanjem</w:t>
-      </w:r>
-    </w:p>
-    <w:bookmarkStart w:id="21" w:name="_MON_1661088204"/>
-    <w:bookmarkEnd w:id="21"/>
-    <w:p>
-      <w:pPr>
-        <w:pStyle w:val="Tekst"/>
-        <w:keepNext/>
-      </w:pPr>
-      <w:r>
         <w:object w:dxaOrig="9360" w:dyaOrig="4850">
-          <v:shape id="_x0000_i1137" type="#_x0000_t75" style="width:468pt;height:242.4pt" o:ole="">
+          <v:shape id="_x0000_i1031" type="#_x0000_t75" style="width:468pt;height:242.4pt" o:ole="">
             <v:imagedata r:id="rId23" o:title=""/>
           </v:shape>
-          <o:OLEObject Type="Embed" ProgID="Word.OpenDocumentText.12" ShapeID="_x0000_i1137" DrawAspect="Content" ObjectID="_1661270163" r:id="rId24"/>
+          <o:OLEObject Type="Embed" ProgID="Word.OpenDocumentText.12" ShapeID="_x0000_i1031" DrawAspect="Content" ObjectID="_1661786121" r:id="rId24"/>
         </w:object>
       </w:r>
     </w:p>
@@ -9391,17 +9648,17 @@
       <w:pPr>
         <w:pStyle w:val="Naslov3"/>
       </w:pPr>
-      <w:r>
-        <w:lastRenderedPageBreak/>
+      <w:bookmarkStart w:id="21" w:name="_Toc50895768"/>
+      <w:r>
         <w:t>3.1.5</w:t>
       </w:r>
       <w:r>
         <w:t xml:space="preserve"> </w:t>
       </w:r>
-      <w:bookmarkEnd w:id="19"/>
       <w:r>
         <w:t>Postavljanje na Azure platformu</w:t>
       </w:r>
+      <w:bookmarkEnd w:id="21"/>
     </w:p>
     <w:p>
       <w:pPr>
@@ -9420,6 +9677,7 @@
         <w:t xml:space="preserve"> zavisni resursi na platformi i to resursna grupa (eng. Resource group) i nalog za skladištenje (eng. Storage account), a potom i sama aplikacija funkcija. </w:t>
       </w:r>
       <w:r>
+        <w:lastRenderedPageBreak/>
         <w:t xml:space="preserve">Kreiranje resursa je moguće uraditi na više načina, preko Azure portala, korišćenjem Azure alata komandne linije (eng. Azire CLI) ili korišćenjem ARM šablona (eng. ARM template). </w:t>
       </w:r>
       <w:r>
@@ -9452,10 +9710,10 @@
       </w:pPr>
       <w:r>
         <w:object w:dxaOrig="9360" w:dyaOrig="880">
-          <v:shape id="_x0000_i1138" type="#_x0000_t75" style="width:468pt;height:43.8pt" o:ole="">
+          <v:shape id="_x0000_i1032" type="#_x0000_t75" style="width:468pt;height:43.8pt" o:ole="">
             <v:imagedata r:id="rId25" o:title=""/>
           </v:shape>
-          <o:OLEObject Type="Embed" ProgID="Word.OpenDocumentText.12" ShapeID="_x0000_i1138" DrawAspect="Content" ObjectID="_1661270164" r:id="rId26"/>
+          <o:OLEObject Type="Embed" ProgID="Word.OpenDocumentText.12" ShapeID="_x0000_i1032" DrawAspect="Content" ObjectID="_1661786122" r:id="rId26"/>
         </w:object>
       </w:r>
       <w:r>
@@ -9475,7 +9733,6 @@
       </w:r>
       <w:r>
         <w:rPr>
-          <w:rFonts w:hint="eastAsia"/>
           <w:noProof/>
         </w:rPr>
         <w:fldChar w:fldCharType="separate"/>
@@ -9761,7 +10018,6 @@
         <w:rPr>
           <w:lang w:val="sr-Latn-RS"/>
         </w:rPr>
-        <w:lastRenderedPageBreak/>
         <w:t xml:space="preserve">Postavljanje iz zip datoteke (eng. Zip deployment) – </w:t>
       </w:r>
       <w:r>
@@ -9855,6 +10111,7 @@
         <w:rPr>
           <w:lang w:val="sr-Latn-RS"/>
         </w:rPr>
+        <w:lastRenderedPageBreak/>
         <w:t xml:space="preserve">Na slici </w:t>
       </w:r>
       <w:r>
@@ -9882,27 +10139,39 @@
           <w:lang w:val="sr-Latn-RS"/>
         </w:rPr>
         <w:object w:dxaOrig="9360" w:dyaOrig="634">
-          <v:shape id="_x0000_i1147" type="#_x0000_t75" style="width:468pt;height:31.8pt" o:ole="">
+          <v:shape id="_x0000_i1033" type="#_x0000_t75" style="width:468pt;height:31.8pt" o:ole="">
             <v:imagedata r:id="rId27" o:title=""/>
           </v:shape>
-          <o:OLEObject Type="Embed" ProgID="Word.OpenDocumentText.12" ShapeID="_x0000_i1147" DrawAspect="Content" ObjectID="_1661270165" r:id="rId28"/>
+          <o:OLEObject Type="Embed" ProgID="Word.OpenDocumentText.12" ShapeID="_x0000_i1033" DrawAspect="Content" ObjectID="_1661786123" r:id="rId28"/>
         </w:object>
       </w:r>
     </w:p>
     <w:p>
       <w:pPr>
         <w:pStyle w:val="Opisobjekata"/>
+        <w:rPr>
+          <w:rFonts w:hint="eastAsia"/>
+        </w:rPr>
       </w:pPr>
       <w:r>
         <w:t xml:space="preserve">Slika </w:t>
       </w:r>
       <w:r>
+        <w:rPr>
+          <w:noProof/>
+        </w:rPr>
         <w:fldChar w:fldCharType="begin"/>
       </w:r>
       <w:r>
+        <w:rPr>
+          <w:noProof/>
+        </w:rPr>
         <w:instrText xml:space="preserve"> SEQ Slika \* ARABIC </w:instrText>
       </w:r>
       <w:r>
+        <w:rPr>
+          <w:noProof/>
+        </w:rPr>
         <w:fldChar w:fldCharType="separate"/>
       </w:r>
       <w:r>
@@ -9913,6 +10182,9 @@
         <w:t>9</w:t>
       </w:r>
       <w:r>
+        <w:rPr>
+          <w:noProof/>
+        </w:rPr>
         <w:fldChar w:fldCharType="end"/>
       </w:r>
       <w:r>
@@ -9926,7 +10198,6 @@
           <w:lang w:val="sr-Latn-RS"/>
         </w:rPr>
       </w:pPr>
-      <w:bookmarkStart w:id="24" w:name="_GoBack"/>
       <w:r>
         <w:rPr>
           <w:lang w:val="sr-Latn-RS"/>
@@ -9938,6 +10209,22 @@
           <w:lang w:val="sr-Latn-RS"/>
         </w:rPr>
         <w:t>postavljanje koristeći alate za kontinualnu integraciju Azure DevOps, GitHub Actions ili dodatka za automatizacioni server Jenkins.</w:t>
+      </w:r>
+      <w:bookmarkStart w:id="24" w:name="_Toc50895769"/>
+    </w:p>
+    <w:p>
+      <w:pPr>
+        <w:pStyle w:val="Naslov2"/>
+        <w:rPr>
+          <w:lang w:val="sr-Latn-RS"/>
+        </w:rPr>
+      </w:pPr>
+      <w:r>
+        <w:rPr>
+          <w:lang w:val="sr-Latn-RS"/>
+        </w:rPr>
+        <w:lastRenderedPageBreak/>
+        <w:t>3.2 Ostali servisi</w:t>
       </w:r>
       <w:bookmarkEnd w:id="24"/>
     </w:p>
@@ -9946,12 +10233,11 @@
         <w:pStyle w:val="Naslov1"/>
       </w:pPr>
       <w:bookmarkStart w:id="25" w:name="_Toc40034695"/>
-      <w:bookmarkStart w:id="26" w:name="_Toc49786896"/>
+      <w:bookmarkStart w:id="26" w:name="_Toc50895770"/>
       <w:r>
         <w:rPr>
           <w:rFonts w:hint="eastAsia"/>
         </w:rPr>
-        <w:lastRenderedPageBreak/>
         <w:t xml:space="preserve">4 </w:t>
       </w:r>
       <w:r>
@@ -9970,7 +10256,7 @@
       <w:pPr>
         <w:pStyle w:val="Naslov2"/>
       </w:pPr>
-      <w:bookmarkStart w:id="27" w:name="_Toc49786897"/>
+      <w:bookmarkStart w:id="27" w:name="_Toc50895771"/>
       <w:bookmarkStart w:id="28" w:name="_Toc40034696"/>
       <w:r>
         <w:rPr>
@@ -9992,7 +10278,7 @@
         <w:pStyle w:val="Naslov2"/>
       </w:pPr>
       <w:bookmarkStart w:id="29" w:name="_Toc40034697"/>
-      <w:bookmarkStart w:id="30" w:name="_Toc49786898"/>
+      <w:bookmarkStart w:id="30" w:name="_Toc50895772"/>
       <w:r>
         <w:rPr>
           <w:rFonts w:hint="eastAsia"/>
@@ -10009,7 +10295,7 @@
       <w:pPr>
         <w:pStyle w:val="Naslov3"/>
       </w:pPr>
-      <w:bookmarkStart w:id="31" w:name="_Toc49786899"/>
+      <w:bookmarkStart w:id="31" w:name="_Toc50895773"/>
       <w:r>
         <w:t>4.2.1 Struktura projekta</w:t>
       </w:r>
@@ -10019,7 +10305,7 @@
       <w:pPr>
         <w:pStyle w:val="Naslov3"/>
       </w:pPr>
-      <w:bookmarkStart w:id="32" w:name="_Toc49786900"/>
+      <w:bookmarkStart w:id="32" w:name="_Toc50895774"/>
       <w:r>
         <w:t>4.2.2 Baza podataka</w:t>
       </w:r>
@@ -10029,7 +10315,7 @@
       <w:pPr>
         <w:pStyle w:val="Naslov3"/>
       </w:pPr>
-      <w:bookmarkStart w:id="33" w:name="_Toc49786901"/>
+      <w:bookmarkStart w:id="33" w:name="_Toc50895775"/>
       <w:r>
         <w:t xml:space="preserve">4.2.3 API </w:t>
       </w:r>
@@ -10045,7 +10331,7 @@
       <w:pPr>
         <w:pStyle w:val="Naslov3"/>
       </w:pPr>
-      <w:bookmarkStart w:id="34" w:name="_Toc49786902"/>
+      <w:bookmarkStart w:id="34" w:name="_Toc50895776"/>
       <w:r>
         <w:t>4.2.4 Impl</w:t>
       </w:r>
@@ -10062,7 +10348,7 @@
         <w:pStyle w:val="Naslov1"/>
       </w:pPr>
       <w:bookmarkStart w:id="35" w:name="_Toc40034699"/>
-      <w:bookmarkStart w:id="36" w:name="_Toc49786903"/>
+      <w:bookmarkStart w:id="36" w:name="_Toc50895777"/>
       <w:r>
         <w:rPr>
           <w:rFonts w:hint="eastAsia"/>
@@ -10101,7 +10387,7 @@
         <w:pStyle w:val="Naslov2"/>
       </w:pPr>
       <w:bookmarkStart w:id="37" w:name="_Toc40034700"/>
-      <w:bookmarkStart w:id="38" w:name="_Toc49786904"/>
+      <w:bookmarkStart w:id="38" w:name="_Toc50895778"/>
       <w:r>
         <w:rPr>
           <w:rFonts w:hint="eastAsia"/>
@@ -10125,7 +10411,7 @@
         <w:pStyle w:val="Naslov2"/>
       </w:pPr>
       <w:bookmarkStart w:id="39" w:name="_Toc40034701"/>
-      <w:bookmarkStart w:id="40" w:name="_Toc49786905"/>
+      <w:bookmarkStart w:id="40" w:name="_Toc50895779"/>
       <w:r>
         <w:rPr>
           <w:rFonts w:hint="eastAsia"/>
@@ -10148,7 +10434,7 @@
       <w:pPr>
         <w:pStyle w:val="Naslov2"/>
       </w:pPr>
-      <w:bookmarkStart w:id="41" w:name="_Toc49786906"/>
+      <w:bookmarkStart w:id="41" w:name="_Toc50895780"/>
       <w:r>
         <w:t>5.3 Nadgledanje i održavanje</w:t>
       </w:r>
@@ -10158,7 +10444,7 @@
       <w:pPr>
         <w:pStyle w:val="Naslov2"/>
       </w:pPr>
-      <w:bookmarkStart w:id="42" w:name="_Toc49786907"/>
+      <w:bookmarkStart w:id="42" w:name="_Toc50895781"/>
       <w:r>
         <w:lastRenderedPageBreak/>
         <w:t>5.4 Testiranje</w:t>
@@ -10169,7 +10455,7 @@
       <w:pPr>
         <w:pStyle w:val="Naslov1"/>
       </w:pPr>
-      <w:bookmarkStart w:id="43" w:name="_Toc49786908"/>
+      <w:bookmarkStart w:id="43" w:name="_Toc50895782"/>
       <w:r>
         <w:t>6 Zaklju</w:t>
       </w:r>
@@ -10202,6 +10488,7 @@
           <w:docPartUnique/>
         </w:docPartObj>
       </w:sdtPr>
+      <w:sdtEndPr/>
       <w:sdtContent>
         <w:p>
           <w:pPr>
@@ -10216,6 +10503,7 @@
             <w:id w:val="-573587230"/>
             <w:bibliography/>
           </w:sdtPr>
+          <w:sdtEndPr/>
           <w:sdtContent>
             <w:p>
               <w:pPr>
@@ -10555,7 +10843,7 @@
             <w:rFonts w:hint="eastAsia"/>
             <w:noProof/>
           </w:rPr>
-          <w:t>16</w:t>
+          <w:t>7</w:t>
         </w:r>
         <w:r>
           <w:rPr>
@@ -11344,7 +11632,7 @@
     <w:name w:val="Tekst"/>
     <w:autoRedefine/>
     <w:qFormat/>
-    <w:rsid w:val="00945ACD"/>
+    <w:rsid w:val="005C15BB"/>
     <w:pPr>
       <w:spacing w:before="240" w:after="240" w:line="240" w:lineRule="auto"/>
       <w:jc w:val="both"/>
@@ -11352,7 +11640,7 @@
     <w:rPr>
       <w:rFonts w:ascii="Cambria" w:eastAsia="NSimSun" w:hAnsi="Cambria" w:cs="Arial"/>
       <w:color w:val="000000"/>
-      <w:spacing w:val="10"/>
+      <w:spacing w:val="4"/>
       <w:kern w:val="2"/>
       <w:position w:val="20"/>
       <w:sz w:val="24"/>
@@ -11400,7 +11688,7 @@
     <w:link w:val="Naslov1Char"/>
     <w:autoRedefine/>
     <w:qFormat/>
-    <w:rsid w:val="00FD58DA"/>
+    <w:rsid w:val="005C15BB"/>
     <w:pPr>
       <w:spacing w:before="840" w:after="1000"/>
     </w:pPr>
@@ -11409,7 +11697,6 @@
       <w:b/>
       <w:bCs/>
       <w:color w:val="000000" w:themeColor="text1"/>
-      <w:sz w:val="40"/>
       <w:szCs w:val="32"/>
     </w:rPr>
   </w:style>
@@ -11420,7 +11707,7 @@
     <w:link w:val="Naslov2Char"/>
     <w:autoRedefine/>
     <w:qFormat/>
-    <w:rsid w:val="0081080C"/>
+    <w:rsid w:val="005C15BB"/>
     <w:pPr>
       <w:spacing w:before="600" w:after="760"/>
     </w:pPr>
@@ -11429,7 +11716,7 @@
       <w:b/>
       <w:bCs/>
       <w:color w:val="000000" w:themeColor="text1"/>
-      <w:sz w:val="36"/>
+      <w:sz w:val="28"/>
       <w:szCs w:val="32"/>
     </w:rPr>
   </w:style>
@@ -11437,14 +11724,14 @@
     <w:name w:val="Naslov 1 Char"/>
     <w:basedOn w:val="DefaultParagraphFont"/>
     <w:link w:val="Naslov1"/>
-    <w:rsid w:val="00FD58DA"/>
+    <w:rsid w:val="005C15BB"/>
     <w:rPr>
       <w:rFonts w:ascii="Cambria" w:eastAsia="Microsoft YaHei" w:hAnsi="Cambria" w:cs="Arial"/>
       <w:b/>
       <w:bCs/>
       <w:color w:val="000000" w:themeColor="text1"/>
       <w:kern w:val="2"/>
-      <w:sz w:val="40"/>
+      <w:sz w:val="32"/>
       <w:szCs w:val="32"/>
       <w:lang w:eastAsia="zh-CN" w:bidi="hi-IN"/>
     </w:rPr>
@@ -11456,7 +11743,7 @@
     <w:link w:val="Naslov3Char"/>
     <w:autoRedefine/>
     <w:qFormat/>
-    <w:rsid w:val="00407FFC"/>
+    <w:rsid w:val="005C15BB"/>
     <w:pPr>
       <w:spacing w:before="480" w:after="640"/>
     </w:pPr>
@@ -11465,7 +11752,6 @@
       <w:b/>
       <w:bCs/>
       <w:color w:val="000000" w:themeColor="text1"/>
-      <w:sz w:val="32"/>
       <w:szCs w:val="32"/>
     </w:rPr>
   </w:style>
@@ -11473,14 +11759,14 @@
     <w:name w:val="Naslov 2 Char"/>
     <w:basedOn w:val="DefaultParagraphFont"/>
     <w:link w:val="Naslov2"/>
-    <w:rsid w:val="0081080C"/>
+    <w:rsid w:val="005C15BB"/>
     <w:rPr>
       <w:rFonts w:ascii="Cambria" w:eastAsia="Microsoft YaHei" w:hAnsi="Cambria" w:cs="Arial"/>
       <w:b/>
       <w:bCs/>
       <w:color w:val="000000" w:themeColor="text1"/>
       <w:kern w:val="2"/>
-      <w:sz w:val="36"/>
+      <w:sz w:val="28"/>
       <w:szCs w:val="32"/>
       <w:lang w:eastAsia="zh-CN" w:bidi="hi-IN"/>
     </w:rPr>
@@ -11544,14 +11830,14 @@
     <w:name w:val="Naslov 3 Char"/>
     <w:basedOn w:val="DefaultParagraphFont"/>
     <w:link w:val="Naslov3"/>
-    <w:rsid w:val="00407FFC"/>
+    <w:rsid w:val="005C15BB"/>
     <w:rPr>
       <w:rFonts w:ascii="Cambria" w:eastAsia="Microsoft YaHei" w:hAnsi="Cambria" w:cs="Arial"/>
       <w:b/>
       <w:bCs/>
       <w:color w:val="000000" w:themeColor="text1"/>
       <w:kern w:val="2"/>
-      <w:sz w:val="32"/>
+      <w:sz w:val="24"/>
       <w:szCs w:val="32"/>
       <w:lang w:eastAsia="zh-CN" w:bidi="hi-IN"/>
     </w:rPr>
@@ -12250,7 +12536,7 @@
 </file>
 
 <file path=customXml/itemProps1.xml><?xml version="1.0" encoding="utf-8"?>
-<ds:datastoreItem xmlns:ds="http://schemas.openxmlformats.org/officeDocument/2006/customXml" ds:itemID="{966521DD-2B96-4BD1-A791-8AE5687BD176}">
+<ds:datastoreItem xmlns:ds="http://schemas.openxmlformats.org/officeDocument/2006/customXml" ds:itemID="{1BD4AE88-A2AF-4BE9-B5FB-BD70C98889F7}">
   <ds:schemaRefs>
     <ds:schemaRef ds:uri="http://schemas.openxmlformats.org/officeDocument/2006/bibliography"/>
   </ds:schemaRefs>

</xml_diff>

<commit_message>
Document - Serverless computing, part 3
</commit_message>
<xml_diff>
--- a/docs/Rad.docx
+++ b/docs/Rad.docx
@@ -10,8 +10,6 @@
           <w:sz w:val="32"/>
         </w:rPr>
       </w:pPr>
-      <w:bookmarkStart w:id="0" w:name="_GoBack"/>
-      <w:bookmarkEnd w:id="0"/>
       <w:r>
         <w:rPr>
           <w:sz w:val="52"/>
@@ -742,7 +740,6 @@
           <w:docPartUnique/>
         </w:docPartObj>
       </w:sdtPr>
-      <w:sdtEndPr/>
       <w:sdtContent>
         <w:p>
           <w:pPr>
@@ -3106,7 +3103,7 @@
       <w:pPr>
         <w:pStyle w:val="Naslov1"/>
       </w:pPr>
-      <w:bookmarkStart w:id="1" w:name="_Toc71561453"/>
+      <w:bookmarkStart w:id="0" w:name="_Toc71561453"/>
       <w:r>
         <w:lastRenderedPageBreak/>
         <w:t xml:space="preserve">1 </w:t>
@@ -3114,7 +3111,7 @@
       <w:r>
         <w:t>Uvod</w:t>
       </w:r>
-      <w:bookmarkEnd w:id="1"/>
+      <w:bookmarkEnd w:id="0"/>
     </w:p>
     <w:p>
       <w:pPr>
@@ -3248,7 +3245,6 @@
           <w:id w:val="1909109145"/>
           <w:citation/>
         </w:sdtPr>
-        <w:sdtEndPr/>
         <w:sdtContent>
           <w:r>
             <w:fldChar w:fldCharType="begin"/>
@@ -3661,6 +3657,7 @@
         <w:pStyle w:val="Tekst"/>
       </w:pPr>
       <w:r>
+        <w:lastRenderedPageBreak/>
         <w:t>U tre</w:t>
       </w:r>
       <w:r>
@@ -3732,7 +3729,6 @@
         <w:pStyle w:val="Tekst"/>
       </w:pPr>
       <w:r>
-        <w:lastRenderedPageBreak/>
         <w:t xml:space="preserve">U </w:t>
       </w:r>
       <w:r>
@@ -3905,7 +3901,7 @@
       <w:pPr>
         <w:pStyle w:val="Naslov1"/>
       </w:pPr>
-      <w:bookmarkStart w:id="2" w:name="_Toc71561454"/>
+      <w:bookmarkStart w:id="1" w:name="_Toc71561454"/>
       <w:r>
         <w:rPr>
           <w:rFonts w:hint="eastAsia"/>
@@ -3930,6 +3926,54 @@
       </w:r>
       <w:r>
         <w:t>servera”</w:t>
+      </w:r>
+      <w:bookmarkEnd w:id="1"/>
+    </w:p>
+    <w:p>
+      <w:pPr>
+        <w:pStyle w:val="Tekst"/>
+      </w:pPr>
+      <w:r>
+        <w:t xml:space="preserve">Martin Fowler ovde </w:t>
+      </w:r>
+      <w:r>
+        <w:rPr>
+          <w:rFonts w:hint="eastAsia"/>
+        </w:rPr>
+        <w:t>https://martinfowler.com/articles/serverless.html</w:t>
+      </w:r>
+      <w:r>
+        <w:t xml:space="preserve"> </w:t>
+      </w:r>
+      <w:r>
+        <w:t>Aa</w:t>
+      </w:r>
+      <w:r>
+        <w:t>aaaaaaaaaaaaaaaaaaaaaaaaaaaaaaaaaaaaaaaaaaaaaaaaaaaaaaaaaaaaaaaaaaaaaaaaaaaaaaaaaaaaaaaaaaaaaaaaaaaaaaaaaaaaaaaaaaaaaaaaaaaaaaaaaaaaaaaaaaaaaaaaaaaaaaaaaaaaaaaaaaaaaaaaaaaaaaaaaaaaaaaaaaaaaaaaaaaaaaaaaaaaaaaaaaaaaaaaaaaaaaaaaaaaaaaaaaaaaaaaaaaaa</w:t>
+      </w:r>
+      <w:r>
+        <w:t>aaaaaaaaaaaaaaaaaaaaaaaaaaaaaaaaaaaaaaaaaaaaaaaaaaaaaaaaaaaaaaaaaaaaaaaaaaaaaaaaaaaaaaaaaaaaaaaaaaaa</w:t>
+      </w:r>
+    </w:p>
+    <w:p>
+      <w:pPr>
+        <w:pStyle w:val="Naslov2"/>
+      </w:pPr>
+      <w:bookmarkStart w:id="2" w:name="_Toc71561455"/>
+      <w:r>
+        <w:rPr>
+          <w:rFonts w:hint="eastAsia"/>
+        </w:rPr>
+        <w:t xml:space="preserve">2.1 </w:t>
+      </w:r>
+      <w:r>
+        <w:t>Monolitne</w:t>
+      </w:r>
+      <w:r>
+        <w:t xml:space="preserve"> i slojevite</w:t>
+      </w:r>
+      <w:r>
+        <w:t xml:space="preserve"> arhitekture</w:t>
       </w:r>
       <w:bookmarkEnd w:id="2"/>
     </w:p>
@@ -3938,300 +3982,253 @@
         <w:pStyle w:val="Tekst"/>
       </w:pPr>
       <w:r>
-        <w:t xml:space="preserve">Martin Fowler ovde </w:t>
-      </w:r>
-      <w:r>
-        <w:rPr>
-          <w:rFonts w:hint="eastAsia"/>
-        </w:rPr>
-        <w:t>https://martinfowler.com/articles/serverless.html</w:t>
-      </w:r>
-      <w:r>
-        <w:t xml:space="preserve"> </w:t>
-      </w:r>
-      <w:r>
-        <w:t>Aa</w:t>
-      </w:r>
-      <w:r>
-        <w:t>aaaaaaaaaaaaaaaaaaaaaaaaaaaaaaaaaaaaaaaaaaaaaaaaaaaaaaaaaaaaaaaaaaaaaaaaaaaaaaaaaaaaaaaaaaaaaaaaaaaaaaaaaaaaaaaaaaaaaaaaaaaaaaaaaaaaaaaaaaaaaaaaaaaaaaaaaaaaaaaaaaaaaaaaaaaaaaaaaaaaaaaaaaaaaaaaaaaaaaaaaaaaaaaaaaaaaaaaaaaaaaaaaaaaaaaaaaaaaaaaaaaaa</w:t>
-      </w:r>
-      <w:r>
-        <w:t>aaaaaaaaaaaaaaaaaaaaaaaaaaaaaaaaaaaaaaaaaaaaaaaaaaaaaaaaaaaaaaaaaaaaaaaaaaaaaaaaaaaaaaaaaaaaaaaaaaaa</w:t>
+        <w:t>U domenu veb aplikacija, m</w:t>
+      </w:r>
+      <w:r>
+        <w:t xml:space="preserve">onolitnim aplikacijama nazivamo jednoslojne aplikacije koje </w:t>
+      </w:r>
+      <w:r>
+        <w:t>u sebi sadrže implementaciju poslovne logike, pristupa sistemima za čuvanje podataka</w:t>
+      </w:r>
+      <w:r>
+        <w:t xml:space="preserve"> i </w:t>
+      </w:r>
+      <w:r>
+        <w:t xml:space="preserve">korisničkog interfejsa. </w:t>
+      </w:r>
+      <w:r>
+        <w:t xml:space="preserve">U slučaju kada su ovi elementi jasno odvojeni koristi se i naziv </w:t>
+      </w:r>
+      <w:r>
+        <w:t xml:space="preserve">slojevita arhitektura (eng. N-Tier architecture). </w:t>
+      </w:r>
+      <w:r>
+        <w:t>Aplikacije se s</w:t>
+      </w:r>
+      <w:r>
+        <w:t xml:space="preserve">astoje se iz jedne ili nekoliko usko povezanih </w:t>
+      </w:r>
+      <w:r>
+        <w:t xml:space="preserve">izvršnih datoteka </w:t>
+      </w:r>
+      <w:r>
+        <w:t>koje se n</w:t>
+      </w:r>
+      <w:r>
+        <w:t xml:space="preserve">ajčešće </w:t>
+      </w:r>
+      <w:r>
+        <w:t xml:space="preserve">postavljaju </w:t>
+      </w:r>
+      <w:r>
+        <w:t>na virtu</w:t>
+      </w:r>
+      <w:r>
+        <w:t>a</w:t>
+      </w:r>
+      <w:r>
+        <w:t>lnim mašinama ili direktno na operativnom</w:t>
+      </w:r>
+      <w:r>
+        <w:t xml:space="preserve"> sistem</w:t>
+      </w:r>
+      <w:r>
+        <w:t>u</w:t>
+      </w:r>
+      <w:r>
+        <w:t xml:space="preserve"> serverskog računara.</w:t>
+      </w:r>
+      <w:r>
+        <w:t xml:space="preserve"> U zavisnosti od veličine i kompleksnosti razvoj je organizovan tako da jedan ili više razvojnih timova rade na </w:t>
+      </w:r>
+      <w:r>
+        <w:t>zajedničkom</w:t>
+      </w:r>
+      <w:r>
+        <w:t xml:space="preserve"> repozitorijumu sa </w:t>
+      </w:r>
+      <w:r>
+        <w:t>kodom aplikacije</w:t>
+      </w:r>
+      <w:r>
+        <w:t>.</w:t>
       </w:r>
     </w:p>
     <w:p>
       <w:pPr>
+        <w:pStyle w:val="Tekst"/>
+      </w:pPr>
+      <w:r>
+        <w:t>U slučaju manjih</w:t>
+      </w:r>
+      <w:r>
+        <w:t xml:space="preserve"> ili manje složenih aplikacija </w:t>
+      </w:r>
+      <w:r>
+        <w:t>slojevita</w:t>
+      </w:r>
+      <w:r>
+        <w:t xml:space="preserve"> arhitektura ima </w:t>
+      </w:r>
+      <w:r>
+        <w:t xml:space="preserve">dosta </w:t>
+      </w:r>
+      <w:r>
+        <w:t>predost</w:t>
+      </w:r>
+      <w:r>
+        <w:t>i</w:t>
+      </w:r>
+      <w:r>
+        <w:t xml:space="preserve"> zbog svoje jednostavnosti za razvoj, testiranje i postavljanje na server. </w:t>
+      </w:r>
+      <w:r>
+        <w:t>Kod ve</w:t>
+      </w:r>
+      <w:r>
+        <w:rPr>
+          <w:lang w:val="sr-Latn-RS"/>
+        </w:rPr>
+        <w:t xml:space="preserve">ćih </w:t>
+      </w:r>
+      <w:r>
+        <w:rPr>
+          <w:lang w:val="sr-Latn-RS"/>
+        </w:rPr>
+        <w:t xml:space="preserve">i kompleksnijih </w:t>
+      </w:r>
+      <w:r>
+        <w:rPr>
+          <w:lang w:val="sr-Latn-RS"/>
+        </w:rPr>
+        <w:t>aplikacija pojavljuju se</w:t>
+      </w:r>
+      <w:r>
+        <w:rPr>
+          <w:lang w:val="sr-Latn-RS"/>
+        </w:rPr>
+        <w:t xml:space="preserve"> </w:t>
+      </w:r>
+      <w:r>
+        <w:rPr>
+          <w:lang w:val="sr-Latn-RS"/>
+        </w:rPr>
+        <w:t>neki od nedostataka</w:t>
+      </w:r>
+      <w:r>
+        <w:rPr>
+          <w:lang w:val="sr-Latn-RS"/>
+        </w:rPr>
+        <w:t xml:space="preserve"> ovog pristupa. </w:t>
+      </w:r>
+      <w:r>
+        <w:rPr>
+          <w:lang w:val="sr-Latn-RS"/>
+        </w:rPr>
+        <w:t>Sa većim brojem</w:t>
+      </w:r>
+      <w:r>
+        <w:rPr>
+          <w:lang w:val="sr-Latn-RS"/>
+        </w:rPr>
+        <w:t xml:space="preserve"> funkcionalnosti </w:t>
+      </w:r>
+      <w:r>
+        <w:rPr>
+          <w:lang w:val="sr-Latn-RS"/>
+        </w:rPr>
+        <w:t xml:space="preserve">povećava se i složenost aplikacije što otežava </w:t>
+      </w:r>
+      <w:r>
+        <w:rPr>
+          <w:lang w:val="sr-Latn-RS"/>
+        </w:rPr>
+        <w:t>izvodjenje izmena. V</w:t>
+      </w:r>
+      <w:r>
+        <w:rPr>
+          <w:lang w:val="sr-Latn-RS"/>
+        </w:rPr>
+        <w:t xml:space="preserve">remenom održavanje i odgovaranje na nove funkcionalne zahteve postaje dugotrajnije. </w:t>
+      </w:r>
+      <w:r>
+        <w:rPr>
+          <w:lang w:val="sr-Latn-RS"/>
+        </w:rPr>
+        <w:t>Takodje greške pri izvršavanju na nekom delu aplikacije i</w:t>
+      </w:r>
+      <w:r>
+        <w:rPr>
+          <w:lang w:val="sr-Latn-RS"/>
+        </w:rPr>
+        <w:t>li nekoj od funkcionalnosti mogu</w:t>
+      </w:r>
+      <w:r>
+        <w:rPr>
+          <w:lang w:val="sr-Latn-RS"/>
+        </w:rPr>
+        <w:t xml:space="preserve"> uticati na dostupnost cele aplikacije. </w:t>
+      </w:r>
+      <w:r>
+        <w:t>H</w:t>
+      </w:r>
+      <w:r>
+        <w:t xml:space="preserve">orizontalno </w:t>
+      </w:r>
+      <w:r>
+        <w:t>skaliranje</w:t>
+      </w:r>
+      <w:r>
+        <w:t xml:space="preserve"> </w:t>
+      </w:r>
+      <w:r>
+        <w:t xml:space="preserve">moguće je </w:t>
+      </w:r>
+      <w:r>
+        <w:t xml:space="preserve">jedino </w:t>
+      </w:r>
+      <w:r>
+        <w:t>postavljanjem više identičnih instanci</w:t>
+      </w:r>
+      <w:r>
+        <w:t xml:space="preserve"> cele</w:t>
+      </w:r>
+      <w:r>
+        <w:t xml:space="preserve"> aplikacije </w:t>
+      </w:r>
+      <w:r>
+        <w:t>iza</w:t>
+      </w:r>
+      <w:r>
+        <w:t xml:space="preserve"> rasporedjivača op</w:t>
+      </w:r>
+      <w:r>
+        <w:t>terećenja (eng. Load balancer).</w:t>
+      </w:r>
+    </w:p>
+    <w:p>
+      <w:pPr>
         <w:pStyle w:val="Naslov2"/>
       </w:pPr>
-      <w:bookmarkStart w:id="3" w:name="_Toc71561455"/>
-      <w:r>
-        <w:rPr>
-          <w:rFonts w:hint="eastAsia"/>
-        </w:rPr>
-        <w:t xml:space="preserve">2.1 </w:t>
-      </w:r>
-      <w:r>
-        <w:t>Monolitne</w:t>
-      </w:r>
-      <w:r>
-        <w:t xml:space="preserve"> i slojevite</w:t>
-      </w:r>
-      <w:r>
-        <w:t xml:space="preserve"> arhitekture</w:t>
+      <w:bookmarkStart w:id="3" w:name="_Toc71561456"/>
+      <w:r>
+        <w:lastRenderedPageBreak/>
+        <w:t xml:space="preserve">2.2 </w:t>
+      </w:r>
+      <w:r>
+        <w:t>M</w:t>
+      </w:r>
+      <w:r>
+        <w:t>ikroservis</w:t>
+      </w:r>
+      <w:r>
+        <w:t>na arhitektura</w:t>
       </w:r>
       <w:bookmarkEnd w:id="3"/>
     </w:p>
     <w:p>
       <w:pPr>
         <w:pStyle w:val="Tekst"/>
-      </w:pPr>
-      <w:r>
-        <w:t>U domenu veb aplikacija, m</w:t>
-      </w:r>
-      <w:r>
-        <w:t xml:space="preserve">onolitnim aplikacijama nazivamo jednoslojne aplikacije koje </w:t>
-      </w:r>
-      <w:r>
-        <w:t>u sebi sadrže implementaciju poslovne logike, pristupa sistemima za čuvanje podataka</w:t>
-      </w:r>
-      <w:r>
-        <w:t xml:space="preserve"> i </w:t>
-      </w:r>
-      <w:r>
-        <w:t xml:space="preserve">korisničkog interfejsa. </w:t>
-      </w:r>
-      <w:r>
-        <w:t xml:space="preserve">U slučaju kada su ovi elementi jasno odvojeni koristi se i naziv </w:t>
-      </w:r>
-      <w:r>
-        <w:t xml:space="preserve">slojevita arhitektura (eng. N-Tier architecture). </w:t>
-      </w:r>
-      <w:r>
-        <w:t>Aplikacije se s</w:t>
-      </w:r>
-      <w:r>
-        <w:t xml:space="preserve">astoje se iz jedne ili nekoliko usko povezanih </w:t>
-      </w:r>
-      <w:r>
-        <w:t xml:space="preserve">izvršnih datoteka </w:t>
-      </w:r>
-      <w:r>
-        <w:t>koje se n</w:t>
-      </w:r>
-      <w:r>
-        <w:t xml:space="preserve">ajčešće </w:t>
-      </w:r>
-      <w:r>
-        <w:t xml:space="preserve">postavljaju </w:t>
-      </w:r>
-      <w:r>
-        <w:t>na virtu</w:t>
-      </w:r>
-      <w:r>
-        <w:t>a</w:t>
-      </w:r>
-      <w:r>
-        <w:t>lnim mašinama ili direktno na operativnom</w:t>
-      </w:r>
-      <w:r>
-        <w:t xml:space="preserve"> sistem</w:t>
-      </w:r>
-      <w:r>
-        <w:t>u</w:t>
-      </w:r>
-      <w:r>
-        <w:t xml:space="preserve"> serverskog računara.</w:t>
-      </w:r>
-      <w:r>
-        <w:t xml:space="preserve"> U zavisnosti od veličine i kompleksnosti razvoj je organizovan tako da jedan ili više razvojnih timova rade na </w:t>
-      </w:r>
-      <w:r>
-        <w:t>zajedničkom</w:t>
-      </w:r>
-      <w:r>
-        <w:t xml:space="preserve"> repozitorijumu sa </w:t>
-      </w:r>
-      <w:r>
-        <w:t>kodom aplikacije</w:t>
-      </w:r>
-      <w:r>
-        <w:t>.</w:t>
-      </w:r>
-    </w:p>
-    <w:p>
-      <w:pPr>
-        <w:pStyle w:val="Tekst"/>
-      </w:pPr>
-      <w:r>
-        <w:t>U slučaju manjih</w:t>
-      </w:r>
-      <w:r>
-        <w:t xml:space="preserve"> ili manje složenih aplikacija </w:t>
-      </w:r>
-      <w:r>
-        <w:t>slojevita</w:t>
-      </w:r>
-      <w:r>
-        <w:t xml:space="preserve"> arhitektura ima </w:t>
-      </w:r>
-      <w:r>
-        <w:t xml:space="preserve">dosta </w:t>
-      </w:r>
-      <w:r>
-        <w:t>predost</w:t>
-      </w:r>
-      <w:r>
-        <w:t>i</w:t>
-      </w:r>
-      <w:r>
-        <w:t xml:space="preserve"> zbog svoje jednostavnosti za razvoj, testiranje i postavljanje na server. </w:t>
-      </w:r>
-      <w:r>
-        <w:t>Kod ve</w:t>
-      </w:r>
-      <w:r>
-        <w:rPr>
-          <w:lang w:val="sr-Latn-RS"/>
-        </w:rPr>
-        <w:t xml:space="preserve">ćih </w:t>
-      </w:r>
-      <w:r>
-        <w:rPr>
-          <w:lang w:val="sr-Latn-RS"/>
-        </w:rPr>
-        <w:t xml:space="preserve">i kompleksnijih </w:t>
-      </w:r>
-      <w:r>
-        <w:rPr>
-          <w:lang w:val="sr-Latn-RS"/>
-        </w:rPr>
-        <w:t>aplikacija pojavljuju se</w:t>
-      </w:r>
-      <w:r>
-        <w:rPr>
-          <w:lang w:val="sr-Latn-RS"/>
-        </w:rPr>
-        <w:t xml:space="preserve"> </w:t>
-      </w:r>
-      <w:r>
-        <w:rPr>
-          <w:lang w:val="sr-Latn-RS"/>
-        </w:rPr>
-        <w:t>neki od nedostataka</w:t>
-      </w:r>
-      <w:r>
-        <w:rPr>
-          <w:lang w:val="sr-Latn-RS"/>
-        </w:rPr>
-        <w:t xml:space="preserve"> ovog pristupa. </w:t>
-      </w:r>
-      <w:r>
-        <w:rPr>
-          <w:lang w:val="sr-Latn-RS"/>
-        </w:rPr>
-        <w:t>Sa većim brojem</w:t>
-      </w:r>
-      <w:r>
-        <w:rPr>
-          <w:lang w:val="sr-Latn-RS"/>
-        </w:rPr>
-        <w:t xml:space="preserve"> funkcionalnosti </w:t>
-      </w:r>
-      <w:r>
-        <w:rPr>
-          <w:lang w:val="sr-Latn-RS"/>
-        </w:rPr>
-        <w:t xml:space="preserve">povećava se i složenost aplikacije što otežava </w:t>
-      </w:r>
-      <w:r>
-        <w:rPr>
-          <w:lang w:val="sr-Latn-RS"/>
-        </w:rPr>
-        <w:t>izvodjenje izmena. V</w:t>
-      </w:r>
-      <w:r>
-        <w:rPr>
-          <w:lang w:val="sr-Latn-RS"/>
-        </w:rPr>
-        <w:t xml:space="preserve">remenom održavanje i odgovaranje na nove funkcionalne zahteve postaje dugotrajnije. </w:t>
-      </w:r>
-      <w:r>
-        <w:rPr>
-          <w:lang w:val="sr-Latn-RS"/>
-        </w:rPr>
-        <w:t>Takodje greške pri izvršavanju na nekom delu aplikacije i</w:t>
-      </w:r>
-      <w:r>
-        <w:rPr>
-          <w:lang w:val="sr-Latn-RS"/>
-        </w:rPr>
-        <w:t>li nekoj od funkcionalnosti mogu</w:t>
-      </w:r>
-      <w:r>
-        <w:rPr>
-          <w:lang w:val="sr-Latn-RS"/>
-        </w:rPr>
-        <w:t xml:space="preserve"> uticati na dostupnost cele aplikacije. </w:t>
-      </w:r>
-      <w:r>
-        <w:t>H</w:t>
-      </w:r>
-      <w:r>
-        <w:t xml:space="preserve">orizontalno </w:t>
-      </w:r>
-      <w:r>
-        <w:t>skaliranje</w:t>
-      </w:r>
-      <w:r>
-        <w:t xml:space="preserve"> </w:t>
-      </w:r>
-      <w:r>
-        <w:t xml:space="preserve">moguće je </w:t>
-      </w:r>
-      <w:r>
-        <w:t xml:space="preserve">jedino </w:t>
-      </w:r>
-      <w:r>
-        <w:t>postavljanjem više identičnih instanci</w:t>
-      </w:r>
-      <w:r>
-        <w:t xml:space="preserve"> cele</w:t>
-      </w:r>
-      <w:r>
-        <w:t xml:space="preserve"> aplikacije </w:t>
-      </w:r>
-      <w:r>
-        <w:t>iza</w:t>
-      </w:r>
-      <w:r>
-        <w:t xml:space="preserve"> rasporedjivača op</w:t>
-      </w:r>
-      <w:r>
-        <w:t>terećenja (eng. Load balancer).</w:t>
-      </w:r>
-    </w:p>
-    <w:p>
-      <w:pPr>
-        <w:pStyle w:val="Naslov2"/>
-      </w:pPr>
-      <w:bookmarkStart w:id="4" w:name="_Toc71561456"/>
-      <w:r>
-        <w:t xml:space="preserve">2.2 </w:t>
-      </w:r>
-      <w:r>
-        <w:t>M</w:t>
-      </w:r>
-      <w:r>
-        <w:t>ikroservis</w:t>
-      </w:r>
-      <w:r>
-        <w:t>na arhitektura</w:t>
-      </w:r>
-      <w:bookmarkEnd w:id="4"/>
-    </w:p>
-    <w:p>
-      <w:pPr>
-        <w:pStyle w:val="Tekst"/>
         <w:rPr>
           <w:lang w:val="sr-Latn-RS"/>
         </w:rPr>
@@ -4270,14 +4267,7 @@
         <w:rPr>
           <w:lang w:val="sr-Latn-RS"/>
         </w:rPr>
-        <w:t xml:space="preserve"> servise koji se mogu nezavisno razvijati, </w:t>
-      </w:r>
-      <w:r>
-        <w:rPr>
-          <w:lang w:val="sr-Latn-RS"/>
-        </w:rPr>
-        <w:lastRenderedPageBreak/>
-        <w:t xml:space="preserve">testirati i postavljati na server. </w:t>
+        <w:t xml:space="preserve"> servise koji se mogu nezavisno razvijati, testirati i postavljati na server. </w:t>
       </w:r>
       <w:r>
         <w:rPr>
@@ -4564,7 +4554,6 @@
           <w:id w:val="20673095"/>
           <w:citation/>
         </w:sdtPr>
-        <w:sdtEndPr/>
         <w:sdtContent>
           <w:r>
             <w:rPr>
@@ -4630,13 +4619,13 @@
     <w:p>
       <w:pPr>
         <w:pStyle w:val="Tekst"/>
-        <w:jc w:val="center"/>
       </w:pPr>
       <w:r>
         <w:rPr>
           <w:noProof/>
           <w:lang w:eastAsia="en-US" w:bidi="ar-SA"/>
         </w:rPr>
+        <w:lastRenderedPageBreak/>
         <w:drawing>
           <wp:inline distT="0" distB="0" distL="0" distR="0">
             <wp:extent cx="4037839" cy="2240280"/>
@@ -4732,7 +4721,6 @@
           <w:id w:val="-299849039"/>
           <w:citation/>
         </w:sdtPr>
-        <w:sdtEndPr/>
         <w:sdtContent>
           <w:r>
             <w:rPr>
@@ -4786,9 +4774,8 @@
       <w:pPr>
         <w:pStyle w:val="Naslov2"/>
       </w:pPr>
-      <w:bookmarkStart w:id="5" w:name="_Toc71561457"/>
-      <w:r>
-        <w:lastRenderedPageBreak/>
+      <w:bookmarkStart w:id="4" w:name="_Toc71561457"/>
+      <w:r>
         <w:t xml:space="preserve">2.3 </w:t>
       </w:r>
       <w:r>
@@ -4800,7 +4787,7 @@
       <w:r>
         <w:t>ma</w:t>
       </w:r>
-      <w:bookmarkEnd w:id="5"/>
+      <w:bookmarkEnd w:id="4"/>
     </w:p>
     <w:p>
       <w:pPr>
@@ -5234,6 +5221,7 @@
           <w:noProof/>
           <w:lang w:eastAsia="en-US" w:bidi="ar-SA"/>
         </w:rPr>
+        <w:lastRenderedPageBreak/>
         <w:drawing>
           <wp:inline distT="0" distB="0" distL="0" distR="0">
             <wp:extent cx="5392914" cy="2659380"/>
@@ -5303,7 +5291,6 @@
         <w:rPr>
           <w:lang w:val="sr-Latn-RS"/>
         </w:rPr>
-        <w:lastRenderedPageBreak/>
         <w:t>Orkestracija kontejnera je naziv za automatizovanu konfiguraciju, postavljanje,</w:t>
       </w:r>
       <w:r>
@@ -5398,7 +5385,7 @@
           <w:lang w:val="sr-Latn-RS"/>
         </w:rPr>
       </w:pPr>
-      <w:bookmarkStart w:id="6" w:name="_Toc71561458"/>
+      <w:bookmarkStart w:id="5" w:name="_Toc71561458"/>
       <w:r>
         <w:rPr>
           <w:rFonts w:hint="eastAsia"/>
@@ -5420,7 +5407,7 @@
         </w:rPr>
         <w:t>čunarstvo u oblaku, modeli servisa</w:t>
       </w:r>
-      <w:bookmarkEnd w:id="6"/>
+      <w:bookmarkEnd w:id="5"/>
     </w:p>
     <w:p>
       <w:pPr>
@@ -5435,14 +5422,6 @@
         </w:rPr>
         <w:t>asdasdasdasd</w:t>
       </w:r>
-    </w:p>
-    <w:p>
-      <w:pPr>
-        <w:pStyle w:val="Tekst"/>
-        <w:rPr>
-          <w:lang w:val="sr-Latn-RS"/>
-        </w:rPr>
-      </w:pPr>
     </w:p>
     <w:p>
       <w:pPr>
@@ -5695,7 +5674,14 @@
         <w:rPr>
           <w:lang w:val="sr-Latn-RS"/>
         </w:rPr>
-        <w:t xml:space="preserve">operativnim sistemom i definisanim hardverskim resursima za centralno procesiranje, memoriju i drugima. Kod </w:t>
+        <w:t xml:space="preserve">operativnim </w:t>
+      </w:r>
+      <w:r>
+        <w:rPr>
+          <w:lang w:val="sr-Latn-RS"/>
+        </w:rPr>
+        <w:lastRenderedPageBreak/>
+        <w:t xml:space="preserve">sistemom i definisanim hardverskim resursima za centralno procesiranje, memoriju i drugima. Kod </w:t>
       </w:r>
       <w:r>
         <w:rPr>
@@ -5905,14 +5891,7 @@
         <w:rPr>
           <w:lang w:val="sr-Latn-RS"/>
         </w:rPr>
-        <w:t xml:space="preserve">rtualizaciju, </w:t>
-      </w:r>
-      <w:r>
-        <w:rPr>
-          <w:lang w:val="sr-Latn-RS"/>
-        </w:rPr>
-        <w:lastRenderedPageBreak/>
-        <w:t xml:space="preserve">kontinualne integracije i drugih </w:t>
+        <w:t xml:space="preserve">rtualizaciju, kontinualne integracije i drugih </w:t>
       </w:r>
       <w:r>
         <w:rPr>
@@ -6199,7 +6178,7 @@
       <w:pPr>
         <w:pStyle w:val="Naslov2"/>
       </w:pPr>
-      <w:bookmarkStart w:id="7" w:name="_Toc71561459"/>
+      <w:bookmarkStart w:id="6" w:name="_Toc71561459"/>
       <w:r>
         <w:rPr>
           <w:rFonts w:hint="eastAsia"/>
@@ -6238,6 +6217,192 @@
       </w:r>
       <w:r>
         <w:t>servera”</w:t>
+      </w:r>
+      <w:bookmarkEnd w:id="6"/>
+    </w:p>
+    <w:p>
+      <w:pPr>
+        <w:pStyle w:val="Tekst"/>
+      </w:pPr>
+      <w:r>
+        <w:t>Iako izraz ra</w:t>
+      </w:r>
+      <w:r>
+        <w:rPr>
+          <w:lang w:val="sr-Latn-RS"/>
+        </w:rPr>
+        <w:t>čunarstvo</w:t>
+      </w:r>
+      <w:r>
+        <w:rPr>
+          <w:rFonts w:hint="eastAsia"/>
+        </w:rPr>
+        <w:t xml:space="preserve"> </w:t>
+      </w:r>
+      <w:r>
+        <w:t>“</w:t>
+      </w:r>
+      <w:r>
+        <w:rPr>
+          <w:rFonts w:hint="eastAsia"/>
+        </w:rPr>
+        <w:t xml:space="preserve">bez </w:t>
+      </w:r>
+      <w:r>
+        <w:t>servera” (eng. Serverless computing) nagoveštava da ne postoji serverska komponenta</w:t>
+      </w:r>
+      <w:r>
+        <w:t xml:space="preserve"> u smislu hardvera i serverskih procesa kao dela arhitekture</w:t>
+      </w:r>
+      <w:r>
+        <w:t xml:space="preserve"> sistema</w:t>
+      </w:r>
+      <w:r>
+        <w:t xml:space="preserve">, to nije u potpunosti tačno. Zapravo odnosi se na prebacivanje odgovornosti za upravljanje serverima i drugim resursima potrebnim za izvršavanje koda na treće lice. </w:t>
+      </w:r>
+      <w:r>
+        <w:t>U velikom broju primera</w:t>
+      </w:r>
+      <w:r>
+        <w:t xml:space="preserve"> je u pitanju isporučioc platforme u oblaku, ali to ne mora uvek biti </w:t>
+      </w:r>
+      <w:r>
+        <w:t>slučaj</w:t>
+      </w:r>
+      <w:r>
+        <w:t>.</w:t>
+      </w:r>
+      <w:r>
+        <w:t xml:space="preserve"> </w:t>
+      </w:r>
+    </w:p>
+    <w:p>
+      <w:pPr>
+        <w:pStyle w:val="Tekst"/>
+      </w:pPr>
+      <w:r>
+        <w:t>U osnovi ra</w:t>
+      </w:r>
+      <w:r>
+        <w:rPr>
+          <w:lang w:val="sr-Latn-RS"/>
+        </w:rPr>
+        <w:t>čunarstvo</w:t>
+      </w:r>
+      <w:r>
+        <w:rPr>
+          <w:rFonts w:hint="eastAsia"/>
+        </w:rPr>
+        <w:t xml:space="preserve"> </w:t>
+      </w:r>
+      <w:r>
+        <w:t>“</w:t>
+      </w:r>
+      <w:r>
+        <w:rPr>
+          <w:rFonts w:hint="eastAsia"/>
+        </w:rPr>
+        <w:t xml:space="preserve">bez </w:t>
+      </w:r>
+      <w:r>
+        <w:t xml:space="preserve">servera” se može podeliti u </w:t>
+      </w:r>
+      <w:r>
+        <w:t>dve</w:t>
+      </w:r>
+      <w:r>
+        <w:t xml:space="preserve"> grupe</w:t>
+      </w:r>
+      <w:r>
+        <w:t xml:space="preserve"> servisa</w:t>
+      </w:r>
+      <w:r>
+        <w:t>.</w:t>
+      </w:r>
+      <w:r>
+        <w:t xml:space="preserve"> </w:t>
+      </w:r>
+      <w:r>
+        <w:t>Prva grupa je takozvani z</w:t>
+      </w:r>
+      <w:r>
+        <w:t>adnji kraj kao servis (eng. Back end as a service)</w:t>
+      </w:r>
+      <w:r>
+        <w:t>. To su servisi</w:t>
+      </w:r>
+      <w:r>
+        <w:t xml:space="preserve"> </w:t>
+      </w:r>
+      <w:r>
+        <w:t>koji</w:t>
+      </w:r>
+      <w:r>
+        <w:t xml:space="preserve"> su u potpunosti </w:t>
+      </w:r>
+      <w:r>
+        <w:t>razvijeni</w:t>
+      </w:r>
+      <w:r>
+        <w:t xml:space="preserve"> od</w:t>
+      </w:r>
+      <w:r>
+        <w:t xml:space="preserve"> strane</w:t>
+      </w:r>
+      <w:r>
+        <w:t xml:space="preserve"> trećih lica i</w:t>
+      </w:r>
+      <w:r>
+        <w:t xml:space="preserve"> hostovani</w:t>
+      </w:r>
+      <w:r>
+        <w:t xml:space="preserve"> na nekoj od platformi u oblaku. Kao takve moguće ih je integrisati u veb ili mobilnu aplikaciju razvijaoca. </w:t>
+      </w:r>
+      <w:r>
+        <w:t>Ovde</w:t>
+      </w:r>
+      <w:r>
+        <w:t xml:space="preserve"> spadaju servisi različitih namena od autentikacije korisnika (Auth0, Okta), preko baza podataka (AWS Aurora, Firebase) do servisa za slanje notifikacija i </w:t>
+      </w:r>
+      <w:r>
+        <w:t>mnogih drugih.</w:t>
+      </w:r>
+      <w:r>
+        <w:t xml:space="preserve"> </w:t>
+      </w:r>
+      <w:r>
+        <w:t>Drugu</w:t>
+      </w:r>
+      <w:r>
+        <w:t xml:space="preserve"> i značajniju</w:t>
+      </w:r>
+      <w:r>
+        <w:t xml:space="preserve"> grupu čini model f</w:t>
+      </w:r>
+      <w:r>
+        <w:t>unkcija kao servis (eng. Function as a service)</w:t>
+      </w:r>
+      <w:r>
+        <w:t xml:space="preserve"> i on </w:t>
+      </w:r>
+      <w:r>
+        <w:rPr>
+          <w:lang w:val="sr-Latn-RS"/>
+        </w:rPr>
+        <w:t>će biti detaljnije opisan u narednim sekcijama</w:t>
+      </w:r>
+      <w:r>
+        <w:t xml:space="preserve">. </w:t>
+      </w:r>
+    </w:p>
+    <w:p>
+      <w:pPr>
+        <w:pStyle w:val="Naslov3"/>
+      </w:pPr>
+      <w:bookmarkStart w:id="7" w:name="_Toc71561460"/>
+      <w:r>
+        <w:lastRenderedPageBreak/>
+        <w:t>2.5.1 Funkcija kao servis</w:t>
       </w:r>
       <w:bookmarkEnd w:id="7"/>
     </w:p>
@@ -6246,59 +6411,40 @@
         <w:pStyle w:val="Tekst"/>
       </w:pPr>
       <w:r>
-        <w:t>Iako izraz ra</w:t>
-      </w:r>
-      <w:r>
-        <w:rPr>
-          <w:lang w:val="sr-Latn-RS"/>
-        </w:rPr>
-        <w:t>čunarstvo</w:t>
-      </w:r>
-      <w:r>
-        <w:rPr>
-          <w:rFonts w:hint="eastAsia"/>
-        </w:rPr>
+        <w:t>Funkcija kao servis je relativno nov model servisa računarstva u oblaku koji je širu popularnost stekao predstavljanjem AWS Lambda platforme</w:t>
+      </w:r>
+      <w:r>
         <w:t xml:space="preserve"> </w:t>
       </w:r>
       <w:r>
-        <w:t>“</w:t>
-      </w:r>
-      <w:r>
-        <w:rPr>
-          <w:rFonts w:hint="eastAsia"/>
-        </w:rPr>
-        <w:t xml:space="preserve">bez </w:t>
-      </w:r>
-      <w:r>
-        <w:t>servera” (eng. Serverless computing) nagoveštava da ne postoji serverska komponenta</w:t>
-      </w:r>
-      <w:r>
-        <w:t xml:space="preserve"> u smislu hardvera i serverskih procesa kao dela arhitekture</w:t>
-      </w:r>
-      <w:r>
-        <w:t xml:space="preserve"> sistema</w:t>
-      </w:r>
-      <w:r>
-        <w:t xml:space="preserve">, to nije u potpunosti tačno. Zapravo odnosi se na prebacivanje </w:t>
-      </w:r>
-      <w:r>
-        <w:lastRenderedPageBreak/>
-        <w:t xml:space="preserve">odgovornosti za upravljanje serverima i drugim resursima potrebnim za izvršavanje koda na treće lice. </w:t>
-      </w:r>
-      <w:r>
-        <w:t>U velikom broju primera</w:t>
-      </w:r>
-      <w:r>
-        <w:t xml:space="preserve"> je u pitanju isporučioc platforme u oblaku, ali to ne mora uvek biti </w:t>
-      </w:r>
-      <w:r>
-        <w:t>slučaj</w:t>
-      </w:r>
-      <w:r>
-        <w:t>.</w:t>
-      </w:r>
-      <w:r>
-        <w:t xml:space="preserve"> </w:t>
+        <w:t xml:space="preserve">zasnovane </w:t>
+      </w:r>
+      <w:r>
+        <w:t>na ovom modelu</w:t>
+      </w:r>
+      <w:r>
+        <w:t xml:space="preserve"> krajem 2014</w:t>
+      </w:r>
+      <w:r>
+        <w:t xml:space="preserve"> godine</w:t>
+      </w:r>
+      <w:r>
+        <w:t xml:space="preserve">. </w:t>
+      </w:r>
+      <w:r>
+        <w:t>Model je o</w:t>
+      </w:r>
+      <w:r>
+        <w:t xml:space="preserve">rganizovan je tako da </w:t>
+      </w:r>
+      <w:r>
+        <w:t>kod na se</w:t>
+      </w:r>
+      <w:r>
+        <w:t xml:space="preserve">rverskoj strani piše razvojaoc </w:t>
+      </w:r>
+      <w:r>
+        <w:t xml:space="preserve">u obliku funkcija koje su bez stanja, pokreću se na osnovu događaja i njihovo izvršavanje u potpunosti kontroliše isporučioc platforme. </w:t>
       </w:r>
     </w:p>
     <w:p>
@@ -6306,169 +6452,101 @@
         <w:pStyle w:val="Tekst"/>
       </w:pPr>
       <w:r>
-        <w:t>U osnovi ra</w:t>
-      </w:r>
-      <w:r>
-        <w:rPr>
-          <w:lang w:val="sr-Latn-RS"/>
-        </w:rPr>
-        <w:t>čunarstvo</w:t>
-      </w:r>
-      <w:r>
-        <w:rPr>
-          <w:rFonts w:hint="eastAsia"/>
-        </w:rPr>
+        <w:t xml:space="preserve">Dakle funkcija kao servis platforme omogućavaju izvršavanje koda bez podešavanja servera ili na njima postavljenih serverskih procesa koji su dugog životnog veka. </w:t>
+      </w:r>
+      <w:r>
+        <w:t xml:space="preserve">Kod je organizovan u obliku funkcija. </w:t>
+      </w:r>
+      <w:r>
+        <w:t>Funkcije se grupišu u izvršne jedinice</w:t>
+      </w:r>
+      <w:r>
+        <w:t>,</w:t>
+      </w:r>
+      <w:r>
         <w:t xml:space="preserve"> </w:t>
       </w:r>
       <w:r>
-        <w:t>“</w:t>
-      </w:r>
-      <w:r>
-        <w:rPr>
-          <w:rFonts w:hint="eastAsia"/>
-        </w:rPr>
-        <w:t xml:space="preserve">bez </w:t>
-      </w:r>
-      <w:r>
-        <w:t xml:space="preserve">servera” se može podeliti u </w:t>
-      </w:r>
-      <w:r>
-        <w:t>dve</w:t>
-      </w:r>
-      <w:r>
-        <w:t xml:space="preserve"> grupe</w:t>
-      </w:r>
-      <w:r>
-        <w:t xml:space="preserve"> servisa</w:t>
-      </w:r>
-      <w:r>
-        <w:t>.</w:t>
-      </w:r>
-      <w:r>
-        <w:t xml:space="preserve"> </w:t>
-      </w:r>
-      <w:r>
-        <w:t>Prva grupa je takozvani z</w:t>
-      </w:r>
-      <w:r>
-        <w:t>adnji kraj kao servis (eng. Back end as a service)</w:t>
-      </w:r>
-      <w:r>
-        <w:t>. To su servisi</w:t>
-      </w:r>
-      <w:r>
-        <w:t xml:space="preserve"> </w:t>
-      </w:r>
-      <w:r>
-        <w:t>koji</w:t>
-      </w:r>
-      <w:r>
-        <w:t xml:space="preserve"> su u potpunosti </w:t>
-      </w:r>
-      <w:r>
-        <w:t>razvijeni</w:t>
-      </w:r>
-      <w:r>
-        <w:t xml:space="preserve"> od</w:t>
-      </w:r>
-      <w:r>
-        <w:t xml:space="preserve"> strane</w:t>
-      </w:r>
-      <w:r>
-        <w:t xml:space="preserve"> trećih lica i</w:t>
-      </w:r>
-      <w:r>
-        <w:t xml:space="preserve"> hostovani</w:t>
-      </w:r>
-      <w:r>
-        <w:t xml:space="preserve"> na nekoj od platformi u oblaku. Kao takve moguće ih je integrisati u veb ili mobilnu aplikaciju razvijaoca. </w:t>
-      </w:r>
-      <w:r>
-        <w:t>Ovde</w:t>
-      </w:r>
-      <w:r>
-        <w:t xml:space="preserve"> spadaju servisi različitih namena od autentikacije korisnika (Auth0, Okta), preko baza podataka (AWS Aurora, Firebase) do servisa za slanje notifikacija i </w:t>
-      </w:r>
-      <w:r>
-        <w:t>mnogih drugih.</w:t>
-      </w:r>
-      <w:r>
-        <w:t xml:space="preserve"> </w:t>
-      </w:r>
-      <w:r>
-        <w:t>Drugu</w:t>
-      </w:r>
-      <w:r>
-        <w:t xml:space="preserve"> i značajniju</w:t>
-      </w:r>
-      <w:r>
-        <w:t xml:space="preserve"> grupu čini model f</w:t>
-      </w:r>
-      <w:r>
-        <w:t>unkcija kao servis (eng. Function as a service)</w:t>
-      </w:r>
-      <w:r>
-        <w:t xml:space="preserve"> i on </w:t>
-      </w:r>
-      <w:r>
-        <w:rPr>
-          <w:lang w:val="sr-Latn-RS"/>
-        </w:rPr>
-        <w:t>će biti detaljnije opisan u narednim sekcijama</w:t>
-      </w:r>
-      <w:r>
-        <w:t xml:space="preserve">. </w:t>
+        <w:t xml:space="preserve">često </w:t>
+      </w:r>
+      <w:r>
+        <w:t xml:space="preserve">kontejnere, </w:t>
+      </w:r>
+      <w:r>
+        <w:t xml:space="preserve">o čijem se pokretanju, životnom veku i upravljanju prilikom izvršavanja stara platforma. Ovde se ogleda i razlika u odnosu na </w:t>
+      </w:r>
+      <w:r>
+        <w:t xml:space="preserve">model </w:t>
+      </w:r>
+      <w:r>
+        <w:t xml:space="preserve">platforma kao servis, kod koga </w:t>
+      </w:r>
+      <w:r>
+        <w:t>razvijaoc nema kotrolu upravljanja serverom, ali ima nad serversim procesi</w:t>
+      </w:r>
+      <w:r>
+        <w:t>ma putem odgovarajućih servisa.</w:t>
       </w:r>
     </w:p>
     <w:p>
       <w:pPr>
-        <w:pStyle w:val="Naslov3"/>
-      </w:pPr>
-      <w:bookmarkStart w:id="8" w:name="_Toc71561460"/>
-      <w:r>
-        <w:t>2.5.1 Funkcija kao servis</w:t>
-      </w:r>
-      <w:bookmarkEnd w:id="8"/>
+        <w:pStyle w:val="Tekst"/>
+      </w:pPr>
+      <w:r>
+        <w:t>Posmatrano sa strane koda, funkcije na ovom modelu su regularne i nisu zavisne od konkretnog programskog jezika ili razvojnog okvira. Isporučioci platformi u oblaku omogućavaju pisanje funkcija u većini popularnih programskih jezika</w:t>
+      </w:r>
+      <w:r>
+        <w:t xml:space="preserve"> kao što su Java, C#, Javascript, Python i drugi</w:t>
+      </w:r>
+      <w:r>
+        <w:t xml:space="preserve">. </w:t>
+      </w:r>
+      <w:r>
+        <w:t>Sa druge strane postavljanje u produkciju se dosta razlikuje od ostalih modela, na taj način</w:t>
+      </w:r>
+      <w:r>
+        <w:t xml:space="preserve"> što se kod aplouduje na posebno</w:t>
+      </w:r>
+      <w:r>
+        <w:t xml:space="preserve"> određene lokacije na plaformi </w:t>
+      </w:r>
+      <w:r>
+        <w:t>isporučioca koje zatim platforma koristi za instanciranje izvršnih jedinica</w:t>
+      </w:r>
+      <w:r>
+        <w:t>.</w:t>
+      </w:r>
+      <w:r>
+        <w:t xml:space="preserve"> Rezervisanje </w:t>
+      </w:r>
+      <w:r>
+        <w:t xml:space="preserve">infrastrukturnih </w:t>
+      </w:r>
+      <w:r>
+        <w:t>resursa</w:t>
+      </w:r>
+      <w:r>
+        <w:t xml:space="preserve"> za izvršavanje </w:t>
+      </w:r>
+      <w:r>
+        <w:t>i upravljanje procesima obavlja platforma</w:t>
+      </w:r>
+      <w:r>
+        <w:t xml:space="preserve"> na automatizovan način</w:t>
+      </w:r>
+      <w:r>
+        <w:t>.</w:t>
+      </w:r>
     </w:p>
     <w:p>
       <w:pPr>
         <w:pStyle w:val="Tekst"/>
       </w:pPr>
       <w:r>
-        <w:t>Funkcija kao servis je relativno nov model servisa računarstva u oblaku koji je širu popularnost stekao predstavljanjem AWS Lambda platforme</w:t>
-      </w:r>
-      <w:r>
-        <w:t xml:space="preserve"> </w:t>
-      </w:r>
-      <w:r>
-        <w:t xml:space="preserve">zasnovane </w:t>
-      </w:r>
-      <w:r>
-        <w:t>na ovom modelu</w:t>
-      </w:r>
-      <w:r>
-        <w:t xml:space="preserve"> krajem 2014</w:t>
-      </w:r>
-      <w:r>
-        <w:t xml:space="preserve"> godine</w:t>
-      </w:r>
-      <w:r>
-        <w:t xml:space="preserve">. </w:t>
-      </w:r>
-      <w:r>
-        <w:t>Model je o</w:t>
-      </w:r>
-      <w:r>
-        <w:t xml:space="preserve">rganizovan je tako da </w:t>
-      </w:r>
-      <w:r>
-        <w:t>kod na se</w:t>
-      </w:r>
-      <w:r>
-        <w:t xml:space="preserve">rverskoj strani piše razvojaoc </w:t>
-      </w:r>
-      <w:r>
-        <w:t xml:space="preserve">u obliku funkcija koje su bez stanja, pokreću se na osnovu događaja i njihovo izvršavanje u potpunosti kontroliše isporučioc platforme. </w:t>
+        <w:t xml:space="preserve">Funkcije se pokređu putem događaja koji mogu biti HTTP zahtev, tajmer, ili događaj koji si dogodio na nekim od drugih servisa na platformi u oblaku. </w:t>
+      </w:r>
+      <w:r>
+        <w:t xml:space="preserve">Veliki isporučioci omogućavaju veliki broj različitih tipova događaja na osnovu ostalih servisa koje imaju u ponudi. Primeri bi bili upis u neku od baza podataka na platformi, pristigla poruka u redu za obradu i drugi. </w:t>
       </w:r>
     </w:p>
     <w:p>
@@ -6476,193 +6554,90 @@
         <w:pStyle w:val="Tekst"/>
       </w:pPr>
       <w:r>
-        <w:t xml:space="preserve">Dakle funkcija kao servis platforme omogućavaju izvršavanje koda bez podešavanja servera ili na njima postavljenih serverskih procesa koji su dugog životnog veka. </w:t>
-      </w:r>
-      <w:r>
-        <w:t xml:space="preserve">Kod je organizovan u obliku funkcija. </w:t>
-      </w:r>
-      <w:r>
-        <w:t>Funkcije se grupišu u izvršne jedinice</w:t>
-      </w:r>
-      <w:r>
-        <w:t>,</w:t>
+        <w:t xml:space="preserve">Na slici 4 prikazan je </w:t>
+      </w:r>
+      <w:r>
+        <w:t xml:space="preserve">uprošćen </w:t>
+      </w:r>
+      <w:r>
+        <w:t xml:space="preserve">diagram arhitekture </w:t>
+      </w:r>
+      <w:r>
+        <w:t xml:space="preserve">platforme na modelu </w:t>
+      </w:r>
+      <w:r>
+        <w:t xml:space="preserve">funkcija kao servis. </w:t>
+      </w:r>
+      <w:r>
+        <w:t xml:space="preserve">Nakon pristizanja novog zahteva, zadatak platforme je da zahtev </w:t>
+      </w:r>
+      <w:r>
+        <w:t>primi u red</w:t>
       </w:r>
       <w:r>
         <w:t xml:space="preserve"> </w:t>
       </w:r>
       <w:r>
-        <w:t xml:space="preserve">često </w:t>
-      </w:r>
-      <w:r>
-        <w:t xml:space="preserve">kontejnere, </w:t>
-      </w:r>
-      <w:r>
-        <w:t xml:space="preserve">o čijem se pokretanju, životnom veku i upravljanju prilikom izvršavanja stara platforma. Ovde se ogleda i razlika u odnosu na </w:t>
-      </w:r>
-      <w:r>
-        <w:t xml:space="preserve">model </w:t>
-      </w:r>
-      <w:r>
-        <w:t xml:space="preserve">platforma kao servis, kod koga </w:t>
-      </w:r>
-      <w:r>
-        <w:t>razvijaoc nema kotrolu upravljanja serverom, ali ima nad serversim procesi</w:t>
-      </w:r>
-      <w:r>
-        <w:t>ma putem odgovarajućih servisa.</w:t>
+        <w:t>i</w:t>
+      </w:r>
+      <w:r>
+        <w:t xml:space="preserve"> zatim </w:t>
+      </w:r>
+      <w:r>
+        <w:t xml:space="preserve">ga </w:t>
+      </w:r>
+      <w:r>
+        <w:t xml:space="preserve">prosledi odgovarajućoj aktivnoj izvršnoj jedinici ili alocira novu izvršnu jedinicu za njegovu obradu. </w:t>
+      </w:r>
+      <w:r>
+        <w:t xml:space="preserve">Platforma mora pokrenuti dovoljan broj instanci izvršne jedinice da opsluži </w:t>
+      </w:r>
+      <w:r>
+        <w:t xml:space="preserve">sve </w:t>
+      </w:r>
+      <w:r>
+        <w:t>pristigle zahteve</w:t>
+      </w:r>
+      <w:r>
+        <w:t xml:space="preserve"> u zavisnosti od količine saobraćaja</w:t>
+      </w:r>
+      <w:r>
+        <w:t>.</w:t>
+      </w:r>
+      <w:r>
+        <w:t xml:space="preserve"> </w:t>
+      </w:r>
+      <w:r>
+        <w:t>Takođe i dealocira određenu izvršnu jedinicu</w:t>
+      </w:r>
+      <w:r>
+        <w:t xml:space="preserve"> ukoliko je neaktivna</w:t>
+      </w:r>
+      <w:r>
+        <w:t xml:space="preserve"> odnosno ukoliko je istekao</w:t>
+      </w:r>
+      <w:r>
+        <w:t xml:space="preserve"> definisani vremenski period nakon poslednjeg obrađenog zahteva.</w:t>
+      </w:r>
+      <w:r>
+        <w:t xml:space="preserve"> Na ovaj način </w:t>
+      </w:r>
+      <w:r>
+        <w:lastRenderedPageBreak/>
+        <w:t>horizontalno skaliranje</w:t>
+      </w:r>
+      <w:r>
+        <w:t xml:space="preserve"> je prebačeno na plaftormu, i odvija se na automatizovan način, bez bilo kakvog podešavanja razvijaoca.</w:t>
       </w:r>
     </w:p>
     <w:p>
       <w:pPr>
         <w:pStyle w:val="Tekst"/>
       </w:pPr>
-      <w:r>
-        <w:t>Posmatrano sa strane koda, funkcije na ovom modelu su regularne i nisu zavisne od konkretnog programskog jezika ili razvojnog okvira. Isporučioci platformi u oblaku omogućavaju pisanje funkcija u većini popularnih programskih jezika</w:t>
-      </w:r>
-      <w:r>
-        <w:t xml:space="preserve"> kao što su Java, C#, Javascript, Python i drugi</w:t>
-      </w:r>
-      <w:r>
-        <w:t xml:space="preserve">. </w:t>
-      </w:r>
-      <w:r>
-        <w:t>Sa druge strane postavljanje u produkciju se dosta razlikuje od ostalih modela, na taj način</w:t>
-      </w:r>
-      <w:r>
-        <w:t xml:space="preserve"> što se kod aplouduje na posebno</w:t>
-      </w:r>
-      <w:r>
-        <w:t xml:space="preserve"> određene lokacije na plaformi </w:t>
-      </w:r>
-      <w:r>
-        <w:t>isporučioca koje zatim platforma koristi za instanciranje izvršnih jedinica</w:t>
-      </w:r>
-      <w:r>
-        <w:t>.</w:t>
-      </w:r>
-      <w:r>
-        <w:t xml:space="preserve"> Rezervisanje </w:t>
-      </w:r>
-      <w:r>
-        <w:t xml:space="preserve">infrastrukturnih </w:t>
-      </w:r>
-      <w:r>
-        <w:t>resursa</w:t>
-      </w:r>
-      <w:r>
-        <w:t xml:space="preserve"> za izvršavanje </w:t>
-      </w:r>
-      <w:r>
-        <w:t>i upravljanje procesima obavlja platforma</w:t>
-      </w:r>
-      <w:r>
-        <w:t xml:space="preserve"> na automatizovan način</w:t>
-      </w:r>
-      <w:r>
-        <w:t>.</w:t>
-      </w:r>
     </w:p>
     <w:p>
       <w:pPr>
-        <w:pStyle w:val="Tekst"/>
-      </w:pPr>
-      <w:r>
-        <w:t xml:space="preserve">Funkcije se pokređu putem događaja koji mogu biti HTTP zahtev, tajmer, ili događaj koji si dogodio na nekim od drugih servisa na platformi u oblaku. </w:t>
-      </w:r>
-      <w:r>
-        <w:t xml:space="preserve">Veliki isporučioci omogućavaju veliki broj različitih tipova događaja na osnovu ostalih servisa koje </w:t>
-      </w:r>
-      <w:r>
-        <w:lastRenderedPageBreak/>
-        <w:t xml:space="preserve">imaju u ponudi. Primeri bi bili upis u neku od baza podataka na platformi, pristigla poruka u redu za obradu i drugi. </w:t>
-      </w:r>
-    </w:p>
-    <w:p>
-      <w:pPr>
-        <w:pStyle w:val="Tekst"/>
-      </w:pPr>
-      <w:r>
-        <w:t xml:space="preserve">Na slici 4 prikazan je </w:t>
-      </w:r>
-      <w:r>
-        <w:t xml:space="preserve">uprošćen </w:t>
-      </w:r>
-      <w:r>
-        <w:t xml:space="preserve">diagram arhitekture </w:t>
-      </w:r>
-      <w:r>
-        <w:t xml:space="preserve">platforme na modelu </w:t>
-      </w:r>
-      <w:r>
-        <w:t xml:space="preserve">funkcija kao servis. </w:t>
-      </w:r>
-      <w:r>
-        <w:t xml:space="preserve">Nakon pristizanja novog zahteva, zadatak platforme je da zahtev </w:t>
-      </w:r>
-      <w:r>
-        <w:t>primi u red</w:t>
-      </w:r>
-      <w:r>
-        <w:t xml:space="preserve"> </w:t>
-      </w:r>
-      <w:r>
-        <w:t>i</w:t>
-      </w:r>
-      <w:r>
-        <w:t xml:space="preserve"> zatim </w:t>
-      </w:r>
-      <w:r>
-        <w:t xml:space="preserve">ga </w:t>
-      </w:r>
-      <w:r>
-        <w:t xml:space="preserve">prosledi odgovarajućoj aktivnoj izvršnoj jedinici ili alocira novu izvršnu jedinicu za njegovu obradu. </w:t>
-      </w:r>
-      <w:r>
-        <w:t xml:space="preserve">Platforma mora pokrenuti dovoljan broj instanci izvršne jedinice da opsluži </w:t>
-      </w:r>
-      <w:r>
-        <w:t xml:space="preserve">sve </w:t>
-      </w:r>
-      <w:r>
-        <w:t>pristigle zahteve</w:t>
-      </w:r>
-      <w:r>
-        <w:t xml:space="preserve"> u zavisnosti od količine saobraćaja</w:t>
-      </w:r>
-      <w:r>
-        <w:t>.</w:t>
-      </w:r>
-      <w:r>
-        <w:t xml:space="preserve"> </w:t>
-      </w:r>
-      <w:r>
-        <w:t>Takođe i dealocira određenu izvršnu jedinicu</w:t>
-      </w:r>
-      <w:r>
-        <w:t xml:space="preserve"> ukoliko je neaktivna</w:t>
-      </w:r>
-      <w:r>
-        <w:t xml:space="preserve"> odnosno ukoliko je istekao</w:t>
-      </w:r>
-      <w:r>
-        <w:t xml:space="preserve"> definisani vremenski period nakon poslednjeg obrađenog zahteva.</w:t>
-      </w:r>
-      <w:r>
-        <w:t xml:space="preserve"> Na ovaj način horizontalno skaliranje</w:t>
-      </w:r>
-      <w:r>
-        <w:t xml:space="preserve"> je prebačeno na plaftormu, i odvija se na automatizovan način, bez bilo kakvog podešavanja razvijaoca.</w:t>
-      </w:r>
-    </w:p>
-    <w:p>
-      <w:pPr>
-        <w:pStyle w:val="Tekst"/>
-      </w:pPr>
-    </w:p>
-    <w:p>
-      <w:pPr>
         <w:pStyle w:val="Opisobjekata"/>
-        <w:jc w:val="left"/>
         <w:rPr>
           <w:rFonts w:hint="eastAsia"/>
         </w:rPr>
@@ -6730,11 +6705,11 @@
       <w:pPr>
         <w:pStyle w:val="Naslov3"/>
       </w:pPr>
-      <w:bookmarkStart w:id="9" w:name="_Toc71561461"/>
+      <w:bookmarkStart w:id="8" w:name="_Toc71561461"/>
       <w:r>
         <w:t>2.5.2 Osobine</w:t>
       </w:r>
-      <w:bookmarkEnd w:id="9"/>
+      <w:bookmarkEnd w:id="8"/>
     </w:p>
     <w:p>
       <w:pPr>
@@ -6822,20 +6797,50 @@
         <w:rPr>
           <w:lang w:val="sr-Latn-RS"/>
         </w:rPr>
+        <w:t xml:space="preserve">Performanse – </w:t>
+      </w:r>
+      <w:r>
+        <w:rPr>
+          <w:lang w:val="sr-Latn-RS"/>
+        </w:rPr>
+        <w:t>različiti činioci i limiti utiču na performanse koda na ovom modelu, od broja konkurentnih zahteva, do maksimalne veličine memorije i procesorskih resursa za jedan poziv. Pored ovih platforme često imaju i vremensko ograničenje trajanja jednog zahteva, nakon čega se procesiranje zahteva zaustavlja.</w:t>
+      </w:r>
+      <w:r>
+        <w:rPr>
+          <w:lang w:val="sr-Latn-RS"/>
+        </w:rPr>
+        <w:t xml:space="preserve"> Takođe, vreme od pristizanja zahteva do početka izvršavanja funcije se može razlikovati u slučajevima kada se kor</w:t>
+      </w:r>
+      <w:r>
+        <w:rPr>
+          <w:lang w:val="sr-Latn-RS"/>
+        </w:rPr>
+        <w:t xml:space="preserve">isti postojeća </w:t>
+      </w:r>
+      <w:r>
+        <w:rPr>
+          <w:lang w:val="sr-Latn-RS"/>
+        </w:rPr>
         <w:lastRenderedPageBreak/>
-        <w:t xml:space="preserve">Performanse – </w:t>
-      </w:r>
-      <w:r>
-        <w:rPr>
-          <w:lang w:val="sr-Latn-RS"/>
-        </w:rPr>
-        <w:t>različiti činioci i limiti utiču na performanse koda na ovom modelu, od broja konkurentnih zahteva, do maksimalne veličine memorije i procesorskih resursa za jedan poziv. Pored ovih platforme često imaju i vremensko ograničenje trajanja jednog zahteva, nakon čega se procesiranje zahteva zaustavlja.</w:t>
-      </w:r>
-      <w:r>
-        <w:rPr>
-          <w:lang w:val="sr-Latn-RS"/>
-        </w:rPr>
-        <w:t xml:space="preserve"> Takođe, vreme od pristizanja zahteva do početka izvršavanja funcije se može razlikovati u slučajevima kada se koristi postojeća izvršna jedinica (eng. Warm start) i kada se alocira nova (eng. Cold start)</w:t>
+        <w:t xml:space="preserve">izvršna jedinica, što nazivamo topli start </w:t>
+      </w:r>
+      <w:r>
+        <w:rPr>
+          <w:lang w:val="sr-Latn-RS"/>
+        </w:rPr>
+        <w:t>(eng. Warm start) i kada se alocira nova</w:t>
+      </w:r>
+      <w:r>
+        <w:rPr>
+          <w:lang w:val="sr-Latn-RS"/>
+        </w:rPr>
+        <w:t>, odnosno hladni start</w:t>
+      </w:r>
+      <w:r>
+        <w:rPr>
+          <w:lang w:val="sr-Latn-RS"/>
+        </w:rPr>
+        <w:t xml:space="preserve"> (eng. Cold start)</w:t>
       </w:r>
       <w:r>
         <w:rPr>
@@ -7166,30 +7171,197 @@
       <w:pPr>
         <w:pStyle w:val="Naslov3"/>
       </w:pPr>
-      <w:bookmarkStart w:id="10" w:name="_Toc71561462"/>
+      <w:bookmarkStart w:id="9" w:name="_Toc71561462"/>
       <w:r>
         <w:t>2.5.3 Prednosti i nedostaci</w:t>
       </w:r>
-      <w:bookmarkEnd w:id="10"/>
+      <w:bookmarkEnd w:id="9"/>
     </w:p>
     <w:p>
       <w:pPr>
-        <w:spacing w:after="160" w:line="259" w:lineRule="auto"/>
-        <w:rPr>
-          <w:rFonts w:ascii="Cambria" w:eastAsia="Microsoft YaHei" w:hAnsi="Cambria"/>
-          <w:b/>
-          <w:bCs/>
-          <w:color w:val="000000" w:themeColor="text1"/>
-          <w:sz w:val="32"/>
-          <w:szCs w:val="32"/>
-        </w:rPr>
-      </w:pPr>
+        <w:pStyle w:val="Tekst"/>
+        <w:rPr>
+          <w:lang w:val="sr-Latn-RS"/>
+        </w:rPr>
+      </w:pPr>
+      <w:r>
+        <w:rPr>
+          <w:lang w:val="sr-Latn-RS"/>
+        </w:rPr>
+        <w:t>Neke od prednosti ovog modela proizilaze direktno iz njegovog načina rada.</w:t>
+      </w:r>
+      <w:r>
+        <w:rPr>
+          <w:lang w:val="sr-Latn-RS"/>
+        </w:rPr>
+        <w:t xml:space="preserve"> Z</w:t>
+      </w:r>
+      <w:r>
+        <w:rPr>
+          <w:lang w:val="sr-Latn-RS"/>
+        </w:rPr>
+        <w:t xml:space="preserve">bog automatskog skaliranja i ne korišćenja resursa u neaktivnom stanju, razvijaoc može imati </w:t>
+      </w:r>
+      <w:r>
+        <w:rPr>
+          <w:lang w:val="sr-Latn-RS"/>
+        </w:rPr>
+        <w:t xml:space="preserve">veće </w:t>
+      </w:r>
+      <w:r>
+        <w:rPr>
+          <w:lang w:val="sr-Latn-RS"/>
+        </w:rPr>
+        <w:t xml:space="preserve">uštede prilikom naplate servisa. Najbolji primeri su aplikacije kod kojih </w:t>
+      </w:r>
+      <w:r>
+        <w:rPr>
+          <w:lang w:val="sr-Latn-RS"/>
+        </w:rPr>
+        <w:lastRenderedPageBreak/>
+        <w:t>postoje periodi kada nema zahteva ili je saobraćaj nekonzistentan.</w:t>
+      </w:r>
+      <w:r>
+        <w:rPr>
+          <w:lang w:val="sr-Latn-RS"/>
+        </w:rPr>
+        <w:t xml:space="preserve"> </w:t>
+      </w:r>
+      <w:r>
+        <w:rPr>
+          <w:lang w:val="sr-Latn-RS"/>
+        </w:rPr>
+        <w:t>Takođe, u</w:t>
+      </w:r>
+      <w:r>
+        <w:rPr>
+          <w:lang w:val="sr-Latn-RS"/>
+        </w:rPr>
+        <w:t xml:space="preserve"> odnosu na sisteme zasnovane na virtualnim mašinama i kontejnerima, može se govoriti o</w:t>
+      </w:r>
+      <w:r>
+        <w:rPr>
+          <w:lang w:val="sr-Latn-RS"/>
+        </w:rPr>
+        <w:t xml:space="preserve"> </w:t>
+      </w:r>
+      <w:r>
+        <w:rPr>
+          <w:lang w:val="sr-Latn-RS"/>
+        </w:rPr>
+        <w:t>uštedi</w:t>
+      </w:r>
+      <w:r>
+        <w:rPr>
+          <w:lang w:val="sr-Latn-RS"/>
+        </w:rPr>
+        <w:t xml:space="preserve"> u operacionim aktivnostima, zbog toga što upravljanje infrastrukturom obavlja isporučioc. </w:t>
+      </w:r>
+      <w:r>
+        <w:rPr>
+          <w:lang w:val="sr-Latn-RS"/>
+        </w:rPr>
+        <w:t xml:space="preserve">Kod razvoja kompletno novih aplikacija, razvijaoc se može više fokusirati na sam dizajn arhitekture i aplikativni kod, i </w:t>
+      </w:r>
+      <w:r>
+        <w:rPr>
+          <w:lang w:val="sr-Latn-RS"/>
+        </w:rPr>
+        <w:t xml:space="preserve">tako </w:t>
+      </w:r>
+      <w:r>
+        <w:rPr>
+          <w:lang w:val="sr-Latn-RS"/>
+        </w:rPr>
+        <w:t xml:space="preserve">brže doći do </w:t>
+      </w:r>
+      <w:r>
+        <w:rPr>
+          <w:lang w:val="sr-Latn-RS"/>
+        </w:rPr>
+        <w:t xml:space="preserve">prvih upotrebljivih verzija </w:t>
+      </w:r>
+      <w:r>
+        <w:rPr>
+          <w:lang w:val="sr-Latn-RS"/>
+        </w:rPr>
+        <w:t>aplikacije</w:t>
+      </w:r>
+      <w:r>
+        <w:rPr>
+          <w:lang w:val="sr-Latn-RS"/>
+        </w:rPr>
+        <w:t>.</w:t>
+      </w:r>
     </w:p>
     <w:p>
       <w:pPr>
+        <w:pStyle w:val="Tekst"/>
+        <w:rPr>
+          <w:position w:val="8"/>
+          <w:lang w:val="sr-Latn-RS"/>
+        </w:rPr>
+      </w:pPr>
+      <w:r>
+        <w:rPr>
+          <w:lang w:val="sr-Latn-RS"/>
+        </w:rPr>
+        <w:t xml:space="preserve">Sa druge strane, zbog vremenskog ograničenja za izvršavanje zahteva i ne postojanja stanja na serverskoj strani, ovaj model </w:t>
+      </w:r>
+      <w:r>
+        <w:rPr>
+          <w:lang w:val="sr-Latn-RS"/>
+        </w:rPr>
+        <w:t>nije adekvatan</w:t>
+      </w:r>
+      <w:r>
+        <w:rPr>
+          <w:lang w:val="sr-Latn-RS"/>
+        </w:rPr>
+        <w:t xml:space="preserve"> </w:t>
+      </w:r>
+      <w:r>
+        <w:rPr>
+          <w:lang w:val="sr-Latn-RS"/>
+        </w:rPr>
+        <w:t xml:space="preserve">za neke vrste aplikacija. </w:t>
+      </w:r>
+      <w:r>
+        <w:rPr>
+          <w:lang w:val="sr-Latn-RS"/>
+        </w:rPr>
+        <w:t>Slično se može reći i u slučajevima u kojima postoji potreba razvijaoca za specifičnom kontrolom i konfiguracijom infrastrukture.</w:t>
+      </w:r>
+      <w:r>
+        <w:rPr>
+          <w:lang w:val="sr-Latn-RS"/>
+        </w:rPr>
+        <w:t xml:space="preserve"> </w:t>
+      </w:r>
+      <w:r>
+        <w:rPr>
+          <w:lang w:val="sr-Latn-RS"/>
+        </w:rPr>
+        <w:t>Generalno, aplikacije na ovom modelu su manje prenosive u odnosu na standardne virtualne mašine ili kontejnere.</w:t>
+      </w:r>
+      <w:r>
+        <w:rPr>
+          <w:lang w:val="sr-Latn-RS"/>
+        </w:rPr>
+        <w:t xml:space="preserve"> Događaji koji prouzrokuju pokretanje funkcija mogu se bazirati na drugim servisima platforme u oblaku, što može dovesti do veće zavisnosti razvijaoca od konkretnog isporučioca platforme.</w:t>
+      </w:r>
+      <w:r>
+        <w:rPr>
+          <w:lang w:val="sr-Latn-RS"/>
+        </w:rPr>
+        <w:br w:type="page"/>
+      </w:r>
+    </w:p>
+    <w:p>
+      <w:pPr>
         <w:pStyle w:val="Naslov1"/>
       </w:pPr>
-      <w:bookmarkStart w:id="11" w:name="_Toc71561463"/>
+      <w:bookmarkStart w:id="10" w:name="_Toc71561463"/>
       <w:r>
         <w:rPr>
           <w:rFonts w:hint="eastAsia"/>
@@ -7197,7 +7369,7 @@
         <w:lastRenderedPageBreak/>
         <w:t xml:space="preserve">3 </w:t>
       </w:r>
-      <w:bookmarkEnd w:id="11"/>
+      <w:bookmarkEnd w:id="10"/>
       <w:r>
         <w:t>Funkcija kao servis platforme</w:t>
       </w:r>
@@ -7214,7 +7386,7 @@
       <w:pPr>
         <w:pStyle w:val="Naslov2"/>
       </w:pPr>
-      <w:bookmarkStart w:id="12" w:name="_Toc71561464"/>
+      <w:bookmarkStart w:id="11" w:name="_Toc71561464"/>
       <w:r>
         <w:rPr>
           <w:rFonts w:hint="eastAsia"/>
@@ -7230,7 +7402,7 @@
       <w:r>
         <w:t>Functions</w:t>
       </w:r>
-      <w:bookmarkEnd w:id="12"/>
+      <w:bookmarkEnd w:id="11"/>
     </w:p>
     <w:p>
       <w:pPr>
@@ -7253,7 +7425,7 @@
           <w:lang w:val="sr-Latn-RS"/>
         </w:rPr>
       </w:pPr>
-      <w:bookmarkStart w:id="13" w:name="_Toc71561465"/>
+      <w:bookmarkStart w:id="12" w:name="_Toc71561465"/>
       <w:r>
         <w:rPr>
           <w:rFonts w:hint="eastAsia"/>
@@ -7287,7 +7459,7 @@
         </w:rPr>
         <w:t>i planovi korišćenja</w:t>
       </w:r>
-      <w:bookmarkEnd w:id="13"/>
+      <w:bookmarkEnd w:id="12"/>
     </w:p>
     <w:p>
       <w:pPr>
@@ -8193,166 +8365,106 @@
     </w:tbl>
     <w:p>
       <w:pPr>
-        <w:spacing w:after="200"/>
-        <w:jc w:val="center"/>
-        <w:rPr>
-          <w:rFonts w:cs="Mangal" w:hint="eastAsia"/>
-          <w:i/>
-          <w:iCs/>
-          <w:color w:val="44546A" w:themeColor="text2"/>
-        </w:rPr>
-      </w:pPr>
-      <w:r>
-        <w:rPr>
-          <w:rFonts w:cs="Mangal" w:hint="eastAsia"/>
-          <w:i/>
-          <w:iCs/>
-          <w:color w:val="44546A" w:themeColor="text2"/>
+        <w:pStyle w:val="Opisobjekata"/>
+        <w:rPr>
+          <w:rFonts w:hint="eastAsia"/>
+        </w:rPr>
+      </w:pPr>
+      <w:r>
+        <w:rPr>
+          <w:rFonts w:hint="eastAsia"/>
         </w:rPr>
         <w:t xml:space="preserve">Tabela </w:t>
       </w:r>
       <w:r>
         <w:rPr>
-          <w:rFonts w:cs="Mangal" w:hint="eastAsia"/>
-          <w:i/>
-          <w:iCs/>
-          <w:color w:val="44546A" w:themeColor="text2"/>
+          <w:rFonts w:hint="eastAsia"/>
         </w:rPr>
         <w:fldChar w:fldCharType="begin"/>
       </w:r>
       <w:r>
         <w:rPr>
-          <w:rFonts w:cs="Mangal" w:hint="eastAsia"/>
-          <w:i/>
-          <w:iCs/>
-          <w:color w:val="44546A" w:themeColor="text2"/>
+          <w:rFonts w:hint="eastAsia"/>
         </w:rPr>
         <w:instrText xml:space="preserve"> SEQ Tabela \* ARABIC </w:instrText>
       </w:r>
       <w:r>
         <w:rPr>
-          <w:rFonts w:cs="Mangal" w:hint="eastAsia"/>
-          <w:i/>
-          <w:iCs/>
-          <w:color w:val="44546A" w:themeColor="text2"/>
+          <w:rFonts w:hint="eastAsia"/>
         </w:rPr>
         <w:fldChar w:fldCharType="separate"/>
       </w:r>
       <w:r>
         <w:rPr>
-          <w:rFonts w:cs="Mangal" w:hint="eastAsia"/>
-          <w:i/>
-          <w:iCs/>
+          <w:rFonts w:hint="eastAsia"/>
           <w:noProof/>
-          <w:color w:val="44546A" w:themeColor="text2"/>
         </w:rPr>
         <w:t>1</w:t>
       </w:r>
       <w:r>
         <w:rPr>
-          <w:rFonts w:cs="Mangal" w:hint="eastAsia"/>
-          <w:i/>
-          <w:iCs/>
-          <w:color w:val="44546A" w:themeColor="text2"/>
+          <w:rFonts w:hint="eastAsia"/>
         </w:rPr>
         <w:fldChar w:fldCharType="end"/>
       </w:r>
       <w:r>
-        <w:rPr>
-          <w:rFonts w:cs="Mangal"/>
-          <w:i/>
-          <w:iCs/>
-          <w:color w:val="44546A" w:themeColor="text2"/>
-        </w:rPr>
         <w:t>. Podržani jezici</w:t>
       </w:r>
       <w:sdt>
         <w:sdtPr>
-          <w:rPr>
-            <w:rFonts w:cs="Mangal"/>
-            <w:i/>
-            <w:iCs/>
-            <w:color w:val="44546A" w:themeColor="text2"/>
-          </w:rPr>
           <w:id w:val="1969163175"/>
           <w:citation/>
         </w:sdtPr>
-        <w:sdtEndPr/>
         <w:sdtContent>
           <w:r>
             <w:rPr>
-              <w:rFonts w:cs="Mangal" w:hint="eastAsia"/>
-              <w:i/>
-              <w:iCs/>
-              <w:color w:val="44546A" w:themeColor="text2"/>
+              <w:rFonts w:hint="eastAsia"/>
             </w:rPr>
             <w:fldChar w:fldCharType="begin"/>
           </w:r>
           <w:r>
             <w:rPr>
-              <w:rFonts w:cs="Mangal" w:hint="eastAsia"/>
-              <w:i/>
-              <w:iCs/>
-              <w:color w:val="44546A" w:themeColor="text2"/>
+              <w:rFonts w:hint="eastAsia"/>
               <w:lang w:val="sr-Latn-RS"/>
             </w:rPr>
             <w:instrText xml:space="preserve"> </w:instrText>
           </w:r>
           <w:r>
             <w:rPr>
-              <w:rFonts w:cs="Mangal"/>
-              <w:i/>
-              <w:iCs/>
-              <w:color w:val="44546A" w:themeColor="text2"/>
               <w:lang w:val="sr-Latn-RS"/>
             </w:rPr>
             <w:instrText>CITATION htt \l 9242</w:instrText>
           </w:r>
           <w:r>
             <w:rPr>
-              <w:rFonts w:cs="Mangal" w:hint="eastAsia"/>
-              <w:i/>
-              <w:iCs/>
-              <w:color w:val="44546A" w:themeColor="text2"/>
+              <w:rFonts w:hint="eastAsia"/>
               <w:lang w:val="sr-Latn-RS"/>
             </w:rPr>
             <w:instrText xml:space="preserve"> </w:instrText>
           </w:r>
           <w:r>
             <w:rPr>
-              <w:rFonts w:cs="Mangal" w:hint="eastAsia"/>
-              <w:i/>
-              <w:iCs/>
-              <w:color w:val="44546A" w:themeColor="text2"/>
+              <w:rFonts w:hint="eastAsia"/>
             </w:rPr>
             <w:fldChar w:fldCharType="separate"/>
           </w:r>
           <w:r>
             <w:rPr>
-              <w:rFonts w:cs="Mangal"/>
-              <w:i/>
-              <w:iCs/>
               <w:noProof/>
-              <w:color w:val="44546A" w:themeColor="text2"/>
               <w:lang w:val="sr-Latn-RS"/>
             </w:rPr>
             <w:t xml:space="preserve"> </w:t>
           </w:r>
           <w:r>
             <w:rPr>
-              <w:rFonts w:cs="Mangal"/>
               <w:noProof/>
-              <w:color w:val="44546A" w:themeColor="text2"/>
               <w:lang w:val="sr-Latn-RS"/>
             </w:rPr>
             <w:t>[3]</w:t>
           </w:r>
           <w:r>
             <w:rPr>
-              <w:rFonts w:cs="Mangal" w:hint="eastAsia"/>
-              <w:i/>
-              <w:iCs/>
-              <w:color w:val="44546A" w:themeColor="text2"/>
+              <w:rFonts w:hint="eastAsia"/>
             </w:rPr>
             <w:fldChar w:fldCharType="end"/>
           </w:r>
@@ -8494,7 +8606,7 @@
       <w:pPr>
         <w:pStyle w:val="Naslov3"/>
       </w:pPr>
-      <w:bookmarkStart w:id="14" w:name="_Toc71561466"/>
+      <w:bookmarkStart w:id="13" w:name="_Toc71561466"/>
       <w:r>
         <w:t>3.1</w:t>
       </w:r>
@@ -8504,7 +8616,7 @@
       <w:r>
         <w:t>Funkcije i aplikacije funkcija</w:t>
       </w:r>
-      <w:bookmarkEnd w:id="14"/>
+      <w:bookmarkEnd w:id="13"/>
     </w:p>
     <w:p>
       <w:pPr>
@@ -8544,7 +8656,11 @@
         <w:t xml:space="preserve"> u formatu JSON</w:t>
       </w:r>
       <w:r>
-        <w:t>. U ovoj datoteci definisan je okidač, sva vezivanja i dodatni konfiguracioni parametri okruženja.</w:t>
+        <w:t xml:space="preserve">. U ovoj datoteci definisan je okidač, sva vezivanja </w:t>
+      </w:r>
+      <w:r>
+        <w:lastRenderedPageBreak/>
+        <w:t>i dodatni konfiguracioni parametri okruženja.</w:t>
       </w:r>
       <w:r>
         <w:t xml:space="preserve"> </w:t>
@@ -8559,7 +8675,13 @@
         <w:t>function.json</w:t>
       </w:r>
       <w:r>
-        <w:t xml:space="preserve"> datoteku prilikom kompilacije, dok se za interpretirane jezike</w:t>
+        <w:t xml:space="preserve"> datoteku prilikom </w:t>
+      </w:r>
+      <w:r>
+        <w:t xml:space="preserve">faze </w:t>
+      </w:r>
+      <w:r>
+        <w:t>kompilacije, dok se za interpretirane jezike</w:t>
       </w:r>
       <w:r>
         <w:t xml:space="preserve"> ona</w:t>
@@ -8576,7 +8698,6 @@
         <w:pStyle w:val="Tekst"/>
       </w:pPr>
       <w:r>
-        <w:lastRenderedPageBreak/>
         <w:t xml:space="preserve">Funkcije </w:t>
       </w:r>
       <w:r>
@@ -8634,8 +8755,8 @@
         <w:t>.</w:t>
       </w:r>
     </w:p>
-    <w:bookmarkStart w:id="15" w:name="_MON_1660652700"/>
-    <w:bookmarkEnd w:id="15"/>
+    <w:bookmarkStart w:id="14" w:name="_MON_1660652700"/>
+    <w:bookmarkEnd w:id="14"/>
     <w:p>
       <w:pPr>
         <w:pStyle w:val="Tekst"/>
@@ -8664,7 +8785,7 @@
           <v:shape id="_x0000_i1025" type="#_x0000_t75" style="width:468pt;height:120pt" o:ole="">
             <v:imagedata r:id="rId14" o:title=""/>
           </v:shape>
-          <o:OLEObject Type="Embed" ProgID="Word.OpenDocumentText.12" ShapeID="_x0000_i1025" DrawAspect="Content" ObjectID="_1682520881" r:id="rId15"/>
+          <o:OLEObject Type="Embed" ProgID="Word.OpenDocumentText.12" ShapeID="_x0000_i1025" DrawAspect="Content" ObjectID="_1682702524" r:id="rId15"/>
         </w:object>
       </w:r>
     </w:p>
@@ -8749,7 +8870,6 @@
           <w:id w:val="1522966965"/>
           <w:citation/>
         </w:sdtPr>
-        <w:sdtEndPr/>
         <w:sdtContent>
           <w:r>
             <w:fldChar w:fldCharType="begin"/>
@@ -8783,11 +8903,11 @@
       <w:pPr>
         <w:pStyle w:val="Naslov3"/>
       </w:pPr>
-      <w:bookmarkStart w:id="16" w:name="_Toc71561467"/>
+      <w:bookmarkStart w:id="15" w:name="_Toc71561467"/>
       <w:r>
         <w:t>3.1.3 Lokalni razvoj</w:t>
       </w:r>
-      <w:bookmarkEnd w:id="16"/>
+      <w:bookmarkEnd w:id="15"/>
     </w:p>
     <w:p>
       <w:pPr>
@@ -8828,7 +8948,6 @@
           <w:id w:val="122820166"/>
           <w:citation/>
         </w:sdtPr>
-        <w:sdtEndPr/>
         <w:sdtContent>
           <w:r>
             <w:rPr>
@@ -8933,7 +9052,14 @@
         <w:rPr>
           <w:lang w:val="sr-Latn-RS"/>
         </w:rPr>
-        <w:t xml:space="preserve"> za pisanje koda samih funkcija i druga okruženja koja olakšavaju rad u izabranom jeziku.</w:t>
+        <w:t xml:space="preserve"> </w:t>
+      </w:r>
+      <w:r>
+        <w:rPr>
+          <w:lang w:val="sr-Latn-RS"/>
+        </w:rPr>
+        <w:lastRenderedPageBreak/>
+        <w:t>za pisanje koda samih funkcija i druga okruženja koja olakšavaju rad u izabranom jeziku.</w:t>
       </w:r>
     </w:p>
     <w:p>
@@ -8969,7 +9095,6 @@
           <w:id w:val="-1812168282"/>
           <w:citation/>
         </w:sdtPr>
-        <w:sdtEndPr/>
         <w:sdtContent>
           <w:r>
             <w:rPr>
@@ -9014,7 +9139,19 @@
         <w:rPr>
           <w:lang w:val="sr-Latn-RS"/>
         </w:rPr>
-        <w:t>komandne linije i običnog tekstualnog editora.</w:t>
+        <w:t xml:space="preserve">komandne linije i </w:t>
+      </w:r>
+      <w:r>
+        <w:rPr>
+          <w:lang w:val="sr-Latn-RS"/>
+        </w:rPr>
+        <w:t>generičkog</w:t>
+      </w:r>
+      <w:r>
+        <w:rPr>
+          <w:lang w:val="sr-Latn-RS"/>
+        </w:rPr>
+        <w:t xml:space="preserve"> tekstualnog editora.</w:t>
       </w:r>
       <w:r>
         <w:rPr>
@@ -9053,8 +9190,8 @@
         <w:t>.</w:t>
       </w:r>
     </w:p>
-    <w:bookmarkStart w:id="17" w:name="_MON_1660751122"/>
-    <w:bookmarkEnd w:id="17"/>
+    <w:bookmarkStart w:id="16" w:name="_MON_1660751122"/>
+    <w:bookmarkEnd w:id="16"/>
     <w:p>
       <w:pPr>
         <w:pStyle w:val="Tekst"/>
@@ -9064,10 +9201,10 @@
           <w:lang w:val="sr-Latn-RS"/>
         </w:rPr>
         <w:object w:dxaOrig="9360" w:dyaOrig="400">
-          <v:shape id="_x0000_i1026" type="#_x0000_t75" style="width:468pt;height:19.8pt" o:ole="">
+          <v:shape id="_x0000_i1298" type="#_x0000_t75" style="width:468pt;height:19.8pt" o:ole="">
             <v:imagedata r:id="rId16" o:title=""/>
           </v:shape>
-          <o:OLEObject Type="Embed" ProgID="Word.OpenDocumentText.12" ShapeID="_x0000_i1026" DrawAspect="Content" ObjectID="_1682520882" r:id="rId17"/>
+          <o:OLEObject Type="Embed" ProgID="Word.OpenDocumentText.12" ShapeID="_x0000_i1298" DrawAspect="Content" ObjectID="_1682702525" r:id="rId17"/>
         </w:object>
       </w:r>
     </w:p>
@@ -9205,8 +9342,8 @@
         <w:t xml:space="preserve"> parametara funkcije. Više reči o okidačima i vezivanjima biće u narednoj sekciji.</w:t>
       </w:r>
     </w:p>
-    <w:bookmarkStart w:id="18" w:name="_MON_1660649118"/>
-    <w:bookmarkEnd w:id="18"/>
+    <w:bookmarkStart w:id="17" w:name="_MON_1660649118"/>
+    <w:bookmarkEnd w:id="17"/>
     <w:p>
       <w:pPr>
         <w:pStyle w:val="Tekst"/>
@@ -9219,7 +9356,7 @@
           <v:shape id="_x0000_i1027" type="#_x0000_t75" style="width:468pt;height:289.2pt" o:ole="">
             <v:imagedata r:id="rId18" o:title=""/>
           </v:shape>
-          <o:OLEObject Type="Embed" ProgID="Word.OpenDocumentText.12" ShapeID="_x0000_i1027" DrawAspect="Content" ObjectID="_1682520883" r:id="rId19"/>
+          <o:OLEObject Type="Embed" ProgID="Word.OpenDocumentText.12" ShapeID="_x0000_i1027" DrawAspect="Content" ObjectID="_1682702526" r:id="rId19"/>
         </w:object>
       </w:r>
     </w:p>
@@ -9273,6 +9410,7 @@
         <w:pStyle w:val="Tekst"/>
       </w:pPr>
       <w:r>
+        <w:lastRenderedPageBreak/>
         <w:t xml:space="preserve">Kompiliranje i pokretanje </w:t>
       </w:r>
       <w:r>
@@ -9297,8 +9435,8 @@
         <w:t>.</w:t>
       </w:r>
     </w:p>
-    <w:bookmarkStart w:id="19" w:name="_MON_1660753959"/>
-    <w:bookmarkEnd w:id="19"/>
+    <w:bookmarkStart w:id="18" w:name="_MON_1660753959"/>
+    <w:bookmarkEnd w:id="18"/>
     <w:p>
       <w:pPr>
         <w:pStyle w:val="Tekst"/>
@@ -9308,7 +9446,7 @@
           <v:shape id="_x0000_i1028" type="#_x0000_t75" style="width:468pt;height:19.8pt" o:ole="">
             <v:imagedata r:id="rId21" o:title=""/>
           </v:shape>
-          <o:OLEObject Type="Embed" ProgID="Word.OpenDocumentText.12" ShapeID="_x0000_i1028" DrawAspect="Content" ObjectID="_1682520884" r:id="rId22"/>
+          <o:OLEObject Type="Embed" ProgID="Word.OpenDocumentText.12" ShapeID="_x0000_i1028" DrawAspect="Content" ObjectID="_1682702527" r:id="rId22"/>
         </w:object>
       </w:r>
     </w:p>
@@ -9371,8 +9509,8 @@
         <w:t>konfiguraciona datoteka function.json i njen sadržaj dat je na slici 5.</w:t>
       </w:r>
     </w:p>
-    <w:bookmarkStart w:id="20" w:name="_MON_1660649593"/>
-    <w:bookmarkEnd w:id="20"/>
+    <w:bookmarkStart w:id="19" w:name="_MON_1660649593"/>
+    <w:bookmarkEnd w:id="19"/>
     <w:p>
       <w:pPr>
         <w:pStyle w:val="Tekst"/>
@@ -9385,7 +9523,7 @@
           <v:shape id="_x0000_i1029" type="#_x0000_t75" style="width:468pt;height:198pt" o:ole="">
             <v:imagedata r:id="rId23" o:title=""/>
           </v:shape>
-          <o:OLEObject Type="Embed" ProgID="Word.OpenDocumentText.12" ShapeID="_x0000_i1029" DrawAspect="Content" ObjectID="_1682520885" r:id="rId24"/>
+          <o:OLEObject Type="Embed" ProgID="Word.OpenDocumentText.12" ShapeID="_x0000_i1029" DrawAspect="Content" ObjectID="_1682702528" r:id="rId24"/>
         </w:object>
       </w:r>
     </w:p>
@@ -9444,7 +9582,7 @@
       <w:pPr>
         <w:pStyle w:val="Naslov3"/>
       </w:pPr>
-      <w:bookmarkStart w:id="21" w:name="_Toc71561468"/>
+      <w:bookmarkStart w:id="20" w:name="_Toc71561468"/>
       <w:r>
         <w:t>3.1.4</w:t>
       </w:r>
@@ -9466,7 +9604,7 @@
       <w:r>
         <w:t xml:space="preserve"> i vezivanja</w:t>
       </w:r>
-      <w:bookmarkEnd w:id="21"/>
+      <w:bookmarkEnd w:id="20"/>
     </w:p>
     <w:p>
       <w:pPr>
@@ -9526,25 +9664,6 @@
       <w:r>
         <w:t>U tabeli 2 data su svi podržani tipovi vezivanja.</w:t>
       </w:r>
-    </w:p>
-    <w:p>
-      <w:pPr>
-        <w:spacing w:after="160" w:line="259" w:lineRule="auto"/>
-        <w:rPr>
-          <w:rFonts w:ascii="Cambria" w:hAnsi="Cambria"/>
-          <w:color w:val="000000"/>
-          <w:spacing w:val="4"/>
-          <w:position w:val="8"/>
-        </w:rPr>
-      </w:pPr>
-      <w:r>
-        <w:br w:type="page"/>
-      </w:r>
-    </w:p>
-    <w:p>
-      <w:pPr>
-        <w:pStyle w:val="Tekst"/>
-      </w:pPr>
     </w:p>
     <w:tbl>
       <w:tblPr>
@@ -9587,6 +9706,7 @@
                 <w:color w:val="000000"/>
                 <w:sz w:val="26"/>
               </w:rPr>
+              <w:lastRenderedPageBreak/>
               <w:t>Servis</w:t>
             </w:r>
           </w:p>
@@ -12598,8 +12718,8 @@
         <w:t>.</w:t>
       </w:r>
     </w:p>
-    <w:bookmarkStart w:id="22" w:name="_MON_1661087029"/>
-    <w:bookmarkEnd w:id="22"/>
+    <w:bookmarkStart w:id="21" w:name="_MON_1661087029"/>
+    <w:bookmarkEnd w:id="21"/>
     <w:p>
       <w:pPr>
         <w:pStyle w:val="Tekst"/>
@@ -12609,7 +12729,7 @@
           <v:shape id="_x0000_i1030" type="#_x0000_t75" style="width:468pt;height:166.8pt" o:ole="">
             <v:imagedata r:id="rId25" o:title=""/>
           </v:shape>
-          <o:OLEObject Type="Embed" ProgID="Word.OpenDocumentText.12" ShapeID="_x0000_i1030" DrawAspect="Content" ObjectID="_1682520886" r:id="rId26"/>
+          <o:OLEObject Type="Embed" ProgID="Word.OpenDocumentText.12" ShapeID="_x0000_i1030" DrawAspect="Content" ObjectID="_1682702529" r:id="rId26"/>
         </w:object>
       </w:r>
     </w:p>
@@ -12661,8 +12781,8 @@
         <w:t>funkcije sa ulaznim i izlaznim vezivanjem</w:t>
       </w:r>
     </w:p>
-    <w:bookmarkStart w:id="23" w:name="_MON_1661088204"/>
-    <w:bookmarkEnd w:id="23"/>
+    <w:bookmarkStart w:id="22" w:name="_MON_1661088204"/>
+    <w:bookmarkEnd w:id="22"/>
     <w:p>
       <w:pPr>
         <w:pStyle w:val="Tekst"/>
@@ -12672,7 +12792,7 @@
           <v:shape id="_x0000_i1031" type="#_x0000_t75" style="width:468pt;height:242.4pt" o:ole="">
             <v:imagedata r:id="rId27" o:title=""/>
           </v:shape>
-          <o:OLEObject Type="Embed" ProgID="Word.OpenDocumentText.12" ShapeID="_x0000_i1031" DrawAspect="Content" ObjectID="_1682520887" r:id="rId28"/>
+          <o:OLEObject Type="Embed" ProgID="Word.OpenDocumentText.12" ShapeID="_x0000_i1031" DrawAspect="Content" ObjectID="_1682702530" r:id="rId28"/>
         </w:object>
       </w:r>
     </w:p>
@@ -12725,7 +12845,7 @@
       <w:pPr>
         <w:pStyle w:val="Naslov3"/>
       </w:pPr>
-      <w:bookmarkStart w:id="24" w:name="_Toc71561469"/>
+      <w:bookmarkStart w:id="23" w:name="_Toc71561469"/>
       <w:r>
         <w:t>3.1.5</w:t>
       </w:r>
@@ -12735,7 +12855,7 @@
       <w:r>
         <w:t>Postavljanje na Azure platformu</w:t>
       </w:r>
-      <w:bookmarkEnd w:id="24"/>
+      <w:bookmarkEnd w:id="23"/>
     </w:p>
     <w:p>
       <w:pPr>
@@ -12751,14 +12871,20 @@
         <w:t>kreirani</w:t>
       </w:r>
       <w:r>
-        <w:t xml:space="preserve"> zavisni resursi na platformi i to resursna grupa (eng. Resource group) i nalog za skladištenje (eng. Storage account), a potom i sama </w:t>
+        <w:t xml:space="preserve"> zavisni resursi na platformi i to resursna grupa (eng. </w:t>
       </w:r>
       <w:r>
         <w:lastRenderedPageBreak/>
-        <w:t xml:space="preserve">aplikacija funkcija. </w:t>
-      </w:r>
-      <w:r>
-        <w:t xml:space="preserve">Kreiranje resursa je moguće uraditi na više načina, preko Azure portala, korišćenjem Azure alata komandne linije (eng. Azire CLI) ili korišćenjem ARM šablona (eng. ARM template). </w:t>
+        <w:t xml:space="preserve">Resource group) i nalog za skladištenje (eng. Storage account), a potom i sama aplikacija funkcija. </w:t>
+      </w:r>
+      <w:r>
+        <w:t xml:space="preserve">Kreiranje resursa je moguće uraditi na više načina, preko Azure </w:t>
+      </w:r>
+      <w:r>
+        <w:t xml:space="preserve">veb </w:t>
+      </w:r>
+      <w:r>
+        <w:t xml:space="preserve">portala, korišćenjem Azure alata komandne linije (eng. Azire CLI) ili korišćenjem ARM šablona (eng. ARM template). </w:t>
       </w:r>
       <w:r>
         <w:t xml:space="preserve">Na slici </w:t>
@@ -12779,8 +12905,8 @@
         <w:t>.</w:t>
       </w:r>
     </w:p>
-    <w:bookmarkStart w:id="25" w:name="_MON_1661256869"/>
-    <w:bookmarkEnd w:id="25"/>
+    <w:bookmarkStart w:id="24" w:name="_MON_1661256869"/>
+    <w:bookmarkEnd w:id="24"/>
     <w:p>
       <w:pPr>
         <w:pStyle w:val="Opisobjekata"/>
@@ -12793,7 +12919,7 @@
           <v:shape id="_x0000_i1032" type="#_x0000_t75" style="width:468pt;height:43.8pt" o:ole="">
             <v:imagedata r:id="rId29" o:title=""/>
           </v:shape>
-          <o:OLEObject Type="Embed" ProgID="Word.OpenDocumentText.12" ShapeID="_x0000_i1032" DrawAspect="Content" ObjectID="_1682520888" r:id="rId30"/>
+          <o:OLEObject Type="Embed" ProgID="Word.OpenDocumentText.12" ShapeID="_x0000_i1032" DrawAspect="Content" ObjectID="_1682702531" r:id="rId30"/>
         </w:object>
       </w:r>
       <w:r>
@@ -12926,6 +13052,12 @@
           <w:lang w:val="sr-Latn-RS"/>
         </w:rPr>
         <w:t>aplikacije u tri direktorijuma</w:t>
+      </w:r>
+      <w:r>
+        <w:rPr>
+          <w:lang w:val="sr-Latn-RS"/>
+        </w:rPr>
+        <w:t>:</w:t>
       </w:r>
     </w:p>
     <w:p>
@@ -13239,8 +13371,8 @@
         <w:t>je dat primer komande za postavljanje iz lokalne zip datoteke.</w:t>
       </w:r>
     </w:p>
-    <w:bookmarkStart w:id="26" w:name="_MON_1661269666"/>
-    <w:bookmarkEnd w:id="26"/>
+    <w:bookmarkStart w:id="25" w:name="_MON_1661269666"/>
+    <w:bookmarkEnd w:id="25"/>
     <w:p>
       <w:pPr>
         <w:pStyle w:val="Tekst"/>
@@ -13253,7 +13385,7 @@
           <v:shape id="_x0000_i1033" type="#_x0000_t75" style="width:468pt;height:31.8pt" o:ole="">
             <v:imagedata r:id="rId31" o:title=""/>
           </v:shape>
-          <o:OLEObject Type="Embed" ProgID="Word.OpenDocumentText.12" ShapeID="_x0000_i1033" DrawAspect="Content" ObjectID="_1682520889" r:id="rId32"/>
+          <o:OLEObject Type="Embed" ProgID="Word.OpenDocumentText.12" ShapeID="_x0000_i1033" DrawAspect="Content" ObjectID="_1682702532" r:id="rId32"/>
         </w:object>
       </w:r>
     </w:p>
@@ -13313,7 +13445,6 @@
         <w:rPr>
           <w:lang w:val="sr-Latn-RS"/>
         </w:rPr>
-        <w:lastRenderedPageBreak/>
         <w:t xml:space="preserve">Osim ovih omogućeno je </w:t>
       </w:r>
       <w:r>
@@ -13344,87 +13475,115 @@
         <w:rPr>
           <w:lang w:val="sr-Latn-RS"/>
         </w:rPr>
+        <w:t>h</w:t>
+      </w:r>
+      <w:r>
+        <w:rPr>
+          <w:lang w:val="sr-Latn-RS"/>
+        </w:rPr>
         <w:t>.</w:t>
       </w:r>
+      <w:bookmarkStart w:id="26" w:name="_Toc71561470"/>
     </w:p>
     <w:p>
       <w:pPr>
-        <w:pStyle w:val="Naslov3"/>
-        <w:rPr>
-          <w:lang w:val="sr-Latn-RS"/>
-        </w:rPr>
-      </w:pPr>
-      <w:bookmarkStart w:id="27" w:name="_Toc71561470"/>
-      <w:r>
-        <w:rPr>
-          <w:lang w:val="sr-Latn-RS"/>
-        </w:rPr>
-        <w:lastRenderedPageBreak/>
-        <w:t>3.2 Ostali servisi</w:t>
-      </w:r>
-      <w:bookmarkEnd w:id="27"/>
+        <w:pStyle w:val="Naslov2"/>
+        <w:rPr>
+          <w:lang w:val="sr-Latn-RS"/>
+        </w:rPr>
+      </w:pPr>
+      <w:r>
+        <w:rPr>
+          <w:lang w:val="sr-Latn-RS"/>
+        </w:rPr>
+        <w:t xml:space="preserve">3.2 </w:t>
+      </w:r>
+      <w:bookmarkEnd w:id="26"/>
+      <w:r>
+        <w:rPr>
+          <w:lang w:val="sr-Latn-RS"/>
+        </w:rPr>
+        <w:t>Druge platforme</w:t>
+      </w:r>
     </w:p>
     <w:p>
       <w:pPr>
-        <w:pStyle w:val="Naslov1"/>
-      </w:pPr>
-      <w:bookmarkStart w:id="28" w:name="_Toc40034695"/>
-      <w:bookmarkStart w:id="29" w:name="_Toc71561471"/>
-      <w:r>
-        <w:rPr>
-          <w:rFonts w:hint="eastAsia"/>
-        </w:rPr>
-        <w:t xml:space="preserve">4 </w:t>
-      </w:r>
-      <w:r>
-        <w:t>Razvoj REST</w:t>
-      </w:r>
-      <w:r>
-        <w:rPr>
-          <w:rFonts w:hint="eastAsia"/>
-        </w:rPr>
-        <w:t xml:space="preserve"> servisa Recepti API</w:t>
-      </w:r>
-      <w:bookmarkEnd w:id="28"/>
-      <w:bookmarkEnd w:id="29"/>
+        <w:pStyle w:val="Tekst"/>
+        <w:rPr>
+          <w:lang w:val="sr-Latn-RS"/>
+        </w:rPr>
+      </w:pPr>
+      <w:r>
+        <w:rPr>
+          <w:lang w:val="sr-Latn-RS"/>
+        </w:rPr>
+        <w:t>Test</w:t>
+      </w:r>
     </w:p>
     <w:p>
       <w:pPr>
-        <w:pStyle w:val="Naslov2"/>
-      </w:pPr>
-      <w:bookmarkStart w:id="30" w:name="_Toc71561472"/>
-      <w:bookmarkStart w:id="31" w:name="_Toc40034696"/>
+        <w:pStyle w:val="Naslov1"/>
+      </w:pPr>
+      <w:bookmarkStart w:id="27" w:name="_Toc40034695"/>
+      <w:bookmarkStart w:id="28" w:name="_Toc71561471"/>
       <w:r>
         <w:rPr>
           <w:rFonts w:hint="eastAsia"/>
         </w:rPr>
-        <w:t xml:space="preserve">4.1 Funkcionalni opis </w:t>
-      </w:r>
-      <w:r>
-        <w:t>i arhitektura</w:t>
-      </w:r>
-      <w:bookmarkEnd w:id="30"/>
-      <w:r>
-        <w:t xml:space="preserve"> </w:t>
-      </w:r>
-      <w:bookmarkEnd w:id="31"/>
+        <w:lastRenderedPageBreak/>
+        <w:t xml:space="preserve">4 </w:t>
+      </w:r>
+      <w:r>
+        <w:t>Razvoj REST</w:t>
+      </w:r>
+      <w:r>
+        <w:rPr>
+          <w:rFonts w:hint="eastAsia"/>
+        </w:rPr>
+        <w:t xml:space="preserve"> servisa Recepti API</w:t>
+      </w:r>
+      <w:bookmarkEnd w:id="27"/>
+      <w:bookmarkEnd w:id="28"/>
     </w:p>
     <w:p>
       <w:pPr>
         <w:pStyle w:val="Naslov2"/>
       </w:pPr>
-      <w:bookmarkStart w:id="32" w:name="_Toc40034697"/>
-      <w:bookmarkStart w:id="33" w:name="_Toc71561473"/>
+      <w:bookmarkStart w:id="29" w:name="_Toc71561472"/>
+      <w:bookmarkStart w:id="30" w:name="_Toc40034696"/>
       <w:r>
         <w:rPr>
           <w:rFonts w:hint="eastAsia"/>
         </w:rPr>
+        <w:t xml:space="preserve">4.1 Funkcionalni opis </w:t>
+      </w:r>
+      <w:r>
+        <w:t>i arhitektura</w:t>
+      </w:r>
+      <w:bookmarkEnd w:id="29"/>
+      <w:r>
+        <w:t xml:space="preserve"> </w:t>
+      </w:r>
+      <w:bookmarkEnd w:id="30"/>
+    </w:p>
+    <w:p>
+      <w:pPr>
+        <w:pStyle w:val="Naslov2"/>
+      </w:pPr>
+      <w:bookmarkStart w:id="31" w:name="_Toc40034697"/>
+      <w:bookmarkStart w:id="32" w:name="_Toc71561473"/>
+      <w:r>
+        <w:rPr>
+          <w:rFonts w:hint="eastAsia"/>
+        </w:rPr>
         <w:t xml:space="preserve">4.2 </w:t>
       </w:r>
+      <w:bookmarkEnd w:id="31"/>
+      <w:r>
+        <w:t>Implementacija servisa</w:t>
+      </w:r>
+      <w:bookmarkStart w:id="33" w:name="_GoBack"/>
       <w:bookmarkEnd w:id="32"/>
-      <w:r>
-        <w:t>Implementacija servisa</w:t>
-      </w:r>
       <w:bookmarkEnd w:id="33"/>
     </w:p>
     <w:p>
@@ -13582,7 +13741,6 @@
       </w:pPr>
       <w:bookmarkStart w:id="45" w:name="_Toc71561482"/>
       <w:r>
-        <w:lastRenderedPageBreak/>
         <w:t>5.4 Testiranje</w:t>
       </w:r>
       <w:bookmarkEnd w:id="45"/>
@@ -13593,6 +13751,7 @@
       </w:pPr>
       <w:bookmarkStart w:id="46" w:name="_Toc71561483"/>
       <w:r>
+        <w:lastRenderedPageBreak/>
         <w:t>6 Zaklju</w:t>
       </w:r>
       <w:r>
@@ -13624,7 +13783,6 @@
           <w:docPartUnique/>
         </w:docPartObj>
       </w:sdtPr>
-      <w:sdtEndPr/>
       <w:sdtContent>
         <w:p>
           <w:pPr>
@@ -13639,7 +13797,6 @@
             <w:id w:val="-573587230"/>
             <w:bibliography/>
           </w:sdtPr>
-          <w:sdtEndPr/>
           <w:sdtContent>
             <w:p>
               <w:pPr>
@@ -14027,7 +14184,7 @@
             <w:rFonts w:hint="eastAsia"/>
             <w:noProof/>
           </w:rPr>
-          <w:t>19</w:t>
+          <w:t>25</w:t>
         </w:r>
         <w:r>
           <w:rPr>
@@ -15280,7 +15437,7 @@
     <w:name w:val="Tekst"/>
     <w:autoRedefine/>
     <w:qFormat/>
-    <w:rsid w:val="008C7E1C"/>
+    <w:rsid w:val="00C94764"/>
     <w:pPr>
       <w:spacing w:before="240" w:after="240" w:line="240" w:lineRule="auto"/>
       <w:ind w:left="360"/>
@@ -15291,7 +15448,7 @@
       <w:color w:val="000000"/>
       <w:spacing w:val="4"/>
       <w:kern w:val="2"/>
-      <w:position w:val="8"/>
+      <w:position w:val="12"/>
       <w:sz w:val="24"/>
       <w:szCs w:val="24"/>
       <w:lang w:eastAsia="zh-CN" w:bidi="hi-IN"/>
@@ -15356,9 +15513,9 @@
     <w:link w:val="Naslov2Char"/>
     <w:autoRedefine/>
     <w:qFormat/>
-    <w:rsid w:val="005C15BB"/>
+    <w:rsid w:val="00C94764"/>
     <w:pPr>
-      <w:spacing w:before="600" w:after="760"/>
+      <w:spacing w:before="720" w:after="600"/>
     </w:pPr>
     <w:rPr>
       <w:rFonts w:ascii="Cambria" w:eastAsia="Microsoft YaHei" w:hAnsi="Cambria" w:cs="Arial"/>
@@ -15392,9 +15549,9 @@
     <w:link w:val="Naslov3Char"/>
     <w:autoRedefine/>
     <w:qFormat/>
-    <w:rsid w:val="005C15BB"/>
+    <w:rsid w:val="00F2506A"/>
     <w:pPr>
-      <w:spacing w:before="480" w:after="640"/>
+      <w:spacing w:before="600" w:after="480"/>
     </w:pPr>
     <w:rPr>
       <w:rFonts w:ascii="Cambria" w:eastAsia="Microsoft YaHei" w:hAnsi="Cambria" w:cs="Arial"/>
@@ -15408,7 +15565,7 @@
     <w:name w:val="Naslov 2 Char"/>
     <w:basedOn w:val="DefaultParagraphFont"/>
     <w:link w:val="Naslov2"/>
-    <w:rsid w:val="005C15BB"/>
+    <w:rsid w:val="00C94764"/>
     <w:rPr>
       <w:rFonts w:ascii="Cambria" w:eastAsia="Microsoft YaHei" w:hAnsi="Cambria" w:cs="Arial"/>
       <w:b/>
@@ -15479,7 +15636,7 @@
     <w:name w:val="Naslov 3 Char"/>
     <w:basedOn w:val="DefaultParagraphFont"/>
     <w:link w:val="Naslov3"/>
-    <w:rsid w:val="005C15BB"/>
+    <w:rsid w:val="00F2506A"/>
     <w:rPr>
       <w:rFonts w:ascii="Cambria" w:eastAsia="Microsoft YaHei" w:hAnsi="Cambria" w:cs="Arial"/>
       <w:b/>
@@ -15835,9 +15992,9 @@
     <w:link w:val="OpisobjekataChar"/>
     <w:autoRedefine/>
     <w:qFormat/>
-    <w:rsid w:val="00656951"/>
+    <w:rsid w:val="00DB1AA5"/>
     <w:pPr>
-      <w:spacing w:after="240"/>
+      <w:spacing w:before="240" w:after="480"/>
       <w:jc w:val="center"/>
     </w:pPr>
     <w:rPr>
@@ -15866,7 +16023,7 @@
     <w:name w:val="Opis objekata Char"/>
     <w:basedOn w:val="CaptionChar"/>
     <w:link w:val="Opisobjekata"/>
-    <w:rsid w:val="00656951"/>
+    <w:rsid w:val="00DB1AA5"/>
     <w:rPr>
       <w:rFonts w:ascii="Liberation Serif" w:eastAsia="NSimSun" w:hAnsi="Liberation Serif" w:cs="Mangal"/>
       <w:i/>
@@ -16208,7 +16365,7 @@
 </file>
 
 <file path=customXml/itemProps1.xml><?xml version="1.0" encoding="utf-8"?>
-<ds:datastoreItem xmlns:ds="http://schemas.openxmlformats.org/officeDocument/2006/customXml" ds:itemID="{31F99175-A454-4541-8B36-D7496ECA68C8}">
+<ds:datastoreItem xmlns:ds="http://schemas.openxmlformats.org/officeDocument/2006/customXml" ds:itemID="{D414D334-1042-4BCD-AF81-6027A1A73F62}">
   <ds:schemaRefs>
     <ds:schemaRef ds:uri="http://schemas.openxmlformats.org/officeDocument/2006/bibliography"/>
   </ds:schemaRefs>

</xml_diff>

<commit_message>
Document - FaaS platforms
</commit_message>
<xml_diff>
--- a/docs/Rad.docx
+++ b/docs/Rad.docx
@@ -7194,13 +7194,7 @@
         <w:rPr>
           <w:lang w:val="sr-Latn-RS"/>
         </w:rPr>
-        <w:t xml:space="preserve"> Z</w:t>
-      </w:r>
-      <w:r>
-        <w:rPr>
-          <w:lang w:val="sr-Latn-RS"/>
-        </w:rPr>
-        <w:t xml:space="preserve">bog automatskog skaliranja i ne korišćenja resursa u neaktivnom stanju, razvijaoc može imati </w:t>
+        <w:t xml:space="preserve"> Zbog automatskog skaliranja i ne korišćenja resursa u neaktivnom stanju, razvijaoc može imati </w:t>
       </w:r>
       <w:r>
         <w:rPr>
@@ -7261,7 +7255,25 @@
         <w:rPr>
           <w:lang w:val="sr-Latn-RS"/>
         </w:rPr>
-        <w:t xml:space="preserve">Kod razvoja kompletno novih aplikacija, razvijaoc se može više fokusirati na sam dizajn arhitekture i aplikativni kod, i </w:t>
+        <w:t>Prednost ovog modela k</w:t>
+      </w:r>
+      <w:r>
+        <w:rPr>
+          <w:lang w:val="sr-Latn-RS"/>
+        </w:rPr>
+        <w:t>od raz</w:t>
+      </w:r>
+      <w:r>
+        <w:rPr>
+          <w:lang w:val="sr-Latn-RS"/>
+        </w:rPr>
+        <w:t>voja kompletno novih aplikacija je i to što se razvijaoc</w:t>
+      </w:r>
+      <w:r>
+        <w:rPr>
+          <w:lang w:val="sr-Latn-RS"/>
+        </w:rPr>
+        <w:t xml:space="preserve"> može više fokusirati na sam dizajn arhitekture i aplikativni kod, i </w:t>
       </w:r>
       <w:r>
         <w:rPr>
@@ -7298,7 +7310,6 @@
       <w:pPr>
         <w:pStyle w:val="Tekst"/>
         <w:rPr>
-          <w:position w:val="8"/>
           <w:lang w:val="sr-Latn-RS"/>
         </w:rPr>
       </w:pPr>
@@ -7336,19 +7347,7 @@
         <w:rPr>
           <w:lang w:val="sr-Latn-RS"/>
         </w:rPr>
-        <w:t xml:space="preserve"> </w:t>
-      </w:r>
-      <w:r>
-        <w:rPr>
-          <w:lang w:val="sr-Latn-RS"/>
-        </w:rPr>
-        <w:t>Generalno, aplikacije na ovom modelu su manje prenosive u odnosu na standardne virtualne mašine ili kontejnere.</w:t>
-      </w:r>
-      <w:r>
-        <w:rPr>
-          <w:lang w:val="sr-Latn-RS"/>
-        </w:rPr>
-        <w:t xml:space="preserve"> Događaji koji prouzrokuju pokretanje funkcija mogu se bazirati na drugim servisima platforme u oblaku, što može dovesti do veće zavisnosti razvijaoca od konkretnog isporučioca platforme.</w:t>
+        <w:t xml:space="preserve"> Generalno, aplikacije na ovom modelu su manje prenosive u odnosu na standardne virtualne mašine ili kontejnere. Događaji koji prouzrokuju pokretanje funkcija mogu se bazirati na drugim servisima platforme u oblaku, što može dovesti do veće zavisnosti razvijaoca od konkretnog isporučioca platforme.</w:t>
       </w:r>
       <w:r>
         <w:rPr>
@@ -8785,7 +8784,7 @@
           <v:shape id="_x0000_i1025" type="#_x0000_t75" style="width:468pt;height:120pt" o:ole="">
             <v:imagedata r:id="rId14" o:title=""/>
           </v:shape>
-          <o:OLEObject Type="Embed" ProgID="Word.OpenDocumentText.12" ShapeID="_x0000_i1025" DrawAspect="Content" ObjectID="_1682702524" r:id="rId15"/>
+          <o:OLEObject Type="Embed" ProgID="Word.OpenDocumentText.12" ShapeID="_x0000_i1025" DrawAspect="Content" ObjectID="_1683219079" r:id="rId15"/>
         </w:object>
       </w:r>
     </w:p>
@@ -9201,10 +9200,10 @@
           <w:lang w:val="sr-Latn-RS"/>
         </w:rPr>
         <w:object w:dxaOrig="9360" w:dyaOrig="400">
-          <v:shape id="_x0000_i1298" type="#_x0000_t75" style="width:468pt;height:19.8pt" o:ole="">
+          <v:shape id="_x0000_i1026" type="#_x0000_t75" style="width:468pt;height:19.8pt" o:ole="">
             <v:imagedata r:id="rId16" o:title=""/>
           </v:shape>
-          <o:OLEObject Type="Embed" ProgID="Word.OpenDocumentText.12" ShapeID="_x0000_i1298" DrawAspect="Content" ObjectID="_1682702525" r:id="rId17"/>
+          <o:OLEObject Type="Embed" ProgID="Word.OpenDocumentText.12" ShapeID="_x0000_i1026" DrawAspect="Content" ObjectID="_1683219080" r:id="rId17"/>
         </w:object>
       </w:r>
     </w:p>
@@ -9356,7 +9355,7 @@
           <v:shape id="_x0000_i1027" type="#_x0000_t75" style="width:468pt;height:289.2pt" o:ole="">
             <v:imagedata r:id="rId18" o:title=""/>
           </v:shape>
-          <o:OLEObject Type="Embed" ProgID="Word.OpenDocumentText.12" ShapeID="_x0000_i1027" DrawAspect="Content" ObjectID="_1682702526" r:id="rId19"/>
+          <o:OLEObject Type="Embed" ProgID="Word.OpenDocumentText.12" ShapeID="_x0000_i1027" DrawAspect="Content" ObjectID="_1683219081" r:id="rId19"/>
         </w:object>
       </w:r>
     </w:p>
@@ -9446,7 +9445,7 @@
           <v:shape id="_x0000_i1028" type="#_x0000_t75" style="width:468pt;height:19.8pt" o:ole="">
             <v:imagedata r:id="rId21" o:title=""/>
           </v:shape>
-          <o:OLEObject Type="Embed" ProgID="Word.OpenDocumentText.12" ShapeID="_x0000_i1028" DrawAspect="Content" ObjectID="_1682702527" r:id="rId22"/>
+          <o:OLEObject Type="Embed" ProgID="Word.OpenDocumentText.12" ShapeID="_x0000_i1028" DrawAspect="Content" ObjectID="_1683219082" r:id="rId22"/>
         </w:object>
       </w:r>
     </w:p>
@@ -9523,7 +9522,7 @@
           <v:shape id="_x0000_i1029" type="#_x0000_t75" style="width:468pt;height:198pt" o:ole="">
             <v:imagedata r:id="rId23" o:title=""/>
           </v:shape>
-          <o:OLEObject Type="Embed" ProgID="Word.OpenDocumentText.12" ShapeID="_x0000_i1029" DrawAspect="Content" ObjectID="_1682702528" r:id="rId24"/>
+          <o:OLEObject Type="Embed" ProgID="Word.OpenDocumentText.12" ShapeID="_x0000_i1029" DrawAspect="Content" ObjectID="_1683219083" r:id="rId24"/>
         </w:object>
       </w:r>
     </w:p>
@@ -12729,7 +12728,7 @@
           <v:shape id="_x0000_i1030" type="#_x0000_t75" style="width:468pt;height:166.8pt" o:ole="">
             <v:imagedata r:id="rId25" o:title=""/>
           </v:shape>
-          <o:OLEObject Type="Embed" ProgID="Word.OpenDocumentText.12" ShapeID="_x0000_i1030" DrawAspect="Content" ObjectID="_1682702529" r:id="rId26"/>
+          <o:OLEObject Type="Embed" ProgID="Word.OpenDocumentText.12" ShapeID="_x0000_i1030" DrawAspect="Content" ObjectID="_1683219084" r:id="rId26"/>
         </w:object>
       </w:r>
     </w:p>
@@ -12792,16 +12791,13 @@
           <v:shape id="_x0000_i1031" type="#_x0000_t75" style="width:468pt;height:242.4pt" o:ole="">
             <v:imagedata r:id="rId27" o:title=""/>
           </v:shape>
-          <o:OLEObject Type="Embed" ProgID="Word.OpenDocumentText.12" ShapeID="_x0000_i1031" DrawAspect="Content" ObjectID="_1682702530" r:id="rId28"/>
+          <o:OLEObject Type="Embed" ProgID="Word.OpenDocumentText.12" ShapeID="_x0000_i1031" DrawAspect="Content" ObjectID="_1683219085" r:id="rId28"/>
         </w:object>
       </w:r>
     </w:p>
     <w:p>
       <w:pPr>
         <w:pStyle w:val="Opisobjekata"/>
-        <w:rPr>
-          <w:rFonts w:hint="eastAsia"/>
-        </w:rPr>
       </w:pPr>
       <w:r>
         <w:t xml:space="preserve">Slika </w:t>
@@ -12845,9 +12841,67 @@
       <w:pPr>
         <w:pStyle w:val="Naslov3"/>
       </w:pPr>
+      <w:r>
+        <w:lastRenderedPageBreak/>
+        <w:t>3.1.5 Trajne funkcije</w:t>
+      </w:r>
       <w:bookmarkStart w:id="23" w:name="_Toc71561469"/>
-      <w:r>
-        <w:t>3.1.5</w:t>
+    </w:p>
+    <w:p>
+      <w:pPr>
+        <w:pStyle w:val="Tekst"/>
+        <w:rPr>
+          <w:lang w:val="sr-Latn-RS"/>
+        </w:rPr>
+      </w:pPr>
+      <w:r>
+        <w:t xml:space="preserve">Trajne funkcije </w:t>
+      </w:r>
+      <w:r>
+        <w:rPr>
+          <w:lang w:val="sr-Latn-RS"/>
+        </w:rPr>
+        <w:t xml:space="preserve">(eng. Durable functions) </w:t>
+      </w:r>
+      <w:r>
+        <w:rPr>
+          <w:lang w:val="sr-Latn-RS"/>
+        </w:rPr>
+        <w:t>je nadogradnja na platformu Azure Functions koja je otvorenog koda i omogućava pisanje</w:t>
+      </w:r>
+      <w:r>
+        <w:rPr>
+          <w:lang w:val="sr-Latn-RS"/>
+        </w:rPr>
+        <w:t xml:space="preserve"> funkcija koje </w:t>
+      </w:r>
+      <w:r>
+        <w:rPr>
+          <w:lang w:val="sr-Latn-RS"/>
+        </w:rPr>
+        <w:t>imaju mogućnost čuvanja stanja.</w:t>
+      </w:r>
+    </w:p>
+    <w:p>
+      <w:pPr>
+        <w:pStyle w:val="Tekst"/>
+        <w:rPr>
+          <w:lang w:val="sr-Latn-RS"/>
+        </w:rPr>
+      </w:pPr>
+      <w:r>
+        <w:rPr>
+          <w:lang w:val="sr-Latn-RS"/>
+        </w:rPr>
+        <w:t>...</w:t>
+      </w:r>
+    </w:p>
+    <w:p>
+      <w:pPr>
+        <w:pStyle w:val="Naslov3"/>
+      </w:pPr>
+      <w:r>
+        <w:t>3.1.6</w:t>
       </w:r>
       <w:r>
         <w:t xml:space="preserve"> </w:t>
@@ -12871,11 +12925,7 @@
         <w:t>kreirani</w:t>
       </w:r>
       <w:r>
-        <w:t xml:space="preserve"> zavisni resursi na platformi i to resursna grupa (eng. </w:t>
-      </w:r>
-      <w:r>
-        <w:lastRenderedPageBreak/>
-        <w:t xml:space="preserve">Resource group) i nalog za skladištenje (eng. Storage account), a potom i sama aplikacija funkcija. </w:t>
+        <w:t xml:space="preserve"> zavisni resursi na platformi i to resursna grupa (eng. Resource group) i nalog za skladištenje (eng. Storage account), a potom i sama aplikacija funkcija. </w:t>
       </w:r>
       <w:r>
         <w:t xml:space="preserve">Kreiranje resursa je moguće uraditi na više načina, preko Azure </w:t>
@@ -12919,7 +12969,7 @@
           <v:shape id="_x0000_i1032" type="#_x0000_t75" style="width:468pt;height:43.8pt" o:ole="">
             <v:imagedata r:id="rId29" o:title=""/>
           </v:shape>
-          <o:OLEObject Type="Embed" ProgID="Word.OpenDocumentText.12" ShapeID="_x0000_i1032" DrawAspect="Content" ObjectID="_1682702531" r:id="rId30"/>
+          <o:OLEObject Type="Embed" ProgID="Word.OpenDocumentText.12" ShapeID="_x0000_i1032" DrawAspect="Content" ObjectID="_1683219086" r:id="rId30"/>
         </w:object>
       </w:r>
       <w:r>
@@ -13155,6 +13205,7 @@
         <w:rPr>
           <w:lang w:val="sr-Latn-RS"/>
         </w:rPr>
+        <w:lastRenderedPageBreak/>
         <w:t>I</w:t>
       </w:r>
       <w:r>
@@ -13385,7 +13436,7 @@
           <v:shape id="_x0000_i1033" type="#_x0000_t75" style="width:468pt;height:31.8pt" o:ole="">
             <v:imagedata r:id="rId31" o:title=""/>
           </v:shape>
-          <o:OLEObject Type="Embed" ProgID="Word.OpenDocumentText.12" ShapeID="_x0000_i1033" DrawAspect="Content" ObjectID="_1682702532" r:id="rId32"/>
+          <o:OLEObject Type="Embed" ProgID="Word.OpenDocumentText.12" ShapeID="_x0000_i1033" DrawAspect="Content" ObjectID="_1683219087" r:id="rId32"/>
         </w:object>
       </w:r>
     </w:p>
@@ -13517,15 +13568,122 @@
         <w:rPr>
           <w:lang w:val="sr-Latn-RS"/>
         </w:rPr>
-        <w:t>Test</w:t>
+        <w:t xml:space="preserve">Jedna od prvih i najpoznatijih platformi na </w:t>
+      </w:r>
+      <w:r>
+        <w:rPr>
+          <w:lang w:val="sr-Latn-RS"/>
+        </w:rPr>
+        <w:t xml:space="preserve">ovom </w:t>
+      </w:r>
+      <w:r>
+        <w:rPr>
+          <w:lang w:val="sr-Latn-RS"/>
+        </w:rPr>
+        <w:t xml:space="preserve">modelu je svakako </w:t>
+      </w:r>
+      <w:r>
+        <w:rPr>
+          <w:lang w:val="sr-Latn-RS"/>
+        </w:rPr>
+        <w:t xml:space="preserve">Amazon </w:t>
+      </w:r>
+      <w:r>
+        <w:rPr>
+          <w:lang w:val="sr-Latn-RS"/>
+        </w:rPr>
+        <w:t xml:space="preserve">AWS Lambda. Ova platforma omogućava pisanje funkcija bez stanja u jezicima Java, Python, C#, Node.js, Go, Ruby i PowerShell. </w:t>
+      </w:r>
+      <w:r>
+        <w:rPr>
+          <w:lang w:val="sr-Latn-RS"/>
+        </w:rPr>
+        <w:t xml:space="preserve">Funkcije se pokreću na osnovu događaja na drugim servisima na AWS platformi u oblaku, kao što su postavljanje dokumenta na S3 servis za skladištenje, prosleđen HTTP zahtev sa API Gateway servisa i mnogi drugi. Za debagovanje i nadgledanje </w:t>
+      </w:r>
+      <w:r>
+        <w:rPr>
+          <w:lang w:val="sr-Latn-RS"/>
+        </w:rPr>
+        <w:t>aplikacija</w:t>
+      </w:r>
+      <w:r>
+        <w:rPr>
+          <w:lang w:val="sr-Latn-RS"/>
+        </w:rPr>
+        <w:t xml:space="preserve"> mogu se koristiti AWS X-Ray i Amazon Cloud Watch servisi. </w:t>
+      </w:r>
+      <w:r>
+        <w:rPr>
+          <w:lang w:val="sr-Latn-RS"/>
+        </w:rPr>
+        <w:t>Pored toga dostupan je AWS Serverless Application Repository gde je moguće pronaći gotove aplikacije ili funkcije razvijene od strane zajednice koje je moguće koristiti.</w:t>
       </w:r>
     </w:p>
     <w:p>
       <w:pPr>
+        <w:pStyle w:val="Tekst"/>
+        <w:rPr>
+          <w:lang w:val="sr-Latn-RS"/>
+        </w:rPr>
+      </w:pPr>
+      <w:r>
+        <w:rPr>
+          <w:lang w:val="sr-Latn-RS"/>
+        </w:rPr>
+        <w:t xml:space="preserve">Google Cloud Functions je funkcija kao servis platforma kompanije Google. Podržani jezici su Go, Node.js, Java i Python. Platforma ima integrisane funkcionalnosti za </w:t>
+      </w:r>
+      <w:r>
+        <w:rPr>
+          <w:lang w:val="sr-Latn-RS"/>
+        </w:rPr>
+        <w:lastRenderedPageBreak/>
+        <w:t xml:space="preserve">debagovanje, nadgledanje i upis u dnevnik datoteke. </w:t>
+      </w:r>
+      <w:r>
+        <w:rPr>
+          <w:lang w:val="sr-Latn-RS"/>
+        </w:rPr>
+        <w:t xml:space="preserve">Funkcije se pokreću na osnovu HTTP zahteva ili događaja na servisima Google Cloud platforme. </w:t>
+      </w:r>
+      <w:r>
+        <w:rPr>
+          <w:lang w:val="sr-Latn-RS"/>
+        </w:rPr>
+        <w:t>Kod funkcija je moguće modifikovati lokalno i preko veb portala platforme.</w:t>
+      </w:r>
+    </w:p>
+    <w:p>
+      <w:pPr>
+        <w:pStyle w:val="Tekst"/>
+        <w:rPr>
+          <w:lang w:val="sr-Latn-RS"/>
+        </w:rPr>
+      </w:pPr>
+      <w:bookmarkStart w:id="27" w:name="_GoBack"/>
+      <w:bookmarkEnd w:id="27"/>
+    </w:p>
+    <w:p>
+      <w:pPr>
+        <w:spacing w:after="160" w:line="259" w:lineRule="auto"/>
+        <w:rPr>
+          <w:rFonts w:ascii="Cambria" w:eastAsia="Microsoft YaHei" w:hAnsi="Cambria"/>
+          <w:b/>
+          <w:bCs/>
+          <w:color w:val="000000" w:themeColor="text1"/>
+          <w:sz w:val="32"/>
+          <w:szCs w:val="32"/>
+        </w:rPr>
+      </w:pPr>
+      <w:bookmarkStart w:id="28" w:name="_Toc40034695"/>
+      <w:bookmarkStart w:id="29" w:name="_Toc71561471"/>
+      <w:r>
+        <w:br w:type="page"/>
+      </w:r>
+    </w:p>
+    <w:p>
+      <w:pPr>
         <w:pStyle w:val="Naslov1"/>
       </w:pPr>
-      <w:bookmarkStart w:id="27" w:name="_Toc40034695"/>
-      <w:bookmarkStart w:id="28" w:name="_Toc71561471"/>
       <w:r>
         <w:rPr>
           <w:rFonts w:hint="eastAsia"/>
@@ -13542,15 +13700,15 @@
         </w:rPr>
         <w:t xml:space="preserve"> servisa Recepti API</w:t>
       </w:r>
-      <w:bookmarkEnd w:id="27"/>
       <w:bookmarkEnd w:id="28"/>
+      <w:bookmarkEnd w:id="29"/>
     </w:p>
     <w:p>
       <w:pPr>
         <w:pStyle w:val="Naslov2"/>
       </w:pPr>
-      <w:bookmarkStart w:id="29" w:name="_Toc71561472"/>
-      <w:bookmarkStart w:id="30" w:name="_Toc40034696"/>
+      <w:bookmarkStart w:id="30" w:name="_Toc71561472"/>
+      <w:bookmarkStart w:id="31" w:name="_Toc40034696"/>
       <w:r>
         <w:rPr>
           <w:rFonts w:hint="eastAsia"/>
@@ -13560,30 +13718,28 @@
       <w:r>
         <w:t>i arhitektura</w:t>
       </w:r>
-      <w:bookmarkEnd w:id="29"/>
+      <w:bookmarkEnd w:id="30"/>
       <w:r>
         <w:t xml:space="preserve"> </w:t>
       </w:r>
-      <w:bookmarkEnd w:id="30"/>
+      <w:bookmarkEnd w:id="31"/>
     </w:p>
     <w:p>
       <w:pPr>
         <w:pStyle w:val="Naslov2"/>
       </w:pPr>
-      <w:bookmarkStart w:id="31" w:name="_Toc40034697"/>
-      <w:bookmarkStart w:id="32" w:name="_Toc71561473"/>
+      <w:bookmarkStart w:id="32" w:name="_Toc40034697"/>
+      <w:bookmarkStart w:id="33" w:name="_Toc71561473"/>
       <w:r>
         <w:rPr>
           <w:rFonts w:hint="eastAsia"/>
         </w:rPr>
         <w:t xml:space="preserve">4.2 </w:t>
       </w:r>
-      <w:bookmarkEnd w:id="31"/>
+      <w:bookmarkEnd w:id="32"/>
       <w:r>
         <w:t>Implementacija servisa</w:t>
       </w:r>
-      <w:bookmarkStart w:id="33" w:name="_GoBack"/>
-      <w:bookmarkEnd w:id="32"/>
       <w:bookmarkEnd w:id="33"/>
     </w:p>
     <w:p>
@@ -13640,14 +13796,31 @@
     </w:p>
     <w:p>
       <w:pPr>
-        <w:pStyle w:val="Naslov1"/>
+        <w:spacing w:after="160" w:line="259" w:lineRule="auto"/>
+        <w:rPr>
+          <w:rFonts w:ascii="Cambria" w:eastAsia="Microsoft YaHei" w:hAnsi="Cambria"/>
+          <w:b/>
+          <w:bCs/>
+          <w:color w:val="000000" w:themeColor="text1"/>
+          <w:sz w:val="32"/>
+          <w:szCs w:val="32"/>
+        </w:rPr>
       </w:pPr>
       <w:bookmarkStart w:id="38" w:name="_Toc40034699"/>
       <w:bookmarkStart w:id="39" w:name="_Toc71561478"/>
       <w:r>
+        <w:br w:type="page"/>
+      </w:r>
+    </w:p>
+    <w:p>
+      <w:pPr>
+        <w:pStyle w:val="Naslov1"/>
+      </w:pPr>
+      <w:r>
         <w:rPr>
           <w:rFonts w:hint="eastAsia"/>
         </w:rPr>
+        <w:lastRenderedPageBreak/>
         <w:t xml:space="preserve">5 </w:t>
       </w:r>
       <w:r>
@@ -13747,9 +13920,25 @@
     </w:p>
     <w:p>
       <w:pPr>
+        <w:spacing w:after="160" w:line="259" w:lineRule="auto"/>
+        <w:rPr>
+          <w:rFonts w:ascii="Cambria" w:eastAsia="Microsoft YaHei" w:hAnsi="Cambria"/>
+          <w:b/>
+          <w:bCs/>
+          <w:color w:val="000000" w:themeColor="text1"/>
+          <w:sz w:val="32"/>
+          <w:szCs w:val="32"/>
+        </w:rPr>
+      </w:pPr>
+      <w:bookmarkStart w:id="46" w:name="_Toc71561483"/>
+      <w:r>
+        <w:br w:type="page"/>
+      </w:r>
+    </w:p>
+    <w:p>
+      <w:pPr>
         <w:pStyle w:val="Naslov1"/>
       </w:pPr>
-      <w:bookmarkStart w:id="46" w:name="_Toc71561483"/>
       <w:r>
         <w:lastRenderedPageBreak/>
         <w:t>6 Zaklju</w:t>
@@ -14184,7 +14373,7 @@
             <w:rFonts w:hint="eastAsia"/>
             <w:noProof/>
           </w:rPr>
-          <w:t>25</w:t>
+          <w:t>28</w:t>
         </w:r>
         <w:r>
           <w:rPr>
@@ -16365,7 +16554,7 @@
 </file>
 
 <file path=customXml/itemProps1.xml><?xml version="1.0" encoding="utf-8"?>
-<ds:datastoreItem xmlns:ds="http://schemas.openxmlformats.org/officeDocument/2006/customXml" ds:itemID="{D414D334-1042-4BCD-AF81-6027A1A73F62}">
+<ds:datastoreItem xmlns:ds="http://schemas.openxmlformats.org/officeDocument/2006/customXml" ds:itemID="{1AA9D6B4-5BB4-419E-9B99-7ADACB41AB0A}">
   <ds:schemaRefs>
     <ds:schemaRef ds:uri="http://schemas.openxmlformats.org/officeDocument/2006/bibliography"/>
   </ds:schemaRefs>

</xml_diff>

<commit_message>
Git test new token
</commit_message>
<xml_diff>
--- a/docs/Rad.docx
+++ b/docs/Rad.docx
@@ -740,6 +740,7 @@
           <w:docPartUnique/>
         </w:docPartObj>
       </w:sdtPr>
+      <w:sdtEndPr/>
       <w:sdtContent>
         <w:p>
           <w:pPr>
@@ -3245,6 +3246,7 @@
           <w:id w:val="1909109145"/>
           <w:citation/>
         </w:sdtPr>
+        <w:sdtEndPr/>
         <w:sdtContent>
           <w:r>
             <w:fldChar w:fldCharType="begin"/>
@@ -4554,6 +4556,7 @@
           <w:id w:val="20673095"/>
           <w:citation/>
         </w:sdtPr>
+        <w:sdtEndPr/>
         <w:sdtContent>
           <w:r>
             <w:rPr>
@@ -4721,6 +4724,7 @@
           <w:id w:val="-299849039"/>
           <w:citation/>
         </w:sdtPr>
+        <w:sdtEndPr/>
         <w:sdtContent>
           <w:r>
             <w:rPr>
@@ -8414,6 +8418,7 @@
           <w:id w:val="1969163175"/>
           <w:citation/>
         </w:sdtPr>
+        <w:sdtEndPr/>
         <w:sdtContent>
           <w:r>
             <w:rPr>
@@ -8784,7 +8789,7 @@
           <v:shape id="_x0000_i1025" type="#_x0000_t75" style="width:468pt;height:120pt" o:ole="">
             <v:imagedata r:id="rId14" o:title=""/>
           </v:shape>
-          <o:OLEObject Type="Embed" ProgID="Word.OpenDocumentText.12" ShapeID="_x0000_i1025" DrawAspect="Content" ObjectID="_1683219079" r:id="rId15"/>
+          <o:OLEObject Type="Embed" ProgID="Word.OpenDocumentText.12" ShapeID="_x0000_i1025" DrawAspect="Content" ObjectID="_1683280285" r:id="rId15"/>
         </w:object>
       </w:r>
     </w:p>
@@ -8869,6 +8874,7 @@
           <w:id w:val="1522966965"/>
           <w:citation/>
         </w:sdtPr>
+        <w:sdtEndPr/>
         <w:sdtContent>
           <w:r>
             <w:fldChar w:fldCharType="begin"/>
@@ -8947,6 +8953,7 @@
           <w:id w:val="122820166"/>
           <w:citation/>
         </w:sdtPr>
+        <w:sdtEndPr/>
         <w:sdtContent>
           <w:r>
             <w:rPr>
@@ -9094,6 +9101,7 @@
           <w:id w:val="-1812168282"/>
           <w:citation/>
         </w:sdtPr>
+        <w:sdtEndPr/>
         <w:sdtContent>
           <w:r>
             <w:rPr>
@@ -9203,7 +9211,7 @@
           <v:shape id="_x0000_i1026" type="#_x0000_t75" style="width:468pt;height:19.8pt" o:ole="">
             <v:imagedata r:id="rId16" o:title=""/>
           </v:shape>
-          <o:OLEObject Type="Embed" ProgID="Word.OpenDocumentText.12" ShapeID="_x0000_i1026" DrawAspect="Content" ObjectID="_1683219080" r:id="rId17"/>
+          <o:OLEObject Type="Embed" ProgID="Word.OpenDocumentText.12" ShapeID="_x0000_i1026" DrawAspect="Content" ObjectID="_1683280286" r:id="rId17"/>
         </w:object>
       </w:r>
     </w:p>
@@ -9355,7 +9363,7 @@
           <v:shape id="_x0000_i1027" type="#_x0000_t75" style="width:468pt;height:289.2pt" o:ole="">
             <v:imagedata r:id="rId18" o:title=""/>
           </v:shape>
-          <o:OLEObject Type="Embed" ProgID="Word.OpenDocumentText.12" ShapeID="_x0000_i1027" DrawAspect="Content" ObjectID="_1683219081" r:id="rId19"/>
+          <o:OLEObject Type="Embed" ProgID="Word.OpenDocumentText.12" ShapeID="_x0000_i1027" DrawAspect="Content" ObjectID="_1683280287" r:id="rId19"/>
         </w:object>
       </w:r>
     </w:p>
@@ -9445,7 +9453,7 @@
           <v:shape id="_x0000_i1028" type="#_x0000_t75" style="width:468pt;height:19.8pt" o:ole="">
             <v:imagedata r:id="rId21" o:title=""/>
           </v:shape>
-          <o:OLEObject Type="Embed" ProgID="Word.OpenDocumentText.12" ShapeID="_x0000_i1028" DrawAspect="Content" ObjectID="_1683219082" r:id="rId22"/>
+          <o:OLEObject Type="Embed" ProgID="Word.OpenDocumentText.12" ShapeID="_x0000_i1028" DrawAspect="Content" ObjectID="_1683280288" r:id="rId22"/>
         </w:object>
       </w:r>
     </w:p>
@@ -9522,7 +9530,7 @@
           <v:shape id="_x0000_i1029" type="#_x0000_t75" style="width:468pt;height:198pt" o:ole="">
             <v:imagedata r:id="rId23" o:title=""/>
           </v:shape>
-          <o:OLEObject Type="Embed" ProgID="Word.OpenDocumentText.12" ShapeID="_x0000_i1029" DrawAspect="Content" ObjectID="_1683219083" r:id="rId24"/>
+          <o:OLEObject Type="Embed" ProgID="Word.OpenDocumentText.12" ShapeID="_x0000_i1029" DrawAspect="Content" ObjectID="_1683280289" r:id="rId24"/>
         </w:object>
       </w:r>
     </w:p>
@@ -12728,7 +12736,7 @@
           <v:shape id="_x0000_i1030" type="#_x0000_t75" style="width:468pt;height:166.8pt" o:ole="">
             <v:imagedata r:id="rId25" o:title=""/>
           </v:shape>
-          <o:OLEObject Type="Embed" ProgID="Word.OpenDocumentText.12" ShapeID="_x0000_i1030" DrawAspect="Content" ObjectID="_1683219084" r:id="rId26"/>
+          <o:OLEObject Type="Embed" ProgID="Word.OpenDocumentText.12" ShapeID="_x0000_i1030" DrawAspect="Content" ObjectID="_1683280290" r:id="rId26"/>
         </w:object>
       </w:r>
     </w:p>
@@ -12791,13 +12799,16 @@
           <v:shape id="_x0000_i1031" type="#_x0000_t75" style="width:468pt;height:242.4pt" o:ole="">
             <v:imagedata r:id="rId27" o:title=""/>
           </v:shape>
-          <o:OLEObject Type="Embed" ProgID="Word.OpenDocumentText.12" ShapeID="_x0000_i1031" DrawAspect="Content" ObjectID="_1683219085" r:id="rId28"/>
+          <o:OLEObject Type="Embed" ProgID="Word.OpenDocumentText.12" ShapeID="_x0000_i1031" DrawAspect="Content" ObjectID="_1683280291" r:id="rId28"/>
         </w:object>
       </w:r>
     </w:p>
     <w:p>
       <w:pPr>
         <w:pStyle w:val="Opisobjekata"/>
+        <w:rPr>
+          <w:rFonts w:hint="eastAsia"/>
+        </w:rPr>
       </w:pPr>
       <w:r>
         <w:t xml:space="preserve">Slika </w:t>
@@ -12969,7 +12980,7 @@
           <v:shape id="_x0000_i1032" type="#_x0000_t75" style="width:468pt;height:43.8pt" o:ole="">
             <v:imagedata r:id="rId29" o:title=""/>
           </v:shape>
-          <o:OLEObject Type="Embed" ProgID="Word.OpenDocumentText.12" ShapeID="_x0000_i1032" DrawAspect="Content" ObjectID="_1683219086" r:id="rId30"/>
+          <o:OLEObject Type="Embed" ProgID="Word.OpenDocumentText.12" ShapeID="_x0000_i1032" DrawAspect="Content" ObjectID="_1683280292" r:id="rId30"/>
         </w:object>
       </w:r>
       <w:r>
@@ -13436,7 +13447,7 @@
           <v:shape id="_x0000_i1033" type="#_x0000_t75" style="width:468pt;height:31.8pt" o:ole="">
             <v:imagedata r:id="rId31" o:title=""/>
           </v:shape>
-          <o:OLEObject Type="Embed" ProgID="Word.OpenDocumentText.12" ShapeID="_x0000_i1033" DrawAspect="Content" ObjectID="_1683219087" r:id="rId32"/>
+          <o:OLEObject Type="Embed" ProgID="Word.OpenDocumentText.12" ShapeID="_x0000_i1033" DrawAspect="Content" ObjectID="_1683280293" r:id="rId32"/>
         </w:object>
       </w:r>
     </w:p>
@@ -13659,8 +13670,6 @@
           <w:lang w:val="sr-Latn-RS"/>
         </w:rPr>
       </w:pPr>
-      <w:bookmarkStart w:id="27" w:name="_GoBack"/>
-      <w:bookmarkEnd w:id="27"/>
     </w:p>
     <w:p>
       <w:pPr>
@@ -13674,8 +13683,8 @@
           <w:szCs w:val="32"/>
         </w:rPr>
       </w:pPr>
-      <w:bookmarkStart w:id="28" w:name="_Toc40034695"/>
-      <w:bookmarkStart w:id="29" w:name="_Toc71561471"/>
+      <w:bookmarkStart w:id="27" w:name="_Toc40034695"/>
+      <w:bookmarkStart w:id="28" w:name="_Toc71561471"/>
       <w:r>
         <w:br w:type="page"/>
       </w:r>
@@ -13700,15 +13709,15 @@
         </w:rPr>
         <w:t xml:space="preserve"> servisa Recepti API</w:t>
       </w:r>
+      <w:bookmarkEnd w:id="27"/>
       <w:bookmarkEnd w:id="28"/>
-      <w:bookmarkEnd w:id="29"/>
     </w:p>
     <w:p>
       <w:pPr>
         <w:pStyle w:val="Naslov2"/>
       </w:pPr>
-      <w:bookmarkStart w:id="30" w:name="_Toc71561472"/>
-      <w:bookmarkStart w:id="31" w:name="_Toc40034696"/>
+      <w:bookmarkStart w:id="29" w:name="_Toc71561472"/>
+      <w:bookmarkStart w:id="30" w:name="_Toc40034696"/>
       <w:r>
         <w:rPr>
           <w:rFonts w:hint="eastAsia"/>
@@ -13718,27 +13727,37 @@
       <w:r>
         <w:t>i arhitektura</w:t>
       </w:r>
+      <w:bookmarkEnd w:id="29"/>
+      <w:r>
+        <w:t xml:space="preserve"> </w:t>
+      </w:r>
       <w:bookmarkEnd w:id="30"/>
-      <w:r>
-        <w:t xml:space="preserve"> </w:t>
-      </w:r>
-      <w:bookmarkEnd w:id="31"/>
     </w:p>
     <w:p>
       <w:pPr>
         <w:pStyle w:val="Naslov2"/>
       </w:pPr>
-      <w:bookmarkStart w:id="32" w:name="_Toc40034697"/>
-      <w:bookmarkStart w:id="33" w:name="_Toc71561473"/>
+      <w:bookmarkStart w:id="31" w:name="_Toc40034697"/>
+      <w:bookmarkStart w:id="32" w:name="_Toc71561473"/>
       <w:r>
         <w:rPr>
           <w:rFonts w:hint="eastAsia"/>
         </w:rPr>
         <w:t xml:space="preserve">4.2 </w:t>
       </w:r>
+      <w:bookmarkEnd w:id="31"/>
+      <w:r>
+        <w:t>Implementacija servisa</w:t>
+      </w:r>
       <w:bookmarkEnd w:id="32"/>
-      <w:r>
-        <w:t>Implementacija servisa</w:t>
+    </w:p>
+    <w:p>
+      <w:pPr>
+        <w:pStyle w:val="Naslov3"/>
+      </w:pPr>
+      <w:bookmarkStart w:id="33" w:name="_Toc71561474"/>
+      <w:r>
+        <w:t>4.2.1 Struktura projekta</w:t>
       </w:r>
       <w:bookmarkEnd w:id="33"/>
     </w:p>
@@ -13746,9 +13765,9 @@
       <w:pPr>
         <w:pStyle w:val="Naslov3"/>
       </w:pPr>
-      <w:bookmarkStart w:id="34" w:name="_Toc71561474"/>
-      <w:r>
-        <w:t>4.2.1 Struktura projekta</w:t>
+      <w:bookmarkStart w:id="34" w:name="_Toc71561475"/>
+      <w:r>
+        <w:t>4.2.2 Baza podataka</w:t>
       </w:r>
       <w:bookmarkEnd w:id="34"/>
     </w:p>
@@ -13756,9 +13775,15 @@
       <w:pPr>
         <w:pStyle w:val="Naslov3"/>
       </w:pPr>
-      <w:bookmarkStart w:id="35" w:name="_Toc71561475"/>
-      <w:r>
-        <w:t>4.2.2 Baza podataka</w:t>
+      <w:bookmarkStart w:id="35" w:name="_Toc71561476"/>
+      <w:r>
+        <w:t xml:space="preserve">4.2.3 API </w:t>
+      </w:r>
+      <w:r>
+        <w:t>r</w:t>
+      </w:r>
+      <w:r>
+        <w:t>esursi</w:t>
       </w:r>
       <w:bookmarkEnd w:id="35"/>
     </w:p>
@@ -13766,33 +13791,17 @@
       <w:pPr>
         <w:pStyle w:val="Naslov3"/>
       </w:pPr>
-      <w:bookmarkStart w:id="36" w:name="_Toc71561476"/>
-      <w:r>
-        <w:t xml:space="preserve">4.2.3 API </w:t>
-      </w:r>
-      <w:r>
-        <w:t>r</w:t>
-      </w:r>
-      <w:r>
-        <w:t>esursi</w:t>
+      <w:bookmarkStart w:id="36" w:name="_Toc71561477"/>
+      <w:r>
+        <w:t>4.2.4 Impl</w:t>
+      </w:r>
+      <w:r>
+        <w:t>e</w:t>
+      </w:r>
+      <w:r>
+        <w:t>mentacija funkcija</w:t>
       </w:r>
       <w:bookmarkEnd w:id="36"/>
-    </w:p>
-    <w:p>
-      <w:pPr>
-        <w:pStyle w:val="Naslov3"/>
-      </w:pPr>
-      <w:bookmarkStart w:id="37" w:name="_Toc71561477"/>
-      <w:r>
-        <w:t>4.2.4 Impl</w:t>
-      </w:r>
-      <w:r>
-        <w:t>e</w:t>
-      </w:r>
-      <w:r>
-        <w:t>mentacija funkcija</w:t>
-      </w:r>
-      <w:bookmarkEnd w:id="37"/>
     </w:p>
     <w:p>
       <w:pPr>
@@ -13806,8 +13815,8 @@
           <w:szCs w:val="32"/>
         </w:rPr>
       </w:pPr>
-      <w:bookmarkStart w:id="38" w:name="_Toc40034699"/>
-      <w:bookmarkStart w:id="39" w:name="_Toc71561478"/>
+      <w:bookmarkStart w:id="37" w:name="_Toc40034699"/>
+      <w:bookmarkStart w:id="38" w:name="_Toc71561478"/>
       <w:r>
         <w:br w:type="page"/>
       </w:r>
@@ -13847,30 +13856,48 @@
         </w:rPr>
         <w:t xml:space="preserve"> servisa Recepti API</w:t>
       </w:r>
+      <w:bookmarkEnd w:id="37"/>
       <w:bookmarkEnd w:id="38"/>
-      <w:bookmarkEnd w:id="39"/>
     </w:p>
     <w:p>
       <w:pPr>
         <w:pStyle w:val="Naslov2"/>
       </w:pPr>
-      <w:bookmarkStart w:id="40" w:name="_Toc40034700"/>
-      <w:bookmarkStart w:id="41" w:name="_Toc71561479"/>
+      <w:bookmarkStart w:id="39" w:name="_Toc40034700"/>
+      <w:bookmarkStart w:id="40" w:name="_Toc71561479"/>
       <w:r>
         <w:rPr>
           <w:rFonts w:hint="eastAsia"/>
         </w:rPr>
         <w:t xml:space="preserve">5.1 </w:t>
       </w:r>
+      <w:bookmarkEnd w:id="39"/>
+      <w:r>
+        <w:t xml:space="preserve">Resursi </w:t>
+      </w:r>
+      <w:r>
+        <w:t xml:space="preserve">na platformi </w:t>
+      </w:r>
+      <w:r>
+        <w:t>u oblaku</w:t>
+      </w:r>
       <w:bookmarkEnd w:id="40"/>
-      <w:r>
-        <w:t xml:space="preserve">Resursi </w:t>
-      </w:r>
-      <w:r>
-        <w:t xml:space="preserve">na platformi </w:t>
-      </w:r>
-      <w:r>
-        <w:t>u oblaku</w:t>
+    </w:p>
+    <w:p>
+      <w:pPr>
+        <w:pStyle w:val="Naslov2"/>
+      </w:pPr>
+      <w:bookmarkStart w:id="41" w:name="_Toc71561481"/>
+      <w:r>
+        <w:t>5.2 Postavljanje na platformu</w:t>
+      </w:r>
+    </w:p>
+    <w:p>
+      <w:pPr>
+        <w:pStyle w:val="Naslov2"/>
+      </w:pPr>
+      <w:r>
+        <w:t>5.3 Nadgledanje i održavanje</w:t>
       </w:r>
       <w:bookmarkEnd w:id="41"/>
     </w:p>
@@ -13878,45 +13905,13 @@
       <w:pPr>
         <w:pStyle w:val="Naslov2"/>
       </w:pPr>
-      <w:bookmarkStart w:id="42" w:name="_Toc40034701"/>
-      <w:bookmarkStart w:id="43" w:name="_Toc71561480"/>
-      <w:r>
-        <w:rPr>
-          <w:rFonts w:hint="eastAsia"/>
-        </w:rPr>
-        <w:t xml:space="preserve">5.2 </w:t>
-      </w:r>
+      <w:bookmarkStart w:id="42" w:name="_Toc71561482"/>
+      <w:r>
+        <w:t>5.4 Testiranje</w:t>
+      </w:r>
+      <w:bookmarkStart w:id="43" w:name="_GoBack"/>
       <w:bookmarkEnd w:id="42"/>
-      <w:r>
-        <w:t>K</w:t>
-      </w:r>
-      <w:r>
-        <w:t xml:space="preserve">ontinualna </w:t>
-      </w:r>
-      <w:r>
-        <w:t>integracija</w:t>
-      </w:r>
       <w:bookmarkEnd w:id="43"/>
-    </w:p>
-    <w:p>
-      <w:pPr>
-        <w:pStyle w:val="Naslov2"/>
-      </w:pPr>
-      <w:bookmarkStart w:id="44" w:name="_Toc71561481"/>
-      <w:r>
-        <w:t>5.3 Nadgledanje i održavanje</w:t>
-      </w:r>
-      <w:bookmarkEnd w:id="44"/>
-    </w:p>
-    <w:p>
-      <w:pPr>
-        <w:pStyle w:val="Naslov2"/>
-      </w:pPr>
-      <w:bookmarkStart w:id="45" w:name="_Toc71561482"/>
-      <w:r>
-        <w:t>5.4 Testiranje</w:t>
-      </w:r>
-      <w:bookmarkEnd w:id="45"/>
     </w:p>
     <w:p>
       <w:pPr>
@@ -13930,7 +13925,7 @@
           <w:szCs w:val="32"/>
         </w:rPr>
       </w:pPr>
-      <w:bookmarkStart w:id="46" w:name="_Toc71561483"/>
+      <w:bookmarkStart w:id="44" w:name="_Toc71561483"/>
       <w:r>
         <w:br w:type="page"/>
       </w:r>
@@ -13952,7 +13947,7 @@
       <w:r>
         <w:t>ak</w:t>
       </w:r>
-      <w:bookmarkEnd w:id="46"/>
+      <w:bookmarkEnd w:id="44"/>
       <w:r>
         <w:br w:type="page"/>
       </w:r>
@@ -13972,6 +13967,7 @@
           <w:docPartUnique/>
         </w:docPartObj>
       </w:sdtPr>
+      <w:sdtEndPr/>
       <w:sdtContent>
         <w:p>
           <w:pPr>
@@ -13986,6 +13982,7 @@
             <w:id w:val="-573587230"/>
             <w:bibliography/>
           </w:sdtPr>
+          <w:sdtEndPr/>
           <w:sdtContent>
             <w:p>
               <w:pPr>
@@ -16554,7 +16551,7 @@
 </file>
 
 <file path=customXml/itemProps1.xml><?xml version="1.0" encoding="utf-8"?>
-<ds:datastoreItem xmlns:ds="http://schemas.openxmlformats.org/officeDocument/2006/customXml" ds:itemID="{1AA9D6B4-5BB4-419E-9B99-7ADACB41AB0A}">
+<ds:datastoreItem xmlns:ds="http://schemas.openxmlformats.org/officeDocument/2006/customXml" ds:itemID="{92F0F415-475A-4D66-9C6B-D9513320F972}">
   <ds:schemaRefs>
     <ds:schemaRef ds:uri="http://schemas.openxmlformats.org/officeDocument/2006/bibliography"/>
   </ds:schemaRefs>

</xml_diff>

<commit_message>
Document - Styling part 2
</commit_message>
<xml_diff>
--- a/docs/Rad.docx
+++ b/docs/Rad.docx
@@ -4,152 +4,254 @@
   <w:body>
     <w:p>
       <w:pPr>
-        <w:pStyle w:val="Tekst"/>
+        <w:pStyle w:val="Default"/>
+        <w:jc w:val="center"/>
+      </w:pPr>
+      <w:r>
+        <w:rPr>
+          <w:sz w:val="52"/>
+        </w:rPr>
+        <w:t xml:space="preserve">Univerzitet u Beogradu </w:t>
+      </w:r>
+    </w:p>
+    <w:p>
+      <w:pPr>
+        <w:pStyle w:val="Default"/>
+        <w:jc w:val="center"/>
+      </w:pPr>
+      <w:r>
+        <w:rPr>
+          <w:sz w:val="44"/>
+        </w:rPr>
+        <w:t xml:space="preserve">Matematički fakultet </w:t>
+      </w:r>
+    </w:p>
+    <w:p>
+      <w:pPr>
+        <w:pStyle w:val="Default"/>
+        <w:jc w:val="center"/>
+        <w:rPr>
+          <w:sz w:val="44"/>
+        </w:rPr>
+      </w:pPr>
+    </w:p>
+    <w:p>
+      <w:pPr>
+        <w:pStyle w:val="Default"/>
+        <w:jc w:val="center"/>
+        <w:rPr>
+          <w:sz w:val="44"/>
+        </w:rPr>
+      </w:pPr>
+      <w:bookmarkStart w:id="0" w:name="_GoBack"/>
+    </w:p>
+    <w:bookmarkEnd w:id="0"/>
+    <w:p>
+      <w:pPr>
+        <w:pStyle w:val="Default"/>
+        <w:jc w:val="center"/>
+        <w:rPr>
+          <w:sz w:val="44"/>
+        </w:rPr>
+      </w:pPr>
+    </w:p>
+    <w:p>
+      <w:pPr>
+        <w:pStyle w:val="Default"/>
+        <w:jc w:val="center"/>
+      </w:pPr>
+      <w:r>
+        <w:rPr>
+          <w:sz w:val="44"/>
+        </w:rPr>
+        <w:t xml:space="preserve">Master rad </w:t>
+      </w:r>
+    </w:p>
+    <w:p>
+      <w:pPr>
+        <w:pStyle w:val="Default"/>
+        <w:rPr>
+          <w:sz w:val="44"/>
+        </w:rPr>
+      </w:pPr>
+    </w:p>
+    <w:p>
+      <w:pPr>
+        <w:pStyle w:val="Default"/>
+        <w:rPr>
+          <w:sz w:val="44"/>
+        </w:rPr>
+      </w:pPr>
+    </w:p>
+    <w:p>
+      <w:pPr>
+        <w:pStyle w:val="Default"/>
+        <w:rPr>
+          <w:sz w:val="44"/>
+        </w:rPr>
+      </w:pPr>
+    </w:p>
+    <w:p>
+      <w:pPr>
+        <w:pStyle w:val="Default"/>
+        <w:jc w:val="center"/>
+        <w:rPr>
+          <w:sz w:val="44"/>
+        </w:rPr>
+      </w:pPr>
+    </w:p>
+    <w:p>
+      <w:pPr>
+        <w:pStyle w:val="Default"/>
+        <w:jc w:val="center"/>
+      </w:pPr>
+      <w:r>
+        <w:rPr>
+          <w:sz w:val="48"/>
+        </w:rPr>
+        <w:t>Razvoj REST servisa u stilu arhitekture</w:t>
+      </w:r>
+    </w:p>
+    <w:p>
+      <w:pPr>
+        <w:pStyle w:val="Default"/>
+        <w:jc w:val="center"/>
+      </w:pPr>
+      <w:r>
+        <w:rPr>
+          <w:sz w:val="48"/>
+        </w:rPr>
+        <w:t>“</w:t>
+      </w:r>
+      <w:r>
+        <w:rPr>
+          <w:sz w:val="48"/>
+          <w:lang w:val="sr-Latn-RS"/>
+        </w:rPr>
+        <w:t>bez servera</w:t>
+      </w:r>
+      <w:r>
+        <w:rPr>
+          <w:sz w:val="48"/>
+        </w:rPr>
+        <w:t xml:space="preserve">” </w:t>
+      </w:r>
+      <w:r>
+        <w:rPr>
+          <w:sz w:val="48"/>
+          <w:lang w:val="sr-Latn-RS"/>
+        </w:rPr>
+        <w:t>na platformi Microsoft Azure</w:t>
+      </w:r>
+    </w:p>
+    <w:p>
+      <w:pPr>
+        <w:pStyle w:val="Default"/>
+        <w:jc w:val="center"/>
+        <w:rPr>
+          <w:sz w:val="48"/>
+          <w:lang w:val="sr-Latn-RS"/>
+        </w:rPr>
+      </w:pPr>
+    </w:p>
+    <w:p>
+      <w:pPr>
+        <w:pStyle w:val="Default"/>
+        <w:jc w:val="center"/>
+        <w:rPr>
+          <w:sz w:val="48"/>
+          <w:lang w:val="sr-Latn-RS"/>
+        </w:rPr>
+      </w:pPr>
+    </w:p>
+    <w:p>
+      <w:pPr>
+        <w:pStyle w:val="Default"/>
+        <w:jc w:val="center"/>
+        <w:rPr>
+          <w:sz w:val="48"/>
+          <w:lang w:val="sr-Latn-RS"/>
+        </w:rPr>
+      </w:pPr>
+    </w:p>
+    <w:p>
+      <w:pPr>
+        <w:pStyle w:val="Default"/>
+        <w:jc w:val="center"/>
+        <w:rPr>
+          <w:sz w:val="48"/>
+          <w:lang w:val="sr-Latn-RS"/>
+        </w:rPr>
+      </w:pPr>
+    </w:p>
+    <w:p>
+      <w:pPr>
+        <w:pStyle w:val="Default"/>
+        <w:jc w:val="center"/>
+        <w:rPr>
+          <w:sz w:val="48"/>
+          <w:lang w:val="sr-Latn-RS"/>
+        </w:rPr>
+      </w:pPr>
+    </w:p>
+    <w:p>
+      <w:pPr>
+        <w:pStyle w:val="Default"/>
+        <w:jc w:val="center"/>
+        <w:rPr>
+          <w:sz w:val="48"/>
+          <w:lang w:val="sr-Latn-RS"/>
+        </w:rPr>
+      </w:pPr>
+    </w:p>
+    <w:p>
+      <w:pPr>
+        <w:pStyle w:val="Default"/>
+        <w:jc w:val="center"/>
+        <w:rPr>
+          <w:sz w:val="48"/>
+          <w:lang w:val="sr-Latn-RS"/>
+        </w:rPr>
+      </w:pPr>
+      <w:r>
+        <w:rPr>
+          <w:sz w:val="48"/>
+          <w:lang w:val="sr-Latn-RS"/>
+        </w:rPr>
+        <w:br/>
+      </w:r>
+      <w:r>
+        <w:rPr>
+          <w:sz w:val="48"/>
+          <w:lang w:val="sr-Latn-RS"/>
+        </w:rPr>
+        <w:br/>
+      </w:r>
+      <w:r>
+        <w:rPr>
+          <w:sz w:val="48"/>
+          <w:lang w:val="sr-Latn-RS"/>
+        </w:rPr>
+        <w:br/>
+      </w:r>
+    </w:p>
+    <w:p>
+      <w:pPr>
+        <w:pStyle w:val="Default"/>
+      </w:pPr>
+      <w:r>
         <w:rPr>
           <w:i/>
           <w:sz w:val="32"/>
         </w:rPr>
-      </w:pPr>
-      <w:r>
-        <w:rPr>
-          <w:sz w:val="52"/>
-        </w:rPr>
-        <w:t>Univerzitet u Beogradu</w:t>
-      </w:r>
-      <w:r>
-        <w:rPr>
-          <w:sz w:val="52"/>
-        </w:rPr>
-        <w:br/>
-      </w:r>
-      <w:r>
-        <w:t>Matematički fakultet</w:t>
-      </w:r>
-      <w:r>
-        <w:br/>
-      </w:r>
-      <w:r>
-        <w:br/>
-      </w:r>
-      <w:r>
-        <w:br/>
-        <w:t>Master rad</w:t>
-      </w:r>
-      <w:r>
-        <w:br/>
-      </w:r>
-      <w:r>
-        <w:br/>
-      </w:r>
-      <w:r>
-        <w:br/>
-      </w:r>
-      <w:r>
-        <w:br/>
-      </w:r>
-      <w:r>
-        <w:br/>
-      </w:r>
-      <w:r>
-        <w:rPr>
-          <w:szCs w:val="44"/>
-        </w:rPr>
-        <w:t>Razvoj REST servisa u stilu arhitekture</w:t>
-      </w:r>
-      <w:r>
-        <w:rPr>
-          <w:szCs w:val="44"/>
-        </w:rPr>
-        <w:t xml:space="preserve"> </w:t>
-      </w:r>
-      <w:r>
-        <w:rPr>
-          <w:szCs w:val="44"/>
-        </w:rPr>
-        <w:t>“</w:t>
-      </w:r>
-      <w:r>
-        <w:rPr>
-          <w:szCs w:val="44"/>
-          <w:lang w:val="sr-Latn-RS"/>
-        </w:rPr>
-        <w:t>bez servera</w:t>
-      </w:r>
-      <w:r>
-        <w:rPr>
-          <w:szCs w:val="44"/>
-        </w:rPr>
-        <w:t xml:space="preserve">” </w:t>
-      </w:r>
-      <w:r>
-        <w:rPr>
-          <w:szCs w:val="44"/>
-          <w:lang w:val="sr-Latn-RS"/>
-        </w:rPr>
-        <w:t>na platformi Microsoft Azur</w:t>
-      </w:r>
-      <w:r>
-        <w:rPr>
-          <w:szCs w:val="44"/>
-          <w:lang w:val="sr-Latn-RS"/>
-        </w:rPr>
-        <w:t>e</w:t>
-      </w:r>
-      <w:r>
-        <w:rPr>
-          <w:sz w:val="48"/>
-          <w:lang w:val="sr-Latn-RS"/>
-        </w:rPr>
-        <w:br/>
-      </w:r>
-      <w:r>
-        <w:rPr>
-          <w:sz w:val="48"/>
-          <w:lang w:val="sr-Latn-RS"/>
-        </w:rPr>
-        <w:br/>
-      </w:r>
-      <w:r>
-        <w:rPr>
-          <w:sz w:val="48"/>
-          <w:lang w:val="sr-Latn-RS"/>
-        </w:rPr>
-        <w:br/>
-      </w:r>
-      <w:r>
-        <w:rPr>
-          <w:sz w:val="48"/>
-          <w:lang w:val="sr-Latn-RS"/>
-        </w:rPr>
-        <w:br/>
-      </w:r>
-      <w:r>
-        <w:rPr>
-          <w:sz w:val="48"/>
-          <w:lang w:val="sr-Latn-RS"/>
-        </w:rPr>
-        <w:br/>
-      </w:r>
-      <w:r>
-        <w:rPr>
-          <w:sz w:val="48"/>
-          <w:lang w:val="sr-Latn-RS"/>
-        </w:rPr>
-        <w:br/>
-      </w:r>
-      <w:r>
-        <w:rPr>
-          <w:sz w:val="48"/>
-          <w:lang w:val="sr-Latn-RS"/>
-        </w:rPr>
-        <w:br/>
+        <w:t xml:space="preserve">Student: </w:t>
       </w:r>
       <w:r>
         <w:rPr>
           <w:i/>
           <w:sz w:val="32"/>
         </w:rPr>
-        <w:t>Student:</w:t>
+        <w:tab/>
       </w:r>
       <w:r>
         <w:rPr>
@@ -191,7 +293,7 @@
           <w:i/>
           <w:sz w:val="32"/>
         </w:rPr>
-        <w:tab/>
+        <w:t xml:space="preserve">    </w:t>
       </w:r>
       <w:r>
         <w:rPr>
@@ -213,54 +315,83 @@
           <w:sz w:val="32"/>
         </w:rPr>
         <w:tab/>
-        <w:t xml:space="preserve">   Mentor:</w:t>
+      </w:r>
+      <w:r>
+        <w:rPr>
+          <w:i/>
+          <w:sz w:val="32"/>
+        </w:rPr>
+        <w:tab/>
+        <w:t xml:space="preserve">    </w:t>
+      </w:r>
+      <w:r>
+        <w:rPr>
+          <w:i/>
+          <w:sz w:val="32"/>
+        </w:rPr>
+        <w:t>Mentor:</w:t>
       </w:r>
     </w:p>
     <w:p>
       <w:pPr>
-        <w:pStyle w:val="Tekst"/>
-        <w:rPr>
-          <w:sz w:val="48"/>
-        </w:rPr>
-        <w:sectPr>
-          <w:footerReference w:type="default" r:id="rId8"/>
-          <w:pgSz w:w="12240" w:h="15840"/>
-          <w:pgMar w:top="1440" w:right="1800" w:bottom="1440" w:left="1800" w:header="720" w:footer="720" w:gutter="0"/>
-          <w:pgNumType w:start="1"/>
-          <w:cols w:space="720"/>
-          <w:titlePg/>
-          <w:docGrid w:linePitch="360"/>
-        </w:sectPr>
-      </w:pPr>
-      <w:r>
-        <w:rPr>
+        <w:pStyle w:val="Default"/>
+      </w:pPr>
+      <w:r>
+        <w:rPr>
+          <w:sz w:val="32"/>
           <w:lang w:val="sr-Latn-RS"/>
         </w:rPr>
         <w:t>Miloš Milovanović</w:t>
       </w:r>
       <w:r>
+        <w:rPr>
+          <w:sz w:val="32"/>
+        </w:rPr>
         <w:tab/>
       </w:r>
       <w:r>
+        <w:rPr>
+          <w:sz w:val="32"/>
+        </w:rPr>
         <w:tab/>
       </w:r>
       <w:r>
+        <w:rPr>
+          <w:sz w:val="32"/>
+        </w:rPr>
         <w:tab/>
       </w:r>
       <w:r>
+        <w:rPr>
+          <w:sz w:val="32"/>
+        </w:rPr>
         <w:tab/>
-      </w:r>
-      <w:r>
-        <w:t xml:space="preserve">dr Vladimir Filipović </w:t>
-      </w:r>
-      <w:r>
-        <w:br/>
-      </w:r>
-      <w:r>
-        <w:t>Beograd, 202</w:t>
-      </w:r>
-      <w:r>
-        <w:t>0</w:t>
+        <w:t xml:space="preserve">     </w:t>
+      </w:r>
+      <w:r>
+        <w:rPr>
+          <w:sz w:val="32"/>
+        </w:rPr>
+        <w:tab/>
+      </w:r>
+      <w:r>
+        <w:rPr>
+          <w:sz w:val="32"/>
+        </w:rPr>
+        <w:tab/>
+      </w:r>
+      <w:r>
+        <w:rPr>
+          <w:sz w:val="32"/>
+        </w:rPr>
+        <w:t>dr Vladimir Filipović</w:t>
+      </w:r>
+      <w:r>
+        <w:rPr>
+          <w:i/>
+          <w:sz w:val="32"/>
+        </w:rPr>
+        <w:br w:type="page"/>
       </w:r>
     </w:p>
     <w:p>
@@ -747,12 +878,7 @@
             <w:pStyle w:val="Ostalo"/>
           </w:pPr>
           <w:r>
-            <w:t>Sadrža</w:t>
-          </w:r>
-          <w:bookmarkStart w:id="0" w:name="_GoBack"/>
-          <w:bookmarkEnd w:id="0"/>
-          <w:r>
-            <w:t>j</w:t>
+            <w:t>Sadržaj</w:t>
           </w:r>
         </w:p>
         <w:p>
@@ -771,30 +897,15 @@
             </w:rPr>
           </w:pPr>
           <w:r>
-            <w:rPr>
-              <w:b/>
-              <w:bCs/>
-              <w:sz w:val="28"/>
-            </w:rPr>
             <w:fldChar w:fldCharType="begin"/>
           </w:r>
           <w:r>
-            <w:rPr>
-              <w:b/>
-              <w:bCs/>
-              <w:sz w:val="28"/>
-            </w:rPr>
             <w:instrText xml:space="preserve"> TOC \o "1-3" \h \z \u </w:instrText>
           </w:r>
           <w:r>
-            <w:rPr>
-              <w:b/>
-              <w:bCs/>
-              <w:sz w:val="28"/>
-            </w:rPr>
             <w:fldChar w:fldCharType="separate"/>
           </w:r>
-          <w:hyperlink w:anchor="_Toc72952445" w:history="1">
+          <w:hyperlink w:anchor="_Toc72953436" w:history="1">
             <w:r>
               <w:rPr>
                 <w:rStyle w:val="Hyperlink"/>
@@ -821,7 +932,7 @@
                 <w:noProof/>
                 <w:webHidden/>
               </w:rPr>
-              <w:instrText xml:space="preserve"> PAGEREF _Toc72952445 \h </w:instrText>
+              <w:instrText xml:space="preserve"> PAGEREF _Toc72953436 \h </w:instrText>
             </w:r>
             <w:r>
               <w:rPr>
@@ -841,7 +952,7 @@
                 <w:noProof/>
                 <w:webHidden/>
               </w:rPr>
-              <w:t>4</w:t>
+              <w:t>5</w:t>
             </w:r>
             <w:r>
               <w:rPr>
@@ -867,7 +978,7 @@
               <w:lang w:eastAsia="en-US" w:bidi="ar-SA"/>
             </w:rPr>
           </w:pPr>
-          <w:hyperlink w:anchor="_Toc72952446" w:history="1">
+          <w:hyperlink w:anchor="_Toc72953437" w:history="1">
             <w:r>
               <w:rPr>
                 <w:rStyle w:val="Hyperlink"/>
@@ -894,7 +1005,7 @@
                 <w:noProof/>
                 <w:webHidden/>
               </w:rPr>
-              <w:instrText xml:space="preserve"> PAGEREF _Toc72952446 \h </w:instrText>
+              <w:instrText xml:space="preserve"> PAGEREF _Toc72953437 \h </w:instrText>
             </w:r>
             <w:r>
               <w:rPr>
@@ -914,7 +1025,7 @@
                 <w:noProof/>
                 <w:webHidden/>
               </w:rPr>
-              <w:t>6</w:t>
+              <w:t>7</w:t>
             </w:r>
             <w:r>
               <w:rPr>
@@ -940,7 +1051,7 @@
               <w:lang w:eastAsia="en-US" w:bidi="ar-SA"/>
             </w:rPr>
           </w:pPr>
-          <w:hyperlink w:anchor="_Toc72952447" w:history="1">
+          <w:hyperlink w:anchor="_Toc72953438" w:history="1">
             <w:r>
               <w:rPr>
                 <w:rStyle w:val="Hyperlink"/>
@@ -967,7 +1078,7 @@
                 <w:noProof/>
                 <w:webHidden/>
               </w:rPr>
-              <w:instrText xml:space="preserve"> PAGEREF _Toc72952447 \h </w:instrText>
+              <w:instrText xml:space="preserve"> PAGEREF _Toc72953438 \h </w:instrText>
             </w:r>
             <w:r>
               <w:rPr>
@@ -987,7 +1098,7 @@
                 <w:noProof/>
                 <w:webHidden/>
               </w:rPr>
-              <w:t>6</w:t>
+              <w:t>7</w:t>
             </w:r>
             <w:r>
               <w:rPr>
@@ -1013,7 +1124,7 @@
               <w:lang w:eastAsia="en-US" w:bidi="ar-SA"/>
             </w:rPr>
           </w:pPr>
-          <w:hyperlink w:anchor="_Toc72952448" w:history="1">
+          <w:hyperlink w:anchor="_Toc72953439" w:history="1">
             <w:r>
               <w:rPr>
                 <w:rStyle w:val="Hyperlink"/>
@@ -1040,7 +1151,7 @@
                 <w:noProof/>
                 <w:webHidden/>
               </w:rPr>
-              <w:instrText xml:space="preserve"> PAGEREF _Toc72952448 \h </w:instrText>
+              <w:instrText xml:space="preserve"> PAGEREF _Toc72953439 \h </w:instrText>
             </w:r>
             <w:r>
               <w:rPr>
@@ -1060,7 +1171,7 @@
                 <w:noProof/>
                 <w:webHidden/>
               </w:rPr>
-              <w:t>7</w:t>
+              <w:t>8</w:t>
             </w:r>
             <w:r>
               <w:rPr>
@@ -1086,7 +1197,7 @@
               <w:lang w:eastAsia="en-US" w:bidi="ar-SA"/>
             </w:rPr>
           </w:pPr>
-          <w:hyperlink w:anchor="_Toc72952449" w:history="1">
+          <w:hyperlink w:anchor="_Toc72953440" w:history="1">
             <w:r>
               <w:rPr>
                 <w:rStyle w:val="Hyperlink"/>
@@ -1113,7 +1224,7 @@
                 <w:noProof/>
                 <w:webHidden/>
               </w:rPr>
-              <w:instrText xml:space="preserve"> PAGEREF _Toc72952449 \h </w:instrText>
+              <w:instrText xml:space="preserve"> PAGEREF _Toc72953440 \h </w:instrText>
             </w:r>
             <w:r>
               <w:rPr>
@@ -1133,7 +1244,7 @@
                 <w:noProof/>
                 <w:webHidden/>
               </w:rPr>
-              <w:t>8</w:t>
+              <w:t>9</w:t>
             </w:r>
             <w:r>
               <w:rPr>
@@ -1159,7 +1270,7 @@
               <w:lang w:eastAsia="en-US" w:bidi="ar-SA"/>
             </w:rPr>
           </w:pPr>
-          <w:hyperlink w:anchor="_Toc72952450" w:history="1">
+          <w:hyperlink w:anchor="_Toc72953441" w:history="1">
             <w:r>
               <w:rPr>
                 <w:rStyle w:val="Hyperlink"/>
@@ -1194,7 +1305,7 @@
                 <w:noProof/>
                 <w:webHidden/>
               </w:rPr>
-              <w:instrText xml:space="preserve"> PAGEREF _Toc72952450 \h </w:instrText>
+              <w:instrText xml:space="preserve"> PAGEREF _Toc72953441 \h </w:instrText>
             </w:r>
             <w:r>
               <w:rPr>
@@ -1214,7 +1325,7 @@
                 <w:noProof/>
                 <w:webHidden/>
               </w:rPr>
-              <w:t>9</w:t>
+              <w:t>10</w:t>
             </w:r>
             <w:r>
               <w:rPr>
@@ -1240,7 +1351,7 @@
               <w:lang w:eastAsia="en-US" w:bidi="ar-SA"/>
             </w:rPr>
           </w:pPr>
-          <w:hyperlink w:anchor="_Toc72952451" w:history="1">
+          <w:hyperlink w:anchor="_Toc72953442" w:history="1">
             <w:r>
               <w:rPr>
                 <w:rStyle w:val="Hyperlink"/>
@@ -1282,7 +1393,7 @@
                 <w:noProof/>
                 <w:webHidden/>
               </w:rPr>
-              <w:instrText xml:space="preserve"> PAGEREF _Toc72952451 \h </w:instrText>
+              <w:instrText xml:space="preserve"> PAGEREF _Toc72953442 \h </w:instrText>
             </w:r>
             <w:r>
               <w:rPr>
@@ -1302,7 +1413,7 @@
                 <w:noProof/>
                 <w:webHidden/>
               </w:rPr>
-              <w:t>11</w:t>
+              <w:t>12</w:t>
             </w:r>
             <w:r>
               <w:rPr>
@@ -1328,7 +1439,7 @@
               <w:lang w:eastAsia="en-US" w:bidi="ar-SA"/>
             </w:rPr>
           </w:pPr>
-          <w:hyperlink w:anchor="_Toc72952452" w:history="1">
+          <w:hyperlink w:anchor="_Toc72953443" w:history="1">
             <w:r>
               <w:rPr>
                 <w:rStyle w:val="Hyperlink"/>
@@ -1355,7 +1466,7 @@
                 <w:noProof/>
                 <w:webHidden/>
               </w:rPr>
-              <w:instrText xml:space="preserve"> PAGEREF _Toc72952452 \h </w:instrText>
+              <w:instrText xml:space="preserve"> PAGEREF _Toc72953443 \h </w:instrText>
             </w:r>
             <w:r>
               <w:rPr>
@@ -1375,7 +1486,7 @@
                 <w:noProof/>
                 <w:webHidden/>
               </w:rPr>
-              <w:t>12</w:t>
+              <w:t>13</w:t>
             </w:r>
             <w:r>
               <w:rPr>
@@ -1401,7 +1512,7 @@
               <w:lang w:eastAsia="en-US" w:bidi="ar-SA"/>
             </w:rPr>
           </w:pPr>
-          <w:hyperlink w:anchor="_Toc72952453" w:history="1">
+          <w:hyperlink w:anchor="_Toc72953444" w:history="1">
             <w:r>
               <w:rPr>
                 <w:rStyle w:val="Hyperlink"/>
@@ -1428,7 +1539,7 @@
                 <w:noProof/>
                 <w:webHidden/>
               </w:rPr>
-              <w:instrText xml:space="preserve"> PAGEREF _Toc72952453 \h </w:instrText>
+              <w:instrText xml:space="preserve"> PAGEREF _Toc72953444 \h </w:instrText>
             </w:r>
             <w:r>
               <w:rPr>
@@ -1448,7 +1559,7 @@
                 <w:noProof/>
                 <w:webHidden/>
               </w:rPr>
-              <w:t>13</w:t>
+              <w:t>14</w:t>
             </w:r>
             <w:r>
               <w:rPr>
@@ -1474,7 +1585,7 @@
               <w:lang w:eastAsia="en-US" w:bidi="ar-SA"/>
             </w:rPr>
           </w:pPr>
-          <w:hyperlink w:anchor="_Toc72952454" w:history="1">
+          <w:hyperlink w:anchor="_Toc72953445" w:history="1">
             <w:r>
               <w:rPr>
                 <w:rStyle w:val="Hyperlink"/>
@@ -1501,7 +1612,7 @@
                 <w:noProof/>
                 <w:webHidden/>
               </w:rPr>
-              <w:instrText xml:space="preserve"> PAGEREF _Toc72952454 \h </w:instrText>
+              <w:instrText xml:space="preserve"> PAGEREF _Toc72953445 \h </w:instrText>
             </w:r>
             <w:r>
               <w:rPr>
@@ -1521,7 +1632,7 @@
                 <w:noProof/>
                 <w:webHidden/>
               </w:rPr>
-              <w:t>14</w:t>
+              <w:t>15</w:t>
             </w:r>
             <w:r>
               <w:rPr>
@@ -1547,7 +1658,7 @@
               <w:lang w:eastAsia="en-US" w:bidi="ar-SA"/>
             </w:rPr>
           </w:pPr>
-          <w:hyperlink w:anchor="_Toc72952455" w:history="1">
+          <w:hyperlink w:anchor="_Toc72953446" w:history="1">
             <w:r>
               <w:rPr>
                 <w:rStyle w:val="Hyperlink"/>
@@ -1574,7 +1685,7 @@
                 <w:noProof/>
                 <w:webHidden/>
               </w:rPr>
-              <w:instrText xml:space="preserve"> PAGEREF _Toc72952455 \h </w:instrText>
+              <w:instrText xml:space="preserve"> PAGEREF _Toc72953446 \h </w:instrText>
             </w:r>
             <w:r>
               <w:rPr>
@@ -1594,7 +1705,7 @@
                 <w:noProof/>
                 <w:webHidden/>
               </w:rPr>
-              <w:t>16</w:t>
+              <w:t>17</w:t>
             </w:r>
             <w:r>
               <w:rPr>
@@ -1620,7 +1731,7 @@
               <w:lang w:eastAsia="en-US" w:bidi="ar-SA"/>
             </w:rPr>
           </w:pPr>
-          <w:hyperlink w:anchor="_Toc72952456" w:history="1">
+          <w:hyperlink w:anchor="_Toc72953447" w:history="1">
             <w:r>
               <w:rPr>
                 <w:rStyle w:val="Hyperlink"/>
@@ -1647,7 +1758,7 @@
                 <w:noProof/>
                 <w:webHidden/>
               </w:rPr>
-              <w:instrText xml:space="preserve"> PAGEREF _Toc72952456 \h </w:instrText>
+              <w:instrText xml:space="preserve"> PAGEREF _Toc72953447 \h </w:instrText>
             </w:r>
             <w:r>
               <w:rPr>
@@ -1667,7 +1778,7 @@
                 <w:noProof/>
                 <w:webHidden/>
               </w:rPr>
-              <w:t>16</w:t>
+              <w:t>17</w:t>
             </w:r>
             <w:r>
               <w:rPr>
@@ -1693,7 +1804,7 @@
               <w:lang w:eastAsia="en-US" w:bidi="ar-SA"/>
             </w:rPr>
           </w:pPr>
-          <w:hyperlink w:anchor="_Toc72952457" w:history="1">
+          <w:hyperlink w:anchor="_Toc72953448" w:history="1">
             <w:r>
               <w:rPr>
                 <w:rStyle w:val="Hyperlink"/>
@@ -1728,7 +1839,7 @@
                 <w:noProof/>
                 <w:webHidden/>
               </w:rPr>
-              <w:instrText xml:space="preserve"> PAGEREF _Toc72952457 \h </w:instrText>
+              <w:instrText xml:space="preserve"> PAGEREF _Toc72953448 \h </w:instrText>
             </w:r>
             <w:r>
               <w:rPr>
@@ -1748,7 +1859,7 @@
                 <w:noProof/>
                 <w:webHidden/>
               </w:rPr>
-              <w:t>16</w:t>
+              <w:t>17</w:t>
             </w:r>
             <w:r>
               <w:rPr>
@@ -1774,7 +1885,7 @@
               <w:lang w:eastAsia="en-US" w:bidi="ar-SA"/>
             </w:rPr>
           </w:pPr>
-          <w:hyperlink w:anchor="_Toc72952458" w:history="1">
+          <w:hyperlink w:anchor="_Toc72953449" w:history="1">
             <w:r>
               <w:rPr>
                 <w:rStyle w:val="Hyperlink"/>
@@ -1801,7 +1912,7 @@
                 <w:noProof/>
                 <w:webHidden/>
               </w:rPr>
-              <w:instrText xml:space="preserve"> PAGEREF _Toc72952458 \h </w:instrText>
+              <w:instrText xml:space="preserve"> PAGEREF _Toc72953449 \h </w:instrText>
             </w:r>
             <w:r>
               <w:rPr>
@@ -1821,7 +1932,7 @@
                 <w:noProof/>
                 <w:webHidden/>
               </w:rPr>
-              <w:t>17</w:t>
+              <w:t>18</w:t>
             </w:r>
             <w:r>
               <w:rPr>
@@ -1847,7 +1958,7 @@
               <w:lang w:eastAsia="en-US" w:bidi="ar-SA"/>
             </w:rPr>
           </w:pPr>
-          <w:hyperlink w:anchor="_Toc72952459" w:history="1">
+          <w:hyperlink w:anchor="_Toc72953450" w:history="1">
             <w:r>
               <w:rPr>
                 <w:rStyle w:val="Hyperlink"/>
@@ -1874,7 +1985,7 @@
                 <w:noProof/>
                 <w:webHidden/>
               </w:rPr>
-              <w:instrText xml:space="preserve"> PAGEREF _Toc72952459 \h </w:instrText>
+              <w:instrText xml:space="preserve"> PAGEREF _Toc72953450 \h </w:instrText>
             </w:r>
             <w:r>
               <w:rPr>
@@ -1894,7 +2005,7 @@
                 <w:noProof/>
                 <w:webHidden/>
               </w:rPr>
-              <w:t>18</w:t>
+              <w:t>19</w:t>
             </w:r>
             <w:r>
               <w:rPr>
@@ -1920,7 +2031,7 @@
               <w:lang w:eastAsia="en-US" w:bidi="ar-SA"/>
             </w:rPr>
           </w:pPr>
-          <w:hyperlink w:anchor="_Toc72952460" w:history="1">
+          <w:hyperlink w:anchor="_Toc72953451" w:history="1">
             <w:r>
               <w:rPr>
                 <w:rStyle w:val="Hyperlink"/>
@@ -1947,7 +2058,7 @@
                 <w:noProof/>
                 <w:webHidden/>
               </w:rPr>
-              <w:instrText xml:space="preserve"> PAGEREF _Toc72952460 \h </w:instrText>
+              <w:instrText xml:space="preserve"> PAGEREF _Toc72953451 \h </w:instrText>
             </w:r>
             <w:r>
               <w:rPr>
@@ -1967,7 +2078,7 @@
                 <w:noProof/>
                 <w:webHidden/>
               </w:rPr>
-              <w:t>20</w:t>
+              <w:t>21</w:t>
             </w:r>
             <w:r>
               <w:rPr>
@@ -1993,7 +2104,7 @@
               <w:lang w:eastAsia="en-US" w:bidi="ar-SA"/>
             </w:rPr>
           </w:pPr>
-          <w:hyperlink w:anchor="_Toc72952461" w:history="1">
+          <w:hyperlink w:anchor="_Toc72953452" w:history="1">
             <w:r>
               <w:rPr>
                 <w:rStyle w:val="Hyperlink"/>
@@ -2020,7 +2131,7 @@
                 <w:noProof/>
                 <w:webHidden/>
               </w:rPr>
-              <w:instrText xml:space="preserve"> PAGEREF _Toc72952461 \h </w:instrText>
+              <w:instrText xml:space="preserve"> PAGEREF _Toc72953452 \h </w:instrText>
             </w:r>
             <w:r>
               <w:rPr>
@@ -2040,7 +2151,7 @@
                 <w:noProof/>
                 <w:webHidden/>
               </w:rPr>
-              <w:t>23</w:t>
+              <w:t>24</w:t>
             </w:r>
             <w:r>
               <w:rPr>
@@ -2066,7 +2177,7 @@
               <w:lang w:eastAsia="en-US" w:bidi="ar-SA"/>
             </w:rPr>
           </w:pPr>
-          <w:hyperlink w:anchor="_Toc72952462" w:history="1">
+          <w:hyperlink w:anchor="_Toc72953453" w:history="1">
             <w:r>
               <w:rPr>
                 <w:rStyle w:val="Hyperlink"/>
@@ -2093,7 +2204,7 @@
                 <w:noProof/>
                 <w:webHidden/>
               </w:rPr>
-              <w:instrText xml:space="preserve"> PAGEREF _Toc72952462 \h </w:instrText>
+              <w:instrText xml:space="preserve"> PAGEREF _Toc72953453 \h </w:instrText>
             </w:r>
             <w:r>
               <w:rPr>
@@ -2113,7 +2224,7 @@
                 <w:noProof/>
                 <w:webHidden/>
               </w:rPr>
-              <w:t>23</w:t>
+              <w:t>24</w:t>
             </w:r>
             <w:r>
               <w:rPr>
@@ -2139,7 +2250,7 @@
               <w:lang w:eastAsia="en-US" w:bidi="ar-SA"/>
             </w:rPr>
           </w:pPr>
-          <w:hyperlink w:anchor="_Toc72952463" w:history="1">
+          <w:hyperlink w:anchor="_Toc72953454" w:history="1">
             <w:r>
               <w:rPr>
                 <w:rStyle w:val="Hyperlink"/>
@@ -2167,7 +2278,7 @@
                 <w:noProof/>
                 <w:webHidden/>
               </w:rPr>
-              <w:instrText xml:space="preserve"> PAGEREF _Toc72952463 \h </w:instrText>
+              <w:instrText xml:space="preserve"> PAGEREF _Toc72953454 \h </w:instrText>
             </w:r>
             <w:r>
               <w:rPr>
@@ -2187,7 +2298,7 @@
                 <w:noProof/>
                 <w:webHidden/>
               </w:rPr>
-              <w:t>24</w:t>
+              <w:t>25</w:t>
             </w:r>
             <w:r>
               <w:rPr>
@@ -2213,7 +2324,7 @@
               <w:lang w:eastAsia="en-US" w:bidi="ar-SA"/>
             </w:rPr>
           </w:pPr>
-          <w:hyperlink w:anchor="_Toc72952464" w:history="1">
+          <w:hyperlink w:anchor="_Toc72953455" w:history="1">
             <w:r>
               <w:rPr>
                 <w:rStyle w:val="Hyperlink"/>
@@ -2240,7 +2351,7 @@
                 <w:noProof/>
                 <w:webHidden/>
               </w:rPr>
-              <w:instrText xml:space="preserve"> PAGEREF _Toc72952464 \h </w:instrText>
+              <w:instrText xml:space="preserve"> PAGEREF _Toc72953455 \h </w:instrText>
             </w:r>
             <w:r>
               <w:rPr>
@@ -2260,7 +2371,7 @@
                 <w:noProof/>
                 <w:webHidden/>
               </w:rPr>
-              <w:t>26</w:t>
+              <w:t>27</w:t>
             </w:r>
             <w:r>
               <w:rPr>
@@ -2286,7 +2397,7 @@
               <w:lang w:eastAsia="en-US" w:bidi="ar-SA"/>
             </w:rPr>
           </w:pPr>
-          <w:hyperlink w:anchor="_Toc72952465" w:history="1">
+          <w:hyperlink w:anchor="_Toc72953456" w:history="1">
             <w:r>
               <w:rPr>
                 <w:rStyle w:val="Hyperlink"/>
@@ -2313,7 +2424,7 @@
                 <w:noProof/>
                 <w:webHidden/>
               </w:rPr>
-              <w:instrText xml:space="preserve"> PAGEREF _Toc72952465 \h </w:instrText>
+              <w:instrText xml:space="preserve"> PAGEREF _Toc72953456 \h </w:instrText>
             </w:r>
             <w:r>
               <w:rPr>
@@ -2333,7 +2444,7 @@
                 <w:noProof/>
                 <w:webHidden/>
               </w:rPr>
-              <w:t>26</w:t>
+              <w:t>27</w:t>
             </w:r>
             <w:r>
               <w:rPr>
@@ -2359,7 +2470,7 @@
               <w:lang w:eastAsia="en-US" w:bidi="ar-SA"/>
             </w:rPr>
           </w:pPr>
-          <w:hyperlink w:anchor="_Toc72952466" w:history="1">
+          <w:hyperlink w:anchor="_Toc72953457" w:history="1">
             <w:r>
               <w:rPr>
                 <w:rStyle w:val="Hyperlink"/>
@@ -2386,7 +2497,7 @@
                 <w:noProof/>
                 <w:webHidden/>
               </w:rPr>
-              <w:instrText xml:space="preserve"> PAGEREF _Toc72952466 \h </w:instrText>
+              <w:instrText xml:space="preserve"> PAGEREF _Toc72953457 \h </w:instrText>
             </w:r>
             <w:r>
               <w:rPr>
@@ -2406,7 +2517,7 @@
                 <w:noProof/>
                 <w:webHidden/>
               </w:rPr>
-              <w:t>26</w:t>
+              <w:t>27</w:t>
             </w:r>
             <w:r>
               <w:rPr>
@@ -2432,7 +2543,7 @@
               <w:lang w:eastAsia="en-US" w:bidi="ar-SA"/>
             </w:rPr>
           </w:pPr>
-          <w:hyperlink w:anchor="_Toc72952467" w:history="1">
+          <w:hyperlink w:anchor="_Toc72953458" w:history="1">
             <w:r>
               <w:rPr>
                 <w:rStyle w:val="Hyperlink"/>
@@ -2459,7 +2570,7 @@
                 <w:noProof/>
                 <w:webHidden/>
               </w:rPr>
-              <w:instrText xml:space="preserve"> PAGEREF _Toc72952467 \h </w:instrText>
+              <w:instrText xml:space="preserve"> PAGEREF _Toc72953458 \h </w:instrText>
             </w:r>
             <w:r>
               <w:rPr>
@@ -2479,7 +2590,7 @@
                 <w:noProof/>
                 <w:webHidden/>
               </w:rPr>
-              <w:t>26</w:t>
+              <w:t>27</w:t>
             </w:r>
             <w:r>
               <w:rPr>
@@ -2505,7 +2616,7 @@
               <w:lang w:eastAsia="en-US" w:bidi="ar-SA"/>
             </w:rPr>
           </w:pPr>
-          <w:hyperlink w:anchor="_Toc72952468" w:history="1">
+          <w:hyperlink w:anchor="_Toc72953459" w:history="1">
             <w:r>
               <w:rPr>
                 <w:rStyle w:val="Hyperlink"/>
@@ -2532,7 +2643,7 @@
                 <w:noProof/>
                 <w:webHidden/>
               </w:rPr>
-              <w:instrText xml:space="preserve"> PAGEREF _Toc72952468 \h </w:instrText>
+              <w:instrText xml:space="preserve"> PAGEREF _Toc72953459 \h </w:instrText>
             </w:r>
             <w:r>
               <w:rPr>
@@ -2552,7 +2663,7 @@
                 <w:noProof/>
                 <w:webHidden/>
               </w:rPr>
-              <w:t>26</w:t>
+              <w:t>27</w:t>
             </w:r>
             <w:r>
               <w:rPr>
@@ -2578,7 +2689,7 @@
               <w:lang w:eastAsia="en-US" w:bidi="ar-SA"/>
             </w:rPr>
           </w:pPr>
-          <w:hyperlink w:anchor="_Toc72952469" w:history="1">
+          <w:hyperlink w:anchor="_Toc72953460" w:history="1">
             <w:r>
               <w:rPr>
                 <w:rStyle w:val="Hyperlink"/>
@@ -2605,7 +2716,7 @@
                 <w:noProof/>
                 <w:webHidden/>
               </w:rPr>
-              <w:instrText xml:space="preserve"> PAGEREF _Toc72952469 \h </w:instrText>
+              <w:instrText xml:space="preserve"> PAGEREF _Toc72953460 \h </w:instrText>
             </w:r>
             <w:r>
               <w:rPr>
@@ -2625,7 +2736,7 @@
                 <w:noProof/>
                 <w:webHidden/>
               </w:rPr>
-              <w:t>26</w:t>
+              <w:t>27</w:t>
             </w:r>
             <w:r>
               <w:rPr>
@@ -2651,7 +2762,7 @@
               <w:lang w:eastAsia="en-US" w:bidi="ar-SA"/>
             </w:rPr>
           </w:pPr>
-          <w:hyperlink w:anchor="_Toc72952470" w:history="1">
+          <w:hyperlink w:anchor="_Toc72953461" w:history="1">
             <w:r>
               <w:rPr>
                 <w:rStyle w:val="Hyperlink"/>
@@ -2678,7 +2789,7 @@
                 <w:noProof/>
                 <w:webHidden/>
               </w:rPr>
-              <w:instrText xml:space="preserve"> PAGEREF _Toc72952470 \h </w:instrText>
+              <w:instrText xml:space="preserve"> PAGEREF _Toc72953461 \h </w:instrText>
             </w:r>
             <w:r>
               <w:rPr>
@@ -2698,7 +2809,7 @@
                 <w:noProof/>
                 <w:webHidden/>
               </w:rPr>
-              <w:t>26</w:t>
+              <w:t>27</w:t>
             </w:r>
             <w:r>
               <w:rPr>
@@ -2724,7 +2835,7 @@
               <w:lang w:eastAsia="en-US" w:bidi="ar-SA"/>
             </w:rPr>
           </w:pPr>
-          <w:hyperlink w:anchor="_Toc72952471" w:history="1">
+          <w:hyperlink w:anchor="_Toc72953462" w:history="1">
             <w:r>
               <w:rPr>
                 <w:rStyle w:val="Hyperlink"/>
@@ -2751,7 +2862,7 @@
                 <w:noProof/>
                 <w:webHidden/>
               </w:rPr>
-              <w:instrText xml:space="preserve"> PAGEREF _Toc72952471 \h </w:instrText>
+              <w:instrText xml:space="preserve"> PAGEREF _Toc72953462 \h </w:instrText>
             </w:r>
             <w:r>
               <w:rPr>
@@ -2771,7 +2882,7 @@
                 <w:noProof/>
                 <w:webHidden/>
               </w:rPr>
-              <w:t>27</w:t>
+              <w:t>28</w:t>
             </w:r>
             <w:r>
               <w:rPr>
@@ -2797,7 +2908,7 @@
               <w:lang w:eastAsia="en-US" w:bidi="ar-SA"/>
             </w:rPr>
           </w:pPr>
-          <w:hyperlink w:anchor="_Toc72952472" w:history="1">
+          <w:hyperlink w:anchor="_Toc72953463" w:history="1">
             <w:r>
               <w:rPr>
                 <w:rStyle w:val="Hyperlink"/>
@@ -2824,7 +2935,7 @@
                 <w:noProof/>
                 <w:webHidden/>
               </w:rPr>
-              <w:instrText xml:space="preserve"> PAGEREF _Toc72952472 \h </w:instrText>
+              <w:instrText xml:space="preserve"> PAGEREF _Toc72953463 \h </w:instrText>
             </w:r>
             <w:r>
               <w:rPr>
@@ -2844,7 +2955,7 @@
                 <w:noProof/>
                 <w:webHidden/>
               </w:rPr>
-              <w:t>27</w:t>
+              <w:t>28</w:t>
             </w:r>
             <w:r>
               <w:rPr>
@@ -2870,7 +2981,7 @@
               <w:lang w:eastAsia="en-US" w:bidi="ar-SA"/>
             </w:rPr>
           </w:pPr>
-          <w:hyperlink w:anchor="_Toc72952473" w:history="1">
+          <w:hyperlink w:anchor="_Toc72953464" w:history="1">
             <w:r>
               <w:rPr>
                 <w:rStyle w:val="Hyperlink"/>
@@ -2897,7 +3008,7 @@
                 <w:noProof/>
                 <w:webHidden/>
               </w:rPr>
-              <w:instrText xml:space="preserve"> PAGEREF _Toc72952473 \h </w:instrText>
+              <w:instrText xml:space="preserve"> PAGEREF _Toc72953464 \h </w:instrText>
             </w:r>
             <w:r>
               <w:rPr>
@@ -2917,7 +3028,7 @@
                 <w:noProof/>
                 <w:webHidden/>
               </w:rPr>
-              <w:t>27</w:t>
+              <w:t>28</w:t>
             </w:r>
             <w:r>
               <w:rPr>
@@ -2943,7 +3054,7 @@
               <w:lang w:eastAsia="en-US" w:bidi="ar-SA"/>
             </w:rPr>
           </w:pPr>
-          <w:hyperlink w:anchor="_Toc72952474" w:history="1">
+          <w:hyperlink w:anchor="_Toc72953465" w:history="1">
             <w:r>
               <w:rPr>
                 <w:rStyle w:val="Hyperlink"/>
@@ -2970,7 +3081,7 @@
                 <w:noProof/>
                 <w:webHidden/>
               </w:rPr>
-              <w:instrText xml:space="preserve"> PAGEREF _Toc72952474 \h </w:instrText>
+              <w:instrText xml:space="preserve"> PAGEREF _Toc72953465 \h </w:instrText>
             </w:r>
             <w:r>
               <w:rPr>
@@ -2990,7 +3101,7 @@
                 <w:noProof/>
                 <w:webHidden/>
               </w:rPr>
-              <w:t>27</w:t>
+              <w:t>28</w:t>
             </w:r>
             <w:r>
               <w:rPr>
@@ -3016,7 +3127,7 @@
               <w:lang w:eastAsia="en-US" w:bidi="ar-SA"/>
             </w:rPr>
           </w:pPr>
-          <w:hyperlink w:anchor="_Toc72952475" w:history="1">
+          <w:hyperlink w:anchor="_Toc72953466" w:history="1">
             <w:r>
               <w:rPr>
                 <w:rStyle w:val="Hyperlink"/>
@@ -3043,7 +3154,7 @@
                 <w:noProof/>
                 <w:webHidden/>
               </w:rPr>
-              <w:instrText xml:space="preserve"> PAGEREF _Toc72952475 \h </w:instrText>
+              <w:instrText xml:space="preserve"> PAGEREF _Toc72953466 \h </w:instrText>
             </w:r>
             <w:r>
               <w:rPr>
@@ -3063,7 +3174,7 @@
                 <w:noProof/>
                 <w:webHidden/>
               </w:rPr>
-              <w:t>27</w:t>
+              <w:t>28</w:t>
             </w:r>
             <w:r>
               <w:rPr>
@@ -3089,7 +3200,7 @@
               <w:lang w:eastAsia="en-US" w:bidi="ar-SA"/>
             </w:rPr>
           </w:pPr>
-          <w:hyperlink w:anchor="_Toc72952476" w:history="1">
+          <w:hyperlink w:anchor="_Toc72953467" w:history="1">
             <w:r>
               <w:rPr>
                 <w:rStyle w:val="Hyperlink"/>
@@ -3116,7 +3227,7 @@
                 <w:noProof/>
                 <w:webHidden/>
               </w:rPr>
-              <w:instrText xml:space="preserve"> PAGEREF _Toc72952476 \h </w:instrText>
+              <w:instrText xml:space="preserve"> PAGEREF _Toc72953467 \h </w:instrText>
             </w:r>
             <w:r>
               <w:rPr>
@@ -3136,7 +3247,7 @@
                 <w:noProof/>
                 <w:webHidden/>
               </w:rPr>
-              <w:t>28</w:t>
+              <w:t>29</w:t>
             </w:r>
             <w:r>
               <w:rPr>
@@ -3152,14 +3263,7 @@
             <w:pStyle w:val="Ostalo"/>
           </w:pPr>
           <w:r>
-            <w:rPr>
-              <w:rFonts w:cs="Mangal"/>
-              <w:b w:val="0"/>
-              <w:bCs w:val="0"/>
-              <w:noProof w:val="0"/>
-              <w:sz w:val="28"/>
-              <w:szCs w:val="21"/>
-            </w:rPr>
+            <w:lastRenderedPageBreak/>
             <w:fldChar w:fldCharType="end"/>
           </w:r>
         </w:p>
@@ -3182,7 +3286,7 @@
       <w:pPr>
         <w:pStyle w:val="Naslov1"/>
       </w:pPr>
-      <w:bookmarkStart w:id="1" w:name="_Toc72952445"/>
+      <w:bookmarkStart w:id="1" w:name="_Toc72953436"/>
       <w:r>
         <w:lastRenderedPageBreak/>
         <w:t xml:space="preserve">1 </w:t>
@@ -3898,7 +4002,7 @@
       <w:r>
         <w:t xml:space="preserve">e dostupan javno na adresi </w:t>
       </w:r>
-      <w:hyperlink r:id="rId9" w:history="1">
+      <w:hyperlink r:id="rId8" w:history="1">
         <w:r>
           <w:rPr>
             <w:rStyle w:val="Hyperlink"/>
@@ -3981,7 +4085,7 @@
       <w:pPr>
         <w:pStyle w:val="Naslov1"/>
       </w:pPr>
-      <w:bookmarkStart w:id="2" w:name="_Toc72952446"/>
+      <w:bookmarkStart w:id="2" w:name="_Toc72953437"/>
       <w:r>
         <w:rPr>
           <w:rFonts w:hint="eastAsia"/>
@@ -4039,7 +4143,7 @@
       <w:pPr>
         <w:pStyle w:val="Naslov2"/>
       </w:pPr>
-      <w:bookmarkStart w:id="3" w:name="_Toc72952447"/>
+      <w:bookmarkStart w:id="3" w:name="_Toc72953438"/>
       <w:r>
         <w:rPr>
           <w:rFonts w:hint="eastAsia"/>
@@ -4047,15 +4151,15 @@
         <w:t xml:space="preserve">2.1 </w:t>
       </w:r>
       <w:r>
-        <w:t>Monolitne</w:t>
-      </w:r>
-      <w:r>
-        <w:t xml:space="preserve"> i slojevite</w:t>
-      </w:r>
-      <w:r>
-        <w:t xml:space="preserve"> arhitekture</w:t>
+        <w:t>Monolitna, slojevita i mikroservisna</w:t>
+      </w:r>
+      <w:r>
+        <w:t xml:space="preserve"> arhitektur</w:t>
       </w:r>
       <w:bookmarkEnd w:id="3"/>
+      <w:r>
+        <w:t>a</w:t>
+      </w:r>
     </w:p>
     <w:p>
       <w:pPr>
@@ -4290,7 +4394,7 @@
       <w:pPr>
         <w:pStyle w:val="Naslov2"/>
       </w:pPr>
-      <w:bookmarkStart w:id="4" w:name="_Toc72952448"/>
+      <w:bookmarkStart w:id="4" w:name="_Toc72953439"/>
       <w:r>
         <w:lastRenderedPageBreak/>
         <w:t xml:space="preserve">2.2 </w:t>
@@ -4700,6 +4804,7 @@
     <w:p>
       <w:pPr>
         <w:pStyle w:val="Tekst"/>
+        <w:jc w:val="center"/>
       </w:pPr>
       <w:r>
         <w:rPr>
@@ -4723,7 +4828,7 @@
                     <pic:cNvPicPr/>
                   </pic:nvPicPr>
                   <pic:blipFill>
-                    <a:blip r:embed="rId10">
+                    <a:blip r:embed="rId9">
                       <a:extLst>
                         <a:ext uri="{28A0092B-C50C-407E-A947-70E740481C1C}">
                           <a14:useLocalDpi xmlns:a14="http://schemas.microsoft.com/office/drawing/2010/main" val="0"/>
@@ -4856,7 +4961,7 @@
       <w:pPr>
         <w:pStyle w:val="Naslov2"/>
       </w:pPr>
-      <w:bookmarkStart w:id="5" w:name="_Toc72952449"/>
+      <w:bookmarkStart w:id="5" w:name="_Toc72953440"/>
       <w:r>
         <w:t xml:space="preserve">2.3 </w:t>
       </w:r>
@@ -5294,6 +5399,7 @@
     <w:p>
       <w:pPr>
         <w:pStyle w:val="Tekst"/>
+        <w:jc w:val="center"/>
         <w:rPr>
           <w:lang w:val="sr-Latn-RS"/>
         </w:rPr>
@@ -5320,7 +5426,7 @@
                     <pic:cNvPicPr/>
                   </pic:nvPicPr>
                   <pic:blipFill>
-                    <a:blip r:embed="rId11" cstate="print">
+                    <a:blip r:embed="rId10" cstate="print">
                       <a:extLst>
                         <a:ext uri="{28A0092B-C50C-407E-A947-70E740481C1C}">
                           <a14:useLocalDpi xmlns:a14="http://schemas.microsoft.com/office/drawing/2010/main" val="0"/>
@@ -5467,7 +5573,7 @@
           <w:lang w:val="sr-Latn-RS"/>
         </w:rPr>
       </w:pPr>
-      <w:bookmarkStart w:id="6" w:name="_Toc72952450"/>
+      <w:bookmarkStart w:id="6" w:name="_Toc72953441"/>
       <w:r>
         <w:rPr>
           <w:rFonts w:hint="eastAsia"/>
@@ -6189,6 +6295,7 @@
     <w:p>
       <w:pPr>
         <w:pStyle w:val="Tekst"/>
+        <w:jc w:val="center"/>
         <w:rPr>
           <w:lang w:val="sr-Latn-RS"/>
         </w:rPr>
@@ -6200,8 +6307,8 @@
         </w:rPr>
         <w:drawing>
           <wp:inline distT="0" distB="0" distL="0" distR="0">
-            <wp:extent cx="6129926" cy="1859280"/>
-            <wp:effectExtent l="0" t="0" r="4445" b="7620"/>
+            <wp:extent cx="5680033" cy="2781300"/>
+            <wp:effectExtent l="0" t="0" r="0" b="0"/>
             <wp:docPr id="3" name="Picture 3"/>
             <wp:cNvGraphicFramePr>
               <a:graphicFrameLocks xmlns:a="http://schemas.openxmlformats.org/drawingml/2006/main" noChangeAspect="1"/>
@@ -6214,7 +6321,7 @@
                     <pic:cNvPicPr/>
                   </pic:nvPicPr>
                   <pic:blipFill>
-                    <a:blip r:embed="rId12" cstate="print">
+                    <a:blip r:embed="rId11">
                       <a:extLst>
                         <a:ext uri="{28A0092B-C50C-407E-A947-70E740481C1C}">
                           <a14:useLocalDpi xmlns:a14="http://schemas.microsoft.com/office/drawing/2010/main" val="0"/>
@@ -6228,7 +6335,7 @@
                   <pic:spPr>
                     <a:xfrm>
                       <a:off x="0" y="0"/>
-                      <a:ext cx="6148539" cy="1864925"/>
+                      <a:ext cx="5738964" cy="2810156"/>
                     </a:xfrm>
                     <a:prstGeom prst="rect">
                       <a:avLst/>
@@ -6260,7 +6367,7 @@
       <w:pPr>
         <w:pStyle w:val="Naslov2"/>
       </w:pPr>
-      <w:bookmarkStart w:id="7" w:name="_Toc72952451"/>
+      <w:bookmarkStart w:id="7" w:name="_Toc72953442"/>
       <w:r>
         <w:rPr>
           <w:rFonts w:hint="eastAsia"/>
@@ -6481,7 +6588,7 @@
       <w:pPr>
         <w:pStyle w:val="Naslov3"/>
       </w:pPr>
-      <w:bookmarkStart w:id="8" w:name="_Toc72952452"/>
+      <w:bookmarkStart w:id="8" w:name="_Toc72953443"/>
       <w:r>
         <w:lastRenderedPageBreak/>
         <w:t>2.5.1 Funkcija kao servis</w:t>
@@ -6745,7 +6852,7 @@
                     <pic:cNvPicPr/>
                   </pic:nvPicPr>
                   <pic:blipFill>
-                    <a:blip r:embed="rId13">
+                    <a:blip r:embed="rId12">
                       <a:extLst>
                         <a:ext uri="{28A0092B-C50C-407E-A947-70E740481C1C}">
                           <a14:useLocalDpi xmlns:a14="http://schemas.microsoft.com/office/drawing/2010/main" val="0"/>
@@ -6787,7 +6894,7 @@
       <w:pPr>
         <w:pStyle w:val="Naslov3"/>
       </w:pPr>
-      <w:bookmarkStart w:id="9" w:name="_Toc72952453"/>
+      <w:bookmarkStart w:id="9" w:name="_Toc72953444"/>
       <w:r>
         <w:t>2.5.2 Osobine</w:t>
       </w:r>
@@ -6825,25 +6932,49 @@
         <w:rPr>
           <w:lang w:val="sr-Latn-RS"/>
         </w:rPr>
-        <w:t xml:space="preserve"> poređenje platformi</w:t>
-      </w:r>
-      <w:r>
-        <w:rPr>
-          <w:lang w:val="sr-Latn-RS"/>
-        </w:rPr>
-        <w:t xml:space="preserve"> različitih</w:t>
-      </w:r>
-      <w:r>
-        <w:rPr>
-          <w:lang w:val="sr-Latn-RS"/>
-        </w:rPr>
-        <w:t xml:space="preserve"> isporučioca i</w:t>
-      </w:r>
-      <w:r>
-        <w:rPr>
-          <w:lang w:val="sr-Latn-RS"/>
-        </w:rPr>
-        <w:t xml:space="preserve"> bolji uvid prilikom izbora i korišćenja odovarajuće platforme.</w:t>
+        <w:t xml:space="preserve"> poređenje </w:t>
+      </w:r>
+      <w:r>
+        <w:rPr>
+          <w:lang w:val="sr-Latn-RS"/>
+        </w:rPr>
+        <w:t xml:space="preserve">različitih </w:t>
+      </w:r>
+      <w:r>
+        <w:rPr>
+          <w:lang w:val="sr-Latn-RS"/>
+        </w:rPr>
+        <w:t>platformi</w:t>
+      </w:r>
+      <w:r>
+        <w:rPr>
+          <w:lang w:val="sr-Latn-RS"/>
+        </w:rPr>
+        <w:t xml:space="preserve"> </w:t>
+      </w:r>
+      <w:r>
+        <w:rPr>
+          <w:lang w:val="sr-Latn-RS"/>
+        </w:rPr>
+        <w:t>i</w:t>
+      </w:r>
+      <w:r>
+        <w:rPr>
+          <w:lang w:val="sr-Latn-RS"/>
+        </w:rPr>
+        <w:t xml:space="preserve"> bolji uvid prilikom izbora i korišćenja od</w:t>
+      </w:r>
+      <w:r>
+        <w:rPr>
+          <w:lang w:val="sr-Latn-RS"/>
+        </w:rPr>
+        <w:t>g</w:t>
+      </w:r>
+      <w:r>
+        <w:rPr>
+          <w:lang w:val="sr-Latn-RS"/>
+        </w:rPr>
+        <w:t>ovarajuće platforme.</w:t>
       </w:r>
     </w:p>
     <w:p>
@@ -7253,7 +7384,7 @@
       <w:pPr>
         <w:pStyle w:val="Naslov3"/>
       </w:pPr>
-      <w:bookmarkStart w:id="10" w:name="_Toc72952454"/>
+      <w:bookmarkStart w:id="10" w:name="_Toc72953445"/>
       <w:r>
         <w:t>2.5.3 Prednosti i nedostaci</w:t>
       </w:r>
@@ -7431,18 +7562,30 @@
         </w:rPr>
         <w:t xml:space="preserve"> Generalno, aplikacije na ovom modelu su manje prenosive u odnosu na standardne virtualne mašine ili kontejnere. Događaji koji prouzrokuju pokretanje funkcija mogu se bazirati na drugim servisima platforme u oblaku, što može dovesti do veće zavisnosti razvijaoca od konkretnog isporučioca platforme.</w:t>
       </w:r>
-      <w:r>
-        <w:rPr>
-          <w:lang w:val="sr-Latn-RS"/>
-        </w:rPr>
-        <w:br w:type="page"/>
-      </w:r>
     </w:p>
     <w:p>
       <w:pPr>
+        <w:spacing w:after="160" w:line="259" w:lineRule="auto"/>
+        <w:rPr>
+          <w:rFonts w:ascii="Cambria" w:hAnsi="Cambria"/>
+          <w:color w:val="000000"/>
+          <w:spacing w:val="4"/>
+          <w:position w:val="12"/>
+          <w:lang w:val="sr-Latn-RS"/>
+        </w:rPr>
+      </w:pPr>
+      <w:r>
+        <w:rPr>
+          <w:lang w:val="sr-Latn-RS"/>
+        </w:rPr>
+        <w:br w:type="page"/>
+      </w:r>
+    </w:p>
+    <w:p>
+      <w:pPr>
         <w:pStyle w:val="Naslov1"/>
       </w:pPr>
-      <w:bookmarkStart w:id="11" w:name="_Toc72952455"/>
+      <w:bookmarkStart w:id="11" w:name="_Toc72953446"/>
       <w:r>
         <w:rPr>
           <w:rFonts w:hint="eastAsia"/>
@@ -7451,7 +7594,10 @@
         <w:t xml:space="preserve">3 </w:t>
       </w:r>
       <w:r>
-        <w:t>Funkcija kao servis platforme</w:t>
+        <w:t>Platforme na modelu f</w:t>
+      </w:r>
+      <w:r>
+        <w:t>unkcija kao servis</w:t>
       </w:r>
       <w:bookmarkEnd w:id="11"/>
     </w:p>
@@ -7467,7 +7613,7 @@
       <w:pPr>
         <w:pStyle w:val="Naslov2"/>
       </w:pPr>
-      <w:bookmarkStart w:id="12" w:name="_Toc72952456"/>
+      <w:bookmarkStart w:id="12" w:name="_Toc72953447"/>
       <w:r>
         <w:rPr>
           <w:rFonts w:hint="eastAsia"/>
@@ -7506,7 +7652,7 @@
           <w:lang w:val="sr-Latn-RS"/>
         </w:rPr>
       </w:pPr>
-      <w:bookmarkStart w:id="13" w:name="_Toc72952457"/>
+      <w:bookmarkStart w:id="13" w:name="_Toc72953448"/>
       <w:r>
         <w:rPr>
           <w:rFonts w:hint="eastAsia"/>
@@ -7587,20 +7733,6 @@
       </w:r>
       <w:r>
         <w:t>renja (eng. Language Extensibility).</w:t>
-      </w:r>
-    </w:p>
-    <w:p>
-      <w:pPr>
-        <w:spacing w:after="160" w:line="259" w:lineRule="auto"/>
-        <w:rPr>
-          <w:rFonts w:ascii="Cambria" w:hAnsi="Cambria"/>
-          <w:color w:val="000000"/>
-          <w:spacing w:val="4"/>
-          <w:position w:val="8"/>
-        </w:rPr>
-      </w:pPr>
-      <w:r>
-        <w:br w:type="page"/>
       </w:r>
     </w:p>
     <w:p>
@@ -8160,6 +8292,7 @@
                 <w:color w:val="000000"/>
                 <w:sz w:val="26"/>
               </w:rPr>
+              <w:lastRenderedPageBreak/>
               <w:t>PowerShell</w:t>
             </w:r>
           </w:p>
@@ -8688,7 +8821,7 @@
       <w:pPr>
         <w:pStyle w:val="Naslov3"/>
       </w:pPr>
-      <w:bookmarkStart w:id="14" w:name="_Toc72952458"/>
+      <w:bookmarkStart w:id="14" w:name="_Toc72953449"/>
       <w:r>
         <w:t>3.1</w:t>
       </w:r>
@@ -8738,11 +8871,7 @@
         <w:t xml:space="preserve"> u formatu JSON</w:t>
       </w:r>
       <w:r>
-        <w:t xml:space="preserve">. U ovoj datoteci definisan je okidač, sva vezivanja </w:t>
-      </w:r>
-      <w:r>
-        <w:lastRenderedPageBreak/>
-        <w:t>i dodatni konfiguracioni parametri okruženja.</w:t>
+        <w:t>. U ovoj datoteci definisan je okidač, sva vezivanja i dodatni konfiguracioni parametri okruženja.</w:t>
       </w:r>
       <w:r>
         <w:t xml:space="preserve"> </w:t>
@@ -8822,7 +8951,11 @@
         <w:t>f</w:t>
       </w:r>
       <w:r>
-        <w:t xml:space="preserve">unkcije koje su deo iste aplikacije moraju biti napisane u istom programskom jeziku i koristiti istu verziju okruženja. Dok sa druge strane aplikacije omogućavaju lakše upravljanje grupom funkcija i njihovo postavljanje i podešavanje na Azure plaftormi. </w:t>
+        <w:t xml:space="preserve">unkcije koje su deo iste aplikacije moraju biti napisane u istom programskom jeziku i koristiti istu verziju </w:t>
+      </w:r>
+      <w:r>
+        <w:lastRenderedPageBreak/>
+        <w:t xml:space="preserve">okruženja. Dok sa druge strane aplikacije omogućavaju lakše upravljanje grupom funkcija i njihovo postavljanje i podešavanje na Azure plaftormi. </w:t>
       </w:r>
       <w:r>
         <w:t>Aplikacije imaju definisanu strukturu direktorijuma</w:t>
@@ -8864,10 +8997,10 @@
             <v:path o:extrusionok="f" gradientshapeok="t" o:connecttype="rect"/>
             <o:lock v:ext="edit" aspectratio="t"/>
           </v:shapetype>
-          <v:shape id="_x0000_i1025" type="#_x0000_t75" style="width:468pt;height:120pt" o:ole="">
-            <v:imagedata r:id="rId14" o:title=""/>
+          <v:shape id="_x0000_i1286" type="#_x0000_t75" style="width:468pt;height:120pt" o:ole="">
+            <v:imagedata r:id="rId13" o:title=""/>
           </v:shape>
-          <o:OLEObject Type="Embed" ProgID="Word.OpenDocumentText.12" ShapeID="_x0000_i1025" DrawAspect="Content" ObjectID="_1683565414" r:id="rId15"/>
+          <o:OLEObject Type="Embed" ProgID="Word.OpenDocumentText.12" ShapeID="_x0000_i1286" DrawAspect="Content" ObjectID="_1683568013" r:id="rId14"/>
         </w:object>
       </w:r>
     </w:p>
@@ -8986,7 +9119,7 @@
       <w:pPr>
         <w:pStyle w:val="Naslov3"/>
       </w:pPr>
-      <w:bookmarkStart w:id="16" w:name="_Toc72952459"/>
+      <w:bookmarkStart w:id="16" w:name="_Toc72953450"/>
       <w:r>
         <w:t>3.1.3 Lokalni razvoj</w:t>
       </w:r>
@@ -9136,14 +9269,7 @@
         <w:rPr>
           <w:lang w:val="sr-Latn-RS"/>
         </w:rPr>
-        <w:t xml:space="preserve"> </w:t>
-      </w:r>
-      <w:r>
-        <w:rPr>
-          <w:lang w:val="sr-Latn-RS"/>
-        </w:rPr>
-        <w:lastRenderedPageBreak/>
-        <w:t>za pisanje koda samih funkcija i druga okruženja koja olakšavaju rad u izabranom jeziku.</w:t>
+        <w:t xml:space="preserve"> za pisanje koda samih funkcija i druga okruženja koja olakšavaju rad u izabranom jeziku.</w:t>
       </w:r>
     </w:p>
     <w:p>
@@ -9286,10 +9412,10 @@
           <w:lang w:val="sr-Latn-RS"/>
         </w:rPr>
         <w:object w:dxaOrig="9360" w:dyaOrig="400">
-          <v:shape id="_x0000_i1026" type="#_x0000_t75" style="width:468pt;height:19.8pt" o:ole="">
-            <v:imagedata r:id="rId16" o:title=""/>
+          <v:shape id="_x0000_i1287" type="#_x0000_t75" style="width:468pt;height:19.8pt" o:ole="">
+            <v:imagedata r:id="rId15" o:title=""/>
           </v:shape>
-          <o:OLEObject Type="Embed" ProgID="Word.OpenDocumentText.12" ShapeID="_x0000_i1026" DrawAspect="Content" ObjectID="_1683565415" r:id="rId17"/>
+          <o:OLEObject Type="Embed" ProgID="Word.OpenDocumentText.12" ShapeID="_x0000_i1287" DrawAspect="Content" ObjectID="_1683568014" r:id="rId16"/>
         </w:object>
       </w:r>
     </w:p>
@@ -9438,10 +9564,10 @@
           <w:lang w:val="sr-Latn-RS"/>
         </w:rPr>
         <w:object w:dxaOrig="9360" w:dyaOrig="5784">
-          <v:shape id="_x0000_i1027" type="#_x0000_t75" style="width:468pt;height:289.2pt" o:ole="">
-            <v:imagedata r:id="rId18" o:title=""/>
+          <v:shape id="_x0000_i1288" type="#_x0000_t75" style="width:468pt;height:289.2pt" o:ole="">
+            <v:imagedata r:id="rId17" o:title=""/>
           </v:shape>
-          <o:OLEObject Type="Embed" ProgID="Word.OpenDocumentText.12" ShapeID="_x0000_i1027" DrawAspect="Content" ObjectID="_1683565416" r:id="rId19"/>
+          <o:OLEObject Type="Embed" ProgID="Word.OpenDocumentText.12" ShapeID="_x0000_i1288" DrawAspect="Content" ObjectID="_1683568015" r:id="rId18"/>
         </w:object>
       </w:r>
     </w:p>
@@ -9495,7 +9621,6 @@
         <w:pStyle w:val="Tekst"/>
       </w:pPr>
       <w:r>
-        <w:lastRenderedPageBreak/>
         <w:t xml:space="preserve">Kompiliranje i pokretanje </w:t>
       </w:r>
       <w:r>
@@ -9507,7 +9632,7 @@
       <w:r>
         <w:t xml:space="preserve">na slici 4. Nakon toga funkcija je dostupna lokalno za pozivanje na predefinisanom portu 7071, odnosno na lokaciji </w:t>
       </w:r>
-      <w:hyperlink r:id="rId20" w:history="1">
+      <w:hyperlink r:id="rId19" w:history="1">
         <w:r>
           <w:rPr>
             <w:rStyle w:val="Hyperlink"/>
@@ -9528,10 +9653,10 @@
       </w:pPr>
       <w:r>
         <w:object w:dxaOrig="9360" w:dyaOrig="400">
-          <v:shape id="_x0000_i1028" type="#_x0000_t75" style="width:468pt;height:19.8pt" o:ole="">
-            <v:imagedata r:id="rId21" o:title=""/>
+          <v:shape id="_x0000_i1289" type="#_x0000_t75" style="width:468pt;height:19.8pt" o:ole="">
+            <v:imagedata r:id="rId20" o:title=""/>
           </v:shape>
-          <o:OLEObject Type="Embed" ProgID="Word.OpenDocumentText.12" ShapeID="_x0000_i1028" DrawAspect="Content" ObjectID="_1683565417" r:id="rId22"/>
+          <o:OLEObject Type="Embed" ProgID="Word.OpenDocumentText.12" ShapeID="_x0000_i1289" DrawAspect="Content" ObjectID="_1683568016" r:id="rId21"/>
         </w:object>
       </w:r>
     </w:p>
@@ -9543,6 +9668,7 @@
         </w:rPr>
       </w:pPr>
       <w:r>
+        <w:lastRenderedPageBreak/>
         <w:t xml:space="preserve">Slika </w:t>
       </w:r>
       <w:r>
@@ -9605,10 +9731,10 @@
           <w:lang w:val="sr-Latn-RS"/>
         </w:rPr>
         <w:object w:dxaOrig="9360" w:dyaOrig="3959">
-          <v:shape id="_x0000_i1029" type="#_x0000_t75" style="width:468pt;height:198pt" o:ole="">
-            <v:imagedata r:id="rId23" o:title=""/>
+          <v:shape id="_x0000_i1290" type="#_x0000_t75" style="width:468pt;height:198pt" o:ole="">
+            <v:imagedata r:id="rId22" o:title=""/>
           </v:shape>
-          <o:OLEObject Type="Embed" ProgID="Word.OpenDocumentText.12" ShapeID="_x0000_i1029" DrawAspect="Content" ObjectID="_1683565418" r:id="rId24"/>
+          <o:OLEObject Type="Embed" ProgID="Word.OpenDocumentText.12" ShapeID="_x0000_i1290" DrawAspect="Content" ObjectID="_1683568017" r:id="rId23"/>
         </w:object>
       </w:r>
     </w:p>
@@ -9667,7 +9793,7 @@
       <w:pPr>
         <w:pStyle w:val="Naslov3"/>
       </w:pPr>
-      <w:bookmarkStart w:id="21" w:name="_Toc72952460"/>
+      <w:bookmarkStart w:id="21" w:name="_Toc72953451"/>
       <w:r>
         <w:t>3.1.4</w:t>
       </w:r>
@@ -9791,7 +9917,6 @@
                 <w:color w:val="000000"/>
                 <w:sz w:val="26"/>
               </w:rPr>
-              <w:lastRenderedPageBreak/>
               <w:t>Servis</w:t>
             </w:r>
           </w:p>
@@ -10429,6 +10554,7 @@
                 <w:color w:val="000000"/>
                 <w:sz w:val="26"/>
               </w:rPr>
+              <w:lastRenderedPageBreak/>
               <w:t>Event grid</w:t>
             </w:r>
           </w:p>
@@ -12781,14 +12907,7 @@
         <w:rPr>
           <w:lang w:val="sr-Latn-RS"/>
         </w:rPr>
-        <w:t xml:space="preserve">oruka se zatim formatira i </w:t>
-      </w:r>
-      <w:r>
-        <w:rPr>
-          <w:lang w:val="sr-Latn-RS"/>
-        </w:rPr>
-        <w:lastRenderedPageBreak/>
-        <w:t>prosledjuje na izlazno vezivanje što je u ovom slučaju nova datoteka na Blob storage servisu. Na slici 7 je data odgovarajuća function.json datoteka</w:t>
+        <w:t>oruka se zatim formatira i prosledjuje na izlazno vezivanje što je u ovom slučaju nova datoteka na Blob storage servisu. Na slici 7 je data odgovarajuća function.json datoteka</w:t>
       </w:r>
       <w:r>
         <w:rPr>
@@ -12811,10 +12930,10 @@
       </w:pPr>
       <w:r>
         <w:object w:dxaOrig="9360" w:dyaOrig="3337">
-          <v:shape id="_x0000_i1030" type="#_x0000_t75" style="width:468pt;height:166.8pt" o:ole="">
-            <v:imagedata r:id="rId25" o:title=""/>
+          <v:shape id="_x0000_i1291" type="#_x0000_t75" style="width:468pt;height:166.8pt" o:ole="">
+            <v:imagedata r:id="rId24" o:title=""/>
           </v:shape>
-          <o:OLEObject Type="Embed" ProgID="Word.OpenDocumentText.12" ShapeID="_x0000_i1030" DrawAspect="Content" ObjectID="_1683565419" r:id="rId26"/>
+          <o:OLEObject Type="Embed" ProgID="Word.OpenDocumentText.12" ShapeID="_x0000_i1291" DrawAspect="Content" ObjectID="_1683568018" r:id="rId25"/>
         </w:object>
       </w:r>
     </w:p>
@@ -12874,10 +12993,10 @@
       </w:pPr>
       <w:r>
         <w:object w:dxaOrig="9360" w:dyaOrig="4850">
-          <v:shape id="_x0000_i1031" type="#_x0000_t75" style="width:468pt;height:242.4pt" o:ole="">
-            <v:imagedata r:id="rId27" o:title=""/>
+          <v:shape id="_x0000_i1292" type="#_x0000_t75" style="width:468pt;height:242.4pt" o:ole="">
+            <v:imagedata r:id="rId26" o:title=""/>
           </v:shape>
-          <o:OLEObject Type="Embed" ProgID="Word.OpenDocumentText.12" ShapeID="_x0000_i1031" DrawAspect="Content" ObjectID="_1683565420" r:id="rId28"/>
+          <o:OLEObject Type="Embed" ProgID="Word.OpenDocumentText.12" ShapeID="_x0000_i1292" DrawAspect="Content" ObjectID="_1683568019" r:id="rId27"/>
         </w:object>
       </w:r>
     </w:p>
@@ -12930,9 +13049,8 @@
       <w:pPr>
         <w:pStyle w:val="Naslov3"/>
       </w:pPr>
-      <w:bookmarkStart w:id="24" w:name="_Toc72952461"/>
-      <w:r>
-        <w:lastRenderedPageBreak/>
+      <w:bookmarkStart w:id="24" w:name="_Toc72953452"/>
+      <w:r>
         <w:t>3.1.5 Trajne funkcije</w:t>
       </w:r>
       <w:bookmarkEnd w:id="24"/>
@@ -12990,8 +13108,9 @@
       <w:pPr>
         <w:pStyle w:val="Naslov3"/>
       </w:pPr>
-      <w:bookmarkStart w:id="25" w:name="_Toc72952462"/>
-      <w:r>
+      <w:bookmarkStart w:id="25" w:name="_Toc72953453"/>
+      <w:r>
+        <w:lastRenderedPageBreak/>
         <w:t>3.1.6</w:t>
       </w:r>
       <w:r>
@@ -13057,10 +13176,10 @@
       </w:pPr>
       <w:r>
         <w:object w:dxaOrig="9360" w:dyaOrig="880">
-          <v:shape id="_x0000_i1032" type="#_x0000_t75" style="width:468pt;height:43.8pt" o:ole="">
-            <v:imagedata r:id="rId29" o:title=""/>
+          <v:shape id="_x0000_i1293" type="#_x0000_t75" style="width:468pt;height:43.8pt" o:ole="">
+            <v:imagedata r:id="rId28" o:title=""/>
           </v:shape>
-          <o:OLEObject Type="Embed" ProgID="Word.OpenDocumentText.12" ShapeID="_x0000_i1032" DrawAspect="Content" ObjectID="_1683565421" r:id="rId30"/>
+          <o:OLEObject Type="Embed" ProgID="Word.OpenDocumentText.12" ShapeID="_x0000_i1293" DrawAspect="Content" ObjectID="_1683568020" r:id="rId29"/>
         </w:object>
       </w:r>
       <w:r>
@@ -13296,7 +13415,6 @@
         <w:rPr>
           <w:lang w:val="sr-Latn-RS"/>
         </w:rPr>
-        <w:lastRenderedPageBreak/>
         <w:t>I</w:t>
       </w:r>
       <w:r>
@@ -13453,6 +13571,7 @@
         <w:rPr>
           <w:lang w:val="sr-Latn-RS"/>
         </w:rPr>
+        <w:lastRenderedPageBreak/>
         <w:t xml:space="preserve">Pokretanje iz paketa (eng. Run from package) </w:t>
       </w:r>
       <w:r>
@@ -13524,10 +13643,10 @@
           <w:lang w:val="sr-Latn-RS"/>
         </w:rPr>
         <w:object w:dxaOrig="9360" w:dyaOrig="634">
-          <v:shape id="_x0000_i1033" type="#_x0000_t75" style="width:468pt;height:31.8pt" o:ole="">
-            <v:imagedata r:id="rId31" o:title=""/>
+          <v:shape id="_x0000_i1294" type="#_x0000_t75" style="width:468pt;height:31.8pt" o:ole="">
+            <v:imagedata r:id="rId30" o:title=""/>
           </v:shape>
-          <o:OLEObject Type="Embed" ProgID="Word.OpenDocumentText.12" ShapeID="_x0000_i1033" DrawAspect="Content" ObjectID="_1683565422" r:id="rId32"/>
+          <o:OLEObject Type="Embed" ProgID="Word.OpenDocumentText.12" ShapeID="_x0000_i1294" DrawAspect="Content" ObjectID="_1683568021" r:id="rId31"/>
         </w:object>
       </w:r>
     </w:p>
@@ -13633,7 +13752,7 @@
           <w:lang w:val="sr-Latn-RS"/>
         </w:rPr>
       </w:pPr>
-      <w:bookmarkStart w:id="28" w:name="_Toc72952463"/>
+      <w:bookmarkStart w:id="28" w:name="_Toc72953454"/>
       <w:r>
         <w:rPr>
           <w:lang w:val="sr-Latn-RS"/>
@@ -13721,14 +13840,7 @@
         <w:rPr>
           <w:lang w:val="sr-Latn-RS"/>
         </w:rPr>
-        <w:t xml:space="preserve">Google Cloud Functions je funkcija kao servis platforma kompanije Google. Podržani jezici su Go, Node.js, Java i Python. Platforma ima integrisane funkcionalnosti za </w:t>
-      </w:r>
-      <w:r>
-        <w:rPr>
-          <w:lang w:val="sr-Latn-RS"/>
-        </w:rPr>
-        <w:lastRenderedPageBreak/>
-        <w:t xml:space="preserve">debagovanje, nadgledanje i upis u dnevnik datoteke. </w:t>
+        <w:t xml:space="preserve">Google Cloud Functions je funkcija kao servis platforma kompanije Google. Podržani jezici su Go, Node.js, Java i Python. Platforma ima integrisane funkcionalnosti za debagovanje, nadgledanje i upis u dnevnik datoteke. </w:t>
       </w:r>
       <w:r>
         <w:rPr>
@@ -13808,7 +13920,14 @@
         <w:rPr>
           <w:lang w:val="sr-Latn-RS"/>
         </w:rPr>
-        <w:t>nekim od Kubernetes servisa na platformama u</w:t>
+        <w:lastRenderedPageBreak/>
+        <w:t>nekim</w:t>
+      </w:r>
+      <w:r>
+        <w:rPr>
+          <w:lang w:val="sr-Latn-RS"/>
+        </w:rPr>
+        <w:t xml:space="preserve"> od Kubernetes servisa na platformama u</w:t>
       </w:r>
       <w:r>
         <w:rPr>
@@ -13851,6 +13970,24 @@
           <w:lang w:val="sr-Latn-RS"/>
         </w:rPr>
         <w:t xml:space="preserve"> </w:t>
+      </w:r>
+      <w:r>
+        <w:rPr>
+          <w:lang w:val="sr-Latn-RS"/>
+        </w:rPr>
+        <w:t>Na sličan način funkcionišu i druge platforme otvorenog koda, kao što su OpenF</w:t>
+      </w:r>
+      <w:r>
+        <w:rPr>
+          <w:lang w:val="sr-Latn-RS"/>
+        </w:rPr>
+        <w:t>aas,</w:t>
+      </w:r>
+      <w:r>
+        <w:rPr>
+          <w:lang w:val="sr-Latn-RS"/>
+        </w:rPr>
+        <w:t xml:space="preserve"> Knative i Kubeless.</w:t>
       </w:r>
     </w:p>
     <w:p>
@@ -13874,7 +14011,7 @@
       <w:pPr>
         <w:pStyle w:val="Naslov1"/>
       </w:pPr>
-      <w:bookmarkStart w:id="30" w:name="_Toc72952464"/>
+      <w:bookmarkStart w:id="30" w:name="_Toc72953455"/>
       <w:r>
         <w:rPr>
           <w:rFonts w:hint="eastAsia"/>
@@ -13899,7 +14036,7 @@
         <w:pStyle w:val="Naslov2"/>
       </w:pPr>
       <w:bookmarkStart w:id="31" w:name="_Toc40034696"/>
-      <w:bookmarkStart w:id="32" w:name="_Toc72952465"/>
+      <w:bookmarkStart w:id="32" w:name="_Toc72953456"/>
       <w:r>
         <w:rPr>
           <w:rFonts w:hint="eastAsia"/>
@@ -13920,7 +14057,7 @@
         <w:pStyle w:val="Naslov2"/>
       </w:pPr>
       <w:bookmarkStart w:id="33" w:name="_Toc40034697"/>
-      <w:bookmarkStart w:id="34" w:name="_Toc72952466"/>
+      <w:bookmarkStart w:id="34" w:name="_Toc72953457"/>
       <w:r>
         <w:rPr>
           <w:rFonts w:hint="eastAsia"/>
@@ -13937,7 +14074,7 @@
       <w:pPr>
         <w:pStyle w:val="Naslov3"/>
       </w:pPr>
-      <w:bookmarkStart w:id="35" w:name="_Toc72952467"/>
+      <w:bookmarkStart w:id="35" w:name="_Toc72953458"/>
       <w:r>
         <w:t>4.2.1 Struktura projekta</w:t>
       </w:r>
@@ -13947,7 +14084,7 @@
       <w:pPr>
         <w:pStyle w:val="Naslov3"/>
       </w:pPr>
-      <w:bookmarkStart w:id="36" w:name="_Toc72952468"/>
+      <w:bookmarkStart w:id="36" w:name="_Toc72953459"/>
       <w:r>
         <w:t>4.2.2 Baza podataka</w:t>
       </w:r>
@@ -13957,7 +14094,7 @@
       <w:pPr>
         <w:pStyle w:val="Naslov3"/>
       </w:pPr>
-      <w:bookmarkStart w:id="37" w:name="_Toc72952469"/>
+      <w:bookmarkStart w:id="37" w:name="_Toc72953460"/>
       <w:r>
         <w:t xml:space="preserve">4.2.3 API </w:t>
       </w:r>
@@ -13973,7 +14110,7 @@
       <w:pPr>
         <w:pStyle w:val="Naslov3"/>
       </w:pPr>
-      <w:bookmarkStart w:id="38" w:name="_Toc72952470"/>
+      <w:bookmarkStart w:id="38" w:name="_Toc72953461"/>
       <w:r>
         <w:t>4.2.4 Impl</w:t>
       </w:r>
@@ -14006,7 +14143,7 @@
       <w:pPr>
         <w:pStyle w:val="Naslov1"/>
       </w:pPr>
-      <w:bookmarkStart w:id="40" w:name="_Toc72952471"/>
+      <w:bookmarkStart w:id="40" w:name="_Toc72953462"/>
       <w:r>
         <w:rPr>
           <w:rFonts w:hint="eastAsia"/>
@@ -14046,7 +14183,7 @@
         <w:pStyle w:val="Naslov2"/>
       </w:pPr>
       <w:bookmarkStart w:id="41" w:name="_Toc40034700"/>
-      <w:bookmarkStart w:id="42" w:name="_Toc72952472"/>
+      <w:bookmarkStart w:id="42" w:name="_Toc72953463"/>
       <w:r>
         <w:rPr>
           <w:rFonts w:hint="eastAsia"/>
@@ -14069,7 +14206,7 @@
       <w:pPr>
         <w:pStyle w:val="Naslov2"/>
       </w:pPr>
-      <w:bookmarkStart w:id="43" w:name="_Toc72952473"/>
+      <w:bookmarkStart w:id="43" w:name="_Toc72953464"/>
       <w:r>
         <w:t>5.2 Postavljanje na platformu</w:t>
       </w:r>
@@ -14079,7 +14216,7 @@
       <w:pPr>
         <w:pStyle w:val="Naslov2"/>
       </w:pPr>
-      <w:bookmarkStart w:id="44" w:name="_Toc72952474"/>
+      <w:bookmarkStart w:id="44" w:name="_Toc72953465"/>
       <w:r>
         <w:t>5.3 Nadgledanje i održavanje</w:t>
       </w:r>
@@ -14089,7 +14226,7 @@
       <w:pPr>
         <w:pStyle w:val="Naslov2"/>
       </w:pPr>
-      <w:bookmarkStart w:id="45" w:name="_Toc72952475"/>
+      <w:bookmarkStart w:id="45" w:name="_Toc72953466"/>
       <w:r>
         <w:t>5.4 Testiranje</w:t>
       </w:r>
@@ -14115,7 +14252,7 @@
       <w:pPr>
         <w:pStyle w:val="Naslov1"/>
       </w:pPr>
-      <w:bookmarkStart w:id="46" w:name="_Toc72952476"/>
+      <w:bookmarkStart w:id="46" w:name="_Toc72953467"/>
       <w:r>
         <w:lastRenderedPageBreak/>
         <w:t>6 Zaklju</w:t>
@@ -14474,6 +14611,7 @@
       </w:sdtContent>
     </w:sdt>
     <w:sectPr>
+      <w:footerReference w:type="default" r:id="rId32"/>
       <w:pgSz w:w="12240" w:h="15840"/>
       <w:pgMar w:top="1440" w:right="1440" w:bottom="1440" w:left="1440" w:header="720" w:footer="720" w:gutter="0"/>
       <w:pgNumType w:start="0"/>
@@ -14518,7 +14656,7 @@
 <w:ftr xmlns:wpc="http://schemas.microsoft.com/office/word/2010/wordprocessingCanvas" xmlns:cx="http://schemas.microsoft.com/office/drawing/2014/chartex" xmlns:cx1="http://schemas.microsoft.com/office/drawing/2015/9/8/chartex" xmlns:mc="http://schemas.openxmlformats.org/markup-compatibility/2006" xmlns:o="urn:schemas-microsoft-com:office:office" xmlns:r="http://schemas.openxmlformats.org/officeDocument/2006/relationships" xmlns:m="http://schemas.openxmlformats.org/officeDocument/2006/math" xmlns:v="urn:schemas-microsoft-com:vml" xmlns:wp14="http://schemas.microsoft.com/office/word/2010/wordprocessingDrawing" xmlns:wp="http://schemas.openxmlformats.org/drawingml/2006/wordprocessingDrawing" xmlns:w10="urn:schemas-microsoft-com:office:word" xmlns:w="http://schemas.openxmlformats.org/wordprocessingml/2006/main" xmlns:w14="http://schemas.microsoft.com/office/word/2010/wordml" xmlns:w15="http://schemas.microsoft.com/office/word/2012/wordml" xmlns:w16se="http://schemas.microsoft.com/office/word/2015/wordml/symex" xmlns:wpg="http://schemas.microsoft.com/office/word/2010/wordprocessingGroup" xmlns:wpi="http://schemas.microsoft.com/office/word/2010/wordprocessingInk" xmlns:wne="http://schemas.microsoft.com/office/word/2006/wordml" xmlns:wps="http://schemas.microsoft.com/office/word/2010/wordprocessingShape" mc:Ignorable="w14 w15 w16se wp14">
   <w:sdt>
     <w:sdtPr>
-      <w:id w:val="745770448"/>
+      <w:id w:val="-747266516"/>
       <w:docPartObj>
         <w:docPartGallery w:val="Page Numbers (Bottom of Page)"/>
         <w:docPartUnique/>
@@ -14552,7 +14690,7 @@
             <w:rFonts w:hint="eastAsia"/>
             <w:noProof/>
           </w:rPr>
-          <w:t>2</w:t>
+          <w:t>20</w:t>
         </w:r>
         <w:r>
           <w:rPr>
@@ -15805,7 +15943,7 @@
     <w:name w:val="Tekst"/>
     <w:autoRedefine/>
     <w:qFormat/>
-    <w:rsid w:val="00C94764"/>
+    <w:rsid w:val="00840106"/>
     <w:pPr>
       <w:spacing w:before="240" w:after="240" w:line="240" w:lineRule="auto"/>
       <w:ind w:left="360"/>
@@ -16103,13 +16241,12 @@
     <w:autoRedefine/>
     <w:uiPriority w:val="39"/>
     <w:unhideWhenUsed/>
-    <w:rsid w:val="00BA27AD"/>
+    <w:rsid w:val="00432AF4"/>
     <w:pPr>
       <w:spacing w:after="100"/>
     </w:pPr>
     <w:rPr>
       <w:rFonts w:ascii="Cambria" w:hAnsi="Cambria" w:cs="Mangal"/>
-      <w:sz w:val="26"/>
       <w:szCs w:val="21"/>
     </w:rPr>
   </w:style>
@@ -16131,14 +16268,13 @@
     <w:autoRedefine/>
     <w:uiPriority w:val="39"/>
     <w:unhideWhenUsed/>
-    <w:rsid w:val="00BA27AD"/>
+    <w:rsid w:val="00432AF4"/>
     <w:pPr>
       <w:spacing w:after="100"/>
       <w:ind w:left="240"/>
     </w:pPr>
     <w:rPr>
       <w:rFonts w:ascii="Cambria" w:hAnsi="Cambria" w:cs="Mangal"/>
-      <w:sz w:val="26"/>
       <w:szCs w:val="21"/>
     </w:rPr>
   </w:style>
@@ -16165,14 +16301,13 @@
     <w:autoRedefine/>
     <w:uiPriority w:val="39"/>
     <w:unhideWhenUsed/>
-    <w:rsid w:val="00BA27AD"/>
+    <w:rsid w:val="00432AF4"/>
     <w:pPr>
       <w:spacing w:after="100"/>
       <w:ind w:left="480"/>
     </w:pPr>
     <w:rPr>
       <w:rFonts w:ascii="Cambria" w:hAnsi="Cambria" w:cs="Mangal"/>
-      <w:sz w:val="26"/>
       <w:szCs w:val="21"/>
     </w:rPr>
   </w:style>
@@ -16397,6 +16532,22 @@
       <w:i/>
       <w:iCs/>
       <w:color w:val="44546A" w:themeColor="text2"/>
+      <w:kern w:val="2"/>
+      <w:sz w:val="24"/>
+      <w:szCs w:val="24"/>
+      <w:lang w:eastAsia="zh-CN" w:bidi="hi-IN"/>
+    </w:rPr>
+  </w:style>
+  <w:style w:type="paragraph" w:customStyle="1" w:styleId="Default">
+    <w:name w:val="Default"/>
+    <w:qFormat/>
+    <w:rsid w:val="001C5F59"/>
+    <w:pPr>
+      <w:spacing w:after="0" w:line="240" w:lineRule="auto"/>
+    </w:pPr>
+    <w:rPr>
+      <w:rFonts w:ascii="Cambria" w:eastAsia="NSimSun" w:hAnsi="Cambria" w:cs="Arial"/>
+      <w:color w:val="000000"/>
       <w:kern w:val="2"/>
       <w:sz w:val="24"/>
       <w:szCs w:val="24"/>
@@ -16733,7 +16884,7 @@
 </file>
 
 <file path=customXml/itemProps1.xml><?xml version="1.0" encoding="utf-8"?>
-<ds:datastoreItem xmlns:ds="http://schemas.openxmlformats.org/officeDocument/2006/customXml" ds:itemID="{CCE66BEC-9756-4052-9FA8-86CF6B271458}">
+<ds:datastoreItem xmlns:ds="http://schemas.openxmlformats.org/officeDocument/2006/customXml" ds:itemID="{FBCB1CF1-9E7A-41E9-B7E8-2878926B7BB6}">
   <ds:schemaRefs>
     <ds:schemaRef ds:uri="http://schemas.openxmlformats.org/officeDocument/2006/bibliography"/>
   </ds:schemaRefs>

</xml_diff>

<commit_message>
Document - Formatting 2
</commit_message>
<xml_diff>
--- a/docs/Rad.docx
+++ b/docs/Rad.docx
@@ -90,6 +90,8 @@
           </wp:inline>
         </w:drawing>
       </w:r>
+      <w:bookmarkStart w:id="0" w:name="_GoBack"/>
+      <w:bookmarkEnd w:id="0"/>
     </w:p>
     <w:p>
       <w:pPr>
@@ -787,7 +789,6 @@
           <w:docPartUnique/>
         </w:docPartObj>
       </w:sdtPr>
-      <w:sdtEndPr/>
       <w:sdtContent>
         <w:p>
           <w:pPr>
@@ -3056,7 +3057,7 @@
       <w:pPr>
         <w:pStyle w:val="Naslov1"/>
       </w:pPr>
-      <w:bookmarkStart w:id="0" w:name="_Toc73901937"/>
+      <w:bookmarkStart w:id="1" w:name="_Toc73901937"/>
       <w:r>
         <w:lastRenderedPageBreak/>
         <w:t xml:space="preserve">1 </w:t>
@@ -3064,7 +3065,7 @@
       <w:r>
         <w:t>Uvod</w:t>
       </w:r>
-      <w:bookmarkEnd w:id="0"/>
+      <w:bookmarkEnd w:id="1"/>
     </w:p>
     <w:p>
       <w:pPr>
@@ -3189,7 +3190,6 @@
           <w:id w:val="1909109145"/>
           <w:citation/>
         </w:sdtPr>
-        <w:sdtEndPr/>
         <w:sdtContent>
           <w:r>
             <w:fldChar w:fldCharType="begin"/>
@@ -3249,7 +3249,20 @@
         <w:rPr>
           <w:lang w:val="sr-Latn-RS"/>
         </w:rPr>
-        <w:t>azvijaoci sve češće prate pristup kod kog se razvoj novih aplikacija primarno bazira na  platforama u oblaku (eng. Cloud native). Isporučioci platformi sa druge strane teže da odgovore na zahteve tržišta većom i raznovrsnijom</w:t>
+        <w:t>azvijaoci sve češće prate pristup kod kog se razvoj novih aplikacija primarno bazira na  platforama u oblaku (</w:t>
+      </w:r>
+      <w:r>
+        <w:rPr>
+          <w:i/>
+          <w:lang w:val="sr-Latn-RS"/>
+        </w:rPr>
+        <w:t>eng. Cloud native</w:t>
+      </w:r>
+      <w:r>
+        <w:rPr>
+          <w:lang w:val="sr-Latn-RS"/>
+        </w:rPr>
+        <w:t>). Isporučioci platformi sa druge strane teže da odgovore na zahteve tržišta većom i raznovrsnijom</w:t>
       </w:r>
       <w:r>
         <w:rPr>
@@ -3269,10 +3282,13 @@
         <w:t xml:space="preserve">ervera" </w:t>
       </w:r>
       <w:r>
-        <w:t xml:space="preserve">(eng. Serverless </w:t>
-      </w:r>
-      <w:r>
-        <w:t>computing</w:t>
+        <w:t>(</w:t>
+      </w:r>
+      <w:r>
+        <w:rPr>
+          <w:i/>
+        </w:rPr>
+        <w:t>eng. Serverless computing</w:t>
       </w:r>
       <w:r>
         <w:t>)</w:t>
@@ -3311,7 +3327,16 @@
         <w:t>k</w:t>
       </w:r>
       <w:r>
-        <w:t>ontejneri (eng. Containers)</w:t>
+        <w:t>ontejneri (</w:t>
+      </w:r>
+      <w:r>
+        <w:rPr>
+          <w:i/>
+        </w:rPr>
+        <w:t>eng. Containers</w:t>
+      </w:r>
+      <w:r>
+        <w:t>)</w:t>
       </w:r>
       <w:r>
         <w:t xml:space="preserve"> i njihova orkestracija</w:t>
@@ -3380,6 +3405,9 @@
         <w:t>unkcija kao servis (</w:t>
       </w:r>
       <w:r>
+        <w:rPr>
+          <w:i/>
+        </w:rPr>
         <w:t>eng. Function as a Service</w:t>
       </w:r>
       <w:r>
@@ -3413,7 +3441,19 @@
         <w:t>, a takođe i u zajednici otvorenog koda.</w:t>
       </w:r>
       <w:r>
-        <w:t xml:space="preserve"> Kompanije Amazon, Microsoft i Google imaju u svojoj ponudi sada već relativno zrele platforme na ovom modelu, a takođe </w:t>
+        <w:t xml:space="preserve"> </w:t>
+      </w:r>
+      <w:r>
+        <w:t>Vodeće k</w:t>
+      </w:r>
+      <w:r>
+        <w:t xml:space="preserve">ompanije </w:t>
+      </w:r>
+      <w:r>
+        <w:t xml:space="preserve">u ovoj oblasti kao što su </w:t>
+      </w:r>
+      <w:r>
+        <w:t xml:space="preserve">Amazon, Microsoft i Google imaju u svojoj ponudi sada već relativno zrele platforme na ovom modelu, a takođe </w:t>
       </w:r>
       <w:r>
         <w:t>primetan je napredak i kod</w:t>
@@ -3918,7 +3958,7 @@
       <w:pPr>
         <w:pStyle w:val="Naslov1"/>
       </w:pPr>
-      <w:bookmarkStart w:id="1" w:name="_Toc73901938"/>
+      <w:bookmarkStart w:id="2" w:name="_Toc73901938"/>
       <w:r>
         <w:rPr>
           <w:rFonts w:hint="eastAsia"/>
@@ -3943,120 +3983,120 @@
       </w:r>
       <w:r>
         <w:t>servera”</w:t>
-      </w:r>
-      <w:bookmarkEnd w:id="1"/>
-    </w:p>
-    <w:p>
-      <w:pPr>
-        <w:pStyle w:val="Tekst"/>
-        <w:rPr>
-          <w:lang w:val="sr-Latn-RS"/>
-        </w:rPr>
-      </w:pPr>
-      <w:r>
-        <w:t>U ovom poglavlju bi</w:t>
-      </w:r>
-      <w:r>
-        <w:rPr>
-          <w:lang w:val="sr-Latn-RS"/>
-        </w:rPr>
-        <w:t>će predstavljen</w:t>
-      </w:r>
-      <w:r>
-        <w:rPr>
-          <w:lang w:val="sr-Latn-RS"/>
-        </w:rPr>
-        <w:t>o</w:t>
-      </w:r>
-      <w:r>
-        <w:rPr>
-          <w:lang w:val="sr-Latn-RS"/>
-        </w:rPr>
-        <w:t xml:space="preserve"> </w:t>
-      </w:r>
-      <w:r>
-        <w:rPr>
-          <w:lang w:val="sr-Latn-RS"/>
-        </w:rPr>
-        <w:t>računarstvo</w:t>
-      </w:r>
-      <w:r>
-        <w:rPr>
-          <w:lang w:val="sr-Latn-RS"/>
-        </w:rPr>
-        <w:t xml:space="preserve"> </w:t>
-      </w:r>
-      <w:r>
-        <w:t>“</w:t>
-      </w:r>
-      <w:r>
-        <w:rPr>
-          <w:rFonts w:hint="eastAsia"/>
-        </w:rPr>
-        <w:t xml:space="preserve">bez </w:t>
-      </w:r>
-      <w:r>
-        <w:t xml:space="preserve">servera” i tehnologije i arhitekture koje su na njega uticale. Biće dat prikaz mikroservisne arhitekture, virtualizacije zasnovane na kontejnerima i </w:t>
-      </w:r>
-      <w:r>
-        <w:t xml:space="preserve">modela servisa </w:t>
-      </w:r>
-      <w:r>
-        <w:t xml:space="preserve">računarstva u oblaku. Biće dati koncepti </w:t>
-      </w:r>
-      <w:r>
-        <w:t>računar</w:t>
-      </w:r>
-      <w:r>
-        <w:t>stva “</w:t>
-      </w:r>
-      <w:r>
-        <w:rPr>
-          <w:rFonts w:hint="eastAsia"/>
-        </w:rPr>
-        <w:t xml:space="preserve">bez </w:t>
-      </w:r>
-      <w:r>
-        <w:t xml:space="preserve">servera” i modela funkcija kao servis, </w:t>
-      </w:r>
-      <w:r>
-        <w:t xml:space="preserve">njihove </w:t>
-      </w:r>
-      <w:r>
-        <w:t xml:space="preserve">karakteristike i prednosti </w:t>
-      </w:r>
-      <w:r>
-        <w:t>i</w:t>
-      </w:r>
-      <w:r>
-        <w:t xml:space="preserve"> nedostaci.</w:t>
-      </w:r>
-    </w:p>
-    <w:p>
-      <w:pPr>
-        <w:pStyle w:val="Naslov2"/>
-      </w:pPr>
-      <w:bookmarkStart w:id="2" w:name="_Toc73901939"/>
-      <w:r>
-        <w:rPr>
-          <w:rFonts w:hint="eastAsia"/>
-        </w:rPr>
-        <w:t xml:space="preserve">2.1 </w:t>
-      </w:r>
-      <w:r>
-        <w:t>Monolitna, slojevita i mikroservisna</w:t>
-      </w:r>
-      <w:r>
-        <w:t xml:space="preserve"> arhitektur</w:t>
-      </w:r>
-      <w:r>
-        <w:t>a</w:t>
       </w:r>
       <w:bookmarkEnd w:id="2"/>
     </w:p>
     <w:p>
       <w:pPr>
         <w:pStyle w:val="Tekst"/>
+        <w:rPr>
+          <w:lang w:val="sr-Latn-RS"/>
+        </w:rPr>
+      </w:pPr>
+      <w:r>
+        <w:t>U ovom poglavlju bi</w:t>
+      </w:r>
+      <w:r>
+        <w:rPr>
+          <w:lang w:val="sr-Latn-RS"/>
+        </w:rPr>
+        <w:t>će predstavljen</w:t>
+      </w:r>
+      <w:r>
+        <w:rPr>
+          <w:lang w:val="sr-Latn-RS"/>
+        </w:rPr>
+        <w:t>o</w:t>
+      </w:r>
+      <w:r>
+        <w:rPr>
+          <w:lang w:val="sr-Latn-RS"/>
+        </w:rPr>
+        <w:t xml:space="preserve"> </w:t>
+      </w:r>
+      <w:r>
+        <w:rPr>
+          <w:lang w:val="sr-Latn-RS"/>
+        </w:rPr>
+        <w:t>računarstvo</w:t>
+      </w:r>
+      <w:r>
+        <w:rPr>
+          <w:lang w:val="sr-Latn-RS"/>
+        </w:rPr>
+        <w:t xml:space="preserve"> </w:t>
+      </w:r>
+      <w:r>
+        <w:t>“</w:t>
+      </w:r>
+      <w:r>
+        <w:rPr>
+          <w:rFonts w:hint="eastAsia"/>
+        </w:rPr>
+        <w:t xml:space="preserve">bez </w:t>
+      </w:r>
+      <w:r>
+        <w:t>servera” i tehnologije i arhitekture ko</w:t>
+      </w:r>
+      <w:r>
+        <w:t>je su na njega uticale</w:t>
+      </w:r>
+      <w:r>
+        <w:t xml:space="preserve">. Biće dati koncepti </w:t>
+      </w:r>
+      <w:r>
+        <w:t>računar</w:t>
+      </w:r>
+      <w:r>
+        <w:t>stva “</w:t>
+      </w:r>
+      <w:r>
+        <w:rPr>
+          <w:rFonts w:hint="eastAsia"/>
+        </w:rPr>
+        <w:t xml:space="preserve">bez </w:t>
+      </w:r>
+      <w:r>
+        <w:t xml:space="preserve">servera” i modela funkcija kao servis, </w:t>
+      </w:r>
+      <w:r>
+        <w:t xml:space="preserve">njihove </w:t>
+      </w:r>
+      <w:r>
+        <w:t xml:space="preserve">karakteristike i prednosti </w:t>
+      </w:r>
+      <w:r>
+        <w:t>i</w:t>
+      </w:r>
+      <w:r>
+        <w:t xml:space="preserve"> nedostaci.</w:t>
+      </w:r>
+    </w:p>
+    <w:p>
+      <w:pPr>
+        <w:pStyle w:val="Naslov2"/>
+      </w:pPr>
+      <w:bookmarkStart w:id="3" w:name="_Toc73901939"/>
+      <w:r>
+        <w:rPr>
+          <w:rFonts w:hint="eastAsia"/>
+        </w:rPr>
+        <w:t xml:space="preserve">2.1 </w:t>
+      </w:r>
+      <w:r>
+        <w:t>Monolitna, slojevita i mikroservisna</w:t>
+      </w:r>
+      <w:r>
+        <w:t xml:space="preserve"> arhitektur</w:t>
+      </w:r>
+      <w:r>
+        <w:t>a</w:t>
+      </w:r>
+      <w:bookmarkEnd w:id="3"/>
+    </w:p>
+    <w:p>
+      <w:pPr>
+        <w:pStyle w:val="Tekst"/>
       </w:pPr>
       <w:r>
         <w:t>U domenu veb aplikacija, m</w:t>
@@ -4110,7 +4150,16 @@
         <w:t xml:space="preserve">koristi se i naziv </w:t>
       </w:r>
       <w:r>
-        <w:t>slojevita arhitektura (eng. N-Tier architecture).</w:t>
+        <w:t>slojevita arhitektura (</w:t>
+      </w:r>
+      <w:r>
+        <w:rPr>
+          <w:i/>
+        </w:rPr>
+        <w:t>eng. N-Tier architecture</w:t>
+      </w:r>
+      <w:r>
+        <w:t>).</w:t>
       </w:r>
       <w:r>
         <w:t xml:space="preserve"> </w:t>
@@ -4260,7 +4309,16 @@
         <w:t>đ</w:t>
       </w:r>
       <w:r>
-        <w:t>ivača mrežnog opterećenja (eng. Load balancer).</w:t>
+        <w:t>ivača mrežnog opterećenja (</w:t>
+      </w:r>
+      <w:r>
+        <w:rPr>
+          <w:i/>
+        </w:rPr>
+        <w:t>eng. Load balancer</w:t>
+      </w:r>
+      <w:r>
+        <w:t>).</w:t>
       </w:r>
     </w:p>
     <w:p>
@@ -4320,7 +4378,6 @@
           <w:id w:val="-1303762095"/>
           <w:citation/>
         </w:sdtPr>
-        <w:sdtEndPr/>
         <w:sdtContent>
           <w:r>
             <w:rPr>
@@ -4419,7 +4476,40 @@
         <w:rPr>
           <w:lang w:val="sr-Latn-RS"/>
         </w:rPr>
-        <w:t>kao što su REST (eng. Representational state transfer) ili gRPC (Remote procedure call)</w:t>
+        <w:t>kao što su REST (</w:t>
+      </w:r>
+      <w:r>
+        <w:rPr>
+          <w:i/>
+          <w:lang w:val="sr-Latn-RS"/>
+        </w:rPr>
+        <w:t>eng. Representational state transfer</w:t>
+      </w:r>
+      <w:r>
+        <w:rPr>
+          <w:lang w:val="sr-Latn-RS"/>
+        </w:rPr>
+        <w:t>) ili gRPC (</w:t>
+      </w:r>
+      <w:r>
+        <w:rPr>
+          <w:i/>
+          <w:lang w:val="sr-Latn-RS"/>
+        </w:rPr>
+        <w:t xml:space="preserve">eng. </w:t>
+      </w:r>
+      <w:r>
+        <w:rPr>
+          <w:i/>
+          <w:lang w:val="sr-Latn-RS"/>
+        </w:rPr>
+        <w:t>Remote procedure call</w:t>
+      </w:r>
+      <w:r>
+        <w:rPr>
+          <w:lang w:val="sr-Latn-RS"/>
+        </w:rPr>
+        <w:t>)</w:t>
       </w:r>
       <w:r>
         <w:rPr>
@@ -4720,7 +4810,7 @@
       <w:pPr>
         <w:pStyle w:val="Naslov2"/>
       </w:pPr>
-      <w:bookmarkStart w:id="3" w:name="_Toc73901940"/>
+      <w:bookmarkStart w:id="4" w:name="_Toc73901940"/>
       <w:r>
         <w:t>2.2</w:t>
       </w:r>
@@ -4736,7 +4826,7 @@
       <w:r>
         <w:t>ma</w:t>
       </w:r>
-      <w:bookmarkEnd w:id="3"/>
+      <w:bookmarkEnd w:id="4"/>
     </w:p>
     <w:p>
       <w:pPr>
@@ -4776,7 +4866,20 @@
         <w:rPr>
           <w:lang w:val="sr-Latn-RS"/>
         </w:rPr>
-        <w:t>a (eng. Container image)</w:t>
+        <w:t>a (</w:t>
+      </w:r>
+      <w:r>
+        <w:rPr>
+          <w:i/>
+          <w:lang w:val="sr-Latn-RS"/>
+        </w:rPr>
+        <w:t>eng. Container image</w:t>
+      </w:r>
+      <w:r>
+        <w:rPr>
+          <w:lang w:val="sr-Latn-RS"/>
+        </w:rPr>
+        <w:t>)</w:t>
       </w:r>
       <w:r>
         <w:rPr>
@@ -4818,7 +4921,20 @@
         <w:rPr>
           <w:lang w:val="sr-Latn-RS"/>
         </w:rPr>
-        <w:t>, parametrima okruženja (eng. Environment variables)</w:t>
+        <w:t>, parametrima okruženja (</w:t>
+      </w:r>
+      <w:r>
+        <w:rPr>
+          <w:i/>
+          <w:lang w:val="sr-Latn-RS"/>
+        </w:rPr>
+        <w:t>eng. Environment variables</w:t>
+      </w:r>
+      <w:r>
+        <w:rPr>
+          <w:lang w:val="sr-Latn-RS"/>
+        </w:rPr>
+        <w:t>)</w:t>
       </w:r>
       <w:r>
         <w:rPr>
@@ -4938,9 +5054,47 @@
         <w:rPr>
           <w:lang w:val="sr-Latn-RS"/>
         </w:rPr>
-        <w:t xml:space="preserve">ipervizor (eng. VM </w:t>
-      </w:r>
-      <w:r>
+        <w:t>ipervizor (</w:t>
+      </w:r>
+      <w:r>
+        <w:rPr>
+          <w:i/>
+          <w:lang w:val="sr-Latn-RS"/>
+        </w:rPr>
+        <w:t>eng. V</w:t>
+      </w:r>
+      <w:r>
+        <w:rPr>
+          <w:i/>
+          <w:lang w:val="sr-Latn-RS"/>
+        </w:rPr>
+        <w:t xml:space="preserve">irtual </w:t>
+      </w:r>
+      <w:r>
+        <w:rPr>
+          <w:i/>
+          <w:lang w:val="sr-Latn-RS"/>
+        </w:rPr>
+        <w:t>M</w:t>
+      </w:r>
+      <w:r>
+        <w:rPr>
+          <w:i/>
+          <w:lang w:val="sr-Latn-RS"/>
+        </w:rPr>
+        <w:t>achine</w:t>
+      </w:r>
+      <w:r>
+        <w:rPr>
+          <w:i/>
+          <w:lang w:val="sr-Latn-RS"/>
+        </w:rPr>
+        <w:t xml:space="preserve"> </w:t>
+      </w:r>
+      <w:r>
+        <w:rPr>
+          <w:i/>
+        </w:rPr>
         <w:t>Hypervisor</w:t>
       </w:r>
       <w:r>
@@ -4983,7 +5137,20 @@
         <w:rPr>
           <w:lang w:val="sr-Latn-RS"/>
         </w:rPr>
-        <w:t xml:space="preserve">Na Linuks operativnim sistemima izolacija izmedju kontejnera postiže se korišćenjem prostora imena (eng. Linux namespaces). Na ovaj način resursi kao što su pristup sistemu datoteka, alocirana memorija i mrežni portovi jednog kontejnera su izolovani od drugih. </w:t>
+        <w:t>Na Linuks operativnim sistemima izolacija izmedju kontejnera postiže se korišćenjem prostora imena (</w:t>
+      </w:r>
+      <w:r>
+        <w:rPr>
+          <w:i/>
+          <w:lang w:val="sr-Latn-RS"/>
+        </w:rPr>
+        <w:t>eng. Linux namespaces</w:t>
+      </w:r>
+      <w:r>
+        <w:rPr>
+          <w:lang w:val="sr-Latn-RS"/>
+        </w:rPr>
+        <w:t xml:space="preserve">). Na ovaj način resursi kao što su pristup sistemu datoteka, alocirana memorija i mrežni portovi jednog kontejnera su izolovani od drugih. </w:t>
       </w:r>
       <w:r>
         <w:rPr>
@@ -5135,38 +5302,19 @@
         <w:rPr>
           <w:lang w:val="sr-Latn-RS"/>
         </w:rPr>
-        <w:t xml:space="preserve"> upravljanje aplikacijama koje se sastoje od više </w:t>
-      </w:r>
-      <w:r>
-        <w:rPr>
-          <w:lang w:val="sr-Latn-RS"/>
-        </w:rPr>
-        <w:lastRenderedPageBreak/>
-        <w:t xml:space="preserve">kontejnera može se koristiti alat Docker Compose, </w:t>
-      </w:r>
-      <w:r>
-        <w:rPr>
-          <w:lang w:val="sr-Latn-RS"/>
-        </w:rPr>
-        <w:t xml:space="preserve">sa konfiguracionim datotekama </w:t>
-      </w:r>
-      <w:r>
-        <w:rPr>
-          <w:lang w:val="sr-Latn-RS"/>
-        </w:rPr>
-        <w:t xml:space="preserve">koje </w:t>
-      </w:r>
-      <w:r>
-        <w:rPr>
-          <w:lang w:val="sr-Latn-RS"/>
-        </w:rPr>
-        <w:t>su pisane</w:t>
-      </w:r>
-      <w:r>
-        <w:rPr>
-          <w:lang w:val="sr-Latn-RS"/>
-        </w:rPr>
-        <w:t xml:space="preserve"> u YAML jeziku.</w:t>
+        <w:t xml:space="preserve"> upravljanje aplikacijama koje se sastoje od više kontejnera može s</w:t>
+      </w:r>
+      <w:r>
+        <w:rPr>
+          <w:lang w:val="sr-Latn-RS"/>
+        </w:rPr>
+        <w:t>e koristiti alat Docker Compose</w:t>
+      </w:r>
+      <w:r>
+        <w:rPr>
+          <w:lang w:val="sr-Latn-RS"/>
+        </w:rPr>
+        <w:t>.</w:t>
       </w:r>
     </w:p>
     <w:p>
@@ -5176,19 +5324,12 @@
           <w:lang w:val="sr-Latn-RS"/>
         </w:rPr>
       </w:pPr>
-    </w:p>
-    <w:p>
-      <w:pPr>
-        <w:pStyle w:val="Tekst"/>
-        <w:rPr>
-          <w:lang w:val="sr-Latn-RS"/>
-        </w:rPr>
-      </w:pPr>
       <w:r>
         <w:rPr>
           <w:noProof/>
           <w:lang w:eastAsia="en-US" w:bidi="ar-SA"/>
         </w:rPr>
+        <w:lastRenderedPageBreak/>
         <w:drawing>
           <wp:inline distT="0" distB="0" distL="0" distR="0">
             <wp:extent cx="5392420" cy="2545080"/>
@@ -5452,7 +5593,19 @@
         <w:rPr>
           <w:lang w:val="sr-Latn-RS"/>
         </w:rPr>
-        <w:t xml:space="preserve"> Mnoge platforme za računarstvo </w:t>
+        <w:t xml:space="preserve"> Mnoge </w:t>
+      </w:r>
+      <w:r>
+        <w:rPr>
+          <w:lang w:val="sr-Latn-RS"/>
+        </w:rPr>
+        <w:t xml:space="preserve">moderne </w:t>
+      </w:r>
+      <w:r>
+        <w:rPr>
+          <w:lang w:val="sr-Latn-RS"/>
+        </w:rPr>
+        <w:t xml:space="preserve">platforme za računarstvo </w:t>
       </w:r>
       <w:r>
         <w:t>“</w:t>
@@ -5464,7 +5617,13 @@
         <w:t xml:space="preserve">bez </w:t>
       </w:r>
       <w:r>
-        <w:t>servera” u pozadini koriste tehnologiju kontejnera.</w:t>
+        <w:t xml:space="preserve">servera” u pozadini koriste </w:t>
+      </w:r>
+      <w:r>
+        <w:t>ovaj oblik virtualizacije</w:t>
+      </w:r>
+      <w:r>
+        <w:t>.</w:t>
       </w:r>
     </w:p>
     <w:p>
@@ -5477,7 +5636,7 @@
           <w:lang w:val="sr-Latn-RS"/>
         </w:rPr>
       </w:pPr>
-      <w:bookmarkStart w:id="4" w:name="_Toc73901941"/>
+      <w:bookmarkStart w:id="5" w:name="_Toc73901941"/>
       <w:r>
         <w:rPr>
           <w:rFonts w:hint="eastAsia"/>
@@ -5500,7 +5659,7 @@
         </w:rPr>
         <w:t>čunarstvo u oblaku, modeli servisa</w:t>
       </w:r>
-      <w:bookmarkEnd w:id="4"/>
+      <w:bookmarkEnd w:id="5"/>
     </w:p>
     <w:p>
       <w:pPr>
@@ -5628,7 +5787,6 @@
           <w:id w:val="-1088307864"/>
           <w:citation/>
         </w:sdtPr>
-        <w:sdtEndPr/>
         <w:sdtContent>
           <w:r>
             <w:rPr>
@@ -5705,19 +5863,34 @@
         <w:rPr>
           <w:lang w:val="sr-Latn-RS"/>
         </w:rPr>
-        <w:t xml:space="preserve"> (eng. Infrastructure </w:t>
-      </w:r>
-      <w:r>
-        <w:rPr>
+        <w:t xml:space="preserve"> (</w:t>
+      </w:r>
+      <w:r>
+        <w:rPr>
+          <w:i/>
+          <w:lang w:val="sr-Latn-RS"/>
+        </w:rPr>
+        <w:t xml:space="preserve">eng. Infrastructure </w:t>
+      </w:r>
+      <w:r>
+        <w:rPr>
+          <w:i/>
           <w:lang w:val="sr-Latn-RS"/>
         </w:rPr>
         <w:t>as a s</w:t>
       </w:r>
       <w:r>
         <w:rPr>
-          <w:lang w:val="sr-Latn-RS"/>
-        </w:rPr>
-        <w:t xml:space="preserve">ervice) </w:t>
+          <w:i/>
+          <w:lang w:val="sr-Latn-RS"/>
+        </w:rPr>
+        <w:t>ervice</w:t>
+      </w:r>
+      <w:r>
+        <w:rPr>
+          <w:lang w:val="sr-Latn-RS"/>
+        </w:rPr>
+        <w:t xml:space="preserve">) </w:t>
       </w:r>
       <w:r>
         <w:rPr>
@@ -5897,7 +6070,20 @@
         <w:rPr>
           <w:lang w:val="sr-Latn-RS"/>
         </w:rPr>
-        <w:t xml:space="preserve">moguće je rezervisati skladištenje generičkih objekata (eng. Blob Objects) ili specijalizovanih sistema za blokovsko skladištenje i skladištenje datoteka. </w:t>
+        <w:t>moguće je rezervisati skladištenje generičkih objekata (</w:t>
+      </w:r>
+      <w:r>
+        <w:rPr>
+          <w:i/>
+          <w:lang w:val="sr-Latn-RS"/>
+        </w:rPr>
+        <w:t>eng. Blob Objects</w:t>
+      </w:r>
+      <w:r>
+        <w:rPr>
+          <w:lang w:val="sr-Latn-RS"/>
+        </w:rPr>
+        <w:t xml:space="preserve">) ili specijalizovanih sistema za blokovsko skladištenje i skladištenje datoteka. </w:t>
       </w:r>
       <w:r>
         <w:rPr>
@@ -6005,7 +6191,20 @@
         <w:rPr>
           <w:lang w:val="sr-Latn-RS"/>
         </w:rPr>
-        <w:t xml:space="preserve"> rezervnih kopija (eng. Backup), bezbednost</w:t>
+        <w:t xml:space="preserve"> rezervnih kopija (</w:t>
+      </w:r>
+      <w:r>
+        <w:rPr>
+          <w:i/>
+          <w:lang w:val="sr-Latn-RS"/>
+        </w:rPr>
+        <w:t>eng. Backup</w:t>
+      </w:r>
+      <w:r>
+        <w:rPr>
+          <w:lang w:val="sr-Latn-RS"/>
+        </w:rPr>
+        <w:t>), bezbednost</w:t>
       </w:r>
       <w:r>
         <w:rPr>
@@ -6017,7 +6216,20 @@
         <w:rPr>
           <w:lang w:val="sr-Latn-RS"/>
         </w:rPr>
-        <w:t xml:space="preserve"> od katastrofe (eng. Disaster recovery)</w:t>
+        <w:t xml:space="preserve"> od katastrofe (</w:t>
+      </w:r>
+      <w:r>
+        <w:rPr>
+          <w:i/>
+          <w:lang w:val="sr-Latn-RS"/>
+        </w:rPr>
+        <w:t>eng. Disaster recovery</w:t>
+      </w:r>
+      <w:r>
+        <w:rPr>
+          <w:lang w:val="sr-Latn-RS"/>
+        </w:rPr>
+        <w:t>)</w:t>
       </w:r>
       <w:r>
         <w:rPr>
@@ -6059,7 +6271,20 @@
         <w:rPr>
           <w:lang w:val="sr-Latn-RS"/>
         </w:rPr>
-        <w:t xml:space="preserve"> (eng. Platform as a service)</w:t>
+        <w:t xml:space="preserve"> (</w:t>
+      </w:r>
+      <w:r>
+        <w:rPr>
+          <w:i/>
+          <w:lang w:val="sr-Latn-RS"/>
+        </w:rPr>
+        <w:t>eng. Platform as a service</w:t>
+      </w:r>
+      <w:r>
+        <w:rPr>
+          <w:lang w:val="sr-Latn-RS"/>
+        </w:rPr>
+        <w:t>)</w:t>
       </w:r>
       <w:r>
         <w:rPr>
@@ -6258,7 +6483,20 @@
         <w:rPr>
           <w:lang w:val="sr-Latn-RS"/>
         </w:rPr>
-        <w:t xml:space="preserve">Softver kao servis (eng. Software as a service) </w:t>
+        <w:t>Softver kao servis (</w:t>
+      </w:r>
+      <w:r>
+        <w:rPr>
+          <w:i/>
+          <w:lang w:val="sr-Latn-RS"/>
+        </w:rPr>
+        <w:t>eng. Software as a service</w:t>
+      </w:r>
+      <w:r>
+        <w:rPr>
+          <w:lang w:val="sr-Latn-RS"/>
+        </w:rPr>
+        <w:t xml:space="preserve">) </w:t>
       </w:r>
       <w:r>
         <w:rPr>
@@ -6432,7 +6670,7 @@
       <w:pPr>
         <w:pStyle w:val="Naslov2"/>
       </w:pPr>
-      <w:bookmarkStart w:id="5" w:name="_Toc73901942"/>
+      <w:bookmarkStart w:id="6" w:name="_Toc73901942"/>
       <w:r>
         <w:rPr>
           <w:rFonts w:hint="eastAsia"/>
@@ -6473,7 +6711,7 @@
       <w:r>
         <w:t>servera”</w:t>
       </w:r>
-      <w:bookmarkEnd w:id="5"/>
+      <w:bookmarkEnd w:id="6"/>
     </w:p>
     <w:p>
       <w:pPr>
@@ -6504,7 +6742,16 @@
         <w:t xml:space="preserve">bez </w:t>
       </w:r>
       <w:r>
-        <w:t>servera” (eng. Serverless computing) nagoveštava da ne postoji serverska komponenta</w:t>
+        <w:t>servera” (</w:t>
+      </w:r>
+      <w:r>
+        <w:rPr>
+          <w:i/>
+        </w:rPr>
+        <w:t>eng. Serverless computing</w:t>
+      </w:r>
+      <w:r>
+        <w:t>) nagoveštava da ne postoji serverska komponenta</w:t>
       </w:r>
       <w:r>
         <w:t xml:space="preserve"> u smislu hardvera i serverskih procesa kao dela arhitekture</w:t>
@@ -6581,7 +6828,16 @@
         <w:t>Prva grupa je takozvani z</w:t>
       </w:r>
       <w:r>
-        <w:t>adnji kraj kao servis (eng. Back end as a service)</w:t>
+        <w:t>adnji kraj kao servis (</w:t>
+      </w:r>
+      <w:r>
+        <w:rPr>
+          <w:i/>
+        </w:rPr>
+        <w:t>eng. Back end as a service</w:t>
+      </w:r>
+      <w:r>
+        <w:t>)</w:t>
       </w:r>
       <w:r>
         <w:t>. To su servisi</w:t>
@@ -6635,7 +6891,16 @@
         <w:t xml:space="preserve"> grupu čini model f</w:t>
       </w:r>
       <w:r>
-        <w:t>unkcija kao servis (eng. Function as a service)</w:t>
+        <w:t>unkcija kao servis (</w:t>
+      </w:r>
+      <w:r>
+        <w:rPr>
+          <w:i/>
+        </w:rPr>
+        <w:t>eng. Function as a service</w:t>
+      </w:r>
+      <w:r>
+        <w:t>)</w:t>
       </w:r>
       <w:r>
         <w:t xml:space="preserve"> i on </w:t>
@@ -6654,14 +6919,14 @@
       <w:pPr>
         <w:pStyle w:val="Naslov3"/>
       </w:pPr>
-      <w:bookmarkStart w:id="6" w:name="_Toc73901943"/>
+      <w:bookmarkStart w:id="7" w:name="_Toc73901943"/>
       <w:r>
         <w:t>2.4</w:t>
       </w:r>
       <w:r>
         <w:t>.1 Funkcija kao servis</w:t>
       </w:r>
-      <w:bookmarkEnd w:id="6"/>
+      <w:bookmarkEnd w:id="7"/>
     </w:p>
     <w:p>
       <w:pPr>
@@ -6752,7 +7017,6 @@
           <w:id w:val="-1691367574"/>
           <w:citation/>
         </w:sdtPr>
-        <w:sdtEndPr/>
         <w:sdtContent>
           <w:r>
             <w:fldChar w:fldCharType="begin"/>
@@ -6999,7 +7263,7 @@
       <w:pPr>
         <w:pStyle w:val="Naslov3"/>
       </w:pPr>
-      <w:bookmarkStart w:id="7" w:name="_Toc73901944"/>
+      <w:bookmarkStart w:id="8" w:name="_Toc73901944"/>
       <w:r>
         <w:lastRenderedPageBreak/>
         <w:t>2.4</w:t>
@@ -7007,7 +7271,7 @@
       <w:r>
         <w:t>.2 Osobine</w:t>
       </w:r>
-      <w:bookmarkEnd w:id="7"/>
+      <w:bookmarkEnd w:id="8"/>
     </w:p>
     <w:p>
       <w:pPr>
@@ -7119,7 +7383,20 @@
         <w:rPr>
           <w:lang w:val="sr-Latn-RS"/>
         </w:rPr>
-        <w:t>Čuvanje stanja – za funkcije na ovom modelu se kaže da su bez stanja (eng. Stateless) i podaci se čuvaju samo u promenljivama funkcije. Odnosno nema garancija da se stanje može čuvati između više različitih poziva funkcije, i za ove potrebe moraju se koristiti eksterni sistemi za skladištenje. Ipak, neki od isporučioca imaju u ponudi i  mehanizme koji čuvaju stanje i olakšavaju ulančane pozive i integraciju više funkcija.</w:t>
+        <w:t>Čuvanje stanja – za funkcije na ovom modelu se kaže da su bez stanja (</w:t>
+      </w:r>
+      <w:r>
+        <w:rPr>
+          <w:i/>
+          <w:lang w:val="sr-Latn-RS"/>
+        </w:rPr>
+        <w:t>eng. Stateless</w:t>
+      </w:r>
+      <w:r>
+        <w:rPr>
+          <w:lang w:val="sr-Latn-RS"/>
+        </w:rPr>
+        <w:t>) i podaci se čuvaju samo u promenljivama funkcije. Odnosno nema garancija da se stanje može čuvati između više različitih poziva funkcije, i za ove potrebe moraju se koristiti eksterni sistemi za skladištenje. Ipak, neki od isporučioca imaju u ponudi i  mehanizme koji čuvaju stanje i olakšavaju ulančane pozive i integraciju više funkcija.</w:t>
       </w:r>
     </w:p>
     <w:p>
@@ -7161,7 +7438,20 @@
         <w:rPr>
           <w:lang w:val="sr-Latn-RS"/>
         </w:rPr>
-        <w:t>(eng. Warm start) i kada se alocira nova</w:t>
+        <w:t>(</w:t>
+      </w:r>
+      <w:r>
+        <w:rPr>
+          <w:i/>
+          <w:lang w:val="sr-Latn-RS"/>
+        </w:rPr>
+        <w:t>eng. Warm start</w:t>
+      </w:r>
+      <w:r>
+        <w:rPr>
+          <w:lang w:val="sr-Latn-RS"/>
+        </w:rPr>
+        <w:t>) i kada se alocira nova</w:t>
       </w:r>
       <w:r>
         <w:rPr>
@@ -7173,7 +7463,20 @@
         <w:rPr>
           <w:lang w:val="sr-Latn-RS"/>
         </w:rPr>
-        <w:t xml:space="preserve"> (eng. Cold start)</w:t>
+        <w:t xml:space="preserve"> (</w:t>
+      </w:r>
+      <w:r>
+        <w:rPr>
+          <w:i/>
+          <w:lang w:val="sr-Latn-RS"/>
+        </w:rPr>
+        <w:t>eng. Cold start</w:t>
+      </w:r>
+      <w:r>
+        <w:rPr>
+          <w:lang w:val="sr-Latn-RS"/>
+        </w:rPr>
+        <w:t>)</w:t>
       </w:r>
       <w:r>
         <w:rPr>
@@ -7281,7 +7584,7 @@
         <w:rPr>
           <w:lang w:val="sr-Latn-RS"/>
         </w:rPr>
-        <w:t>Lokalni razvoj, nadgledanje i testiranje – neki od isporučioca imaju alate koji olakšavaju lokalno pokretanje i debagovanje funkcija. Kod drugih debagovanje i nadgledanje je moguće kroz upis u dnevnik datoteke funkcija. Jedinično testiranje funkcija je jednostavno s obzirom da se one sastoje samo od koda. Sa druge strane, integraciono testiranje složenih aplikacija na ovom modelu može biti veliki izazov.</w:t>
+        <w:t>Otvorenost koda – iako je većina platformi zatvorenog koda, postoje i one otvorenog koda kao što su OpenFaaS i Fission. Ove platforme je moguće hostovati i na lokalnim serverima na kojima postoji Kubernetes ili drugi odgovarajući sistem za orkestraciju kontejnera. Od velikih javnih isporučioca platforme koje su otvorenog koda su IBM Cloud Functions koji je baziran na Apache OpenWhisk platformi i Microsoft Azure Functions, i njihovi kodovi su  javno dostupni na servisu GitHub pod Apache, odnosno MIT licencom.</w:t>
       </w:r>
     </w:p>
     <w:p>
@@ -7299,14 +7602,32 @@
         <w:rPr>
           <w:lang w:val="sr-Latn-RS"/>
         </w:rPr>
-        <w:t xml:space="preserve">Bezbednost – bezbednost na ovom modelu ima dosta sličnosti sa modelom platforma kao servis. S obzirom da nema servera ili virtualnih mašina, nije potrebno održavanje sigursnosnih zakrpa na tom nivou. Isporučioci platformi </w:t>
+        <w:t xml:space="preserve">Bezbednost – bezbednost na ovom modelu ima dosta sličnosti sa modelom platforma kao servis. S obzirom da nema servera ili virtualnih mašina, nije </w:t>
       </w:r>
       <w:r>
         <w:rPr>
           <w:lang w:val="sr-Latn-RS"/>
         </w:rPr>
         <w:lastRenderedPageBreak/>
-        <w:t xml:space="preserve">u oblaku često imaju posebne servise za upravljanje nalozima i dozvolama na platformi poput AWS IAM ili Azure AD i oni imaju primenu i na ovde. Podešavanju bezbednosti na ovim servisima treba prisupiti pažljivo, bar na produkcionim nalozima. </w:t>
+        <w:t xml:space="preserve">potrebno održavanje sigursnosnih zakrpa na tom nivou. Isporučioci platformi u oblaku često imaju posebne servise za upravljanje nalozima i dozvolama na platformi poput AWS IAM ili Azure AD i oni imaju primenu i </w:t>
+      </w:r>
+      <w:r>
+        <w:rPr>
+          <w:lang w:val="sr-Latn-RS"/>
+        </w:rPr>
+        <w:t>ovde</w:t>
+      </w:r>
+      <w:r>
+        <w:rPr>
+          <w:lang w:val="sr-Latn-RS"/>
+        </w:rPr>
+        <w:t>. Podešavanju bezbednosti na ovim servisima treba prisupiti pažljivo</w:t>
+      </w:r>
+      <w:r>
+        <w:rPr>
+          <w:lang w:val="sr-Latn-RS"/>
+        </w:rPr>
+        <w:t>, bar na produkcionim nalozima.</w:t>
       </w:r>
     </w:p>
     <w:p>
@@ -7324,381 +7645,267 @@
         <w:rPr>
           <w:lang w:val="sr-Latn-RS"/>
         </w:rPr>
-        <w:t xml:space="preserve">Otvorenost koda </w:t>
-      </w:r>
-      <w:r>
-        <w:rPr>
-          <w:lang w:val="sr-Latn-RS"/>
-        </w:rPr>
-        <w:t>–</w:t>
-      </w:r>
-      <w:r>
-        <w:rPr>
-          <w:lang w:val="sr-Latn-RS"/>
-        </w:rPr>
-        <w:t xml:space="preserve"> </w:t>
-      </w:r>
-      <w:r>
-        <w:rPr>
-          <w:lang w:val="sr-Latn-RS"/>
-        </w:rPr>
-        <w:t>iako je većina platformi zatvorenog koda, postoje i one otvorenog koda kao što su OpenFaaS i Fission. Ove platforme je moguće hostovati i na lokalnim serverima na kojima postoji Kubernetes ili d</w:t>
-      </w:r>
-      <w:r>
-        <w:rPr>
-          <w:lang w:val="sr-Latn-RS"/>
-        </w:rPr>
-        <w:t>rugi odgovarajući sistem</w:t>
-      </w:r>
-      <w:r>
-        <w:rPr>
-          <w:lang w:val="sr-Latn-RS"/>
-        </w:rPr>
-        <w:t xml:space="preserve"> za orkestraciju kontejnera. Od velikih javnih isporučioca platforme koje su otvorenog koda su </w:t>
-      </w:r>
-      <w:r>
-        <w:rPr>
-          <w:lang w:val="sr-Latn-RS"/>
-        </w:rPr>
-        <w:t>IBM</w:t>
-      </w:r>
-      <w:r>
-        <w:rPr>
-          <w:lang w:val="sr-Latn-RS"/>
-        </w:rPr>
-        <w:t xml:space="preserve"> Cloud Functions koji je baziran na Apache</w:t>
-      </w:r>
-      <w:r>
-        <w:rPr>
-          <w:lang w:val="sr-Latn-RS"/>
-        </w:rPr>
-        <w:t xml:space="preserve"> </w:t>
-      </w:r>
-      <w:r>
-        <w:rPr>
-          <w:lang w:val="sr-Latn-RS"/>
-        </w:rPr>
-        <w:t>OpenW</w:t>
-      </w:r>
-      <w:r>
-        <w:rPr>
-          <w:lang w:val="sr-Latn-RS"/>
-        </w:rPr>
-        <w:t>hisk</w:t>
-      </w:r>
-      <w:r>
-        <w:rPr>
-          <w:lang w:val="sr-Latn-RS"/>
-        </w:rPr>
-        <w:t xml:space="preserve"> platformi</w:t>
-      </w:r>
-      <w:r>
-        <w:rPr>
-          <w:lang w:val="sr-Latn-RS"/>
-        </w:rPr>
-        <w:t xml:space="preserve"> i </w:t>
-      </w:r>
-      <w:r>
-        <w:rPr>
-          <w:lang w:val="sr-Latn-RS"/>
-        </w:rPr>
-        <w:t xml:space="preserve">Microsoft </w:t>
-      </w:r>
-      <w:r>
-        <w:rPr>
-          <w:lang w:val="sr-Latn-RS"/>
-        </w:rPr>
-        <w:t>Azure Functions, i</w:t>
-      </w:r>
-      <w:r>
-        <w:rPr>
-          <w:lang w:val="sr-Latn-RS"/>
-        </w:rPr>
-        <w:t xml:space="preserve"> </w:t>
-      </w:r>
-      <w:r>
-        <w:rPr>
-          <w:lang w:val="sr-Latn-RS"/>
-        </w:rPr>
-        <w:t>njihovi kodovi su  javno dostupni</w:t>
-      </w:r>
-      <w:r>
-        <w:rPr>
-          <w:lang w:val="sr-Latn-RS"/>
-        </w:rPr>
-        <w:t xml:space="preserve"> na </w:t>
-      </w:r>
-      <w:r>
-        <w:rPr>
-          <w:lang w:val="sr-Latn-RS"/>
-        </w:rPr>
-        <w:t xml:space="preserve">servisu </w:t>
-      </w:r>
-      <w:r>
-        <w:rPr>
-          <w:lang w:val="sr-Latn-RS"/>
-        </w:rPr>
-        <w:t>GitHub pod Apache</w:t>
-      </w:r>
-      <w:r>
-        <w:rPr>
-          <w:lang w:val="sr-Latn-RS"/>
-        </w:rPr>
-        <w:t>,</w:t>
-      </w:r>
-      <w:r>
-        <w:rPr>
-          <w:lang w:val="sr-Latn-RS"/>
-        </w:rPr>
-        <w:t xml:space="preserve"> odnosno MIT licencom</w:t>
-      </w:r>
-      <w:r>
-        <w:rPr>
-          <w:lang w:val="sr-Latn-RS"/>
-        </w:rPr>
-        <w:t>.</w:t>
+        <w:t>Lokalni razvoj, nadgledanje i testiranje – neki od isporučioca imaju alate koji olakšavaju lokalno pokretanje i debagovanje funkcija. Kod drugih debagovanje i nadgledanje je moguće kroz upis u dnevnik datoteke funkcija. Jedinično testiranje funkcija je jednostavno s obzirom da se one sastoje samo od koda. Sa druge strane, integraciono testiranje složenih aplikacija na ovom modelu može biti veliki izazov.</w:t>
       </w:r>
     </w:p>
     <w:p>
       <w:pPr>
         <w:pStyle w:val="Naslov3"/>
       </w:pPr>
-      <w:bookmarkStart w:id="8" w:name="_Toc73901945"/>
+      <w:bookmarkStart w:id="9" w:name="_Toc73901945"/>
       <w:r>
         <w:t>2.4</w:t>
       </w:r>
       <w:r>
         <w:t>.3 Prednosti i nedostaci</w:t>
-      </w:r>
-      <w:bookmarkEnd w:id="8"/>
-    </w:p>
-    <w:p>
-      <w:pPr>
-        <w:pStyle w:val="Tekst"/>
-        <w:rPr>
-          <w:lang w:val="sr-Latn-RS"/>
-        </w:rPr>
-      </w:pPr>
-      <w:r>
-        <w:rPr>
-          <w:lang w:val="sr-Latn-RS"/>
-        </w:rPr>
-        <w:t>Neke od prednosti ovog modela proizilaze direktno iz njegovog načina rada.</w:t>
-      </w:r>
-      <w:r>
-        <w:rPr>
-          <w:lang w:val="sr-Latn-RS"/>
-        </w:rPr>
-        <w:t xml:space="preserve"> Zbog automatskog skaliranja i ne korišćenja resursa u neaktivnom stanju, razvijaoc može imati </w:t>
-      </w:r>
-      <w:r>
-        <w:rPr>
-          <w:lang w:val="sr-Latn-RS"/>
-        </w:rPr>
-        <w:t xml:space="preserve">veće </w:t>
-      </w:r>
-      <w:r>
-        <w:rPr>
-          <w:lang w:val="sr-Latn-RS"/>
-        </w:rPr>
-        <w:t>uštede prilikom naplate servisa. Najbolji primeri su aplikacije kod kojih postoje periodi kada nema zahteva ili je saobraćaj nekonzistentan.</w:t>
-      </w:r>
-      <w:r>
-        <w:rPr>
-          <w:lang w:val="sr-Latn-RS"/>
-        </w:rPr>
-        <w:t xml:space="preserve"> </w:t>
-      </w:r>
-      <w:r>
-        <w:rPr>
-          <w:lang w:val="sr-Latn-RS"/>
-        </w:rPr>
-        <w:t>Takođe, u</w:t>
-      </w:r>
-      <w:r>
-        <w:rPr>
-          <w:lang w:val="sr-Latn-RS"/>
-        </w:rPr>
-        <w:t xml:space="preserve"> odnosu na sisteme zasnovane na virtualnim mašinama i kontejnerima, može se govoriti o</w:t>
-      </w:r>
-      <w:r>
-        <w:rPr>
-          <w:lang w:val="sr-Latn-RS"/>
-        </w:rPr>
-        <w:t xml:space="preserve"> </w:t>
-      </w:r>
-      <w:r>
-        <w:rPr>
-          <w:lang w:val="sr-Latn-RS"/>
-        </w:rPr>
-        <w:t>uštedi</w:t>
-      </w:r>
-      <w:r>
-        <w:rPr>
-          <w:lang w:val="sr-Latn-RS"/>
-        </w:rPr>
-        <w:t xml:space="preserve"> u operacionim aktivnostima, zbog toga što upravljanje infrastrukturom obavlja isporučioc. </w:t>
-      </w:r>
-      <w:r>
-        <w:rPr>
-          <w:lang w:val="sr-Latn-RS"/>
-        </w:rPr>
-        <w:t>Prednost ovog modela k</w:t>
-      </w:r>
-      <w:r>
-        <w:rPr>
-          <w:lang w:val="sr-Latn-RS"/>
-        </w:rPr>
-        <w:t>od raz</w:t>
-      </w:r>
-      <w:r>
-        <w:rPr>
-          <w:lang w:val="sr-Latn-RS"/>
-        </w:rPr>
-        <w:t>voja kompletno novih aplikacija je i to što se razvijaoc</w:t>
-      </w:r>
-      <w:r>
-        <w:rPr>
-          <w:lang w:val="sr-Latn-RS"/>
-        </w:rPr>
-        <w:t xml:space="preserve"> može više fokusirati na sam dizajn arhitekture i aplikativni kod, i </w:t>
-      </w:r>
-      <w:r>
-        <w:rPr>
-          <w:lang w:val="sr-Latn-RS"/>
-        </w:rPr>
-        <w:t xml:space="preserve">tako </w:t>
-      </w:r>
-      <w:r>
-        <w:rPr>
-          <w:lang w:val="sr-Latn-RS"/>
-        </w:rPr>
-        <w:t xml:space="preserve">brže doći do </w:t>
-      </w:r>
-      <w:r>
-        <w:rPr>
-          <w:lang w:val="sr-Latn-RS"/>
-        </w:rPr>
-        <w:t xml:space="preserve">prvih upotrebljivih verzija </w:t>
-      </w:r>
-      <w:r>
-        <w:rPr>
-          <w:lang w:val="sr-Latn-RS"/>
-        </w:rPr>
-        <w:t>aplikacije</w:t>
-      </w:r>
-      <w:r>
-        <w:rPr>
-          <w:lang w:val="sr-Latn-RS"/>
-        </w:rPr>
-        <w:t>.</w:t>
-      </w:r>
-    </w:p>
-    <w:p>
-      <w:pPr>
-        <w:pStyle w:val="Tekst"/>
-        <w:rPr>
-          <w:lang w:val="sr-Latn-RS"/>
-        </w:rPr>
-      </w:pPr>
-      <w:r>
-        <w:rPr>
-          <w:lang w:val="sr-Latn-RS"/>
-        </w:rPr>
-        <w:t xml:space="preserve">Sa druge strane, zbog vremenskog ograničenja za izvršavanje zahteva i ne postojanja stanja na serverskoj strani, ovaj model </w:t>
-      </w:r>
-      <w:r>
-        <w:rPr>
-          <w:lang w:val="sr-Latn-RS"/>
-        </w:rPr>
-        <w:t>nije adekvatan</w:t>
-      </w:r>
-      <w:r>
-        <w:rPr>
-          <w:lang w:val="sr-Latn-RS"/>
-        </w:rPr>
-        <w:t xml:space="preserve"> </w:t>
-      </w:r>
-      <w:r>
-        <w:rPr>
-          <w:lang w:val="sr-Latn-RS"/>
-        </w:rPr>
-        <w:t xml:space="preserve">za neke vrste aplikacija. </w:t>
-      </w:r>
-      <w:r>
-        <w:rPr>
-          <w:lang w:val="sr-Latn-RS"/>
-        </w:rPr>
-        <w:t>Slično se može reći i u slučajevima u kojima postoji potreba razvijaoca za specifičnom kontrolom i konfiguracijom infrastrukture.</w:t>
-      </w:r>
-      <w:r>
-        <w:rPr>
-          <w:lang w:val="sr-Latn-RS"/>
-        </w:rPr>
-        <w:t xml:space="preserve"> Generalno, aplikacije na ovom modelu su manje prenosive u odnosu na standardne virtualne mašine ili kontejnere. Događaji koji prouzrokuju pokretanje funkcija mogu se bazirati na drugim servisima platforme u oblaku, što može dovesti do veće zavisnosti razvijaoca od konkretnog isporučioca platforme.</w:t>
-      </w:r>
-    </w:p>
-    <w:p>
-      <w:pPr>
-        <w:pStyle w:val="Naslov1"/>
-      </w:pPr>
-      <w:bookmarkStart w:id="9" w:name="_Toc73901946"/>
-      <w:r>
-        <w:rPr>
-          <w:rFonts w:hint="eastAsia"/>
-        </w:rPr>
-        <w:lastRenderedPageBreak/>
-        <w:t xml:space="preserve">3 </w:t>
-      </w:r>
-      <w:r>
-        <w:t>F</w:t>
-      </w:r>
-      <w:r>
-        <w:t>unkcija kao servis</w:t>
-      </w:r>
-      <w:r>
-        <w:t xml:space="preserve"> platforme</w:t>
       </w:r>
       <w:bookmarkEnd w:id="9"/>
     </w:p>
     <w:p>
       <w:pPr>
         <w:pStyle w:val="Tekst"/>
-      </w:pPr>
-      <w:r>
-        <w:t xml:space="preserve">U ovom poglavlju biće dat kratak pregled platformi na modelu funkcija kao servis. </w:t>
-      </w:r>
-      <w:r>
-        <w:t>U drugom delu</w:t>
-      </w:r>
-      <w:r>
-        <w:t xml:space="preserve"> poglavlja</w:t>
-      </w:r>
-      <w:r>
-        <w:t xml:space="preserve"> b</w:t>
-      </w:r>
-      <w:r>
-        <w:t>iće detaljno predstavljena platforma Azure Functions</w:t>
-      </w:r>
-      <w:r>
-        <w:t xml:space="preserve"> i njene karakteristike, razvoj funkcija i aplikacija i postavljanje na platformu u oblaku.</w:t>
+        <w:rPr>
+          <w:lang w:val="sr-Latn-RS"/>
+        </w:rPr>
+      </w:pPr>
+      <w:r>
+        <w:rPr>
+          <w:lang w:val="sr-Latn-RS"/>
+        </w:rPr>
+        <w:t>Neke od prednosti ovog modela proizilaze direktno iz njegovog načina rada.</w:t>
+      </w:r>
+      <w:r>
+        <w:rPr>
+          <w:lang w:val="sr-Latn-RS"/>
+        </w:rPr>
+        <w:t xml:space="preserve"> Zbog automatskog skaliranja i ne korišćenja resursa u neaktivnom stanju, razvijaoc može imati </w:t>
+      </w:r>
+      <w:r>
+        <w:rPr>
+          <w:lang w:val="sr-Latn-RS"/>
+        </w:rPr>
+        <w:t xml:space="preserve">veće </w:t>
+      </w:r>
+      <w:r>
+        <w:rPr>
+          <w:lang w:val="sr-Latn-RS"/>
+        </w:rPr>
+        <w:t>uštede prilikom naplate servisa. Najbolji primeri su aplikacije kod kojih postoje periodi kada nema zahteva ili je saobraćaj nekonzistentan.</w:t>
+      </w:r>
+      <w:r>
+        <w:rPr>
+          <w:lang w:val="sr-Latn-RS"/>
+        </w:rPr>
+        <w:t xml:space="preserve"> </w:t>
+      </w:r>
+      <w:r>
+        <w:rPr>
+          <w:lang w:val="sr-Latn-RS"/>
+        </w:rPr>
+        <w:t>Takođe, u</w:t>
+      </w:r>
+      <w:r>
+        <w:rPr>
+          <w:lang w:val="sr-Latn-RS"/>
+        </w:rPr>
+        <w:t xml:space="preserve"> odnosu na sisteme zasnovane na virtualnim mašinama i kontejnerima, može se govoriti o</w:t>
+      </w:r>
+      <w:r>
+        <w:rPr>
+          <w:lang w:val="sr-Latn-RS"/>
+        </w:rPr>
+        <w:t xml:space="preserve"> </w:t>
+      </w:r>
+      <w:r>
+        <w:rPr>
+          <w:lang w:val="sr-Latn-RS"/>
+        </w:rPr>
+        <w:t>uštedi</w:t>
+      </w:r>
+      <w:r>
+        <w:rPr>
+          <w:lang w:val="sr-Latn-RS"/>
+        </w:rPr>
+        <w:t xml:space="preserve"> u operacionim aktivnostima, zbog toga što upravljanje infrastrukturom obavlja isporučioc. </w:t>
+      </w:r>
+      <w:r>
+        <w:rPr>
+          <w:lang w:val="sr-Latn-RS"/>
+        </w:rPr>
+        <w:t>Prednost ovog modela k</w:t>
+      </w:r>
+      <w:r>
+        <w:rPr>
+          <w:lang w:val="sr-Latn-RS"/>
+        </w:rPr>
+        <w:t>od raz</w:t>
+      </w:r>
+      <w:r>
+        <w:rPr>
+          <w:lang w:val="sr-Latn-RS"/>
+        </w:rPr>
+        <w:t>voja kompletno novih aplikacija je i to što se razvijaoc</w:t>
+      </w:r>
+      <w:r>
+        <w:rPr>
+          <w:lang w:val="sr-Latn-RS"/>
+        </w:rPr>
+        <w:t xml:space="preserve"> može više fokusirati na sam dizajn arhitekture i aplikativni kod, i </w:t>
+      </w:r>
+      <w:r>
+        <w:rPr>
+          <w:lang w:val="sr-Latn-RS"/>
+        </w:rPr>
+        <w:t xml:space="preserve">tako </w:t>
+      </w:r>
+      <w:r>
+        <w:rPr>
+          <w:lang w:val="sr-Latn-RS"/>
+        </w:rPr>
+        <w:t xml:space="preserve">brže doći do </w:t>
+      </w:r>
+      <w:r>
+        <w:rPr>
+          <w:lang w:val="sr-Latn-RS"/>
+        </w:rPr>
+        <w:t xml:space="preserve">prvih upotrebljivih verzija </w:t>
+      </w:r>
+      <w:r>
+        <w:rPr>
+          <w:lang w:val="sr-Latn-RS"/>
+        </w:rPr>
+        <w:t>aplikacije</w:t>
+      </w:r>
+      <w:r>
+        <w:rPr>
+          <w:lang w:val="sr-Latn-RS"/>
+        </w:rPr>
+        <w:t>.</w:t>
       </w:r>
     </w:p>
     <w:p>
       <w:pPr>
+        <w:pStyle w:val="Tekst"/>
+        <w:rPr>
+          <w:lang w:val="sr-Latn-RS"/>
+        </w:rPr>
+      </w:pPr>
+      <w:r>
+        <w:rPr>
+          <w:lang w:val="sr-Latn-RS"/>
+        </w:rPr>
+        <w:t xml:space="preserve">Sa druge strane, zbog vremenskog ograničenja za izvršavanje zahteva i ne postojanja stanja na serverskoj strani, </w:t>
+      </w:r>
+      <w:r>
+        <w:rPr>
+          <w:lang w:val="sr-Latn-RS"/>
+        </w:rPr>
+        <w:t xml:space="preserve">arhitektura </w:t>
+      </w:r>
+      <w:r>
+        <w:t>“</w:t>
+      </w:r>
+      <w:r>
+        <w:rPr>
+          <w:rFonts w:hint="eastAsia"/>
+        </w:rPr>
+        <w:t xml:space="preserve">bez </w:t>
+      </w:r>
+      <w:r>
+        <w:t xml:space="preserve">servera” </w:t>
+      </w:r>
+      <w:r>
+        <w:rPr>
+          <w:lang w:val="sr-Latn-RS"/>
+        </w:rPr>
+        <w:t>nije adekvatna</w:t>
+      </w:r>
+      <w:r>
+        <w:rPr>
+          <w:lang w:val="sr-Latn-RS"/>
+        </w:rPr>
+        <w:t xml:space="preserve"> </w:t>
+      </w:r>
+      <w:r>
+        <w:rPr>
+          <w:lang w:val="sr-Latn-RS"/>
+        </w:rPr>
+        <w:t xml:space="preserve">za neke vrste aplikacija. </w:t>
+      </w:r>
+      <w:r>
+        <w:rPr>
+          <w:lang w:val="sr-Latn-RS"/>
+        </w:rPr>
+        <w:t>Slično se može reći i u slučajevima u kojima postoji potreba razvijaoca za specifičnom kontrolom i konfiguracijom infrastrukture.</w:t>
+      </w:r>
+      <w:r>
+        <w:rPr>
+          <w:lang w:val="sr-Latn-RS"/>
+        </w:rPr>
+        <w:t xml:space="preserve"> Generalno, aplikacije na ovom modelu su manje prenosive u odnosu na standardne virtualne mašine ili kontejnere. Događaji koji prouzrokuju pokretanje funkcija mogu se bazirati na drugim servisima platforme u oblaku, što može dovesti do veće zavisnosti razvijaoca od konkretnog isporučioca platforme.</w:t>
+      </w:r>
+    </w:p>
+    <w:p>
+      <w:pPr>
+        <w:pStyle w:val="Naslov1"/>
+      </w:pPr>
+      <w:bookmarkStart w:id="10" w:name="_Toc73901946"/>
+      <w:r>
+        <w:rPr>
+          <w:rFonts w:hint="eastAsia"/>
+        </w:rPr>
+        <w:lastRenderedPageBreak/>
+        <w:t xml:space="preserve">3 </w:t>
+      </w:r>
+      <w:r>
+        <w:t>F</w:t>
+      </w:r>
+      <w:r>
+        <w:t>unkcija kao servis</w:t>
+      </w:r>
+      <w:r>
+        <w:t xml:space="preserve"> platforme</w:t>
+      </w:r>
+      <w:bookmarkEnd w:id="10"/>
+    </w:p>
+    <w:p>
+      <w:pPr>
+        <w:pStyle w:val="Tekst"/>
+      </w:pPr>
+      <w:r>
+        <w:t xml:space="preserve">U ovom poglavlju biće dat kratak pregled platformi na modelu funkcija kao servis. </w:t>
+      </w:r>
+      <w:r>
+        <w:t>U drugom delu</w:t>
+      </w:r>
+      <w:r>
+        <w:t xml:space="preserve"> poglavlja</w:t>
+      </w:r>
+      <w:r>
+        <w:t xml:space="preserve"> b</w:t>
+      </w:r>
+      <w:r>
+        <w:t>iće detaljno predstavljena platforma Azure Functions</w:t>
+      </w:r>
+      <w:r>
+        <w:t xml:space="preserve"> i njene karakteristike, razvoj funkcija i aplikacija i postavljanje na platformu u oblaku.</w:t>
+      </w:r>
+    </w:p>
+    <w:p>
+      <w:pPr>
         <w:pStyle w:val="Naslov2"/>
         <w:rPr>
           <w:lang w:val="sr-Latn-RS"/>
         </w:rPr>
       </w:pPr>
-      <w:bookmarkStart w:id="10" w:name="_Toc73901947"/>
+      <w:bookmarkStart w:id="11" w:name="_Toc73901947"/>
       <w:r>
         <w:rPr>
           <w:lang w:val="sr-Latn-RS"/>
         </w:rPr>
         <w:t>3.1 Pregled</w:t>
       </w:r>
-      <w:bookmarkEnd w:id="10"/>
+      <w:bookmarkEnd w:id="11"/>
     </w:p>
     <w:p>
       <w:pPr>
@@ -7727,7 +7934,6 @@
           <w:id w:val="2104691267"/>
           <w:citation/>
         </w:sdtPr>
-        <w:sdtEndPr/>
         <w:sdtContent>
           <w:r>
             <w:rPr>
@@ -7792,7 +7998,6 @@
           <w:id w:val="-1438358265"/>
           <w:citation/>
         </w:sdtPr>
-        <w:sdtEndPr/>
         <w:sdtContent>
           <w:r>
             <w:rPr>
@@ -7875,7 +8080,7 @@
       <w:pPr>
         <w:pStyle w:val="Naslov2"/>
       </w:pPr>
-      <w:bookmarkStart w:id="11" w:name="_Toc73901948"/>
+      <w:bookmarkStart w:id="12" w:name="_Toc73901948"/>
       <w:r>
         <w:rPr>
           <w:rFonts w:hint="eastAsia"/>
@@ -7891,108 +8096,6 @@
       </w:r>
       <w:r>
         <w:t>Functions</w:t>
-      </w:r>
-      <w:bookmarkEnd w:id="11"/>
-    </w:p>
-    <w:p>
-      <w:pPr>
-        <w:pStyle w:val="Tekst"/>
-      </w:pPr>
-      <w:r>
-        <w:t xml:space="preserve">Azure Functions je </w:t>
-      </w:r>
-      <w:r>
-        <w:t>funkcija kao servis platforma kompanije Microsoft i deo je Microsoft Azure platforme za ra</w:t>
-      </w:r>
-      <w:r>
-        <w:rPr>
-          <w:lang w:val="sr-Latn-RS"/>
-        </w:rPr>
-        <w:t>čunarstvo u oblaku</w:t>
-      </w:r>
-      <w:r>
-        <w:t>. Zajedno sa Logic Apps,</w:t>
-      </w:r>
-      <w:r>
-        <w:t xml:space="preserve"> Event Grid </w:t>
-      </w:r>
-      <w:r>
-        <w:t xml:space="preserve">i Cosmos DB </w:t>
-      </w:r>
-      <w:r>
-        <w:t xml:space="preserve">servisima </w:t>
-      </w:r>
-      <w:r>
-        <w:rPr>
-          <w:lang w:val="sr-Latn-RS"/>
-        </w:rPr>
-        <w:t xml:space="preserve">čini grupu servisa koji omogućavaju </w:t>
-      </w:r>
-      <w:r>
-        <w:rPr>
-          <w:lang w:val="sr-Latn-RS"/>
-        </w:rPr>
-        <w:t xml:space="preserve">računarstvo </w:t>
-      </w:r>
-      <w:r>
-        <w:rPr>
-          <w:lang w:val="sr-Latn-RS"/>
-        </w:rPr>
-        <w:t>„bez servera“ na ovoj platformi i u naredn</w:t>
-      </w:r>
-      <w:r>
-        <w:rPr>
-          <w:lang w:val="sr-Latn-RS"/>
-        </w:rPr>
-        <w:t>om delu biće predstavljen njen</w:t>
-      </w:r>
-      <w:r>
-        <w:rPr>
-          <w:lang w:val="sr-Latn-RS"/>
-        </w:rPr>
-        <w:t xml:space="preserve"> detaljniji pregled.</w:t>
-      </w:r>
-    </w:p>
-    <w:p>
-      <w:pPr>
-        <w:pStyle w:val="Naslov3"/>
-        <w:rPr>
-          <w:lang w:val="sr-Latn-RS"/>
-        </w:rPr>
-      </w:pPr>
-      <w:bookmarkStart w:id="12" w:name="_Toc73901949"/>
-      <w:r>
-        <w:rPr>
-          <w:rFonts w:hint="eastAsia"/>
-        </w:rPr>
-        <w:t>3.2</w:t>
-      </w:r>
-      <w:r>
-        <w:rPr>
-          <w:rFonts w:hint="eastAsia"/>
-        </w:rPr>
-        <w:t xml:space="preserve">.1 </w:t>
-      </w:r>
-      <w:r>
-        <w:t>Osobine platforme</w:t>
-      </w:r>
-      <w:r>
-        <w:rPr>
-          <w:lang w:val="sr-Latn-RS"/>
-        </w:rPr>
-        <w:t xml:space="preserve">, programski jezici </w:t>
-      </w:r>
-      <w:r>
-        <w:rPr>
-          <w:lang w:val="sr-Latn-RS"/>
-        </w:rPr>
-        <w:t xml:space="preserve"> </w:t>
-      </w:r>
-      <w:r>
-        <w:rPr>
-          <w:lang w:val="sr-Latn-RS"/>
-        </w:rPr>
-        <w:t>i planovi korišćenja</w:t>
       </w:r>
       <w:bookmarkEnd w:id="12"/>
     </w:p>
@@ -8001,6 +8104,108 @@
         <w:pStyle w:val="Tekst"/>
       </w:pPr>
       <w:r>
+        <w:t xml:space="preserve">Azure Functions je </w:t>
+      </w:r>
+      <w:r>
+        <w:t>funkcija kao servis platforma kompanije Microsoft i deo je Microsoft Azure platforme za ra</w:t>
+      </w:r>
+      <w:r>
+        <w:rPr>
+          <w:lang w:val="sr-Latn-RS"/>
+        </w:rPr>
+        <w:t>čunarstvo u oblaku</w:t>
+      </w:r>
+      <w:r>
+        <w:t>. Zajedno sa Logic Apps,</w:t>
+      </w:r>
+      <w:r>
+        <w:t xml:space="preserve"> Event Grid </w:t>
+      </w:r>
+      <w:r>
+        <w:t xml:space="preserve">i Cosmos DB </w:t>
+      </w:r>
+      <w:r>
+        <w:t xml:space="preserve">servisima </w:t>
+      </w:r>
+      <w:r>
+        <w:rPr>
+          <w:lang w:val="sr-Latn-RS"/>
+        </w:rPr>
+        <w:t xml:space="preserve">čini grupu servisa koji omogućavaju </w:t>
+      </w:r>
+      <w:r>
+        <w:rPr>
+          <w:lang w:val="sr-Latn-RS"/>
+        </w:rPr>
+        <w:t xml:space="preserve">računarstvo </w:t>
+      </w:r>
+      <w:r>
+        <w:rPr>
+          <w:lang w:val="sr-Latn-RS"/>
+        </w:rPr>
+        <w:t>„bez servera“ na ovoj platformi i u naredn</w:t>
+      </w:r>
+      <w:r>
+        <w:rPr>
+          <w:lang w:val="sr-Latn-RS"/>
+        </w:rPr>
+        <w:t>om delu biće predstavljen njen</w:t>
+      </w:r>
+      <w:r>
+        <w:rPr>
+          <w:lang w:val="sr-Latn-RS"/>
+        </w:rPr>
+        <w:t xml:space="preserve"> detaljniji pregled.</w:t>
+      </w:r>
+    </w:p>
+    <w:p>
+      <w:pPr>
+        <w:pStyle w:val="Naslov3"/>
+        <w:rPr>
+          <w:lang w:val="sr-Latn-RS"/>
+        </w:rPr>
+      </w:pPr>
+      <w:bookmarkStart w:id="13" w:name="_Toc73901949"/>
+      <w:r>
+        <w:rPr>
+          <w:rFonts w:hint="eastAsia"/>
+        </w:rPr>
+        <w:t>3.2</w:t>
+      </w:r>
+      <w:r>
+        <w:rPr>
+          <w:rFonts w:hint="eastAsia"/>
+        </w:rPr>
+        <w:t xml:space="preserve">.1 </w:t>
+      </w:r>
+      <w:r>
+        <w:t>Osobine platforme</w:t>
+      </w:r>
+      <w:r>
+        <w:rPr>
+          <w:lang w:val="sr-Latn-RS"/>
+        </w:rPr>
+        <w:t xml:space="preserve">, programski jezici </w:t>
+      </w:r>
+      <w:r>
+        <w:rPr>
+          <w:lang w:val="sr-Latn-RS"/>
+        </w:rPr>
+        <w:t xml:space="preserve"> </w:t>
+      </w:r>
+      <w:r>
+        <w:rPr>
+          <w:lang w:val="sr-Latn-RS"/>
+        </w:rPr>
+        <w:t>i planovi korišćenja</w:t>
+      </w:r>
+      <w:bookmarkEnd w:id="13"/>
+    </w:p>
+    <w:p>
+      <w:pPr>
+        <w:pStyle w:val="Tekst"/>
+      </w:pPr>
+      <w:r>
         <w:t xml:space="preserve">Azure Functions </w:t>
       </w:r>
       <w:r>
@@ -8043,22 +8248,16 @@
         <w:t xml:space="preserve"> je bila stabilna verzija 3.1. </w:t>
       </w:r>
       <w:r>
-        <w:t>izvr</w:t>
-      </w:r>
-      <w:r>
-        <w:rPr>
-          <w:lang w:val="sr-Latn-RS"/>
-        </w:rPr>
-        <w:t xml:space="preserve">šnog </w:t>
-      </w:r>
-      <w:r>
-        <w:t>okruženja. Za razvoj funcija inicijalno bili su podržani jezici C#, Javascript i F#, a kasnije verzije donele su podr</w:t>
+        <w:t>platforme</w:t>
+      </w:r>
+      <w:r>
+        <w:t>. Za razvoj funcija inicijalno bili su podržani jezici C#, Javascript i F#, a kasnije verzije donele su podr</w:t>
       </w:r>
       <w:r>
         <w:t xml:space="preserve">šku za druge jezike. U tabeli </w:t>
       </w:r>
       <w:r>
-        <w:t>1 prikazana je podrška jezika i njihovih radnih okvira po verzijama okruženja</w:t>
+        <w:t>1 prikazana je podrška jezika i njihovih radnih okvira po verzijama</w:t>
       </w:r>
       <w:r>
         <w:t xml:space="preserve">, a postoji mogućnost dodavanja podrške za nove jezike korišćenjem </w:t>
@@ -8067,7 +8266,16 @@
         <w:t>jezičkih proši</w:t>
       </w:r>
       <w:r>
-        <w:t>renja (eng. Language Extensibility).</w:t>
+        <w:t>renja (</w:t>
+      </w:r>
+      <w:r>
+        <w:rPr>
+          <w:i/>
+        </w:rPr>
+        <w:t>eng. Language Extensibility</w:t>
+      </w:r>
+      <w:r>
+        <w:t>).</w:t>
       </w:r>
     </w:p>
     <w:p>
@@ -8964,7 +9172,19 @@
         <w:pStyle w:val="Tekst"/>
       </w:pPr>
       <w:r>
-        <w:t xml:space="preserve">Kao i kod većine ostalih servisa na platformi Azure, ovaj servis </w:t>
+        <w:t xml:space="preserve">Kao i kod većine ostalih servisa na platformi </w:t>
+      </w:r>
+      <w:r>
+        <w:t xml:space="preserve">u oblaku Microsoft </w:t>
+      </w:r>
+      <w:r>
+        <w:t xml:space="preserve">Azure, </w:t>
+      </w:r>
+      <w:r>
+        <w:t>platforma je dostupna kao servis i</w:t>
+      </w:r>
+      <w:r>
+        <w:t xml:space="preserve"> </w:t>
       </w:r>
       <w:r>
         <w:t>se oslanja</w:t>
@@ -8991,92 +9211,38 @@
         <w:t>(</w:t>
       </w:r>
       <w:r>
+        <w:rPr>
+          <w:i/>
+        </w:rPr>
         <w:t>eng. Azure App Service plans</w:t>
       </w:r>
       <w:r>
         <w:t>)</w:t>
       </w:r>
       <w:r>
-        <w:t xml:space="preserve"> koji definišu resurse koje je moguće koristiti, region dostupnosti, detalje naplate i dodatna moguća podešavanja </w:t>
+        <w:t>.</w:t>
+      </w:r>
+      <w:r>
+        <w:t xml:space="preserve"> </w:t>
+      </w:r>
+      <w:r>
+        <w:t xml:space="preserve">Različiti planovi korišćenja definišu resurse koje je moguće koristiti, region </w:t>
       </w:r>
       <w:r>
         <w:lastRenderedPageBreak/>
-        <w:t xml:space="preserve">hostovanja. </w:t>
-      </w:r>
-      <w:r>
-        <w:t>Ponudjeno je pet planova</w:t>
-      </w:r>
-      <w:r>
-        <w:t xml:space="preserve"> za korišćenje Azure Functions </w:t>
-      </w:r>
-      <w:r>
-        <w:t xml:space="preserve">platforme </w:t>
-      </w:r>
-      <w:r>
-        <w:t>korisnicima</w:t>
-      </w:r>
-      <w:r>
-        <w:t xml:space="preserve"> i</w:t>
-      </w:r>
-      <w:r>
-        <w:t xml:space="preserve"> </w:t>
-      </w:r>
-      <w:r>
-        <w:t xml:space="preserve">oni su </w:t>
-      </w:r>
-      <w:r>
-        <w:t>redom</w:t>
-      </w:r>
-      <w:r>
-        <w:t>:</w:t>
-      </w:r>
-      <w:r>
-        <w:t xml:space="preserve"> Consum</w:t>
-      </w:r>
-      <w:r>
-        <w:t>p</w:t>
-      </w:r>
-      <w:r>
-        <w:t>tion plan</w:t>
-      </w:r>
-      <w:r>
-        <w:t xml:space="preserve">, </w:t>
-      </w:r>
-      <w:r>
-        <w:t>Premium plan,</w:t>
-      </w:r>
-      <w:r>
-        <w:t xml:space="preserve"> </w:t>
-      </w:r>
-      <w:r>
-        <w:t>Dedicated plan, ASE i Kubernetes</w:t>
-      </w:r>
-      <w:r>
-        <w:t xml:space="preserve">. </w:t>
-      </w:r>
-      <w:r>
-        <w:t xml:space="preserve">Treba napomenuti i da različiti planovi </w:t>
-      </w:r>
-      <w:r>
-        <w:t xml:space="preserve">korišćenja </w:t>
-      </w:r>
-      <w:r>
-        <w:t>preciziraju</w:t>
-      </w:r>
-      <w:r>
-        <w:t xml:space="preserve"> načine hostovanja,</w:t>
-      </w:r>
-      <w:r>
-        <w:t xml:space="preserve"> dinamiku skaliranja, limite u veličini zahteva, maksimalnu količinu memorije, veličinu prostora na nalogu za skladištenje,</w:t>
-      </w:r>
-      <w:r>
-        <w:t xml:space="preserve"> maksimalno vreme izvršavanja (eng. Execution timeout)</w:t>
-      </w:r>
-      <w:r>
-        <w:t xml:space="preserve"> i druge</w:t>
-      </w:r>
-      <w:r>
-        <w:t xml:space="preserve"> parametre</w:t>
+        <w:t>dostupnosti, načine hostovanja, dinamiku skaliranja, limite u veličini zahteva, maksimalnu količinu memorije, veličinu prostora na nalogu za skladištenje, maksimalno vreme izvršavanja (</w:t>
+      </w:r>
+      <w:r>
+        <w:rPr>
+          <w:i/>
+        </w:rPr>
+        <w:t>eng. Execution timeout</w:t>
+      </w:r>
+      <w:r>
+        <w:t>) i druge parametre</w:t>
+      </w:r>
+      <w:r>
+        <w:t xml:space="preserve"> prilikom hostovanja</w:t>
       </w:r>
       <w:r>
         <w:t xml:space="preserve"> </w:t>
@@ -9086,7 +9252,6 @@
           <w:id w:val="-704630661"/>
           <w:citation/>
         </w:sdtPr>
-        <w:sdtEndPr/>
         <w:sdtContent>
           <w:r>
             <w:fldChar w:fldCharType="begin"/>
@@ -9113,6 +9278,60 @@
         </w:sdtContent>
       </w:sdt>
       <w:r>
+        <w:t>.</w:t>
+      </w:r>
+      <w:r>
+        <w:t xml:space="preserve"> </w:t>
+      </w:r>
+      <w:r>
+        <w:t>Ponudjeno je pet planova</w:t>
+      </w:r>
+      <w:r>
+        <w:t xml:space="preserve"> za korišćenje Azure Functions </w:t>
+      </w:r>
+      <w:r>
+        <w:t xml:space="preserve">platforme </w:t>
+      </w:r>
+      <w:r>
+        <w:t>korisnicima</w:t>
+      </w:r>
+      <w:r>
+        <w:t xml:space="preserve"> i</w:t>
+      </w:r>
+      <w:r>
+        <w:t xml:space="preserve"> </w:t>
+      </w:r>
+      <w:r>
+        <w:t xml:space="preserve">oni su </w:t>
+      </w:r>
+      <w:r>
+        <w:t>redom</w:t>
+      </w:r>
+      <w:r>
+        <w:t>:</w:t>
+      </w:r>
+      <w:r>
+        <w:t xml:space="preserve"> Consum</w:t>
+      </w:r>
+      <w:r>
+        <w:t>p</w:t>
+      </w:r>
+      <w:r>
+        <w:t>tion plan</w:t>
+      </w:r>
+      <w:r>
+        <w:t xml:space="preserve">, </w:t>
+      </w:r>
+      <w:r>
+        <w:t>Premium plan,</w:t>
+      </w:r>
+      <w:r>
+        <w:t xml:space="preserve"> </w:t>
+      </w:r>
+      <w:r>
+        <w:t>Dedicated plan, ASE i Kubernetes</w:t>
+      </w:r>
+      <w:r>
         <w:t xml:space="preserve">. </w:t>
       </w:r>
     </w:p>
@@ -9120,7 +9339,7 @@
       <w:pPr>
         <w:pStyle w:val="Naslov3"/>
       </w:pPr>
-      <w:bookmarkStart w:id="13" w:name="_Toc73901950"/>
+      <w:bookmarkStart w:id="14" w:name="_Toc73901950"/>
       <w:r>
         <w:t>3.2</w:t>
       </w:r>
@@ -9130,7 +9349,7 @@
       <w:r>
         <w:t>Funkcije i aplikacije funkcija</w:t>
       </w:r>
-      <w:bookmarkEnd w:id="13"/>
+      <w:bookmarkEnd w:id="14"/>
     </w:p>
     <w:p>
       <w:pPr>
@@ -9223,7 +9442,16 @@
         <w:t>aplikacije</w:t>
       </w:r>
       <w:r>
-        <w:t xml:space="preserve"> funkcija (eng. Function App)</w:t>
+        <w:t xml:space="preserve"> funkcija (</w:t>
+      </w:r>
+      <w:r>
+        <w:rPr>
+          <w:i/>
+        </w:rPr>
+        <w:t>eng. Function App</w:t>
+      </w:r>
+      <w:r>
+        <w:t>)</w:t>
       </w:r>
       <w:r>
         <w:t>,</w:t>
@@ -9244,19 +9472,40 @@
         <w:rPr>
           <w:lang w:val="sr-Latn-RS"/>
         </w:rPr>
-        <w:t xml:space="preserve">zije 2.0 izvršnog okruženja </w:t>
+        <w:t xml:space="preserve">zije 2.0 </w:t>
+      </w:r>
+      <w:r>
+        <w:rPr>
+          <w:lang w:val="sr-Latn-RS"/>
+        </w:rPr>
+        <w:t>platforme</w:t>
+      </w:r>
+      <w:r>
+        <w:rPr>
+          <w:lang w:val="sr-Latn-RS"/>
+        </w:rPr>
+        <w:t xml:space="preserve"> </w:t>
       </w:r>
       <w:r>
         <w:t>f</w:t>
       </w:r>
       <w:r>
-        <w:t xml:space="preserve">unkcije koje su deo iste aplikacije moraju biti napisane u istom programskom jeziku i koristiti istu verziju okruženja. Dok sa druge strane aplikacije omogućavaju lakše upravljanje grupom funkcija i njihovo postavljanje i podešavanje na Azure plaftormi. </w:t>
+        <w:t xml:space="preserve">unkcije koje su deo iste aplikacije moraju biti napisane u istom programskom jeziku i koristiti istu verziju okruženja. Dok sa druge strane aplikacije omogućavaju lakše upravljanje grupom funkcija i njihovo postavljanje i podešavanje na </w:t>
+      </w:r>
+      <w:r>
+        <w:t xml:space="preserve">Microsoft </w:t>
+      </w:r>
+      <w:r>
+        <w:t xml:space="preserve">Azure plaftormi. </w:t>
       </w:r>
       <w:r>
         <w:t>Aplikacije imaju definisanu strukturu direktorijuma</w:t>
       </w:r>
       <w:r>
-        <w:t xml:space="preserve"> kako bi postavljanje na Azure platformu i izvršavanje bilo uniformno</w:t>
+        <w:t xml:space="preserve"> kako bi postavljanje na </w:t>
+      </w:r>
+      <w:r>
+        <w:t>platformu i izvršavanje bilo uniformno</w:t>
       </w:r>
       <w:r>
         <w:t xml:space="preserve"> i ona mora biti poštovana bez obzira na programski jezik i radni okvir razvoja</w:t>
@@ -9269,7 +9518,6 @@
           <w:id w:val="-159772813"/>
           <w:citation/>
         </w:sdtPr>
-        <w:sdtEndPr/>
         <w:sdtContent>
           <w:r>
             <w:fldChar w:fldCharType="begin"/>
@@ -9299,8 +9547,8 @@
         <w:t>.</w:t>
       </w:r>
     </w:p>
-    <w:bookmarkStart w:id="14" w:name="_MON_1660652700"/>
-    <w:bookmarkEnd w:id="14"/>
+    <w:bookmarkStart w:id="15" w:name="_MON_1660652700"/>
+    <w:bookmarkEnd w:id="15"/>
     <w:p>
       <w:pPr>
         <w:pStyle w:val="NoSpacing"/>
@@ -9332,7 +9580,7 @@
           <v:shape id="_x0000_i1025" type="#_x0000_t75" style="width:468pt;height:120pt" o:ole="">
             <v:imagedata r:id="rId15" o:title=""/>
           </v:shape>
-          <o:OLEObject Type="Embed" ProgID="Word.OpenDocumentText.12" ShapeID="_x0000_i1025" DrawAspect="Content" ObjectID="_1684514747" r:id="rId16"/>
+          <o:OLEObject Type="Embed" ProgID="Word.OpenDocumentText.12" ShapeID="_x0000_i1025" DrawAspect="Content" ObjectID="_1684687007" r:id="rId16"/>
         </w:object>
       </w:r>
     </w:p>
@@ -9374,7 +9622,22 @@
         <w:t xml:space="preserve">. U čvornom direktorijumu se nalazi </w:t>
       </w:r>
       <w:r>
-        <w:t xml:space="preserve">host.json datoteka sa konfiguracionim podešavanjima aplikacije, svaka od funkcija je u posebnom poddirektorijumu, kao </w:t>
+        <w:t xml:space="preserve">host.json datoteka sa konfiguracionim podešavanjima </w:t>
+      </w:r>
+      <w:r>
+        <w:t>aplikacije, svaka od funkcija sme</w:t>
+      </w:r>
+      <w:r>
+        <w:rPr>
+          <w:lang w:val="sr-Latn-RS"/>
+        </w:rPr>
+        <w:t>štena</w:t>
+      </w:r>
+      <w:r>
+        <w:t xml:space="preserve"> je</w:t>
+      </w:r>
+      <w:r>
+        <w:t xml:space="preserve"> u posebnom poddirektorijumu, kao </w:t>
       </w:r>
       <w:r>
         <w:t>i opcioni deljeni kod, d</w:t>
@@ -9396,14 +9659,14 @@
       <w:pPr>
         <w:pStyle w:val="Naslov3"/>
       </w:pPr>
-      <w:bookmarkStart w:id="15" w:name="_Toc73901951"/>
+      <w:bookmarkStart w:id="16" w:name="_Toc73901951"/>
       <w:r>
         <w:t>3.2</w:t>
       </w:r>
       <w:r>
         <w:t>.3 Lokalni razvoj</w:t>
       </w:r>
-      <w:bookmarkEnd w:id="15"/>
+      <w:bookmarkEnd w:id="16"/>
     </w:p>
     <w:p>
       <w:pPr>
@@ -9456,7 +9719,6 @@
           <w:id w:val="122820166"/>
           <w:citation/>
         </w:sdtPr>
-        <w:sdtEndPr/>
         <w:sdtContent>
           <w:r>
             <w:rPr>
@@ -9597,7 +9859,6 @@
           <w:id w:val="-1812168282"/>
           <w:citation/>
         </w:sdtPr>
-        <w:sdtEndPr/>
         <w:sdtContent>
           <w:r>
             <w:rPr>
@@ -9684,7 +9945,20 @@
         <w:rPr>
           <w:lang w:val="sr-Latn-RS"/>
         </w:rPr>
-        <w:t>C# biblioteka klasa (eng. Class library) koja predstavlja aplikaciju</w:t>
+        <w:t>C# biblioteka klasa (</w:t>
+      </w:r>
+      <w:r>
+        <w:rPr>
+          <w:i/>
+          <w:lang w:val="sr-Latn-RS"/>
+        </w:rPr>
+        <w:t>eng. Class library</w:t>
+      </w:r>
+      <w:r>
+        <w:rPr>
+          <w:lang w:val="sr-Latn-RS"/>
+        </w:rPr>
+        <w:t>) koja predstavlja aplikaciju</w:t>
       </w:r>
       <w:r>
         <w:rPr>
@@ -9699,8 +9973,8 @@
         <w:t>.</w:t>
       </w:r>
     </w:p>
-    <w:bookmarkStart w:id="16" w:name="_MON_1660751122"/>
-    <w:bookmarkEnd w:id="16"/>
+    <w:bookmarkStart w:id="17" w:name="_MON_1660751122"/>
+    <w:bookmarkEnd w:id="17"/>
     <w:p>
       <w:pPr>
         <w:pStyle w:val="NoSpacing"/>
@@ -9716,7 +9990,7 @@
           <v:shape id="_x0000_i1026" type="#_x0000_t75" style="width:468pt;height:19.8pt" o:ole="">
             <v:imagedata r:id="rId17" o:title=""/>
           </v:shape>
-          <o:OLEObject Type="Embed" ProgID="Word.OpenDocumentText.12" ShapeID="_x0000_i1026" DrawAspect="Content" ObjectID="_1684514748" r:id="rId18"/>
+          <o:OLEObject Type="Embed" ProgID="Word.OpenDocumentText.12" ShapeID="_x0000_i1026" DrawAspect="Content" ObjectID="_1684687008" r:id="rId18"/>
         </w:object>
       </w:r>
     </w:p>
@@ -9832,8 +10106,8 @@
         <w:t xml:space="preserve"> parametara funkcije. Više reči o okidačima i vezivanjima biće u narednoj sekciji.</w:t>
       </w:r>
     </w:p>
-    <w:bookmarkStart w:id="17" w:name="_MON_1660649118"/>
-    <w:bookmarkEnd w:id="17"/>
+    <w:bookmarkStart w:id="18" w:name="_MON_1660649118"/>
+    <w:bookmarkEnd w:id="18"/>
     <w:p>
       <w:pPr>
         <w:pStyle w:val="NoSpacing"/>
@@ -9846,7 +10120,7 @@
           <v:shape id="_x0000_i1027" type="#_x0000_t75" style="width:468pt;height:289.2pt" o:ole="">
             <v:imagedata r:id="rId19" o:title=""/>
           </v:shape>
-          <o:OLEObject Type="Embed" ProgID="Word.OpenDocumentText.12" ShapeID="_x0000_i1027" DrawAspect="Content" ObjectID="_1684514749" r:id="rId20"/>
+          <o:OLEObject Type="Embed" ProgID="Word.OpenDocumentText.12" ShapeID="_x0000_i1027" DrawAspect="Content" ObjectID="_1684687009" r:id="rId20"/>
         </w:object>
       </w:r>
     </w:p>
@@ -9902,8 +10176,8 @@
         <w:t>.</w:t>
       </w:r>
     </w:p>
-    <w:bookmarkStart w:id="18" w:name="_MON_1660753959"/>
-    <w:bookmarkEnd w:id="18"/>
+    <w:bookmarkStart w:id="19" w:name="_MON_1660753959"/>
+    <w:bookmarkEnd w:id="19"/>
     <w:p>
       <w:pPr>
         <w:pStyle w:val="NoSpacing"/>
@@ -9916,7 +10190,7 @@
           <v:shape id="_x0000_i1028" type="#_x0000_t75" style="width:468pt;height:19.8pt" o:ole="">
             <v:imagedata r:id="rId22" o:title=""/>
           </v:shape>
-          <o:OLEObject Type="Embed" ProgID="Word.OpenDocumentText.12" ShapeID="_x0000_i1028" DrawAspect="Content" ObjectID="_1684514750" r:id="rId23"/>
+          <o:OLEObject Type="Embed" ProgID="Word.OpenDocumentText.12" ShapeID="_x0000_i1028" DrawAspect="Content" ObjectID="_1684687010" r:id="rId23"/>
         </w:object>
       </w:r>
     </w:p>
@@ -9960,8 +10234,8 @@
         <w:t>.</w:t>
       </w:r>
     </w:p>
-    <w:bookmarkStart w:id="19" w:name="_MON_1660649593"/>
-    <w:bookmarkEnd w:id="19"/>
+    <w:bookmarkStart w:id="20" w:name="_MON_1660649593"/>
+    <w:bookmarkEnd w:id="20"/>
     <w:p>
       <w:pPr>
         <w:pStyle w:val="NoSpacing"/>
@@ -9977,7 +10251,7 @@
           <v:shape id="_x0000_i1029" type="#_x0000_t75" style="width:468pt;height:198pt" o:ole="">
             <v:imagedata r:id="rId24" o:title=""/>
           </v:shape>
-          <o:OLEObject Type="Embed" ProgID="Word.OpenDocumentText.12" ShapeID="_x0000_i1029" DrawAspect="Content" ObjectID="_1684514751" r:id="rId25"/>
+          <o:OLEObject Type="Embed" ProgID="Word.OpenDocumentText.12" ShapeID="_x0000_i1029" DrawAspect="Content" ObjectID="_1684687011" r:id="rId25"/>
         </w:object>
       </w:r>
     </w:p>
@@ -10011,7 +10285,7 @@
       <w:pPr>
         <w:pStyle w:val="Naslov3"/>
       </w:pPr>
-      <w:bookmarkStart w:id="20" w:name="_Toc73901952"/>
+      <w:bookmarkStart w:id="21" w:name="_Toc73901952"/>
       <w:r>
         <w:t>3.2</w:t>
       </w:r>
@@ -10036,14 +10310,23 @@
       <w:r>
         <w:t xml:space="preserve"> i vezivanja</w:t>
       </w:r>
-      <w:bookmarkEnd w:id="20"/>
+      <w:bookmarkEnd w:id="21"/>
     </w:p>
     <w:p>
       <w:pPr>
         <w:pStyle w:val="Tekst"/>
       </w:pPr>
       <w:r>
-        <w:t xml:space="preserve">Vezivanja (eng. Bindings) </w:t>
+        <w:t>Vezivanja (</w:t>
+      </w:r>
+      <w:r>
+        <w:rPr>
+          <w:i/>
+        </w:rPr>
+        <w:t>eng. Bindings</w:t>
+      </w:r>
+      <w:r>
+        <w:t xml:space="preserve">) </w:t>
       </w:r>
       <w:r>
         <w:t>definišu načine na koji funkcija komunicira sa spoljašnjim svetom</w:t>
@@ -10052,7 +10335,13 @@
         <w:t xml:space="preserve"> ili</w:t>
       </w:r>
       <w:r>
-        <w:t xml:space="preserve"> ostalim  servisima razvijaoca na Azure platformi</w:t>
+        <w:t xml:space="preserve"> ostalim  servisima razvijaoca na </w:t>
+      </w:r>
+      <w:r>
+        <w:t xml:space="preserve">Microsoft </w:t>
+      </w:r>
+      <w:r>
+        <w:t>Azure platformi</w:t>
       </w:r>
       <w:r>
         <w:t xml:space="preserve"> </w:t>
@@ -10062,7 +10351,6 @@
           <w:id w:val="1845978180"/>
           <w:citation/>
         </w:sdtPr>
-        <w:sdtEndPr/>
         <w:sdtContent>
           <w:r>
             <w:fldChar w:fldCharType="begin"/>
@@ -10148,10 +10436,40 @@
         </w:rPr>
       </w:pPr>
       <w:r>
-        <w:t xml:space="preserve">Vezivanja su u function.json datoteci definisana u posebnom nizu pod nazivom </w:t>
-      </w:r>
-      <w:r>
-        <w:t>“Bindings”</w:t>
+        <w:t>U</w:t>
+      </w:r>
+      <w:r>
+        <w:t xml:space="preserve"> function.json datoteci </w:t>
+      </w:r>
+      <w:r>
+        <w:t>v</w:t>
+      </w:r>
+      <w:r>
+        <w:t xml:space="preserve">ezivanja su definisana u posebnom nizu </w:t>
+      </w:r>
+      <w:r>
+        <w:t xml:space="preserve">sa istim </w:t>
+      </w:r>
+      <w:r>
+        <w:t xml:space="preserve">nazivom </w:t>
+      </w:r>
+      <w:r>
+        <w:t>(</w:t>
+      </w:r>
+      <w:r>
+        <w:rPr>
+          <w:i/>
+        </w:rPr>
+        <w:t xml:space="preserve">eng. </w:t>
+      </w:r>
+      <w:r>
+        <w:rPr>
+          <w:i/>
+        </w:rPr>
+        <w:t>Bindings</w:t>
+      </w:r>
+      <w:r>
+        <w:t>)</w:t>
       </w:r>
       <w:r>
         <w:t>. Svaki element niza minimalno sadr</w:t>
@@ -10160,7 +10478,65 @@
         <w:rPr>
           <w:lang w:val="sr-Latn-RS"/>
         </w:rPr>
-        <w:t>ži parametre tip (eng. Type) servisa za koji se definiše vezivanje, naziv (eng. Name), smer (eng. Direction) i tip podataka (eng. DataType) koje vezivanje očekuje. Ukoliko se koristi jezik C# moguće je specifikovanje vezivanja preko strogo tipiziranih C# atributa u kodu funkcije, da bi se na osnovu njih u fazi kompilacije generisala odgovarajuća sekcija u datoteci function.json.</w:t>
+        <w:t>ži parametre tip (</w:t>
+      </w:r>
+      <w:r>
+        <w:rPr>
+          <w:i/>
+          <w:lang w:val="sr-Latn-RS"/>
+        </w:rPr>
+        <w:t>eng. Type</w:t>
+      </w:r>
+      <w:r>
+        <w:rPr>
+          <w:lang w:val="sr-Latn-RS"/>
+        </w:rPr>
+        <w:t>) servisa za koji se definiše vezivanje, naziv (</w:t>
+      </w:r>
+      <w:r>
+        <w:rPr>
+          <w:i/>
+          <w:lang w:val="sr-Latn-RS"/>
+        </w:rPr>
+        <w:t>eng. Name</w:t>
+      </w:r>
+      <w:r>
+        <w:rPr>
+          <w:lang w:val="sr-Latn-RS"/>
+        </w:rPr>
+        <w:t>), smer (</w:t>
+      </w:r>
+      <w:r>
+        <w:rPr>
+          <w:i/>
+          <w:lang w:val="sr-Latn-RS"/>
+        </w:rPr>
+        <w:t>eng. Direction</w:t>
+      </w:r>
+      <w:r>
+        <w:rPr>
+          <w:lang w:val="sr-Latn-RS"/>
+        </w:rPr>
+        <w:t>) i tip podataka (</w:t>
+      </w:r>
+      <w:r>
+        <w:rPr>
+          <w:i/>
+          <w:lang w:val="sr-Latn-RS"/>
+        </w:rPr>
+        <w:t>eng. DataType</w:t>
+      </w:r>
+      <w:r>
+        <w:rPr>
+          <w:lang w:val="sr-Latn-RS"/>
+        </w:rPr>
+        <w:t>) koje vezivanje očekuje. Ukoliko se koristi jezik C# moguće je specifikovanje vezivanja preko strogo tipiziranih C# atributa u kodu funkcije, da bi se na osnovu njih u fazi kompilacije generisala odgovarajuća se</w:t>
+      </w:r>
+      <w:r>
+        <w:rPr>
+          <w:lang w:val="sr-Latn-RS"/>
+        </w:rPr>
+        <w:t>kcija u datoteci function.json.</w:t>
       </w:r>
     </w:p>
     <w:p>
@@ -10171,9 +10547,13 @@
           <w:color w:val="000000"/>
           <w:spacing w:val="4"/>
           <w:position w:val="12"/>
-        </w:rPr>
-      </w:pPr>
-      <w:r>
+          <w:lang w:val="sr-Latn-RS"/>
+        </w:rPr>
+      </w:pPr>
+      <w:r>
+        <w:rPr>
+          <w:lang w:val="sr-Latn-RS"/>
+        </w:rPr>
         <w:br w:type="page"/>
       </w:r>
     </w:p>
@@ -13230,8 +13610,8 @@
         <w:t>.</w:t>
       </w:r>
     </w:p>
-    <w:bookmarkStart w:id="21" w:name="_MON_1661087029"/>
-    <w:bookmarkEnd w:id="21"/>
+    <w:bookmarkStart w:id="22" w:name="_MON_1661087029"/>
+    <w:bookmarkEnd w:id="22"/>
     <w:p>
       <w:pPr>
         <w:pStyle w:val="NoSpacing"/>
@@ -13244,7 +13624,7 @@
           <v:shape id="_x0000_i1030" type="#_x0000_t75" style="width:468pt;height:166.8pt" o:ole="">
             <v:imagedata r:id="rId26" o:title=""/>
           </v:shape>
-          <o:OLEObject Type="Embed" ProgID="Word.OpenDocumentText.12" ShapeID="_x0000_i1030" DrawAspect="Content" ObjectID="_1684514752" r:id="rId27"/>
+          <o:OLEObject Type="Embed" ProgID="Word.OpenDocumentText.12" ShapeID="_x0000_i1030" DrawAspect="Content" ObjectID="_1684687012" r:id="rId27"/>
         </w:object>
       </w:r>
     </w:p>
@@ -13271,8 +13651,8 @@
         <w:t>funkcije sa ulaznim i izlaznim vezivanjem</w:t>
       </w:r>
     </w:p>
-    <w:bookmarkStart w:id="22" w:name="_MON_1661088204"/>
-    <w:bookmarkEnd w:id="22"/>
+    <w:bookmarkStart w:id="23" w:name="_MON_1661088204"/>
+    <w:bookmarkEnd w:id="23"/>
     <w:p>
       <w:pPr>
         <w:pStyle w:val="NoSpacing"/>
@@ -13285,7 +13665,7 @@
           <v:shape id="_x0000_i1031" type="#_x0000_t75" style="width:468pt;height:242.4pt" o:ole="">
             <v:imagedata r:id="rId28" o:title=""/>
           </v:shape>
-          <o:OLEObject Type="Embed" ProgID="Word.OpenDocumentText.12" ShapeID="_x0000_i1031" DrawAspect="Content" ObjectID="_1684514753" r:id="rId29"/>
+          <o:OLEObject Type="Embed" ProgID="Word.OpenDocumentText.12" ShapeID="_x0000_i1031" DrawAspect="Content" ObjectID="_1684687013" r:id="rId29"/>
         </w:object>
       </w:r>
     </w:p>
@@ -13313,93 +13693,106 @@
       <w:pPr>
         <w:pStyle w:val="Naslov3"/>
       </w:pPr>
-      <w:bookmarkStart w:id="23" w:name="_Toc73901953"/>
+      <w:bookmarkStart w:id="24" w:name="_Toc73901953"/>
       <w:r>
         <w:t>3.2</w:t>
       </w:r>
       <w:r>
         <w:t>.5 Trajne funkcije</w:t>
-      </w:r>
-      <w:bookmarkEnd w:id="23"/>
-    </w:p>
-    <w:p>
-      <w:pPr>
-        <w:pStyle w:val="Tekst"/>
-        <w:rPr>
-          <w:lang w:val="sr-Latn-RS"/>
-        </w:rPr>
-      </w:pPr>
-      <w:r>
-        <w:t xml:space="preserve">Trajne funkcije </w:t>
-      </w:r>
-      <w:r>
-        <w:rPr>
-          <w:lang w:val="sr-Latn-RS"/>
-        </w:rPr>
-        <w:t xml:space="preserve">(eng. Durable functions) </w:t>
-      </w:r>
-      <w:r>
-        <w:rPr>
-          <w:lang w:val="sr-Latn-RS"/>
-        </w:rPr>
-        <w:t>je nadogradnja na platformu Azure Functions koja je otvorenog koda i omogućava pisanje</w:t>
-      </w:r>
-      <w:r>
-        <w:rPr>
-          <w:lang w:val="sr-Latn-RS"/>
-        </w:rPr>
-        <w:t xml:space="preserve"> funkcija koje </w:t>
-      </w:r>
-      <w:r>
-        <w:rPr>
-          <w:lang w:val="sr-Latn-RS"/>
-        </w:rPr>
-        <w:t>imaju mogućnost čuvanja stanja.</w:t>
-      </w:r>
-    </w:p>
-    <w:p>
-      <w:pPr>
-        <w:pStyle w:val="Tekst"/>
-        <w:rPr>
-          <w:lang w:val="sr-Latn-RS"/>
-        </w:rPr>
-      </w:pPr>
-      <w:r>
-        <w:rPr>
-          <w:lang w:val="sr-Latn-RS"/>
-        </w:rPr>
-        <w:lastRenderedPageBreak/>
-        <w:t>Trajne funkcije nastavak</w:t>
-      </w:r>
-      <w:r>
-        <w:rPr>
-          <w:lang w:val="sr-Latn-RS"/>
-        </w:rPr>
-        <w:t>...</w:t>
-      </w:r>
-    </w:p>
-    <w:p>
-      <w:pPr>
-        <w:pStyle w:val="Naslov3"/>
-      </w:pPr>
-      <w:bookmarkStart w:id="24" w:name="_Toc73901954"/>
-      <w:r>
-        <w:t>3.2</w:t>
-      </w:r>
-      <w:r>
-        <w:t>.6</w:t>
-      </w:r>
-      <w:r>
-        <w:t xml:space="preserve"> </w:t>
-      </w:r>
-      <w:r>
-        <w:t>Postavljanje na Azure platformu</w:t>
       </w:r>
       <w:bookmarkEnd w:id="24"/>
     </w:p>
     <w:p>
       <w:pPr>
         <w:pStyle w:val="Tekst"/>
+        <w:rPr>
+          <w:lang w:val="sr-Latn-RS"/>
+        </w:rPr>
+      </w:pPr>
+      <w:r>
+        <w:t xml:space="preserve">Trajne funkcije </w:t>
+      </w:r>
+      <w:r>
+        <w:rPr>
+          <w:lang w:val="sr-Latn-RS"/>
+        </w:rPr>
+        <w:t>(</w:t>
+      </w:r>
+      <w:r>
+        <w:rPr>
+          <w:i/>
+          <w:lang w:val="sr-Latn-RS"/>
+        </w:rPr>
+        <w:t>eng. Durable functions</w:t>
+      </w:r>
+      <w:r>
+        <w:rPr>
+          <w:lang w:val="sr-Latn-RS"/>
+        </w:rPr>
+        <w:t xml:space="preserve">) </w:t>
+      </w:r>
+      <w:r>
+        <w:rPr>
+          <w:lang w:val="sr-Latn-RS"/>
+        </w:rPr>
+        <w:t>je nadogradnja na platformu Azure Functions koja je otvorenog koda i omogućava pisanje</w:t>
+      </w:r>
+      <w:r>
+        <w:rPr>
+          <w:lang w:val="sr-Latn-RS"/>
+        </w:rPr>
+        <w:t xml:space="preserve"> funkcija koje </w:t>
+      </w:r>
+      <w:r>
+        <w:rPr>
+          <w:lang w:val="sr-Latn-RS"/>
+        </w:rPr>
+        <w:t>imaju mogućnost čuvanja stanja.</w:t>
+      </w:r>
+    </w:p>
+    <w:p>
+      <w:pPr>
+        <w:pStyle w:val="Tekst"/>
+        <w:rPr>
+          <w:lang w:val="sr-Latn-RS"/>
+        </w:rPr>
+      </w:pPr>
+      <w:r>
+        <w:rPr>
+          <w:lang w:val="sr-Latn-RS"/>
+        </w:rPr>
+        <w:lastRenderedPageBreak/>
+        <w:t>Trajne funkcije nastavak</w:t>
+      </w:r>
+      <w:r>
+        <w:rPr>
+          <w:lang w:val="sr-Latn-RS"/>
+        </w:rPr>
+        <w:t>...</w:t>
+      </w:r>
+    </w:p>
+    <w:p>
+      <w:pPr>
+        <w:pStyle w:val="Naslov3"/>
+      </w:pPr>
+      <w:bookmarkStart w:id="25" w:name="_Toc73901954"/>
+      <w:r>
+        <w:t>3.2</w:t>
+      </w:r>
+      <w:r>
+        <w:t>.6</w:t>
+      </w:r>
+      <w:r>
+        <w:t xml:space="preserve"> </w:t>
+      </w:r>
+      <w:r>
+        <w:t>Postavljanje na Azure platformu</w:t>
+      </w:r>
+      <w:bookmarkEnd w:id="25"/>
+    </w:p>
+    <w:p>
+      <w:pPr>
+        <w:pStyle w:val="Tekst"/>
       </w:pPr>
       <w:r>
         <w:t xml:space="preserve">Za postavljanje lokalno razvijene aplikacije funkcija na platformu potrebno je da prethodno </w:t>
@@ -13411,7 +13804,34 @@
         <w:t>kreirani</w:t>
       </w:r>
       <w:r>
-        <w:t xml:space="preserve"> zavisni resursi na platformi i to resursna grupa (eng. Resource group) i nalog za skladištenje (eng. Storage account), a potom i sama aplikacija funkcija. </w:t>
+        <w:t xml:space="preserve"> zavisni resursi na platformi i to resursna grupa (</w:t>
+      </w:r>
+      <w:r>
+        <w:rPr>
+          <w:i/>
+        </w:rPr>
+        <w:t>en</w:t>
+      </w:r>
+      <w:r>
+        <w:rPr>
+          <w:i/>
+        </w:rPr>
+        <w:t>g. Resource group</w:t>
+      </w:r>
+      <w:r>
+        <w:t>),</w:t>
+      </w:r>
+      <w:r>
+        <w:t xml:space="preserve"> nalog za skladištenje (</w:t>
+      </w:r>
+      <w:r>
+        <w:rPr>
+          <w:i/>
+        </w:rPr>
+        <w:t>eng. Storage account</w:t>
+      </w:r>
+      <w:r>
+        <w:t xml:space="preserve">), a potom i sama aplikacija funkcija. </w:t>
       </w:r>
       <w:r>
         <w:t xml:space="preserve">Kreiranje resursa je moguće uraditi na više načina, preko Azure </w:t>
@@ -13420,7 +13840,34 @@
         <w:t xml:space="preserve">veb </w:t>
       </w:r>
       <w:r>
-        <w:t xml:space="preserve">portala, korišćenjem Azure alata komandne linije (eng. Azire CLI) ili korišćenjem ARM šablona (eng. ARM template). </w:t>
+        <w:t>portala, korišćenjem Azure</w:t>
+      </w:r>
+      <w:r>
+        <w:t xml:space="preserve"> alata komandne linije (</w:t>
+      </w:r>
+      <w:r>
+        <w:rPr>
+          <w:i/>
+        </w:rPr>
+        <w:t>eng. Azu</w:t>
+      </w:r>
+      <w:r>
+        <w:rPr>
+          <w:i/>
+        </w:rPr>
+        <w:t>re CLI</w:t>
+      </w:r>
+      <w:r>
+        <w:t>) ili korišćenjem ARM šablona (</w:t>
+      </w:r>
+      <w:r>
+        <w:rPr>
+          <w:i/>
+        </w:rPr>
+        <w:t>eng. ARM template</w:t>
+      </w:r>
+      <w:r>
+        <w:t xml:space="preserve">). </w:t>
       </w:r>
       <w:r>
         <w:t xml:space="preserve">Na slici </w:t>
@@ -13444,8 +13891,8 @@
         <w:t>.</w:t>
       </w:r>
     </w:p>
-    <w:bookmarkStart w:id="25" w:name="_MON_1661256869"/>
-    <w:bookmarkEnd w:id="25"/>
+    <w:bookmarkStart w:id="26" w:name="_MON_1661256869"/>
+    <w:bookmarkEnd w:id="26"/>
     <w:p>
       <w:pPr>
         <w:pStyle w:val="NoSpacing"/>
@@ -13458,7 +13905,7 @@
           <v:shape id="_x0000_i1032" type="#_x0000_t75" style="width:450.6pt;height:43.8pt" o:ole="">
             <v:imagedata r:id="rId30" o:title=""/>
           </v:shape>
-          <o:OLEObject Type="Embed" ProgID="Word.OpenDocumentText.12" ShapeID="_x0000_i1032" DrawAspect="Content" ObjectID="_1684514754" r:id="rId31"/>
+          <o:OLEObject Type="Embed" ProgID="Word.OpenDocumentText.12" ShapeID="_x0000_i1032" DrawAspect="Content" ObjectID="_1684687014" r:id="rId31"/>
         </w:object>
       </w:r>
     </w:p>
@@ -13822,7 +14269,20 @@
         <w:rPr>
           <w:lang w:val="sr-Latn-RS"/>
         </w:rPr>
-        <w:t xml:space="preserve">Postavljanje iz zip datoteke (eng. Zip deployment) – </w:t>
+        <w:t>Postavljanje iz zip datoteke (</w:t>
+      </w:r>
+      <w:r>
+        <w:rPr>
+          <w:i/>
+          <w:lang w:val="sr-Latn-RS"/>
+        </w:rPr>
+        <w:t>eng. Zip deployment</w:t>
+      </w:r>
+      <w:r>
+        <w:rPr>
+          <w:lang w:val="sr-Latn-RS"/>
+        </w:rPr>
+        <w:t xml:space="preserve">) – </w:t>
       </w:r>
       <w:r>
         <w:rPr>
@@ -13852,7 +14312,19 @@
         <w:rPr>
           <w:lang w:val="sr-Latn-RS"/>
         </w:rPr>
-        <w:t>postavljanje se vrši preko alata komandne linije, Azure portala ili REST API poziva.</w:t>
+        <w:t xml:space="preserve">postavljanje se vrši preko alata komandne linije, Azure </w:t>
+      </w:r>
+      <w:r>
+        <w:rPr>
+          <w:lang w:val="sr-Latn-RS"/>
+        </w:rPr>
+        <w:t xml:space="preserve">veb </w:t>
+      </w:r>
+      <w:r>
+        <w:rPr>
+          <w:lang w:val="sr-Latn-RS"/>
+        </w:rPr>
+        <w:t>portala ili REST API poziva.</w:t>
       </w:r>
     </w:p>
     <w:p>
@@ -13870,7 +14342,20 @@
         <w:rPr>
           <w:lang w:val="sr-Latn-RS"/>
         </w:rPr>
-        <w:t xml:space="preserve">Pokretanje iz paketa (eng. Run from package) </w:t>
+        <w:t>Pokretanje iz paketa (</w:t>
+      </w:r>
+      <w:r>
+        <w:rPr>
+          <w:i/>
+          <w:lang w:val="sr-Latn-RS"/>
+        </w:rPr>
+        <w:t>eng. Run from package</w:t>
+      </w:r>
+      <w:r>
+        <w:rPr>
+          <w:lang w:val="sr-Latn-RS"/>
+        </w:rPr>
+        <w:t xml:space="preserve">) </w:t>
       </w:r>
       <w:r>
         <w:rPr>
@@ -13936,8 +14421,8 @@
         <w:t>je dat primer komande za postavljanje iz lokalne zip datoteke.</w:t>
       </w:r>
     </w:p>
-    <w:bookmarkStart w:id="26" w:name="_MON_1661269666"/>
-    <w:bookmarkEnd w:id="26"/>
+    <w:bookmarkStart w:id="27" w:name="_MON_1661269666"/>
+    <w:bookmarkEnd w:id="27"/>
     <w:p>
       <w:pPr>
         <w:pStyle w:val="NoSpacing"/>
@@ -13953,7 +14438,7 @@
           <v:shape id="_x0000_i1033" type="#_x0000_t75" style="width:468pt;height:31.8pt" o:ole="">
             <v:imagedata r:id="rId32" o:title=""/>
           </v:shape>
-          <o:OLEObject Type="Embed" ProgID="Word.OpenDocumentText.12" ShapeID="_x0000_i1033" DrawAspect="Content" ObjectID="_1684514755" r:id="rId33"/>
+          <o:OLEObject Type="Embed" ProgID="Word.OpenDocumentText.12" ShapeID="_x0000_i1033" DrawAspect="Content" ObjectID="_1684687015" r:id="rId33"/>
         </w:object>
       </w:r>
     </w:p>
@@ -14000,7 +14485,25 @@
         <w:rPr>
           <w:lang w:val="sr-Latn-RS"/>
         </w:rPr>
-        <w:t>postavljanje koristeći alate za kontinualnu integraciju Azure DevOps, GitHub Actions</w:t>
+        <w:t xml:space="preserve">i </w:t>
+      </w:r>
+      <w:r>
+        <w:rPr>
+          <w:lang w:val="sr-Latn-RS"/>
+        </w:rPr>
+        <w:t>postavljanje</w:t>
+      </w:r>
+      <w:r>
+        <w:rPr>
+          <w:lang w:val="sr-Latn-RS"/>
+        </w:rPr>
+        <w:t xml:space="preserve"> novih verzija aplikacije na platfomu</w:t>
+      </w:r>
+      <w:r>
+        <w:rPr>
+          <w:lang w:val="sr-Latn-RS"/>
+        </w:rPr>
+        <w:t xml:space="preserve"> koristeći alate za kontinualnu integraciju Azure DevOps, GitHub Actions</w:t>
       </w:r>
       <w:r>
         <w:rPr>
@@ -14032,13 +14535,13 @@
         </w:rPr>
         <w:t>.</w:t>
       </w:r>
-      <w:bookmarkStart w:id="27" w:name="_Toc40034695"/>
+      <w:bookmarkStart w:id="28" w:name="_Toc40034695"/>
     </w:p>
     <w:p>
       <w:pPr>
         <w:pStyle w:val="Naslov1"/>
       </w:pPr>
-      <w:bookmarkStart w:id="28" w:name="_Toc73901955"/>
+      <w:bookmarkStart w:id="29" w:name="_Toc73901955"/>
       <w:r>
         <w:rPr>
           <w:rFonts w:hint="eastAsia"/>
@@ -14055,55 +14558,45 @@
         </w:rPr>
         <w:t xml:space="preserve"> servisa Recepti API</w:t>
       </w:r>
-      <w:bookmarkEnd w:id="27"/>
       <w:bookmarkEnd w:id="28"/>
-    </w:p>
-    <w:p>
-      <w:pPr>
-        <w:pStyle w:val="Naslov2"/>
-      </w:pPr>
-      <w:bookmarkStart w:id="29" w:name="_Toc40034696"/>
-      <w:bookmarkStart w:id="30" w:name="_Toc73901956"/>
-      <w:r>
-        <w:rPr>
-          <w:rFonts w:hint="eastAsia"/>
-        </w:rPr>
-        <w:t xml:space="preserve">4.1 Funkcionalni opis </w:t>
-      </w:r>
-      <w:r>
-        <w:t>i arhitektura</w:t>
-      </w:r>
-      <w:bookmarkEnd w:id="30"/>
-      <w:r>
-        <w:t xml:space="preserve"> </w:t>
-      </w:r>
       <w:bookmarkEnd w:id="29"/>
     </w:p>
     <w:p>
       <w:pPr>
         <w:pStyle w:val="Naslov2"/>
       </w:pPr>
-      <w:bookmarkStart w:id="31" w:name="_Toc40034697"/>
-      <w:bookmarkStart w:id="32" w:name="_Toc73901957"/>
+      <w:bookmarkStart w:id="30" w:name="_Toc73901956"/>
+      <w:bookmarkStart w:id="31" w:name="_Toc40034696"/>
       <w:r>
         <w:rPr>
           <w:rFonts w:hint="eastAsia"/>
         </w:rPr>
-        <w:t xml:space="preserve">4.2 </w:t>
+        <w:t xml:space="preserve">4.1 Funkcionalni opis </w:t>
+      </w:r>
+      <w:r>
+        <w:t>i arhitektura</w:t>
+      </w:r>
+      <w:bookmarkEnd w:id="30"/>
+      <w:r>
+        <w:t xml:space="preserve"> </w:t>
       </w:r>
       <w:bookmarkEnd w:id="31"/>
-      <w:r>
-        <w:t>Implementacija servisa</w:t>
-      </w:r>
-      <w:bookmarkEnd w:id="32"/>
     </w:p>
     <w:p>
       <w:pPr>
-        <w:pStyle w:val="Naslov3"/>
-      </w:pPr>
-      <w:bookmarkStart w:id="33" w:name="_Toc73901958"/>
-      <w:r>
-        <w:t>4.2.1 Struktura projekta</w:t>
+        <w:pStyle w:val="Naslov2"/>
+      </w:pPr>
+      <w:bookmarkStart w:id="32" w:name="_Toc40034697"/>
+      <w:bookmarkStart w:id="33" w:name="_Toc73901957"/>
+      <w:r>
+        <w:rPr>
+          <w:rFonts w:hint="eastAsia"/>
+        </w:rPr>
+        <w:t xml:space="preserve">4.2 </w:t>
+      </w:r>
+      <w:bookmarkEnd w:id="32"/>
+      <w:r>
+        <w:t>Implementacija servisa</w:t>
       </w:r>
       <w:bookmarkEnd w:id="33"/>
     </w:p>
@@ -14111,9 +14604,9 @@
       <w:pPr>
         <w:pStyle w:val="Naslov3"/>
       </w:pPr>
-      <w:bookmarkStart w:id="34" w:name="_Toc73901959"/>
-      <w:r>
-        <w:t>4.2.2 Baza podataka</w:t>
+      <w:bookmarkStart w:id="34" w:name="_Toc73901958"/>
+      <w:r>
+        <w:t>4.2.1 Struktura projekta</w:t>
       </w:r>
       <w:bookmarkEnd w:id="34"/>
     </w:p>
@@ -14121,15 +14614,9 @@
       <w:pPr>
         <w:pStyle w:val="Naslov3"/>
       </w:pPr>
-      <w:bookmarkStart w:id="35" w:name="_Toc73901960"/>
-      <w:r>
-        <w:t xml:space="preserve">4.2.3 API </w:t>
-      </w:r>
-      <w:r>
-        <w:t>r</w:t>
-      </w:r>
-      <w:r>
-        <w:t>esursi</w:t>
+      <w:bookmarkStart w:id="35" w:name="_Toc73901959"/>
+      <w:r>
+        <w:t>4.2.2 Baza podataka</w:t>
       </w:r>
       <w:bookmarkEnd w:id="35"/>
     </w:p>
@@ -14137,7 +14624,23 @@
       <w:pPr>
         <w:pStyle w:val="Naslov3"/>
       </w:pPr>
-      <w:bookmarkStart w:id="36" w:name="_Toc73901961"/>
+      <w:bookmarkStart w:id="36" w:name="_Toc73901960"/>
+      <w:r>
+        <w:t xml:space="preserve">4.2.3 API </w:t>
+      </w:r>
+      <w:r>
+        <w:t>r</w:t>
+      </w:r>
+      <w:r>
+        <w:t>esursi</w:t>
+      </w:r>
+      <w:bookmarkEnd w:id="36"/>
+    </w:p>
+    <w:p>
+      <w:pPr>
+        <w:pStyle w:val="Naslov3"/>
+      </w:pPr>
+      <w:bookmarkStart w:id="37" w:name="_Toc73901961"/>
       <w:r>
         <w:t>4.2.4 Impl</w:t>
       </w:r>
@@ -14147,7 +14650,7 @@
       <w:r>
         <w:t>mentacija funkcija</w:t>
       </w:r>
-      <w:bookmarkEnd w:id="36"/>
+      <w:bookmarkEnd w:id="37"/>
     </w:p>
     <w:p>
       <w:pPr>
@@ -14161,7 +14664,7 @@
           <w:szCs w:val="32"/>
         </w:rPr>
       </w:pPr>
-      <w:bookmarkStart w:id="37" w:name="_Toc40034699"/>
+      <w:bookmarkStart w:id="38" w:name="_Toc40034699"/>
       <w:r>
         <w:br w:type="page"/>
       </w:r>
@@ -14170,7 +14673,7 @@
       <w:pPr>
         <w:pStyle w:val="Naslov1"/>
       </w:pPr>
-      <w:bookmarkStart w:id="38" w:name="_Toc73901962"/>
+      <w:bookmarkStart w:id="39" w:name="_Toc73901962"/>
       <w:r>
         <w:rPr>
           <w:rFonts w:hint="eastAsia"/>
@@ -14202,22 +14705,22 @@
         </w:rPr>
         <w:t xml:space="preserve"> servisa Recepti API</w:t>
       </w:r>
-      <w:bookmarkEnd w:id="37"/>
       <w:bookmarkEnd w:id="38"/>
+      <w:bookmarkEnd w:id="39"/>
     </w:p>
     <w:p>
       <w:pPr>
         <w:pStyle w:val="Naslov2"/>
       </w:pPr>
-      <w:bookmarkStart w:id="39" w:name="_Toc40034700"/>
-      <w:bookmarkStart w:id="40" w:name="_Toc73901963"/>
+      <w:bookmarkStart w:id="40" w:name="_Toc40034700"/>
+      <w:bookmarkStart w:id="41" w:name="_Toc73901963"/>
       <w:r>
         <w:rPr>
           <w:rFonts w:hint="eastAsia"/>
         </w:rPr>
         <w:t xml:space="preserve">5.1 </w:t>
       </w:r>
-      <w:bookmarkEnd w:id="39"/>
+      <w:bookmarkEnd w:id="40"/>
       <w:r>
         <w:t xml:space="preserve">Resursi </w:t>
       </w:r>
@@ -14232,16 +14735,6 @@
       </w:r>
       <w:r>
         <w:t xml:space="preserve"> postavljanje servisa</w:t>
-      </w:r>
-      <w:bookmarkEnd w:id="40"/>
-    </w:p>
-    <w:p>
-      <w:pPr>
-        <w:pStyle w:val="Naslov2"/>
-      </w:pPr>
-      <w:bookmarkStart w:id="41" w:name="_Toc73901964"/>
-      <w:r>
-        <w:t>5.2 Testiranje</w:t>
       </w:r>
       <w:bookmarkEnd w:id="41"/>
     </w:p>
@@ -14249,11 +14742,21 @@
       <w:pPr>
         <w:pStyle w:val="Naslov2"/>
       </w:pPr>
-      <w:bookmarkStart w:id="42" w:name="_Toc73901965"/>
+      <w:bookmarkStart w:id="42" w:name="_Toc73901964"/>
+      <w:r>
+        <w:t>5.2 Testiranje</w:t>
+      </w:r>
+      <w:bookmarkEnd w:id="42"/>
+    </w:p>
+    <w:p>
+      <w:pPr>
+        <w:pStyle w:val="Naslov2"/>
+      </w:pPr>
+      <w:bookmarkStart w:id="43" w:name="_Toc73901965"/>
       <w:r>
         <w:t>5.3 Nadgledanje i održavanje</w:t>
       </w:r>
-      <w:bookmarkEnd w:id="42"/>
+      <w:bookmarkEnd w:id="43"/>
     </w:p>
     <w:p>
       <w:pPr>
@@ -14275,7 +14778,7 @@
       <w:pPr>
         <w:pStyle w:val="Naslov1"/>
       </w:pPr>
-      <w:bookmarkStart w:id="43" w:name="_Toc73901966"/>
+      <w:bookmarkStart w:id="44" w:name="_Toc73901966"/>
       <w:r>
         <w:lastRenderedPageBreak/>
         <w:t>6 Zaklju</w:t>
@@ -14289,7 +14792,7 @@
       <w:r>
         <w:t>ak</w:t>
       </w:r>
-      <w:bookmarkEnd w:id="43"/>
+      <w:bookmarkEnd w:id="44"/>
       <w:r>
         <w:br w:type="page"/>
       </w:r>
@@ -14298,8 +14801,6 @@
       <w:sdtPr>
         <w:rPr>
           <w:rFonts w:ascii="Liberation Serif" w:hAnsi="Liberation Serif"/>
-          <w:b w:val="0"/>
-          <w:bCs w:val="0"/>
           <w:noProof w:val="0"/>
           <w:sz w:val="24"/>
         </w:rPr>
@@ -14309,19 +14810,19 @@
           <w:docPartUnique/>
         </w:docPartObj>
       </w:sdtPr>
-      <w:sdtEndPr/>
+      <w:sdtEndPr>
+        <w:rPr>
+          <w:b w:val="0"/>
+          <w:bCs w:val="0"/>
+        </w:rPr>
+      </w:sdtEndPr>
       <w:sdtContent>
         <w:p>
           <w:pPr>
             <w:pStyle w:val="Ostalo"/>
           </w:pPr>
           <w:r>
-            <w:t>Literatur</w:t>
-          </w:r>
-          <w:bookmarkStart w:id="44" w:name="_GoBack"/>
-          <w:bookmarkEnd w:id="44"/>
-          <w:r>
-            <w:t>a</w:t>
+            <w:t>Literatura</w:t>
           </w:r>
         </w:p>
         <w:sdt>
@@ -14329,7 +14830,6 @@
             <w:id w:val="-573587230"/>
             <w:bibliography/>
           </w:sdtPr>
-          <w:sdtEndPr/>
           <w:sdtContent>
             <w:p>
               <w:pPr>
@@ -14382,6 +14882,7 @@
                     <w:pPr>
                       <w:pStyle w:val="Bibliography"/>
                       <w:rPr>
+                        <w:rFonts w:hint="eastAsia"/>
                         <w:noProof/>
                         <w:szCs w:val="24"/>
                       </w:rPr>
@@ -14403,6 +14904,7 @@
                     <w:pPr>
                       <w:pStyle w:val="Bibliography"/>
                       <w:rPr>
+                        <w:rFonts w:hint="eastAsia"/>
                         <w:noProof/>
                       </w:rPr>
                     </w:pPr>
@@ -14429,6 +14931,7 @@
                     <w:pPr>
                       <w:pStyle w:val="Bibliography"/>
                       <w:rPr>
+                        <w:rFonts w:hint="eastAsia"/>
                         <w:noProof/>
                       </w:rPr>
                     </w:pPr>
@@ -14449,6 +14952,7 @@
                     <w:pPr>
                       <w:pStyle w:val="Bibliography"/>
                       <w:rPr>
+                        <w:rFonts w:hint="eastAsia"/>
                         <w:noProof/>
                       </w:rPr>
                     </w:pPr>
@@ -14475,6 +14979,7 @@
                     <w:pPr>
                       <w:pStyle w:val="Bibliography"/>
                       <w:rPr>
+                        <w:rFonts w:hint="eastAsia"/>
                         <w:noProof/>
                       </w:rPr>
                     </w:pPr>
@@ -14495,6 +15000,7 @@
                     <w:pPr>
                       <w:pStyle w:val="Bibliography"/>
                       <w:rPr>
+                        <w:rFonts w:hint="eastAsia"/>
                         <w:noProof/>
                       </w:rPr>
                     </w:pPr>
@@ -14521,6 +15027,7 @@
                     <w:pPr>
                       <w:pStyle w:val="Bibliography"/>
                       <w:rPr>
+                        <w:rFonts w:hint="eastAsia"/>
                         <w:noProof/>
                       </w:rPr>
                     </w:pPr>
@@ -14541,6 +15048,7 @@
                     <w:pPr>
                       <w:pStyle w:val="Bibliography"/>
                       <w:rPr>
+                        <w:rFonts w:hint="eastAsia"/>
                         <w:noProof/>
                       </w:rPr>
                     </w:pPr>
@@ -14567,6 +15075,7 @@
                     <w:pPr>
                       <w:pStyle w:val="Bibliography"/>
                       <w:rPr>
+                        <w:rFonts w:hint="eastAsia"/>
                         <w:noProof/>
                       </w:rPr>
                     </w:pPr>
@@ -14587,6 +15096,7 @@
                     <w:pPr>
                       <w:pStyle w:val="Bibliography"/>
                       <w:rPr>
+                        <w:rFonts w:hint="eastAsia"/>
                         <w:noProof/>
                       </w:rPr>
                     </w:pPr>
@@ -14613,6 +15123,7 @@
                     <w:pPr>
                       <w:pStyle w:val="Bibliography"/>
                       <w:rPr>
+                        <w:rFonts w:hint="eastAsia"/>
                         <w:noProof/>
                       </w:rPr>
                     </w:pPr>
@@ -14633,6 +15144,7 @@
                     <w:pPr>
                       <w:pStyle w:val="Bibliography"/>
                       <w:rPr>
+                        <w:rFonts w:hint="eastAsia"/>
                         <w:noProof/>
                       </w:rPr>
                     </w:pPr>
@@ -14659,6 +15171,7 @@
                     <w:pPr>
                       <w:pStyle w:val="Bibliography"/>
                       <w:rPr>
+                        <w:rFonts w:hint="eastAsia"/>
                         <w:noProof/>
                       </w:rPr>
                     </w:pPr>
@@ -14679,6 +15192,7 @@
                     <w:pPr>
                       <w:pStyle w:val="Bibliography"/>
                       <w:rPr>
+                        <w:rFonts w:hint="eastAsia"/>
                         <w:noProof/>
                       </w:rPr>
                     </w:pPr>
@@ -14705,6 +15219,7 @@
                     <w:pPr>
                       <w:pStyle w:val="Bibliography"/>
                       <w:rPr>
+                        <w:rFonts w:hint="eastAsia"/>
                         <w:noProof/>
                       </w:rPr>
                     </w:pPr>
@@ -14725,6 +15240,7 @@
                     <w:pPr>
                       <w:pStyle w:val="Bibliography"/>
                       <w:rPr>
+                        <w:rFonts w:hint="eastAsia"/>
                         <w:noProof/>
                       </w:rPr>
                     </w:pPr>
@@ -14846,7 +15362,7 @@
             <w:rFonts w:hint="eastAsia"/>
             <w:noProof/>
           </w:rPr>
-          <w:t>28</w:t>
+          <w:t>20</w:t>
         </w:r>
         <w:r>
           <w:rPr>
@@ -16099,7 +16615,7 @@
     <w:name w:val="Tekst"/>
     <w:autoRedefine/>
     <w:qFormat/>
-    <w:rsid w:val="0061358F"/>
+    <w:rsid w:val="004B4BA4"/>
     <w:pPr>
       <w:spacing w:before="240" w:after="240" w:line="240" w:lineRule="auto"/>
       <w:ind w:left="360"/>
@@ -16156,7 +16672,7 @@
     <w:link w:val="Naslov1Char"/>
     <w:autoRedefine/>
     <w:qFormat/>
-    <w:rsid w:val="009B6201"/>
+    <w:rsid w:val="00DE2C04"/>
     <w:pPr>
       <w:spacing w:before="0" w:after="1000"/>
     </w:pPr>
@@ -16165,6 +16681,7 @@
       <w:b/>
       <w:bCs/>
       <w:color w:val="000000" w:themeColor="text1"/>
+      <w:sz w:val="28"/>
       <w:szCs w:val="32"/>
     </w:rPr>
   </w:style>
@@ -16175,7 +16692,7 @@
     <w:link w:val="Naslov2Char"/>
     <w:autoRedefine/>
     <w:qFormat/>
-    <w:rsid w:val="00C94764"/>
+    <w:rsid w:val="00C52D6C"/>
     <w:pPr>
       <w:spacing w:before="720" w:after="600"/>
     </w:pPr>
@@ -16184,7 +16701,6 @@
       <w:b/>
       <w:bCs/>
       <w:color w:val="000000" w:themeColor="text1"/>
-      <w:sz w:val="28"/>
       <w:szCs w:val="32"/>
     </w:rPr>
   </w:style>
@@ -16192,14 +16708,14 @@
     <w:name w:val="Naslov 1 Char"/>
     <w:basedOn w:val="DefaultParagraphFont"/>
     <w:link w:val="Naslov1"/>
-    <w:rsid w:val="009B6201"/>
+    <w:rsid w:val="00DE2C04"/>
     <w:rPr>
       <w:rFonts w:ascii="Cambria" w:eastAsia="Microsoft YaHei" w:hAnsi="Cambria" w:cs="Arial"/>
       <w:b/>
       <w:bCs/>
       <w:color w:val="000000" w:themeColor="text1"/>
       <w:kern w:val="2"/>
-      <w:sz w:val="32"/>
+      <w:sz w:val="28"/>
       <w:szCs w:val="32"/>
       <w:lang w:eastAsia="zh-CN" w:bidi="hi-IN"/>
     </w:rPr>
@@ -16227,14 +16743,14 @@
     <w:name w:val="Naslov 2 Char"/>
     <w:basedOn w:val="DefaultParagraphFont"/>
     <w:link w:val="Naslov2"/>
-    <w:rsid w:val="00C94764"/>
+    <w:rsid w:val="00C52D6C"/>
     <w:rPr>
       <w:rFonts w:ascii="Cambria" w:eastAsia="Microsoft YaHei" w:hAnsi="Cambria" w:cs="Arial"/>
       <w:b/>
       <w:bCs/>
       <w:color w:val="000000" w:themeColor="text1"/>
       <w:kern w:val="2"/>
-      <w:sz w:val="28"/>
+      <w:sz w:val="26"/>
       <w:szCs w:val="32"/>
       <w:lang w:eastAsia="zh-CN" w:bidi="hi-IN"/>
     </w:rPr>
@@ -16472,7 +16988,7 @@
     <w:link w:val="OstaloChar"/>
     <w:autoRedefine/>
     <w:qFormat/>
-    <w:rsid w:val="00E748EB"/>
+    <w:rsid w:val="00202DA7"/>
     <w:pPr>
       <w:spacing w:before="120" w:after="280"/>
     </w:pPr>
@@ -16482,7 +16998,7 @@
       <w:bCs/>
       <w:noProof/>
       <w:kern w:val="2"/>
-      <w:sz w:val="32"/>
+      <w:sz w:val="28"/>
       <w:szCs w:val="24"/>
       <w:lang w:eastAsia="zh-CN" w:bidi="hi-IN"/>
     </w:rPr>
@@ -16503,14 +17019,14 @@
     <w:name w:val="Ostalo Char"/>
     <w:basedOn w:val="DefaultParagraphFont"/>
     <w:link w:val="Ostalo"/>
-    <w:rsid w:val="00E748EB"/>
+    <w:rsid w:val="00202DA7"/>
     <w:rPr>
       <w:rFonts w:ascii="Cambria" w:eastAsia="NSimSun" w:hAnsi="Cambria" w:cs="Arial"/>
       <w:b/>
       <w:bCs/>
       <w:noProof/>
       <w:kern w:val="2"/>
-      <w:sz w:val="32"/>
+      <w:sz w:val="28"/>
       <w:szCs w:val="24"/>
       <w:lang w:eastAsia="zh-CN" w:bidi="hi-IN"/>
     </w:rPr>
@@ -17133,7 +17649,7 @@
 </file>
 
 <file path=customXml/itemProps1.xml><?xml version="1.0" encoding="utf-8"?>
-<ds:datastoreItem xmlns:ds="http://schemas.openxmlformats.org/officeDocument/2006/customXml" ds:itemID="{7BD0E31A-3A81-4A02-AEAD-55FBF24DEB9C}">
+<ds:datastoreItem xmlns:ds="http://schemas.openxmlformats.org/officeDocument/2006/customXml" ds:itemID="{98603467-A7CE-4A2F-85B2-04E7B8CEFD89}">
   <ds:schemaRefs>
     <ds:schemaRef ds:uri="http://schemas.openxmlformats.org/officeDocument/2006/bibliography"/>
   </ds:schemaRefs>

</xml_diff>

<commit_message>
Dokumnet - Implementacija servisa 1
</commit_message>
<xml_diff>
--- a/docs/Rad.docx
+++ b/docs/Rad.docx
@@ -90,8 +90,6 @@
           </wp:inline>
         </w:drawing>
       </w:r>
-      <w:bookmarkStart w:id="0" w:name="_GoBack"/>
-      <w:bookmarkEnd w:id="0"/>
     </w:p>
     <w:p>
       <w:pPr>
@@ -789,6 +787,7 @@
           <w:docPartUnique/>
         </w:docPartObj>
       </w:sdtPr>
+      <w:sdtEndPr/>
       <w:sdtContent>
         <w:p>
           <w:pPr>
@@ -822,7 +821,7 @@
           <w:r>
             <w:fldChar w:fldCharType="separate"/>
           </w:r>
-          <w:hyperlink w:anchor="_Toc73901937" w:history="1">
+          <w:hyperlink w:anchor="_Toc78990919" w:history="1">
             <w:r>
               <w:rPr>
                 <w:rStyle w:val="Hyperlink"/>
@@ -849,7 +848,7 @@
                 <w:noProof/>
                 <w:webHidden/>
               </w:rPr>
-              <w:instrText xml:space="preserve"> PAGEREF _Toc73901937 \h </w:instrText>
+              <w:instrText xml:space="preserve"> PAGEREF _Toc78990919 \h </w:instrText>
             </w:r>
             <w:r>
               <w:rPr>
@@ -869,7 +868,7 @@
                 <w:noProof/>
                 <w:webHidden/>
               </w:rPr>
-              <w:t>5</w:t>
+              <w:t>4</w:t>
             </w:r>
             <w:r>
               <w:rPr>
@@ -895,7 +894,7 @@
               <w:lang w:eastAsia="en-US" w:bidi="ar-SA"/>
             </w:rPr>
           </w:pPr>
-          <w:hyperlink w:anchor="_Toc73901938" w:history="1">
+          <w:hyperlink w:anchor="_Toc78990920" w:history="1">
             <w:r>
               <w:rPr>
                 <w:rStyle w:val="Hyperlink"/>
@@ -922,7 +921,7 @@
                 <w:noProof/>
                 <w:webHidden/>
               </w:rPr>
-              <w:instrText xml:space="preserve"> PAGEREF _Toc73901938 \h </w:instrText>
+              <w:instrText xml:space="preserve"> PAGEREF _Toc78990920 \h </w:instrText>
             </w:r>
             <w:r>
               <w:rPr>
@@ -942,7 +941,7 @@
                 <w:noProof/>
                 <w:webHidden/>
               </w:rPr>
-              <w:t>7</w:t>
+              <w:t>6</w:t>
             </w:r>
             <w:r>
               <w:rPr>
@@ -968,7 +967,7 @@
               <w:lang w:eastAsia="en-US" w:bidi="ar-SA"/>
             </w:rPr>
           </w:pPr>
-          <w:hyperlink w:anchor="_Toc73901939" w:history="1">
+          <w:hyperlink w:anchor="_Toc78990921" w:history="1">
             <w:r>
               <w:rPr>
                 <w:rStyle w:val="Hyperlink"/>
@@ -995,7 +994,7 @@
                 <w:noProof/>
                 <w:webHidden/>
               </w:rPr>
-              <w:instrText xml:space="preserve"> PAGEREF _Toc73901939 \h </w:instrText>
+              <w:instrText xml:space="preserve"> PAGEREF _Toc78990921 \h </w:instrText>
             </w:r>
             <w:r>
               <w:rPr>
@@ -1015,7 +1014,7 @@
                 <w:noProof/>
                 <w:webHidden/>
               </w:rPr>
-              <w:t>7</w:t>
+              <w:t>6</w:t>
             </w:r>
             <w:r>
               <w:rPr>
@@ -1041,7 +1040,7 @@
               <w:lang w:eastAsia="en-US" w:bidi="ar-SA"/>
             </w:rPr>
           </w:pPr>
-          <w:hyperlink w:anchor="_Toc73901940" w:history="1">
+          <w:hyperlink w:anchor="_Toc78990922" w:history="1">
             <w:r>
               <w:rPr>
                 <w:rStyle w:val="Hyperlink"/>
@@ -1068,7 +1067,7 @@
                 <w:noProof/>
                 <w:webHidden/>
               </w:rPr>
-              <w:instrText xml:space="preserve"> PAGEREF _Toc73901940 \h </w:instrText>
+              <w:instrText xml:space="preserve"> PAGEREF _Toc78990922 \h </w:instrText>
             </w:r>
             <w:r>
               <w:rPr>
@@ -1088,7 +1087,7 @@
                 <w:noProof/>
                 <w:webHidden/>
               </w:rPr>
-              <w:t>9</w:t>
+              <w:t>8</w:t>
             </w:r>
             <w:r>
               <w:rPr>
@@ -1114,7 +1113,7 @@
               <w:lang w:eastAsia="en-US" w:bidi="ar-SA"/>
             </w:rPr>
           </w:pPr>
-          <w:hyperlink w:anchor="_Toc73901941" w:history="1">
+          <w:hyperlink w:anchor="_Toc78990923" w:history="1">
             <w:r>
               <w:rPr>
                 <w:rStyle w:val="Hyperlink"/>
@@ -1149,7 +1148,7 @@
                 <w:noProof/>
                 <w:webHidden/>
               </w:rPr>
-              <w:instrText xml:space="preserve"> PAGEREF _Toc73901941 \h </w:instrText>
+              <w:instrText xml:space="preserve"> PAGEREF _Toc78990923 \h </w:instrText>
             </w:r>
             <w:r>
               <w:rPr>
@@ -1169,7 +1168,7 @@
                 <w:noProof/>
                 <w:webHidden/>
               </w:rPr>
-              <w:t>11</w:t>
+              <w:t>10</w:t>
             </w:r>
             <w:r>
               <w:rPr>
@@ -1195,7 +1194,7 @@
               <w:lang w:eastAsia="en-US" w:bidi="ar-SA"/>
             </w:rPr>
           </w:pPr>
-          <w:hyperlink w:anchor="_Toc73901942" w:history="1">
+          <w:hyperlink w:anchor="_Toc78990924" w:history="1">
             <w:r>
               <w:rPr>
                 <w:rStyle w:val="Hyperlink"/>
@@ -1237,7 +1236,7 @@
                 <w:noProof/>
                 <w:webHidden/>
               </w:rPr>
-              <w:instrText xml:space="preserve"> PAGEREF _Toc73901942 \h </w:instrText>
+              <w:instrText xml:space="preserve"> PAGEREF _Toc78990924 \h </w:instrText>
             </w:r>
             <w:r>
               <w:rPr>
@@ -1257,7 +1256,7 @@
                 <w:noProof/>
                 <w:webHidden/>
               </w:rPr>
-              <w:t>13</w:t>
+              <w:t>12</w:t>
             </w:r>
             <w:r>
               <w:rPr>
@@ -1283,7 +1282,7 @@
               <w:lang w:eastAsia="en-US" w:bidi="ar-SA"/>
             </w:rPr>
           </w:pPr>
-          <w:hyperlink w:anchor="_Toc73901943" w:history="1">
+          <w:hyperlink w:anchor="_Toc78990925" w:history="1">
             <w:r>
               <w:rPr>
                 <w:rStyle w:val="Hyperlink"/>
@@ -1310,7 +1309,7 @@
                 <w:noProof/>
                 <w:webHidden/>
               </w:rPr>
-              <w:instrText xml:space="preserve"> PAGEREF _Toc73901943 \h </w:instrText>
+              <w:instrText xml:space="preserve"> PAGEREF _Toc78990925 \h </w:instrText>
             </w:r>
             <w:r>
               <w:rPr>
@@ -1330,7 +1329,7 @@
                 <w:noProof/>
                 <w:webHidden/>
               </w:rPr>
-              <w:t>13</w:t>
+              <w:t>12</w:t>
             </w:r>
             <w:r>
               <w:rPr>
@@ -1356,7 +1355,7 @@
               <w:lang w:eastAsia="en-US" w:bidi="ar-SA"/>
             </w:rPr>
           </w:pPr>
-          <w:hyperlink w:anchor="_Toc73901944" w:history="1">
+          <w:hyperlink w:anchor="_Toc78990926" w:history="1">
             <w:r>
               <w:rPr>
                 <w:rStyle w:val="Hyperlink"/>
@@ -1383,7 +1382,7 @@
                 <w:noProof/>
                 <w:webHidden/>
               </w:rPr>
-              <w:instrText xml:space="preserve"> PAGEREF _Toc73901944 \h </w:instrText>
+              <w:instrText xml:space="preserve"> PAGEREF _Toc78990926 \h </w:instrText>
             </w:r>
             <w:r>
               <w:rPr>
@@ -1403,7 +1402,7 @@
                 <w:noProof/>
                 <w:webHidden/>
               </w:rPr>
-              <w:t>15</w:t>
+              <w:t>14</w:t>
             </w:r>
             <w:r>
               <w:rPr>
@@ -1429,7 +1428,7 @@
               <w:lang w:eastAsia="en-US" w:bidi="ar-SA"/>
             </w:rPr>
           </w:pPr>
-          <w:hyperlink w:anchor="_Toc73901945" w:history="1">
+          <w:hyperlink w:anchor="_Toc78990927" w:history="1">
             <w:r>
               <w:rPr>
                 <w:rStyle w:val="Hyperlink"/>
@@ -1456,7 +1455,7 @@
                 <w:noProof/>
                 <w:webHidden/>
               </w:rPr>
-              <w:instrText xml:space="preserve"> PAGEREF _Toc73901945 \h </w:instrText>
+              <w:instrText xml:space="preserve"> PAGEREF _Toc78990927 \h </w:instrText>
             </w:r>
             <w:r>
               <w:rPr>
@@ -1476,7 +1475,7 @@
                 <w:noProof/>
                 <w:webHidden/>
               </w:rPr>
-              <w:t>16</w:t>
+              <w:t>15</w:t>
             </w:r>
             <w:r>
               <w:rPr>
@@ -1502,7 +1501,7 @@
               <w:lang w:eastAsia="en-US" w:bidi="ar-SA"/>
             </w:rPr>
           </w:pPr>
-          <w:hyperlink w:anchor="_Toc73901946" w:history="1">
+          <w:hyperlink w:anchor="_Toc78990928" w:history="1">
             <w:r>
               <w:rPr>
                 <w:rStyle w:val="Hyperlink"/>
@@ -1529,7 +1528,7 @@
                 <w:noProof/>
                 <w:webHidden/>
               </w:rPr>
-              <w:instrText xml:space="preserve"> PAGEREF _Toc73901946 \h </w:instrText>
+              <w:instrText xml:space="preserve"> PAGEREF _Toc78990928 \h </w:instrText>
             </w:r>
             <w:r>
               <w:rPr>
@@ -1549,7 +1548,7 @@
                 <w:noProof/>
                 <w:webHidden/>
               </w:rPr>
-              <w:t>17</w:t>
+              <w:t>16</w:t>
             </w:r>
             <w:r>
               <w:rPr>
@@ -1575,7 +1574,7 @@
               <w:lang w:eastAsia="en-US" w:bidi="ar-SA"/>
             </w:rPr>
           </w:pPr>
-          <w:hyperlink w:anchor="_Toc73901947" w:history="1">
+          <w:hyperlink w:anchor="_Toc78990929" w:history="1">
             <w:r>
               <w:rPr>
                 <w:rStyle w:val="Hyperlink"/>
@@ -1603,7 +1602,7 @@
                 <w:noProof/>
                 <w:webHidden/>
               </w:rPr>
-              <w:instrText xml:space="preserve"> PAGEREF _Toc73901947 \h </w:instrText>
+              <w:instrText xml:space="preserve"> PAGEREF _Toc78990929 \h </w:instrText>
             </w:r>
             <w:r>
               <w:rPr>
@@ -1623,7 +1622,7 @@
                 <w:noProof/>
                 <w:webHidden/>
               </w:rPr>
-              <w:t>17</w:t>
+              <w:t>16</w:t>
             </w:r>
             <w:r>
               <w:rPr>
@@ -1649,7 +1648,7 @@
               <w:lang w:eastAsia="en-US" w:bidi="ar-SA"/>
             </w:rPr>
           </w:pPr>
-          <w:hyperlink w:anchor="_Toc73901948" w:history="1">
+          <w:hyperlink w:anchor="_Toc78990930" w:history="1">
             <w:r>
               <w:rPr>
                 <w:rStyle w:val="Hyperlink"/>
@@ -1676,7 +1675,7 @@
                 <w:noProof/>
                 <w:webHidden/>
               </w:rPr>
-              <w:instrText xml:space="preserve"> PAGEREF _Toc73901948 \h </w:instrText>
+              <w:instrText xml:space="preserve"> PAGEREF _Toc78990930 \h </w:instrText>
             </w:r>
             <w:r>
               <w:rPr>
@@ -1696,7 +1695,7 @@
                 <w:noProof/>
                 <w:webHidden/>
               </w:rPr>
-              <w:t>18</w:t>
+              <w:t>17</w:t>
             </w:r>
             <w:r>
               <w:rPr>
@@ -1722,7 +1721,7 @@
               <w:lang w:eastAsia="en-US" w:bidi="ar-SA"/>
             </w:rPr>
           </w:pPr>
-          <w:hyperlink w:anchor="_Toc73901949" w:history="1">
+          <w:hyperlink w:anchor="_Toc78990931" w:history="1">
             <w:r>
               <w:rPr>
                 <w:rStyle w:val="Hyperlink"/>
@@ -1757,7 +1756,7 @@
                 <w:noProof/>
                 <w:webHidden/>
               </w:rPr>
-              <w:instrText xml:space="preserve"> PAGEREF _Toc73901949 \h </w:instrText>
+              <w:instrText xml:space="preserve"> PAGEREF _Toc78990931 \h </w:instrText>
             </w:r>
             <w:r>
               <w:rPr>
@@ -1777,7 +1776,7 @@
                 <w:noProof/>
                 <w:webHidden/>
               </w:rPr>
-              <w:t>18</w:t>
+              <w:t>17</w:t>
             </w:r>
             <w:r>
               <w:rPr>
@@ -1803,7 +1802,7 @@
               <w:lang w:eastAsia="en-US" w:bidi="ar-SA"/>
             </w:rPr>
           </w:pPr>
-          <w:hyperlink w:anchor="_Toc73901950" w:history="1">
+          <w:hyperlink w:anchor="_Toc78990932" w:history="1">
             <w:r>
               <w:rPr>
                 <w:rStyle w:val="Hyperlink"/>
@@ -1830,7 +1829,7 @@
                 <w:noProof/>
                 <w:webHidden/>
               </w:rPr>
-              <w:instrText xml:space="preserve"> PAGEREF _Toc73901950 \h </w:instrText>
+              <w:instrText xml:space="preserve"> PAGEREF _Toc78990932 \h </w:instrText>
             </w:r>
             <w:r>
               <w:rPr>
@@ -1850,7 +1849,7 @@
                 <w:noProof/>
                 <w:webHidden/>
               </w:rPr>
-              <w:t>19</w:t>
+              <w:t>18</w:t>
             </w:r>
             <w:r>
               <w:rPr>
@@ -1876,7 +1875,7 @@
               <w:lang w:eastAsia="en-US" w:bidi="ar-SA"/>
             </w:rPr>
           </w:pPr>
-          <w:hyperlink w:anchor="_Toc73901951" w:history="1">
+          <w:hyperlink w:anchor="_Toc78990933" w:history="1">
             <w:r>
               <w:rPr>
                 <w:rStyle w:val="Hyperlink"/>
@@ -1903,7 +1902,7 @@
                 <w:noProof/>
                 <w:webHidden/>
               </w:rPr>
-              <w:instrText xml:space="preserve"> PAGEREF _Toc73901951 \h </w:instrText>
+              <w:instrText xml:space="preserve"> PAGEREF _Toc78990933 \h </w:instrText>
             </w:r>
             <w:r>
               <w:rPr>
@@ -1923,7 +1922,7 @@
                 <w:noProof/>
                 <w:webHidden/>
               </w:rPr>
-              <w:t>20</w:t>
+              <w:t>19</w:t>
             </w:r>
             <w:r>
               <w:rPr>
@@ -1949,7 +1948,7 @@
               <w:lang w:eastAsia="en-US" w:bidi="ar-SA"/>
             </w:rPr>
           </w:pPr>
-          <w:hyperlink w:anchor="_Toc73901952" w:history="1">
+          <w:hyperlink w:anchor="_Toc78990934" w:history="1">
             <w:r>
               <w:rPr>
                 <w:rStyle w:val="Hyperlink"/>
@@ -1976,7 +1975,7 @@
                 <w:noProof/>
                 <w:webHidden/>
               </w:rPr>
-              <w:instrText xml:space="preserve"> PAGEREF _Toc73901952 \h </w:instrText>
+              <w:instrText xml:space="preserve"> PAGEREF _Toc78990934 \h </w:instrText>
             </w:r>
             <w:r>
               <w:rPr>
@@ -1996,7 +1995,7 @@
                 <w:noProof/>
                 <w:webHidden/>
               </w:rPr>
-              <w:t>22</w:t>
+              <w:t>21</w:t>
             </w:r>
             <w:r>
               <w:rPr>
@@ -2022,7 +2021,7 @@
               <w:lang w:eastAsia="en-US" w:bidi="ar-SA"/>
             </w:rPr>
           </w:pPr>
-          <w:hyperlink w:anchor="_Toc73901953" w:history="1">
+          <w:hyperlink w:anchor="_Toc78990935" w:history="1">
             <w:r>
               <w:rPr>
                 <w:rStyle w:val="Hyperlink"/>
@@ -2049,7 +2048,7 @@
                 <w:noProof/>
                 <w:webHidden/>
               </w:rPr>
-              <w:instrText xml:space="preserve"> PAGEREF _Toc73901953 \h </w:instrText>
+              <w:instrText xml:space="preserve"> PAGEREF _Toc78990935 \h </w:instrText>
             </w:r>
             <w:r>
               <w:rPr>
@@ -2069,7 +2068,7 @@
                 <w:noProof/>
                 <w:webHidden/>
               </w:rPr>
-              <w:t>24</w:t>
+              <w:t>23</w:t>
             </w:r>
             <w:r>
               <w:rPr>
@@ -2095,7 +2094,7 @@
               <w:lang w:eastAsia="en-US" w:bidi="ar-SA"/>
             </w:rPr>
           </w:pPr>
-          <w:hyperlink w:anchor="_Toc73901954" w:history="1">
+          <w:hyperlink w:anchor="_Toc78990936" w:history="1">
             <w:r>
               <w:rPr>
                 <w:rStyle w:val="Hyperlink"/>
@@ -2122,7 +2121,7 @@
                 <w:noProof/>
                 <w:webHidden/>
               </w:rPr>
-              <w:instrText xml:space="preserve"> PAGEREF _Toc73901954 \h </w:instrText>
+              <w:instrText xml:space="preserve"> PAGEREF _Toc78990936 \h </w:instrText>
             </w:r>
             <w:r>
               <w:rPr>
@@ -2142,7 +2141,7 @@
                 <w:noProof/>
                 <w:webHidden/>
               </w:rPr>
-              <w:t>25</w:t>
+              <w:t>24</w:t>
             </w:r>
             <w:r>
               <w:rPr>
@@ -2168,7 +2167,7 @@
               <w:lang w:eastAsia="en-US" w:bidi="ar-SA"/>
             </w:rPr>
           </w:pPr>
-          <w:hyperlink w:anchor="_Toc73901955" w:history="1">
+          <w:hyperlink w:anchor="_Toc78990937" w:history="1">
             <w:r>
               <w:rPr>
                 <w:rStyle w:val="Hyperlink"/>
@@ -2195,7 +2194,7 @@
                 <w:noProof/>
                 <w:webHidden/>
               </w:rPr>
-              <w:instrText xml:space="preserve"> PAGEREF _Toc73901955 \h </w:instrText>
+              <w:instrText xml:space="preserve"> PAGEREF _Toc78990937 \h </w:instrText>
             </w:r>
             <w:r>
               <w:rPr>
@@ -2215,7 +2214,7 @@
                 <w:noProof/>
                 <w:webHidden/>
               </w:rPr>
-              <w:t>27</w:t>
+              <w:t>26</w:t>
             </w:r>
             <w:r>
               <w:rPr>
@@ -2241,13 +2240,27 @@
               <w:lang w:eastAsia="en-US" w:bidi="ar-SA"/>
             </w:rPr>
           </w:pPr>
-          <w:hyperlink w:anchor="_Toc73901956" w:history="1">
+          <w:hyperlink w:anchor="_Toc78990938" w:history="1">
             <w:r>
               <w:rPr>
                 <w:rStyle w:val="Hyperlink"/>
                 <w:noProof/>
               </w:rPr>
-              <w:t>4.1 Funkcionalni opis i arhitektura</w:t>
+              <w:t>4.1 Fun</w:t>
+            </w:r>
+            <w:r>
+              <w:rPr>
+                <w:rStyle w:val="Hyperlink"/>
+                <w:noProof/>
+              </w:rPr>
+              <w:t>k</w:t>
+            </w:r>
+            <w:r>
+              <w:rPr>
+                <w:rStyle w:val="Hyperlink"/>
+                <w:noProof/>
+              </w:rPr>
+              <w:t>cionalni opis i arhitektura</w:t>
             </w:r>
             <w:r>
               <w:rPr>
@@ -2268,7 +2281,7 @@
                 <w:noProof/>
                 <w:webHidden/>
               </w:rPr>
-              <w:instrText xml:space="preserve"> PAGEREF _Toc73901956 \h </w:instrText>
+              <w:instrText xml:space="preserve"> PAGEREF _Toc78990938 \h </w:instrText>
             </w:r>
             <w:r>
               <w:rPr>
@@ -2288,7 +2301,7 @@
                 <w:noProof/>
                 <w:webHidden/>
               </w:rPr>
-              <w:t>27</w:t>
+              <w:t>26</w:t>
             </w:r>
             <w:r>
               <w:rPr>
@@ -2314,13 +2327,13 @@
               <w:lang w:eastAsia="en-US" w:bidi="ar-SA"/>
             </w:rPr>
           </w:pPr>
-          <w:hyperlink w:anchor="_Toc73901957" w:history="1">
+          <w:hyperlink w:anchor="_Toc78990939" w:history="1">
             <w:r>
               <w:rPr>
                 <w:rStyle w:val="Hyperlink"/>
                 <w:noProof/>
               </w:rPr>
-              <w:t>4.2 Implementacija servisa</w:t>
+              <w:t>4.2 Struktura projekta</w:t>
             </w:r>
             <w:r>
               <w:rPr>
@@ -2341,7 +2354,7 @@
                 <w:noProof/>
                 <w:webHidden/>
               </w:rPr>
-              <w:instrText xml:space="preserve"> PAGEREF _Toc73901957 \h </w:instrText>
+              <w:instrText xml:space="preserve"> PAGEREF _Toc78990939 \h </w:instrText>
             </w:r>
             <w:r>
               <w:rPr>
@@ -2374,7 +2387,7 @@
         </w:p>
         <w:p>
           <w:pPr>
-            <w:pStyle w:val="TOC3"/>
+            <w:pStyle w:val="TOC2"/>
             <w:tabs>
               <w:tab w:val="right" w:leader="dot" w:pos="9350"/>
             </w:tabs>
@@ -2387,13 +2400,13 @@
               <w:lang w:eastAsia="en-US" w:bidi="ar-SA"/>
             </w:rPr>
           </w:pPr>
-          <w:hyperlink w:anchor="_Toc73901958" w:history="1">
+          <w:hyperlink w:anchor="_Toc78990940" w:history="1">
             <w:r>
               <w:rPr>
                 <w:rStyle w:val="Hyperlink"/>
                 <w:noProof/>
               </w:rPr>
-              <w:t>4.2.1 Struktura projekta</w:t>
+              <w:t>4.3 Model podataka i pristup podacima</w:t>
             </w:r>
             <w:r>
               <w:rPr>
@@ -2414,7 +2427,7 @@
                 <w:noProof/>
                 <w:webHidden/>
               </w:rPr>
-              <w:instrText xml:space="preserve"> PAGEREF _Toc73901958 \h </w:instrText>
+              <w:instrText xml:space="preserve"> PAGEREF _Toc78990940 \h </w:instrText>
             </w:r>
             <w:r>
               <w:rPr>
@@ -2447,7 +2460,7 @@
         </w:p>
         <w:p>
           <w:pPr>
-            <w:pStyle w:val="TOC3"/>
+            <w:pStyle w:val="TOC2"/>
             <w:tabs>
               <w:tab w:val="right" w:leader="dot" w:pos="9350"/>
             </w:tabs>
@@ -2460,13 +2473,21 @@
               <w:lang w:eastAsia="en-US" w:bidi="ar-SA"/>
             </w:rPr>
           </w:pPr>
-          <w:hyperlink w:anchor="_Toc73901959" w:history="1">
+          <w:hyperlink w:anchor="_Toc78990941" w:history="1">
             <w:r>
               <w:rPr>
                 <w:rStyle w:val="Hyperlink"/>
                 <w:noProof/>
               </w:rPr>
-              <w:t>4.2.2 Baza podataka</w:t>
+              <w:t>4.4 Implementacija funkcija i jedini</w:t>
+            </w:r>
+            <w:r>
+              <w:rPr>
+                <w:rStyle w:val="Hyperlink"/>
+                <w:noProof/>
+                <w:lang w:val="sr-Latn-RS"/>
+              </w:rPr>
+              <w:t>čnih testova</w:t>
             </w:r>
             <w:r>
               <w:rPr>
@@ -2487,153 +2508,7 @@
                 <w:noProof/>
                 <w:webHidden/>
               </w:rPr>
-              <w:instrText xml:space="preserve"> PAGEREF _Toc73901959 \h </w:instrText>
-            </w:r>
-            <w:r>
-              <w:rPr>
-                <w:noProof/>
-                <w:webHidden/>
-              </w:rPr>
-            </w:r>
-            <w:r>
-              <w:rPr>
-                <w:noProof/>
-                <w:webHidden/>
-              </w:rPr>
-              <w:fldChar w:fldCharType="separate"/>
-            </w:r>
-            <w:r>
-              <w:rPr>
-                <w:noProof/>
-                <w:webHidden/>
-              </w:rPr>
-              <w:t>27</w:t>
-            </w:r>
-            <w:r>
-              <w:rPr>
-                <w:noProof/>
-                <w:webHidden/>
-              </w:rPr>
-              <w:fldChar w:fldCharType="end"/>
-            </w:r>
-          </w:hyperlink>
-        </w:p>
-        <w:p>
-          <w:pPr>
-            <w:pStyle w:val="TOC3"/>
-            <w:tabs>
-              <w:tab w:val="right" w:leader="dot" w:pos="9350"/>
-            </w:tabs>
-            <w:rPr>
-              <w:rFonts w:asciiTheme="minorHAnsi" w:eastAsiaTheme="minorEastAsia" w:hAnsiTheme="minorHAnsi" w:cstheme="minorBidi"/>
-              <w:noProof/>
-              <w:kern w:val="0"/>
-              <w:sz w:val="22"/>
-              <w:szCs w:val="22"/>
-              <w:lang w:eastAsia="en-US" w:bidi="ar-SA"/>
-            </w:rPr>
-          </w:pPr>
-          <w:hyperlink w:anchor="_Toc73901960" w:history="1">
-            <w:r>
-              <w:rPr>
-                <w:rStyle w:val="Hyperlink"/>
-                <w:noProof/>
-              </w:rPr>
-              <w:t>4.2.3 API resursi</w:t>
-            </w:r>
-            <w:r>
-              <w:rPr>
-                <w:noProof/>
-                <w:webHidden/>
-              </w:rPr>
-              <w:tab/>
-            </w:r>
-            <w:r>
-              <w:rPr>
-                <w:noProof/>
-                <w:webHidden/>
-              </w:rPr>
-              <w:fldChar w:fldCharType="begin"/>
-            </w:r>
-            <w:r>
-              <w:rPr>
-                <w:noProof/>
-                <w:webHidden/>
-              </w:rPr>
-              <w:instrText xml:space="preserve"> PAGEREF _Toc73901960 \h </w:instrText>
-            </w:r>
-            <w:r>
-              <w:rPr>
-                <w:noProof/>
-                <w:webHidden/>
-              </w:rPr>
-            </w:r>
-            <w:r>
-              <w:rPr>
-                <w:noProof/>
-                <w:webHidden/>
-              </w:rPr>
-              <w:fldChar w:fldCharType="separate"/>
-            </w:r>
-            <w:r>
-              <w:rPr>
-                <w:noProof/>
-                <w:webHidden/>
-              </w:rPr>
-              <w:t>27</w:t>
-            </w:r>
-            <w:r>
-              <w:rPr>
-                <w:noProof/>
-                <w:webHidden/>
-              </w:rPr>
-              <w:fldChar w:fldCharType="end"/>
-            </w:r>
-          </w:hyperlink>
-        </w:p>
-        <w:p>
-          <w:pPr>
-            <w:pStyle w:val="TOC3"/>
-            <w:tabs>
-              <w:tab w:val="right" w:leader="dot" w:pos="9350"/>
-            </w:tabs>
-            <w:rPr>
-              <w:rFonts w:asciiTheme="minorHAnsi" w:eastAsiaTheme="minorEastAsia" w:hAnsiTheme="minorHAnsi" w:cstheme="minorBidi"/>
-              <w:noProof/>
-              <w:kern w:val="0"/>
-              <w:sz w:val="22"/>
-              <w:szCs w:val="22"/>
-              <w:lang w:eastAsia="en-US" w:bidi="ar-SA"/>
-            </w:rPr>
-          </w:pPr>
-          <w:hyperlink w:anchor="_Toc73901961" w:history="1">
-            <w:r>
-              <w:rPr>
-                <w:rStyle w:val="Hyperlink"/>
-                <w:noProof/>
-              </w:rPr>
-              <w:t>4.2.4 Implementacija funkcija</w:t>
-            </w:r>
-            <w:r>
-              <w:rPr>
-                <w:noProof/>
-                <w:webHidden/>
-              </w:rPr>
-              <w:tab/>
-            </w:r>
-            <w:r>
-              <w:rPr>
-                <w:noProof/>
-                <w:webHidden/>
-              </w:rPr>
-              <w:fldChar w:fldCharType="begin"/>
-            </w:r>
-            <w:r>
-              <w:rPr>
-                <w:noProof/>
-                <w:webHidden/>
-              </w:rPr>
-              <w:instrText xml:space="preserve"> PAGEREF _Toc73901961 \h </w:instrText>
+              <w:instrText xml:space="preserve"> PAGEREF _Toc78990941 \h </w:instrText>
             </w:r>
             <w:r>
               <w:rPr>
@@ -2679,7 +2554,7 @@
               <w:lang w:eastAsia="en-US" w:bidi="ar-SA"/>
             </w:rPr>
           </w:pPr>
-          <w:hyperlink w:anchor="_Toc73901962" w:history="1">
+          <w:hyperlink w:anchor="_Toc78990942" w:history="1">
             <w:r>
               <w:rPr>
                 <w:rStyle w:val="Hyperlink"/>
@@ -2706,7 +2581,7 @@
                 <w:noProof/>
                 <w:webHidden/>
               </w:rPr>
-              <w:instrText xml:space="preserve"> PAGEREF _Toc73901962 \h </w:instrText>
+              <w:instrText xml:space="preserve"> PAGEREF _Toc78990942 \h </w:instrText>
             </w:r>
             <w:r>
               <w:rPr>
@@ -2752,7 +2627,7 @@
               <w:lang w:eastAsia="en-US" w:bidi="ar-SA"/>
             </w:rPr>
           </w:pPr>
-          <w:hyperlink w:anchor="_Toc73901963" w:history="1">
+          <w:hyperlink w:anchor="_Toc78990943" w:history="1">
             <w:r>
               <w:rPr>
                 <w:rStyle w:val="Hyperlink"/>
@@ -2779,7 +2654,7 @@
                 <w:noProof/>
                 <w:webHidden/>
               </w:rPr>
-              <w:instrText xml:space="preserve"> PAGEREF _Toc73901963 \h </w:instrText>
+              <w:instrText xml:space="preserve"> PAGEREF _Toc78990943 \h </w:instrText>
             </w:r>
             <w:r>
               <w:rPr>
@@ -2825,7 +2700,7 @@
               <w:lang w:eastAsia="en-US" w:bidi="ar-SA"/>
             </w:rPr>
           </w:pPr>
-          <w:hyperlink w:anchor="_Toc73901964" w:history="1">
+          <w:hyperlink w:anchor="_Toc78990944" w:history="1">
             <w:r>
               <w:rPr>
                 <w:rStyle w:val="Hyperlink"/>
@@ -2852,7 +2727,7 @@
                 <w:noProof/>
                 <w:webHidden/>
               </w:rPr>
-              <w:instrText xml:space="preserve"> PAGEREF _Toc73901964 \h </w:instrText>
+              <w:instrText xml:space="preserve"> PAGEREF _Toc78990944 \h </w:instrText>
             </w:r>
             <w:r>
               <w:rPr>
@@ -2898,7 +2773,7 @@
               <w:lang w:eastAsia="en-US" w:bidi="ar-SA"/>
             </w:rPr>
           </w:pPr>
-          <w:hyperlink w:anchor="_Toc73901965" w:history="1">
+          <w:hyperlink w:anchor="_Toc78990945" w:history="1">
             <w:r>
               <w:rPr>
                 <w:rStyle w:val="Hyperlink"/>
@@ -2925,7 +2800,7 @@
                 <w:noProof/>
                 <w:webHidden/>
               </w:rPr>
-              <w:instrText xml:space="preserve"> PAGEREF _Toc73901965 \h </w:instrText>
+              <w:instrText xml:space="preserve"> PAGEREF _Toc78990945 \h </w:instrText>
             </w:r>
             <w:r>
               <w:rPr>
@@ -2971,7 +2846,7 @@
               <w:lang w:eastAsia="en-US" w:bidi="ar-SA"/>
             </w:rPr>
           </w:pPr>
-          <w:hyperlink w:anchor="_Toc73901966" w:history="1">
+          <w:hyperlink w:anchor="_Toc78990946" w:history="1">
             <w:r>
               <w:rPr>
                 <w:rStyle w:val="Hyperlink"/>
@@ -2998,7 +2873,7 @@
                 <w:noProof/>
                 <w:webHidden/>
               </w:rPr>
-              <w:instrText xml:space="preserve"> PAGEREF _Toc73901966 \h </w:instrText>
+              <w:instrText xml:space="preserve"> PAGEREF _Toc78990946 \h </w:instrText>
             </w:r>
             <w:r>
               <w:rPr>
@@ -3049,7 +2924,6 @@
         <w:rPr>
           <w:rFonts w:hint="eastAsia"/>
         </w:rPr>
-        <w:lastRenderedPageBreak/>
         <w:br w:type="page"/>
       </w:r>
     </w:p>
@@ -3057,7 +2931,7 @@
       <w:pPr>
         <w:pStyle w:val="Naslov1"/>
       </w:pPr>
-      <w:bookmarkStart w:id="1" w:name="_Toc73901937"/>
+      <w:bookmarkStart w:id="0" w:name="_Toc78990919"/>
       <w:r>
         <w:lastRenderedPageBreak/>
         <w:t xml:space="preserve">1 </w:t>
@@ -3065,7 +2939,7 @@
       <w:r>
         <w:t>Uvod</w:t>
       </w:r>
-      <w:bookmarkEnd w:id="1"/>
+      <w:bookmarkEnd w:id="0"/>
     </w:p>
     <w:p>
       <w:pPr>
@@ -3190,6 +3064,7 @@
           <w:id w:val="1909109145"/>
           <w:citation/>
         </w:sdtPr>
+        <w:sdtEndPr/>
         <w:sdtContent>
           <w:r>
             <w:fldChar w:fldCharType="begin"/>
@@ -3958,7 +3833,7 @@
       <w:pPr>
         <w:pStyle w:val="Naslov1"/>
       </w:pPr>
-      <w:bookmarkStart w:id="2" w:name="_Toc73901938"/>
+      <w:bookmarkStart w:id="1" w:name="_Toc78990920"/>
       <w:r>
         <w:rPr>
           <w:rFonts w:hint="eastAsia"/>
@@ -3984,7 +3859,7 @@
       <w:r>
         <w:t>servera”</w:t>
       </w:r>
-      <w:bookmarkEnd w:id="2"/>
+      <w:bookmarkEnd w:id="1"/>
     </w:p>
     <w:p>
       <w:pPr>
@@ -4076,7 +3951,7 @@
       <w:pPr>
         <w:pStyle w:val="Naslov2"/>
       </w:pPr>
-      <w:bookmarkStart w:id="3" w:name="_Toc73901939"/>
+      <w:bookmarkStart w:id="2" w:name="_Toc78990921"/>
       <w:r>
         <w:rPr>
           <w:rFonts w:hint="eastAsia"/>
@@ -4092,7 +3967,7 @@
       <w:r>
         <w:t>a</w:t>
       </w:r>
-      <w:bookmarkEnd w:id="3"/>
+      <w:bookmarkEnd w:id="2"/>
     </w:p>
     <w:p>
       <w:pPr>
@@ -4378,6 +4253,7 @@
           <w:id w:val="-1303762095"/>
           <w:citation/>
         </w:sdtPr>
+        <w:sdtEndPr/>
         <w:sdtContent>
           <w:r>
             <w:rPr>
@@ -4810,7 +4686,7 @@
       <w:pPr>
         <w:pStyle w:val="Naslov2"/>
       </w:pPr>
-      <w:bookmarkStart w:id="4" w:name="_Toc73901940"/>
+      <w:bookmarkStart w:id="3" w:name="_Toc78990922"/>
       <w:r>
         <w:t>2.2</w:t>
       </w:r>
@@ -4826,7 +4702,7 @@
       <w:r>
         <w:t>ma</w:t>
       </w:r>
-      <w:bookmarkEnd w:id="4"/>
+      <w:bookmarkEnd w:id="3"/>
     </w:p>
     <w:p>
       <w:pPr>
@@ -5636,7 +5512,7 @@
           <w:lang w:val="sr-Latn-RS"/>
         </w:rPr>
       </w:pPr>
-      <w:bookmarkStart w:id="5" w:name="_Toc73901941"/>
+      <w:bookmarkStart w:id="4" w:name="_Toc78990923"/>
       <w:r>
         <w:rPr>
           <w:rFonts w:hint="eastAsia"/>
@@ -5659,7 +5535,7 @@
         </w:rPr>
         <w:t>čunarstvo u oblaku, modeli servisa</w:t>
       </w:r>
-      <w:bookmarkEnd w:id="5"/>
+      <w:bookmarkEnd w:id="4"/>
     </w:p>
     <w:p>
       <w:pPr>
@@ -5787,6 +5663,7 @@
           <w:id w:val="-1088307864"/>
           <w:citation/>
         </w:sdtPr>
+        <w:sdtEndPr/>
         <w:sdtContent>
           <w:r>
             <w:rPr>
@@ -6670,7 +6547,7 @@
       <w:pPr>
         <w:pStyle w:val="Naslov2"/>
       </w:pPr>
-      <w:bookmarkStart w:id="6" w:name="_Toc73901942"/>
+      <w:bookmarkStart w:id="5" w:name="_Toc78990924"/>
       <w:r>
         <w:rPr>
           <w:rFonts w:hint="eastAsia"/>
@@ -6711,7 +6588,7 @@
       <w:r>
         <w:t>servera”</w:t>
       </w:r>
-      <w:bookmarkEnd w:id="6"/>
+      <w:bookmarkEnd w:id="5"/>
     </w:p>
     <w:p>
       <w:pPr>
@@ -6919,14 +6796,14 @@
       <w:pPr>
         <w:pStyle w:val="Naslov3"/>
       </w:pPr>
-      <w:bookmarkStart w:id="7" w:name="_Toc73901943"/>
+      <w:bookmarkStart w:id="6" w:name="_Toc78990925"/>
       <w:r>
         <w:t>2.4</w:t>
       </w:r>
       <w:r>
         <w:t>.1 Funkcija kao servis</w:t>
       </w:r>
-      <w:bookmarkEnd w:id="7"/>
+      <w:bookmarkEnd w:id="6"/>
     </w:p>
     <w:p>
       <w:pPr>
@@ -7017,6 +6894,7 @@
           <w:id w:val="-1691367574"/>
           <w:citation/>
         </w:sdtPr>
+        <w:sdtEndPr/>
         <w:sdtContent>
           <w:r>
             <w:fldChar w:fldCharType="begin"/>
@@ -7263,7 +7141,7 @@
       <w:pPr>
         <w:pStyle w:val="Naslov3"/>
       </w:pPr>
-      <w:bookmarkStart w:id="8" w:name="_Toc73901944"/>
+      <w:bookmarkStart w:id="7" w:name="_Toc78990926"/>
       <w:r>
         <w:lastRenderedPageBreak/>
         <w:t>2.4</w:t>
@@ -7271,7 +7149,7 @@
       <w:r>
         <w:t>.2 Osobine</w:t>
       </w:r>
-      <w:bookmarkEnd w:id="8"/>
+      <w:bookmarkEnd w:id="7"/>
     </w:p>
     <w:p>
       <w:pPr>
@@ -7652,260 +7530,260 @@
       <w:pPr>
         <w:pStyle w:val="Naslov3"/>
       </w:pPr>
-      <w:bookmarkStart w:id="9" w:name="_Toc73901945"/>
+      <w:bookmarkStart w:id="8" w:name="_Toc78990927"/>
       <w:r>
         <w:t>2.4</w:t>
       </w:r>
       <w:r>
         <w:t>.3 Prednosti i nedostaci</w:t>
+      </w:r>
+      <w:bookmarkEnd w:id="8"/>
+    </w:p>
+    <w:p>
+      <w:pPr>
+        <w:pStyle w:val="Tekst"/>
+        <w:rPr>
+          <w:lang w:val="sr-Latn-RS"/>
+        </w:rPr>
+      </w:pPr>
+      <w:r>
+        <w:rPr>
+          <w:lang w:val="sr-Latn-RS"/>
+        </w:rPr>
+        <w:t>Neke od prednosti ovog modela proizilaze direktno iz njegovog načina rada.</w:t>
+      </w:r>
+      <w:r>
+        <w:rPr>
+          <w:lang w:val="sr-Latn-RS"/>
+        </w:rPr>
+        <w:t xml:space="preserve"> Zbog automatskog skaliranja i ne korišćenja resursa u neaktivnom stanju, razvijaoc može imati </w:t>
+      </w:r>
+      <w:r>
+        <w:rPr>
+          <w:lang w:val="sr-Latn-RS"/>
+        </w:rPr>
+        <w:t xml:space="preserve">veće </w:t>
+      </w:r>
+      <w:r>
+        <w:rPr>
+          <w:lang w:val="sr-Latn-RS"/>
+        </w:rPr>
+        <w:t>uštede prilikom naplate servisa. Najbolji primeri su aplikacije kod kojih postoje periodi kada nema zahteva ili je saobraćaj nekonzistentan.</w:t>
+      </w:r>
+      <w:r>
+        <w:rPr>
+          <w:lang w:val="sr-Latn-RS"/>
+        </w:rPr>
+        <w:t xml:space="preserve"> </w:t>
+      </w:r>
+      <w:r>
+        <w:rPr>
+          <w:lang w:val="sr-Latn-RS"/>
+        </w:rPr>
+        <w:t>Takođe, u</w:t>
+      </w:r>
+      <w:r>
+        <w:rPr>
+          <w:lang w:val="sr-Latn-RS"/>
+        </w:rPr>
+        <w:t xml:space="preserve"> odnosu na sisteme zasnovane na virtualnim mašinama i kontejnerima, može se govoriti o</w:t>
+      </w:r>
+      <w:r>
+        <w:rPr>
+          <w:lang w:val="sr-Latn-RS"/>
+        </w:rPr>
+        <w:t xml:space="preserve"> </w:t>
+      </w:r>
+      <w:r>
+        <w:rPr>
+          <w:lang w:val="sr-Latn-RS"/>
+        </w:rPr>
+        <w:t>uštedi</w:t>
+      </w:r>
+      <w:r>
+        <w:rPr>
+          <w:lang w:val="sr-Latn-RS"/>
+        </w:rPr>
+        <w:t xml:space="preserve"> u operacionim aktivnostima, zbog toga što upravljanje infrastrukturom obavlja isporučioc. </w:t>
+      </w:r>
+      <w:r>
+        <w:rPr>
+          <w:lang w:val="sr-Latn-RS"/>
+        </w:rPr>
+        <w:t>Prednost ovog modela k</w:t>
+      </w:r>
+      <w:r>
+        <w:rPr>
+          <w:lang w:val="sr-Latn-RS"/>
+        </w:rPr>
+        <w:t>od raz</w:t>
+      </w:r>
+      <w:r>
+        <w:rPr>
+          <w:lang w:val="sr-Latn-RS"/>
+        </w:rPr>
+        <w:t>voja kompletno novih aplikacija je i to što se razvijaoc</w:t>
+      </w:r>
+      <w:r>
+        <w:rPr>
+          <w:lang w:val="sr-Latn-RS"/>
+        </w:rPr>
+        <w:t xml:space="preserve"> može više fokusirati na sam dizajn arhitekture i aplikativni kod, i </w:t>
+      </w:r>
+      <w:r>
+        <w:rPr>
+          <w:lang w:val="sr-Latn-RS"/>
+        </w:rPr>
+        <w:t xml:space="preserve">tako </w:t>
+      </w:r>
+      <w:r>
+        <w:rPr>
+          <w:lang w:val="sr-Latn-RS"/>
+        </w:rPr>
+        <w:t xml:space="preserve">brže doći do </w:t>
+      </w:r>
+      <w:r>
+        <w:rPr>
+          <w:lang w:val="sr-Latn-RS"/>
+        </w:rPr>
+        <w:t xml:space="preserve">prvih upotrebljivih verzija </w:t>
+      </w:r>
+      <w:r>
+        <w:rPr>
+          <w:lang w:val="sr-Latn-RS"/>
+        </w:rPr>
+        <w:t>aplikacije</w:t>
+      </w:r>
+      <w:r>
+        <w:rPr>
+          <w:lang w:val="sr-Latn-RS"/>
+        </w:rPr>
+        <w:t>.</w:t>
+      </w:r>
+    </w:p>
+    <w:p>
+      <w:pPr>
+        <w:pStyle w:val="Tekst"/>
+        <w:rPr>
+          <w:lang w:val="sr-Latn-RS"/>
+        </w:rPr>
+      </w:pPr>
+      <w:r>
+        <w:rPr>
+          <w:lang w:val="sr-Latn-RS"/>
+        </w:rPr>
+        <w:t xml:space="preserve">Sa druge strane, zbog vremenskog ograničenja za izvršavanje zahteva i ne postojanja stanja na serverskoj strani, </w:t>
+      </w:r>
+      <w:r>
+        <w:rPr>
+          <w:lang w:val="sr-Latn-RS"/>
+        </w:rPr>
+        <w:t xml:space="preserve">arhitektura </w:t>
+      </w:r>
+      <w:r>
+        <w:t>“</w:t>
+      </w:r>
+      <w:r>
+        <w:rPr>
+          <w:rFonts w:hint="eastAsia"/>
+        </w:rPr>
+        <w:t xml:space="preserve">bez </w:t>
+      </w:r>
+      <w:r>
+        <w:t xml:space="preserve">servera” </w:t>
+      </w:r>
+      <w:r>
+        <w:rPr>
+          <w:lang w:val="sr-Latn-RS"/>
+        </w:rPr>
+        <w:t>nije adekvatna</w:t>
+      </w:r>
+      <w:r>
+        <w:rPr>
+          <w:lang w:val="sr-Latn-RS"/>
+        </w:rPr>
+        <w:t xml:space="preserve"> </w:t>
+      </w:r>
+      <w:r>
+        <w:rPr>
+          <w:lang w:val="sr-Latn-RS"/>
+        </w:rPr>
+        <w:t xml:space="preserve">za neke vrste aplikacija. </w:t>
+      </w:r>
+      <w:r>
+        <w:rPr>
+          <w:lang w:val="sr-Latn-RS"/>
+        </w:rPr>
+        <w:t>Slično se može reći i u slučajevima u kojima postoji potreba razvijaoca za specifičnom kontrolom i konfiguracijom infrastrukture.</w:t>
+      </w:r>
+      <w:r>
+        <w:rPr>
+          <w:lang w:val="sr-Latn-RS"/>
+        </w:rPr>
+        <w:t xml:space="preserve"> Generalno, aplikacije na ovom modelu su manje prenosive u odnosu na standardne virtualne mašine ili kontejnere. Događaji koji prouzrokuju pokretanje funkcija mogu se bazirati na drugim servisima platforme u oblaku, što može dovesti do veće zavisnosti razvijaoca od konkretnog isporučioca platforme.</w:t>
+      </w:r>
+    </w:p>
+    <w:p>
+      <w:pPr>
+        <w:pStyle w:val="Naslov1"/>
+      </w:pPr>
+      <w:bookmarkStart w:id="9" w:name="_Toc78990928"/>
+      <w:r>
+        <w:rPr>
+          <w:rFonts w:hint="eastAsia"/>
+        </w:rPr>
+        <w:lastRenderedPageBreak/>
+        <w:t xml:space="preserve">3 </w:t>
+      </w:r>
+      <w:r>
+        <w:t>F</w:t>
+      </w:r>
+      <w:r>
+        <w:t>unkcija kao servis</w:t>
+      </w:r>
+      <w:r>
+        <w:t xml:space="preserve"> platforme</w:t>
       </w:r>
       <w:bookmarkEnd w:id="9"/>
     </w:p>
     <w:p>
       <w:pPr>
         <w:pStyle w:val="Tekst"/>
-        <w:rPr>
-          <w:lang w:val="sr-Latn-RS"/>
-        </w:rPr>
-      </w:pPr>
-      <w:r>
-        <w:rPr>
-          <w:lang w:val="sr-Latn-RS"/>
-        </w:rPr>
-        <w:t>Neke od prednosti ovog modela proizilaze direktno iz njegovog načina rada.</w:t>
-      </w:r>
-      <w:r>
-        <w:rPr>
-          <w:lang w:val="sr-Latn-RS"/>
-        </w:rPr>
-        <w:t xml:space="preserve"> Zbog automatskog skaliranja i ne korišćenja resursa u neaktivnom stanju, razvijaoc može imati </w:t>
-      </w:r>
-      <w:r>
-        <w:rPr>
-          <w:lang w:val="sr-Latn-RS"/>
-        </w:rPr>
-        <w:t xml:space="preserve">veće </w:t>
-      </w:r>
-      <w:r>
-        <w:rPr>
-          <w:lang w:val="sr-Latn-RS"/>
-        </w:rPr>
-        <w:t>uštede prilikom naplate servisa. Najbolji primeri su aplikacije kod kojih postoje periodi kada nema zahteva ili je saobraćaj nekonzistentan.</w:t>
-      </w:r>
-      <w:r>
-        <w:rPr>
-          <w:lang w:val="sr-Latn-RS"/>
-        </w:rPr>
-        <w:t xml:space="preserve"> </w:t>
-      </w:r>
-      <w:r>
-        <w:rPr>
-          <w:lang w:val="sr-Latn-RS"/>
-        </w:rPr>
-        <w:t>Takođe, u</w:t>
-      </w:r>
-      <w:r>
-        <w:rPr>
-          <w:lang w:val="sr-Latn-RS"/>
-        </w:rPr>
-        <w:t xml:space="preserve"> odnosu na sisteme zasnovane na virtualnim mašinama i kontejnerima, može se govoriti o</w:t>
-      </w:r>
-      <w:r>
-        <w:rPr>
-          <w:lang w:val="sr-Latn-RS"/>
-        </w:rPr>
-        <w:t xml:space="preserve"> </w:t>
-      </w:r>
-      <w:r>
-        <w:rPr>
-          <w:lang w:val="sr-Latn-RS"/>
-        </w:rPr>
-        <w:t>uštedi</w:t>
-      </w:r>
-      <w:r>
-        <w:rPr>
-          <w:lang w:val="sr-Latn-RS"/>
-        </w:rPr>
-        <w:t xml:space="preserve"> u operacionim aktivnostima, zbog toga što upravljanje infrastrukturom obavlja isporučioc. </w:t>
-      </w:r>
-      <w:r>
-        <w:rPr>
-          <w:lang w:val="sr-Latn-RS"/>
-        </w:rPr>
-        <w:t>Prednost ovog modela k</w:t>
-      </w:r>
-      <w:r>
-        <w:rPr>
-          <w:lang w:val="sr-Latn-RS"/>
-        </w:rPr>
-        <w:t>od raz</w:t>
-      </w:r>
-      <w:r>
-        <w:rPr>
-          <w:lang w:val="sr-Latn-RS"/>
-        </w:rPr>
-        <w:t>voja kompletno novih aplikacija je i to što se razvijaoc</w:t>
-      </w:r>
-      <w:r>
-        <w:rPr>
-          <w:lang w:val="sr-Latn-RS"/>
-        </w:rPr>
-        <w:t xml:space="preserve"> može više fokusirati na sam dizajn arhitekture i aplikativni kod, i </w:t>
-      </w:r>
-      <w:r>
-        <w:rPr>
-          <w:lang w:val="sr-Latn-RS"/>
-        </w:rPr>
-        <w:t xml:space="preserve">tako </w:t>
-      </w:r>
-      <w:r>
-        <w:rPr>
-          <w:lang w:val="sr-Latn-RS"/>
-        </w:rPr>
-        <w:t xml:space="preserve">brže doći do </w:t>
-      </w:r>
-      <w:r>
-        <w:rPr>
-          <w:lang w:val="sr-Latn-RS"/>
-        </w:rPr>
-        <w:t xml:space="preserve">prvih upotrebljivih verzija </w:t>
-      </w:r>
-      <w:r>
-        <w:rPr>
-          <w:lang w:val="sr-Latn-RS"/>
-        </w:rPr>
-        <w:t>aplikacije</w:t>
-      </w:r>
-      <w:r>
-        <w:rPr>
-          <w:lang w:val="sr-Latn-RS"/>
-        </w:rPr>
-        <w:t>.</w:t>
+      </w:pPr>
+      <w:r>
+        <w:t xml:space="preserve">U ovom poglavlju biće dat kratak pregled platformi na modelu funkcija kao servis. </w:t>
+      </w:r>
+      <w:r>
+        <w:t>U drugom delu</w:t>
+      </w:r>
+      <w:r>
+        <w:t xml:space="preserve"> poglavlja</w:t>
+      </w:r>
+      <w:r>
+        <w:t xml:space="preserve"> b</w:t>
+      </w:r>
+      <w:r>
+        <w:t>iće detaljno predstavljena platforma Azure Functions</w:t>
+      </w:r>
+      <w:r>
+        <w:t xml:space="preserve"> i njene karakteristike, razvoj funkcija i aplikacija i postavljanje na platformu u oblaku.</w:t>
       </w:r>
     </w:p>
     <w:p>
       <w:pPr>
-        <w:pStyle w:val="Tekst"/>
-        <w:rPr>
-          <w:lang w:val="sr-Latn-RS"/>
-        </w:rPr>
-      </w:pPr>
-      <w:r>
-        <w:rPr>
-          <w:lang w:val="sr-Latn-RS"/>
-        </w:rPr>
-        <w:t xml:space="preserve">Sa druge strane, zbog vremenskog ograničenja za izvršavanje zahteva i ne postojanja stanja na serverskoj strani, </w:t>
-      </w:r>
-      <w:r>
-        <w:rPr>
-          <w:lang w:val="sr-Latn-RS"/>
-        </w:rPr>
-        <w:t xml:space="preserve">arhitektura </w:t>
-      </w:r>
-      <w:r>
-        <w:t>“</w:t>
-      </w:r>
-      <w:r>
-        <w:rPr>
-          <w:rFonts w:hint="eastAsia"/>
-        </w:rPr>
-        <w:t xml:space="preserve">bez </w:t>
-      </w:r>
-      <w:r>
-        <w:t xml:space="preserve">servera” </w:t>
-      </w:r>
-      <w:r>
-        <w:rPr>
-          <w:lang w:val="sr-Latn-RS"/>
-        </w:rPr>
-        <w:t>nije adekvatna</w:t>
-      </w:r>
-      <w:r>
-        <w:rPr>
-          <w:lang w:val="sr-Latn-RS"/>
-        </w:rPr>
-        <w:t xml:space="preserve"> </w:t>
-      </w:r>
-      <w:r>
-        <w:rPr>
-          <w:lang w:val="sr-Latn-RS"/>
-        </w:rPr>
-        <w:t xml:space="preserve">za neke vrste aplikacija. </w:t>
-      </w:r>
-      <w:r>
-        <w:rPr>
-          <w:lang w:val="sr-Latn-RS"/>
-        </w:rPr>
-        <w:t>Slično se može reći i u slučajevima u kojima postoji potreba razvijaoca za specifičnom kontrolom i konfiguracijom infrastrukture.</w:t>
-      </w:r>
-      <w:r>
-        <w:rPr>
-          <w:lang w:val="sr-Latn-RS"/>
-        </w:rPr>
-        <w:t xml:space="preserve"> Generalno, aplikacije na ovom modelu su manje prenosive u odnosu na standardne virtualne mašine ili kontejnere. Događaji koji prouzrokuju pokretanje funkcija mogu se bazirati na drugim servisima platforme u oblaku, što može dovesti do veće zavisnosti razvijaoca od konkretnog isporučioca platforme.</w:t>
-      </w:r>
-    </w:p>
-    <w:p>
-      <w:pPr>
-        <w:pStyle w:val="Naslov1"/>
-      </w:pPr>
-      <w:bookmarkStart w:id="10" w:name="_Toc73901946"/>
-      <w:r>
-        <w:rPr>
-          <w:rFonts w:hint="eastAsia"/>
-        </w:rPr>
-        <w:lastRenderedPageBreak/>
-        <w:t xml:space="preserve">3 </w:t>
-      </w:r>
-      <w:r>
-        <w:t>F</w:t>
-      </w:r>
-      <w:r>
-        <w:t>unkcija kao servis</w:t>
-      </w:r>
-      <w:r>
-        <w:t xml:space="preserve"> platforme</w:t>
+        <w:pStyle w:val="Naslov2"/>
+        <w:rPr>
+          <w:lang w:val="sr-Latn-RS"/>
+        </w:rPr>
+      </w:pPr>
+      <w:bookmarkStart w:id="10" w:name="_Toc78990929"/>
+      <w:r>
+        <w:rPr>
+          <w:lang w:val="sr-Latn-RS"/>
+        </w:rPr>
+        <w:t>3.1 Pregled</w:t>
       </w:r>
       <w:bookmarkEnd w:id="10"/>
-    </w:p>
-    <w:p>
-      <w:pPr>
-        <w:pStyle w:val="Tekst"/>
-      </w:pPr>
-      <w:r>
-        <w:t xml:space="preserve">U ovom poglavlju biće dat kratak pregled platformi na modelu funkcija kao servis. </w:t>
-      </w:r>
-      <w:r>
-        <w:t>U drugom delu</w:t>
-      </w:r>
-      <w:r>
-        <w:t xml:space="preserve"> poglavlja</w:t>
-      </w:r>
-      <w:r>
-        <w:t xml:space="preserve"> b</w:t>
-      </w:r>
-      <w:r>
-        <w:t>iće detaljno predstavljena platforma Azure Functions</w:t>
-      </w:r>
-      <w:r>
-        <w:t xml:space="preserve"> i njene karakteristike, razvoj funkcija i aplikacija i postavljanje na platformu u oblaku.</w:t>
-      </w:r>
-    </w:p>
-    <w:p>
-      <w:pPr>
-        <w:pStyle w:val="Naslov2"/>
-        <w:rPr>
-          <w:lang w:val="sr-Latn-RS"/>
-        </w:rPr>
-      </w:pPr>
-      <w:bookmarkStart w:id="11" w:name="_Toc73901947"/>
-      <w:r>
-        <w:rPr>
-          <w:lang w:val="sr-Latn-RS"/>
-        </w:rPr>
-        <w:t>3.1 Pregled</w:t>
-      </w:r>
-      <w:bookmarkEnd w:id="11"/>
     </w:p>
     <w:p>
       <w:pPr>
@@ -7934,6 +7812,7 @@
           <w:id w:val="2104691267"/>
           <w:citation/>
         </w:sdtPr>
+        <w:sdtEndPr/>
         <w:sdtContent>
           <w:r>
             <w:rPr>
@@ -7998,6 +7877,7 @@
           <w:id w:val="-1438358265"/>
           <w:citation/>
         </w:sdtPr>
+        <w:sdtEndPr/>
         <w:sdtContent>
           <w:r>
             <w:rPr>
@@ -8080,7 +7960,7 @@
       <w:pPr>
         <w:pStyle w:val="Naslov2"/>
       </w:pPr>
-      <w:bookmarkStart w:id="12" w:name="_Toc73901948"/>
+      <w:bookmarkStart w:id="11" w:name="_Toc78990930"/>
       <w:r>
         <w:rPr>
           <w:rFonts w:hint="eastAsia"/>
@@ -8097,7 +7977,7 @@
       <w:r>
         <w:t>Functions</w:t>
       </w:r>
-      <w:bookmarkEnd w:id="12"/>
+      <w:bookmarkEnd w:id="11"/>
     </w:p>
     <w:p>
       <w:pPr>
@@ -8165,7 +8045,7 @@
           <w:lang w:val="sr-Latn-RS"/>
         </w:rPr>
       </w:pPr>
-      <w:bookmarkStart w:id="13" w:name="_Toc73901949"/>
+      <w:bookmarkStart w:id="12" w:name="_Toc78990931"/>
       <w:r>
         <w:rPr>
           <w:rFonts w:hint="eastAsia"/>
@@ -8199,7 +8079,7 @@
         </w:rPr>
         <w:t>i planovi korišćenja</w:t>
       </w:r>
-      <w:bookmarkEnd w:id="13"/>
+      <w:bookmarkEnd w:id="12"/>
     </w:p>
     <w:p>
       <w:pPr>
@@ -9239,19 +9119,14 @@
         <w:t>eng. Execution timeout</w:t>
       </w:r>
       <w:r>
-        <w:t>) i druge parametre</w:t>
-      </w:r>
-      <w:r>
-        <w:t xml:space="preserve"> prilikom hostovanja</w:t>
-      </w:r>
-      <w:r>
-        <w:t xml:space="preserve"> </w:t>
+        <w:t xml:space="preserve">) i druge parametre prilikom hostovanja </w:t>
       </w:r>
       <w:sdt>
         <w:sdtPr>
           <w:id w:val="-704630661"/>
           <w:citation/>
         </w:sdtPr>
+        <w:sdtEndPr/>
         <w:sdtContent>
           <w:r>
             <w:fldChar w:fldCharType="begin"/>
@@ -9278,10 +9153,7 @@
         </w:sdtContent>
       </w:sdt>
       <w:r>
-        <w:t>.</w:t>
-      </w:r>
-      <w:r>
-        <w:t xml:space="preserve"> </w:t>
+        <w:t xml:space="preserve">. </w:t>
       </w:r>
       <w:r>
         <w:t>Ponudjeno je pet planova</w:t>
@@ -9339,7 +9211,7 @@
       <w:pPr>
         <w:pStyle w:val="Naslov3"/>
       </w:pPr>
-      <w:bookmarkStart w:id="14" w:name="_Toc73901950"/>
+      <w:bookmarkStart w:id="13" w:name="_Toc78990932"/>
       <w:r>
         <w:t>3.2</w:t>
       </w:r>
@@ -9349,7 +9221,7 @@
       <w:r>
         <w:t>Funkcije i aplikacije funkcija</w:t>
       </w:r>
-      <w:bookmarkEnd w:id="14"/>
+      <w:bookmarkEnd w:id="13"/>
     </w:p>
     <w:p>
       <w:pPr>
@@ -9518,6 +9390,7 @@
           <w:id w:val="-159772813"/>
           <w:citation/>
         </w:sdtPr>
+        <w:sdtEndPr/>
         <w:sdtContent>
           <w:r>
             <w:fldChar w:fldCharType="begin"/>
@@ -9547,8 +9420,8 @@
         <w:t>.</w:t>
       </w:r>
     </w:p>
-    <w:bookmarkStart w:id="15" w:name="_MON_1660652700"/>
-    <w:bookmarkEnd w:id="15"/>
+    <w:bookmarkStart w:id="14" w:name="_MON_1660652700"/>
+    <w:bookmarkEnd w:id="14"/>
     <w:p>
       <w:pPr>
         <w:pStyle w:val="NoSpacing"/>
@@ -9580,7 +9453,7 @@
           <v:shape id="_x0000_i1025" type="#_x0000_t75" style="width:468pt;height:120pt" o:ole="">
             <v:imagedata r:id="rId15" o:title=""/>
           </v:shape>
-          <o:OLEObject Type="Embed" ProgID="Word.OpenDocumentText.12" ShapeID="_x0000_i1025" DrawAspect="Content" ObjectID="_1684687007" r:id="rId16"/>
+          <o:OLEObject Type="Embed" ProgID="Word.OpenDocumentText.12" ShapeID="_x0000_i1025" DrawAspect="Content" ObjectID="_1689603727" r:id="rId16"/>
         </w:object>
       </w:r>
     </w:p>
@@ -9659,14 +9532,14 @@
       <w:pPr>
         <w:pStyle w:val="Naslov3"/>
       </w:pPr>
-      <w:bookmarkStart w:id="16" w:name="_Toc73901951"/>
+      <w:bookmarkStart w:id="15" w:name="_Toc78990933"/>
       <w:r>
         <w:t>3.2</w:t>
       </w:r>
       <w:r>
         <w:t>.3 Lokalni razvoj</w:t>
       </w:r>
-      <w:bookmarkEnd w:id="16"/>
+      <w:bookmarkEnd w:id="15"/>
     </w:p>
     <w:p>
       <w:pPr>
@@ -9719,6 +9592,7 @@
           <w:id w:val="122820166"/>
           <w:citation/>
         </w:sdtPr>
+        <w:sdtEndPr/>
         <w:sdtContent>
           <w:r>
             <w:rPr>
@@ -9859,6 +9733,7 @@
           <w:id w:val="-1812168282"/>
           <w:citation/>
         </w:sdtPr>
+        <w:sdtEndPr/>
         <w:sdtContent>
           <w:r>
             <w:rPr>
@@ -9973,8 +9848,8 @@
         <w:t>.</w:t>
       </w:r>
     </w:p>
-    <w:bookmarkStart w:id="17" w:name="_MON_1660751122"/>
-    <w:bookmarkEnd w:id="17"/>
+    <w:bookmarkStart w:id="16" w:name="_MON_1660751122"/>
+    <w:bookmarkEnd w:id="16"/>
     <w:p>
       <w:pPr>
         <w:pStyle w:val="NoSpacing"/>
@@ -9990,7 +9865,7 @@
           <v:shape id="_x0000_i1026" type="#_x0000_t75" style="width:468pt;height:19.8pt" o:ole="">
             <v:imagedata r:id="rId17" o:title=""/>
           </v:shape>
-          <o:OLEObject Type="Embed" ProgID="Word.OpenDocumentText.12" ShapeID="_x0000_i1026" DrawAspect="Content" ObjectID="_1684687008" r:id="rId18"/>
+          <o:OLEObject Type="Embed" ProgID="Word.OpenDocumentText.12" ShapeID="_x0000_i1026" DrawAspect="Content" ObjectID="_1689603728" r:id="rId18"/>
         </w:object>
       </w:r>
     </w:p>
@@ -10106,8 +9981,8 @@
         <w:t xml:space="preserve"> parametara funkcije. Više reči o okidačima i vezivanjima biće u narednoj sekciji.</w:t>
       </w:r>
     </w:p>
-    <w:bookmarkStart w:id="18" w:name="_MON_1660649118"/>
-    <w:bookmarkEnd w:id="18"/>
+    <w:bookmarkStart w:id="17" w:name="_MON_1660649118"/>
+    <w:bookmarkEnd w:id="17"/>
     <w:p>
       <w:pPr>
         <w:pStyle w:val="NoSpacing"/>
@@ -10120,7 +9995,7 @@
           <v:shape id="_x0000_i1027" type="#_x0000_t75" style="width:468pt;height:289.2pt" o:ole="">
             <v:imagedata r:id="rId19" o:title=""/>
           </v:shape>
-          <o:OLEObject Type="Embed" ProgID="Word.OpenDocumentText.12" ShapeID="_x0000_i1027" DrawAspect="Content" ObjectID="_1684687009" r:id="rId20"/>
+          <o:OLEObject Type="Embed" ProgID="Word.OpenDocumentText.12" ShapeID="_x0000_i1027" DrawAspect="Content" ObjectID="_1689603729" r:id="rId20"/>
         </w:object>
       </w:r>
     </w:p>
@@ -10176,8 +10051,8 @@
         <w:t>.</w:t>
       </w:r>
     </w:p>
-    <w:bookmarkStart w:id="19" w:name="_MON_1660753959"/>
-    <w:bookmarkEnd w:id="19"/>
+    <w:bookmarkStart w:id="18" w:name="_MON_1660753959"/>
+    <w:bookmarkEnd w:id="18"/>
     <w:p>
       <w:pPr>
         <w:pStyle w:val="NoSpacing"/>
@@ -10190,7 +10065,7 @@
           <v:shape id="_x0000_i1028" type="#_x0000_t75" style="width:468pt;height:19.8pt" o:ole="">
             <v:imagedata r:id="rId22" o:title=""/>
           </v:shape>
-          <o:OLEObject Type="Embed" ProgID="Word.OpenDocumentText.12" ShapeID="_x0000_i1028" DrawAspect="Content" ObjectID="_1684687010" r:id="rId23"/>
+          <o:OLEObject Type="Embed" ProgID="Word.OpenDocumentText.12" ShapeID="_x0000_i1028" DrawAspect="Content" ObjectID="_1689603730" r:id="rId23"/>
         </w:object>
       </w:r>
     </w:p>
@@ -10234,8 +10109,8 @@
         <w:t>.</w:t>
       </w:r>
     </w:p>
-    <w:bookmarkStart w:id="20" w:name="_MON_1660649593"/>
-    <w:bookmarkEnd w:id="20"/>
+    <w:bookmarkStart w:id="19" w:name="_MON_1660649593"/>
+    <w:bookmarkEnd w:id="19"/>
     <w:p>
       <w:pPr>
         <w:pStyle w:val="NoSpacing"/>
@@ -10251,7 +10126,7 @@
           <v:shape id="_x0000_i1029" type="#_x0000_t75" style="width:468pt;height:198pt" o:ole="">
             <v:imagedata r:id="rId24" o:title=""/>
           </v:shape>
-          <o:OLEObject Type="Embed" ProgID="Word.OpenDocumentText.12" ShapeID="_x0000_i1029" DrawAspect="Content" ObjectID="_1684687011" r:id="rId25"/>
+          <o:OLEObject Type="Embed" ProgID="Word.OpenDocumentText.12" ShapeID="_x0000_i1029" DrawAspect="Content" ObjectID="_1689603731" r:id="rId25"/>
         </w:object>
       </w:r>
     </w:p>
@@ -10285,7 +10160,7 @@
       <w:pPr>
         <w:pStyle w:val="Naslov3"/>
       </w:pPr>
-      <w:bookmarkStart w:id="21" w:name="_Toc73901952"/>
+      <w:bookmarkStart w:id="20" w:name="_Toc78990934"/>
       <w:r>
         <w:t>3.2</w:t>
       </w:r>
@@ -10310,7 +10185,7 @@
       <w:r>
         <w:t xml:space="preserve"> i vezivanja</w:t>
       </w:r>
-      <w:bookmarkEnd w:id="21"/>
+      <w:bookmarkEnd w:id="20"/>
     </w:p>
     <w:p>
       <w:pPr>
@@ -10351,6 +10226,7 @@
           <w:id w:val="1845978180"/>
           <w:citation/>
         </w:sdtPr>
+        <w:sdtEndPr/>
         <w:sdtContent>
           <w:r>
             <w:fldChar w:fldCharType="begin"/>
@@ -10436,13 +10312,7 @@
         </w:rPr>
       </w:pPr>
       <w:r>
-        <w:t>U</w:t>
-      </w:r>
-      <w:r>
-        <w:t xml:space="preserve"> function.json datoteci </w:t>
-      </w:r>
-      <w:r>
-        <w:t>v</w:t>
+        <w:t>U function.json datoteci v</w:t>
       </w:r>
       <w:r>
         <w:t xml:space="preserve">ezivanja su definisana u posebnom nizu </w:t>
@@ -13610,8 +13480,8 @@
         <w:t>.</w:t>
       </w:r>
     </w:p>
-    <w:bookmarkStart w:id="22" w:name="_MON_1661087029"/>
-    <w:bookmarkEnd w:id="22"/>
+    <w:bookmarkStart w:id="21" w:name="_MON_1661087029"/>
+    <w:bookmarkEnd w:id="21"/>
     <w:p>
       <w:pPr>
         <w:pStyle w:val="NoSpacing"/>
@@ -13624,7 +13494,7 @@
           <v:shape id="_x0000_i1030" type="#_x0000_t75" style="width:468pt;height:166.8pt" o:ole="">
             <v:imagedata r:id="rId26" o:title=""/>
           </v:shape>
-          <o:OLEObject Type="Embed" ProgID="Word.OpenDocumentText.12" ShapeID="_x0000_i1030" DrawAspect="Content" ObjectID="_1684687012" r:id="rId27"/>
+          <o:OLEObject Type="Embed" ProgID="Word.OpenDocumentText.12" ShapeID="_x0000_i1030" DrawAspect="Content" ObjectID="_1689603732" r:id="rId27"/>
         </w:object>
       </w:r>
     </w:p>
@@ -13651,8 +13521,8 @@
         <w:t>funkcije sa ulaznim i izlaznim vezivanjem</w:t>
       </w:r>
     </w:p>
-    <w:bookmarkStart w:id="23" w:name="_MON_1661088204"/>
-    <w:bookmarkEnd w:id="23"/>
+    <w:bookmarkStart w:id="22" w:name="_MON_1661088204"/>
+    <w:bookmarkEnd w:id="22"/>
     <w:p>
       <w:pPr>
         <w:pStyle w:val="NoSpacing"/>
@@ -13665,7 +13535,7 @@
           <v:shape id="_x0000_i1031" type="#_x0000_t75" style="width:468pt;height:242.4pt" o:ole="">
             <v:imagedata r:id="rId28" o:title=""/>
           </v:shape>
-          <o:OLEObject Type="Embed" ProgID="Word.OpenDocumentText.12" ShapeID="_x0000_i1031" DrawAspect="Content" ObjectID="_1684687013" r:id="rId29"/>
+          <o:OLEObject Type="Embed" ProgID="Word.OpenDocumentText.12" ShapeID="_x0000_i1031" DrawAspect="Content" ObjectID="_1689603733" r:id="rId29"/>
         </w:object>
       </w:r>
     </w:p>
@@ -13693,206 +13563,206 @@
       <w:pPr>
         <w:pStyle w:val="Naslov3"/>
       </w:pPr>
-      <w:bookmarkStart w:id="24" w:name="_Toc73901953"/>
+      <w:bookmarkStart w:id="23" w:name="_Toc78990935"/>
       <w:r>
         <w:t>3.2</w:t>
       </w:r>
       <w:r>
         <w:t>.5 Trajne funkcije</w:t>
+      </w:r>
+      <w:bookmarkEnd w:id="23"/>
+    </w:p>
+    <w:p>
+      <w:pPr>
+        <w:pStyle w:val="Tekst"/>
+        <w:rPr>
+          <w:lang w:val="sr-Latn-RS"/>
+        </w:rPr>
+      </w:pPr>
+      <w:r>
+        <w:t xml:space="preserve">Trajne funkcije </w:t>
+      </w:r>
+      <w:r>
+        <w:rPr>
+          <w:lang w:val="sr-Latn-RS"/>
+        </w:rPr>
+        <w:t>(</w:t>
+      </w:r>
+      <w:r>
+        <w:rPr>
+          <w:i/>
+          <w:lang w:val="sr-Latn-RS"/>
+        </w:rPr>
+        <w:t>eng. Durable functions</w:t>
+      </w:r>
+      <w:r>
+        <w:rPr>
+          <w:lang w:val="sr-Latn-RS"/>
+        </w:rPr>
+        <w:t xml:space="preserve">) </w:t>
+      </w:r>
+      <w:r>
+        <w:rPr>
+          <w:lang w:val="sr-Latn-RS"/>
+        </w:rPr>
+        <w:t>je nadogradnja na platformu Azure Functions koja je otvorenog koda i omogućava pisanje</w:t>
+      </w:r>
+      <w:r>
+        <w:rPr>
+          <w:lang w:val="sr-Latn-RS"/>
+        </w:rPr>
+        <w:t xml:space="preserve"> funkcija koje </w:t>
+      </w:r>
+      <w:r>
+        <w:rPr>
+          <w:lang w:val="sr-Latn-RS"/>
+        </w:rPr>
+        <w:t>imaju mogućnost čuvanja stanja.</w:t>
+      </w:r>
+    </w:p>
+    <w:p>
+      <w:pPr>
+        <w:pStyle w:val="Tekst"/>
+        <w:rPr>
+          <w:lang w:val="sr-Latn-RS"/>
+        </w:rPr>
+      </w:pPr>
+      <w:r>
+        <w:rPr>
+          <w:lang w:val="sr-Latn-RS"/>
+        </w:rPr>
+        <w:lastRenderedPageBreak/>
+        <w:t>Trajne funkcije nastavak</w:t>
+      </w:r>
+      <w:r>
+        <w:rPr>
+          <w:lang w:val="sr-Latn-RS"/>
+        </w:rPr>
+        <w:t>...</w:t>
+      </w:r>
+    </w:p>
+    <w:p>
+      <w:pPr>
+        <w:pStyle w:val="Naslov3"/>
+      </w:pPr>
+      <w:bookmarkStart w:id="24" w:name="_Toc78990936"/>
+      <w:r>
+        <w:t>3.2</w:t>
+      </w:r>
+      <w:r>
+        <w:t>.6</w:t>
+      </w:r>
+      <w:r>
+        <w:t xml:space="preserve"> </w:t>
+      </w:r>
+      <w:r>
+        <w:t>Postavljanje na Azure platformu</w:t>
       </w:r>
       <w:bookmarkEnd w:id="24"/>
     </w:p>
     <w:p>
       <w:pPr>
         <w:pStyle w:val="Tekst"/>
-        <w:rPr>
-          <w:lang w:val="sr-Latn-RS"/>
-        </w:rPr>
-      </w:pPr>
-      <w:r>
-        <w:t xml:space="preserve">Trajne funkcije </w:t>
-      </w:r>
-      <w:r>
-        <w:rPr>
-          <w:lang w:val="sr-Latn-RS"/>
-        </w:rPr>
-        <w:t>(</w:t>
+      </w:pPr>
+      <w:r>
+        <w:t xml:space="preserve">Za postavljanje lokalno razvijene aplikacije funkcija na platformu potrebno je da prethodno </w:t>
+      </w:r>
+      <w:r>
+        <w:t xml:space="preserve">budu </w:t>
+      </w:r>
+      <w:r>
+        <w:t>kreirani</w:t>
+      </w:r>
+      <w:r>
+        <w:t xml:space="preserve"> zavisni resursi na platformi i to resursna grupa (</w:t>
       </w:r>
       <w:r>
         <w:rPr>
           <w:i/>
-          <w:lang w:val="sr-Latn-RS"/>
-        </w:rPr>
-        <w:t>eng. Durable functions</w:t>
-      </w:r>
-      <w:r>
-        <w:rPr>
-          <w:lang w:val="sr-Latn-RS"/>
-        </w:rPr>
-        <w:t xml:space="preserve">) </w:t>
-      </w:r>
-      <w:r>
-        <w:rPr>
-          <w:lang w:val="sr-Latn-RS"/>
-        </w:rPr>
-        <w:t>je nadogradnja na platformu Azure Functions koja je otvorenog koda i omogućava pisanje</w:t>
-      </w:r>
-      <w:r>
-        <w:rPr>
-          <w:lang w:val="sr-Latn-RS"/>
-        </w:rPr>
-        <w:t xml:space="preserve"> funkcija koje </w:t>
-      </w:r>
-      <w:r>
-        <w:rPr>
-          <w:lang w:val="sr-Latn-RS"/>
-        </w:rPr>
-        <w:t>imaju mogućnost čuvanja stanja.</w:t>
+        </w:rPr>
+        <w:t>en</w:t>
+      </w:r>
+      <w:r>
+        <w:rPr>
+          <w:i/>
+        </w:rPr>
+        <w:t>g. Resource group</w:t>
+      </w:r>
+      <w:r>
+        <w:t>),</w:t>
+      </w:r>
+      <w:r>
+        <w:t xml:space="preserve"> nalog za skladištenje (</w:t>
+      </w:r>
+      <w:r>
+        <w:rPr>
+          <w:i/>
+        </w:rPr>
+        <w:t>eng. Storage account</w:t>
+      </w:r>
+      <w:r>
+        <w:t xml:space="preserve">), a potom i sama aplikacija funkcija. </w:t>
+      </w:r>
+      <w:r>
+        <w:t xml:space="preserve">Kreiranje resursa je moguće uraditi na više načina, preko Azure </w:t>
+      </w:r>
+      <w:r>
+        <w:t xml:space="preserve">veb </w:t>
+      </w:r>
+      <w:r>
+        <w:t>portala, korišćenjem Azure</w:t>
+      </w:r>
+      <w:r>
+        <w:t xml:space="preserve"> alata komandne linije (</w:t>
+      </w:r>
+      <w:r>
+        <w:rPr>
+          <w:i/>
+        </w:rPr>
+        <w:t>eng. Azu</w:t>
+      </w:r>
+      <w:r>
+        <w:rPr>
+          <w:i/>
+        </w:rPr>
+        <w:t>re CLI</w:t>
+      </w:r>
+      <w:r>
+        <w:t>) ili korišćenjem ARM šablona (</w:t>
+      </w:r>
+      <w:r>
+        <w:rPr>
+          <w:i/>
+        </w:rPr>
+        <w:t>eng. ARM template</w:t>
+      </w:r>
+      <w:r>
+        <w:t xml:space="preserve">). </w:t>
+      </w:r>
+      <w:r>
+        <w:t xml:space="preserve">Na slici </w:t>
+      </w:r>
+      <w:r>
+        <w:t>13</w:t>
+      </w:r>
+      <w:r>
+        <w:t xml:space="preserve"> </w:t>
+      </w:r>
+      <w:r>
+        <w:t>prikazano je</w:t>
+      </w:r>
+      <w:r>
+        <w:t xml:space="preserve"> kreiranje nove aplikacije funkcija</w:t>
+      </w:r>
+      <w:r>
+        <w:t xml:space="preserve"> iz komandne linije</w:t>
+      </w:r>
+      <w:r>
+        <w:t>.</w:t>
       </w:r>
     </w:p>
-    <w:p>
-      <w:pPr>
-        <w:pStyle w:val="Tekst"/>
-        <w:rPr>
-          <w:lang w:val="sr-Latn-RS"/>
-        </w:rPr>
-      </w:pPr>
-      <w:r>
-        <w:rPr>
-          <w:lang w:val="sr-Latn-RS"/>
-        </w:rPr>
-        <w:lastRenderedPageBreak/>
-        <w:t>Trajne funkcije nastavak</w:t>
-      </w:r>
-      <w:r>
-        <w:rPr>
-          <w:lang w:val="sr-Latn-RS"/>
-        </w:rPr>
-        <w:t>...</w:t>
-      </w:r>
-    </w:p>
-    <w:p>
-      <w:pPr>
-        <w:pStyle w:val="Naslov3"/>
-      </w:pPr>
-      <w:bookmarkStart w:id="25" w:name="_Toc73901954"/>
-      <w:r>
-        <w:t>3.2</w:t>
-      </w:r>
-      <w:r>
-        <w:t>.6</w:t>
-      </w:r>
-      <w:r>
-        <w:t xml:space="preserve"> </w:t>
-      </w:r>
-      <w:r>
-        <w:t>Postavljanje na Azure platformu</w:t>
-      </w:r>
-      <w:bookmarkEnd w:id="25"/>
-    </w:p>
-    <w:p>
-      <w:pPr>
-        <w:pStyle w:val="Tekst"/>
-      </w:pPr>
-      <w:r>
-        <w:t xml:space="preserve">Za postavljanje lokalno razvijene aplikacije funkcija na platformu potrebno je da prethodno </w:t>
-      </w:r>
-      <w:r>
-        <w:t xml:space="preserve">budu </w:t>
-      </w:r>
-      <w:r>
-        <w:t>kreirani</w:t>
-      </w:r>
-      <w:r>
-        <w:t xml:space="preserve"> zavisni resursi na platformi i to resursna grupa (</w:t>
-      </w:r>
-      <w:r>
-        <w:rPr>
-          <w:i/>
-        </w:rPr>
-        <w:t>en</w:t>
-      </w:r>
-      <w:r>
-        <w:rPr>
-          <w:i/>
-        </w:rPr>
-        <w:t>g. Resource group</w:t>
-      </w:r>
-      <w:r>
-        <w:t>),</w:t>
-      </w:r>
-      <w:r>
-        <w:t xml:space="preserve"> nalog za skladištenje (</w:t>
-      </w:r>
-      <w:r>
-        <w:rPr>
-          <w:i/>
-        </w:rPr>
-        <w:t>eng. Storage account</w:t>
-      </w:r>
-      <w:r>
-        <w:t xml:space="preserve">), a potom i sama aplikacija funkcija. </w:t>
-      </w:r>
-      <w:r>
-        <w:t xml:space="preserve">Kreiranje resursa je moguće uraditi na više načina, preko Azure </w:t>
-      </w:r>
-      <w:r>
-        <w:t xml:space="preserve">veb </w:t>
-      </w:r>
-      <w:r>
-        <w:t>portala, korišćenjem Azure</w:t>
-      </w:r>
-      <w:r>
-        <w:t xml:space="preserve"> alata komandne linije (</w:t>
-      </w:r>
-      <w:r>
-        <w:rPr>
-          <w:i/>
-        </w:rPr>
-        <w:t>eng. Azu</w:t>
-      </w:r>
-      <w:r>
-        <w:rPr>
-          <w:i/>
-        </w:rPr>
-        <w:t>re CLI</w:t>
-      </w:r>
-      <w:r>
-        <w:t>) ili korišćenjem ARM šablona (</w:t>
-      </w:r>
-      <w:r>
-        <w:rPr>
-          <w:i/>
-        </w:rPr>
-        <w:t>eng. ARM template</w:t>
-      </w:r>
-      <w:r>
-        <w:t xml:space="preserve">). </w:t>
-      </w:r>
-      <w:r>
-        <w:t xml:space="preserve">Na slici </w:t>
-      </w:r>
-      <w:r>
-        <w:t>13</w:t>
-      </w:r>
-      <w:r>
-        <w:t xml:space="preserve"> </w:t>
-      </w:r>
-      <w:r>
-        <w:t>prikazano je</w:t>
-      </w:r>
-      <w:r>
-        <w:t xml:space="preserve"> kreiranje nove aplikacije funkcija</w:t>
-      </w:r>
-      <w:r>
-        <w:t xml:space="preserve"> iz komandne linije</w:t>
-      </w:r>
-      <w:r>
-        <w:t>.</w:t>
-      </w:r>
-    </w:p>
-    <w:bookmarkStart w:id="26" w:name="_MON_1661256869"/>
-    <w:bookmarkEnd w:id="26"/>
+    <w:bookmarkStart w:id="25" w:name="_MON_1661256869"/>
+    <w:bookmarkEnd w:id="25"/>
     <w:p>
       <w:pPr>
         <w:pStyle w:val="NoSpacing"/>
@@ -13905,7 +13775,7 @@
           <v:shape id="_x0000_i1032" type="#_x0000_t75" style="width:450.6pt;height:43.8pt" o:ole="">
             <v:imagedata r:id="rId30" o:title=""/>
           </v:shape>
-          <o:OLEObject Type="Embed" ProgID="Word.OpenDocumentText.12" ShapeID="_x0000_i1032" DrawAspect="Content" ObjectID="_1684687014" r:id="rId31"/>
+          <o:OLEObject Type="Embed" ProgID="Word.OpenDocumentText.12" ShapeID="_x0000_i1032" DrawAspect="Content" ObjectID="_1689603734" r:id="rId31"/>
         </w:object>
       </w:r>
     </w:p>
@@ -14421,8 +14291,8 @@
         <w:t>je dat primer komande za postavljanje iz lokalne zip datoteke.</w:t>
       </w:r>
     </w:p>
-    <w:bookmarkStart w:id="27" w:name="_MON_1661269666"/>
-    <w:bookmarkEnd w:id="27"/>
+    <w:bookmarkStart w:id="26" w:name="_MON_1661269666"/>
+    <w:bookmarkEnd w:id="26"/>
     <w:p>
       <w:pPr>
         <w:pStyle w:val="NoSpacing"/>
@@ -14438,7 +14308,7 @@
           <v:shape id="_x0000_i1033" type="#_x0000_t75" style="width:468pt;height:31.8pt" o:ole="">
             <v:imagedata r:id="rId32" o:title=""/>
           </v:shape>
-          <o:OLEObject Type="Embed" ProgID="Word.OpenDocumentText.12" ShapeID="_x0000_i1033" DrawAspect="Content" ObjectID="_1684687015" r:id="rId33"/>
+          <o:OLEObject Type="Embed" ProgID="Word.OpenDocumentText.12" ShapeID="_x0000_i1033" DrawAspect="Content" ObjectID="_1689603735" r:id="rId33"/>
         </w:object>
       </w:r>
     </w:p>
@@ -14523,25 +14393,25 @@
         </w:rPr>
         <w:t xml:space="preserve"> i drugi</w:t>
       </w:r>
-      <w:r>
-        <w:rPr>
-          <w:lang w:val="sr-Latn-RS"/>
-        </w:rPr>
-        <w:t>h</w:t>
-      </w:r>
+      <w:bookmarkStart w:id="27" w:name="_Toc40034695"/>
       <w:r>
         <w:rPr>
           <w:lang w:val="sr-Latn-RS"/>
         </w:rPr>
         <w:t>.</w:t>
       </w:r>
-      <w:bookmarkStart w:id="28" w:name="_Toc40034695"/>
+      <w:r>
+        <w:rPr>
+          <w:lang w:val="sr-Latn-RS"/>
+        </w:rPr>
+        <w:br w:type="page"/>
+      </w:r>
     </w:p>
     <w:p>
       <w:pPr>
         <w:pStyle w:val="Naslov1"/>
       </w:pPr>
-      <w:bookmarkStart w:id="29" w:name="_Toc73901955"/>
+      <w:bookmarkStart w:id="28" w:name="_Toc78990937"/>
       <w:r>
         <w:rPr>
           <w:rFonts w:hint="eastAsia"/>
@@ -14558,36 +14428,215 @@
         </w:rPr>
         <w:t xml:space="preserve"> servisa Recepti API</w:t>
       </w:r>
+      <w:bookmarkEnd w:id="27"/>
       <w:bookmarkEnd w:id="28"/>
-      <w:bookmarkEnd w:id="29"/>
     </w:p>
     <w:p>
       <w:pPr>
-        <w:pStyle w:val="Naslov2"/>
-      </w:pPr>
-      <w:bookmarkStart w:id="30" w:name="_Toc73901956"/>
-      <w:bookmarkStart w:id="31" w:name="_Toc40034696"/>
-      <w:r>
-        <w:rPr>
-          <w:rFonts w:hint="eastAsia"/>
-        </w:rPr>
-        <w:t xml:space="preserve">4.1 Funkcionalni opis </w:t>
-      </w:r>
-      <w:r>
-        <w:t>i arhitektura</w:t>
-      </w:r>
-      <w:bookmarkEnd w:id="30"/>
-      <w:r>
-        <w:t xml:space="preserve"> </w:t>
-      </w:r>
-      <w:bookmarkEnd w:id="31"/>
+        <w:pStyle w:val="Tekst"/>
+        <w:rPr>
+          <w:lang w:val="sr-Latn-RS"/>
+        </w:rPr>
+      </w:pPr>
+      <w:r>
+        <w:t>U ovom poglavlju bi</w:t>
+      </w:r>
+      <w:r>
+        <w:rPr>
+          <w:lang w:val="sr-Latn-RS"/>
+        </w:rPr>
+        <w:t xml:space="preserve">će </w:t>
+      </w:r>
+      <w:r>
+        <w:t>predstavljena implementacija servisa Recepti API koji je zasnovan na arhitekturi bez servera i platformi Azure Functions koji su opisani u prethodna dva poglavlja ovog rada.</w:t>
+      </w:r>
     </w:p>
     <w:p>
       <w:pPr>
         <w:pStyle w:val="Naslov2"/>
       </w:pPr>
+      <w:bookmarkStart w:id="29" w:name="_Toc40034696"/>
+      <w:bookmarkStart w:id="30" w:name="_Toc78990938"/>
+      <w:r>
+        <w:rPr>
+          <w:rFonts w:hint="eastAsia"/>
+        </w:rPr>
+        <w:t xml:space="preserve">4.1 Funkcionalni opis </w:t>
+      </w:r>
+      <w:r>
+        <w:t>i arhitektura</w:t>
+      </w:r>
+      <w:bookmarkEnd w:id="29"/>
+      <w:bookmarkEnd w:id="30"/>
+    </w:p>
+    <w:p>
+      <w:pPr>
+        <w:pStyle w:val="Tekst"/>
+      </w:pPr>
+      <w:r>
+        <w:t xml:space="preserve">Servis Recepti API omogućava </w:t>
+      </w:r>
+      <w:r>
+        <w:t xml:space="preserve">korisnicima </w:t>
+      </w:r>
+      <w:r>
+        <w:t xml:space="preserve">pretragu i </w:t>
+      </w:r>
+      <w:r>
+        <w:t xml:space="preserve">upravljanje kulinarskim receptima, njihovim sastojcima i namirnicama, kao i informacije o </w:t>
+      </w:r>
+      <w:r>
+        <w:t>nutritivnim vrednostima</w:t>
+      </w:r>
+      <w:r>
+        <w:t>. Servis je zasnovan na REST arhitekturnom stilu i moguće ga je konzumirati preko HTTP protokola od s</w:t>
+      </w:r>
+      <w:r>
+        <w:t>t</w:t>
+      </w:r>
+      <w:r>
+        <w:t xml:space="preserve">rane korisnika ili drugih servisa </w:t>
+      </w:r>
+      <w:r>
+        <w:t>i</w:t>
+      </w:r>
+      <w:r>
+        <w:t xml:space="preserve"> aplikacija.</w:t>
+      </w:r>
+    </w:p>
+    <w:p>
+      <w:pPr>
+        <w:pStyle w:val="Tekst"/>
+      </w:pPr>
+      <w:r>
+        <w:t xml:space="preserve"> </w:t>
+      </w:r>
+      <w:r>
+        <w:t xml:space="preserve">Arhitektura servisa </w:t>
+      </w:r>
+      <w:r>
+        <w:t>se može podeliti na dve</w:t>
+      </w:r>
+      <w:r>
+        <w:t xml:space="preserve"> komponente</w:t>
+      </w:r>
+      <w:r>
+        <w:t xml:space="preserve"> i </w:t>
+      </w:r>
+      <w:r>
+        <w:t>namenjen</w:t>
+      </w:r>
+      <w:r>
+        <w:t>e su</w:t>
+      </w:r>
+      <w:r>
+        <w:t xml:space="preserve"> za izvršavanje </w:t>
+      </w:r>
+      <w:r>
+        <w:t xml:space="preserve"> na servisima na Microsoft Azure platformi</w:t>
+      </w:r>
+      <w:r>
+        <w:t xml:space="preserve">. </w:t>
+      </w:r>
+      <w:r>
+        <w:t>Na slici 15 prikazan</w:t>
+      </w:r>
+      <w:r>
+        <w:t>o j</w:t>
+      </w:r>
+      <w:bookmarkStart w:id="31" w:name="_GoBack"/>
+      <w:bookmarkEnd w:id="31"/>
+      <w:r>
+        <w:t>e kako su komponente postavljene i način na koji komuniciraju</w:t>
+      </w:r>
+      <w:r>
+        <w:t>.</w:t>
+      </w:r>
+    </w:p>
+    <w:p>
+      <w:pPr>
+        <w:pStyle w:val="NoSpacing"/>
+        <w:rPr>
+          <w:rFonts w:hint="eastAsia"/>
+        </w:rPr>
+      </w:pPr>
+      <w:r>
+        <w:rPr>
+          <w:noProof/>
+          <w:lang w:eastAsia="en-US" w:bidi="ar-SA"/>
+        </w:rPr>
+        <w:drawing>
+          <wp:inline distT="0" distB="0" distL="0" distR="0">
+            <wp:extent cx="5444161" cy="2644140"/>
+            <wp:effectExtent l="0" t="0" r="4445" b="3810"/>
+            <wp:docPr id="7" name="Picture 7"/>
+            <wp:cNvGraphicFramePr>
+              <a:graphicFrameLocks xmlns:a="http://schemas.openxmlformats.org/drawingml/2006/main" noChangeAspect="1"/>
+            </wp:cNvGraphicFramePr>
+            <a:graphic xmlns:a="http://schemas.openxmlformats.org/drawingml/2006/main">
+              <a:graphicData uri="http://schemas.openxmlformats.org/drawingml/2006/picture">
+                <pic:pic xmlns:pic="http://schemas.openxmlformats.org/drawingml/2006/picture">
+                  <pic:nvPicPr>
+                    <pic:cNvPr id="7" name="Arhitektura.png"/>
+                    <pic:cNvPicPr/>
+                  </pic:nvPicPr>
+                  <pic:blipFill>
+                    <a:blip r:embed="rId34">
+                      <a:extLst>
+                        <a:ext uri="{28A0092B-C50C-407E-A947-70E740481C1C}">
+                          <a14:useLocalDpi xmlns:a14="http://schemas.microsoft.com/office/drawing/2010/main" val="0"/>
+                        </a:ext>
+                      </a:extLst>
+                    </a:blip>
+                    <a:stretch>
+                      <a:fillRect/>
+                    </a:stretch>
+                  </pic:blipFill>
+                  <pic:spPr>
+                    <a:xfrm>
+                      <a:off x="0" y="0"/>
+                      <a:ext cx="5617761" cy="2728455"/>
+                    </a:xfrm>
+                    <a:prstGeom prst="rect">
+                      <a:avLst/>
+                    </a:prstGeom>
+                  </pic:spPr>
+                </pic:pic>
+              </a:graphicData>
+            </a:graphic>
+          </wp:inline>
+        </w:drawing>
+      </w:r>
+    </w:p>
+    <w:p>
+      <w:pPr>
+        <w:pStyle w:val="Opisobjekata"/>
+        <w:rPr>
+          <w:rFonts w:hint="eastAsia"/>
+        </w:rPr>
+      </w:pPr>
+      <w:r>
+        <w:t>Slika 15. Arhitektura servisa</w:t>
+      </w:r>
+      <w:r>
+        <w:t xml:space="preserve"> Recepti API</w:t>
+      </w:r>
+    </w:p>
+    <w:p>
+      <w:pPr>
+        <w:pStyle w:val="Tekst"/>
+      </w:pPr>
+      <w:r>
+        <w:lastRenderedPageBreak/>
+        <w:t>Prva komponenta se odnosi na aplikaciju funkcija koje primaju i obrađuju zahteve i implementirana je pomoću platforme Azure Functions i radnog okvira .NET Core 2.1. Druga komponenta je ReceptiDb baza sa kolekcijama podataka o receptima na servisu CosmosDb.</w:t>
+      </w:r>
+    </w:p>
+    <w:p>
+      <w:pPr>
+        <w:pStyle w:val="Naslov2"/>
+      </w:pPr>
       <w:bookmarkStart w:id="32" w:name="_Toc40034697"/>
-      <w:bookmarkStart w:id="33" w:name="_Toc73901957"/>
+      <w:bookmarkStart w:id="33" w:name="_Toc78990939"/>
       <w:r>
         <w:rPr>
           <w:rFonts w:hint="eastAsia"/>
@@ -14596,61 +14645,38 @@
       </w:r>
       <w:bookmarkEnd w:id="32"/>
       <w:r>
-        <w:t>Implementacija servisa</w:t>
+        <w:t>Struktura projekta</w:t>
       </w:r>
       <w:bookmarkEnd w:id="33"/>
     </w:p>
     <w:p>
       <w:pPr>
-        <w:pStyle w:val="Naslov3"/>
-      </w:pPr>
-      <w:bookmarkStart w:id="34" w:name="_Toc73901958"/>
-      <w:r>
-        <w:t>4.2.1 Struktura projekta</w:t>
+        <w:pStyle w:val="Naslov2"/>
+      </w:pPr>
+      <w:bookmarkStart w:id="34" w:name="_Toc78990940"/>
+      <w:r>
+        <w:t>4.3 Model podataka i pristup podacima</w:t>
       </w:r>
       <w:bookmarkEnd w:id="34"/>
     </w:p>
     <w:p>
       <w:pPr>
-        <w:pStyle w:val="Naslov3"/>
-      </w:pPr>
-      <w:bookmarkStart w:id="35" w:name="_Toc73901959"/>
-      <w:r>
-        <w:t>4.2.2 Baza podataka</w:t>
+        <w:pStyle w:val="Naslov2"/>
+        <w:rPr>
+          <w:lang w:val="sr-Latn-RS"/>
+        </w:rPr>
+      </w:pPr>
+      <w:bookmarkStart w:id="35" w:name="_Toc78990941"/>
+      <w:r>
+        <w:t>4.4 Implementacija funkcija i jedini</w:t>
+      </w:r>
+      <w:r>
+        <w:rPr>
+          <w:lang w:val="sr-Latn-RS"/>
+        </w:rPr>
+        <w:t>čnih testova</w:t>
       </w:r>
       <w:bookmarkEnd w:id="35"/>
-    </w:p>
-    <w:p>
-      <w:pPr>
-        <w:pStyle w:val="Naslov3"/>
-      </w:pPr>
-      <w:bookmarkStart w:id="36" w:name="_Toc73901960"/>
-      <w:r>
-        <w:t xml:space="preserve">4.2.3 API </w:t>
-      </w:r>
-      <w:r>
-        <w:t>r</w:t>
-      </w:r>
-      <w:r>
-        <w:t>esursi</w:t>
-      </w:r>
-      <w:bookmarkEnd w:id="36"/>
-    </w:p>
-    <w:p>
-      <w:pPr>
-        <w:pStyle w:val="Naslov3"/>
-      </w:pPr>
-      <w:bookmarkStart w:id="37" w:name="_Toc73901961"/>
-      <w:r>
-        <w:t>4.2.4 Impl</w:t>
-      </w:r>
-      <w:r>
-        <w:t>e</w:t>
-      </w:r>
-      <w:r>
-        <w:t>mentacija funkcija</w:t>
-      </w:r>
-      <w:bookmarkEnd w:id="37"/>
     </w:p>
     <w:p>
       <w:pPr>
@@ -14664,7 +14690,7 @@
           <w:szCs w:val="32"/>
         </w:rPr>
       </w:pPr>
-      <w:bookmarkStart w:id="38" w:name="_Toc40034699"/>
+      <w:bookmarkStart w:id="36" w:name="_Toc40034699"/>
       <w:r>
         <w:br w:type="page"/>
       </w:r>
@@ -14673,7 +14699,7 @@
       <w:pPr>
         <w:pStyle w:val="Naslov1"/>
       </w:pPr>
-      <w:bookmarkStart w:id="39" w:name="_Toc73901962"/>
+      <w:bookmarkStart w:id="37" w:name="_Toc78990942"/>
       <w:r>
         <w:rPr>
           <w:rFonts w:hint="eastAsia"/>
@@ -14705,58 +14731,58 @@
         </w:rPr>
         <w:t xml:space="preserve"> servisa Recepti API</w:t>
       </w:r>
+      <w:bookmarkEnd w:id="36"/>
+      <w:bookmarkEnd w:id="37"/>
+    </w:p>
+    <w:p>
+      <w:pPr>
+        <w:pStyle w:val="Naslov2"/>
+      </w:pPr>
+      <w:bookmarkStart w:id="38" w:name="_Toc40034700"/>
+      <w:bookmarkStart w:id="39" w:name="_Toc78990943"/>
+      <w:r>
+        <w:rPr>
+          <w:rFonts w:hint="eastAsia"/>
+        </w:rPr>
+        <w:t xml:space="preserve">5.1 </w:t>
+      </w:r>
       <w:bookmarkEnd w:id="38"/>
+      <w:r>
+        <w:t xml:space="preserve">Resursi </w:t>
+      </w:r>
+      <w:r>
+        <w:t xml:space="preserve">na platformi </w:t>
+      </w:r>
+      <w:r>
+        <w:t>u oblaku</w:t>
+      </w:r>
+      <w:r>
+        <w:t xml:space="preserve"> i</w:t>
+      </w:r>
+      <w:r>
+        <w:t xml:space="preserve"> postavljanje servisa</w:t>
+      </w:r>
       <w:bookmarkEnd w:id="39"/>
     </w:p>
     <w:p>
       <w:pPr>
         <w:pStyle w:val="Naslov2"/>
       </w:pPr>
-      <w:bookmarkStart w:id="40" w:name="_Toc40034700"/>
-      <w:bookmarkStart w:id="41" w:name="_Toc73901963"/>
-      <w:r>
-        <w:rPr>
-          <w:rFonts w:hint="eastAsia"/>
-        </w:rPr>
-        <w:t xml:space="preserve">5.1 </w:t>
+      <w:bookmarkStart w:id="40" w:name="_Toc78990944"/>
+      <w:r>
+        <w:t>5.2 Testiranje</w:t>
       </w:r>
       <w:bookmarkEnd w:id="40"/>
-      <w:r>
-        <w:t xml:space="preserve">Resursi </w:t>
-      </w:r>
-      <w:r>
-        <w:t xml:space="preserve">na platformi </w:t>
-      </w:r>
-      <w:r>
-        <w:t>u oblaku</w:t>
-      </w:r>
-      <w:r>
-        <w:t xml:space="preserve"> i</w:t>
-      </w:r>
-      <w:r>
-        <w:t xml:space="preserve"> postavljanje servisa</w:t>
-      </w:r>
-      <w:bookmarkEnd w:id="41"/>
     </w:p>
     <w:p>
       <w:pPr>
         <w:pStyle w:val="Naslov2"/>
       </w:pPr>
-      <w:bookmarkStart w:id="42" w:name="_Toc73901964"/>
-      <w:r>
-        <w:t>5.2 Testiranje</w:t>
-      </w:r>
-      <w:bookmarkEnd w:id="42"/>
-    </w:p>
-    <w:p>
-      <w:pPr>
-        <w:pStyle w:val="Naslov2"/>
-      </w:pPr>
-      <w:bookmarkStart w:id="43" w:name="_Toc73901965"/>
+      <w:bookmarkStart w:id="41" w:name="_Toc78990945"/>
       <w:r>
         <w:t>5.3 Nadgledanje i održavanje</w:t>
       </w:r>
-      <w:bookmarkEnd w:id="43"/>
+      <w:bookmarkEnd w:id="41"/>
     </w:p>
     <w:p>
       <w:pPr>
@@ -14778,7 +14804,7 @@
       <w:pPr>
         <w:pStyle w:val="Naslov1"/>
       </w:pPr>
-      <w:bookmarkStart w:id="44" w:name="_Toc73901966"/>
+      <w:bookmarkStart w:id="42" w:name="_Toc78990946"/>
       <w:r>
         <w:lastRenderedPageBreak/>
         <w:t>6 Zaklju</w:t>
@@ -14792,7 +14818,7 @@
       <w:r>
         <w:t>ak</w:t>
       </w:r>
-      <w:bookmarkEnd w:id="44"/>
+      <w:bookmarkEnd w:id="42"/>
       <w:r>
         <w:br w:type="page"/>
       </w:r>
@@ -14801,6 +14827,8 @@
       <w:sdtPr>
         <w:rPr>
           <w:rFonts w:ascii="Liberation Serif" w:hAnsi="Liberation Serif"/>
+          <w:b w:val="0"/>
+          <w:bCs w:val="0"/>
           <w:noProof w:val="0"/>
           <w:sz w:val="24"/>
         </w:rPr>
@@ -14810,12 +14838,7 @@
           <w:docPartUnique/>
         </w:docPartObj>
       </w:sdtPr>
-      <w:sdtEndPr>
-        <w:rPr>
-          <w:b w:val="0"/>
-          <w:bCs w:val="0"/>
-        </w:rPr>
-      </w:sdtEndPr>
+      <w:sdtEndPr/>
       <w:sdtContent>
         <w:p>
           <w:pPr>
@@ -14830,6 +14853,7 @@
             <w:id w:val="-573587230"/>
             <w:bibliography/>
           </w:sdtPr>
+          <w:sdtEndPr/>
           <w:sdtContent>
             <w:p>
               <w:pPr>
@@ -15283,7 +15307,7 @@
       </w:sdtContent>
     </w:sdt>
     <w:sectPr>
-      <w:footerReference w:type="default" r:id="rId34"/>
+      <w:footerReference w:type="default" r:id="rId35"/>
       <w:pgSz w:w="12240" w:h="15840"/>
       <w:pgMar w:top="1440" w:right="1440" w:bottom="1440" w:left="1440" w:header="720" w:footer="720" w:gutter="0"/>
       <w:pgNumType w:start="0"/>
@@ -15362,7 +15386,7 @@
             <w:rFonts w:hint="eastAsia"/>
             <w:noProof/>
           </w:rPr>
-          <w:t>20</w:t>
+          <w:t>29</w:t>
         </w:r>
         <w:r>
           <w:rPr>
@@ -17649,7 +17673,7 @@
 </file>
 
 <file path=customXml/itemProps1.xml><?xml version="1.0" encoding="utf-8"?>
-<ds:datastoreItem xmlns:ds="http://schemas.openxmlformats.org/officeDocument/2006/customXml" ds:itemID="{98603467-A7CE-4A2F-85B2-04E7B8CEFD89}">
+<ds:datastoreItem xmlns:ds="http://schemas.openxmlformats.org/officeDocument/2006/customXml" ds:itemID="{F1430F1D-C0EA-475C-BA35-94BC7C43AF36}">
   <ds:schemaRefs>
     <ds:schemaRef ds:uri="http://schemas.openxmlformats.org/officeDocument/2006/bibliography"/>
   </ds:schemaRefs>

</xml_diff>

<commit_message>
Dokumnet - Implementacija servisa 2
</commit_message>
<xml_diff>
--- a/docs/Rad.docx
+++ b/docs/Rad.docx
@@ -787,7 +787,6 @@
           <w:docPartUnique/>
         </w:docPartObj>
       </w:sdtPr>
-      <w:sdtEndPr/>
       <w:sdtContent>
         <w:p>
           <w:pPr>
@@ -2916,6 +2915,7 @@
     </w:sdt>
     <w:p>
       <w:pPr>
+        <w:pStyle w:val="Ostalo"/>
         <w:rPr>
           <w:rFonts w:hint="eastAsia"/>
         </w:rPr>
@@ -3064,7 +3064,6 @@
           <w:id w:val="1909109145"/>
           <w:citation/>
         </w:sdtPr>
-        <w:sdtEndPr/>
         <w:sdtContent>
           <w:r>
             <w:fldChar w:fldCharType="begin"/>
@@ -4253,7 +4252,6 @@
           <w:id w:val="-1303762095"/>
           <w:citation/>
         </w:sdtPr>
-        <w:sdtEndPr/>
         <w:sdtContent>
           <w:r>
             <w:rPr>
@@ -5663,7 +5661,6 @@
           <w:id w:val="-1088307864"/>
           <w:citation/>
         </w:sdtPr>
-        <w:sdtEndPr/>
         <w:sdtContent>
           <w:r>
             <w:rPr>
@@ -6894,7 +6891,6 @@
           <w:id w:val="-1691367574"/>
           <w:citation/>
         </w:sdtPr>
-        <w:sdtEndPr/>
         <w:sdtContent>
           <w:r>
             <w:fldChar w:fldCharType="begin"/>
@@ -7812,7 +7808,6 @@
           <w:id w:val="2104691267"/>
           <w:citation/>
         </w:sdtPr>
-        <w:sdtEndPr/>
         <w:sdtContent>
           <w:r>
             <w:rPr>
@@ -7877,7 +7872,6 @@
           <w:id w:val="-1438358265"/>
           <w:citation/>
         </w:sdtPr>
-        <w:sdtEndPr/>
         <w:sdtContent>
           <w:r>
             <w:rPr>
@@ -9126,7 +9120,6 @@
           <w:id w:val="-704630661"/>
           <w:citation/>
         </w:sdtPr>
-        <w:sdtEndPr/>
         <w:sdtContent>
           <w:r>
             <w:fldChar w:fldCharType="begin"/>
@@ -9390,7 +9383,6 @@
           <w:id w:val="-159772813"/>
           <w:citation/>
         </w:sdtPr>
-        <w:sdtEndPr/>
         <w:sdtContent>
           <w:r>
             <w:fldChar w:fldCharType="begin"/>
@@ -9450,10 +9442,10 @@
             <v:path o:extrusionok="f" gradientshapeok="t" o:connecttype="rect"/>
             <o:lock v:ext="edit" aspectratio="t"/>
           </v:shapetype>
-          <v:shape id="_x0000_i1025" type="#_x0000_t75" style="width:468pt;height:120pt" o:ole="">
+          <v:shape id="_x0000_i1184" type="#_x0000_t75" style="width:468pt;height:120pt" o:ole="">
             <v:imagedata r:id="rId15" o:title=""/>
           </v:shape>
-          <o:OLEObject Type="Embed" ProgID="Word.OpenDocumentText.12" ShapeID="_x0000_i1025" DrawAspect="Content" ObjectID="_1689603727" r:id="rId16"/>
+          <o:OLEObject Type="Embed" ProgID="Word.OpenDocumentText.12" ShapeID="_x0000_i1184" DrawAspect="Content" ObjectID="_1689609180" r:id="rId16"/>
         </w:object>
       </w:r>
     </w:p>
@@ -9592,7 +9584,6 @@
           <w:id w:val="122820166"/>
           <w:citation/>
         </w:sdtPr>
-        <w:sdtEndPr/>
         <w:sdtContent>
           <w:r>
             <w:rPr>
@@ -9733,7 +9724,6 @@
           <w:id w:val="-1812168282"/>
           <w:citation/>
         </w:sdtPr>
-        <w:sdtEndPr/>
         <w:sdtContent>
           <w:r>
             <w:rPr>
@@ -9862,10 +9852,10 @@
           <w:lang w:val="sr-Latn-RS"/>
         </w:rPr>
         <w:object w:dxaOrig="9360" w:dyaOrig="400">
-          <v:shape id="_x0000_i1026" type="#_x0000_t75" style="width:468pt;height:19.8pt" o:ole="">
+          <v:shape id="_x0000_i1185" type="#_x0000_t75" style="width:468pt;height:19.8pt" o:ole="">
             <v:imagedata r:id="rId17" o:title=""/>
           </v:shape>
-          <o:OLEObject Type="Embed" ProgID="Word.OpenDocumentText.12" ShapeID="_x0000_i1026" DrawAspect="Content" ObjectID="_1689603728" r:id="rId18"/>
+          <o:OLEObject Type="Embed" ProgID="Word.OpenDocumentText.12" ShapeID="_x0000_i1185" DrawAspect="Content" ObjectID="_1689609181" r:id="rId18"/>
         </w:object>
       </w:r>
     </w:p>
@@ -9992,10 +9982,10 @@
       </w:pPr>
       <w:r>
         <w:object w:dxaOrig="9360" w:dyaOrig="5784">
-          <v:shape id="_x0000_i1027" type="#_x0000_t75" style="width:468pt;height:289.2pt" o:ole="">
+          <v:shape id="_x0000_i1186" type="#_x0000_t75" style="width:468pt;height:289.2pt" o:ole="">
             <v:imagedata r:id="rId19" o:title=""/>
           </v:shape>
-          <o:OLEObject Type="Embed" ProgID="Word.OpenDocumentText.12" ShapeID="_x0000_i1027" DrawAspect="Content" ObjectID="_1689603729" r:id="rId20"/>
+          <o:OLEObject Type="Embed" ProgID="Word.OpenDocumentText.12" ShapeID="_x0000_i1186" DrawAspect="Content" ObjectID="_1689609182" r:id="rId20"/>
         </w:object>
       </w:r>
     </w:p>
@@ -10062,10 +10052,10 @@
       </w:pPr>
       <w:r>
         <w:object w:dxaOrig="9360" w:dyaOrig="400">
-          <v:shape id="_x0000_i1028" type="#_x0000_t75" style="width:468pt;height:19.8pt" o:ole="">
+          <v:shape id="_x0000_i1187" type="#_x0000_t75" style="width:468pt;height:19.8pt" o:ole="">
             <v:imagedata r:id="rId22" o:title=""/>
           </v:shape>
-          <o:OLEObject Type="Embed" ProgID="Word.OpenDocumentText.12" ShapeID="_x0000_i1028" DrawAspect="Content" ObjectID="_1689603730" r:id="rId23"/>
+          <o:OLEObject Type="Embed" ProgID="Word.OpenDocumentText.12" ShapeID="_x0000_i1187" DrawAspect="Content" ObjectID="_1689609183" r:id="rId23"/>
         </w:object>
       </w:r>
     </w:p>
@@ -10123,10 +10113,10 @@
           <w:lang w:val="sr-Latn-RS"/>
         </w:rPr>
         <w:object w:dxaOrig="9360" w:dyaOrig="3959">
-          <v:shape id="_x0000_i1029" type="#_x0000_t75" style="width:468pt;height:198pt" o:ole="">
+          <v:shape id="_x0000_i1188" type="#_x0000_t75" style="width:468pt;height:198pt" o:ole="">
             <v:imagedata r:id="rId24" o:title=""/>
           </v:shape>
-          <o:OLEObject Type="Embed" ProgID="Word.OpenDocumentText.12" ShapeID="_x0000_i1029" DrawAspect="Content" ObjectID="_1689603731" r:id="rId25"/>
+          <o:OLEObject Type="Embed" ProgID="Word.OpenDocumentText.12" ShapeID="_x0000_i1188" DrawAspect="Content" ObjectID="_1689609184" r:id="rId25"/>
         </w:object>
       </w:r>
     </w:p>
@@ -10226,7 +10216,6 @@
           <w:id w:val="1845978180"/>
           <w:citation/>
         </w:sdtPr>
-        <w:sdtEndPr/>
         <w:sdtContent>
           <w:r>
             <w:fldChar w:fldCharType="begin"/>
@@ -13491,10 +13480,10 @@
       </w:pPr>
       <w:r>
         <w:object w:dxaOrig="9360" w:dyaOrig="3337">
-          <v:shape id="_x0000_i1030" type="#_x0000_t75" style="width:468pt;height:166.8pt" o:ole="">
+          <v:shape id="_x0000_i1189" type="#_x0000_t75" style="width:468pt;height:166.8pt" o:ole="">
             <v:imagedata r:id="rId26" o:title=""/>
           </v:shape>
-          <o:OLEObject Type="Embed" ProgID="Word.OpenDocumentText.12" ShapeID="_x0000_i1030" DrawAspect="Content" ObjectID="_1689603732" r:id="rId27"/>
+          <o:OLEObject Type="Embed" ProgID="Word.OpenDocumentText.12" ShapeID="_x0000_i1189" DrawAspect="Content" ObjectID="_1689609185" r:id="rId27"/>
         </w:object>
       </w:r>
     </w:p>
@@ -13532,10 +13521,10 @@
       </w:pPr>
       <w:r>
         <w:object w:dxaOrig="9360" w:dyaOrig="4850">
-          <v:shape id="_x0000_i1031" type="#_x0000_t75" style="width:468pt;height:242.4pt" o:ole="">
+          <v:shape id="_x0000_i1190" type="#_x0000_t75" style="width:468pt;height:242.4pt" o:ole="">
             <v:imagedata r:id="rId28" o:title=""/>
           </v:shape>
-          <o:OLEObject Type="Embed" ProgID="Word.OpenDocumentText.12" ShapeID="_x0000_i1031" DrawAspect="Content" ObjectID="_1689603733" r:id="rId29"/>
+          <o:OLEObject Type="Embed" ProgID="Word.OpenDocumentText.12" ShapeID="_x0000_i1190" DrawAspect="Content" ObjectID="_1689609186" r:id="rId29"/>
         </w:object>
       </w:r>
     </w:p>
@@ -13772,10 +13761,10 @@
       </w:pPr>
       <w:r>
         <w:object w:dxaOrig="9360" w:dyaOrig="880">
-          <v:shape id="_x0000_i1032" type="#_x0000_t75" style="width:450.6pt;height:43.8pt" o:ole="">
+          <v:shape id="_x0000_i1191" type="#_x0000_t75" style="width:450.6pt;height:43.8pt" o:ole="">
             <v:imagedata r:id="rId30" o:title=""/>
           </v:shape>
-          <o:OLEObject Type="Embed" ProgID="Word.OpenDocumentText.12" ShapeID="_x0000_i1032" DrawAspect="Content" ObjectID="_1689603734" r:id="rId31"/>
+          <o:OLEObject Type="Embed" ProgID="Word.OpenDocumentText.12" ShapeID="_x0000_i1191" DrawAspect="Content" ObjectID="_1689609187" r:id="rId31"/>
         </w:object>
       </w:r>
     </w:p>
@@ -13938,7 +13927,13 @@
         <w:rPr>
           <w:lang w:val="sr-Latn-RS"/>
         </w:rPr>
-        <w:t>LogFiles – čuva datoteke</w:t>
+        <w:t>l</w:t>
+      </w:r>
+      <w:r>
+        <w:rPr>
+          <w:lang w:val="sr-Latn-RS"/>
+        </w:rPr>
+        <w:t>ogFiles – čuva datoteke</w:t>
       </w:r>
       <w:r>
         <w:rPr>
@@ -14305,10 +14300,10 @@
           <w:lang w:val="sr-Latn-RS"/>
         </w:rPr>
         <w:object w:dxaOrig="9360" w:dyaOrig="634">
-          <v:shape id="_x0000_i1033" type="#_x0000_t75" style="width:468pt;height:31.8pt" o:ole="">
+          <v:shape id="_x0000_i1192" type="#_x0000_t75" style="width:468pt;height:31.8pt" o:ole="">
             <v:imagedata r:id="rId32" o:title=""/>
           </v:shape>
-          <o:OLEObject Type="Embed" ProgID="Word.OpenDocumentText.12" ShapeID="_x0000_i1033" DrawAspect="Content" ObjectID="_1689603735" r:id="rId33"/>
+          <o:OLEObject Type="Embed" ProgID="Word.OpenDocumentText.12" ShapeID="_x0000_i1192" DrawAspect="Content" ObjectID="_1689609188" r:id="rId33"/>
         </w:object>
       </w:r>
     </w:p>
@@ -14521,13 +14516,16 @@
         <w:t xml:space="preserve"> komponente</w:t>
       </w:r>
       <w:r>
-        <w:t xml:space="preserve"> i </w:t>
+        <w:t xml:space="preserve"> koje su</w:t>
+      </w:r>
+      <w:r>
+        <w:t xml:space="preserve"> </w:t>
       </w:r>
       <w:r>
         <w:t>namenjen</w:t>
       </w:r>
       <w:r>
-        <w:t>e su</w:t>
+        <w:t>e</w:t>
       </w:r>
       <w:r>
         <w:t xml:space="preserve"> za izvršavanje </w:t>
@@ -14542,12 +14540,7 @@
         <w:t>Na slici 15 prikazan</w:t>
       </w:r>
       <w:r>
-        <w:t>o j</w:t>
-      </w:r>
-      <w:bookmarkStart w:id="31" w:name="_GoBack"/>
-      <w:bookmarkEnd w:id="31"/>
-      <w:r>
-        <w:t>e kako su komponente postavljene i način na koji komuniciraju</w:t>
+        <w:t>o je kako su komponente postavljene i način na koji komuniciraju</w:t>
       </w:r>
       <w:r>
         <w:t>.</w:t>
@@ -14635,48 +14628,1302 @@
       <w:pPr>
         <w:pStyle w:val="Naslov2"/>
       </w:pPr>
-      <w:bookmarkStart w:id="32" w:name="_Toc40034697"/>
-      <w:bookmarkStart w:id="33" w:name="_Toc78990939"/>
+      <w:bookmarkStart w:id="31" w:name="_Toc40034697"/>
+      <w:bookmarkStart w:id="32" w:name="_Toc78990939"/>
       <w:r>
         <w:rPr>
           <w:rFonts w:hint="eastAsia"/>
         </w:rPr>
         <w:t xml:space="preserve">4.2 </w:t>
       </w:r>
+      <w:bookmarkEnd w:id="31"/>
+      <w:r>
+        <w:t>Struktura projekta</w:t>
+      </w:r>
       <w:bookmarkEnd w:id="32"/>
-      <w:r>
-        <w:t>Struktura projekta</w:t>
+    </w:p>
+    <w:p>
+      <w:pPr>
+        <w:pStyle w:val="Tekst"/>
+        <w:rPr>
+          <w:lang w:val="sr-Latn-RS"/>
+        </w:rPr>
+      </w:pPr>
+      <w:r>
+        <w:t xml:space="preserve">Na slici 16 prikazana je </w:t>
+      </w:r>
+      <w:r>
+        <w:t>organizacija projekta Recepti API. U nastavku bi</w:t>
+      </w:r>
+      <w:r>
+        <w:rPr>
+          <w:lang w:val="sr-Latn-RS"/>
+        </w:rPr>
+        <w:t>će opisani direktorijumi i njihovo značenje kao i datoteke koje se u njima nalaze.</w:t>
+      </w:r>
+    </w:p>
+    <w:p>
+      <w:pPr>
+        <w:pStyle w:val="NoSpacing"/>
+      </w:pPr>
+      <w:r>
+        <w:rPr>
+          <w:noProof/>
+          <w:lang w:eastAsia="en-US" w:bidi="ar-SA"/>
+        </w:rPr>
+        <w:drawing>
+          <wp:inline distT="0" distB="0" distL="0" distR="0">
+            <wp:extent cx="3840813" cy="3055885"/>
+            <wp:effectExtent l="0" t="0" r="7620" b="0"/>
+            <wp:docPr id="8" name="Picture 8"/>
+            <wp:cNvGraphicFramePr>
+              <a:graphicFrameLocks xmlns:a="http://schemas.openxmlformats.org/drawingml/2006/main" noChangeAspect="1"/>
+            </wp:cNvGraphicFramePr>
+            <a:graphic xmlns:a="http://schemas.openxmlformats.org/drawingml/2006/main">
+              <a:graphicData uri="http://schemas.openxmlformats.org/drawingml/2006/picture">
+                <pic:pic xmlns:pic="http://schemas.openxmlformats.org/drawingml/2006/picture">
+                  <pic:nvPicPr>
+                    <pic:cNvPr id="8" name="struktura.PNG"/>
+                    <pic:cNvPicPr/>
+                  </pic:nvPicPr>
+                  <pic:blipFill>
+                    <a:blip r:embed="rId35">
+                      <a:extLst>
+                        <a:ext uri="{28A0092B-C50C-407E-A947-70E740481C1C}">
+                          <a14:useLocalDpi xmlns:a14="http://schemas.microsoft.com/office/drawing/2010/main" val="0"/>
+                        </a:ext>
+                      </a:extLst>
+                    </a:blip>
+                    <a:stretch>
+                      <a:fillRect/>
+                    </a:stretch>
+                  </pic:blipFill>
+                  <pic:spPr>
+                    <a:xfrm>
+                      <a:off x="0" y="0"/>
+                      <a:ext cx="3840813" cy="3055885"/>
+                    </a:xfrm>
+                    <a:prstGeom prst="rect">
+                      <a:avLst/>
+                    </a:prstGeom>
+                  </pic:spPr>
+                </pic:pic>
+              </a:graphicData>
+            </a:graphic>
+          </wp:inline>
+        </w:drawing>
+      </w:r>
+    </w:p>
+    <w:p>
+      <w:pPr>
+        <w:pStyle w:val="Opisobjekata"/>
+      </w:pPr>
+      <w:r>
+        <w:t>Slika 16. Organizacija projekta</w:t>
+      </w:r>
+    </w:p>
+    <w:p>
+      <w:pPr>
+        <w:pStyle w:val="Naslov2"/>
+      </w:pPr>
+      <w:bookmarkStart w:id="33" w:name="_Toc78990940"/>
+      <w:r>
+        <w:t>4.3 Model podataka i pristup podacima</w:t>
       </w:r>
       <w:bookmarkEnd w:id="33"/>
     </w:p>
     <w:p>
       <w:pPr>
+        <w:pStyle w:val="Tekst"/>
+      </w:pPr>
+      <w:r>
+        <w:t>Model podataka čine sledeće</w:t>
+      </w:r>
+      <w:r>
+        <w:t xml:space="preserve"> četiri</w:t>
+      </w:r>
+      <w:r>
+        <w:t xml:space="preserve"> kolekcije</w:t>
+      </w:r>
+      <w:r>
+        <w:t xml:space="preserve">: recepti, koraci_pripreme, sastojci i namirnice. </w:t>
+      </w:r>
+      <w:r>
+        <w:t xml:space="preserve">Podaci </w:t>
+      </w:r>
+      <w:r>
+        <w:t xml:space="preserve">koji se čuvaju </w:t>
+      </w:r>
+      <w:r>
+        <w:t>o receptima</w:t>
+      </w:r>
+      <w:r>
+        <w:t xml:space="preserve"> su</w:t>
+      </w:r>
+      <w:r>
+        <w:t>:</w:t>
+      </w:r>
+    </w:p>
+    <w:p>
+      <w:pPr>
+        <w:pStyle w:val="Tekst"/>
+        <w:numPr>
+          <w:ilvl w:val="0"/>
+          <w:numId w:val="8"/>
+        </w:numPr>
+        <w:rPr>
+          <w:rFonts w:hint="eastAsia"/>
+        </w:rPr>
+      </w:pPr>
+      <w:r>
+        <w:rPr>
+          <w:rFonts w:hint="eastAsia"/>
+        </w:rPr>
+        <w:t>id</w:t>
+      </w:r>
+      <w:r>
+        <w:t xml:space="preserve"> (string) – identifikator recepta</w:t>
+      </w:r>
+    </w:p>
+    <w:p>
+      <w:pPr>
+        <w:pStyle w:val="Tekst"/>
+        <w:numPr>
+          <w:ilvl w:val="0"/>
+          <w:numId w:val="8"/>
+        </w:numPr>
+        <w:rPr>
+          <w:rFonts w:hint="eastAsia"/>
+        </w:rPr>
+      </w:pPr>
+      <w:r>
+        <w:rPr>
+          <w:rFonts w:hint="eastAsia"/>
+        </w:rPr>
+        <w:lastRenderedPageBreak/>
+        <w:t>naziv</w:t>
+      </w:r>
+      <w:r>
+        <w:t xml:space="preserve"> (string) – naziv recepta</w:t>
+      </w:r>
+    </w:p>
+    <w:p>
+      <w:pPr>
+        <w:pStyle w:val="Tekst"/>
+        <w:numPr>
+          <w:ilvl w:val="0"/>
+          <w:numId w:val="8"/>
+        </w:numPr>
+        <w:rPr>
+          <w:rFonts w:hint="eastAsia"/>
+        </w:rPr>
+      </w:pPr>
+      <w:r>
+        <w:rPr>
+          <w:rFonts w:hint="eastAsia"/>
+        </w:rPr>
+        <w:t>opis</w:t>
+      </w:r>
+      <w:r>
+        <w:t xml:space="preserve">  (string) – opis recepta</w:t>
+      </w:r>
+    </w:p>
+    <w:p>
+      <w:pPr>
+        <w:pStyle w:val="Tekst"/>
+        <w:numPr>
+          <w:ilvl w:val="0"/>
+          <w:numId w:val="8"/>
+        </w:numPr>
+        <w:rPr>
+          <w:rFonts w:hint="eastAsia"/>
+        </w:rPr>
+      </w:pPr>
+      <w:r>
+        <w:rPr>
+          <w:rFonts w:hint="eastAsia"/>
+        </w:rPr>
+        <w:t>datum</w:t>
+      </w:r>
+      <w:r>
+        <w:t>K</w:t>
+      </w:r>
+      <w:r>
+        <w:rPr>
+          <w:rFonts w:hint="eastAsia"/>
+        </w:rPr>
+        <w:t>reiranja</w:t>
+      </w:r>
+      <w:r>
+        <w:t xml:space="preserve"> (</w:t>
+      </w:r>
+      <w:r>
+        <w:rPr>
+          <w:rFonts w:hint="eastAsia"/>
+        </w:rPr>
+        <w:t>d</w:t>
+      </w:r>
+      <w:r>
+        <w:rPr>
+          <w:rFonts w:hint="eastAsia"/>
+        </w:rPr>
+        <w:t>ateTime</w:t>
+      </w:r>
+      <w:r>
+        <w:t>) – datum i vreme kreiranja recepta</w:t>
+      </w:r>
+    </w:p>
+    <w:p>
+      <w:pPr>
+        <w:pStyle w:val="Tekst"/>
+        <w:numPr>
+          <w:ilvl w:val="0"/>
+          <w:numId w:val="8"/>
+        </w:numPr>
+      </w:pPr>
+      <w:r>
+        <w:rPr>
+          <w:rFonts w:hint="eastAsia"/>
+        </w:rPr>
+        <w:t>datum</w:t>
+      </w:r>
+      <w:r>
+        <w:t>A</w:t>
+      </w:r>
+      <w:r>
+        <w:rPr>
+          <w:rFonts w:hint="eastAsia"/>
+        </w:rPr>
+        <w:t>zuriranja</w:t>
+      </w:r>
+      <w:r>
+        <w:t xml:space="preserve"> </w:t>
+      </w:r>
+      <w:r>
+        <w:t>(</w:t>
+      </w:r>
+      <w:r>
+        <w:rPr>
+          <w:rFonts w:hint="eastAsia"/>
+        </w:rPr>
+        <w:t>d</w:t>
+      </w:r>
+      <w:r>
+        <w:rPr>
+          <w:rFonts w:hint="eastAsia"/>
+        </w:rPr>
+        <w:t>ateTime</w:t>
+      </w:r>
+      <w:r>
+        <w:t>) – datum i vreme kreiranja recepta</w:t>
+      </w:r>
+    </w:p>
+    <w:p>
+      <w:pPr>
+        <w:pStyle w:val="Tekst"/>
+      </w:pPr>
+      <w:r>
+        <w:t>Podaci o koracima pripreme su:</w:t>
+      </w:r>
+    </w:p>
+    <w:p>
+      <w:pPr>
+        <w:pStyle w:val="Tekst"/>
+        <w:numPr>
+          <w:ilvl w:val="0"/>
+          <w:numId w:val="9"/>
+        </w:numPr>
+        <w:rPr>
+          <w:rFonts w:hint="eastAsia"/>
+        </w:rPr>
+      </w:pPr>
+      <w:r>
+        <w:rPr>
+          <w:rFonts w:hint="eastAsia"/>
+        </w:rPr>
+        <w:t>id</w:t>
+      </w:r>
+      <w:r>
+        <w:t xml:space="preserve"> (string) – identifikator </w:t>
+      </w:r>
+      <w:r>
+        <w:t>koraka pripreme</w:t>
+      </w:r>
+    </w:p>
+    <w:p>
+      <w:pPr>
+        <w:pStyle w:val="Tekst"/>
+        <w:numPr>
+          <w:ilvl w:val="0"/>
+          <w:numId w:val="9"/>
+        </w:numPr>
+        <w:rPr>
+          <w:rFonts w:hint="eastAsia"/>
+        </w:rPr>
+      </w:pPr>
+      <w:r>
+        <w:rPr>
+          <w:rFonts w:hint="eastAsia"/>
+        </w:rPr>
+        <w:t>id</w:t>
+      </w:r>
+      <w:r>
+        <w:t>R</w:t>
+      </w:r>
+      <w:r>
+        <w:rPr>
+          <w:rFonts w:hint="eastAsia"/>
+        </w:rPr>
+        <w:t>ecepta</w:t>
+      </w:r>
+      <w:r>
+        <w:t xml:space="preserve"> (string) – identifikator recepta kojem korak pripreme pripada</w:t>
+      </w:r>
+    </w:p>
+    <w:p>
+      <w:pPr>
+        <w:pStyle w:val="Tekst"/>
+        <w:numPr>
+          <w:ilvl w:val="0"/>
+          <w:numId w:val="9"/>
+        </w:numPr>
+        <w:rPr>
+          <w:rFonts w:hint="eastAsia"/>
+        </w:rPr>
+      </w:pPr>
+      <w:r>
+        <w:rPr>
+          <w:rFonts w:hint="eastAsia"/>
+        </w:rPr>
+        <w:t>redni</w:t>
+      </w:r>
+      <w:r>
+        <w:t>B</w:t>
+      </w:r>
+      <w:r>
+        <w:rPr>
+          <w:rFonts w:hint="eastAsia"/>
+        </w:rPr>
+        <w:t>roj</w:t>
+      </w:r>
+      <w:r>
+        <w:t xml:space="preserve"> (uint) – redni broj koraka pripreme</w:t>
+      </w:r>
+    </w:p>
+    <w:p>
+      <w:pPr>
+        <w:pStyle w:val="Tekst"/>
+        <w:numPr>
+          <w:ilvl w:val="0"/>
+          <w:numId w:val="9"/>
+        </w:numPr>
+        <w:rPr>
+          <w:rFonts w:hint="eastAsia"/>
+        </w:rPr>
+      </w:pPr>
+      <w:r>
+        <w:rPr>
+          <w:rFonts w:hint="eastAsia"/>
+        </w:rPr>
+        <w:t>opis</w:t>
+      </w:r>
+      <w:r>
+        <w:t xml:space="preserve"> (string) – opis koraka pripreme</w:t>
+      </w:r>
+    </w:p>
+    <w:p>
+      <w:pPr>
+        <w:pStyle w:val="Tekst"/>
+        <w:numPr>
+          <w:ilvl w:val="0"/>
+          <w:numId w:val="9"/>
+        </w:numPr>
+        <w:rPr>
+          <w:rFonts w:hint="eastAsia"/>
+        </w:rPr>
+      </w:pPr>
+      <w:r>
+        <w:rPr>
+          <w:rFonts w:hint="eastAsia"/>
+        </w:rPr>
+        <w:t>savet</w:t>
+      </w:r>
+      <w:r>
+        <w:t xml:space="preserve"> (string) – savet prilikom pripreme koraka</w:t>
+      </w:r>
+    </w:p>
+    <w:p>
+      <w:pPr>
+        <w:pStyle w:val="Tekst"/>
+        <w:numPr>
+          <w:ilvl w:val="0"/>
+          <w:numId w:val="9"/>
+        </w:numPr>
+        <w:rPr>
+          <w:rFonts w:hint="eastAsia"/>
+        </w:rPr>
+      </w:pPr>
+      <w:bookmarkStart w:id="34" w:name="_Toc78990941"/>
+      <w:r>
+        <w:rPr>
+          <w:rFonts w:hint="eastAsia"/>
+        </w:rPr>
+        <w:t>datum</w:t>
+      </w:r>
+      <w:r>
+        <w:t>K</w:t>
+      </w:r>
+      <w:r>
+        <w:rPr>
+          <w:rFonts w:hint="eastAsia"/>
+        </w:rPr>
+        <w:t>reiranja</w:t>
+      </w:r>
+      <w:r>
+        <w:t xml:space="preserve"> (</w:t>
+      </w:r>
+      <w:r>
+        <w:rPr>
+          <w:rFonts w:hint="eastAsia"/>
+        </w:rPr>
+        <w:t>d</w:t>
+      </w:r>
+      <w:r>
+        <w:rPr>
+          <w:rFonts w:hint="eastAsia"/>
+        </w:rPr>
+        <w:t>ateTime</w:t>
+      </w:r>
+      <w:r>
+        <w:t xml:space="preserve">) – datum i vreme kreiranja </w:t>
+      </w:r>
+      <w:r>
+        <w:t>koraka pripreme</w:t>
+      </w:r>
+    </w:p>
+    <w:p>
+      <w:pPr>
+        <w:pStyle w:val="Tekst"/>
+        <w:numPr>
+          <w:ilvl w:val="0"/>
+          <w:numId w:val="9"/>
+        </w:numPr>
+      </w:pPr>
+      <w:r>
+        <w:rPr>
+          <w:rFonts w:hint="eastAsia"/>
+        </w:rPr>
+        <w:t>datum</w:t>
+      </w:r>
+      <w:r>
+        <w:t>A</w:t>
+      </w:r>
+      <w:r>
+        <w:rPr>
+          <w:rFonts w:hint="eastAsia"/>
+        </w:rPr>
+        <w:t>zuriranja</w:t>
+      </w:r>
+      <w:r>
+        <w:t xml:space="preserve"> (</w:t>
+      </w:r>
+      <w:r>
+        <w:rPr>
+          <w:rFonts w:hint="eastAsia"/>
+        </w:rPr>
+        <w:t>d</w:t>
+      </w:r>
+      <w:r>
+        <w:rPr>
+          <w:rFonts w:hint="eastAsia"/>
+        </w:rPr>
+        <w:t>ateTime</w:t>
+      </w:r>
+      <w:r>
+        <w:t xml:space="preserve">) – datum i vreme kreiranja </w:t>
+      </w:r>
+      <w:r>
+        <w:t>koraka pripreme</w:t>
+      </w:r>
+    </w:p>
+    <w:p>
+      <w:pPr>
+        <w:pStyle w:val="Tekst"/>
+      </w:pPr>
+      <w:r>
+        <w:t>Podaci o sastojcima su:</w:t>
+      </w:r>
+    </w:p>
+    <w:p>
+      <w:pPr>
+        <w:pStyle w:val="Tekst"/>
+        <w:numPr>
+          <w:ilvl w:val="0"/>
+          <w:numId w:val="10"/>
+        </w:numPr>
+        <w:rPr>
+          <w:rFonts w:hint="eastAsia"/>
+        </w:rPr>
+      </w:pPr>
+      <w:r>
+        <w:rPr>
+          <w:rFonts w:hint="eastAsia"/>
+        </w:rPr>
+        <w:t>id</w:t>
+      </w:r>
+      <w:r>
+        <w:t xml:space="preserve"> (string) – identifikator </w:t>
+      </w:r>
+      <w:r>
+        <w:t>sastojka</w:t>
+      </w:r>
+    </w:p>
+    <w:p>
+      <w:pPr>
+        <w:pStyle w:val="Tekst"/>
+        <w:numPr>
+          <w:ilvl w:val="0"/>
+          <w:numId w:val="10"/>
+        </w:numPr>
+        <w:rPr>
+          <w:rFonts w:hint="eastAsia"/>
+        </w:rPr>
+      </w:pPr>
+      <w:r>
+        <w:rPr>
+          <w:rFonts w:hint="eastAsia"/>
+        </w:rPr>
+        <w:t>id</w:t>
+      </w:r>
+      <w:r>
+        <w:t>R</w:t>
+      </w:r>
+      <w:r>
+        <w:rPr>
+          <w:rFonts w:hint="eastAsia"/>
+        </w:rPr>
+        <w:t>ecepta</w:t>
+      </w:r>
+      <w:r>
+        <w:t xml:space="preserve"> (string) – identifikator recepta kojem </w:t>
+      </w:r>
+      <w:r>
+        <w:t>sastojak</w:t>
+      </w:r>
+      <w:r>
+        <w:t xml:space="preserve"> pripada</w:t>
+      </w:r>
+    </w:p>
+    <w:p>
+      <w:pPr>
+        <w:pStyle w:val="Tekst"/>
+        <w:numPr>
+          <w:ilvl w:val="0"/>
+          <w:numId w:val="10"/>
+        </w:numPr>
+        <w:rPr>
+          <w:rFonts w:hint="eastAsia"/>
+        </w:rPr>
+      </w:pPr>
+      <w:r>
+        <w:rPr>
+          <w:rFonts w:hint="eastAsia"/>
+        </w:rPr>
+        <w:t>id</w:t>
+      </w:r>
+      <w:r>
+        <w:t>N</w:t>
+      </w:r>
+      <w:r>
+        <w:rPr>
+          <w:rFonts w:hint="eastAsia"/>
+        </w:rPr>
+        <w:t>amirnice</w:t>
+      </w:r>
+      <w:r>
+        <w:t xml:space="preserve"> (string) – </w:t>
+      </w:r>
+      <w:r>
+        <w:t>identifikator namirnice koja se koristi kao sastojak</w:t>
+      </w:r>
+    </w:p>
+    <w:p>
+      <w:pPr>
+        <w:pStyle w:val="Tekst"/>
+        <w:numPr>
+          <w:ilvl w:val="0"/>
+          <w:numId w:val="10"/>
+        </w:numPr>
+        <w:rPr>
+          <w:rFonts w:hint="eastAsia"/>
+        </w:rPr>
+      </w:pPr>
+      <w:r>
+        <w:rPr>
+          <w:rFonts w:hint="eastAsia"/>
+        </w:rPr>
+        <w:t>kolicina</w:t>
+      </w:r>
+      <w:r>
+        <w:t xml:space="preserve"> (unit) – količina namirnice u sastojku</w:t>
+      </w:r>
+    </w:p>
+    <w:p>
+      <w:pPr>
+        <w:pStyle w:val="Tekst"/>
+        <w:numPr>
+          <w:ilvl w:val="0"/>
+          <w:numId w:val="10"/>
+        </w:numPr>
+        <w:rPr>
+          <w:rFonts w:hint="eastAsia"/>
+        </w:rPr>
+      </w:pPr>
+      <w:r>
+        <w:rPr>
+          <w:rFonts w:hint="eastAsia"/>
+        </w:rPr>
+        <w:t>jedinica</w:t>
+      </w:r>
+      <w:r>
+        <w:t>M</w:t>
+      </w:r>
+      <w:r>
+        <w:rPr>
+          <w:rFonts w:hint="eastAsia"/>
+        </w:rPr>
+        <w:t>ere</w:t>
+      </w:r>
+      <w:r>
+        <w:t xml:space="preserve"> (string) – jedinica mere količine</w:t>
+      </w:r>
+    </w:p>
+    <w:p>
+      <w:pPr>
+        <w:pStyle w:val="Tekst"/>
+        <w:numPr>
+          <w:ilvl w:val="0"/>
+          <w:numId w:val="10"/>
+        </w:numPr>
+        <w:rPr>
+          <w:rFonts w:hint="eastAsia"/>
+        </w:rPr>
+      </w:pPr>
+      <w:r>
+        <w:rPr>
+          <w:rFonts w:hint="eastAsia"/>
+        </w:rPr>
+        <w:t>kolicina</w:t>
+      </w:r>
+      <w:r>
+        <w:t>UG</w:t>
+      </w:r>
+      <w:r>
+        <w:rPr>
+          <w:rFonts w:hint="eastAsia"/>
+        </w:rPr>
+        <w:t>ramima</w:t>
+      </w:r>
+      <w:r>
+        <w:t xml:space="preserve"> (unit) – količina u gramima</w:t>
+      </w:r>
+    </w:p>
+    <w:p>
+      <w:pPr>
+        <w:pStyle w:val="Tekst"/>
+        <w:numPr>
+          <w:ilvl w:val="0"/>
+          <w:numId w:val="10"/>
+        </w:numPr>
+        <w:rPr>
+          <w:rFonts w:hint="eastAsia"/>
+        </w:rPr>
+      </w:pPr>
+      <w:r>
+        <w:rPr>
+          <w:rFonts w:hint="eastAsia"/>
+        </w:rPr>
+        <w:t>napomena</w:t>
+      </w:r>
+      <w:r>
+        <w:t xml:space="preserve"> (string) – posebna napomena o sastojku</w:t>
+      </w:r>
+    </w:p>
+    <w:p>
+      <w:pPr>
+        <w:pStyle w:val="Tekst"/>
+        <w:numPr>
+          <w:ilvl w:val="0"/>
+          <w:numId w:val="10"/>
+        </w:numPr>
+        <w:rPr>
+          <w:rFonts w:hint="eastAsia"/>
+        </w:rPr>
+      </w:pPr>
+      <w:r>
+        <w:rPr>
+          <w:rFonts w:hint="eastAsia"/>
+        </w:rPr>
+        <w:t>datum</w:t>
+      </w:r>
+      <w:r>
+        <w:t>K</w:t>
+      </w:r>
+      <w:r>
+        <w:rPr>
+          <w:rFonts w:hint="eastAsia"/>
+        </w:rPr>
+        <w:t>reiranja</w:t>
+      </w:r>
+      <w:r>
+        <w:t xml:space="preserve"> (</w:t>
+      </w:r>
+      <w:r>
+        <w:rPr>
+          <w:rFonts w:hint="eastAsia"/>
+        </w:rPr>
+        <w:t>d</w:t>
+      </w:r>
+      <w:r>
+        <w:rPr>
+          <w:rFonts w:hint="eastAsia"/>
+        </w:rPr>
+        <w:t>ateTime</w:t>
+      </w:r>
+      <w:r>
+        <w:t xml:space="preserve">) – datum i vreme kreiranja </w:t>
+      </w:r>
+      <w:r>
+        <w:t>sastojka</w:t>
+      </w:r>
+    </w:p>
+    <w:p>
+      <w:pPr>
+        <w:pStyle w:val="Tekst"/>
+        <w:numPr>
+          <w:ilvl w:val="0"/>
+          <w:numId w:val="10"/>
+        </w:numPr>
+      </w:pPr>
+      <w:r>
+        <w:rPr>
+          <w:rFonts w:hint="eastAsia"/>
+        </w:rPr>
+        <w:lastRenderedPageBreak/>
+        <w:t>datum</w:t>
+      </w:r>
+      <w:r>
+        <w:t>A</w:t>
+      </w:r>
+      <w:r>
+        <w:rPr>
+          <w:rFonts w:hint="eastAsia"/>
+        </w:rPr>
+        <w:t>zuriranja</w:t>
+      </w:r>
+      <w:r>
+        <w:t xml:space="preserve"> (</w:t>
+      </w:r>
+      <w:r>
+        <w:rPr>
+          <w:rFonts w:hint="eastAsia"/>
+        </w:rPr>
+        <w:t>d</w:t>
+      </w:r>
+      <w:r>
+        <w:rPr>
+          <w:rFonts w:hint="eastAsia"/>
+        </w:rPr>
+        <w:t>ateTime</w:t>
+      </w:r>
+      <w:r>
+        <w:t>) – datum i vreme kreiranja sastojka</w:t>
+      </w:r>
+    </w:p>
+    <w:p>
+      <w:pPr>
+        <w:pStyle w:val="Tekst"/>
+      </w:pPr>
+      <w:r>
+        <w:t>Podaci o namirnicama su:</w:t>
+      </w:r>
+    </w:p>
+    <w:p>
+      <w:pPr>
+        <w:pStyle w:val="Tekst"/>
+        <w:numPr>
+          <w:ilvl w:val="0"/>
+          <w:numId w:val="10"/>
+        </w:numPr>
+        <w:rPr>
+          <w:rFonts w:hint="eastAsia"/>
+        </w:rPr>
+      </w:pPr>
+      <w:r>
+        <w:rPr>
+          <w:rFonts w:hint="eastAsia"/>
+        </w:rPr>
+        <w:t>id</w:t>
+      </w:r>
+      <w:r>
+        <w:t xml:space="preserve"> (string) – identifikator </w:t>
+      </w:r>
+      <w:r>
+        <w:t>namirnice</w:t>
+      </w:r>
+    </w:p>
+    <w:p>
+      <w:pPr>
+        <w:pStyle w:val="Tekst"/>
+        <w:numPr>
+          <w:ilvl w:val="0"/>
+          <w:numId w:val="11"/>
+        </w:numPr>
+        <w:rPr>
+          <w:rFonts w:hint="eastAsia"/>
+        </w:rPr>
+      </w:pPr>
+      <w:r>
+        <w:rPr>
+          <w:rFonts w:hint="eastAsia"/>
+        </w:rPr>
+        <w:t>naziv</w:t>
+      </w:r>
+      <w:r>
+        <w:t xml:space="preserve"> (</w:t>
+      </w:r>
+      <w:r>
+        <w:t>string</w:t>
+      </w:r>
+      <w:r>
+        <w:t>)</w:t>
+      </w:r>
+      <w:r>
+        <w:t xml:space="preserve"> – naziv namirnice</w:t>
+      </w:r>
+    </w:p>
+    <w:p>
+      <w:pPr>
+        <w:pStyle w:val="Tekst"/>
+        <w:numPr>
+          <w:ilvl w:val="0"/>
+          <w:numId w:val="11"/>
+        </w:numPr>
+        <w:rPr>
+          <w:rFonts w:hint="eastAsia"/>
+        </w:rPr>
+      </w:pPr>
+      <w:r>
+        <w:rPr>
+          <w:rFonts w:hint="eastAsia"/>
+        </w:rPr>
+        <w:t>opis</w:t>
+      </w:r>
+      <w:r>
+        <w:t xml:space="preserve"> </w:t>
+      </w:r>
+      <w:r>
+        <w:t xml:space="preserve">(string) – </w:t>
+      </w:r>
+      <w:r>
+        <w:t>opis</w:t>
+      </w:r>
+      <w:r>
+        <w:t xml:space="preserve"> namirnice</w:t>
+      </w:r>
+    </w:p>
+    <w:p>
+      <w:pPr>
+        <w:pStyle w:val="Tekst"/>
+        <w:numPr>
+          <w:ilvl w:val="0"/>
+          <w:numId w:val="11"/>
+        </w:numPr>
+      </w:pPr>
+      <w:r>
+        <w:rPr>
+          <w:rFonts w:hint="eastAsia"/>
+        </w:rPr>
+        <w:t>kategorija</w:t>
+      </w:r>
+      <w:r>
+        <w:t xml:space="preserve"> </w:t>
+      </w:r>
+      <w:r>
+        <w:t xml:space="preserve">(string) – </w:t>
+      </w:r>
+      <w:r>
+        <w:rPr>
+          <w:rFonts w:hint="eastAsia"/>
+        </w:rPr>
+        <w:t>kategorija</w:t>
+      </w:r>
+      <w:r>
+        <w:t xml:space="preserve"> namirnice</w:t>
+      </w:r>
+    </w:p>
+    <w:p>
+      <w:pPr>
+        <w:pStyle w:val="Tekst"/>
+        <w:numPr>
+          <w:ilvl w:val="0"/>
+          <w:numId w:val="11"/>
+        </w:numPr>
+        <w:rPr>
+          <w:rFonts w:hint="eastAsia"/>
+        </w:rPr>
+      </w:pPr>
+      <w:r>
+        <w:rPr>
+          <w:rFonts w:hint="eastAsia"/>
+        </w:rPr>
+        <w:t>kalorije</w:t>
+      </w:r>
+      <w:r>
+        <w:t xml:space="preserve"> (decimal) – broj kalorija </w:t>
+      </w:r>
+      <w:r>
+        <w:t>u</w:t>
+      </w:r>
+      <w:r>
+        <w:t xml:space="preserve"> 100 grama namirnice </w:t>
+      </w:r>
+    </w:p>
+    <w:p>
+      <w:pPr>
+        <w:pStyle w:val="Tekst"/>
+        <w:numPr>
+          <w:ilvl w:val="0"/>
+          <w:numId w:val="11"/>
+        </w:numPr>
+        <w:rPr>
+          <w:rFonts w:hint="eastAsia"/>
+        </w:rPr>
+      </w:pPr>
+      <w:r>
+        <w:rPr>
+          <w:rFonts w:hint="eastAsia"/>
+        </w:rPr>
+        <w:t>proteini</w:t>
+      </w:r>
+      <w:r>
+        <w:t xml:space="preserve"> </w:t>
+      </w:r>
+      <w:r>
+        <w:t xml:space="preserve">(decimal) – </w:t>
+      </w:r>
+      <w:r>
+        <w:t>količina</w:t>
+      </w:r>
+      <w:r>
+        <w:t xml:space="preserve"> </w:t>
+      </w:r>
+      <w:r>
+        <w:t xml:space="preserve">proteina </w:t>
+      </w:r>
+      <w:r>
+        <w:t>u 100 grama namirnice</w:t>
+      </w:r>
+    </w:p>
+    <w:p>
+      <w:pPr>
+        <w:pStyle w:val="Tekst"/>
+        <w:numPr>
+          <w:ilvl w:val="0"/>
+          <w:numId w:val="11"/>
+        </w:numPr>
+        <w:rPr>
+          <w:rFonts w:hint="eastAsia"/>
+        </w:rPr>
+      </w:pPr>
+      <w:r>
+        <w:rPr>
+          <w:rFonts w:hint="eastAsia"/>
+        </w:rPr>
+        <w:t>masti</w:t>
+      </w:r>
+      <w:r>
+        <w:t xml:space="preserve"> </w:t>
+      </w:r>
+      <w:r>
+        <w:t xml:space="preserve">(decimal) – </w:t>
+      </w:r>
+      <w:r>
+        <w:t>količina</w:t>
+      </w:r>
+      <w:r>
+        <w:t xml:space="preserve"> </w:t>
+      </w:r>
+      <w:r>
+        <w:t>masti</w:t>
+      </w:r>
+      <w:r>
+        <w:t xml:space="preserve"> u 100 grama namirnice</w:t>
+      </w:r>
+    </w:p>
+    <w:p>
+      <w:pPr>
+        <w:pStyle w:val="Tekst"/>
+        <w:numPr>
+          <w:ilvl w:val="0"/>
+          <w:numId w:val="11"/>
+        </w:numPr>
+        <w:rPr>
+          <w:rFonts w:hint="eastAsia"/>
+        </w:rPr>
+      </w:pPr>
+      <w:r>
+        <w:rPr>
+          <w:rFonts w:hint="eastAsia"/>
+        </w:rPr>
+        <w:t>zasicene</w:t>
+      </w:r>
+      <w:r>
+        <w:t>M</w:t>
+      </w:r>
+      <w:r>
+        <w:rPr>
+          <w:rFonts w:hint="eastAsia"/>
+        </w:rPr>
+        <w:t>asti</w:t>
+      </w:r>
+      <w:r>
+        <w:t xml:space="preserve"> </w:t>
+      </w:r>
+      <w:r>
+        <w:t xml:space="preserve">(decimal) – </w:t>
+      </w:r>
+      <w:r>
+        <w:t xml:space="preserve">količina zasićenih masti </w:t>
+      </w:r>
+      <w:r>
+        <w:t>u 100 grama namirnice</w:t>
+      </w:r>
+    </w:p>
+    <w:p>
+      <w:pPr>
+        <w:pStyle w:val="Tekst"/>
+        <w:numPr>
+          <w:ilvl w:val="0"/>
+          <w:numId w:val="11"/>
+        </w:numPr>
+        <w:rPr>
+          <w:rFonts w:hint="eastAsia"/>
+        </w:rPr>
+      </w:pPr>
+      <w:r>
+        <w:rPr>
+          <w:rFonts w:hint="eastAsia"/>
+        </w:rPr>
+        <w:t>seceri</w:t>
+      </w:r>
+      <w:r>
+        <w:t xml:space="preserve"> </w:t>
+      </w:r>
+      <w:r>
+        <w:t xml:space="preserve">(decimal) – </w:t>
+      </w:r>
+      <w:r>
+        <w:t>količina šećera</w:t>
+      </w:r>
+      <w:r>
+        <w:t xml:space="preserve"> u 100 grama namirnice</w:t>
+      </w:r>
+    </w:p>
+    <w:p>
+      <w:pPr>
+        <w:pStyle w:val="Tekst"/>
+        <w:numPr>
+          <w:ilvl w:val="0"/>
+          <w:numId w:val="11"/>
+        </w:numPr>
+      </w:pPr>
+      <w:r>
+        <w:rPr>
+          <w:rFonts w:hint="eastAsia"/>
+        </w:rPr>
+        <w:t>vlakna</w:t>
+      </w:r>
+      <w:r>
+        <w:t xml:space="preserve"> </w:t>
+      </w:r>
+      <w:r>
+        <w:t xml:space="preserve">(decimal) – </w:t>
+      </w:r>
+      <w:r>
+        <w:t xml:space="preserve">količina vlakna </w:t>
+      </w:r>
+      <w:r>
+        <w:t>u 100 grama namirnice</w:t>
+      </w:r>
+    </w:p>
+    <w:p>
+      <w:pPr>
+        <w:pStyle w:val="Naslov3"/>
+        <w:rPr>
+          <w:lang w:val="sr-Latn-RS"/>
+        </w:rPr>
+      </w:pPr>
+      <w:r>
+        <w:lastRenderedPageBreak/>
+        <w:t>4.4 Implementacija funkcija i jedini</w:t>
+      </w:r>
+      <w:r>
+        <w:rPr>
+          <w:lang w:val="sr-Latn-RS"/>
+        </w:rPr>
+        <w:t>čnih testova</w:t>
+      </w:r>
+      <w:bookmarkStart w:id="35" w:name="_Toc40034699"/>
+      <w:bookmarkEnd w:id="34"/>
+    </w:p>
+    <w:bookmarkStart w:id="36" w:name="_MON_1689608151"/>
+    <w:bookmarkEnd w:id="36"/>
+    <w:p>
+      <w:pPr>
+        <w:pStyle w:val="Tekst"/>
+      </w:pPr>
+      <w:r>
+        <w:object w:dxaOrig="9360" w:dyaOrig="7564">
+          <v:shape id="_x0000_i1239" type="#_x0000_t75" style="width:468pt;height:378pt" o:ole="">
+            <v:imagedata r:id="rId36" o:title=""/>
+          </v:shape>
+          <o:OLEObject Type="Embed" ProgID="Word.OpenDocumentText.12" ShapeID="_x0000_i1239" DrawAspect="Content" ObjectID="_1689609189" r:id="rId37"/>
+        </w:object>
+      </w:r>
+    </w:p>
+    <w:p>
+      <w:pPr>
+        <w:pStyle w:val="Opisobjekata"/>
+        <w:rPr>
+          <w:lang w:val="sr-Latn-RS"/>
+        </w:rPr>
+      </w:pPr>
+      <w:r>
+        <w:rPr>
+          <w:lang w:val="sr-Latn-RS"/>
+        </w:rPr>
+        <w:t>Slika 17. Funkcija KreirajRecept</w:t>
+      </w:r>
+    </w:p>
+    <w:bookmarkStart w:id="37" w:name="_MON_1689608821"/>
+    <w:bookmarkEnd w:id="37"/>
+    <w:p>
+      <w:pPr>
+        <w:pStyle w:val="Opisobjekata"/>
+        <w:rPr>
+          <w:rFonts w:hint="eastAsia"/>
+        </w:rPr>
+      </w:pPr>
+      <w:r>
+        <w:object w:dxaOrig="9360" w:dyaOrig="4227">
+          <v:shape id="_x0000_i1266" type="#_x0000_t75" style="width:468pt;height:211.2pt" o:ole="">
+            <v:imagedata r:id="rId38" o:title=""/>
+          </v:shape>
+          <o:OLEObject Type="Embed" ProgID="Word.OpenDocumentText.12" ShapeID="_x0000_i1266" DrawAspect="Content" ObjectID="_1689609190" r:id="rId39"/>
+        </w:object>
+      </w:r>
+    </w:p>
+    <w:p>
+      <w:pPr>
+        <w:pStyle w:val="Opisobjekata"/>
+      </w:pPr>
+      <w:r>
+        <w:t>Slika 18. Klasa Pokretanje</w:t>
+      </w:r>
+      <w:bookmarkStart w:id="38" w:name="_GoBack"/>
+      <w:bookmarkEnd w:id="38"/>
+      <w:r>
+        <w:t xml:space="preserve"> </w:t>
+      </w:r>
+    </w:p>
+    <w:p>
+      <w:pPr>
+        <w:pStyle w:val="Naslov1"/>
+      </w:pPr>
+      <w:bookmarkStart w:id="39" w:name="_Toc78990942"/>
+      <w:r>
+        <w:rPr>
+          <w:rFonts w:hint="eastAsia"/>
+        </w:rPr>
+        <w:t xml:space="preserve">5 </w:t>
+      </w:r>
+      <w:r>
+        <w:t xml:space="preserve">Gradjenje, </w:t>
+      </w:r>
+      <w:r>
+        <w:rPr>
+          <w:rFonts w:hint="eastAsia"/>
+        </w:rPr>
+        <w:t>h</w:t>
+      </w:r>
+      <w:r>
+        <w:rPr>
+          <w:rFonts w:hint="eastAsia"/>
+        </w:rPr>
+        <w:t>ostovanje</w:t>
+      </w:r>
+      <w:r>
+        <w:t xml:space="preserve"> i testiranje</w:t>
+      </w:r>
+      <w:r>
+        <w:rPr>
+          <w:rFonts w:hint="eastAsia"/>
+        </w:rPr>
+        <w:t xml:space="preserve"> servisa Recepti API</w:t>
+      </w:r>
+      <w:bookmarkEnd w:id="35"/>
+      <w:bookmarkEnd w:id="39"/>
+    </w:p>
+    <w:p>
+      <w:pPr>
         <w:pStyle w:val="Naslov2"/>
       </w:pPr>
-      <w:bookmarkStart w:id="34" w:name="_Toc78990940"/>
-      <w:r>
-        <w:t>4.3 Model podataka i pristup podacima</w:t>
-      </w:r>
-      <w:bookmarkEnd w:id="34"/>
+      <w:bookmarkStart w:id="40" w:name="_Toc40034700"/>
+      <w:bookmarkStart w:id="41" w:name="_Toc78990943"/>
+      <w:r>
+        <w:rPr>
+          <w:rFonts w:hint="eastAsia"/>
+        </w:rPr>
+        <w:t xml:space="preserve">5.1 </w:t>
+      </w:r>
+      <w:bookmarkEnd w:id="40"/>
+      <w:r>
+        <w:t xml:space="preserve">Resursi </w:t>
+      </w:r>
+      <w:r>
+        <w:t xml:space="preserve">na platformi </w:t>
+      </w:r>
+      <w:r>
+        <w:t>u oblaku</w:t>
+      </w:r>
+      <w:r>
+        <w:t xml:space="preserve"> i</w:t>
+      </w:r>
+      <w:r>
+        <w:t xml:space="preserve"> postavljanje servisa</w:t>
+      </w:r>
+      <w:bookmarkEnd w:id="41"/>
     </w:p>
     <w:p>
       <w:pPr>
         <w:pStyle w:val="Naslov2"/>
-        <w:rPr>
-          <w:lang w:val="sr-Latn-RS"/>
-        </w:rPr>
-      </w:pPr>
-      <w:bookmarkStart w:id="35" w:name="_Toc78990941"/>
-      <w:r>
-        <w:t>4.4 Implementacija funkcija i jedini</w:t>
-      </w:r>
-      <w:r>
-        <w:rPr>
-          <w:lang w:val="sr-Latn-RS"/>
-        </w:rPr>
-        <w:t>čnih testova</w:t>
-      </w:r>
-      <w:bookmarkEnd w:id="35"/>
+      </w:pPr>
+      <w:bookmarkStart w:id="42" w:name="_Toc78990944"/>
+      <w:r>
+        <w:t>5.2 Testiranje</w:t>
+      </w:r>
+      <w:bookmarkEnd w:id="42"/>
+    </w:p>
+    <w:p>
+      <w:pPr>
+        <w:pStyle w:val="Naslov2"/>
+      </w:pPr>
+      <w:bookmarkStart w:id="43" w:name="_Toc78990945"/>
+      <w:r>
+        <w:t>5.3 Nadgledanje i održavanje</w:t>
+      </w:r>
+      <w:bookmarkEnd w:id="43"/>
     </w:p>
     <w:p>
       <w:pPr>
@@ -14690,7 +15937,6 @@
           <w:szCs w:val="32"/>
         </w:rPr>
       </w:pPr>
-      <w:bookmarkStart w:id="36" w:name="_Toc40034699"/>
       <w:r>
         <w:br w:type="page"/>
       </w:r>
@@ -14699,112 +15945,7 @@
       <w:pPr>
         <w:pStyle w:val="Naslov1"/>
       </w:pPr>
-      <w:bookmarkStart w:id="37" w:name="_Toc78990942"/>
-      <w:r>
-        <w:rPr>
-          <w:rFonts w:hint="eastAsia"/>
-        </w:rPr>
-        <w:lastRenderedPageBreak/>
-        <w:t xml:space="preserve">5 </w:t>
-      </w:r>
-      <w:r>
-        <w:t xml:space="preserve">Gradjenje, </w:t>
-      </w:r>
-      <w:r>
-        <w:rPr>
-          <w:rFonts w:hint="eastAsia"/>
-        </w:rPr>
-        <w:t>h</w:t>
-      </w:r>
-      <w:r>
-        <w:rPr>
-          <w:rFonts w:hint="eastAsia"/>
-        </w:rPr>
-        <w:t>ostovanje</w:t>
-      </w:r>
-      <w:r>
-        <w:t xml:space="preserve"> i testiranje</w:t>
-      </w:r>
-      <w:r>
-        <w:rPr>
-          <w:rFonts w:hint="eastAsia"/>
-        </w:rPr>
-        <w:t xml:space="preserve"> servisa Recepti API</w:t>
-      </w:r>
-      <w:bookmarkEnd w:id="36"/>
-      <w:bookmarkEnd w:id="37"/>
-    </w:p>
-    <w:p>
-      <w:pPr>
-        <w:pStyle w:val="Naslov2"/>
-      </w:pPr>
-      <w:bookmarkStart w:id="38" w:name="_Toc40034700"/>
-      <w:bookmarkStart w:id="39" w:name="_Toc78990943"/>
-      <w:r>
-        <w:rPr>
-          <w:rFonts w:hint="eastAsia"/>
-        </w:rPr>
-        <w:t xml:space="preserve">5.1 </w:t>
-      </w:r>
-      <w:bookmarkEnd w:id="38"/>
-      <w:r>
-        <w:t xml:space="preserve">Resursi </w:t>
-      </w:r>
-      <w:r>
-        <w:t xml:space="preserve">na platformi </w:t>
-      </w:r>
-      <w:r>
-        <w:t>u oblaku</w:t>
-      </w:r>
-      <w:r>
-        <w:t xml:space="preserve"> i</w:t>
-      </w:r>
-      <w:r>
-        <w:t xml:space="preserve"> postavljanje servisa</w:t>
-      </w:r>
-      <w:bookmarkEnd w:id="39"/>
-    </w:p>
-    <w:p>
-      <w:pPr>
-        <w:pStyle w:val="Naslov2"/>
-      </w:pPr>
-      <w:bookmarkStart w:id="40" w:name="_Toc78990944"/>
-      <w:r>
-        <w:t>5.2 Testiranje</w:t>
-      </w:r>
-      <w:bookmarkEnd w:id="40"/>
-    </w:p>
-    <w:p>
-      <w:pPr>
-        <w:pStyle w:val="Naslov2"/>
-      </w:pPr>
-      <w:bookmarkStart w:id="41" w:name="_Toc78990945"/>
-      <w:r>
-        <w:t>5.3 Nadgledanje i održavanje</w:t>
-      </w:r>
-      <w:bookmarkEnd w:id="41"/>
-    </w:p>
-    <w:p>
-      <w:pPr>
-        <w:spacing w:after="160" w:line="259" w:lineRule="auto"/>
-        <w:rPr>
-          <w:rFonts w:ascii="Cambria" w:eastAsia="Microsoft YaHei" w:hAnsi="Cambria"/>
-          <w:b/>
-          <w:bCs/>
-          <w:color w:val="000000" w:themeColor="text1"/>
-          <w:sz w:val="32"/>
-          <w:szCs w:val="32"/>
-        </w:rPr>
-      </w:pPr>
-      <w:r>
-        <w:br w:type="page"/>
-      </w:r>
-    </w:p>
-    <w:p>
-      <w:pPr>
-        <w:pStyle w:val="Naslov1"/>
-      </w:pPr>
-      <w:bookmarkStart w:id="42" w:name="_Toc78990946"/>
+      <w:bookmarkStart w:id="44" w:name="_Toc78990946"/>
       <w:r>
         <w:lastRenderedPageBreak/>
         <w:t>6 Zaklju</w:t>
@@ -14818,7 +15959,7 @@
       <w:r>
         <w:t>ak</w:t>
       </w:r>
-      <w:bookmarkEnd w:id="42"/>
+      <w:bookmarkEnd w:id="44"/>
       <w:r>
         <w:br w:type="page"/>
       </w:r>
@@ -14838,7 +15979,6 @@
           <w:docPartUnique/>
         </w:docPartObj>
       </w:sdtPr>
-      <w:sdtEndPr/>
       <w:sdtContent>
         <w:p>
           <w:pPr>
@@ -14853,7 +15993,6 @@
             <w:id w:val="-573587230"/>
             <w:bibliography/>
           </w:sdtPr>
-          <w:sdtEndPr/>
           <w:sdtContent>
             <w:p>
               <w:pPr>
@@ -15307,7 +16446,7 @@
       </w:sdtContent>
     </w:sdt>
     <w:sectPr>
-      <w:footerReference w:type="default" r:id="rId35"/>
+      <w:footerReference w:type="default" r:id="rId40"/>
       <w:pgSz w:w="12240" w:h="15840"/>
       <w:pgMar w:top="1440" w:right="1440" w:bottom="1440" w:left="1440" w:header="720" w:footer="720" w:gutter="0"/>
       <w:pgNumType w:start="0"/>
@@ -15386,7 +16525,7 @@
             <w:rFonts w:hint="eastAsia"/>
             <w:noProof/>
           </w:rPr>
-          <w:t>29</w:t>
+          <w:t>31</w:t>
         </w:r>
         <w:r>
           <w:rPr>
@@ -15440,16 +16579,16 @@
 <file path=word/numbering.xml><?xml version="1.0" encoding="utf-8"?>
 <w:numbering xmlns:wpc="http://schemas.microsoft.com/office/word/2010/wordprocessingCanvas" xmlns:cx="http://schemas.microsoft.com/office/drawing/2014/chartex" xmlns:cx1="http://schemas.microsoft.com/office/drawing/2015/9/8/chartex" xmlns:mc="http://schemas.openxmlformats.org/markup-compatibility/2006" xmlns:o="urn:schemas-microsoft-com:office:office" xmlns:r="http://schemas.openxmlformats.org/officeDocument/2006/relationships" xmlns:m="http://schemas.openxmlformats.org/officeDocument/2006/math" xmlns:v="urn:schemas-microsoft-com:vml" xmlns:wp14="http://schemas.microsoft.com/office/word/2010/wordprocessingDrawing" xmlns:wp="http://schemas.openxmlformats.org/drawingml/2006/wordprocessingDrawing" xmlns:w10="urn:schemas-microsoft-com:office:word" xmlns:w="http://schemas.openxmlformats.org/wordprocessingml/2006/main" xmlns:w14="http://schemas.microsoft.com/office/word/2010/wordml" xmlns:w15="http://schemas.microsoft.com/office/word/2012/wordml" xmlns:w16se="http://schemas.microsoft.com/office/word/2015/wordml/symex" xmlns:wpg="http://schemas.microsoft.com/office/word/2010/wordprocessingGroup" xmlns:wpi="http://schemas.microsoft.com/office/word/2010/wordprocessingInk" xmlns:wne="http://schemas.microsoft.com/office/word/2006/wordml" xmlns:wps="http://schemas.microsoft.com/office/word/2010/wordprocessingShape" mc:Ignorable="w14 w15 w16se wp14">
   <w:abstractNum w:abstractNumId="0" w15:restartNumberingAfterBreak="0">
-    <w:nsid w:val="08217BBA"/>
+    <w:nsid w:val="033A7A10"/>
     <w:multiLevelType w:val="hybridMultilevel"/>
-    <w:tmpl w:val="DD4074A8"/>
+    <w:tmpl w:val="25E67544"/>
     <w:lvl w:ilvl="0" w:tplc="04090001">
       <w:start w:val="1"/>
       <w:numFmt w:val="bullet"/>
       <w:lvlText w:val=""/>
       <w:lvlJc w:val="left"/>
       <w:pPr>
-        <w:ind w:left="720" w:hanging="360"/>
+        <w:ind w:left="1080" w:hanging="360"/>
       </w:pPr>
       <w:rPr>
         <w:rFonts w:ascii="Symbol" w:hAnsi="Symbol" w:hint="default"/>
@@ -15461,7 +16600,7 @@
       <w:lvlText w:val="o"/>
       <w:lvlJc w:val="left"/>
       <w:pPr>
-        <w:ind w:left="1440" w:hanging="360"/>
+        <w:ind w:left="1800" w:hanging="360"/>
       </w:pPr>
       <w:rPr>
         <w:rFonts w:ascii="Courier New" w:hAnsi="Courier New" w:cs="Courier New" w:hint="default"/>
@@ -15473,7 +16612,7 @@
       <w:lvlText w:val=""/>
       <w:lvlJc w:val="left"/>
       <w:pPr>
-        <w:ind w:left="2160" w:hanging="360"/>
+        <w:ind w:left="2520" w:hanging="360"/>
       </w:pPr>
       <w:rPr>
         <w:rFonts w:ascii="Wingdings" w:hAnsi="Wingdings" w:hint="default"/>
@@ -15485,7 +16624,7 @@
       <w:lvlText w:val=""/>
       <w:lvlJc w:val="left"/>
       <w:pPr>
-        <w:ind w:left="2880" w:hanging="360"/>
+        <w:ind w:left="3240" w:hanging="360"/>
       </w:pPr>
       <w:rPr>
         <w:rFonts w:ascii="Symbol" w:hAnsi="Symbol" w:hint="default"/>
@@ -15497,7 +16636,7 @@
       <w:lvlText w:val="o"/>
       <w:lvlJc w:val="left"/>
       <w:pPr>
-        <w:ind w:left="3600" w:hanging="360"/>
+        <w:ind w:left="3960" w:hanging="360"/>
       </w:pPr>
       <w:rPr>
         <w:rFonts w:ascii="Courier New" w:hAnsi="Courier New" w:cs="Courier New" w:hint="default"/>
@@ -15509,7 +16648,7 @@
       <w:lvlText w:val=""/>
       <w:lvlJc w:val="left"/>
       <w:pPr>
-        <w:ind w:left="4320" w:hanging="360"/>
+        <w:ind w:left="4680" w:hanging="360"/>
       </w:pPr>
       <w:rPr>
         <w:rFonts w:ascii="Wingdings" w:hAnsi="Wingdings" w:hint="default"/>
@@ -15521,7 +16660,7 @@
       <w:lvlText w:val=""/>
       <w:lvlJc w:val="left"/>
       <w:pPr>
-        <w:ind w:left="5040" w:hanging="360"/>
+        <w:ind w:left="5400" w:hanging="360"/>
       </w:pPr>
       <w:rPr>
         <w:rFonts w:ascii="Symbol" w:hAnsi="Symbol" w:hint="default"/>
@@ -15533,7 +16672,7 @@
       <w:lvlText w:val="o"/>
       <w:lvlJc w:val="left"/>
       <w:pPr>
-        <w:ind w:left="5760" w:hanging="360"/>
+        <w:ind w:left="6120" w:hanging="360"/>
       </w:pPr>
       <w:rPr>
         <w:rFonts w:ascii="Courier New" w:hAnsi="Courier New" w:cs="Courier New" w:hint="default"/>
@@ -15545,7 +16684,7 @@
       <w:lvlText w:val=""/>
       <w:lvlJc w:val="left"/>
       <w:pPr>
-        <w:ind w:left="6480" w:hanging="360"/>
+        <w:ind w:left="6840" w:hanging="360"/>
       </w:pPr>
       <w:rPr>
         <w:rFonts w:ascii="Wingdings" w:hAnsi="Wingdings" w:hint="default"/>
@@ -15553,16 +16692,16 @@
     </w:lvl>
   </w:abstractNum>
   <w:abstractNum w:abstractNumId="1" w15:restartNumberingAfterBreak="0">
-    <w:nsid w:val="1F2211E4"/>
+    <w:nsid w:val="08217BBA"/>
     <w:multiLevelType w:val="hybridMultilevel"/>
-    <w:tmpl w:val="5BFE902E"/>
+    <w:tmpl w:val="DD4074A8"/>
     <w:lvl w:ilvl="0" w:tplc="04090001">
       <w:start w:val="1"/>
       <w:numFmt w:val="bullet"/>
       <w:lvlText w:val=""/>
       <w:lvlJc w:val="left"/>
       <w:pPr>
-        <w:ind w:left="1080" w:hanging="360"/>
+        <w:ind w:left="720" w:hanging="360"/>
       </w:pPr>
       <w:rPr>
         <w:rFonts w:ascii="Symbol" w:hAnsi="Symbol" w:hint="default"/>
@@ -15574,7 +16713,7 @@
       <w:lvlText w:val="o"/>
       <w:lvlJc w:val="left"/>
       <w:pPr>
-        <w:ind w:left="1800" w:hanging="360"/>
+        <w:ind w:left="1440" w:hanging="360"/>
       </w:pPr>
       <w:rPr>
         <w:rFonts w:ascii="Courier New" w:hAnsi="Courier New" w:cs="Courier New" w:hint="default"/>
@@ -15586,7 +16725,7 @@
       <w:lvlText w:val=""/>
       <w:lvlJc w:val="left"/>
       <w:pPr>
-        <w:ind w:left="2520" w:hanging="360"/>
+        <w:ind w:left="2160" w:hanging="360"/>
       </w:pPr>
       <w:rPr>
         <w:rFonts w:ascii="Wingdings" w:hAnsi="Wingdings" w:hint="default"/>
@@ -15598,7 +16737,7 @@
       <w:lvlText w:val=""/>
       <w:lvlJc w:val="left"/>
       <w:pPr>
-        <w:ind w:left="3240" w:hanging="360"/>
+        <w:ind w:left="2880" w:hanging="360"/>
       </w:pPr>
       <w:rPr>
         <w:rFonts w:ascii="Symbol" w:hAnsi="Symbol" w:hint="default"/>
@@ -15610,7 +16749,7 @@
       <w:lvlText w:val="o"/>
       <w:lvlJc w:val="left"/>
       <w:pPr>
-        <w:ind w:left="3960" w:hanging="360"/>
+        <w:ind w:left="3600" w:hanging="360"/>
       </w:pPr>
       <w:rPr>
         <w:rFonts w:ascii="Courier New" w:hAnsi="Courier New" w:cs="Courier New" w:hint="default"/>
@@ -15622,7 +16761,7 @@
       <w:lvlText w:val=""/>
       <w:lvlJc w:val="left"/>
       <w:pPr>
-        <w:ind w:left="4680" w:hanging="360"/>
+        <w:ind w:left="4320" w:hanging="360"/>
       </w:pPr>
       <w:rPr>
         <w:rFonts w:ascii="Wingdings" w:hAnsi="Wingdings" w:hint="default"/>
@@ -15634,7 +16773,7 @@
       <w:lvlText w:val=""/>
       <w:lvlJc w:val="left"/>
       <w:pPr>
-        <w:ind w:left="5400" w:hanging="360"/>
+        <w:ind w:left="5040" w:hanging="360"/>
       </w:pPr>
       <w:rPr>
         <w:rFonts w:ascii="Symbol" w:hAnsi="Symbol" w:hint="default"/>
@@ -15646,7 +16785,7 @@
       <w:lvlText w:val="o"/>
       <w:lvlJc w:val="left"/>
       <w:pPr>
-        <w:ind w:left="6120" w:hanging="360"/>
+        <w:ind w:left="5760" w:hanging="360"/>
       </w:pPr>
       <w:rPr>
         <w:rFonts w:ascii="Courier New" w:hAnsi="Courier New" w:cs="Courier New" w:hint="default"/>
@@ -15658,7 +16797,7 @@
       <w:lvlText w:val=""/>
       <w:lvlJc w:val="left"/>
       <w:pPr>
-        <w:ind w:left="6840" w:hanging="360"/>
+        <w:ind w:left="6480" w:hanging="360"/>
       </w:pPr>
       <w:rPr>
         <w:rFonts w:ascii="Wingdings" w:hAnsi="Wingdings" w:hint="default"/>
@@ -15666,16 +16805,16 @@
     </w:lvl>
   </w:abstractNum>
   <w:abstractNum w:abstractNumId="2" w15:restartNumberingAfterBreak="0">
-    <w:nsid w:val="2EB16C3A"/>
+    <w:nsid w:val="1D8A603C"/>
     <w:multiLevelType w:val="hybridMultilevel"/>
-    <w:tmpl w:val="ED7E8152"/>
-    <w:lvl w:ilvl="0" w:tplc="8B469BAC">
+    <w:tmpl w:val="4C8E5632"/>
+    <w:lvl w:ilvl="0" w:tplc="04090001">
       <w:start w:val="1"/>
       <w:numFmt w:val="bullet"/>
       <w:lvlText w:val=""/>
       <w:lvlJc w:val="left"/>
       <w:pPr>
-        <w:ind w:left="720" w:hanging="360"/>
+        <w:ind w:left="1080" w:hanging="360"/>
       </w:pPr>
       <w:rPr>
         <w:rFonts w:ascii="Symbol" w:hAnsi="Symbol" w:hint="default"/>
@@ -15687,7 +16826,7 @@
       <w:lvlText w:val="o"/>
       <w:lvlJc w:val="left"/>
       <w:pPr>
-        <w:ind w:left="1440" w:hanging="360"/>
+        <w:ind w:left="1800" w:hanging="360"/>
       </w:pPr>
       <w:rPr>
         <w:rFonts w:ascii="Courier New" w:hAnsi="Courier New" w:cs="Courier New" w:hint="default"/>
@@ -15699,7 +16838,7 @@
       <w:lvlText w:val=""/>
       <w:lvlJc w:val="left"/>
       <w:pPr>
-        <w:ind w:left="2160" w:hanging="360"/>
+        <w:ind w:left="2520" w:hanging="360"/>
       </w:pPr>
       <w:rPr>
         <w:rFonts w:ascii="Wingdings" w:hAnsi="Wingdings" w:hint="default"/>
@@ -15711,7 +16850,7 @@
       <w:lvlText w:val=""/>
       <w:lvlJc w:val="left"/>
       <w:pPr>
-        <w:ind w:left="2880" w:hanging="360"/>
+        <w:ind w:left="3240" w:hanging="360"/>
       </w:pPr>
       <w:rPr>
         <w:rFonts w:ascii="Symbol" w:hAnsi="Symbol" w:hint="default"/>
@@ -15723,7 +16862,7 @@
       <w:lvlText w:val="o"/>
       <w:lvlJc w:val="left"/>
       <w:pPr>
-        <w:ind w:left="3600" w:hanging="360"/>
+        <w:ind w:left="3960" w:hanging="360"/>
       </w:pPr>
       <w:rPr>
         <w:rFonts w:ascii="Courier New" w:hAnsi="Courier New" w:cs="Courier New" w:hint="default"/>
@@ -15735,7 +16874,7 @@
       <w:lvlText w:val=""/>
       <w:lvlJc w:val="left"/>
       <w:pPr>
-        <w:ind w:left="4320" w:hanging="360"/>
+        <w:ind w:left="4680" w:hanging="360"/>
       </w:pPr>
       <w:rPr>
         <w:rFonts w:ascii="Wingdings" w:hAnsi="Wingdings" w:hint="default"/>
@@ -15747,7 +16886,7 @@
       <w:lvlText w:val=""/>
       <w:lvlJc w:val="left"/>
       <w:pPr>
-        <w:ind w:left="5040" w:hanging="360"/>
+        <w:ind w:left="5400" w:hanging="360"/>
       </w:pPr>
       <w:rPr>
         <w:rFonts w:ascii="Symbol" w:hAnsi="Symbol" w:hint="default"/>
@@ -15759,7 +16898,7 @@
       <w:lvlText w:val="o"/>
       <w:lvlJc w:val="left"/>
       <w:pPr>
-        <w:ind w:left="5760" w:hanging="360"/>
+        <w:ind w:left="6120" w:hanging="360"/>
       </w:pPr>
       <w:rPr>
         <w:rFonts w:ascii="Courier New" w:hAnsi="Courier New" w:cs="Courier New" w:hint="default"/>
@@ -15771,7 +16910,7 @@
       <w:lvlText w:val=""/>
       <w:lvlJc w:val="left"/>
       <w:pPr>
-        <w:ind w:left="6480" w:hanging="360"/>
+        <w:ind w:left="6840" w:hanging="360"/>
       </w:pPr>
       <w:rPr>
         <w:rFonts w:ascii="Wingdings" w:hAnsi="Wingdings" w:hint="default"/>
@@ -15779,16 +16918,16 @@
     </w:lvl>
   </w:abstractNum>
   <w:abstractNum w:abstractNumId="3" w15:restartNumberingAfterBreak="0">
-    <w:nsid w:val="396C2105"/>
+    <w:nsid w:val="1F2211E4"/>
     <w:multiLevelType w:val="hybridMultilevel"/>
-    <w:tmpl w:val="E46824C8"/>
+    <w:tmpl w:val="5BFE902E"/>
     <w:lvl w:ilvl="0" w:tplc="04090001">
       <w:start w:val="1"/>
       <w:numFmt w:val="bullet"/>
       <w:lvlText w:val=""/>
       <w:lvlJc w:val="left"/>
       <w:pPr>
-        <w:ind w:left="780" w:hanging="360"/>
+        <w:ind w:left="1080" w:hanging="360"/>
       </w:pPr>
       <w:rPr>
         <w:rFonts w:ascii="Symbol" w:hAnsi="Symbol" w:hint="default"/>
@@ -15800,7 +16939,7 @@
       <w:lvlText w:val="o"/>
       <w:lvlJc w:val="left"/>
       <w:pPr>
-        <w:ind w:left="1500" w:hanging="360"/>
+        <w:ind w:left="1800" w:hanging="360"/>
       </w:pPr>
       <w:rPr>
         <w:rFonts w:ascii="Courier New" w:hAnsi="Courier New" w:cs="Courier New" w:hint="default"/>
@@ -15812,7 +16951,7 @@
       <w:lvlText w:val=""/>
       <w:lvlJc w:val="left"/>
       <w:pPr>
-        <w:ind w:left="2220" w:hanging="360"/>
+        <w:ind w:left="2520" w:hanging="360"/>
       </w:pPr>
       <w:rPr>
         <w:rFonts w:ascii="Wingdings" w:hAnsi="Wingdings" w:hint="default"/>
@@ -15824,7 +16963,7 @@
       <w:lvlText w:val=""/>
       <w:lvlJc w:val="left"/>
       <w:pPr>
-        <w:ind w:left="2940" w:hanging="360"/>
+        <w:ind w:left="3240" w:hanging="360"/>
       </w:pPr>
       <w:rPr>
         <w:rFonts w:ascii="Symbol" w:hAnsi="Symbol" w:hint="default"/>
@@ -15836,7 +16975,7 @@
       <w:lvlText w:val="o"/>
       <w:lvlJc w:val="left"/>
       <w:pPr>
-        <w:ind w:left="3660" w:hanging="360"/>
+        <w:ind w:left="3960" w:hanging="360"/>
       </w:pPr>
       <w:rPr>
         <w:rFonts w:ascii="Courier New" w:hAnsi="Courier New" w:cs="Courier New" w:hint="default"/>
@@ -15848,7 +16987,7 @@
       <w:lvlText w:val=""/>
       <w:lvlJc w:val="left"/>
       <w:pPr>
-        <w:ind w:left="4380" w:hanging="360"/>
+        <w:ind w:left="4680" w:hanging="360"/>
       </w:pPr>
       <w:rPr>
         <w:rFonts w:ascii="Wingdings" w:hAnsi="Wingdings" w:hint="default"/>
@@ -15860,7 +16999,7 @@
       <w:lvlText w:val=""/>
       <w:lvlJc w:val="left"/>
       <w:pPr>
-        <w:ind w:left="5100" w:hanging="360"/>
+        <w:ind w:left="5400" w:hanging="360"/>
       </w:pPr>
       <w:rPr>
         <w:rFonts w:ascii="Symbol" w:hAnsi="Symbol" w:hint="default"/>
@@ -15872,7 +17011,7 @@
       <w:lvlText w:val="o"/>
       <w:lvlJc w:val="left"/>
       <w:pPr>
-        <w:ind w:left="5820" w:hanging="360"/>
+        <w:ind w:left="6120" w:hanging="360"/>
       </w:pPr>
       <w:rPr>
         <w:rFonts w:ascii="Courier New" w:hAnsi="Courier New" w:cs="Courier New" w:hint="default"/>
@@ -15884,7 +17023,7 @@
       <w:lvlText w:val=""/>
       <w:lvlJc w:val="left"/>
       <w:pPr>
-        <w:ind w:left="6540" w:hanging="360"/>
+        <w:ind w:left="6840" w:hanging="360"/>
       </w:pPr>
       <w:rPr>
         <w:rFonts w:ascii="Wingdings" w:hAnsi="Wingdings" w:hint="default"/>
@@ -15892,9 +17031,9 @@
     </w:lvl>
   </w:abstractNum>
   <w:abstractNum w:abstractNumId="4" w15:restartNumberingAfterBreak="0">
-    <w:nsid w:val="56762C9F"/>
+    <w:nsid w:val="27076B23"/>
     <w:multiLevelType w:val="hybridMultilevel"/>
-    <w:tmpl w:val="FAD2EF8C"/>
+    <w:tmpl w:val="DCBA468C"/>
     <w:lvl w:ilvl="0" w:tplc="04090001">
       <w:start w:val="1"/>
       <w:numFmt w:val="bullet"/>
@@ -16005,16 +17144,16 @@
     </w:lvl>
   </w:abstractNum>
   <w:abstractNum w:abstractNumId="5" w15:restartNumberingAfterBreak="0">
-    <w:nsid w:val="5EA22FF9"/>
+    <w:nsid w:val="2EB16C3A"/>
     <w:multiLevelType w:val="hybridMultilevel"/>
-    <w:tmpl w:val="2736C7A0"/>
-    <w:lvl w:ilvl="0" w:tplc="04090001">
+    <w:tmpl w:val="ED7E8152"/>
+    <w:lvl w:ilvl="0" w:tplc="8B469BAC">
       <w:start w:val="1"/>
       <w:numFmt w:val="bullet"/>
       <w:lvlText w:val=""/>
       <w:lvlJc w:val="left"/>
       <w:pPr>
-        <w:ind w:left="1080" w:hanging="360"/>
+        <w:ind w:left="720" w:hanging="360"/>
       </w:pPr>
       <w:rPr>
         <w:rFonts w:ascii="Symbol" w:hAnsi="Symbol" w:hint="default"/>
@@ -16026,7 +17165,7 @@
       <w:lvlText w:val="o"/>
       <w:lvlJc w:val="left"/>
       <w:pPr>
-        <w:ind w:left="1800" w:hanging="360"/>
+        <w:ind w:left="1440" w:hanging="360"/>
       </w:pPr>
       <w:rPr>
         <w:rFonts w:ascii="Courier New" w:hAnsi="Courier New" w:cs="Courier New" w:hint="default"/>
@@ -16038,7 +17177,7 @@
       <w:lvlText w:val=""/>
       <w:lvlJc w:val="left"/>
       <w:pPr>
-        <w:ind w:left="2520" w:hanging="360"/>
+        <w:ind w:left="2160" w:hanging="360"/>
       </w:pPr>
       <w:rPr>
         <w:rFonts w:ascii="Wingdings" w:hAnsi="Wingdings" w:hint="default"/>
@@ -16050,7 +17189,7 @@
       <w:lvlText w:val=""/>
       <w:lvlJc w:val="left"/>
       <w:pPr>
-        <w:ind w:left="3240" w:hanging="360"/>
+        <w:ind w:left="2880" w:hanging="360"/>
       </w:pPr>
       <w:rPr>
         <w:rFonts w:ascii="Symbol" w:hAnsi="Symbol" w:hint="default"/>
@@ -16062,7 +17201,7 @@
       <w:lvlText w:val="o"/>
       <w:lvlJc w:val="left"/>
       <w:pPr>
-        <w:ind w:left="3960" w:hanging="360"/>
+        <w:ind w:left="3600" w:hanging="360"/>
       </w:pPr>
       <w:rPr>
         <w:rFonts w:ascii="Courier New" w:hAnsi="Courier New" w:cs="Courier New" w:hint="default"/>
@@ -16074,7 +17213,7 @@
       <w:lvlText w:val=""/>
       <w:lvlJc w:val="left"/>
       <w:pPr>
-        <w:ind w:left="4680" w:hanging="360"/>
+        <w:ind w:left="4320" w:hanging="360"/>
       </w:pPr>
       <w:rPr>
         <w:rFonts w:ascii="Wingdings" w:hAnsi="Wingdings" w:hint="default"/>
@@ -16086,7 +17225,7 @@
       <w:lvlText w:val=""/>
       <w:lvlJc w:val="left"/>
       <w:pPr>
-        <w:ind w:left="5400" w:hanging="360"/>
+        <w:ind w:left="5040" w:hanging="360"/>
       </w:pPr>
       <w:rPr>
         <w:rFonts w:ascii="Symbol" w:hAnsi="Symbol" w:hint="default"/>
@@ -16098,7 +17237,7 @@
       <w:lvlText w:val="o"/>
       <w:lvlJc w:val="left"/>
       <w:pPr>
-        <w:ind w:left="6120" w:hanging="360"/>
+        <w:ind w:left="5760" w:hanging="360"/>
       </w:pPr>
       <w:rPr>
         <w:rFonts w:ascii="Courier New" w:hAnsi="Courier New" w:cs="Courier New" w:hint="default"/>
@@ -16110,6 +17249,571 @@
       <w:lvlText w:val=""/>
       <w:lvlJc w:val="left"/>
       <w:pPr>
+        <w:ind w:left="6480" w:hanging="360"/>
+      </w:pPr>
+      <w:rPr>
+        <w:rFonts w:ascii="Wingdings" w:hAnsi="Wingdings" w:hint="default"/>
+      </w:rPr>
+    </w:lvl>
+  </w:abstractNum>
+  <w:abstractNum w:abstractNumId="6" w15:restartNumberingAfterBreak="0">
+    <w:nsid w:val="396C2105"/>
+    <w:multiLevelType w:val="hybridMultilevel"/>
+    <w:tmpl w:val="E46824C8"/>
+    <w:lvl w:ilvl="0" w:tplc="04090001">
+      <w:start w:val="1"/>
+      <w:numFmt w:val="bullet"/>
+      <w:lvlText w:val=""/>
+      <w:lvlJc w:val="left"/>
+      <w:pPr>
+        <w:ind w:left="780" w:hanging="360"/>
+      </w:pPr>
+      <w:rPr>
+        <w:rFonts w:ascii="Symbol" w:hAnsi="Symbol" w:hint="default"/>
+      </w:rPr>
+    </w:lvl>
+    <w:lvl w:ilvl="1" w:tplc="04090003" w:tentative="1">
+      <w:start w:val="1"/>
+      <w:numFmt w:val="bullet"/>
+      <w:lvlText w:val="o"/>
+      <w:lvlJc w:val="left"/>
+      <w:pPr>
+        <w:ind w:left="1500" w:hanging="360"/>
+      </w:pPr>
+      <w:rPr>
+        <w:rFonts w:ascii="Courier New" w:hAnsi="Courier New" w:cs="Courier New" w:hint="default"/>
+      </w:rPr>
+    </w:lvl>
+    <w:lvl w:ilvl="2" w:tplc="04090005" w:tentative="1">
+      <w:start w:val="1"/>
+      <w:numFmt w:val="bullet"/>
+      <w:lvlText w:val=""/>
+      <w:lvlJc w:val="left"/>
+      <w:pPr>
+        <w:ind w:left="2220" w:hanging="360"/>
+      </w:pPr>
+      <w:rPr>
+        <w:rFonts w:ascii="Wingdings" w:hAnsi="Wingdings" w:hint="default"/>
+      </w:rPr>
+    </w:lvl>
+    <w:lvl w:ilvl="3" w:tplc="04090001" w:tentative="1">
+      <w:start w:val="1"/>
+      <w:numFmt w:val="bullet"/>
+      <w:lvlText w:val=""/>
+      <w:lvlJc w:val="left"/>
+      <w:pPr>
+        <w:ind w:left="2940" w:hanging="360"/>
+      </w:pPr>
+      <w:rPr>
+        <w:rFonts w:ascii="Symbol" w:hAnsi="Symbol" w:hint="default"/>
+      </w:rPr>
+    </w:lvl>
+    <w:lvl w:ilvl="4" w:tplc="04090003" w:tentative="1">
+      <w:start w:val="1"/>
+      <w:numFmt w:val="bullet"/>
+      <w:lvlText w:val="o"/>
+      <w:lvlJc w:val="left"/>
+      <w:pPr>
+        <w:ind w:left="3660" w:hanging="360"/>
+      </w:pPr>
+      <w:rPr>
+        <w:rFonts w:ascii="Courier New" w:hAnsi="Courier New" w:cs="Courier New" w:hint="default"/>
+      </w:rPr>
+    </w:lvl>
+    <w:lvl w:ilvl="5" w:tplc="04090005" w:tentative="1">
+      <w:start w:val="1"/>
+      <w:numFmt w:val="bullet"/>
+      <w:lvlText w:val=""/>
+      <w:lvlJc w:val="left"/>
+      <w:pPr>
+        <w:ind w:left="4380" w:hanging="360"/>
+      </w:pPr>
+      <w:rPr>
+        <w:rFonts w:ascii="Wingdings" w:hAnsi="Wingdings" w:hint="default"/>
+      </w:rPr>
+    </w:lvl>
+    <w:lvl w:ilvl="6" w:tplc="04090001" w:tentative="1">
+      <w:start w:val="1"/>
+      <w:numFmt w:val="bullet"/>
+      <w:lvlText w:val=""/>
+      <w:lvlJc w:val="left"/>
+      <w:pPr>
+        <w:ind w:left="5100" w:hanging="360"/>
+      </w:pPr>
+      <w:rPr>
+        <w:rFonts w:ascii="Symbol" w:hAnsi="Symbol" w:hint="default"/>
+      </w:rPr>
+    </w:lvl>
+    <w:lvl w:ilvl="7" w:tplc="04090003" w:tentative="1">
+      <w:start w:val="1"/>
+      <w:numFmt w:val="bullet"/>
+      <w:lvlText w:val="o"/>
+      <w:lvlJc w:val="left"/>
+      <w:pPr>
+        <w:ind w:left="5820" w:hanging="360"/>
+      </w:pPr>
+      <w:rPr>
+        <w:rFonts w:ascii="Courier New" w:hAnsi="Courier New" w:cs="Courier New" w:hint="default"/>
+      </w:rPr>
+    </w:lvl>
+    <w:lvl w:ilvl="8" w:tplc="04090005" w:tentative="1">
+      <w:start w:val="1"/>
+      <w:numFmt w:val="bullet"/>
+      <w:lvlText w:val=""/>
+      <w:lvlJc w:val="left"/>
+      <w:pPr>
+        <w:ind w:left="6540" w:hanging="360"/>
+      </w:pPr>
+      <w:rPr>
+        <w:rFonts w:ascii="Wingdings" w:hAnsi="Wingdings" w:hint="default"/>
+      </w:rPr>
+    </w:lvl>
+  </w:abstractNum>
+  <w:abstractNum w:abstractNumId="7" w15:restartNumberingAfterBreak="0">
+    <w:nsid w:val="3AE93027"/>
+    <w:multiLevelType w:val="hybridMultilevel"/>
+    <w:tmpl w:val="EBEE9116"/>
+    <w:lvl w:ilvl="0" w:tplc="04090001">
+      <w:start w:val="1"/>
+      <w:numFmt w:val="bullet"/>
+      <w:lvlText w:val=""/>
+      <w:lvlJc w:val="left"/>
+      <w:pPr>
+        <w:ind w:left="1080" w:hanging="360"/>
+      </w:pPr>
+      <w:rPr>
+        <w:rFonts w:ascii="Symbol" w:hAnsi="Symbol" w:hint="default"/>
+      </w:rPr>
+    </w:lvl>
+    <w:lvl w:ilvl="1" w:tplc="04090003" w:tentative="1">
+      <w:start w:val="1"/>
+      <w:numFmt w:val="bullet"/>
+      <w:lvlText w:val="o"/>
+      <w:lvlJc w:val="left"/>
+      <w:pPr>
+        <w:ind w:left="1800" w:hanging="360"/>
+      </w:pPr>
+      <w:rPr>
+        <w:rFonts w:ascii="Courier New" w:hAnsi="Courier New" w:cs="Courier New" w:hint="default"/>
+      </w:rPr>
+    </w:lvl>
+    <w:lvl w:ilvl="2" w:tplc="04090005" w:tentative="1">
+      <w:start w:val="1"/>
+      <w:numFmt w:val="bullet"/>
+      <w:lvlText w:val=""/>
+      <w:lvlJc w:val="left"/>
+      <w:pPr>
+        <w:ind w:left="2520" w:hanging="360"/>
+      </w:pPr>
+      <w:rPr>
+        <w:rFonts w:ascii="Wingdings" w:hAnsi="Wingdings" w:hint="default"/>
+      </w:rPr>
+    </w:lvl>
+    <w:lvl w:ilvl="3" w:tplc="04090001" w:tentative="1">
+      <w:start w:val="1"/>
+      <w:numFmt w:val="bullet"/>
+      <w:lvlText w:val=""/>
+      <w:lvlJc w:val="left"/>
+      <w:pPr>
+        <w:ind w:left="3240" w:hanging="360"/>
+      </w:pPr>
+      <w:rPr>
+        <w:rFonts w:ascii="Symbol" w:hAnsi="Symbol" w:hint="default"/>
+      </w:rPr>
+    </w:lvl>
+    <w:lvl w:ilvl="4" w:tplc="04090003" w:tentative="1">
+      <w:start w:val="1"/>
+      <w:numFmt w:val="bullet"/>
+      <w:lvlText w:val="o"/>
+      <w:lvlJc w:val="left"/>
+      <w:pPr>
+        <w:ind w:left="3960" w:hanging="360"/>
+      </w:pPr>
+      <w:rPr>
+        <w:rFonts w:ascii="Courier New" w:hAnsi="Courier New" w:cs="Courier New" w:hint="default"/>
+      </w:rPr>
+    </w:lvl>
+    <w:lvl w:ilvl="5" w:tplc="04090005" w:tentative="1">
+      <w:start w:val="1"/>
+      <w:numFmt w:val="bullet"/>
+      <w:lvlText w:val=""/>
+      <w:lvlJc w:val="left"/>
+      <w:pPr>
+        <w:ind w:left="4680" w:hanging="360"/>
+      </w:pPr>
+      <w:rPr>
+        <w:rFonts w:ascii="Wingdings" w:hAnsi="Wingdings" w:hint="default"/>
+      </w:rPr>
+    </w:lvl>
+    <w:lvl w:ilvl="6" w:tplc="04090001" w:tentative="1">
+      <w:start w:val="1"/>
+      <w:numFmt w:val="bullet"/>
+      <w:lvlText w:val=""/>
+      <w:lvlJc w:val="left"/>
+      <w:pPr>
+        <w:ind w:left="5400" w:hanging="360"/>
+      </w:pPr>
+      <w:rPr>
+        <w:rFonts w:ascii="Symbol" w:hAnsi="Symbol" w:hint="default"/>
+      </w:rPr>
+    </w:lvl>
+    <w:lvl w:ilvl="7" w:tplc="04090003" w:tentative="1">
+      <w:start w:val="1"/>
+      <w:numFmt w:val="bullet"/>
+      <w:lvlText w:val="o"/>
+      <w:lvlJc w:val="left"/>
+      <w:pPr>
+        <w:ind w:left="6120" w:hanging="360"/>
+      </w:pPr>
+      <w:rPr>
+        <w:rFonts w:ascii="Courier New" w:hAnsi="Courier New" w:cs="Courier New" w:hint="default"/>
+      </w:rPr>
+    </w:lvl>
+    <w:lvl w:ilvl="8" w:tplc="04090005" w:tentative="1">
+      <w:start w:val="1"/>
+      <w:numFmt w:val="bullet"/>
+      <w:lvlText w:val=""/>
+      <w:lvlJc w:val="left"/>
+      <w:pPr>
+        <w:ind w:left="6840" w:hanging="360"/>
+      </w:pPr>
+      <w:rPr>
+        <w:rFonts w:ascii="Wingdings" w:hAnsi="Wingdings" w:hint="default"/>
+      </w:rPr>
+    </w:lvl>
+  </w:abstractNum>
+  <w:abstractNum w:abstractNumId="8" w15:restartNumberingAfterBreak="0">
+    <w:nsid w:val="56762C9F"/>
+    <w:multiLevelType w:val="hybridMultilevel"/>
+    <w:tmpl w:val="FAD2EF8C"/>
+    <w:lvl w:ilvl="0" w:tplc="04090001">
+      <w:start w:val="1"/>
+      <w:numFmt w:val="bullet"/>
+      <w:lvlText w:val=""/>
+      <w:lvlJc w:val="left"/>
+      <w:pPr>
+        <w:ind w:left="1080" w:hanging="360"/>
+      </w:pPr>
+      <w:rPr>
+        <w:rFonts w:ascii="Symbol" w:hAnsi="Symbol" w:hint="default"/>
+      </w:rPr>
+    </w:lvl>
+    <w:lvl w:ilvl="1" w:tplc="04090003" w:tentative="1">
+      <w:start w:val="1"/>
+      <w:numFmt w:val="bullet"/>
+      <w:lvlText w:val="o"/>
+      <w:lvlJc w:val="left"/>
+      <w:pPr>
+        <w:ind w:left="1800" w:hanging="360"/>
+      </w:pPr>
+      <w:rPr>
+        <w:rFonts w:ascii="Courier New" w:hAnsi="Courier New" w:cs="Courier New" w:hint="default"/>
+      </w:rPr>
+    </w:lvl>
+    <w:lvl w:ilvl="2" w:tplc="04090005" w:tentative="1">
+      <w:start w:val="1"/>
+      <w:numFmt w:val="bullet"/>
+      <w:lvlText w:val=""/>
+      <w:lvlJc w:val="left"/>
+      <w:pPr>
+        <w:ind w:left="2520" w:hanging="360"/>
+      </w:pPr>
+      <w:rPr>
+        <w:rFonts w:ascii="Wingdings" w:hAnsi="Wingdings" w:hint="default"/>
+      </w:rPr>
+    </w:lvl>
+    <w:lvl w:ilvl="3" w:tplc="04090001" w:tentative="1">
+      <w:start w:val="1"/>
+      <w:numFmt w:val="bullet"/>
+      <w:lvlText w:val=""/>
+      <w:lvlJc w:val="left"/>
+      <w:pPr>
+        <w:ind w:left="3240" w:hanging="360"/>
+      </w:pPr>
+      <w:rPr>
+        <w:rFonts w:ascii="Symbol" w:hAnsi="Symbol" w:hint="default"/>
+      </w:rPr>
+    </w:lvl>
+    <w:lvl w:ilvl="4" w:tplc="04090003" w:tentative="1">
+      <w:start w:val="1"/>
+      <w:numFmt w:val="bullet"/>
+      <w:lvlText w:val="o"/>
+      <w:lvlJc w:val="left"/>
+      <w:pPr>
+        <w:ind w:left="3960" w:hanging="360"/>
+      </w:pPr>
+      <w:rPr>
+        <w:rFonts w:ascii="Courier New" w:hAnsi="Courier New" w:cs="Courier New" w:hint="default"/>
+      </w:rPr>
+    </w:lvl>
+    <w:lvl w:ilvl="5" w:tplc="04090005" w:tentative="1">
+      <w:start w:val="1"/>
+      <w:numFmt w:val="bullet"/>
+      <w:lvlText w:val=""/>
+      <w:lvlJc w:val="left"/>
+      <w:pPr>
+        <w:ind w:left="4680" w:hanging="360"/>
+      </w:pPr>
+      <w:rPr>
+        <w:rFonts w:ascii="Wingdings" w:hAnsi="Wingdings" w:hint="default"/>
+      </w:rPr>
+    </w:lvl>
+    <w:lvl w:ilvl="6" w:tplc="04090001" w:tentative="1">
+      <w:start w:val="1"/>
+      <w:numFmt w:val="bullet"/>
+      <w:lvlText w:val=""/>
+      <w:lvlJc w:val="left"/>
+      <w:pPr>
+        <w:ind w:left="5400" w:hanging="360"/>
+      </w:pPr>
+      <w:rPr>
+        <w:rFonts w:ascii="Symbol" w:hAnsi="Symbol" w:hint="default"/>
+      </w:rPr>
+    </w:lvl>
+    <w:lvl w:ilvl="7" w:tplc="04090003" w:tentative="1">
+      <w:start w:val="1"/>
+      <w:numFmt w:val="bullet"/>
+      <w:lvlText w:val="o"/>
+      <w:lvlJc w:val="left"/>
+      <w:pPr>
+        <w:ind w:left="6120" w:hanging="360"/>
+      </w:pPr>
+      <w:rPr>
+        <w:rFonts w:ascii="Courier New" w:hAnsi="Courier New" w:cs="Courier New" w:hint="default"/>
+      </w:rPr>
+    </w:lvl>
+    <w:lvl w:ilvl="8" w:tplc="04090005" w:tentative="1">
+      <w:start w:val="1"/>
+      <w:numFmt w:val="bullet"/>
+      <w:lvlText w:val=""/>
+      <w:lvlJc w:val="left"/>
+      <w:pPr>
+        <w:ind w:left="6840" w:hanging="360"/>
+      </w:pPr>
+      <w:rPr>
+        <w:rFonts w:ascii="Wingdings" w:hAnsi="Wingdings" w:hint="default"/>
+      </w:rPr>
+    </w:lvl>
+  </w:abstractNum>
+  <w:abstractNum w:abstractNumId="9" w15:restartNumberingAfterBreak="0">
+    <w:nsid w:val="5EA22FF9"/>
+    <w:multiLevelType w:val="hybridMultilevel"/>
+    <w:tmpl w:val="2736C7A0"/>
+    <w:lvl w:ilvl="0" w:tplc="04090001">
+      <w:start w:val="1"/>
+      <w:numFmt w:val="bullet"/>
+      <w:lvlText w:val=""/>
+      <w:lvlJc w:val="left"/>
+      <w:pPr>
+        <w:ind w:left="1080" w:hanging="360"/>
+      </w:pPr>
+      <w:rPr>
+        <w:rFonts w:ascii="Symbol" w:hAnsi="Symbol" w:hint="default"/>
+      </w:rPr>
+    </w:lvl>
+    <w:lvl w:ilvl="1" w:tplc="04090003" w:tentative="1">
+      <w:start w:val="1"/>
+      <w:numFmt w:val="bullet"/>
+      <w:lvlText w:val="o"/>
+      <w:lvlJc w:val="left"/>
+      <w:pPr>
+        <w:ind w:left="1800" w:hanging="360"/>
+      </w:pPr>
+      <w:rPr>
+        <w:rFonts w:ascii="Courier New" w:hAnsi="Courier New" w:cs="Courier New" w:hint="default"/>
+      </w:rPr>
+    </w:lvl>
+    <w:lvl w:ilvl="2" w:tplc="04090005" w:tentative="1">
+      <w:start w:val="1"/>
+      <w:numFmt w:val="bullet"/>
+      <w:lvlText w:val=""/>
+      <w:lvlJc w:val="left"/>
+      <w:pPr>
+        <w:ind w:left="2520" w:hanging="360"/>
+      </w:pPr>
+      <w:rPr>
+        <w:rFonts w:ascii="Wingdings" w:hAnsi="Wingdings" w:hint="default"/>
+      </w:rPr>
+    </w:lvl>
+    <w:lvl w:ilvl="3" w:tplc="04090001" w:tentative="1">
+      <w:start w:val="1"/>
+      <w:numFmt w:val="bullet"/>
+      <w:lvlText w:val=""/>
+      <w:lvlJc w:val="left"/>
+      <w:pPr>
+        <w:ind w:left="3240" w:hanging="360"/>
+      </w:pPr>
+      <w:rPr>
+        <w:rFonts w:ascii="Symbol" w:hAnsi="Symbol" w:hint="default"/>
+      </w:rPr>
+    </w:lvl>
+    <w:lvl w:ilvl="4" w:tplc="04090003" w:tentative="1">
+      <w:start w:val="1"/>
+      <w:numFmt w:val="bullet"/>
+      <w:lvlText w:val="o"/>
+      <w:lvlJc w:val="left"/>
+      <w:pPr>
+        <w:ind w:left="3960" w:hanging="360"/>
+      </w:pPr>
+      <w:rPr>
+        <w:rFonts w:ascii="Courier New" w:hAnsi="Courier New" w:cs="Courier New" w:hint="default"/>
+      </w:rPr>
+    </w:lvl>
+    <w:lvl w:ilvl="5" w:tplc="04090005" w:tentative="1">
+      <w:start w:val="1"/>
+      <w:numFmt w:val="bullet"/>
+      <w:lvlText w:val=""/>
+      <w:lvlJc w:val="left"/>
+      <w:pPr>
+        <w:ind w:left="4680" w:hanging="360"/>
+      </w:pPr>
+      <w:rPr>
+        <w:rFonts w:ascii="Wingdings" w:hAnsi="Wingdings" w:hint="default"/>
+      </w:rPr>
+    </w:lvl>
+    <w:lvl w:ilvl="6" w:tplc="04090001" w:tentative="1">
+      <w:start w:val="1"/>
+      <w:numFmt w:val="bullet"/>
+      <w:lvlText w:val=""/>
+      <w:lvlJc w:val="left"/>
+      <w:pPr>
+        <w:ind w:left="5400" w:hanging="360"/>
+      </w:pPr>
+      <w:rPr>
+        <w:rFonts w:ascii="Symbol" w:hAnsi="Symbol" w:hint="default"/>
+      </w:rPr>
+    </w:lvl>
+    <w:lvl w:ilvl="7" w:tplc="04090003" w:tentative="1">
+      <w:start w:val="1"/>
+      <w:numFmt w:val="bullet"/>
+      <w:lvlText w:val="o"/>
+      <w:lvlJc w:val="left"/>
+      <w:pPr>
+        <w:ind w:left="6120" w:hanging="360"/>
+      </w:pPr>
+      <w:rPr>
+        <w:rFonts w:ascii="Courier New" w:hAnsi="Courier New" w:cs="Courier New" w:hint="default"/>
+      </w:rPr>
+    </w:lvl>
+    <w:lvl w:ilvl="8" w:tplc="04090005" w:tentative="1">
+      <w:start w:val="1"/>
+      <w:numFmt w:val="bullet"/>
+      <w:lvlText w:val=""/>
+      <w:lvlJc w:val="left"/>
+      <w:pPr>
+        <w:ind w:left="6840" w:hanging="360"/>
+      </w:pPr>
+      <w:rPr>
+        <w:rFonts w:ascii="Wingdings" w:hAnsi="Wingdings" w:hint="default"/>
+      </w:rPr>
+    </w:lvl>
+  </w:abstractNum>
+  <w:abstractNum w:abstractNumId="10" w15:restartNumberingAfterBreak="0">
+    <w:nsid w:val="714A7051"/>
+    <w:multiLevelType w:val="hybridMultilevel"/>
+    <w:tmpl w:val="5B9007FA"/>
+    <w:lvl w:ilvl="0" w:tplc="04090001">
+      <w:start w:val="1"/>
+      <w:numFmt w:val="bullet"/>
+      <w:lvlText w:val=""/>
+      <w:lvlJc w:val="left"/>
+      <w:pPr>
+        <w:ind w:left="1080" w:hanging="360"/>
+      </w:pPr>
+      <w:rPr>
+        <w:rFonts w:ascii="Symbol" w:hAnsi="Symbol" w:hint="default"/>
+      </w:rPr>
+    </w:lvl>
+    <w:lvl w:ilvl="1" w:tplc="04090003" w:tentative="1">
+      <w:start w:val="1"/>
+      <w:numFmt w:val="bullet"/>
+      <w:lvlText w:val="o"/>
+      <w:lvlJc w:val="left"/>
+      <w:pPr>
+        <w:ind w:left="1800" w:hanging="360"/>
+      </w:pPr>
+      <w:rPr>
+        <w:rFonts w:ascii="Courier New" w:hAnsi="Courier New" w:cs="Courier New" w:hint="default"/>
+      </w:rPr>
+    </w:lvl>
+    <w:lvl w:ilvl="2" w:tplc="04090005" w:tentative="1">
+      <w:start w:val="1"/>
+      <w:numFmt w:val="bullet"/>
+      <w:lvlText w:val=""/>
+      <w:lvlJc w:val="left"/>
+      <w:pPr>
+        <w:ind w:left="2520" w:hanging="360"/>
+      </w:pPr>
+      <w:rPr>
+        <w:rFonts w:ascii="Wingdings" w:hAnsi="Wingdings" w:hint="default"/>
+      </w:rPr>
+    </w:lvl>
+    <w:lvl w:ilvl="3" w:tplc="04090001" w:tentative="1">
+      <w:start w:val="1"/>
+      <w:numFmt w:val="bullet"/>
+      <w:lvlText w:val=""/>
+      <w:lvlJc w:val="left"/>
+      <w:pPr>
+        <w:ind w:left="3240" w:hanging="360"/>
+      </w:pPr>
+      <w:rPr>
+        <w:rFonts w:ascii="Symbol" w:hAnsi="Symbol" w:hint="default"/>
+      </w:rPr>
+    </w:lvl>
+    <w:lvl w:ilvl="4" w:tplc="04090003" w:tentative="1">
+      <w:start w:val="1"/>
+      <w:numFmt w:val="bullet"/>
+      <w:lvlText w:val="o"/>
+      <w:lvlJc w:val="left"/>
+      <w:pPr>
+        <w:ind w:left="3960" w:hanging="360"/>
+      </w:pPr>
+      <w:rPr>
+        <w:rFonts w:ascii="Courier New" w:hAnsi="Courier New" w:cs="Courier New" w:hint="default"/>
+      </w:rPr>
+    </w:lvl>
+    <w:lvl w:ilvl="5" w:tplc="04090005" w:tentative="1">
+      <w:start w:val="1"/>
+      <w:numFmt w:val="bullet"/>
+      <w:lvlText w:val=""/>
+      <w:lvlJc w:val="left"/>
+      <w:pPr>
+        <w:ind w:left="4680" w:hanging="360"/>
+      </w:pPr>
+      <w:rPr>
+        <w:rFonts w:ascii="Wingdings" w:hAnsi="Wingdings" w:hint="default"/>
+      </w:rPr>
+    </w:lvl>
+    <w:lvl w:ilvl="6" w:tplc="04090001" w:tentative="1">
+      <w:start w:val="1"/>
+      <w:numFmt w:val="bullet"/>
+      <w:lvlText w:val=""/>
+      <w:lvlJc w:val="left"/>
+      <w:pPr>
+        <w:ind w:left="5400" w:hanging="360"/>
+      </w:pPr>
+      <w:rPr>
+        <w:rFonts w:ascii="Symbol" w:hAnsi="Symbol" w:hint="default"/>
+      </w:rPr>
+    </w:lvl>
+    <w:lvl w:ilvl="7" w:tplc="04090003" w:tentative="1">
+      <w:start w:val="1"/>
+      <w:numFmt w:val="bullet"/>
+      <w:lvlText w:val="o"/>
+      <w:lvlJc w:val="left"/>
+      <w:pPr>
+        <w:ind w:left="6120" w:hanging="360"/>
+      </w:pPr>
+      <w:rPr>
+        <w:rFonts w:ascii="Courier New" w:hAnsi="Courier New" w:cs="Courier New" w:hint="default"/>
+      </w:rPr>
+    </w:lvl>
+    <w:lvl w:ilvl="8" w:tplc="04090005" w:tentative="1">
+      <w:start w:val="1"/>
+      <w:numFmt w:val="bullet"/>
+      <w:lvlText w:val=""/>
+      <w:lvlJc w:val="left"/>
+      <w:pPr>
         <w:ind w:left="6840" w:hanging="360"/>
       </w:pPr>
       <w:rPr>
@@ -16118,22 +17822,37 @@
     </w:lvl>
   </w:abstractNum>
   <w:num w:numId="1">
-    <w:abstractNumId w:val="0"/>
+    <w:abstractNumId w:val="1"/>
   </w:num>
   <w:num w:numId="2">
+    <w:abstractNumId w:val="6"/>
+  </w:num>
+  <w:num w:numId="3">
+    <w:abstractNumId w:val="5"/>
+  </w:num>
+  <w:num w:numId="4">
     <w:abstractNumId w:val="3"/>
   </w:num>
-  <w:num w:numId="3">
+  <w:num w:numId="5">
+    <w:abstractNumId w:val="8"/>
+  </w:num>
+  <w:num w:numId="6">
+    <w:abstractNumId w:val="9"/>
+  </w:num>
+  <w:num w:numId="7">
+    <w:abstractNumId w:val="4"/>
+  </w:num>
+  <w:num w:numId="8">
+    <w:abstractNumId w:val="10"/>
+  </w:num>
+  <w:num w:numId="9">
+    <w:abstractNumId w:val="7"/>
+  </w:num>
+  <w:num w:numId="10">
     <w:abstractNumId w:val="2"/>
   </w:num>
-  <w:num w:numId="4">
-    <w:abstractNumId w:val="1"/>
-  </w:num>
-  <w:num w:numId="5">
-    <w:abstractNumId w:val="4"/>
-  </w:num>
-  <w:num w:numId="6">
-    <w:abstractNumId w:val="5"/>
+  <w:num w:numId="11">
+    <w:abstractNumId w:val="0"/>
   </w:num>
 </w:numbering>
 </file>
@@ -17191,7 +18910,7 @@
     <w:link w:val="OpisobjekataChar"/>
     <w:autoRedefine/>
     <w:qFormat/>
-    <w:rsid w:val="0061358F"/>
+    <w:rsid w:val="009837AD"/>
     <w:pPr>
       <w:spacing w:before="240" w:after="840"/>
       <w:jc w:val="center"/>
@@ -17222,7 +18941,7 @@
     <w:name w:val="Opis objekata Char"/>
     <w:basedOn w:val="CaptionChar"/>
     <w:link w:val="Opisobjekata"/>
-    <w:rsid w:val="0061358F"/>
+    <w:rsid w:val="009837AD"/>
     <w:rPr>
       <w:rFonts w:ascii="Liberation Serif" w:eastAsia="NSimSun" w:hAnsi="Liberation Serif" w:cs="Mangal"/>
       <w:i/>
@@ -17673,7 +19392,7 @@
 </file>
 
 <file path=customXml/itemProps1.xml><?xml version="1.0" encoding="utf-8"?>
-<ds:datastoreItem xmlns:ds="http://schemas.openxmlformats.org/officeDocument/2006/customXml" ds:itemID="{F1430F1D-C0EA-475C-BA35-94BC7C43AF36}">
+<ds:datastoreItem xmlns:ds="http://schemas.openxmlformats.org/officeDocument/2006/customXml" ds:itemID="{31D5FC72-63EB-47F5-B0E9-841F43365883}">
   <ds:schemaRefs>
     <ds:schemaRef ds:uri="http://schemas.openxmlformats.org/officeDocument/2006/bibliography"/>
   </ds:schemaRefs>

</xml_diff>

<commit_message>
Dokumnet - Implementacija servisa 3
</commit_message>
<xml_diff>
--- a/docs/Rad.docx
+++ b/docs/Rad.docx
@@ -9445,7 +9445,7 @@
           <v:shape id="_x0000_i1184" type="#_x0000_t75" style="width:468pt;height:120pt" o:ole="">
             <v:imagedata r:id="rId15" o:title=""/>
           </v:shape>
-          <o:OLEObject Type="Embed" ProgID="Word.OpenDocumentText.12" ShapeID="_x0000_i1184" DrawAspect="Content" ObjectID="_1689609180" r:id="rId16"/>
+          <o:OLEObject Type="Embed" ProgID="Word.OpenDocumentText.12" ShapeID="_x0000_i1184" DrawAspect="Content" ObjectID="_1689611465" r:id="rId16"/>
         </w:object>
       </w:r>
     </w:p>
@@ -9855,7 +9855,7 @@
           <v:shape id="_x0000_i1185" type="#_x0000_t75" style="width:468pt;height:19.8pt" o:ole="">
             <v:imagedata r:id="rId17" o:title=""/>
           </v:shape>
-          <o:OLEObject Type="Embed" ProgID="Word.OpenDocumentText.12" ShapeID="_x0000_i1185" DrawAspect="Content" ObjectID="_1689609181" r:id="rId18"/>
+          <o:OLEObject Type="Embed" ProgID="Word.OpenDocumentText.12" ShapeID="_x0000_i1185" DrawAspect="Content" ObjectID="_1689611466" r:id="rId18"/>
         </w:object>
       </w:r>
     </w:p>
@@ -9985,7 +9985,7 @@
           <v:shape id="_x0000_i1186" type="#_x0000_t75" style="width:468pt;height:289.2pt" o:ole="">
             <v:imagedata r:id="rId19" o:title=""/>
           </v:shape>
-          <o:OLEObject Type="Embed" ProgID="Word.OpenDocumentText.12" ShapeID="_x0000_i1186" DrawAspect="Content" ObjectID="_1689609182" r:id="rId20"/>
+          <o:OLEObject Type="Embed" ProgID="Word.OpenDocumentText.12" ShapeID="_x0000_i1186" DrawAspect="Content" ObjectID="_1689611467" r:id="rId20"/>
         </w:object>
       </w:r>
     </w:p>
@@ -10055,7 +10055,7 @@
           <v:shape id="_x0000_i1187" type="#_x0000_t75" style="width:468pt;height:19.8pt" o:ole="">
             <v:imagedata r:id="rId22" o:title=""/>
           </v:shape>
-          <o:OLEObject Type="Embed" ProgID="Word.OpenDocumentText.12" ShapeID="_x0000_i1187" DrawAspect="Content" ObjectID="_1689609183" r:id="rId23"/>
+          <o:OLEObject Type="Embed" ProgID="Word.OpenDocumentText.12" ShapeID="_x0000_i1187" DrawAspect="Content" ObjectID="_1689611468" r:id="rId23"/>
         </w:object>
       </w:r>
     </w:p>
@@ -10116,7 +10116,7 @@
           <v:shape id="_x0000_i1188" type="#_x0000_t75" style="width:468pt;height:198pt" o:ole="">
             <v:imagedata r:id="rId24" o:title=""/>
           </v:shape>
-          <o:OLEObject Type="Embed" ProgID="Word.OpenDocumentText.12" ShapeID="_x0000_i1188" DrawAspect="Content" ObjectID="_1689609184" r:id="rId25"/>
+          <o:OLEObject Type="Embed" ProgID="Word.OpenDocumentText.12" ShapeID="_x0000_i1188" DrawAspect="Content" ObjectID="_1689611469" r:id="rId25"/>
         </w:object>
       </w:r>
     </w:p>
@@ -13483,7 +13483,7 @@
           <v:shape id="_x0000_i1189" type="#_x0000_t75" style="width:468pt;height:166.8pt" o:ole="">
             <v:imagedata r:id="rId26" o:title=""/>
           </v:shape>
-          <o:OLEObject Type="Embed" ProgID="Word.OpenDocumentText.12" ShapeID="_x0000_i1189" DrawAspect="Content" ObjectID="_1689609185" r:id="rId27"/>
+          <o:OLEObject Type="Embed" ProgID="Word.OpenDocumentText.12" ShapeID="_x0000_i1189" DrawAspect="Content" ObjectID="_1689611470" r:id="rId27"/>
         </w:object>
       </w:r>
     </w:p>
@@ -13524,7 +13524,7 @@
           <v:shape id="_x0000_i1190" type="#_x0000_t75" style="width:468pt;height:242.4pt" o:ole="">
             <v:imagedata r:id="rId28" o:title=""/>
           </v:shape>
-          <o:OLEObject Type="Embed" ProgID="Word.OpenDocumentText.12" ShapeID="_x0000_i1190" DrawAspect="Content" ObjectID="_1689609186" r:id="rId29"/>
+          <o:OLEObject Type="Embed" ProgID="Word.OpenDocumentText.12" ShapeID="_x0000_i1190" DrawAspect="Content" ObjectID="_1689611471" r:id="rId29"/>
         </w:object>
       </w:r>
     </w:p>
@@ -13764,7 +13764,7 @@
           <v:shape id="_x0000_i1191" type="#_x0000_t75" style="width:450.6pt;height:43.8pt" o:ole="">
             <v:imagedata r:id="rId30" o:title=""/>
           </v:shape>
-          <o:OLEObject Type="Embed" ProgID="Word.OpenDocumentText.12" ShapeID="_x0000_i1191" DrawAspect="Content" ObjectID="_1689609187" r:id="rId31"/>
+          <o:OLEObject Type="Embed" ProgID="Word.OpenDocumentText.12" ShapeID="_x0000_i1191" DrawAspect="Content" ObjectID="_1689611472" r:id="rId31"/>
         </w:object>
       </w:r>
     </w:p>
@@ -14303,7 +14303,7 @@
           <v:shape id="_x0000_i1192" type="#_x0000_t75" style="width:468pt;height:31.8pt" o:ole="">
             <v:imagedata r:id="rId32" o:title=""/>
           </v:shape>
-          <o:OLEObject Type="Embed" ProgID="Word.OpenDocumentText.12" ShapeID="_x0000_i1192" DrawAspect="Content" ObjectID="_1689609188" r:id="rId33"/>
+          <o:OLEObject Type="Embed" ProgID="Word.OpenDocumentText.12" ShapeID="_x0000_i1192" DrawAspect="Content" ObjectID="_1689611473" r:id="rId33"/>
         </w:object>
       </w:r>
     </w:p>
@@ -14641,6 +14641,9 @@
         <w:t>Struktura projekta</w:t>
       </w:r>
       <w:bookmarkEnd w:id="32"/>
+      <w:r>
+        <w:t xml:space="preserve"> i korišćene biblioteke</w:t>
+      </w:r>
     </w:p>
     <w:p>
       <w:pPr>
@@ -14653,7 +14656,13 @@
         <w:t xml:space="preserve">Na slici 16 prikazana je </w:t>
       </w:r>
       <w:r>
-        <w:t>organizacija projekta Recepti API. U nastavku bi</w:t>
+        <w:t xml:space="preserve">organizacija </w:t>
+      </w:r>
+      <w:r>
+        <w:t>projekta</w:t>
+      </w:r>
+      <w:r>
+        <w:t>. U nastavku bi</w:t>
       </w:r>
       <w:r>
         <w:rPr>
@@ -14667,15 +14676,11 @@
         <w:pStyle w:val="NoSpacing"/>
       </w:pPr>
       <w:r>
-        <w:rPr>
-          <w:noProof/>
-          <w:lang w:eastAsia="en-US" w:bidi="ar-SA"/>
-        </w:rPr>
         <w:drawing>
           <wp:inline distT="0" distB="0" distL="0" distR="0">
-            <wp:extent cx="3840813" cy="3055885"/>
-            <wp:effectExtent l="0" t="0" r="7620" b="0"/>
-            <wp:docPr id="8" name="Picture 8"/>
+            <wp:extent cx="3886537" cy="3337849"/>
+            <wp:effectExtent l="0" t="0" r="0" b="0"/>
+            <wp:docPr id="9" name="Picture 9"/>
             <wp:cNvGraphicFramePr>
               <a:graphicFrameLocks xmlns:a="http://schemas.openxmlformats.org/drawingml/2006/main" noChangeAspect="1"/>
             </wp:cNvGraphicFramePr>
@@ -14683,7 +14688,7 @@
               <a:graphicData uri="http://schemas.openxmlformats.org/drawingml/2006/picture">
                 <pic:pic xmlns:pic="http://schemas.openxmlformats.org/drawingml/2006/picture">
                   <pic:nvPicPr>
-                    <pic:cNvPr id="8" name="struktura.PNG"/>
+                    <pic:cNvPr id="9" name="struktura.PNG"/>
                     <pic:cNvPicPr/>
                   </pic:nvPicPr>
                   <pic:blipFill>
@@ -14701,7 +14706,7 @@
                   <pic:spPr>
                     <a:xfrm>
                       <a:off x="0" y="0"/>
-                      <a:ext cx="3840813" cy="3055885"/>
+                      <a:ext cx="3886537" cy="3337849"/>
                     </a:xfrm>
                     <a:prstGeom prst="rect">
                       <a:avLst/>
@@ -14779,6 +14784,7 @@
         <w:rPr>
           <w:rFonts w:hint="eastAsia"/>
         </w:rPr>
+        <w:lastRenderedPageBreak/>
         <w:t>id</w:t>
       </w:r>
       <w:r>
@@ -14800,7 +14806,6 @@
         <w:rPr>
           <w:rFonts w:hint="eastAsia"/>
         </w:rPr>
-        <w:lastRenderedPageBreak/>
         <w:t>naziv</w:t>
       </w:r>
       <w:r>
@@ -15364,6 +15369,7 @@
         <w:rPr>
           <w:rFonts w:hint="eastAsia"/>
         </w:rPr>
+        <w:lastRenderedPageBreak/>
         <w:t>datum</w:t>
       </w:r>
       <w:r>
@@ -15409,7 +15415,6 @@
         <w:rPr>
           <w:rFonts w:hint="eastAsia"/>
         </w:rPr>
-        <w:lastRenderedPageBreak/>
         <w:t>datum</w:t>
       </w:r>
       <w:r>
@@ -15781,14 +15786,14 @@
     <w:bookmarkEnd w:id="36"/>
     <w:p>
       <w:pPr>
-        <w:pStyle w:val="Tekst"/>
+        <w:pStyle w:val="NoSpacing"/>
       </w:pPr>
       <w:r>
         <w:object w:dxaOrig="9360" w:dyaOrig="7564">
           <v:shape id="_x0000_i1239" type="#_x0000_t75" style="width:468pt;height:378pt" o:ole="">
             <v:imagedata r:id="rId36" o:title=""/>
           </v:shape>
-          <o:OLEObject Type="Embed" ProgID="Word.OpenDocumentText.12" ShapeID="_x0000_i1239" DrawAspect="Content" ObjectID="_1689609189" r:id="rId37"/>
+          <o:OLEObject Type="Embed" ProgID="Word.OpenDocumentText.12" ShapeID="_x0000_i1239" DrawAspect="Content" ObjectID="_1689611474" r:id="rId37"/>
         </w:object>
       </w:r>
     </w:p>
@@ -15810,17 +15815,17 @@
     <w:bookmarkEnd w:id="37"/>
     <w:p>
       <w:pPr>
-        <w:pStyle w:val="Opisobjekata"/>
+        <w:pStyle w:val="NoSpacing"/>
         <w:rPr>
           <w:rFonts w:hint="eastAsia"/>
         </w:rPr>
       </w:pPr>
       <w:r>
         <w:object w:dxaOrig="9360" w:dyaOrig="4227">
-          <v:shape id="_x0000_i1266" type="#_x0000_t75" style="width:468pt;height:211.2pt" o:ole="">
+          <v:shape id="_x0000_i1351" type="#_x0000_t75" style="width:468pt;height:211.2pt" o:ole="">
             <v:imagedata r:id="rId38" o:title=""/>
           </v:shape>
-          <o:OLEObject Type="Embed" ProgID="Word.OpenDocumentText.12" ShapeID="_x0000_i1266" DrawAspect="Content" ObjectID="_1689609190" r:id="rId39"/>
+          <o:OLEObject Type="Embed" ProgID="Word.OpenDocumentText.12" ShapeID="_x0000_i1351" DrawAspect="Content" ObjectID="_1689611475" r:id="rId39"/>
         </w:object>
       </w:r>
     </w:p>
@@ -15831,10 +15836,28 @@
       <w:r>
         <w:t>Slika 18. Klasa Pokretanje</w:t>
       </w:r>
-      <w:bookmarkStart w:id="38" w:name="_GoBack"/>
-      <w:bookmarkEnd w:id="38"/>
-      <w:r>
-        <w:t xml:space="preserve"> </w:t>
+    </w:p>
+    <w:bookmarkStart w:id="38" w:name="_MON_1689610270"/>
+    <w:bookmarkEnd w:id="38"/>
+    <w:p>
+      <w:pPr>
+        <w:pStyle w:val="NoSpacing"/>
+      </w:pPr>
+      <w:r>
+        <w:object w:dxaOrig="9360" w:dyaOrig="5339">
+          <v:shape id="_x0000_i1365" type="#_x0000_t75" style="width:468pt;height:267pt" o:ole="">
+            <v:imagedata r:id="rId40" o:title=""/>
+          </v:shape>
+          <o:OLEObject Type="Embed" ProgID="Word.OpenDocumentText.12" ShapeID="_x0000_i1365" DrawAspect="Content" ObjectID="_1689611476" r:id="rId41"/>
+        </w:object>
+      </w:r>
+    </w:p>
+    <w:p>
+      <w:pPr>
+        <w:pStyle w:val="Opisobjekata"/>
+      </w:pPr>
+      <w:r>
+        <w:t>Slika 19. Jedinični test funkcije KreirajRecept</w:t>
       </w:r>
     </w:p>
     <w:p>
@@ -15846,6 +15869,7 @@
         <w:rPr>
           <w:rFonts w:hint="eastAsia"/>
         </w:rPr>
+        <w:lastRenderedPageBreak/>
         <w:t xml:space="preserve">5 </w:t>
       </w:r>
       <w:r>
@@ -15913,17 +15937,19 @@
       <w:r>
         <w:t>5.2 Testiranje</w:t>
       </w:r>
+      <w:bookmarkStart w:id="43" w:name="_GoBack"/>
       <w:bookmarkEnd w:id="42"/>
+      <w:bookmarkEnd w:id="43"/>
     </w:p>
     <w:p>
       <w:pPr>
         <w:pStyle w:val="Naslov2"/>
       </w:pPr>
-      <w:bookmarkStart w:id="43" w:name="_Toc78990945"/>
+      <w:bookmarkStart w:id="44" w:name="_Toc78990945"/>
       <w:r>
         <w:t>5.3 Nadgledanje i održavanje</w:t>
       </w:r>
-      <w:bookmarkEnd w:id="43"/>
+      <w:bookmarkEnd w:id="44"/>
     </w:p>
     <w:p>
       <w:pPr>
@@ -15945,7 +15971,7 @@
       <w:pPr>
         <w:pStyle w:val="Naslov1"/>
       </w:pPr>
-      <w:bookmarkStart w:id="44" w:name="_Toc78990946"/>
+      <w:bookmarkStart w:id="45" w:name="_Toc78990946"/>
       <w:r>
         <w:lastRenderedPageBreak/>
         <w:t>6 Zaklju</w:t>
@@ -15959,7 +15985,20 @@
       <w:r>
         <w:t>ak</w:t>
       </w:r>
-      <w:bookmarkEnd w:id="44"/>
+      <w:bookmarkEnd w:id="45"/>
+    </w:p>
+    <w:p>
+      <w:pPr>
+        <w:spacing w:after="160" w:line="259" w:lineRule="auto"/>
+        <w:rPr>
+          <w:rFonts w:ascii="Cambria" w:eastAsia="Microsoft YaHei" w:hAnsi="Cambria"/>
+          <w:b/>
+          <w:bCs/>
+          <w:color w:val="000000" w:themeColor="text1"/>
+          <w:sz w:val="28"/>
+          <w:szCs w:val="32"/>
+        </w:rPr>
+      </w:pPr>
       <w:r>
         <w:br w:type="page"/>
       </w:r>
@@ -16446,7 +16485,7 @@
       </w:sdtContent>
     </w:sdt>
     <w:sectPr>
-      <w:footerReference w:type="default" r:id="rId40"/>
+      <w:footerReference w:type="default" r:id="rId42"/>
       <w:pgSz w:w="12240" w:h="15840"/>
       <w:pgMar w:top="1440" w:right="1440" w:bottom="1440" w:left="1440" w:header="720" w:footer="720" w:gutter="0"/>
       <w:pgNumType w:start="0"/>
@@ -16525,7 +16564,7 @@
             <w:rFonts w:hint="eastAsia"/>
             <w:noProof/>
           </w:rPr>
-          <w:t>31</w:t>
+          <w:t>32</w:t>
         </w:r>
         <w:r>
           <w:rPr>
@@ -19392,7 +19431,7 @@
 </file>
 
 <file path=customXml/itemProps1.xml><?xml version="1.0" encoding="utf-8"?>
-<ds:datastoreItem xmlns:ds="http://schemas.openxmlformats.org/officeDocument/2006/customXml" ds:itemID="{31D5FC72-63EB-47F5-B0E9-841F43365883}">
+<ds:datastoreItem xmlns:ds="http://schemas.openxmlformats.org/officeDocument/2006/customXml" ds:itemID="{E07A018F-37E4-4610-A87D-7C4C404BB2AF}">
   <ds:schemaRefs>
     <ds:schemaRef ds:uri="http://schemas.openxmlformats.org/officeDocument/2006/bibliography"/>
   </ds:schemaRefs>

</xml_diff>

<commit_message>
Dokument - Postavljanje na platformu
</commit_message>
<xml_diff>
--- a/docs/Rad.docx
+++ b/docs/Rad.docx
@@ -820,13 +820,20 @@
           <w:r>
             <w:fldChar w:fldCharType="separate"/>
           </w:r>
-          <w:hyperlink w:anchor="_Toc79583408" w:history="1">
+          <w:hyperlink w:anchor="_Toc81071831" w:history="1">
             <w:r>
               <w:rPr>
                 <w:rStyle w:val="Hyperlink"/>
                 <w:noProof/>
               </w:rPr>
-              <w:t>1 Uvod</w:t>
+              <w:t>1 Uvo</w:t>
+            </w:r>
+            <w:r>
+              <w:rPr>
+                <w:rStyle w:val="Hyperlink"/>
+                <w:noProof/>
+              </w:rPr>
+              <w:t>d</w:t>
             </w:r>
             <w:r>
               <w:rPr>
@@ -847,7 +854,7 @@
                 <w:noProof/>
                 <w:webHidden/>
               </w:rPr>
-              <w:instrText xml:space="preserve"> PAGEREF _Toc79583408 \h </w:instrText>
+              <w:instrText xml:space="preserve"> PAGEREF _Toc81071831 \h </w:instrText>
             </w:r>
             <w:r>
               <w:rPr>
@@ -893,7 +900,7 @@
               <w:lang w:eastAsia="en-US" w:bidi="ar-SA"/>
             </w:rPr>
           </w:pPr>
-          <w:hyperlink w:anchor="_Toc79583409" w:history="1">
+          <w:hyperlink w:anchor="_Toc81071832" w:history="1">
             <w:r>
               <w:rPr>
                 <w:rStyle w:val="Hyperlink"/>
@@ -920,7 +927,7 @@
                 <w:noProof/>
                 <w:webHidden/>
               </w:rPr>
-              <w:instrText xml:space="preserve"> PAGEREF _Toc79583409 \h </w:instrText>
+              <w:instrText xml:space="preserve"> PAGEREF _Toc81071832 \h </w:instrText>
             </w:r>
             <w:r>
               <w:rPr>
@@ -966,7 +973,7 @@
               <w:lang w:eastAsia="en-US" w:bidi="ar-SA"/>
             </w:rPr>
           </w:pPr>
-          <w:hyperlink w:anchor="_Toc79583410" w:history="1">
+          <w:hyperlink w:anchor="_Toc81071833" w:history="1">
             <w:r>
               <w:rPr>
                 <w:rStyle w:val="Hyperlink"/>
@@ -993,7 +1000,7 @@
                 <w:noProof/>
                 <w:webHidden/>
               </w:rPr>
-              <w:instrText xml:space="preserve"> PAGEREF _Toc79583410 \h </w:instrText>
+              <w:instrText xml:space="preserve"> PAGEREF _Toc81071833 \h </w:instrText>
             </w:r>
             <w:r>
               <w:rPr>
@@ -1039,7 +1046,7 @@
               <w:lang w:eastAsia="en-US" w:bidi="ar-SA"/>
             </w:rPr>
           </w:pPr>
-          <w:hyperlink w:anchor="_Toc79583411" w:history="1">
+          <w:hyperlink w:anchor="_Toc81071834" w:history="1">
             <w:r>
               <w:rPr>
                 <w:rStyle w:val="Hyperlink"/>
@@ -1066,7 +1073,7 @@
                 <w:noProof/>
                 <w:webHidden/>
               </w:rPr>
-              <w:instrText xml:space="preserve"> PAGEREF _Toc79583411 \h </w:instrText>
+              <w:instrText xml:space="preserve"> PAGEREF _Toc81071834 \h </w:instrText>
             </w:r>
             <w:r>
               <w:rPr>
@@ -1112,7 +1119,7 @@
               <w:lang w:eastAsia="en-US" w:bidi="ar-SA"/>
             </w:rPr>
           </w:pPr>
-          <w:hyperlink w:anchor="_Toc79583412" w:history="1">
+          <w:hyperlink w:anchor="_Toc81071835" w:history="1">
             <w:r>
               <w:rPr>
                 <w:rStyle w:val="Hyperlink"/>
@@ -1147,7 +1154,7 @@
                 <w:noProof/>
                 <w:webHidden/>
               </w:rPr>
-              <w:instrText xml:space="preserve"> PAGEREF _Toc79583412 \h </w:instrText>
+              <w:instrText xml:space="preserve"> PAGEREF _Toc81071835 \h </w:instrText>
             </w:r>
             <w:r>
               <w:rPr>
@@ -1193,7 +1200,7 @@
               <w:lang w:eastAsia="en-US" w:bidi="ar-SA"/>
             </w:rPr>
           </w:pPr>
-          <w:hyperlink w:anchor="_Toc79583413" w:history="1">
+          <w:hyperlink w:anchor="_Toc81071836" w:history="1">
             <w:r>
               <w:rPr>
                 <w:rStyle w:val="Hyperlink"/>
@@ -1235,7 +1242,7 @@
                 <w:noProof/>
                 <w:webHidden/>
               </w:rPr>
-              <w:instrText xml:space="preserve"> PAGEREF _Toc79583413 \h </w:instrText>
+              <w:instrText xml:space="preserve"> PAGEREF _Toc81071836 \h </w:instrText>
             </w:r>
             <w:r>
               <w:rPr>
@@ -1281,7 +1288,7 @@
               <w:lang w:eastAsia="en-US" w:bidi="ar-SA"/>
             </w:rPr>
           </w:pPr>
-          <w:hyperlink w:anchor="_Toc79583414" w:history="1">
+          <w:hyperlink w:anchor="_Toc81071837" w:history="1">
             <w:r>
               <w:rPr>
                 <w:rStyle w:val="Hyperlink"/>
@@ -1308,7 +1315,7 @@
                 <w:noProof/>
                 <w:webHidden/>
               </w:rPr>
-              <w:instrText xml:space="preserve"> PAGEREF _Toc79583414 \h </w:instrText>
+              <w:instrText xml:space="preserve"> PAGEREF _Toc81071837 \h </w:instrText>
             </w:r>
             <w:r>
               <w:rPr>
@@ -1354,7 +1361,7 @@
               <w:lang w:eastAsia="en-US" w:bidi="ar-SA"/>
             </w:rPr>
           </w:pPr>
-          <w:hyperlink w:anchor="_Toc79583415" w:history="1">
+          <w:hyperlink w:anchor="_Toc81071838" w:history="1">
             <w:r>
               <w:rPr>
                 <w:rStyle w:val="Hyperlink"/>
@@ -1381,7 +1388,7 @@
                 <w:noProof/>
                 <w:webHidden/>
               </w:rPr>
-              <w:instrText xml:space="preserve"> PAGEREF _Toc79583415 \h </w:instrText>
+              <w:instrText xml:space="preserve"> PAGEREF _Toc81071838 \h </w:instrText>
             </w:r>
             <w:r>
               <w:rPr>
@@ -1427,7 +1434,7 @@
               <w:lang w:eastAsia="en-US" w:bidi="ar-SA"/>
             </w:rPr>
           </w:pPr>
-          <w:hyperlink w:anchor="_Toc79583416" w:history="1">
+          <w:hyperlink w:anchor="_Toc81071839" w:history="1">
             <w:r>
               <w:rPr>
                 <w:rStyle w:val="Hyperlink"/>
@@ -1454,7 +1461,7 @@
                 <w:noProof/>
                 <w:webHidden/>
               </w:rPr>
-              <w:instrText xml:space="preserve"> PAGEREF _Toc79583416 \h </w:instrText>
+              <w:instrText xml:space="preserve"> PAGEREF _Toc81071839 \h </w:instrText>
             </w:r>
             <w:r>
               <w:rPr>
@@ -1500,7 +1507,7 @@
               <w:lang w:eastAsia="en-US" w:bidi="ar-SA"/>
             </w:rPr>
           </w:pPr>
-          <w:hyperlink w:anchor="_Toc79583417" w:history="1">
+          <w:hyperlink w:anchor="_Toc81071840" w:history="1">
             <w:r>
               <w:rPr>
                 <w:rStyle w:val="Hyperlink"/>
@@ -1527,7 +1534,7 @@
                 <w:noProof/>
                 <w:webHidden/>
               </w:rPr>
-              <w:instrText xml:space="preserve"> PAGEREF _Toc79583417 \h </w:instrText>
+              <w:instrText xml:space="preserve"> PAGEREF _Toc81071840 \h </w:instrText>
             </w:r>
             <w:r>
               <w:rPr>
@@ -1573,7 +1580,7 @@
               <w:lang w:eastAsia="en-US" w:bidi="ar-SA"/>
             </w:rPr>
           </w:pPr>
-          <w:hyperlink w:anchor="_Toc79583418" w:history="1">
+          <w:hyperlink w:anchor="_Toc81071841" w:history="1">
             <w:r>
               <w:rPr>
                 <w:rStyle w:val="Hyperlink"/>
@@ -1601,7 +1608,7 @@
                 <w:noProof/>
                 <w:webHidden/>
               </w:rPr>
-              <w:instrText xml:space="preserve"> PAGEREF _Toc79583418 \h </w:instrText>
+              <w:instrText xml:space="preserve"> PAGEREF _Toc81071841 \h </w:instrText>
             </w:r>
             <w:r>
               <w:rPr>
@@ -1647,7 +1654,7 @@
               <w:lang w:eastAsia="en-US" w:bidi="ar-SA"/>
             </w:rPr>
           </w:pPr>
-          <w:hyperlink w:anchor="_Toc79583419" w:history="1">
+          <w:hyperlink w:anchor="_Toc81071842" w:history="1">
             <w:r>
               <w:rPr>
                 <w:rStyle w:val="Hyperlink"/>
@@ -1674,7 +1681,7 @@
                 <w:noProof/>
                 <w:webHidden/>
               </w:rPr>
-              <w:instrText xml:space="preserve"> PAGEREF _Toc79583419 \h </w:instrText>
+              <w:instrText xml:space="preserve"> PAGEREF _Toc81071842 \h </w:instrText>
             </w:r>
             <w:r>
               <w:rPr>
@@ -1720,7 +1727,7 @@
               <w:lang w:eastAsia="en-US" w:bidi="ar-SA"/>
             </w:rPr>
           </w:pPr>
-          <w:hyperlink w:anchor="_Toc79583420" w:history="1">
+          <w:hyperlink w:anchor="_Toc81071843" w:history="1">
             <w:r>
               <w:rPr>
                 <w:rStyle w:val="Hyperlink"/>
@@ -1755,7 +1762,7 @@
                 <w:noProof/>
                 <w:webHidden/>
               </w:rPr>
-              <w:instrText xml:space="preserve"> PAGEREF _Toc79583420 \h </w:instrText>
+              <w:instrText xml:space="preserve"> PAGEREF _Toc81071843 \h </w:instrText>
             </w:r>
             <w:r>
               <w:rPr>
@@ -1801,7 +1808,7 @@
               <w:lang w:eastAsia="en-US" w:bidi="ar-SA"/>
             </w:rPr>
           </w:pPr>
-          <w:hyperlink w:anchor="_Toc79583421" w:history="1">
+          <w:hyperlink w:anchor="_Toc81071844" w:history="1">
             <w:r>
               <w:rPr>
                 <w:rStyle w:val="Hyperlink"/>
@@ -1828,7 +1835,7 @@
                 <w:noProof/>
                 <w:webHidden/>
               </w:rPr>
-              <w:instrText xml:space="preserve"> PAGEREF _Toc79583421 \h </w:instrText>
+              <w:instrText xml:space="preserve"> PAGEREF _Toc81071844 \h </w:instrText>
             </w:r>
             <w:r>
               <w:rPr>
@@ -1874,7 +1881,7 @@
               <w:lang w:eastAsia="en-US" w:bidi="ar-SA"/>
             </w:rPr>
           </w:pPr>
-          <w:hyperlink w:anchor="_Toc79583422" w:history="1">
+          <w:hyperlink w:anchor="_Toc81071845" w:history="1">
             <w:r>
               <w:rPr>
                 <w:rStyle w:val="Hyperlink"/>
@@ -1901,7 +1908,7 @@
                 <w:noProof/>
                 <w:webHidden/>
               </w:rPr>
-              <w:instrText xml:space="preserve"> PAGEREF _Toc79583422 \h </w:instrText>
+              <w:instrText xml:space="preserve"> PAGEREF _Toc81071845 \h </w:instrText>
             </w:r>
             <w:r>
               <w:rPr>
@@ -1947,7 +1954,7 @@
               <w:lang w:eastAsia="en-US" w:bidi="ar-SA"/>
             </w:rPr>
           </w:pPr>
-          <w:hyperlink w:anchor="_Toc79583423" w:history="1">
+          <w:hyperlink w:anchor="_Toc81071846" w:history="1">
             <w:r>
               <w:rPr>
                 <w:rStyle w:val="Hyperlink"/>
@@ -1974,7 +1981,7 @@
                 <w:noProof/>
                 <w:webHidden/>
               </w:rPr>
-              <w:instrText xml:space="preserve"> PAGEREF _Toc79583423 \h </w:instrText>
+              <w:instrText xml:space="preserve"> PAGEREF _Toc81071846 \h </w:instrText>
             </w:r>
             <w:r>
               <w:rPr>
@@ -2020,7 +2027,7 @@
               <w:lang w:eastAsia="en-US" w:bidi="ar-SA"/>
             </w:rPr>
           </w:pPr>
-          <w:hyperlink w:anchor="_Toc79583424" w:history="1">
+          <w:hyperlink w:anchor="_Toc81071847" w:history="1">
             <w:r>
               <w:rPr>
                 <w:rStyle w:val="Hyperlink"/>
@@ -2047,7 +2054,7 @@
                 <w:noProof/>
                 <w:webHidden/>
               </w:rPr>
-              <w:instrText xml:space="preserve"> PAGEREF _Toc79583424 \h </w:instrText>
+              <w:instrText xml:space="preserve"> PAGEREF _Toc81071847 \h </w:instrText>
             </w:r>
             <w:r>
               <w:rPr>
@@ -2093,7 +2100,7 @@
               <w:lang w:eastAsia="en-US" w:bidi="ar-SA"/>
             </w:rPr>
           </w:pPr>
-          <w:hyperlink w:anchor="_Toc79583425" w:history="1">
+          <w:hyperlink w:anchor="_Toc81071848" w:history="1">
             <w:r>
               <w:rPr>
                 <w:rStyle w:val="Hyperlink"/>
@@ -2120,7 +2127,7 @@
                 <w:noProof/>
                 <w:webHidden/>
               </w:rPr>
-              <w:instrText xml:space="preserve"> PAGEREF _Toc79583425 \h </w:instrText>
+              <w:instrText xml:space="preserve"> PAGEREF _Toc81071848 \h </w:instrText>
             </w:r>
             <w:r>
               <w:rPr>
@@ -2166,13 +2173,13 @@
               <w:lang w:eastAsia="en-US" w:bidi="ar-SA"/>
             </w:rPr>
           </w:pPr>
-          <w:hyperlink w:anchor="_Toc79583426" w:history="1">
+          <w:hyperlink w:anchor="_Toc81071849" w:history="1">
             <w:r>
               <w:rPr>
                 <w:rStyle w:val="Hyperlink"/>
                 <w:noProof/>
               </w:rPr>
-              <w:t>4 Razvoj REST servisa Recepti API</w:t>
+              <w:t>4 Razvoj REST servisa “Recepti API”</w:t>
             </w:r>
             <w:r>
               <w:rPr>
@@ -2193,7 +2200,7 @@
                 <w:noProof/>
                 <w:webHidden/>
               </w:rPr>
-              <w:instrText xml:space="preserve"> PAGEREF _Toc79583426 \h </w:instrText>
+              <w:instrText xml:space="preserve"> PAGEREF _Toc81071849 \h </w:instrText>
             </w:r>
             <w:r>
               <w:rPr>
@@ -2239,7 +2246,7 @@
               <w:lang w:eastAsia="en-US" w:bidi="ar-SA"/>
             </w:rPr>
           </w:pPr>
-          <w:hyperlink w:anchor="_Toc79583427" w:history="1">
+          <w:hyperlink w:anchor="_Toc81071850" w:history="1">
             <w:r>
               <w:rPr>
                 <w:rStyle w:val="Hyperlink"/>
@@ -2266,7 +2273,7 @@
                 <w:noProof/>
                 <w:webHidden/>
               </w:rPr>
-              <w:instrText xml:space="preserve"> PAGEREF _Toc79583427 \h </w:instrText>
+              <w:instrText xml:space="preserve"> PAGEREF _Toc81071850 \h </w:instrText>
             </w:r>
             <w:r>
               <w:rPr>
@@ -2312,7 +2319,7 @@
               <w:lang w:eastAsia="en-US" w:bidi="ar-SA"/>
             </w:rPr>
           </w:pPr>
-          <w:hyperlink w:anchor="_Toc79583428" w:history="1">
+          <w:hyperlink w:anchor="_Toc81071851" w:history="1">
             <w:r>
               <w:rPr>
                 <w:rStyle w:val="Hyperlink"/>
@@ -2339,7 +2346,7 @@
                 <w:noProof/>
                 <w:webHidden/>
               </w:rPr>
-              <w:instrText xml:space="preserve"> PAGEREF _Toc79583428 \h </w:instrText>
+              <w:instrText xml:space="preserve"> PAGEREF _Toc81071851 \h </w:instrText>
             </w:r>
             <w:r>
               <w:rPr>
@@ -2385,13 +2392,13 @@
               <w:lang w:eastAsia="en-US" w:bidi="ar-SA"/>
             </w:rPr>
           </w:pPr>
-          <w:hyperlink w:anchor="_Toc79583429" w:history="1">
+          <w:hyperlink w:anchor="_Toc81071852" w:history="1">
             <w:r>
               <w:rPr>
                 <w:rStyle w:val="Hyperlink"/>
                 <w:noProof/>
               </w:rPr>
-              <w:t>4.1.3 Struktura projekta</w:t>
+              <w:t>4.1.2 Struktura projekta</w:t>
             </w:r>
             <w:r>
               <w:rPr>
@@ -2412,7 +2419,7 @@
                 <w:noProof/>
                 <w:webHidden/>
               </w:rPr>
-              <w:instrText xml:space="preserve"> PAGEREF _Toc79583429 \h </w:instrText>
+              <w:instrText xml:space="preserve"> PAGEREF _Toc81071852 \h </w:instrText>
             </w:r>
             <w:r>
               <w:rPr>
@@ -2458,13 +2465,13 @@
               <w:lang w:eastAsia="en-US" w:bidi="ar-SA"/>
             </w:rPr>
           </w:pPr>
-          <w:hyperlink w:anchor="_Toc79583430" w:history="1">
+          <w:hyperlink w:anchor="_Toc81071853" w:history="1">
             <w:r>
               <w:rPr>
                 <w:rStyle w:val="Hyperlink"/>
                 <w:noProof/>
               </w:rPr>
-              <w:t>4.1.4 Funkcije i jedini</w:t>
+              <w:t>4.1.3 Funkcije i jedini</w:t>
             </w:r>
             <w:r>
               <w:rPr>
@@ -2493,7 +2500,7 @@
                 <w:noProof/>
                 <w:webHidden/>
               </w:rPr>
-              <w:instrText xml:space="preserve"> PAGEREF _Toc79583430 \h </w:instrText>
+              <w:instrText xml:space="preserve"> PAGEREF _Toc81071853 \h </w:instrText>
             </w:r>
             <w:r>
               <w:rPr>
@@ -2539,13 +2546,13 @@
               <w:lang w:eastAsia="en-US" w:bidi="ar-SA"/>
             </w:rPr>
           </w:pPr>
-          <w:hyperlink w:anchor="_Toc79583431" w:history="1">
+          <w:hyperlink w:anchor="_Toc81071854" w:history="1">
             <w:r>
               <w:rPr>
                 <w:rStyle w:val="Hyperlink"/>
                 <w:noProof/>
               </w:rPr>
-              <w:t>4.1.5 Baza i model podataka</w:t>
+              <w:t>4.1.4 Baza i model podataka</w:t>
             </w:r>
             <w:r>
               <w:rPr>
@@ -2566,7 +2573,7 @@
                 <w:noProof/>
                 <w:webHidden/>
               </w:rPr>
-              <w:instrText xml:space="preserve"> PAGEREF _Toc79583431 \h </w:instrText>
+              <w:instrText xml:space="preserve"> PAGEREF _Toc81071854 \h </w:instrText>
             </w:r>
             <w:r>
               <w:rPr>
@@ -2586,7 +2593,7 @@
                 <w:noProof/>
                 <w:webHidden/>
               </w:rPr>
-              <w:t>32</w:t>
+              <w:t>33</w:t>
             </w:r>
             <w:r>
               <w:rPr>
@@ -2612,7 +2619,7 @@
               <w:lang w:eastAsia="en-US" w:bidi="ar-SA"/>
             </w:rPr>
           </w:pPr>
-          <w:hyperlink w:anchor="_Toc79583432" w:history="1">
+          <w:hyperlink w:anchor="_Toc81071855" w:history="1">
             <w:r>
               <w:rPr>
                 <w:rStyle w:val="Hyperlink"/>
@@ -2639,7 +2646,7 @@
                 <w:noProof/>
                 <w:webHidden/>
               </w:rPr>
-              <w:instrText xml:space="preserve"> PAGEREF _Toc79583432 \h </w:instrText>
+              <w:instrText xml:space="preserve"> PAGEREF _Toc81071855 \h </w:instrText>
             </w:r>
             <w:r>
               <w:rPr>
@@ -2659,7 +2666,7 @@
                 <w:noProof/>
                 <w:webHidden/>
               </w:rPr>
-              <w:t>35</w:t>
+              <w:t>36</w:t>
             </w:r>
             <w:r>
               <w:rPr>
@@ -2685,7 +2692,7 @@
               <w:lang w:eastAsia="en-US" w:bidi="ar-SA"/>
             </w:rPr>
           </w:pPr>
-          <w:hyperlink w:anchor="_Toc79583433" w:history="1">
+          <w:hyperlink w:anchor="_Toc81071856" w:history="1">
             <w:r>
               <w:rPr>
                 <w:rStyle w:val="Hyperlink"/>
@@ -2712,7 +2719,7 @@
                 <w:noProof/>
                 <w:webHidden/>
               </w:rPr>
-              <w:instrText xml:space="preserve"> PAGEREF _Toc79583433 \h </w:instrText>
+              <w:instrText xml:space="preserve"> PAGEREF _Toc81071856 \h </w:instrText>
             </w:r>
             <w:r>
               <w:rPr>
@@ -2758,13 +2765,13 @@
               <w:lang w:eastAsia="en-US" w:bidi="ar-SA"/>
             </w:rPr>
           </w:pPr>
-          <w:hyperlink w:anchor="_Toc79583434" w:history="1">
+          <w:hyperlink w:anchor="_Toc81071857" w:history="1">
             <w:r>
               <w:rPr>
                 <w:rStyle w:val="Hyperlink"/>
                 <w:noProof/>
               </w:rPr>
-              <w:t>4.2.2 Kontinualna integracija</w:t>
+              <w:t>4.2.2 Postavljanje servisa i testiranje</w:t>
             </w:r>
             <w:r>
               <w:rPr>
@@ -2785,7 +2792,7 @@
                 <w:noProof/>
                 <w:webHidden/>
               </w:rPr>
-              <w:instrText xml:space="preserve"> PAGEREF _Toc79583434 \h </w:instrText>
+              <w:instrText xml:space="preserve"> PAGEREF _Toc81071857 \h </w:instrText>
             </w:r>
             <w:r>
               <w:rPr>
@@ -2805,80 +2812,7 @@
                 <w:noProof/>
                 <w:webHidden/>
               </w:rPr>
-              <w:t>36</w:t>
-            </w:r>
-            <w:r>
-              <w:rPr>
-                <w:noProof/>
-                <w:webHidden/>
-              </w:rPr>
-              <w:fldChar w:fldCharType="end"/>
-            </w:r>
-          </w:hyperlink>
-        </w:p>
-        <w:p>
-          <w:pPr>
-            <w:pStyle w:val="TOC3"/>
-            <w:tabs>
-              <w:tab w:val="right" w:leader="dot" w:pos="9350"/>
-            </w:tabs>
-            <w:rPr>
-              <w:rFonts w:asciiTheme="minorHAnsi" w:eastAsiaTheme="minorEastAsia" w:hAnsiTheme="minorHAnsi" w:cstheme="minorBidi"/>
-              <w:noProof/>
-              <w:kern w:val="0"/>
-              <w:sz w:val="22"/>
-              <w:szCs w:val="22"/>
-              <w:lang w:eastAsia="en-US" w:bidi="ar-SA"/>
-            </w:rPr>
-          </w:pPr>
-          <w:hyperlink w:anchor="_Toc79583435" w:history="1">
-            <w:r>
-              <w:rPr>
-                <w:rStyle w:val="Hyperlink"/>
-                <w:noProof/>
-              </w:rPr>
-              <w:t>4.2.3 Testiranje i nadgledanje</w:t>
-            </w:r>
-            <w:r>
-              <w:rPr>
-                <w:noProof/>
-                <w:webHidden/>
-              </w:rPr>
-              <w:tab/>
-            </w:r>
-            <w:r>
-              <w:rPr>
-                <w:noProof/>
-                <w:webHidden/>
-              </w:rPr>
-              <w:fldChar w:fldCharType="begin"/>
-            </w:r>
-            <w:r>
-              <w:rPr>
-                <w:noProof/>
-                <w:webHidden/>
-              </w:rPr>
-              <w:instrText xml:space="preserve"> PAGEREF _Toc79583435 \h </w:instrText>
-            </w:r>
-            <w:r>
-              <w:rPr>
-                <w:noProof/>
-                <w:webHidden/>
-              </w:rPr>
-            </w:r>
-            <w:r>
-              <w:rPr>
-                <w:noProof/>
-                <w:webHidden/>
-              </w:rPr>
-              <w:fldChar w:fldCharType="separate"/>
-            </w:r>
-            <w:r>
-              <w:rPr>
-                <w:noProof/>
-                <w:webHidden/>
-              </w:rPr>
-              <w:t>36</w:t>
+              <w:t>38</w:t>
             </w:r>
             <w:r>
               <w:rPr>
@@ -2904,7 +2838,7 @@
               <w:lang w:eastAsia="en-US" w:bidi="ar-SA"/>
             </w:rPr>
           </w:pPr>
-          <w:hyperlink w:anchor="_Toc79583436" w:history="1">
+          <w:hyperlink w:anchor="_Toc81071858" w:history="1">
             <w:r>
               <w:rPr>
                 <w:rStyle w:val="Hyperlink"/>
@@ -2931,7 +2865,7 @@
                 <w:noProof/>
                 <w:webHidden/>
               </w:rPr>
-              <w:instrText xml:space="preserve"> PAGEREF _Toc79583436 \h </w:instrText>
+              <w:instrText xml:space="preserve"> PAGEREF _Toc81071858 \h </w:instrText>
             </w:r>
             <w:r>
               <w:rPr>
@@ -2951,7 +2885,7 @@
                 <w:noProof/>
                 <w:webHidden/>
               </w:rPr>
-              <w:t>37</w:t>
+              <w:t>39</w:t>
             </w:r>
             <w:r>
               <w:rPr>
@@ -2987,7 +2921,7 @@
       <w:pPr>
         <w:pStyle w:val="Naslov1"/>
       </w:pPr>
-      <w:bookmarkStart w:id="0" w:name="_Toc79583408"/>
+      <w:bookmarkStart w:id="0" w:name="_Toc81071831"/>
       <w:r>
         <w:lastRenderedPageBreak/>
         <w:t xml:space="preserve">1 </w:t>
@@ -3770,7 +3704,22 @@
         <w:t>i prikazan zamišljen je kao deo</w:t>
       </w:r>
       <w:r>
-        <w:t xml:space="preserve"> Recepti API</w:t>
+        <w:t xml:space="preserve"> </w:t>
+      </w:r>
+      <w:r>
+        <w:rPr>
+          <w:rFonts w:ascii="Calibri" w:eastAsia="Calibri" w:hAnsi="Calibri" w:cs="Calibri"/>
+        </w:rPr>
+        <w:t>“</w:t>
+      </w:r>
+      <w:r>
+        <w:t>Recepti API</w:t>
+      </w:r>
+      <w:r>
+        <w:rPr>
+          <w:rFonts w:hint="eastAsia"/>
+        </w:rPr>
+        <w:t>"</w:t>
       </w:r>
       <w:r>
         <w:t xml:space="preserve"> veb servisa za kulinarske recepte. Bi</w:t>
@@ -3811,6 +3760,42 @@
         </w:r>
       </w:hyperlink>
       <w:r>
+        <w:t>. B</w:t>
+      </w:r>
+      <w:r>
+        <w:t>i</w:t>
+      </w:r>
+      <w:r>
+        <w:rPr>
+          <w:rFonts w:hint="cs"/>
+        </w:rPr>
+        <w:t>ć</w:t>
+      </w:r>
+      <w:r>
+        <w:t>e pr</w:t>
+      </w:r>
+      <w:r>
+        <w:t xml:space="preserve">ikazano </w:t>
+      </w:r>
+      <w:r>
+        <w:t>rezervisanje resursa</w:t>
+      </w:r>
+      <w:r>
+        <w:t xml:space="preserve">, </w:t>
+      </w:r>
+      <w:r>
+        <w:t xml:space="preserve">postavljanje </w:t>
+      </w:r>
+      <w:r>
+        <w:t xml:space="preserve">i testiranje servisa </w:t>
+      </w:r>
+      <w:r>
+        <w:t xml:space="preserve">na </w:t>
+      </w:r>
+      <w:r>
+        <w:t xml:space="preserve"> platformi Microsoft Azure</w:t>
+      </w:r>
+      <w:r>
         <w:t>.</w:t>
       </w:r>
     </w:p>
@@ -3819,7 +3804,13 @@
         <w:pStyle w:val="Tekst"/>
       </w:pPr>
       <w:r>
-        <w:t>U petom poglavlju bi</w:t>
+        <w:t xml:space="preserve">U poslednjem </w:t>
+      </w:r>
+      <w:r>
+        <w:t>petom</w:t>
+      </w:r>
+      <w:r>
+        <w:t xml:space="preserve"> poglavlju bi</w:t>
       </w:r>
       <w:r>
         <w:rPr>
@@ -3828,53 +3819,12 @@
         <w:t>ć</w:t>
       </w:r>
       <w:r>
-        <w:t>e pr</w:t>
-      </w:r>
-      <w:r>
-        <w:t xml:space="preserve">ikazano hostovanje, </w:t>
-      </w:r>
-      <w:r>
-        <w:t>postavljanje na platformu</w:t>
-      </w:r>
-      <w:r>
-        <w:t xml:space="preserve">, </w:t>
-      </w:r>
-      <w:r>
-        <w:t>te</w:t>
-      </w:r>
-      <w:r>
-        <w:t xml:space="preserve">stiranje i nadgledanje servisa </w:t>
-      </w:r>
-      <w:r>
-        <w:t>Recepti API</w:t>
-      </w:r>
-      <w:r>
-        <w:t xml:space="preserve"> na Microsoft Azure platformi.</w:t>
-      </w:r>
-    </w:p>
-    <w:p>
-      <w:pPr>
-        <w:pStyle w:val="Tekst"/>
-      </w:pPr>
-      <w:r>
-        <w:t>U poslednjem š</w:t>
-      </w:r>
-      <w:r>
-        <w:t>estom poglavlju bi</w:t>
+        <w:t>e izveden zaklju</w:t>
       </w:r>
       <w:r>
         <w:rPr>
           <w:rFonts w:hint="cs"/>
         </w:rPr>
-        <w:t>ć</w:t>
-      </w:r>
-      <w:r>
-        <w:t>e izveden zaklju</w:t>
-      </w:r>
-      <w:r>
-        <w:rPr>
-          <w:rFonts w:hint="cs"/>
-        </w:rPr>
         <w:t>č</w:t>
       </w:r>
       <w:r>
@@ -3888,7 +3838,7 @@
       <w:pPr>
         <w:pStyle w:val="Naslov1"/>
       </w:pPr>
-      <w:bookmarkStart w:id="1" w:name="_Toc79583409"/>
+      <w:bookmarkStart w:id="1" w:name="_Toc81071832"/>
       <w:r>
         <w:rPr>
           <w:rFonts w:hint="eastAsia"/>
@@ -4006,7 +3956,7 @@
       <w:pPr>
         <w:pStyle w:val="Naslov2"/>
       </w:pPr>
-      <w:bookmarkStart w:id="2" w:name="_Toc79583410"/>
+      <w:bookmarkStart w:id="2" w:name="_Toc81071833"/>
       <w:r>
         <w:rPr>
           <w:rFonts w:hint="eastAsia"/>
@@ -4740,7 +4690,7 @@
       <w:pPr>
         <w:pStyle w:val="Naslov2"/>
       </w:pPr>
-      <w:bookmarkStart w:id="3" w:name="_Toc79583411"/>
+      <w:bookmarkStart w:id="3" w:name="_Toc81071834"/>
       <w:r>
         <w:t>2.2</w:t>
       </w:r>
@@ -5200,9 +5150,16 @@
       </w:r>
       <w:r>
         <w:rPr>
-          <w:lang w:val="sr-Latn-RS"/>
-        </w:rPr>
-        <w:t>Dockerfile.</w:t>
+          <w:i/>
+          <w:lang w:val="sr-Latn-RS"/>
+        </w:rPr>
+        <w:t>Dockerfile</w:t>
+      </w:r>
+      <w:r>
+        <w:rPr>
+          <w:lang w:val="sr-Latn-RS"/>
+        </w:rPr>
+        <w:t>.</w:t>
       </w:r>
       <w:r>
         <w:rPr>
@@ -5566,7 +5523,7 @@
           <w:lang w:val="sr-Latn-RS"/>
         </w:rPr>
       </w:pPr>
-      <w:bookmarkStart w:id="4" w:name="_Toc79583412"/>
+      <w:bookmarkStart w:id="4" w:name="_Toc81071835"/>
       <w:r>
         <w:rPr>
           <w:rFonts w:hint="eastAsia"/>
@@ -6600,7 +6557,7 @@
       <w:pPr>
         <w:pStyle w:val="Naslov2"/>
       </w:pPr>
-      <w:bookmarkStart w:id="5" w:name="_Toc79583413"/>
+      <w:bookmarkStart w:id="5" w:name="_Toc81071836"/>
       <w:r>
         <w:rPr>
           <w:rFonts w:hint="eastAsia"/>
@@ -6849,7 +6806,7 @@
       <w:pPr>
         <w:pStyle w:val="Naslov3"/>
       </w:pPr>
-      <w:bookmarkStart w:id="6" w:name="_Toc79583414"/>
+      <w:bookmarkStart w:id="6" w:name="_Toc81071837"/>
       <w:r>
         <w:t>2.4</w:t>
       </w:r>
@@ -7193,7 +7150,7 @@
       <w:pPr>
         <w:pStyle w:val="Naslov3"/>
       </w:pPr>
-      <w:bookmarkStart w:id="7" w:name="_Toc79583415"/>
+      <w:bookmarkStart w:id="7" w:name="_Toc81071838"/>
       <w:r>
         <w:lastRenderedPageBreak/>
         <w:t>2.4</w:t>
@@ -7582,7 +7539,7 @@
       <w:pPr>
         <w:pStyle w:val="Naslov3"/>
       </w:pPr>
-      <w:bookmarkStart w:id="8" w:name="_Toc79583416"/>
+      <w:bookmarkStart w:id="8" w:name="_Toc81071839"/>
       <w:r>
         <w:t>2.4</w:t>
       </w:r>
@@ -7779,7 +7736,7 @@
       <w:pPr>
         <w:pStyle w:val="Naslov1"/>
       </w:pPr>
-      <w:bookmarkStart w:id="9" w:name="_Toc79583417"/>
+      <w:bookmarkStart w:id="9" w:name="_Toc81071840"/>
       <w:r>
         <w:rPr>
           <w:rFonts w:hint="eastAsia"/>
@@ -7828,7 +7785,7 @@
           <w:lang w:val="sr-Latn-RS"/>
         </w:rPr>
       </w:pPr>
-      <w:bookmarkStart w:id="10" w:name="_Toc79583418"/>
+      <w:bookmarkStart w:id="10" w:name="_Toc81071841"/>
       <w:r>
         <w:rPr>
           <w:lang w:val="sr-Latn-RS"/>
@@ -8010,7 +7967,7 @@
       <w:pPr>
         <w:pStyle w:val="Naslov2"/>
       </w:pPr>
-      <w:bookmarkStart w:id="11" w:name="_Toc79583419"/>
+      <w:bookmarkStart w:id="11" w:name="_Toc81071842"/>
       <w:r>
         <w:rPr>
           <w:rFonts w:hint="eastAsia"/>
@@ -8052,7 +8009,10 @@
         <w:t xml:space="preserve"> Event Grid </w:t>
       </w:r>
       <w:r>
-        <w:t xml:space="preserve">i Cosmos DB </w:t>
+        <w:t>i CosmosDb</w:t>
+      </w:r>
+      <w:r>
+        <w:t xml:space="preserve"> </w:t>
       </w:r>
       <w:r>
         <w:t xml:space="preserve">servisima </w:t>
@@ -8095,7 +8055,7 @@
           <w:lang w:val="sr-Latn-RS"/>
         </w:rPr>
       </w:pPr>
-      <w:bookmarkStart w:id="12" w:name="_Toc79583420"/>
+      <w:bookmarkStart w:id="12" w:name="_Toc81071843"/>
       <w:r>
         <w:rPr>
           <w:rFonts w:hint="eastAsia"/>
@@ -9260,7 +9220,7 @@
       <w:pPr>
         <w:pStyle w:val="Naslov3"/>
       </w:pPr>
-      <w:bookmarkStart w:id="13" w:name="_Toc79583421"/>
+      <w:bookmarkStart w:id="13" w:name="_Toc81071844"/>
       <w:r>
         <w:t>3.2</w:t>
       </w:r>
@@ -9501,7 +9461,7 @@
           <v:shape id="_x0000_i1025" type="#_x0000_t75" style="width:468pt;height:120pt" o:ole="">
             <v:imagedata r:id="rId15" o:title=""/>
           </v:shape>
-          <o:OLEObject Type="Embed" ProgID="Word.OpenDocumentText.12" ShapeID="_x0000_i1025" DrawAspect="Content" ObjectID="_1691165958" r:id="rId16"/>
+          <o:OLEObject Type="Embed" ProgID="Word.OpenDocumentText.12" ShapeID="_x0000_i1025" DrawAspect="Content" ObjectID="_1691685212" r:id="rId16"/>
         </w:object>
       </w:r>
     </w:p>
@@ -9580,7 +9540,7 @@
       <w:pPr>
         <w:pStyle w:val="Naslov3"/>
       </w:pPr>
-      <w:bookmarkStart w:id="15" w:name="_Toc79583422"/>
+      <w:bookmarkStart w:id="15" w:name="_Toc81071845"/>
       <w:r>
         <w:t>3.2</w:t>
       </w:r>
@@ -9911,7 +9871,7 @@
           <v:shape id="_x0000_i1026" type="#_x0000_t75" style="width:468pt;height:19.8pt" o:ole="">
             <v:imagedata r:id="rId17" o:title=""/>
           </v:shape>
-          <o:OLEObject Type="Embed" ProgID="Word.OpenDocumentText.12" ShapeID="_x0000_i1026" DrawAspect="Content" ObjectID="_1691165959" r:id="rId18"/>
+          <o:OLEObject Type="Embed" ProgID="Word.OpenDocumentText.12" ShapeID="_x0000_i1026" DrawAspect="Content" ObjectID="_1691685213" r:id="rId18"/>
         </w:object>
       </w:r>
     </w:p>
@@ -10041,7 +10001,7 @@
           <v:shape id="_x0000_i1027" type="#_x0000_t75" style="width:468pt;height:289.2pt" o:ole="">
             <v:imagedata r:id="rId19" o:title=""/>
           </v:shape>
-          <o:OLEObject Type="Embed" ProgID="Word.OpenDocumentText.12" ShapeID="_x0000_i1027" DrawAspect="Content" ObjectID="_1691165960" r:id="rId20"/>
+          <o:OLEObject Type="Embed" ProgID="Word.OpenDocumentText.12" ShapeID="_x0000_i1027" DrawAspect="Content" ObjectID="_1691685214" r:id="rId20"/>
         </w:object>
       </w:r>
     </w:p>
@@ -10111,7 +10071,7 @@
           <v:shape id="_x0000_i1028" type="#_x0000_t75" style="width:468pt;height:19.8pt" o:ole="">
             <v:imagedata r:id="rId22" o:title=""/>
           </v:shape>
-          <o:OLEObject Type="Embed" ProgID="Word.OpenDocumentText.12" ShapeID="_x0000_i1028" DrawAspect="Content" ObjectID="_1691165961" r:id="rId23"/>
+          <o:OLEObject Type="Embed" ProgID="Word.OpenDocumentText.12" ShapeID="_x0000_i1028" DrawAspect="Content" ObjectID="_1691685215" r:id="rId23"/>
         </w:object>
       </w:r>
     </w:p>
@@ -10172,7 +10132,7 @@
           <v:shape id="_x0000_i1029" type="#_x0000_t75" style="width:468pt;height:198pt" o:ole="">
             <v:imagedata r:id="rId24" o:title=""/>
           </v:shape>
-          <o:OLEObject Type="Embed" ProgID="Word.OpenDocumentText.12" ShapeID="_x0000_i1029" DrawAspect="Content" ObjectID="_1691165962" r:id="rId25"/>
+          <o:OLEObject Type="Embed" ProgID="Word.OpenDocumentText.12" ShapeID="_x0000_i1029" DrawAspect="Content" ObjectID="_1691685216" r:id="rId25"/>
         </w:object>
       </w:r>
     </w:p>
@@ -10206,7 +10166,7 @@
       <w:pPr>
         <w:pStyle w:val="Naslov3"/>
       </w:pPr>
-      <w:bookmarkStart w:id="20" w:name="_Toc79583423"/>
+      <w:bookmarkStart w:id="20" w:name="_Toc81071846"/>
       <w:r>
         <w:t>3.2</w:t>
       </w:r>
@@ -10337,7 +10297,10 @@
         <w:t>torage servisu</w:t>
       </w:r>
       <w:r>
-        <w:t>, dogadjaj na Cosmos DB bazi ili na drugim servisima</w:t>
+        <w:t>, dogadjaj na CosmosDb</w:t>
+      </w:r>
+      <w:r>
+        <w:t xml:space="preserve"> bazi ili na drugim servisima</w:t>
       </w:r>
       <w:r>
         <w:t>. Izlazno vezivanje može biti prosledjivanje rezultata funkcije na ove ili druge servise.</w:t>
@@ -10830,7 +10793,7 @@
                 <w:color w:val="000000"/>
                 <w:sz w:val="26"/>
               </w:rPr>
-              <w:t>Cosmos DB</w:t>
+              <w:t>CosmosDb</w:t>
             </w:r>
           </w:p>
         </w:tc>
@@ -13539,7 +13502,7 @@
           <v:shape id="_x0000_i1030" type="#_x0000_t75" style="width:468pt;height:166.8pt" o:ole="">
             <v:imagedata r:id="rId26" o:title=""/>
           </v:shape>
-          <o:OLEObject Type="Embed" ProgID="Word.OpenDocumentText.12" ShapeID="_x0000_i1030" DrawAspect="Content" ObjectID="_1691165963" r:id="rId27"/>
+          <o:OLEObject Type="Embed" ProgID="Word.OpenDocumentText.12" ShapeID="_x0000_i1030" DrawAspect="Content" ObjectID="_1691685217" r:id="rId27"/>
         </w:object>
       </w:r>
     </w:p>
@@ -13580,7 +13543,7 @@
           <v:shape id="_x0000_i1031" type="#_x0000_t75" style="width:468pt;height:242.4pt" o:ole="">
             <v:imagedata r:id="rId28" o:title=""/>
           </v:shape>
-          <o:OLEObject Type="Embed" ProgID="Word.OpenDocumentText.12" ShapeID="_x0000_i1031" DrawAspect="Content" ObjectID="_1691165964" r:id="rId29"/>
+          <o:OLEObject Type="Embed" ProgID="Word.OpenDocumentText.12" ShapeID="_x0000_i1031" DrawAspect="Content" ObjectID="_1691685218" r:id="rId29"/>
         </w:object>
       </w:r>
     </w:p>
@@ -13608,7 +13571,7 @@
       <w:pPr>
         <w:pStyle w:val="Naslov3"/>
       </w:pPr>
-      <w:bookmarkStart w:id="23" w:name="_Toc79583424"/>
+      <w:bookmarkStart w:id="23" w:name="_Toc81071847"/>
       <w:r>
         <w:t>3.2</w:t>
       </w:r>
@@ -13664,10 +13627,26 @@
         </w:rPr>
         <w:t>imaju mogućnost čuvanja stanja.</w:t>
       </w:r>
+      <w:r>
+        <w:rPr>
+          <w:lang w:val="sr-Latn-RS"/>
+        </w:rPr>
+        <w:t xml:space="preserve"> </w:t>
+      </w:r>
+      <w:r>
+        <w:rPr>
+          <w:lang w:val="sr-Latn-RS"/>
+        </w:rPr>
+        <w:t>To postižu uvođenjem novih tipova funkcija:</w:t>
+      </w:r>
     </w:p>
     <w:p>
       <w:pPr>
         <w:pStyle w:val="Tekst"/>
+        <w:numPr>
+          <w:ilvl w:val="0"/>
+          <w:numId w:val="5"/>
+        </w:numPr>
         <w:rPr>
           <w:lang w:val="sr-Latn-RS"/>
         </w:rPr>
@@ -13677,20 +13656,176 @@
           <w:lang w:val="sr-Latn-RS"/>
         </w:rPr>
         <w:lastRenderedPageBreak/>
-        <w:t>Trajne funkcije nastavak</w:t>
-      </w:r>
-      <w:r>
-        <w:rPr>
-          <w:lang w:val="sr-Latn-RS"/>
-        </w:rPr>
-        <w:t>...</w:t>
+        <w:t>F</w:t>
+      </w:r>
+      <w:r>
+        <w:rPr>
+          <w:lang w:val="sr-Latn-RS"/>
+        </w:rPr>
+        <w:t>unkcije</w:t>
+      </w:r>
+      <w:r>
+        <w:rPr>
+          <w:lang w:val="sr-Latn-RS"/>
+        </w:rPr>
+        <w:t xml:space="preserve"> orkestratori (</w:t>
+      </w:r>
+      <w:r>
+        <w:rPr>
+          <w:i/>
+          <w:lang w:val="sr-Latn-RS"/>
+        </w:rPr>
+        <w:t>eng. Orchestrator functions</w:t>
+      </w:r>
+      <w:r>
+        <w:rPr>
+          <w:lang w:val="sr-Latn-RS"/>
+        </w:rPr>
+        <w:t>)</w:t>
+      </w:r>
+      <w:r>
+        <w:rPr>
+          <w:lang w:val="sr-Latn-RS"/>
+        </w:rPr>
+        <w:t xml:space="preserve"> – su funkcije koje imaju samo jednu odgovornost, i to j</w:t>
+      </w:r>
+      <w:r>
+        <w:rPr>
+          <w:lang w:val="sr-Latn-RS"/>
+        </w:rPr>
+        <w:t>e organizacija toka izvršavanja,</w:t>
+      </w:r>
+      <w:r>
+        <w:rPr>
+          <w:lang w:val="sr-Latn-RS"/>
+        </w:rPr>
+        <w:t xml:space="preserve"> </w:t>
+      </w:r>
+      <w:r>
+        <w:rPr>
+          <w:lang w:val="sr-Latn-RS"/>
+        </w:rPr>
+        <w:t>dok s</w:t>
+      </w:r>
+      <w:r>
+        <w:rPr>
+          <w:lang w:val="sr-Latn-RS"/>
+        </w:rPr>
+        <w:t xml:space="preserve">ve </w:t>
+      </w:r>
+      <w:r>
+        <w:rPr>
+          <w:lang w:val="sr-Latn-RS"/>
+        </w:rPr>
+        <w:t xml:space="preserve">ostale zadatke delegiraju funkcijama aktivnosti. Tokom izvršavanja aktivnosti </w:t>
+      </w:r>
+      <w:r>
+        <w:rPr>
+          <w:lang w:val="sr-Latn-RS"/>
+        </w:rPr>
+        <w:t>orkestrator funkcija je</w:t>
+      </w:r>
+      <w:r>
+        <w:rPr>
+          <w:lang w:val="sr-Latn-RS"/>
+        </w:rPr>
+        <w:t xml:space="preserve"> u neaktivnom stanju, </w:t>
+      </w:r>
+      <w:r>
+        <w:rPr>
+          <w:lang w:val="sr-Latn-RS"/>
+        </w:rPr>
+        <w:t xml:space="preserve">u trenutku kada se poziv </w:t>
+      </w:r>
+      <w:r>
+        <w:rPr>
+          <w:lang w:val="sr-Latn-RS"/>
+        </w:rPr>
+        <w:t>završi okrestrator funkcija nastavlja sa radom i poziva sledeću</w:t>
+      </w:r>
+      <w:r>
+        <w:rPr>
+          <w:lang w:val="sr-Latn-RS"/>
+        </w:rPr>
+        <w:t xml:space="preserve"> </w:t>
+      </w:r>
+      <w:r>
+        <w:rPr>
+          <w:lang w:val="sr-Latn-RS"/>
+        </w:rPr>
+        <w:t>aktivnost</w:t>
+      </w:r>
+      <w:r>
+        <w:rPr>
+          <w:lang w:val="sr-Latn-RS"/>
+        </w:rPr>
+        <w:t>.</w:t>
+      </w:r>
+    </w:p>
+    <w:p>
+      <w:pPr>
+        <w:pStyle w:val="Tekst"/>
+        <w:numPr>
+          <w:ilvl w:val="0"/>
+          <w:numId w:val="5"/>
+        </w:numPr>
+        <w:rPr>
+          <w:lang w:val="sr-Latn-RS"/>
+        </w:rPr>
+      </w:pPr>
+      <w:r>
+        <w:rPr>
+          <w:lang w:val="sr-Latn-RS"/>
+        </w:rPr>
+        <w:t>Funkcije aktivnosti (</w:t>
+      </w:r>
+      <w:r>
+        <w:rPr>
+          <w:i/>
+          <w:lang w:val="sr-Latn-RS"/>
+        </w:rPr>
+        <w:t>eng. Activity functions</w:t>
+      </w:r>
+      <w:r>
+        <w:rPr>
+          <w:lang w:val="sr-Latn-RS"/>
+        </w:rPr>
+        <w:t xml:space="preserve">) – su regularne funkcije koje imaju dodatan parametar u vezivanju tipa </w:t>
+      </w:r>
+      <w:r>
+        <w:rPr>
+          <w:i/>
+          <w:lang w:val="sr-Latn-RS"/>
+        </w:rPr>
+        <w:t>I</w:t>
+      </w:r>
+      <w:r>
+        <w:rPr>
+          <w:i/>
+          <w:lang w:val="sr-Latn-RS"/>
+        </w:rPr>
+        <w:t>D</w:t>
+      </w:r>
+      <w:r>
+        <w:rPr>
+          <w:rFonts w:hint="eastAsia"/>
+          <w:i/>
+          <w:lang w:val="sr-Latn-RS"/>
+        </w:rPr>
+        <w:t>urableOrchestrationContext</w:t>
+      </w:r>
+      <w:r>
+        <w:rPr>
+          <w:lang w:val="sr-Latn-RS"/>
+        </w:rPr>
+        <w:t xml:space="preserve"> preko kojeg mogu komunicirati sa funkcijama orkestratorima. Preko ovog parametra one mogu primati ulazne informacije i takođe vraćati podatke orkestratoru.</w:t>
       </w:r>
     </w:p>
     <w:p>
       <w:pPr>
         <w:pStyle w:val="Naslov3"/>
       </w:pPr>
-      <w:bookmarkStart w:id="24" w:name="_Toc79583425"/>
+      <w:bookmarkStart w:id="24" w:name="_Toc81071848"/>
       <w:r>
         <w:t>3.2</w:t>
       </w:r>
@@ -13820,7 +13955,7 @@
           <v:shape id="_x0000_i1032" type="#_x0000_t75" style="width:450.6pt;height:43.8pt" o:ole="">
             <v:imagedata r:id="rId30" o:title=""/>
           </v:shape>
-          <o:OLEObject Type="Embed" ProgID="Word.OpenDocumentText.12" ShapeID="_x0000_i1032" DrawAspect="Content" ObjectID="_1691165965" r:id="rId31"/>
+          <o:OLEObject Type="Embed" ProgID="Word.OpenDocumentText.12" ShapeID="_x0000_i1032" DrawAspect="Content" ObjectID="_1691685219" r:id="rId31"/>
         </w:object>
       </w:r>
     </w:p>
@@ -13959,6 +14094,7 @@
         <w:rPr>
           <w:lang w:val="sr-Latn-RS"/>
         </w:rPr>
+        <w:lastRenderedPageBreak/>
         <w:t>data – u ovom direktorijumu se čuvaju host.json i druge datoteke za konfiguraciju izvršnog okruženja</w:t>
       </w:r>
       <w:r>
@@ -14087,7 +14223,6 @@
         <w:rPr>
           <w:lang w:val="sr-Latn-RS"/>
         </w:rPr>
-        <w:lastRenderedPageBreak/>
         <w:t>Platforma</w:t>
       </w:r>
       <w:r>
@@ -14233,7 +14368,19 @@
         <w:rPr>
           <w:lang w:val="sr-Latn-RS"/>
         </w:rPr>
-        <w:t xml:space="preserve">postavljanje se vrši preko alata komandne linije, Azure </w:t>
+        <w:t xml:space="preserve">postavljanje se vrši preko </w:t>
+      </w:r>
+      <w:r>
+        <w:rPr>
+          <w:lang w:val="sr-Latn-RS"/>
+        </w:rPr>
+        <w:t xml:space="preserve">SCM alata, </w:t>
+      </w:r>
+      <w:r>
+        <w:rPr>
+          <w:lang w:val="sr-Latn-RS"/>
+        </w:rPr>
+        <w:t xml:space="preserve">alata komandne linije, Azure </w:t>
       </w:r>
       <w:r>
         <w:rPr>
@@ -14359,7 +14506,7 @@
           <v:shape id="_x0000_i1033" type="#_x0000_t75" style="width:468pt;height:31.8pt" o:ole="">
             <v:imagedata r:id="rId32" o:title=""/>
           </v:shape>
-          <o:OLEObject Type="Embed" ProgID="Word.OpenDocumentText.12" ShapeID="_x0000_i1033" DrawAspect="Content" ObjectID="_1691165966" r:id="rId33"/>
+          <o:OLEObject Type="Embed" ProgID="Word.OpenDocumentText.12" ShapeID="_x0000_i1033" DrawAspect="Content" ObjectID="_1691685220" r:id="rId33"/>
         </w:object>
       </w:r>
     </w:p>
@@ -14462,7 +14609,7 @@
       <w:pPr>
         <w:pStyle w:val="Naslov1"/>
       </w:pPr>
-      <w:bookmarkStart w:id="28" w:name="_Toc79583426"/>
+      <w:bookmarkStart w:id="28" w:name="_Toc81071849"/>
       <w:r>
         <w:rPr>
           <w:rFonts w:hint="eastAsia"/>
@@ -14489,26 +14636,101 @@
         <w:t>Recepti API</w:t>
       </w:r>
       <w:bookmarkEnd w:id="27"/>
+      <w:r>
+        <w:t>”</w:t>
+      </w:r>
       <w:bookmarkEnd w:id="28"/>
+    </w:p>
+    <w:p>
+      <w:pPr>
+        <w:pStyle w:val="Tekst"/>
+      </w:pPr>
+      <w:r>
+        <w:t>U ovom poglavlju bi</w:t>
+      </w:r>
+      <w:r>
+        <w:rPr>
+          <w:lang w:val="sr-Latn-RS"/>
+        </w:rPr>
+        <w:t xml:space="preserve">će </w:t>
+      </w:r>
+      <w:r>
+        <w:t xml:space="preserve">predstavljena implementacija servisa </w:t>
+      </w:r>
+      <w:r>
+        <w:t>“</w:t>
+      </w:r>
+      <w:r>
+        <w:t>Recepti API</w:t>
+      </w:r>
       <w:r>
         <w:t>”</w:t>
       </w:r>
+      <w:r>
+        <w:t xml:space="preserve"> koji je zasnovan na arhitekturi bez servera i platformi Azure Functions koji su opisani u prethodna dva poglavlja ovog rada.</w:t>
+      </w:r>
+      <w:r>
+        <w:t xml:space="preserve"> U prvom delu </w:t>
+      </w:r>
+      <w:r>
+        <w:t xml:space="preserve">poglavlja </w:t>
+      </w:r>
+      <w:r>
+        <w:t xml:space="preserve">biće </w:t>
+      </w:r>
+      <w:r>
+        <w:t>predstavljena im</w:t>
+      </w:r>
+      <w:r>
+        <w:t>plementacija servisa</w:t>
+      </w:r>
+      <w:r>
+        <w:t xml:space="preserve">. </w:t>
+      </w:r>
+      <w:r>
+        <w:t>Servis će biti</w:t>
+      </w:r>
+      <w:r>
+        <w:t xml:space="preserve"> postavljen</w:t>
+      </w:r>
+      <w:r>
+        <w:t xml:space="preserve"> i javno dostupan</w:t>
+      </w:r>
+      <w:r>
+        <w:t xml:space="preserve"> na Microsoft Azure platformi korišćenjem funkcionalnosti besplatnog naloga.</w:t>
+      </w:r>
+      <w:r>
+        <w:t xml:space="preserve"> Proces postavljanja i podešavanja </w:t>
+      </w:r>
+      <w:r>
+        <w:t xml:space="preserve">servisa </w:t>
+      </w:r>
+      <w:r>
+        <w:t xml:space="preserve">na platformi </w:t>
+      </w:r>
+      <w:r>
+        <w:t>biće prikazan u drugom delu ovog poglavlja</w:t>
+      </w:r>
+      <w:r>
+        <w:t>.</w:t>
+      </w:r>
+    </w:p>
+    <w:p>
+      <w:pPr>
+        <w:pStyle w:val="Naslov2"/>
+      </w:pPr>
+      <w:bookmarkStart w:id="29" w:name="_Toc81071850"/>
+      <w:r>
+        <w:t>4.1 Implementacija servisa</w:t>
+      </w:r>
+      <w:bookmarkEnd w:id="29"/>
     </w:p>
     <w:p>
       <w:pPr>
         <w:pStyle w:val="Tekst"/>
       </w:pPr>
       <w:r>
-        <w:t>U ovom poglavlju bi</w:t>
-      </w:r>
-      <w:r>
-        <w:rPr>
-          <w:lang w:val="sr-Latn-RS"/>
-        </w:rPr>
-        <w:t xml:space="preserve">će </w:t>
-      </w:r>
-      <w:r>
-        <w:t xml:space="preserve">predstavljena implementacija servisa </w:t>
+        <w:t xml:space="preserve">U ovom delu biće prikazana implementacija servisa </w:t>
       </w:r>
       <w:r>
         <w:t>“</w:t>
@@ -14520,135 +14742,60 @@
         <w:t>”</w:t>
       </w:r>
       <w:r>
-        <w:t xml:space="preserve"> koji je zasnovan na arhitekturi bez servera i platformi Azure Functions koji su opisani u prethodna dva poglavlja ovog rada.</w:t>
-      </w:r>
-      <w:r>
-        <w:t xml:space="preserve"> U prvom delu </w:t>
-      </w:r>
-      <w:r>
-        <w:t xml:space="preserve">poglavlja </w:t>
-      </w:r>
-      <w:r>
-        <w:t xml:space="preserve">biće </w:t>
-      </w:r>
-      <w:r>
-        <w:t>predstavljena im</w:t>
-      </w:r>
-      <w:r>
-        <w:t>plementacija servisa</w:t>
-      </w:r>
-      <w:r>
-        <w:t xml:space="preserve">. </w:t>
-      </w:r>
-      <w:r>
-        <w:t>Servis će biti</w:t>
-      </w:r>
-      <w:r>
-        <w:t xml:space="preserve"> postavljen</w:t>
-      </w:r>
-      <w:r>
-        <w:t xml:space="preserve"> i javno dostupan</w:t>
-      </w:r>
-      <w:r>
-        <w:t xml:space="preserve"> na Microsoft Azure platformi korišćenjem funkcionalnosti besplatnog naloga.</w:t>
-      </w:r>
-      <w:r>
-        <w:t xml:space="preserve"> Proces postavljanja i podešavanja </w:t>
-      </w:r>
-      <w:r>
-        <w:t xml:space="preserve">servisa </w:t>
-      </w:r>
-      <w:r>
-        <w:t xml:space="preserve">na platformi </w:t>
-      </w:r>
-      <w:r>
-        <w:t>biće prikazan u drugom delu ovog poglavlja</w:t>
+        <w:t>,</w:t>
+      </w:r>
+      <w:r>
+        <w:t xml:space="preserve"> funkcionalni opis i arhitektura, kao i struktura projekta i </w:t>
+      </w:r>
+      <w:r>
+        <w:t>obja</w:t>
+      </w:r>
+      <w:r>
+        <w:rPr>
+          <w:lang w:val="sr-Latn-RS"/>
+        </w:rPr>
+        <w:t xml:space="preserve">šnjenje </w:t>
+      </w:r>
+      <w:r>
+        <w:t>glavni</w:t>
+      </w:r>
+      <w:r>
+        <w:t>h delova</w:t>
+      </w:r>
+      <w:r>
+        <w:t xml:space="preserve"> koda</w:t>
+      </w:r>
+      <w:r>
+        <w:t>. Za razvoj servisa korišćen</w:t>
+      </w:r>
+      <w:r>
+        <w:t xml:space="preserve"> je</w:t>
+      </w:r>
+      <w:r>
+        <w:t xml:space="preserve"> jezik C#, radni okvir </w:t>
       </w:r>
       <w:r>
         <w:t>.</w:t>
       </w:r>
-    </w:p>
-    <w:p>
-      <w:pPr>
-        <w:pStyle w:val="Naslov2"/>
-      </w:pPr>
-      <w:bookmarkStart w:id="29" w:name="_Toc79583427"/>
-      <w:r>
-        <w:t>4.1 Implementacija servisa</w:t>
-      </w:r>
-      <w:bookmarkEnd w:id="29"/>
-    </w:p>
-    <w:p>
-      <w:pPr>
-        <w:pStyle w:val="Tekst"/>
-      </w:pPr>
-      <w:r>
-        <w:t xml:space="preserve">U ovom delu biće prikazana implementacija servisa </w:t>
-      </w:r>
-      <w:r>
-        <w:t>“</w:t>
-      </w:r>
-      <w:r>
-        <w:t>Recepti API</w:t>
-      </w:r>
-      <w:r>
-        <w:t>”</w:t>
-      </w:r>
-      <w:r>
-        <w:t>,</w:t>
-      </w:r>
-      <w:r>
-        <w:t xml:space="preserve"> funkcionalni opis i arhitektura, kao i struktura projekta i </w:t>
-      </w:r>
-      <w:r>
-        <w:t>obja</w:t>
-      </w:r>
-      <w:r>
-        <w:rPr>
-          <w:lang w:val="sr-Latn-RS"/>
-        </w:rPr>
-        <w:t xml:space="preserve">šnjenje </w:t>
-      </w:r>
-      <w:r>
-        <w:t>glavni</w:t>
-      </w:r>
-      <w:r>
-        <w:t>h delova</w:t>
-      </w:r>
-      <w:r>
-        <w:t xml:space="preserve"> koda</w:t>
-      </w:r>
-      <w:r>
-        <w:t>. Za razvoj servisa korišćen</w:t>
-      </w:r>
-      <w:r>
-        <w:t xml:space="preserve"> je</w:t>
-      </w:r>
-      <w:r>
-        <w:t xml:space="preserve"> jezik C#, radni okvir </w:t>
+      <w:r>
+        <w:t>Net Core 2.1</w:t>
+      </w:r>
+      <w:r>
+        <w:t xml:space="preserve"> i razvojno okruženje </w:t>
+      </w:r>
+      <w:r>
+        <w:t>Visual Studio 2019</w:t>
       </w:r>
       <w:r>
         <w:t>.</w:t>
       </w:r>
-      <w:r>
-        <w:t>Net Core 2.1</w:t>
-      </w:r>
-      <w:r>
-        <w:t xml:space="preserve"> i razvojno okruženje </w:t>
-      </w:r>
-      <w:r>
-        <w:t>Visual Studio 2019</w:t>
-      </w:r>
-      <w:r>
-        <w:t>.</w:t>
-      </w:r>
     </w:p>
     <w:p>
       <w:pPr>
         <w:pStyle w:val="Naslov3"/>
       </w:pPr>
       <w:bookmarkStart w:id="30" w:name="_Toc40034696"/>
-      <w:bookmarkStart w:id="31" w:name="_Toc79583428"/>
+      <w:bookmarkStart w:id="31" w:name="_Toc81071851"/>
       <w:r>
         <w:rPr>
           <w:rFonts w:hint="eastAsia"/>
@@ -14884,7 +15031,16 @@
         <w:t>Slika 15. Arhitektura servisa</w:t>
       </w:r>
       <w:r>
-        <w:t xml:space="preserve"> Recepti API</w:t>
+        <w:t xml:space="preserve"> </w:t>
+      </w:r>
+      <w:r>
+        <w:t>“</w:t>
+      </w:r>
+      <w:r>
+        <w:t>Recepti API</w:t>
+      </w:r>
+      <w:r>
+        <w:t>”</w:t>
       </w:r>
     </w:p>
     <w:p>
@@ -14919,7 +15075,12 @@
         <w:t xml:space="preserve"> je</w:t>
       </w:r>
       <w:r>
-        <w:t xml:space="preserve"> jedna ili više njenih instanci na platformi. Ova komponenta </w:t>
+        <w:t xml:space="preserve"> jedna ili više</w:t>
+      </w:r>
+      <w:bookmarkStart w:id="32" w:name="_GoBack"/>
+      <w:bookmarkEnd w:id="32"/>
+      <w:r>
+        <w:t xml:space="preserve"> njenih instanci na platformi. Ova komponenta </w:t>
       </w:r>
       <w:r>
         <w:t>sadrži</w:t>
@@ -16507,8 +16668,8 @@
       <w:pPr>
         <w:pStyle w:val="Naslov3"/>
       </w:pPr>
-      <w:bookmarkStart w:id="32" w:name="_Toc40034697"/>
-      <w:bookmarkStart w:id="33" w:name="_Toc79583429"/>
+      <w:bookmarkStart w:id="33" w:name="_Toc40034697"/>
+      <w:bookmarkStart w:id="34" w:name="_Toc81071852"/>
       <w:r>
         <w:rPr>
           <w:rFonts w:hint="eastAsia"/>
@@ -16530,11 +16691,11 @@
         </w:rPr>
         <w:t xml:space="preserve"> </w:t>
       </w:r>
-      <w:bookmarkEnd w:id="32"/>
+      <w:bookmarkEnd w:id="33"/>
       <w:r>
         <w:t>Struktura projekta</w:t>
       </w:r>
-      <w:bookmarkEnd w:id="33"/>
+      <w:bookmarkEnd w:id="34"/>
     </w:p>
     <w:p>
       <w:pPr>
@@ -17056,7 +17217,7 @@
           <w:lang w:val="sr-Latn-RS"/>
         </w:rPr>
       </w:pPr>
-      <w:bookmarkStart w:id="34" w:name="_Toc79583430"/>
+      <w:bookmarkStart w:id="35" w:name="_Toc81071853"/>
       <w:r>
         <w:t>4.1.3</w:t>
       </w:r>
@@ -17069,7 +17230,7 @@
         </w:rPr>
         <w:t>čni testovi</w:t>
       </w:r>
-      <w:bookmarkEnd w:id="34"/>
+      <w:bookmarkEnd w:id="35"/>
     </w:p>
     <w:p>
       <w:pPr>
@@ -17184,8 +17345,8 @@
         <w:t xml:space="preserve"> tela zahteva.</w:t>
       </w:r>
     </w:p>
-    <w:bookmarkStart w:id="35" w:name="_MON_1689608151"/>
-    <w:bookmarkEnd w:id="35"/>
+    <w:bookmarkStart w:id="36" w:name="_MON_1689608151"/>
+    <w:bookmarkEnd w:id="36"/>
     <w:p>
       <w:pPr>
         <w:pStyle w:val="NoSpacing"/>
@@ -17198,7 +17359,7 @@
           <v:shape id="_x0000_i1034" type="#_x0000_t75" style="width:468pt;height:378pt" o:ole="">
             <v:imagedata r:id="rId36" o:title=""/>
           </v:shape>
-          <o:OLEObject Type="Embed" ProgID="Word.OpenDocumentText.12" ShapeID="_x0000_i1034" DrawAspect="Content" ObjectID="_1691165967" r:id="rId37"/>
+          <o:OLEObject Type="Embed" ProgID="Word.OpenDocumentText.12" ShapeID="_x0000_i1034" DrawAspect="Content" ObjectID="_1691685221" r:id="rId37"/>
         </w:object>
       </w:r>
     </w:p>
@@ -17337,8 +17498,8 @@
         <w:t>.</w:t>
       </w:r>
     </w:p>
-    <w:bookmarkStart w:id="36" w:name="_MON_1689608821"/>
-    <w:bookmarkEnd w:id="36"/>
+    <w:bookmarkStart w:id="37" w:name="_MON_1689608821"/>
+    <w:bookmarkEnd w:id="37"/>
     <w:p>
       <w:pPr>
         <w:pStyle w:val="NoSpacing"/>
@@ -17351,7 +17512,7 @@
           <v:shape id="_x0000_i1035" type="#_x0000_t75" style="width:456pt;height:205.8pt" o:ole="">
             <v:imagedata r:id="rId38" o:title=""/>
           </v:shape>
-          <o:OLEObject Type="Embed" ProgID="Word.OpenDocumentText.12" ShapeID="_x0000_i1035" DrawAspect="Content" ObjectID="_1691165968" r:id="rId39"/>
+          <o:OLEObject Type="Embed" ProgID="Word.OpenDocumentText.12" ShapeID="_x0000_i1035" DrawAspect="Content" ObjectID="_1691685222" r:id="rId39"/>
         </w:object>
       </w:r>
     </w:p>
@@ -17404,8 +17565,8 @@
         <w:t>.</w:t>
       </w:r>
     </w:p>
-    <w:bookmarkStart w:id="37" w:name="_MON_1689610270"/>
-    <w:bookmarkEnd w:id="37"/>
+    <w:bookmarkStart w:id="38" w:name="_MON_1689610270"/>
+    <w:bookmarkEnd w:id="38"/>
     <w:p>
       <w:pPr>
         <w:pStyle w:val="NoSpacing"/>
@@ -17418,7 +17579,7 @@
           <v:shape id="_x0000_i1036" type="#_x0000_t75" style="width:468pt;height:267pt" o:ole="">
             <v:imagedata r:id="rId40" o:title=""/>
           </v:shape>
-          <o:OLEObject Type="Embed" ProgID="Word.OpenDocumentText.12" ShapeID="_x0000_i1036" DrawAspect="Content" ObjectID="_1691165969" r:id="rId41"/>
+          <o:OLEObject Type="Embed" ProgID="Word.OpenDocumentText.12" ShapeID="_x0000_i1036" DrawAspect="Content" ObjectID="_1691685223" r:id="rId41"/>
         </w:object>
       </w:r>
     </w:p>
@@ -17437,7 +17598,7 @@
       <w:pPr>
         <w:pStyle w:val="Naslov3"/>
       </w:pPr>
-      <w:bookmarkStart w:id="38" w:name="_Toc79583431"/>
+      <w:bookmarkStart w:id="39" w:name="_Toc81071854"/>
       <w:r>
         <w:t>4.</w:t>
       </w:r>
@@ -17456,7 +17617,7 @@
       <w:r>
         <w:t>odel podataka</w:t>
       </w:r>
-      <w:bookmarkEnd w:id="38"/>
+      <w:bookmarkEnd w:id="39"/>
     </w:p>
     <w:p>
       <w:pPr>
@@ -17466,10 +17627,16 @@
         <w:t xml:space="preserve">Sve funkcije u projektu su bez stanja i za trajno skladištenje podataka o receptima servis koristi </w:t>
       </w:r>
       <w:r>
-        <w:t xml:space="preserve">Azure Cosmos Db </w:t>
-      </w:r>
-      <w:r>
-        <w:t xml:space="preserve">bazu podataka. Cosmos Db je globalno distribuirana nerelaciona baza koja omogućava lako horizontalno skaliranje, više različitih API modela i </w:t>
+        <w:t>Azure Cosmos</w:t>
+      </w:r>
+      <w:r>
+        <w:t xml:space="preserve">Db </w:t>
+      </w:r>
+      <w:r>
+        <w:t>bazu podataka. Cosmos</w:t>
+      </w:r>
+      <w:r>
+        <w:t xml:space="preserve">Db je globalno distribuirana nerelaciona baza koja omogućava lako horizontalno skaliranje, više različitih API modela i </w:t>
       </w:r>
       <w:r>
         <w:t xml:space="preserve">može se koristiti </w:t>
@@ -17668,8 +17835,8 @@
         <w:t xml:space="preserve"> data je na slici 20.</w:t>
       </w:r>
     </w:p>
-    <w:bookmarkStart w:id="39" w:name="_MON_1690564618"/>
-    <w:bookmarkEnd w:id="39"/>
+    <w:bookmarkStart w:id="40" w:name="_MON_1690564618"/>
+    <w:bookmarkEnd w:id="40"/>
     <w:p>
       <w:pPr>
         <w:pStyle w:val="NoSpacing"/>
@@ -17682,7 +17849,7 @@
           <v:shape id="_x0000_i1037" type="#_x0000_t75" style="width:468pt;height:300.6pt" o:ole="">
             <v:imagedata r:id="rId42" o:title=""/>
           </v:shape>
-          <o:OLEObject Type="Embed" ProgID="Word.OpenDocumentText.12" ShapeID="_x0000_i1037" DrawAspect="Content" ObjectID="_1691165970" r:id="rId43"/>
+          <o:OLEObject Type="Embed" ProgID="Word.OpenDocumentText.12" ShapeID="_x0000_i1037" DrawAspect="Content" ObjectID="_1691685224" r:id="rId43"/>
         </w:object>
       </w:r>
     </w:p>
@@ -18555,13 +18722,13 @@
       <w:r>
         <w:t xml:space="preserve"> (decimal) – količina vlakna u 100 grama namirnice</w:t>
       </w:r>
-      <w:bookmarkStart w:id="40" w:name="_Toc40034699"/>
+      <w:bookmarkStart w:id="41" w:name="_Toc40034699"/>
     </w:p>
     <w:p>
       <w:pPr>
         <w:pStyle w:val="Naslov2"/>
       </w:pPr>
-      <w:bookmarkStart w:id="41" w:name="_Toc79583432"/>
+      <w:bookmarkStart w:id="42" w:name="_Toc81071855"/>
       <w:r>
         <w:rPr>
           <w:rFonts w:hint="eastAsia"/>
@@ -18574,18 +18741,36 @@
         </w:rPr>
         <w:t xml:space="preserve"> </w:t>
       </w:r>
-      <w:bookmarkEnd w:id="40"/>
+      <w:bookmarkEnd w:id="41"/>
       <w:r>
         <w:t>Postavljanje servisa na platformu</w:t>
       </w:r>
-      <w:bookmarkEnd w:id="41"/>
+      <w:bookmarkEnd w:id="42"/>
     </w:p>
     <w:p>
       <w:pPr>
         <w:pStyle w:val="Tekst"/>
-      </w:pPr>
-      <w:r>
-        <w:t xml:space="preserve">U ovom delu poglavlja biće predstavljeno postavljanje servisa </w:t>
+        <w:rPr>
+          <w:lang w:val="sr-Latn-RS"/>
+        </w:rPr>
+      </w:pPr>
+      <w:r>
+        <w:t xml:space="preserve">U ovom delu biće </w:t>
+      </w:r>
+      <w:r>
+        <w:t>dati detalji</w:t>
+      </w:r>
+      <w:r>
+        <w:t xml:space="preserve"> </w:t>
+      </w:r>
+      <w:r>
+        <w:t>rezervisanja</w:t>
+      </w:r>
+      <w:r>
+        <w:t xml:space="preserve"> resursa na platformi Microsoft Azure, </w:t>
+      </w:r>
+      <w:r>
+        <w:t xml:space="preserve">postavljanje servisa </w:t>
       </w:r>
       <w:r>
         <w:t>“</w:t>
@@ -18597,86 +18782,404 @@
         <w:t>”</w:t>
       </w:r>
       <w:r>
-        <w:t xml:space="preserve"> na Microsoft Azure platformu. Biće prikazano </w:t>
-      </w:r>
-      <w:r>
-        <w:t>rezervisanje</w:t>
-      </w:r>
-      <w:r>
-        <w:t xml:space="preserve"> resursa na platformi, podešavanje kontinualne integracije </w:t>
-      </w:r>
-      <w:r>
-        <w:t xml:space="preserve">na </w:t>
+        <w:t xml:space="preserve"> na platformu i testiranje.</w:t>
+      </w:r>
+      <w:bookmarkStart w:id="43" w:name="_Toc40034700"/>
+      <w:r>
+        <w:t xml:space="preserve"> Za ove potrebe kreiran je besplatni nalog na platformi Microsoft Azure koji pruža mogućnost limitirnog</w:t>
+      </w:r>
+      <w:r>
+        <w:t xml:space="preserve"> </w:t>
+      </w:r>
+      <w:r>
+        <w:t>korišćenja velikog broja servisa</w:t>
+      </w:r>
+      <w:r>
+        <w:t xml:space="preserve"> </w:t>
+      </w:r>
+      <w:sdt>
+        <w:sdtPr>
+          <w:id w:val="-1834600708"/>
+          <w:citation/>
+        </w:sdtPr>
+        <w:sdtContent>
+          <w:r>
+            <w:fldChar w:fldCharType="begin"/>
+          </w:r>
+          <w:r>
+            <w:rPr>
+              <w:lang w:val="sr-Latn-RS"/>
+            </w:rPr>
+            <w:instrText xml:space="preserve"> CITATION Azu21 \l 9242 </w:instrText>
+          </w:r>
+          <w:r>
+            <w:fldChar w:fldCharType="separate"/>
+          </w:r>
+          <w:r>
+            <w:rPr>
+              <w:noProof/>
+              <w:lang w:val="sr-Latn-RS"/>
+            </w:rPr>
+            <w:t>[9]</w:t>
+          </w:r>
+          <w:r>
+            <w:fldChar w:fldCharType="end"/>
+          </w:r>
+        </w:sdtContent>
+      </w:sdt>
+      <w:r>
+        <w:t>.</w:t>
+      </w:r>
+    </w:p>
+    <w:p>
+      <w:pPr>
+        <w:pStyle w:val="Naslov3"/>
+      </w:pPr>
+      <w:bookmarkStart w:id="44" w:name="_Toc81071856"/>
+      <w:r>
+        <w:t>4.2.1 Resursi na platformi</w:t>
+      </w:r>
+      <w:bookmarkEnd w:id="44"/>
+    </w:p>
+    <w:p>
+      <w:pPr>
+        <w:pStyle w:val="Tekst"/>
+      </w:pPr>
+      <w:r>
+        <w:t xml:space="preserve">Kreiranje resursa biće prikazano kroz portal platforme. Prilikom imenovanja resursa korišćena je sledeća konvencija: tip_resursa-naziv_projekta-okruženje-region. Svi resursi servisa jednog okruženja organizovani su u okviru </w:t>
+      </w:r>
+      <w:r>
+        <w:t xml:space="preserve">iste </w:t>
+      </w:r>
+      <w:r>
+        <w:t xml:space="preserve">resursne grupe zbog lakšeg upravljanja. </w:t>
+      </w:r>
+    </w:p>
+    <w:p>
+      <w:pPr>
+        <w:pStyle w:val="Tekst"/>
+      </w:pPr>
+      <w:r>
+        <w:t>Za bazu podataka</w:t>
+      </w:r>
+      <w:r>
+        <w:t xml:space="preserve"> </w:t>
+      </w:r>
+      <w:r>
+        <w:rPr>
+          <w:i/>
+        </w:rPr>
+        <w:t>ReceptiDb</w:t>
+      </w:r>
+      <w:r>
+        <w:t xml:space="preserve"> </w:t>
+      </w:r>
+      <w:r>
+        <w:t>kreiran je nalog na servisu CosmosDb sa modelom korišćenja “bez servera”</w:t>
+      </w:r>
+      <w:r>
+        <w:t xml:space="preserve">, </w:t>
+      </w:r>
+      <w:r>
+        <w:t>kao što je prikazano na slici 21</w:t>
+      </w:r>
+      <w:r>
+        <w:t>.</w:t>
+      </w:r>
+      <w:r>
+        <w:t xml:space="preserve"> </w:t>
+      </w:r>
+      <w:r>
+        <w:t>Kreiranje aplikacije funkcija na servisu Azure Fu</w:t>
+      </w:r>
+      <w:r>
+        <w:t>nctions prikazano je na slici 22</w:t>
+      </w:r>
+      <w:r>
+        <w:t xml:space="preserve">. </w:t>
+      </w:r>
+      <w:r>
+        <w:t xml:space="preserve">Tokom ovog koraka </w:t>
+      </w:r>
+      <w:r>
+        <w:t xml:space="preserve">je </w:t>
+      </w:r>
+      <w:r>
+        <w:t xml:space="preserve">kreiran i nalog na servisu za skladištenje gde </w:t>
+      </w:r>
+      <w:r>
+        <w:t>se čuva</w:t>
+      </w:r>
+      <w:r>
+        <w:t xml:space="preserve"> kod aplikacije i datoteke dnevnika.</w:t>
+      </w:r>
+      <w:bookmarkEnd w:id="43"/>
+    </w:p>
+    <w:p>
+      <w:pPr>
+        <w:pStyle w:val="NoSpacing"/>
+      </w:pPr>
+      <w:r>
+        <w:rPr>
+          <w:noProof/>
+          <w:lang w:eastAsia="en-US" w:bidi="ar-SA"/>
+        </w:rPr>
+        <w:lastRenderedPageBreak/>
+        <w:drawing>
+          <wp:inline distT="0" distB="0" distL="0" distR="0">
+            <wp:extent cx="5942330" cy="2806040"/>
+            <wp:effectExtent l="0" t="0" r="1270" b="0"/>
+            <wp:docPr id="8" name="Picture 8"/>
+            <wp:cNvGraphicFramePr>
+              <a:graphicFrameLocks xmlns:a="http://schemas.openxmlformats.org/drawingml/2006/main" noChangeAspect="1"/>
+            </wp:cNvGraphicFramePr>
+            <a:graphic xmlns:a="http://schemas.openxmlformats.org/drawingml/2006/main">
+              <a:graphicData uri="http://schemas.openxmlformats.org/drawingml/2006/picture">
+                <pic:pic xmlns:pic="http://schemas.openxmlformats.org/drawingml/2006/picture">
+                  <pic:nvPicPr>
+                    <pic:cNvPr id="8" name="csdb1.PNG"/>
+                    <pic:cNvPicPr/>
+                  </pic:nvPicPr>
+                  <pic:blipFill>
+                    <a:blip r:embed="rId44">
+                      <a:extLst>
+                        <a:ext uri="{28A0092B-C50C-407E-A947-70E740481C1C}">
+                          <a14:useLocalDpi xmlns:a14="http://schemas.microsoft.com/office/drawing/2010/main" val="0"/>
+                        </a:ext>
+                      </a:extLst>
+                    </a:blip>
+                    <a:stretch>
+                      <a:fillRect/>
+                    </a:stretch>
+                  </pic:blipFill>
+                  <pic:spPr>
+                    <a:xfrm>
+                      <a:off x="0" y="0"/>
+                      <a:ext cx="5946232" cy="2807882"/>
+                    </a:xfrm>
+                    <a:prstGeom prst="rect">
+                      <a:avLst/>
+                    </a:prstGeom>
+                  </pic:spPr>
+                </pic:pic>
+              </a:graphicData>
+            </a:graphic>
+          </wp:inline>
+        </w:drawing>
+      </w:r>
+    </w:p>
+    <w:p>
+      <w:pPr>
+        <w:pStyle w:val="Opisobjekata"/>
+      </w:pPr>
+      <w:r>
+        <w:t>Slika 21</w:t>
+      </w:r>
+      <w:r>
+        <w:t>. Kreiranje naloga za servis CosmosDb</w:t>
+      </w:r>
+    </w:p>
+    <w:p>
+      <w:pPr>
+        <w:pStyle w:val="NoSpacing"/>
+      </w:pPr>
+      <w:r>
+        <w:rPr>
+          <w:noProof/>
+          <w:lang w:eastAsia="en-US" w:bidi="ar-SA"/>
+        </w:rPr>
+        <w:drawing>
+          <wp:inline distT="0" distB="0" distL="0" distR="0">
+            <wp:extent cx="5942587" cy="4229100"/>
+            <wp:effectExtent l="0" t="0" r="1270" b="0"/>
+            <wp:docPr id="10" name="Picture 10"/>
+            <wp:cNvGraphicFramePr>
+              <a:graphicFrameLocks xmlns:a="http://schemas.openxmlformats.org/drawingml/2006/main" noChangeAspect="1"/>
+            </wp:cNvGraphicFramePr>
+            <a:graphic xmlns:a="http://schemas.openxmlformats.org/drawingml/2006/main">
+              <a:graphicData uri="http://schemas.openxmlformats.org/drawingml/2006/picture">
+                <pic:pic xmlns:pic="http://schemas.openxmlformats.org/drawingml/2006/picture">
+                  <pic:nvPicPr>
+                    <pic:cNvPr id="10" name="fa1.PNG"/>
+                    <pic:cNvPicPr/>
+                  </pic:nvPicPr>
+                  <pic:blipFill>
+                    <a:blip r:embed="rId45">
+                      <a:extLst>
+                        <a:ext uri="{28A0092B-C50C-407E-A947-70E740481C1C}">
+                          <a14:useLocalDpi xmlns:a14="http://schemas.microsoft.com/office/drawing/2010/main" val="0"/>
+                        </a:ext>
+                      </a:extLst>
+                    </a:blip>
+                    <a:stretch>
+                      <a:fillRect/>
+                    </a:stretch>
+                  </pic:blipFill>
+                  <pic:spPr>
+                    <a:xfrm>
+                      <a:off x="0" y="0"/>
+                      <a:ext cx="5959576" cy="4241190"/>
+                    </a:xfrm>
+                    <a:prstGeom prst="rect">
+                      <a:avLst/>
+                    </a:prstGeom>
+                  </pic:spPr>
+                </pic:pic>
+              </a:graphicData>
+            </a:graphic>
+          </wp:inline>
+        </w:drawing>
+      </w:r>
+    </w:p>
+    <w:p>
+      <w:pPr>
+        <w:pStyle w:val="Opisobjekata"/>
+      </w:pPr>
+      <w:r>
+        <w:t>Slika 22</w:t>
+      </w:r>
+      <w:r>
+        <w:t>. Kreiranje aplikacije funkcija</w:t>
+      </w:r>
+    </w:p>
+    <w:p>
+      <w:pPr>
+        <w:pStyle w:val="Naslov3"/>
+      </w:pPr>
+      <w:bookmarkStart w:id="45" w:name="_Toc81071857"/>
+      <w:r>
+        <w:lastRenderedPageBreak/>
+        <w:t>4.2.2</w:t>
+      </w:r>
+      <w:r>
+        <w:t xml:space="preserve"> </w:t>
+      </w:r>
+      <w:r>
+        <w:t>Postavljanje servisa i</w:t>
+      </w:r>
+      <w:r>
+        <w:t xml:space="preserve"> t</w:t>
+      </w:r>
+      <w:r>
+        <w:t>estiranje</w:t>
+      </w:r>
+      <w:bookmarkEnd w:id="45"/>
+      <w:r>
+        <w:t xml:space="preserve"> </w:t>
+      </w:r>
+    </w:p>
+    <w:p>
+      <w:pPr>
+        <w:pStyle w:val="Tekst"/>
+      </w:pPr>
+      <w:r>
+        <w:t xml:space="preserve">Za postavljanje lokalno razvijene verzije servisa korišćen metod postavljanja zip datoteke preko </w:t>
+      </w:r>
+      <w:r>
+        <w:t xml:space="preserve">SCM alata koji je dostupan na </w:t>
       </w:r>
       <w:r>
         <w:t>platformi</w:t>
       </w:r>
       <w:r>
-        <w:t xml:space="preserve"> Azure DevOps,</w:t>
-      </w:r>
-      <w:r>
-        <w:t xml:space="preserve"> testiranje i nadledanje servisa.</w:t>
-      </w:r>
-    </w:p>
-    <w:p>
-      <w:pPr>
-        <w:pStyle w:val="Naslov3"/>
-      </w:pPr>
-      <w:bookmarkStart w:id="42" w:name="_Toc40034700"/>
-      <w:bookmarkStart w:id="43" w:name="_Toc79583433"/>
-      <w:r>
+        <w:t>.</w:t>
+      </w:r>
+      <w:r>
+        <w:t xml:space="preserve"> </w:t>
+      </w:r>
+      <w:r>
+        <w:t xml:space="preserve">Nakon postavljanja i podešavanja parametara okruženja i parametara za povezivanje sa bazom podataka servis je javno dostupan na adresi </w:t>
+      </w:r>
+      <w:hyperlink r:id="rId46" w:history="1">
+        <w:r>
+          <w:rPr>
+            <w:rStyle w:val="Hyperlink"/>
+            <w:rFonts w:hint="eastAsia"/>
+          </w:rPr>
+          <w:t>https://fa-receptiapi-</w:t>
+        </w:r>
+        <w:r>
+          <w:rPr>
+            <w:rStyle w:val="Hyperlink"/>
+            <w:rFonts w:hint="eastAsia"/>
+          </w:rPr>
+          <w:t>d</w:t>
+        </w:r>
+        <w:r>
+          <w:rPr>
+            <w:rStyle w:val="Hyperlink"/>
+            <w:rFonts w:hint="eastAsia"/>
+          </w:rPr>
+          <w:t>ev-wger.azurewebsites.net</w:t>
+        </w:r>
+      </w:hyperlink>
+      <w:r>
+        <w:t>.</w:t>
+      </w:r>
+    </w:p>
+    <w:p>
+      <w:pPr>
+        <w:pStyle w:val="Tekst"/>
+      </w:pPr>
+      <w:r>
+        <w:t xml:space="preserve">Primer poziva </w:t>
+      </w:r>
+      <w:r>
+        <w:t>prikazan</w:t>
+      </w:r>
+      <w:r>
+        <w:t xml:space="preserve"> je na slici 23.</w:t>
+      </w:r>
+      <w:r>
+        <w:t xml:space="preserve"> Kolekcija za alat Postman za testiranje svih funkcionalnosti servisa javno je dostupna na repozitorijumu</w:t>
+      </w:r>
+      <w:r>
+        <w:t xml:space="preserve"> projekta</w:t>
+      </w:r>
+      <w:r>
+        <w:t>.</w:t>
+      </w:r>
+    </w:p>
+    <w:bookmarkStart w:id="46" w:name="_MON_1691684122"/>
+    <w:bookmarkEnd w:id="46"/>
+    <w:p>
+      <w:pPr>
+        <w:pStyle w:val="NoSpacing"/>
         <w:rPr>
           <w:rFonts w:hint="eastAsia"/>
         </w:rPr>
-        <w:t>4.2.1</w:t>
-      </w:r>
-      <w:r>
-        <w:rPr>
-          <w:rFonts w:hint="eastAsia"/>
-        </w:rPr>
-        <w:t xml:space="preserve"> </w:t>
-      </w:r>
-      <w:bookmarkEnd w:id="42"/>
-      <w:r>
-        <w:t>Resursi na platformi</w:t>
-      </w:r>
-      <w:bookmarkEnd w:id="43"/>
-    </w:p>
-    <w:p>
-      <w:pPr>
-        <w:pStyle w:val="Naslov3"/>
-      </w:pPr>
-      <w:bookmarkStart w:id="44" w:name="_Toc79583434"/>
-      <w:r>
-        <w:t>4.2.2</w:t>
-      </w:r>
-      <w:r>
-        <w:t xml:space="preserve"> </w:t>
-      </w:r>
-      <w:r>
-        <w:t>Kontinualna integracija</w:t>
-      </w:r>
-      <w:bookmarkEnd w:id="44"/>
-    </w:p>
-    <w:p>
-      <w:pPr>
-        <w:pStyle w:val="Naslov3"/>
-      </w:pPr>
-      <w:bookmarkStart w:id="45" w:name="_Toc79583435"/>
-      <w:r>
-        <w:t>4.2.3 Testiranje i nadgledanje</w:t>
-      </w:r>
-      <w:bookmarkEnd w:id="45"/>
+      </w:pPr>
+      <w:r>
+        <w:object w:dxaOrig="9360" w:dyaOrig="3491">
+          <v:shape id="_x0000_i1068" type="#_x0000_t75" style="width:468pt;height:174.6pt" o:ole="">
+            <v:imagedata r:id="rId47" o:title=""/>
+          </v:shape>
+          <o:OLEObject Type="Embed" ProgID="Word.OpenDocumentText.12" ShapeID="_x0000_i1068" DrawAspect="Content" ObjectID="_1691685225" r:id="rId48"/>
+        </w:object>
+      </w:r>
+    </w:p>
+    <w:p>
+      <w:pPr>
+        <w:pStyle w:val="Opisobjekata"/>
+      </w:pPr>
+      <w:r>
+        <w:t>Slika 23</w:t>
+      </w:r>
+      <w:r>
+        <w:t xml:space="preserve">. </w:t>
+      </w:r>
+      <w:r>
+        <w:t>Primer poziva funkcije za kreiranje namirnica</w:t>
+      </w:r>
     </w:p>
     <w:p>
       <w:pPr>
         <w:spacing w:after="160" w:line="259" w:lineRule="auto"/>
         <w:rPr>
-          <w:rFonts w:ascii="Cambria" w:eastAsia="Microsoft YaHei" w:hAnsi="Cambria"/>
-          <w:b/>
-          <w:bCs/>
-          <w:color w:val="000000" w:themeColor="text1"/>
-          <w:szCs w:val="32"/>
+          <w:rFonts w:ascii="Cambria" w:hAnsi="Cambria"/>
+          <w:color w:val="000000"/>
+          <w:spacing w:val="4"/>
+          <w:position w:val="12"/>
         </w:rPr>
       </w:pPr>
       <w:r>
@@ -18687,9 +19190,7 @@
       <w:pPr>
         <w:pStyle w:val="Naslov1"/>
       </w:pPr>
-      <w:bookmarkStart w:id="46" w:name="_Toc79583436"/>
-      <w:bookmarkStart w:id="47" w:name="_GoBack"/>
-      <w:bookmarkEnd w:id="47"/>
+      <w:bookmarkStart w:id="47" w:name="_Toc81071858"/>
       <w:r>
         <w:lastRenderedPageBreak/>
         <w:t>5</w:t>
@@ -18706,7 +19207,18 @@
       <w:r>
         <w:t>ak</w:t>
       </w:r>
-      <w:bookmarkEnd w:id="46"/>
+      <w:bookmarkEnd w:id="47"/>
+    </w:p>
+    <w:p>
+      <w:pPr>
+        <w:spacing w:after="160" w:line="259" w:lineRule="auto"/>
+        <w:rPr>
+          <w:rFonts w:ascii="Cambria" w:hAnsi="Cambria"/>
+          <w:color w:val="000000"/>
+          <w:spacing w:val="4"/>
+          <w:position w:val="12"/>
+        </w:rPr>
+      </w:pPr>
       <w:r>
         <w:br w:type="page"/>
       </w:r>
@@ -18780,7 +19292,7 @@
               </w:tblGrid>
               <w:tr>
                 <w:trPr>
-                  <w:divId w:val="1589998470"/>
+                  <w:divId w:val="975448841"/>
                   <w:tblCellSpacing w:w="15" w:type="dxa"/>
                 </w:trPr>
                 <w:tc>
@@ -18792,7 +19304,6 @@
                     <w:pPr>
                       <w:pStyle w:val="Bibliography"/>
                       <w:rPr>
-                        <w:rFonts w:hint="eastAsia"/>
                         <w:noProof/>
                         <w:szCs w:val="24"/>
                       </w:rPr>
@@ -18814,7 +19325,6 @@
                     <w:pPr>
                       <w:pStyle w:val="Bibliography"/>
                       <w:rPr>
-                        <w:rFonts w:hint="eastAsia"/>
                         <w:noProof/>
                       </w:rPr>
                     </w:pPr>
@@ -18829,7 +19339,7 @@
               </w:tr>
               <w:tr>
                 <w:trPr>
-                  <w:divId w:val="1589998470"/>
+                  <w:divId w:val="975448841"/>
                   <w:tblCellSpacing w:w="15" w:type="dxa"/>
                 </w:trPr>
                 <w:tc>
@@ -18841,7 +19351,6 @@
                     <w:pPr>
                       <w:pStyle w:val="Bibliography"/>
                       <w:rPr>
-                        <w:rFonts w:hint="eastAsia"/>
                         <w:noProof/>
                       </w:rPr>
                     </w:pPr>
@@ -18862,7 +19371,6 @@
                     <w:pPr>
                       <w:pStyle w:val="Bibliography"/>
                       <w:rPr>
-                        <w:rFonts w:hint="eastAsia"/>
                         <w:noProof/>
                       </w:rPr>
                     </w:pPr>
@@ -18877,7 +19385,7 @@
               </w:tr>
               <w:tr>
                 <w:trPr>
-                  <w:divId w:val="1589998470"/>
+                  <w:divId w:val="975448841"/>
                   <w:tblCellSpacing w:w="15" w:type="dxa"/>
                 </w:trPr>
                 <w:tc>
@@ -18889,7 +19397,6 @@
                     <w:pPr>
                       <w:pStyle w:val="Bibliography"/>
                       <w:rPr>
-                        <w:rFonts w:hint="eastAsia"/>
                         <w:noProof/>
                       </w:rPr>
                     </w:pPr>
@@ -18910,7 +19417,6 @@
                     <w:pPr>
                       <w:pStyle w:val="Bibliography"/>
                       <w:rPr>
-                        <w:rFonts w:hint="eastAsia"/>
                         <w:noProof/>
                       </w:rPr>
                     </w:pPr>
@@ -18925,7 +19431,7 @@
               </w:tr>
               <w:tr>
                 <w:trPr>
-                  <w:divId w:val="1589998470"/>
+                  <w:divId w:val="975448841"/>
                   <w:tblCellSpacing w:w="15" w:type="dxa"/>
                 </w:trPr>
                 <w:tc>
@@ -18937,7 +19443,6 @@
                     <w:pPr>
                       <w:pStyle w:val="Bibliography"/>
                       <w:rPr>
-                        <w:rFonts w:hint="eastAsia"/>
                         <w:noProof/>
                       </w:rPr>
                     </w:pPr>
@@ -18958,7 +19463,6 @@
                     <w:pPr>
                       <w:pStyle w:val="Bibliography"/>
                       <w:rPr>
-                        <w:rFonts w:hint="eastAsia"/>
                         <w:noProof/>
                       </w:rPr>
                     </w:pPr>
@@ -18973,7 +19477,7 @@
               </w:tr>
               <w:tr>
                 <w:trPr>
-                  <w:divId w:val="1589998470"/>
+                  <w:divId w:val="975448841"/>
                   <w:tblCellSpacing w:w="15" w:type="dxa"/>
                 </w:trPr>
                 <w:tc>
@@ -18985,7 +19489,6 @@
                     <w:pPr>
                       <w:pStyle w:val="Bibliography"/>
                       <w:rPr>
-                        <w:rFonts w:hint="eastAsia"/>
                         <w:noProof/>
                       </w:rPr>
                     </w:pPr>
@@ -19006,7 +19509,6 @@
                     <w:pPr>
                       <w:pStyle w:val="Bibliography"/>
                       <w:rPr>
-                        <w:rFonts w:hint="eastAsia"/>
                         <w:noProof/>
                       </w:rPr>
                     </w:pPr>
@@ -19021,7 +19523,7 @@
               </w:tr>
               <w:tr>
                 <w:trPr>
-                  <w:divId w:val="1589998470"/>
+                  <w:divId w:val="975448841"/>
                   <w:tblCellSpacing w:w="15" w:type="dxa"/>
                 </w:trPr>
                 <w:tc>
@@ -19033,7 +19535,6 @@
                     <w:pPr>
                       <w:pStyle w:val="Bibliography"/>
                       <w:rPr>
-                        <w:rFonts w:hint="eastAsia"/>
                         <w:noProof/>
                       </w:rPr>
                     </w:pPr>
@@ -19054,7 +19555,6 @@
                     <w:pPr>
                       <w:pStyle w:val="Bibliography"/>
                       <w:rPr>
-                        <w:rFonts w:hint="eastAsia"/>
                         <w:noProof/>
                       </w:rPr>
                     </w:pPr>
@@ -19069,7 +19569,7 @@
               </w:tr>
               <w:tr>
                 <w:trPr>
-                  <w:divId w:val="1589998470"/>
+                  <w:divId w:val="975448841"/>
                   <w:tblCellSpacing w:w="15" w:type="dxa"/>
                 </w:trPr>
                 <w:tc>
@@ -19081,7 +19581,6 @@
                     <w:pPr>
                       <w:pStyle w:val="Bibliography"/>
                       <w:rPr>
-                        <w:rFonts w:hint="eastAsia"/>
                         <w:noProof/>
                       </w:rPr>
                     </w:pPr>
@@ -19102,7 +19601,6 @@
                     <w:pPr>
                       <w:pStyle w:val="Bibliography"/>
                       <w:rPr>
-                        <w:rFonts w:hint="eastAsia"/>
                         <w:noProof/>
                       </w:rPr>
                     </w:pPr>
@@ -19117,7 +19615,7 @@
               </w:tr>
               <w:tr>
                 <w:trPr>
-                  <w:divId w:val="1589998470"/>
+                  <w:divId w:val="975448841"/>
                   <w:tblCellSpacing w:w="15" w:type="dxa"/>
                 </w:trPr>
                 <w:tc>
@@ -19129,7 +19627,6 @@
                     <w:pPr>
                       <w:pStyle w:val="Bibliography"/>
                       <w:rPr>
-                        <w:rFonts w:hint="eastAsia"/>
                         <w:noProof/>
                       </w:rPr>
                     </w:pPr>
@@ -19150,7 +19647,6 @@
                     <w:pPr>
                       <w:pStyle w:val="Bibliography"/>
                       <w:rPr>
-                        <w:rFonts w:hint="eastAsia"/>
                         <w:noProof/>
                       </w:rPr>
                     </w:pPr>
@@ -19163,10 +19659,56 @@
                   </w:p>
                 </w:tc>
               </w:tr>
+              <w:tr>
+                <w:trPr>
+                  <w:divId w:val="975448841"/>
+                  <w:tblCellSpacing w:w="15" w:type="dxa"/>
+                </w:trPr>
+                <w:tc>
+                  <w:tcPr>
+                    <w:tcW w:w="50" w:type="pct"/>
+                    <w:hideMark/>
+                  </w:tcPr>
+                  <w:p>
+                    <w:pPr>
+                      <w:pStyle w:val="Bibliography"/>
+                      <w:rPr>
+                        <w:noProof/>
+                      </w:rPr>
+                    </w:pPr>
+                    <w:r>
+                      <w:rPr>
+                        <w:noProof/>
+                      </w:rPr>
+                      <w:t xml:space="preserve">[9] </w:t>
+                    </w:r>
+                  </w:p>
+                </w:tc>
+                <w:tc>
+                  <w:tcPr>
+                    <w:tcW w:w="0" w:type="auto"/>
+                    <w:hideMark/>
+                  </w:tcPr>
+                  <w:p>
+                    <w:pPr>
+                      <w:pStyle w:val="Bibliography"/>
+                      <w:rPr>
+                        <w:noProof/>
+                      </w:rPr>
+                    </w:pPr>
+                    <w:r>
+                      <w:rPr>
+                        <w:noProof/>
+                      </w:rPr>
+                      <w:t>"Azure Free Tier," Microsoft, 2021. [Online]. Available: https://azure.microsoft.com/en-us/free/.</w:t>
+                    </w:r>
+                  </w:p>
+                </w:tc>
+              </w:tr>
             </w:tbl>
             <w:p>
               <w:pPr>
-                <w:divId w:val="1589998470"/>
+                <w:divId w:val="975448841"/>
                 <w:rPr>
                   <w:rFonts w:eastAsia="Times New Roman"/>
                   <w:noProof/>
@@ -19193,7 +19735,7 @@
       </w:sdtContent>
     </w:sdt>
     <w:sectPr>
-      <w:footerReference w:type="default" r:id="rId44"/>
+      <w:footerReference w:type="default" r:id="rId49"/>
       <w:pgSz w:w="12240" w:h="15840"/>
       <w:pgMar w:top="1440" w:right="1440" w:bottom="1440" w:left="1440" w:header="720" w:footer="720" w:gutter="0"/>
       <w:pgNumType w:start="0"/>
@@ -20232,7 +20774,7 @@
   <w:abstractNum w:abstractNumId="8" w15:restartNumberingAfterBreak="0">
     <w:nsid w:val="56762C9F"/>
     <w:multiLevelType w:val="hybridMultilevel"/>
-    <w:tmpl w:val="FAD2EF8C"/>
+    <w:tmpl w:val="E2989D0C"/>
     <w:lvl w:ilvl="0" w:tplc="04090001">
       <w:start w:val="1"/>
       <w:numFmt w:val="bullet"/>
@@ -21966,6 +22508,18 @@
       <w:lang w:eastAsia="zh-CN" w:bidi="hi-IN"/>
     </w:rPr>
   </w:style>
+  <w:style w:type="character" w:styleId="FollowedHyperlink">
+    <w:name w:val="FollowedHyperlink"/>
+    <w:basedOn w:val="DefaultParagraphFont"/>
+    <w:uiPriority w:val="99"/>
+    <w:semiHidden/>
+    <w:unhideWhenUsed/>
+    <w:rsid w:val="004F5509"/>
+    <w:rPr>
+      <w:color w:val="954F72" w:themeColor="followedHyperlink"/>
+      <w:u w:val="single"/>
+    </w:rPr>
+  </w:style>
 </w:styles>
 </file>
 
@@ -22367,11 +22921,21 @@
     <b:Year>2020</b:Year>
     <b:RefOrder>6</b:RefOrder>
   </b:Source>
+  <b:Source>
+    <b:Tag>Azu21</b:Tag>
+    <b:SourceType>InternetSite</b:SourceType>
+    <b:Guid>{72D8426F-04BF-46A0-BBCD-97D4A2491751}</b:Guid>
+    <b:Title>Azure Free Tier</b:Title>
+    <b:ProductionCompany>Microsoft</b:ProductionCompany>
+    <b:Year>2021</b:Year>
+    <b:URL>https://azure.microsoft.com/en-us/free/</b:URL>
+    <b:RefOrder>9</b:RefOrder>
+  </b:Source>
 </b:Sources>
 </file>
 
 <file path=customXml/itemProps1.xml><?xml version="1.0" encoding="utf-8"?>
-<ds:datastoreItem xmlns:ds="http://schemas.openxmlformats.org/officeDocument/2006/customXml" ds:itemID="{2CE660A8-73D4-40DE-9C26-9B45067A7F3B}">
+<ds:datastoreItem xmlns:ds="http://schemas.openxmlformats.org/officeDocument/2006/customXml" ds:itemID="{6C21E020-3780-44D8-A6D6-4EAEAE20D907}">
   <ds:schemaRefs>
     <ds:schemaRef ds:uri="http://schemas.openxmlformats.org/officeDocument/2006/bibliography"/>
   </ds:schemaRefs>

</xml_diff>

<commit_message>
Dokument - Sazetak i ref
</commit_message>
<xml_diff>
--- a/docs/Rad.docx
+++ b/docs/Rad.docx
@@ -764,6 +764,9 @@
     <w:p>
       <w:pPr>
         <w:pStyle w:val="Ostalo"/>
+        <w:rPr>
+          <w:lang w:val="sr-Latn-RS"/>
+        </w:rPr>
       </w:pPr>
       <w:r>
         <w:lastRenderedPageBreak/>
@@ -774,6 +777,70 @@
           <w:lang w:val="sr-Latn-RS"/>
         </w:rPr>
         <w:t>žetak</w:t>
+      </w:r>
+    </w:p>
+    <w:p>
+      <w:pPr>
+        <w:pStyle w:val="Tekst"/>
+      </w:pPr>
+      <w:r>
+        <w:t>Ovaj rad se bavi predstavljanjem koncepata arhitekture “bez servera” i modela funkcija kao servis na platformama za računarstvo u oblaku.</w:t>
+      </w:r>
+      <w:r>
+        <w:t xml:space="preserve"> U radu je prikazan pregled Azure Functions platforme koja se zasniva na ovom modelu. Tako</w:t>
+      </w:r>
+      <w:r>
+        <w:t xml:space="preserve">đe </w:t>
+      </w:r>
+      <w:r>
+        <w:t xml:space="preserve">prikazana je implementacija REST servisa “Recepti API” </w:t>
+      </w:r>
+      <w:r>
+        <w:t xml:space="preserve">koji omogućava upravljanje kulinarskim receptima, namirnicama i njihovim nutritivnim informacijama. </w:t>
+      </w:r>
+      <w:r>
+        <w:t>Smisao</w:t>
+      </w:r>
+      <w:r>
+        <w:t xml:space="preserve"> </w:t>
+      </w:r>
+      <w:r>
+        <w:t xml:space="preserve">implementacije </w:t>
+      </w:r>
+      <w:r>
+        <w:t>servisa je da na praktičan način prikaže koncepte</w:t>
+      </w:r>
+      <w:r>
+        <w:t xml:space="preserve"> i</w:t>
+      </w:r>
+      <w:r>
+        <w:t xml:space="preserve"> principe </w:t>
+      </w:r>
+      <w:r>
+        <w:t xml:space="preserve">arhitekture “bez servera” i platforme Azure Functions koje su </w:t>
+      </w:r>
+      <w:r>
+        <w:t xml:space="preserve">prikazane </w:t>
+      </w:r>
+      <w:r>
+        <w:t>u radu.</w:t>
+      </w:r>
+    </w:p>
+    <w:p>
+      <w:pPr>
+        <w:pStyle w:val="Tekst"/>
+      </w:pPr>
+      <w:r>
+        <w:t xml:space="preserve">Ključne reči: Računarstvo u oblaku, arhitektura “bez servera”, funkcija kao servis, Microsoft Azure, Azure Functions, </w:t>
+      </w:r>
+      <w:r>
+        <w:t xml:space="preserve">implementacija, </w:t>
+      </w:r>
+      <w:r>
+        <w:t>REST</w:t>
+      </w:r>
+      <w:r>
+        <w:t xml:space="preserve"> servisi</w:t>
       </w:r>
       <w:r>
         <w:br w:type="page"/>
@@ -787,6 +854,7 @@
           <w:docPartUnique/>
         </w:docPartObj>
       </w:sdtPr>
+      <w:sdtEndPr/>
       <w:sdtContent>
         <w:p>
           <w:pPr>
@@ -820,7 +888,7 @@
           <w:r>
             <w:fldChar w:fldCharType="separate"/>
           </w:r>
-          <w:hyperlink w:anchor="_Toc81071831" w:history="1">
+          <w:hyperlink w:anchor="_Toc81154395" w:history="1">
             <w:r>
               <w:rPr>
                 <w:rStyle w:val="Hyperlink"/>
@@ -847,7 +915,7 @@
                 <w:noProof/>
                 <w:webHidden/>
               </w:rPr>
-              <w:instrText xml:space="preserve"> PAGEREF _Toc81071831 \h </w:instrText>
+              <w:instrText xml:space="preserve"> PAGEREF _Toc81154395 \h </w:instrText>
             </w:r>
             <w:r>
               <w:rPr>
@@ -893,7 +961,7 @@
               <w:lang w:eastAsia="en-US" w:bidi="ar-SA"/>
             </w:rPr>
           </w:pPr>
-          <w:hyperlink w:anchor="_Toc81071832" w:history="1">
+          <w:hyperlink w:anchor="_Toc81154396" w:history="1">
             <w:r>
               <w:rPr>
                 <w:rStyle w:val="Hyperlink"/>
@@ -920,7 +988,7 @@
                 <w:noProof/>
                 <w:webHidden/>
               </w:rPr>
-              <w:instrText xml:space="preserve"> PAGEREF _Toc81071832 \h </w:instrText>
+              <w:instrText xml:space="preserve"> PAGEREF _Toc81154396 \h </w:instrText>
             </w:r>
             <w:r>
               <w:rPr>
@@ -966,7 +1034,7 @@
               <w:lang w:eastAsia="en-US" w:bidi="ar-SA"/>
             </w:rPr>
           </w:pPr>
-          <w:hyperlink w:anchor="_Toc81071833" w:history="1">
+          <w:hyperlink w:anchor="_Toc81154397" w:history="1">
             <w:r>
               <w:rPr>
                 <w:rStyle w:val="Hyperlink"/>
@@ -993,7 +1061,7 @@
                 <w:noProof/>
                 <w:webHidden/>
               </w:rPr>
-              <w:instrText xml:space="preserve"> PAGEREF _Toc81071833 \h </w:instrText>
+              <w:instrText xml:space="preserve"> PAGEREF _Toc81154397 \h </w:instrText>
             </w:r>
             <w:r>
               <w:rPr>
@@ -1039,13 +1107,13 @@
               <w:lang w:eastAsia="en-US" w:bidi="ar-SA"/>
             </w:rPr>
           </w:pPr>
-          <w:hyperlink w:anchor="_Toc81071834" w:history="1">
+          <w:hyperlink w:anchor="_Toc81154398" w:history="1">
             <w:r>
               <w:rPr>
                 <w:rStyle w:val="Hyperlink"/>
                 <w:noProof/>
               </w:rPr>
-              <w:t>2.2 Virtuelizacija zasnovana na kontejnerima</w:t>
+              <w:t>2.2 Virtualizacija zasnovana na kontejnerima</w:t>
             </w:r>
             <w:r>
               <w:rPr>
@@ -1066,7 +1134,7 @@
                 <w:noProof/>
                 <w:webHidden/>
               </w:rPr>
-              <w:instrText xml:space="preserve"> PAGEREF _Toc81071834 \h </w:instrText>
+              <w:instrText xml:space="preserve"> PAGEREF _Toc81154398 \h </w:instrText>
             </w:r>
             <w:r>
               <w:rPr>
@@ -1112,7 +1180,7 @@
               <w:lang w:eastAsia="en-US" w:bidi="ar-SA"/>
             </w:rPr>
           </w:pPr>
-          <w:hyperlink w:anchor="_Toc81071835" w:history="1">
+          <w:hyperlink w:anchor="_Toc81154399" w:history="1">
             <w:r>
               <w:rPr>
                 <w:rStyle w:val="Hyperlink"/>
@@ -1147,7 +1215,7 @@
                 <w:noProof/>
                 <w:webHidden/>
               </w:rPr>
-              <w:instrText xml:space="preserve"> PAGEREF _Toc81071835 \h </w:instrText>
+              <w:instrText xml:space="preserve"> PAGEREF _Toc81154399 \h </w:instrText>
             </w:r>
             <w:r>
               <w:rPr>
@@ -1193,7 +1261,7 @@
               <w:lang w:eastAsia="en-US" w:bidi="ar-SA"/>
             </w:rPr>
           </w:pPr>
-          <w:hyperlink w:anchor="_Toc81071836" w:history="1">
+          <w:hyperlink w:anchor="_Toc81154400" w:history="1">
             <w:r>
               <w:rPr>
                 <w:rStyle w:val="Hyperlink"/>
@@ -1235,7 +1303,7 @@
                 <w:noProof/>
                 <w:webHidden/>
               </w:rPr>
-              <w:instrText xml:space="preserve"> PAGEREF _Toc81071836 \h </w:instrText>
+              <w:instrText xml:space="preserve"> PAGEREF _Toc81154400 \h </w:instrText>
             </w:r>
             <w:r>
               <w:rPr>
@@ -1281,7 +1349,7 @@
               <w:lang w:eastAsia="en-US" w:bidi="ar-SA"/>
             </w:rPr>
           </w:pPr>
-          <w:hyperlink w:anchor="_Toc81071837" w:history="1">
+          <w:hyperlink w:anchor="_Toc81154401" w:history="1">
             <w:r>
               <w:rPr>
                 <w:rStyle w:val="Hyperlink"/>
@@ -1308,7 +1376,7 @@
                 <w:noProof/>
                 <w:webHidden/>
               </w:rPr>
-              <w:instrText xml:space="preserve"> PAGEREF _Toc81071837 \h </w:instrText>
+              <w:instrText xml:space="preserve"> PAGEREF _Toc81154401 \h </w:instrText>
             </w:r>
             <w:r>
               <w:rPr>
@@ -1354,7 +1422,7 @@
               <w:lang w:eastAsia="en-US" w:bidi="ar-SA"/>
             </w:rPr>
           </w:pPr>
-          <w:hyperlink w:anchor="_Toc81071838" w:history="1">
+          <w:hyperlink w:anchor="_Toc81154402" w:history="1">
             <w:r>
               <w:rPr>
                 <w:rStyle w:val="Hyperlink"/>
@@ -1381,7 +1449,7 @@
                 <w:noProof/>
                 <w:webHidden/>
               </w:rPr>
-              <w:instrText xml:space="preserve"> PAGEREF _Toc81071838 \h </w:instrText>
+              <w:instrText xml:space="preserve"> PAGEREF _Toc81154402 \h </w:instrText>
             </w:r>
             <w:r>
               <w:rPr>
@@ -1427,7 +1495,7 @@
               <w:lang w:eastAsia="en-US" w:bidi="ar-SA"/>
             </w:rPr>
           </w:pPr>
-          <w:hyperlink w:anchor="_Toc81071839" w:history="1">
+          <w:hyperlink w:anchor="_Toc81154403" w:history="1">
             <w:r>
               <w:rPr>
                 <w:rStyle w:val="Hyperlink"/>
@@ -1454,7 +1522,7 @@
                 <w:noProof/>
                 <w:webHidden/>
               </w:rPr>
-              <w:instrText xml:space="preserve"> PAGEREF _Toc81071839 \h </w:instrText>
+              <w:instrText xml:space="preserve"> PAGEREF _Toc81154403 \h </w:instrText>
             </w:r>
             <w:r>
               <w:rPr>
@@ -1500,7 +1568,7 @@
               <w:lang w:eastAsia="en-US" w:bidi="ar-SA"/>
             </w:rPr>
           </w:pPr>
-          <w:hyperlink w:anchor="_Toc81071840" w:history="1">
+          <w:hyperlink w:anchor="_Toc81154404" w:history="1">
             <w:r>
               <w:rPr>
                 <w:rStyle w:val="Hyperlink"/>
@@ -1527,7 +1595,7 @@
                 <w:noProof/>
                 <w:webHidden/>
               </w:rPr>
-              <w:instrText xml:space="preserve"> PAGEREF _Toc81071840 \h </w:instrText>
+              <w:instrText xml:space="preserve"> PAGEREF _Toc81154404 \h </w:instrText>
             </w:r>
             <w:r>
               <w:rPr>
@@ -1573,7 +1641,7 @@
               <w:lang w:eastAsia="en-US" w:bidi="ar-SA"/>
             </w:rPr>
           </w:pPr>
-          <w:hyperlink w:anchor="_Toc81071841" w:history="1">
+          <w:hyperlink w:anchor="_Toc81154405" w:history="1">
             <w:r>
               <w:rPr>
                 <w:rStyle w:val="Hyperlink"/>
@@ -1601,7 +1669,7 @@
                 <w:noProof/>
                 <w:webHidden/>
               </w:rPr>
-              <w:instrText xml:space="preserve"> PAGEREF _Toc81071841 \h </w:instrText>
+              <w:instrText xml:space="preserve"> PAGEREF _Toc81154405 \h </w:instrText>
             </w:r>
             <w:r>
               <w:rPr>
@@ -1647,7 +1715,7 @@
               <w:lang w:eastAsia="en-US" w:bidi="ar-SA"/>
             </w:rPr>
           </w:pPr>
-          <w:hyperlink w:anchor="_Toc81071842" w:history="1">
+          <w:hyperlink w:anchor="_Toc81154406" w:history="1">
             <w:r>
               <w:rPr>
                 <w:rStyle w:val="Hyperlink"/>
@@ -1674,7 +1742,7 @@
                 <w:noProof/>
                 <w:webHidden/>
               </w:rPr>
-              <w:instrText xml:space="preserve"> PAGEREF _Toc81071842 \h </w:instrText>
+              <w:instrText xml:space="preserve"> PAGEREF _Toc81154406 \h </w:instrText>
             </w:r>
             <w:r>
               <w:rPr>
@@ -1720,7 +1788,7 @@
               <w:lang w:eastAsia="en-US" w:bidi="ar-SA"/>
             </w:rPr>
           </w:pPr>
-          <w:hyperlink w:anchor="_Toc81071843" w:history="1">
+          <w:hyperlink w:anchor="_Toc81154407" w:history="1">
             <w:r>
               <w:rPr>
                 <w:rStyle w:val="Hyperlink"/>
@@ -1755,7 +1823,7 @@
                 <w:noProof/>
                 <w:webHidden/>
               </w:rPr>
-              <w:instrText xml:space="preserve"> PAGEREF _Toc81071843 \h </w:instrText>
+              <w:instrText xml:space="preserve"> PAGEREF _Toc81154407 \h </w:instrText>
             </w:r>
             <w:r>
               <w:rPr>
@@ -1801,7 +1869,7 @@
               <w:lang w:eastAsia="en-US" w:bidi="ar-SA"/>
             </w:rPr>
           </w:pPr>
-          <w:hyperlink w:anchor="_Toc81071844" w:history="1">
+          <w:hyperlink w:anchor="_Toc81154408" w:history="1">
             <w:r>
               <w:rPr>
                 <w:rStyle w:val="Hyperlink"/>
@@ -1828,7 +1896,7 @@
                 <w:noProof/>
                 <w:webHidden/>
               </w:rPr>
-              <w:instrText xml:space="preserve"> PAGEREF _Toc81071844 \h </w:instrText>
+              <w:instrText xml:space="preserve"> PAGEREF _Toc81154408 \h </w:instrText>
             </w:r>
             <w:r>
               <w:rPr>
@@ -1874,7 +1942,7 @@
               <w:lang w:eastAsia="en-US" w:bidi="ar-SA"/>
             </w:rPr>
           </w:pPr>
-          <w:hyperlink w:anchor="_Toc81071845" w:history="1">
+          <w:hyperlink w:anchor="_Toc81154409" w:history="1">
             <w:r>
               <w:rPr>
                 <w:rStyle w:val="Hyperlink"/>
@@ -1901,7 +1969,7 @@
                 <w:noProof/>
                 <w:webHidden/>
               </w:rPr>
-              <w:instrText xml:space="preserve"> PAGEREF _Toc81071845 \h </w:instrText>
+              <w:instrText xml:space="preserve"> PAGEREF _Toc81154409 \h </w:instrText>
             </w:r>
             <w:r>
               <w:rPr>
@@ -1947,7 +2015,7 @@
               <w:lang w:eastAsia="en-US" w:bidi="ar-SA"/>
             </w:rPr>
           </w:pPr>
-          <w:hyperlink w:anchor="_Toc81071846" w:history="1">
+          <w:hyperlink w:anchor="_Toc81154410" w:history="1">
             <w:r>
               <w:rPr>
                 <w:rStyle w:val="Hyperlink"/>
@@ -1974,7 +2042,7 @@
                 <w:noProof/>
                 <w:webHidden/>
               </w:rPr>
-              <w:instrText xml:space="preserve"> PAGEREF _Toc81071846 \h </w:instrText>
+              <w:instrText xml:space="preserve"> PAGEREF _Toc81154410 \h </w:instrText>
             </w:r>
             <w:r>
               <w:rPr>
@@ -2020,7 +2088,7 @@
               <w:lang w:eastAsia="en-US" w:bidi="ar-SA"/>
             </w:rPr>
           </w:pPr>
-          <w:hyperlink w:anchor="_Toc81071847" w:history="1">
+          <w:hyperlink w:anchor="_Toc81154411" w:history="1">
             <w:r>
               <w:rPr>
                 <w:rStyle w:val="Hyperlink"/>
@@ -2047,7 +2115,7 @@
                 <w:noProof/>
                 <w:webHidden/>
               </w:rPr>
-              <w:instrText xml:space="preserve"> PAGEREF _Toc81071847 \h </w:instrText>
+              <w:instrText xml:space="preserve"> PAGEREF _Toc81154411 \h </w:instrText>
             </w:r>
             <w:r>
               <w:rPr>
@@ -2093,7 +2161,7 @@
               <w:lang w:eastAsia="en-US" w:bidi="ar-SA"/>
             </w:rPr>
           </w:pPr>
-          <w:hyperlink w:anchor="_Toc81071848" w:history="1">
+          <w:hyperlink w:anchor="_Toc81154412" w:history="1">
             <w:r>
               <w:rPr>
                 <w:rStyle w:val="Hyperlink"/>
@@ -2120,7 +2188,7 @@
                 <w:noProof/>
                 <w:webHidden/>
               </w:rPr>
-              <w:instrText xml:space="preserve"> PAGEREF _Toc81071848 \h </w:instrText>
+              <w:instrText xml:space="preserve"> PAGEREF _Toc81154412 \h </w:instrText>
             </w:r>
             <w:r>
               <w:rPr>
@@ -2166,7 +2234,7 @@
               <w:lang w:eastAsia="en-US" w:bidi="ar-SA"/>
             </w:rPr>
           </w:pPr>
-          <w:hyperlink w:anchor="_Toc81071849" w:history="1">
+          <w:hyperlink w:anchor="_Toc81154413" w:history="1">
             <w:r>
               <w:rPr>
                 <w:rStyle w:val="Hyperlink"/>
@@ -2193,7 +2261,7 @@
                 <w:noProof/>
                 <w:webHidden/>
               </w:rPr>
-              <w:instrText xml:space="preserve"> PAGEREF _Toc81071849 \h </w:instrText>
+              <w:instrText xml:space="preserve"> PAGEREF _Toc81154413 \h </w:instrText>
             </w:r>
             <w:r>
               <w:rPr>
@@ -2239,7 +2307,7 @@
               <w:lang w:eastAsia="en-US" w:bidi="ar-SA"/>
             </w:rPr>
           </w:pPr>
-          <w:hyperlink w:anchor="_Toc81071850" w:history="1">
+          <w:hyperlink w:anchor="_Toc81154414" w:history="1">
             <w:r>
               <w:rPr>
                 <w:rStyle w:val="Hyperlink"/>
@@ -2266,7 +2334,7 @@
                 <w:noProof/>
                 <w:webHidden/>
               </w:rPr>
-              <w:instrText xml:space="preserve"> PAGEREF _Toc81071850 \h </w:instrText>
+              <w:instrText xml:space="preserve"> PAGEREF _Toc81154414 \h </w:instrText>
             </w:r>
             <w:r>
               <w:rPr>
@@ -2312,7 +2380,7 @@
               <w:lang w:eastAsia="en-US" w:bidi="ar-SA"/>
             </w:rPr>
           </w:pPr>
-          <w:hyperlink w:anchor="_Toc81071851" w:history="1">
+          <w:hyperlink w:anchor="_Toc81154415" w:history="1">
             <w:r>
               <w:rPr>
                 <w:rStyle w:val="Hyperlink"/>
@@ -2339,7 +2407,7 @@
                 <w:noProof/>
                 <w:webHidden/>
               </w:rPr>
-              <w:instrText xml:space="preserve"> PAGEREF _Toc81071851 \h </w:instrText>
+              <w:instrText xml:space="preserve"> PAGEREF _Toc81154415 \h </w:instrText>
             </w:r>
             <w:r>
               <w:rPr>
@@ -2385,7 +2453,7 @@
               <w:lang w:eastAsia="en-US" w:bidi="ar-SA"/>
             </w:rPr>
           </w:pPr>
-          <w:hyperlink w:anchor="_Toc81071852" w:history="1">
+          <w:hyperlink w:anchor="_Toc81154416" w:history="1">
             <w:r>
               <w:rPr>
                 <w:rStyle w:val="Hyperlink"/>
@@ -2412,7 +2480,7 @@
                 <w:noProof/>
                 <w:webHidden/>
               </w:rPr>
-              <w:instrText xml:space="preserve"> PAGEREF _Toc81071852 \h </w:instrText>
+              <w:instrText xml:space="preserve"> PAGEREF _Toc81154416 \h </w:instrText>
             </w:r>
             <w:r>
               <w:rPr>
@@ -2458,7 +2526,7 @@
               <w:lang w:eastAsia="en-US" w:bidi="ar-SA"/>
             </w:rPr>
           </w:pPr>
-          <w:hyperlink w:anchor="_Toc81071853" w:history="1">
+          <w:hyperlink w:anchor="_Toc81154417" w:history="1">
             <w:r>
               <w:rPr>
                 <w:rStyle w:val="Hyperlink"/>
@@ -2493,7 +2561,7 @@
                 <w:noProof/>
                 <w:webHidden/>
               </w:rPr>
-              <w:instrText xml:space="preserve"> PAGEREF _Toc81071853 \h </w:instrText>
+              <w:instrText xml:space="preserve"> PAGEREF _Toc81154417 \h </w:instrText>
             </w:r>
             <w:r>
               <w:rPr>
@@ -2539,7 +2607,7 @@
               <w:lang w:eastAsia="en-US" w:bidi="ar-SA"/>
             </w:rPr>
           </w:pPr>
-          <w:hyperlink w:anchor="_Toc81071854" w:history="1">
+          <w:hyperlink w:anchor="_Toc81154418" w:history="1">
             <w:r>
               <w:rPr>
                 <w:rStyle w:val="Hyperlink"/>
@@ -2566,7 +2634,7 @@
                 <w:noProof/>
                 <w:webHidden/>
               </w:rPr>
-              <w:instrText xml:space="preserve"> PAGEREF _Toc81071854 \h </w:instrText>
+              <w:instrText xml:space="preserve"> PAGEREF _Toc81154418 \h </w:instrText>
             </w:r>
             <w:r>
               <w:rPr>
@@ -2612,7 +2680,7 @@
               <w:lang w:eastAsia="en-US" w:bidi="ar-SA"/>
             </w:rPr>
           </w:pPr>
-          <w:hyperlink w:anchor="_Toc81071855" w:history="1">
+          <w:hyperlink w:anchor="_Toc81154419" w:history="1">
             <w:r>
               <w:rPr>
                 <w:rStyle w:val="Hyperlink"/>
@@ -2639,7 +2707,7 @@
                 <w:noProof/>
                 <w:webHidden/>
               </w:rPr>
-              <w:instrText xml:space="preserve"> PAGEREF _Toc81071855 \h </w:instrText>
+              <w:instrText xml:space="preserve"> PAGEREF _Toc81154419 \h </w:instrText>
             </w:r>
             <w:r>
               <w:rPr>
@@ -2685,7 +2753,7 @@
               <w:lang w:eastAsia="en-US" w:bidi="ar-SA"/>
             </w:rPr>
           </w:pPr>
-          <w:hyperlink w:anchor="_Toc81071856" w:history="1">
+          <w:hyperlink w:anchor="_Toc81154420" w:history="1">
             <w:r>
               <w:rPr>
                 <w:rStyle w:val="Hyperlink"/>
@@ -2712,7 +2780,7 @@
                 <w:noProof/>
                 <w:webHidden/>
               </w:rPr>
-              <w:instrText xml:space="preserve"> PAGEREF _Toc81071856 \h </w:instrText>
+              <w:instrText xml:space="preserve"> PAGEREF _Toc81154420 \h </w:instrText>
             </w:r>
             <w:r>
               <w:rPr>
@@ -2758,7 +2826,7 @@
               <w:lang w:eastAsia="en-US" w:bidi="ar-SA"/>
             </w:rPr>
           </w:pPr>
-          <w:hyperlink w:anchor="_Toc81071857" w:history="1">
+          <w:hyperlink w:anchor="_Toc81154421" w:history="1">
             <w:r>
               <w:rPr>
                 <w:rStyle w:val="Hyperlink"/>
@@ -2785,7 +2853,7 @@
                 <w:noProof/>
                 <w:webHidden/>
               </w:rPr>
-              <w:instrText xml:space="preserve"> PAGEREF _Toc81071857 \h </w:instrText>
+              <w:instrText xml:space="preserve"> PAGEREF _Toc81154421 \h </w:instrText>
             </w:r>
             <w:r>
               <w:rPr>
@@ -2831,7 +2899,7 @@
               <w:lang w:eastAsia="en-US" w:bidi="ar-SA"/>
             </w:rPr>
           </w:pPr>
-          <w:hyperlink w:anchor="_Toc81071858" w:history="1">
+          <w:hyperlink w:anchor="_Toc81154422" w:history="1">
             <w:r>
               <w:rPr>
                 <w:rStyle w:val="Hyperlink"/>
@@ -2858,7 +2926,7 @@
                 <w:noProof/>
                 <w:webHidden/>
               </w:rPr>
-              <w:instrText xml:space="preserve"> PAGEREF _Toc81071858 \h </w:instrText>
+              <w:instrText xml:space="preserve"> PAGEREF _Toc81154422 \h </w:instrText>
             </w:r>
             <w:r>
               <w:rPr>
@@ -2914,7 +2982,7 @@
       <w:pPr>
         <w:pStyle w:val="Naslov1"/>
       </w:pPr>
-      <w:bookmarkStart w:id="0" w:name="_Toc81071831"/>
+      <w:bookmarkStart w:id="0" w:name="_Toc81154395"/>
       <w:r>
         <w:lastRenderedPageBreak/>
         <w:t xml:space="preserve">1 </w:t>
@@ -3047,6 +3115,7 @@
           <w:id w:val="1909109145"/>
           <w:citation/>
         </w:sdtPr>
+        <w:sdtEndPr/>
         <w:sdtContent>
           <w:r>
             <w:fldChar w:fldCharType="begin"/>
@@ -3626,7 +3695,13 @@
         <w:t>ina izvrš</w:t>
       </w:r>
       <w:r>
-        <w:t xml:space="preserve">avanja i naplate. </w:t>
+        <w:t xml:space="preserve">avanja i </w:t>
+      </w:r>
+      <w:r>
+        <w:t>postavljanja aplikacija na platformu</w:t>
+      </w:r>
+      <w:r>
+        <w:t xml:space="preserve">. </w:t>
       </w:r>
     </w:p>
     <w:p>
@@ -3792,7 +3867,13 @@
         <w:t xml:space="preserve">na </w:t>
       </w:r>
       <w:r>
-        <w:t xml:space="preserve"> platformi Microsoft Azure</w:t>
+        <w:t xml:space="preserve"> platformi </w:t>
+      </w:r>
+      <w:r>
+        <w:t xml:space="preserve">u oblaku </w:t>
+      </w:r>
+      <w:r>
+        <w:t>Microsoft Azure</w:t>
       </w:r>
       <w:r>
         <w:t>.</w:t>
@@ -3837,7 +3918,7 @@
       <w:pPr>
         <w:pStyle w:val="Naslov1"/>
       </w:pPr>
-      <w:bookmarkStart w:id="1" w:name="_Toc81071832"/>
+      <w:bookmarkStart w:id="1" w:name="_Toc81154396"/>
       <w:r>
         <w:rPr>
           <w:rFonts w:hint="eastAsia"/>
@@ -3955,7 +4036,7 @@
       <w:pPr>
         <w:pStyle w:val="Naslov2"/>
       </w:pPr>
-      <w:bookmarkStart w:id="2" w:name="_Toc81071833"/>
+      <w:bookmarkStart w:id="2" w:name="_Toc81154397"/>
       <w:r>
         <w:rPr>
           <w:rFonts w:hint="eastAsia"/>
@@ -4257,6 +4338,7 @@
           <w:id w:val="-1303762095"/>
           <w:citation/>
         </w:sdtPr>
+        <w:sdtEndPr/>
         <w:sdtContent>
           <w:r>
             <w:rPr>
@@ -4689,7 +4771,7 @@
       <w:pPr>
         <w:pStyle w:val="Naslov2"/>
       </w:pPr>
-      <w:bookmarkStart w:id="3" w:name="_Toc81071834"/>
+      <w:bookmarkStart w:id="3" w:name="_Toc81154398"/>
       <w:r>
         <w:t>2.2</w:t>
       </w:r>
@@ -4699,8 +4781,6 @@
       <w:r>
         <w:t>Virtua</w:t>
       </w:r>
-      <w:bookmarkStart w:id="4" w:name="_GoBack"/>
-      <w:bookmarkEnd w:id="4"/>
       <w:r>
         <w:t>lizacija zasnovana na k</w:t>
       </w:r>
@@ -5527,7 +5607,7 @@
           <w:lang w:val="sr-Latn-RS"/>
         </w:rPr>
       </w:pPr>
-      <w:bookmarkStart w:id="5" w:name="_Toc81071835"/>
+      <w:bookmarkStart w:id="4" w:name="_Toc81154399"/>
       <w:r>
         <w:rPr>
           <w:rFonts w:hint="eastAsia"/>
@@ -5550,7 +5630,7 @@
         </w:rPr>
         <w:t>čunarstvo u oblaku, modeli servisa</w:t>
       </w:r>
-      <w:bookmarkEnd w:id="5"/>
+      <w:bookmarkEnd w:id="4"/>
     </w:p>
     <w:p>
       <w:pPr>
@@ -5687,6 +5767,7 @@
           <w:id w:val="-1088307864"/>
           <w:citation/>
         </w:sdtPr>
+        <w:sdtEndPr/>
         <w:sdtContent>
           <w:r>
             <w:rPr>
@@ -6353,19 +6434,13 @@
         <w:rPr>
           <w:lang w:val="sr-Latn-RS"/>
         </w:rPr>
-        <w:t xml:space="preserve">, broja zahteva </w:t>
-      </w:r>
-      <w:r>
-        <w:rPr>
-          <w:lang w:val="sr-Latn-RS"/>
-        </w:rPr>
-        <w:t xml:space="preserve">i </w:t>
-      </w:r>
-      <w:r>
-        <w:rPr>
-          <w:lang w:val="sr-Latn-RS"/>
-        </w:rPr>
-        <w:t>transakcija i drugih.</w:t>
+        <w:t xml:space="preserve"> </w:t>
+      </w:r>
+      <w:r>
+        <w:rPr>
+          <w:lang w:val="sr-Latn-RS"/>
+        </w:rPr>
+        <w:t>i drugih.</w:t>
       </w:r>
     </w:p>
     <w:p>
@@ -6570,7 +6645,7 @@
       <w:pPr>
         <w:pStyle w:val="Naslov2"/>
       </w:pPr>
-      <w:bookmarkStart w:id="6" w:name="_Toc81071836"/>
+      <w:bookmarkStart w:id="5" w:name="_Toc81154400"/>
       <w:r>
         <w:rPr>
           <w:rFonts w:hint="eastAsia"/>
@@ -6611,222 +6686,222 @@
       <w:r>
         <w:t>servera”</w:t>
       </w:r>
+      <w:bookmarkEnd w:id="5"/>
+    </w:p>
+    <w:p>
+      <w:pPr>
+        <w:pStyle w:val="Tekst"/>
+      </w:pPr>
+      <w:r>
+        <w:t>Iako izraz ra</w:t>
+      </w:r>
+      <w:r>
+        <w:rPr>
+          <w:lang w:val="sr-Latn-RS"/>
+        </w:rPr>
+        <w:t>čunarstvo</w:t>
+      </w:r>
+      <w:r>
+        <w:rPr>
+          <w:rFonts w:hint="eastAsia"/>
+        </w:rPr>
+        <w:t xml:space="preserve"> </w:t>
+      </w:r>
+      <w:r>
+        <w:t>“</w:t>
+      </w:r>
+      <w:r>
+        <w:rPr>
+          <w:rFonts w:hint="eastAsia"/>
+        </w:rPr>
+        <w:t xml:space="preserve">bez </w:t>
+      </w:r>
+      <w:r>
+        <w:t>servera” (</w:t>
+      </w:r>
+      <w:r>
+        <w:rPr>
+          <w:i/>
+        </w:rPr>
+        <w:t>eng. Serverless computing</w:t>
+      </w:r>
+      <w:r>
+        <w:t>) nagoveštava da ne postoji serverska komponenta</w:t>
+      </w:r>
+      <w:r>
+        <w:t xml:space="preserve"> u smislu hardvera i serverskih procesa kao dela arhitekture</w:t>
+      </w:r>
+      <w:r>
+        <w:t xml:space="preserve"> sistema</w:t>
+      </w:r>
+      <w:r>
+        <w:t xml:space="preserve">, to nije u potpunosti tačno. Zapravo odnosi se na prebacivanje odgovornosti za upravljanje serverima i drugim resursima potrebnim za izvršavanje koda na treće lice. </w:t>
+      </w:r>
+      <w:r>
+        <w:t>U velikom broju primera</w:t>
+      </w:r>
+      <w:r>
+        <w:t xml:space="preserve"> je u pitanju isporučioc platforme u oblaku, ali to ne mora uvek biti </w:t>
+      </w:r>
+      <w:r>
+        <w:t>slučaj</w:t>
+      </w:r>
+      <w:r>
+        <w:t>.</w:t>
+      </w:r>
+      <w:r>
+        <w:t xml:space="preserve"> </w:t>
+      </w:r>
+    </w:p>
+    <w:p>
+      <w:pPr>
+        <w:pStyle w:val="Tekst"/>
+      </w:pPr>
+      <w:r>
+        <w:t>U osnovi ra</w:t>
+      </w:r>
+      <w:r>
+        <w:rPr>
+          <w:lang w:val="sr-Latn-RS"/>
+        </w:rPr>
+        <w:t>čunarstvo</w:t>
+      </w:r>
+      <w:r>
+        <w:rPr>
+          <w:rFonts w:hint="eastAsia"/>
+        </w:rPr>
+        <w:t xml:space="preserve"> </w:t>
+      </w:r>
+      <w:r>
+        <w:t>“</w:t>
+      </w:r>
+      <w:r>
+        <w:rPr>
+          <w:rFonts w:hint="eastAsia"/>
+        </w:rPr>
+        <w:t xml:space="preserve">bez </w:t>
+      </w:r>
+      <w:r>
+        <w:t xml:space="preserve">servera” se može podeliti u </w:t>
+      </w:r>
+      <w:r>
+        <w:t>dve</w:t>
+      </w:r>
+      <w:r>
+        <w:t xml:space="preserve"> grupe</w:t>
+      </w:r>
+      <w:r>
+        <w:t xml:space="preserve"> servisa</w:t>
+      </w:r>
+      <w:r>
+        <w:t>.</w:t>
+      </w:r>
+      <w:r>
+        <w:t xml:space="preserve"> </w:t>
+      </w:r>
+      <w:r>
+        <w:t>Prva grupa je takozvani z</w:t>
+      </w:r>
+      <w:r>
+        <w:t>adnji kraj kao servis (</w:t>
+      </w:r>
+      <w:r>
+        <w:rPr>
+          <w:i/>
+        </w:rPr>
+        <w:t>eng. Back end as a service</w:t>
+      </w:r>
+      <w:r>
+        <w:t>)</w:t>
+      </w:r>
+      <w:r>
+        <w:t>. To su servisi</w:t>
+      </w:r>
+      <w:r>
+        <w:t xml:space="preserve"> </w:t>
+      </w:r>
+      <w:r>
+        <w:t>koji</w:t>
+      </w:r>
+      <w:r>
+        <w:t xml:space="preserve"> su u potpunosti </w:t>
+      </w:r>
+      <w:r>
+        <w:t>razvijeni</w:t>
+      </w:r>
+      <w:r>
+        <w:t xml:space="preserve"> od</w:t>
+      </w:r>
+      <w:r>
+        <w:t xml:space="preserve"> strane</w:t>
+      </w:r>
+      <w:r>
+        <w:t xml:space="preserve"> trećih lica i</w:t>
+      </w:r>
+      <w:r>
+        <w:t xml:space="preserve"> hostovani</w:t>
+      </w:r>
+      <w:r>
+        <w:t xml:space="preserve"> na nekoj od platformi u oblaku. Kao takve moguće ih je integrisati u veb ili mobilnu aplikaciju razvijaoca. </w:t>
+      </w:r>
+      <w:r>
+        <w:t>Ovde</w:t>
+      </w:r>
+      <w:r>
+        <w:t xml:space="preserve"> spadaju servisi različitih namena od autentikacije korisnika (Auth0, Okta), preko baza podataka (AWS Aurora, Firebase) do servisa za slanje notifikacija i </w:t>
+      </w:r>
+      <w:r>
+        <w:t>mnogih drugih.</w:t>
+      </w:r>
+      <w:r>
+        <w:t xml:space="preserve"> </w:t>
+      </w:r>
+      <w:r>
+        <w:t>Drugu</w:t>
+      </w:r>
+      <w:r>
+        <w:t xml:space="preserve"> i značajniju</w:t>
+      </w:r>
+      <w:r>
+        <w:t xml:space="preserve"> grupu čini model f</w:t>
+      </w:r>
+      <w:r>
+        <w:t>unkcija kao servis (</w:t>
+      </w:r>
+      <w:r>
+        <w:rPr>
+          <w:i/>
+        </w:rPr>
+        <w:t>eng. Function as a service</w:t>
+      </w:r>
+      <w:r>
+        <w:t>)</w:t>
+      </w:r>
+      <w:r>
+        <w:t xml:space="preserve"> i on </w:t>
+      </w:r>
+      <w:r>
+        <w:rPr>
+          <w:lang w:val="sr-Latn-RS"/>
+        </w:rPr>
+        <w:t>će biti detaljnije opisan u narednim sekcijama</w:t>
+      </w:r>
+      <w:r>
+        <w:t xml:space="preserve">. </w:t>
+      </w:r>
+    </w:p>
+    <w:p>
+      <w:pPr>
+        <w:pStyle w:val="Naslov3"/>
+      </w:pPr>
+      <w:bookmarkStart w:id="6" w:name="_Toc81154401"/>
+      <w:r>
+        <w:t>2.4</w:t>
+      </w:r>
+      <w:r>
+        <w:t>.1 Funkcija kao servis</w:t>
+      </w:r>
       <w:bookmarkEnd w:id="6"/>
-    </w:p>
-    <w:p>
-      <w:pPr>
-        <w:pStyle w:val="Tekst"/>
-      </w:pPr>
-      <w:r>
-        <w:t>Iako izraz ra</w:t>
-      </w:r>
-      <w:r>
-        <w:rPr>
-          <w:lang w:val="sr-Latn-RS"/>
-        </w:rPr>
-        <w:t>čunarstvo</w:t>
-      </w:r>
-      <w:r>
-        <w:rPr>
-          <w:rFonts w:hint="eastAsia"/>
-        </w:rPr>
-        <w:t xml:space="preserve"> </w:t>
-      </w:r>
-      <w:r>
-        <w:t>“</w:t>
-      </w:r>
-      <w:r>
-        <w:rPr>
-          <w:rFonts w:hint="eastAsia"/>
-        </w:rPr>
-        <w:t xml:space="preserve">bez </w:t>
-      </w:r>
-      <w:r>
-        <w:t>servera” (</w:t>
-      </w:r>
-      <w:r>
-        <w:rPr>
-          <w:i/>
-        </w:rPr>
-        <w:t>eng. Serverless computing</w:t>
-      </w:r>
-      <w:r>
-        <w:t>) nagoveštava da ne postoji serverska komponenta</w:t>
-      </w:r>
-      <w:r>
-        <w:t xml:space="preserve"> u smislu hardvera i serverskih procesa kao dela arhitekture</w:t>
-      </w:r>
-      <w:r>
-        <w:t xml:space="preserve"> sistema</w:t>
-      </w:r>
-      <w:r>
-        <w:t xml:space="preserve">, to nije u potpunosti tačno. Zapravo odnosi se na prebacivanje odgovornosti za upravljanje serverima i drugim resursima potrebnim za izvršavanje koda na treće lice. </w:t>
-      </w:r>
-      <w:r>
-        <w:t>U velikom broju primera</w:t>
-      </w:r>
-      <w:r>
-        <w:t xml:space="preserve"> je u pitanju isporučioc platforme u oblaku, ali to ne mora uvek biti </w:t>
-      </w:r>
-      <w:r>
-        <w:t>slučaj</w:t>
-      </w:r>
-      <w:r>
-        <w:t>.</w:t>
-      </w:r>
-      <w:r>
-        <w:t xml:space="preserve"> </w:t>
-      </w:r>
-    </w:p>
-    <w:p>
-      <w:pPr>
-        <w:pStyle w:val="Tekst"/>
-      </w:pPr>
-      <w:r>
-        <w:t>U osnovi ra</w:t>
-      </w:r>
-      <w:r>
-        <w:rPr>
-          <w:lang w:val="sr-Latn-RS"/>
-        </w:rPr>
-        <w:t>čunarstvo</w:t>
-      </w:r>
-      <w:r>
-        <w:rPr>
-          <w:rFonts w:hint="eastAsia"/>
-        </w:rPr>
-        <w:t xml:space="preserve"> </w:t>
-      </w:r>
-      <w:r>
-        <w:t>“</w:t>
-      </w:r>
-      <w:r>
-        <w:rPr>
-          <w:rFonts w:hint="eastAsia"/>
-        </w:rPr>
-        <w:t xml:space="preserve">bez </w:t>
-      </w:r>
-      <w:r>
-        <w:t xml:space="preserve">servera” se može podeliti u </w:t>
-      </w:r>
-      <w:r>
-        <w:t>dve</w:t>
-      </w:r>
-      <w:r>
-        <w:t xml:space="preserve"> grupe</w:t>
-      </w:r>
-      <w:r>
-        <w:t xml:space="preserve"> servisa</w:t>
-      </w:r>
-      <w:r>
-        <w:t>.</w:t>
-      </w:r>
-      <w:r>
-        <w:t xml:space="preserve"> </w:t>
-      </w:r>
-      <w:r>
-        <w:t>Prva grupa je takozvani z</w:t>
-      </w:r>
-      <w:r>
-        <w:t>adnji kraj kao servis (</w:t>
-      </w:r>
-      <w:r>
-        <w:rPr>
-          <w:i/>
-        </w:rPr>
-        <w:t>eng. Back end as a service</w:t>
-      </w:r>
-      <w:r>
-        <w:t>)</w:t>
-      </w:r>
-      <w:r>
-        <w:t>. To su servisi</w:t>
-      </w:r>
-      <w:r>
-        <w:t xml:space="preserve"> </w:t>
-      </w:r>
-      <w:r>
-        <w:t>koji</w:t>
-      </w:r>
-      <w:r>
-        <w:t xml:space="preserve"> su u potpunosti </w:t>
-      </w:r>
-      <w:r>
-        <w:t>razvijeni</w:t>
-      </w:r>
-      <w:r>
-        <w:t xml:space="preserve"> od</w:t>
-      </w:r>
-      <w:r>
-        <w:t xml:space="preserve"> strane</w:t>
-      </w:r>
-      <w:r>
-        <w:t xml:space="preserve"> trećih lica i</w:t>
-      </w:r>
-      <w:r>
-        <w:t xml:space="preserve"> hostovani</w:t>
-      </w:r>
-      <w:r>
-        <w:t xml:space="preserve"> na nekoj od platformi u oblaku. Kao takve moguće ih je integrisati u veb ili mobilnu aplikaciju razvijaoca. </w:t>
-      </w:r>
-      <w:r>
-        <w:t>Ovde</w:t>
-      </w:r>
-      <w:r>
-        <w:t xml:space="preserve"> spadaju servisi različitih namena od autentikacije korisnika (Auth0, Okta), preko baza podataka (AWS Aurora, Firebase) do servisa za slanje notifikacija i </w:t>
-      </w:r>
-      <w:r>
-        <w:t>mnogih drugih.</w:t>
-      </w:r>
-      <w:r>
-        <w:t xml:space="preserve"> </w:t>
-      </w:r>
-      <w:r>
-        <w:t>Drugu</w:t>
-      </w:r>
-      <w:r>
-        <w:t xml:space="preserve"> i značajniju</w:t>
-      </w:r>
-      <w:r>
-        <w:t xml:space="preserve"> grupu čini model f</w:t>
-      </w:r>
-      <w:r>
-        <w:t>unkcija kao servis (</w:t>
-      </w:r>
-      <w:r>
-        <w:rPr>
-          <w:i/>
-        </w:rPr>
-        <w:t>eng. Function as a service</w:t>
-      </w:r>
-      <w:r>
-        <w:t>)</w:t>
-      </w:r>
-      <w:r>
-        <w:t xml:space="preserve"> i on </w:t>
-      </w:r>
-      <w:r>
-        <w:rPr>
-          <w:lang w:val="sr-Latn-RS"/>
-        </w:rPr>
-        <w:t>će biti detaljnije opisan u narednim sekcijama</w:t>
-      </w:r>
-      <w:r>
-        <w:t xml:space="preserve">. </w:t>
-      </w:r>
-    </w:p>
-    <w:p>
-      <w:pPr>
-        <w:pStyle w:val="Naslov3"/>
-      </w:pPr>
-      <w:bookmarkStart w:id="7" w:name="_Toc81071837"/>
-      <w:r>
-        <w:t>2.4</w:t>
-      </w:r>
-      <w:r>
-        <w:t>.1 Funkcija kao servis</w:t>
-      </w:r>
-      <w:bookmarkEnd w:id="7"/>
     </w:p>
     <w:p>
       <w:pPr>
@@ -6920,6 +6995,7 @@
           <w:id w:val="-1691367574"/>
           <w:citation/>
         </w:sdtPr>
+        <w:sdtEndPr/>
         <w:sdtContent>
           <w:r>
             <w:fldChar w:fldCharType="begin"/>
@@ -7166,7 +7242,7 @@
       <w:pPr>
         <w:pStyle w:val="Naslov3"/>
       </w:pPr>
-      <w:bookmarkStart w:id="8" w:name="_Toc81071838"/>
+      <w:bookmarkStart w:id="7" w:name="_Toc81154402"/>
       <w:r>
         <w:lastRenderedPageBreak/>
         <w:t>2.4</w:t>
@@ -7174,7 +7250,7 @@
       <w:r>
         <w:t>.2 Osobine</w:t>
       </w:r>
-      <w:bookmarkEnd w:id="8"/>
+      <w:bookmarkEnd w:id="7"/>
     </w:p>
     <w:p>
       <w:pPr>
@@ -7561,14 +7637,14 @@
       <w:pPr>
         <w:pStyle w:val="Naslov3"/>
       </w:pPr>
-      <w:bookmarkStart w:id="9" w:name="_Toc81071839"/>
+      <w:bookmarkStart w:id="8" w:name="_Toc81154403"/>
       <w:r>
         <w:t>2.4</w:t>
       </w:r>
       <w:r>
         <w:t>.3 Prednosti i nedostaci</w:t>
       </w:r>
-      <w:bookmarkEnd w:id="9"/>
+      <w:bookmarkEnd w:id="8"/>
     </w:p>
     <w:p>
       <w:pPr>
@@ -7758,7 +7834,7 @@
       <w:pPr>
         <w:pStyle w:val="Naslov1"/>
       </w:pPr>
-      <w:bookmarkStart w:id="10" w:name="_Toc81071840"/>
+      <w:bookmarkStart w:id="9" w:name="_Toc81154404"/>
       <w:r>
         <w:rPr>
           <w:rFonts w:hint="eastAsia"/>
@@ -7775,46 +7851,46 @@
       <w:r>
         <w:t xml:space="preserve"> platforme</w:t>
       </w:r>
+      <w:bookmarkEnd w:id="9"/>
+    </w:p>
+    <w:p>
+      <w:pPr>
+        <w:pStyle w:val="Tekst"/>
+      </w:pPr>
+      <w:r>
+        <w:t xml:space="preserve">U ovom poglavlju biće dat kratak pregled platformi na modelu funkcija kao servis. </w:t>
+      </w:r>
+      <w:r>
+        <w:t>U drugom delu</w:t>
+      </w:r>
+      <w:r>
+        <w:t xml:space="preserve"> poglavlja</w:t>
+      </w:r>
+      <w:r>
+        <w:t xml:space="preserve"> b</w:t>
+      </w:r>
+      <w:r>
+        <w:t>iće detaljno predstavljena platforma Azure Functions</w:t>
+      </w:r>
+      <w:r>
+        <w:t xml:space="preserve"> i njene karakteristike, razvoj funkcija i aplikacija i postavljanje na platformu u oblaku.</w:t>
+      </w:r>
+    </w:p>
+    <w:p>
+      <w:pPr>
+        <w:pStyle w:val="Naslov2"/>
+        <w:rPr>
+          <w:lang w:val="sr-Latn-RS"/>
+        </w:rPr>
+      </w:pPr>
+      <w:bookmarkStart w:id="10" w:name="_Toc81154405"/>
+      <w:r>
+        <w:rPr>
+          <w:lang w:val="sr-Latn-RS"/>
+        </w:rPr>
+        <w:t>3.1 Pregled</w:t>
+      </w:r>
       <w:bookmarkEnd w:id="10"/>
-    </w:p>
-    <w:p>
-      <w:pPr>
-        <w:pStyle w:val="Tekst"/>
-      </w:pPr>
-      <w:r>
-        <w:t xml:space="preserve">U ovom poglavlju biće dat kratak pregled platformi na modelu funkcija kao servis. </w:t>
-      </w:r>
-      <w:r>
-        <w:t>U drugom delu</w:t>
-      </w:r>
-      <w:r>
-        <w:t xml:space="preserve"> poglavlja</w:t>
-      </w:r>
-      <w:r>
-        <w:t xml:space="preserve"> b</w:t>
-      </w:r>
-      <w:r>
-        <w:t>iće detaljno predstavljena platforma Azure Functions</w:t>
-      </w:r>
-      <w:r>
-        <w:t xml:space="preserve"> i njene karakteristike, razvoj funkcija i aplikacija i postavljanje na platformu u oblaku.</w:t>
-      </w:r>
-    </w:p>
-    <w:p>
-      <w:pPr>
-        <w:pStyle w:val="Naslov2"/>
-        <w:rPr>
-          <w:lang w:val="sr-Latn-RS"/>
-        </w:rPr>
-      </w:pPr>
-      <w:bookmarkStart w:id="11" w:name="_Toc81071841"/>
-      <w:r>
-        <w:rPr>
-          <w:lang w:val="sr-Latn-RS"/>
-        </w:rPr>
-        <w:t>3.1 Pregled</w:t>
-      </w:r>
-      <w:bookmarkEnd w:id="11"/>
     </w:p>
     <w:p>
       <w:pPr>
@@ -7843,6 +7919,7 @@
           <w:id w:val="2104691267"/>
           <w:citation/>
         </w:sdtPr>
+        <w:sdtEndPr/>
         <w:sdtContent>
           <w:r>
             <w:rPr>
@@ -7907,6 +7984,7 @@
           <w:id w:val="-1438358265"/>
           <w:citation/>
         </w:sdtPr>
+        <w:sdtEndPr/>
         <w:sdtContent>
           <w:r>
             <w:rPr>
@@ -7989,7 +8067,7 @@
       <w:pPr>
         <w:pStyle w:val="Naslov2"/>
       </w:pPr>
-      <w:bookmarkStart w:id="12" w:name="_Toc81071842"/>
+      <w:bookmarkStart w:id="11" w:name="_Toc81154406"/>
       <w:r>
         <w:rPr>
           <w:rFonts w:hint="eastAsia"/>
@@ -8006,112 +8084,112 @@
       <w:r>
         <w:t>Functions</w:t>
       </w:r>
+      <w:bookmarkEnd w:id="11"/>
+    </w:p>
+    <w:p>
+      <w:pPr>
+        <w:pStyle w:val="Tekst"/>
+      </w:pPr>
+      <w:r>
+        <w:t xml:space="preserve">Azure Functions je </w:t>
+      </w:r>
+      <w:r>
+        <w:t>funkcija kao servis platforma kompanije Microsoft i deo je Microsoft Azure platforme za ra</w:t>
+      </w:r>
+      <w:r>
+        <w:rPr>
+          <w:lang w:val="sr-Latn-RS"/>
+        </w:rPr>
+        <w:t>čunarstvo u oblaku</w:t>
+      </w:r>
+      <w:r>
+        <w:t>. Zajedno sa Logic Apps,</w:t>
+      </w:r>
+      <w:r>
+        <w:t xml:space="preserve"> Event Grid </w:t>
+      </w:r>
+      <w:r>
+        <w:t>i CosmosDb</w:t>
+      </w:r>
+      <w:r>
+        <w:t xml:space="preserve"> </w:t>
+      </w:r>
+      <w:r>
+        <w:t xml:space="preserve">servisima </w:t>
+      </w:r>
+      <w:r>
+        <w:rPr>
+          <w:lang w:val="sr-Latn-RS"/>
+        </w:rPr>
+        <w:t xml:space="preserve">čini grupu servisa koji omogućavaju </w:t>
+      </w:r>
+      <w:r>
+        <w:rPr>
+          <w:lang w:val="sr-Latn-RS"/>
+        </w:rPr>
+        <w:t xml:space="preserve">računarstvo </w:t>
+      </w:r>
+      <w:r>
+        <w:rPr>
+          <w:lang w:val="sr-Latn-RS"/>
+        </w:rPr>
+        <w:t>„bez servera“ na ovoj platformi i u naredn</w:t>
+      </w:r>
+      <w:r>
+        <w:rPr>
+          <w:lang w:val="sr-Latn-RS"/>
+        </w:rPr>
+        <w:t>om delu biće predstavljen njen</w:t>
+      </w:r>
+      <w:r>
+        <w:rPr>
+          <w:lang w:val="sr-Latn-RS"/>
+        </w:rPr>
+        <w:t xml:space="preserve"> detaljniji pregled.</w:t>
+      </w:r>
+    </w:p>
+    <w:p>
+      <w:pPr>
+        <w:pStyle w:val="Naslov3"/>
+        <w:rPr>
+          <w:lang w:val="sr-Latn-RS"/>
+        </w:rPr>
+      </w:pPr>
+      <w:bookmarkStart w:id="12" w:name="_Toc81154407"/>
+      <w:r>
+        <w:rPr>
+          <w:rFonts w:hint="eastAsia"/>
+        </w:rPr>
+        <w:t>3.2</w:t>
+      </w:r>
+      <w:r>
+        <w:rPr>
+          <w:rFonts w:hint="eastAsia"/>
+        </w:rPr>
+        <w:t xml:space="preserve">.1 </w:t>
+      </w:r>
+      <w:r>
+        <w:t>Osobine platforme</w:t>
+      </w:r>
+      <w:r>
+        <w:rPr>
+          <w:lang w:val="sr-Latn-RS"/>
+        </w:rPr>
+        <w:t xml:space="preserve">, programski jezici </w:t>
+      </w:r>
+      <w:r>
+        <w:rPr>
+          <w:lang w:val="sr-Latn-RS"/>
+        </w:rPr>
+        <w:t xml:space="preserve"> </w:t>
+      </w:r>
+      <w:r>
+        <w:rPr>
+          <w:lang w:val="sr-Latn-RS"/>
+        </w:rPr>
+        <w:t>i planovi korišćenja</w:t>
+      </w:r>
       <w:bookmarkEnd w:id="12"/>
-    </w:p>
-    <w:p>
-      <w:pPr>
-        <w:pStyle w:val="Tekst"/>
-      </w:pPr>
-      <w:r>
-        <w:t xml:space="preserve">Azure Functions je </w:t>
-      </w:r>
-      <w:r>
-        <w:t>funkcija kao servis platforma kompanije Microsoft i deo je Microsoft Azure platforme za ra</w:t>
-      </w:r>
-      <w:r>
-        <w:rPr>
-          <w:lang w:val="sr-Latn-RS"/>
-        </w:rPr>
-        <w:t>čunarstvo u oblaku</w:t>
-      </w:r>
-      <w:r>
-        <w:t>. Zajedno sa Logic Apps,</w:t>
-      </w:r>
-      <w:r>
-        <w:t xml:space="preserve"> Event Grid </w:t>
-      </w:r>
-      <w:r>
-        <w:t>i CosmosDb</w:t>
-      </w:r>
-      <w:r>
-        <w:t xml:space="preserve"> </w:t>
-      </w:r>
-      <w:r>
-        <w:t xml:space="preserve">servisima </w:t>
-      </w:r>
-      <w:r>
-        <w:rPr>
-          <w:lang w:val="sr-Latn-RS"/>
-        </w:rPr>
-        <w:t xml:space="preserve">čini grupu servisa koji omogućavaju </w:t>
-      </w:r>
-      <w:r>
-        <w:rPr>
-          <w:lang w:val="sr-Latn-RS"/>
-        </w:rPr>
-        <w:t xml:space="preserve">računarstvo </w:t>
-      </w:r>
-      <w:r>
-        <w:rPr>
-          <w:lang w:val="sr-Latn-RS"/>
-        </w:rPr>
-        <w:t>„bez servera“ na ovoj platformi i u naredn</w:t>
-      </w:r>
-      <w:r>
-        <w:rPr>
-          <w:lang w:val="sr-Latn-RS"/>
-        </w:rPr>
-        <w:t>om delu biće predstavljen njen</w:t>
-      </w:r>
-      <w:r>
-        <w:rPr>
-          <w:lang w:val="sr-Latn-RS"/>
-        </w:rPr>
-        <w:t xml:space="preserve"> detaljniji pregled.</w:t>
-      </w:r>
-    </w:p>
-    <w:p>
-      <w:pPr>
-        <w:pStyle w:val="Naslov3"/>
-        <w:rPr>
-          <w:lang w:val="sr-Latn-RS"/>
-        </w:rPr>
-      </w:pPr>
-      <w:bookmarkStart w:id="13" w:name="_Toc81071843"/>
-      <w:r>
-        <w:rPr>
-          <w:rFonts w:hint="eastAsia"/>
-        </w:rPr>
-        <w:t>3.2</w:t>
-      </w:r>
-      <w:r>
-        <w:rPr>
-          <w:rFonts w:hint="eastAsia"/>
-        </w:rPr>
-        <w:t xml:space="preserve">.1 </w:t>
-      </w:r>
-      <w:r>
-        <w:t>Osobine platforme</w:t>
-      </w:r>
-      <w:r>
-        <w:rPr>
-          <w:lang w:val="sr-Latn-RS"/>
-        </w:rPr>
-        <w:t xml:space="preserve">, programski jezici </w:t>
-      </w:r>
-      <w:r>
-        <w:rPr>
-          <w:lang w:val="sr-Latn-RS"/>
-        </w:rPr>
-        <w:t xml:space="preserve"> </w:t>
-      </w:r>
-      <w:r>
-        <w:rPr>
-          <w:lang w:val="sr-Latn-RS"/>
-        </w:rPr>
-        <w:t>i planovi korišćenja</w:t>
-      </w:r>
-      <w:bookmarkEnd w:id="13"/>
     </w:p>
     <w:p>
       <w:pPr>
@@ -9158,6 +9236,7 @@
           <w:id w:val="-704630661"/>
           <w:citation/>
         </w:sdtPr>
+        <w:sdtEndPr/>
         <w:sdtContent>
           <w:r>
             <w:fldChar w:fldCharType="begin"/>
@@ -9242,7 +9321,7 @@
       <w:pPr>
         <w:pStyle w:val="Naslov3"/>
       </w:pPr>
-      <w:bookmarkStart w:id="14" w:name="_Toc81071844"/>
+      <w:bookmarkStart w:id="13" w:name="_Toc81154408"/>
       <w:r>
         <w:t>3.2</w:t>
       </w:r>
@@ -9252,7 +9331,7 @@
       <w:r>
         <w:t>Funkcije i aplikacije funkcija</w:t>
       </w:r>
-      <w:bookmarkEnd w:id="14"/>
+      <w:bookmarkEnd w:id="13"/>
     </w:p>
     <w:p>
       <w:pPr>
@@ -9436,6 +9515,7 @@
           <w:id w:val="-159772813"/>
           <w:citation/>
         </w:sdtPr>
+        <w:sdtEndPr/>
         <w:sdtContent>
           <w:r>
             <w:fldChar w:fldCharType="begin"/>
@@ -9465,8 +9545,8 @@
         <w:t>.</w:t>
       </w:r>
     </w:p>
-    <w:bookmarkStart w:id="15" w:name="_MON_1660652700"/>
-    <w:bookmarkEnd w:id="15"/>
+    <w:bookmarkStart w:id="14" w:name="_MON_1660652700"/>
+    <w:bookmarkEnd w:id="14"/>
     <w:p>
       <w:pPr>
         <w:pStyle w:val="NoSpacing"/>
@@ -9498,7 +9578,7 @@
           <v:shape id="_x0000_i1025" type="#_x0000_t75" style="width:468pt;height:120pt" o:ole="">
             <v:imagedata r:id="rId15" o:title=""/>
           </v:shape>
-          <o:OLEObject Type="Embed" ProgID="Word.OpenDocumentText.12" ShapeID="_x0000_i1025" DrawAspect="Content" ObjectID="_1691762978" r:id="rId16"/>
+          <o:OLEObject Type="Embed" ProgID="Word.OpenDocumentText.12" ShapeID="_x0000_i1025" DrawAspect="Content" ObjectID="_1691829688" r:id="rId16"/>
         </w:object>
       </w:r>
     </w:p>
@@ -9577,14 +9657,14 @@
       <w:pPr>
         <w:pStyle w:val="Naslov3"/>
       </w:pPr>
-      <w:bookmarkStart w:id="16" w:name="_Toc81071845"/>
+      <w:bookmarkStart w:id="15" w:name="_Toc81154409"/>
       <w:r>
         <w:t>3.2</w:t>
       </w:r>
       <w:r>
         <w:t>.3 Lokalni razvoj</w:t>
       </w:r>
-      <w:bookmarkEnd w:id="16"/>
+      <w:bookmarkEnd w:id="15"/>
     </w:p>
     <w:p>
       <w:pPr>
@@ -9637,6 +9717,7 @@
           <w:id w:val="122820166"/>
           <w:citation/>
         </w:sdtPr>
+        <w:sdtEndPr/>
         <w:sdtContent>
           <w:r>
             <w:rPr>
@@ -9777,6 +9858,7 @@
           <w:id w:val="-1812168282"/>
           <w:citation/>
         </w:sdtPr>
+        <w:sdtEndPr/>
         <w:sdtContent>
           <w:r>
             <w:rPr>
@@ -9879,8 +9961,8 @@
         <w:t>.</w:t>
       </w:r>
     </w:p>
-    <w:bookmarkStart w:id="17" w:name="_MON_1660751122"/>
-    <w:bookmarkEnd w:id="17"/>
+    <w:bookmarkStart w:id="16" w:name="_MON_1660751122"/>
+    <w:bookmarkEnd w:id="16"/>
     <w:p>
       <w:pPr>
         <w:pStyle w:val="NoSpacing"/>
@@ -9896,7 +9978,7 @@
           <v:shape id="_x0000_i1026" type="#_x0000_t75" style="width:468pt;height:19.8pt" o:ole="">
             <v:imagedata r:id="rId17" o:title=""/>
           </v:shape>
-          <o:OLEObject Type="Embed" ProgID="Word.OpenDocumentText.12" ShapeID="_x0000_i1026" DrawAspect="Content" ObjectID="_1691762979" r:id="rId18"/>
+          <o:OLEObject Type="Embed" ProgID="Word.OpenDocumentText.12" ShapeID="_x0000_i1026" DrawAspect="Content" ObjectID="_1691829689" r:id="rId18"/>
         </w:object>
       </w:r>
     </w:p>
@@ -10006,8 +10088,8 @@
         <w:t xml:space="preserve"> parametara funkcije. Više reči o okidačima i vezivanjima biće u narednoj sekciji.</w:t>
       </w:r>
     </w:p>
-    <w:bookmarkStart w:id="18" w:name="_MON_1660649118"/>
-    <w:bookmarkEnd w:id="18"/>
+    <w:bookmarkStart w:id="17" w:name="_MON_1660649118"/>
+    <w:bookmarkEnd w:id="17"/>
     <w:p>
       <w:pPr>
         <w:pStyle w:val="NoSpacing"/>
@@ -10020,7 +10102,7 @@
           <v:shape id="_x0000_i1027" type="#_x0000_t75" style="width:468pt;height:289.2pt" o:ole="">
             <v:imagedata r:id="rId19" o:title=""/>
           </v:shape>
-          <o:OLEObject Type="Embed" ProgID="Word.OpenDocumentText.12" ShapeID="_x0000_i1027" DrawAspect="Content" ObjectID="_1691762980" r:id="rId20"/>
+          <o:OLEObject Type="Embed" ProgID="Word.OpenDocumentText.12" ShapeID="_x0000_i1027" DrawAspect="Content" ObjectID="_1691829690" r:id="rId20"/>
         </w:object>
       </w:r>
     </w:p>
@@ -10076,8 +10158,8 @@
         <w:t>.</w:t>
       </w:r>
     </w:p>
-    <w:bookmarkStart w:id="19" w:name="_MON_1660753959"/>
-    <w:bookmarkEnd w:id="19"/>
+    <w:bookmarkStart w:id="18" w:name="_MON_1660753959"/>
+    <w:bookmarkEnd w:id="18"/>
     <w:p>
       <w:pPr>
         <w:pStyle w:val="NoSpacing"/>
@@ -10090,7 +10172,7 @@
           <v:shape id="_x0000_i1028" type="#_x0000_t75" style="width:468pt;height:19.8pt" o:ole="">
             <v:imagedata r:id="rId22" o:title=""/>
           </v:shape>
-          <o:OLEObject Type="Embed" ProgID="Word.OpenDocumentText.12" ShapeID="_x0000_i1028" DrawAspect="Content" ObjectID="_1691762981" r:id="rId23"/>
+          <o:OLEObject Type="Embed" ProgID="Word.OpenDocumentText.12" ShapeID="_x0000_i1028" DrawAspect="Content" ObjectID="_1691829691" r:id="rId23"/>
         </w:object>
       </w:r>
     </w:p>
@@ -10134,8 +10216,8 @@
         <w:t>.</w:t>
       </w:r>
     </w:p>
-    <w:bookmarkStart w:id="20" w:name="_MON_1660649593"/>
-    <w:bookmarkEnd w:id="20"/>
+    <w:bookmarkStart w:id="19" w:name="_MON_1660649593"/>
+    <w:bookmarkEnd w:id="19"/>
     <w:p>
       <w:pPr>
         <w:pStyle w:val="NoSpacing"/>
@@ -10151,7 +10233,7 @@
           <v:shape id="_x0000_i1029" type="#_x0000_t75" style="width:468pt;height:198pt" o:ole="">
             <v:imagedata r:id="rId24" o:title=""/>
           </v:shape>
-          <o:OLEObject Type="Embed" ProgID="Word.OpenDocumentText.12" ShapeID="_x0000_i1029" DrawAspect="Content" ObjectID="_1691762982" r:id="rId25"/>
+          <o:OLEObject Type="Embed" ProgID="Word.OpenDocumentText.12" ShapeID="_x0000_i1029" DrawAspect="Content" ObjectID="_1691829692" r:id="rId25"/>
         </w:object>
       </w:r>
     </w:p>
@@ -10185,7 +10267,7 @@
       <w:pPr>
         <w:pStyle w:val="Naslov3"/>
       </w:pPr>
-      <w:bookmarkStart w:id="21" w:name="_Toc81071846"/>
+      <w:bookmarkStart w:id="20" w:name="_Toc81154410"/>
       <w:r>
         <w:t>3.2</w:t>
       </w:r>
@@ -10210,7 +10292,7 @@
       <w:r>
         <w:t xml:space="preserve"> i vezivanja</w:t>
       </w:r>
-      <w:bookmarkEnd w:id="21"/>
+      <w:bookmarkEnd w:id="20"/>
     </w:p>
     <w:p>
       <w:pPr>
@@ -10251,6 +10333,7 @@
           <w:id w:val="1845978180"/>
           <w:citation/>
         </w:sdtPr>
+        <w:sdtEndPr/>
         <w:sdtContent>
           <w:r>
             <w:fldChar w:fldCharType="begin"/>
@@ -13533,8 +13616,8 @@
         <w:t>.</w:t>
       </w:r>
     </w:p>
-    <w:bookmarkStart w:id="22" w:name="_MON_1661087029"/>
-    <w:bookmarkEnd w:id="22"/>
+    <w:bookmarkStart w:id="21" w:name="_MON_1661087029"/>
+    <w:bookmarkEnd w:id="21"/>
     <w:p>
       <w:pPr>
         <w:pStyle w:val="NoSpacing"/>
@@ -13547,7 +13630,7 @@
           <v:shape id="_x0000_i1030" type="#_x0000_t75" style="width:468pt;height:166.8pt" o:ole="">
             <v:imagedata r:id="rId26" o:title=""/>
           </v:shape>
-          <o:OLEObject Type="Embed" ProgID="Word.OpenDocumentText.12" ShapeID="_x0000_i1030" DrawAspect="Content" ObjectID="_1691762983" r:id="rId27"/>
+          <o:OLEObject Type="Embed" ProgID="Word.OpenDocumentText.12" ShapeID="_x0000_i1030" DrawAspect="Content" ObjectID="_1691829693" r:id="rId27"/>
         </w:object>
       </w:r>
     </w:p>
@@ -13574,8 +13657,8 @@
         <w:t>funkcije sa ulaznim i izlaznim vezivanjem</w:t>
       </w:r>
     </w:p>
-    <w:bookmarkStart w:id="23" w:name="_MON_1661088204"/>
-    <w:bookmarkEnd w:id="23"/>
+    <w:bookmarkStart w:id="22" w:name="_MON_1661088204"/>
+    <w:bookmarkEnd w:id="22"/>
     <w:p>
       <w:pPr>
         <w:pStyle w:val="NoSpacing"/>
@@ -13588,7 +13671,7 @@
           <v:shape id="_x0000_i1031" type="#_x0000_t75" style="width:468pt;height:242.4pt" o:ole="">
             <v:imagedata r:id="rId28" o:title=""/>
           </v:shape>
-          <o:OLEObject Type="Embed" ProgID="Word.OpenDocumentText.12" ShapeID="_x0000_i1031" DrawAspect="Content" ObjectID="_1691762984" r:id="rId29"/>
+          <o:OLEObject Type="Embed" ProgID="Word.OpenDocumentText.12" ShapeID="_x0000_i1031" DrawAspect="Content" ObjectID="_1691829694" r:id="rId29"/>
         </w:object>
       </w:r>
     </w:p>
@@ -13616,14 +13699,14 @@
       <w:pPr>
         <w:pStyle w:val="Naslov3"/>
       </w:pPr>
-      <w:bookmarkStart w:id="24" w:name="_Toc81071847"/>
+      <w:bookmarkStart w:id="23" w:name="_Toc81154411"/>
       <w:r>
         <w:t>3.2</w:t>
       </w:r>
       <w:r>
         <w:t>.5 Trajne funkcije</w:t>
       </w:r>
-      <w:bookmarkEnd w:id="24"/>
+      <w:bookmarkEnd w:id="23"/>
     </w:p>
     <w:p>
       <w:pPr>
@@ -13870,7 +13953,7 @@
       <w:pPr>
         <w:pStyle w:val="Naslov3"/>
       </w:pPr>
-      <w:bookmarkStart w:id="25" w:name="_Toc81071848"/>
+      <w:bookmarkStart w:id="24" w:name="_Toc81154412"/>
       <w:r>
         <w:t>3.2</w:t>
       </w:r>
@@ -13883,7 +13966,7 @@
       <w:r>
         <w:t>Postavljanje na Azure platformu</w:t>
       </w:r>
-      <w:bookmarkEnd w:id="25"/>
+      <w:bookmarkEnd w:id="24"/>
     </w:p>
     <w:p>
       <w:pPr>
@@ -13986,8 +14069,8 @@
         <w:t>.</w:t>
       </w:r>
     </w:p>
-    <w:bookmarkStart w:id="26" w:name="_MON_1661256869"/>
-    <w:bookmarkEnd w:id="26"/>
+    <w:bookmarkStart w:id="25" w:name="_MON_1661256869"/>
+    <w:bookmarkEnd w:id="25"/>
     <w:p>
       <w:pPr>
         <w:pStyle w:val="NoSpacing"/>
@@ -14000,7 +14083,7 @@
           <v:shape id="_x0000_i1032" type="#_x0000_t75" style="width:450.6pt;height:43.8pt" o:ole="">
             <v:imagedata r:id="rId30" o:title=""/>
           </v:shape>
-          <o:OLEObject Type="Embed" ProgID="Word.OpenDocumentText.12" ShapeID="_x0000_i1032" DrawAspect="Content" ObjectID="_1691762985" r:id="rId31"/>
+          <o:OLEObject Type="Embed" ProgID="Word.OpenDocumentText.12" ShapeID="_x0000_i1032" DrawAspect="Content" ObjectID="_1691829695" r:id="rId31"/>
         </w:object>
       </w:r>
     </w:p>
@@ -14534,8 +14617,8 @@
         <w:t>je dat primer komande za postavljanje iz lokalne zip datoteke.</w:t>
       </w:r>
     </w:p>
-    <w:bookmarkStart w:id="27" w:name="_MON_1661269666"/>
-    <w:bookmarkEnd w:id="27"/>
+    <w:bookmarkStart w:id="26" w:name="_MON_1661269666"/>
+    <w:bookmarkEnd w:id="26"/>
     <w:p>
       <w:pPr>
         <w:pStyle w:val="NoSpacing"/>
@@ -14551,7 +14634,7 @@
           <v:shape id="_x0000_i1033" type="#_x0000_t75" style="width:468pt;height:31.8pt" o:ole="">
             <v:imagedata r:id="rId32" o:title=""/>
           </v:shape>
-          <o:OLEObject Type="Embed" ProgID="Word.OpenDocumentText.12" ShapeID="_x0000_i1033" DrawAspect="Content" ObjectID="_1691762986" r:id="rId33"/>
+          <o:OLEObject Type="Embed" ProgID="Word.OpenDocumentText.12" ShapeID="_x0000_i1033" DrawAspect="Content" ObjectID="_1691829696" r:id="rId33"/>
         </w:object>
       </w:r>
     </w:p>
@@ -14636,7 +14719,7 @@
         </w:rPr>
         <w:t xml:space="preserve"> i drugi</w:t>
       </w:r>
-      <w:bookmarkStart w:id="28" w:name="_Toc40034695"/>
+      <w:bookmarkStart w:id="27" w:name="_Toc40034695"/>
       <w:r>
         <w:rPr>
           <w:lang w:val="sr-Latn-RS"/>
@@ -14654,7 +14737,7 @@
       <w:pPr>
         <w:pStyle w:val="Naslov1"/>
       </w:pPr>
-      <w:bookmarkStart w:id="29" w:name="_Toc81071849"/>
+      <w:bookmarkStart w:id="28" w:name="_Toc81154413"/>
       <w:r>
         <w:rPr>
           <w:rFonts w:hint="eastAsia"/>
@@ -14680,10 +14763,94 @@
         </w:rPr>
         <w:t>Recepti API</w:t>
       </w:r>
+      <w:bookmarkEnd w:id="27"/>
+      <w:r>
+        <w:t>”</w:t>
+      </w:r>
       <w:bookmarkEnd w:id="28"/>
+    </w:p>
+    <w:p>
+      <w:pPr>
+        <w:pStyle w:val="Tekst"/>
+      </w:pPr>
+      <w:r>
+        <w:t>U ovom poglavlju bi</w:t>
+      </w:r>
+      <w:r>
+        <w:rPr>
+          <w:lang w:val="sr-Latn-RS"/>
+        </w:rPr>
+        <w:t xml:space="preserve">će </w:t>
+      </w:r>
+      <w:r>
+        <w:t xml:space="preserve">predstavljena implementacija servisa </w:t>
+      </w:r>
+      <w:r>
+        <w:t>“</w:t>
+      </w:r>
+      <w:r>
+        <w:t>Recepti API</w:t>
+      </w:r>
       <w:r>
         <w:t>”</w:t>
       </w:r>
+      <w:r>
+        <w:t xml:space="preserve"> koji je zasnovan na arhitekturi bez servera i platformi Azure Functions koji su opisani u prethodna dva poglavlja ovog rada.</w:t>
+      </w:r>
+      <w:r>
+        <w:t xml:space="preserve"> U prvom delu </w:t>
+      </w:r>
+      <w:r>
+        <w:t xml:space="preserve">poglavlja </w:t>
+      </w:r>
+      <w:r>
+        <w:t xml:space="preserve">biće </w:t>
+      </w:r>
+      <w:r>
+        <w:t>predstavljena im</w:t>
+      </w:r>
+      <w:r>
+        <w:t>plementacija servisa</w:t>
+      </w:r>
+      <w:r>
+        <w:t xml:space="preserve">. </w:t>
+      </w:r>
+      <w:r>
+        <w:t>Servis će biti</w:t>
+      </w:r>
+      <w:r>
+        <w:t xml:space="preserve"> postavljen</w:t>
+      </w:r>
+      <w:r>
+        <w:t xml:space="preserve"> i javno dostupan</w:t>
+      </w:r>
+      <w:r>
+        <w:t xml:space="preserve"> na Microsoft Azure platformi korišćenjem funkcionalnosti besplatnog naloga.</w:t>
+      </w:r>
+      <w:r>
+        <w:t xml:space="preserve"> Proces postavljanja i podešavanja </w:t>
+      </w:r>
+      <w:r>
+        <w:t xml:space="preserve">servisa </w:t>
+      </w:r>
+      <w:r>
+        <w:t xml:space="preserve">na platformi </w:t>
+      </w:r>
+      <w:r>
+        <w:t>biće prikazan u drugom delu ovog poglavlja</w:t>
+      </w:r>
+      <w:r>
+        <w:t>.</w:t>
+      </w:r>
+    </w:p>
+    <w:p>
+      <w:pPr>
+        <w:pStyle w:val="Naslov2"/>
+      </w:pPr>
+      <w:bookmarkStart w:id="29" w:name="_Toc81154414"/>
+      <w:r>
+        <w:t>4.1 Implementacija servisa</w:t>
+      </w:r>
       <w:bookmarkEnd w:id="29"/>
     </w:p>
     <w:p>
@@ -14691,16 +14858,7 @@
         <w:pStyle w:val="Tekst"/>
       </w:pPr>
       <w:r>
-        <w:t>U ovom poglavlju bi</w:t>
-      </w:r>
-      <w:r>
-        <w:rPr>
-          <w:lang w:val="sr-Latn-RS"/>
-        </w:rPr>
-        <w:t xml:space="preserve">će </w:t>
-      </w:r>
-      <w:r>
-        <w:t xml:space="preserve">predstavljena implementacija servisa </w:t>
+        <w:t xml:space="preserve">U ovom delu biće prikazana implementacija servisa </w:t>
       </w:r>
       <w:r>
         <w:t>“</w:t>
@@ -14712,155 +14870,80 @@
         <w:t>”</w:t>
       </w:r>
       <w:r>
-        <w:t xml:space="preserve"> koji je zasnovan na arhitekturi bez servera i platformi Azure Functions koji su opisani u prethodna dva poglavlja ovog rada.</w:t>
-      </w:r>
-      <w:r>
-        <w:t xml:space="preserve"> U prvom delu </w:t>
-      </w:r>
-      <w:r>
-        <w:t xml:space="preserve">poglavlja </w:t>
-      </w:r>
-      <w:r>
-        <w:t xml:space="preserve">biće </w:t>
-      </w:r>
-      <w:r>
-        <w:t>predstavljena im</w:t>
-      </w:r>
-      <w:r>
-        <w:t>plementacija servisa</w:t>
-      </w:r>
-      <w:r>
-        <w:t xml:space="preserve">. </w:t>
-      </w:r>
-      <w:r>
-        <w:t>Servis će biti</w:t>
-      </w:r>
-      <w:r>
-        <w:t xml:space="preserve"> postavljen</w:t>
-      </w:r>
-      <w:r>
-        <w:t xml:space="preserve"> i javno dostupan</w:t>
-      </w:r>
-      <w:r>
-        <w:t xml:space="preserve"> na Microsoft Azure platformi korišćenjem funkcionalnosti besplatnog naloga.</w:t>
-      </w:r>
-      <w:r>
-        <w:t xml:space="preserve"> Proces postavljanja i podešavanja </w:t>
-      </w:r>
-      <w:r>
-        <w:t xml:space="preserve">servisa </w:t>
-      </w:r>
-      <w:r>
-        <w:t xml:space="preserve">na platformi </w:t>
-      </w:r>
-      <w:r>
-        <w:t>biće prikazan u drugom delu ovog poglavlja</w:t>
+        <w:t>,</w:t>
+      </w:r>
+      <w:r>
+        <w:t xml:space="preserve"> funkcionalni opis i arhitektura, kao i struktura projekta i </w:t>
+      </w:r>
+      <w:r>
+        <w:t>obja</w:t>
+      </w:r>
+      <w:r>
+        <w:rPr>
+          <w:lang w:val="sr-Latn-RS"/>
+        </w:rPr>
+        <w:t xml:space="preserve">šnjenje </w:t>
+      </w:r>
+      <w:r>
+        <w:t>glavni</w:t>
+      </w:r>
+      <w:r>
+        <w:t>h delova</w:t>
+      </w:r>
+      <w:r>
+        <w:t xml:space="preserve"> koda</w:t>
+      </w:r>
+      <w:r>
+        <w:t>. Za razvoj servisa korišćen</w:t>
+      </w:r>
+      <w:r>
+        <w:t xml:space="preserve"> je</w:t>
+      </w:r>
+      <w:r>
+        <w:t xml:space="preserve"> jezik C#, radni okvir </w:t>
       </w:r>
       <w:r>
         <w:t>.</w:t>
       </w:r>
-    </w:p>
-    <w:p>
-      <w:pPr>
-        <w:pStyle w:val="Naslov2"/>
-      </w:pPr>
-      <w:bookmarkStart w:id="30" w:name="_Toc81071850"/>
-      <w:r>
-        <w:t>4.1 Implementacija servisa</w:t>
+      <w:r>
+        <w:t>Net Core 2.1</w:t>
+      </w:r>
+      <w:r>
+        <w:t xml:space="preserve"> i razvojno okruženje </w:t>
+      </w:r>
+      <w:r>
+        <w:t>Visual Studio 2019</w:t>
+      </w:r>
+      <w:r>
+        <w:t>.</w:t>
+      </w:r>
+    </w:p>
+    <w:p>
+      <w:pPr>
+        <w:pStyle w:val="Naslov3"/>
+      </w:pPr>
+      <w:bookmarkStart w:id="30" w:name="_Toc40034696"/>
+      <w:bookmarkStart w:id="31" w:name="_Toc81154415"/>
+      <w:r>
+        <w:rPr>
+          <w:rFonts w:hint="eastAsia"/>
+        </w:rPr>
+        <w:t>4.1</w:t>
+      </w:r>
+      <w:r>
+        <w:t>.1</w:t>
+      </w:r>
+      <w:r>
+        <w:rPr>
+          <w:rFonts w:hint="eastAsia"/>
+        </w:rPr>
+        <w:t xml:space="preserve"> Funkcionalni opis </w:t>
+      </w:r>
+      <w:r>
+        <w:t>i arhitektura</w:t>
       </w:r>
       <w:bookmarkEnd w:id="30"/>
-    </w:p>
-    <w:p>
-      <w:pPr>
-        <w:pStyle w:val="Tekst"/>
-      </w:pPr>
-      <w:r>
-        <w:t xml:space="preserve">U ovom delu biće prikazana implementacija servisa </w:t>
-      </w:r>
-      <w:r>
-        <w:t>“</w:t>
-      </w:r>
-      <w:r>
-        <w:t>Recepti API</w:t>
-      </w:r>
-      <w:r>
-        <w:t>”</w:t>
-      </w:r>
-      <w:r>
-        <w:t>,</w:t>
-      </w:r>
-      <w:r>
-        <w:t xml:space="preserve"> funkcionalni opis i arhitektura, kao i struktura projekta i </w:t>
-      </w:r>
-      <w:r>
-        <w:t>obja</w:t>
-      </w:r>
-      <w:r>
-        <w:rPr>
-          <w:lang w:val="sr-Latn-RS"/>
-        </w:rPr>
-        <w:t xml:space="preserve">šnjenje </w:t>
-      </w:r>
-      <w:r>
-        <w:t>glavni</w:t>
-      </w:r>
-      <w:r>
-        <w:t>h delova</w:t>
-      </w:r>
-      <w:r>
-        <w:t xml:space="preserve"> koda</w:t>
-      </w:r>
-      <w:r>
-        <w:t>. Za razvoj servisa korišćen</w:t>
-      </w:r>
-      <w:r>
-        <w:t xml:space="preserve"> je</w:t>
-      </w:r>
-      <w:r>
-        <w:t xml:space="preserve"> jezik C#, radni okvir </w:t>
-      </w:r>
-      <w:r>
-        <w:t>.</w:t>
-      </w:r>
-      <w:r>
-        <w:t>Net Core 2.1</w:t>
-      </w:r>
-      <w:r>
-        <w:t xml:space="preserve"> i razvojno okruženje </w:t>
-      </w:r>
-      <w:r>
-        <w:t>Visual Studio 2019</w:t>
-      </w:r>
-      <w:r>
-        <w:t>.</w:t>
-      </w:r>
-    </w:p>
-    <w:p>
-      <w:pPr>
-        <w:pStyle w:val="Naslov3"/>
-      </w:pPr>
-      <w:bookmarkStart w:id="31" w:name="_Toc40034696"/>
-      <w:bookmarkStart w:id="32" w:name="_Toc81071851"/>
-      <w:r>
-        <w:rPr>
-          <w:rFonts w:hint="eastAsia"/>
-        </w:rPr>
-        <w:t>4.1</w:t>
-      </w:r>
-      <w:r>
-        <w:t>.1</w:t>
-      </w:r>
-      <w:r>
-        <w:rPr>
-          <w:rFonts w:hint="eastAsia"/>
-        </w:rPr>
-        <w:t xml:space="preserve"> Funkcionalni opis </w:t>
-      </w:r>
-      <w:r>
-        <w:t>i arhitektura</w:t>
-      </w:r>
       <w:bookmarkEnd w:id="31"/>
-      <w:bookmarkEnd w:id="32"/>
     </w:p>
     <w:p>
       <w:pPr>
@@ -16708,8 +16791,8 @@
       <w:pPr>
         <w:pStyle w:val="Naslov3"/>
       </w:pPr>
-      <w:bookmarkStart w:id="33" w:name="_Toc40034697"/>
-      <w:bookmarkStart w:id="34" w:name="_Toc81071852"/>
+      <w:bookmarkStart w:id="32" w:name="_Toc40034697"/>
+      <w:bookmarkStart w:id="33" w:name="_Toc81154416"/>
       <w:r>
         <w:rPr>
           <w:rFonts w:hint="eastAsia"/>
@@ -16731,11 +16814,11 @@
         </w:rPr>
         <w:t xml:space="preserve"> </w:t>
       </w:r>
+      <w:bookmarkEnd w:id="32"/>
+      <w:r>
+        <w:t>Struktura projekta</w:t>
+      </w:r>
       <w:bookmarkEnd w:id="33"/>
-      <w:r>
-        <w:t>Struktura projekta</w:t>
-      </w:r>
-      <w:bookmarkEnd w:id="34"/>
     </w:p>
     <w:p>
       <w:pPr>
@@ -17257,7 +17340,7 @@
           <w:lang w:val="sr-Latn-RS"/>
         </w:rPr>
       </w:pPr>
-      <w:bookmarkStart w:id="35" w:name="_Toc81071853"/>
+      <w:bookmarkStart w:id="34" w:name="_Toc81154417"/>
       <w:r>
         <w:t>4.1.3</w:t>
       </w:r>
@@ -17270,7 +17353,7 @@
         </w:rPr>
         <w:t>čni testovi</w:t>
       </w:r>
-      <w:bookmarkEnd w:id="35"/>
+      <w:bookmarkEnd w:id="34"/>
     </w:p>
     <w:p>
       <w:pPr>
@@ -17385,8 +17468,8 @@
         <w:t xml:space="preserve"> tela zahteva.</w:t>
       </w:r>
     </w:p>
-    <w:bookmarkStart w:id="36" w:name="_MON_1689608151"/>
-    <w:bookmarkEnd w:id="36"/>
+    <w:bookmarkStart w:id="35" w:name="_MON_1689608151"/>
+    <w:bookmarkEnd w:id="35"/>
     <w:p>
       <w:pPr>
         <w:pStyle w:val="NoSpacing"/>
@@ -17399,7 +17482,7 @@
           <v:shape id="_x0000_i1034" type="#_x0000_t75" style="width:468pt;height:378pt" o:ole="">
             <v:imagedata r:id="rId36" o:title=""/>
           </v:shape>
-          <o:OLEObject Type="Embed" ProgID="Word.OpenDocumentText.12" ShapeID="_x0000_i1034" DrawAspect="Content" ObjectID="_1691762987" r:id="rId37"/>
+          <o:OLEObject Type="Embed" ProgID="Word.OpenDocumentText.12" ShapeID="_x0000_i1034" DrawAspect="Content" ObjectID="_1691829697" r:id="rId37"/>
         </w:object>
       </w:r>
     </w:p>
@@ -17538,8 +17621,8 @@
         <w:t>.</w:t>
       </w:r>
     </w:p>
-    <w:bookmarkStart w:id="37" w:name="_MON_1689608821"/>
-    <w:bookmarkEnd w:id="37"/>
+    <w:bookmarkStart w:id="36" w:name="_MON_1689608821"/>
+    <w:bookmarkEnd w:id="36"/>
     <w:p>
       <w:pPr>
         <w:pStyle w:val="NoSpacing"/>
@@ -17552,7 +17635,7 @@
           <v:shape id="_x0000_i1035" type="#_x0000_t75" style="width:456pt;height:205.8pt" o:ole="">
             <v:imagedata r:id="rId38" o:title=""/>
           </v:shape>
-          <o:OLEObject Type="Embed" ProgID="Word.OpenDocumentText.12" ShapeID="_x0000_i1035" DrawAspect="Content" ObjectID="_1691762988" r:id="rId39"/>
+          <o:OLEObject Type="Embed" ProgID="Word.OpenDocumentText.12" ShapeID="_x0000_i1035" DrawAspect="Content" ObjectID="_1691829698" r:id="rId39"/>
         </w:object>
       </w:r>
     </w:p>
@@ -17605,8 +17688,8 @@
         <w:t>.</w:t>
       </w:r>
     </w:p>
-    <w:bookmarkStart w:id="38" w:name="_MON_1689610270"/>
-    <w:bookmarkEnd w:id="38"/>
+    <w:bookmarkStart w:id="37" w:name="_MON_1689610270"/>
+    <w:bookmarkEnd w:id="37"/>
     <w:p>
       <w:pPr>
         <w:pStyle w:val="NoSpacing"/>
@@ -17619,7 +17702,7 @@
           <v:shape id="_x0000_i1036" type="#_x0000_t75" style="width:468pt;height:267pt" o:ole="">
             <v:imagedata r:id="rId40" o:title=""/>
           </v:shape>
-          <o:OLEObject Type="Embed" ProgID="Word.OpenDocumentText.12" ShapeID="_x0000_i1036" DrawAspect="Content" ObjectID="_1691762989" r:id="rId41"/>
+          <o:OLEObject Type="Embed" ProgID="Word.OpenDocumentText.12" ShapeID="_x0000_i1036" DrawAspect="Content" ObjectID="_1691829699" r:id="rId41"/>
         </w:object>
       </w:r>
     </w:p>
@@ -17638,7 +17721,7 @@
       <w:pPr>
         <w:pStyle w:val="Naslov3"/>
       </w:pPr>
-      <w:bookmarkStart w:id="39" w:name="_Toc81071854"/>
+      <w:bookmarkStart w:id="38" w:name="_Toc81154418"/>
       <w:r>
         <w:t>4.</w:t>
       </w:r>
@@ -17657,7 +17740,7 @@
       <w:r>
         <w:t>odel podataka</w:t>
       </w:r>
-      <w:bookmarkEnd w:id="39"/>
+      <w:bookmarkEnd w:id="38"/>
     </w:p>
     <w:p>
       <w:pPr>
@@ -17815,7 +17898,57 @@
         <w:rPr>
           <w:lang w:val="sr-Latn-RS"/>
         </w:rPr>
-        <w:t xml:space="preserve">Biblioteka Cosmonaut omogućava čuvanje više entiteta modela uokviru iste kolekcije u bazi podataka preko interfejsa </w:t>
+        <w:t>Biblioteka Cosmonaut</w:t>
+      </w:r>
+      <w:r>
+        <w:rPr>
+          <w:lang w:val="sr-Latn-RS"/>
+        </w:rPr>
+        <w:t xml:space="preserve"> </w:t>
+      </w:r>
+      <w:sdt>
+        <w:sdtPr>
+          <w:rPr>
+            <w:lang w:val="sr-Latn-RS"/>
+          </w:rPr>
+          <w:id w:val="1932088715"/>
+          <w:citation/>
+        </w:sdtPr>
+        <w:sdtContent>
+          <w:r>
+            <w:rPr>
+              <w:lang w:val="sr-Latn-RS"/>
+            </w:rPr>
+            <w:fldChar w:fldCharType="begin"/>
+          </w:r>
+          <w:r>
+            <w:instrText xml:space="preserve"> CITATION Cos20 \l 1033 </w:instrText>
+          </w:r>
+          <w:r>
+            <w:rPr>
+              <w:lang w:val="sr-Latn-RS"/>
+            </w:rPr>
+            <w:fldChar w:fldCharType="separate"/>
+          </w:r>
+          <w:r>
+            <w:rPr>
+              <w:noProof/>
+            </w:rPr>
+            <w:t>[9]</w:t>
+          </w:r>
+          <w:r>
+            <w:rPr>
+              <w:lang w:val="sr-Latn-RS"/>
+            </w:rPr>
+            <w:fldChar w:fldCharType="end"/>
+          </w:r>
+        </w:sdtContent>
+      </w:sdt>
+      <w:r>
+        <w:rPr>
+          <w:lang w:val="sr-Latn-RS"/>
+        </w:rPr>
+        <w:t xml:space="preserve"> omogućava čuvanje više entiteta modela uokviru iste kolekcije u bazi podataka preko interfejsa </w:t>
       </w:r>
       <w:r>
         <w:rPr>
@@ -17875,8 +18008,8 @@
         <w:t xml:space="preserve"> data je na slici 20.</w:t>
       </w:r>
     </w:p>
-    <w:bookmarkStart w:id="40" w:name="_MON_1690564618"/>
-    <w:bookmarkEnd w:id="40"/>
+    <w:bookmarkStart w:id="39" w:name="_MON_1690564618"/>
+    <w:bookmarkEnd w:id="39"/>
     <w:p>
       <w:pPr>
         <w:pStyle w:val="NoSpacing"/>
@@ -17889,7 +18022,7 @@
           <v:shape id="_x0000_i1037" type="#_x0000_t75" style="width:468pt;height:300.6pt" o:ole="">
             <v:imagedata r:id="rId42" o:title=""/>
           </v:shape>
-          <o:OLEObject Type="Embed" ProgID="Word.OpenDocumentText.12" ShapeID="_x0000_i1037" DrawAspect="Content" ObjectID="_1691762990" r:id="rId43"/>
+          <o:OLEObject Type="Embed" ProgID="Word.OpenDocumentText.12" ShapeID="_x0000_i1037" DrawAspect="Content" ObjectID="_1691829700" r:id="rId43"/>
         </w:object>
       </w:r>
     </w:p>
@@ -18762,13 +18895,13 @@
       <w:r>
         <w:t xml:space="preserve"> (decimal) – količina vlakna u 100 grama namirnice</w:t>
       </w:r>
-      <w:bookmarkStart w:id="41" w:name="_Toc40034699"/>
+      <w:bookmarkStart w:id="40" w:name="_Toc40034699"/>
     </w:p>
     <w:p>
       <w:pPr>
         <w:pStyle w:val="Naslov2"/>
       </w:pPr>
-      <w:bookmarkStart w:id="42" w:name="_Toc81071855"/>
+      <w:bookmarkStart w:id="41" w:name="_Toc81154419"/>
       <w:r>
         <w:rPr>
           <w:rFonts w:hint="eastAsia"/>
@@ -18781,11 +18914,11 @@
         </w:rPr>
         <w:t xml:space="preserve"> </w:t>
       </w:r>
+      <w:bookmarkEnd w:id="40"/>
+      <w:r>
+        <w:t>Postavljanje servisa na platformu</w:t>
+      </w:r>
       <w:bookmarkEnd w:id="41"/>
-      <w:r>
-        <w:t>Postavljanje servisa na platformu</w:t>
-      </w:r>
-      <w:bookmarkEnd w:id="42"/>
     </w:p>
     <w:p>
       <w:pPr>
@@ -18824,7 +18957,7 @@
       <w:r>
         <w:t xml:space="preserve"> na platformu i testiranje.</w:t>
       </w:r>
-      <w:bookmarkStart w:id="43" w:name="_Toc40034700"/>
+      <w:bookmarkStart w:id="42" w:name="_Toc40034700"/>
       <w:r>
         <w:t xml:space="preserve"> Za ove potrebe kreiran je besplatni nalog na platformi Microsoft Azure koji pruža mogućnost limitirnog korišćenja velikog broja servisa</w:t>
       </w:r>
@@ -18836,6 +18969,7 @@
           <w:id w:val="-1834600708"/>
           <w:citation/>
         </w:sdtPr>
+        <w:sdtEndPr/>
         <w:sdtContent>
           <w:r>
             <w:fldChar w:fldCharType="begin"/>
@@ -18854,7 +18988,7 @@
               <w:noProof/>
               <w:lang w:val="sr-Latn-RS"/>
             </w:rPr>
-            <w:t>[9]</w:t>
+            <w:t>[10]</w:t>
           </w:r>
           <w:r>
             <w:fldChar w:fldCharType="end"/>
@@ -18869,11 +19003,11 @@
       <w:pPr>
         <w:pStyle w:val="Naslov3"/>
       </w:pPr>
-      <w:bookmarkStart w:id="44" w:name="_Toc81071856"/>
+      <w:bookmarkStart w:id="43" w:name="_Toc81154420"/>
       <w:r>
         <w:t>4.2.1 Resursi na platformi</w:t>
       </w:r>
-      <w:bookmarkEnd w:id="44"/>
+      <w:bookmarkEnd w:id="43"/>
     </w:p>
     <w:p>
       <w:pPr>
@@ -18904,6 +19038,9 @@
     <w:p>
       <w:pPr>
         <w:pStyle w:val="Tekst"/>
+        <w:rPr>
+          <w:lang w:val="sr-Latn-RS"/>
+        </w:rPr>
       </w:pPr>
       <w:r>
         <w:t>Za bazu podataka</w:t>
@@ -18959,7 +19096,10 @@
       <w:r>
         <w:t xml:space="preserve"> kod aplikacije i datoteke dnevnika.</w:t>
       </w:r>
-      <w:bookmarkEnd w:id="43"/>
+      <w:bookmarkEnd w:id="42"/>
+      <w:r>
+        <w:t xml:space="preserve"> Napomena da je prilikom kreiranja automatski postavljena poslednja verzija radnog okvira .Net Core 3.1, ali je nakon toga moguće ažurirati i izabrati prethodne verzije.</w:t>
+      </w:r>
     </w:p>
     <w:p>
       <w:pPr>
@@ -19104,7 +19244,7 @@
       <w:pPr>
         <w:pStyle w:val="Naslov3"/>
       </w:pPr>
-      <w:bookmarkStart w:id="45" w:name="_Toc81071857"/>
+      <w:bookmarkStart w:id="44" w:name="_Toc81154421"/>
       <w:r>
         <w:lastRenderedPageBreak/>
         <w:t>4.2.2</w:t>
@@ -19121,7 +19261,7 @@
       <w:r>
         <w:t>estiranje</w:t>
       </w:r>
-      <w:bookmarkEnd w:id="45"/>
+      <w:bookmarkEnd w:id="44"/>
       <w:r>
         <w:t xml:space="preserve"> </w:t>
       </w:r>
@@ -19190,8 +19330,8 @@
         <w:t>.</w:t>
       </w:r>
     </w:p>
-    <w:bookmarkStart w:id="46" w:name="_MON_1691684122"/>
-    <w:bookmarkEnd w:id="46"/>
+    <w:bookmarkStart w:id="45" w:name="_MON_1691684122"/>
+    <w:bookmarkEnd w:id="45"/>
     <w:p>
       <w:pPr>
         <w:pStyle w:val="NoSpacing"/>
@@ -19204,7 +19344,7 @@
           <v:shape id="_x0000_i1038" type="#_x0000_t75" style="width:468pt;height:174.6pt" o:ole="">
             <v:imagedata r:id="rId47" o:title=""/>
           </v:shape>
-          <o:OLEObject Type="Embed" ProgID="Word.OpenDocumentText.12" ShapeID="_x0000_i1038" DrawAspect="Content" ObjectID="_1691762991" r:id="rId48"/>
+          <o:OLEObject Type="Embed" ProgID="Word.OpenDocumentText.12" ShapeID="_x0000_i1038" DrawAspect="Content" ObjectID="_1691829701" r:id="rId48"/>
         </w:object>
       </w:r>
     </w:p>
@@ -19237,7 +19377,7 @@
       <w:pPr>
         <w:pStyle w:val="Naslov1"/>
       </w:pPr>
-      <w:bookmarkStart w:id="47" w:name="_Toc81071858"/>
+      <w:bookmarkStart w:id="46" w:name="_Toc81154422"/>
       <w:r>
         <w:lastRenderedPageBreak/>
         <w:t>5</w:t>
@@ -19254,7 +19394,7 @@
       <w:r>
         <w:t>ak</w:t>
       </w:r>
-      <w:bookmarkEnd w:id="47"/>
+      <w:bookmarkEnd w:id="46"/>
     </w:p>
     <w:p>
       <w:pPr>
@@ -19417,7 +19557,19 @@
         <w:rPr>
           <w:lang w:val="sr-Latn-RS"/>
         </w:rPr>
-        <w:t xml:space="preserve"> hladan start i </w:t>
+        <w:t xml:space="preserve"> </w:t>
+      </w:r>
+      <w:r>
+        <w:rPr>
+          <w:lang w:val="sr-Latn-RS"/>
+        </w:rPr>
+        <w:t>nepostojanje stanja</w:t>
+      </w:r>
+      <w:r>
+        <w:rPr>
+          <w:lang w:val="sr-Latn-RS"/>
+        </w:rPr>
+        <w:t xml:space="preserve"> i </w:t>
       </w:r>
       <w:r>
         <w:rPr>
@@ -19575,7 +19727,19 @@
         <w:rPr>
           <w:lang w:val="sr-Latn-RS"/>
         </w:rPr>
-        <w:t xml:space="preserve"> funkcija i njihovo postavljanje na platformu. U praktičnom delu rada razvijen je servis </w:t>
+        <w:t xml:space="preserve"> funkcija i njihovo postavljanje na platformu. U praktičnom delu rada razvijen je </w:t>
+      </w:r>
+      <w:r>
+        <w:rPr>
+          <w:lang w:val="sr-Latn-RS"/>
+        </w:rPr>
+        <w:t xml:space="preserve">REST </w:t>
+      </w:r>
+      <w:r>
+        <w:rPr>
+          <w:lang w:val="sr-Latn-RS"/>
+        </w:rPr>
+        <w:t xml:space="preserve">servis </w:t>
       </w:r>
       <w:r>
         <w:t xml:space="preserve">“Recepti API” </w:t>
@@ -19596,13 +19760,7 @@
         <w:t xml:space="preserve">. </w:t>
       </w:r>
       <w:r>
-        <w:t xml:space="preserve">Servis </w:t>
-      </w:r>
-      <w:r>
-        <w:t>je u potpunosti baziran na arhitekturi “bez servera”</w:t>
-      </w:r>
-      <w:r>
-        <w:t xml:space="preserve"> i njegov smisao je prikazivanje koncepata i principa </w:t>
+        <w:t xml:space="preserve">Servis je u potpunosti baziran na arhitekturi “bez servera” i njegov smisao je prikazivanje koncepata i principa </w:t>
       </w:r>
       <w:r>
         <w:t xml:space="preserve">modela </w:t>
@@ -19642,19 +19800,7 @@
           <w:rPr>
             <w:rStyle w:val="Hyperlink"/>
           </w:rPr>
-          <w:t>https://github.com/milosmi11166/</w:t>
-        </w:r>
-        <w:r>
-          <w:rPr>
-            <w:rStyle w:val="Hyperlink"/>
-          </w:rPr>
-          <w:t>M</w:t>
-        </w:r>
-        <w:r>
-          <w:rPr>
-            <w:rStyle w:val="Hyperlink"/>
-          </w:rPr>
-          <w:t>aster</w:t>
+          <w:t>https://github.com/milosmi11166/Master</w:t>
         </w:r>
       </w:hyperlink>
       <w:r>
@@ -19786,7 +19932,21 @@
         <w:rPr>
           <w:lang w:val="sr-Latn-RS"/>
         </w:rPr>
-        <w:t xml:space="preserve"> ovom polju u narednim godinama.</w:t>
+        <w:t xml:space="preserve"> ovom polju u godinama</w:t>
+      </w:r>
+      <w:r>
+        <w:rPr>
+          <w:lang w:val="sr-Latn-RS"/>
+        </w:rPr>
+        <w:t xml:space="preserve"> koje dolaze</w:t>
+      </w:r>
+      <w:bookmarkStart w:id="47" w:name="_GoBack"/>
+      <w:bookmarkEnd w:id="47"/>
+      <w:r>
+        <w:rPr>
+          <w:lang w:val="sr-Latn-RS"/>
+        </w:rPr>
+        <w:t>.</w:t>
       </w:r>
     </w:p>
     <w:p>
@@ -19820,6 +19980,7 @@
           <w:docPartUnique/>
         </w:docPartObj>
       </w:sdtPr>
+      <w:sdtEndPr/>
       <w:sdtContent>
         <w:p>
           <w:pPr>
@@ -19834,6 +19995,7 @@
             <w:id w:val="-573587230"/>
             <w:bibliography/>
           </w:sdtPr>
+          <w:sdtEndPr/>
           <w:sdtContent>
             <w:p>
               <w:pPr>
@@ -19869,12 +20031,12 @@
                 <w:tblLook w:val="04A0" w:firstRow="1" w:lastRow="0" w:firstColumn="1" w:lastColumn="0" w:noHBand="0" w:noVBand="1"/>
               </w:tblPr>
               <w:tblGrid>
-                <w:gridCol w:w="355"/>
-                <w:gridCol w:w="9005"/>
+                <w:gridCol w:w="475"/>
+                <w:gridCol w:w="8885"/>
               </w:tblGrid>
               <w:tr>
                 <w:trPr>
-                  <w:divId w:val="975448841"/>
+                  <w:divId w:val="1832984198"/>
                   <w:tblCellSpacing w:w="15" w:type="dxa"/>
                 </w:trPr>
                 <w:tc>
@@ -19886,7 +20048,6 @@
                     <w:pPr>
                       <w:pStyle w:val="Bibliography"/>
                       <w:rPr>
-                        <w:rFonts w:hint="eastAsia"/>
                         <w:noProof/>
                         <w:szCs w:val="24"/>
                       </w:rPr>
@@ -19908,7 +20069,6 @@
                     <w:pPr>
                       <w:pStyle w:val="Bibliography"/>
                       <w:rPr>
-                        <w:rFonts w:hint="eastAsia"/>
                         <w:noProof/>
                       </w:rPr>
                     </w:pPr>
@@ -19923,7 +20083,7 @@
               </w:tr>
               <w:tr>
                 <w:trPr>
-                  <w:divId w:val="975448841"/>
+                  <w:divId w:val="1832984198"/>
                   <w:tblCellSpacing w:w="15" w:type="dxa"/>
                 </w:trPr>
                 <w:tc>
@@ -19935,7 +20095,6 @@
                     <w:pPr>
                       <w:pStyle w:val="Bibliography"/>
                       <w:rPr>
-                        <w:rFonts w:hint="eastAsia"/>
                         <w:noProof/>
                       </w:rPr>
                     </w:pPr>
@@ -19956,7 +20115,6 @@
                     <w:pPr>
                       <w:pStyle w:val="Bibliography"/>
                       <w:rPr>
-                        <w:rFonts w:hint="eastAsia"/>
                         <w:noProof/>
                       </w:rPr>
                     </w:pPr>
@@ -19971,7 +20129,7 @@
               </w:tr>
               <w:tr>
                 <w:trPr>
-                  <w:divId w:val="975448841"/>
+                  <w:divId w:val="1832984198"/>
                   <w:tblCellSpacing w:w="15" w:type="dxa"/>
                 </w:trPr>
                 <w:tc>
@@ -19983,7 +20141,6 @@
                     <w:pPr>
                       <w:pStyle w:val="Bibliography"/>
                       <w:rPr>
-                        <w:rFonts w:hint="eastAsia"/>
                         <w:noProof/>
                       </w:rPr>
                     </w:pPr>
@@ -20004,7 +20161,6 @@
                     <w:pPr>
                       <w:pStyle w:val="Bibliography"/>
                       <w:rPr>
-                        <w:rFonts w:hint="eastAsia"/>
                         <w:noProof/>
                       </w:rPr>
                     </w:pPr>
@@ -20019,7 +20175,7 @@
               </w:tr>
               <w:tr>
                 <w:trPr>
-                  <w:divId w:val="975448841"/>
+                  <w:divId w:val="1832984198"/>
                   <w:tblCellSpacing w:w="15" w:type="dxa"/>
                 </w:trPr>
                 <w:tc>
@@ -20031,7 +20187,6 @@
                     <w:pPr>
                       <w:pStyle w:val="Bibliography"/>
                       <w:rPr>
-                        <w:rFonts w:hint="eastAsia"/>
                         <w:noProof/>
                       </w:rPr>
                     </w:pPr>
@@ -20052,7 +20207,6 @@
                     <w:pPr>
                       <w:pStyle w:val="Bibliography"/>
                       <w:rPr>
-                        <w:rFonts w:hint="eastAsia"/>
                         <w:noProof/>
                       </w:rPr>
                     </w:pPr>
@@ -20067,7 +20221,7 @@
               </w:tr>
               <w:tr>
                 <w:trPr>
-                  <w:divId w:val="975448841"/>
+                  <w:divId w:val="1832984198"/>
                   <w:tblCellSpacing w:w="15" w:type="dxa"/>
                 </w:trPr>
                 <w:tc>
@@ -20079,7 +20233,6 @@
                     <w:pPr>
                       <w:pStyle w:val="Bibliography"/>
                       <w:rPr>
-                        <w:rFonts w:hint="eastAsia"/>
                         <w:noProof/>
                       </w:rPr>
                     </w:pPr>
@@ -20100,7 +20253,6 @@
                     <w:pPr>
                       <w:pStyle w:val="Bibliography"/>
                       <w:rPr>
-                        <w:rFonts w:hint="eastAsia"/>
                         <w:noProof/>
                       </w:rPr>
                     </w:pPr>
@@ -20115,7 +20267,7 @@
               </w:tr>
               <w:tr>
                 <w:trPr>
-                  <w:divId w:val="975448841"/>
+                  <w:divId w:val="1832984198"/>
                   <w:tblCellSpacing w:w="15" w:type="dxa"/>
                 </w:trPr>
                 <w:tc>
@@ -20127,7 +20279,6 @@
                     <w:pPr>
                       <w:pStyle w:val="Bibliography"/>
                       <w:rPr>
-                        <w:rFonts w:hint="eastAsia"/>
                         <w:noProof/>
                       </w:rPr>
                     </w:pPr>
@@ -20148,7 +20299,6 @@
                     <w:pPr>
                       <w:pStyle w:val="Bibliography"/>
                       <w:rPr>
-                        <w:rFonts w:hint="eastAsia"/>
                         <w:noProof/>
                       </w:rPr>
                     </w:pPr>
@@ -20163,7 +20313,7 @@
               </w:tr>
               <w:tr>
                 <w:trPr>
-                  <w:divId w:val="975448841"/>
+                  <w:divId w:val="1832984198"/>
                   <w:tblCellSpacing w:w="15" w:type="dxa"/>
                 </w:trPr>
                 <w:tc>
@@ -20175,7 +20325,6 @@
                     <w:pPr>
                       <w:pStyle w:val="Bibliography"/>
                       <w:rPr>
-                        <w:rFonts w:hint="eastAsia"/>
                         <w:noProof/>
                       </w:rPr>
                     </w:pPr>
@@ -20196,7 +20345,6 @@
                     <w:pPr>
                       <w:pStyle w:val="Bibliography"/>
                       <w:rPr>
-                        <w:rFonts w:hint="eastAsia"/>
                         <w:noProof/>
                       </w:rPr>
                     </w:pPr>
@@ -20211,7 +20359,7 @@
               </w:tr>
               <w:tr>
                 <w:trPr>
-                  <w:divId w:val="975448841"/>
+                  <w:divId w:val="1832984198"/>
                   <w:tblCellSpacing w:w="15" w:type="dxa"/>
                 </w:trPr>
                 <w:tc>
@@ -20223,7 +20371,6 @@
                     <w:pPr>
                       <w:pStyle w:val="Bibliography"/>
                       <w:rPr>
-                        <w:rFonts w:hint="eastAsia"/>
                         <w:noProof/>
                       </w:rPr>
                     </w:pPr>
@@ -20244,7 +20391,6 @@
                     <w:pPr>
                       <w:pStyle w:val="Bibliography"/>
                       <w:rPr>
-                        <w:rFonts w:hint="eastAsia"/>
                         <w:noProof/>
                       </w:rPr>
                     </w:pPr>
@@ -20259,7 +20405,7 @@
               </w:tr>
               <w:tr>
                 <w:trPr>
-                  <w:divId w:val="975448841"/>
+                  <w:divId w:val="1832984198"/>
                   <w:tblCellSpacing w:w="15" w:type="dxa"/>
                 </w:trPr>
                 <w:tc>
@@ -20271,7 +20417,6 @@
                     <w:pPr>
                       <w:pStyle w:val="Bibliography"/>
                       <w:rPr>
-                        <w:rFonts w:hint="eastAsia"/>
                         <w:noProof/>
                       </w:rPr>
                     </w:pPr>
@@ -20292,7 +20437,52 @@
                     <w:pPr>
                       <w:pStyle w:val="Bibliography"/>
                       <w:rPr>
-                        <w:rFonts w:hint="eastAsia"/>
+                        <w:noProof/>
+                      </w:rPr>
+                    </w:pPr>
+                    <w:r>
+                      <w:rPr>
+                        <w:noProof/>
+                      </w:rPr>
+                      <w:t>"Cosmonaut," 2020. [Online]. Available: https://github.com/Elfocrash/Cosmonaut.</w:t>
+                    </w:r>
+                  </w:p>
+                </w:tc>
+              </w:tr>
+              <w:tr>
+                <w:trPr>
+                  <w:divId w:val="1832984198"/>
+                  <w:tblCellSpacing w:w="15" w:type="dxa"/>
+                </w:trPr>
+                <w:tc>
+                  <w:tcPr>
+                    <w:tcW w:w="50" w:type="pct"/>
+                    <w:hideMark/>
+                  </w:tcPr>
+                  <w:p>
+                    <w:pPr>
+                      <w:pStyle w:val="Bibliography"/>
+                      <w:rPr>
+                        <w:noProof/>
+                      </w:rPr>
+                    </w:pPr>
+                    <w:r>
+                      <w:rPr>
+                        <w:noProof/>
+                      </w:rPr>
+                      <w:t xml:space="preserve">[10] </w:t>
+                    </w:r>
+                  </w:p>
+                </w:tc>
+                <w:tc>
+                  <w:tcPr>
+                    <w:tcW w:w="0" w:type="auto"/>
+                    <w:hideMark/>
+                  </w:tcPr>
+                  <w:p>
+                    <w:pPr>
+                      <w:pStyle w:val="Bibliography"/>
+                      <w:rPr>
                         <w:noProof/>
                       </w:rPr>
                     </w:pPr>
@@ -20308,7 +20498,7 @@
             </w:tbl>
             <w:p>
               <w:pPr>
-                <w:divId w:val="975448841"/>
+                <w:divId w:val="1832984198"/>
                 <w:rPr>
                   <w:rFonts w:eastAsia="Times New Roman"/>
                   <w:noProof/>
@@ -20414,7 +20604,7 @@
             <w:rFonts w:hint="eastAsia"/>
             <w:noProof/>
           </w:rPr>
-          <w:t>20</w:t>
+          <w:t>40</w:t>
         </w:r>
         <w:r>
           <w:rPr>
@@ -23529,13 +23719,22 @@
     <b:ProductionCompany>Microsoft</b:ProductionCompany>
     <b:Year>2021</b:Year>
     <b:URL>https://azure.microsoft.com/en-us/free/</b:URL>
+    <b:RefOrder>10</b:RefOrder>
+  </b:Source>
+  <b:Source>
+    <b:Tag>Cos20</b:Tag>
+    <b:SourceType>InternetSite</b:SourceType>
+    <b:Guid>{1FBEAAB0-935A-4ADA-8F7F-1C17949A6FBF}</b:Guid>
+    <b:Title>Cosmonaut</b:Title>
+    <b:Year>2020</b:Year>
+    <b:URL>https://github.com/Elfocrash/Cosmonaut</b:URL>
     <b:RefOrder>9</b:RefOrder>
   </b:Source>
 </b:Sources>
 </file>
 
 <file path=customXml/itemProps1.xml><?xml version="1.0" encoding="utf-8"?>
-<ds:datastoreItem xmlns:ds="http://schemas.openxmlformats.org/officeDocument/2006/customXml" ds:itemID="{861C7A7D-7448-4F22-B9EA-ED5808E2BD33}">
+<ds:datastoreItem xmlns:ds="http://schemas.openxmlformats.org/officeDocument/2006/customXml" ds:itemID="{B0443B03-6233-4C08-ABDA-B34216556471}">
   <ds:schemaRefs>
     <ds:schemaRef ds:uri="http://schemas.openxmlformats.org/officeDocument/2006/bibliography"/>
   </ds:schemaRefs>

</xml_diff>

<commit_message>
Dokument - Ispravke 3
</commit_message>
<xml_diff>
--- a/docs/Rad.docx
+++ b/docs/Rad.docx
@@ -939,13 +939,27 @@
           <w:r>
             <w:fldChar w:fldCharType="separate"/>
           </w:r>
-          <w:hyperlink w:anchor="_Toc82424718" w:history="1">
+          <w:hyperlink w:anchor="_Toc82444804" w:history="1">
             <w:r>
               <w:rPr>
                 <w:rStyle w:val="Hyperlink"/>
                 <w:noProof/>
               </w:rPr>
-              <w:t>1 Uvod</w:t>
+              <w:t>1 U</w:t>
+            </w:r>
+            <w:r>
+              <w:rPr>
+                <w:rStyle w:val="Hyperlink"/>
+                <w:noProof/>
+              </w:rPr>
+              <w:t>v</w:t>
+            </w:r>
+            <w:r>
+              <w:rPr>
+                <w:rStyle w:val="Hyperlink"/>
+                <w:noProof/>
+              </w:rPr>
+              <w:t>od</w:t>
             </w:r>
             <w:r>
               <w:rPr>
@@ -966,7 +980,7 @@
                 <w:noProof/>
                 <w:webHidden/>
               </w:rPr>
-              <w:instrText xml:space="preserve"> PAGEREF _Toc82424718 \h </w:instrText>
+              <w:instrText xml:space="preserve"> PAGEREF _Toc82444804 \h </w:instrText>
             </w:r>
             <w:r>
               <w:rPr>
@@ -1012,7 +1026,7 @@
               <w:lang w:eastAsia="en-US" w:bidi="ar-SA"/>
             </w:rPr>
           </w:pPr>
-          <w:hyperlink w:anchor="_Toc82424719" w:history="1">
+          <w:hyperlink w:anchor="_Toc82444805" w:history="1">
             <w:r>
               <w:rPr>
                 <w:rStyle w:val="Hyperlink"/>
@@ -1039,7 +1053,7 @@
                 <w:noProof/>
                 <w:webHidden/>
               </w:rPr>
-              <w:instrText xml:space="preserve"> PAGEREF _Toc82424719 \h </w:instrText>
+              <w:instrText xml:space="preserve"> PAGEREF _Toc82444805 \h </w:instrText>
             </w:r>
             <w:r>
               <w:rPr>
@@ -1085,7 +1099,7 @@
               <w:lang w:eastAsia="en-US" w:bidi="ar-SA"/>
             </w:rPr>
           </w:pPr>
-          <w:hyperlink w:anchor="_Toc82424720" w:history="1">
+          <w:hyperlink w:anchor="_Toc82444806" w:history="1">
             <w:r>
               <w:rPr>
                 <w:rStyle w:val="Hyperlink"/>
@@ -1112,7 +1126,7 @@
                 <w:noProof/>
                 <w:webHidden/>
               </w:rPr>
-              <w:instrText xml:space="preserve"> PAGEREF _Toc82424720 \h </w:instrText>
+              <w:instrText xml:space="preserve"> PAGEREF _Toc82444806 \h </w:instrText>
             </w:r>
             <w:r>
               <w:rPr>
@@ -1158,7 +1172,7 @@
               <w:lang w:eastAsia="en-US" w:bidi="ar-SA"/>
             </w:rPr>
           </w:pPr>
-          <w:hyperlink w:anchor="_Toc82424721" w:history="1">
+          <w:hyperlink w:anchor="_Toc82444807" w:history="1">
             <w:r>
               <w:rPr>
                 <w:rStyle w:val="Hyperlink"/>
@@ -1185,7 +1199,7 @@
                 <w:noProof/>
                 <w:webHidden/>
               </w:rPr>
-              <w:instrText xml:space="preserve"> PAGEREF _Toc82424721 \h </w:instrText>
+              <w:instrText xml:space="preserve"> PAGEREF _Toc82444807 \h </w:instrText>
             </w:r>
             <w:r>
               <w:rPr>
@@ -1231,7 +1245,7 @@
               <w:lang w:eastAsia="en-US" w:bidi="ar-SA"/>
             </w:rPr>
           </w:pPr>
-          <w:hyperlink w:anchor="_Toc82424722" w:history="1">
+          <w:hyperlink w:anchor="_Toc82444808" w:history="1">
             <w:r>
               <w:rPr>
                 <w:rStyle w:val="Hyperlink"/>
@@ -1266,7 +1280,7 @@
                 <w:noProof/>
                 <w:webHidden/>
               </w:rPr>
-              <w:instrText xml:space="preserve"> PAGEREF _Toc82424722 \h </w:instrText>
+              <w:instrText xml:space="preserve"> PAGEREF _Toc82444808 \h </w:instrText>
             </w:r>
             <w:r>
               <w:rPr>
@@ -1312,7 +1326,7 @@
               <w:lang w:eastAsia="en-US" w:bidi="ar-SA"/>
             </w:rPr>
           </w:pPr>
-          <w:hyperlink w:anchor="_Toc82424723" w:history="1">
+          <w:hyperlink w:anchor="_Toc82444809" w:history="1">
             <w:r>
               <w:rPr>
                 <w:rStyle w:val="Hyperlink"/>
@@ -1354,7 +1368,7 @@
                 <w:noProof/>
                 <w:webHidden/>
               </w:rPr>
-              <w:instrText xml:space="preserve"> PAGEREF _Toc82424723 \h </w:instrText>
+              <w:instrText xml:space="preserve"> PAGEREF _Toc82444809 \h </w:instrText>
             </w:r>
             <w:r>
               <w:rPr>
@@ -1400,7 +1414,7 @@
               <w:lang w:eastAsia="en-US" w:bidi="ar-SA"/>
             </w:rPr>
           </w:pPr>
-          <w:hyperlink w:anchor="_Toc82424724" w:history="1">
+          <w:hyperlink w:anchor="_Toc82444810" w:history="1">
             <w:r>
               <w:rPr>
                 <w:rStyle w:val="Hyperlink"/>
@@ -1427,7 +1441,7 @@
                 <w:noProof/>
                 <w:webHidden/>
               </w:rPr>
-              <w:instrText xml:space="preserve"> PAGEREF _Toc82424724 \h </w:instrText>
+              <w:instrText xml:space="preserve"> PAGEREF _Toc82444810 \h </w:instrText>
             </w:r>
             <w:r>
               <w:rPr>
@@ -1473,7 +1487,7 @@
               <w:lang w:eastAsia="en-US" w:bidi="ar-SA"/>
             </w:rPr>
           </w:pPr>
-          <w:hyperlink w:anchor="_Toc82424725" w:history="1">
+          <w:hyperlink w:anchor="_Toc82444811" w:history="1">
             <w:r>
               <w:rPr>
                 <w:rStyle w:val="Hyperlink"/>
@@ -1500,7 +1514,7 @@
                 <w:noProof/>
                 <w:webHidden/>
               </w:rPr>
-              <w:instrText xml:space="preserve"> PAGEREF _Toc82424725 \h </w:instrText>
+              <w:instrText xml:space="preserve"> PAGEREF _Toc82444811 \h </w:instrText>
             </w:r>
             <w:r>
               <w:rPr>
@@ -1546,7 +1560,7 @@
               <w:lang w:eastAsia="en-US" w:bidi="ar-SA"/>
             </w:rPr>
           </w:pPr>
-          <w:hyperlink w:anchor="_Toc82424726" w:history="1">
+          <w:hyperlink w:anchor="_Toc82444812" w:history="1">
             <w:r>
               <w:rPr>
                 <w:rStyle w:val="Hyperlink"/>
@@ -1573,7 +1587,7 @@
                 <w:noProof/>
                 <w:webHidden/>
               </w:rPr>
-              <w:instrText xml:space="preserve"> PAGEREF _Toc82424726 \h </w:instrText>
+              <w:instrText xml:space="preserve"> PAGEREF _Toc82444812 \h </w:instrText>
             </w:r>
             <w:r>
               <w:rPr>
@@ -1619,7 +1633,7 @@
               <w:lang w:eastAsia="en-US" w:bidi="ar-SA"/>
             </w:rPr>
           </w:pPr>
-          <w:hyperlink w:anchor="_Toc82424727" w:history="1">
+          <w:hyperlink w:anchor="_Toc82444813" w:history="1">
             <w:r>
               <w:rPr>
                 <w:rStyle w:val="Hyperlink"/>
@@ -1646,7 +1660,7 @@
                 <w:noProof/>
                 <w:webHidden/>
               </w:rPr>
-              <w:instrText xml:space="preserve"> PAGEREF _Toc82424727 \h </w:instrText>
+              <w:instrText xml:space="preserve"> PAGEREF _Toc82444813 \h </w:instrText>
             </w:r>
             <w:r>
               <w:rPr>
@@ -1692,7 +1706,7 @@
               <w:lang w:eastAsia="en-US" w:bidi="ar-SA"/>
             </w:rPr>
           </w:pPr>
-          <w:hyperlink w:anchor="_Toc82424728" w:history="1">
+          <w:hyperlink w:anchor="_Toc82444814" w:history="1">
             <w:r>
               <w:rPr>
                 <w:rStyle w:val="Hyperlink"/>
@@ -1719,7 +1733,7 @@
                 <w:noProof/>
                 <w:webHidden/>
               </w:rPr>
-              <w:instrText xml:space="preserve"> PAGEREF _Toc82424728 \h </w:instrText>
+              <w:instrText xml:space="preserve"> PAGEREF _Toc82444814 \h </w:instrText>
             </w:r>
             <w:r>
               <w:rPr>
@@ -1765,7 +1779,7 @@
               <w:lang w:eastAsia="en-US" w:bidi="ar-SA"/>
             </w:rPr>
           </w:pPr>
-          <w:hyperlink w:anchor="_Toc82424729" w:history="1">
+          <w:hyperlink w:anchor="_Toc82444815" w:history="1">
             <w:r>
               <w:rPr>
                 <w:rStyle w:val="Hyperlink"/>
@@ -1800,7 +1814,7 @@
                 <w:noProof/>
                 <w:webHidden/>
               </w:rPr>
-              <w:instrText xml:space="preserve"> PAGEREF _Toc82424729 \h </w:instrText>
+              <w:instrText xml:space="preserve"> PAGEREF _Toc82444815 \h </w:instrText>
             </w:r>
             <w:r>
               <w:rPr>
@@ -1846,7 +1860,7 @@
               <w:lang w:eastAsia="en-US" w:bidi="ar-SA"/>
             </w:rPr>
           </w:pPr>
-          <w:hyperlink w:anchor="_Toc82424730" w:history="1">
+          <w:hyperlink w:anchor="_Toc82444816" w:history="1">
             <w:r>
               <w:rPr>
                 <w:rStyle w:val="Hyperlink"/>
@@ -1873,7 +1887,7 @@
                 <w:noProof/>
                 <w:webHidden/>
               </w:rPr>
-              <w:instrText xml:space="preserve"> PAGEREF _Toc82424730 \h </w:instrText>
+              <w:instrText xml:space="preserve"> PAGEREF _Toc82444816 \h </w:instrText>
             </w:r>
             <w:r>
               <w:rPr>
@@ -1919,7 +1933,7 @@
               <w:lang w:eastAsia="en-US" w:bidi="ar-SA"/>
             </w:rPr>
           </w:pPr>
-          <w:hyperlink w:anchor="_Toc82424731" w:history="1">
+          <w:hyperlink w:anchor="_Toc82444817" w:history="1">
             <w:r>
               <w:rPr>
                 <w:rStyle w:val="Hyperlink"/>
@@ -1946,7 +1960,7 @@
                 <w:noProof/>
                 <w:webHidden/>
               </w:rPr>
-              <w:instrText xml:space="preserve"> PAGEREF _Toc82424731 \h </w:instrText>
+              <w:instrText xml:space="preserve"> PAGEREF _Toc82444817 \h </w:instrText>
             </w:r>
             <w:r>
               <w:rPr>
@@ -1992,7 +2006,7 @@
               <w:lang w:eastAsia="en-US" w:bidi="ar-SA"/>
             </w:rPr>
           </w:pPr>
-          <w:hyperlink w:anchor="_Toc82424732" w:history="1">
+          <w:hyperlink w:anchor="_Toc82444818" w:history="1">
             <w:r>
               <w:rPr>
                 <w:rStyle w:val="Hyperlink"/>
@@ -2019,7 +2033,7 @@
                 <w:noProof/>
                 <w:webHidden/>
               </w:rPr>
-              <w:instrText xml:space="preserve"> PAGEREF _Toc82424732 \h </w:instrText>
+              <w:instrText xml:space="preserve"> PAGEREF _Toc82444818 \h </w:instrText>
             </w:r>
             <w:r>
               <w:rPr>
@@ -2065,7 +2079,7 @@
               <w:lang w:eastAsia="en-US" w:bidi="ar-SA"/>
             </w:rPr>
           </w:pPr>
-          <w:hyperlink w:anchor="_Toc82424733" w:history="1">
+          <w:hyperlink w:anchor="_Toc82444819" w:history="1">
             <w:r>
               <w:rPr>
                 <w:rStyle w:val="Hyperlink"/>
@@ -2092,7 +2106,7 @@
                 <w:noProof/>
                 <w:webHidden/>
               </w:rPr>
-              <w:instrText xml:space="preserve"> PAGEREF _Toc82424733 \h </w:instrText>
+              <w:instrText xml:space="preserve"> PAGEREF _Toc82444819 \h </w:instrText>
             </w:r>
             <w:r>
               <w:rPr>
@@ -2138,7 +2152,7 @@
               <w:lang w:eastAsia="en-US" w:bidi="ar-SA"/>
             </w:rPr>
           </w:pPr>
-          <w:hyperlink w:anchor="_Toc82424734" w:history="1">
+          <w:hyperlink w:anchor="_Toc82444820" w:history="1">
             <w:r>
               <w:rPr>
                 <w:rStyle w:val="Hyperlink"/>
@@ -2165,7 +2179,7 @@
                 <w:noProof/>
                 <w:webHidden/>
               </w:rPr>
-              <w:instrText xml:space="preserve"> PAGEREF _Toc82424734 \h </w:instrText>
+              <w:instrText xml:space="preserve"> PAGEREF _Toc82444820 \h </w:instrText>
             </w:r>
             <w:r>
               <w:rPr>
@@ -2211,7 +2225,7 @@
               <w:lang w:eastAsia="en-US" w:bidi="ar-SA"/>
             </w:rPr>
           </w:pPr>
-          <w:hyperlink w:anchor="_Toc82424735" w:history="1">
+          <w:hyperlink w:anchor="_Toc82444821" w:history="1">
             <w:r>
               <w:rPr>
                 <w:rStyle w:val="Hyperlink"/>
@@ -2238,7 +2252,7 @@
                 <w:noProof/>
                 <w:webHidden/>
               </w:rPr>
-              <w:instrText xml:space="preserve"> PAGEREF _Toc82424735 \h </w:instrText>
+              <w:instrText xml:space="preserve"> PAGEREF _Toc82444821 \h </w:instrText>
             </w:r>
             <w:r>
               <w:rPr>
@@ -2284,7 +2298,7 @@
               <w:lang w:eastAsia="en-US" w:bidi="ar-SA"/>
             </w:rPr>
           </w:pPr>
-          <w:hyperlink w:anchor="_Toc82424736" w:history="1">
+          <w:hyperlink w:anchor="_Toc82444822" w:history="1">
             <w:r>
               <w:rPr>
                 <w:rStyle w:val="Hyperlink"/>
@@ -2311,7 +2325,7 @@
                 <w:noProof/>
                 <w:webHidden/>
               </w:rPr>
-              <w:instrText xml:space="preserve"> PAGEREF _Toc82424736 \h </w:instrText>
+              <w:instrText xml:space="preserve"> PAGEREF _Toc82444822 \h </w:instrText>
             </w:r>
             <w:r>
               <w:rPr>
@@ -2357,7 +2371,7 @@
               <w:lang w:eastAsia="en-US" w:bidi="ar-SA"/>
             </w:rPr>
           </w:pPr>
-          <w:hyperlink w:anchor="_Toc82424737" w:history="1">
+          <w:hyperlink w:anchor="_Toc82444823" w:history="1">
             <w:r>
               <w:rPr>
                 <w:rStyle w:val="Hyperlink"/>
@@ -2384,7 +2398,7 @@
                 <w:noProof/>
                 <w:webHidden/>
               </w:rPr>
-              <w:instrText xml:space="preserve"> PAGEREF _Toc82424737 \h </w:instrText>
+              <w:instrText xml:space="preserve"> PAGEREF _Toc82444823 \h </w:instrText>
             </w:r>
             <w:r>
               <w:rPr>
@@ -2430,7 +2444,7 @@
               <w:lang w:eastAsia="en-US" w:bidi="ar-SA"/>
             </w:rPr>
           </w:pPr>
-          <w:hyperlink w:anchor="_Toc82424738" w:history="1">
+          <w:hyperlink w:anchor="_Toc82444824" w:history="1">
             <w:r>
               <w:rPr>
                 <w:rStyle w:val="Hyperlink"/>
@@ -2457,7 +2471,7 @@
                 <w:noProof/>
                 <w:webHidden/>
               </w:rPr>
-              <w:instrText xml:space="preserve"> PAGEREF _Toc82424738 \h </w:instrText>
+              <w:instrText xml:space="preserve"> PAGEREF _Toc82444824 \h </w:instrText>
             </w:r>
             <w:r>
               <w:rPr>
@@ -2503,7 +2517,7 @@
               <w:lang w:eastAsia="en-US" w:bidi="ar-SA"/>
             </w:rPr>
           </w:pPr>
-          <w:hyperlink w:anchor="_Toc82424739" w:history="1">
+          <w:hyperlink w:anchor="_Toc82444825" w:history="1">
             <w:r>
               <w:rPr>
                 <w:rStyle w:val="Hyperlink"/>
@@ -2538,7 +2552,7 @@
                 <w:noProof/>
                 <w:webHidden/>
               </w:rPr>
-              <w:instrText xml:space="preserve"> PAGEREF _Toc82424739 \h </w:instrText>
+              <w:instrText xml:space="preserve"> PAGEREF _Toc82444825 \h </w:instrText>
             </w:r>
             <w:r>
               <w:rPr>
@@ -2584,7 +2598,7 @@
               <w:lang w:eastAsia="en-US" w:bidi="ar-SA"/>
             </w:rPr>
           </w:pPr>
-          <w:hyperlink w:anchor="_Toc82424740" w:history="1">
+          <w:hyperlink w:anchor="_Toc82444826" w:history="1">
             <w:r>
               <w:rPr>
                 <w:rStyle w:val="Hyperlink"/>
@@ -2611,7 +2625,7 @@
                 <w:noProof/>
                 <w:webHidden/>
               </w:rPr>
-              <w:instrText xml:space="preserve"> PAGEREF _Toc82424740 \h </w:instrText>
+              <w:instrText xml:space="preserve"> PAGEREF _Toc82444826 \h </w:instrText>
             </w:r>
             <w:r>
               <w:rPr>
@@ -2657,7 +2671,7 @@
               <w:lang w:eastAsia="en-US" w:bidi="ar-SA"/>
             </w:rPr>
           </w:pPr>
-          <w:hyperlink w:anchor="_Toc82424741" w:history="1">
+          <w:hyperlink w:anchor="_Toc82444827" w:history="1">
             <w:r>
               <w:rPr>
                 <w:rStyle w:val="Hyperlink"/>
@@ -2684,7 +2698,7 @@
                 <w:noProof/>
                 <w:webHidden/>
               </w:rPr>
-              <w:instrText xml:space="preserve"> PAGEREF _Toc82424741 \h </w:instrText>
+              <w:instrText xml:space="preserve"> PAGEREF _Toc82444827 \h </w:instrText>
             </w:r>
             <w:r>
               <w:rPr>
@@ -2730,7 +2744,7 @@
               <w:lang w:eastAsia="en-US" w:bidi="ar-SA"/>
             </w:rPr>
           </w:pPr>
-          <w:hyperlink w:anchor="_Toc82424742" w:history="1">
+          <w:hyperlink w:anchor="_Toc82444828" w:history="1">
             <w:r>
               <w:rPr>
                 <w:rStyle w:val="Hyperlink"/>
@@ -2757,7 +2771,7 @@
                 <w:noProof/>
                 <w:webHidden/>
               </w:rPr>
-              <w:instrText xml:space="preserve"> PAGEREF _Toc82424742 \h </w:instrText>
+              <w:instrText xml:space="preserve"> PAGEREF _Toc82444828 \h </w:instrText>
             </w:r>
             <w:r>
               <w:rPr>
@@ -2803,7 +2817,7 @@
               <w:lang w:eastAsia="en-US" w:bidi="ar-SA"/>
             </w:rPr>
           </w:pPr>
-          <w:hyperlink w:anchor="_Toc82424743" w:history="1">
+          <w:hyperlink w:anchor="_Toc82444829" w:history="1">
             <w:r>
               <w:rPr>
                 <w:rStyle w:val="Hyperlink"/>
@@ -2830,7 +2844,7 @@
                 <w:noProof/>
                 <w:webHidden/>
               </w:rPr>
-              <w:instrText xml:space="preserve"> PAGEREF _Toc82424743 \h </w:instrText>
+              <w:instrText xml:space="preserve"> PAGEREF _Toc82444829 \h </w:instrText>
             </w:r>
             <w:r>
               <w:rPr>
@@ -2876,7 +2890,7 @@
               <w:lang w:eastAsia="en-US" w:bidi="ar-SA"/>
             </w:rPr>
           </w:pPr>
-          <w:hyperlink w:anchor="_Toc82424744" w:history="1">
+          <w:hyperlink w:anchor="_Toc82444830" w:history="1">
             <w:r>
               <w:rPr>
                 <w:rStyle w:val="Hyperlink"/>
@@ -2903,7 +2917,7 @@
                 <w:noProof/>
                 <w:webHidden/>
               </w:rPr>
-              <w:instrText xml:space="preserve"> PAGEREF _Toc82424744 \h </w:instrText>
+              <w:instrText xml:space="preserve"> PAGEREF _Toc82444830 \h </w:instrText>
             </w:r>
             <w:r>
               <w:rPr>
@@ -2959,7 +2973,7 @@
       <w:pPr>
         <w:pStyle w:val="Naslov1"/>
       </w:pPr>
-      <w:bookmarkStart w:id="0" w:name="_Toc82424718"/>
+      <w:bookmarkStart w:id="0" w:name="_Toc82444804"/>
       <w:r>
         <w:lastRenderedPageBreak/>
         <w:t xml:space="preserve">1 </w:t>
@@ -3275,7 +3289,10 @@
         <w:t xml:space="preserve"> </w:t>
       </w:r>
       <w:r>
-        <w:t>upravljanje (</w:t>
+        <w:t>organizacija</w:t>
+      </w:r>
+      <w:r>
+        <w:t xml:space="preserve"> (</w:t>
       </w:r>
       <w:r>
         <w:rPr>
@@ -3463,7 +3480,10 @@
         <w:t>“funkcija kao servis”</w:t>
       </w:r>
       <w:r>
-        <w:t xml:space="preserve"> kao jednog</w:t>
+        <w:t xml:space="preserve"> kao </w:t>
+      </w:r>
+      <w:r>
+        <w:t>jedan</w:t>
       </w:r>
       <w:r>
         <w:t xml:space="preserve"> od pristupa u softverskoj arhitekturi na platformama u oblaku.</w:t>
@@ -3472,34 +3492,25 @@
         <w:t xml:space="preserve"> </w:t>
       </w:r>
       <w:r>
-        <w:t xml:space="preserve">Pored toga, da prikaže </w:t>
-      </w:r>
-      <w:r>
-        <w:t>smisao, način rada i</w:t>
-      </w:r>
-      <w:r>
-        <w:t xml:space="preserve"> karakteristike</w:t>
-      </w:r>
-      <w:r>
-        <w:t xml:space="preserve"> platformi na </w:t>
-      </w:r>
-      <w:r>
-        <w:t xml:space="preserve">ovom </w:t>
-      </w:r>
-      <w:r>
-        <w:t>modelu</w:t>
-      </w:r>
-      <w:r>
-        <w:t>, kao</w:t>
-      </w:r>
-      <w:r>
-        <w:t xml:space="preserve"> i</w:t>
+        <w:t>Pored toga, da prikaže</w:t>
+      </w:r>
+      <w:r>
+        <w:t xml:space="preserve"> </w:t>
+      </w:r>
+      <w:r>
+        <w:t>način rada</w:t>
+      </w:r>
+      <w:r>
+        <w:t>,</w:t>
       </w:r>
       <w:r>
         <w:t xml:space="preserve"> pregled funkcionalnosti </w:t>
       </w:r>
       <w:r>
-        <w:t xml:space="preserve">i praktična primena </w:t>
+        <w:t>i praktičnu primenu</w:t>
+      </w:r>
+      <w:r>
+        <w:t xml:space="preserve"> </w:t>
       </w:r>
       <w:r>
         <w:rPr>
@@ -3768,7 +3779,19 @@
         <w:t>č</w:t>
       </w:r>
       <w:r>
-        <w:t>ina razvoja funkcija, njihovih tipova, okida</w:t>
+        <w:t>ina razvoja funkcija,</w:t>
+      </w:r>
+      <w:r>
+        <w:t xml:space="preserve"> </w:t>
+      </w:r>
+      <w:r>
+        <w:t>projekata</w:t>
+      </w:r>
+      <w:r>
+        <w:t xml:space="preserve"> funkcija,</w:t>
+      </w:r>
+      <w:r>
+        <w:t xml:space="preserve"> okida</w:t>
       </w:r>
       <w:r>
         <w:rPr>
@@ -3792,7 +3815,7 @@
         <w:t xml:space="preserve">avanja i </w:t>
       </w:r>
       <w:r>
-        <w:t>postavljanja aplikacija na platformu</w:t>
+        <w:t>postavljanja na platformu</w:t>
       </w:r>
       <w:r>
         <w:t xml:space="preserve">. </w:t>
@@ -3827,7 +3850,13 @@
         <w:t xml:space="preserve">ementacija </w:t>
       </w:r>
       <w:r>
-        <w:t xml:space="preserve">servisa </w:t>
+        <w:t>servisa</w:t>
+      </w:r>
+      <w:r>
+        <w:t xml:space="preserve"> </w:t>
+      </w:r>
+      <w:r>
+        <w:t xml:space="preserve">REST API </w:t>
       </w:r>
       <w:r>
         <w:t>koriš</w:t>
@@ -4012,7 +4041,7 @@
       <w:pPr>
         <w:pStyle w:val="Naslov1"/>
       </w:pPr>
-      <w:bookmarkStart w:id="1" w:name="_Toc82424719"/>
+      <w:bookmarkStart w:id="1" w:name="_Toc82444805"/>
       <w:r>
         <w:rPr>
           <w:rFonts w:hint="eastAsia"/>
@@ -4172,7 +4201,7 @@
       <w:pPr>
         <w:pStyle w:val="Naslov2"/>
       </w:pPr>
-      <w:bookmarkStart w:id="2" w:name="_Toc82424720"/>
+      <w:bookmarkStart w:id="2" w:name="_Toc82444806"/>
       <w:r>
         <w:rPr>
           <w:rFonts w:hint="eastAsia"/>
@@ -4594,7 +4623,13 @@
         <w:rPr>
           <w:lang w:val="sr-Latn-RS"/>
         </w:rPr>
-        <w:t>Komunikacija</w:t>
+        <w:t>Implementacija k</w:t>
+      </w:r>
+      <w:r>
+        <w:rPr>
+          <w:lang w:val="sr-Latn-RS"/>
+        </w:rPr>
+        <w:t>omunikacija</w:t>
       </w:r>
       <w:r>
         <w:rPr>
@@ -4748,7 +4783,13 @@
         <w:rPr>
           <w:lang w:val="sr-Latn-RS"/>
         </w:rPr>
-        <w:t xml:space="preserve">prenosi </w:t>
+        <w:t>održava</w:t>
+      </w:r>
+      <w:r>
+        <w:rPr>
+          <w:lang w:val="sr-Latn-RS"/>
+        </w:rPr>
+        <w:t xml:space="preserve"> </w:t>
       </w:r>
       <w:r>
         <w:rPr>
@@ -5004,7 +5045,7 @@
       <w:pPr>
         <w:pStyle w:val="Naslov2"/>
       </w:pPr>
-      <w:bookmarkStart w:id="3" w:name="_Toc82424721"/>
+      <w:bookmarkStart w:id="3" w:name="_Toc82444807"/>
       <w:r>
         <w:t>2.2</w:t>
       </w:r>
@@ -5051,7 +5092,7 @@
         <w:rPr>
           <w:lang w:val="sr-Latn-RS"/>
         </w:rPr>
-        <w:t>čaura</w:t>
+        <w:t>slika</w:t>
       </w:r>
       <w:r>
         <w:rPr>
@@ -5203,7 +5244,13 @@
         <w:rPr>
           <w:lang w:val="sr-Latn-RS"/>
         </w:rPr>
-        <w:t xml:space="preserve">čaure </w:t>
+        <w:t>slike</w:t>
+      </w:r>
+      <w:r>
+        <w:rPr>
+          <w:lang w:val="sr-Latn-RS"/>
+        </w:rPr>
+        <w:t xml:space="preserve"> </w:t>
       </w:r>
       <w:r>
         <w:rPr>
@@ -5515,7 +5562,13 @@
         <w:rPr>
           <w:lang w:val="sr-Latn-RS"/>
         </w:rPr>
-        <w:t xml:space="preserve">čaure </w:t>
+        <w:t>slike</w:t>
+      </w:r>
+      <w:r>
+        <w:rPr>
+          <w:lang w:val="sr-Latn-RS"/>
+        </w:rPr>
+        <w:t xml:space="preserve"> </w:t>
       </w:r>
       <w:r>
         <w:rPr>
@@ -5870,10 +5923,28 @@
         <w:t>Kontejneri se često u praksi koriste sa mikroservisnom arhitekturom</w:t>
       </w:r>
       <w:r>
-        <w:rPr>
-          <w:lang w:val="sr-Latn-RS"/>
-        </w:rPr>
-        <w:t xml:space="preserve">. </w:t>
+        <w:t>, na nač</w:t>
+      </w:r>
+      <w:r>
+        <w:t>in gde se svaki mikroservis enk</w:t>
+      </w:r>
+      <w:r>
+        <w:t>apsu</w:t>
+      </w:r>
+      <w:r>
+        <w:t>lira u posebnu kapsulu kontejnera</w:t>
+      </w:r>
+      <w:r>
+        <w:rPr>
+          <w:lang w:val="sr-Latn-RS"/>
+        </w:rPr>
+        <w:t>.</w:t>
+      </w:r>
+      <w:r>
+        <w:rPr>
+          <w:lang w:val="sr-Latn-RS"/>
+        </w:rPr>
+        <w:t xml:space="preserve"> </w:t>
       </w:r>
       <w:r>
         <w:rPr>
@@ -5990,7 +6061,7 @@
           <w:lang w:val="sr-Latn-RS"/>
         </w:rPr>
       </w:pPr>
-      <w:bookmarkStart w:id="4" w:name="_Toc82424722"/>
+      <w:bookmarkStart w:id="4" w:name="_Toc82444808"/>
       <w:r>
         <w:rPr>
           <w:rFonts w:hint="eastAsia"/>
@@ -6446,19 +6517,19 @@
         <w:rPr>
           <w:lang w:val="sr-Latn-RS"/>
         </w:rPr>
-        <w:t xml:space="preserve">operativnim sistemom i definisanim hardverskim resursima za centralno procesiranje, </w:t>
-      </w:r>
-      <w:r>
-        <w:rPr>
-          <w:lang w:val="sr-Latn-RS"/>
-        </w:rPr>
-        <w:t xml:space="preserve">radnu </w:t>
-      </w:r>
-      <w:r>
-        <w:rPr>
-          <w:lang w:val="sr-Latn-RS"/>
-        </w:rPr>
-        <w:t xml:space="preserve">memoriju i drugima. Kod </w:t>
+        <w:t xml:space="preserve">operativnim sistemom i definisanim hardverskim resursima </w:t>
+      </w:r>
+      <w:r>
+        <w:rPr>
+          <w:lang w:val="sr-Latn-RS"/>
+        </w:rPr>
+        <w:t>kao što su procesor, količina radne memorije i drugi</w:t>
+      </w:r>
+      <w:r>
+        <w:rPr>
+          <w:lang w:val="sr-Latn-RS"/>
+        </w:rPr>
+        <w:t xml:space="preserve">. Kod </w:t>
       </w:r>
       <w:r>
         <w:rPr>
@@ -7158,7 +7229,7 @@
       <w:pPr>
         <w:pStyle w:val="Naslov2"/>
       </w:pPr>
-      <w:bookmarkStart w:id="5" w:name="_Toc82424723"/>
+      <w:bookmarkStart w:id="5" w:name="_Toc82444809"/>
       <w:r>
         <w:rPr>
           <w:rFonts w:hint="eastAsia"/>
@@ -7467,7 +7538,7 @@
       <w:pPr>
         <w:pStyle w:val="Naslov3"/>
       </w:pPr>
-      <w:bookmarkStart w:id="6" w:name="_Toc82424724"/>
+      <w:bookmarkStart w:id="6" w:name="_Toc82444810"/>
       <w:r>
         <w:t>2.4</w:t>
       </w:r>
@@ -7499,15 +7570,15 @@
         <w:t xml:space="preserve"> je relativno nov model servisa računarstva u oblaku koji je širu popularnost stekao predstavljanjem </w:t>
       </w:r>
       <w:r>
+        <w:t xml:space="preserve">platforme </w:t>
+      </w:r>
+      <w:r>
         <w:rPr>
           <w:i/>
         </w:rPr>
         <w:t>AWS Lambda</w:t>
       </w:r>
       <w:r>
-        <w:t xml:space="preserve"> platforme</w:t>
-      </w:r>
-      <w:r>
         <w:t xml:space="preserve"> </w:t>
       </w:r>
       <w:r>
@@ -7529,7 +7600,7 @@
         <w:t>Model je o</w:t>
       </w:r>
       <w:r>
-        <w:t xml:space="preserve">rganizovan je tako da </w:t>
+        <w:t xml:space="preserve">rganizovan tako da </w:t>
       </w:r>
       <w:r>
         <w:t>kod na se</w:t>
@@ -7659,53 +7730,53 @@
         <w:t>Posmatrano sa strane koda, funkcije na ovom modelu su regularne i nisu zavisne od konkretnog programskog jezika ili razvojnog okvira. Isporučioci platformi u oblaku omogućavaju pisanje funkcija u većini popularnih programskih jezika</w:t>
       </w:r>
       <w:r>
-        <w:t xml:space="preserve"> kao </w:t>
+        <w:t xml:space="preserve"> kao što su </w:t>
+      </w:r>
+      <w:r>
+        <w:rPr>
+          <w:i/>
+        </w:rPr>
+        <w:t>Java</w:t>
+      </w:r>
+      <w:r>
+        <w:t xml:space="preserve">, </w:t>
+      </w:r>
+      <w:r>
+        <w:rPr>
+          <w:i/>
+        </w:rPr>
+        <w:t>C#</w:t>
+      </w:r>
+      <w:r>
+        <w:t xml:space="preserve">, </w:t>
+      </w:r>
+      <w:r>
+        <w:rPr>
+          <w:i/>
+        </w:rPr>
+        <w:t>JavaScript</w:t>
+      </w:r>
+      <w:r>
+        <w:t xml:space="preserve">, </w:t>
+      </w:r>
+      <w:r>
+        <w:rPr>
+          <w:i/>
+        </w:rPr>
+        <w:t>Python</w:t>
+      </w:r>
+      <w:r>
+        <w:t xml:space="preserve"> i drugi</w:t>
+      </w:r>
+      <w:r>
+        <w:t xml:space="preserve">. </w:t>
+      </w:r>
+      <w:r>
+        <w:t xml:space="preserve">Sa druge strane postavljanje u produkciju </w:t>
       </w:r>
       <w:r>
         <w:lastRenderedPageBreak/>
-        <w:t xml:space="preserve">što su </w:t>
-      </w:r>
-      <w:r>
-        <w:rPr>
-          <w:i/>
-        </w:rPr>
-        <w:t>Java</w:t>
-      </w:r>
-      <w:r>
-        <w:t xml:space="preserve">, </w:t>
-      </w:r>
-      <w:r>
-        <w:rPr>
-          <w:i/>
-        </w:rPr>
-        <w:t>C#</w:t>
-      </w:r>
-      <w:r>
-        <w:t xml:space="preserve">, </w:t>
-      </w:r>
-      <w:r>
-        <w:rPr>
-          <w:i/>
-        </w:rPr>
-        <w:t>JavaScript</w:t>
-      </w:r>
-      <w:r>
-        <w:t xml:space="preserve">, </w:t>
-      </w:r>
-      <w:r>
-        <w:rPr>
-          <w:i/>
-        </w:rPr>
-        <w:t>Python</w:t>
-      </w:r>
-      <w:r>
-        <w:t xml:space="preserve"> i drugi</w:t>
-      </w:r>
-      <w:r>
-        <w:t xml:space="preserve">. </w:t>
-      </w:r>
-      <w:r>
-        <w:t>Sa druge strane postavljanje u produkciju se dosta razlikuje od ostalih modela, na taj način</w:t>
+        <w:t>se dosta razlikuje od ostalih modela, na taj način</w:t>
       </w:r>
       <w:r>
         <w:t xml:space="preserve"> što se kod </w:t>
@@ -7947,7 +8018,7 @@
       <w:pPr>
         <w:pStyle w:val="Naslov3"/>
       </w:pPr>
-      <w:bookmarkStart w:id="7" w:name="_Toc82424725"/>
+      <w:bookmarkStart w:id="7" w:name="_Toc82444811"/>
       <w:r>
         <w:lastRenderedPageBreak/>
         <w:t>2.4</w:t>
@@ -8146,7 +8217,19 @@
         <w:rPr>
           <w:lang w:val="sr-Latn-RS"/>
         </w:rPr>
-        <w:t>različiti činioci i limiti utiču na performanse koda na ovom modelu, od broja konkurentnih zahteva, do maksimalne veličine memorije i procesorskih resursa za jedan poziv. Pored ovih platforme često imaju i vremensko ograničenje trajanja jednog zahteva, nakon čega se procesiranje zahteva zaustavlja.</w:t>
+        <w:t>različiti činioci i limiti utiču na performanse koda na ovom modelu, od broja konkurentnih zahteva, do maksimalne veličine memorije i procesorskih resursa za jedan poziv. Pored ovih</w:t>
+      </w:r>
+      <w:r>
+        <w:rPr>
+          <w:lang w:val="sr-Latn-RS"/>
+        </w:rPr>
+        <w:t>,</w:t>
+      </w:r>
+      <w:r>
+        <w:rPr>
+          <w:lang w:val="sr-Latn-RS"/>
+        </w:rPr>
+        <w:t xml:space="preserve"> platforme često imaju i vremensko ograničenje trajanja jednog zahteva, nakon čega se procesiranje zahteva zaustavlja.</w:t>
       </w:r>
       <w:r>
         <w:rPr>
@@ -8462,7 +8545,13 @@
         <w:rPr>
           <w:lang w:val="sr-Latn-RS"/>
         </w:rPr>
-        <w:t xml:space="preserve">, i njihovi kodovi su  javno dostupni na servisu </w:t>
+        <w:t xml:space="preserve">, i njihovi kodovi su </w:t>
+      </w:r>
+      <w:r>
+        <w:rPr>
+          <w:lang w:val="sr-Latn-RS"/>
+        </w:rPr>
+        <w:t xml:space="preserve">javno dostupni na servisu </w:t>
       </w:r>
       <w:r>
         <w:rPr>
@@ -8607,7 +8696,7 @@
       <w:pPr>
         <w:pStyle w:val="Naslov3"/>
       </w:pPr>
-      <w:bookmarkStart w:id="8" w:name="_Toc82424726"/>
+      <w:bookmarkStart w:id="8" w:name="_Toc82444812"/>
       <w:r>
         <w:t>2.4</w:t>
       </w:r>
@@ -8791,6 +8880,12 @@
         <w:rPr>
           <w:lang w:val="sr-Latn-RS"/>
         </w:rPr>
+        <w:t xml:space="preserve">čuvanja </w:t>
+      </w:r>
+      <w:r>
+        <w:rPr>
+          <w:lang w:val="sr-Latn-RS"/>
+        </w:rPr>
         <w:t xml:space="preserve">stanja na serverskoj strani, </w:t>
       </w:r>
       <w:r>
@@ -8884,7 +8979,7 @@
       <w:pPr>
         <w:pStyle w:val="Naslov1"/>
       </w:pPr>
-      <w:bookmarkStart w:id="9" w:name="_Toc82424727"/>
+      <w:bookmarkStart w:id="9" w:name="_Toc82444813"/>
       <w:r>
         <w:rPr>
           <w:rFonts w:hint="eastAsia"/>
@@ -9076,7 +9171,56 @@
         <w:rPr>
           <w:lang w:val="sr-Latn-RS"/>
         </w:rPr>
-        <w:t xml:space="preserve"> platformi u oblaku, kao što su postavljanje dokumenta na S3 servis za skladištenje, prosleđen HTTP zahtev sa </w:t>
+        <w:t xml:space="preserve"> platformi u oblaku, kao što su postavljanje dokumenta na</w:t>
+      </w:r>
+      <w:r>
+        <w:rPr>
+          <w:lang w:val="sr-Latn-RS"/>
+        </w:rPr>
+        <w:t xml:space="preserve"> </w:t>
+      </w:r>
+      <w:r>
+        <w:rPr>
+          <w:lang w:val="sr-Latn-RS"/>
+        </w:rPr>
+        <w:t>servis</w:t>
+      </w:r>
+      <w:r>
+        <w:rPr>
+          <w:lang w:val="sr-Latn-RS"/>
+        </w:rPr>
+        <w:t xml:space="preserve"> </w:t>
+      </w:r>
+      <w:r>
+        <w:rPr>
+          <w:i/>
+          <w:lang w:val="sr-Latn-RS"/>
+        </w:rPr>
+        <w:t>S3</w:t>
+      </w:r>
+      <w:r>
+        <w:rPr>
+          <w:lang w:val="sr-Latn-RS"/>
+        </w:rPr>
+        <w:t xml:space="preserve"> za skladištenje, prosleđen HTTP zahtev sa</w:t>
+      </w:r>
+      <w:r>
+        <w:rPr>
+          <w:lang w:val="sr-Latn-RS"/>
+        </w:rPr>
+        <w:t xml:space="preserve"> </w:t>
+      </w:r>
+      <w:r>
+        <w:rPr>
+          <w:lang w:val="sr-Latn-RS"/>
+        </w:rPr>
+        <w:t>servisa</w:t>
+      </w:r>
+      <w:r>
+        <w:rPr>
+          <w:lang w:val="sr-Latn-RS"/>
+        </w:rPr>
+        <w:t xml:space="preserve"> </w:t>
       </w:r>
       <w:r>
         <w:rPr>
@@ -9089,7 +9233,7 @@
         <w:rPr>
           <w:lang w:val="sr-Latn-RS"/>
         </w:rPr>
-        <w:t xml:space="preserve"> servisa i mnogi drugi. Za debagovanje i nadgledanje aplikacija mogu se koristiti </w:t>
+        <w:t xml:space="preserve"> i mnogi drugi. Za debagovanje i nadgledanje aplikacija mogu se koristiti </w:t>
       </w:r>
       <w:r>
         <w:rPr>
@@ -9348,7 +9492,13 @@
         <w:rPr>
           <w:lang w:val="sr-Latn-RS"/>
         </w:rPr>
-        <w:t xml:space="preserve">platformi na modelu </w:t>
+        <w:t>platformi</w:t>
+      </w:r>
+      <w:r>
+        <w:rPr>
+          <w:lang w:val="sr-Latn-RS"/>
+        </w:rPr>
+        <w:t xml:space="preserve"> </w:t>
       </w:r>
       <w:r>
         <w:rPr>
@@ -9360,7 +9510,19 @@
         <w:rPr>
           <w:lang w:val="sr-Latn-RS"/>
         </w:rPr>
-        <w:t xml:space="preserve"> koja je otvorenog koda</w:t>
+        <w:t xml:space="preserve"> koja </w:t>
+      </w:r>
+      <w:r>
+        <w:rPr>
+          <w:lang w:val="sr-Latn-RS"/>
+        </w:rPr>
+        <w:t>spada u softver</w:t>
+      </w:r>
+      <w:r>
+        <w:rPr>
+          <w:lang w:val="sr-Latn-RS"/>
+        </w:rPr>
+        <w:t xml:space="preserve"> otvorenog koda</w:t>
       </w:r>
       <w:r>
         <w:rPr>
@@ -9598,7 +9760,7 @@
       <w:pPr>
         <w:pStyle w:val="Naslov2"/>
       </w:pPr>
-      <w:bookmarkStart w:id="10" w:name="_Toc82424728"/>
+      <w:bookmarkStart w:id="10" w:name="_Toc82444814"/>
       <w:r>
         <w:rPr>
           <w:rFonts w:hint="eastAsia"/>
@@ -9853,7 +10015,7 @@
           <w:lang w:val="sr-Latn-RS"/>
         </w:rPr>
       </w:pPr>
-      <w:bookmarkStart w:id="11" w:name="_Toc82424729"/>
+      <w:bookmarkStart w:id="11" w:name="_Toc82444815"/>
       <w:r>
         <w:rPr>
           <w:rFonts w:hint="eastAsia"/>
@@ -9897,6 +10059,12 @@
         <w:pStyle w:val="Tekst"/>
       </w:pPr>
       <w:r>
+        <w:t>P</w:t>
+      </w:r>
+      <w:r>
+        <w:t xml:space="preserve">latforma </w:t>
+      </w:r>
+      <w:r>
         <w:rPr>
           <w:i/>
         </w:rPr>
@@ -9906,7 +10074,7 @@
         <w:t xml:space="preserve"> </w:t>
       </w:r>
       <w:r>
-        <w:t>platforma je zadužena</w:t>
+        <w:t>je zadužena</w:t>
       </w:r>
       <w:r>
         <w:t xml:space="preserve"> za izvršavanje funkcija na plafto</w:t>
@@ -10179,6 +10347,7 @@
               <w:rPr>
                 <w:rFonts w:ascii="Cambria" w:hAnsi="Cambria"/>
                 <w:b w:val="0"/>
+                <w:i/>
                 <w:color w:val="000000"/>
                 <w:sz w:val="26"/>
               </w:rPr>
@@ -10187,6 +10356,7 @@
               <w:rPr>
                 <w:rFonts w:ascii="Cambria" w:hAnsi="Cambria"/>
                 <w:b w:val="0"/>
+                <w:i/>
                 <w:color w:val="000000"/>
                 <w:sz w:val="26"/>
               </w:rPr>
@@ -10213,7 +10383,24 @@
                 <w:color w:val="000000"/>
                 <w:sz w:val="26"/>
               </w:rPr>
-              <w:t>Da (.NET 4.7)</w:t>
+              <w:t>Da (</w:t>
+            </w:r>
+            <w:r>
+              <w:rPr>
+                <w:rFonts w:ascii="Cambria" w:hAnsi="Cambria"/>
+                <w:i/>
+                <w:color w:val="000000"/>
+                <w:sz w:val="26"/>
+              </w:rPr>
+              <w:t>.NET</w:t>
+            </w:r>
+            <w:r>
+              <w:rPr>
+                <w:rFonts w:ascii="Cambria" w:hAnsi="Cambria"/>
+                <w:color w:val="000000"/>
+                <w:sz w:val="26"/>
+              </w:rPr>
+              <w:t xml:space="preserve"> 4.7)</w:t>
             </w:r>
           </w:p>
         </w:tc>
@@ -10236,7 +10423,24 @@
                 <w:color w:val="000000"/>
                 <w:sz w:val="26"/>
               </w:rPr>
-              <w:t>Da (.NET Core 2.2)</w:t>
+              <w:t>Da (</w:t>
+            </w:r>
+            <w:r>
+              <w:rPr>
+                <w:rFonts w:ascii="Cambria" w:hAnsi="Cambria"/>
+                <w:i/>
+                <w:color w:val="000000"/>
+                <w:sz w:val="26"/>
+              </w:rPr>
+              <w:t>.NET Core</w:t>
+            </w:r>
+            <w:r>
+              <w:rPr>
+                <w:rFonts w:ascii="Cambria" w:hAnsi="Cambria"/>
+                <w:color w:val="000000"/>
+                <w:sz w:val="26"/>
+              </w:rPr>
+              <w:t xml:space="preserve"> 2.2)</w:t>
             </w:r>
           </w:p>
         </w:tc>
@@ -10259,7 +10463,41 @@
                 <w:color w:val="000000"/>
                 <w:sz w:val="26"/>
               </w:rPr>
-              <w:t>Da (.NET Core 3.1)</w:t>
+              <w:t>Da (.</w:t>
+            </w:r>
+            <w:r>
+              <w:rPr>
+                <w:rFonts w:ascii="Cambria" w:hAnsi="Cambria"/>
+                <w:i/>
+                <w:color w:val="000000"/>
+                <w:sz w:val="26"/>
+              </w:rPr>
+              <w:t>NET</w:t>
+            </w:r>
+            <w:r>
+              <w:rPr>
+                <w:rFonts w:ascii="Cambria" w:hAnsi="Cambria"/>
+                <w:color w:val="000000"/>
+                <w:sz w:val="26"/>
+              </w:rPr>
+              <w:t xml:space="preserve"> </w:t>
+            </w:r>
+            <w:r>
+              <w:rPr>
+                <w:rFonts w:ascii="Cambria" w:hAnsi="Cambria"/>
+                <w:i/>
+                <w:color w:val="000000"/>
+                <w:sz w:val="26"/>
+              </w:rPr>
+              <w:t>Core</w:t>
+            </w:r>
+            <w:r>
+              <w:rPr>
+                <w:rFonts w:ascii="Cambria" w:hAnsi="Cambria"/>
+                <w:color w:val="000000"/>
+                <w:sz w:val="26"/>
+              </w:rPr>
+              <w:t xml:space="preserve"> 3.1)</w:t>
             </w:r>
           </w:p>
         </w:tc>
@@ -10278,6 +10516,7 @@
               <w:rPr>
                 <w:rFonts w:ascii="Cambria" w:hAnsi="Cambria"/>
                 <w:b w:val="0"/>
+                <w:i/>
                 <w:color w:val="000000"/>
                 <w:sz w:val="26"/>
               </w:rPr>
@@ -10286,6 +10525,7 @@
               <w:rPr>
                 <w:rFonts w:ascii="Cambria" w:hAnsi="Cambria"/>
                 <w:b w:val="0"/>
+                <w:i/>
                 <w:color w:val="000000"/>
                 <w:sz w:val="26"/>
               </w:rPr>
@@ -10312,7 +10552,24 @@
                 <w:color w:val="000000"/>
                 <w:sz w:val="26"/>
               </w:rPr>
-              <w:t>Da (Node 6)</w:t>
+              <w:t>Da (</w:t>
+            </w:r>
+            <w:r>
+              <w:rPr>
+                <w:rFonts w:ascii="Cambria" w:hAnsi="Cambria"/>
+                <w:i/>
+                <w:color w:val="000000"/>
+                <w:sz w:val="26"/>
+              </w:rPr>
+              <w:t>Node</w:t>
+            </w:r>
+            <w:r>
+              <w:rPr>
+                <w:rFonts w:ascii="Cambria" w:hAnsi="Cambria"/>
+                <w:color w:val="000000"/>
+                <w:sz w:val="26"/>
+              </w:rPr>
+              <w:t xml:space="preserve"> 6)</w:t>
             </w:r>
           </w:p>
         </w:tc>
@@ -10335,7 +10592,24 @@
                 <w:color w:val="000000"/>
                 <w:sz w:val="26"/>
               </w:rPr>
-              <w:t>Da (Node 10 i 8)</w:t>
+              <w:t>Da (</w:t>
+            </w:r>
+            <w:r>
+              <w:rPr>
+                <w:rFonts w:ascii="Cambria" w:hAnsi="Cambria"/>
+                <w:i/>
+                <w:color w:val="000000"/>
+                <w:sz w:val="26"/>
+              </w:rPr>
+              <w:t>Node</w:t>
+            </w:r>
+            <w:r>
+              <w:rPr>
+                <w:rFonts w:ascii="Cambria" w:hAnsi="Cambria"/>
+                <w:color w:val="000000"/>
+                <w:sz w:val="26"/>
+              </w:rPr>
+              <w:t xml:space="preserve"> 10 i 8)</w:t>
             </w:r>
           </w:p>
         </w:tc>
@@ -10358,7 +10632,24 @@
                 <w:color w:val="000000"/>
                 <w:sz w:val="26"/>
               </w:rPr>
-              <w:t>Da (Node 12 i 11)</w:t>
+              <w:t>Da (</w:t>
+            </w:r>
+            <w:r>
+              <w:rPr>
+                <w:rFonts w:ascii="Cambria" w:hAnsi="Cambria"/>
+                <w:i/>
+                <w:color w:val="000000"/>
+                <w:sz w:val="26"/>
+              </w:rPr>
+              <w:t>Node</w:t>
+            </w:r>
+            <w:r>
+              <w:rPr>
+                <w:rFonts w:ascii="Cambria" w:hAnsi="Cambria"/>
+                <w:color w:val="000000"/>
+                <w:sz w:val="26"/>
+              </w:rPr>
+              <w:t xml:space="preserve"> 12 i 11)</w:t>
             </w:r>
           </w:p>
         </w:tc>
@@ -10378,6 +10669,7 @@
               <w:rPr>
                 <w:rFonts w:ascii="Cambria" w:hAnsi="Cambria"/>
                 <w:b w:val="0"/>
+                <w:i/>
                 <w:color w:val="000000"/>
                 <w:sz w:val="26"/>
               </w:rPr>
@@ -10386,6 +10678,7 @@
               <w:rPr>
                 <w:rFonts w:ascii="Cambria" w:hAnsi="Cambria"/>
                 <w:b w:val="0"/>
+                <w:i/>
                 <w:color w:val="000000"/>
                 <w:sz w:val="26"/>
               </w:rPr>
@@ -10412,7 +10705,24 @@
                 <w:color w:val="000000"/>
                 <w:sz w:val="26"/>
               </w:rPr>
-              <w:t>Da (.NET 4.7)</w:t>
+              <w:t>Da (</w:t>
+            </w:r>
+            <w:r>
+              <w:rPr>
+                <w:rFonts w:ascii="Cambria" w:hAnsi="Cambria"/>
+                <w:i/>
+                <w:color w:val="000000"/>
+                <w:sz w:val="26"/>
+              </w:rPr>
+              <w:t>.NET</w:t>
+            </w:r>
+            <w:r>
+              <w:rPr>
+                <w:rFonts w:ascii="Cambria" w:hAnsi="Cambria"/>
+                <w:color w:val="000000"/>
+                <w:sz w:val="26"/>
+              </w:rPr>
+              <w:t xml:space="preserve"> 4.7)</w:t>
             </w:r>
           </w:p>
         </w:tc>
@@ -10435,7 +10745,24 @@
                 <w:color w:val="000000"/>
                 <w:sz w:val="26"/>
               </w:rPr>
-              <w:t>Da (.NET Core 2.2)</w:t>
+              <w:t>Da (</w:t>
+            </w:r>
+            <w:r>
+              <w:rPr>
+                <w:rFonts w:ascii="Cambria" w:hAnsi="Cambria"/>
+                <w:i/>
+                <w:color w:val="000000"/>
+                <w:sz w:val="26"/>
+              </w:rPr>
+              <w:t xml:space="preserve">.NET Core </w:t>
+            </w:r>
+            <w:r>
+              <w:rPr>
+                <w:rFonts w:ascii="Cambria" w:hAnsi="Cambria"/>
+                <w:color w:val="000000"/>
+                <w:sz w:val="26"/>
+              </w:rPr>
+              <w:t>2.2)</w:t>
             </w:r>
           </w:p>
         </w:tc>
@@ -10458,7 +10785,41 @@
                 <w:color w:val="000000"/>
                 <w:sz w:val="26"/>
               </w:rPr>
-              <w:t>Da (.NET Core 3.1)</w:t>
+              <w:t>Da (.</w:t>
+            </w:r>
+            <w:r>
+              <w:rPr>
+                <w:rFonts w:ascii="Cambria" w:hAnsi="Cambria"/>
+                <w:i/>
+                <w:color w:val="000000"/>
+                <w:sz w:val="26"/>
+              </w:rPr>
+              <w:t>NET</w:t>
+            </w:r>
+            <w:r>
+              <w:rPr>
+                <w:rFonts w:ascii="Cambria" w:hAnsi="Cambria"/>
+                <w:color w:val="000000"/>
+                <w:sz w:val="26"/>
+              </w:rPr>
+              <w:t xml:space="preserve"> </w:t>
+            </w:r>
+            <w:r>
+              <w:rPr>
+                <w:rFonts w:ascii="Cambria" w:hAnsi="Cambria"/>
+                <w:i/>
+                <w:color w:val="000000"/>
+                <w:sz w:val="26"/>
+              </w:rPr>
+              <w:t>Core</w:t>
+            </w:r>
+            <w:r>
+              <w:rPr>
+                <w:rFonts w:ascii="Cambria" w:hAnsi="Cambria"/>
+                <w:color w:val="000000"/>
+                <w:sz w:val="26"/>
+              </w:rPr>
+              <w:t xml:space="preserve"> 3.1)</w:t>
             </w:r>
           </w:p>
         </w:tc>
@@ -10477,6 +10838,7 @@
               <w:rPr>
                 <w:rFonts w:ascii="Cambria" w:hAnsi="Cambria"/>
                 <w:b w:val="0"/>
+                <w:i/>
                 <w:color w:val="000000"/>
                 <w:sz w:val="26"/>
               </w:rPr>
@@ -10485,6 +10847,7 @@
               <w:rPr>
                 <w:rFonts w:ascii="Cambria" w:hAnsi="Cambria"/>
                 <w:b w:val="0"/>
+                <w:i/>
                 <w:color w:val="000000"/>
                 <w:sz w:val="26"/>
               </w:rPr>
@@ -10534,7 +10897,24 @@
                 <w:color w:val="000000"/>
                 <w:sz w:val="26"/>
               </w:rPr>
-              <w:t>Da (Java 8)</w:t>
+              <w:t>Da (</w:t>
+            </w:r>
+            <w:r>
+              <w:rPr>
+                <w:rFonts w:ascii="Cambria" w:hAnsi="Cambria"/>
+                <w:i/>
+                <w:color w:val="000000"/>
+                <w:sz w:val="26"/>
+              </w:rPr>
+              <w:t>Java</w:t>
+            </w:r>
+            <w:r>
+              <w:rPr>
+                <w:rFonts w:ascii="Cambria" w:hAnsi="Cambria"/>
+                <w:color w:val="000000"/>
+                <w:sz w:val="26"/>
+              </w:rPr>
+              <w:t xml:space="preserve"> 8)</w:t>
             </w:r>
           </w:p>
         </w:tc>
@@ -10557,7 +10937,24 @@
                 <w:color w:val="000000"/>
                 <w:sz w:val="26"/>
               </w:rPr>
-              <w:t>Da (Java 11 i 8)</w:t>
+              <w:t>Da (</w:t>
+            </w:r>
+            <w:r>
+              <w:rPr>
+                <w:rFonts w:ascii="Cambria" w:hAnsi="Cambria"/>
+                <w:i/>
+                <w:color w:val="000000"/>
+                <w:sz w:val="26"/>
+              </w:rPr>
+              <w:t>Java</w:t>
+            </w:r>
+            <w:r>
+              <w:rPr>
+                <w:rFonts w:ascii="Cambria" w:hAnsi="Cambria"/>
+                <w:color w:val="000000"/>
+                <w:sz w:val="26"/>
+              </w:rPr>
+              <w:t xml:space="preserve"> 11 i 8)</w:t>
             </w:r>
           </w:p>
         </w:tc>
@@ -10577,6 +10974,7 @@
               <w:rPr>
                 <w:rFonts w:ascii="Cambria" w:hAnsi="Cambria"/>
                 <w:b w:val="0"/>
+                <w:i/>
                 <w:color w:val="000000"/>
                 <w:sz w:val="26"/>
               </w:rPr>
@@ -10585,6 +10983,7 @@
               <w:rPr>
                 <w:rFonts w:ascii="Cambria" w:hAnsi="Cambria"/>
                 <w:b w:val="0"/>
+                <w:i/>
                 <w:color w:val="000000"/>
                 <w:sz w:val="26"/>
               </w:rPr>
@@ -10634,7 +11033,24 @@
                 <w:color w:val="000000"/>
                 <w:sz w:val="26"/>
               </w:rPr>
-              <w:t>Da (PowerShell 6)</w:t>
+              <w:t>Da (</w:t>
+            </w:r>
+            <w:r>
+              <w:rPr>
+                <w:rFonts w:ascii="Cambria" w:hAnsi="Cambria"/>
+                <w:i/>
+                <w:color w:val="000000"/>
+                <w:sz w:val="26"/>
+              </w:rPr>
+              <w:t xml:space="preserve">PowerShell </w:t>
+            </w:r>
+            <w:r>
+              <w:rPr>
+                <w:rFonts w:ascii="Cambria" w:hAnsi="Cambria"/>
+                <w:color w:val="000000"/>
+                <w:sz w:val="26"/>
+              </w:rPr>
+              <w:t>6)</w:t>
             </w:r>
           </w:p>
         </w:tc>
@@ -10657,7 +11073,24 @@
                 <w:color w:val="000000"/>
                 <w:sz w:val="26"/>
               </w:rPr>
-              <w:t>Da (PowerShell 7 i 6)</w:t>
+              <w:t>Da (</w:t>
+            </w:r>
+            <w:r>
+              <w:rPr>
+                <w:rFonts w:ascii="Cambria" w:hAnsi="Cambria"/>
+                <w:i/>
+                <w:color w:val="000000"/>
+                <w:sz w:val="26"/>
+              </w:rPr>
+              <w:t>PowerShell</w:t>
+            </w:r>
+            <w:r>
+              <w:rPr>
+                <w:rFonts w:ascii="Cambria" w:hAnsi="Cambria"/>
+                <w:color w:val="000000"/>
+                <w:sz w:val="26"/>
+              </w:rPr>
+              <w:t xml:space="preserve"> 7 i 6)</w:t>
             </w:r>
           </w:p>
         </w:tc>
@@ -10676,6 +11109,7 @@
               <w:rPr>
                 <w:rFonts w:ascii="Cambria" w:hAnsi="Cambria"/>
                 <w:b w:val="0"/>
+                <w:i/>
                 <w:color w:val="000000"/>
                 <w:sz w:val="26"/>
               </w:rPr>
@@ -10684,6 +11118,7 @@
               <w:rPr>
                 <w:rFonts w:ascii="Cambria" w:hAnsi="Cambria"/>
                 <w:b w:val="0"/>
+                <w:i/>
                 <w:color w:val="000000"/>
                 <w:sz w:val="26"/>
               </w:rPr>
@@ -10733,7 +11168,24 @@
                 <w:color w:val="000000"/>
                 <w:sz w:val="26"/>
               </w:rPr>
-              <w:t>Da (Python 3.7 i 3.6)</w:t>
+              <w:t>Da (</w:t>
+            </w:r>
+            <w:r>
+              <w:rPr>
+                <w:rFonts w:ascii="Cambria" w:hAnsi="Cambria"/>
+                <w:i/>
+                <w:color w:val="000000"/>
+                <w:sz w:val="26"/>
+              </w:rPr>
+              <w:t xml:space="preserve">Python </w:t>
+            </w:r>
+            <w:r>
+              <w:rPr>
+                <w:rFonts w:ascii="Cambria" w:hAnsi="Cambria"/>
+                <w:color w:val="000000"/>
+                <w:sz w:val="26"/>
+              </w:rPr>
+              <w:t>3.7 i 3.6)</w:t>
             </w:r>
           </w:p>
         </w:tc>
@@ -10756,7 +11208,24 @@
                 <w:color w:val="000000"/>
                 <w:sz w:val="26"/>
               </w:rPr>
-              <w:t>Da (Python 3.8, 3.7 i 3.6)</w:t>
+              <w:t>Da (</w:t>
+            </w:r>
+            <w:r>
+              <w:rPr>
+                <w:rFonts w:ascii="Cambria" w:hAnsi="Cambria"/>
+                <w:i/>
+                <w:color w:val="000000"/>
+                <w:sz w:val="26"/>
+              </w:rPr>
+              <w:t>Python</w:t>
+            </w:r>
+            <w:r>
+              <w:rPr>
+                <w:rFonts w:ascii="Cambria" w:hAnsi="Cambria"/>
+                <w:color w:val="000000"/>
+                <w:sz w:val="26"/>
+              </w:rPr>
+              <w:t xml:space="preserve"> 3.8, 3.7 i 3.6)</w:t>
             </w:r>
           </w:p>
         </w:tc>
@@ -10776,6 +11245,7 @@
               <w:rPr>
                 <w:rFonts w:ascii="Cambria" w:hAnsi="Cambria"/>
                 <w:b w:val="0"/>
+                <w:i/>
                 <w:color w:val="000000"/>
                 <w:sz w:val="26"/>
               </w:rPr>
@@ -10784,6 +11254,7 @@
               <w:rPr>
                 <w:rFonts w:ascii="Cambria" w:hAnsi="Cambria"/>
                 <w:b w:val="0"/>
+                <w:i/>
                 <w:color w:val="000000"/>
                 <w:sz w:val="26"/>
               </w:rPr>
@@ -10793,6 +11264,7 @@
               <w:rPr>
                 <w:rFonts w:ascii="Cambria" w:hAnsi="Cambria"/>
                 <w:b w:val="0"/>
+                <w:i/>
                 <w:color w:val="000000"/>
                 <w:sz w:val="26"/>
               </w:rPr>
@@ -10802,6 +11274,7 @@
               <w:rPr>
                 <w:rFonts w:ascii="Cambria" w:hAnsi="Cambria"/>
                 <w:b w:val="0"/>
+                <w:i/>
                 <w:color w:val="000000"/>
                 <w:sz w:val="26"/>
               </w:rPr>
@@ -11120,7 +11593,7 @@
       <w:pPr>
         <w:pStyle w:val="Naslov3"/>
       </w:pPr>
-      <w:bookmarkStart w:id="12" w:name="_Toc82424730"/>
+      <w:bookmarkStart w:id="12" w:name="_Toc82444816"/>
       <w:r>
         <w:t>3.</w:t>
       </w:r>
@@ -11140,7 +11613,7 @@
         <w:t xml:space="preserve"> </w:t>
       </w:r>
       <w:r>
-        <w:t>paketi</w:t>
+        <w:t>projekti</w:t>
       </w:r>
       <w:r>
         <w:t xml:space="preserve"> </w:t>
@@ -11262,7 +11735,7 @@
         <w:t xml:space="preserve"> u </w:t>
       </w:r>
       <w:r>
-        <w:t>pakete</w:t>
+        <w:t>projekte</w:t>
       </w:r>
       <w:r>
         <w:t xml:space="preserve"> funkcija (</w:t>
@@ -11277,7 +11750,13 @@
         <w:t>)</w:t>
       </w:r>
       <w:r>
-        <w:t xml:space="preserve">. Paketi omogućavaju lakše upravljanje grupom funkcija i njihovo postavljanje i podešavanje na plaftormi </w:t>
+        <w:t xml:space="preserve">. </w:t>
+      </w:r>
+      <w:r>
+        <w:t xml:space="preserve">Projekti </w:t>
+      </w:r>
+      <w:r>
+        <w:t xml:space="preserve">omogućavaju lakše upravljanje grupom funkcija i njihovo postavljanje i podešavanje na plaftormi </w:t>
       </w:r>
       <w:r>
         <w:rPr>
@@ -11334,19 +11813,16 @@
         <w:t xml:space="preserve"> </w:t>
       </w:r>
       <w:r>
-        <w:t>paketa</w:t>
-      </w:r>
-      <w:r>
-        <w:t xml:space="preserve"> </w:t>
+        <w:t>projekt</w:t>
+      </w:r>
+      <w:r>
+        <w:t xml:space="preserve">a </w:t>
       </w:r>
       <w:r>
         <w:t xml:space="preserve">moraju biti napisane u istom programskom jeziku i koristiti istu verziju okruženja. </w:t>
       </w:r>
       <w:r>
-        <w:t>Paketi funkcija</w:t>
-      </w:r>
-      <w:r>
-        <w:t xml:space="preserve"> </w:t>
+        <w:t xml:space="preserve">Projekti </w:t>
       </w:r>
       <w:r>
         <w:t>imaju definisanu strukturu direktorijuma</w:t>
@@ -11408,7 +11884,7 @@
         </w:rPr>
       </w:pPr>
       <w:r>
-        <w:object w:dxaOrig="9360" w:dyaOrig="2398">
+        <w:object w:dxaOrig="9360" w:dyaOrig="2395">
           <v:shapetype id="_x0000_t75" coordsize="21600,21600" o:spt="75" o:preferrelative="t" path="m@4@5l@4@11@9@11@9@5xe" filled="f" stroked="f">
             <v:stroke joinstyle="miter"/>
             <v:formulas>
@@ -11428,10 +11904,10 @@
             <v:path o:extrusionok="f" gradientshapeok="t" o:connecttype="rect"/>
             <o:lock v:ext="edit" aspectratio="t"/>
           </v:shapetype>
-          <v:shape id="_x0000_i1025" type="#_x0000_t75" style="width:468pt;height:120pt" o:ole="">
+          <v:shape id="_x0000_i1068" type="#_x0000_t75" style="width:468pt;height:120pt" o:ole="">
             <v:imagedata r:id="rId15" o:title=""/>
           </v:shape>
-          <o:OLEObject Type="Embed" ProgID="Word.OpenDocumentText.12" ShapeID="_x0000_i1025" DrawAspect="Content" ObjectID="_1693045109" r:id="rId16"/>
+          <o:OLEObject Type="Embed" ProgID="Word.OpenDocumentText.12" ShapeID="_x0000_i1068" DrawAspect="Content" ObjectID="_1693064132" r:id="rId16"/>
         </w:object>
       </w:r>
     </w:p>
@@ -11452,89 +11928,103 @@
         <w:t xml:space="preserve"> Struktura </w:t>
       </w:r>
       <w:r>
-        <w:t>paketa</w:t>
+        <w:t>projekta funkcija</w:t>
       </w:r>
     </w:p>
     <w:p>
       <w:pPr>
-        <w:pStyle w:val="Tekst"/>
-      </w:pPr>
-      <w:r>
-        <w:t>Na S</w:t>
-      </w:r>
-      <w:r>
-        <w:t>lici 6</w:t>
-      </w:r>
-      <w:r>
-        <w:t xml:space="preserve"> data je organizacija tipičnog</w:t>
-      </w:r>
-      <w:r>
-        <w:t xml:space="preserve"> </w:t>
-      </w:r>
-      <w:r>
-        <w:t>paketa funkcija</w:t>
-      </w:r>
-      <w:r>
-        <w:t>. U čvornom direktorijumu se nalazi</w:t>
-      </w:r>
-      <w:r>
-        <w:t xml:space="preserve"> datoteka</w:t>
-      </w:r>
-      <w:r>
-        <w:t xml:space="preserve"> </w:t>
-      </w:r>
-      <w:r>
-        <w:rPr>
-          <w:rStyle w:val="KodChar"/>
-        </w:rPr>
-        <w:t>host.json</w:t>
-      </w:r>
-      <w:r>
-        <w:t xml:space="preserve"> sa konfiguracionim podešavanjima</w:t>
-      </w:r>
-      <w:r>
-        <w:t>. S</w:t>
-      </w:r>
-      <w:r>
-        <w:t xml:space="preserve">vaka od funkcija </w:t>
-      </w:r>
-      <w:r>
-        <w:lastRenderedPageBreak/>
-        <w:t>sme</w:t>
-      </w:r>
-      <w:r>
-        <w:rPr>
-          <w:lang w:val="sr-Latn-RS"/>
-        </w:rPr>
-        <w:t>štena</w:t>
-      </w:r>
-      <w:r>
-        <w:t xml:space="preserve"> je</w:t>
-      </w:r>
-      <w:r>
-        <w:t xml:space="preserve"> u posebnom poddirektorijumu, kao </w:t>
-      </w:r>
-      <w:r>
-        <w:t>i opcioni deljeni kod, d</w:t>
-      </w:r>
-      <w:r>
-        <w:t>ok se u bin direktorijumu nalaze izvršne datoteke.</w:t>
-      </w:r>
-      <w:r>
-        <w:t xml:space="preserve"> </w:t>
-      </w:r>
-      <w:r>
-        <w:t>U zavisnosti od programskog jezika mogu biti definisa</w:t>
-      </w:r>
-      <w:r>
-        <w:t>na dodatna pravila u strukturi.</w:t>
+        <w:spacing w:after="160" w:line="259" w:lineRule="auto"/>
+        <w:rPr>
+          <w:rFonts w:ascii="Cambria" w:hAnsi="Cambria"/>
+          <w:color w:val="000000"/>
+          <w:spacing w:val="4"/>
+          <w:position w:val="12"/>
+        </w:rPr>
+      </w:pPr>
+      <w:r>
+        <w:br w:type="page"/>
       </w:r>
     </w:p>
     <w:p>
       <w:pPr>
+        <w:pStyle w:val="Tekst"/>
+      </w:pPr>
+      <w:r>
+        <w:lastRenderedPageBreak/>
+        <w:t>Na S</w:t>
+      </w:r>
+      <w:r>
+        <w:t>lici 6</w:t>
+      </w:r>
+      <w:r>
+        <w:t xml:space="preserve"> data je organizacija tipičnog</w:t>
+      </w:r>
+      <w:r>
+        <w:t xml:space="preserve"> </w:t>
+      </w:r>
+      <w:r>
+        <w:t xml:space="preserve">projekta </w:t>
+      </w:r>
+      <w:r>
+        <w:t>funkcija</w:t>
+      </w:r>
+      <w:r>
+        <w:t>. U čvornom direktorijumu se nalazi</w:t>
+      </w:r>
+      <w:r>
+        <w:t xml:space="preserve"> datoteka</w:t>
+      </w:r>
+      <w:r>
+        <w:t xml:space="preserve"> </w:t>
+      </w:r>
+      <w:r>
+        <w:rPr>
+          <w:rStyle w:val="KodChar"/>
+        </w:rPr>
+        <w:t>host.json</w:t>
+      </w:r>
+      <w:r>
+        <w:t xml:space="preserve"> sa konfiguracionim podešavanjima</w:t>
+      </w:r>
+      <w:r>
+        <w:t>. S</w:t>
+      </w:r>
+      <w:r>
+        <w:t>vaka od funkcija sme</w:t>
+      </w:r>
+      <w:r>
+        <w:rPr>
+          <w:lang w:val="sr-Latn-RS"/>
+        </w:rPr>
+        <w:t>štena</w:t>
+      </w:r>
+      <w:r>
+        <w:t xml:space="preserve"> je</w:t>
+      </w:r>
+      <w:r>
+        <w:t xml:space="preserve"> u posebnom poddirektorijumu, kao </w:t>
+      </w:r>
+      <w:r>
+        <w:t>i opcioni deljeni kod, d</w:t>
+      </w:r>
+      <w:r>
+        <w:t>ok se u bin direktorijumu nalaze izvršne datoteke.</w:t>
+      </w:r>
+      <w:r>
+        <w:t xml:space="preserve"> </w:t>
+      </w:r>
+      <w:r>
+        <w:t>U zavisnosti od programskog jezika mogu biti definisa</w:t>
+      </w:r>
+      <w:r>
+        <w:t>na dodatna pravila u strukturi.</w:t>
+      </w:r>
+    </w:p>
+    <w:p>
+      <w:pPr>
         <w:pStyle w:val="Naslov3"/>
       </w:pPr>
-      <w:bookmarkStart w:id="14" w:name="_Toc82424731"/>
+      <w:bookmarkStart w:id="14" w:name="_Toc82444817"/>
       <w:r>
         <w:t>3.</w:t>
       </w:r>
@@ -11900,16 +12390,19 @@
         <w:t xml:space="preserve">) koja predstavlja </w:t>
       </w:r>
       <w:r>
-        <w:rPr>
-          <w:lang w:val="sr-Latn-RS"/>
-        </w:rPr>
-        <w:t>paket</w:t>
-      </w:r>
-      <w:r>
-        <w:rPr>
-          <w:lang w:val="sr-Latn-RS"/>
-        </w:rPr>
-        <w:t xml:space="preserve"> funkcija</w:t>
+        <w:t>p</w:t>
+      </w:r>
+      <w:r>
+        <w:t>rojekat</w:t>
+      </w:r>
+      <w:r>
+        <w:t xml:space="preserve"> </w:t>
+      </w:r>
+      <w:r>
+        <w:rPr>
+          <w:lang w:val="sr-Latn-RS"/>
+        </w:rPr>
+        <w:t>funkcija</w:t>
       </w:r>
       <w:r>
         <w:rPr>
@@ -11938,10 +12431,10 @@
         <w:t xml:space="preserve">1. Kreiranje </w:t>
       </w:r>
       <w:r>
-        <w:rPr>
-          <w:lang w:val="sr-Latn-RS"/>
-        </w:rPr>
-        <w:t>paketa</w:t>
+        <w:t>p</w:t>
+      </w:r>
+      <w:r>
+        <w:t>rojekta</w:t>
       </w:r>
     </w:p>
     <w:bookmarkStart w:id="15" w:name="_MON_1660751122"/>
@@ -11958,7 +12451,7 @@
           <v:shape id="_x0000_i1026" type="#_x0000_t75" style="width:468pt;height:19.8pt" o:ole="">
             <v:imagedata r:id="rId17" o:title=""/>
           </v:shape>
-          <o:OLEObject Type="Embed" ProgID="Word.OpenDocumentText.12" ShapeID="_x0000_i1026" DrawAspect="Content" ObjectID="_1693045110" r:id="rId18"/>
+          <o:OLEObject Type="Embed" ProgID="Word.OpenDocumentText.12" ShapeID="_x0000_i1026" DrawAspect="Content" ObjectID="_1693064133" r:id="rId18"/>
         </w:object>
       </w:r>
     </w:p>
@@ -12129,7 +12622,7 @@
           <v:shape id="_x0000_i1027" type="#_x0000_t75" style="width:468pt;height:289.2pt" o:ole="">
             <v:imagedata r:id="rId19" o:title=""/>
           </v:shape>
-          <o:OLEObject Type="Embed" ProgID="Word.OpenDocumentText.12" ShapeID="_x0000_i1027" DrawAspect="Content" ObjectID="_1693045111" r:id="rId20"/>
+          <o:OLEObject Type="Embed" ProgID="Word.OpenDocumentText.12" ShapeID="_x0000_i1027" DrawAspect="Content" ObjectID="_1693064134" r:id="rId20"/>
         </w:object>
       </w:r>
     </w:p>
@@ -12141,7 +12634,22 @@
         <w:t xml:space="preserve">Kompiliranje </w:t>
       </w:r>
       <w:r>
-        <w:t>paketa sa funkcijama</w:t>
+        <w:t>p</w:t>
+      </w:r>
+      <w:r>
+        <w:t>rojek</w:t>
+      </w:r>
+      <w:r>
+        <w:t>t</w:t>
+      </w:r>
+      <w:r>
+        <w:t>a</w:t>
+      </w:r>
+      <w:r>
+        <w:t xml:space="preserve"> </w:t>
+      </w:r>
+      <w:r>
+        <w:t>sa funkcijama</w:t>
       </w:r>
       <w:r>
         <w:t xml:space="preserve"> </w:t>
@@ -12214,7 +12722,7 @@
           <v:shape id="_x0000_i1028" type="#_x0000_t75" style="width:468pt;height:19.8pt" o:ole="">
             <v:imagedata r:id="rId22" o:title=""/>
           </v:shape>
-          <o:OLEObject Type="Embed" ProgID="Word.OpenDocumentText.12" ShapeID="_x0000_i1028" DrawAspect="Content" ObjectID="_1693045112" r:id="rId23"/>
+          <o:OLEObject Type="Embed" ProgID="Word.OpenDocumentText.12" ShapeID="_x0000_i1028" DrawAspect="Content" ObjectID="_1693064135" r:id="rId23"/>
         </w:object>
       </w:r>
     </w:p>
@@ -12311,7 +12819,7 @@
           <v:shape id="_x0000_i1029" type="#_x0000_t75" style="width:468pt;height:198pt" o:ole="">
             <v:imagedata r:id="rId24" o:title=""/>
           </v:shape>
-          <o:OLEObject Type="Embed" ProgID="Word.OpenDocumentText.12" ShapeID="_x0000_i1029" DrawAspect="Content" ObjectID="_1693045113" r:id="rId25"/>
+          <o:OLEObject Type="Embed" ProgID="Word.OpenDocumentText.12" ShapeID="_x0000_i1029" DrawAspect="Content" ObjectID="_1693064136" r:id="rId25"/>
         </w:object>
       </w:r>
     </w:p>
@@ -12319,7 +12827,7 @@
       <w:pPr>
         <w:pStyle w:val="Naslov3"/>
       </w:pPr>
-      <w:bookmarkStart w:id="19" w:name="_Toc82424732"/>
+      <w:bookmarkStart w:id="19" w:name="_Toc82444818"/>
       <w:r>
         <w:t>3.</w:t>
       </w:r>
@@ -12508,7 +13016,22 @@
         <w:t>đ</w:t>
       </w:r>
       <w:r>
-        <w:t xml:space="preserve">aj na </w:t>
+        <w:t>aj u</w:t>
+      </w:r>
+      <w:r>
+        <w:t xml:space="preserve"> </w:t>
+      </w:r>
+      <w:r>
+        <w:t xml:space="preserve">bazi </w:t>
+      </w:r>
+      <w:r>
+        <w:t>podataka</w:t>
+      </w:r>
+      <w:r>
+        <w:t xml:space="preserve"> na  servisu</w:t>
+      </w:r>
+      <w:r>
+        <w:t xml:space="preserve"> </w:t>
       </w:r>
       <w:r>
         <w:rPr>
@@ -12517,7 +13040,7 @@
         <w:t>CosmosDb</w:t>
       </w:r>
       <w:r>
-        <w:t xml:space="preserve"> bazi ili na drugim servisima</w:t>
+        <w:t xml:space="preserve"> ili na drugim servisima</w:t>
       </w:r>
       <w:r>
         <w:t>. Izlazno vezivanje može biti prosle</w:t>
@@ -15727,7 +16250,7 @@
           <v:shape id="_x0000_i1030" type="#_x0000_t75" style="width:468pt;height:166.8pt" o:ole="">
             <v:imagedata r:id="rId26" o:title=""/>
           </v:shape>
-          <o:OLEObject Type="Embed" ProgID="Word.OpenDocumentText.12" ShapeID="_x0000_i1030" DrawAspect="Content" ObjectID="_1693045114" r:id="rId27"/>
+          <o:OLEObject Type="Embed" ProgID="Word.OpenDocumentText.12" ShapeID="_x0000_i1030" DrawAspect="Content" ObjectID="_1693064137" r:id="rId27"/>
         </w:object>
       </w:r>
     </w:p>
@@ -15756,7 +16279,7 @@
           <v:shape id="_x0000_i1031" type="#_x0000_t75" style="width:468pt;height:242.4pt" o:ole="">
             <v:imagedata r:id="rId28" o:title=""/>
           </v:shape>
-          <o:OLEObject Type="Embed" ProgID="Word.OpenDocumentText.12" ShapeID="_x0000_i1031" DrawAspect="Content" ObjectID="_1693045115" r:id="rId29"/>
+          <o:OLEObject Type="Embed" ProgID="Word.OpenDocumentText.12" ShapeID="_x0000_i1031" DrawAspect="Content" ObjectID="_1693064138" r:id="rId29"/>
         </w:object>
       </w:r>
     </w:p>
@@ -15764,7 +16287,7 @@
       <w:pPr>
         <w:pStyle w:val="Naslov3"/>
       </w:pPr>
-      <w:bookmarkStart w:id="22" w:name="_Toc82424733"/>
+      <w:bookmarkStart w:id="22" w:name="_Toc82444819"/>
       <w:r>
         <w:t>3.</w:t>
       </w:r>
@@ -16031,7 +16554,7 @@
       <w:pPr>
         <w:pStyle w:val="Naslov3"/>
       </w:pPr>
-      <w:bookmarkStart w:id="23" w:name="_Toc82424734"/>
+      <w:bookmarkStart w:id="23" w:name="_Toc82444820"/>
       <w:r>
         <w:t>3.</w:t>
       </w:r>
@@ -16114,7 +16637,7 @@
         <w:t xml:space="preserve"> </w:t>
       </w:r>
       <w:r>
-        <w:t>paket</w:t>
+        <w:t>projekat</w:t>
       </w:r>
       <w:r>
         <w:t xml:space="preserve"> </w:t>
@@ -16210,7 +16733,7 @@
         <w:t xml:space="preserve"> </w:t>
       </w:r>
       <w:r>
-        <w:t>paketa</w:t>
+        <w:t>projekta</w:t>
       </w:r>
       <w:r>
         <w:t xml:space="preserve"> funkcija</w:t>
@@ -16239,7 +16762,13 @@
         <w:t xml:space="preserve"> 7. </w:t>
       </w:r>
       <w:r>
-        <w:t xml:space="preserve">Rezervisanje novog paketa funkcija </w:t>
+        <w:t xml:space="preserve">Rezervisanje novog </w:t>
+      </w:r>
+      <w:r>
+        <w:t xml:space="preserve">projekta </w:t>
+      </w:r>
+      <w:r>
+        <w:t xml:space="preserve">funkcija </w:t>
       </w:r>
       <w:r>
         <w:t>na platformi</w:t>
@@ -16256,7 +16785,7 @@
           <v:shape id="_x0000_i1032" type="#_x0000_t75" style="width:450.6pt;height:43.8pt" o:ole="">
             <v:imagedata r:id="rId30" o:title=""/>
           </v:shape>
-          <o:OLEObject Type="Embed" ProgID="Word.OpenDocumentText.12" ShapeID="_x0000_i1032" DrawAspect="Content" ObjectID="_1693045116" r:id="rId31"/>
+          <o:OLEObject Type="Embed" ProgID="Word.OpenDocumentText.12" ShapeID="_x0000_i1032" DrawAspect="Content" ObjectID="_1693064139" r:id="rId31"/>
         </w:object>
       </w:r>
     </w:p>
@@ -16307,7 +16836,13 @@
         <w:t>, i da li će se prilikom postavljanja kor</w:t>
       </w:r>
       <w:r>
-        <w:t xml:space="preserve">istiti kod ili </w:t>
+        <w:t xml:space="preserve">istiti kod </w:t>
+      </w:r>
+      <w:r>
+        <w:t xml:space="preserve">projekta </w:t>
+      </w:r>
+      <w:r>
+        <w:t xml:space="preserve">ili </w:t>
       </w:r>
       <w:r>
         <w:t>prilo</w:t>
@@ -16495,7 +17030,7 @@
         <w:rPr>
           <w:lang w:val="sr-Latn-RS"/>
         </w:rPr>
-        <w:t>paketa</w:t>
+        <w:t>projekta</w:t>
       </w:r>
       <w:r>
         <w:rPr>
@@ -16551,13 +17086,13 @@
         <w:rPr>
           <w:lang w:val="sr-Latn-RS"/>
         </w:rPr>
-        <w:t>paketa</w:t>
-      </w:r>
-      <w:r>
-        <w:rPr>
-          <w:lang w:val="sr-Latn-RS"/>
-        </w:rPr>
-        <w:t xml:space="preserve"> u slučajevima kada je to potrebno</w:t>
+        <w:t xml:space="preserve">projekta </w:t>
+      </w:r>
+      <w:r>
+        <w:rPr>
+          <w:lang w:val="sr-Latn-RS"/>
+        </w:rPr>
+        <w:t>u slučajevima kada je to potrebno</w:t>
       </w:r>
       <w:r>
         <w:rPr>
@@ -16929,7 +17464,7 @@
           <v:shape id="_x0000_i1033" type="#_x0000_t75" style="width:468pt;height:31.8pt" o:ole="">
             <v:imagedata r:id="rId32" o:title=""/>
           </v:shape>
-          <o:OLEObject Type="Embed" ProgID="Word.OpenDocumentText.12" ShapeID="_x0000_i1033" DrawAspect="Content" ObjectID="_1693045117" r:id="rId33"/>
+          <o:OLEObject Type="Embed" ProgID="Word.OpenDocumentText.12" ShapeID="_x0000_i1033" DrawAspect="Content" ObjectID="_1693064140" r:id="rId33"/>
         </w:object>
       </w:r>
     </w:p>
@@ -17039,7 +17574,7 @@
       <w:pPr>
         <w:pStyle w:val="Naslov1"/>
       </w:pPr>
-      <w:bookmarkStart w:id="27" w:name="_Toc82424735"/>
+      <w:bookmarkStart w:id="27" w:name="_Toc82444821"/>
       <w:r>
         <w:rPr>
           <w:rFonts w:hint="eastAsia"/>
@@ -17188,7 +17723,7 @@
       <w:pPr>
         <w:pStyle w:val="Naslov2"/>
       </w:pPr>
-      <w:bookmarkStart w:id="28" w:name="_Toc82424736"/>
+      <w:bookmarkStart w:id="28" w:name="_Toc82444822"/>
       <w:r>
         <w:t>4.1 Implementacija servisa</w:t>
       </w:r>
@@ -17302,7 +17837,7 @@
         <w:pStyle w:val="Naslov3"/>
       </w:pPr>
       <w:bookmarkStart w:id="29" w:name="_Toc40034696"/>
-      <w:bookmarkStart w:id="30" w:name="_Toc82424737"/>
+      <w:bookmarkStart w:id="30" w:name="_Toc82444823"/>
       <w:r>
         <w:rPr>
           <w:rFonts w:hint="eastAsia"/>
@@ -17373,10 +17908,19 @@
         <w:pStyle w:val="Tekst"/>
       </w:pPr>
       <w:r>
-        <w:t xml:space="preserve">Arhitektura servisa </w:t>
-      </w:r>
-      <w:r>
-        <w:t>se može podeliti na dve</w:t>
+        <w:t>Arhitektur</w:t>
+      </w:r>
+      <w:r>
+        <w:t>u</w:t>
+      </w:r>
+      <w:r>
+        <w:t xml:space="preserve"> servisa </w:t>
+      </w:r>
+      <w:r>
+        <w:t>čine</w:t>
+      </w:r>
+      <w:r>
+        <w:t xml:space="preserve"> dve</w:t>
       </w:r>
       <w:r>
         <w:t xml:space="preserve"> komponente</w:t>
@@ -17406,16 +17950,19 @@
         <w:t xml:space="preserve"> funkcije mogu komunicirati sa bazom podataka servisa. </w:t>
       </w:r>
       <w:r>
+        <w:t xml:space="preserve">Druga komponenta je baza </w:t>
+      </w:r>
+      <w:r>
         <w:rPr>
           <w:i/>
         </w:rPr>
         <w:t>ReceptiDb</w:t>
       </w:r>
       <w:r>
-        <w:t xml:space="preserve"> baza</w:t>
-      </w:r>
-      <w:r>
-        <w:t xml:space="preserve"> je druga komponenta arhitekture servisa i njena funkcija </w:t>
+        <w:t xml:space="preserve"> </w:t>
+      </w:r>
+      <w:r>
+        <w:t xml:space="preserve">i njena funkcija </w:t>
       </w:r>
       <w:r>
         <w:t>je</w:t>
@@ -17676,8 +18223,6 @@
         </w:rPr>
         <w:t>Api</w:t>
       </w:r>
-      <w:bookmarkStart w:id="31" w:name="_GoBack"/>
-      <w:bookmarkEnd w:id="31"/>
       <w:r>
         <w:t xml:space="preserve"> </w:t>
       </w:r>
@@ -17706,7 +18251,13 @@
         <w:t>s</w:t>
       </w:r>
       <w:r>
-        <w:t xml:space="preserve">ervis koji zasnovan na REST arhitekturnom stilu i moguće ga je konzumirati preko HTTP protokola od strane korisnika ili drugih servisa i aplikacija. </w:t>
+        <w:t xml:space="preserve">ervis koji zasnovan na REST arhitekturnom stilu i moguće ga je </w:t>
+      </w:r>
+      <w:r>
+        <w:t>koristiti</w:t>
+      </w:r>
+      <w:r>
+        <w:t xml:space="preserve"> preko HTTP protokola od strane korisnika ili drugih servisa i aplikacija. </w:t>
       </w:r>
       <w:r>
         <w:t xml:space="preserve">U tabeli </w:t>
@@ -17774,15 +18325,15 @@
     <w:tbl>
       <w:tblPr>
         <w:tblStyle w:val="ListTable2-Accent41"/>
-        <w:tblpPr w:leftFromText="187" w:rightFromText="187" w:bottomFromText="864" w:vertAnchor="text" w:tblpY="1"/>
+        <w:tblpPr w:leftFromText="187" w:rightFromText="187" w:bottomFromText="864" w:vertAnchor="text" w:tblpX="-180" w:tblpY="1"/>
         <w:tblOverlap w:val="never"/>
-        <w:tblW w:w="9277" w:type="dxa"/>
+        <w:tblW w:w="9720" w:type="dxa"/>
         <w:tblLook w:val="04A0" w:firstRow="1" w:lastRow="0" w:firstColumn="1" w:lastColumn="0" w:noHBand="0" w:noVBand="1"/>
       </w:tblPr>
       <w:tblGrid>
-        <w:gridCol w:w="1060"/>
-        <w:gridCol w:w="6128"/>
-        <w:gridCol w:w="2089"/>
+        <w:gridCol w:w="1170"/>
+        <w:gridCol w:w="6390"/>
+        <w:gridCol w:w="2160"/>
       </w:tblGrid>
       <w:tr>
         <w:trPr>
@@ -17792,7 +18343,7 @@
         <w:tc>
           <w:tcPr>
             <w:cnfStyle w:val="001000000000" w:firstRow="0" w:lastRow="0" w:firstColumn="1" w:lastColumn="0" w:oddVBand="0" w:evenVBand="0" w:oddHBand="0" w:evenHBand="0" w:firstRowFirstColumn="0" w:firstRowLastColumn="0" w:lastRowFirstColumn="0" w:lastRowLastColumn="0"/>
-            <w:tcW w:w="1060" w:type="dxa"/>
+            <w:tcW w:w="1170" w:type="dxa"/>
           </w:tcPr>
           <w:p>
             <w:pPr>
@@ -17814,7 +18365,7 @@
         </w:tc>
         <w:tc>
           <w:tcPr>
-            <w:tcW w:w="4996" w:type="dxa"/>
+            <w:tcW w:w="6390" w:type="dxa"/>
           </w:tcPr>
           <w:p>
             <w:pPr>
@@ -17837,7 +18388,7 @@
         </w:tc>
         <w:tc>
           <w:tcPr>
-            <w:tcW w:w="3221" w:type="dxa"/>
+            <w:tcW w:w="2160" w:type="dxa"/>
           </w:tcPr>
           <w:p>
             <w:pPr>
@@ -17867,7 +18418,7 @@
         <w:tc>
           <w:tcPr>
             <w:cnfStyle w:val="001000000000" w:firstRow="0" w:lastRow="0" w:firstColumn="1" w:lastColumn="0" w:oddVBand="0" w:evenVBand="0" w:oddHBand="0" w:evenHBand="0" w:firstRowFirstColumn="0" w:firstRowLastColumn="0" w:lastRowFirstColumn="0" w:lastRowLastColumn="0"/>
-            <w:tcW w:w="0" w:type="auto"/>
+            <w:tcW w:w="1170" w:type="dxa"/>
           </w:tcPr>
           <w:p>
             <w:pPr>
@@ -17889,7 +18440,7 @@
         </w:tc>
         <w:tc>
           <w:tcPr>
-            <w:tcW w:w="0" w:type="auto"/>
+            <w:tcW w:w="6390" w:type="dxa"/>
           </w:tcPr>
           <w:p>
             <w:pPr>
@@ -17952,7 +18503,7 @@
         </w:tc>
         <w:tc>
           <w:tcPr>
-            <w:tcW w:w="0" w:type="auto"/>
+            <w:tcW w:w="2160" w:type="dxa"/>
           </w:tcPr>
           <w:p>
             <w:pPr>
@@ -18021,7 +18572,7 @@
         <w:tc>
           <w:tcPr>
             <w:cnfStyle w:val="001000000000" w:firstRow="0" w:lastRow="0" w:firstColumn="1" w:lastColumn="0" w:oddVBand="0" w:evenVBand="0" w:oddHBand="0" w:evenHBand="0" w:firstRowFirstColumn="0" w:firstRowLastColumn="0" w:lastRowFirstColumn="0" w:lastRowLastColumn="0"/>
-            <w:tcW w:w="0" w:type="auto"/>
+            <w:tcW w:w="1170" w:type="dxa"/>
           </w:tcPr>
           <w:p>
             <w:pPr>
@@ -18043,7 +18594,7 @@
         </w:tc>
         <w:tc>
           <w:tcPr>
-            <w:tcW w:w="0" w:type="auto"/>
+            <w:tcW w:w="6390" w:type="dxa"/>
           </w:tcPr>
           <w:p>
             <w:pPr>
@@ -18064,7 +18615,7 @@
         </w:tc>
         <w:tc>
           <w:tcPr>
-            <w:tcW w:w="0" w:type="auto"/>
+            <w:tcW w:w="2160" w:type="dxa"/>
           </w:tcPr>
           <w:p>
             <w:pPr>
@@ -18092,7 +18643,7 @@
         <w:tc>
           <w:tcPr>
             <w:cnfStyle w:val="001000000000" w:firstRow="0" w:lastRow="0" w:firstColumn="1" w:lastColumn="0" w:oddVBand="0" w:evenVBand="0" w:oddHBand="0" w:evenHBand="0" w:firstRowFirstColumn="0" w:firstRowLastColumn="0" w:lastRowFirstColumn="0" w:lastRowLastColumn="0"/>
-            <w:tcW w:w="0" w:type="auto"/>
+            <w:tcW w:w="1170" w:type="dxa"/>
           </w:tcPr>
           <w:p>
             <w:pPr>
@@ -18114,7 +18665,7 @@
         </w:tc>
         <w:tc>
           <w:tcPr>
-            <w:tcW w:w="0" w:type="auto"/>
+            <w:tcW w:w="6390" w:type="dxa"/>
           </w:tcPr>
           <w:p>
             <w:pPr>
@@ -18135,7 +18686,7 @@
         </w:tc>
         <w:tc>
           <w:tcPr>
-            <w:tcW w:w="0" w:type="auto"/>
+            <w:tcW w:w="2160" w:type="dxa"/>
           </w:tcPr>
           <w:p>
             <w:pPr>
@@ -18162,7 +18713,7 @@
         <w:tc>
           <w:tcPr>
             <w:cnfStyle w:val="001000000000" w:firstRow="0" w:lastRow="0" w:firstColumn="1" w:lastColumn="0" w:oddVBand="0" w:evenVBand="0" w:oddHBand="0" w:evenHBand="0" w:firstRowFirstColumn="0" w:firstRowLastColumn="0" w:lastRowFirstColumn="0" w:lastRowLastColumn="0"/>
-            <w:tcW w:w="0" w:type="auto"/>
+            <w:tcW w:w="1170" w:type="dxa"/>
           </w:tcPr>
           <w:p>
             <w:pPr>
@@ -18184,7 +18735,7 @@
         </w:tc>
         <w:tc>
           <w:tcPr>
-            <w:tcW w:w="0" w:type="auto"/>
+            <w:tcW w:w="6390" w:type="dxa"/>
           </w:tcPr>
           <w:p>
             <w:pPr>
@@ -18205,7 +18756,7 @@
         </w:tc>
         <w:tc>
           <w:tcPr>
-            <w:tcW w:w="0" w:type="auto"/>
+            <w:tcW w:w="2160" w:type="dxa"/>
           </w:tcPr>
           <w:p>
             <w:pPr>
@@ -18233,7 +18784,7 @@
         <w:tc>
           <w:tcPr>
             <w:cnfStyle w:val="001000000000" w:firstRow="0" w:lastRow="0" w:firstColumn="1" w:lastColumn="0" w:oddVBand="0" w:evenVBand="0" w:oddHBand="0" w:evenHBand="0" w:firstRowFirstColumn="0" w:firstRowLastColumn="0" w:lastRowFirstColumn="0" w:lastRowLastColumn="0"/>
-            <w:tcW w:w="0" w:type="auto"/>
+            <w:tcW w:w="1170" w:type="dxa"/>
           </w:tcPr>
           <w:p>
             <w:pPr>
@@ -18255,7 +18806,7 @@
         </w:tc>
         <w:tc>
           <w:tcPr>
-            <w:tcW w:w="0" w:type="auto"/>
+            <w:tcW w:w="6390" w:type="dxa"/>
           </w:tcPr>
           <w:p>
             <w:pPr>
@@ -18276,7 +18827,7 @@
         </w:tc>
         <w:tc>
           <w:tcPr>
-            <w:tcW w:w="0" w:type="auto"/>
+            <w:tcW w:w="2160" w:type="dxa"/>
           </w:tcPr>
           <w:p>
             <w:pPr>
@@ -18312,7 +18863,7 @@
         <w:tc>
           <w:tcPr>
             <w:cnfStyle w:val="001000000000" w:firstRow="0" w:lastRow="0" w:firstColumn="1" w:lastColumn="0" w:oddVBand="0" w:evenVBand="0" w:oddHBand="0" w:evenHBand="0" w:firstRowFirstColumn="0" w:firstRowLastColumn="0" w:lastRowFirstColumn="0" w:lastRowLastColumn="0"/>
-            <w:tcW w:w="0" w:type="auto"/>
+            <w:tcW w:w="1170" w:type="dxa"/>
           </w:tcPr>
           <w:p>
             <w:pPr>
@@ -18334,7 +18885,7 @@
         </w:tc>
         <w:tc>
           <w:tcPr>
-            <w:tcW w:w="0" w:type="auto"/>
+            <w:tcW w:w="6390" w:type="dxa"/>
           </w:tcPr>
           <w:p>
             <w:pPr>
@@ -18355,7 +18906,7 @@
         </w:tc>
         <w:tc>
           <w:tcPr>
-            <w:tcW w:w="0" w:type="auto"/>
+            <w:tcW w:w="2160" w:type="dxa"/>
           </w:tcPr>
           <w:p>
             <w:pPr>
@@ -18370,7 +18921,14 @@
                 <w:rFonts w:ascii="Cambria" w:hAnsi="Cambria" w:cs="Segoe UI Symbol"/>
                 <w:color w:val="171717"/>
               </w:rPr>
-              <w:t>Kreira sastojak za recept sa zadatim id-em</w:t>
+              <w:t xml:space="preserve">Kreira sastojak za recept sa zadatim </w:t>
+            </w:r>
+            <w:r>
+              <w:rPr>
+                <w:rFonts w:ascii="Cambria" w:hAnsi="Cambria" w:cs="Segoe UI Symbol"/>
+                <w:color w:val="171717"/>
+              </w:rPr>
+              <w:t>identifikatorom</w:t>
             </w:r>
           </w:p>
         </w:tc>
@@ -18383,7 +18941,7 @@
         <w:tc>
           <w:tcPr>
             <w:cnfStyle w:val="001000000000" w:firstRow="0" w:lastRow="0" w:firstColumn="1" w:lastColumn="0" w:oddVBand="0" w:evenVBand="0" w:oddHBand="0" w:evenHBand="0" w:firstRowFirstColumn="0" w:firstRowLastColumn="0" w:lastRowFirstColumn="0" w:lastRowLastColumn="0"/>
-            <w:tcW w:w="0" w:type="auto"/>
+            <w:tcW w:w="1170" w:type="dxa"/>
           </w:tcPr>
           <w:p>
             <w:pPr>
@@ -18405,7 +18963,7 @@
         </w:tc>
         <w:tc>
           <w:tcPr>
-            <w:tcW w:w="0" w:type="auto"/>
+            <w:tcW w:w="6390" w:type="dxa"/>
           </w:tcPr>
           <w:p>
             <w:pPr>
@@ -18420,13 +18978,27 @@
                 <w:rFonts w:ascii="Cambria" w:hAnsi="Cambria" w:cs="Segoe UI" w:hint="eastAsia"/>
                 <w:color w:val="171717"/>
               </w:rPr>
-              <w:t>/recepti/{idRecepta}/sastojci/{idSastojka}</w:t>
+              <w:t>/recepti/{idRecepta}/sastojci/{</w:t>
+            </w:r>
+            <w:r>
+              <w:rPr>
+                <w:rFonts w:ascii="Cambria" w:hAnsi="Cambria" w:cs="Segoe UI"/>
+                <w:color w:val="171717"/>
+              </w:rPr>
+              <w:t>idNamirnice</w:t>
+            </w:r>
+            <w:r>
+              <w:rPr>
+                <w:rFonts w:ascii="Cambria" w:hAnsi="Cambria" w:cs="Segoe UI" w:hint="eastAsia"/>
+                <w:color w:val="171717"/>
+              </w:rPr>
+              <w:t>}</w:t>
             </w:r>
           </w:p>
         </w:tc>
         <w:tc>
           <w:tcPr>
-            <w:tcW w:w="0" w:type="auto"/>
+            <w:tcW w:w="2160" w:type="dxa"/>
           </w:tcPr>
           <w:p>
             <w:pPr>
@@ -18453,7 +19025,7 @@
         <w:tc>
           <w:tcPr>
             <w:cnfStyle w:val="001000000000" w:firstRow="0" w:lastRow="0" w:firstColumn="1" w:lastColumn="0" w:oddVBand="0" w:evenVBand="0" w:oddHBand="0" w:evenHBand="0" w:firstRowFirstColumn="0" w:firstRowLastColumn="0" w:lastRowFirstColumn="0" w:lastRowLastColumn="0"/>
-            <w:tcW w:w="0" w:type="auto"/>
+            <w:tcW w:w="1170" w:type="dxa"/>
           </w:tcPr>
           <w:p>
             <w:pPr>
@@ -18475,7 +19047,7 @@
         </w:tc>
         <w:tc>
           <w:tcPr>
-            <w:tcW w:w="0" w:type="auto"/>
+            <w:tcW w:w="6390" w:type="dxa"/>
           </w:tcPr>
           <w:p>
             <w:pPr>
@@ -18490,13 +19062,27 @@
                 <w:rFonts w:ascii="Cambria" w:hAnsi="Cambria" w:cs="Segoe UI" w:hint="eastAsia"/>
                 <w:color w:val="171717"/>
               </w:rPr>
-              <w:t>/recepti/{idRecepta}/sastojci/{idSastojka}</w:t>
+              <w:t>/recepti/{idRecepta}/sastojci/{</w:t>
+            </w:r>
+            <w:r>
+              <w:rPr>
+                <w:rFonts w:ascii="Cambria" w:hAnsi="Cambria" w:cs="Segoe UI"/>
+                <w:color w:val="171717"/>
+              </w:rPr>
+              <w:t>idNamirnice</w:t>
+            </w:r>
+            <w:r>
+              <w:rPr>
+                <w:rFonts w:ascii="Cambria" w:hAnsi="Cambria" w:cs="Segoe UI" w:hint="eastAsia"/>
+                <w:color w:val="171717"/>
+              </w:rPr>
+              <w:t>}</w:t>
             </w:r>
           </w:p>
         </w:tc>
         <w:tc>
           <w:tcPr>
-            <w:tcW w:w="0" w:type="auto"/>
+            <w:tcW w:w="2160" w:type="dxa"/>
           </w:tcPr>
           <w:p>
             <w:pPr>
@@ -18524,7 +19110,7 @@
         <w:tc>
           <w:tcPr>
             <w:cnfStyle w:val="001000000000" w:firstRow="0" w:lastRow="0" w:firstColumn="1" w:lastColumn="0" w:oddVBand="0" w:evenVBand="0" w:oddHBand="0" w:evenHBand="0" w:firstRowFirstColumn="0" w:firstRowLastColumn="0" w:lastRowFirstColumn="0" w:lastRowLastColumn="0"/>
-            <w:tcW w:w="0" w:type="auto"/>
+            <w:tcW w:w="1170" w:type="dxa"/>
           </w:tcPr>
           <w:p>
             <w:pPr>
@@ -18546,7 +19132,7 @@
         </w:tc>
         <w:tc>
           <w:tcPr>
-            <w:tcW w:w="0" w:type="auto"/>
+            <w:tcW w:w="6390" w:type="dxa"/>
           </w:tcPr>
           <w:p>
             <w:pPr>
@@ -18567,7 +19153,7 @@
         </w:tc>
         <w:tc>
           <w:tcPr>
-            <w:tcW w:w="0" w:type="auto"/>
+            <w:tcW w:w="2160" w:type="dxa"/>
           </w:tcPr>
           <w:p>
             <w:pPr>
@@ -18582,7 +19168,21 @@
                 <w:rFonts w:ascii="Cambria" w:hAnsi="Cambria" w:cs="Segoe UI Symbol"/>
                 <w:color w:val="171717"/>
               </w:rPr>
-              <w:t>Kreira korak pripreme za recept sa zadatim id-em</w:t>
+              <w:t xml:space="preserve">Kreira korak pripreme za recept sa zadatim </w:t>
+            </w:r>
+            <w:r>
+              <w:rPr>
+                <w:rFonts w:ascii="Cambria" w:hAnsi="Cambria" w:cs="Segoe UI Symbol"/>
+                <w:color w:val="171717"/>
+              </w:rPr>
+              <w:t xml:space="preserve"> </w:t>
+            </w:r>
+            <w:r>
+              <w:rPr>
+                <w:rFonts w:ascii="Cambria" w:hAnsi="Cambria" w:cs="Segoe UI Symbol"/>
+                <w:color w:val="171717"/>
+              </w:rPr>
+              <w:t>identifikatorom</w:t>
             </w:r>
           </w:p>
         </w:tc>
@@ -18594,7 +19194,7 @@
         <w:tc>
           <w:tcPr>
             <w:cnfStyle w:val="001000000000" w:firstRow="0" w:lastRow="0" w:firstColumn="1" w:lastColumn="0" w:oddVBand="0" w:evenVBand="0" w:oddHBand="0" w:evenHBand="0" w:firstRowFirstColumn="0" w:firstRowLastColumn="0" w:lastRowFirstColumn="0" w:lastRowLastColumn="0"/>
-            <w:tcW w:w="0" w:type="auto"/>
+            <w:tcW w:w="1170" w:type="dxa"/>
           </w:tcPr>
           <w:p>
             <w:pPr>
@@ -18616,7 +19216,7 @@
         </w:tc>
         <w:tc>
           <w:tcPr>
-            <w:tcW w:w="0" w:type="auto"/>
+            <w:tcW w:w="6390" w:type="dxa"/>
           </w:tcPr>
           <w:p>
             <w:pPr>
@@ -18637,7 +19237,7 @@
         </w:tc>
         <w:tc>
           <w:tcPr>
-            <w:tcW w:w="0" w:type="auto"/>
+            <w:tcW w:w="2160" w:type="dxa"/>
           </w:tcPr>
           <w:p>
             <w:pPr>
@@ -18665,7 +19265,7 @@
         <w:tc>
           <w:tcPr>
             <w:cnfStyle w:val="001000000000" w:firstRow="0" w:lastRow="0" w:firstColumn="1" w:lastColumn="0" w:oddVBand="0" w:evenVBand="0" w:oddHBand="0" w:evenHBand="0" w:firstRowFirstColumn="0" w:firstRowLastColumn="0" w:lastRowFirstColumn="0" w:lastRowLastColumn="0"/>
-            <w:tcW w:w="0" w:type="auto"/>
+            <w:tcW w:w="1170" w:type="dxa"/>
           </w:tcPr>
           <w:p>
             <w:pPr>
@@ -18687,7 +19287,7 @@
         </w:tc>
         <w:tc>
           <w:tcPr>
-            <w:tcW w:w="0" w:type="auto"/>
+            <w:tcW w:w="6390" w:type="dxa"/>
           </w:tcPr>
           <w:p>
             <w:pPr>
@@ -18702,13 +19302,27 @@
                 <w:rFonts w:ascii="Cambria" w:hAnsi="Cambria" w:cs="Segoe UI" w:hint="eastAsia"/>
                 <w:color w:val="171717"/>
               </w:rPr>
-              <w:t>/recepti/{idRecepta}/koraci-pripreme/{idKorakaPripreme}</w:t>
+              <w:t>/recepti/{idRecepta}/koraci</w:t>
+            </w:r>
+            <w:r>
+              <w:rPr>
+                <w:rFonts w:ascii="Cambria" w:hAnsi="Cambria" w:cs="Segoe UI"/>
+                <w:color w:val="171717"/>
+              </w:rPr>
+              <w:t>-</w:t>
+            </w:r>
+            <w:r>
+              <w:rPr>
+                <w:rFonts w:ascii="Cambria" w:hAnsi="Cambria" w:cs="Segoe UI" w:hint="eastAsia"/>
+                <w:color w:val="171717"/>
+              </w:rPr>
+              <w:t>pripreme/{idKorakaPripreme}</w:t>
             </w:r>
           </w:p>
         </w:tc>
         <w:tc>
           <w:tcPr>
-            <w:tcW w:w="0" w:type="auto"/>
+            <w:tcW w:w="2160" w:type="dxa"/>
           </w:tcPr>
           <w:p>
             <w:pPr>
@@ -18735,7 +19349,7 @@
         <w:tc>
           <w:tcPr>
             <w:cnfStyle w:val="001000000000" w:firstRow="0" w:lastRow="0" w:firstColumn="1" w:lastColumn="0" w:oddVBand="0" w:evenVBand="0" w:oddHBand="0" w:evenHBand="0" w:firstRowFirstColumn="0" w:firstRowLastColumn="0" w:lastRowFirstColumn="0" w:lastRowLastColumn="0"/>
-            <w:tcW w:w="0" w:type="auto"/>
+            <w:tcW w:w="1170" w:type="dxa"/>
           </w:tcPr>
           <w:p>
             <w:pPr>
@@ -18757,7 +19371,7 @@
         </w:tc>
         <w:tc>
           <w:tcPr>
-            <w:tcW w:w="0" w:type="auto"/>
+            <w:tcW w:w="6390" w:type="dxa"/>
           </w:tcPr>
           <w:p>
             <w:pPr>
@@ -18786,20 +19400,13 @@
                 <w:rFonts w:ascii="Cambria" w:hAnsi="Cambria" w:cs="Segoe UI"/>
                 <w:color w:val="171717"/>
               </w:rPr>
-              <w:t>naziv={n}</w:t>
-            </w:r>
-            <w:r>
-              <w:rPr>
-                <w:rFonts w:ascii="Cambria" w:hAnsi="Cambria" w:cs="Segoe UI"/>
-                <w:color w:val="171717"/>
-              </w:rPr>
-              <w:t>&amp;brojStrane={bs}&amp;velicinaStrane={vs}</w:t>
+              <w:t>naziv={n}&amp;brojStrane={bs}&amp;velicinaStrane={vs}</w:t>
             </w:r>
           </w:p>
         </w:tc>
         <w:tc>
           <w:tcPr>
-            <w:tcW w:w="0" w:type="auto"/>
+            <w:tcW w:w="2160" w:type="dxa"/>
           </w:tcPr>
           <w:p>
             <w:pPr>
@@ -18841,7 +19448,7 @@
         <w:tc>
           <w:tcPr>
             <w:cnfStyle w:val="001000000000" w:firstRow="0" w:lastRow="0" w:firstColumn="1" w:lastColumn="0" w:oddVBand="0" w:evenVBand="0" w:oddHBand="0" w:evenHBand="0" w:firstRowFirstColumn="0" w:firstRowLastColumn="0" w:lastRowFirstColumn="0" w:lastRowLastColumn="0"/>
-            <w:tcW w:w="0" w:type="auto"/>
+            <w:tcW w:w="1170" w:type="dxa"/>
           </w:tcPr>
           <w:p>
             <w:pPr>
@@ -18863,7 +19470,7 @@
         </w:tc>
         <w:tc>
           <w:tcPr>
-            <w:tcW w:w="0" w:type="auto"/>
+            <w:tcW w:w="6390" w:type="dxa"/>
           </w:tcPr>
           <w:p>
             <w:pPr>
@@ -18884,7 +19491,7 @@
         </w:tc>
         <w:tc>
           <w:tcPr>
-            <w:tcW w:w="0" w:type="auto"/>
+            <w:tcW w:w="2160" w:type="dxa"/>
           </w:tcPr>
           <w:p>
             <w:pPr>
@@ -18911,7 +19518,7 @@
         <w:tc>
           <w:tcPr>
             <w:cnfStyle w:val="001000000000" w:firstRow="0" w:lastRow="0" w:firstColumn="1" w:lastColumn="0" w:oddVBand="0" w:evenVBand="0" w:oddHBand="0" w:evenHBand="0" w:firstRowFirstColumn="0" w:firstRowLastColumn="0" w:lastRowFirstColumn="0" w:lastRowLastColumn="0"/>
-            <w:tcW w:w="0" w:type="auto"/>
+            <w:tcW w:w="1170" w:type="dxa"/>
           </w:tcPr>
           <w:p>
             <w:pPr>
@@ -18932,7 +19539,7 @@
         </w:tc>
         <w:tc>
           <w:tcPr>
-            <w:tcW w:w="0" w:type="auto"/>
+            <w:tcW w:w="6390" w:type="dxa"/>
           </w:tcPr>
           <w:p>
             <w:pPr>
@@ -18953,7 +19560,7 @@
         </w:tc>
         <w:tc>
           <w:tcPr>
-            <w:tcW w:w="0" w:type="auto"/>
+            <w:tcW w:w="2160" w:type="dxa"/>
           </w:tcPr>
           <w:p>
             <w:pPr>
@@ -18981,7 +19588,7 @@
         <w:tc>
           <w:tcPr>
             <w:cnfStyle w:val="001000000000" w:firstRow="0" w:lastRow="0" w:firstColumn="1" w:lastColumn="0" w:oddVBand="0" w:evenVBand="0" w:oddHBand="0" w:evenHBand="0" w:firstRowFirstColumn="0" w:firstRowLastColumn="0" w:lastRowFirstColumn="0" w:lastRowLastColumn="0"/>
-            <w:tcW w:w="0" w:type="auto"/>
+            <w:tcW w:w="1170" w:type="dxa"/>
           </w:tcPr>
           <w:p>
             <w:pPr>
@@ -19003,7 +19610,7 @@
         </w:tc>
         <w:tc>
           <w:tcPr>
-            <w:tcW w:w="0" w:type="auto"/>
+            <w:tcW w:w="6390" w:type="dxa"/>
           </w:tcPr>
           <w:p>
             <w:pPr>
@@ -19024,7 +19631,7 @@
         </w:tc>
         <w:tc>
           <w:tcPr>
-            <w:tcW w:w="0" w:type="auto"/>
+            <w:tcW w:w="2160" w:type="dxa"/>
           </w:tcPr>
           <w:p>
             <w:pPr>
@@ -19051,7 +19658,7 @@
         <w:tc>
           <w:tcPr>
             <w:cnfStyle w:val="001000000000" w:firstRow="0" w:lastRow="0" w:firstColumn="1" w:lastColumn="0" w:oddVBand="0" w:evenVBand="0" w:oddHBand="0" w:evenHBand="0" w:firstRowFirstColumn="0" w:firstRowLastColumn="0" w:lastRowFirstColumn="0" w:lastRowLastColumn="0"/>
-            <w:tcW w:w="0" w:type="auto"/>
+            <w:tcW w:w="1170" w:type="dxa"/>
           </w:tcPr>
           <w:p>
             <w:pPr>
@@ -19073,7 +19680,7 @@
         </w:tc>
         <w:tc>
           <w:tcPr>
-            <w:tcW w:w="0" w:type="auto"/>
+            <w:tcW w:w="6390" w:type="dxa"/>
           </w:tcPr>
           <w:p>
             <w:pPr>
@@ -19094,7 +19701,7 @@
         </w:tc>
         <w:tc>
           <w:tcPr>
-            <w:tcW w:w="0" w:type="auto"/>
+            <w:tcW w:w="2160" w:type="dxa"/>
           </w:tcPr>
           <w:p>
             <w:pPr>
@@ -19119,8 +19726,8 @@
       <w:pPr>
         <w:pStyle w:val="Naslov3"/>
       </w:pPr>
-      <w:bookmarkStart w:id="32" w:name="_Toc40034697"/>
-      <w:bookmarkStart w:id="33" w:name="_Toc82424738"/>
+      <w:bookmarkStart w:id="31" w:name="_Toc40034697"/>
+      <w:bookmarkStart w:id="32" w:name="_Toc82444824"/>
       <w:r>
         <w:rPr>
           <w:rFonts w:hint="eastAsia"/>
@@ -19143,11 +19750,11 @@
         </w:rPr>
         <w:t xml:space="preserve"> </w:t>
       </w:r>
+      <w:bookmarkEnd w:id="31"/>
+      <w:r>
+        <w:t>Struktura projekta</w:t>
+      </w:r>
       <w:bookmarkEnd w:id="32"/>
-      <w:r>
-        <w:t>Struktura projekta</w:t>
-      </w:r>
-      <w:bookmarkEnd w:id="33"/>
     </w:p>
     <w:p>
       <w:pPr>
@@ -19793,7 +20400,7 @@
           <w:lang w:val="sr-Latn-RS"/>
         </w:rPr>
       </w:pPr>
-      <w:bookmarkStart w:id="34" w:name="_Toc82424739"/>
+      <w:bookmarkStart w:id="33" w:name="_Toc82444825"/>
       <w:r>
         <w:t>4.1.3</w:t>
       </w:r>
@@ -19806,7 +20413,7 @@
         </w:rPr>
         <w:t>čni testovi</w:t>
       </w:r>
-      <w:bookmarkEnd w:id="34"/>
+      <w:bookmarkEnd w:id="33"/>
     </w:p>
     <w:p>
       <w:pPr>
@@ -20012,8 +20619,8 @@
         <w:t xml:space="preserve"> 9. Funkcija KreirajRecept</w:t>
       </w:r>
     </w:p>
-    <w:bookmarkStart w:id="35" w:name="_MON_1689608151"/>
-    <w:bookmarkEnd w:id="35"/>
+    <w:bookmarkStart w:id="34" w:name="_MON_1689608151"/>
+    <w:bookmarkEnd w:id="34"/>
     <w:p>
       <w:pPr>
         <w:pStyle w:val="Listing"/>
@@ -20023,7 +20630,7 @@
           <v:shape id="_x0000_i1034" type="#_x0000_t75" style="width:468pt;height:378pt" o:ole="">
             <v:imagedata r:id="rId37" o:title=""/>
           </v:shape>
-          <o:OLEObject Type="Embed" ProgID="Word.OpenDocumentText.12" ShapeID="_x0000_i1034" DrawAspect="Content" ObjectID="_1693045118" r:id="rId38"/>
+          <o:OLEObject Type="Embed" ProgID="Word.OpenDocumentText.12" ShapeID="_x0000_i1034" DrawAspect="Content" ObjectID="_1693064141" r:id="rId38"/>
         </w:object>
       </w:r>
     </w:p>
@@ -20068,7 +20675,43 @@
         <w:rPr>
           <w:lang w:val="sr-Latn-RS"/>
         </w:rPr>
-        <w:t>U okviru celog projekta zavisnosti su implementirane kao interfejsi i umetanje zavisnosti obavlja se preko konstruktora (</w:t>
+        <w:t xml:space="preserve">U okviru celog projekta zavisnosti su </w:t>
+      </w:r>
+      <w:r>
+        <w:rPr>
+          <w:lang w:val="sr-Latn-RS"/>
+        </w:rPr>
+        <w:t>definisane</w:t>
+      </w:r>
+      <w:r>
+        <w:rPr>
+          <w:lang w:val="sr-Latn-RS"/>
+        </w:rPr>
+        <w:t xml:space="preserve"> kao interfejsi i umetanje </w:t>
+      </w:r>
+      <w:r>
+        <w:rPr>
+          <w:lang w:val="sr-Latn-RS"/>
+        </w:rPr>
+        <w:t xml:space="preserve">konkretnih </w:t>
+      </w:r>
+      <w:r>
+        <w:rPr>
+          <w:lang w:val="sr-Latn-RS"/>
+        </w:rPr>
+        <w:t xml:space="preserve">zavisnih </w:t>
+      </w:r>
+      <w:r>
+        <w:rPr>
+          <w:lang w:val="sr-Latn-RS"/>
+        </w:rPr>
+        <w:t>klasa</w:t>
+      </w:r>
+      <w:r>
+        <w:rPr>
+          <w:lang w:val="sr-Latn-RS"/>
+        </w:rPr>
+        <w:t xml:space="preserve"> obavlja se preko konstruktora (</w:t>
       </w:r>
       <w:r>
         <w:rPr>
@@ -20178,7 +20821,19 @@
         <w:rPr>
           <w:lang w:val="sr-Latn-RS"/>
         </w:rPr>
-        <w:t xml:space="preserve"> koji definiše konkretne zavisnosti koje se koriste u funkciji </w:t>
+        <w:t xml:space="preserve"> ko</w:t>
+      </w:r>
+      <w:r>
+        <w:rPr>
+          <w:lang w:val="sr-Latn-RS"/>
+        </w:rPr>
+        <w:t>ji definiše konkretne zavisnoste klase</w:t>
+      </w:r>
+      <w:r>
+        <w:rPr>
+          <w:lang w:val="sr-Latn-RS"/>
+        </w:rPr>
+        <w:t xml:space="preserve"> koje se koriste u funkciji </w:t>
       </w:r>
       <w:r>
         <w:rPr>
@@ -20241,8 +20896,8 @@
         <w:t>. Klasa Pokretanje</w:t>
       </w:r>
     </w:p>
-    <w:bookmarkStart w:id="36" w:name="_MON_1689608821"/>
-    <w:bookmarkEnd w:id="36"/>
+    <w:bookmarkStart w:id="35" w:name="_MON_1689608821"/>
+    <w:bookmarkEnd w:id="35"/>
     <w:p>
       <w:pPr>
         <w:pStyle w:val="Listing"/>
@@ -20252,7 +20907,7 @@
           <v:shape id="_x0000_i1035" type="#_x0000_t75" style="width:456pt;height:205.8pt" o:ole="">
             <v:imagedata r:id="rId39" o:title=""/>
           </v:shape>
-          <o:OLEObject Type="Embed" ProgID="Word.OpenDocumentText.12" ShapeID="_x0000_i1035" DrawAspect="Content" ObjectID="_1693045119" r:id="rId40"/>
+          <o:OLEObject Type="Embed" ProgID="Word.OpenDocumentText.12" ShapeID="_x0000_i1035" DrawAspect="Content" ObjectID="_1693064142" r:id="rId40"/>
         </w:object>
       </w:r>
     </w:p>
@@ -20341,8 +20996,8 @@
         <w:t xml:space="preserve"> 11. Jedinični test funkcije KreirajRecept</w:t>
       </w:r>
     </w:p>
-    <w:bookmarkStart w:id="37" w:name="_MON_1689610270"/>
-    <w:bookmarkEnd w:id="37"/>
+    <w:bookmarkStart w:id="36" w:name="_MON_1689610270"/>
+    <w:bookmarkEnd w:id="36"/>
     <w:p>
       <w:pPr>
         <w:pStyle w:val="Listing"/>
@@ -20352,7 +21007,7 @@
           <v:shape id="_x0000_i1036" type="#_x0000_t75" style="width:445.8pt;height:254.4pt" o:ole="">
             <v:imagedata r:id="rId41" o:title=""/>
           </v:shape>
-          <o:OLEObject Type="Embed" ProgID="Word.OpenDocumentText.12" ShapeID="_x0000_i1036" DrawAspect="Content" ObjectID="_1693045120" r:id="rId42"/>
+          <o:OLEObject Type="Embed" ProgID="Word.OpenDocumentText.12" ShapeID="_x0000_i1036" DrawAspect="Content" ObjectID="_1693064143" r:id="rId42"/>
         </w:object>
       </w:r>
     </w:p>
@@ -20360,7 +21015,7 @@
       <w:pPr>
         <w:pStyle w:val="Naslov3"/>
       </w:pPr>
-      <w:bookmarkStart w:id="38" w:name="_Toc82424740"/>
+      <w:bookmarkStart w:id="37" w:name="_Toc82444826"/>
       <w:r>
         <w:lastRenderedPageBreak/>
         <w:t>4.</w:t>
@@ -20380,7 +21035,7 @@
       <w:r>
         <w:t>odel podataka</w:t>
       </w:r>
-      <w:bookmarkEnd w:id="38"/>
+      <w:bookmarkEnd w:id="37"/>
     </w:p>
     <w:p>
       <w:pPr>
@@ -20774,8 +21429,8 @@
         <w:t>. Klasa entiteta Namirnica</w:t>
       </w:r>
     </w:p>
-    <w:bookmarkStart w:id="39" w:name="_MON_1690564618"/>
-    <w:bookmarkEnd w:id="39"/>
+    <w:bookmarkStart w:id="38" w:name="_MON_1690564618"/>
+    <w:bookmarkEnd w:id="38"/>
     <w:p>
       <w:pPr>
         <w:pStyle w:val="Listing"/>
@@ -20785,7 +21440,7 @@
           <v:shape id="_x0000_i1037" type="#_x0000_t75" style="width:468pt;height:300.6pt" o:ole="">
             <v:imagedata r:id="rId43" o:title=""/>
           </v:shape>
-          <o:OLEObject Type="Embed" ProgID="Word.OpenDocumentText.12" ShapeID="_x0000_i1037" DrawAspect="Content" ObjectID="_1693045121" r:id="rId44"/>
+          <o:OLEObject Type="Embed" ProgID="Word.OpenDocumentText.12" ShapeID="_x0000_i1037" DrawAspect="Content" ObjectID="_1693064144" r:id="rId44"/>
         </w:object>
       </w:r>
     </w:p>
@@ -21023,7 +21678,13 @@
         <w:t>)</w:t>
       </w:r>
       <w:r>
-        <w:t xml:space="preserve"> – datum i vreme kreiranja recepta</w:t>
+        <w:t xml:space="preserve"> – datum i vreme </w:t>
+      </w:r>
+      <w:r>
+        <w:t>ažuriranja</w:t>
+      </w:r>
+      <w:r>
+        <w:t xml:space="preserve"> recepta</w:t>
       </w:r>
     </w:p>
     <w:p>
@@ -21299,7 +21960,16 @@
         <w:t>)</w:t>
       </w:r>
       <w:r>
-        <w:t xml:space="preserve"> – datum i vreme kreiranja koraka pripreme</w:t>
+        <w:t xml:space="preserve"> – datum i vreme </w:t>
+      </w:r>
+      <w:r>
+        <w:t>ažuriranja</w:t>
+      </w:r>
+      <w:r>
+        <w:t xml:space="preserve"> </w:t>
+      </w:r>
+      <w:r>
+        <w:t>koraka pripreme</w:t>
       </w:r>
     </w:p>
     <w:p>
@@ -21635,7 +22305,16 @@
         <w:t>)</w:t>
       </w:r>
       <w:r>
-        <w:t xml:space="preserve"> – datum i vreme kreiranja sastojka</w:t>
+        <w:t xml:space="preserve"> – datum i vreme </w:t>
+      </w:r>
+      <w:r>
+        <w:t>ažuriranja</w:t>
+      </w:r>
+      <w:r>
+        <w:t xml:space="preserve"> </w:t>
+      </w:r>
+      <w:r>
+        <w:t>sastojka</w:t>
       </w:r>
     </w:p>
     <w:p>
@@ -21945,13 +22624,13 @@
       <w:r>
         <w:t xml:space="preserve"> – količina vlakna u 100 grama namirnice</w:t>
       </w:r>
-      <w:bookmarkStart w:id="40" w:name="_Toc40034699"/>
+      <w:bookmarkStart w:id="39" w:name="_Toc40034699"/>
     </w:p>
     <w:p>
       <w:pPr>
         <w:pStyle w:val="Naslov2"/>
       </w:pPr>
-      <w:bookmarkStart w:id="41" w:name="_Toc82424741"/>
+      <w:bookmarkStart w:id="40" w:name="_Toc82444827"/>
       <w:r>
         <w:rPr>
           <w:rFonts w:hint="eastAsia"/>
@@ -21964,11 +22643,11 @@
         </w:rPr>
         <w:t xml:space="preserve"> </w:t>
       </w:r>
+      <w:bookmarkEnd w:id="39"/>
+      <w:r>
+        <w:t>Postavljanje servisa na platformu</w:t>
+      </w:r>
       <w:bookmarkEnd w:id="40"/>
-      <w:r>
-        <w:t>Postavljanje servisa na platformu</w:t>
-      </w:r>
-      <w:bookmarkEnd w:id="41"/>
     </w:p>
     <w:p>
       <w:pPr>
@@ -22019,7 +22698,7 @@
       <w:r>
         <w:t xml:space="preserve"> na platformu i testiranje.</w:t>
       </w:r>
-      <w:bookmarkStart w:id="42" w:name="_Toc40034700"/>
+      <w:bookmarkStart w:id="41" w:name="_Toc40034700"/>
       <w:r>
         <w:t xml:space="preserve"> Za ove potrebe kreiran je besplatni nalog na platformi </w:t>
       </w:r>
@@ -22123,11 +22802,11 @@
       <w:pPr>
         <w:pStyle w:val="Naslov3"/>
       </w:pPr>
-      <w:bookmarkStart w:id="43" w:name="_Toc82424742"/>
+      <w:bookmarkStart w:id="42" w:name="_Toc82444828"/>
       <w:r>
         <w:t>4.2.1 Resursi na platformi</w:t>
       </w:r>
-      <w:bookmarkEnd w:id="43"/>
+      <w:bookmarkEnd w:id="42"/>
     </w:p>
     <w:p>
       <w:pPr>
@@ -22160,7 +22839,7 @@
         <w:t xml:space="preserve">Kreiranje </w:t>
       </w:r>
       <w:r>
-        <w:t>paketa</w:t>
+        <w:t>projekta</w:t>
       </w:r>
       <w:r>
         <w:t xml:space="preserve"> funkcija na </w:t>
@@ -22181,10 +22860,25 @@
         <w:rPr>
           <w:i/>
         </w:rPr>
-        <w:t>nctions</w:t>
-      </w:r>
-      <w:r>
-        <w:t xml:space="preserve"> prikazano je na S</w:t>
+        <w:t>nction</w:t>
+      </w:r>
+      <w:r>
+        <w:t xml:space="preserve"> </w:t>
+      </w:r>
+      <w:r>
+        <w:t xml:space="preserve">koji će se koristiti za postavljanje komponente </w:t>
+      </w:r>
+      <w:r>
+        <w:rPr>
+          <w:i/>
+        </w:rPr>
+        <w:t>ReceptiAPI</w:t>
+      </w:r>
+      <w:r>
+        <w:t xml:space="preserve"> </w:t>
+      </w:r>
+      <w:r>
+        <w:t>prikazano je na S</w:t>
       </w:r>
       <w:r>
         <w:t xml:space="preserve">lici </w:t>
@@ -22216,9 +22910,13 @@
       <w:r>
         <w:t xml:space="preserve"> i datoteke dnevnika.</w:t>
       </w:r>
-      <w:bookmarkEnd w:id="42"/>
-      <w:r>
-        <w:t xml:space="preserve"> Napomena da je prilikom kreiranja automatski postavljena poslednja verzija radnog okvira </w:t>
+      <w:bookmarkEnd w:id="41"/>
+      <w:r>
+        <w:t xml:space="preserve"> Napomena da je prilikom kreiranja automatski postavljena poslednja </w:t>
+      </w:r>
+      <w:r>
+        <w:lastRenderedPageBreak/>
+        <w:t xml:space="preserve">verzija radnog okvira </w:t>
       </w:r>
       <w:r>
         <w:rPr>
@@ -22227,11 +22925,7 @@
         <w:t>.Net Core</w:t>
       </w:r>
       <w:r>
-        <w:t xml:space="preserve"> 3.1, ali je nakon toga moguće </w:t>
-      </w:r>
-      <w:r>
-        <w:lastRenderedPageBreak/>
-        <w:t>ažurirati i izabrati prethodne verzije.</w:t>
+        <w:t xml:space="preserve"> 3.1, ali je nakon toga moguće ažurirati i izabrati prethodne verzije.</w:t>
       </w:r>
       <w:r>
         <w:t xml:space="preserve"> </w:t>
@@ -22263,6 +22957,8 @@
       <w:r>
         <w:t>.</w:t>
       </w:r>
+      <w:bookmarkStart w:id="43" w:name="_GoBack"/>
+      <w:bookmarkEnd w:id="43"/>
     </w:p>
     <w:p>
       <w:pPr>
@@ -22336,22 +23032,19 @@
         <w:t xml:space="preserve">. </w:t>
       </w:r>
       <w:r>
-        <w:t>Rezervisanje</w:t>
+        <w:t>Kreiranje</w:t>
       </w:r>
       <w:r>
         <w:t xml:space="preserve"> </w:t>
       </w:r>
       <w:r>
-        <w:t>paketa</w:t>
+        <w:t>projekta</w:t>
       </w:r>
       <w:r>
         <w:t xml:space="preserve"> funkcija</w:t>
       </w:r>
       <w:r>
-        <w:t xml:space="preserve"> na platformi </w:t>
-      </w:r>
-      <w:r>
-        <w:t>za projekat “Recepti API”</w:t>
+        <w:t xml:space="preserve"> na platformi</w:t>
       </w:r>
     </w:p>
     <w:p>
@@ -22472,7 +23165,7 @@
       <w:pPr>
         <w:pStyle w:val="Naslov3"/>
       </w:pPr>
-      <w:bookmarkStart w:id="44" w:name="_Toc82424743"/>
+      <w:bookmarkStart w:id="44" w:name="_Toc82444829"/>
       <w:r>
         <w:t>4.2.2</w:t>
       </w:r>
@@ -22663,7 +23356,7 @@
           <v:shape id="_x0000_i1038" type="#_x0000_t75" style="width:468pt;height:174.6pt" o:ole="">
             <v:imagedata r:id="rId48" o:title=""/>
           </v:shape>
-          <o:OLEObject Type="Embed" ProgID="Word.OpenDocumentText.12" ShapeID="_x0000_i1038" DrawAspect="Content" ObjectID="_1693045122" r:id="rId49"/>
+          <o:OLEObject Type="Embed" ProgID="Word.OpenDocumentText.12" ShapeID="_x0000_i1038" DrawAspect="Content" ObjectID="_1693064145" r:id="rId49"/>
         </w:object>
       </w:r>
     </w:p>
@@ -22685,7 +23378,7 @@
       <w:pPr>
         <w:pStyle w:val="Naslov1"/>
       </w:pPr>
-      <w:bookmarkStart w:id="46" w:name="_Toc82424744"/>
+      <w:bookmarkStart w:id="46" w:name="_Toc82444830"/>
       <w:r>
         <w:lastRenderedPageBreak/>
         <w:t>5</w:t>
@@ -23984,7 +24677,7 @@
             <w:rFonts w:hint="eastAsia"/>
             <w:noProof/>
           </w:rPr>
-          <w:t>28</w:t>
+          <w:t>36</w:t>
         </w:r>
         <w:r>
           <w:rPr>
@@ -27220,7 +27913,7 @@
 </file>
 
 <file path=customXml/itemProps1.xml><?xml version="1.0" encoding="utf-8"?>
-<ds:datastoreItem xmlns:ds="http://schemas.openxmlformats.org/officeDocument/2006/customXml" ds:itemID="{1B59E597-4733-4633-BA96-4101796BC1C2}">
+<ds:datastoreItem xmlns:ds="http://schemas.openxmlformats.org/officeDocument/2006/customXml" ds:itemID="{1707B927-1E57-45F7-9E7A-F3FDDB97FC59}">
   <ds:schemaRefs>
     <ds:schemaRef ds:uri="http://schemas.openxmlformats.org/officeDocument/2006/bibliography"/>
   </ds:schemaRefs>

</xml_diff>

<commit_message>
Dokument - Ispravke 4
</commit_message>
<xml_diff>
--- a/docs/Rad.docx
+++ b/docs/Rad.docx
@@ -945,21 +945,7 @@
                 <w:rStyle w:val="Hyperlink"/>
                 <w:noProof/>
               </w:rPr>
-              <w:t>1 U</w:t>
-            </w:r>
-            <w:r>
-              <w:rPr>
-                <w:rStyle w:val="Hyperlink"/>
-                <w:noProof/>
-              </w:rPr>
-              <w:t>v</w:t>
-            </w:r>
-            <w:r>
-              <w:rPr>
-                <w:rStyle w:val="Hyperlink"/>
-                <w:noProof/>
-              </w:rPr>
-              <w:t>od</w:t>
+              <w:t>1 Uvod</w:t>
             </w:r>
             <w:r>
               <w:rPr>
@@ -3498,10 +3484,7 @@
         <w:t xml:space="preserve"> </w:t>
       </w:r>
       <w:r>
-        <w:t>način rada</w:t>
-      </w:r>
-      <w:r>
-        <w:t>,</w:t>
+        <w:t>način rada,</w:t>
       </w:r>
       <w:r>
         <w:t xml:space="preserve"> pregled funkcionalnosti </w:t>
@@ -5929,22 +5912,13 @@
         <w:t>in gde se svaki mikroservis enk</w:t>
       </w:r>
       <w:r>
-        <w:t>apsu</w:t>
-      </w:r>
-      <w:r>
-        <w:t>lira u posebnu kapsulu kontejnera</w:t>
-      </w:r>
-      <w:r>
-        <w:rPr>
-          <w:lang w:val="sr-Latn-RS"/>
-        </w:rPr>
-        <w:t>.</w:t>
-      </w:r>
-      <w:r>
-        <w:rPr>
-          <w:lang w:val="sr-Latn-RS"/>
-        </w:rPr>
-        <w:t xml:space="preserve"> </w:t>
+        <w:t>apsulira u posebnu kapsulu kontejnera</w:t>
+      </w:r>
+      <w:r>
+        <w:rPr>
+          <w:lang w:val="sr-Latn-RS"/>
+        </w:rPr>
+        <w:t xml:space="preserve">. </w:t>
       </w:r>
       <w:r>
         <w:rPr>
@@ -10059,10 +10033,7 @@
         <w:pStyle w:val="Tekst"/>
       </w:pPr>
       <w:r>
-        <w:t>P</w:t>
-      </w:r>
-      <w:r>
-        <w:t xml:space="preserve">latforma </w:t>
+        <w:t xml:space="preserve">Platforma </w:t>
       </w:r>
       <w:r>
         <w:rPr>
@@ -11813,10 +11784,7 @@
         <w:t xml:space="preserve"> </w:t>
       </w:r>
       <w:r>
-        <w:t>projekt</w:t>
-      </w:r>
-      <w:r>
-        <w:t xml:space="preserve">a </w:t>
+        <w:t xml:space="preserve">projekta </w:t>
       </w:r>
       <w:r>
         <w:t xml:space="preserve">moraju biti napisane u istom programskom jeziku i koristiti istu verziju okruženja. </w:t>
@@ -11904,10 +11872,10 @@
             <v:path o:extrusionok="f" gradientshapeok="t" o:connecttype="rect"/>
             <o:lock v:ext="edit" aspectratio="t"/>
           </v:shapetype>
-          <v:shape id="_x0000_i1068" type="#_x0000_t75" style="width:468pt;height:120pt" o:ole="">
+          <v:shape id="_x0000_i1025" type="#_x0000_t75" style="width:468pt;height:120pt" o:ole="">
             <v:imagedata r:id="rId15" o:title=""/>
           </v:shape>
-          <o:OLEObject Type="Embed" ProgID="Word.OpenDocumentText.12" ShapeID="_x0000_i1068" DrawAspect="Content" ObjectID="_1693064132" r:id="rId16"/>
+          <o:OLEObject Type="Embed" ProgID="Word.OpenDocumentText.12" ShapeID="_x0000_i1025" DrawAspect="Content" ObjectID="_1693063607" r:id="rId16"/>
         </w:object>
       </w:r>
     </w:p>
@@ -12390,13 +12358,7 @@
         <w:t xml:space="preserve">) koja predstavlja </w:t>
       </w:r>
       <w:r>
-        <w:t>p</w:t>
-      </w:r>
-      <w:r>
-        <w:t>rojekat</w:t>
-      </w:r>
-      <w:r>
-        <w:t xml:space="preserve"> </w:t>
+        <w:t xml:space="preserve">projekat </w:t>
       </w:r>
       <w:r>
         <w:rPr>
@@ -12431,10 +12393,7 @@
         <w:t xml:space="preserve">1. Kreiranje </w:t>
       </w:r>
       <w:r>
-        <w:t>p</w:t>
-      </w:r>
-      <w:r>
-        <w:t>rojekta</w:t>
+        <w:t>projekta</w:t>
       </w:r>
     </w:p>
     <w:bookmarkStart w:id="15" w:name="_MON_1660751122"/>
@@ -12451,7 +12410,7 @@
           <v:shape id="_x0000_i1026" type="#_x0000_t75" style="width:468pt;height:19.8pt" o:ole="">
             <v:imagedata r:id="rId17" o:title=""/>
           </v:shape>
-          <o:OLEObject Type="Embed" ProgID="Word.OpenDocumentText.12" ShapeID="_x0000_i1026" DrawAspect="Content" ObjectID="_1693064133" r:id="rId18"/>
+          <o:OLEObject Type="Embed" ProgID="Word.OpenDocumentText.12" ShapeID="_x0000_i1026" DrawAspect="Content" ObjectID="_1693063608" r:id="rId18"/>
         </w:object>
       </w:r>
     </w:p>
@@ -12622,7 +12581,7 @@
           <v:shape id="_x0000_i1027" type="#_x0000_t75" style="width:468pt;height:289.2pt" o:ole="">
             <v:imagedata r:id="rId19" o:title=""/>
           </v:shape>
-          <o:OLEObject Type="Embed" ProgID="Word.OpenDocumentText.12" ShapeID="_x0000_i1027" DrawAspect="Content" ObjectID="_1693064134" r:id="rId20"/>
+          <o:OLEObject Type="Embed" ProgID="Word.OpenDocumentText.12" ShapeID="_x0000_i1027" DrawAspect="Content" ObjectID="_1693063609" r:id="rId20"/>
         </w:object>
       </w:r>
     </w:p>
@@ -12634,19 +12593,7 @@
         <w:t xml:space="preserve">Kompiliranje </w:t>
       </w:r>
       <w:r>
-        <w:t>p</w:t>
-      </w:r>
-      <w:r>
-        <w:t>rojek</w:t>
-      </w:r>
-      <w:r>
-        <w:t>t</w:t>
-      </w:r>
-      <w:r>
-        <w:t>a</w:t>
-      </w:r>
-      <w:r>
-        <w:t xml:space="preserve"> </w:t>
+        <w:t xml:space="preserve">projekta </w:t>
       </w:r>
       <w:r>
         <w:t>sa funkcijama</w:t>
@@ -12722,7 +12669,7 @@
           <v:shape id="_x0000_i1028" type="#_x0000_t75" style="width:468pt;height:19.8pt" o:ole="">
             <v:imagedata r:id="rId22" o:title=""/>
           </v:shape>
-          <o:OLEObject Type="Embed" ProgID="Word.OpenDocumentText.12" ShapeID="_x0000_i1028" DrawAspect="Content" ObjectID="_1693064135" r:id="rId23"/>
+          <o:OLEObject Type="Embed" ProgID="Word.OpenDocumentText.12" ShapeID="_x0000_i1028" DrawAspect="Content" ObjectID="_1693063610" r:id="rId23"/>
         </w:object>
       </w:r>
     </w:p>
@@ -12819,7 +12766,7 @@
           <v:shape id="_x0000_i1029" type="#_x0000_t75" style="width:468pt;height:198pt" o:ole="">
             <v:imagedata r:id="rId24" o:title=""/>
           </v:shape>
-          <o:OLEObject Type="Embed" ProgID="Word.OpenDocumentText.12" ShapeID="_x0000_i1029" DrawAspect="Content" ObjectID="_1693064136" r:id="rId25"/>
+          <o:OLEObject Type="Embed" ProgID="Word.OpenDocumentText.12" ShapeID="_x0000_i1029" DrawAspect="Content" ObjectID="_1693063611" r:id="rId25"/>
         </w:object>
       </w:r>
     </w:p>
@@ -13022,10 +12969,7 @@
         <w:t xml:space="preserve"> </w:t>
       </w:r>
       <w:r>
-        <w:t xml:space="preserve">bazi </w:t>
-      </w:r>
-      <w:r>
-        <w:t>podataka</w:t>
+        <w:t>bazi podataka</w:t>
       </w:r>
       <w:r>
         <w:t xml:space="preserve"> na  servisu</w:t>
@@ -16250,7 +16194,7 @@
           <v:shape id="_x0000_i1030" type="#_x0000_t75" style="width:468pt;height:166.8pt" o:ole="">
             <v:imagedata r:id="rId26" o:title=""/>
           </v:shape>
-          <o:OLEObject Type="Embed" ProgID="Word.OpenDocumentText.12" ShapeID="_x0000_i1030" DrawAspect="Content" ObjectID="_1693064137" r:id="rId27"/>
+          <o:OLEObject Type="Embed" ProgID="Word.OpenDocumentText.12" ShapeID="_x0000_i1030" DrawAspect="Content" ObjectID="_1693063612" r:id="rId27"/>
         </w:object>
       </w:r>
     </w:p>
@@ -16279,7 +16223,7 @@
           <v:shape id="_x0000_i1031" type="#_x0000_t75" style="width:468pt;height:242.4pt" o:ole="">
             <v:imagedata r:id="rId28" o:title=""/>
           </v:shape>
-          <o:OLEObject Type="Embed" ProgID="Word.OpenDocumentText.12" ShapeID="_x0000_i1031" DrawAspect="Content" ObjectID="_1693064138" r:id="rId29"/>
+          <o:OLEObject Type="Embed" ProgID="Word.OpenDocumentText.12" ShapeID="_x0000_i1031" DrawAspect="Content" ObjectID="_1693063613" r:id="rId29"/>
         </w:object>
       </w:r>
     </w:p>
@@ -16785,7 +16729,7 @@
           <v:shape id="_x0000_i1032" type="#_x0000_t75" style="width:450.6pt;height:43.8pt" o:ole="">
             <v:imagedata r:id="rId30" o:title=""/>
           </v:shape>
-          <o:OLEObject Type="Embed" ProgID="Word.OpenDocumentText.12" ShapeID="_x0000_i1032" DrawAspect="Content" ObjectID="_1693064139" r:id="rId31"/>
+          <o:OLEObject Type="Embed" ProgID="Word.OpenDocumentText.12" ShapeID="_x0000_i1032" DrawAspect="Content" ObjectID="_1693063614" r:id="rId31"/>
         </w:object>
       </w:r>
     </w:p>
@@ -17464,7 +17408,7 @@
           <v:shape id="_x0000_i1033" type="#_x0000_t75" style="width:468pt;height:31.8pt" o:ole="">
             <v:imagedata r:id="rId32" o:title=""/>
           </v:shape>
-          <o:OLEObject Type="Embed" ProgID="Word.OpenDocumentText.12" ShapeID="_x0000_i1033" DrawAspect="Content" ObjectID="_1693064140" r:id="rId33"/>
+          <o:OLEObject Type="Embed" ProgID="Word.OpenDocumentText.12" ShapeID="_x0000_i1033" DrawAspect="Content" ObjectID="_1693063615" r:id="rId33"/>
         </w:object>
       </w:r>
     </w:p>
@@ -19175,14 +19119,7 @@
                 <w:rFonts w:ascii="Cambria" w:hAnsi="Cambria" w:cs="Segoe UI Symbol"/>
                 <w:color w:val="171717"/>
               </w:rPr>
-              <w:t xml:space="preserve"> </w:t>
-            </w:r>
-            <w:r>
-              <w:rPr>
-                <w:rFonts w:ascii="Cambria" w:hAnsi="Cambria" w:cs="Segoe UI Symbol"/>
-                <w:color w:val="171717"/>
-              </w:rPr>
-              <w:t>identifikatorom</w:t>
+              <w:t xml:space="preserve"> identifikatorom</w:t>
             </w:r>
           </w:p>
         </w:tc>
@@ -20630,7 +20567,7 @@
           <v:shape id="_x0000_i1034" type="#_x0000_t75" style="width:468pt;height:378pt" o:ole="">
             <v:imagedata r:id="rId37" o:title=""/>
           </v:shape>
-          <o:OLEObject Type="Embed" ProgID="Word.OpenDocumentText.12" ShapeID="_x0000_i1034" DrawAspect="Content" ObjectID="_1693064141" r:id="rId38"/>
+          <o:OLEObject Type="Embed" ProgID="Word.OpenDocumentText.12" ShapeID="_x0000_i1034" DrawAspect="Content" ObjectID="_1693063616" r:id="rId38"/>
         </w:object>
       </w:r>
     </w:p>
@@ -20907,7 +20844,7 @@
           <v:shape id="_x0000_i1035" type="#_x0000_t75" style="width:456pt;height:205.8pt" o:ole="">
             <v:imagedata r:id="rId39" o:title=""/>
           </v:shape>
-          <o:OLEObject Type="Embed" ProgID="Word.OpenDocumentText.12" ShapeID="_x0000_i1035" DrawAspect="Content" ObjectID="_1693064142" r:id="rId40"/>
+          <o:OLEObject Type="Embed" ProgID="Word.OpenDocumentText.12" ShapeID="_x0000_i1035" DrawAspect="Content" ObjectID="_1693063617" r:id="rId40"/>
         </w:object>
       </w:r>
     </w:p>
@@ -21007,7 +20944,7 @@
           <v:shape id="_x0000_i1036" type="#_x0000_t75" style="width:445.8pt;height:254.4pt" o:ole="">
             <v:imagedata r:id="rId41" o:title=""/>
           </v:shape>
-          <o:OLEObject Type="Embed" ProgID="Word.OpenDocumentText.12" ShapeID="_x0000_i1036" DrawAspect="Content" ObjectID="_1693064143" r:id="rId42"/>
+          <o:OLEObject Type="Embed" ProgID="Word.OpenDocumentText.12" ShapeID="_x0000_i1036" DrawAspect="Content" ObjectID="_1693063618" r:id="rId42"/>
         </w:object>
       </w:r>
     </w:p>
@@ -21440,7 +21377,7 @@
           <v:shape id="_x0000_i1037" type="#_x0000_t75" style="width:468pt;height:300.6pt" o:ole="">
             <v:imagedata r:id="rId43" o:title=""/>
           </v:shape>
-          <o:OLEObject Type="Embed" ProgID="Word.OpenDocumentText.12" ShapeID="_x0000_i1037" DrawAspect="Content" ObjectID="_1693064144" r:id="rId44"/>
+          <o:OLEObject Type="Embed" ProgID="Word.OpenDocumentText.12" ShapeID="_x0000_i1037" DrawAspect="Content" ObjectID="_1693063619" r:id="rId44"/>
         </w:object>
       </w:r>
     </w:p>
@@ -21963,10 +21900,7 @@
         <w:t xml:space="preserve"> – datum i vreme </w:t>
       </w:r>
       <w:r>
-        <w:t>ažuriranja</w:t>
-      </w:r>
-      <w:r>
-        <w:t xml:space="preserve"> </w:t>
+        <w:t xml:space="preserve">ažuriranja </w:t>
       </w:r>
       <w:r>
         <w:t>koraka pripreme</w:t>
@@ -22308,10 +22242,7 @@
         <w:t xml:space="preserve"> – datum i vreme </w:t>
       </w:r>
       <w:r>
-        <w:t>ažuriranja</w:t>
-      </w:r>
-      <w:r>
-        <w:t xml:space="preserve"> </w:t>
+        <w:t xml:space="preserve">ažuriranja </w:t>
       </w:r>
       <w:r>
         <w:t>sastojka</w:t>
@@ -22866,7 +22797,18 @@
         <w:t xml:space="preserve"> </w:t>
       </w:r>
       <w:r>
-        <w:t xml:space="preserve">koji će se koristiti za postavljanje komponente </w:t>
+        <w:t xml:space="preserve">koji će se koristiti za </w:t>
+      </w:r>
+      <w:r>
+        <w:t>hostovanj</w:t>
+      </w:r>
+      <w:r>
+        <w:t>e</w:t>
+      </w:r>
+      <w:bookmarkStart w:id="43" w:name="_GoBack"/>
+      <w:bookmarkEnd w:id="43"/>
+      <w:r>
+        <w:t xml:space="preserve"> komponente </w:t>
       </w:r>
       <w:r>
         <w:rPr>
@@ -22957,8 +22899,6 @@
       <w:r>
         <w:t>.</w:t>
       </w:r>
-      <w:bookmarkStart w:id="43" w:name="_GoBack"/>
-      <w:bookmarkEnd w:id="43"/>
     </w:p>
     <w:p>
       <w:pPr>
@@ -23356,7 +23296,7 @@
           <v:shape id="_x0000_i1038" type="#_x0000_t75" style="width:468pt;height:174.6pt" o:ole="">
             <v:imagedata r:id="rId48" o:title=""/>
           </v:shape>
-          <o:OLEObject Type="Embed" ProgID="Word.OpenDocumentText.12" ShapeID="_x0000_i1038" DrawAspect="Content" ObjectID="_1693064145" r:id="rId49"/>
+          <o:OLEObject Type="Embed" ProgID="Word.OpenDocumentText.12" ShapeID="_x0000_i1038" DrawAspect="Content" ObjectID="_1693063620" r:id="rId49"/>
         </w:object>
       </w:r>
     </w:p>
@@ -27913,7 +27853,7 @@
 </file>
 
 <file path=customXml/itemProps1.xml><?xml version="1.0" encoding="utf-8"?>
-<ds:datastoreItem xmlns:ds="http://schemas.openxmlformats.org/officeDocument/2006/customXml" ds:itemID="{1707B927-1E57-45F7-9E7A-F3FDDB97FC59}">
+<ds:datastoreItem xmlns:ds="http://schemas.openxmlformats.org/officeDocument/2006/customXml" ds:itemID="{019FCE32-A88A-49CB-B6AF-B4986E43D384}">
   <ds:schemaRefs>
     <ds:schemaRef ds:uri="http://schemas.openxmlformats.org/officeDocument/2006/bibliography"/>
   </ds:schemaRefs>

</xml_diff>